<commit_message>
David Yair Fernández Salas A01747088 Grupo 02
</commit_message>
<xml_diff>
--- a/Mision_02.docx
+++ b/Mision_02.docx
@@ -13,6 +13,7 @@
           <w:szCs w:val="22"/>
         </w:rPr>
       </w:pPr>
+      <w:bookmarkStart w:id="0" w:name="_Hlk536353435"/>
       <w:r>
         <w:rPr>
           <w:rFonts w:ascii="Avenir Book" w:eastAsia="Arial Unicode MS" w:hAnsi="Avenir Book" w:cs="Arial Unicode MS"/>
@@ -71,6 +72,14 @@
           <w:szCs w:val="22"/>
         </w:rPr>
         <w:t xml:space="preserve">Nombre: </w:t>
+      </w:r>
+      <w:r>
+        <w:rPr>
+          <w:rFonts w:ascii="Avenir Book" w:eastAsia="Arial Unicode MS" w:hAnsi="Avenir Book" w:cs="Arial Unicode MS"/>
+          <w:sz w:val="22"/>
+          <w:szCs w:val="22"/>
+        </w:rPr>
+        <w:t>David Yair Fernández Salas</w:t>
       </w:r>
     </w:p>
     <w:p>
@@ -96,6 +105,22 @@
           <w:szCs w:val="22"/>
         </w:rPr>
         <w:t>Grupo:</w:t>
+      </w:r>
+      <w:r>
+        <w:rPr>
+          <w:rFonts w:ascii="Avenir Book" w:eastAsia="Arial Unicode MS" w:hAnsi="Avenir Book" w:cs="Arial Unicode MS"/>
+          <w:sz w:val="22"/>
+          <w:szCs w:val="22"/>
+        </w:rPr>
+        <w:t>0</w:t>
+      </w:r>
+      <w:r>
+        <w:rPr>
+          <w:rFonts w:ascii="Avenir Book" w:eastAsia="Arial Unicode MS" w:hAnsi="Avenir Book" w:cs="Arial Unicode MS"/>
+          <w:sz w:val="22"/>
+          <w:szCs w:val="22"/>
+        </w:rPr>
+        <w:t>2</w:t>
       </w:r>
     </w:p>
     <w:p>
@@ -791,7 +816,7 @@
         <w:tblLook w:val="04A0" w:firstRow="1" w:lastRow="0" w:firstColumn="1" w:lastColumn="0" w:noHBand="0" w:noVBand="1"/>
       </w:tblPr>
       <w:tblGrid>
-        <w:gridCol w:w="10220"/>
+        <w:gridCol w:w="10070"/>
       </w:tblGrid>
       <w:tr>
         <w:tc>
@@ -894,6 +919,26 @@
               </w:rPr>
               <w:t xml:space="preserve"> </w:t>
             </w:r>
+            <w:r>
+              <w:rPr>
+                <w:rFonts w:ascii="Avenir Book" w:eastAsia="Arial Unicode MS" w:hAnsi="Avenir Book" w:cs="Arial Unicode MS"/>
+                <w:bCs/>
+                <w:sz w:val="20"/>
+                <w:szCs w:val="22"/>
+                <w:lang w:val="es-MX"/>
+              </w:rPr>
+              <w:t>nombre, matrícula, carrera, escuela de procedencia, descripción general</w:t>
+            </w:r>
+            <w:r>
+              <w:rPr>
+                <w:rFonts w:ascii="Avenir Book" w:eastAsia="Arial Unicode MS" w:hAnsi="Avenir Book" w:cs="Arial Unicode MS"/>
+                <w:bCs/>
+                <w:sz w:val="20"/>
+                <w:szCs w:val="22"/>
+                <w:lang w:val="es-MX"/>
+              </w:rPr>
+              <w:t>.</w:t>
+            </w:r>
           </w:p>
           <w:p>
             <w:pPr>
@@ -1003,6 +1048,70 @@
                 <w:lang w:val="es-MX"/>
               </w:rPr>
             </w:pPr>
+          </w:p>
+          <w:p>
+            <w:pPr>
+              <w:pStyle w:val="Sinespaciado"/>
+              <w:rPr>
+                <w:rFonts w:ascii="Avenir Book" w:eastAsia="Arial Unicode MS" w:hAnsi="Avenir Book" w:cs="Arial Unicode MS"/>
+                <w:bCs/>
+                <w:sz w:val="20"/>
+                <w:szCs w:val="22"/>
+                <w:lang w:val="es-MX"/>
+              </w:rPr>
+            </w:pPr>
+            <w:r>
+              <w:rPr>
+                <w:rFonts w:ascii="Avenir Book" w:eastAsia="Arial Unicode MS" w:hAnsi="Avenir Book" w:cs="Arial Unicode MS"/>
+                <w:bCs/>
+                <w:noProof/>
+                <w:sz w:val="20"/>
+                <w:szCs w:val="22"/>
+                <w:lang w:val="es-MX"/>
+              </w:rPr>
+              <w:drawing>
+                <wp:inline distT="0" distB="0" distL="0" distR="0" wp14:anchorId="57756859" wp14:editId="4D7F658B">
+                  <wp:extent cx="1714500" cy="1509581"/>
+                  <wp:effectExtent l="0" t="0" r="0" b="0"/>
+                  <wp:docPr id="5" name="Imagen 5"/>
+                  <wp:cNvGraphicFramePr>
+                    <a:graphicFrameLocks xmlns:a="http://schemas.openxmlformats.org/drawingml/2006/main" noChangeAspect="1"/>
+                  </wp:cNvGraphicFramePr>
+                  <a:graphic xmlns:a="http://schemas.openxmlformats.org/drawingml/2006/main">
+                    <a:graphicData uri="http://schemas.openxmlformats.org/drawingml/2006/picture">
+                      <pic:pic xmlns:pic="http://schemas.openxmlformats.org/drawingml/2006/picture">
+                        <pic:nvPicPr>
+                          <pic:cNvPr id="5" name="Imagen1.png"/>
+                          <pic:cNvPicPr/>
+                        </pic:nvPicPr>
+                        <pic:blipFill rotWithShape="1">
+                          <a:blip r:embed="rId5"/>
+                          <a:srcRect r="21756" b="9572"/>
+                          <a:stretch/>
+                        </pic:blipFill>
+                        <pic:spPr bwMode="auto">
+                          <a:xfrm>
+                            <a:off x="0" y="0"/>
+                            <a:ext cx="1820571" cy="1602975"/>
+                          </a:xfrm>
+                          <a:prstGeom prst="rect">
+                            <a:avLst/>
+                          </a:prstGeom>
+                          <a:ln>
+                            <a:noFill/>
+                          </a:ln>
+                          <a:extLst>
+                            <a:ext uri="{53640926-AAD7-44D8-BBD7-CCE9431645EC}">
+                              <a14:shadowObscured xmlns:a14="http://schemas.microsoft.com/office/drawing/2010/main"/>
+                            </a:ext>
+                          </a:extLst>
+                        </pic:spPr>
+                      </pic:pic>
+                    </a:graphicData>
+                  </a:graphic>
+                </wp:inline>
+              </w:drawing>
+            </w:r>
           </w:p>
           <w:p>
             <w:pPr>
@@ -1465,6 +1574,7 @@
                 <w:szCs w:val="22"/>
                 <w:lang w:val="es-MX"/>
               </w:rPr>
+              <w:lastRenderedPageBreak/>
               <w:t>Practico el futbol americano y me gusta tocar la guitarra.</w:t>
             </w:r>
           </w:p>
@@ -1503,7 +1613,6 @@
           <w:szCs w:val="22"/>
           <w:lang w:val="es-MX"/>
         </w:rPr>
-        <w:lastRenderedPageBreak/>
         <w:t>2.</w:t>
       </w:r>
       <w:r>
@@ -1814,7 +1923,7 @@
         <w:tblLook w:val="04A0" w:firstRow="1" w:lastRow="0" w:firstColumn="1" w:lastColumn="0" w:noHBand="0" w:noVBand="1"/>
       </w:tblPr>
       <w:tblGrid>
-        <w:gridCol w:w="10220"/>
+        <w:gridCol w:w="10070"/>
       </w:tblGrid>
       <w:tr>
         <w:tc>
@@ -1866,6 +1975,58 @@
               </w:rPr>
               <w:t>Entradas:</w:t>
             </w:r>
+            <w:r>
+              <w:rPr>
+                <w:rFonts w:ascii="Avenir Book" w:eastAsia="Arial Unicode MS" w:hAnsi="Avenir Book" w:cs="Arial Unicode MS"/>
+                <w:bCs/>
+                <w:sz w:val="20"/>
+                <w:szCs w:val="22"/>
+                <w:lang w:val="es-MX"/>
+              </w:rPr>
+              <w:t xml:space="preserve"> </w:t>
+            </w:r>
+            <w:r>
+              <w:rPr>
+                <w:rFonts w:ascii="Avenir Book" w:eastAsia="Arial Unicode MS" w:hAnsi="Avenir Book" w:cs="Arial Unicode MS"/>
+                <w:bCs/>
+                <w:sz w:val="20"/>
+                <w:szCs w:val="22"/>
+                <w:lang w:val="es-MX"/>
+              </w:rPr>
+              <w:t>la velocidad inicial #el usuario tiene que introducir la velocidad inic</w:t>
+            </w:r>
+            <w:r>
+              <w:rPr>
+                <w:rFonts w:ascii="Avenir Book" w:eastAsia="Arial Unicode MS" w:hAnsi="Avenir Book" w:cs="Arial Unicode MS"/>
+                <w:bCs/>
+                <w:sz w:val="20"/>
+                <w:szCs w:val="22"/>
+                <w:lang w:val="es-MX"/>
+              </w:rPr>
+              <w:t>i</w:t>
+            </w:r>
+            <w:r>
+              <w:rPr>
+                <w:rFonts w:ascii="Avenir Book" w:eastAsia="Arial Unicode MS" w:hAnsi="Avenir Book" w:cs="Arial Unicode MS"/>
+                <w:bCs/>
+                <w:sz w:val="20"/>
+                <w:szCs w:val="22"/>
+                <w:lang w:val="es-MX"/>
+              </w:rPr>
+              <w:t xml:space="preserve">al </w:t>
+            </w:r>
+          </w:p>
+          <w:p>
+            <w:pPr>
+              <w:pStyle w:val="Sinespaciado"/>
+              <w:rPr>
+                <w:rFonts w:ascii="Avenir Book" w:eastAsia="Arial Unicode MS" w:hAnsi="Avenir Book" w:cs="Arial Unicode MS"/>
+                <w:bCs/>
+                <w:sz w:val="20"/>
+                <w:szCs w:val="22"/>
+                <w:lang w:val="es-MX"/>
+              </w:rPr>
+            </w:pPr>
           </w:p>
           <w:p>
             <w:pPr>
@@ -1888,6 +2049,28 @@
               </w:rPr>
               <w:t>Salidas:</w:t>
             </w:r>
+            <w:r>
+              <w:rPr>
+                <w:rFonts w:ascii="Avenir Book" w:eastAsia="Arial Unicode MS" w:hAnsi="Avenir Book" w:cs="Arial Unicode MS"/>
+                <w:bCs/>
+                <w:sz w:val="20"/>
+                <w:szCs w:val="22"/>
+                <w:lang w:val="es-MX"/>
+              </w:rPr>
+              <w:t xml:space="preserve"> la distancia a las 6 h, la distancia a las 3.5h y el tiempo de 485km.</w:t>
+            </w:r>
+          </w:p>
+          <w:p>
+            <w:pPr>
+              <w:pStyle w:val="Sinespaciado"/>
+              <w:rPr>
+                <w:rFonts w:ascii="Avenir Book" w:eastAsia="Arial Unicode MS" w:hAnsi="Avenir Book" w:cs="Arial Unicode MS"/>
+                <w:bCs/>
+                <w:sz w:val="20"/>
+                <w:szCs w:val="22"/>
+                <w:lang w:val="es-MX"/>
+              </w:rPr>
+            </w:pPr>
           </w:p>
           <w:p>
             <w:pPr>
@@ -1910,6 +2093,102 @@
               </w:rPr>
               <w:t>Relación E/S:</w:t>
             </w:r>
+            <w:r>
+              <w:rPr>
+                <w:rFonts w:ascii="Avenir Book" w:eastAsia="Arial Unicode MS" w:hAnsi="Avenir Book" w:cs="Arial Unicode MS"/>
+                <w:bCs/>
+                <w:sz w:val="20"/>
+                <w:szCs w:val="22"/>
+                <w:lang w:val="es-MX"/>
+              </w:rPr>
+              <w:t xml:space="preserve"> </w:t>
+            </w:r>
+          </w:p>
+          <w:p>
+            <w:pPr>
+              <w:pStyle w:val="Sinespaciado"/>
+              <w:rPr>
+                <w:rFonts w:ascii="Avenir Book" w:eastAsia="Arial Unicode MS" w:hAnsi="Avenir Book" w:cs="Arial Unicode MS"/>
+                <w:bCs/>
+                <w:sz w:val="20"/>
+                <w:szCs w:val="22"/>
+                <w:lang w:val="es-MX"/>
+              </w:rPr>
+            </w:pPr>
+            <w:r>
+              <w:rPr>
+                <w:rFonts w:ascii="Avenir Book" w:eastAsia="Arial Unicode MS" w:hAnsi="Avenir Book" w:cs="Arial Unicode MS"/>
+                <w:bCs/>
+                <w:sz w:val="20"/>
+                <w:szCs w:val="22"/>
+                <w:lang w:val="es-MX"/>
+              </w:rPr>
+              <w:t>P</w:t>
+            </w:r>
+            <w:r>
+              <w:rPr>
+                <w:rFonts w:ascii="Avenir Book" w:eastAsia="Arial Unicode MS" w:hAnsi="Avenir Book" w:cs="Arial Unicode MS"/>
+                <w:bCs/>
+                <w:sz w:val="20"/>
+                <w:szCs w:val="22"/>
+                <w:lang w:val="es-MX"/>
+              </w:rPr>
+              <w:t xml:space="preserve">ara las 6h es: </w:t>
+            </w:r>
+            <w:r>
+              <w:rPr>
+                <w:rFonts w:ascii="Avenir Book" w:eastAsia="Arial Unicode MS" w:hAnsi="Avenir Book" w:cs="Arial Unicode MS"/>
+                <w:bCs/>
+                <w:sz w:val="20"/>
+                <w:szCs w:val="22"/>
+                <w:lang w:val="es-MX"/>
+              </w:rPr>
+              <w:t>la velocidad inicial*6</w:t>
+            </w:r>
+          </w:p>
+          <w:p>
+            <w:pPr>
+              <w:pStyle w:val="Sinespaciado"/>
+              <w:rPr>
+                <w:rFonts w:ascii="Avenir Book" w:eastAsia="Arial Unicode MS" w:hAnsi="Avenir Book" w:cs="Arial Unicode MS"/>
+                <w:bCs/>
+                <w:sz w:val="20"/>
+                <w:szCs w:val="22"/>
+                <w:lang w:val="es-MX"/>
+              </w:rPr>
+            </w:pPr>
+            <w:r>
+              <w:rPr>
+                <w:rFonts w:ascii="Avenir Book" w:eastAsia="Arial Unicode MS" w:hAnsi="Avenir Book" w:cs="Arial Unicode MS"/>
+                <w:bCs/>
+                <w:sz w:val="20"/>
+                <w:szCs w:val="22"/>
+                <w:lang w:val="es-MX"/>
+              </w:rPr>
+              <w:t>Para 3.5 h: es la velocidad inicial*3.5</w:t>
+            </w:r>
+          </w:p>
+          <w:p>
+            <w:pPr>
+              <w:pStyle w:val="Sinespaciado"/>
+              <w:rPr>
+                <w:rFonts w:ascii="Avenir Book" w:eastAsia="Arial Unicode MS" w:hAnsi="Avenir Book" w:cs="Arial Unicode MS"/>
+                <w:bCs/>
+                <w:sz w:val="20"/>
+                <w:szCs w:val="22"/>
+                <w:lang w:val="es-MX"/>
+              </w:rPr>
+            </w:pPr>
+            <w:r>
+              <w:rPr>
+                <w:rFonts w:ascii="Avenir Book" w:eastAsia="Arial Unicode MS" w:hAnsi="Avenir Book" w:cs="Arial Unicode MS"/>
+                <w:bCs/>
+                <w:sz w:val="20"/>
+                <w:szCs w:val="22"/>
+                <w:lang w:val="es-MX"/>
+              </w:rPr>
+              <w:t>Para el tiempo de 485km es: 485/velocidad inicial</w:t>
+            </w:r>
           </w:p>
           <w:p>
             <w:pPr>
@@ -1987,6 +2266,63 @@
                 <w:lang w:val="es-MX"/>
               </w:rPr>
             </w:pPr>
+          </w:p>
+          <w:p>
+            <w:pPr>
+              <w:pStyle w:val="Sinespaciado"/>
+              <w:rPr>
+                <w:rFonts w:ascii="Avenir Book" w:eastAsia="Arial Unicode MS" w:hAnsi="Avenir Book" w:cs="Arial Unicode MS"/>
+                <w:bCs/>
+                <w:sz w:val="20"/>
+                <w:szCs w:val="22"/>
+                <w:lang w:val="es-MX"/>
+              </w:rPr>
+            </w:pPr>
+            <w:r>
+              <w:rPr>
+                <w:rFonts w:ascii="Avenir Book" w:eastAsia="Arial Unicode MS" w:hAnsi="Avenir Book" w:cs="Arial Unicode MS"/>
+                <w:bCs/>
+                <w:noProof/>
+                <w:sz w:val="20"/>
+                <w:szCs w:val="22"/>
+                <w:lang w:val="es-MX"/>
+              </w:rPr>
+              <w:drawing>
+                <wp:inline distT="0" distB="0" distL="0" distR="0" wp14:anchorId="3493227C" wp14:editId="36D23946">
+                  <wp:extent cx="2236086" cy="1943100"/>
+                  <wp:effectExtent l="0" t="0" r="0" b="0"/>
+                  <wp:docPr id="11" name="Imagen 11"/>
+                  <wp:cNvGraphicFramePr>
+                    <a:graphicFrameLocks xmlns:a="http://schemas.openxmlformats.org/drawingml/2006/main" noChangeAspect="1"/>
+                  </wp:cNvGraphicFramePr>
+                  <a:graphic xmlns:a="http://schemas.openxmlformats.org/drawingml/2006/main">
+                    <a:graphicData uri="http://schemas.openxmlformats.org/drawingml/2006/picture">
+                      <pic:pic xmlns:pic="http://schemas.openxmlformats.org/drawingml/2006/picture">
+                        <pic:nvPicPr>
+                          <pic:cNvPr id="11" name="Imagen2.png"/>
+                          <pic:cNvPicPr/>
+                        </pic:nvPicPr>
+                        <pic:blipFill>
+                          <a:blip r:embed="rId6"/>
+                          <a:stretch>
+                            <a:fillRect/>
+                          </a:stretch>
+                        </pic:blipFill>
+                        <pic:spPr>
+                          <a:xfrm>
+                            <a:off x="0" y="0"/>
+                            <a:ext cx="2254607" cy="1959194"/>
+                          </a:xfrm>
+                          <a:prstGeom prst="rect">
+                            <a:avLst/>
+                          </a:prstGeom>
+                        </pic:spPr>
+                      </pic:pic>
+                    </a:graphicData>
+                  </a:graphic>
+                </wp:inline>
+              </w:drawing>
+            </w:r>
           </w:p>
           <w:p>
             <w:pPr>
@@ -2736,7 +3072,7 @@
         <w:tblLook w:val="04A0" w:firstRow="1" w:lastRow="0" w:firstColumn="1" w:lastColumn="0" w:noHBand="0" w:noVBand="1"/>
       </w:tblPr>
       <w:tblGrid>
-        <w:gridCol w:w="10220"/>
+        <w:gridCol w:w="10070"/>
       </w:tblGrid>
       <w:tr>
         <w:trPr>
@@ -2800,6 +3136,46 @@
               </w:rPr>
               <w:t>Entradas:</w:t>
             </w:r>
+            <w:r>
+              <w:rPr>
+                <w:rFonts w:ascii="Avenir Book" w:eastAsia="Arial Unicode MS" w:hAnsi="Avenir Book" w:cs="Arial Unicode MS"/>
+                <w:bCs/>
+                <w:sz w:val="20"/>
+                <w:szCs w:val="22"/>
+                <w:lang w:val="es-MX"/>
+              </w:rPr>
+              <w:t xml:space="preserve"> costo </w:t>
+            </w:r>
+            <w:r>
+              <w:rPr>
+                <w:rFonts w:ascii="Avenir Book" w:eastAsia="Arial Unicode MS" w:hAnsi="Avenir Book" w:cs="Arial Unicode MS"/>
+                <w:bCs/>
+                <w:sz w:val="20"/>
+                <w:szCs w:val="22"/>
+                <w:lang w:val="es-MX"/>
+              </w:rPr>
+              <w:t>sub</w:t>
+            </w:r>
+            <w:r>
+              <w:rPr>
+                <w:rFonts w:ascii="Avenir Book" w:eastAsia="Arial Unicode MS" w:hAnsi="Avenir Book" w:cs="Arial Unicode MS"/>
+                <w:bCs/>
+                <w:sz w:val="20"/>
+                <w:szCs w:val="22"/>
+                <w:lang w:val="es-MX"/>
+              </w:rPr>
+              <w:t>total de la comida #el usuario tiene que introducir cuanto va a pagar</w:t>
+            </w:r>
+            <w:r>
+              <w:rPr>
+                <w:rFonts w:ascii="Avenir Book" w:eastAsia="Arial Unicode MS" w:hAnsi="Avenir Book" w:cs="Arial Unicode MS"/>
+                <w:bCs/>
+                <w:sz w:val="20"/>
+                <w:szCs w:val="22"/>
+                <w:lang w:val="es-MX"/>
+              </w:rPr>
+              <w:t xml:space="preserve"> antes del IVA y la propina.</w:t>
+            </w:r>
           </w:p>
           <w:p>
             <w:pPr>
@@ -2822,6 +3198,36 @@
               </w:rPr>
               <w:t>Salidas:</w:t>
             </w:r>
+            <w:r>
+              <w:rPr>
+                <w:rFonts w:ascii="Avenir Book" w:eastAsia="Arial Unicode MS" w:hAnsi="Avenir Book" w:cs="Arial Unicode MS"/>
+                <w:bCs/>
+                <w:sz w:val="20"/>
+                <w:szCs w:val="22"/>
+                <w:lang w:val="es-MX"/>
+              </w:rPr>
+              <w:t xml:space="preserve">  </w:t>
+            </w:r>
+            <w:r>
+              <w:rPr>
+                <w:rFonts w:ascii="Avenir Book" w:eastAsia="Arial Unicode MS" w:hAnsi="Avenir Book" w:cs="Arial Unicode MS"/>
+                <w:bCs/>
+                <w:sz w:val="20"/>
+                <w:szCs w:val="22"/>
+                <w:lang w:val="es-MX"/>
+              </w:rPr>
+              <w:t>subtotal,</w:t>
+            </w:r>
+            <w:r>
+              <w:rPr>
+                <w:rFonts w:ascii="Avenir Book" w:eastAsia="Arial Unicode MS" w:hAnsi="Avenir Book" w:cs="Arial Unicode MS"/>
+                <w:bCs/>
+                <w:sz w:val="20"/>
+                <w:szCs w:val="22"/>
+                <w:lang w:val="es-MX"/>
+              </w:rPr>
+              <w:t xml:space="preserve"> costo total, monto de propina, monto de IVA. </w:t>
+            </w:r>
           </w:p>
           <w:p>
             <w:pPr>
@@ -2856,6 +3262,70 @@
                 <w:lang w:val="es-MX"/>
               </w:rPr>
             </w:pPr>
+            <w:r>
+              <w:rPr>
+                <w:rFonts w:ascii="Avenir Book" w:eastAsia="Arial Unicode MS" w:hAnsi="Avenir Book" w:cs="Arial Unicode MS"/>
+                <w:bCs/>
+                <w:sz w:val="20"/>
+                <w:szCs w:val="22"/>
+                <w:lang w:val="es-MX"/>
+              </w:rPr>
+              <w:t>Costo total= subtotal+propina+IVA</w:t>
+            </w:r>
+          </w:p>
+          <w:p>
+            <w:pPr>
+              <w:pStyle w:val="Sinespaciado"/>
+              <w:rPr>
+                <w:rFonts w:ascii="Avenir Book" w:eastAsia="Arial Unicode MS" w:hAnsi="Avenir Book" w:cs="Arial Unicode MS"/>
+                <w:bCs/>
+                <w:sz w:val="20"/>
+                <w:szCs w:val="22"/>
+                <w:lang w:val="es-MX"/>
+              </w:rPr>
+            </w:pPr>
+            <w:r>
+              <w:rPr>
+                <w:rFonts w:ascii="Avenir Book" w:eastAsia="Arial Unicode MS" w:hAnsi="Avenir Book" w:cs="Arial Unicode MS"/>
+                <w:bCs/>
+                <w:sz w:val="20"/>
+                <w:szCs w:val="22"/>
+                <w:lang w:val="es-MX"/>
+              </w:rPr>
+              <w:t>Propina= subtotal*0.13</w:t>
+            </w:r>
+          </w:p>
+          <w:p>
+            <w:pPr>
+              <w:pStyle w:val="Sinespaciado"/>
+              <w:rPr>
+                <w:rFonts w:ascii="Avenir Book" w:eastAsia="Arial Unicode MS" w:hAnsi="Avenir Book" w:cs="Arial Unicode MS"/>
+                <w:bCs/>
+                <w:sz w:val="20"/>
+                <w:szCs w:val="22"/>
+                <w:lang w:val="es-MX"/>
+              </w:rPr>
+            </w:pPr>
+            <w:r>
+              <w:rPr>
+                <w:rFonts w:ascii="Avenir Book" w:eastAsia="Arial Unicode MS" w:hAnsi="Avenir Book" w:cs="Arial Unicode MS"/>
+                <w:bCs/>
+                <w:sz w:val="20"/>
+                <w:szCs w:val="22"/>
+                <w:lang w:val="es-MX"/>
+              </w:rPr>
+              <w:t>IVA= subtotal*0.1</w:t>
+            </w:r>
+            <w:r>
+              <w:rPr>
+                <w:rFonts w:ascii="Avenir Book" w:eastAsia="Arial Unicode MS" w:hAnsi="Avenir Book" w:cs="Arial Unicode MS"/>
+                <w:bCs/>
+                <w:sz w:val="20"/>
+                <w:szCs w:val="22"/>
+                <w:lang w:val="es-MX"/>
+              </w:rPr>
+              <w:t>6</w:t>
+            </w:r>
           </w:p>
           <w:p>
             <w:pPr>
@@ -2908,6 +3378,63 @@
                 <w:lang w:val="es-MX"/>
               </w:rPr>
               <w:t xml:space="preserve"> (foto, captura de pantalla, texto, etc.)</w:t>
+            </w:r>
+          </w:p>
+          <w:p>
+            <w:pPr>
+              <w:pStyle w:val="Sinespaciado"/>
+              <w:rPr>
+                <w:rFonts w:ascii="Avenir Book" w:eastAsia="Arial Unicode MS" w:hAnsi="Avenir Book" w:cs="Arial Unicode MS"/>
+                <w:bCs/>
+                <w:sz w:val="20"/>
+                <w:szCs w:val="22"/>
+                <w:lang w:val="es-MX"/>
+              </w:rPr>
+            </w:pPr>
+            <w:r>
+              <w:rPr>
+                <w:rFonts w:ascii="Avenir Book" w:eastAsia="Arial Unicode MS" w:hAnsi="Avenir Book" w:cs="Arial Unicode MS"/>
+                <w:bCs/>
+                <w:noProof/>
+                <w:sz w:val="20"/>
+                <w:szCs w:val="22"/>
+                <w:lang w:val="es-MX"/>
+              </w:rPr>
+              <w:drawing>
+                <wp:inline distT="0" distB="0" distL="0" distR="0" wp14:anchorId="45A770EB" wp14:editId="1BC21434">
+                  <wp:extent cx="2575560" cy="1817664"/>
+                  <wp:effectExtent l="0" t="0" r="0" b="0"/>
+                  <wp:docPr id="12" name="Imagen 12"/>
+                  <wp:cNvGraphicFramePr>
+                    <a:graphicFrameLocks xmlns:a="http://schemas.openxmlformats.org/drawingml/2006/main" noChangeAspect="1"/>
+                  </wp:cNvGraphicFramePr>
+                  <a:graphic xmlns:a="http://schemas.openxmlformats.org/drawingml/2006/main">
+                    <a:graphicData uri="http://schemas.openxmlformats.org/drawingml/2006/picture">
+                      <pic:pic xmlns:pic="http://schemas.openxmlformats.org/drawingml/2006/picture">
+                        <pic:nvPicPr>
+                          <pic:cNvPr id="12" name="Imagen3.png"/>
+                          <pic:cNvPicPr/>
+                        </pic:nvPicPr>
+                        <pic:blipFill>
+                          <a:blip r:embed="rId7"/>
+                          <a:stretch>
+                            <a:fillRect/>
+                          </a:stretch>
+                        </pic:blipFill>
+                        <pic:spPr>
+                          <a:xfrm>
+                            <a:off x="0" y="0"/>
+                            <a:ext cx="2591923" cy="1829212"/>
+                          </a:xfrm>
+                          <a:prstGeom prst="rect">
+                            <a:avLst/>
+                          </a:prstGeom>
+                        </pic:spPr>
+                      </pic:pic>
+                    </a:graphicData>
+                  </a:graphic>
+                </wp:inline>
+              </w:drawing>
             </w:r>
           </w:p>
           <w:p>
@@ -3057,7 +3584,6 @@
                 <w:szCs w:val="20"/>
                 <w:lang w:val="es-MX"/>
               </w:rPr>
-              <w:lastRenderedPageBreak/>
               <w:t>Ejemplo</w:t>
             </w:r>
             <w:r>
@@ -3778,6 +4304,28 @@
         </w:rPr>
         <w:t>El porcentaje de hombres.</w:t>
       </w:r>
+    </w:p>
+    <w:p>
+      <w:pPr>
+        <w:pStyle w:val="Sinespaciado"/>
+        <w:rPr>
+          <w:rFonts w:ascii="Avenir Book" w:eastAsia="Arial Unicode MS" w:hAnsi="Avenir Book" w:cs="Arial Unicode MS"/>
+          <w:sz w:val="22"/>
+          <w:szCs w:val="22"/>
+          <w:lang w:val="es-MX"/>
+        </w:rPr>
+      </w:pPr>
+    </w:p>
+    <w:p>
+      <w:pPr>
+        <w:pStyle w:val="Sinespaciado"/>
+        <w:rPr>
+          <w:rFonts w:ascii="Avenir Book" w:eastAsia="Arial Unicode MS" w:hAnsi="Avenir Book" w:cs="Arial Unicode MS"/>
+          <w:sz w:val="22"/>
+          <w:szCs w:val="22"/>
+          <w:lang w:val="es-MX"/>
+        </w:rPr>
+      </w:pPr>
     </w:p>
     <w:p>
       <w:pPr>
@@ -3797,7 +4345,7 @@
         <w:tblLook w:val="04A0" w:firstRow="1" w:lastRow="0" w:firstColumn="1" w:lastColumn="0" w:noHBand="0" w:noVBand="1"/>
       </w:tblPr>
       <w:tblGrid>
-        <w:gridCol w:w="10220"/>
+        <w:gridCol w:w="10070"/>
       </w:tblGrid>
       <w:tr>
         <w:tc>
@@ -3858,28 +4406,59 @@
               </w:rPr>
               <w:t>Entradas:</w:t>
             </w:r>
-          </w:p>
-          <w:p>
-            <w:pPr>
-              <w:pStyle w:val="Sinespaciado"/>
-              <w:rPr>
-                <w:rFonts w:ascii="Avenir Book" w:eastAsia="Arial Unicode MS" w:hAnsi="Avenir Book" w:cs="Arial Unicode MS"/>
-                <w:bCs/>
-                <w:sz w:val="20"/>
-                <w:szCs w:val="22"/>
-                <w:lang w:val="es-MX"/>
-              </w:rPr>
-            </w:pPr>
-            <w:r>
-              <w:rPr>
-                <w:rFonts w:ascii="Avenir Book" w:eastAsia="Arial Unicode MS" w:hAnsi="Avenir Book" w:cs="Arial Unicode MS"/>
-                <w:bCs/>
-                <w:sz w:val="20"/>
-                <w:szCs w:val="22"/>
-                <w:lang w:val="es-MX"/>
-              </w:rPr>
+            <w:r>
+              <w:rPr>
+                <w:rFonts w:ascii="Avenir Book" w:eastAsia="Arial Unicode MS" w:hAnsi="Avenir Book" w:cs="Arial Unicode MS"/>
+                <w:bCs/>
+                <w:sz w:val="20"/>
+                <w:szCs w:val="22"/>
+                <w:lang w:val="es-MX"/>
+              </w:rPr>
+              <w:t xml:space="preserve"> número de hombres inscritos, número de mujeres inscritas </w:t>
+            </w:r>
+          </w:p>
+          <w:p>
+            <w:pPr>
+              <w:pStyle w:val="Sinespaciado"/>
+              <w:rPr>
+                <w:rFonts w:ascii="Avenir Book" w:eastAsia="Arial Unicode MS" w:hAnsi="Avenir Book" w:cs="Arial Unicode MS"/>
+                <w:bCs/>
+                <w:sz w:val="20"/>
+                <w:szCs w:val="22"/>
+                <w:lang w:val="es-MX"/>
+              </w:rPr>
+            </w:pPr>
+            <w:r>
+              <w:rPr>
+                <w:rFonts w:ascii="Avenir Book" w:eastAsia="Arial Unicode MS" w:hAnsi="Avenir Book" w:cs="Arial Unicode MS"/>
+                <w:bCs/>
+                <w:sz w:val="20"/>
+                <w:szCs w:val="22"/>
+                <w:lang w:val="es-MX"/>
+              </w:rPr>
+              <w:lastRenderedPageBreak/>
               <w:t>Salidas:</w:t>
             </w:r>
+            <w:r>
+              <w:rPr>
+                <w:rFonts w:ascii="Avenir Book" w:eastAsia="Arial Unicode MS" w:hAnsi="Avenir Book" w:cs="Arial Unicode MS"/>
+                <w:bCs/>
+                <w:sz w:val="20"/>
+                <w:szCs w:val="22"/>
+                <w:lang w:val="es-MX"/>
+              </w:rPr>
+              <w:t xml:space="preserve"> total de alumnos inscritos, </w:t>
+            </w:r>
+            <w:r>
+              <w:rPr>
+                <w:rFonts w:ascii="Avenir Book" w:eastAsia="Arial Unicode MS" w:hAnsi="Avenir Book" w:cs="Arial Unicode MS"/>
+                <w:bCs/>
+                <w:sz w:val="20"/>
+                <w:szCs w:val="22"/>
+                <w:lang w:val="es-MX"/>
+              </w:rPr>
+              <w:t xml:space="preserve">porcentaje de mujeres, porcentaje de hombres </w:t>
+            </w:r>
           </w:p>
           <w:p>
             <w:pPr>
@@ -3914,6 +4493,60 @@
                 <w:lang w:val="es-MX"/>
               </w:rPr>
             </w:pPr>
+            <w:r>
+              <w:rPr>
+                <w:rFonts w:ascii="Avenir Book" w:eastAsia="Arial Unicode MS" w:hAnsi="Avenir Book" w:cs="Arial Unicode MS"/>
+                <w:bCs/>
+                <w:sz w:val="20"/>
+                <w:szCs w:val="22"/>
+                <w:lang w:val="es-MX"/>
+              </w:rPr>
+              <w:t>Total= número de hombres inscritos+ número de mujeres inscritas</w:t>
+            </w:r>
+          </w:p>
+          <w:p>
+            <w:pPr>
+              <w:pStyle w:val="Sinespaciado"/>
+              <w:rPr>
+                <w:rFonts w:ascii="Avenir Book" w:eastAsia="Arial Unicode MS" w:hAnsi="Avenir Book" w:cs="Arial Unicode MS"/>
+                <w:bCs/>
+                <w:sz w:val="20"/>
+                <w:szCs w:val="22"/>
+                <w:lang w:val="es-MX"/>
+              </w:rPr>
+            </w:pPr>
+            <w:r>
+              <w:rPr>
+                <w:rFonts w:ascii="Avenir Book" w:eastAsia="Arial Unicode MS" w:hAnsi="Avenir Book" w:cs="Arial Unicode MS"/>
+                <w:bCs/>
+                <w:sz w:val="20"/>
+                <w:szCs w:val="22"/>
+                <w:lang w:val="es-MX"/>
+              </w:rPr>
+              <w:t>Porcentaje de mujeres= (número de mujeres*100) /total</w:t>
+            </w:r>
+          </w:p>
+          <w:p>
+            <w:pPr>
+              <w:pStyle w:val="Sinespaciado"/>
+              <w:rPr>
+                <w:rFonts w:ascii="Avenir Book" w:eastAsia="Arial Unicode MS" w:hAnsi="Avenir Book" w:cs="Arial Unicode MS"/>
+                <w:bCs/>
+                <w:sz w:val="20"/>
+                <w:szCs w:val="22"/>
+                <w:lang w:val="es-MX"/>
+              </w:rPr>
+            </w:pPr>
+            <w:r>
+              <w:rPr>
+                <w:rFonts w:ascii="Avenir Book" w:eastAsia="Arial Unicode MS" w:hAnsi="Avenir Book" w:cs="Arial Unicode MS"/>
+                <w:bCs/>
+                <w:sz w:val="20"/>
+                <w:szCs w:val="22"/>
+                <w:lang w:val="es-MX"/>
+              </w:rPr>
+              <w:t>Porcentaje de hombres= (número de hombres*100) /total</w:t>
+            </w:r>
           </w:p>
           <w:p>
             <w:pPr>
@@ -3966,6 +4599,73 @@
                 <w:lang w:val="es-MX"/>
               </w:rPr>
               <w:t xml:space="preserve"> (foto, captura de pantalla, texto, etc.)</w:t>
+            </w:r>
+          </w:p>
+          <w:p>
+            <w:pPr>
+              <w:pStyle w:val="Sinespaciado"/>
+              <w:rPr>
+                <w:rFonts w:ascii="Avenir Book" w:eastAsia="Arial Unicode MS" w:hAnsi="Avenir Book" w:cs="Arial Unicode MS"/>
+                <w:bCs/>
+                <w:sz w:val="20"/>
+                <w:szCs w:val="22"/>
+                <w:lang w:val="es-MX"/>
+              </w:rPr>
+            </w:pPr>
+            <w:r>
+              <w:rPr>
+                <w:rFonts w:ascii="Avenir Book" w:eastAsia="Arial Unicode MS" w:hAnsi="Avenir Book" w:cs="Arial Unicode MS"/>
+                <w:bCs/>
+                <w:noProof/>
+                <w:sz w:val="20"/>
+                <w:szCs w:val="22"/>
+                <w:lang w:val="es-MX"/>
+              </w:rPr>
+              <w:drawing>
+                <wp:inline distT="0" distB="0" distL="0" distR="0" wp14:anchorId="596D8669" wp14:editId="309111CC">
+                  <wp:extent cx="2645405" cy="1866900"/>
+                  <wp:effectExtent l="0" t="0" r="0" b="0"/>
+                  <wp:docPr id="13" name="Imagen 13"/>
+                  <wp:cNvGraphicFramePr>
+                    <a:graphicFrameLocks xmlns:a="http://schemas.openxmlformats.org/drawingml/2006/main" noChangeAspect="1"/>
+                  </wp:cNvGraphicFramePr>
+                  <a:graphic xmlns:a="http://schemas.openxmlformats.org/drawingml/2006/main">
+                    <a:graphicData uri="http://schemas.openxmlformats.org/drawingml/2006/picture">
+                      <pic:pic xmlns:pic="http://schemas.openxmlformats.org/drawingml/2006/picture">
+                        <pic:nvPicPr>
+                          <pic:cNvPr id="0" name="Picture 2"/>
+                          <pic:cNvPicPr>
+                            <a:picLocks noChangeAspect="1" noChangeArrowheads="1"/>
+                          </pic:cNvPicPr>
+                        </pic:nvPicPr>
+                        <pic:blipFill>
+                          <a:blip r:embed="rId8">
+                            <a:extLst>
+                              <a:ext uri="{28A0092B-C50C-407E-A947-70E740481C1C}">
+                                <a14:useLocalDpi xmlns:a14="http://schemas.microsoft.com/office/drawing/2010/main" val="0"/>
+                              </a:ext>
+                            </a:extLst>
+                          </a:blip>
+                          <a:srcRect/>
+                          <a:stretch>
+                            <a:fillRect/>
+                          </a:stretch>
+                        </pic:blipFill>
+                        <pic:spPr bwMode="auto">
+                          <a:xfrm>
+                            <a:off x="0" y="0"/>
+                            <a:ext cx="2662161" cy="1878725"/>
+                          </a:xfrm>
+                          <a:prstGeom prst="rect">
+                            <a:avLst/>
+                          </a:prstGeom>
+                          <a:noFill/>
+                        </pic:spPr>
+                      </pic:pic>
+                    </a:graphicData>
+                  </a:graphic>
+                </wp:inline>
+              </w:drawing>
             </w:r>
           </w:p>
           <w:p>
@@ -4126,6 +4826,7 @@
                 <w:szCs w:val="20"/>
                 <w:lang w:val="es-MX"/>
               </w:rPr>
+              <w:lastRenderedPageBreak/>
               <w:t>Ejemplo de salida</w:t>
             </w:r>
             <w:r>
@@ -4461,7 +5162,6 @@
           <w:sz w:val="22"/>
           <w:szCs w:val="22"/>
         </w:rPr>
-        <w:lastRenderedPageBreak/>
         <w:t>5. Elabora un algoritmo y escribe un programa que calcula la distancia entre dos puntos.</w:t>
       </w:r>
     </w:p>
@@ -4630,7 +5330,7 @@
                     </pic:cNvPicPr>
                   </pic:nvPicPr>
                   <pic:blipFill>
-                    <a:blip r:embed="rId5">
+                    <a:blip r:embed="rId9">
                       <a:extLst>
                         <a:ext uri="{28A0092B-C50C-407E-A947-70E740481C1C}">
                           <a14:useLocalDpi xmlns:a14="http://schemas.microsoft.com/office/drawing/2010/main" val="0"/>
@@ -4697,7 +5397,7 @@
                     <pic:cNvPicPr/>
                   </pic:nvPicPr>
                   <pic:blipFill>
-                    <a:blip r:embed="rId6"/>
+                    <a:blip r:embed="rId10"/>
                     <a:stretch>
                       <a:fillRect/>
                     </a:stretch>
@@ -4737,673 +5437,6 @@
         </w:rPr>
       </w:pPr>
     </w:p>
-    <w:tbl>
-      <w:tblPr>
-        <w:tblStyle w:val="Tablaconcuadrcula"/>
-        <w:tblW w:w="0" w:type="auto"/>
-        <w:tblLook w:val="04A0" w:firstRow="1" w:lastRow="0" w:firstColumn="1" w:lastColumn="0" w:noHBand="0" w:noVBand="1"/>
-      </w:tblPr>
-      <w:tblGrid>
-        <w:gridCol w:w="10220"/>
-      </w:tblGrid>
-      <w:tr>
-        <w:tc>
-          <w:tcPr>
-            <w:tcW w:w="10220" w:type="dxa"/>
-          </w:tcPr>
-          <w:p>
-            <w:pPr>
-              <w:pStyle w:val="Sinespaciado"/>
-              <w:rPr>
-                <w:rFonts w:ascii="Avenir Book" w:eastAsia="Arial Unicode MS" w:hAnsi="Avenir Book" w:cs="Arial Unicode MS"/>
-                <w:bCs/>
-                <w:sz w:val="20"/>
-                <w:szCs w:val="22"/>
-                <w:lang w:val="es-MX"/>
-              </w:rPr>
-            </w:pPr>
-            <w:r>
-              <w:rPr>
-                <w:rFonts w:ascii="Avenir Book" w:eastAsia="Arial Unicode MS" w:hAnsi="Avenir Book" w:cs="Arial Unicode MS"/>
-                <w:b/>
-                <w:bCs/>
-                <w:sz w:val="20"/>
-                <w:szCs w:val="22"/>
-                <w:lang w:val="es-MX"/>
-              </w:rPr>
-              <w:t>Análisis</w:t>
-            </w:r>
-            <w:r>
-              <w:rPr>
-                <w:rFonts w:ascii="Avenir Book" w:eastAsia="Arial Unicode MS" w:hAnsi="Avenir Book" w:cs="Arial Unicode MS"/>
-                <w:bCs/>
-                <w:sz w:val="20"/>
-                <w:szCs w:val="22"/>
-                <w:lang w:val="es-MX"/>
-              </w:rPr>
-              <w:t>.</w:t>
-            </w:r>
-          </w:p>
-          <w:p>
-            <w:pPr>
-              <w:pStyle w:val="Sinespaciado"/>
-              <w:rPr>
-                <w:rFonts w:ascii="Avenir Book" w:eastAsia="Arial Unicode MS" w:hAnsi="Avenir Book" w:cs="Arial Unicode MS"/>
-                <w:bCs/>
-                <w:sz w:val="20"/>
-                <w:szCs w:val="22"/>
-                <w:lang w:val="es-MX"/>
-              </w:rPr>
-            </w:pPr>
-            <w:r>
-              <w:rPr>
-                <w:rFonts w:ascii="Avenir Book" w:eastAsia="Arial Unicode MS" w:hAnsi="Avenir Book" w:cs="Arial Unicode MS"/>
-                <w:bCs/>
-                <w:sz w:val="20"/>
-                <w:szCs w:val="22"/>
-                <w:lang w:val="es-MX"/>
-              </w:rPr>
-              <w:t>Entradas:</w:t>
-            </w:r>
-          </w:p>
-          <w:p>
-            <w:pPr>
-              <w:pStyle w:val="Sinespaciado"/>
-              <w:rPr>
-                <w:rFonts w:ascii="Avenir Book" w:eastAsia="Arial Unicode MS" w:hAnsi="Avenir Book" w:cs="Arial Unicode MS"/>
-                <w:bCs/>
-                <w:sz w:val="20"/>
-                <w:szCs w:val="22"/>
-                <w:lang w:val="es-MX"/>
-              </w:rPr>
-            </w:pPr>
-            <w:r>
-              <w:rPr>
-                <w:rFonts w:ascii="Avenir Book" w:eastAsia="Arial Unicode MS" w:hAnsi="Avenir Book" w:cs="Arial Unicode MS"/>
-                <w:bCs/>
-                <w:sz w:val="20"/>
-                <w:szCs w:val="22"/>
-                <w:lang w:val="es-MX"/>
-              </w:rPr>
-              <w:t>Salidas:</w:t>
-            </w:r>
-          </w:p>
-          <w:p>
-            <w:pPr>
-              <w:pStyle w:val="Sinespaciado"/>
-              <w:rPr>
-                <w:rFonts w:ascii="Avenir Book" w:eastAsia="Arial Unicode MS" w:hAnsi="Avenir Book" w:cs="Arial Unicode MS"/>
-                <w:bCs/>
-                <w:sz w:val="20"/>
-                <w:szCs w:val="22"/>
-                <w:lang w:val="es-MX"/>
-              </w:rPr>
-            </w:pPr>
-            <w:r>
-              <w:rPr>
-                <w:rFonts w:ascii="Avenir Book" w:eastAsia="Arial Unicode MS" w:hAnsi="Avenir Book" w:cs="Arial Unicode MS"/>
-                <w:bCs/>
-                <w:sz w:val="20"/>
-                <w:szCs w:val="22"/>
-                <w:lang w:val="es-MX"/>
-              </w:rPr>
-              <w:t>Relación E/S:</w:t>
-            </w:r>
-          </w:p>
-          <w:p>
-            <w:pPr>
-              <w:pStyle w:val="Sinespaciado"/>
-              <w:rPr>
-                <w:rFonts w:ascii="Avenir Book" w:eastAsia="Arial Unicode MS" w:hAnsi="Avenir Book" w:cs="Arial Unicode MS"/>
-                <w:bCs/>
-                <w:sz w:val="20"/>
-                <w:szCs w:val="22"/>
-                <w:lang w:val="es-MX"/>
-              </w:rPr>
-            </w:pPr>
-          </w:p>
-          <w:p>
-            <w:pPr>
-              <w:pStyle w:val="Sinespaciado"/>
-              <w:rPr>
-                <w:rFonts w:ascii="Avenir Book" w:eastAsia="Arial Unicode MS" w:hAnsi="Avenir Book" w:cs="Arial Unicode MS"/>
-                <w:bCs/>
-                <w:sz w:val="20"/>
-                <w:szCs w:val="22"/>
-                <w:lang w:val="es-MX"/>
-              </w:rPr>
-            </w:pPr>
-            <w:r>
-              <w:rPr>
-                <w:rFonts w:ascii="Avenir Book" w:eastAsia="Arial Unicode MS" w:hAnsi="Avenir Book" w:cs="Arial Unicode MS"/>
-                <w:bCs/>
-                <w:sz w:val="20"/>
-                <w:szCs w:val="22"/>
-                <w:lang w:val="es-MX"/>
-              </w:rPr>
-              <w:t xml:space="preserve">Inserta aquí la imagen con el </w:t>
-            </w:r>
-            <w:r>
-              <w:rPr>
-                <w:rFonts w:ascii="Avenir Book" w:eastAsia="Arial Unicode MS" w:hAnsi="Avenir Book" w:cs="Arial Unicode MS"/>
-                <w:b/>
-                <w:bCs/>
-                <w:sz w:val="20"/>
-                <w:szCs w:val="22"/>
-                <w:lang w:val="es-MX"/>
-              </w:rPr>
-              <w:t>algoritmo</w:t>
-            </w:r>
-            <w:r>
-              <w:rPr>
-                <w:rFonts w:ascii="Avenir Book" w:eastAsia="Arial Unicode MS" w:hAnsi="Avenir Book" w:cs="Arial Unicode MS"/>
-                <w:bCs/>
-                <w:sz w:val="20"/>
-                <w:szCs w:val="22"/>
-                <w:lang w:val="es-MX"/>
-              </w:rPr>
-              <w:t>.</w:t>
-            </w:r>
-            <w:r>
-              <w:rPr>
-                <w:rFonts w:ascii="Avenir Book" w:eastAsia="Arial Unicode MS" w:hAnsi="Avenir Book" w:cs="Arial Unicode MS"/>
-                <w:bCs/>
-                <w:sz w:val="20"/>
-                <w:szCs w:val="22"/>
-                <w:lang w:val="es-MX"/>
-              </w:rPr>
-              <w:t xml:space="preserve"> (foto, captura de pantalla, texto, etc.)</w:t>
-            </w:r>
-          </w:p>
-          <w:p>
-            <w:pPr>
-              <w:pStyle w:val="Sinespaciado"/>
-              <w:rPr>
-                <w:rFonts w:ascii="Avenir Book" w:eastAsia="Arial Unicode MS" w:hAnsi="Avenir Book" w:cs="Arial Unicode MS"/>
-                <w:bCs/>
-                <w:sz w:val="20"/>
-                <w:szCs w:val="22"/>
-                <w:lang w:val="es-MX"/>
-              </w:rPr>
-            </w:pPr>
-          </w:p>
-          <w:p>
-            <w:pPr>
-              <w:pStyle w:val="Sinespaciado"/>
-              <w:rPr>
-                <w:rFonts w:ascii="Avenir Book" w:eastAsia="Arial Unicode MS" w:hAnsi="Avenir Book" w:cs="Arial Unicode MS"/>
-                <w:bCs/>
-                <w:sz w:val="20"/>
-                <w:szCs w:val="22"/>
-                <w:lang w:val="es-MX"/>
-              </w:rPr>
-            </w:pPr>
-          </w:p>
-          <w:p>
-            <w:pPr>
-              <w:pStyle w:val="Sinespaciado"/>
-              <w:rPr>
-                <w:rFonts w:ascii="Avenir Book" w:eastAsia="Arial Unicode MS" w:hAnsi="Avenir Book" w:cs="Arial Unicode MS"/>
-                <w:bCs/>
-                <w:sz w:val="20"/>
-                <w:szCs w:val="22"/>
-                <w:lang w:val="es-MX"/>
-              </w:rPr>
-            </w:pPr>
-            <w:r>
-              <w:rPr>
-                <w:rFonts w:ascii="Avenir Book" w:eastAsia="Arial Unicode MS" w:hAnsi="Avenir Book" w:cs="Arial Unicode MS"/>
-                <w:b/>
-                <w:bCs/>
-                <w:sz w:val="20"/>
-                <w:szCs w:val="22"/>
-                <w:lang w:val="es-MX"/>
-              </w:rPr>
-              <w:t xml:space="preserve">Crea </w:t>
-            </w:r>
-            <w:r>
-              <w:rPr>
-                <w:rFonts w:ascii="Avenir Book" w:eastAsia="Arial Unicode MS" w:hAnsi="Avenir Book" w:cs="Arial Unicode MS"/>
-                <w:b/>
-                <w:bCs/>
-                <w:sz w:val="20"/>
-                <w:szCs w:val="22"/>
-                <w:lang w:val="es-MX"/>
-              </w:rPr>
-              <w:t>un nuevo archivo para este</w:t>
-            </w:r>
-            <w:r>
-              <w:rPr>
-                <w:rFonts w:ascii="Avenir Book" w:eastAsia="Arial Unicode MS" w:hAnsi="Avenir Book" w:cs="Arial Unicode MS"/>
-                <w:b/>
-                <w:bCs/>
-                <w:sz w:val="20"/>
-                <w:szCs w:val="22"/>
-                <w:lang w:val="es-MX"/>
-              </w:rPr>
-              <w:t xml:space="preserve"> programa y lo agregas al repositorio</w:t>
-            </w:r>
-            <w:r>
-              <w:rPr>
-                <w:rFonts w:ascii="Avenir Book" w:eastAsia="Arial Unicode MS" w:hAnsi="Avenir Book" w:cs="Arial Unicode MS"/>
-                <w:bCs/>
-                <w:sz w:val="20"/>
-                <w:szCs w:val="22"/>
-                <w:lang w:val="es-MX"/>
-              </w:rPr>
-              <w:t xml:space="preserve"> de </w:t>
-            </w:r>
-            <w:r>
-              <w:rPr>
-                <w:rFonts w:ascii="Avenir Book" w:eastAsia="Arial Unicode MS" w:hAnsi="Avenir Book" w:cs="Arial Unicode MS"/>
-                <w:b/>
-                <w:bCs/>
-                <w:sz w:val="20"/>
-                <w:szCs w:val="22"/>
-                <w:lang w:val="es-MX"/>
-              </w:rPr>
-              <w:t>github</w:t>
-            </w:r>
-            <w:r>
-              <w:rPr>
-                <w:rFonts w:ascii="Avenir Book" w:eastAsia="Arial Unicode MS" w:hAnsi="Avenir Book" w:cs="Arial Unicode MS"/>
-                <w:b/>
-                <w:bCs/>
-                <w:sz w:val="20"/>
-                <w:szCs w:val="22"/>
-                <w:lang w:val="es-MX"/>
-              </w:rPr>
-              <w:t xml:space="preserve">, </w:t>
-            </w:r>
-            <w:r>
-              <w:rPr>
-                <w:rFonts w:ascii="Avenir Book" w:eastAsia="Arial Unicode MS" w:hAnsi="Avenir Book" w:cs="Arial Unicode MS"/>
-                <w:b/>
-                <w:bCs/>
-                <w:color w:val="4F81BD" w:themeColor="accent1"/>
-                <w:sz w:val="20"/>
-                <w:szCs w:val="22"/>
-                <w:lang w:val="es-MX"/>
-              </w:rPr>
-              <w:t>distanciaPuntos</w:t>
-            </w:r>
-            <w:r>
-              <w:rPr>
-                <w:rFonts w:ascii="Avenir Book" w:eastAsia="Arial Unicode MS" w:hAnsi="Avenir Book" w:cs="Arial Unicode MS"/>
-                <w:b/>
-                <w:bCs/>
-                <w:color w:val="4F81BD" w:themeColor="accent1"/>
-                <w:sz w:val="20"/>
-                <w:szCs w:val="22"/>
-                <w:lang w:val="es-MX"/>
-              </w:rPr>
-              <w:t>.py</w:t>
-            </w:r>
-            <w:r>
-              <w:rPr>
-                <w:rFonts w:ascii="Avenir Book" w:eastAsia="Arial Unicode MS" w:hAnsi="Avenir Book" w:cs="Arial Unicode MS"/>
-                <w:b/>
-                <w:bCs/>
-                <w:color w:val="0070C0"/>
-                <w:sz w:val="20"/>
-                <w:szCs w:val="22"/>
-                <w:lang w:val="es-MX"/>
-              </w:rPr>
-              <w:t>.</w:t>
-            </w:r>
-          </w:p>
-          <w:p>
-            <w:pPr>
-              <w:pStyle w:val="Sinespaciado"/>
-              <w:rPr>
-                <w:rFonts w:ascii="Avenir Book" w:eastAsia="Arial Unicode MS" w:hAnsi="Avenir Book" w:cs="Arial Unicode MS"/>
-                <w:sz w:val="22"/>
-                <w:szCs w:val="22"/>
-                <w:lang w:val="es-MX"/>
-              </w:rPr>
-            </w:pPr>
-          </w:p>
-        </w:tc>
-      </w:tr>
-      <w:tr>
-        <w:tc>
-          <w:tcPr>
-            <w:tcW w:w="10220" w:type="dxa"/>
-          </w:tcPr>
-          <w:p>
-            <w:pPr>
-              <w:pStyle w:val="Sinespaciado"/>
-              <w:rPr>
-                <w:rFonts w:ascii="Avenir Book" w:eastAsia="Arial Unicode MS" w:hAnsi="Avenir Book" w:cs="Arial Unicode MS"/>
-                <w:bCs/>
-                <w:sz w:val="20"/>
-                <w:szCs w:val="20"/>
-              </w:rPr>
-            </w:pPr>
-            <w:r>
-              <w:rPr>
-                <w:rFonts w:ascii="Avenir Book" w:eastAsia="Arial Unicode MS" w:hAnsi="Avenir Book" w:cs="Arial Unicode MS"/>
-                <w:bCs/>
-                <w:sz w:val="20"/>
-                <w:szCs w:val="20"/>
-                <w:lang w:val="es-MX"/>
-              </w:rPr>
-              <w:t>Ejemplo de salida</w:t>
-            </w:r>
-            <w:r>
-              <w:rPr>
-                <w:rFonts w:ascii="Avenir Book" w:hAnsi="Avenir Book"/>
-                <w:sz w:val="20"/>
-                <w:szCs w:val="20"/>
-              </w:rPr>
-              <w:t xml:space="preserve"> (</w:t>
-            </w:r>
-            <w:r>
-              <w:rPr>
-                <w:rFonts w:ascii="Avenir Book" w:hAnsi="Avenir Book"/>
-                <w:sz w:val="20"/>
-                <w:szCs w:val="20"/>
-              </w:rPr>
-              <w:t>3</w:t>
-            </w:r>
-            <w:r>
-              <w:rPr>
-                <w:rFonts w:ascii="Avenir Book" w:hAnsi="Avenir Book"/>
-                <w:sz w:val="20"/>
-                <w:szCs w:val="20"/>
-              </w:rPr>
-              <w:t xml:space="preserve"> decimales en el resultado</w:t>
-            </w:r>
-            <w:r>
-              <w:rPr>
-                <w:rFonts w:ascii="Avenir Book" w:hAnsi="Avenir Book"/>
-                <w:sz w:val="20"/>
-                <w:szCs w:val="20"/>
-              </w:rPr>
-              <w:t>):</w:t>
-            </w:r>
-          </w:p>
-          <w:p>
-            <w:pPr>
-              <w:pStyle w:val="Sinespaciado"/>
-              <w:rPr>
-                <w:rFonts w:ascii="Avenir Book" w:eastAsia="Arial Unicode MS" w:hAnsi="Avenir Book" w:cs="Arial Unicode MS"/>
-                <w:bCs/>
-                <w:sz w:val="20"/>
-                <w:szCs w:val="22"/>
-                <w:lang w:val="es-MX"/>
-              </w:rPr>
-            </w:pPr>
-          </w:p>
-          <w:p>
-            <w:pPr>
-              <w:pStyle w:val="Sinespaciado"/>
-              <w:rPr>
-                <w:rFonts w:ascii="Consolas" w:eastAsia="Arial Unicode MS" w:hAnsi="Consolas" w:cs="Arial Unicode MS"/>
-                <w:b/>
-                <w:bCs/>
-                <w:color w:val="FF0000"/>
-                <w:sz w:val="20"/>
-                <w:szCs w:val="22"/>
-                <w:lang w:val="es-MX"/>
-              </w:rPr>
-            </w:pPr>
-            <w:r>
-              <w:rPr>
-                <w:rFonts w:ascii="Consolas" w:eastAsia="Arial Unicode MS" w:hAnsi="Consolas" w:cs="Arial Unicode MS"/>
-                <w:b/>
-                <w:bCs/>
-                <w:color w:val="000000" w:themeColor="text1"/>
-                <w:sz w:val="20"/>
-                <w:szCs w:val="22"/>
-                <w:lang w:val="es-MX"/>
-              </w:rPr>
-              <w:t>x</w:t>
-            </w:r>
-            <w:r>
-              <w:rPr>
-                <w:rFonts w:ascii="Consolas" w:eastAsia="Arial Unicode MS" w:hAnsi="Consolas" w:cs="Arial Unicode MS"/>
-                <w:b/>
-                <w:bCs/>
-                <w:color w:val="000000" w:themeColor="text1"/>
-                <w:sz w:val="20"/>
-                <w:szCs w:val="22"/>
-                <w:lang w:val="es-MX"/>
-              </w:rPr>
-              <w:t>1</w:t>
-            </w:r>
-            <w:r>
-              <w:rPr>
-                <w:rFonts w:ascii="Consolas" w:eastAsia="Arial Unicode MS" w:hAnsi="Consolas" w:cs="Arial Unicode MS"/>
-                <w:b/>
-                <w:bCs/>
-                <w:color w:val="000000" w:themeColor="text1"/>
-                <w:sz w:val="20"/>
-                <w:szCs w:val="22"/>
-                <w:lang w:val="es-MX"/>
-              </w:rPr>
-              <w:t xml:space="preserve">: </w:t>
-            </w:r>
-            <w:r>
-              <w:rPr>
-                <w:rFonts w:ascii="Consolas" w:eastAsia="Arial Unicode MS" w:hAnsi="Consolas" w:cs="Arial Unicode MS"/>
-                <w:b/>
-                <w:bCs/>
-                <w:color w:val="FF0000"/>
-                <w:sz w:val="20"/>
-                <w:szCs w:val="22"/>
-                <w:lang w:val="es-MX"/>
-              </w:rPr>
-              <w:t>6</w:t>
-            </w:r>
-          </w:p>
-          <w:p>
-            <w:pPr>
-              <w:pStyle w:val="Sinespaciado"/>
-              <w:rPr>
-                <w:rFonts w:ascii="Consolas" w:eastAsia="Arial Unicode MS" w:hAnsi="Consolas" w:cs="Arial Unicode MS"/>
-                <w:b/>
-                <w:bCs/>
-                <w:color w:val="FF0000"/>
-                <w:sz w:val="20"/>
-                <w:szCs w:val="22"/>
-                <w:lang w:val="es-MX"/>
-              </w:rPr>
-            </w:pPr>
-            <w:r>
-              <w:rPr>
-                <w:rFonts w:ascii="Consolas" w:eastAsia="Arial Unicode MS" w:hAnsi="Consolas" w:cs="Arial Unicode MS"/>
-                <w:b/>
-                <w:bCs/>
-                <w:color w:val="000000" w:themeColor="text1"/>
-                <w:sz w:val="20"/>
-                <w:szCs w:val="22"/>
-                <w:lang w:val="es-MX"/>
-              </w:rPr>
-              <w:t>y</w:t>
-            </w:r>
-            <w:r>
-              <w:rPr>
-                <w:rFonts w:ascii="Consolas" w:eastAsia="Arial Unicode MS" w:hAnsi="Consolas" w:cs="Arial Unicode MS"/>
-                <w:b/>
-                <w:bCs/>
-                <w:color w:val="000000" w:themeColor="text1"/>
-                <w:sz w:val="20"/>
-                <w:szCs w:val="22"/>
-                <w:lang w:val="es-MX"/>
-              </w:rPr>
-              <w:t>1</w:t>
-            </w:r>
-            <w:r>
-              <w:rPr>
-                <w:rFonts w:ascii="Consolas" w:eastAsia="Arial Unicode MS" w:hAnsi="Consolas" w:cs="Arial Unicode MS"/>
-                <w:b/>
-                <w:bCs/>
-                <w:color w:val="000000" w:themeColor="text1"/>
-                <w:sz w:val="20"/>
-                <w:szCs w:val="22"/>
-                <w:lang w:val="es-MX"/>
-              </w:rPr>
-              <w:t xml:space="preserve">: </w:t>
-            </w:r>
-            <w:r>
-              <w:rPr>
-                <w:rFonts w:ascii="Consolas" w:eastAsia="Arial Unicode MS" w:hAnsi="Consolas" w:cs="Arial Unicode MS"/>
-                <w:b/>
-                <w:bCs/>
-                <w:color w:val="FF0000"/>
-                <w:sz w:val="20"/>
-                <w:szCs w:val="22"/>
-                <w:lang w:val="es-MX"/>
-              </w:rPr>
-              <w:t>4</w:t>
-            </w:r>
-          </w:p>
-          <w:p>
-            <w:pPr>
-              <w:pStyle w:val="Sinespaciado"/>
-              <w:rPr>
-                <w:rFonts w:ascii="Consolas" w:eastAsia="Arial Unicode MS" w:hAnsi="Consolas" w:cs="Arial Unicode MS"/>
-                <w:b/>
-                <w:bCs/>
-                <w:color w:val="000000" w:themeColor="text1"/>
-                <w:sz w:val="20"/>
-                <w:szCs w:val="22"/>
-                <w:lang w:val="es-MX"/>
-              </w:rPr>
-            </w:pPr>
-            <w:r>
-              <w:rPr>
-                <w:rFonts w:ascii="Consolas" w:eastAsia="Arial Unicode MS" w:hAnsi="Consolas" w:cs="Arial Unicode MS"/>
-                <w:b/>
-                <w:bCs/>
-                <w:color w:val="000000" w:themeColor="text1"/>
-                <w:sz w:val="20"/>
-                <w:szCs w:val="22"/>
-                <w:lang w:val="es-MX"/>
-              </w:rPr>
-              <w:t>x2:</w:t>
-            </w:r>
-            <w:r>
-              <w:rPr>
-                <w:rFonts w:ascii="Consolas" w:eastAsia="Arial Unicode MS" w:hAnsi="Consolas" w:cs="Arial Unicode MS"/>
-                <w:b/>
-                <w:bCs/>
-                <w:color w:val="000000" w:themeColor="text1"/>
-                <w:sz w:val="20"/>
-                <w:szCs w:val="22"/>
-                <w:lang w:val="es-MX"/>
-              </w:rPr>
-              <w:t xml:space="preserve"> </w:t>
-            </w:r>
-            <w:r>
-              <w:rPr>
-                <w:rFonts w:ascii="Consolas" w:eastAsia="Arial Unicode MS" w:hAnsi="Consolas" w:cs="Arial Unicode MS"/>
-                <w:b/>
-                <w:bCs/>
-                <w:color w:val="FF0000"/>
-                <w:sz w:val="20"/>
-                <w:szCs w:val="22"/>
-                <w:lang w:val="es-MX"/>
-              </w:rPr>
-              <w:t>10</w:t>
-            </w:r>
-          </w:p>
-          <w:p>
-            <w:pPr>
-              <w:pStyle w:val="Sinespaciado"/>
-              <w:rPr>
-                <w:rFonts w:ascii="Consolas" w:eastAsia="Arial Unicode MS" w:hAnsi="Consolas" w:cs="Arial Unicode MS"/>
-                <w:b/>
-                <w:bCs/>
-                <w:color w:val="000000" w:themeColor="text1"/>
-                <w:sz w:val="20"/>
-                <w:szCs w:val="22"/>
-                <w:lang w:val="es-MX"/>
-              </w:rPr>
-            </w:pPr>
-            <w:r>
-              <w:rPr>
-                <w:rFonts w:ascii="Consolas" w:eastAsia="Arial Unicode MS" w:hAnsi="Consolas" w:cs="Arial Unicode MS"/>
-                <w:b/>
-                <w:bCs/>
-                <w:color w:val="000000" w:themeColor="text1"/>
-                <w:sz w:val="20"/>
-                <w:szCs w:val="22"/>
-                <w:lang w:val="es-MX"/>
-              </w:rPr>
-              <w:t>y2:</w:t>
-            </w:r>
-            <w:r>
-              <w:rPr>
-                <w:rFonts w:ascii="Consolas" w:eastAsia="Arial Unicode MS" w:hAnsi="Consolas" w:cs="Arial Unicode MS"/>
-                <w:b/>
-                <w:bCs/>
-                <w:color w:val="000000" w:themeColor="text1"/>
-                <w:sz w:val="20"/>
-                <w:szCs w:val="22"/>
-                <w:lang w:val="es-MX"/>
-              </w:rPr>
-              <w:t xml:space="preserve"> </w:t>
-            </w:r>
-            <w:r>
-              <w:rPr>
-                <w:rFonts w:ascii="Consolas" w:eastAsia="Arial Unicode MS" w:hAnsi="Consolas" w:cs="Arial Unicode MS"/>
-                <w:b/>
-                <w:bCs/>
-                <w:color w:val="FF0000"/>
-                <w:sz w:val="20"/>
-                <w:szCs w:val="22"/>
-                <w:lang w:val="es-MX"/>
-              </w:rPr>
-              <w:t>5</w:t>
-            </w:r>
-          </w:p>
-          <w:p>
-            <w:pPr>
-              <w:pStyle w:val="Sinespaciado"/>
-              <w:rPr>
-                <w:rFonts w:ascii="Consolas" w:eastAsia="Arial Unicode MS" w:hAnsi="Consolas" w:cs="Arial Unicode MS"/>
-                <w:bCs/>
-                <w:sz w:val="20"/>
-                <w:szCs w:val="22"/>
-                <w:lang w:val="es-MX"/>
-              </w:rPr>
-            </w:pPr>
-            <w:r>
-              <w:rPr>
-                <w:rFonts w:ascii="Consolas" w:eastAsia="Arial Unicode MS" w:hAnsi="Consolas" w:cs="Arial Unicode MS"/>
-                <w:bCs/>
-                <w:sz w:val="20"/>
-                <w:szCs w:val="22"/>
-                <w:lang w:val="es-MX"/>
-              </w:rPr>
-              <w:t>Distancia</w:t>
-            </w:r>
-            <w:r>
-              <w:rPr>
-                <w:rFonts w:ascii="Consolas" w:eastAsia="Arial Unicode MS" w:hAnsi="Consolas" w:cs="Arial Unicode MS"/>
-                <w:bCs/>
-                <w:sz w:val="20"/>
-                <w:szCs w:val="22"/>
-                <w:lang w:val="es-MX"/>
-              </w:rPr>
-              <w:t xml:space="preserve">:  </w:t>
-            </w:r>
-            <w:r>
-              <w:rPr>
-                <w:rFonts w:ascii="Consolas" w:eastAsia="Arial Unicode MS" w:hAnsi="Consolas" w:cs="Arial Unicode MS"/>
-                <w:bCs/>
-                <w:sz w:val="20"/>
-                <w:szCs w:val="22"/>
-                <w:lang w:val="es-MX"/>
-              </w:rPr>
-              <w:t>4.123</w:t>
-            </w:r>
-          </w:p>
-        </w:tc>
-      </w:tr>
-    </w:tbl>
     <w:p>
       <w:pPr>
         <w:pStyle w:val="Sinespaciado"/>
@@ -5411,204 +5444,9 @@
           <w:rFonts w:ascii="Avenir Book" w:eastAsia="Arial Unicode MS" w:hAnsi="Avenir Book" w:cs="Arial Unicode MS"/>
           <w:sz w:val="22"/>
           <w:szCs w:val="22"/>
-        </w:rPr>
-      </w:pPr>
-    </w:p>
-    <w:p>
-      <w:pPr>
-        <w:pStyle w:val="Sinespaciado"/>
-        <w:rPr>
-          <w:rFonts w:ascii="Avenir Book" w:eastAsia="Arial Unicode MS" w:hAnsi="Avenir Book" w:cs="Arial Unicode MS"/>
-          <w:sz w:val="22"/>
-          <w:szCs w:val="22"/>
-        </w:rPr>
-      </w:pPr>
-    </w:p>
-    <w:p>
-      <w:pPr>
-        <w:pStyle w:val="Sinespaciado"/>
-        <w:rPr>
-          <w:rFonts w:ascii="Avenir Book" w:eastAsia="Arial Unicode MS" w:hAnsi="Avenir Book" w:cs="Arial Unicode MS"/>
-          <w:sz w:val="22"/>
-          <w:szCs w:val="22"/>
-        </w:rPr>
-      </w:pPr>
-    </w:p>
-    <w:p>
-      <w:pPr>
-        <w:pStyle w:val="Sinespaciado"/>
-        <w:rPr>
-          <w:rFonts w:ascii="Avenir Book" w:eastAsia="Arial Unicode MS" w:hAnsi="Avenir Book" w:cs="Arial Unicode MS"/>
-          <w:sz w:val="22"/>
-          <w:szCs w:val="22"/>
-        </w:rPr>
-      </w:pPr>
-    </w:p>
-    <w:p>
-      <w:pPr>
-        <w:pStyle w:val="Sinespaciado"/>
-        <w:rPr>
-          <w:rFonts w:ascii="Avenir Book" w:eastAsia="Arial Unicode MS" w:hAnsi="Avenir Book" w:cs="Arial Unicode MS"/>
-          <w:sz w:val="22"/>
-          <w:szCs w:val="22"/>
-        </w:rPr>
-      </w:pPr>
-    </w:p>
-    <w:p>
-      <w:pPr>
-        <w:pStyle w:val="Sinespaciado"/>
-        <w:rPr>
-          <w:rFonts w:ascii="Avenir Book" w:eastAsia="Arial Unicode MS" w:hAnsi="Avenir Book" w:cs="Arial Unicode MS"/>
-          <w:sz w:val="22"/>
-          <w:szCs w:val="22"/>
-        </w:rPr>
-      </w:pPr>
-    </w:p>
-    <w:p>
-      <w:pPr>
-        <w:pStyle w:val="Sinespaciado"/>
-        <w:rPr>
-          <w:rFonts w:ascii="Avenir Book" w:eastAsia="Arial Unicode MS" w:hAnsi="Avenir Book" w:cs="Arial Unicode MS"/>
-          <w:sz w:val="22"/>
-          <w:szCs w:val="22"/>
-        </w:rPr>
-      </w:pPr>
-    </w:p>
-    <w:p>
-      <w:pPr>
-        <w:pStyle w:val="Sinespaciado"/>
-        <w:rPr>
-          <w:rFonts w:ascii="Avenir Book" w:eastAsia="Arial Unicode MS" w:hAnsi="Avenir Book" w:cs="Arial Unicode MS"/>
-          <w:sz w:val="22"/>
-          <w:szCs w:val="22"/>
-        </w:rPr>
-      </w:pPr>
-    </w:p>
-    <w:p>
-      <w:pPr>
-        <w:pStyle w:val="Sinespaciado"/>
-        <w:rPr>
-          <w:rFonts w:ascii="Avenir Book" w:eastAsia="Arial Unicode MS" w:hAnsi="Avenir Book" w:cs="Arial Unicode MS"/>
-          <w:sz w:val="22"/>
-          <w:szCs w:val="22"/>
-        </w:rPr>
-      </w:pPr>
-    </w:p>
-    <w:p>
-      <w:pPr>
-        <w:pStyle w:val="Sinespaciado"/>
-        <w:rPr>
-          <w:rFonts w:ascii="Avenir Book" w:eastAsia="Arial Unicode MS" w:hAnsi="Avenir Book" w:cs="Arial Unicode MS"/>
-          <w:sz w:val="22"/>
-          <w:szCs w:val="22"/>
-        </w:rPr>
-      </w:pPr>
-    </w:p>
-    <w:p>
-      <w:pPr>
-        <w:pStyle w:val="Sinespaciado"/>
-        <w:rPr>
-          <w:rFonts w:ascii="Avenir Book" w:eastAsia="Arial Unicode MS" w:hAnsi="Avenir Book" w:cs="Arial Unicode MS"/>
-          <w:sz w:val="22"/>
-          <w:szCs w:val="22"/>
-        </w:rPr>
-      </w:pPr>
-    </w:p>
-    <w:p>
-      <w:pPr>
-        <w:pStyle w:val="Sinespaciado"/>
-        <w:rPr>
-          <w:rFonts w:ascii="Avenir Book" w:eastAsia="Arial Unicode MS" w:hAnsi="Avenir Book" w:cs="Arial Unicode MS"/>
-          <w:sz w:val="22"/>
-          <w:szCs w:val="22"/>
-        </w:rPr>
-      </w:pPr>
-    </w:p>
-    <w:p>
-      <w:pPr>
-        <w:pStyle w:val="Sinespaciado"/>
-        <w:rPr>
-          <w:rFonts w:ascii="Avenir Book" w:eastAsia="Arial Unicode MS" w:hAnsi="Avenir Book" w:cs="Arial Unicode MS"/>
-          <w:sz w:val="22"/>
-          <w:szCs w:val="22"/>
-        </w:rPr>
-      </w:pPr>
-    </w:p>
-    <w:p>
-      <w:pPr>
-        <w:pStyle w:val="Sinespaciado"/>
-        <w:rPr>
-          <w:rFonts w:ascii="Avenir Book" w:eastAsia="Arial Unicode MS" w:hAnsi="Avenir Book" w:cs="Arial Unicode MS"/>
-          <w:sz w:val="22"/>
-          <w:szCs w:val="22"/>
-        </w:rPr>
-      </w:pPr>
-    </w:p>
-    <w:p>
-      <w:pPr>
-        <w:pStyle w:val="Sinespaciado"/>
-        <w:rPr>
-          <w:rFonts w:ascii="Avenir Book" w:eastAsia="Arial Unicode MS" w:hAnsi="Avenir Book" w:cs="Arial Unicode MS"/>
-          <w:sz w:val="22"/>
-          <w:szCs w:val="22"/>
-        </w:rPr>
-      </w:pPr>
-    </w:p>
-    <w:p>
-      <w:pPr>
-        <w:pStyle w:val="Sinespaciado"/>
-        <w:rPr>
-          <w:rFonts w:ascii="Avenir Book" w:eastAsia="Arial Unicode MS" w:hAnsi="Avenir Book" w:cs="Arial Unicode MS"/>
-          <w:sz w:val="22"/>
-          <w:szCs w:val="22"/>
-        </w:rPr>
-      </w:pPr>
-    </w:p>
-    <w:p>
-      <w:pPr>
-        <w:pStyle w:val="Sinespaciado"/>
-        <w:rPr>
-          <w:rFonts w:ascii="Avenir Book" w:eastAsia="Arial Unicode MS" w:hAnsi="Avenir Book" w:cs="Arial Unicode MS"/>
-          <w:b/>
-          <w:szCs w:val="22"/>
-        </w:rPr>
-      </w:pPr>
-      <w:r>
-        <w:rPr>
-          <w:rFonts w:ascii="Avenir Book" w:eastAsia="Arial Unicode MS" w:hAnsi="Avenir Book" w:cs="Arial Unicode MS"/>
-          <w:b/>
-          <w:szCs w:val="22"/>
-        </w:rPr>
-        <w:t>Extras.</w:t>
-      </w:r>
-    </w:p>
-    <w:p>
-      <w:pPr>
-        <w:pStyle w:val="Sinespaciado"/>
-        <w:rPr>
-          <w:rFonts w:ascii="Avenir Book" w:eastAsia="Arial Unicode MS" w:hAnsi="Avenir Book" w:cs="Arial Unicode MS"/>
-          <w:sz w:val="22"/>
-          <w:szCs w:val="22"/>
-        </w:rPr>
-      </w:pPr>
-    </w:p>
-    <w:p>
-      <w:pPr>
-        <w:pStyle w:val="Sinespaciado"/>
-        <w:rPr>
-          <w:rFonts w:ascii="Avenir Book" w:eastAsia="Arial Unicode MS" w:hAnsi="Avenir Book" w:cs="Arial Unicode MS"/>
-          <w:sz w:val="22"/>
-          <w:szCs w:val="22"/>
-        </w:rPr>
-      </w:pPr>
-      <w:r>
-        <w:rPr>
-          <w:rFonts w:ascii="Avenir Book" w:eastAsia="Arial Unicode MS" w:hAnsi="Avenir Book" w:cs="Arial Unicode MS"/>
-          <w:sz w:val="22"/>
-          <w:szCs w:val="22"/>
-        </w:rPr>
-        <w:t>1. Elabora un algoritmo para realizar la conversión de temperaturas en la escala Fahrenheit a la escala Celsius.</w:t>
-      </w:r>
+          <w:lang w:val="es-MX"/>
+        </w:rPr>
+      </w:pPr>
     </w:p>
     <w:tbl>
       <w:tblPr>
@@ -5617,7 +5455,7 @@
         <w:tblLook w:val="04A0" w:firstRow="1" w:lastRow="0" w:firstColumn="1" w:lastColumn="0" w:noHBand="0" w:noVBand="1"/>
       </w:tblPr>
       <w:tblGrid>
-        <w:gridCol w:w="10220"/>
+        <w:gridCol w:w="10070"/>
       </w:tblGrid>
       <w:tr>
         <w:tc>
@@ -5678,6 +5516,36 @@
               </w:rPr>
               <w:t>Entradas:</w:t>
             </w:r>
+            <w:r>
+              <w:rPr>
+                <w:rFonts w:ascii="Avenir Book" w:eastAsia="Arial Unicode MS" w:hAnsi="Avenir Book" w:cs="Arial Unicode MS"/>
+                <w:bCs/>
+                <w:sz w:val="20"/>
+                <w:szCs w:val="22"/>
+                <w:lang w:val="es-MX"/>
+              </w:rPr>
+              <w:t xml:space="preserve"> coordenada del primer punto (x1, y1), coordenada del segundo punto</w:t>
+            </w:r>
+            <w:r>
+              <w:rPr>
+                <w:rFonts w:ascii="Avenir Book" w:eastAsia="Arial Unicode MS" w:hAnsi="Avenir Book" w:cs="Arial Unicode MS"/>
+                <w:bCs/>
+                <w:sz w:val="20"/>
+                <w:szCs w:val="22"/>
+                <w:lang w:val="es-MX"/>
+              </w:rPr>
+              <w:t xml:space="preserve"> </w:t>
+            </w:r>
+            <w:r>
+              <w:rPr>
+                <w:rFonts w:ascii="Avenir Book" w:eastAsia="Arial Unicode MS" w:hAnsi="Avenir Book" w:cs="Arial Unicode MS"/>
+                <w:bCs/>
+                <w:sz w:val="20"/>
+                <w:szCs w:val="22"/>
+                <w:lang w:val="es-MX"/>
+              </w:rPr>
+              <w:t>(x2, y2)</w:t>
+            </w:r>
           </w:p>
           <w:p>
             <w:pPr>
@@ -5700,6 +5568,16 @@
               </w:rPr>
               <w:t>Salidas:</w:t>
             </w:r>
+            <w:r>
+              <w:rPr>
+                <w:rFonts w:ascii="Avenir Book" w:eastAsia="Arial Unicode MS" w:hAnsi="Avenir Book" w:cs="Arial Unicode MS"/>
+                <w:bCs/>
+                <w:sz w:val="20"/>
+                <w:szCs w:val="22"/>
+                <w:lang w:val="es-MX"/>
+              </w:rPr>
+              <w:t xml:space="preserve"> distancia entre los dos puntos</w:t>
+            </w:r>
           </w:p>
           <w:p>
             <w:pPr>
@@ -5734,6 +5612,28 @@
                 <w:lang w:val="es-MX"/>
               </w:rPr>
             </w:pPr>
+            <w:r>
+              <w:rPr>
+                <w:rFonts w:ascii="Avenir Book" w:eastAsia="Arial Unicode MS" w:hAnsi="Avenir Book" w:cs="Arial Unicode MS"/>
+                <w:bCs/>
+                <w:sz w:val="20"/>
+                <w:szCs w:val="22"/>
+                <w:lang w:val="es-MX"/>
+              </w:rPr>
+              <w:t xml:space="preserve">d= </w:t>
+            </w:r>
+            <w:bookmarkStart w:id="1" w:name="_Hlk522368494"/>
+            <w:r>
+              <w:rPr>
+                <w:rFonts w:ascii="Avenir Book" w:eastAsia="Arial Unicode MS" w:hAnsi="Avenir Book" w:cs="Arial Unicode MS"/>
+                <w:bCs/>
+                <w:sz w:val="20"/>
+                <w:szCs w:val="22"/>
+                <w:lang w:val="es-MX"/>
+              </w:rPr>
+              <w:t>(((x2-x1) **2) + ((y2-y1) **2)) **(1/2)</w:t>
+            </w:r>
+            <w:bookmarkEnd w:id="1"/>
           </w:p>
           <w:p>
             <w:pPr>
@@ -5817,21 +5717,93 @@
               <w:pStyle w:val="Sinespaciado"/>
               <w:rPr>
                 <w:rFonts w:ascii="Avenir Book" w:eastAsia="Arial Unicode MS" w:hAnsi="Avenir Book" w:cs="Arial Unicode MS"/>
-                <w:bCs/>
-                <w:sz w:val="20"/>
-                <w:szCs w:val="22"/>
-                <w:lang w:val="es-MX"/>
-              </w:rPr>
-            </w:pPr>
-            <w:r>
-              <w:rPr>
-                <w:rFonts w:ascii="Avenir Book" w:eastAsia="Arial Unicode MS" w:hAnsi="Avenir Book" w:cs="Arial Unicode MS"/>
                 <w:b/>
                 <w:bCs/>
                 <w:sz w:val="20"/>
                 <w:szCs w:val="22"/>
                 <w:lang w:val="es-MX"/>
               </w:rPr>
+            </w:pPr>
+            <w:r>
+              <w:rPr>
+                <w:rFonts w:ascii="Avenir Book" w:eastAsia="Arial Unicode MS" w:hAnsi="Avenir Book" w:cs="Arial Unicode MS"/>
+                <w:b/>
+                <w:bCs/>
+                <w:noProof/>
+                <w:sz w:val="20"/>
+                <w:szCs w:val="22"/>
+                <w:lang w:val="es-MX"/>
+              </w:rPr>
+              <w:drawing>
+                <wp:inline distT="0" distB="0" distL="0" distR="0" wp14:anchorId="1EB9CDAC" wp14:editId="6E66F881">
+                  <wp:extent cx="4122420" cy="1331607"/>
+                  <wp:effectExtent l="0" t="0" r="0" b="0"/>
+                  <wp:docPr id="14" name="Imagen 14"/>
+                  <wp:cNvGraphicFramePr>
+                    <a:graphicFrameLocks xmlns:a="http://schemas.openxmlformats.org/drawingml/2006/main" noChangeAspect="1"/>
+                  </wp:cNvGraphicFramePr>
+                  <a:graphic xmlns:a="http://schemas.openxmlformats.org/drawingml/2006/main">
+                    <a:graphicData uri="http://schemas.openxmlformats.org/drawingml/2006/picture">
+                      <pic:pic xmlns:pic="http://schemas.openxmlformats.org/drawingml/2006/picture">
+                        <pic:nvPicPr>
+                          <pic:cNvPr id="14" name="Imagen5.png"/>
+                          <pic:cNvPicPr/>
+                        </pic:nvPicPr>
+                        <pic:blipFill>
+                          <a:blip r:embed="rId11"/>
+                          <a:stretch>
+                            <a:fillRect/>
+                          </a:stretch>
+                        </pic:blipFill>
+                        <pic:spPr>
+                          <a:xfrm>
+                            <a:off x="0" y="0"/>
+                            <a:ext cx="4164341" cy="1345148"/>
+                          </a:xfrm>
+                          <a:prstGeom prst="rect">
+                            <a:avLst/>
+                          </a:prstGeom>
+                        </pic:spPr>
+                      </pic:pic>
+                    </a:graphicData>
+                  </a:graphic>
+                </wp:inline>
+              </w:drawing>
+            </w:r>
+          </w:p>
+          <w:p>
+            <w:pPr>
+              <w:pStyle w:val="Sinespaciado"/>
+              <w:rPr>
+                <w:rFonts w:ascii="Avenir Book" w:eastAsia="Arial Unicode MS" w:hAnsi="Avenir Book" w:cs="Arial Unicode MS"/>
+                <w:b/>
+                <w:bCs/>
+                <w:sz w:val="20"/>
+                <w:szCs w:val="22"/>
+                <w:lang w:val="es-MX"/>
+              </w:rPr>
+            </w:pPr>
+          </w:p>
+          <w:p>
+            <w:pPr>
+              <w:pStyle w:val="Sinespaciado"/>
+              <w:rPr>
+                <w:rFonts w:ascii="Avenir Book" w:eastAsia="Arial Unicode MS" w:hAnsi="Avenir Book" w:cs="Arial Unicode MS"/>
+                <w:bCs/>
+                <w:sz w:val="20"/>
+                <w:szCs w:val="22"/>
+                <w:lang w:val="es-MX"/>
+              </w:rPr>
+            </w:pPr>
+            <w:r>
+              <w:rPr>
+                <w:rFonts w:ascii="Avenir Book" w:eastAsia="Arial Unicode MS" w:hAnsi="Avenir Book" w:cs="Arial Unicode MS"/>
+                <w:b/>
+                <w:bCs/>
+                <w:sz w:val="20"/>
+                <w:szCs w:val="22"/>
+                <w:lang w:val="es-MX"/>
+              </w:rPr>
               <w:t xml:space="preserve">Crea </w:t>
             </w:r>
             <w:r>
@@ -5898,7 +5870,7 @@
                 <w:szCs w:val="22"/>
                 <w:lang w:val="es-MX"/>
               </w:rPr>
-              <w:t>ex</w:t>
+              <w:t>distanciaPuntos</w:t>
             </w:r>
             <w:r>
               <w:rPr>
@@ -5910,7 +5882,7 @@
                 <w:szCs w:val="22"/>
                 <w:lang w:val="es-MX"/>
               </w:rPr>
-              <w:t>traTemperaturas.py</w:t>
+              <w:t>.py</w:t>
             </w:r>
             <w:r>
               <w:rPr>
@@ -5935,6 +5907,345 @@
                 <w:lang w:val="es-MX"/>
               </w:rPr>
             </w:pPr>
+          </w:p>
+        </w:tc>
+      </w:tr>
+      <w:tr>
+        <w:tc>
+          <w:tcPr>
+            <w:tcW w:w="10220" w:type="dxa"/>
+          </w:tcPr>
+          <w:p>
+            <w:pPr>
+              <w:pStyle w:val="Sinespaciado"/>
+              <w:rPr>
+                <w:rFonts w:ascii="Avenir Book" w:eastAsia="Arial Unicode MS" w:hAnsi="Avenir Book" w:cs="Arial Unicode MS"/>
+                <w:bCs/>
+                <w:sz w:val="20"/>
+                <w:szCs w:val="20"/>
+              </w:rPr>
+            </w:pPr>
+            <w:r>
+              <w:rPr>
+                <w:rFonts w:ascii="Avenir Book" w:eastAsia="Arial Unicode MS" w:hAnsi="Avenir Book" w:cs="Arial Unicode MS"/>
+                <w:bCs/>
+                <w:sz w:val="20"/>
+                <w:szCs w:val="20"/>
+                <w:lang w:val="es-MX"/>
+              </w:rPr>
+              <w:lastRenderedPageBreak/>
+              <w:t>Ejemplo de salida</w:t>
+            </w:r>
+            <w:r>
+              <w:rPr>
+                <w:rFonts w:ascii="Avenir Book" w:hAnsi="Avenir Book"/>
+                <w:sz w:val="20"/>
+                <w:szCs w:val="20"/>
+              </w:rPr>
+              <w:t xml:space="preserve"> (</w:t>
+            </w:r>
+            <w:r>
+              <w:rPr>
+                <w:rFonts w:ascii="Avenir Book" w:hAnsi="Avenir Book"/>
+                <w:sz w:val="20"/>
+                <w:szCs w:val="20"/>
+              </w:rPr>
+              <w:t>3</w:t>
+            </w:r>
+            <w:r>
+              <w:rPr>
+                <w:rFonts w:ascii="Avenir Book" w:hAnsi="Avenir Book"/>
+                <w:sz w:val="20"/>
+                <w:szCs w:val="20"/>
+              </w:rPr>
+              <w:t xml:space="preserve"> decimales en el resultado</w:t>
+            </w:r>
+            <w:r>
+              <w:rPr>
+                <w:rFonts w:ascii="Avenir Book" w:hAnsi="Avenir Book"/>
+                <w:sz w:val="20"/>
+                <w:szCs w:val="20"/>
+              </w:rPr>
+              <w:t>):</w:t>
+            </w:r>
+          </w:p>
+          <w:p>
+            <w:pPr>
+              <w:pStyle w:val="Sinespaciado"/>
+              <w:rPr>
+                <w:rFonts w:ascii="Avenir Book" w:eastAsia="Arial Unicode MS" w:hAnsi="Avenir Book" w:cs="Arial Unicode MS"/>
+                <w:bCs/>
+                <w:sz w:val="20"/>
+                <w:szCs w:val="22"/>
+                <w:lang w:val="es-MX"/>
+              </w:rPr>
+            </w:pPr>
+          </w:p>
+          <w:p>
+            <w:pPr>
+              <w:pStyle w:val="Sinespaciado"/>
+              <w:rPr>
+                <w:rFonts w:ascii="Consolas" w:eastAsia="Arial Unicode MS" w:hAnsi="Consolas" w:cs="Arial Unicode MS"/>
+                <w:b/>
+                <w:bCs/>
+                <w:color w:val="FF0000"/>
+                <w:sz w:val="20"/>
+                <w:szCs w:val="22"/>
+                <w:lang w:val="es-MX"/>
+              </w:rPr>
+            </w:pPr>
+            <w:r>
+              <w:rPr>
+                <w:rFonts w:ascii="Consolas" w:eastAsia="Arial Unicode MS" w:hAnsi="Consolas" w:cs="Arial Unicode MS"/>
+                <w:b/>
+                <w:bCs/>
+                <w:color w:val="000000" w:themeColor="text1"/>
+                <w:sz w:val="20"/>
+                <w:szCs w:val="22"/>
+                <w:lang w:val="es-MX"/>
+              </w:rPr>
+              <w:t>x</w:t>
+            </w:r>
+            <w:r>
+              <w:rPr>
+                <w:rFonts w:ascii="Consolas" w:eastAsia="Arial Unicode MS" w:hAnsi="Consolas" w:cs="Arial Unicode MS"/>
+                <w:b/>
+                <w:bCs/>
+                <w:color w:val="000000" w:themeColor="text1"/>
+                <w:sz w:val="20"/>
+                <w:szCs w:val="22"/>
+                <w:lang w:val="es-MX"/>
+              </w:rPr>
+              <w:t>1</w:t>
+            </w:r>
+            <w:r>
+              <w:rPr>
+                <w:rFonts w:ascii="Consolas" w:eastAsia="Arial Unicode MS" w:hAnsi="Consolas" w:cs="Arial Unicode MS"/>
+                <w:b/>
+                <w:bCs/>
+                <w:color w:val="000000" w:themeColor="text1"/>
+                <w:sz w:val="20"/>
+                <w:szCs w:val="22"/>
+                <w:lang w:val="es-MX"/>
+              </w:rPr>
+              <w:t xml:space="preserve">: </w:t>
+            </w:r>
+            <w:r>
+              <w:rPr>
+                <w:rFonts w:ascii="Consolas" w:eastAsia="Arial Unicode MS" w:hAnsi="Consolas" w:cs="Arial Unicode MS"/>
+                <w:b/>
+                <w:bCs/>
+                <w:color w:val="FF0000"/>
+                <w:sz w:val="20"/>
+                <w:szCs w:val="22"/>
+                <w:lang w:val="es-MX"/>
+              </w:rPr>
+              <w:t>6</w:t>
+            </w:r>
+          </w:p>
+          <w:p>
+            <w:pPr>
+              <w:pStyle w:val="Sinespaciado"/>
+              <w:rPr>
+                <w:rFonts w:ascii="Consolas" w:eastAsia="Arial Unicode MS" w:hAnsi="Consolas" w:cs="Arial Unicode MS"/>
+                <w:b/>
+                <w:bCs/>
+                <w:color w:val="FF0000"/>
+                <w:sz w:val="20"/>
+                <w:szCs w:val="22"/>
+                <w:lang w:val="es-MX"/>
+              </w:rPr>
+            </w:pPr>
+            <w:r>
+              <w:rPr>
+                <w:rFonts w:ascii="Consolas" w:eastAsia="Arial Unicode MS" w:hAnsi="Consolas" w:cs="Arial Unicode MS"/>
+                <w:b/>
+                <w:bCs/>
+                <w:color w:val="000000" w:themeColor="text1"/>
+                <w:sz w:val="20"/>
+                <w:szCs w:val="22"/>
+                <w:lang w:val="es-MX"/>
+              </w:rPr>
+              <w:t>y</w:t>
+            </w:r>
+            <w:r>
+              <w:rPr>
+                <w:rFonts w:ascii="Consolas" w:eastAsia="Arial Unicode MS" w:hAnsi="Consolas" w:cs="Arial Unicode MS"/>
+                <w:b/>
+                <w:bCs/>
+                <w:color w:val="000000" w:themeColor="text1"/>
+                <w:sz w:val="20"/>
+                <w:szCs w:val="22"/>
+                <w:lang w:val="es-MX"/>
+              </w:rPr>
+              <w:t>1</w:t>
+            </w:r>
+            <w:r>
+              <w:rPr>
+                <w:rFonts w:ascii="Consolas" w:eastAsia="Arial Unicode MS" w:hAnsi="Consolas" w:cs="Arial Unicode MS"/>
+                <w:b/>
+                <w:bCs/>
+                <w:color w:val="000000" w:themeColor="text1"/>
+                <w:sz w:val="20"/>
+                <w:szCs w:val="22"/>
+                <w:lang w:val="es-MX"/>
+              </w:rPr>
+              <w:t xml:space="preserve">: </w:t>
+            </w:r>
+            <w:r>
+              <w:rPr>
+                <w:rFonts w:ascii="Consolas" w:eastAsia="Arial Unicode MS" w:hAnsi="Consolas" w:cs="Arial Unicode MS"/>
+                <w:b/>
+                <w:bCs/>
+                <w:color w:val="FF0000"/>
+                <w:sz w:val="20"/>
+                <w:szCs w:val="22"/>
+                <w:lang w:val="es-MX"/>
+              </w:rPr>
+              <w:t>4</w:t>
+            </w:r>
+          </w:p>
+          <w:p>
+            <w:pPr>
+              <w:pStyle w:val="Sinespaciado"/>
+              <w:rPr>
+                <w:rFonts w:ascii="Consolas" w:eastAsia="Arial Unicode MS" w:hAnsi="Consolas" w:cs="Arial Unicode MS"/>
+                <w:b/>
+                <w:bCs/>
+                <w:color w:val="000000" w:themeColor="text1"/>
+                <w:sz w:val="20"/>
+                <w:szCs w:val="22"/>
+                <w:lang w:val="es-MX"/>
+              </w:rPr>
+            </w:pPr>
+            <w:r>
+              <w:rPr>
+                <w:rFonts w:ascii="Consolas" w:eastAsia="Arial Unicode MS" w:hAnsi="Consolas" w:cs="Arial Unicode MS"/>
+                <w:b/>
+                <w:bCs/>
+                <w:color w:val="000000" w:themeColor="text1"/>
+                <w:sz w:val="20"/>
+                <w:szCs w:val="22"/>
+                <w:lang w:val="es-MX"/>
+              </w:rPr>
+              <w:t>x2:</w:t>
+            </w:r>
+            <w:r>
+              <w:rPr>
+                <w:rFonts w:ascii="Consolas" w:eastAsia="Arial Unicode MS" w:hAnsi="Consolas" w:cs="Arial Unicode MS"/>
+                <w:b/>
+                <w:bCs/>
+                <w:color w:val="000000" w:themeColor="text1"/>
+                <w:sz w:val="20"/>
+                <w:szCs w:val="22"/>
+                <w:lang w:val="es-MX"/>
+              </w:rPr>
+              <w:t xml:space="preserve"> </w:t>
+            </w:r>
+            <w:r>
+              <w:rPr>
+                <w:rFonts w:ascii="Consolas" w:eastAsia="Arial Unicode MS" w:hAnsi="Consolas" w:cs="Arial Unicode MS"/>
+                <w:b/>
+                <w:bCs/>
+                <w:color w:val="FF0000"/>
+                <w:sz w:val="20"/>
+                <w:szCs w:val="22"/>
+                <w:lang w:val="es-MX"/>
+              </w:rPr>
+              <w:t>10</w:t>
+            </w:r>
+          </w:p>
+          <w:p>
+            <w:pPr>
+              <w:pStyle w:val="Sinespaciado"/>
+              <w:rPr>
+                <w:rFonts w:ascii="Consolas" w:eastAsia="Arial Unicode MS" w:hAnsi="Consolas" w:cs="Arial Unicode MS"/>
+                <w:b/>
+                <w:bCs/>
+                <w:color w:val="000000" w:themeColor="text1"/>
+                <w:sz w:val="20"/>
+                <w:szCs w:val="22"/>
+                <w:lang w:val="es-MX"/>
+              </w:rPr>
+            </w:pPr>
+            <w:r>
+              <w:rPr>
+                <w:rFonts w:ascii="Consolas" w:eastAsia="Arial Unicode MS" w:hAnsi="Consolas" w:cs="Arial Unicode MS"/>
+                <w:b/>
+                <w:bCs/>
+                <w:color w:val="000000" w:themeColor="text1"/>
+                <w:sz w:val="20"/>
+                <w:szCs w:val="22"/>
+                <w:lang w:val="es-MX"/>
+              </w:rPr>
+              <w:t>y2:</w:t>
+            </w:r>
+            <w:r>
+              <w:rPr>
+                <w:rFonts w:ascii="Consolas" w:eastAsia="Arial Unicode MS" w:hAnsi="Consolas" w:cs="Arial Unicode MS"/>
+                <w:b/>
+                <w:bCs/>
+                <w:color w:val="000000" w:themeColor="text1"/>
+                <w:sz w:val="20"/>
+                <w:szCs w:val="22"/>
+                <w:lang w:val="es-MX"/>
+              </w:rPr>
+              <w:t xml:space="preserve"> </w:t>
+            </w:r>
+            <w:r>
+              <w:rPr>
+                <w:rFonts w:ascii="Consolas" w:eastAsia="Arial Unicode MS" w:hAnsi="Consolas" w:cs="Arial Unicode MS"/>
+                <w:b/>
+                <w:bCs/>
+                <w:color w:val="FF0000"/>
+                <w:sz w:val="20"/>
+                <w:szCs w:val="22"/>
+                <w:lang w:val="es-MX"/>
+              </w:rPr>
+              <w:t>5</w:t>
+            </w:r>
+          </w:p>
+          <w:p>
+            <w:pPr>
+              <w:pStyle w:val="Sinespaciado"/>
+              <w:rPr>
+                <w:rFonts w:ascii="Consolas" w:eastAsia="Arial Unicode MS" w:hAnsi="Consolas" w:cs="Arial Unicode MS"/>
+                <w:bCs/>
+                <w:sz w:val="20"/>
+                <w:szCs w:val="22"/>
+                <w:lang w:val="es-MX"/>
+              </w:rPr>
+            </w:pPr>
+            <w:r>
+              <w:rPr>
+                <w:rFonts w:ascii="Consolas" w:eastAsia="Arial Unicode MS" w:hAnsi="Consolas" w:cs="Arial Unicode MS"/>
+                <w:bCs/>
+                <w:sz w:val="20"/>
+                <w:szCs w:val="22"/>
+                <w:lang w:val="es-MX"/>
+              </w:rPr>
+              <w:t>Distancia</w:t>
+            </w:r>
+            <w:r>
+              <w:rPr>
+                <w:rFonts w:ascii="Consolas" w:eastAsia="Arial Unicode MS" w:hAnsi="Consolas" w:cs="Arial Unicode MS"/>
+                <w:bCs/>
+                <w:sz w:val="20"/>
+                <w:szCs w:val="22"/>
+                <w:lang w:val="es-MX"/>
+              </w:rPr>
+              <w:t xml:space="preserve">:  </w:t>
+            </w:r>
+            <w:r>
+              <w:rPr>
+                <w:rFonts w:ascii="Consolas" w:eastAsia="Arial Unicode MS" w:hAnsi="Consolas" w:cs="Arial Unicode MS"/>
+                <w:bCs/>
+                <w:sz w:val="20"/>
+                <w:szCs w:val="22"/>
+                <w:lang w:val="es-MX"/>
+              </w:rPr>
+              <w:t>4.123</w:t>
+            </w:r>
           </w:p>
         </w:tc>
       </w:tr>
@@ -5954,33 +6265,17 @@
         <w:pStyle w:val="Sinespaciado"/>
         <w:rPr>
           <w:rFonts w:ascii="Avenir Book" w:eastAsia="Arial Unicode MS" w:hAnsi="Avenir Book" w:cs="Arial Unicode MS"/>
-          <w:sz w:val="22"/>
-          <w:szCs w:val="22"/>
-        </w:rPr>
-      </w:pPr>
-      <w:r>
-        <w:rPr>
-          <w:rFonts w:ascii="Avenir Book" w:eastAsia="Arial Unicode MS" w:hAnsi="Avenir Book" w:cs="Arial Unicode MS"/>
-          <w:sz w:val="22"/>
-          <w:szCs w:val="22"/>
-        </w:rPr>
-        <w:t xml:space="preserve">2. Construye un algoritmo para </w:t>
-      </w:r>
-      <w:r>
-        <w:rPr>
-          <w:rFonts w:ascii="Avenir Book" w:eastAsia="Arial Unicode MS" w:hAnsi="Avenir Book" w:cs="Arial Unicode MS"/>
-          <w:sz w:val="22"/>
-          <w:szCs w:val="22"/>
-        </w:rPr>
-        <w:t xml:space="preserve">preguntar al usuario cuántas galletas quiere elaborar e indique la </w:t>
-      </w:r>
-      <w:r>
-        <w:rPr>
-          <w:rFonts w:ascii="Avenir Book" w:eastAsia="Arial Unicode MS" w:hAnsi="Avenir Book" w:cs="Arial Unicode MS"/>
-          <w:sz w:val="22"/>
-          <w:szCs w:val="22"/>
-        </w:rPr>
-        <w:t>cantidad de ingredientes que se requieren.</w:t>
+          <w:b/>
+          <w:szCs w:val="22"/>
+        </w:rPr>
+      </w:pPr>
+      <w:r>
+        <w:rPr>
+          <w:rFonts w:ascii="Avenir Book" w:eastAsia="Arial Unicode MS" w:hAnsi="Avenir Book" w:cs="Arial Unicode MS"/>
+          <w:b/>
+          <w:szCs w:val="22"/>
+        </w:rPr>
+        <w:t>Extras.</w:t>
       </w:r>
     </w:p>
     <w:p>
@@ -5992,13 +6287,23 @@
           <w:szCs w:val="22"/>
         </w:rPr>
       </w:pPr>
-      <w:r>
-        <w:rPr>
-          <w:rFonts w:ascii="Avenir Book" w:eastAsia="Arial Unicode MS" w:hAnsi="Avenir Book" w:cs="Arial Unicode MS"/>
-          <w:sz w:val="22"/>
-          <w:szCs w:val="22"/>
-        </w:rPr>
-        <w:t>Sabemos que, para 48 galletas, se requiere: 1.5 tazas de azúcar, 1 taza de mantequilla, 2.75 tazas de harina.</w:t>
+    </w:p>
+    <w:p>
+      <w:pPr>
+        <w:pStyle w:val="Sinespaciado"/>
+        <w:rPr>
+          <w:rFonts w:ascii="Avenir Book" w:eastAsia="Arial Unicode MS" w:hAnsi="Avenir Book" w:cs="Arial Unicode MS"/>
+          <w:sz w:val="22"/>
+          <w:szCs w:val="22"/>
+        </w:rPr>
+      </w:pPr>
+      <w:r>
+        <w:rPr>
+          <w:rFonts w:ascii="Avenir Book" w:eastAsia="Arial Unicode MS" w:hAnsi="Avenir Book" w:cs="Arial Unicode MS"/>
+          <w:sz w:val="22"/>
+          <w:szCs w:val="22"/>
+        </w:rPr>
+        <w:t>1. Elabora un algoritmo para realizar la conversión de temperaturas en la escala Fahrenheit a la escala Celsius.</w:t>
       </w:r>
     </w:p>
     <w:tbl>
@@ -6008,7 +6313,7 @@
         <w:tblLook w:val="04A0" w:firstRow="1" w:lastRow="0" w:firstColumn="1" w:lastColumn="0" w:noHBand="0" w:noVBand="1"/>
       </w:tblPr>
       <w:tblGrid>
-        <w:gridCol w:w="10220"/>
+        <w:gridCol w:w="10070"/>
       </w:tblGrid>
       <w:tr>
         <w:tc>
@@ -6069,6 +6374,26 @@
               </w:rPr>
               <w:t>Entradas:</w:t>
             </w:r>
+            <w:r>
+              <w:rPr>
+                <w:rFonts w:ascii="Avenir Book" w:eastAsia="Arial Unicode MS" w:hAnsi="Avenir Book" w:cs="Arial Unicode MS"/>
+                <w:bCs/>
+                <w:sz w:val="20"/>
+                <w:szCs w:val="22"/>
+                <w:lang w:val="es-MX"/>
+              </w:rPr>
+              <w:t xml:space="preserve"> </w:t>
+            </w:r>
+            <w:r>
+              <w:rPr>
+                <w:rFonts w:ascii="Avenir Book" w:eastAsia="Arial Unicode MS" w:hAnsi="Avenir Book" w:cs="Arial Unicode MS"/>
+                <w:bCs/>
+                <w:sz w:val="20"/>
+                <w:szCs w:val="22"/>
+                <w:lang w:val="es-MX"/>
+              </w:rPr>
+              <w:t xml:space="preserve">Grados Fahrenheit #el usuario tiene que introducir los grados Fahrenheit </w:t>
+            </w:r>
           </w:p>
           <w:p>
             <w:pPr>
@@ -6091,6 +6416,16 @@
               </w:rPr>
               <w:t>Salidas:</w:t>
             </w:r>
+            <w:r>
+              <w:rPr>
+                <w:rFonts w:ascii="Avenir Book" w:eastAsia="Arial Unicode MS" w:hAnsi="Avenir Book" w:cs="Arial Unicode MS"/>
+                <w:bCs/>
+                <w:sz w:val="20"/>
+                <w:szCs w:val="22"/>
+                <w:lang w:val="es-MX"/>
+              </w:rPr>
+              <w:t xml:space="preserve"> Grados Celsius #conversión de grados Fahrenheit a grados Celsius</w:t>
+            </w:r>
           </w:p>
           <w:p>
             <w:pPr>
@@ -6125,6 +6460,129 @@
                 <w:lang w:val="es-MX"/>
               </w:rPr>
             </w:pPr>
+            <w:r>
+              <w:rPr>
+                <w:rFonts w:ascii="Avenir Book" w:eastAsia="Arial Unicode MS" w:hAnsi="Avenir Book" w:cs="Arial Unicode MS"/>
+                <w:bCs/>
+                <w:sz w:val="20"/>
+                <w:szCs w:val="22"/>
+                <w:lang w:val="es-MX"/>
+              </w:rPr>
+              <w:t xml:space="preserve"> Usando la conversión de g</w:t>
+            </w:r>
+            <w:r>
+              <w:rPr>
+                <w:rFonts w:ascii="Avenir Book" w:eastAsia="Arial Unicode MS" w:hAnsi="Avenir Book" w:cs="Arial Unicode MS"/>
+                <w:bCs/>
+                <w:sz w:val="20"/>
+                <w:szCs w:val="22"/>
+                <w:lang w:val="es-MX"/>
+              </w:rPr>
+              <w:t xml:space="preserve">rados Fahrenheit a Celsius es= </w:t>
+            </w:r>
+            <w:r>
+              <w:rPr>
+                <w:rFonts w:ascii="Avenir Book" w:eastAsia="Arial Unicode MS" w:hAnsi="Avenir Book" w:cs="Arial Unicode MS"/>
+                <w:bCs/>
+                <w:sz w:val="20"/>
+                <w:szCs w:val="22"/>
+                <w:lang w:val="es-MX"/>
+              </w:rPr>
+              <w:t>(</w:t>
+            </w:r>
+            <w:r>
+              <w:rPr>
+                <w:rFonts w:ascii="Avenir Book" w:eastAsia="Arial Unicode MS" w:hAnsi="Avenir Book" w:cs="Arial Unicode MS"/>
+                <w:bCs/>
+                <w:sz w:val="20"/>
+                <w:szCs w:val="22"/>
+              </w:rPr>
+              <w:t>°</w:t>
+            </w:r>
+            <w:r>
+              <w:rPr>
+                <w:rFonts w:ascii="Avenir Book" w:eastAsia="Arial Unicode MS" w:hAnsi="Avenir Book" w:cs="Arial Unicode MS"/>
+                <w:bCs/>
+                <w:sz w:val="20"/>
+                <w:szCs w:val="22"/>
+              </w:rPr>
+              <w:t>F</w:t>
+            </w:r>
+            <w:r>
+              <w:rPr>
+                <w:rFonts w:ascii="Avenir Book" w:eastAsia="Arial Unicode MS" w:hAnsi="Avenir Book" w:cs="Arial Unicode MS"/>
+                <w:bCs/>
+                <w:sz w:val="20"/>
+                <w:szCs w:val="22"/>
+              </w:rPr>
+              <w:t> </w:t>
+            </w:r>
+            <w:r>
+              <w:rPr>
+                <w:rFonts w:ascii="Arial" w:eastAsia="Arial Unicode MS" w:hAnsi="Arial" w:cs="Arial"/>
+                <w:bCs/>
+                <w:sz w:val="20"/>
+                <w:szCs w:val="22"/>
+              </w:rPr>
+              <w:t>−</w:t>
+            </w:r>
+            <w:r>
+              <w:rPr>
+                <w:rFonts w:ascii="Avenir Book" w:eastAsia="Arial Unicode MS" w:hAnsi="Avenir Book" w:cs="Arial Unicode MS"/>
+                <w:bCs/>
+                <w:sz w:val="20"/>
+                <w:szCs w:val="22"/>
+              </w:rPr>
+              <w:t xml:space="preserve"> 32)</w:t>
+            </w:r>
+            <w:r>
+              <w:rPr>
+                <w:rFonts w:ascii="Avenir Book" w:eastAsia="Arial Unicode MS" w:hAnsi="Avenir Book" w:cs="Arial Unicode MS"/>
+                <w:bCs/>
+                <w:sz w:val="20"/>
+                <w:szCs w:val="22"/>
+              </w:rPr>
+              <w:t xml:space="preserve"> </w:t>
+            </w:r>
+            <w:r>
+              <w:rPr>
+                <w:rFonts w:ascii="Avenir Book" w:eastAsia="Arial Unicode MS" w:hAnsi="Avenir Book" w:cs="Arial Unicode MS"/>
+                <w:bCs/>
+                <w:sz w:val="20"/>
+                <w:szCs w:val="22"/>
+              </w:rPr>
+              <w:t>(</w:t>
+            </w:r>
+            <w:r>
+              <w:rPr>
+                <w:rFonts w:ascii="Avenir Book" w:eastAsia="Arial Unicode MS" w:hAnsi="Avenir Book" w:cs="Arial Unicode MS"/>
+                <w:bCs/>
+                <w:sz w:val="20"/>
+                <w:szCs w:val="22"/>
+              </w:rPr>
+              <w:t>5/9</w:t>
+            </w:r>
+            <w:r>
+              <w:rPr>
+                <w:rFonts w:ascii="Avenir Book" w:eastAsia="Arial Unicode MS" w:hAnsi="Avenir Book" w:cs="Arial Unicode MS"/>
+                <w:bCs/>
+                <w:sz w:val="20"/>
+                <w:szCs w:val="22"/>
+              </w:rPr>
+              <w:t>).</w:t>
+            </w:r>
+          </w:p>
+          <w:p>
+            <w:pPr>
+              <w:pStyle w:val="Sinespaciado"/>
+              <w:rPr>
+                <w:rFonts w:ascii="Avenir Book" w:eastAsia="Arial Unicode MS" w:hAnsi="Avenir Book" w:cs="Arial Unicode MS"/>
+                <w:bCs/>
+                <w:sz w:val="20"/>
+                <w:szCs w:val="22"/>
+                <w:lang w:val="es-MX"/>
+              </w:rPr>
+            </w:pPr>
           </w:p>
           <w:p>
             <w:pPr>
@@ -6202,6 +6660,63 @@
                 <w:lang w:val="es-MX"/>
               </w:rPr>
             </w:pPr>
+            <w:r>
+              <w:rPr>
+                <w:rFonts w:ascii="Avenir Book" w:eastAsia="Arial Unicode MS" w:hAnsi="Avenir Book" w:cs="Arial Unicode MS"/>
+                <w:bCs/>
+                <w:noProof/>
+                <w:sz w:val="20"/>
+                <w:szCs w:val="22"/>
+                <w:lang w:val="es-MX"/>
+              </w:rPr>
+              <w:drawing>
+                <wp:inline distT="0" distB="0" distL="0" distR="0" wp14:anchorId="0808736F" wp14:editId="72BC7E15">
+                  <wp:extent cx="4739640" cy="1043379"/>
+                  <wp:effectExtent l="0" t="0" r="0" b="0"/>
+                  <wp:docPr id="15" name="Imagen 15"/>
+                  <wp:cNvGraphicFramePr>
+                    <a:graphicFrameLocks xmlns:a="http://schemas.openxmlformats.org/drawingml/2006/main" noChangeAspect="1"/>
+                  </wp:cNvGraphicFramePr>
+                  <a:graphic xmlns:a="http://schemas.openxmlformats.org/drawingml/2006/main">
+                    <a:graphicData uri="http://schemas.openxmlformats.org/drawingml/2006/picture">
+                      <pic:pic xmlns:pic="http://schemas.openxmlformats.org/drawingml/2006/picture">
+                        <pic:nvPicPr>
+                          <pic:cNvPr id="15" name="Imagen6.png"/>
+                          <pic:cNvPicPr/>
+                        </pic:nvPicPr>
+                        <pic:blipFill>
+                          <a:blip r:embed="rId12"/>
+                          <a:stretch>
+                            <a:fillRect/>
+                          </a:stretch>
+                        </pic:blipFill>
+                        <pic:spPr>
+                          <a:xfrm>
+                            <a:off x="0" y="0"/>
+                            <a:ext cx="4794123" cy="1055373"/>
+                          </a:xfrm>
+                          <a:prstGeom prst="rect">
+                            <a:avLst/>
+                          </a:prstGeom>
+                        </pic:spPr>
+                      </pic:pic>
+                    </a:graphicData>
+                  </a:graphic>
+                </wp:inline>
+              </w:drawing>
+            </w:r>
+          </w:p>
+          <w:p>
+            <w:pPr>
+              <w:pStyle w:val="Sinespaciado"/>
+              <w:rPr>
+                <w:rFonts w:ascii="Avenir Book" w:eastAsia="Arial Unicode MS" w:hAnsi="Avenir Book" w:cs="Arial Unicode MS"/>
+                <w:bCs/>
+                <w:sz w:val="20"/>
+                <w:szCs w:val="22"/>
+                <w:lang w:val="es-MX"/>
+              </w:rPr>
+            </w:pPr>
           </w:p>
           <w:p>
             <w:pPr>
@@ -6301,6 +6816,541 @@
                 <w:szCs w:val="22"/>
                 <w:lang w:val="es-MX"/>
               </w:rPr>
+              <w:t>traTemperaturas.py</w:t>
+            </w:r>
+            <w:r>
+              <w:rPr>
+                <w:rFonts w:ascii="Avenir Book" w:eastAsia="Arial Unicode MS" w:hAnsi="Avenir Book" w:cs="Arial Unicode MS"/>
+                <w:b/>
+                <w:bCs/>
+                <w:color w:val="0070C0"/>
+                <w:sz w:val="20"/>
+                <w:szCs w:val="22"/>
+                <w:lang w:val="es-MX"/>
+              </w:rPr>
+              <w:t>.</w:t>
+            </w:r>
+          </w:p>
+          <w:p>
+            <w:pPr>
+              <w:pStyle w:val="Sinespaciado"/>
+              <w:rPr>
+                <w:rFonts w:ascii="Avenir Book" w:eastAsia="Arial Unicode MS" w:hAnsi="Avenir Book" w:cs="Arial Unicode MS"/>
+                <w:sz w:val="22"/>
+                <w:szCs w:val="22"/>
+                <w:lang w:val="es-MX"/>
+              </w:rPr>
+            </w:pPr>
+          </w:p>
+        </w:tc>
+      </w:tr>
+    </w:tbl>
+    <w:p>
+      <w:pPr>
+        <w:pStyle w:val="Sinespaciado"/>
+        <w:rPr>
+          <w:rFonts w:ascii="Avenir Book" w:eastAsia="Arial Unicode MS" w:hAnsi="Avenir Book" w:cs="Arial Unicode MS"/>
+          <w:sz w:val="22"/>
+          <w:szCs w:val="22"/>
+        </w:rPr>
+      </w:pPr>
+    </w:p>
+    <w:p>
+      <w:pPr>
+        <w:pStyle w:val="Sinespaciado"/>
+        <w:rPr>
+          <w:rFonts w:ascii="Avenir Book" w:eastAsia="Arial Unicode MS" w:hAnsi="Avenir Book" w:cs="Arial Unicode MS"/>
+          <w:sz w:val="22"/>
+          <w:szCs w:val="22"/>
+        </w:rPr>
+      </w:pPr>
+      <w:r>
+        <w:rPr>
+          <w:rFonts w:ascii="Avenir Book" w:eastAsia="Arial Unicode MS" w:hAnsi="Avenir Book" w:cs="Arial Unicode MS"/>
+          <w:sz w:val="22"/>
+          <w:szCs w:val="22"/>
+        </w:rPr>
+        <w:t xml:space="preserve">2. Construye un algoritmo para </w:t>
+      </w:r>
+      <w:r>
+        <w:rPr>
+          <w:rFonts w:ascii="Avenir Book" w:eastAsia="Arial Unicode MS" w:hAnsi="Avenir Book" w:cs="Arial Unicode MS"/>
+          <w:sz w:val="22"/>
+          <w:szCs w:val="22"/>
+        </w:rPr>
+        <w:t xml:space="preserve">preguntar al usuario cuántas galletas quiere elaborar e indique la </w:t>
+      </w:r>
+      <w:r>
+        <w:rPr>
+          <w:rFonts w:ascii="Avenir Book" w:eastAsia="Arial Unicode MS" w:hAnsi="Avenir Book" w:cs="Arial Unicode MS"/>
+          <w:sz w:val="22"/>
+          <w:szCs w:val="22"/>
+        </w:rPr>
+        <w:t>cantidad de ingredientes que se requieren.</w:t>
+      </w:r>
+    </w:p>
+    <w:p>
+      <w:pPr>
+        <w:pStyle w:val="Sinespaciado"/>
+        <w:rPr>
+          <w:rFonts w:ascii="Avenir Book" w:eastAsia="Arial Unicode MS" w:hAnsi="Avenir Book" w:cs="Arial Unicode MS"/>
+          <w:sz w:val="22"/>
+          <w:szCs w:val="22"/>
+        </w:rPr>
+      </w:pPr>
+      <w:r>
+        <w:rPr>
+          <w:rFonts w:ascii="Avenir Book" w:eastAsia="Arial Unicode MS" w:hAnsi="Avenir Book" w:cs="Arial Unicode MS"/>
+          <w:sz w:val="22"/>
+          <w:szCs w:val="22"/>
+        </w:rPr>
+        <w:t>Sabemos que, para 48 galletas, se requiere: 1.5 tazas de azúcar, 1 taza de mantequilla, 2.75 tazas de harina.</w:t>
+      </w:r>
+    </w:p>
+    <w:tbl>
+      <w:tblPr>
+        <w:tblStyle w:val="Tablaconcuadrcula"/>
+        <w:tblW w:w="0" w:type="auto"/>
+        <w:tblLook w:val="04A0" w:firstRow="1" w:lastRow="0" w:firstColumn="1" w:lastColumn="0" w:noHBand="0" w:noVBand="1"/>
+      </w:tblPr>
+      <w:tblGrid>
+        <w:gridCol w:w="10070"/>
+      </w:tblGrid>
+      <w:tr>
+        <w:tc>
+          <w:tcPr>
+            <w:tcW w:w="10220" w:type="dxa"/>
+          </w:tcPr>
+          <w:p>
+            <w:pPr>
+              <w:pStyle w:val="Sinespaciado"/>
+              <w:rPr>
+                <w:rFonts w:ascii="Avenir Book" w:eastAsia="Arial Unicode MS" w:hAnsi="Avenir Book" w:cs="Arial Unicode MS"/>
+                <w:bCs/>
+                <w:sz w:val="20"/>
+                <w:szCs w:val="22"/>
+                <w:lang w:val="es-MX"/>
+              </w:rPr>
+            </w:pPr>
+            <w:r>
+              <w:rPr>
+                <w:rFonts w:ascii="Avenir Book" w:eastAsia="Arial Unicode MS" w:hAnsi="Avenir Book" w:cs="Arial Unicode MS"/>
+                <w:b/>
+                <w:bCs/>
+                <w:sz w:val="20"/>
+                <w:szCs w:val="22"/>
+                <w:lang w:val="es-MX"/>
+              </w:rPr>
+              <w:t>Análisis</w:t>
+            </w:r>
+            <w:r>
+              <w:rPr>
+                <w:rFonts w:ascii="Avenir Book" w:eastAsia="Arial Unicode MS" w:hAnsi="Avenir Book" w:cs="Arial Unicode MS"/>
+                <w:bCs/>
+                <w:sz w:val="20"/>
+                <w:szCs w:val="22"/>
+                <w:lang w:val="es-MX"/>
+              </w:rPr>
+              <w:t>.</w:t>
+            </w:r>
+          </w:p>
+          <w:p>
+            <w:pPr>
+              <w:pStyle w:val="Sinespaciado"/>
+              <w:rPr>
+                <w:rFonts w:ascii="Avenir Book" w:eastAsia="Arial Unicode MS" w:hAnsi="Avenir Book" w:cs="Arial Unicode MS"/>
+                <w:bCs/>
+                <w:sz w:val="20"/>
+                <w:szCs w:val="22"/>
+                <w:lang w:val="es-MX"/>
+              </w:rPr>
+            </w:pPr>
+            <w:r>
+              <w:rPr>
+                <w:rFonts w:ascii="Avenir Book" w:eastAsia="Arial Unicode MS" w:hAnsi="Avenir Book" w:cs="Arial Unicode MS"/>
+                <w:bCs/>
+                <w:sz w:val="20"/>
+                <w:szCs w:val="22"/>
+                <w:lang w:val="es-MX"/>
+              </w:rPr>
+              <w:t>Entradas:</w:t>
+            </w:r>
+            <w:r>
+              <w:rPr>
+                <w:rFonts w:ascii="Avenir Book" w:eastAsia="Arial Unicode MS" w:hAnsi="Avenir Book" w:cs="Arial Unicode MS"/>
+                <w:bCs/>
+                <w:sz w:val="20"/>
+                <w:szCs w:val="22"/>
+                <w:lang w:val="es-MX"/>
+              </w:rPr>
+              <w:t xml:space="preserve"> </w:t>
+            </w:r>
+            <w:r>
+              <w:rPr>
+                <w:rFonts w:ascii="Avenir Book" w:eastAsia="Arial Unicode MS" w:hAnsi="Avenir Book" w:cs="Arial Unicode MS"/>
+                <w:bCs/>
+                <w:sz w:val="20"/>
+                <w:szCs w:val="22"/>
+                <w:lang w:val="es-MX"/>
+              </w:rPr>
+              <w:t>galletas a elaborar</w:t>
+            </w:r>
+            <w:r>
+              <w:rPr>
+                <w:rFonts w:ascii="Avenir Book" w:eastAsia="Arial Unicode MS" w:hAnsi="Avenir Book" w:cs="Arial Unicode MS"/>
+                <w:bCs/>
+                <w:sz w:val="20"/>
+                <w:szCs w:val="22"/>
+                <w:lang w:val="es-MX"/>
+              </w:rPr>
+              <w:t>.</w:t>
+            </w:r>
+            <w:r>
+              <w:rPr>
+                <w:rFonts w:ascii="Avenir Book" w:eastAsia="Arial Unicode MS" w:hAnsi="Avenir Book" w:cs="Arial Unicode MS"/>
+                <w:bCs/>
+                <w:sz w:val="20"/>
+                <w:szCs w:val="22"/>
+                <w:lang w:val="es-MX"/>
+              </w:rPr>
+              <w:t xml:space="preserve"> </w:t>
+            </w:r>
+            <w:r>
+              <w:rPr>
+                <w:rFonts w:ascii="Avenir Book" w:eastAsia="Arial Unicode MS" w:hAnsi="Avenir Book" w:cs="Arial Unicode MS"/>
+                <w:bCs/>
+                <w:sz w:val="20"/>
+                <w:szCs w:val="22"/>
+                <w:lang w:val="es-MX"/>
+              </w:rPr>
+              <w:t>#el usuario tiene que introducir cuantas galletas se van a hacer</w:t>
+            </w:r>
+          </w:p>
+          <w:p>
+            <w:pPr>
+              <w:pStyle w:val="Sinespaciado"/>
+              <w:rPr>
+                <w:rFonts w:ascii="Avenir Book" w:eastAsia="Arial Unicode MS" w:hAnsi="Avenir Book" w:cs="Arial Unicode MS"/>
+                <w:bCs/>
+                <w:sz w:val="20"/>
+                <w:szCs w:val="22"/>
+                <w:lang w:val="es-MX"/>
+              </w:rPr>
+            </w:pPr>
+            <w:r>
+              <w:rPr>
+                <w:rFonts w:ascii="Avenir Book" w:eastAsia="Arial Unicode MS" w:hAnsi="Avenir Book" w:cs="Arial Unicode MS"/>
+                <w:bCs/>
+                <w:sz w:val="20"/>
+                <w:szCs w:val="22"/>
+                <w:lang w:val="es-MX"/>
+              </w:rPr>
+              <w:t>Salidas:</w:t>
+            </w:r>
+            <w:r>
+              <w:rPr>
+                <w:rFonts w:ascii="Avenir Book" w:eastAsia="Arial Unicode MS" w:hAnsi="Avenir Book" w:cs="Arial Unicode MS"/>
+                <w:bCs/>
+                <w:sz w:val="20"/>
+                <w:szCs w:val="22"/>
+                <w:lang w:val="es-MX"/>
+              </w:rPr>
+              <w:t xml:space="preserve"> cantidad de </w:t>
+            </w:r>
+            <w:r>
+              <w:rPr>
+                <w:rFonts w:ascii="Avenir Book" w:eastAsia="Arial Unicode MS" w:hAnsi="Avenir Book" w:cs="Arial Unicode MS"/>
+                <w:bCs/>
+                <w:sz w:val="20"/>
+                <w:szCs w:val="22"/>
+                <w:lang w:val="es-MX"/>
+              </w:rPr>
+              <w:t>ingredientes</w:t>
+            </w:r>
+          </w:p>
+          <w:p>
+            <w:pPr>
+              <w:pStyle w:val="Sinespaciado"/>
+              <w:rPr>
+                <w:rFonts w:ascii="Avenir Book" w:eastAsia="Arial Unicode MS" w:hAnsi="Avenir Book" w:cs="Arial Unicode MS"/>
+                <w:bCs/>
+                <w:sz w:val="20"/>
+                <w:szCs w:val="22"/>
+                <w:lang w:val="es-MX"/>
+              </w:rPr>
+            </w:pPr>
+            <w:r>
+              <w:rPr>
+                <w:rFonts w:ascii="Avenir Book" w:eastAsia="Arial Unicode MS" w:hAnsi="Avenir Book" w:cs="Arial Unicode MS"/>
+                <w:bCs/>
+                <w:sz w:val="20"/>
+                <w:szCs w:val="22"/>
+                <w:lang w:val="es-MX"/>
+              </w:rPr>
+              <w:t>Relación E/S:</w:t>
+            </w:r>
+          </w:p>
+          <w:p>
+            <w:pPr>
+              <w:pStyle w:val="Sinespaciado"/>
+              <w:rPr>
+                <w:rFonts w:ascii="Avenir Book" w:eastAsia="Arial Unicode MS" w:hAnsi="Avenir Book" w:cs="Arial Unicode MS"/>
+                <w:bCs/>
+                <w:sz w:val="20"/>
+                <w:szCs w:val="22"/>
+                <w:lang w:val="es-MX"/>
+              </w:rPr>
+            </w:pPr>
+            <w:r>
+              <w:rPr>
+                <w:rFonts w:ascii="Avenir Book" w:eastAsia="Arial Unicode MS" w:hAnsi="Avenir Book" w:cs="Arial Unicode MS"/>
+                <w:bCs/>
+                <w:sz w:val="20"/>
+                <w:szCs w:val="22"/>
+                <w:lang w:val="es-MX"/>
+              </w:rPr>
+              <w:t xml:space="preserve">Cantidad de </w:t>
+            </w:r>
+            <w:r>
+              <w:rPr>
+                <w:rFonts w:ascii="Avenir Book" w:eastAsia="Arial Unicode MS" w:hAnsi="Avenir Book" w:cs="Arial Unicode MS"/>
+                <w:bCs/>
+                <w:sz w:val="20"/>
+                <w:szCs w:val="22"/>
+                <w:lang w:val="es-MX"/>
+              </w:rPr>
+              <w:t>galletas= c</w:t>
+            </w:r>
+          </w:p>
+          <w:p>
+            <w:pPr>
+              <w:pStyle w:val="Sinespaciado"/>
+              <w:rPr>
+                <w:rFonts w:ascii="Avenir Book" w:eastAsia="Arial Unicode MS" w:hAnsi="Avenir Book" w:cs="Arial Unicode MS"/>
+                <w:bCs/>
+                <w:sz w:val="20"/>
+                <w:szCs w:val="22"/>
+                <w:lang w:val="es-MX"/>
+              </w:rPr>
+            </w:pPr>
+            <w:r>
+              <w:rPr>
+                <w:rFonts w:ascii="Avenir Book" w:eastAsia="Arial Unicode MS" w:hAnsi="Avenir Book" w:cs="Arial Unicode MS"/>
+                <w:bCs/>
+                <w:sz w:val="20"/>
+                <w:szCs w:val="22"/>
+                <w:lang w:val="es-MX"/>
+              </w:rPr>
+              <w:t xml:space="preserve">Inserta aquí la imagen con el </w:t>
+            </w:r>
+            <w:r>
+              <w:rPr>
+                <w:rFonts w:ascii="Avenir Book" w:eastAsia="Arial Unicode MS" w:hAnsi="Avenir Book" w:cs="Arial Unicode MS"/>
+                <w:b/>
+                <w:bCs/>
+                <w:sz w:val="20"/>
+                <w:szCs w:val="22"/>
+                <w:lang w:val="es-MX"/>
+              </w:rPr>
+              <w:t>algoritmo</w:t>
+            </w:r>
+            <w:r>
+              <w:rPr>
+                <w:rFonts w:ascii="Avenir Book" w:eastAsia="Arial Unicode MS" w:hAnsi="Avenir Book" w:cs="Arial Unicode MS"/>
+                <w:bCs/>
+                <w:sz w:val="20"/>
+                <w:szCs w:val="22"/>
+                <w:lang w:val="es-MX"/>
+              </w:rPr>
+              <w:t>.</w:t>
+            </w:r>
+            <w:r>
+              <w:rPr>
+                <w:rFonts w:ascii="Avenir Book" w:eastAsia="Arial Unicode MS" w:hAnsi="Avenir Book" w:cs="Arial Unicode MS"/>
+                <w:bCs/>
+                <w:sz w:val="20"/>
+                <w:szCs w:val="22"/>
+                <w:lang w:val="es-MX"/>
+              </w:rPr>
+              <w:t xml:space="preserve"> (foto, captura de pantalla, texto, etc.)</w:t>
+            </w:r>
+          </w:p>
+          <w:p>
+            <w:pPr>
+              <w:pStyle w:val="Sinespaciado"/>
+              <w:rPr>
+                <w:rFonts w:ascii="Avenir Book" w:eastAsia="Arial Unicode MS" w:hAnsi="Avenir Book" w:cs="Arial Unicode MS"/>
+                <w:bCs/>
+                <w:sz w:val="20"/>
+                <w:szCs w:val="22"/>
+                <w:lang w:val="es-MX"/>
+              </w:rPr>
+            </w:pPr>
+          </w:p>
+          <w:p>
+            <w:pPr>
+              <w:pStyle w:val="Sinespaciado"/>
+              <w:rPr>
+                <w:rFonts w:ascii="Avenir Book" w:eastAsia="Arial Unicode MS" w:hAnsi="Avenir Book" w:cs="Arial Unicode MS"/>
+                <w:b/>
+                <w:bCs/>
+                <w:sz w:val="20"/>
+                <w:szCs w:val="22"/>
+                <w:lang w:val="es-MX"/>
+              </w:rPr>
+            </w:pPr>
+            <w:r>
+              <w:rPr>
+                <w:rFonts w:ascii="Avenir Book" w:eastAsia="Arial Unicode MS" w:hAnsi="Avenir Book" w:cs="Arial Unicode MS"/>
+                <w:bCs/>
+                <w:noProof/>
+                <w:sz w:val="20"/>
+                <w:szCs w:val="22"/>
+                <w:lang w:val="es-MX"/>
+              </w:rPr>
+              <w:lastRenderedPageBreak/>
+              <w:drawing>
+                <wp:inline distT="0" distB="0" distL="0" distR="0" wp14:anchorId="264C3A53" wp14:editId="65536EDB">
+                  <wp:extent cx="2621280" cy="1930315"/>
+                  <wp:effectExtent l="0" t="0" r="0" b="0"/>
+                  <wp:docPr id="16" name="Imagen 16"/>
+                  <wp:cNvGraphicFramePr>
+                    <a:graphicFrameLocks xmlns:a="http://schemas.openxmlformats.org/drawingml/2006/main" noChangeAspect="1"/>
+                  </wp:cNvGraphicFramePr>
+                  <a:graphic xmlns:a="http://schemas.openxmlformats.org/drawingml/2006/main">
+                    <a:graphicData uri="http://schemas.openxmlformats.org/drawingml/2006/picture">
+                      <pic:pic xmlns:pic="http://schemas.openxmlformats.org/drawingml/2006/picture">
+                        <pic:nvPicPr>
+                          <pic:cNvPr id="16" name="Imagen7.png"/>
+                          <pic:cNvPicPr/>
+                        </pic:nvPicPr>
+                        <pic:blipFill rotWithShape="1">
+                          <a:blip r:embed="rId13"/>
+                          <a:srcRect r="48473" b="3071"/>
+                          <a:stretch/>
+                        </pic:blipFill>
+                        <pic:spPr bwMode="auto">
+                          <a:xfrm>
+                            <a:off x="0" y="0"/>
+                            <a:ext cx="2657108" cy="1956699"/>
+                          </a:xfrm>
+                          <a:prstGeom prst="rect">
+                            <a:avLst/>
+                          </a:prstGeom>
+                          <a:ln>
+                            <a:noFill/>
+                          </a:ln>
+                          <a:extLst>
+                            <a:ext uri="{53640926-AAD7-44D8-BBD7-CCE9431645EC}">
+                              <a14:shadowObscured xmlns:a14="http://schemas.microsoft.com/office/drawing/2010/main"/>
+                            </a:ext>
+                          </a:extLst>
+                        </pic:spPr>
+                      </pic:pic>
+                    </a:graphicData>
+                  </a:graphic>
+                </wp:inline>
+              </w:drawing>
+            </w:r>
+          </w:p>
+          <w:p>
+            <w:pPr>
+              <w:pStyle w:val="Sinespaciado"/>
+              <w:rPr>
+                <w:rFonts w:ascii="Avenir Book" w:eastAsia="Arial Unicode MS" w:hAnsi="Avenir Book" w:cs="Arial Unicode MS"/>
+                <w:bCs/>
+                <w:sz w:val="20"/>
+                <w:szCs w:val="22"/>
+                <w:lang w:val="es-MX"/>
+              </w:rPr>
+            </w:pPr>
+            <w:r>
+              <w:rPr>
+                <w:rFonts w:ascii="Avenir Book" w:eastAsia="Arial Unicode MS" w:hAnsi="Avenir Book" w:cs="Arial Unicode MS"/>
+                <w:b/>
+                <w:bCs/>
+                <w:sz w:val="20"/>
+                <w:szCs w:val="22"/>
+                <w:lang w:val="es-MX"/>
+              </w:rPr>
+              <w:t xml:space="preserve">Crea </w:t>
+            </w:r>
+            <w:r>
+              <w:rPr>
+                <w:rFonts w:ascii="Avenir Book" w:eastAsia="Arial Unicode MS" w:hAnsi="Avenir Book" w:cs="Arial Unicode MS"/>
+                <w:b/>
+                <w:bCs/>
+                <w:sz w:val="20"/>
+                <w:szCs w:val="22"/>
+                <w:lang w:val="es-MX"/>
+              </w:rPr>
+              <w:t>un nuevo archivo para este</w:t>
+            </w:r>
+            <w:r>
+              <w:rPr>
+                <w:rFonts w:ascii="Avenir Book" w:eastAsia="Arial Unicode MS" w:hAnsi="Avenir Book" w:cs="Arial Unicode MS"/>
+                <w:b/>
+                <w:bCs/>
+                <w:sz w:val="20"/>
+                <w:szCs w:val="22"/>
+                <w:lang w:val="es-MX"/>
+              </w:rPr>
+              <w:t xml:space="preserve"> programa y lo agregas al repositorio</w:t>
+            </w:r>
+            <w:r>
+              <w:rPr>
+                <w:rFonts w:ascii="Avenir Book" w:eastAsia="Arial Unicode MS" w:hAnsi="Avenir Book" w:cs="Arial Unicode MS"/>
+                <w:bCs/>
+                <w:sz w:val="20"/>
+                <w:szCs w:val="22"/>
+                <w:lang w:val="es-MX"/>
+              </w:rPr>
+              <w:t xml:space="preserve"> de </w:t>
+            </w:r>
+            <w:r>
+              <w:rPr>
+                <w:rFonts w:ascii="Avenir Book" w:eastAsia="Arial Unicode MS" w:hAnsi="Avenir Book" w:cs="Arial Unicode MS"/>
+                <w:b/>
+                <w:bCs/>
+                <w:sz w:val="20"/>
+                <w:szCs w:val="22"/>
+                <w:lang w:val="es-MX"/>
+              </w:rPr>
+              <w:t>github</w:t>
+            </w:r>
+            <w:r>
+              <w:rPr>
+                <w:rFonts w:ascii="Avenir Book" w:eastAsia="Arial Unicode MS" w:hAnsi="Avenir Book" w:cs="Arial Unicode MS"/>
+                <w:b/>
+                <w:bCs/>
+                <w:sz w:val="20"/>
+                <w:szCs w:val="22"/>
+                <w:lang w:val="es-MX"/>
+              </w:rPr>
+              <w:t xml:space="preserve">, </w:t>
+            </w:r>
+            <w:r>
+              <w:rPr>
+                <w:rFonts w:ascii="Avenir Book" w:eastAsia="Arial Unicode MS" w:hAnsi="Avenir Book" w:cs="Arial Unicode MS"/>
+                <w:b/>
+                <w:bCs/>
+                <w:color w:val="4F81BD" w:themeColor="accent1"/>
+                <w:sz w:val="20"/>
+                <w:szCs w:val="22"/>
+                <w:lang w:val="es-MX"/>
+              </w:rPr>
+              <w:t>ex</w:t>
+            </w:r>
+            <w:r>
+              <w:rPr>
+                <w:rFonts w:ascii="Avenir Book" w:eastAsia="Arial Unicode MS" w:hAnsi="Avenir Book" w:cs="Arial Unicode MS"/>
+                <w:b/>
+                <w:bCs/>
+                <w:color w:val="4F81BD" w:themeColor="accent1"/>
+                <w:sz w:val="20"/>
+                <w:szCs w:val="22"/>
+                <w:lang w:val="es-MX"/>
+              </w:rPr>
               <w:t>tra</w:t>
             </w:r>
             <w:r>
@@ -6352,6 +7402,8 @@
             </w:pPr>
           </w:p>
         </w:tc>
+        <w:bookmarkStart w:id="2" w:name="_GoBack"/>
+        <w:bookmarkEnd w:id="2"/>
       </w:tr>
     </w:tbl>
     <w:p>
@@ -7248,26 +8300,17 @@
           <w:sz w:val="22"/>
           <w:szCs w:val="22"/>
         </w:rPr>
-        <w:t xml:space="preserve"> y hast</w:t>
-      </w:r>
-      <w:bookmarkStart w:id="0" w:name="_GoBack"/>
+        <w:t xml:space="preserve"> y hasta 120 XP</w:t>
+      </w:r>
+      <w:r>
+        <w:rPr>
+          <w:rFonts w:ascii="Avenir Book" w:eastAsia="Arial Unicode MS" w:hAnsi="Avenir Book" w:cs="Arial Unicode MS"/>
+          <w:sz w:val="22"/>
+          <w:szCs w:val="22"/>
+        </w:rPr>
+        <w:t>.</w:t>
+      </w:r>
       <w:bookmarkEnd w:id="0"/>
-      <w:r>
-        <w:rPr>
-          <w:rFonts w:ascii="Avenir Book" w:eastAsia="Arial Unicode MS" w:hAnsi="Avenir Book" w:cs="Arial Unicode MS"/>
-          <w:sz w:val="22"/>
-          <w:szCs w:val="22"/>
-        </w:rPr>
-        <w:t>a 120 XP</w:t>
-      </w:r>
-      <w:r>
-        <w:rPr>
-          <w:rFonts w:ascii="Avenir Book" w:eastAsia="Arial Unicode MS" w:hAnsi="Avenir Book" w:cs="Arial Unicode MS"/>
-          <w:sz w:val="22"/>
-          <w:szCs w:val="22"/>
-        </w:rPr>
-        <w:t>.</w:t>
-      </w:r>
     </w:p>
     <w:sectPr>
       <w:type w:val="continuous"/>

</xml_diff>

<commit_message>
Yasmín Landaverde Nava 03 A01745725
Puntos extra :)
Profe, solo tengo un duda, porque realmente no sé si se cargaron los archivos porque generé más y no me aparecen todos.
</commit_message>
<xml_diff>
--- a/Mision_02.docx
+++ b/Mision_02.docx
@@ -1,6 +1,6 @@
 
 <file path=word/document.xml><?xml version="1.0" encoding="utf-8"?>
-<w:document xmlns:wpc="http://schemas.microsoft.com/office/word/2010/wordprocessingCanvas" xmlns:cx="http://schemas.microsoft.com/office/drawing/2014/chartex" xmlns:cx1="http://schemas.microsoft.com/office/drawing/2015/9/8/chartex" xmlns:cx2="http://schemas.microsoft.com/office/drawing/2015/10/21/chartex" xmlns:cx3="http://schemas.microsoft.com/office/drawing/2016/5/9/chartex" xmlns:cx4="http://schemas.microsoft.com/office/drawing/2016/5/10/chartex" xmlns:cx5="http://schemas.microsoft.com/office/drawing/2016/5/11/chartex" xmlns:cx6="http://schemas.microsoft.com/office/drawing/2016/5/12/chartex" xmlns:cx7="http://schemas.microsoft.com/office/drawing/2016/5/13/chartex" xmlns:cx8="http://schemas.microsoft.com/office/drawing/2016/5/14/chartex" xmlns:mc="http://schemas.openxmlformats.org/markup-compatibility/2006" xmlns:aink="http://schemas.microsoft.com/office/drawing/2016/ink" xmlns:am3d="http://schemas.microsoft.com/office/drawing/2017/model3d" xmlns:o="urn:schemas-microsoft-com:office:office" xmlns:r="http://schemas.openxmlformats.org/officeDocument/2006/relationships" xmlns:m="http://schemas.openxmlformats.org/officeDocument/2006/math" xmlns:v="urn:schemas-microsoft-com:vml" xmlns:wp14="http://schemas.microsoft.com/office/word/2010/wordprocessingDrawing" xmlns:wp="http://schemas.openxmlformats.org/drawingml/2006/wordprocessingDrawing" xmlns:w10="urn:schemas-microsoft-com:office:word" xmlns:w="http://schemas.openxmlformats.org/wordprocessingml/2006/main" xmlns:w14="http://schemas.microsoft.com/office/word/2010/wordml" xmlns:w15="http://schemas.microsoft.com/office/word/2012/wordml" xmlns:w16cid="http://schemas.microsoft.com/office/word/2016/wordml/cid" xmlns:w16se="http://schemas.microsoft.com/office/word/2015/wordml/symex" xmlns:wpg="http://schemas.microsoft.com/office/word/2010/wordprocessingGroup" xmlns:wpi="http://schemas.microsoft.com/office/word/2010/wordprocessingInk" xmlns:wne="http://schemas.microsoft.com/office/word/2006/wordml" xmlns:wps="http://schemas.microsoft.com/office/word/2010/wordprocessingShape" mc:Ignorable="w14 w15 w16se w16cid wp14">
+<w:document xmlns:wpc="http://schemas.microsoft.com/office/word/2010/wordprocessingCanvas" xmlns:mc="http://schemas.openxmlformats.org/markup-compatibility/2006" xmlns:o="urn:schemas-microsoft-com:office:office" xmlns:r="http://schemas.openxmlformats.org/officeDocument/2006/relationships" xmlns:m="http://schemas.openxmlformats.org/officeDocument/2006/math" xmlns:v="urn:schemas-microsoft-com:vml" xmlns:wp14="http://schemas.microsoft.com/office/word/2010/wordprocessingDrawing" xmlns:wp="http://schemas.openxmlformats.org/drawingml/2006/wordprocessingDrawing" xmlns:w10="urn:schemas-microsoft-com:office:word" xmlns:w="http://schemas.openxmlformats.org/wordprocessingml/2006/main" xmlns:w14="http://schemas.microsoft.com/office/word/2010/wordml" xmlns:w15="http://schemas.microsoft.com/office/word/2012/wordml" xmlns:wpg="http://schemas.microsoft.com/office/word/2010/wordprocessingGroup" xmlns:wpi="http://schemas.microsoft.com/office/word/2010/wordprocessingInk" xmlns:wne="http://schemas.microsoft.com/office/word/2006/wordml" xmlns:wps="http://schemas.microsoft.com/office/word/2010/wordprocessingShape" mc:Ignorable="w14 w15 wp14">
   <w:body>
     <w:p>
       <w:pPr>
@@ -71,6 +71,50 @@
           <w:szCs w:val="22"/>
         </w:rPr>
         <w:t xml:space="preserve">Nombre: </w:t>
+      </w:r>
+      <w:proofErr w:type="spellStart"/>
+      <w:r>
+        <w:rPr>
+          <w:rFonts w:ascii="Avenir Book" w:eastAsia="Arial Unicode MS" w:hAnsi="Avenir Book" w:cs="Arial Unicode MS"/>
+          <w:sz w:val="22"/>
+          <w:szCs w:val="22"/>
+        </w:rPr>
+        <w:t>Yasmín</w:t>
+      </w:r>
+      <w:proofErr w:type="spellEnd"/>
+      <w:r>
+        <w:rPr>
+          <w:rFonts w:ascii="Avenir Book" w:eastAsia="Arial Unicode MS" w:hAnsi="Avenir Book" w:cs="Arial Unicode MS"/>
+          <w:sz w:val="22"/>
+          <w:szCs w:val="22"/>
+        </w:rPr>
+        <w:t xml:space="preserve"> </w:t>
+      </w:r>
+      <w:proofErr w:type="spellStart"/>
+      <w:r>
+        <w:rPr>
+          <w:rFonts w:ascii="Avenir Book" w:eastAsia="Arial Unicode MS" w:hAnsi="Avenir Book" w:cs="Arial Unicode MS"/>
+          <w:sz w:val="22"/>
+          <w:szCs w:val="22"/>
+        </w:rPr>
+        <w:t>Landaverde</w:t>
+      </w:r>
+      <w:proofErr w:type="spellEnd"/>
+      <w:r>
+        <w:rPr>
+          <w:rFonts w:ascii="Avenir Book" w:eastAsia="Arial Unicode MS" w:hAnsi="Avenir Book" w:cs="Arial Unicode MS"/>
+          <w:sz w:val="22"/>
+          <w:szCs w:val="22"/>
+        </w:rPr>
+        <w:t xml:space="preserve"> Nava</w:t>
+      </w:r>
+      <w:r>
+        <w:rPr>
+          <w:rFonts w:ascii="Avenir Book" w:eastAsia="Arial Unicode MS" w:hAnsi="Avenir Book" w:cs="Arial Unicode MS"/>
+          <w:sz w:val="22"/>
+          <w:szCs w:val="22"/>
+        </w:rPr>
+        <w:tab/>
       </w:r>
     </w:p>
     <w:p>
@@ -97,6 +141,14 @@
         </w:rPr>
         <w:t>Grupo:</w:t>
       </w:r>
+      <w:r>
+        <w:rPr>
+          <w:rFonts w:ascii="Avenir Book" w:eastAsia="Arial Unicode MS" w:hAnsi="Avenir Book" w:cs="Arial Unicode MS"/>
+          <w:sz w:val="22"/>
+          <w:szCs w:val="22"/>
+        </w:rPr>
+        <w:t xml:space="preserve"> A0174572</w:t>
+      </w:r>
     </w:p>
     <w:p>
       <w:pPr>
@@ -552,6 +604,7 @@
         <w:pStyle w:val="Sinespaciado"/>
         <w:rPr>
           <w:rFonts w:ascii="Avenir Book" w:eastAsia="Arial Unicode MS" w:hAnsi="Avenir Book" w:cs="Arial Unicode MS"/>
+          <w:b/>
           <w:sz w:val="22"/>
           <w:szCs w:val="22"/>
         </w:rPr>
@@ -562,6 +615,378 @@
         <w:pStyle w:val="Sinespaciado"/>
         <w:rPr>
           <w:rFonts w:ascii="Avenir Book" w:eastAsia="Arial Unicode MS" w:hAnsi="Avenir Book" w:cs="Arial Unicode MS"/>
+          <w:b/>
+          <w:sz w:val="22"/>
+          <w:szCs w:val="22"/>
+        </w:rPr>
+      </w:pPr>
+    </w:p>
+    <w:p>
+      <w:pPr>
+        <w:pStyle w:val="Sinespaciado"/>
+        <w:rPr>
+          <w:rFonts w:ascii="Avenir Book" w:eastAsia="Arial Unicode MS" w:hAnsi="Avenir Book" w:cs="Arial Unicode MS"/>
+          <w:b/>
+          <w:sz w:val="22"/>
+          <w:szCs w:val="22"/>
+        </w:rPr>
+      </w:pPr>
+    </w:p>
+    <w:p>
+      <w:pPr>
+        <w:pStyle w:val="Sinespaciado"/>
+        <w:rPr>
+          <w:rFonts w:ascii="Avenir Book" w:eastAsia="Arial Unicode MS" w:hAnsi="Avenir Book" w:cs="Arial Unicode MS"/>
+          <w:b/>
+          <w:sz w:val="22"/>
+          <w:szCs w:val="22"/>
+        </w:rPr>
+      </w:pPr>
+    </w:p>
+    <w:p>
+      <w:pPr>
+        <w:pStyle w:val="Sinespaciado"/>
+        <w:rPr>
+          <w:rFonts w:ascii="Avenir Book" w:eastAsia="Arial Unicode MS" w:hAnsi="Avenir Book" w:cs="Arial Unicode MS"/>
+          <w:b/>
+          <w:sz w:val="22"/>
+          <w:szCs w:val="22"/>
+        </w:rPr>
+      </w:pPr>
+    </w:p>
+    <w:p>
+      <w:pPr>
+        <w:pStyle w:val="Sinespaciado"/>
+        <w:rPr>
+          <w:rFonts w:ascii="Avenir Book" w:eastAsia="Arial Unicode MS" w:hAnsi="Avenir Book" w:cs="Arial Unicode MS"/>
+          <w:b/>
+          <w:sz w:val="22"/>
+          <w:szCs w:val="22"/>
+        </w:rPr>
+      </w:pPr>
+    </w:p>
+    <w:p>
+      <w:pPr>
+        <w:pStyle w:val="Sinespaciado"/>
+        <w:rPr>
+          <w:rFonts w:ascii="Avenir Book" w:eastAsia="Arial Unicode MS" w:hAnsi="Avenir Book" w:cs="Arial Unicode MS"/>
+          <w:b/>
+          <w:sz w:val="22"/>
+          <w:szCs w:val="22"/>
+        </w:rPr>
+      </w:pPr>
+    </w:p>
+    <w:p>
+      <w:pPr>
+        <w:pStyle w:val="Sinespaciado"/>
+        <w:rPr>
+          <w:rFonts w:ascii="Avenir Book" w:eastAsia="Arial Unicode MS" w:hAnsi="Avenir Book" w:cs="Arial Unicode MS"/>
+          <w:b/>
+          <w:sz w:val="22"/>
+          <w:szCs w:val="22"/>
+        </w:rPr>
+      </w:pPr>
+    </w:p>
+    <w:p>
+      <w:pPr>
+        <w:pStyle w:val="Sinespaciado"/>
+        <w:rPr>
+          <w:rFonts w:ascii="Avenir Book" w:eastAsia="Arial Unicode MS" w:hAnsi="Avenir Book" w:cs="Arial Unicode MS"/>
+          <w:b/>
+          <w:sz w:val="22"/>
+          <w:szCs w:val="22"/>
+        </w:rPr>
+      </w:pPr>
+    </w:p>
+    <w:p>
+      <w:pPr>
+        <w:pStyle w:val="Sinespaciado"/>
+        <w:rPr>
+          <w:rFonts w:ascii="Avenir Book" w:eastAsia="Arial Unicode MS" w:hAnsi="Avenir Book" w:cs="Arial Unicode MS"/>
+          <w:b/>
+          <w:sz w:val="22"/>
+          <w:szCs w:val="22"/>
+        </w:rPr>
+      </w:pPr>
+    </w:p>
+    <w:p>
+      <w:pPr>
+        <w:pStyle w:val="Sinespaciado"/>
+        <w:rPr>
+          <w:rFonts w:ascii="Avenir Book" w:eastAsia="Arial Unicode MS" w:hAnsi="Avenir Book" w:cs="Arial Unicode MS"/>
+          <w:b/>
+          <w:sz w:val="22"/>
+          <w:szCs w:val="22"/>
+        </w:rPr>
+      </w:pPr>
+    </w:p>
+    <w:p>
+      <w:pPr>
+        <w:pStyle w:val="Sinespaciado"/>
+        <w:rPr>
+          <w:rFonts w:ascii="Avenir Book" w:eastAsia="Arial Unicode MS" w:hAnsi="Avenir Book" w:cs="Arial Unicode MS"/>
+          <w:b/>
+          <w:sz w:val="22"/>
+          <w:szCs w:val="22"/>
+        </w:rPr>
+      </w:pPr>
+    </w:p>
+    <w:p>
+      <w:pPr>
+        <w:pStyle w:val="Sinespaciado"/>
+        <w:rPr>
+          <w:rFonts w:ascii="Avenir Book" w:eastAsia="Arial Unicode MS" w:hAnsi="Avenir Book" w:cs="Arial Unicode MS"/>
+          <w:b/>
+          <w:sz w:val="22"/>
+          <w:szCs w:val="22"/>
+        </w:rPr>
+      </w:pPr>
+    </w:p>
+    <w:p>
+      <w:pPr>
+        <w:pStyle w:val="Sinespaciado"/>
+        <w:rPr>
+          <w:rFonts w:ascii="Avenir Book" w:eastAsia="Arial Unicode MS" w:hAnsi="Avenir Book" w:cs="Arial Unicode MS"/>
+          <w:b/>
+          <w:sz w:val="22"/>
+          <w:szCs w:val="22"/>
+        </w:rPr>
+      </w:pPr>
+    </w:p>
+    <w:p>
+      <w:pPr>
+        <w:pStyle w:val="Sinespaciado"/>
+        <w:rPr>
+          <w:rFonts w:ascii="Avenir Book" w:eastAsia="Arial Unicode MS" w:hAnsi="Avenir Book" w:cs="Arial Unicode MS"/>
+          <w:b/>
+          <w:sz w:val="22"/>
+          <w:szCs w:val="22"/>
+        </w:rPr>
+      </w:pPr>
+    </w:p>
+    <w:p>
+      <w:pPr>
+        <w:pStyle w:val="Sinespaciado"/>
+        <w:rPr>
+          <w:rFonts w:ascii="Avenir Book" w:eastAsia="Arial Unicode MS" w:hAnsi="Avenir Book" w:cs="Arial Unicode MS"/>
+          <w:b/>
+          <w:sz w:val="22"/>
+          <w:szCs w:val="22"/>
+        </w:rPr>
+      </w:pPr>
+    </w:p>
+    <w:p>
+      <w:pPr>
+        <w:pStyle w:val="Sinespaciado"/>
+        <w:rPr>
+          <w:rFonts w:ascii="Avenir Book" w:eastAsia="Arial Unicode MS" w:hAnsi="Avenir Book" w:cs="Arial Unicode MS"/>
+          <w:b/>
+          <w:sz w:val="22"/>
+          <w:szCs w:val="22"/>
+        </w:rPr>
+      </w:pPr>
+    </w:p>
+    <w:p>
+      <w:pPr>
+        <w:pStyle w:val="Sinespaciado"/>
+        <w:rPr>
+          <w:rFonts w:ascii="Avenir Book" w:eastAsia="Arial Unicode MS" w:hAnsi="Avenir Book" w:cs="Arial Unicode MS"/>
+          <w:b/>
+          <w:sz w:val="22"/>
+          <w:szCs w:val="22"/>
+        </w:rPr>
+      </w:pPr>
+    </w:p>
+    <w:p>
+      <w:pPr>
+        <w:pStyle w:val="Sinespaciado"/>
+        <w:rPr>
+          <w:rFonts w:ascii="Avenir Book" w:eastAsia="Arial Unicode MS" w:hAnsi="Avenir Book" w:cs="Arial Unicode MS"/>
+          <w:b/>
+          <w:sz w:val="22"/>
+          <w:szCs w:val="22"/>
+        </w:rPr>
+      </w:pPr>
+    </w:p>
+    <w:p>
+      <w:pPr>
+        <w:pStyle w:val="Sinespaciado"/>
+        <w:rPr>
+          <w:rFonts w:ascii="Avenir Book" w:eastAsia="Arial Unicode MS" w:hAnsi="Avenir Book" w:cs="Arial Unicode MS"/>
+          <w:b/>
+          <w:sz w:val="22"/>
+          <w:szCs w:val="22"/>
+        </w:rPr>
+      </w:pPr>
+    </w:p>
+    <w:p>
+      <w:pPr>
+        <w:pStyle w:val="Sinespaciado"/>
+        <w:rPr>
+          <w:rFonts w:ascii="Avenir Book" w:eastAsia="Arial Unicode MS" w:hAnsi="Avenir Book" w:cs="Arial Unicode MS"/>
+          <w:b/>
+          <w:sz w:val="22"/>
+          <w:szCs w:val="22"/>
+        </w:rPr>
+      </w:pPr>
+    </w:p>
+    <w:p>
+      <w:pPr>
+        <w:pStyle w:val="Sinespaciado"/>
+        <w:rPr>
+          <w:rFonts w:ascii="Avenir Book" w:eastAsia="Arial Unicode MS" w:hAnsi="Avenir Book" w:cs="Arial Unicode MS"/>
+          <w:b/>
+          <w:sz w:val="22"/>
+          <w:szCs w:val="22"/>
+        </w:rPr>
+      </w:pPr>
+    </w:p>
+    <w:p>
+      <w:pPr>
+        <w:pStyle w:val="Sinespaciado"/>
+        <w:rPr>
+          <w:rFonts w:ascii="Avenir Book" w:eastAsia="Arial Unicode MS" w:hAnsi="Avenir Book" w:cs="Arial Unicode MS"/>
+          <w:b/>
+          <w:sz w:val="22"/>
+          <w:szCs w:val="22"/>
+        </w:rPr>
+      </w:pPr>
+    </w:p>
+    <w:p>
+      <w:pPr>
+        <w:pStyle w:val="Sinespaciado"/>
+        <w:rPr>
+          <w:rFonts w:ascii="Avenir Book" w:eastAsia="Arial Unicode MS" w:hAnsi="Avenir Book" w:cs="Arial Unicode MS"/>
+          <w:b/>
+          <w:sz w:val="22"/>
+          <w:szCs w:val="22"/>
+        </w:rPr>
+      </w:pPr>
+    </w:p>
+    <w:p>
+      <w:pPr>
+        <w:pStyle w:val="Sinespaciado"/>
+        <w:rPr>
+          <w:rFonts w:ascii="Avenir Book" w:eastAsia="Arial Unicode MS" w:hAnsi="Avenir Book" w:cs="Arial Unicode MS"/>
+          <w:b/>
+          <w:sz w:val="22"/>
+          <w:szCs w:val="22"/>
+        </w:rPr>
+      </w:pPr>
+    </w:p>
+    <w:p>
+      <w:pPr>
+        <w:pStyle w:val="Sinespaciado"/>
+        <w:rPr>
+          <w:rFonts w:ascii="Avenir Book" w:eastAsia="Arial Unicode MS" w:hAnsi="Avenir Book" w:cs="Arial Unicode MS"/>
+          <w:b/>
+          <w:sz w:val="22"/>
+          <w:szCs w:val="22"/>
+        </w:rPr>
+      </w:pPr>
+    </w:p>
+    <w:p>
+      <w:pPr>
+        <w:pStyle w:val="Sinespaciado"/>
+        <w:rPr>
+          <w:rFonts w:ascii="Avenir Book" w:eastAsia="Arial Unicode MS" w:hAnsi="Avenir Book" w:cs="Arial Unicode MS"/>
+          <w:b/>
+          <w:sz w:val="22"/>
+          <w:szCs w:val="22"/>
+        </w:rPr>
+      </w:pPr>
+    </w:p>
+    <w:p>
+      <w:pPr>
+        <w:pStyle w:val="Sinespaciado"/>
+        <w:rPr>
+          <w:rFonts w:ascii="Avenir Book" w:eastAsia="Arial Unicode MS" w:hAnsi="Avenir Book" w:cs="Arial Unicode MS"/>
+          <w:b/>
+          <w:sz w:val="22"/>
+          <w:szCs w:val="22"/>
+        </w:rPr>
+      </w:pPr>
+    </w:p>
+    <w:p>
+      <w:pPr>
+        <w:pStyle w:val="Sinespaciado"/>
+        <w:rPr>
+          <w:rFonts w:ascii="Avenir Book" w:eastAsia="Arial Unicode MS" w:hAnsi="Avenir Book" w:cs="Arial Unicode MS"/>
+          <w:b/>
+          <w:sz w:val="22"/>
+          <w:szCs w:val="22"/>
+        </w:rPr>
+      </w:pPr>
+    </w:p>
+    <w:p>
+      <w:pPr>
+        <w:pStyle w:val="Sinespaciado"/>
+        <w:rPr>
+          <w:rFonts w:ascii="Avenir Book" w:eastAsia="Arial Unicode MS" w:hAnsi="Avenir Book" w:cs="Arial Unicode MS"/>
+          <w:b/>
+          <w:sz w:val="22"/>
+          <w:szCs w:val="22"/>
+        </w:rPr>
+      </w:pPr>
+    </w:p>
+    <w:p>
+      <w:pPr>
+        <w:pStyle w:val="Sinespaciado"/>
+        <w:rPr>
+          <w:rFonts w:ascii="Avenir Book" w:eastAsia="Arial Unicode MS" w:hAnsi="Avenir Book" w:cs="Arial Unicode MS"/>
+          <w:b/>
+          <w:sz w:val="22"/>
+          <w:szCs w:val="22"/>
+        </w:rPr>
+      </w:pPr>
+    </w:p>
+    <w:p>
+      <w:pPr>
+        <w:pStyle w:val="Sinespaciado"/>
+        <w:rPr>
+          <w:rFonts w:ascii="Avenir Book" w:eastAsia="Arial Unicode MS" w:hAnsi="Avenir Book" w:cs="Arial Unicode MS"/>
+          <w:b/>
+          <w:sz w:val="22"/>
+          <w:szCs w:val="22"/>
+        </w:rPr>
+      </w:pPr>
+    </w:p>
+    <w:p>
+      <w:pPr>
+        <w:pStyle w:val="Sinespaciado"/>
+        <w:rPr>
+          <w:rFonts w:ascii="Avenir Book" w:eastAsia="Arial Unicode MS" w:hAnsi="Avenir Book" w:cs="Arial Unicode MS"/>
+          <w:b/>
+          <w:sz w:val="22"/>
+          <w:szCs w:val="22"/>
+        </w:rPr>
+      </w:pPr>
+    </w:p>
+    <w:p>
+      <w:pPr>
+        <w:pStyle w:val="Sinespaciado"/>
+        <w:rPr>
+          <w:rFonts w:ascii="Avenir Book" w:eastAsia="Arial Unicode MS" w:hAnsi="Avenir Book" w:cs="Arial Unicode MS"/>
+          <w:sz w:val="22"/>
+          <w:szCs w:val="22"/>
+        </w:rPr>
+      </w:pPr>
+    </w:p>
+    <w:p>
+      <w:pPr>
+        <w:pStyle w:val="Sinespaciado"/>
+        <w:rPr>
+          <w:rFonts w:ascii="Avenir Book" w:eastAsia="Arial Unicode MS" w:hAnsi="Avenir Book" w:cs="Arial Unicode MS"/>
+          <w:sz w:val="22"/>
+          <w:szCs w:val="22"/>
+        </w:rPr>
+      </w:pPr>
+    </w:p>
+    <w:p>
+      <w:pPr>
+        <w:pStyle w:val="Sinespaciado"/>
+        <w:rPr>
+          <w:rFonts w:ascii="Avenir Book" w:eastAsia="Arial Unicode MS" w:hAnsi="Avenir Book" w:cs="Arial Unicode MS"/>
           <w:bCs/>
           <w:sz w:val="22"/>
           <w:szCs w:val="22"/>
@@ -577,6 +1002,7 @@
           <w:szCs w:val="22"/>
           <w:lang w:val="es-MX"/>
         </w:rPr>
+        <w:lastRenderedPageBreak/>
         <w:t>1.</w:t>
       </w:r>
       <w:r>
@@ -791,7 +1217,7 @@
         <w:tblLook w:val="04A0" w:firstRow="1" w:lastRow="0" w:firstColumn="1" w:lastColumn="0" w:noHBand="0" w:noVBand="1"/>
       </w:tblPr>
       <w:tblGrid>
-        <w:gridCol w:w="10220"/>
+        <w:gridCol w:w="10296"/>
       </w:tblGrid>
       <w:tr>
         <w:tc>
@@ -894,6 +1320,26 @@
               </w:rPr>
               <w:t xml:space="preserve"> </w:t>
             </w:r>
+            <w:r>
+              <w:rPr>
+                <w:rFonts w:ascii="Avenir Book" w:eastAsia="Arial Unicode MS" w:hAnsi="Avenir Book" w:cs="Arial Unicode MS"/>
+                <w:bCs/>
+                <w:sz w:val="20"/>
+                <w:szCs w:val="22"/>
+                <w:lang w:val="es-MX"/>
+              </w:rPr>
+              <w:t xml:space="preserve">todos los datos: </w:t>
+            </w:r>
+            <w:r>
+              <w:rPr>
+                <w:rFonts w:ascii="Avenir Book" w:eastAsia="Arial Unicode MS" w:hAnsi="Avenir Book" w:cs="Arial Unicode MS"/>
+                <w:bCs/>
+                <w:sz w:val="20"/>
+                <w:szCs w:val="22"/>
+                <w:lang w:val="es-MX"/>
+              </w:rPr>
+              <w:t>nombre completo, matrícula, carrera, escuela de procedencia, descripción</w:t>
+            </w:r>
           </w:p>
           <w:p>
             <w:pPr>
@@ -989,7 +1435,82 @@
                 <w:szCs w:val="22"/>
                 <w:lang w:val="es-MX"/>
               </w:rPr>
-              <w:t xml:space="preserve"> (foto, captura de pantalla, texto, etc.)</w:t>
+              <w:t xml:space="preserve"> (</w:t>
+            </w:r>
+            <w:proofErr w:type="gramStart"/>
+            <w:r>
+              <w:rPr>
+                <w:rFonts w:ascii="Avenir Book" w:eastAsia="Arial Unicode MS" w:hAnsi="Avenir Book" w:cs="Arial Unicode MS"/>
+                <w:bCs/>
+                <w:sz w:val="20"/>
+                <w:szCs w:val="22"/>
+                <w:lang w:val="es-MX"/>
+              </w:rPr>
+              <w:t>foto</w:t>
+            </w:r>
+            <w:proofErr w:type="gramEnd"/>
+            <w:r>
+              <w:rPr>
+                <w:rFonts w:ascii="Avenir Book" w:eastAsia="Arial Unicode MS" w:hAnsi="Avenir Book" w:cs="Arial Unicode MS"/>
+                <w:bCs/>
+                <w:sz w:val="20"/>
+                <w:szCs w:val="22"/>
+                <w:lang w:val="es-MX"/>
+              </w:rPr>
+              <w:t>, captura de pantalla, texto, etc.)</w:t>
+            </w:r>
+          </w:p>
+          <w:p>
+            <w:pPr>
+              <w:pStyle w:val="Sinespaciado"/>
+              <w:rPr>
+                <w:rFonts w:ascii="Avenir Book" w:eastAsia="Arial Unicode MS" w:hAnsi="Avenir Book" w:cs="Arial Unicode MS"/>
+                <w:bCs/>
+                <w:sz w:val="20"/>
+                <w:szCs w:val="22"/>
+                <w:lang w:val="es-MX"/>
+              </w:rPr>
+            </w:pPr>
+            <w:r>
+              <w:rPr>
+                <w:noProof/>
+                <w:lang w:val="es-ES"/>
+              </w:rPr>
+              <w:drawing>
+                <wp:inline distT="0" distB="0" distL="0" distR="0" wp14:anchorId="0C184034" wp14:editId="1963C39D">
+                  <wp:extent cx="6400800" cy="3598545"/>
+                  <wp:effectExtent l="0" t="0" r="0" b="1905"/>
+                  <wp:docPr id="6" name="Imagen 6"/>
+                  <wp:cNvGraphicFramePr>
+                    <a:graphicFrameLocks xmlns:a="http://schemas.openxmlformats.org/drawingml/2006/main" noChangeAspect="1"/>
+                  </wp:cNvGraphicFramePr>
+                  <a:graphic xmlns:a="http://schemas.openxmlformats.org/drawingml/2006/main">
+                    <a:graphicData uri="http://schemas.openxmlformats.org/drawingml/2006/picture">
+                      <pic:pic xmlns:pic="http://schemas.openxmlformats.org/drawingml/2006/picture">
+                        <pic:nvPicPr>
+                          <pic:cNvPr id="1" name=""/>
+                          <pic:cNvPicPr/>
+                        </pic:nvPicPr>
+                        <pic:blipFill>
+                          <a:blip r:embed="rId5"/>
+                          <a:stretch>
+                            <a:fillRect/>
+                          </a:stretch>
+                        </pic:blipFill>
+                        <pic:spPr>
+                          <a:xfrm>
+                            <a:off x="0" y="0"/>
+                            <a:ext cx="6400800" cy="3598545"/>
+                          </a:xfrm>
+                          <a:prstGeom prst="rect">
+                            <a:avLst/>
+                          </a:prstGeom>
+                        </pic:spPr>
+                      </pic:pic>
+                    </a:graphicData>
+                  </a:graphic>
+                </wp:inline>
+              </w:drawing>
             </w:r>
           </w:p>
           <w:p>
@@ -1403,6 +1924,7 @@
                 <w:szCs w:val="22"/>
                 <w:lang w:val="es-MX"/>
               </w:rPr>
+              <w:lastRenderedPageBreak/>
               <w:t>Me gusta la tecnolog</w:t>
             </w:r>
             <w:r>
@@ -1476,6 +1998,7 @@
         <w:pStyle w:val="Sinespaciado"/>
         <w:rPr>
           <w:rFonts w:ascii="Avenir Book" w:eastAsia="Arial Unicode MS" w:hAnsi="Avenir Book" w:cs="Arial Unicode MS"/>
+          <w:b/>
           <w:bCs/>
           <w:sz w:val="22"/>
           <w:szCs w:val="22"/>
@@ -1488,22 +2011,34 @@
         <w:pStyle w:val="Sinespaciado"/>
         <w:rPr>
           <w:rFonts w:ascii="Avenir Book" w:eastAsia="Arial Unicode MS" w:hAnsi="Avenir Book" w:cs="Arial Unicode MS"/>
-          <w:bCs/>
-          <w:sz w:val="22"/>
-          <w:szCs w:val="22"/>
-          <w:lang w:val="es-MX"/>
-        </w:rPr>
-      </w:pPr>
-      <w:r>
-        <w:rPr>
-          <w:rFonts w:ascii="Avenir Book" w:eastAsia="Arial Unicode MS" w:hAnsi="Avenir Book" w:cs="Arial Unicode MS"/>
           <w:b/>
           <w:bCs/>
           <w:sz w:val="22"/>
           <w:szCs w:val="22"/>
           <w:lang w:val="es-MX"/>
         </w:rPr>
-        <w:lastRenderedPageBreak/>
+      </w:pPr>
+    </w:p>
+    <w:p>
+      <w:pPr>
+        <w:pStyle w:val="Sinespaciado"/>
+        <w:rPr>
+          <w:rFonts w:ascii="Avenir Book" w:eastAsia="Arial Unicode MS" w:hAnsi="Avenir Book" w:cs="Arial Unicode MS"/>
+          <w:bCs/>
+          <w:sz w:val="22"/>
+          <w:szCs w:val="22"/>
+          <w:lang w:val="es-MX"/>
+        </w:rPr>
+      </w:pPr>
+      <w:r>
+        <w:rPr>
+          <w:rFonts w:ascii="Avenir Book" w:eastAsia="Arial Unicode MS" w:hAnsi="Avenir Book" w:cs="Arial Unicode MS"/>
+          <w:b/>
+          <w:bCs/>
+          <w:sz w:val="22"/>
+          <w:szCs w:val="22"/>
+          <w:lang w:val="es-MX"/>
+        </w:rPr>
         <w:t>2.</w:t>
       </w:r>
       <w:r>
@@ -1795,17 +2330,6 @@
         </w:rPr>
         <w:t xml:space="preserve"> km.</w:t>
       </w:r>
-    </w:p>
-    <w:p>
-      <w:pPr>
-        <w:pStyle w:val="Sinespaciado"/>
-        <w:rPr>
-          <w:rFonts w:ascii="Avenir Book" w:eastAsia="Arial Unicode MS" w:hAnsi="Avenir Book" w:cs="Arial Unicode MS"/>
-          <w:sz w:val="22"/>
-          <w:szCs w:val="22"/>
-          <w:lang w:val="es-MX"/>
-        </w:rPr>
-      </w:pPr>
     </w:p>
     <w:tbl>
       <w:tblPr>
@@ -1814,7 +2338,7 @@
         <w:tblLook w:val="04A0" w:firstRow="1" w:lastRow="0" w:firstColumn="1" w:lastColumn="0" w:noHBand="0" w:noVBand="1"/>
       </w:tblPr>
       <w:tblGrid>
-        <w:gridCol w:w="10220"/>
+        <w:gridCol w:w="10296"/>
       </w:tblGrid>
       <w:tr>
         <w:tc>
@@ -1866,6 +2390,16 @@
               </w:rPr>
               <w:t>Entradas:</w:t>
             </w:r>
+            <w:r>
+              <w:rPr>
+                <w:rFonts w:ascii="Avenir Book" w:eastAsia="Arial Unicode MS" w:hAnsi="Avenir Book" w:cs="Arial Unicode MS"/>
+                <w:bCs/>
+                <w:sz w:val="20"/>
+                <w:szCs w:val="22"/>
+                <w:lang w:val="es-MX"/>
+              </w:rPr>
+              <w:t xml:space="preserve"> velocidad del auto, distancia o tiempo</w:t>
+            </w:r>
           </w:p>
           <w:p>
             <w:pPr>
@@ -1888,6 +2422,16 @@
               </w:rPr>
               <w:t>Salidas:</w:t>
             </w:r>
+            <w:r>
+              <w:rPr>
+                <w:rFonts w:ascii="Avenir Book" w:eastAsia="Arial Unicode MS" w:hAnsi="Avenir Book" w:cs="Arial Unicode MS"/>
+                <w:bCs/>
+                <w:sz w:val="20"/>
+                <w:szCs w:val="22"/>
+                <w:lang w:val="es-MX"/>
+              </w:rPr>
+              <w:t xml:space="preserve"> distancia o tiempo</w:t>
+            </w:r>
           </w:p>
           <w:p>
             <w:pPr>
@@ -1910,6 +2454,16 @@
               </w:rPr>
               <w:t>Relación E/S:</w:t>
             </w:r>
+            <w:r>
+              <w:rPr>
+                <w:rFonts w:ascii="Avenir Book" w:eastAsia="Arial Unicode MS" w:hAnsi="Avenir Book" w:cs="Arial Unicode MS"/>
+                <w:bCs/>
+                <w:sz w:val="20"/>
+                <w:szCs w:val="22"/>
+                <w:lang w:val="es-MX"/>
+              </w:rPr>
+              <w:t xml:space="preserve"> distancia = velocidad*tiempo o tiempo = distancia/velocidad</w:t>
+            </w:r>
           </w:p>
           <w:p>
             <w:pPr>
@@ -1973,7 +2527,82 @@
                 <w:szCs w:val="22"/>
                 <w:lang w:val="es-MX"/>
               </w:rPr>
-              <w:t xml:space="preserve"> (foto, captura de pantalla, texto, etc.)</w:t>
+              <w:t xml:space="preserve"> (</w:t>
+            </w:r>
+            <w:proofErr w:type="gramStart"/>
+            <w:r>
+              <w:rPr>
+                <w:rFonts w:ascii="Avenir Book" w:eastAsia="Arial Unicode MS" w:hAnsi="Avenir Book" w:cs="Arial Unicode MS"/>
+                <w:bCs/>
+                <w:sz w:val="20"/>
+                <w:szCs w:val="22"/>
+                <w:lang w:val="es-MX"/>
+              </w:rPr>
+              <w:t>foto</w:t>
+            </w:r>
+            <w:proofErr w:type="gramEnd"/>
+            <w:r>
+              <w:rPr>
+                <w:rFonts w:ascii="Avenir Book" w:eastAsia="Arial Unicode MS" w:hAnsi="Avenir Book" w:cs="Arial Unicode MS"/>
+                <w:bCs/>
+                <w:sz w:val="20"/>
+                <w:szCs w:val="22"/>
+                <w:lang w:val="es-MX"/>
+              </w:rPr>
+              <w:t>, captura de pantalla, texto, etc.)</w:t>
+            </w:r>
+          </w:p>
+          <w:p>
+            <w:pPr>
+              <w:pStyle w:val="Sinespaciado"/>
+              <w:rPr>
+                <w:rFonts w:ascii="Avenir Book" w:eastAsia="Arial Unicode MS" w:hAnsi="Avenir Book" w:cs="Arial Unicode MS"/>
+                <w:bCs/>
+                <w:sz w:val="20"/>
+                <w:szCs w:val="22"/>
+                <w:lang w:val="es-MX"/>
+              </w:rPr>
+            </w:pPr>
+            <w:r>
+              <w:rPr>
+                <w:noProof/>
+                <w:lang w:val="es-ES"/>
+              </w:rPr>
+              <w:drawing>
+                <wp:inline distT="0" distB="0" distL="0" distR="0" wp14:anchorId="5E24FD7A" wp14:editId="4C1D27A2">
+                  <wp:extent cx="6400800" cy="3598545"/>
+                  <wp:effectExtent l="0" t="0" r="0" b="1905"/>
+                  <wp:docPr id="12" name="Imagen 12"/>
+                  <wp:cNvGraphicFramePr>
+                    <a:graphicFrameLocks xmlns:a="http://schemas.openxmlformats.org/drawingml/2006/main" noChangeAspect="1"/>
+                  </wp:cNvGraphicFramePr>
+                  <a:graphic xmlns:a="http://schemas.openxmlformats.org/drawingml/2006/main">
+                    <a:graphicData uri="http://schemas.openxmlformats.org/drawingml/2006/picture">
+                      <pic:pic xmlns:pic="http://schemas.openxmlformats.org/drawingml/2006/picture">
+                        <pic:nvPicPr>
+                          <pic:cNvPr id="1" name=""/>
+                          <pic:cNvPicPr/>
+                        </pic:nvPicPr>
+                        <pic:blipFill>
+                          <a:blip r:embed="rId6"/>
+                          <a:stretch>
+                            <a:fillRect/>
+                          </a:stretch>
+                        </pic:blipFill>
+                        <pic:spPr>
+                          <a:xfrm>
+                            <a:off x="0" y="0"/>
+                            <a:ext cx="6400800" cy="3598545"/>
+                          </a:xfrm>
+                          <a:prstGeom prst="rect">
+                            <a:avLst/>
+                          </a:prstGeom>
+                        </pic:spPr>
+                      </pic:pic>
+                    </a:graphicData>
+                  </a:graphic>
+                </wp:inline>
+              </w:drawing>
             </w:r>
           </w:p>
           <w:p>
@@ -2456,6 +3085,7 @@
           <w:szCs w:val="22"/>
           <w:lang w:val="es-MX"/>
         </w:rPr>
+        <w:lastRenderedPageBreak/>
         <w:t>3.</w:t>
       </w:r>
       <w:r>
@@ -2736,7 +3366,7 @@
         <w:tblLook w:val="04A0" w:firstRow="1" w:lastRow="0" w:firstColumn="1" w:lastColumn="0" w:noHBand="0" w:noVBand="1"/>
       </w:tblPr>
       <w:tblGrid>
-        <w:gridCol w:w="10220"/>
+        <w:gridCol w:w="10296"/>
       </w:tblGrid>
       <w:tr>
         <w:trPr>
@@ -2800,6 +3430,16 @@
               </w:rPr>
               <w:t>Entradas:</w:t>
             </w:r>
+            <w:r>
+              <w:rPr>
+                <w:rFonts w:ascii="Avenir Book" w:eastAsia="Arial Unicode MS" w:hAnsi="Avenir Book" w:cs="Arial Unicode MS"/>
+                <w:bCs/>
+                <w:sz w:val="20"/>
+                <w:szCs w:val="22"/>
+                <w:lang w:val="es-MX"/>
+              </w:rPr>
+              <w:t xml:space="preserve"> el subtotal de la cuenta</w:t>
+            </w:r>
           </w:p>
           <w:p>
             <w:pPr>
@@ -2822,6 +3462,38 @@
               </w:rPr>
               <w:t>Salidas:</w:t>
             </w:r>
+            <w:r>
+              <w:rPr>
+                <w:rFonts w:ascii="Avenir Book" w:eastAsia="Arial Unicode MS" w:hAnsi="Avenir Book" w:cs="Arial Unicode MS"/>
+                <w:bCs/>
+                <w:sz w:val="20"/>
+                <w:szCs w:val="22"/>
+                <w:lang w:val="es-MX"/>
+              </w:rPr>
+              <w:t xml:space="preserve"> propina, </w:t>
+            </w:r>
+            <w:proofErr w:type="spellStart"/>
+            <w:r>
+              <w:rPr>
+                <w:rFonts w:ascii="Avenir Book" w:eastAsia="Arial Unicode MS" w:hAnsi="Avenir Book" w:cs="Arial Unicode MS"/>
+                <w:bCs/>
+                <w:sz w:val="20"/>
+                <w:szCs w:val="22"/>
+                <w:lang w:val="es-MX"/>
+              </w:rPr>
+              <w:t>iva</w:t>
+            </w:r>
+            <w:proofErr w:type="spellEnd"/>
+            <w:r>
+              <w:rPr>
+                <w:rFonts w:ascii="Avenir Book" w:eastAsia="Arial Unicode MS" w:hAnsi="Avenir Book" w:cs="Arial Unicode MS"/>
+                <w:bCs/>
+                <w:sz w:val="20"/>
+                <w:szCs w:val="22"/>
+                <w:lang w:val="es-MX"/>
+              </w:rPr>
+              <w:t xml:space="preserve"> </w:t>
+            </w:r>
           </w:p>
           <w:p>
             <w:pPr>
@@ -2844,6 +3516,38 @@
               </w:rPr>
               <w:t>Relación E/S:</w:t>
             </w:r>
+            <w:r>
+              <w:rPr>
+                <w:rFonts w:ascii="Avenir Book" w:eastAsia="Arial Unicode MS" w:hAnsi="Avenir Book" w:cs="Arial Unicode MS"/>
+                <w:bCs/>
+                <w:sz w:val="20"/>
+                <w:szCs w:val="22"/>
+                <w:lang w:val="es-MX"/>
+              </w:rPr>
+              <w:t xml:space="preserve"> subtotal*%propina + subtotal*%</w:t>
+            </w:r>
+            <w:proofErr w:type="spellStart"/>
+            <w:r>
+              <w:rPr>
+                <w:rFonts w:ascii="Avenir Book" w:eastAsia="Arial Unicode MS" w:hAnsi="Avenir Book" w:cs="Arial Unicode MS"/>
+                <w:bCs/>
+                <w:sz w:val="20"/>
+                <w:szCs w:val="22"/>
+                <w:lang w:val="es-MX"/>
+              </w:rPr>
+              <w:t>iva</w:t>
+            </w:r>
+            <w:proofErr w:type="spellEnd"/>
+            <w:r>
+              <w:rPr>
+                <w:rFonts w:ascii="Avenir Book" w:eastAsia="Arial Unicode MS" w:hAnsi="Avenir Book" w:cs="Arial Unicode MS"/>
+                <w:bCs/>
+                <w:sz w:val="20"/>
+                <w:szCs w:val="22"/>
+                <w:lang w:val="es-MX"/>
+              </w:rPr>
+              <w:t xml:space="preserve"> + subtotal = costo total</w:t>
+            </w:r>
           </w:p>
           <w:p>
             <w:pPr>
@@ -2907,7 +3611,82 @@
                 <w:szCs w:val="22"/>
                 <w:lang w:val="es-MX"/>
               </w:rPr>
-              <w:t xml:space="preserve"> (foto, captura de pantalla, texto, etc.)</w:t>
+              <w:t xml:space="preserve"> (</w:t>
+            </w:r>
+            <w:proofErr w:type="gramStart"/>
+            <w:r>
+              <w:rPr>
+                <w:rFonts w:ascii="Avenir Book" w:eastAsia="Arial Unicode MS" w:hAnsi="Avenir Book" w:cs="Arial Unicode MS"/>
+                <w:bCs/>
+                <w:sz w:val="20"/>
+                <w:szCs w:val="22"/>
+                <w:lang w:val="es-MX"/>
+              </w:rPr>
+              <w:t>foto</w:t>
+            </w:r>
+            <w:proofErr w:type="gramEnd"/>
+            <w:r>
+              <w:rPr>
+                <w:rFonts w:ascii="Avenir Book" w:eastAsia="Arial Unicode MS" w:hAnsi="Avenir Book" w:cs="Arial Unicode MS"/>
+                <w:bCs/>
+                <w:sz w:val="20"/>
+                <w:szCs w:val="22"/>
+                <w:lang w:val="es-MX"/>
+              </w:rPr>
+              <w:t>, captura de pantalla, texto, etc.)</w:t>
+            </w:r>
+          </w:p>
+          <w:p>
+            <w:pPr>
+              <w:pStyle w:val="Sinespaciado"/>
+              <w:rPr>
+                <w:rFonts w:ascii="Avenir Book" w:eastAsia="Arial Unicode MS" w:hAnsi="Avenir Book" w:cs="Arial Unicode MS"/>
+                <w:bCs/>
+                <w:sz w:val="20"/>
+                <w:szCs w:val="22"/>
+                <w:lang w:val="es-MX"/>
+              </w:rPr>
+            </w:pPr>
+            <w:r>
+              <w:rPr>
+                <w:noProof/>
+                <w:lang w:val="es-ES"/>
+              </w:rPr>
+              <w:drawing>
+                <wp:inline distT="0" distB="0" distL="0" distR="0" wp14:anchorId="1FEA18C7" wp14:editId="72C55D50">
+                  <wp:extent cx="6400800" cy="3598545"/>
+                  <wp:effectExtent l="0" t="0" r="0" b="1905"/>
+                  <wp:docPr id="7" name="Imagen 7"/>
+                  <wp:cNvGraphicFramePr>
+                    <a:graphicFrameLocks xmlns:a="http://schemas.openxmlformats.org/drawingml/2006/main" noChangeAspect="1"/>
+                  </wp:cNvGraphicFramePr>
+                  <a:graphic xmlns:a="http://schemas.openxmlformats.org/drawingml/2006/main">
+                    <a:graphicData uri="http://schemas.openxmlformats.org/drawingml/2006/picture">
+                      <pic:pic xmlns:pic="http://schemas.openxmlformats.org/drawingml/2006/picture">
+                        <pic:nvPicPr>
+                          <pic:cNvPr id="1" name=""/>
+                          <pic:cNvPicPr/>
+                        </pic:nvPicPr>
+                        <pic:blipFill>
+                          <a:blip r:embed="rId7"/>
+                          <a:stretch>
+                            <a:fillRect/>
+                          </a:stretch>
+                        </pic:blipFill>
+                        <pic:spPr>
+                          <a:xfrm>
+                            <a:off x="0" y="0"/>
+                            <a:ext cx="6400800" cy="3598545"/>
+                          </a:xfrm>
+                          <a:prstGeom prst="rect">
+                            <a:avLst/>
+                          </a:prstGeom>
+                        </pic:spPr>
+                      </pic:pic>
+                    </a:graphicData>
+                  </a:graphic>
+                </wp:inline>
+              </w:drawing>
             </w:r>
           </w:p>
           <w:p>
@@ -3057,282 +3836,282 @@
                 <w:szCs w:val="20"/>
                 <w:lang w:val="es-MX"/>
               </w:rPr>
+              <w:t>Ejemplo</w:t>
+            </w:r>
+            <w:r>
+              <w:rPr>
+                <w:rFonts w:ascii="Avenir Book" w:eastAsia="Arial Unicode MS" w:hAnsi="Avenir Book" w:cs="Arial Unicode MS"/>
+                <w:bCs/>
+                <w:sz w:val="20"/>
+                <w:szCs w:val="20"/>
+                <w:lang w:val="es-MX"/>
+              </w:rPr>
+              <w:t>s</w:t>
+            </w:r>
+            <w:r>
+              <w:rPr>
+                <w:rFonts w:ascii="Avenir Book" w:eastAsia="Arial Unicode MS" w:hAnsi="Avenir Book" w:cs="Arial Unicode MS"/>
+                <w:bCs/>
+                <w:sz w:val="20"/>
+                <w:szCs w:val="20"/>
+                <w:lang w:val="es-MX"/>
+              </w:rPr>
+              <w:t xml:space="preserve"> de salida</w:t>
+            </w:r>
+            <w:r>
+              <w:rPr>
+                <w:rFonts w:ascii="Avenir Book" w:hAnsi="Avenir Book"/>
+                <w:sz w:val="20"/>
+                <w:szCs w:val="20"/>
+              </w:rPr>
+              <w:t>:</w:t>
+            </w:r>
+            <w:r>
+              <w:rPr>
+                <w:rFonts w:ascii="Avenir Book" w:hAnsi="Avenir Book"/>
+                <w:sz w:val="20"/>
+                <w:szCs w:val="20"/>
+              </w:rPr>
+              <w:t xml:space="preserve"> (mostrar centavos en las cantidades</w:t>
+            </w:r>
+            <w:r>
+              <w:rPr>
+                <w:rFonts w:ascii="Avenir Book" w:hAnsi="Avenir Book"/>
+                <w:sz w:val="20"/>
+                <w:szCs w:val="20"/>
+              </w:rPr>
+              <w:t xml:space="preserve"> (siempre dos decimales)</w:t>
+            </w:r>
+            <w:r>
+              <w:rPr>
+                <w:rFonts w:ascii="Avenir Book" w:hAnsi="Avenir Book"/>
+                <w:sz w:val="20"/>
+                <w:szCs w:val="20"/>
+              </w:rPr>
+              <w:t>)</w:t>
+            </w:r>
+          </w:p>
+          <w:p>
+            <w:pPr>
+              <w:pStyle w:val="Sinespaciado"/>
+              <w:rPr>
+                <w:rFonts w:ascii="Avenir Book" w:eastAsia="Arial Unicode MS" w:hAnsi="Avenir Book" w:cs="Arial Unicode MS"/>
+                <w:b/>
+                <w:bCs/>
+                <w:sz w:val="20"/>
+                <w:szCs w:val="22"/>
+                <w:lang w:val="es-MX"/>
+              </w:rPr>
+            </w:pPr>
+          </w:p>
+          <w:p>
+            <w:pPr>
+              <w:pStyle w:val="Sinespaciado"/>
+              <w:rPr>
+                <w:rFonts w:ascii="Consolas" w:eastAsia="Arial Unicode MS" w:hAnsi="Consolas" w:cs="Arial Unicode MS"/>
+                <w:b/>
+                <w:bCs/>
+                <w:sz w:val="20"/>
+                <w:szCs w:val="22"/>
+                <w:lang w:val="es-MX"/>
+              </w:rPr>
+            </w:pPr>
+            <w:r>
+              <w:rPr>
+                <w:rFonts w:ascii="Consolas" w:eastAsia="Arial Unicode MS" w:hAnsi="Consolas" w:cs="Arial Unicode MS"/>
+                <w:b/>
+                <w:bCs/>
+                <w:sz w:val="20"/>
+                <w:szCs w:val="22"/>
+                <w:lang w:val="es-MX"/>
+              </w:rPr>
+              <w:t xml:space="preserve">Costo de su comida: </w:t>
+            </w:r>
+            <w:r>
+              <w:rPr>
+                <w:rFonts w:ascii="Consolas" w:eastAsia="Arial Unicode MS" w:hAnsi="Consolas" w:cs="Arial Unicode MS"/>
+                <w:b/>
+                <w:bCs/>
+                <w:color w:val="FF0000"/>
+                <w:sz w:val="20"/>
+                <w:szCs w:val="22"/>
+                <w:lang w:val="es-MX"/>
+              </w:rPr>
+              <w:t>100</w:t>
+            </w:r>
+          </w:p>
+          <w:p>
+            <w:pPr>
+              <w:pStyle w:val="Sinespaciado"/>
+              <w:rPr>
+                <w:rFonts w:ascii="Consolas" w:eastAsia="Arial Unicode MS" w:hAnsi="Consolas" w:cs="Arial Unicode MS"/>
+                <w:bCs/>
+                <w:sz w:val="20"/>
+                <w:szCs w:val="22"/>
+                <w:lang w:val="es-MX"/>
+              </w:rPr>
+            </w:pPr>
+            <w:r>
+              <w:rPr>
+                <w:rFonts w:ascii="Consolas" w:eastAsia="Arial Unicode MS" w:hAnsi="Consolas" w:cs="Arial Unicode MS"/>
+                <w:bCs/>
+                <w:sz w:val="20"/>
+                <w:szCs w:val="22"/>
+                <w:lang w:val="es-MX"/>
+              </w:rPr>
+              <w:t>Propina: $13</w:t>
+            </w:r>
+            <w:r>
+              <w:rPr>
+                <w:rFonts w:ascii="Consolas" w:eastAsia="Arial Unicode MS" w:hAnsi="Consolas" w:cs="Arial Unicode MS"/>
+                <w:bCs/>
+                <w:sz w:val="20"/>
+                <w:szCs w:val="22"/>
+                <w:lang w:val="es-MX"/>
+              </w:rPr>
+              <w:t>.00</w:t>
+            </w:r>
+          </w:p>
+          <w:p>
+            <w:pPr>
+              <w:pStyle w:val="Sinespaciado"/>
+              <w:rPr>
+                <w:rFonts w:ascii="Consolas" w:eastAsia="Arial Unicode MS" w:hAnsi="Consolas" w:cs="Arial Unicode MS"/>
+                <w:bCs/>
+                <w:sz w:val="20"/>
+                <w:szCs w:val="22"/>
+                <w:lang w:val="es-MX"/>
+              </w:rPr>
+            </w:pPr>
+            <w:r>
+              <w:rPr>
+                <w:rFonts w:ascii="Consolas" w:eastAsia="Arial Unicode MS" w:hAnsi="Consolas" w:cs="Arial Unicode MS"/>
+                <w:bCs/>
+                <w:sz w:val="20"/>
+                <w:szCs w:val="22"/>
+                <w:lang w:val="es-MX"/>
+              </w:rPr>
+              <w:t>IVA: $1</w:t>
+            </w:r>
+            <w:r>
+              <w:rPr>
+                <w:rFonts w:ascii="Consolas" w:eastAsia="Arial Unicode MS" w:hAnsi="Consolas" w:cs="Arial Unicode MS"/>
+                <w:bCs/>
+                <w:sz w:val="20"/>
+                <w:szCs w:val="22"/>
+                <w:lang w:val="es-MX"/>
+              </w:rPr>
+              <w:t>6</w:t>
+            </w:r>
+            <w:r>
+              <w:rPr>
+                <w:rFonts w:ascii="Consolas" w:eastAsia="Arial Unicode MS" w:hAnsi="Consolas" w:cs="Arial Unicode MS"/>
+                <w:bCs/>
+                <w:sz w:val="20"/>
+                <w:szCs w:val="22"/>
+                <w:lang w:val="es-MX"/>
+              </w:rPr>
+              <w:t>.00</w:t>
+            </w:r>
+          </w:p>
+          <w:p>
+            <w:pPr>
+              <w:pStyle w:val="Sinespaciado"/>
+              <w:rPr>
+                <w:rFonts w:ascii="Consolas" w:eastAsia="Arial Unicode MS" w:hAnsi="Consolas" w:cs="Arial Unicode MS"/>
+                <w:bCs/>
+                <w:sz w:val="20"/>
+                <w:szCs w:val="22"/>
+                <w:lang w:val="es-MX"/>
+              </w:rPr>
+            </w:pPr>
+            <w:r>
+              <w:rPr>
+                <w:rFonts w:ascii="Consolas" w:eastAsia="Arial Unicode MS" w:hAnsi="Consolas" w:cs="Arial Unicode MS"/>
+                <w:bCs/>
+                <w:sz w:val="20"/>
+                <w:szCs w:val="22"/>
+                <w:lang w:val="es-MX"/>
+              </w:rPr>
+              <w:t>Total a pagar: $12</w:t>
+            </w:r>
+            <w:r>
+              <w:rPr>
+                <w:rFonts w:ascii="Consolas" w:eastAsia="Arial Unicode MS" w:hAnsi="Consolas" w:cs="Arial Unicode MS"/>
+                <w:bCs/>
+                <w:sz w:val="20"/>
+                <w:szCs w:val="22"/>
+                <w:lang w:val="es-MX"/>
+              </w:rPr>
+              <w:t>9</w:t>
+            </w:r>
+            <w:r>
+              <w:rPr>
+                <w:rFonts w:ascii="Consolas" w:eastAsia="Arial Unicode MS" w:hAnsi="Consolas" w:cs="Arial Unicode MS"/>
+                <w:bCs/>
+                <w:sz w:val="20"/>
+                <w:szCs w:val="22"/>
+                <w:lang w:val="es-MX"/>
+              </w:rPr>
+              <w:t>.00</w:t>
+            </w:r>
+          </w:p>
+          <w:p>
+            <w:pPr>
+              <w:pStyle w:val="Sinespaciado"/>
+              <w:rPr>
+                <w:rFonts w:ascii="Consolas" w:eastAsia="Arial Unicode MS" w:hAnsi="Consolas" w:cs="Arial Unicode MS"/>
+                <w:bCs/>
+                <w:sz w:val="20"/>
+                <w:szCs w:val="22"/>
+                <w:lang w:val="es-MX"/>
+              </w:rPr>
+            </w:pPr>
+            <w:r>
+              <w:rPr>
+                <w:rFonts w:ascii="Consolas" w:eastAsia="Arial Unicode MS" w:hAnsi="Consolas" w:cs="Arial Unicode MS"/>
+                <w:bCs/>
+                <w:sz w:val="20"/>
+                <w:szCs w:val="22"/>
+                <w:lang w:val="es-MX"/>
+              </w:rPr>
+              <w:t>_________________________</w:t>
+            </w:r>
+          </w:p>
+          <w:p>
+            <w:pPr>
+              <w:pStyle w:val="Sinespaciado"/>
+              <w:rPr>
+                <w:rFonts w:ascii="Consolas" w:eastAsia="Arial Unicode MS" w:hAnsi="Consolas" w:cs="Arial Unicode MS"/>
+                <w:bCs/>
+                <w:sz w:val="20"/>
+                <w:szCs w:val="22"/>
+                <w:lang w:val="es-MX"/>
+              </w:rPr>
+            </w:pPr>
+          </w:p>
+          <w:p>
+            <w:pPr>
+              <w:pStyle w:val="Sinespaciado"/>
+              <w:rPr>
+                <w:rFonts w:ascii="Consolas" w:eastAsia="Arial Unicode MS" w:hAnsi="Consolas" w:cs="Arial Unicode MS"/>
+                <w:b/>
+                <w:bCs/>
+                <w:sz w:val="20"/>
+                <w:szCs w:val="22"/>
+                <w:lang w:val="es-MX"/>
+              </w:rPr>
+            </w:pPr>
+            <w:r>
+              <w:rPr>
+                <w:rFonts w:ascii="Consolas" w:eastAsia="Arial Unicode MS" w:hAnsi="Consolas" w:cs="Arial Unicode MS"/>
+                <w:b/>
+                <w:bCs/>
+                <w:sz w:val="20"/>
+                <w:szCs w:val="22"/>
+                <w:lang w:val="es-MX"/>
+              </w:rPr>
               <w:lastRenderedPageBreak/>
-              <w:t>Ejemplo</w:t>
-            </w:r>
-            <w:r>
-              <w:rPr>
-                <w:rFonts w:ascii="Avenir Book" w:eastAsia="Arial Unicode MS" w:hAnsi="Avenir Book" w:cs="Arial Unicode MS"/>
-                <w:bCs/>
-                <w:sz w:val="20"/>
-                <w:szCs w:val="20"/>
-                <w:lang w:val="es-MX"/>
-              </w:rPr>
-              <w:t>s</w:t>
-            </w:r>
-            <w:r>
-              <w:rPr>
-                <w:rFonts w:ascii="Avenir Book" w:eastAsia="Arial Unicode MS" w:hAnsi="Avenir Book" w:cs="Arial Unicode MS"/>
-                <w:bCs/>
-                <w:sz w:val="20"/>
-                <w:szCs w:val="20"/>
-                <w:lang w:val="es-MX"/>
-              </w:rPr>
-              <w:t xml:space="preserve"> de salida</w:t>
-            </w:r>
-            <w:r>
-              <w:rPr>
-                <w:rFonts w:ascii="Avenir Book" w:hAnsi="Avenir Book"/>
-                <w:sz w:val="20"/>
-                <w:szCs w:val="20"/>
-              </w:rPr>
-              <w:t>:</w:t>
-            </w:r>
-            <w:r>
-              <w:rPr>
-                <w:rFonts w:ascii="Avenir Book" w:hAnsi="Avenir Book"/>
-                <w:sz w:val="20"/>
-                <w:szCs w:val="20"/>
-              </w:rPr>
-              <w:t xml:space="preserve"> (mostrar centavos en las cantidades</w:t>
-            </w:r>
-            <w:r>
-              <w:rPr>
-                <w:rFonts w:ascii="Avenir Book" w:hAnsi="Avenir Book"/>
-                <w:sz w:val="20"/>
-                <w:szCs w:val="20"/>
-              </w:rPr>
-              <w:t xml:space="preserve"> (siempre dos decimales)</w:t>
-            </w:r>
-            <w:r>
-              <w:rPr>
-                <w:rFonts w:ascii="Avenir Book" w:hAnsi="Avenir Book"/>
-                <w:sz w:val="20"/>
-                <w:szCs w:val="20"/>
-              </w:rPr>
-              <w:t>)</w:t>
-            </w:r>
-          </w:p>
-          <w:p>
-            <w:pPr>
-              <w:pStyle w:val="Sinespaciado"/>
-              <w:rPr>
-                <w:rFonts w:ascii="Avenir Book" w:eastAsia="Arial Unicode MS" w:hAnsi="Avenir Book" w:cs="Arial Unicode MS"/>
-                <w:b/>
-                <w:bCs/>
-                <w:sz w:val="20"/>
-                <w:szCs w:val="22"/>
-                <w:lang w:val="es-MX"/>
-              </w:rPr>
-            </w:pPr>
-          </w:p>
-          <w:p>
-            <w:pPr>
-              <w:pStyle w:val="Sinespaciado"/>
-              <w:rPr>
-                <w:rFonts w:ascii="Consolas" w:eastAsia="Arial Unicode MS" w:hAnsi="Consolas" w:cs="Arial Unicode MS"/>
-                <w:b/>
-                <w:bCs/>
-                <w:sz w:val="20"/>
-                <w:szCs w:val="22"/>
-                <w:lang w:val="es-MX"/>
-              </w:rPr>
-            </w:pPr>
-            <w:r>
-              <w:rPr>
-                <w:rFonts w:ascii="Consolas" w:eastAsia="Arial Unicode MS" w:hAnsi="Consolas" w:cs="Arial Unicode MS"/>
-                <w:b/>
-                <w:bCs/>
-                <w:sz w:val="20"/>
-                <w:szCs w:val="22"/>
-                <w:lang w:val="es-MX"/>
-              </w:rPr>
-              <w:t xml:space="preserve">Costo de su comida: </w:t>
-            </w:r>
-            <w:r>
-              <w:rPr>
-                <w:rFonts w:ascii="Consolas" w:eastAsia="Arial Unicode MS" w:hAnsi="Consolas" w:cs="Arial Unicode MS"/>
-                <w:b/>
-                <w:bCs/>
-                <w:color w:val="FF0000"/>
-                <w:sz w:val="20"/>
-                <w:szCs w:val="22"/>
-                <w:lang w:val="es-MX"/>
-              </w:rPr>
-              <w:t>100</w:t>
-            </w:r>
-          </w:p>
-          <w:p>
-            <w:pPr>
-              <w:pStyle w:val="Sinespaciado"/>
-              <w:rPr>
-                <w:rFonts w:ascii="Consolas" w:eastAsia="Arial Unicode MS" w:hAnsi="Consolas" w:cs="Arial Unicode MS"/>
-                <w:bCs/>
-                <w:sz w:val="20"/>
-                <w:szCs w:val="22"/>
-                <w:lang w:val="es-MX"/>
-              </w:rPr>
-            </w:pPr>
-            <w:r>
-              <w:rPr>
-                <w:rFonts w:ascii="Consolas" w:eastAsia="Arial Unicode MS" w:hAnsi="Consolas" w:cs="Arial Unicode MS"/>
-                <w:bCs/>
-                <w:sz w:val="20"/>
-                <w:szCs w:val="22"/>
-                <w:lang w:val="es-MX"/>
-              </w:rPr>
-              <w:t>Propina: $13</w:t>
-            </w:r>
-            <w:r>
-              <w:rPr>
-                <w:rFonts w:ascii="Consolas" w:eastAsia="Arial Unicode MS" w:hAnsi="Consolas" w:cs="Arial Unicode MS"/>
-                <w:bCs/>
-                <w:sz w:val="20"/>
-                <w:szCs w:val="22"/>
-                <w:lang w:val="es-MX"/>
-              </w:rPr>
-              <w:t>.00</w:t>
-            </w:r>
-          </w:p>
-          <w:p>
-            <w:pPr>
-              <w:pStyle w:val="Sinespaciado"/>
-              <w:rPr>
-                <w:rFonts w:ascii="Consolas" w:eastAsia="Arial Unicode MS" w:hAnsi="Consolas" w:cs="Arial Unicode MS"/>
-                <w:bCs/>
-                <w:sz w:val="20"/>
-                <w:szCs w:val="22"/>
-                <w:lang w:val="es-MX"/>
-              </w:rPr>
-            </w:pPr>
-            <w:r>
-              <w:rPr>
-                <w:rFonts w:ascii="Consolas" w:eastAsia="Arial Unicode MS" w:hAnsi="Consolas" w:cs="Arial Unicode MS"/>
-                <w:bCs/>
-                <w:sz w:val="20"/>
-                <w:szCs w:val="22"/>
-                <w:lang w:val="es-MX"/>
-              </w:rPr>
-              <w:t>IVA: $1</w:t>
-            </w:r>
-            <w:r>
-              <w:rPr>
-                <w:rFonts w:ascii="Consolas" w:eastAsia="Arial Unicode MS" w:hAnsi="Consolas" w:cs="Arial Unicode MS"/>
-                <w:bCs/>
-                <w:sz w:val="20"/>
-                <w:szCs w:val="22"/>
-                <w:lang w:val="es-MX"/>
-              </w:rPr>
-              <w:t>6</w:t>
-            </w:r>
-            <w:r>
-              <w:rPr>
-                <w:rFonts w:ascii="Consolas" w:eastAsia="Arial Unicode MS" w:hAnsi="Consolas" w:cs="Arial Unicode MS"/>
-                <w:bCs/>
-                <w:sz w:val="20"/>
-                <w:szCs w:val="22"/>
-                <w:lang w:val="es-MX"/>
-              </w:rPr>
-              <w:t>.00</w:t>
-            </w:r>
-          </w:p>
-          <w:p>
-            <w:pPr>
-              <w:pStyle w:val="Sinespaciado"/>
-              <w:rPr>
-                <w:rFonts w:ascii="Consolas" w:eastAsia="Arial Unicode MS" w:hAnsi="Consolas" w:cs="Arial Unicode MS"/>
-                <w:bCs/>
-                <w:sz w:val="20"/>
-                <w:szCs w:val="22"/>
-                <w:lang w:val="es-MX"/>
-              </w:rPr>
-            </w:pPr>
-            <w:r>
-              <w:rPr>
-                <w:rFonts w:ascii="Consolas" w:eastAsia="Arial Unicode MS" w:hAnsi="Consolas" w:cs="Arial Unicode MS"/>
-                <w:bCs/>
-                <w:sz w:val="20"/>
-                <w:szCs w:val="22"/>
-                <w:lang w:val="es-MX"/>
-              </w:rPr>
-              <w:t>Total a pagar: $12</w:t>
-            </w:r>
-            <w:r>
-              <w:rPr>
-                <w:rFonts w:ascii="Consolas" w:eastAsia="Arial Unicode MS" w:hAnsi="Consolas" w:cs="Arial Unicode MS"/>
-                <w:bCs/>
-                <w:sz w:val="20"/>
-                <w:szCs w:val="22"/>
-                <w:lang w:val="es-MX"/>
-              </w:rPr>
-              <w:t>9</w:t>
-            </w:r>
-            <w:r>
-              <w:rPr>
-                <w:rFonts w:ascii="Consolas" w:eastAsia="Arial Unicode MS" w:hAnsi="Consolas" w:cs="Arial Unicode MS"/>
-                <w:bCs/>
-                <w:sz w:val="20"/>
-                <w:szCs w:val="22"/>
-                <w:lang w:val="es-MX"/>
-              </w:rPr>
-              <w:t>.00</w:t>
-            </w:r>
-          </w:p>
-          <w:p>
-            <w:pPr>
-              <w:pStyle w:val="Sinespaciado"/>
-              <w:rPr>
-                <w:rFonts w:ascii="Consolas" w:eastAsia="Arial Unicode MS" w:hAnsi="Consolas" w:cs="Arial Unicode MS"/>
-                <w:bCs/>
-                <w:sz w:val="20"/>
-                <w:szCs w:val="22"/>
-                <w:lang w:val="es-MX"/>
-              </w:rPr>
-            </w:pPr>
-            <w:r>
-              <w:rPr>
-                <w:rFonts w:ascii="Consolas" w:eastAsia="Arial Unicode MS" w:hAnsi="Consolas" w:cs="Arial Unicode MS"/>
-                <w:bCs/>
-                <w:sz w:val="20"/>
-                <w:szCs w:val="22"/>
-                <w:lang w:val="es-MX"/>
-              </w:rPr>
-              <w:t>_________________________</w:t>
-            </w:r>
-          </w:p>
-          <w:p>
-            <w:pPr>
-              <w:pStyle w:val="Sinespaciado"/>
-              <w:rPr>
-                <w:rFonts w:ascii="Consolas" w:eastAsia="Arial Unicode MS" w:hAnsi="Consolas" w:cs="Arial Unicode MS"/>
-                <w:bCs/>
-                <w:sz w:val="20"/>
-                <w:szCs w:val="22"/>
-                <w:lang w:val="es-MX"/>
-              </w:rPr>
-            </w:pPr>
-          </w:p>
-          <w:p>
-            <w:pPr>
-              <w:pStyle w:val="Sinespaciado"/>
-              <w:rPr>
-                <w:rFonts w:ascii="Consolas" w:eastAsia="Arial Unicode MS" w:hAnsi="Consolas" w:cs="Arial Unicode MS"/>
-                <w:b/>
-                <w:bCs/>
-                <w:sz w:val="20"/>
-                <w:szCs w:val="22"/>
-                <w:lang w:val="es-MX"/>
-              </w:rPr>
-            </w:pPr>
-            <w:r>
-              <w:rPr>
-                <w:rFonts w:ascii="Consolas" w:eastAsia="Arial Unicode MS" w:hAnsi="Consolas" w:cs="Arial Unicode MS"/>
-                <w:b/>
-                <w:bCs/>
-                <w:sz w:val="20"/>
-                <w:szCs w:val="22"/>
-                <w:lang w:val="es-MX"/>
-              </w:rPr>
               <w:t xml:space="preserve">Costo de su comida: </w:t>
             </w:r>
             <w:r>
@@ -3489,28 +4268,6 @@
         </w:tc>
       </w:tr>
     </w:tbl>
-    <w:p>
-      <w:pPr>
-        <w:pStyle w:val="Sinespaciado"/>
-        <w:rPr>
-          <w:rFonts w:ascii="Avenir Book" w:eastAsia="Arial Unicode MS" w:hAnsi="Avenir Book" w:cs="Arial Unicode MS"/>
-          <w:sz w:val="22"/>
-          <w:szCs w:val="22"/>
-          <w:lang w:val="es-MX"/>
-        </w:rPr>
-      </w:pPr>
-    </w:p>
-    <w:p>
-      <w:pPr>
-        <w:pStyle w:val="Sinespaciado"/>
-        <w:rPr>
-          <w:rFonts w:ascii="Avenir Book" w:eastAsia="Arial Unicode MS" w:hAnsi="Avenir Book" w:cs="Arial Unicode MS"/>
-          <w:sz w:val="22"/>
-          <w:szCs w:val="22"/>
-          <w:lang w:val="es-MX"/>
-        </w:rPr>
-      </w:pPr>
-    </w:p>
     <w:p>
       <w:pPr>
         <w:pStyle w:val="Sinespaciado"/>
@@ -3797,7 +4554,7 @@
         <w:tblLook w:val="04A0" w:firstRow="1" w:lastRow="0" w:firstColumn="1" w:lastColumn="0" w:noHBand="0" w:noVBand="1"/>
       </w:tblPr>
       <w:tblGrid>
-        <w:gridCol w:w="10220"/>
+        <w:gridCol w:w="10296"/>
       </w:tblGrid>
       <w:tr>
         <w:tc>
@@ -3856,7 +4613,7 @@
                 <w:szCs w:val="22"/>
                 <w:lang w:val="es-MX"/>
               </w:rPr>
-              <w:t>Entradas:</w:t>
+              <w:t>Entradas: cantidad de mujeres inscritas y la cantidad de hombres inscritos a una clase</w:t>
             </w:r>
           </w:p>
           <w:p>
@@ -3880,6 +4637,16 @@
               </w:rPr>
               <w:t>Salidas:</w:t>
             </w:r>
+            <w:r>
+              <w:rPr>
+                <w:rFonts w:ascii="Avenir Book" w:eastAsia="Arial Unicode MS" w:hAnsi="Avenir Book" w:cs="Arial Unicode MS"/>
+                <w:bCs/>
+                <w:sz w:val="20"/>
+                <w:szCs w:val="22"/>
+                <w:lang w:val="es-MX"/>
+              </w:rPr>
+              <w:t xml:space="preserve"> porcentaje de mujeres y porcentaje de hombre en la clase </w:t>
+            </w:r>
           </w:p>
           <w:p>
             <w:pPr>
@@ -3902,6 +4669,102 @@
               </w:rPr>
               <w:t>Relación E/S:</w:t>
             </w:r>
+            <w:r>
+              <w:rPr>
+                <w:rFonts w:ascii="Avenir Book" w:eastAsia="Arial Unicode MS" w:hAnsi="Avenir Book" w:cs="Arial Unicode MS"/>
+                <w:bCs/>
+                <w:sz w:val="20"/>
+                <w:szCs w:val="22"/>
+                <w:lang w:val="es-MX"/>
+              </w:rPr>
+              <w:t xml:space="preserve"> %mujeres = cantidad de mujeres*100/</w:t>
+            </w:r>
+            <w:proofErr w:type="spellStart"/>
+            <w:r>
+              <w:rPr>
+                <w:rFonts w:ascii="Avenir Book" w:eastAsia="Arial Unicode MS" w:hAnsi="Avenir Book" w:cs="Arial Unicode MS"/>
+                <w:bCs/>
+                <w:sz w:val="20"/>
+                <w:szCs w:val="22"/>
+                <w:lang w:val="es-MX"/>
+              </w:rPr>
+              <w:t>cantidadtotal</w:t>
+            </w:r>
+            <w:proofErr w:type="spellEnd"/>
+            <w:r>
+              <w:rPr>
+                <w:rFonts w:ascii="Avenir Book" w:eastAsia="Arial Unicode MS" w:hAnsi="Avenir Book" w:cs="Arial Unicode MS"/>
+                <w:bCs/>
+                <w:sz w:val="20"/>
+                <w:szCs w:val="22"/>
+                <w:lang w:val="es-MX"/>
+              </w:rPr>
+              <w:t xml:space="preserve"> de inscritos y </w:t>
+            </w:r>
+          </w:p>
+          <w:p>
+            <w:pPr>
+              <w:pStyle w:val="Sinespaciado"/>
+              <w:rPr>
+                <w:rFonts w:ascii="Avenir Book" w:eastAsia="Arial Unicode MS" w:hAnsi="Avenir Book" w:cs="Arial Unicode MS"/>
+                <w:bCs/>
+                <w:sz w:val="20"/>
+                <w:szCs w:val="22"/>
+                <w:lang w:val="es-MX"/>
+              </w:rPr>
+            </w:pPr>
+            <w:r>
+              <w:rPr>
+                <w:rFonts w:ascii="Avenir Book" w:eastAsia="Arial Unicode MS" w:hAnsi="Avenir Book" w:cs="Arial Unicode MS"/>
+                <w:bCs/>
+                <w:sz w:val="20"/>
+                <w:szCs w:val="22"/>
+                <w:lang w:val="es-MX"/>
+              </w:rPr>
+              <w:t>hombre = cantidad de hombres</w:t>
+            </w:r>
+            <w:r>
+              <w:rPr>
+                <w:rFonts w:ascii="Avenir Book" w:eastAsia="Arial Unicode MS" w:hAnsi="Avenir Book" w:cs="Arial Unicode MS"/>
+                <w:bCs/>
+                <w:sz w:val="20"/>
+                <w:szCs w:val="22"/>
+                <w:lang w:val="es-MX"/>
+              </w:rPr>
+              <w:t>*</w:t>
+            </w:r>
+            <w:r>
+              <w:rPr>
+                <w:rFonts w:ascii="Avenir Book" w:eastAsia="Arial Unicode MS" w:hAnsi="Avenir Book" w:cs="Arial Unicode MS"/>
+                <w:bCs/>
+                <w:sz w:val="20"/>
+                <w:szCs w:val="22"/>
+                <w:lang w:val="es-MX"/>
+              </w:rPr>
+              <w:t>100/</w:t>
+            </w:r>
+            <w:proofErr w:type="spellStart"/>
+            <w:r>
+              <w:rPr>
+                <w:rFonts w:ascii="Avenir Book" w:eastAsia="Arial Unicode MS" w:hAnsi="Avenir Book" w:cs="Arial Unicode MS"/>
+                <w:bCs/>
+                <w:sz w:val="20"/>
+                <w:szCs w:val="22"/>
+                <w:lang w:val="es-MX"/>
+              </w:rPr>
+              <w:t>cantidadtotal</w:t>
+            </w:r>
+            <w:proofErr w:type="spellEnd"/>
+            <w:r>
+              <w:rPr>
+                <w:rFonts w:ascii="Avenir Book" w:eastAsia="Arial Unicode MS" w:hAnsi="Avenir Book" w:cs="Arial Unicode MS"/>
+                <w:bCs/>
+                <w:sz w:val="20"/>
+                <w:szCs w:val="22"/>
+                <w:lang w:val="es-MX"/>
+              </w:rPr>
+              <w:t xml:space="preserve"> de inscritos </w:t>
+            </w:r>
           </w:p>
           <w:p>
             <w:pPr>
@@ -3979,6 +4842,47 @@
                 <w:lang w:val="es-MX"/>
               </w:rPr>
             </w:pPr>
+            <w:r>
+              <w:rPr>
+                <w:noProof/>
+                <w:lang w:val="es-ES"/>
+              </w:rPr>
+              <w:drawing>
+                <wp:inline distT="0" distB="0" distL="0" distR="0" wp14:anchorId="1076D223" wp14:editId="3968525F">
+                  <wp:extent cx="6400800" cy="3598545"/>
+                  <wp:effectExtent l="0" t="0" r="0" b="1905"/>
+                  <wp:docPr id="8" name="Imagen 8"/>
+                  <wp:cNvGraphicFramePr>
+                    <a:graphicFrameLocks xmlns:a="http://schemas.openxmlformats.org/drawingml/2006/main" noChangeAspect="1"/>
+                  </wp:cNvGraphicFramePr>
+                  <a:graphic xmlns:a="http://schemas.openxmlformats.org/drawingml/2006/main">
+                    <a:graphicData uri="http://schemas.openxmlformats.org/drawingml/2006/picture">
+                      <pic:pic xmlns:pic="http://schemas.openxmlformats.org/drawingml/2006/picture">
+                        <pic:nvPicPr>
+                          <pic:cNvPr id="1" name=""/>
+                          <pic:cNvPicPr/>
+                        </pic:nvPicPr>
+                        <pic:blipFill>
+                          <a:blip r:embed="rId8"/>
+                          <a:stretch>
+                            <a:fillRect/>
+                          </a:stretch>
+                        </pic:blipFill>
+                        <pic:spPr>
+                          <a:xfrm>
+                            <a:off x="0" y="0"/>
+                            <a:ext cx="6400800" cy="3598545"/>
+                          </a:xfrm>
+                          <a:prstGeom prst="rect">
+                            <a:avLst/>
+                          </a:prstGeom>
+                        </pic:spPr>
+                      </pic:pic>
+                    </a:graphicData>
+                  </a:graphic>
+                </wp:inline>
+              </w:drawing>
+            </w:r>
           </w:p>
           <w:p>
             <w:pPr>
@@ -4192,6 +5096,7 @@
                 <w:szCs w:val="22"/>
                 <w:lang w:val="es-MX"/>
               </w:rPr>
+              <w:lastRenderedPageBreak/>
               <w:t xml:space="preserve">Mujeres inscritas: </w:t>
             </w:r>
             <w:r>
@@ -4461,7 +5366,6 @@
           <w:sz w:val="22"/>
           <w:szCs w:val="22"/>
         </w:rPr>
-        <w:lastRenderedPageBreak/>
         <w:t>5. Elabora un algoritmo y escribe un programa que calcula la distancia entre dos puntos.</w:t>
       </w:r>
     </w:p>
@@ -4610,12 +5514,12 @@
         <w:rPr>
           <w:rFonts w:ascii="Times New Roman" w:eastAsia="Times New Roman" w:hAnsi="Times New Roman" w:cs="Times New Roman"/>
           <w:noProof/>
-          <w:lang w:eastAsia="es-ES_tradnl"/>
+          <w:lang w:val="es-ES"/>
         </w:rPr>
         <w:drawing>
-          <wp:inline distT="0" distB="0" distL="0" distR="0" wp14:anchorId="39CFA5D8" wp14:editId="6E1A32C0">
-            <wp:extent cx="1544499" cy="1112385"/>
-            <wp:effectExtent l="0" t="0" r="5080" b="5715"/>
+          <wp:inline distT="0" distB="0" distL="0" distR="0" wp14:anchorId="39CFA5D8" wp14:editId="73CF363C">
+            <wp:extent cx="1071229" cy="771525"/>
+            <wp:effectExtent l="0" t="0" r="0" b="0"/>
             <wp:docPr id="2" name="Imagen 2" descr="esultado de imagen para distancia entre dos puntos"/>
             <wp:cNvGraphicFramePr>
               <a:graphicFrameLocks xmlns:a="http://schemas.openxmlformats.org/drawingml/2006/main" noChangeAspect="1"/>
@@ -4630,7 +5534,7 @@
                     </pic:cNvPicPr>
                   </pic:nvPicPr>
                   <pic:blipFill>
-                    <a:blip r:embed="rId5">
+                    <a:blip r:embed="rId9">
                       <a:extLst>
                         <a:ext uri="{28A0092B-C50C-407E-A947-70E740481C1C}">
                           <a14:useLocalDpi xmlns:a14="http://schemas.microsoft.com/office/drawing/2010/main" val="0"/>
@@ -4645,7 +5549,7 @@
                   <pic:spPr bwMode="auto">
                     <a:xfrm>
                       <a:off x="0" y="0"/>
-                      <a:ext cx="1574864" cy="1134255"/>
+                      <a:ext cx="1096306" cy="789586"/>
                     </a:xfrm>
                     <a:prstGeom prst="rect">
                       <a:avLst/>
@@ -4679,11 +5583,11 @@
         <w:rPr>
           <w:rFonts w:ascii="Times New Roman" w:eastAsia="Times New Roman" w:hAnsi="Times New Roman" w:cs="Times New Roman"/>
           <w:noProof/>
-          <w:lang w:eastAsia="es-ES_tradnl"/>
+          <w:lang w:val="es-ES"/>
         </w:rPr>
         <w:drawing>
-          <wp:inline distT="0" distB="0" distL="0" distR="0" wp14:anchorId="7E19D413" wp14:editId="3FE9E57F">
-            <wp:extent cx="2389901" cy="744473"/>
+          <wp:inline distT="0" distB="0" distL="0" distR="0" wp14:anchorId="7E19D413" wp14:editId="02F99E7B">
+            <wp:extent cx="1781175" cy="554850"/>
             <wp:effectExtent l="0" t="0" r="0" b="0"/>
             <wp:docPr id="1" name="Imagen 1"/>
             <wp:cNvGraphicFramePr>
@@ -4697,7 +5601,7 @@
                     <pic:cNvPicPr/>
                   </pic:nvPicPr>
                   <pic:blipFill>
-                    <a:blip r:embed="rId6"/>
+                    <a:blip r:embed="rId10"/>
                     <a:stretch>
                       <a:fillRect/>
                     </a:stretch>
@@ -4705,7 +5609,7 @@
                   <pic:spPr>
                     <a:xfrm>
                       <a:off x="0" y="0"/>
-                      <a:ext cx="2471933" cy="770027"/>
+                      <a:ext cx="1850465" cy="576434"/>
                     </a:xfrm>
                     <a:prstGeom prst="rect">
                       <a:avLst/>
@@ -4744,7 +5648,7 @@
         <w:tblLook w:val="04A0" w:firstRow="1" w:lastRow="0" w:firstColumn="1" w:lastColumn="0" w:noHBand="0" w:noVBand="1"/>
       </w:tblPr>
       <w:tblGrid>
-        <w:gridCol w:w="10220"/>
+        <w:gridCol w:w="10296"/>
       </w:tblGrid>
       <w:tr>
         <w:tc>
@@ -4795,6 +5699,7 @@
                 <w:lang w:val="es-MX"/>
               </w:rPr>
             </w:pPr>
+            <w:proofErr w:type="spellStart"/>
             <w:r>
               <w:rPr>
                 <w:rFonts w:ascii="Avenir Book" w:eastAsia="Arial Unicode MS" w:hAnsi="Avenir Book" w:cs="Arial Unicode MS"/>
@@ -4805,6 +5710,49 @@
               </w:rPr>
               <w:t>Entradas:</w:t>
             </w:r>
+            <w:r>
+              <w:rPr>
+                <w:rFonts w:ascii="Avenir Book" w:eastAsia="Arial Unicode MS" w:hAnsi="Avenir Book" w:cs="Arial Unicode MS"/>
+                <w:bCs/>
+                <w:sz w:val="20"/>
+                <w:szCs w:val="22"/>
+                <w:lang w:val="es-MX"/>
+              </w:rPr>
+              <w:t>puntos</w:t>
+            </w:r>
+            <w:proofErr w:type="spellEnd"/>
+            <w:r>
+              <w:rPr>
+                <w:rFonts w:ascii="Avenir Book" w:eastAsia="Arial Unicode MS" w:hAnsi="Avenir Book" w:cs="Arial Unicode MS"/>
+                <w:bCs/>
+                <w:sz w:val="20"/>
+                <w:szCs w:val="22"/>
+                <w:lang w:val="es-MX"/>
+              </w:rPr>
+              <w:t xml:space="preserve"> de la </w:t>
+            </w:r>
+            <w:proofErr w:type="spellStart"/>
+            <w:r>
+              <w:rPr>
+                <w:rFonts w:ascii="Avenir Book" w:eastAsia="Arial Unicode MS" w:hAnsi="Avenir Book" w:cs="Arial Unicode MS"/>
+                <w:bCs/>
+                <w:sz w:val="20"/>
+                <w:szCs w:val="22"/>
+                <w:lang w:val="es-MX"/>
+              </w:rPr>
+              <w:t>cordenada</w:t>
+            </w:r>
+            <w:proofErr w:type="spellEnd"/>
+            <w:r>
+              <w:rPr>
+                <w:rFonts w:ascii="Avenir Book" w:eastAsia="Arial Unicode MS" w:hAnsi="Avenir Book" w:cs="Arial Unicode MS"/>
+                <w:bCs/>
+                <w:sz w:val="20"/>
+                <w:szCs w:val="22"/>
+                <w:lang w:val="es-MX"/>
+              </w:rPr>
+              <w:t xml:space="preserve"> (x1, y1 y x2, y2)</w:t>
+            </w:r>
           </w:p>
           <w:p>
             <w:pPr>
@@ -4827,6 +5775,16 @@
               </w:rPr>
               <w:t>Salidas:</w:t>
             </w:r>
+            <w:r>
+              <w:rPr>
+                <w:rFonts w:ascii="Avenir Book" w:eastAsia="Arial Unicode MS" w:hAnsi="Avenir Book" w:cs="Arial Unicode MS"/>
+                <w:bCs/>
+                <w:sz w:val="20"/>
+                <w:szCs w:val="22"/>
+                <w:lang w:val="es-MX"/>
+              </w:rPr>
+              <w:t xml:space="preserve"> distancia entre los puntos</w:t>
+            </w:r>
           </w:p>
           <w:p>
             <w:pPr>
@@ -4849,6 +5807,16 @@
               </w:rPr>
               <w:t>Relación E/S:</w:t>
             </w:r>
+            <w:r>
+              <w:rPr>
+                <w:rFonts w:ascii="Avenir Book" w:eastAsia="Arial Unicode MS" w:hAnsi="Avenir Book" w:cs="Arial Unicode MS"/>
+                <w:bCs/>
+                <w:sz w:val="20"/>
+                <w:szCs w:val="22"/>
+                <w:lang w:val="es-MX"/>
+              </w:rPr>
+              <w:t xml:space="preserve"> (fórmula de distancia) ((x2-x1) **2 + (y2-y1) **2)**(1/2)</w:t>
+            </w:r>
           </w:p>
           <w:p>
             <w:pPr>
@@ -4926,6 +5894,47 @@
                 <w:lang w:val="es-MX"/>
               </w:rPr>
             </w:pPr>
+            <w:r>
+              <w:rPr>
+                <w:noProof/>
+                <w:lang w:val="es-ES"/>
+              </w:rPr>
+              <w:drawing>
+                <wp:inline distT="0" distB="0" distL="0" distR="0" wp14:anchorId="48349FD7" wp14:editId="25E4C729">
+                  <wp:extent cx="6400800" cy="3598545"/>
+                  <wp:effectExtent l="0" t="0" r="0" b="1905"/>
+                  <wp:docPr id="13" name="Imagen 13"/>
+                  <wp:cNvGraphicFramePr>
+                    <a:graphicFrameLocks xmlns:a="http://schemas.openxmlformats.org/drawingml/2006/main" noChangeAspect="1"/>
+                  </wp:cNvGraphicFramePr>
+                  <a:graphic xmlns:a="http://schemas.openxmlformats.org/drawingml/2006/main">
+                    <a:graphicData uri="http://schemas.openxmlformats.org/drawingml/2006/picture">
+                      <pic:pic xmlns:pic="http://schemas.openxmlformats.org/drawingml/2006/picture">
+                        <pic:nvPicPr>
+                          <pic:cNvPr id="1" name=""/>
+                          <pic:cNvPicPr/>
+                        </pic:nvPicPr>
+                        <pic:blipFill>
+                          <a:blip r:embed="rId11"/>
+                          <a:stretch>
+                            <a:fillRect/>
+                          </a:stretch>
+                        </pic:blipFill>
+                        <pic:spPr>
+                          <a:xfrm>
+                            <a:off x="0" y="0"/>
+                            <a:ext cx="6400800" cy="3598545"/>
+                          </a:xfrm>
+                          <a:prstGeom prst="rect">
+                            <a:avLst/>
+                          </a:prstGeom>
+                        </pic:spPr>
+                      </pic:pic>
+                    </a:graphicData>
+                  </a:graphic>
+                </wp:inline>
+              </w:drawing>
+            </w:r>
           </w:p>
           <w:p>
             <w:pPr>
@@ -5088,6 +6097,7 @@
                 <w:szCs w:val="20"/>
                 <w:lang w:val="es-MX"/>
               </w:rPr>
+              <w:lastRenderedPageBreak/>
               <w:t>Ejemplo de salida</w:t>
             </w:r>
             <w:r>
@@ -5404,156 +6414,6 @@
         </w:tc>
       </w:tr>
     </w:tbl>
-    <w:p>
-      <w:pPr>
-        <w:pStyle w:val="Sinespaciado"/>
-        <w:rPr>
-          <w:rFonts w:ascii="Avenir Book" w:eastAsia="Arial Unicode MS" w:hAnsi="Avenir Book" w:cs="Arial Unicode MS"/>
-          <w:sz w:val="22"/>
-          <w:szCs w:val="22"/>
-        </w:rPr>
-      </w:pPr>
-    </w:p>
-    <w:p>
-      <w:pPr>
-        <w:pStyle w:val="Sinespaciado"/>
-        <w:rPr>
-          <w:rFonts w:ascii="Avenir Book" w:eastAsia="Arial Unicode MS" w:hAnsi="Avenir Book" w:cs="Arial Unicode MS"/>
-          <w:sz w:val="22"/>
-          <w:szCs w:val="22"/>
-        </w:rPr>
-      </w:pPr>
-    </w:p>
-    <w:p>
-      <w:pPr>
-        <w:pStyle w:val="Sinespaciado"/>
-        <w:rPr>
-          <w:rFonts w:ascii="Avenir Book" w:eastAsia="Arial Unicode MS" w:hAnsi="Avenir Book" w:cs="Arial Unicode MS"/>
-          <w:sz w:val="22"/>
-          <w:szCs w:val="22"/>
-        </w:rPr>
-      </w:pPr>
-    </w:p>
-    <w:p>
-      <w:pPr>
-        <w:pStyle w:val="Sinespaciado"/>
-        <w:rPr>
-          <w:rFonts w:ascii="Avenir Book" w:eastAsia="Arial Unicode MS" w:hAnsi="Avenir Book" w:cs="Arial Unicode MS"/>
-          <w:sz w:val="22"/>
-          <w:szCs w:val="22"/>
-        </w:rPr>
-      </w:pPr>
-    </w:p>
-    <w:p>
-      <w:pPr>
-        <w:pStyle w:val="Sinespaciado"/>
-        <w:rPr>
-          <w:rFonts w:ascii="Avenir Book" w:eastAsia="Arial Unicode MS" w:hAnsi="Avenir Book" w:cs="Arial Unicode MS"/>
-          <w:sz w:val="22"/>
-          <w:szCs w:val="22"/>
-        </w:rPr>
-      </w:pPr>
-    </w:p>
-    <w:p>
-      <w:pPr>
-        <w:pStyle w:val="Sinespaciado"/>
-        <w:rPr>
-          <w:rFonts w:ascii="Avenir Book" w:eastAsia="Arial Unicode MS" w:hAnsi="Avenir Book" w:cs="Arial Unicode MS"/>
-          <w:sz w:val="22"/>
-          <w:szCs w:val="22"/>
-        </w:rPr>
-      </w:pPr>
-    </w:p>
-    <w:p>
-      <w:pPr>
-        <w:pStyle w:val="Sinespaciado"/>
-        <w:rPr>
-          <w:rFonts w:ascii="Avenir Book" w:eastAsia="Arial Unicode MS" w:hAnsi="Avenir Book" w:cs="Arial Unicode MS"/>
-          <w:sz w:val="22"/>
-          <w:szCs w:val="22"/>
-        </w:rPr>
-      </w:pPr>
-    </w:p>
-    <w:p>
-      <w:pPr>
-        <w:pStyle w:val="Sinespaciado"/>
-        <w:rPr>
-          <w:rFonts w:ascii="Avenir Book" w:eastAsia="Arial Unicode MS" w:hAnsi="Avenir Book" w:cs="Arial Unicode MS"/>
-          <w:sz w:val="22"/>
-          <w:szCs w:val="22"/>
-        </w:rPr>
-      </w:pPr>
-    </w:p>
-    <w:p>
-      <w:pPr>
-        <w:pStyle w:val="Sinespaciado"/>
-        <w:rPr>
-          <w:rFonts w:ascii="Avenir Book" w:eastAsia="Arial Unicode MS" w:hAnsi="Avenir Book" w:cs="Arial Unicode MS"/>
-          <w:sz w:val="22"/>
-          <w:szCs w:val="22"/>
-        </w:rPr>
-      </w:pPr>
-    </w:p>
-    <w:p>
-      <w:pPr>
-        <w:pStyle w:val="Sinespaciado"/>
-        <w:rPr>
-          <w:rFonts w:ascii="Avenir Book" w:eastAsia="Arial Unicode MS" w:hAnsi="Avenir Book" w:cs="Arial Unicode MS"/>
-          <w:sz w:val="22"/>
-          <w:szCs w:val="22"/>
-        </w:rPr>
-      </w:pPr>
-    </w:p>
-    <w:p>
-      <w:pPr>
-        <w:pStyle w:val="Sinespaciado"/>
-        <w:rPr>
-          <w:rFonts w:ascii="Avenir Book" w:eastAsia="Arial Unicode MS" w:hAnsi="Avenir Book" w:cs="Arial Unicode MS"/>
-          <w:sz w:val="22"/>
-          <w:szCs w:val="22"/>
-        </w:rPr>
-      </w:pPr>
-    </w:p>
-    <w:p>
-      <w:pPr>
-        <w:pStyle w:val="Sinespaciado"/>
-        <w:rPr>
-          <w:rFonts w:ascii="Avenir Book" w:eastAsia="Arial Unicode MS" w:hAnsi="Avenir Book" w:cs="Arial Unicode MS"/>
-          <w:sz w:val="22"/>
-          <w:szCs w:val="22"/>
-        </w:rPr>
-      </w:pPr>
-    </w:p>
-    <w:p>
-      <w:pPr>
-        <w:pStyle w:val="Sinespaciado"/>
-        <w:rPr>
-          <w:rFonts w:ascii="Avenir Book" w:eastAsia="Arial Unicode MS" w:hAnsi="Avenir Book" w:cs="Arial Unicode MS"/>
-          <w:sz w:val="22"/>
-          <w:szCs w:val="22"/>
-        </w:rPr>
-      </w:pPr>
-    </w:p>
-    <w:p>
-      <w:pPr>
-        <w:pStyle w:val="Sinespaciado"/>
-        <w:rPr>
-          <w:rFonts w:ascii="Avenir Book" w:eastAsia="Arial Unicode MS" w:hAnsi="Avenir Book" w:cs="Arial Unicode MS"/>
-          <w:sz w:val="22"/>
-          <w:szCs w:val="22"/>
-        </w:rPr>
-      </w:pPr>
-    </w:p>
-    <w:p>
-      <w:pPr>
-        <w:pStyle w:val="Sinespaciado"/>
-        <w:rPr>
-          <w:rFonts w:ascii="Avenir Book" w:eastAsia="Arial Unicode MS" w:hAnsi="Avenir Book" w:cs="Arial Unicode MS"/>
-          <w:sz w:val="22"/>
-          <w:szCs w:val="22"/>
-        </w:rPr>
-      </w:pPr>
-    </w:p>
     <w:p>
       <w:pPr>
         <w:pStyle w:val="Sinespaciado"/>
@@ -5617,7 +6477,7 @@
         <w:tblLook w:val="04A0" w:firstRow="1" w:lastRow="0" w:firstColumn="1" w:lastColumn="0" w:noHBand="0" w:noVBand="1"/>
       </w:tblPr>
       <w:tblGrid>
-        <w:gridCol w:w="10220"/>
+        <w:gridCol w:w="10296"/>
       </w:tblGrid>
       <w:tr>
         <w:tc>
@@ -5678,6 +6538,16 @@
               </w:rPr>
               <w:t>Entradas:</w:t>
             </w:r>
+            <w:r>
+              <w:rPr>
+                <w:rFonts w:ascii="Avenir Book" w:eastAsia="Arial Unicode MS" w:hAnsi="Avenir Book" w:cs="Arial Unicode MS"/>
+                <w:bCs/>
+                <w:sz w:val="20"/>
+                <w:szCs w:val="22"/>
+                <w:lang w:val="es-MX"/>
+              </w:rPr>
+              <w:t xml:space="preserve"> temperatura en °F</w:t>
+            </w:r>
           </w:p>
           <w:p>
             <w:pPr>
@@ -5700,6 +6570,16 @@
               </w:rPr>
               <w:t>Salidas:</w:t>
             </w:r>
+            <w:r>
+              <w:rPr>
+                <w:rFonts w:ascii="Avenir Book" w:eastAsia="Arial Unicode MS" w:hAnsi="Avenir Book" w:cs="Arial Unicode MS"/>
+                <w:bCs/>
+                <w:sz w:val="20"/>
+                <w:szCs w:val="22"/>
+                <w:lang w:val="es-MX"/>
+              </w:rPr>
+              <w:t xml:space="preserve"> temperatura en °C </w:t>
+            </w:r>
           </w:p>
           <w:p>
             <w:pPr>
@@ -5722,6 +6602,16 @@
               </w:rPr>
               <w:t>Relación E/S:</w:t>
             </w:r>
+            <w:r>
+              <w:rPr>
+                <w:rFonts w:ascii="Avenir Book" w:eastAsia="Arial Unicode MS" w:hAnsi="Avenir Book" w:cs="Arial Unicode MS"/>
+                <w:bCs/>
+                <w:sz w:val="20"/>
+                <w:szCs w:val="22"/>
+                <w:lang w:val="es-MX"/>
+              </w:rPr>
+              <w:t xml:space="preserve"> °F – 34/1.8</w:t>
+            </w:r>
           </w:p>
           <w:p>
             <w:pPr>
@@ -5785,7 +6675,82 @@
                 <w:szCs w:val="22"/>
                 <w:lang w:val="es-MX"/>
               </w:rPr>
-              <w:t xml:space="preserve"> (foto, captura de pantalla, texto, etc.)</w:t>
+              <w:t xml:space="preserve"> (</w:t>
+            </w:r>
+            <w:proofErr w:type="gramStart"/>
+            <w:r>
+              <w:rPr>
+                <w:rFonts w:ascii="Avenir Book" w:eastAsia="Arial Unicode MS" w:hAnsi="Avenir Book" w:cs="Arial Unicode MS"/>
+                <w:bCs/>
+                <w:sz w:val="20"/>
+                <w:szCs w:val="22"/>
+                <w:lang w:val="es-MX"/>
+              </w:rPr>
+              <w:t>foto</w:t>
+            </w:r>
+            <w:proofErr w:type="gramEnd"/>
+            <w:r>
+              <w:rPr>
+                <w:rFonts w:ascii="Avenir Book" w:eastAsia="Arial Unicode MS" w:hAnsi="Avenir Book" w:cs="Arial Unicode MS"/>
+                <w:bCs/>
+                <w:sz w:val="20"/>
+                <w:szCs w:val="22"/>
+                <w:lang w:val="es-MX"/>
+              </w:rPr>
+              <w:t>, captura de pantalla, texto, etc.)</w:t>
+            </w:r>
+          </w:p>
+          <w:p>
+            <w:pPr>
+              <w:pStyle w:val="Sinespaciado"/>
+              <w:rPr>
+                <w:rFonts w:ascii="Avenir Book" w:eastAsia="Arial Unicode MS" w:hAnsi="Avenir Book" w:cs="Arial Unicode MS"/>
+                <w:bCs/>
+                <w:sz w:val="20"/>
+                <w:szCs w:val="22"/>
+                <w:lang w:val="es-MX"/>
+              </w:rPr>
+            </w:pPr>
+            <w:r>
+              <w:rPr>
+                <w:noProof/>
+                <w:lang w:val="es-ES"/>
+              </w:rPr>
+              <w:drawing>
+                <wp:inline distT="0" distB="0" distL="0" distR="0" wp14:anchorId="026351D5" wp14:editId="3746FCDF">
+                  <wp:extent cx="6400800" cy="3598545"/>
+                  <wp:effectExtent l="0" t="0" r="0" b="1905"/>
+                  <wp:docPr id="10" name="Imagen 10"/>
+                  <wp:cNvGraphicFramePr>
+                    <a:graphicFrameLocks xmlns:a="http://schemas.openxmlformats.org/drawingml/2006/main" noChangeAspect="1"/>
+                  </wp:cNvGraphicFramePr>
+                  <a:graphic xmlns:a="http://schemas.openxmlformats.org/drawingml/2006/main">
+                    <a:graphicData uri="http://schemas.openxmlformats.org/drawingml/2006/picture">
+                      <pic:pic xmlns:pic="http://schemas.openxmlformats.org/drawingml/2006/picture">
+                        <pic:nvPicPr>
+                          <pic:cNvPr id="1" name=""/>
+                          <pic:cNvPicPr/>
+                        </pic:nvPicPr>
+                        <pic:blipFill>
+                          <a:blip r:embed="rId12"/>
+                          <a:stretch>
+                            <a:fillRect/>
+                          </a:stretch>
+                        </pic:blipFill>
+                        <pic:spPr>
+                          <a:xfrm>
+                            <a:off x="0" y="0"/>
+                            <a:ext cx="6400800" cy="3598545"/>
+                          </a:xfrm>
+                          <a:prstGeom prst="rect">
+                            <a:avLst/>
+                          </a:prstGeom>
+                        </pic:spPr>
+                      </pic:pic>
+                    </a:graphicData>
+                  </a:graphic>
+                </wp:inline>
+              </w:drawing>
             </w:r>
           </w:p>
           <w:p>
@@ -5958,12 +6923,63 @@
           <w:szCs w:val="22"/>
         </w:rPr>
       </w:pPr>
-      <w:r>
-        <w:rPr>
-          <w:rFonts w:ascii="Avenir Book" w:eastAsia="Arial Unicode MS" w:hAnsi="Avenir Book" w:cs="Arial Unicode MS"/>
-          <w:sz w:val="22"/>
-          <w:szCs w:val="22"/>
-        </w:rPr>
+    </w:p>
+    <w:p>
+      <w:pPr>
+        <w:pStyle w:val="Sinespaciado"/>
+        <w:rPr>
+          <w:rFonts w:ascii="Avenir Book" w:eastAsia="Arial Unicode MS" w:hAnsi="Avenir Book" w:cs="Arial Unicode MS"/>
+          <w:sz w:val="22"/>
+          <w:szCs w:val="22"/>
+        </w:rPr>
+      </w:pPr>
+    </w:p>
+    <w:p>
+      <w:pPr>
+        <w:pStyle w:val="Sinespaciado"/>
+        <w:rPr>
+          <w:rFonts w:ascii="Avenir Book" w:eastAsia="Arial Unicode MS" w:hAnsi="Avenir Book" w:cs="Arial Unicode MS"/>
+          <w:sz w:val="22"/>
+          <w:szCs w:val="22"/>
+        </w:rPr>
+      </w:pPr>
+    </w:p>
+    <w:p>
+      <w:pPr>
+        <w:pStyle w:val="Sinespaciado"/>
+        <w:rPr>
+          <w:rFonts w:ascii="Avenir Book" w:eastAsia="Arial Unicode MS" w:hAnsi="Avenir Book" w:cs="Arial Unicode MS"/>
+          <w:sz w:val="22"/>
+          <w:szCs w:val="22"/>
+        </w:rPr>
+      </w:pPr>
+    </w:p>
+    <w:p>
+      <w:pPr>
+        <w:pStyle w:val="Sinespaciado"/>
+        <w:rPr>
+          <w:rFonts w:ascii="Avenir Book" w:eastAsia="Arial Unicode MS" w:hAnsi="Avenir Book" w:cs="Arial Unicode MS"/>
+          <w:sz w:val="22"/>
+          <w:szCs w:val="22"/>
+        </w:rPr>
+      </w:pPr>
+    </w:p>
+    <w:p>
+      <w:pPr>
+        <w:pStyle w:val="Sinespaciado"/>
+        <w:rPr>
+          <w:rFonts w:ascii="Avenir Book" w:eastAsia="Arial Unicode MS" w:hAnsi="Avenir Book" w:cs="Arial Unicode MS"/>
+          <w:sz w:val="22"/>
+          <w:szCs w:val="22"/>
+        </w:rPr>
+      </w:pPr>
+      <w:r>
+        <w:rPr>
+          <w:rFonts w:ascii="Avenir Book" w:eastAsia="Arial Unicode MS" w:hAnsi="Avenir Book" w:cs="Arial Unicode MS"/>
+          <w:sz w:val="22"/>
+          <w:szCs w:val="22"/>
+        </w:rPr>
+        <w:lastRenderedPageBreak/>
         <w:t xml:space="preserve">2. Construye un algoritmo para </w:t>
       </w:r>
       <w:r>
@@ -6008,7 +7024,7 @@
         <w:tblLook w:val="04A0" w:firstRow="1" w:lastRow="0" w:firstColumn="1" w:lastColumn="0" w:noHBand="0" w:noVBand="1"/>
       </w:tblPr>
       <w:tblGrid>
-        <w:gridCol w:w="10220"/>
+        <w:gridCol w:w="10296"/>
       </w:tblGrid>
       <w:tr>
         <w:tc>
@@ -6069,6 +7085,16 @@
               </w:rPr>
               <w:t>Entradas:</w:t>
             </w:r>
+            <w:r>
+              <w:rPr>
+                <w:rFonts w:ascii="Avenir Book" w:eastAsia="Arial Unicode MS" w:hAnsi="Avenir Book" w:cs="Arial Unicode MS"/>
+                <w:bCs/>
+                <w:sz w:val="20"/>
+                <w:szCs w:val="22"/>
+                <w:lang w:val="es-MX"/>
+              </w:rPr>
+              <w:t xml:space="preserve"> cantidad de galletas a elaborar</w:t>
+            </w:r>
           </w:p>
           <w:p>
             <w:pPr>
@@ -6091,6 +7117,16 @@
               </w:rPr>
               <w:t>Salidas:</w:t>
             </w:r>
+            <w:r>
+              <w:rPr>
+                <w:rFonts w:ascii="Avenir Book" w:eastAsia="Arial Unicode MS" w:hAnsi="Avenir Book" w:cs="Arial Unicode MS"/>
+                <w:bCs/>
+                <w:sz w:val="20"/>
+                <w:szCs w:val="22"/>
+                <w:lang w:val="es-MX"/>
+              </w:rPr>
+              <w:t xml:space="preserve"> cantidad de harina, azúcar y mantequilla que se va a utilizar</w:t>
+            </w:r>
           </w:p>
           <w:p>
             <w:pPr>
@@ -6125,6 +7161,84 @@
                 <w:lang w:val="es-MX"/>
               </w:rPr>
             </w:pPr>
+            <w:r>
+              <w:rPr>
+                <w:rFonts w:ascii="Avenir Book" w:eastAsia="Arial Unicode MS" w:hAnsi="Avenir Book" w:cs="Arial Unicode MS"/>
+                <w:bCs/>
+                <w:sz w:val="20"/>
+                <w:szCs w:val="22"/>
+                <w:lang w:val="es-MX"/>
+              </w:rPr>
+              <w:t>Azúcar = cantidad de galletas*1.5/48</w:t>
+            </w:r>
+          </w:p>
+          <w:p>
+            <w:pPr>
+              <w:pStyle w:val="Sinespaciado"/>
+              <w:rPr>
+                <w:rFonts w:ascii="Avenir Book" w:eastAsia="Arial Unicode MS" w:hAnsi="Avenir Book" w:cs="Arial Unicode MS"/>
+                <w:bCs/>
+                <w:sz w:val="20"/>
+                <w:szCs w:val="22"/>
+                <w:lang w:val="es-MX"/>
+              </w:rPr>
+            </w:pPr>
+            <w:r>
+              <w:rPr>
+                <w:rFonts w:ascii="Avenir Book" w:eastAsia="Arial Unicode MS" w:hAnsi="Avenir Book" w:cs="Arial Unicode MS"/>
+                <w:bCs/>
+                <w:sz w:val="20"/>
+                <w:szCs w:val="22"/>
+                <w:lang w:val="es-MX"/>
+              </w:rPr>
+              <w:t>Mantequilla = cantidad de galletas*1.5/48</w:t>
+            </w:r>
+          </w:p>
+          <w:p>
+            <w:pPr>
+              <w:pStyle w:val="Sinespaciado"/>
+              <w:rPr>
+                <w:rFonts w:ascii="Avenir Book" w:eastAsia="Arial Unicode MS" w:hAnsi="Avenir Book" w:cs="Arial Unicode MS"/>
+                <w:bCs/>
+                <w:sz w:val="20"/>
+                <w:szCs w:val="22"/>
+                <w:lang w:val="es-MX"/>
+              </w:rPr>
+            </w:pPr>
+            <w:bookmarkStart w:id="0" w:name="_GoBack"/>
+            <w:bookmarkEnd w:id="0"/>
+            <w:r>
+              <w:rPr>
+                <w:rFonts w:ascii="Avenir Book" w:eastAsia="Arial Unicode MS" w:hAnsi="Avenir Book" w:cs="Arial Unicode MS"/>
+                <w:bCs/>
+                <w:sz w:val="20"/>
+                <w:szCs w:val="22"/>
+                <w:lang w:val="es-MX"/>
+              </w:rPr>
+              <w:t>Harina</w:t>
+            </w:r>
+            <w:r>
+              <w:rPr>
+                <w:rFonts w:ascii="Avenir Book" w:eastAsia="Arial Unicode MS" w:hAnsi="Avenir Book" w:cs="Arial Unicode MS"/>
+                <w:bCs/>
+                <w:sz w:val="20"/>
+                <w:szCs w:val="22"/>
+                <w:lang w:val="es-MX"/>
+              </w:rPr>
+              <w:t xml:space="preserve"> = cantidad de galletas*1.5/48</w:t>
+            </w:r>
+          </w:p>
+          <w:p>
+            <w:pPr>
+              <w:pStyle w:val="Sinespaciado"/>
+              <w:rPr>
+                <w:rFonts w:ascii="Avenir Book" w:eastAsia="Arial Unicode MS" w:hAnsi="Avenir Book" w:cs="Arial Unicode MS"/>
+                <w:bCs/>
+                <w:sz w:val="20"/>
+                <w:szCs w:val="22"/>
+                <w:lang w:val="es-MX"/>
+              </w:rPr>
+            </w:pPr>
           </w:p>
           <w:p>
             <w:pPr>
@@ -6176,7 +7290,82 @@
                 <w:szCs w:val="22"/>
                 <w:lang w:val="es-MX"/>
               </w:rPr>
-              <w:t xml:space="preserve"> (foto, captura de pantalla, texto, etc.)</w:t>
+              <w:t xml:space="preserve"> (</w:t>
+            </w:r>
+            <w:proofErr w:type="gramStart"/>
+            <w:r>
+              <w:rPr>
+                <w:rFonts w:ascii="Avenir Book" w:eastAsia="Arial Unicode MS" w:hAnsi="Avenir Book" w:cs="Arial Unicode MS"/>
+                <w:bCs/>
+                <w:sz w:val="20"/>
+                <w:szCs w:val="22"/>
+                <w:lang w:val="es-MX"/>
+              </w:rPr>
+              <w:t>foto</w:t>
+            </w:r>
+            <w:proofErr w:type="gramEnd"/>
+            <w:r>
+              <w:rPr>
+                <w:rFonts w:ascii="Avenir Book" w:eastAsia="Arial Unicode MS" w:hAnsi="Avenir Book" w:cs="Arial Unicode MS"/>
+                <w:bCs/>
+                <w:sz w:val="20"/>
+                <w:szCs w:val="22"/>
+                <w:lang w:val="es-MX"/>
+              </w:rPr>
+              <w:t>, captura de pantalla, texto, etc.)</w:t>
+            </w:r>
+          </w:p>
+          <w:p>
+            <w:pPr>
+              <w:pStyle w:val="Sinespaciado"/>
+              <w:rPr>
+                <w:rFonts w:ascii="Avenir Book" w:eastAsia="Arial Unicode MS" w:hAnsi="Avenir Book" w:cs="Arial Unicode MS"/>
+                <w:bCs/>
+                <w:sz w:val="20"/>
+                <w:szCs w:val="22"/>
+                <w:lang w:val="es-MX"/>
+              </w:rPr>
+            </w:pPr>
+            <w:r>
+              <w:rPr>
+                <w:noProof/>
+                <w:lang w:val="es-ES"/>
+              </w:rPr>
+              <w:drawing>
+                <wp:inline distT="0" distB="0" distL="0" distR="0" wp14:anchorId="7C48651D" wp14:editId="005C059F">
+                  <wp:extent cx="6400800" cy="3598545"/>
+                  <wp:effectExtent l="0" t="0" r="0" b="1905"/>
+                  <wp:docPr id="11" name="Imagen 11"/>
+                  <wp:cNvGraphicFramePr>
+                    <a:graphicFrameLocks xmlns:a="http://schemas.openxmlformats.org/drawingml/2006/main" noChangeAspect="1"/>
+                  </wp:cNvGraphicFramePr>
+                  <a:graphic xmlns:a="http://schemas.openxmlformats.org/drawingml/2006/main">
+                    <a:graphicData uri="http://schemas.openxmlformats.org/drawingml/2006/picture">
+                      <pic:pic xmlns:pic="http://schemas.openxmlformats.org/drawingml/2006/picture">
+                        <pic:nvPicPr>
+                          <pic:cNvPr id="1" name=""/>
+                          <pic:cNvPicPr/>
+                        </pic:nvPicPr>
+                        <pic:blipFill>
+                          <a:blip r:embed="rId13"/>
+                          <a:stretch>
+                            <a:fillRect/>
+                          </a:stretch>
+                        </pic:blipFill>
+                        <pic:spPr>
+                          <a:xfrm>
+                            <a:off x="0" y="0"/>
+                            <a:ext cx="6400800" cy="3598545"/>
+                          </a:xfrm>
+                          <a:prstGeom prst="rect">
+                            <a:avLst/>
+                          </a:prstGeom>
+                        </pic:spPr>
+                      </pic:pic>
+                    </a:graphicData>
+                  </a:graphic>
+                </wp:inline>
+              </w:drawing>
             </w:r>
           </w:p>
           <w:p>
@@ -6257,6 +7446,7 @@
               </w:rPr>
               <w:t xml:space="preserve"> de </w:t>
             </w:r>
+            <w:proofErr w:type="spellStart"/>
             <w:r>
               <w:rPr>
                 <w:rFonts w:ascii="Avenir Book" w:eastAsia="Arial Unicode MS" w:hAnsi="Avenir Book" w:cs="Arial Unicode MS"/>
@@ -6268,6 +7458,7 @@
               </w:rPr>
               <w:t>github</w:t>
             </w:r>
+            <w:proofErr w:type="spellEnd"/>
             <w:r>
               <w:rPr>
                 <w:rFonts w:ascii="Avenir Book" w:eastAsia="Arial Unicode MS" w:hAnsi="Avenir Book" w:cs="Arial Unicode MS"/>
@@ -6289,31 +7480,7 @@
                 <w:szCs w:val="22"/>
                 <w:lang w:val="es-MX"/>
               </w:rPr>
-              <w:t>ex</w:t>
-            </w:r>
-            <w:r>
-              <w:rPr>
-                <w:rFonts w:ascii="Avenir Book" w:eastAsia="Arial Unicode MS" w:hAnsi="Avenir Book" w:cs="Arial Unicode MS"/>
-                <w:b/>
-                <w:bCs/>
-                <w:color w:val="4F81BD" w:themeColor="accent1"/>
-                <w:sz w:val="20"/>
-                <w:szCs w:val="22"/>
-                <w:lang w:val="es-MX"/>
-              </w:rPr>
-              <w:t>tra</w:t>
-            </w:r>
-            <w:r>
-              <w:rPr>
-                <w:rFonts w:ascii="Avenir Book" w:eastAsia="Arial Unicode MS" w:hAnsi="Avenir Book" w:cs="Arial Unicode MS"/>
-                <w:b/>
-                <w:bCs/>
-                <w:color w:val="4F81BD" w:themeColor="accent1"/>
-                <w:sz w:val="20"/>
-                <w:szCs w:val="22"/>
-                <w:lang w:val="es-MX"/>
-              </w:rPr>
-              <w:t>Galletas</w:t>
+              <w:t>48</w:t>
             </w:r>
             <w:r>
               <w:rPr>
@@ -6462,7 +7629,7 @@
     </w:p>
     <w:tbl>
       <w:tblPr>
-        <w:tblStyle w:val="Tablaconcuadrcula5oscura-nfasis2"/>
+        <w:tblStyle w:val="Tabladecuadrcula5oscura-nfasis2"/>
         <w:tblW w:w="0" w:type="auto"/>
         <w:tblLook w:val="04A0" w:firstRow="1" w:lastRow="0" w:firstColumn="1" w:lastColumn="0" w:noHBand="0" w:noVBand="1"/>
       </w:tblPr>
@@ -7248,17 +8415,7 @@
           <w:sz w:val="22"/>
           <w:szCs w:val="22"/>
         </w:rPr>
-        <w:t xml:space="preserve"> y hast</w:t>
-      </w:r>
-      <w:bookmarkStart w:id="0" w:name="_GoBack"/>
-      <w:bookmarkEnd w:id="0"/>
-      <w:r>
-        <w:rPr>
-          <w:rFonts w:ascii="Avenir Book" w:eastAsia="Arial Unicode MS" w:hAnsi="Avenir Book" w:cs="Arial Unicode MS"/>
-          <w:sz w:val="22"/>
-          <w:szCs w:val="22"/>
-        </w:rPr>
-        <w:t>a 120 XP</w:t>
+        <w:t xml:space="preserve"> y hasta 120 XP</w:t>
       </w:r>
       <w:r>
         <w:rPr>
@@ -7281,7 +8438,7 @@
 </file>
 
 <file path=word/numbering.xml><?xml version="1.0" encoding="utf-8"?>
-<w:numbering xmlns:wpc="http://schemas.microsoft.com/office/word/2010/wordprocessingCanvas" xmlns:cx="http://schemas.microsoft.com/office/drawing/2014/chartex" xmlns:cx1="http://schemas.microsoft.com/office/drawing/2015/9/8/chartex" xmlns:cx2="http://schemas.microsoft.com/office/drawing/2015/10/21/chartex" xmlns:cx3="http://schemas.microsoft.com/office/drawing/2016/5/9/chartex" xmlns:cx4="http://schemas.microsoft.com/office/drawing/2016/5/10/chartex" xmlns:cx5="http://schemas.microsoft.com/office/drawing/2016/5/11/chartex" xmlns:cx6="http://schemas.microsoft.com/office/drawing/2016/5/12/chartex" xmlns:cx7="http://schemas.microsoft.com/office/drawing/2016/5/13/chartex" xmlns:cx8="http://schemas.microsoft.com/office/drawing/2016/5/14/chartex" xmlns:mc="http://schemas.openxmlformats.org/markup-compatibility/2006" xmlns:aink="http://schemas.microsoft.com/office/drawing/2016/ink" xmlns:am3d="http://schemas.microsoft.com/office/drawing/2017/model3d" xmlns:o="urn:schemas-microsoft-com:office:office" xmlns:r="http://schemas.openxmlformats.org/officeDocument/2006/relationships" xmlns:m="http://schemas.openxmlformats.org/officeDocument/2006/math" xmlns:v="urn:schemas-microsoft-com:vml" xmlns:wp14="http://schemas.microsoft.com/office/word/2010/wordprocessingDrawing" xmlns:wp="http://schemas.openxmlformats.org/drawingml/2006/wordprocessingDrawing" xmlns:w10="urn:schemas-microsoft-com:office:word" xmlns:w="http://schemas.openxmlformats.org/wordprocessingml/2006/main" xmlns:w14="http://schemas.microsoft.com/office/word/2010/wordml" xmlns:w15="http://schemas.microsoft.com/office/word/2012/wordml" xmlns:w16cid="http://schemas.microsoft.com/office/word/2016/wordml/cid" xmlns:w16se="http://schemas.microsoft.com/office/word/2015/wordml/symex" xmlns:wpg="http://schemas.microsoft.com/office/word/2010/wordprocessingGroup" xmlns:wpi="http://schemas.microsoft.com/office/word/2010/wordprocessingInk" xmlns:wne="http://schemas.microsoft.com/office/word/2006/wordml" xmlns:wps="http://schemas.microsoft.com/office/word/2010/wordprocessingShape" mc:Ignorable="w14 w15 w16se w16cid wp14">
+<w:numbering xmlns:wpc="http://schemas.microsoft.com/office/word/2010/wordprocessingCanvas" xmlns:mc="http://schemas.openxmlformats.org/markup-compatibility/2006" xmlns:o="urn:schemas-microsoft-com:office:office" xmlns:r="http://schemas.openxmlformats.org/officeDocument/2006/relationships" xmlns:m="http://schemas.openxmlformats.org/officeDocument/2006/math" xmlns:v="urn:schemas-microsoft-com:vml" xmlns:wp14="http://schemas.microsoft.com/office/word/2010/wordprocessingDrawing" xmlns:wp="http://schemas.openxmlformats.org/drawingml/2006/wordprocessingDrawing" xmlns:w10="urn:schemas-microsoft-com:office:word" xmlns:w="http://schemas.openxmlformats.org/wordprocessingml/2006/main" xmlns:w14="http://schemas.microsoft.com/office/word/2010/wordml" xmlns:w15="http://schemas.microsoft.com/office/word/2012/wordml" xmlns:wpg="http://schemas.microsoft.com/office/word/2010/wordprocessingGroup" xmlns:wpi="http://schemas.microsoft.com/office/word/2010/wordprocessingInk" xmlns:wne="http://schemas.microsoft.com/office/word/2006/wordml" xmlns:wps="http://schemas.microsoft.com/office/word/2010/wordprocessingShape" mc:Ignorable="w14 w15 wp14">
   <w:abstractNum w:abstractNumId="0" w15:restartNumberingAfterBreak="0">
     <w:nsid w:val="0DF825E8"/>
     <w:multiLevelType w:val="multilevel"/>
@@ -8170,7 +9327,7 @@
 </file>
 
 <file path=word/styles.xml><?xml version="1.0" encoding="utf-8"?>
-<w:styles xmlns:mc="http://schemas.openxmlformats.org/markup-compatibility/2006" xmlns:r="http://schemas.openxmlformats.org/officeDocument/2006/relationships" xmlns:w="http://schemas.openxmlformats.org/wordprocessingml/2006/main" xmlns:w14="http://schemas.microsoft.com/office/word/2010/wordml" xmlns:w15="http://schemas.microsoft.com/office/word/2012/wordml" xmlns:w16cid="http://schemas.microsoft.com/office/word/2016/wordml/cid" xmlns:w16se="http://schemas.microsoft.com/office/word/2015/wordml/symex" mc:Ignorable="w14 w15 w16se w16cid">
+<w:styles xmlns:mc="http://schemas.openxmlformats.org/markup-compatibility/2006" xmlns:r="http://schemas.openxmlformats.org/officeDocument/2006/relationships" xmlns:w="http://schemas.openxmlformats.org/wordprocessingml/2006/main" xmlns:w14="http://schemas.microsoft.com/office/word/2010/wordml" xmlns:w15="http://schemas.microsoft.com/office/word/2012/wordml" mc:Ignorable="w14 w15">
   <w:docDefaults>
     <w:rPrDefault>
       <w:rPr>
@@ -8182,7 +9339,7 @@
     </w:rPrDefault>
     <w:pPrDefault/>
   </w:docDefaults>
-  <w:latentStyles w:defLockedState="0" w:defUIPriority="99" w:defSemiHidden="0" w:defUnhideWhenUsed="0" w:defQFormat="0" w:count="375">
+  <w:latentStyles w:defLockedState="0" w:defUIPriority="99" w:defSemiHidden="0" w:defUnhideWhenUsed="0" w:defQFormat="0" w:count="371">
     <w:lsdException w:name="Normal" w:uiPriority="0" w:qFormat="1"/>
     <w:lsdException w:name="heading 1" w:uiPriority="9" w:qFormat="1"/>
     <w:lsdException w:name="heading 2" w:semiHidden="1" w:uiPriority="9" w:unhideWhenUsed="1" w:qFormat="1"/>
@@ -8554,8 +9711,6 @@
     <w:lsdException w:name="List Table 5 Dark Accent 6" w:uiPriority="50"/>
     <w:lsdException w:name="List Table 6 Colorful Accent 6" w:uiPriority="51"/>
     <w:lsdException w:name="List Table 7 Colorful Accent 6" w:uiPriority="52"/>
-    <w:lsdException w:name="Mention" w:semiHidden="1" w:unhideWhenUsed="1"/>
-    <w:lsdException w:name="Smart Hyperlink" w:semiHidden="1" w:unhideWhenUsed="1"/>
   </w:latentStyles>
   <w:style w:type="paragraph" w:default="1" w:styleId="Normal">
     <w:name w:val="Normal"/>
@@ -8695,7 +9850,7 @@
       <w:u w:val="single"/>
     </w:rPr>
   </w:style>
-  <w:style w:type="table" w:styleId="Tablaconcuadrcula1clara-nfasis1">
+  <w:style w:type="table" w:styleId="Tabladecuadrcula1clara-nfasis1">
     <w:name w:val="Grid Table 1 Light Accent 1"/>
     <w:basedOn w:val="Tablanormal"/>
     <w:uiPriority w:val="46"/>
@@ -8749,7 +9904,7 @@
       </w:rPr>
     </w:tblStylePr>
   </w:style>
-  <w:style w:type="table" w:styleId="Tablaconcuadrcula1Claro-nfasis2">
+  <w:style w:type="table" w:styleId="Tabladecuadrcula1Claro-nfasis2">
     <w:name w:val="Grid Table 1 Light Accent 2"/>
     <w:basedOn w:val="Tablanormal"/>
     <w:uiPriority w:val="46"/>
@@ -8803,7 +9958,7 @@
       </w:rPr>
     </w:tblStylePr>
   </w:style>
-  <w:style w:type="table" w:styleId="Tablaconcuadrcula1clara-nfasis3">
+  <w:style w:type="table" w:styleId="Tabladecuadrcula1clara-nfasis3">
     <w:name w:val="Grid Table 1 Light Accent 3"/>
     <w:basedOn w:val="Tablanormal"/>
     <w:uiPriority w:val="46"/>
@@ -8857,7 +10012,7 @@
       </w:rPr>
     </w:tblStylePr>
   </w:style>
-  <w:style w:type="table" w:styleId="Tablaconcuadrcula1clara-nfasis4">
+  <w:style w:type="table" w:styleId="Tabladecuadrcula1clara-nfasis4">
     <w:name w:val="Grid Table 1 Light Accent 4"/>
     <w:basedOn w:val="Tablanormal"/>
     <w:uiPriority w:val="46"/>
@@ -8911,7 +10066,7 @@
       </w:rPr>
     </w:tblStylePr>
   </w:style>
-  <w:style w:type="table" w:styleId="Tablaconcuadrcula3-nfasis2">
+  <w:style w:type="table" w:styleId="Tabladecuadrcula3-nfasis2">
     <w:name w:val="Grid Table 3 Accent 2"/>
     <w:basedOn w:val="Tablanormal"/>
     <w:uiPriority w:val="48"/>
@@ -9044,7 +10199,7 @@
       </w:tcPr>
     </w:tblStylePr>
   </w:style>
-  <w:style w:type="table" w:styleId="Tablaconcuadrcula5oscura-nfasis3">
+  <w:style w:type="table" w:styleId="Tabladecuadrcula5oscura-nfasis3">
     <w:name w:val="Grid Table 5 Dark Accent 3"/>
     <w:basedOn w:val="Tablanormal"/>
     <w:uiPriority w:val="50"/>
@@ -9147,7 +10302,7 @@
       </w:tcPr>
     </w:tblStylePr>
   </w:style>
-  <w:style w:type="table" w:styleId="Tablaconcuadrcula5oscura-nfasis6">
+  <w:style w:type="table" w:styleId="Tabladecuadrcula5oscura-nfasis6">
     <w:name w:val="Grid Table 5 Dark Accent 6"/>
     <w:basedOn w:val="Tablanormal"/>
     <w:uiPriority w:val="50"/>
@@ -9490,7 +10645,7 @@
       </w:tcPr>
     </w:tblStylePr>
   </w:style>
-  <w:style w:type="table" w:styleId="Tablaconcuadrcula5oscura-nfasis2">
+  <w:style w:type="table" w:styleId="Tabladecuadrcula5oscura-nfasis2">
     <w:name w:val="Grid Table 5 Dark Accent 2"/>
     <w:basedOn w:val="Tablanormal"/>
     <w:uiPriority w:val="50"/>

</xml_diff>

<commit_message>
Ivana Olvera Mérida, Grupo 03
</commit_message>
<xml_diff>
--- a/Mision_02.docx
+++ b/Mision_02.docx
@@ -71,6 +71,14 @@
           <w:szCs w:val="22"/>
         </w:rPr>
         <w:t xml:space="preserve">Nombre: </w:t>
+      </w:r>
+      <w:r>
+        <w:rPr>
+          <w:rFonts w:ascii="Avenir Book" w:eastAsia="Arial Unicode MS" w:hAnsi="Avenir Book" w:cs="Arial Unicode MS"/>
+          <w:sz w:val="22"/>
+          <w:szCs w:val="22"/>
+        </w:rPr>
+        <w:t>Ivana Olvera Mérida</w:t>
       </w:r>
     </w:p>
     <w:p>
@@ -96,6 +104,14 @@
           <w:szCs w:val="22"/>
         </w:rPr>
         <w:t>Grupo:</w:t>
+      </w:r>
+      <w:r>
+        <w:rPr>
+          <w:rFonts w:ascii="Avenir Book" w:eastAsia="Arial Unicode MS" w:hAnsi="Avenir Book" w:cs="Arial Unicode MS"/>
+          <w:sz w:val="22"/>
+          <w:szCs w:val="22"/>
+        </w:rPr>
+        <w:t xml:space="preserve"> 03</w:t>
       </w:r>
     </w:p>
     <w:p>
@@ -991,18 +1007,154 @@
               </w:rPr>
               <w:t xml:space="preserve"> (foto, captura de pantalla, texto, etc.)</w:t>
             </w:r>
-          </w:p>
-          <w:p>
-            <w:pPr>
-              <w:pStyle w:val="Sinespaciado"/>
-              <w:rPr>
-                <w:rFonts w:ascii="Avenir Book" w:eastAsia="Arial Unicode MS" w:hAnsi="Avenir Book" w:cs="Arial Unicode MS"/>
-                <w:bCs/>
-                <w:sz w:val="20"/>
-                <w:szCs w:val="22"/>
-                <w:lang w:val="es-MX"/>
-              </w:rPr>
-            </w:pPr>
+            <w:r>
+              <w:rPr>
+                <w:rFonts w:ascii="Avenir Book" w:eastAsia="Arial Unicode MS" w:hAnsi="Avenir Book" w:cs="Arial Unicode MS"/>
+                <w:bCs/>
+                <w:sz w:val="20"/>
+                <w:szCs w:val="22"/>
+                <w:lang w:val="es-MX"/>
+              </w:rPr>
+              <w:t xml:space="preserve"> </w:t>
+            </w:r>
+          </w:p>
+          <w:p>
+            <w:pPr>
+              <w:pStyle w:val="Sinespaciado"/>
+              <w:rPr>
+                <w:rFonts w:ascii="Avenir Book" w:eastAsia="Arial Unicode MS" w:hAnsi="Avenir Book" w:cs="Arial Unicode MS"/>
+                <w:bCs/>
+                <w:sz w:val="20"/>
+                <w:szCs w:val="22"/>
+                <w:lang w:val="es-MX"/>
+              </w:rPr>
+            </w:pPr>
+          </w:p>
+          <w:p>
+            <w:pPr>
+              <w:pStyle w:val="Sinespaciado"/>
+              <w:rPr>
+                <w:rFonts w:ascii="Avenir Book" w:eastAsia="Arial Unicode MS" w:hAnsi="Avenir Book" w:cs="Arial Unicode MS"/>
+                <w:b/>
+                <w:bCs/>
+                <w:sz w:val="20"/>
+                <w:szCs w:val="22"/>
+                <w:lang w:val="es-MX"/>
+              </w:rPr>
+            </w:pPr>
+            <w:r>
+              <w:rPr>
+                <w:rFonts w:ascii="Avenir Book" w:eastAsia="Arial Unicode MS" w:hAnsi="Avenir Book" w:cs="Arial Unicode MS"/>
+                <w:b/>
+                <w:bCs/>
+                <w:sz w:val="20"/>
+                <w:szCs w:val="22"/>
+                <w:lang w:val="es-MX"/>
+              </w:rPr>
+              <w:t>Algoritmo</w:t>
+            </w:r>
+          </w:p>
+          <w:p>
+            <w:pPr>
+              <w:pStyle w:val="Sinespaciado"/>
+              <w:rPr>
+                <w:rFonts w:ascii="Avenir Book" w:eastAsia="Arial Unicode MS" w:hAnsi="Avenir Book" w:cs="Arial Unicode MS"/>
+                <w:bCs/>
+                <w:sz w:val="20"/>
+                <w:szCs w:val="20"/>
+                <w:lang w:val="es-MX"/>
+              </w:rPr>
+            </w:pPr>
+            <w:r>
+              <w:rPr>
+                <w:rFonts w:ascii="Avenir Book" w:eastAsia="Arial Unicode MS" w:hAnsi="Avenir Book" w:cs="Arial Unicode MS"/>
+                <w:bCs/>
+                <w:sz w:val="20"/>
+                <w:szCs w:val="20"/>
+                <w:lang w:val="es-MX"/>
+              </w:rPr>
+              <w:t>Imprime tu nombre completo</w:t>
+            </w:r>
+          </w:p>
+          <w:p>
+            <w:pPr>
+              <w:pStyle w:val="Sinespaciado"/>
+              <w:rPr>
+                <w:rFonts w:ascii="Avenir Book" w:eastAsia="Arial Unicode MS" w:hAnsi="Avenir Book" w:cs="Arial Unicode MS"/>
+                <w:sz w:val="20"/>
+                <w:szCs w:val="20"/>
+                <w:lang w:val="es-MX"/>
+              </w:rPr>
+            </w:pPr>
+            <w:r>
+              <w:rPr>
+                <w:rFonts w:ascii="Avenir Book" w:eastAsia="Arial Unicode MS" w:hAnsi="Avenir Book" w:cs="Arial Unicode MS"/>
+                <w:sz w:val="20"/>
+                <w:szCs w:val="20"/>
+                <w:lang w:val="es-MX"/>
+              </w:rPr>
+              <w:t>Imprime tu matrícula</w:t>
+            </w:r>
+          </w:p>
+          <w:p>
+            <w:pPr>
+              <w:pStyle w:val="Sinespaciado"/>
+              <w:rPr>
+                <w:rFonts w:ascii="Avenir Book" w:eastAsia="Arial Unicode MS" w:hAnsi="Avenir Book" w:cs="Arial Unicode MS"/>
+                <w:sz w:val="20"/>
+                <w:szCs w:val="20"/>
+                <w:lang w:val="es-MX"/>
+              </w:rPr>
+            </w:pPr>
+            <w:r>
+              <w:rPr>
+                <w:rFonts w:ascii="Avenir Book" w:eastAsia="Arial Unicode MS" w:hAnsi="Avenir Book" w:cs="Arial Unicode MS"/>
+                <w:sz w:val="20"/>
+                <w:szCs w:val="20"/>
+                <w:lang w:val="es-MX"/>
+              </w:rPr>
+              <w:t>Imprime tu carrera</w:t>
+            </w:r>
+          </w:p>
+          <w:p>
+            <w:pPr>
+              <w:pStyle w:val="Sinespaciado"/>
+              <w:rPr>
+                <w:rFonts w:ascii="Avenir Book" w:eastAsia="Arial Unicode MS" w:hAnsi="Avenir Book" w:cs="Arial Unicode MS"/>
+                <w:sz w:val="20"/>
+                <w:szCs w:val="20"/>
+                <w:lang w:val="es-MX"/>
+              </w:rPr>
+            </w:pPr>
+            <w:r>
+              <w:rPr>
+                <w:rFonts w:ascii="Avenir Book" w:eastAsia="Arial Unicode MS" w:hAnsi="Avenir Book" w:cs="Arial Unicode MS"/>
+                <w:sz w:val="20"/>
+                <w:szCs w:val="20"/>
+                <w:lang w:val="es-MX"/>
+              </w:rPr>
+              <w:t xml:space="preserve">Imprime tu escuela de procedencia </w:t>
+            </w:r>
+          </w:p>
+          <w:p>
+            <w:pPr>
+              <w:pStyle w:val="Sinespaciado"/>
+              <w:rPr>
+                <w:rFonts w:ascii="Avenir Book" w:eastAsia="Arial Unicode MS" w:hAnsi="Avenir Book" w:cs="Arial Unicode MS"/>
+                <w:sz w:val="20"/>
+                <w:szCs w:val="20"/>
+                <w:lang w:val="es-MX"/>
+              </w:rPr>
+            </w:pPr>
+            <w:r>
+              <w:rPr>
+                <w:rFonts w:ascii="Avenir Book" w:eastAsia="Arial Unicode MS" w:hAnsi="Avenir Book" w:cs="Arial Unicode MS"/>
+                <w:sz w:val="20"/>
+                <w:szCs w:val="20"/>
+                <w:lang w:val="es-MX"/>
+              </w:rPr>
+              <w:t>Imprime una breve descripción tuya</w:t>
+            </w:r>
           </w:p>
           <w:p>
             <w:pPr>
@@ -1866,6 +2018,38 @@
               </w:rPr>
               <w:t>Entradas:</w:t>
             </w:r>
+            <w:r>
+              <w:rPr>
+                <w:rFonts w:ascii="Avenir Book" w:eastAsia="Arial Unicode MS" w:hAnsi="Avenir Book" w:cs="Arial Unicode MS"/>
+                <w:bCs/>
+                <w:sz w:val="20"/>
+                <w:szCs w:val="22"/>
+                <w:lang w:val="es-MX"/>
+              </w:rPr>
+              <w:t xml:space="preserve"> </w:t>
+            </w:r>
+            <w:r>
+              <w:rPr>
+                <w:rFonts w:ascii="Avenir Book" w:eastAsia="Arial Unicode MS" w:hAnsi="Avenir Book" w:cs="Arial Unicode MS"/>
+                <w:bCs/>
+                <w:sz w:val="20"/>
+                <w:szCs w:val="22"/>
+                <w:lang w:val="es-MX"/>
+              </w:rPr>
+              <w:t>velocidad (v)</w:t>
+            </w:r>
+          </w:p>
+          <w:p>
+            <w:pPr>
+              <w:pStyle w:val="Sinespaciado"/>
+              <w:rPr>
+                <w:rFonts w:ascii="Avenir Book" w:eastAsia="Arial Unicode MS" w:hAnsi="Avenir Book" w:cs="Arial Unicode MS"/>
+                <w:bCs/>
+                <w:sz w:val="20"/>
+                <w:szCs w:val="22"/>
+                <w:lang w:val="es-MX"/>
+              </w:rPr>
+            </w:pPr>
           </w:p>
           <w:p>
             <w:pPr>
@@ -1888,6 +2072,94 @@
               </w:rPr>
               <w:t>Salidas:</w:t>
             </w:r>
+            <w:r>
+              <w:rPr>
+                <w:rFonts w:ascii="Avenir Book" w:eastAsia="Arial Unicode MS" w:hAnsi="Avenir Book" w:cs="Arial Unicode MS"/>
+                <w:bCs/>
+                <w:sz w:val="20"/>
+                <w:szCs w:val="22"/>
+                <w:lang w:val="es-MX"/>
+              </w:rPr>
+              <w:t xml:space="preserve"> </w:t>
+            </w:r>
+          </w:p>
+          <w:p>
+            <w:pPr>
+              <w:pStyle w:val="Sinespaciado"/>
+              <w:rPr>
+                <w:rFonts w:ascii="Avenir Book" w:eastAsia="Arial Unicode MS" w:hAnsi="Avenir Book" w:cs="Arial Unicode MS"/>
+                <w:bCs/>
+                <w:sz w:val="20"/>
+                <w:szCs w:val="22"/>
+                <w:lang w:val="es-MX"/>
+              </w:rPr>
+            </w:pPr>
+            <w:r>
+              <w:rPr>
+                <w:rFonts w:ascii="Avenir Book" w:eastAsia="Arial Unicode MS" w:hAnsi="Avenir Book" w:cs="Arial Unicode MS"/>
+                <w:bCs/>
+                <w:sz w:val="20"/>
+                <w:szCs w:val="22"/>
+                <w:lang w:val="es-MX"/>
+              </w:rPr>
+              <w:t>distancia en km que recorre en 6 hrs. (distancia1)</w:t>
+            </w:r>
+          </w:p>
+          <w:p>
+            <w:pPr>
+              <w:pStyle w:val="Sinespaciado"/>
+              <w:rPr>
+                <w:rFonts w:ascii="Avenir Book" w:eastAsia="Arial Unicode MS" w:hAnsi="Avenir Book" w:cs="Arial Unicode MS"/>
+                <w:bCs/>
+                <w:sz w:val="20"/>
+                <w:szCs w:val="22"/>
+                <w:lang w:val="es-MX"/>
+              </w:rPr>
+            </w:pPr>
+            <w:r>
+              <w:rPr>
+                <w:rFonts w:ascii="Avenir Book" w:eastAsia="Arial Unicode MS" w:hAnsi="Avenir Book" w:cs="Arial Unicode MS"/>
+                <w:bCs/>
+                <w:sz w:val="20"/>
+                <w:szCs w:val="22"/>
+                <w:lang w:val="es-MX"/>
+              </w:rPr>
+              <w:t>distancia en km que recorre en 3.5 hrs. (distancia2)</w:t>
+            </w:r>
+          </w:p>
+          <w:p>
+            <w:pPr>
+              <w:pStyle w:val="Sinespaciado"/>
+              <w:rPr>
+                <w:rFonts w:ascii="Avenir Book" w:eastAsia="Arial Unicode MS" w:hAnsi="Avenir Book" w:cs="Arial Unicode MS"/>
+                <w:bCs/>
+                <w:sz w:val="20"/>
+                <w:szCs w:val="22"/>
+                <w:lang w:val="es-MX"/>
+              </w:rPr>
+            </w:pPr>
+            <w:r>
+              <w:rPr>
+                <w:rFonts w:ascii="Avenir Book" w:eastAsia="Arial Unicode MS" w:hAnsi="Avenir Book" w:cs="Arial Unicode MS"/>
+                <w:bCs/>
+                <w:sz w:val="20"/>
+                <w:szCs w:val="22"/>
+                <w:lang w:val="es-MX"/>
+              </w:rPr>
+              <w:t>El tiempo en horas y minutos que requiere para recorrer 485 km. (tiempo)</w:t>
+            </w:r>
+          </w:p>
+          <w:p>
+            <w:pPr>
+              <w:pStyle w:val="Sinespaciado"/>
+              <w:rPr>
+                <w:rFonts w:ascii="Avenir Book" w:eastAsia="Arial Unicode MS" w:hAnsi="Avenir Book" w:cs="Arial Unicode MS"/>
+                <w:bCs/>
+                <w:sz w:val="20"/>
+                <w:szCs w:val="22"/>
+                <w:lang w:val="es-MX"/>
+              </w:rPr>
+            </w:pPr>
           </w:p>
           <w:p>
             <w:pPr>
@@ -1910,6 +2182,82 @@
               </w:rPr>
               <w:t>Relación E/S:</w:t>
             </w:r>
+            <w:r>
+              <w:rPr>
+                <w:rFonts w:ascii="Avenir Book" w:eastAsia="Arial Unicode MS" w:hAnsi="Avenir Book" w:cs="Arial Unicode MS"/>
+                <w:bCs/>
+                <w:sz w:val="20"/>
+                <w:szCs w:val="22"/>
+                <w:lang w:val="es-MX"/>
+              </w:rPr>
+              <w:t xml:space="preserve"> </w:t>
+            </w:r>
+          </w:p>
+          <w:p>
+            <w:pPr>
+              <w:pStyle w:val="Sinespaciado"/>
+              <w:rPr>
+                <w:rFonts w:ascii="Avenir Book" w:eastAsia="Arial Unicode MS" w:hAnsi="Avenir Book" w:cs="Arial Unicode MS"/>
+                <w:bCs/>
+                <w:sz w:val="20"/>
+                <w:szCs w:val="22"/>
+                <w:lang w:val="es-MX"/>
+              </w:rPr>
+            </w:pPr>
+            <w:r>
+              <w:rPr>
+                <w:rFonts w:ascii="Avenir Book" w:eastAsia="Arial Unicode MS" w:hAnsi="Avenir Book" w:cs="Arial Unicode MS"/>
+                <w:bCs/>
+                <w:sz w:val="20"/>
+                <w:szCs w:val="22"/>
+                <w:lang w:val="es-MX"/>
+              </w:rPr>
+              <w:t>distancia1 = (v*t)</w:t>
+            </w:r>
+          </w:p>
+          <w:p>
+            <w:pPr>
+              <w:pStyle w:val="Sinespaciado"/>
+              <w:rPr>
+                <w:rFonts w:ascii="Avenir Book" w:eastAsia="Arial Unicode MS" w:hAnsi="Avenir Book" w:cs="Arial Unicode MS"/>
+                <w:bCs/>
+                <w:sz w:val="20"/>
+                <w:szCs w:val="22"/>
+                <w:lang w:val="es-MX"/>
+              </w:rPr>
+            </w:pPr>
+            <w:r>
+              <w:rPr>
+                <w:rFonts w:ascii="Avenir Book" w:eastAsia="Arial Unicode MS" w:hAnsi="Avenir Book" w:cs="Arial Unicode MS"/>
+                <w:bCs/>
+                <w:sz w:val="20"/>
+                <w:szCs w:val="22"/>
+                <w:lang w:val="es-MX"/>
+              </w:rPr>
+              <w:t>distancia2= (v*t)</w:t>
+            </w:r>
+          </w:p>
+          <w:p>
+            <w:pPr>
+              <w:pStyle w:val="Sinespaciado"/>
+              <w:rPr>
+                <w:rFonts w:ascii="Avenir Book" w:eastAsia="Arial Unicode MS" w:hAnsi="Avenir Book" w:cs="Arial Unicode MS"/>
+                <w:bCs/>
+                <w:sz w:val="20"/>
+                <w:szCs w:val="22"/>
+                <w:lang w:val="es-MX"/>
+              </w:rPr>
+            </w:pPr>
+            <w:r>
+              <w:rPr>
+                <w:rFonts w:ascii="Avenir Book" w:eastAsia="Arial Unicode MS" w:hAnsi="Avenir Book" w:cs="Arial Unicode MS"/>
+                <w:bCs/>
+                <w:sz w:val="20"/>
+                <w:szCs w:val="22"/>
+                <w:lang w:val="es-MX"/>
+              </w:rPr>
+              <w:t>tiempo= (v/t)</w:t>
+            </w:r>
           </w:p>
           <w:p>
             <w:pPr>
@@ -1974,6 +2322,197 @@
                 <w:lang w:val="es-MX"/>
               </w:rPr>
               <w:t xml:space="preserve"> (foto, captura de pantalla, texto, etc.)</w:t>
+            </w:r>
+          </w:p>
+          <w:p>
+            <w:pPr>
+              <w:pStyle w:val="Sinespaciado"/>
+              <w:rPr>
+                <w:rFonts w:ascii="Avenir Book" w:eastAsia="Arial Unicode MS" w:hAnsi="Avenir Book" w:cs="Arial Unicode MS"/>
+                <w:b/>
+                <w:bCs/>
+                <w:sz w:val="20"/>
+                <w:szCs w:val="22"/>
+                <w:lang w:val="es-MX"/>
+              </w:rPr>
+            </w:pPr>
+          </w:p>
+          <w:p>
+            <w:pPr>
+              <w:pStyle w:val="Sinespaciado"/>
+              <w:rPr>
+                <w:rFonts w:ascii="Avenir Book" w:eastAsia="Arial Unicode MS" w:hAnsi="Avenir Book" w:cs="Arial Unicode MS"/>
+                <w:b/>
+                <w:bCs/>
+                <w:sz w:val="20"/>
+                <w:szCs w:val="22"/>
+                <w:lang w:val="es-MX"/>
+              </w:rPr>
+            </w:pPr>
+            <w:r>
+              <w:rPr>
+                <w:rFonts w:ascii="Avenir Book" w:eastAsia="Arial Unicode MS" w:hAnsi="Avenir Book" w:cs="Arial Unicode MS"/>
+                <w:b/>
+                <w:bCs/>
+                <w:sz w:val="20"/>
+                <w:szCs w:val="22"/>
+                <w:lang w:val="es-MX"/>
+              </w:rPr>
+              <w:t xml:space="preserve">Algoritmo </w:t>
+            </w:r>
+          </w:p>
+          <w:p>
+            <w:pPr>
+              <w:pStyle w:val="Sinespaciado"/>
+              <w:rPr>
+                <w:rFonts w:ascii="Avenir Book" w:eastAsia="Arial Unicode MS" w:hAnsi="Avenir Book" w:cs="Arial Unicode MS"/>
+                <w:bCs/>
+                <w:sz w:val="20"/>
+                <w:szCs w:val="22"/>
+                <w:lang w:val="es-MX"/>
+              </w:rPr>
+            </w:pPr>
+            <w:r>
+              <w:rPr>
+                <w:rFonts w:ascii="Avenir Book" w:eastAsia="Arial Unicode MS" w:hAnsi="Avenir Book" w:cs="Arial Unicode MS"/>
+                <w:bCs/>
+                <w:sz w:val="20"/>
+                <w:szCs w:val="22"/>
+                <w:lang w:val="es-MX"/>
+              </w:rPr>
+              <w:t>Lee la velocidad</w:t>
+            </w:r>
+          </w:p>
+          <w:p>
+            <w:pPr>
+              <w:pStyle w:val="Sinespaciado"/>
+              <w:rPr>
+                <w:rFonts w:ascii="Avenir Book" w:eastAsia="Arial Unicode MS" w:hAnsi="Avenir Book" w:cs="Arial Unicode MS"/>
+                <w:bCs/>
+                <w:sz w:val="20"/>
+                <w:szCs w:val="22"/>
+                <w:lang w:val="es-MX"/>
+              </w:rPr>
+            </w:pPr>
+            <w:r>
+              <w:rPr>
+                <w:rFonts w:ascii="Avenir Book" w:eastAsia="Arial Unicode MS" w:hAnsi="Avenir Book" w:cs="Arial Unicode MS"/>
+                <w:bCs/>
+                <w:sz w:val="20"/>
+                <w:szCs w:val="22"/>
+                <w:lang w:val="es-MX"/>
+              </w:rPr>
+              <w:t>distancia6Hrs = velocidad*6</w:t>
+            </w:r>
+          </w:p>
+          <w:p>
+            <w:pPr>
+              <w:pStyle w:val="Sinespaciado"/>
+              <w:rPr>
+                <w:rFonts w:ascii="Avenir Book" w:eastAsia="Arial Unicode MS" w:hAnsi="Avenir Book" w:cs="Arial Unicode MS"/>
+                <w:bCs/>
+                <w:sz w:val="20"/>
+                <w:szCs w:val="22"/>
+                <w:lang w:val="es-MX"/>
+              </w:rPr>
+            </w:pPr>
+            <w:r>
+              <w:rPr>
+                <w:rFonts w:ascii="Avenir Book" w:eastAsia="Arial Unicode MS" w:hAnsi="Avenir Book" w:cs="Arial Unicode MS"/>
+                <w:bCs/>
+                <w:sz w:val="20"/>
+                <w:szCs w:val="22"/>
+                <w:lang w:val="es-MX"/>
+              </w:rPr>
+              <w:t>distancia35Hrs = velocidad*3.5</w:t>
+            </w:r>
+          </w:p>
+          <w:p>
+            <w:pPr>
+              <w:pStyle w:val="Sinespaciado"/>
+              <w:rPr>
+                <w:rFonts w:ascii="Avenir Book" w:eastAsia="Arial Unicode MS" w:hAnsi="Avenir Book" w:cs="Arial Unicode MS"/>
+                <w:bCs/>
+                <w:sz w:val="20"/>
+                <w:szCs w:val="22"/>
+                <w:lang w:val="es-MX"/>
+              </w:rPr>
+            </w:pPr>
+            <w:r>
+              <w:rPr>
+                <w:rFonts w:ascii="Avenir Book" w:eastAsia="Arial Unicode MS" w:hAnsi="Avenir Book" w:cs="Arial Unicode MS"/>
+                <w:bCs/>
+                <w:sz w:val="20"/>
+                <w:szCs w:val="22"/>
+                <w:lang w:val="es-MX"/>
+              </w:rPr>
+              <w:t>tiempo485Km = 485/velocidad</w:t>
+            </w:r>
+          </w:p>
+          <w:p>
+            <w:pPr>
+              <w:pStyle w:val="Sinespaciado"/>
+              <w:rPr>
+                <w:rFonts w:ascii="Avenir Book" w:eastAsia="Arial Unicode MS" w:hAnsi="Avenir Book" w:cs="Arial Unicode MS"/>
+                <w:bCs/>
+                <w:sz w:val="20"/>
+                <w:szCs w:val="22"/>
+                <w:lang w:val="es-MX"/>
+              </w:rPr>
+            </w:pPr>
+            <w:r>
+              <w:rPr>
+                <w:rFonts w:ascii="Avenir Book" w:eastAsia="Arial Unicode MS" w:hAnsi="Avenir Book" w:cs="Arial Unicode MS"/>
+                <w:bCs/>
+                <w:sz w:val="20"/>
+                <w:szCs w:val="22"/>
+                <w:lang w:val="es-MX"/>
+              </w:rPr>
+              <w:t>Imprimir distancia6Hrs</w:t>
+            </w:r>
+          </w:p>
+          <w:p>
+            <w:pPr>
+              <w:pStyle w:val="Sinespaciado"/>
+              <w:rPr>
+                <w:rFonts w:ascii="Avenir Book" w:eastAsia="Arial Unicode MS" w:hAnsi="Avenir Book" w:cs="Arial Unicode MS"/>
+                <w:bCs/>
+                <w:sz w:val="20"/>
+                <w:szCs w:val="22"/>
+                <w:lang w:val="es-MX"/>
+              </w:rPr>
+            </w:pPr>
+            <w:r>
+              <w:rPr>
+                <w:rFonts w:ascii="Avenir Book" w:eastAsia="Arial Unicode MS" w:hAnsi="Avenir Book" w:cs="Arial Unicode MS"/>
+                <w:bCs/>
+                <w:sz w:val="20"/>
+                <w:szCs w:val="22"/>
+                <w:lang w:val="es-MX"/>
+              </w:rPr>
+              <w:t>Imprimir distancia35Hrs</w:t>
+            </w:r>
+          </w:p>
+          <w:p>
+            <w:pPr>
+              <w:pStyle w:val="Sinespaciado"/>
+              <w:rPr>
+                <w:rFonts w:ascii="Avenir Book" w:eastAsia="Arial Unicode MS" w:hAnsi="Avenir Book" w:cs="Arial Unicode MS"/>
+                <w:bCs/>
+                <w:sz w:val="20"/>
+                <w:szCs w:val="22"/>
+                <w:lang w:val="es-MX"/>
+              </w:rPr>
+            </w:pPr>
+            <w:r>
+              <w:rPr>
+                <w:rFonts w:ascii="Avenir Book" w:eastAsia="Arial Unicode MS" w:hAnsi="Avenir Book" w:cs="Arial Unicode MS"/>
+                <w:bCs/>
+                <w:sz w:val="20"/>
+                <w:szCs w:val="22"/>
+                <w:lang w:val="es-MX"/>
+              </w:rPr>
+              <w:t>Imprimir tiempo485Km</w:t>
             </w:r>
           </w:p>
           <w:p>
@@ -2800,6 +3339,78 @@
               </w:rPr>
               <w:t>Entradas:</w:t>
             </w:r>
+            <w:r>
+              <w:rPr>
+                <w:rFonts w:ascii="Avenir Book" w:eastAsia="Arial Unicode MS" w:hAnsi="Avenir Book" w:cs="Arial Unicode MS"/>
+                <w:bCs/>
+                <w:sz w:val="20"/>
+                <w:szCs w:val="22"/>
+                <w:lang w:val="es-MX"/>
+              </w:rPr>
+              <w:t xml:space="preserve"> costo total de la comida </w:t>
+            </w:r>
+            <w:r>
+              <w:rPr>
+                <w:rFonts w:ascii="Avenir Book" w:eastAsia="Arial Unicode MS" w:hAnsi="Avenir Book" w:cs="Arial Unicode MS"/>
+                <w:bCs/>
+                <w:sz w:val="20"/>
+                <w:szCs w:val="22"/>
+                <w:lang w:val="es-MX"/>
+              </w:rPr>
+              <w:t>(</w:t>
+            </w:r>
+            <w:proofErr w:type="spellStart"/>
+            <w:r>
+              <w:rPr>
+                <w:rFonts w:ascii="Avenir Book" w:eastAsia="Arial Unicode MS" w:hAnsi="Avenir Book" w:cs="Arial Unicode MS"/>
+                <w:bCs/>
+                <w:sz w:val="20"/>
+                <w:szCs w:val="22"/>
+                <w:lang w:val="es-MX"/>
+              </w:rPr>
+              <w:t>c</w:t>
+            </w:r>
+            <w:r>
+              <w:rPr>
+                <w:rFonts w:ascii="Avenir Book" w:eastAsia="Arial Unicode MS" w:hAnsi="Avenir Book" w:cs="Arial Unicode MS"/>
+                <w:bCs/>
+                <w:sz w:val="20"/>
+                <w:szCs w:val="22"/>
+                <w:lang w:val="es-MX"/>
+              </w:rPr>
+              <w:t>os</w:t>
+            </w:r>
+            <w:r>
+              <w:rPr>
+                <w:rFonts w:ascii="Avenir Book" w:eastAsia="Arial Unicode MS" w:hAnsi="Avenir Book" w:cs="Arial Unicode MS"/>
+                <w:bCs/>
+                <w:sz w:val="20"/>
+                <w:szCs w:val="22"/>
+                <w:lang w:val="es-MX"/>
+              </w:rPr>
+              <w:t>t</w:t>
+            </w:r>
+            <w:r>
+              <w:rPr>
+                <w:rFonts w:ascii="Avenir Book" w:eastAsia="Arial Unicode MS" w:hAnsi="Avenir Book" w:cs="Arial Unicode MS"/>
+                <w:bCs/>
+                <w:sz w:val="20"/>
+                <w:szCs w:val="22"/>
+                <w:lang w:val="es-MX"/>
+              </w:rPr>
+              <w:t>oTotal</w:t>
+            </w:r>
+            <w:proofErr w:type="spellEnd"/>
+            <w:r>
+              <w:rPr>
+                <w:rFonts w:ascii="Avenir Book" w:eastAsia="Arial Unicode MS" w:hAnsi="Avenir Book" w:cs="Arial Unicode MS"/>
+                <w:bCs/>
+                <w:sz w:val="20"/>
+                <w:szCs w:val="22"/>
+                <w:lang w:val="es-MX"/>
+              </w:rPr>
+              <w:t>)</w:t>
+            </w:r>
           </w:p>
           <w:p>
             <w:pPr>
@@ -2834,6 +3445,148 @@
                 <w:lang w:val="es-MX"/>
               </w:rPr>
             </w:pPr>
+          </w:p>
+          <w:p>
+            <w:pPr>
+              <w:pStyle w:val="Sinespaciado"/>
+              <w:rPr>
+                <w:rFonts w:ascii="Avenir Book" w:eastAsia="Arial Unicode MS" w:hAnsi="Avenir Book" w:cs="Arial Unicode MS"/>
+                <w:bCs/>
+                <w:sz w:val="20"/>
+                <w:szCs w:val="22"/>
+                <w:lang w:val="es-MX"/>
+              </w:rPr>
+            </w:pPr>
+            <w:r>
+              <w:rPr>
+                <w:rFonts w:ascii="Avenir Book" w:eastAsia="Arial Unicode MS" w:hAnsi="Avenir Book" w:cs="Arial Unicode MS"/>
+                <w:bCs/>
+                <w:sz w:val="20"/>
+                <w:szCs w:val="22"/>
+                <w:lang w:val="es-MX"/>
+              </w:rPr>
+              <w:t>propina</w:t>
+            </w:r>
+            <w:r>
+              <w:rPr>
+                <w:rFonts w:ascii="Avenir Book" w:eastAsia="Arial Unicode MS" w:hAnsi="Avenir Book" w:cs="Arial Unicode MS"/>
+                <w:bCs/>
+                <w:sz w:val="20"/>
+                <w:szCs w:val="22"/>
+                <w:lang w:val="es-MX"/>
+              </w:rPr>
+              <w:t xml:space="preserve"> (propina)</w:t>
+            </w:r>
+          </w:p>
+          <w:p>
+            <w:pPr>
+              <w:pStyle w:val="Sinespaciado"/>
+              <w:rPr>
+                <w:rFonts w:ascii="Avenir Book" w:eastAsia="Arial Unicode MS" w:hAnsi="Avenir Book" w:cs="Arial Unicode MS"/>
+                <w:bCs/>
+                <w:sz w:val="20"/>
+                <w:szCs w:val="22"/>
+                <w:lang w:val="es-MX"/>
+              </w:rPr>
+            </w:pPr>
+            <w:r>
+              <w:rPr>
+                <w:rFonts w:ascii="Avenir Book" w:eastAsia="Arial Unicode MS" w:hAnsi="Avenir Book" w:cs="Arial Unicode MS"/>
+                <w:bCs/>
+                <w:sz w:val="20"/>
+                <w:szCs w:val="22"/>
+                <w:lang w:val="es-MX"/>
+              </w:rPr>
+              <w:t>IVA</w:t>
+            </w:r>
+            <w:r>
+              <w:rPr>
+                <w:rFonts w:ascii="Avenir Book" w:eastAsia="Arial Unicode MS" w:hAnsi="Avenir Book" w:cs="Arial Unicode MS"/>
+                <w:bCs/>
+                <w:sz w:val="20"/>
+                <w:szCs w:val="22"/>
+                <w:lang w:val="es-MX"/>
+              </w:rPr>
+              <w:t xml:space="preserve"> (</w:t>
+            </w:r>
+            <w:proofErr w:type="spellStart"/>
+            <w:r>
+              <w:rPr>
+                <w:rFonts w:ascii="Avenir Book" w:eastAsia="Arial Unicode MS" w:hAnsi="Avenir Book" w:cs="Arial Unicode MS"/>
+                <w:bCs/>
+                <w:sz w:val="20"/>
+                <w:szCs w:val="22"/>
+                <w:lang w:val="es-MX"/>
+              </w:rPr>
+              <w:t>iva</w:t>
+            </w:r>
+            <w:proofErr w:type="spellEnd"/>
+            <w:r>
+              <w:rPr>
+                <w:rFonts w:ascii="Avenir Book" w:eastAsia="Arial Unicode MS" w:hAnsi="Avenir Book" w:cs="Arial Unicode MS"/>
+                <w:bCs/>
+                <w:sz w:val="20"/>
+                <w:szCs w:val="22"/>
+                <w:lang w:val="es-MX"/>
+              </w:rPr>
+              <w:t>)</w:t>
+            </w:r>
+          </w:p>
+          <w:p>
+            <w:pPr>
+              <w:pStyle w:val="Sinespaciado"/>
+              <w:rPr>
+                <w:rFonts w:ascii="Avenir Book" w:eastAsia="Arial Unicode MS" w:hAnsi="Avenir Book" w:cs="Arial Unicode MS"/>
+                <w:bCs/>
+                <w:sz w:val="20"/>
+                <w:szCs w:val="22"/>
+                <w:lang w:val="es-MX"/>
+              </w:rPr>
+            </w:pPr>
+            <w:r>
+              <w:rPr>
+                <w:rFonts w:ascii="Avenir Book" w:eastAsia="Arial Unicode MS" w:hAnsi="Avenir Book" w:cs="Arial Unicode MS"/>
+                <w:bCs/>
+                <w:sz w:val="20"/>
+                <w:szCs w:val="22"/>
+                <w:lang w:val="es-MX"/>
+              </w:rPr>
+              <w:t>total a pagar</w:t>
+            </w:r>
+            <w:r>
+              <w:rPr>
+                <w:rFonts w:ascii="Avenir Book" w:eastAsia="Arial Unicode MS" w:hAnsi="Avenir Book" w:cs="Arial Unicode MS"/>
+                <w:bCs/>
+                <w:sz w:val="20"/>
+                <w:szCs w:val="22"/>
+                <w:lang w:val="es-MX"/>
+              </w:rPr>
+              <w:t xml:space="preserve"> (total)</w:t>
+            </w:r>
+          </w:p>
+          <w:p>
+            <w:pPr>
+              <w:pStyle w:val="Sinespaciado"/>
+              <w:rPr>
+                <w:rFonts w:ascii="Avenir Book" w:eastAsia="Arial Unicode MS" w:hAnsi="Avenir Book" w:cs="Arial Unicode MS"/>
+                <w:bCs/>
+                <w:sz w:val="20"/>
+                <w:szCs w:val="22"/>
+                <w:lang w:val="es-MX"/>
+              </w:rPr>
+            </w:pPr>
+          </w:p>
+          <w:p>
+            <w:pPr>
+              <w:pStyle w:val="Sinespaciado"/>
+              <w:rPr>
+                <w:rFonts w:ascii="Avenir Book" w:eastAsia="Arial Unicode MS" w:hAnsi="Avenir Book" w:cs="Arial Unicode MS"/>
+                <w:bCs/>
+                <w:sz w:val="20"/>
+                <w:szCs w:val="22"/>
+                <w:lang w:val="es-MX"/>
+              </w:rPr>
+            </w:pPr>
             <w:r>
               <w:rPr>
                 <w:rFonts w:ascii="Avenir Book" w:eastAsia="Arial Unicode MS" w:hAnsi="Avenir Book" w:cs="Arial Unicode MS"/>
@@ -2856,6 +3609,150 @@
                 <w:lang w:val="es-MX"/>
               </w:rPr>
             </w:pPr>
+            <w:r>
+              <w:rPr>
+                <w:rFonts w:ascii="Avenir Book" w:eastAsia="Arial Unicode MS" w:hAnsi="Avenir Book" w:cs="Arial Unicode MS"/>
+                <w:bCs/>
+                <w:sz w:val="20"/>
+                <w:szCs w:val="22"/>
+                <w:lang w:val="es-MX"/>
+              </w:rPr>
+              <w:t>propina = (</w:t>
+            </w:r>
+            <w:proofErr w:type="spellStart"/>
+            <w:r>
+              <w:rPr>
+                <w:rFonts w:ascii="Avenir Book" w:eastAsia="Arial Unicode MS" w:hAnsi="Avenir Book" w:cs="Arial Unicode MS"/>
+                <w:bCs/>
+                <w:sz w:val="20"/>
+                <w:szCs w:val="22"/>
+                <w:lang w:val="es-MX"/>
+              </w:rPr>
+              <w:t>ct</w:t>
+            </w:r>
+            <w:proofErr w:type="spellEnd"/>
+            <w:r>
+              <w:rPr>
+                <w:rFonts w:ascii="Avenir Book" w:eastAsia="Arial Unicode MS" w:hAnsi="Avenir Book" w:cs="Arial Unicode MS"/>
+                <w:bCs/>
+                <w:sz w:val="20"/>
+                <w:szCs w:val="22"/>
+                <w:lang w:val="es-MX"/>
+              </w:rPr>
+              <w:t>*.13)</w:t>
+            </w:r>
+          </w:p>
+          <w:p>
+            <w:pPr>
+              <w:pStyle w:val="Sinespaciado"/>
+              <w:rPr>
+                <w:rFonts w:ascii="Avenir Book" w:eastAsia="Arial Unicode MS" w:hAnsi="Avenir Book" w:cs="Arial Unicode MS"/>
+                <w:bCs/>
+                <w:sz w:val="20"/>
+                <w:szCs w:val="22"/>
+                <w:lang w:val="es-MX"/>
+              </w:rPr>
+            </w:pPr>
+            <w:proofErr w:type="spellStart"/>
+            <w:r>
+              <w:rPr>
+                <w:rFonts w:ascii="Avenir Book" w:eastAsia="Arial Unicode MS" w:hAnsi="Avenir Book" w:cs="Arial Unicode MS"/>
+                <w:bCs/>
+                <w:sz w:val="20"/>
+                <w:szCs w:val="22"/>
+                <w:lang w:val="es-MX"/>
+              </w:rPr>
+              <w:t>iva</w:t>
+            </w:r>
+            <w:proofErr w:type="spellEnd"/>
+            <w:r>
+              <w:rPr>
+                <w:rFonts w:ascii="Avenir Book" w:eastAsia="Arial Unicode MS" w:hAnsi="Avenir Book" w:cs="Arial Unicode MS"/>
+                <w:bCs/>
+                <w:sz w:val="20"/>
+                <w:szCs w:val="22"/>
+                <w:lang w:val="es-MX"/>
+              </w:rPr>
+              <w:t>= (</w:t>
+            </w:r>
+            <w:proofErr w:type="spellStart"/>
+            <w:r>
+              <w:rPr>
+                <w:rFonts w:ascii="Avenir Book" w:eastAsia="Arial Unicode MS" w:hAnsi="Avenir Book" w:cs="Arial Unicode MS"/>
+                <w:bCs/>
+                <w:sz w:val="20"/>
+                <w:szCs w:val="22"/>
+                <w:lang w:val="es-MX"/>
+              </w:rPr>
+              <w:t>ct</w:t>
+            </w:r>
+            <w:proofErr w:type="spellEnd"/>
+            <w:r>
+              <w:rPr>
+                <w:rFonts w:ascii="Avenir Book" w:eastAsia="Arial Unicode MS" w:hAnsi="Avenir Book" w:cs="Arial Unicode MS"/>
+                <w:bCs/>
+                <w:sz w:val="20"/>
+                <w:szCs w:val="22"/>
+                <w:lang w:val="es-MX"/>
+              </w:rPr>
+              <w:t>*.16)</w:t>
+            </w:r>
+          </w:p>
+          <w:p>
+            <w:pPr>
+              <w:pStyle w:val="Sinespaciado"/>
+              <w:rPr>
+                <w:rFonts w:ascii="Avenir Book" w:eastAsia="Arial Unicode MS" w:hAnsi="Avenir Book" w:cs="Arial Unicode MS"/>
+                <w:bCs/>
+                <w:sz w:val="20"/>
+                <w:szCs w:val="22"/>
+                <w:lang w:val="es-MX"/>
+              </w:rPr>
+            </w:pPr>
+            <w:r>
+              <w:rPr>
+                <w:rFonts w:ascii="Avenir Book" w:eastAsia="Arial Unicode MS" w:hAnsi="Avenir Book" w:cs="Arial Unicode MS"/>
+                <w:bCs/>
+                <w:sz w:val="20"/>
+                <w:szCs w:val="22"/>
+                <w:lang w:val="es-MX"/>
+              </w:rPr>
+              <w:t>total= (</w:t>
+            </w:r>
+            <w:proofErr w:type="spellStart"/>
+            <w:r>
+              <w:rPr>
+                <w:rFonts w:ascii="Avenir Book" w:eastAsia="Arial Unicode MS" w:hAnsi="Avenir Book" w:cs="Arial Unicode MS"/>
+                <w:bCs/>
+                <w:sz w:val="20"/>
+                <w:szCs w:val="22"/>
+                <w:lang w:val="es-MX"/>
+              </w:rPr>
+              <w:t>ct+propina+iva</w:t>
+            </w:r>
+            <w:proofErr w:type="spellEnd"/>
+            <w:r>
+              <w:rPr>
+                <w:rFonts w:ascii="Avenir Book" w:eastAsia="Arial Unicode MS" w:hAnsi="Avenir Book" w:cs="Arial Unicode MS"/>
+                <w:bCs/>
+                <w:sz w:val="20"/>
+                <w:szCs w:val="22"/>
+                <w:lang w:val="es-MX"/>
+              </w:rPr>
+              <w:t>)</w:t>
+            </w:r>
+          </w:p>
+          <w:p>
+            <w:pPr>
+              <w:pStyle w:val="Sinespaciado"/>
+              <w:rPr>
+                <w:rFonts w:ascii="Avenir Book" w:eastAsia="Arial Unicode MS" w:hAnsi="Avenir Book" w:cs="Arial Unicode MS"/>
+                <w:bCs/>
+                <w:sz w:val="20"/>
+                <w:szCs w:val="22"/>
+                <w:lang w:val="es-MX"/>
+              </w:rPr>
+            </w:pPr>
           </w:p>
           <w:p>
             <w:pPr>
@@ -2915,12 +3812,365 @@
               <w:pStyle w:val="Sinespaciado"/>
               <w:rPr>
                 <w:rFonts w:ascii="Avenir Book" w:eastAsia="Arial Unicode MS" w:hAnsi="Avenir Book" w:cs="Arial Unicode MS"/>
-                <w:bCs/>
-                <w:sz w:val="20"/>
-                <w:szCs w:val="22"/>
-                <w:lang w:val="es-MX"/>
-              </w:rPr>
-            </w:pPr>
+                <w:b/>
+                <w:bCs/>
+                <w:sz w:val="20"/>
+                <w:szCs w:val="22"/>
+                <w:lang w:val="es-MX"/>
+              </w:rPr>
+            </w:pPr>
+          </w:p>
+          <w:p>
+            <w:pPr>
+              <w:pStyle w:val="Sinespaciado"/>
+              <w:rPr>
+                <w:rFonts w:ascii="Avenir Book" w:eastAsia="Arial Unicode MS" w:hAnsi="Avenir Book" w:cs="Arial Unicode MS"/>
+                <w:b/>
+                <w:bCs/>
+                <w:sz w:val="20"/>
+                <w:szCs w:val="22"/>
+                <w:lang w:val="es-MX"/>
+              </w:rPr>
+            </w:pPr>
+            <w:r>
+              <w:rPr>
+                <w:rFonts w:ascii="Avenir Book" w:eastAsia="Arial Unicode MS" w:hAnsi="Avenir Book" w:cs="Arial Unicode MS"/>
+                <w:b/>
+                <w:bCs/>
+                <w:sz w:val="20"/>
+                <w:szCs w:val="22"/>
+                <w:lang w:val="es-MX"/>
+              </w:rPr>
+              <w:t>Algoritmo</w:t>
+            </w:r>
+          </w:p>
+          <w:p>
+            <w:pPr>
+              <w:pStyle w:val="Sinespaciado"/>
+              <w:rPr>
+                <w:rFonts w:ascii="Avenir Book" w:eastAsia="Arial Unicode MS" w:hAnsi="Avenir Book" w:cs="Arial Unicode MS"/>
+                <w:bCs/>
+                <w:sz w:val="20"/>
+                <w:szCs w:val="22"/>
+                <w:lang w:val="es-MX"/>
+              </w:rPr>
+            </w:pPr>
+            <w:r>
+              <w:rPr>
+                <w:rFonts w:ascii="Avenir Book" w:eastAsia="Arial Unicode MS" w:hAnsi="Avenir Book" w:cs="Arial Unicode MS"/>
+                <w:bCs/>
+                <w:sz w:val="20"/>
+                <w:szCs w:val="22"/>
+                <w:lang w:val="es-MX"/>
+              </w:rPr>
+              <w:t>Lee el costo total de la comida</w:t>
+            </w:r>
+          </w:p>
+          <w:p>
+            <w:pPr>
+              <w:pStyle w:val="Sinespaciado"/>
+              <w:rPr>
+                <w:rFonts w:ascii="Avenir Book" w:eastAsia="Arial Unicode MS" w:hAnsi="Avenir Book" w:cs="Arial Unicode MS"/>
+                <w:bCs/>
+                <w:sz w:val="20"/>
+                <w:szCs w:val="22"/>
+                <w:lang w:val="es-MX"/>
+              </w:rPr>
+            </w:pPr>
+            <w:r>
+              <w:rPr>
+                <w:rFonts w:ascii="Avenir Book" w:eastAsia="Arial Unicode MS" w:hAnsi="Avenir Book" w:cs="Arial Unicode MS"/>
+                <w:bCs/>
+                <w:sz w:val="20"/>
+                <w:szCs w:val="22"/>
+                <w:lang w:val="es-MX"/>
+              </w:rPr>
+              <w:t>propina = (</w:t>
+            </w:r>
+            <w:proofErr w:type="spellStart"/>
+            <w:r>
+              <w:rPr>
+                <w:rFonts w:ascii="Avenir Book" w:eastAsia="Arial Unicode MS" w:hAnsi="Avenir Book" w:cs="Arial Unicode MS"/>
+                <w:bCs/>
+                <w:sz w:val="20"/>
+                <w:szCs w:val="22"/>
+                <w:lang w:val="es-MX"/>
+              </w:rPr>
+              <w:t>c</w:t>
+            </w:r>
+            <w:r>
+              <w:rPr>
+                <w:rFonts w:ascii="Avenir Book" w:eastAsia="Arial Unicode MS" w:hAnsi="Avenir Book" w:cs="Arial Unicode MS"/>
+                <w:bCs/>
+                <w:sz w:val="20"/>
+                <w:szCs w:val="22"/>
+                <w:lang w:val="es-MX"/>
+              </w:rPr>
+              <w:t>ostoTotal</w:t>
+            </w:r>
+            <w:proofErr w:type="spellEnd"/>
+            <w:r>
+              <w:rPr>
+                <w:rFonts w:ascii="Avenir Book" w:eastAsia="Arial Unicode MS" w:hAnsi="Avenir Book" w:cs="Arial Unicode MS"/>
+                <w:bCs/>
+                <w:sz w:val="20"/>
+                <w:szCs w:val="22"/>
+                <w:lang w:val="es-MX"/>
+              </w:rPr>
+              <w:t>*.13)</w:t>
+            </w:r>
+          </w:p>
+          <w:p>
+            <w:pPr>
+              <w:pStyle w:val="Sinespaciado"/>
+              <w:rPr>
+                <w:rFonts w:ascii="Avenir Book" w:eastAsia="Arial Unicode MS" w:hAnsi="Avenir Book" w:cs="Arial Unicode MS"/>
+                <w:bCs/>
+                <w:sz w:val="20"/>
+                <w:szCs w:val="22"/>
+                <w:lang w:val="es-MX"/>
+              </w:rPr>
+            </w:pPr>
+            <w:proofErr w:type="spellStart"/>
+            <w:r>
+              <w:rPr>
+                <w:rFonts w:ascii="Avenir Book" w:eastAsia="Arial Unicode MS" w:hAnsi="Avenir Book" w:cs="Arial Unicode MS"/>
+                <w:bCs/>
+                <w:sz w:val="20"/>
+                <w:szCs w:val="22"/>
+                <w:lang w:val="es-MX"/>
+              </w:rPr>
+              <w:t>iva</w:t>
+            </w:r>
+            <w:proofErr w:type="spellEnd"/>
+            <w:r>
+              <w:rPr>
+                <w:rFonts w:ascii="Avenir Book" w:eastAsia="Arial Unicode MS" w:hAnsi="Avenir Book" w:cs="Arial Unicode MS"/>
+                <w:bCs/>
+                <w:sz w:val="20"/>
+                <w:szCs w:val="22"/>
+                <w:lang w:val="es-MX"/>
+              </w:rPr>
+              <w:t>= (</w:t>
+            </w:r>
+            <w:proofErr w:type="spellStart"/>
+            <w:r>
+              <w:rPr>
+                <w:rFonts w:ascii="Avenir Book" w:eastAsia="Arial Unicode MS" w:hAnsi="Avenir Book" w:cs="Arial Unicode MS"/>
+                <w:bCs/>
+                <w:sz w:val="20"/>
+                <w:szCs w:val="22"/>
+                <w:lang w:val="es-MX"/>
+              </w:rPr>
+              <w:t>c</w:t>
+            </w:r>
+            <w:r>
+              <w:rPr>
+                <w:rFonts w:ascii="Avenir Book" w:eastAsia="Arial Unicode MS" w:hAnsi="Avenir Book" w:cs="Arial Unicode MS"/>
+                <w:bCs/>
+                <w:sz w:val="20"/>
+                <w:szCs w:val="22"/>
+                <w:lang w:val="es-MX"/>
+              </w:rPr>
+              <w:t>ostoTotal</w:t>
+            </w:r>
+            <w:proofErr w:type="spellEnd"/>
+            <w:r>
+              <w:rPr>
+                <w:rFonts w:ascii="Avenir Book" w:eastAsia="Arial Unicode MS" w:hAnsi="Avenir Book" w:cs="Arial Unicode MS"/>
+                <w:bCs/>
+                <w:sz w:val="20"/>
+                <w:szCs w:val="22"/>
+                <w:lang w:val="es-MX"/>
+              </w:rPr>
+              <w:t>*.16)</w:t>
+            </w:r>
+          </w:p>
+          <w:p>
+            <w:pPr>
+              <w:pStyle w:val="Sinespaciado"/>
+              <w:rPr>
+                <w:rFonts w:ascii="Avenir Book" w:eastAsia="Arial Unicode MS" w:hAnsi="Avenir Book" w:cs="Arial Unicode MS"/>
+                <w:bCs/>
+                <w:sz w:val="20"/>
+                <w:szCs w:val="22"/>
+                <w:lang w:val="es-MX"/>
+              </w:rPr>
+            </w:pPr>
+            <w:r>
+              <w:rPr>
+                <w:rFonts w:ascii="Avenir Book" w:eastAsia="Arial Unicode MS" w:hAnsi="Avenir Book" w:cs="Arial Unicode MS"/>
+                <w:bCs/>
+                <w:sz w:val="20"/>
+                <w:szCs w:val="22"/>
+                <w:lang w:val="es-MX"/>
+              </w:rPr>
+              <w:t>total= (</w:t>
+            </w:r>
+            <w:proofErr w:type="spellStart"/>
+            <w:r>
+              <w:rPr>
+                <w:rFonts w:ascii="Avenir Book" w:eastAsia="Arial Unicode MS" w:hAnsi="Avenir Book" w:cs="Arial Unicode MS"/>
+                <w:bCs/>
+                <w:sz w:val="20"/>
+                <w:szCs w:val="22"/>
+                <w:lang w:val="es-MX"/>
+              </w:rPr>
+              <w:t>c</w:t>
+            </w:r>
+            <w:r>
+              <w:rPr>
+                <w:rFonts w:ascii="Avenir Book" w:eastAsia="Arial Unicode MS" w:hAnsi="Avenir Book" w:cs="Arial Unicode MS"/>
+                <w:bCs/>
+                <w:sz w:val="20"/>
+                <w:szCs w:val="22"/>
+                <w:lang w:val="es-MX"/>
+              </w:rPr>
+              <w:t>ostoTotal</w:t>
+            </w:r>
+            <w:r>
+              <w:rPr>
+                <w:rFonts w:ascii="Avenir Book" w:eastAsia="Arial Unicode MS" w:hAnsi="Avenir Book" w:cs="Arial Unicode MS"/>
+                <w:bCs/>
+                <w:sz w:val="20"/>
+                <w:szCs w:val="22"/>
+                <w:lang w:val="es-MX"/>
+              </w:rPr>
+              <w:t>+propina+iva</w:t>
+            </w:r>
+            <w:proofErr w:type="spellEnd"/>
+            <w:r>
+              <w:rPr>
+                <w:rFonts w:ascii="Avenir Book" w:eastAsia="Arial Unicode MS" w:hAnsi="Avenir Book" w:cs="Arial Unicode MS"/>
+                <w:bCs/>
+                <w:sz w:val="20"/>
+                <w:szCs w:val="22"/>
+                <w:lang w:val="es-MX"/>
+              </w:rPr>
+              <w:t>)</w:t>
+            </w:r>
+          </w:p>
+          <w:p>
+            <w:pPr>
+              <w:pStyle w:val="Sinespaciado"/>
+              <w:rPr>
+                <w:rFonts w:ascii="Avenir Book" w:eastAsia="Arial Unicode MS" w:hAnsi="Avenir Book" w:cs="Arial Unicode MS"/>
+                <w:bCs/>
+                <w:sz w:val="20"/>
+                <w:szCs w:val="22"/>
+                <w:lang w:val="es-MX"/>
+              </w:rPr>
+            </w:pPr>
+            <w:r>
+              <w:rPr>
+                <w:rFonts w:ascii="Avenir Book" w:eastAsia="Arial Unicode MS" w:hAnsi="Avenir Book" w:cs="Arial Unicode MS"/>
+                <w:bCs/>
+                <w:sz w:val="20"/>
+                <w:szCs w:val="22"/>
+                <w:lang w:val="es-MX"/>
+              </w:rPr>
+              <w:t xml:space="preserve">Imprime </w:t>
+            </w:r>
+            <w:proofErr w:type="spellStart"/>
+            <w:r>
+              <w:rPr>
+                <w:rFonts w:ascii="Avenir Book" w:eastAsia="Arial Unicode MS" w:hAnsi="Avenir Book" w:cs="Arial Unicode MS"/>
+                <w:bCs/>
+                <w:sz w:val="20"/>
+                <w:szCs w:val="22"/>
+                <w:lang w:val="es-MX"/>
+              </w:rPr>
+              <w:t>costoTotal</w:t>
+            </w:r>
+            <w:proofErr w:type="spellEnd"/>
+          </w:p>
+          <w:p>
+            <w:pPr>
+              <w:pStyle w:val="Sinespaciado"/>
+              <w:rPr>
+                <w:rFonts w:ascii="Avenir Book" w:eastAsia="Arial Unicode MS" w:hAnsi="Avenir Book" w:cs="Arial Unicode MS"/>
+                <w:bCs/>
+                <w:sz w:val="20"/>
+                <w:szCs w:val="22"/>
+                <w:lang w:val="es-MX"/>
+              </w:rPr>
+            </w:pPr>
+            <w:r>
+              <w:rPr>
+                <w:rFonts w:ascii="Avenir Book" w:eastAsia="Arial Unicode MS" w:hAnsi="Avenir Book" w:cs="Arial Unicode MS"/>
+                <w:bCs/>
+                <w:sz w:val="20"/>
+                <w:szCs w:val="22"/>
+                <w:lang w:val="es-MX"/>
+              </w:rPr>
+              <w:t>Imprime propina</w:t>
+            </w:r>
+          </w:p>
+          <w:p>
+            <w:pPr>
+              <w:pStyle w:val="Sinespaciado"/>
+              <w:rPr>
+                <w:rFonts w:ascii="Avenir Book" w:eastAsia="Arial Unicode MS" w:hAnsi="Avenir Book" w:cs="Arial Unicode MS"/>
+                <w:bCs/>
+                <w:sz w:val="20"/>
+                <w:szCs w:val="22"/>
+                <w:lang w:val="es-MX"/>
+              </w:rPr>
+            </w:pPr>
+            <w:r>
+              <w:rPr>
+                <w:rFonts w:ascii="Avenir Book" w:eastAsia="Arial Unicode MS" w:hAnsi="Avenir Book" w:cs="Arial Unicode MS"/>
+                <w:bCs/>
+                <w:sz w:val="20"/>
+                <w:szCs w:val="22"/>
+                <w:lang w:val="es-MX"/>
+              </w:rPr>
+              <w:t xml:space="preserve">Imprime </w:t>
+            </w:r>
+            <w:proofErr w:type="spellStart"/>
+            <w:r>
+              <w:rPr>
+                <w:rFonts w:ascii="Avenir Book" w:eastAsia="Arial Unicode MS" w:hAnsi="Avenir Book" w:cs="Arial Unicode MS"/>
+                <w:bCs/>
+                <w:sz w:val="20"/>
+                <w:szCs w:val="22"/>
+                <w:lang w:val="es-MX"/>
+              </w:rPr>
+              <w:t>iva</w:t>
+            </w:r>
+            <w:proofErr w:type="spellEnd"/>
+          </w:p>
+          <w:p>
+            <w:pPr>
+              <w:pStyle w:val="Sinespaciado"/>
+              <w:rPr>
+                <w:rFonts w:ascii="Avenir Book" w:eastAsia="Arial Unicode MS" w:hAnsi="Avenir Book" w:cs="Arial Unicode MS"/>
+                <w:bCs/>
+                <w:sz w:val="20"/>
+                <w:szCs w:val="22"/>
+                <w:lang w:val="es-MX"/>
+              </w:rPr>
+            </w:pPr>
+            <w:r>
+              <w:rPr>
+                <w:rFonts w:ascii="Avenir Book" w:eastAsia="Arial Unicode MS" w:hAnsi="Avenir Book" w:cs="Arial Unicode MS"/>
+                <w:bCs/>
+                <w:sz w:val="20"/>
+                <w:szCs w:val="22"/>
+                <w:lang w:val="es-MX"/>
+              </w:rPr>
+              <w:t xml:space="preserve">Imprime </w:t>
+            </w:r>
+            <w:r>
+              <w:rPr>
+                <w:rFonts w:ascii="Avenir Book" w:eastAsia="Arial Unicode MS" w:hAnsi="Avenir Book" w:cs="Arial Unicode MS"/>
+                <w:bCs/>
+                <w:sz w:val="20"/>
+                <w:szCs w:val="22"/>
+                <w:lang w:val="es-MX"/>
+              </w:rPr>
+              <w:t>total</w:t>
+            </w:r>
           </w:p>
           <w:p>
             <w:pPr>
@@ -3858,6 +5108,16 @@
               </w:rPr>
               <w:t>Entradas:</w:t>
             </w:r>
+            <w:r>
+              <w:rPr>
+                <w:rFonts w:ascii="Avenir Book" w:eastAsia="Arial Unicode MS" w:hAnsi="Avenir Book" w:cs="Arial Unicode MS"/>
+                <w:bCs/>
+                <w:sz w:val="20"/>
+                <w:szCs w:val="22"/>
+                <w:lang w:val="es-MX"/>
+              </w:rPr>
+              <w:t xml:space="preserve"> número de mujeres inscritas (mujeres), número de hombres inscritos (hombres)</w:t>
+            </w:r>
           </w:p>
           <w:p>
             <w:pPr>
@@ -3880,6 +5140,138 @@
               </w:rPr>
               <w:t>Salidas:</w:t>
             </w:r>
+            <w:r>
+              <w:rPr>
+                <w:rFonts w:ascii="Avenir Book" w:eastAsia="Arial Unicode MS" w:hAnsi="Avenir Book" w:cs="Arial Unicode MS"/>
+                <w:bCs/>
+                <w:sz w:val="20"/>
+                <w:szCs w:val="22"/>
+                <w:lang w:val="es-MX"/>
+              </w:rPr>
+              <w:t xml:space="preserve"> </w:t>
+            </w:r>
+          </w:p>
+          <w:p>
+            <w:pPr>
+              <w:pStyle w:val="Sinespaciado"/>
+              <w:rPr>
+                <w:rFonts w:ascii="Avenir Book" w:eastAsia="Arial Unicode MS" w:hAnsi="Avenir Book" w:cs="Arial Unicode MS"/>
+                <w:bCs/>
+                <w:sz w:val="20"/>
+                <w:szCs w:val="22"/>
+                <w:lang w:val="es-MX"/>
+              </w:rPr>
+            </w:pPr>
+            <w:r>
+              <w:rPr>
+                <w:rFonts w:ascii="Avenir Book" w:eastAsia="Arial Unicode MS" w:hAnsi="Avenir Book" w:cs="Arial Unicode MS"/>
+                <w:bCs/>
+                <w:sz w:val="20"/>
+                <w:szCs w:val="22"/>
+                <w:lang w:val="es-MX"/>
+              </w:rPr>
+              <w:t>número total de alumnos inscritos (total)</w:t>
+            </w:r>
+          </w:p>
+          <w:p>
+            <w:pPr>
+              <w:pStyle w:val="Sinespaciado"/>
+              <w:rPr>
+                <w:rFonts w:ascii="Avenir Book" w:eastAsia="Arial Unicode MS" w:hAnsi="Avenir Book" w:cs="Arial Unicode MS"/>
+                <w:bCs/>
+                <w:sz w:val="20"/>
+                <w:szCs w:val="22"/>
+                <w:lang w:val="es-MX"/>
+              </w:rPr>
+            </w:pPr>
+            <w:r>
+              <w:rPr>
+                <w:rFonts w:ascii="Avenir Book" w:eastAsia="Arial Unicode MS" w:hAnsi="Avenir Book" w:cs="Arial Unicode MS"/>
+                <w:bCs/>
+                <w:sz w:val="20"/>
+                <w:szCs w:val="22"/>
+                <w:lang w:val="es-MX"/>
+              </w:rPr>
+              <w:t>porcentaje de mujeres (</w:t>
+            </w:r>
+            <w:proofErr w:type="spellStart"/>
+            <w:r>
+              <w:rPr>
+                <w:rFonts w:ascii="Avenir Book" w:eastAsia="Arial Unicode MS" w:hAnsi="Avenir Book" w:cs="Arial Unicode MS"/>
+                <w:bCs/>
+                <w:sz w:val="20"/>
+                <w:szCs w:val="22"/>
+                <w:lang w:val="es-MX"/>
+              </w:rPr>
+              <w:t>porcenm</w:t>
+            </w:r>
+            <w:proofErr w:type="spellEnd"/>
+            <w:r>
+              <w:rPr>
+                <w:rFonts w:ascii="Avenir Book" w:eastAsia="Arial Unicode MS" w:hAnsi="Avenir Book" w:cs="Arial Unicode MS"/>
+                <w:bCs/>
+                <w:sz w:val="20"/>
+                <w:szCs w:val="22"/>
+                <w:lang w:val="es-MX"/>
+              </w:rPr>
+              <w:t>)</w:t>
+            </w:r>
+          </w:p>
+          <w:p>
+            <w:pPr>
+              <w:pStyle w:val="Sinespaciado"/>
+              <w:rPr>
+                <w:rFonts w:ascii="Avenir Book" w:eastAsia="Arial Unicode MS" w:hAnsi="Avenir Book" w:cs="Arial Unicode MS"/>
+                <w:bCs/>
+                <w:sz w:val="20"/>
+                <w:szCs w:val="22"/>
+                <w:lang w:val="es-MX"/>
+              </w:rPr>
+            </w:pPr>
+            <w:r>
+              <w:rPr>
+                <w:rFonts w:ascii="Avenir Book" w:eastAsia="Arial Unicode MS" w:hAnsi="Avenir Book" w:cs="Arial Unicode MS"/>
+                <w:bCs/>
+                <w:sz w:val="20"/>
+                <w:szCs w:val="22"/>
+                <w:lang w:val="es-MX"/>
+              </w:rPr>
+              <w:t>porcentaje de hombres (</w:t>
+            </w:r>
+            <w:proofErr w:type="spellStart"/>
+            <w:r>
+              <w:rPr>
+                <w:rFonts w:ascii="Avenir Book" w:eastAsia="Arial Unicode MS" w:hAnsi="Avenir Book" w:cs="Arial Unicode MS"/>
+                <w:bCs/>
+                <w:sz w:val="20"/>
+                <w:szCs w:val="22"/>
+                <w:lang w:val="es-MX"/>
+              </w:rPr>
+              <w:t>porcenh</w:t>
+            </w:r>
+            <w:proofErr w:type="spellEnd"/>
+            <w:r>
+              <w:rPr>
+                <w:rFonts w:ascii="Avenir Book" w:eastAsia="Arial Unicode MS" w:hAnsi="Avenir Book" w:cs="Arial Unicode MS"/>
+                <w:bCs/>
+                <w:sz w:val="20"/>
+                <w:szCs w:val="22"/>
+                <w:lang w:val="es-MX"/>
+              </w:rPr>
+              <w:t>)</w:t>
+            </w:r>
+          </w:p>
+          <w:p>
+            <w:pPr>
+              <w:pStyle w:val="Sinespaciado"/>
+              <w:rPr>
+                <w:rFonts w:ascii="Avenir Book" w:eastAsia="Arial Unicode MS" w:hAnsi="Avenir Book" w:cs="Arial Unicode MS"/>
+                <w:bCs/>
+                <w:sz w:val="20"/>
+                <w:szCs w:val="22"/>
+                <w:lang w:val="es-MX"/>
+              </w:rPr>
+            </w:pPr>
           </w:p>
           <w:p>
             <w:pPr>
@@ -3914,6 +5306,94 @@
                 <w:lang w:val="es-MX"/>
               </w:rPr>
             </w:pPr>
+            <w:r>
+              <w:rPr>
+                <w:rFonts w:ascii="Avenir Book" w:eastAsia="Arial Unicode MS" w:hAnsi="Avenir Book" w:cs="Arial Unicode MS"/>
+                <w:bCs/>
+                <w:sz w:val="20"/>
+                <w:szCs w:val="22"/>
+                <w:lang w:val="es-MX"/>
+              </w:rPr>
+              <w:t>número total de alumnos inscritos = (</w:t>
+            </w:r>
+            <w:proofErr w:type="spellStart"/>
+            <w:r>
+              <w:rPr>
+                <w:rFonts w:ascii="Avenir Book" w:eastAsia="Arial Unicode MS" w:hAnsi="Avenir Book" w:cs="Arial Unicode MS"/>
+                <w:bCs/>
+                <w:sz w:val="20"/>
+                <w:szCs w:val="22"/>
+                <w:lang w:val="es-MX"/>
+              </w:rPr>
+              <w:t>mujeres+hombres</w:t>
+            </w:r>
+            <w:proofErr w:type="spellEnd"/>
+            <w:r>
+              <w:rPr>
+                <w:rFonts w:ascii="Avenir Book" w:eastAsia="Arial Unicode MS" w:hAnsi="Avenir Book" w:cs="Arial Unicode MS"/>
+                <w:bCs/>
+                <w:sz w:val="20"/>
+                <w:szCs w:val="22"/>
+                <w:lang w:val="es-MX"/>
+              </w:rPr>
+              <w:t>)</w:t>
+            </w:r>
+          </w:p>
+          <w:p>
+            <w:pPr>
+              <w:pStyle w:val="Sinespaciado"/>
+              <w:rPr>
+                <w:rFonts w:ascii="Avenir Book" w:eastAsia="Arial Unicode MS" w:hAnsi="Avenir Book" w:cs="Arial Unicode MS"/>
+                <w:bCs/>
+                <w:sz w:val="20"/>
+                <w:szCs w:val="22"/>
+                <w:lang w:val="es-MX"/>
+              </w:rPr>
+            </w:pPr>
+            <w:r>
+              <w:rPr>
+                <w:rFonts w:ascii="Avenir Book" w:eastAsia="Arial Unicode MS" w:hAnsi="Avenir Book" w:cs="Arial Unicode MS"/>
+                <w:bCs/>
+                <w:sz w:val="20"/>
+                <w:szCs w:val="22"/>
+                <w:lang w:val="es-MX"/>
+              </w:rPr>
+              <w:t>porcentaje de mujeres= (mujeres/total*100)</w:t>
+            </w:r>
+          </w:p>
+          <w:p>
+            <w:pPr>
+              <w:pStyle w:val="Sinespaciado"/>
+              <w:rPr>
+                <w:rFonts w:ascii="Avenir Book" w:eastAsia="Arial Unicode MS" w:hAnsi="Avenir Book" w:cs="Arial Unicode MS"/>
+                <w:bCs/>
+                <w:sz w:val="20"/>
+                <w:szCs w:val="22"/>
+                <w:lang w:val="es-MX"/>
+              </w:rPr>
+            </w:pPr>
+            <w:r>
+              <w:rPr>
+                <w:rFonts w:ascii="Avenir Book" w:eastAsia="Arial Unicode MS" w:hAnsi="Avenir Book" w:cs="Arial Unicode MS"/>
+                <w:bCs/>
+                <w:sz w:val="20"/>
+                <w:szCs w:val="22"/>
+                <w:lang w:val="es-MX"/>
+              </w:rPr>
+              <w:t>porcentaje de hombres= (hombres/total*100)</w:t>
+            </w:r>
+          </w:p>
+          <w:p>
+            <w:pPr>
+              <w:pStyle w:val="Sinespaciado"/>
+              <w:rPr>
+                <w:rFonts w:ascii="Avenir Book" w:eastAsia="Arial Unicode MS" w:hAnsi="Avenir Book" w:cs="Arial Unicode MS"/>
+                <w:bCs/>
+                <w:sz w:val="20"/>
+                <w:szCs w:val="22"/>
+                <w:lang w:val="es-MX"/>
+              </w:rPr>
+            </w:pPr>
           </w:p>
           <w:p>
             <w:pPr>
@@ -3966,6 +5446,241 @@
                 <w:lang w:val="es-MX"/>
               </w:rPr>
               <w:t xml:space="preserve"> (foto, captura de pantalla, texto, etc.)</w:t>
+            </w:r>
+          </w:p>
+          <w:p>
+            <w:pPr>
+              <w:pStyle w:val="Sinespaciado"/>
+              <w:rPr>
+                <w:rFonts w:ascii="Avenir Book" w:eastAsia="Arial Unicode MS" w:hAnsi="Avenir Book" w:cs="Arial Unicode MS"/>
+                <w:b/>
+                <w:bCs/>
+                <w:sz w:val="20"/>
+                <w:szCs w:val="22"/>
+                <w:lang w:val="es-MX"/>
+              </w:rPr>
+            </w:pPr>
+          </w:p>
+          <w:p>
+            <w:pPr>
+              <w:pStyle w:val="Sinespaciado"/>
+              <w:rPr>
+                <w:rFonts w:ascii="Avenir Book" w:eastAsia="Arial Unicode MS" w:hAnsi="Avenir Book" w:cs="Arial Unicode MS"/>
+                <w:b/>
+                <w:bCs/>
+                <w:sz w:val="20"/>
+                <w:szCs w:val="22"/>
+                <w:lang w:val="es-MX"/>
+              </w:rPr>
+            </w:pPr>
+            <w:r>
+              <w:rPr>
+                <w:rFonts w:ascii="Avenir Book" w:eastAsia="Arial Unicode MS" w:hAnsi="Avenir Book" w:cs="Arial Unicode MS"/>
+                <w:b/>
+                <w:bCs/>
+                <w:sz w:val="20"/>
+                <w:szCs w:val="22"/>
+                <w:lang w:val="es-MX"/>
+              </w:rPr>
+              <w:t>Algoritmo</w:t>
+            </w:r>
+          </w:p>
+          <w:p>
+            <w:pPr>
+              <w:pStyle w:val="Sinespaciado"/>
+              <w:rPr>
+                <w:rFonts w:ascii="Avenir Book" w:eastAsia="Arial Unicode MS" w:hAnsi="Avenir Book" w:cs="Arial Unicode MS"/>
+                <w:bCs/>
+                <w:sz w:val="20"/>
+                <w:szCs w:val="22"/>
+                <w:lang w:val="es-MX"/>
+              </w:rPr>
+            </w:pPr>
+            <w:r>
+              <w:rPr>
+                <w:rFonts w:ascii="Avenir Book" w:eastAsia="Arial Unicode MS" w:hAnsi="Avenir Book" w:cs="Arial Unicode MS"/>
+                <w:bCs/>
+                <w:sz w:val="20"/>
+                <w:szCs w:val="22"/>
+                <w:lang w:val="es-MX"/>
+              </w:rPr>
+              <w:t>Lee número de mujeres inscritas</w:t>
+            </w:r>
+          </w:p>
+          <w:p>
+            <w:pPr>
+              <w:pStyle w:val="Sinespaciado"/>
+              <w:rPr>
+                <w:rFonts w:ascii="Avenir Book" w:eastAsia="Arial Unicode MS" w:hAnsi="Avenir Book" w:cs="Arial Unicode MS"/>
+                <w:bCs/>
+                <w:sz w:val="20"/>
+                <w:szCs w:val="22"/>
+                <w:lang w:val="es-MX"/>
+              </w:rPr>
+            </w:pPr>
+            <w:r>
+              <w:rPr>
+                <w:rFonts w:ascii="Avenir Book" w:eastAsia="Arial Unicode MS" w:hAnsi="Avenir Book" w:cs="Arial Unicode MS"/>
+                <w:bCs/>
+                <w:sz w:val="20"/>
+                <w:szCs w:val="22"/>
+                <w:lang w:val="es-MX"/>
+              </w:rPr>
+              <w:t>Lee número de hombres inscritos</w:t>
+            </w:r>
+          </w:p>
+          <w:p>
+            <w:pPr>
+              <w:pStyle w:val="Sinespaciado"/>
+              <w:rPr>
+                <w:rFonts w:ascii="Avenir Book" w:eastAsia="Arial Unicode MS" w:hAnsi="Avenir Book" w:cs="Arial Unicode MS"/>
+                <w:bCs/>
+                <w:sz w:val="20"/>
+                <w:szCs w:val="22"/>
+                <w:lang w:val="es-MX"/>
+              </w:rPr>
+            </w:pPr>
+            <w:r>
+              <w:rPr>
+                <w:rFonts w:ascii="Avenir Book" w:eastAsia="Arial Unicode MS" w:hAnsi="Avenir Book" w:cs="Arial Unicode MS"/>
+                <w:bCs/>
+                <w:sz w:val="20"/>
+                <w:szCs w:val="22"/>
+                <w:lang w:val="es-MX"/>
+              </w:rPr>
+              <w:t>número total de alumnos inscritos = (</w:t>
+            </w:r>
+            <w:proofErr w:type="spellStart"/>
+            <w:r>
+              <w:rPr>
+                <w:rFonts w:ascii="Avenir Book" w:eastAsia="Arial Unicode MS" w:hAnsi="Avenir Book" w:cs="Arial Unicode MS"/>
+                <w:bCs/>
+                <w:sz w:val="20"/>
+                <w:szCs w:val="22"/>
+                <w:lang w:val="es-MX"/>
+              </w:rPr>
+              <w:t>mujeres+hombres</w:t>
+            </w:r>
+            <w:proofErr w:type="spellEnd"/>
+            <w:r>
+              <w:rPr>
+                <w:rFonts w:ascii="Avenir Book" w:eastAsia="Arial Unicode MS" w:hAnsi="Avenir Book" w:cs="Arial Unicode MS"/>
+                <w:bCs/>
+                <w:sz w:val="20"/>
+                <w:szCs w:val="22"/>
+                <w:lang w:val="es-MX"/>
+              </w:rPr>
+              <w:t>)</w:t>
+            </w:r>
+          </w:p>
+          <w:p>
+            <w:pPr>
+              <w:pStyle w:val="Sinespaciado"/>
+              <w:rPr>
+                <w:rFonts w:ascii="Avenir Book" w:eastAsia="Arial Unicode MS" w:hAnsi="Avenir Book" w:cs="Arial Unicode MS"/>
+                <w:bCs/>
+                <w:sz w:val="20"/>
+                <w:szCs w:val="22"/>
+                <w:lang w:val="es-MX"/>
+              </w:rPr>
+            </w:pPr>
+            <w:r>
+              <w:rPr>
+                <w:rFonts w:ascii="Avenir Book" w:eastAsia="Arial Unicode MS" w:hAnsi="Avenir Book" w:cs="Arial Unicode MS"/>
+                <w:bCs/>
+                <w:sz w:val="20"/>
+                <w:szCs w:val="22"/>
+                <w:lang w:val="es-MX"/>
+              </w:rPr>
+              <w:t>porcentaje de mujeres= (mujeres/total*100)</w:t>
+            </w:r>
+          </w:p>
+          <w:p>
+            <w:pPr>
+              <w:pStyle w:val="Sinespaciado"/>
+              <w:rPr>
+                <w:rFonts w:ascii="Avenir Book" w:eastAsia="Arial Unicode MS" w:hAnsi="Avenir Book" w:cs="Arial Unicode MS"/>
+                <w:bCs/>
+                <w:sz w:val="20"/>
+                <w:szCs w:val="22"/>
+                <w:lang w:val="es-MX"/>
+              </w:rPr>
+            </w:pPr>
+            <w:r>
+              <w:rPr>
+                <w:rFonts w:ascii="Avenir Book" w:eastAsia="Arial Unicode MS" w:hAnsi="Avenir Book" w:cs="Arial Unicode MS"/>
+                <w:bCs/>
+                <w:sz w:val="20"/>
+                <w:szCs w:val="22"/>
+                <w:lang w:val="es-MX"/>
+              </w:rPr>
+              <w:t>porcentaje de hombres= (hombres/total*100)</w:t>
+            </w:r>
+          </w:p>
+          <w:p>
+            <w:pPr>
+              <w:pStyle w:val="Sinespaciado"/>
+              <w:rPr>
+                <w:rFonts w:ascii="Avenir Book" w:eastAsia="Arial Unicode MS" w:hAnsi="Avenir Book" w:cs="Arial Unicode MS"/>
+                <w:bCs/>
+                <w:sz w:val="20"/>
+                <w:szCs w:val="22"/>
+                <w:lang w:val="es-MX"/>
+              </w:rPr>
+            </w:pPr>
+            <w:r>
+              <w:rPr>
+                <w:rFonts w:ascii="Avenir Book" w:eastAsia="Arial Unicode MS" w:hAnsi="Avenir Book" w:cs="Arial Unicode MS"/>
+                <w:bCs/>
+                <w:sz w:val="20"/>
+                <w:szCs w:val="22"/>
+                <w:lang w:val="es-MX"/>
+              </w:rPr>
+              <w:t>Imprime el número total de inscritos</w:t>
+            </w:r>
+          </w:p>
+          <w:p>
+            <w:pPr>
+              <w:pStyle w:val="Sinespaciado"/>
+              <w:rPr>
+                <w:rFonts w:ascii="Avenir Book" w:eastAsia="Arial Unicode MS" w:hAnsi="Avenir Book" w:cs="Arial Unicode MS"/>
+                <w:bCs/>
+                <w:sz w:val="20"/>
+                <w:szCs w:val="22"/>
+                <w:lang w:val="es-MX"/>
+              </w:rPr>
+            </w:pPr>
+            <w:r>
+              <w:rPr>
+                <w:rFonts w:ascii="Avenir Book" w:eastAsia="Arial Unicode MS" w:hAnsi="Avenir Book" w:cs="Arial Unicode MS"/>
+                <w:bCs/>
+                <w:sz w:val="20"/>
+                <w:szCs w:val="22"/>
+                <w:lang w:val="es-MX"/>
+              </w:rPr>
+              <w:t>Imprime el porcentaje de mujeres</w:t>
+            </w:r>
+          </w:p>
+          <w:p>
+            <w:pPr>
+              <w:pStyle w:val="Sinespaciado"/>
+              <w:rPr>
+                <w:rFonts w:ascii="Avenir Book" w:eastAsia="Arial Unicode MS" w:hAnsi="Avenir Book" w:cs="Arial Unicode MS"/>
+                <w:bCs/>
+                <w:sz w:val="20"/>
+                <w:szCs w:val="22"/>
+                <w:lang w:val="es-MX"/>
+              </w:rPr>
+            </w:pPr>
+            <w:r>
+              <w:rPr>
+                <w:rFonts w:ascii="Avenir Book" w:eastAsia="Arial Unicode MS" w:hAnsi="Avenir Book" w:cs="Arial Unicode MS"/>
+                <w:bCs/>
+                <w:sz w:val="20"/>
+                <w:szCs w:val="22"/>
+                <w:lang w:val="es-MX"/>
+              </w:rPr>
+              <w:t>Imprime el porcentaje de hombres</w:t>
             </w:r>
           </w:p>
           <w:p>
@@ -4126,6 +5841,7 @@
                 <w:szCs w:val="20"/>
                 <w:lang w:val="es-MX"/>
               </w:rPr>
+              <w:lastRenderedPageBreak/>
               <w:t>Ejemplo de salida</w:t>
             </w:r>
             <w:r>
@@ -4461,7 +6177,6 @@
           <w:sz w:val="22"/>
           <w:szCs w:val="22"/>
         </w:rPr>
-        <w:lastRenderedPageBreak/>
         <w:t>5. Elabora un algoritmo y escribe un programa que calcula la distancia entre dos puntos.</w:t>
       </w:r>
     </w:p>
@@ -4478,6 +6193,7 @@
           <w:szCs w:val="22"/>
         </w:rPr>
       </w:pPr>
+      <w:bookmarkStart w:id="0" w:name="_GoBack"/>
       <w:r>
         <w:rPr>
           <w:rFonts w:ascii="Avenir Book" w:eastAsia="Arial Unicode MS" w:hAnsi="Avenir Book" w:cs="Arial Unicode MS"/>
@@ -4555,6 +6271,7 @@
         <w:t>) del segundo punto.</w:t>
       </w:r>
     </w:p>
+    <w:bookmarkEnd w:id="0"/>
     <w:p>
       <w:pPr>
         <w:pStyle w:val="Sinespaciado"/>
@@ -4805,6 +6522,16 @@
               </w:rPr>
               <w:t>Entradas:</w:t>
             </w:r>
+            <w:r>
+              <w:rPr>
+                <w:rFonts w:ascii="Avenir Book" w:eastAsia="Arial Unicode MS" w:hAnsi="Avenir Book" w:cs="Arial Unicode MS"/>
+                <w:bCs/>
+                <w:sz w:val="20"/>
+                <w:szCs w:val="22"/>
+                <w:lang w:val="es-MX"/>
+              </w:rPr>
+              <w:t xml:space="preserve"> x1, y1, x2, y2</w:t>
+            </w:r>
           </w:p>
           <w:p>
             <w:pPr>
@@ -4827,6 +6554,16 @@
               </w:rPr>
               <w:t>Salidas:</w:t>
             </w:r>
+            <w:r>
+              <w:rPr>
+                <w:rFonts w:ascii="Avenir Book" w:eastAsia="Arial Unicode MS" w:hAnsi="Avenir Book" w:cs="Arial Unicode MS"/>
+                <w:bCs/>
+                <w:sz w:val="20"/>
+                <w:szCs w:val="22"/>
+                <w:lang w:val="es-MX"/>
+              </w:rPr>
+              <w:t xml:space="preserve"> distancia entre dos puntos (distancia)</w:t>
+            </w:r>
           </w:p>
           <w:p>
             <w:pPr>
@@ -4849,18 +6586,48 @@
               </w:rPr>
               <w:t>Relación E/S:</w:t>
             </w:r>
-          </w:p>
-          <w:p>
-            <w:pPr>
-              <w:pStyle w:val="Sinespaciado"/>
-              <w:rPr>
-                <w:rFonts w:ascii="Avenir Book" w:eastAsia="Arial Unicode MS" w:hAnsi="Avenir Book" w:cs="Arial Unicode MS"/>
-                <w:bCs/>
-                <w:sz w:val="20"/>
-                <w:szCs w:val="22"/>
-                <w:lang w:val="es-MX"/>
-              </w:rPr>
-            </w:pPr>
+            <w:r>
+              <w:rPr>
+                <w:rFonts w:ascii="Avenir Book" w:eastAsia="Arial Unicode MS" w:hAnsi="Avenir Book" w:cs="Arial Unicode MS"/>
+                <w:bCs/>
+                <w:sz w:val="20"/>
+                <w:szCs w:val="22"/>
+                <w:lang w:val="es-MX"/>
+              </w:rPr>
+              <w:t xml:space="preserve"> distancia= ((x2-x</w:t>
+            </w:r>
+            <w:proofErr w:type="gramStart"/>
+            <w:r>
+              <w:rPr>
+                <w:rFonts w:ascii="Avenir Book" w:eastAsia="Arial Unicode MS" w:hAnsi="Avenir Book" w:cs="Arial Unicode MS"/>
+                <w:bCs/>
+                <w:sz w:val="20"/>
+                <w:szCs w:val="22"/>
+                <w:lang w:val="es-MX"/>
+              </w:rPr>
+              <w:t>1)+(</w:t>
+            </w:r>
+            <w:proofErr w:type="gramEnd"/>
+            <w:r>
+              <w:rPr>
+                <w:rFonts w:ascii="Avenir Book" w:eastAsia="Arial Unicode MS" w:hAnsi="Avenir Book" w:cs="Arial Unicode MS"/>
+                <w:bCs/>
+                <w:sz w:val="20"/>
+                <w:szCs w:val="22"/>
+                <w:lang w:val="es-MX"/>
+              </w:rPr>
+              <w:t>y2-y1))**0.5</w:t>
+            </w:r>
+            <w:r>
+              <w:rPr>
+                <w:rFonts w:ascii="Avenir Book" w:eastAsia="Arial Unicode MS" w:hAnsi="Avenir Book" w:cs="Arial Unicode MS"/>
+                <w:bCs/>
+                <w:sz w:val="20"/>
+                <w:szCs w:val="22"/>
+                <w:lang w:val="es-MX"/>
+              </w:rPr>
+              <w:t xml:space="preserve"> </w:t>
+            </w:r>
           </w:p>
           <w:p>
             <w:pPr>
@@ -4920,12 +6687,219 @@
               <w:pStyle w:val="Sinespaciado"/>
               <w:rPr>
                 <w:rFonts w:ascii="Avenir Book" w:eastAsia="Arial Unicode MS" w:hAnsi="Avenir Book" w:cs="Arial Unicode MS"/>
-                <w:bCs/>
-                <w:sz w:val="20"/>
-                <w:szCs w:val="22"/>
-                <w:lang w:val="es-MX"/>
-              </w:rPr>
-            </w:pPr>
+                <w:b/>
+                <w:bCs/>
+                <w:sz w:val="20"/>
+                <w:szCs w:val="22"/>
+                <w:lang w:val="es-MX"/>
+              </w:rPr>
+            </w:pPr>
+            <w:r>
+              <w:rPr>
+                <w:rFonts w:ascii="Avenir Book" w:eastAsia="Arial Unicode MS" w:hAnsi="Avenir Book" w:cs="Arial Unicode MS"/>
+                <w:b/>
+                <w:bCs/>
+                <w:sz w:val="20"/>
+                <w:szCs w:val="22"/>
+                <w:lang w:val="es-MX"/>
+              </w:rPr>
+              <w:t>Algoritmo</w:t>
+            </w:r>
+          </w:p>
+          <w:p>
+            <w:pPr>
+              <w:pStyle w:val="Sinespaciado"/>
+              <w:rPr>
+                <w:rFonts w:ascii="Avenir Book" w:eastAsia="Arial Unicode MS" w:hAnsi="Avenir Book" w:cs="Arial Unicode MS"/>
+                <w:bCs/>
+                <w:sz w:val="20"/>
+                <w:szCs w:val="22"/>
+                <w:lang w:val="es-MX"/>
+              </w:rPr>
+            </w:pPr>
+            <w:r>
+              <w:rPr>
+                <w:rFonts w:ascii="Avenir Book" w:eastAsia="Arial Unicode MS" w:hAnsi="Avenir Book" w:cs="Arial Unicode MS"/>
+                <w:bCs/>
+                <w:sz w:val="20"/>
+                <w:szCs w:val="22"/>
+                <w:lang w:val="es-MX"/>
+              </w:rPr>
+              <w:t>Lee x1</w:t>
+            </w:r>
+          </w:p>
+          <w:p>
+            <w:pPr>
+              <w:pStyle w:val="Sinespaciado"/>
+              <w:rPr>
+                <w:rFonts w:ascii="Avenir Book" w:eastAsia="Arial Unicode MS" w:hAnsi="Avenir Book" w:cs="Arial Unicode MS"/>
+                <w:bCs/>
+                <w:sz w:val="20"/>
+                <w:szCs w:val="22"/>
+                <w:lang w:val="es-MX"/>
+              </w:rPr>
+            </w:pPr>
+            <w:r>
+              <w:rPr>
+                <w:rFonts w:ascii="Avenir Book" w:eastAsia="Arial Unicode MS" w:hAnsi="Avenir Book" w:cs="Arial Unicode MS"/>
+                <w:bCs/>
+                <w:sz w:val="20"/>
+                <w:szCs w:val="22"/>
+                <w:lang w:val="es-MX"/>
+              </w:rPr>
+              <w:t>Lee y1</w:t>
+            </w:r>
+          </w:p>
+          <w:p>
+            <w:pPr>
+              <w:pStyle w:val="Sinespaciado"/>
+              <w:rPr>
+                <w:rFonts w:ascii="Avenir Book" w:eastAsia="Arial Unicode MS" w:hAnsi="Avenir Book" w:cs="Arial Unicode MS"/>
+                <w:bCs/>
+                <w:sz w:val="20"/>
+                <w:szCs w:val="22"/>
+                <w:lang w:val="es-MX"/>
+              </w:rPr>
+            </w:pPr>
+            <w:r>
+              <w:rPr>
+                <w:rFonts w:ascii="Avenir Book" w:eastAsia="Arial Unicode MS" w:hAnsi="Avenir Book" w:cs="Arial Unicode MS"/>
+                <w:bCs/>
+                <w:sz w:val="20"/>
+                <w:szCs w:val="22"/>
+                <w:lang w:val="es-MX"/>
+              </w:rPr>
+              <w:t>Lee x2</w:t>
+            </w:r>
+          </w:p>
+          <w:p>
+            <w:pPr>
+              <w:pStyle w:val="Sinespaciado"/>
+              <w:rPr>
+                <w:rFonts w:ascii="Avenir Book" w:eastAsia="Arial Unicode MS" w:hAnsi="Avenir Book" w:cs="Arial Unicode MS"/>
+                <w:bCs/>
+                <w:sz w:val="20"/>
+                <w:szCs w:val="22"/>
+                <w:lang w:val="es-MX"/>
+              </w:rPr>
+            </w:pPr>
+            <w:r>
+              <w:rPr>
+                <w:rFonts w:ascii="Avenir Book" w:eastAsia="Arial Unicode MS" w:hAnsi="Avenir Book" w:cs="Arial Unicode MS"/>
+                <w:bCs/>
+                <w:sz w:val="20"/>
+                <w:szCs w:val="22"/>
+                <w:lang w:val="es-MX"/>
+              </w:rPr>
+              <w:t>Lee y2</w:t>
+            </w:r>
+          </w:p>
+          <w:p>
+            <w:pPr>
+              <w:pStyle w:val="Sinespaciado"/>
+              <w:rPr>
+                <w:rFonts w:ascii="Avenir Book" w:eastAsia="Arial Unicode MS" w:hAnsi="Avenir Book" w:cs="Arial Unicode MS"/>
+                <w:bCs/>
+                <w:sz w:val="20"/>
+                <w:szCs w:val="22"/>
+                <w:lang w:val="es-MX"/>
+              </w:rPr>
+            </w:pPr>
+            <w:r>
+              <w:rPr>
+                <w:rFonts w:ascii="Avenir Book" w:eastAsia="Arial Unicode MS" w:hAnsi="Avenir Book" w:cs="Arial Unicode MS"/>
+                <w:bCs/>
+                <w:sz w:val="20"/>
+                <w:szCs w:val="22"/>
+                <w:lang w:val="es-MX"/>
+              </w:rPr>
+              <w:t>distancia= ((x2-x</w:t>
+            </w:r>
+            <w:proofErr w:type="gramStart"/>
+            <w:r>
+              <w:rPr>
+                <w:rFonts w:ascii="Avenir Book" w:eastAsia="Arial Unicode MS" w:hAnsi="Avenir Book" w:cs="Arial Unicode MS"/>
+                <w:bCs/>
+                <w:sz w:val="20"/>
+                <w:szCs w:val="22"/>
+                <w:lang w:val="es-MX"/>
+              </w:rPr>
+              <w:t>1)</w:t>
+            </w:r>
+            <w:r>
+              <w:rPr>
+                <w:rFonts w:ascii="Avenir Book" w:eastAsia="Arial Unicode MS" w:hAnsi="Avenir Book" w:cs="Arial Unicode MS"/>
+                <w:bCs/>
+                <w:sz w:val="20"/>
+                <w:szCs w:val="22"/>
+                <w:lang w:val="es-MX"/>
+              </w:rPr>
+              <w:t>*</w:t>
+            </w:r>
+            <w:proofErr w:type="gramEnd"/>
+            <w:r>
+              <w:rPr>
+                <w:rFonts w:ascii="Avenir Book" w:eastAsia="Arial Unicode MS" w:hAnsi="Avenir Book" w:cs="Arial Unicode MS"/>
+                <w:bCs/>
+                <w:sz w:val="20"/>
+                <w:szCs w:val="22"/>
+                <w:lang w:val="es-MX"/>
+              </w:rPr>
+              <w:t>(x2-x1)</w:t>
+            </w:r>
+            <w:r>
+              <w:rPr>
+                <w:rFonts w:ascii="Avenir Book" w:eastAsia="Arial Unicode MS" w:hAnsi="Avenir Book" w:cs="Arial Unicode MS"/>
+                <w:bCs/>
+                <w:sz w:val="20"/>
+                <w:szCs w:val="22"/>
+                <w:lang w:val="es-MX"/>
+              </w:rPr>
+              <w:t>+(y2-y1)</w:t>
+            </w:r>
+            <w:r>
+              <w:rPr>
+                <w:rFonts w:ascii="Avenir Book" w:eastAsia="Arial Unicode MS" w:hAnsi="Avenir Book" w:cs="Arial Unicode MS"/>
+                <w:bCs/>
+                <w:sz w:val="20"/>
+                <w:szCs w:val="22"/>
+                <w:lang w:val="es-MX"/>
+              </w:rPr>
+              <w:t>*(y2-y1)</w:t>
+            </w:r>
+            <w:r>
+              <w:rPr>
+                <w:rFonts w:ascii="Avenir Book" w:eastAsia="Arial Unicode MS" w:hAnsi="Avenir Book" w:cs="Arial Unicode MS"/>
+                <w:bCs/>
+                <w:sz w:val="20"/>
+                <w:szCs w:val="22"/>
+                <w:lang w:val="es-MX"/>
+              </w:rPr>
+              <w:t>)**0.5</w:t>
+            </w:r>
+          </w:p>
+          <w:p>
+            <w:pPr>
+              <w:pStyle w:val="Sinespaciado"/>
+              <w:rPr>
+                <w:rFonts w:ascii="Avenir Book" w:eastAsia="Arial Unicode MS" w:hAnsi="Avenir Book" w:cs="Arial Unicode MS"/>
+                <w:bCs/>
+                <w:sz w:val="20"/>
+                <w:szCs w:val="22"/>
+                <w:lang w:val="es-MX"/>
+              </w:rPr>
+            </w:pPr>
+            <w:r>
+              <w:rPr>
+                <w:rFonts w:ascii="Avenir Book" w:eastAsia="Arial Unicode MS" w:hAnsi="Avenir Book" w:cs="Arial Unicode MS"/>
+                <w:bCs/>
+                <w:sz w:val="20"/>
+                <w:szCs w:val="22"/>
+                <w:lang w:val="es-MX"/>
+              </w:rPr>
+              <w:lastRenderedPageBreak/>
+              <w:t>Imprime la distancia</w:t>
+            </w:r>
           </w:p>
           <w:p>
             <w:pPr>
@@ -5088,6 +7062,7 @@
                 <w:szCs w:val="20"/>
                 <w:lang w:val="es-MX"/>
               </w:rPr>
+              <w:lastRenderedPageBreak/>
               <w:t>Ejemplo de salida</w:t>
             </w:r>
             <w:r>
@@ -5404,146 +7379,6 @@
         </w:tc>
       </w:tr>
     </w:tbl>
-    <w:p>
-      <w:pPr>
-        <w:pStyle w:val="Sinespaciado"/>
-        <w:rPr>
-          <w:rFonts w:ascii="Avenir Book" w:eastAsia="Arial Unicode MS" w:hAnsi="Avenir Book" w:cs="Arial Unicode MS"/>
-          <w:sz w:val="22"/>
-          <w:szCs w:val="22"/>
-        </w:rPr>
-      </w:pPr>
-    </w:p>
-    <w:p>
-      <w:pPr>
-        <w:pStyle w:val="Sinespaciado"/>
-        <w:rPr>
-          <w:rFonts w:ascii="Avenir Book" w:eastAsia="Arial Unicode MS" w:hAnsi="Avenir Book" w:cs="Arial Unicode MS"/>
-          <w:sz w:val="22"/>
-          <w:szCs w:val="22"/>
-        </w:rPr>
-      </w:pPr>
-    </w:p>
-    <w:p>
-      <w:pPr>
-        <w:pStyle w:val="Sinespaciado"/>
-        <w:rPr>
-          <w:rFonts w:ascii="Avenir Book" w:eastAsia="Arial Unicode MS" w:hAnsi="Avenir Book" w:cs="Arial Unicode MS"/>
-          <w:sz w:val="22"/>
-          <w:szCs w:val="22"/>
-        </w:rPr>
-      </w:pPr>
-    </w:p>
-    <w:p>
-      <w:pPr>
-        <w:pStyle w:val="Sinespaciado"/>
-        <w:rPr>
-          <w:rFonts w:ascii="Avenir Book" w:eastAsia="Arial Unicode MS" w:hAnsi="Avenir Book" w:cs="Arial Unicode MS"/>
-          <w:sz w:val="22"/>
-          <w:szCs w:val="22"/>
-        </w:rPr>
-      </w:pPr>
-    </w:p>
-    <w:p>
-      <w:pPr>
-        <w:pStyle w:val="Sinespaciado"/>
-        <w:rPr>
-          <w:rFonts w:ascii="Avenir Book" w:eastAsia="Arial Unicode MS" w:hAnsi="Avenir Book" w:cs="Arial Unicode MS"/>
-          <w:sz w:val="22"/>
-          <w:szCs w:val="22"/>
-        </w:rPr>
-      </w:pPr>
-    </w:p>
-    <w:p>
-      <w:pPr>
-        <w:pStyle w:val="Sinespaciado"/>
-        <w:rPr>
-          <w:rFonts w:ascii="Avenir Book" w:eastAsia="Arial Unicode MS" w:hAnsi="Avenir Book" w:cs="Arial Unicode MS"/>
-          <w:sz w:val="22"/>
-          <w:szCs w:val="22"/>
-        </w:rPr>
-      </w:pPr>
-    </w:p>
-    <w:p>
-      <w:pPr>
-        <w:pStyle w:val="Sinespaciado"/>
-        <w:rPr>
-          <w:rFonts w:ascii="Avenir Book" w:eastAsia="Arial Unicode MS" w:hAnsi="Avenir Book" w:cs="Arial Unicode MS"/>
-          <w:sz w:val="22"/>
-          <w:szCs w:val="22"/>
-        </w:rPr>
-      </w:pPr>
-    </w:p>
-    <w:p>
-      <w:pPr>
-        <w:pStyle w:val="Sinespaciado"/>
-        <w:rPr>
-          <w:rFonts w:ascii="Avenir Book" w:eastAsia="Arial Unicode MS" w:hAnsi="Avenir Book" w:cs="Arial Unicode MS"/>
-          <w:sz w:val="22"/>
-          <w:szCs w:val="22"/>
-        </w:rPr>
-      </w:pPr>
-    </w:p>
-    <w:p>
-      <w:pPr>
-        <w:pStyle w:val="Sinespaciado"/>
-        <w:rPr>
-          <w:rFonts w:ascii="Avenir Book" w:eastAsia="Arial Unicode MS" w:hAnsi="Avenir Book" w:cs="Arial Unicode MS"/>
-          <w:sz w:val="22"/>
-          <w:szCs w:val="22"/>
-        </w:rPr>
-      </w:pPr>
-    </w:p>
-    <w:p>
-      <w:pPr>
-        <w:pStyle w:val="Sinespaciado"/>
-        <w:rPr>
-          <w:rFonts w:ascii="Avenir Book" w:eastAsia="Arial Unicode MS" w:hAnsi="Avenir Book" w:cs="Arial Unicode MS"/>
-          <w:sz w:val="22"/>
-          <w:szCs w:val="22"/>
-        </w:rPr>
-      </w:pPr>
-    </w:p>
-    <w:p>
-      <w:pPr>
-        <w:pStyle w:val="Sinespaciado"/>
-        <w:rPr>
-          <w:rFonts w:ascii="Avenir Book" w:eastAsia="Arial Unicode MS" w:hAnsi="Avenir Book" w:cs="Arial Unicode MS"/>
-          <w:sz w:val="22"/>
-          <w:szCs w:val="22"/>
-        </w:rPr>
-      </w:pPr>
-    </w:p>
-    <w:p>
-      <w:pPr>
-        <w:pStyle w:val="Sinespaciado"/>
-        <w:rPr>
-          <w:rFonts w:ascii="Avenir Book" w:eastAsia="Arial Unicode MS" w:hAnsi="Avenir Book" w:cs="Arial Unicode MS"/>
-          <w:sz w:val="22"/>
-          <w:szCs w:val="22"/>
-        </w:rPr>
-      </w:pPr>
-    </w:p>
-    <w:p>
-      <w:pPr>
-        <w:pStyle w:val="Sinespaciado"/>
-        <w:rPr>
-          <w:rFonts w:ascii="Avenir Book" w:eastAsia="Arial Unicode MS" w:hAnsi="Avenir Book" w:cs="Arial Unicode MS"/>
-          <w:sz w:val="22"/>
-          <w:szCs w:val="22"/>
-        </w:rPr>
-      </w:pPr>
-    </w:p>
-    <w:p>
-      <w:pPr>
-        <w:pStyle w:val="Sinespaciado"/>
-        <w:rPr>
-          <w:rFonts w:ascii="Avenir Book" w:eastAsia="Arial Unicode MS" w:hAnsi="Avenir Book" w:cs="Arial Unicode MS"/>
-          <w:sz w:val="22"/>
-          <w:szCs w:val="22"/>
-        </w:rPr>
-      </w:pPr>
-    </w:p>
     <w:p>
       <w:pPr>
         <w:pStyle w:val="Sinespaciado"/>
@@ -7248,17 +9083,7 @@
           <w:sz w:val="22"/>
           <w:szCs w:val="22"/>
         </w:rPr>
-        <w:t xml:space="preserve"> y hast</w:t>
-      </w:r>
-      <w:bookmarkStart w:id="0" w:name="_GoBack"/>
-      <w:bookmarkEnd w:id="0"/>
-      <w:r>
-        <w:rPr>
-          <w:rFonts w:ascii="Avenir Book" w:eastAsia="Arial Unicode MS" w:hAnsi="Avenir Book" w:cs="Arial Unicode MS"/>
-          <w:sz w:val="22"/>
-          <w:szCs w:val="22"/>
-        </w:rPr>
-        <w:t>a 120 XP</w:t>
+        <w:t xml:space="preserve"> y hasta 120 XP</w:t>
       </w:r>
       <w:r>
         <w:rPr>

</xml_diff>

<commit_message>
Alan Rodriguez Camacho, Grupo 02, A01748185
</commit_message>
<xml_diff>
--- a/Mision_02.docx
+++ b/Mision_02.docx
@@ -71,6 +71,14 @@
           <w:szCs w:val="22"/>
         </w:rPr>
         <w:t xml:space="preserve">Nombre: </w:t>
+      </w:r>
+      <w:r>
+        <w:rPr>
+          <w:rFonts w:ascii="Avenir Book" w:eastAsia="Arial Unicode MS" w:hAnsi="Avenir Book" w:cs="Arial Unicode MS"/>
+          <w:sz w:val="22"/>
+          <w:szCs w:val="22"/>
+        </w:rPr>
+        <w:t>Alan Giovanni Rodríguez Camacho</w:t>
       </w:r>
     </w:p>
     <w:p>
@@ -96,6 +104,14 @@
           <w:szCs w:val="22"/>
         </w:rPr>
         <w:t>Grupo:</w:t>
+      </w:r>
+      <w:r>
+        <w:rPr>
+          <w:rFonts w:ascii="Avenir Book" w:eastAsia="Arial Unicode MS" w:hAnsi="Avenir Book" w:cs="Arial Unicode MS"/>
+          <w:sz w:val="22"/>
+          <w:szCs w:val="22"/>
+        </w:rPr>
+        <w:t xml:space="preserve"> 02</w:t>
       </w:r>
     </w:p>
     <w:p>
@@ -894,6 +910,36 @@
               </w:rPr>
               <w:t xml:space="preserve"> </w:t>
             </w:r>
+            <w:r>
+              <w:rPr>
+                <w:rFonts w:ascii="Avenir Book" w:eastAsia="Arial Unicode MS" w:hAnsi="Avenir Book" w:cs="Arial Unicode MS"/>
+                <w:bCs/>
+                <w:sz w:val="20"/>
+                <w:szCs w:val="22"/>
+                <w:lang w:val="es-MX"/>
+              </w:rPr>
+              <w:t>Nombre,</w:t>
+            </w:r>
+            <w:r>
+              <w:rPr>
+                <w:rFonts w:ascii="Avenir Book" w:eastAsia="Arial Unicode MS" w:hAnsi="Avenir Book" w:cs="Arial Unicode MS"/>
+                <w:bCs/>
+                <w:sz w:val="20"/>
+                <w:szCs w:val="22"/>
+                <w:lang w:val="es-MX"/>
+              </w:rPr>
+              <w:t xml:space="preserve"> Matricula, Carrera, Escuela de procedencia,</w:t>
+            </w:r>
+            <w:r>
+              <w:rPr>
+                <w:rFonts w:ascii="Avenir Book" w:eastAsia="Arial Unicode MS" w:hAnsi="Avenir Book" w:cs="Arial Unicode MS"/>
+                <w:bCs/>
+                <w:sz w:val="20"/>
+                <w:szCs w:val="22"/>
+                <w:lang w:val="es-MX"/>
+              </w:rPr>
+              <w:t xml:space="preserve"> Descripcion.</w:t>
+            </w:r>
           </w:p>
           <w:p>
             <w:pPr>
@@ -1003,6 +1049,114 @@
                 <w:lang w:val="es-MX"/>
               </w:rPr>
             </w:pPr>
+            <w:r>
+              <w:rPr>
+                <w:rFonts w:ascii="Avenir Book" w:eastAsia="Arial Unicode MS" w:hAnsi="Avenir Book" w:cs="Arial Unicode MS"/>
+                <w:bCs/>
+                <w:sz w:val="20"/>
+                <w:szCs w:val="22"/>
+                <w:lang w:val="es-MX"/>
+              </w:rPr>
+              <w:t>1.-Imprimir Nombre</w:t>
+            </w:r>
+          </w:p>
+          <w:p>
+            <w:pPr>
+              <w:pStyle w:val="Sinespaciado"/>
+              <w:rPr>
+                <w:rFonts w:ascii="Avenir Book" w:eastAsia="Arial Unicode MS" w:hAnsi="Avenir Book" w:cs="Arial Unicode MS"/>
+                <w:bCs/>
+                <w:sz w:val="20"/>
+                <w:szCs w:val="22"/>
+                <w:lang w:val="es-MX"/>
+              </w:rPr>
+            </w:pPr>
+            <w:r>
+              <w:rPr>
+                <w:rFonts w:ascii="Avenir Book" w:eastAsia="Arial Unicode MS" w:hAnsi="Avenir Book" w:cs="Arial Unicode MS"/>
+                <w:bCs/>
+                <w:sz w:val="20"/>
+                <w:szCs w:val="22"/>
+                <w:lang w:val="es-MX"/>
+              </w:rPr>
+              <w:t>2.-Imprimir Matricula</w:t>
+            </w:r>
+          </w:p>
+          <w:p>
+            <w:pPr>
+              <w:pStyle w:val="Sinespaciado"/>
+              <w:rPr>
+                <w:rFonts w:ascii="Avenir Book" w:eastAsia="Arial Unicode MS" w:hAnsi="Avenir Book" w:cs="Arial Unicode MS"/>
+                <w:bCs/>
+                <w:sz w:val="20"/>
+                <w:szCs w:val="22"/>
+                <w:lang w:val="es-MX"/>
+              </w:rPr>
+            </w:pPr>
+            <w:r>
+              <w:rPr>
+                <w:rFonts w:ascii="Avenir Book" w:eastAsia="Arial Unicode MS" w:hAnsi="Avenir Book" w:cs="Arial Unicode MS"/>
+                <w:bCs/>
+                <w:sz w:val="20"/>
+                <w:szCs w:val="22"/>
+                <w:lang w:val="es-MX"/>
+              </w:rPr>
+              <w:t>3.-Imprimir</w:t>
+            </w:r>
+            <w:r>
+              <w:rPr>
+                <w:rFonts w:ascii="Avenir Book" w:eastAsia="Arial Unicode MS" w:hAnsi="Avenir Book" w:cs="Arial Unicode MS"/>
+                <w:bCs/>
+                <w:sz w:val="20"/>
+                <w:szCs w:val="22"/>
+                <w:lang w:val="es-MX"/>
+              </w:rPr>
+              <w:t xml:space="preserve"> Carrera</w:t>
+            </w:r>
+          </w:p>
+          <w:p>
+            <w:pPr>
+              <w:pStyle w:val="Sinespaciado"/>
+              <w:rPr>
+                <w:rFonts w:ascii="Avenir Book" w:eastAsia="Arial Unicode MS" w:hAnsi="Avenir Book" w:cs="Arial Unicode MS"/>
+                <w:bCs/>
+                <w:sz w:val="20"/>
+                <w:szCs w:val="22"/>
+                <w:lang w:val="es-MX"/>
+              </w:rPr>
+            </w:pPr>
+            <w:r>
+              <w:rPr>
+                <w:rFonts w:ascii="Avenir Book" w:eastAsia="Arial Unicode MS" w:hAnsi="Avenir Book" w:cs="Arial Unicode MS"/>
+                <w:bCs/>
+                <w:sz w:val="20"/>
+                <w:szCs w:val="22"/>
+                <w:lang w:val="es-MX"/>
+              </w:rPr>
+              <w:t>4.-Imprimir Escuela de procedencia</w:t>
+            </w:r>
+          </w:p>
+          <w:p>
+            <w:pPr>
+              <w:pStyle w:val="Sinespaciado"/>
+              <w:rPr>
+                <w:rFonts w:ascii="Avenir Book" w:eastAsia="Arial Unicode MS" w:hAnsi="Avenir Book" w:cs="Arial Unicode MS"/>
+                <w:bCs/>
+                <w:sz w:val="20"/>
+                <w:szCs w:val="22"/>
+                <w:lang w:val="es-MX"/>
+              </w:rPr>
+            </w:pPr>
+            <w:r>
+              <w:rPr>
+                <w:rFonts w:ascii="Avenir Book" w:eastAsia="Arial Unicode MS" w:hAnsi="Avenir Book" w:cs="Arial Unicode MS"/>
+                <w:bCs/>
+                <w:sz w:val="20"/>
+                <w:szCs w:val="22"/>
+                <w:lang w:val="es-MX"/>
+              </w:rPr>
+              <w:t>5.-Imprimir Descripcion</w:t>
+            </w:r>
           </w:p>
           <w:p>
             <w:pPr>
@@ -1381,6 +1535,7 @@
                 <w:szCs w:val="22"/>
                 <w:lang w:val="es-MX"/>
               </w:rPr>
+              <w:lastRenderedPageBreak/>
               <w:t>Descripción:</w:t>
             </w:r>
           </w:p>
@@ -1503,7 +1658,6 @@
           <w:szCs w:val="22"/>
           <w:lang w:val="es-MX"/>
         </w:rPr>
-        <w:lastRenderedPageBreak/>
         <w:t>2.</w:t>
       </w:r>
       <w:r>
@@ -1866,6 +2020,16 @@
               </w:rPr>
               <w:t>Entradas:</w:t>
             </w:r>
+            <w:r>
+              <w:rPr>
+                <w:rFonts w:ascii="Avenir Book" w:eastAsia="Arial Unicode MS" w:hAnsi="Avenir Book" w:cs="Arial Unicode MS"/>
+                <w:bCs/>
+                <w:sz w:val="20"/>
+                <w:szCs w:val="22"/>
+                <w:lang w:val="es-MX"/>
+              </w:rPr>
+              <w:t>Velocidad del auto</w:t>
+            </w:r>
           </w:p>
           <w:p>
             <w:pPr>
@@ -1888,6 +2052,70 @@
               </w:rPr>
               <w:t>Salidas:</w:t>
             </w:r>
+            <w:r>
+              <w:rPr>
+                <w:rFonts w:ascii="Avenir Book" w:eastAsia="Arial Unicode MS" w:hAnsi="Avenir Book" w:cs="Arial Unicode MS"/>
+                <w:bCs/>
+                <w:sz w:val="20"/>
+                <w:szCs w:val="22"/>
+                <w:lang w:val="es-MX"/>
+              </w:rPr>
+              <w:t xml:space="preserve">Distancia </w:t>
+            </w:r>
+            <w:r>
+              <w:rPr>
+                <w:rFonts w:ascii="Avenir Book" w:eastAsia="Arial Unicode MS" w:hAnsi="Avenir Book" w:cs="Arial Unicode MS"/>
+                <w:bCs/>
+                <w:sz w:val="20"/>
+                <w:szCs w:val="22"/>
+                <w:lang w:val="es-MX"/>
+              </w:rPr>
+              <w:t>que recorre en 6 hrs en km</w:t>
+            </w:r>
+          </w:p>
+          <w:p>
+            <w:pPr>
+              <w:pStyle w:val="Sinespaciado"/>
+              <w:rPr>
+                <w:rFonts w:ascii="Avenir Book" w:eastAsia="Arial Unicode MS" w:hAnsi="Avenir Book" w:cs="Arial Unicode MS"/>
+                <w:bCs/>
+                <w:sz w:val="20"/>
+                <w:szCs w:val="22"/>
+                <w:lang w:val="es-MX"/>
+              </w:rPr>
+            </w:pPr>
+            <w:r>
+              <w:rPr>
+                <w:rFonts w:ascii="Avenir Book" w:eastAsia="Arial Unicode MS" w:hAnsi="Avenir Book" w:cs="Arial Unicode MS"/>
+                <w:bCs/>
+                <w:sz w:val="20"/>
+                <w:szCs w:val="22"/>
+                <w:lang w:val="es-MX"/>
+              </w:rPr>
+              <w:t>Distancia que reciorre en 3.5 hrs en km</w:t>
+            </w:r>
+          </w:p>
+          <w:p>
+            <w:pPr>
+              <w:pStyle w:val="Sinespaciado"/>
+              <w:rPr>
+                <w:rFonts w:ascii="Avenir Book" w:eastAsia="Arial Unicode MS" w:hAnsi="Avenir Book" w:cs="Arial Unicode MS"/>
+                <w:bCs/>
+                <w:sz w:val="20"/>
+                <w:szCs w:val="22"/>
+                <w:lang w:val="es-MX"/>
+              </w:rPr>
+            </w:pPr>
+            <w:r>
+              <w:rPr>
+                <w:rFonts w:ascii="Avenir Book" w:eastAsia="Arial Unicode MS" w:hAnsi="Avenir Book" w:cs="Arial Unicode MS"/>
+                <w:bCs/>
+                <w:sz w:val="20"/>
+                <w:szCs w:val="22"/>
+                <w:lang w:val="es-MX"/>
+              </w:rPr>
+              <w:t>Tiempo en horas y minutos que requiere para recorrer 485 km</w:t>
+            </w:r>
           </w:p>
           <w:p>
             <w:pPr>
@@ -1910,6 +2138,16 @@
               </w:rPr>
               <w:t>Relación E/S:</w:t>
             </w:r>
+            <w:r>
+              <w:rPr>
+                <w:rFonts w:ascii="Avenir Book" w:eastAsia="Arial Unicode MS" w:hAnsi="Avenir Book" w:cs="Arial Unicode MS"/>
+                <w:bCs/>
+                <w:sz w:val="20"/>
+                <w:szCs w:val="22"/>
+                <w:lang w:val="es-MX"/>
+              </w:rPr>
+              <w:t xml:space="preserve">      D=V*T.           T=D/V</w:t>
+            </w:r>
           </w:p>
           <w:p>
             <w:pPr>
@@ -1974,6 +2212,270 @@
                 <w:lang w:val="es-MX"/>
               </w:rPr>
               <w:t xml:space="preserve"> (foto, captura de pantalla, texto, etc.)</w:t>
+            </w:r>
+          </w:p>
+          <w:p>
+            <w:pPr>
+              <w:pStyle w:val="Sinespaciado"/>
+              <w:rPr>
+                <w:rFonts w:ascii="Avenir Book" w:eastAsia="Arial Unicode MS" w:hAnsi="Avenir Book" w:cs="Arial Unicode MS"/>
+                <w:bCs/>
+                <w:sz w:val="20"/>
+                <w:szCs w:val="22"/>
+                <w:lang w:val="es-MX"/>
+              </w:rPr>
+            </w:pPr>
+            <w:r>
+              <w:rPr>
+                <w:rFonts w:ascii="Avenir Book" w:eastAsia="Arial Unicode MS" w:hAnsi="Avenir Book" w:cs="Arial Unicode MS"/>
+                <w:bCs/>
+                <w:sz w:val="20"/>
+                <w:szCs w:val="22"/>
+                <w:lang w:val="es-MX"/>
+              </w:rPr>
+              <w:t xml:space="preserve">1.- </w:t>
+            </w:r>
+            <w:r>
+              <w:rPr>
+                <w:rFonts w:ascii="Avenir Book" w:eastAsia="Arial Unicode MS" w:hAnsi="Avenir Book" w:cs="Arial Unicode MS"/>
+                <w:bCs/>
+                <w:sz w:val="20"/>
+                <w:szCs w:val="22"/>
+                <w:lang w:val="es-MX"/>
+              </w:rPr>
+              <w:t>Insertar velocidad del auto</w:t>
+            </w:r>
+          </w:p>
+          <w:p>
+            <w:pPr>
+              <w:pStyle w:val="Sinespaciado"/>
+              <w:rPr>
+                <w:rFonts w:ascii="Avenir Book" w:eastAsia="Arial Unicode MS" w:hAnsi="Avenir Book" w:cs="Arial Unicode MS"/>
+                <w:bCs/>
+                <w:sz w:val="20"/>
+                <w:szCs w:val="22"/>
+                <w:lang w:val="es-MX"/>
+              </w:rPr>
+            </w:pPr>
+            <w:r>
+              <w:rPr>
+                <w:rFonts w:ascii="Avenir Book" w:eastAsia="Arial Unicode MS" w:hAnsi="Avenir Book" w:cs="Arial Unicode MS"/>
+                <w:bCs/>
+                <w:sz w:val="20"/>
+                <w:szCs w:val="22"/>
+                <w:lang w:val="es-MX"/>
+              </w:rPr>
+              <w:t xml:space="preserve">2.- </w:t>
+            </w:r>
+            <w:r>
+              <w:rPr>
+                <w:rFonts w:ascii="Avenir Book" w:eastAsia="Arial Unicode MS" w:hAnsi="Avenir Book" w:cs="Arial Unicode MS"/>
+                <w:bCs/>
+                <w:sz w:val="20"/>
+                <w:szCs w:val="22"/>
+                <w:lang w:val="es-MX"/>
+              </w:rPr>
+              <w:t>D=V*</w:t>
+            </w:r>
+            <w:r>
+              <w:rPr>
+                <w:rFonts w:ascii="Avenir Book" w:eastAsia="Arial Unicode MS" w:hAnsi="Avenir Book" w:cs="Arial Unicode MS"/>
+                <w:bCs/>
+                <w:sz w:val="20"/>
+                <w:szCs w:val="22"/>
+                <w:lang w:val="es-MX"/>
+              </w:rPr>
+              <w:t>6</w:t>
+            </w:r>
+          </w:p>
+          <w:p>
+            <w:pPr>
+              <w:pStyle w:val="Sinespaciado"/>
+              <w:rPr>
+                <w:rFonts w:ascii="Avenir Book" w:eastAsia="Arial Unicode MS" w:hAnsi="Avenir Book" w:cs="Arial Unicode MS"/>
+                <w:bCs/>
+                <w:sz w:val="20"/>
+                <w:szCs w:val="22"/>
+                <w:lang w:val="es-MX"/>
+              </w:rPr>
+            </w:pPr>
+            <w:r>
+              <w:rPr>
+                <w:rFonts w:ascii="Avenir Book" w:eastAsia="Arial Unicode MS" w:hAnsi="Avenir Book" w:cs="Arial Unicode MS"/>
+                <w:bCs/>
+                <w:sz w:val="20"/>
+                <w:szCs w:val="22"/>
+                <w:lang w:val="es-MX"/>
+              </w:rPr>
+              <w:t xml:space="preserve">3.- </w:t>
+            </w:r>
+            <w:r>
+              <w:rPr>
+                <w:rFonts w:ascii="Avenir Book" w:eastAsia="Arial Unicode MS" w:hAnsi="Avenir Book" w:cs="Arial Unicode MS"/>
+                <w:bCs/>
+                <w:sz w:val="20"/>
+                <w:szCs w:val="22"/>
+                <w:lang w:val="es-MX"/>
+              </w:rPr>
+              <w:t>D=V*</w:t>
+            </w:r>
+            <w:r>
+              <w:rPr>
+                <w:rFonts w:ascii="Avenir Book" w:eastAsia="Arial Unicode MS" w:hAnsi="Avenir Book" w:cs="Arial Unicode MS"/>
+                <w:bCs/>
+                <w:sz w:val="20"/>
+                <w:szCs w:val="22"/>
+                <w:lang w:val="es-MX"/>
+              </w:rPr>
+              <w:t>3.5</w:t>
+            </w:r>
+          </w:p>
+          <w:p>
+            <w:pPr>
+              <w:pStyle w:val="Sinespaciado"/>
+              <w:rPr>
+                <w:rFonts w:ascii="Avenir Book" w:eastAsia="Arial Unicode MS" w:hAnsi="Avenir Book" w:cs="Arial Unicode MS"/>
+                <w:bCs/>
+                <w:sz w:val="20"/>
+                <w:szCs w:val="22"/>
+                <w:lang w:val="es-MX"/>
+              </w:rPr>
+            </w:pPr>
+            <w:r>
+              <w:rPr>
+                <w:rFonts w:ascii="Avenir Book" w:eastAsia="Arial Unicode MS" w:hAnsi="Avenir Book" w:cs="Arial Unicode MS"/>
+                <w:bCs/>
+                <w:sz w:val="20"/>
+                <w:szCs w:val="22"/>
+                <w:lang w:val="es-MX"/>
+              </w:rPr>
+              <w:t xml:space="preserve">4.- </w:t>
+            </w:r>
+            <w:r>
+              <w:rPr>
+                <w:rFonts w:ascii="Avenir Book" w:eastAsia="Arial Unicode MS" w:hAnsi="Avenir Book" w:cs="Arial Unicode MS"/>
+                <w:bCs/>
+                <w:sz w:val="20"/>
+                <w:szCs w:val="22"/>
+                <w:lang w:val="es-MX"/>
+              </w:rPr>
+              <w:t>T=</w:t>
+            </w:r>
+            <w:r>
+              <w:rPr>
+                <w:rFonts w:ascii="Avenir Book" w:eastAsia="Arial Unicode MS" w:hAnsi="Avenir Book" w:cs="Arial Unicode MS"/>
+                <w:bCs/>
+                <w:sz w:val="20"/>
+                <w:szCs w:val="22"/>
+                <w:lang w:val="es-MX"/>
+              </w:rPr>
+              <w:t>485</w:t>
+            </w:r>
+            <w:r>
+              <w:rPr>
+                <w:rFonts w:ascii="Avenir Book" w:eastAsia="Arial Unicode MS" w:hAnsi="Avenir Book" w:cs="Arial Unicode MS"/>
+                <w:bCs/>
+                <w:sz w:val="20"/>
+                <w:szCs w:val="22"/>
+                <w:lang w:val="es-MX"/>
+              </w:rPr>
+              <w:t>/V</w:t>
+            </w:r>
+          </w:p>
+          <w:p>
+            <w:pPr>
+              <w:pStyle w:val="Sinespaciado"/>
+              <w:rPr>
+                <w:rFonts w:ascii="Avenir Book" w:eastAsia="Arial Unicode MS" w:hAnsi="Avenir Book" w:cs="Arial Unicode MS"/>
+                <w:bCs/>
+                <w:sz w:val="20"/>
+                <w:szCs w:val="22"/>
+                <w:lang w:val="es-MX"/>
+              </w:rPr>
+            </w:pPr>
+            <w:r>
+              <w:rPr>
+                <w:rFonts w:ascii="Avenir Book" w:eastAsia="Arial Unicode MS" w:hAnsi="Avenir Book" w:cs="Arial Unicode MS"/>
+                <w:bCs/>
+                <w:sz w:val="20"/>
+                <w:szCs w:val="22"/>
+                <w:lang w:val="es-MX"/>
+              </w:rPr>
+              <w:t>5.-Imprimir distancia recorrida en 6 hrs</w:t>
+            </w:r>
+          </w:p>
+          <w:p>
+            <w:pPr>
+              <w:pStyle w:val="Sinespaciado"/>
+              <w:rPr>
+                <w:rFonts w:ascii="Avenir Book" w:eastAsia="Arial Unicode MS" w:hAnsi="Avenir Book" w:cs="Arial Unicode MS"/>
+                <w:bCs/>
+                <w:sz w:val="20"/>
+                <w:szCs w:val="22"/>
+                <w:lang w:val="es-MX"/>
+              </w:rPr>
+            </w:pPr>
+            <w:r>
+              <w:rPr>
+                <w:rFonts w:ascii="Avenir Book" w:eastAsia="Arial Unicode MS" w:hAnsi="Avenir Book" w:cs="Arial Unicode MS"/>
+                <w:bCs/>
+                <w:sz w:val="20"/>
+                <w:szCs w:val="22"/>
+                <w:lang w:val="es-MX"/>
+              </w:rPr>
+              <w:t>6.-</w:t>
+            </w:r>
+            <w:r>
+              <w:rPr>
+                <w:rFonts w:ascii="Avenir Book" w:eastAsia="Arial Unicode MS" w:hAnsi="Avenir Book" w:cs="Arial Unicode MS"/>
+                <w:bCs/>
+                <w:sz w:val="20"/>
+                <w:szCs w:val="22"/>
+                <w:lang w:val="es-MX"/>
+              </w:rPr>
+              <w:t xml:space="preserve">Imprimir distancia recorrida en </w:t>
+            </w:r>
+            <w:r>
+              <w:rPr>
+                <w:rFonts w:ascii="Avenir Book" w:eastAsia="Arial Unicode MS" w:hAnsi="Avenir Book" w:cs="Arial Unicode MS"/>
+                <w:bCs/>
+                <w:sz w:val="20"/>
+                <w:szCs w:val="22"/>
+                <w:lang w:val="es-MX"/>
+              </w:rPr>
+              <w:t>3.5</w:t>
+            </w:r>
+            <w:r>
+              <w:rPr>
+                <w:rFonts w:ascii="Avenir Book" w:eastAsia="Arial Unicode MS" w:hAnsi="Avenir Book" w:cs="Arial Unicode MS"/>
+                <w:bCs/>
+                <w:sz w:val="20"/>
+                <w:szCs w:val="22"/>
+                <w:lang w:val="es-MX"/>
+              </w:rPr>
+              <w:t xml:space="preserve"> hrs</w:t>
+            </w:r>
+          </w:p>
+          <w:p>
+            <w:pPr>
+              <w:pStyle w:val="Sinespaciado"/>
+              <w:rPr>
+                <w:rFonts w:ascii="Avenir Book" w:eastAsia="Arial Unicode MS" w:hAnsi="Avenir Book" w:cs="Arial Unicode MS"/>
+                <w:bCs/>
+                <w:sz w:val="20"/>
+                <w:szCs w:val="22"/>
+                <w:lang w:val="es-MX"/>
+              </w:rPr>
+            </w:pPr>
+            <w:r>
+              <w:rPr>
+                <w:rFonts w:ascii="Avenir Book" w:eastAsia="Arial Unicode MS" w:hAnsi="Avenir Book" w:cs="Arial Unicode MS"/>
+                <w:bCs/>
+                <w:sz w:val="20"/>
+                <w:szCs w:val="22"/>
+                <w:lang w:val="es-MX"/>
+              </w:rPr>
+              <w:t>7.-Imprimir tiempo de 485km recorridos</w:t>
             </w:r>
           </w:p>
           <w:p>
@@ -2441,6 +2943,83 @@
         <w:pStyle w:val="Sinespaciado"/>
         <w:rPr>
           <w:rFonts w:ascii="Avenir Book" w:eastAsia="Arial Unicode MS" w:hAnsi="Avenir Book" w:cs="Arial Unicode MS"/>
+          <w:sz w:val="22"/>
+          <w:szCs w:val="22"/>
+          <w:lang w:val="es-MX"/>
+        </w:rPr>
+      </w:pPr>
+    </w:p>
+    <w:p>
+      <w:pPr>
+        <w:pStyle w:val="Sinespaciado"/>
+        <w:rPr>
+          <w:rFonts w:ascii="Avenir Book" w:eastAsia="Arial Unicode MS" w:hAnsi="Avenir Book" w:cs="Arial Unicode MS"/>
+          <w:sz w:val="22"/>
+          <w:szCs w:val="22"/>
+          <w:lang w:val="es-MX"/>
+        </w:rPr>
+      </w:pPr>
+    </w:p>
+    <w:p>
+      <w:pPr>
+        <w:pStyle w:val="Sinespaciado"/>
+        <w:rPr>
+          <w:rFonts w:ascii="Avenir Book" w:eastAsia="Arial Unicode MS" w:hAnsi="Avenir Book" w:cs="Arial Unicode MS"/>
+          <w:sz w:val="22"/>
+          <w:szCs w:val="22"/>
+          <w:lang w:val="es-MX"/>
+        </w:rPr>
+      </w:pPr>
+    </w:p>
+    <w:p>
+      <w:pPr>
+        <w:pStyle w:val="Sinespaciado"/>
+        <w:rPr>
+          <w:rFonts w:ascii="Avenir Book" w:eastAsia="Arial Unicode MS" w:hAnsi="Avenir Book" w:cs="Arial Unicode MS"/>
+          <w:sz w:val="22"/>
+          <w:szCs w:val="22"/>
+          <w:lang w:val="es-MX"/>
+        </w:rPr>
+      </w:pPr>
+    </w:p>
+    <w:p>
+      <w:pPr>
+        <w:pStyle w:val="Sinespaciado"/>
+        <w:rPr>
+          <w:rFonts w:ascii="Avenir Book" w:eastAsia="Arial Unicode MS" w:hAnsi="Avenir Book" w:cs="Arial Unicode MS"/>
+          <w:sz w:val="22"/>
+          <w:szCs w:val="22"/>
+          <w:lang w:val="es-MX"/>
+        </w:rPr>
+      </w:pPr>
+    </w:p>
+    <w:p>
+      <w:pPr>
+        <w:pStyle w:val="Sinespaciado"/>
+        <w:rPr>
+          <w:rFonts w:ascii="Avenir Book" w:eastAsia="Arial Unicode MS" w:hAnsi="Avenir Book" w:cs="Arial Unicode MS"/>
+          <w:sz w:val="22"/>
+          <w:szCs w:val="22"/>
+          <w:lang w:val="es-MX"/>
+        </w:rPr>
+      </w:pPr>
+    </w:p>
+    <w:p>
+      <w:pPr>
+        <w:pStyle w:val="Sinespaciado"/>
+        <w:rPr>
+          <w:rFonts w:ascii="Avenir Book" w:eastAsia="Arial Unicode MS" w:hAnsi="Avenir Book" w:cs="Arial Unicode MS"/>
+          <w:sz w:val="22"/>
+          <w:szCs w:val="22"/>
+          <w:lang w:val="es-MX"/>
+        </w:rPr>
+      </w:pPr>
+    </w:p>
+    <w:p>
+      <w:pPr>
+        <w:pStyle w:val="Sinespaciado"/>
+        <w:rPr>
+          <w:rFonts w:ascii="Avenir Book" w:eastAsia="Arial Unicode MS" w:hAnsi="Avenir Book" w:cs="Arial Unicode MS"/>
           <w:bCs/>
           <w:sz w:val="22"/>
           <w:szCs w:val="22"/>
@@ -2456,6 +3035,7 @@
           <w:szCs w:val="22"/>
           <w:lang w:val="es-MX"/>
         </w:rPr>
+        <w:lastRenderedPageBreak/>
         <w:t>3.</w:t>
       </w:r>
       <w:r>
@@ -2785,65 +3365,168 @@
               <w:rPr>
                 <w:rFonts w:ascii="Avenir Book" w:eastAsia="Arial Unicode MS" w:hAnsi="Avenir Book" w:cs="Arial Unicode MS"/>
                 <w:bCs/>
-                <w:sz w:val="20"/>
-                <w:szCs w:val="22"/>
-                <w:lang w:val="es-MX"/>
-              </w:rPr>
-            </w:pPr>
-            <w:r>
-              <w:rPr>
-                <w:rFonts w:ascii="Avenir Book" w:eastAsia="Arial Unicode MS" w:hAnsi="Avenir Book" w:cs="Arial Unicode MS"/>
-                <w:bCs/>
+                <w:color w:val="000000" w:themeColor="text1"/>
+                <w:sz w:val="20"/>
+                <w:szCs w:val="22"/>
+                <w:lang w:val="es-MX"/>
+              </w:rPr>
+            </w:pPr>
+            <w:r>
+              <w:rPr>
+                <w:rFonts w:ascii="Avenir Book" w:eastAsia="Arial Unicode MS" w:hAnsi="Avenir Book" w:cs="Arial Unicode MS"/>
+                <w:bCs/>
+                <w:color w:val="000000" w:themeColor="text1"/>
                 <w:sz w:val="20"/>
                 <w:szCs w:val="22"/>
                 <w:lang w:val="es-MX"/>
               </w:rPr>
               <w:t>Entradas:</w:t>
             </w:r>
-          </w:p>
-          <w:p>
-            <w:pPr>
-              <w:pStyle w:val="Sinespaciado"/>
-              <w:rPr>
-                <w:rFonts w:ascii="Avenir Book" w:eastAsia="Arial Unicode MS" w:hAnsi="Avenir Book" w:cs="Arial Unicode MS"/>
-                <w:bCs/>
-                <w:sz w:val="20"/>
-                <w:szCs w:val="22"/>
-                <w:lang w:val="es-MX"/>
-              </w:rPr>
-            </w:pPr>
-            <w:r>
-              <w:rPr>
-                <w:rFonts w:ascii="Avenir Book" w:eastAsia="Arial Unicode MS" w:hAnsi="Avenir Book" w:cs="Arial Unicode MS"/>
-                <w:bCs/>
+            <w:r>
+              <w:rPr>
+                <w:rFonts w:ascii="Avenir Book" w:eastAsia="Arial Unicode MS" w:hAnsi="Avenir Book" w:cs="Arial Unicode MS"/>
+                <w:bCs/>
+                <w:color w:val="000000" w:themeColor="text1"/>
+                <w:sz w:val="20"/>
+                <w:szCs w:val="22"/>
+                <w:lang w:val="es-MX"/>
+              </w:rPr>
+              <w:t>Total de la comida</w:t>
+            </w:r>
+          </w:p>
+          <w:p>
+            <w:pPr>
+              <w:pStyle w:val="Sinespaciado"/>
+              <w:rPr>
+                <w:rFonts w:ascii="Avenir Book" w:eastAsia="Arial Unicode MS" w:hAnsi="Avenir Book" w:cs="Arial Unicode MS"/>
+                <w:bCs/>
+                <w:color w:val="000000" w:themeColor="text1"/>
+                <w:sz w:val="20"/>
+                <w:szCs w:val="22"/>
+                <w:lang w:val="es-MX"/>
+              </w:rPr>
+            </w:pPr>
+            <w:r>
+              <w:rPr>
+                <w:rFonts w:ascii="Avenir Book" w:eastAsia="Arial Unicode MS" w:hAnsi="Avenir Book" w:cs="Arial Unicode MS"/>
+                <w:bCs/>
+                <w:color w:val="000000" w:themeColor="text1"/>
                 <w:sz w:val="20"/>
                 <w:szCs w:val="22"/>
                 <w:lang w:val="es-MX"/>
               </w:rPr>
               <w:t>Salidas:</w:t>
             </w:r>
-          </w:p>
-          <w:p>
-            <w:pPr>
-              <w:pStyle w:val="Sinespaciado"/>
-              <w:rPr>
-                <w:rFonts w:ascii="Avenir Book" w:eastAsia="Arial Unicode MS" w:hAnsi="Avenir Book" w:cs="Arial Unicode MS"/>
-                <w:bCs/>
-                <w:sz w:val="20"/>
-                <w:szCs w:val="22"/>
-                <w:lang w:val="es-MX"/>
-              </w:rPr>
-            </w:pPr>
-            <w:r>
-              <w:rPr>
-                <w:rFonts w:ascii="Avenir Book" w:eastAsia="Arial Unicode MS" w:hAnsi="Avenir Book" w:cs="Arial Unicode MS"/>
-                <w:bCs/>
-                <w:sz w:val="20"/>
-                <w:szCs w:val="22"/>
+            <w:r>
+              <w:rPr>
+                <w:rFonts w:ascii="Avenir Book" w:eastAsia="Arial Unicode MS" w:hAnsi="Avenir Book" w:cs="Arial Unicode MS"/>
+                <w:bCs/>
+                <w:color w:val="000000" w:themeColor="text1"/>
+                <w:sz w:val="20"/>
+                <w:szCs w:val="22"/>
+                <w:lang w:val="es-MX"/>
+              </w:rPr>
+              <w:t xml:space="preserve"> Subtotal, Propina, Iva, Total a pagar</w:t>
+            </w:r>
+          </w:p>
+          <w:p>
+            <w:pPr>
+              <w:pStyle w:val="Sinespaciado"/>
+              <w:rPr>
+                <w:rFonts w:ascii="Avenir Roman" w:hAnsi="Avenir Roman"/>
+                <w:color w:val="000000" w:themeColor="text1"/>
+                <w:sz w:val="20"/>
+                <w:szCs w:val="20"/>
+              </w:rPr>
+            </w:pPr>
+            <w:r>
+              <w:rPr>
+                <w:rFonts w:ascii="Avenir Roman" w:eastAsia="Arial Unicode MS" w:hAnsi="Avenir Roman" w:cs="Arial Unicode MS"/>
+                <w:bCs/>
+                <w:color w:val="000000" w:themeColor="text1"/>
+                <w:sz w:val="20"/>
+                <w:szCs w:val="20"/>
                 <w:lang w:val="es-MX"/>
               </w:rPr>
               <w:t>Relación E/S:</w:t>
             </w:r>
+            <w:r>
+              <w:rPr>
+                <w:rFonts w:ascii="Avenir Roman" w:hAnsi="Avenir Roman"/>
+                <w:color w:val="000000" w:themeColor="text1"/>
+                <w:sz w:val="20"/>
+                <w:szCs w:val="20"/>
+              </w:rPr>
+              <w:t xml:space="preserve"> </w:t>
+            </w:r>
+            <w:r>
+              <w:rPr>
+                <w:rFonts w:ascii="Avenir Roman" w:hAnsi="Avenir Roman"/>
+                <w:color w:val="000000" w:themeColor="text1"/>
+                <w:sz w:val="20"/>
+                <w:szCs w:val="20"/>
+              </w:rPr>
+              <w:t>propina=(subtotal*.13)</w:t>
+            </w:r>
+            <w:r>
+              <w:rPr>
+                <w:rFonts w:ascii="Avenir Roman" w:hAnsi="Avenir Roman"/>
+                <w:color w:val="000000" w:themeColor="text1"/>
+                <w:sz w:val="20"/>
+                <w:szCs w:val="20"/>
+              </w:rPr>
+              <w:br/>
+            </w:r>
+            <w:proofErr w:type="spellStart"/>
+            <w:r>
+              <w:rPr>
+                <w:rFonts w:ascii="Avenir Roman" w:hAnsi="Avenir Roman"/>
+                <w:color w:val="000000" w:themeColor="text1"/>
+                <w:sz w:val="20"/>
+                <w:szCs w:val="20"/>
+              </w:rPr>
+              <w:t>iva</w:t>
+            </w:r>
+            <w:proofErr w:type="spellEnd"/>
+            <w:r>
+              <w:rPr>
+                <w:rFonts w:ascii="Avenir Roman" w:hAnsi="Avenir Roman"/>
+                <w:color w:val="000000" w:themeColor="text1"/>
+                <w:sz w:val="20"/>
+                <w:szCs w:val="20"/>
+              </w:rPr>
+              <w:t>=(subtotal*.16)</w:t>
+            </w:r>
+            <w:r>
+              <w:rPr>
+                <w:rFonts w:ascii="Avenir Roman" w:hAnsi="Avenir Roman"/>
+                <w:color w:val="000000" w:themeColor="text1"/>
+                <w:sz w:val="20"/>
+                <w:szCs w:val="20"/>
+              </w:rPr>
+              <w:br/>
+              <w:t>total=(</w:t>
+            </w:r>
+            <w:proofErr w:type="spellStart"/>
+            <w:r>
+              <w:rPr>
+                <w:rFonts w:ascii="Avenir Roman" w:hAnsi="Avenir Roman"/>
+                <w:color w:val="000000" w:themeColor="text1"/>
+                <w:sz w:val="20"/>
+                <w:szCs w:val="20"/>
+              </w:rPr>
+              <w:t>subtotal+propina+iva</w:t>
+            </w:r>
+            <w:proofErr w:type="spellEnd"/>
+            <w:r>
+              <w:rPr>
+                <w:rFonts w:ascii="Avenir Roman" w:hAnsi="Avenir Roman"/>
+                <w:color w:val="000000" w:themeColor="text1"/>
+                <w:sz w:val="20"/>
+                <w:szCs w:val="20"/>
+              </w:rPr>
+              <w:t>)</w:t>
+            </w:r>
           </w:p>
           <w:p>
             <w:pPr>
@@ -2921,6 +3604,254 @@
                 <w:lang w:val="es-MX"/>
               </w:rPr>
             </w:pPr>
+            <w:r>
+              <w:rPr>
+                <w:rFonts w:ascii="Avenir Book" w:eastAsia="Arial Unicode MS" w:hAnsi="Avenir Book" w:cs="Arial Unicode MS"/>
+                <w:bCs/>
+                <w:sz w:val="20"/>
+                <w:szCs w:val="22"/>
+                <w:lang w:val="es-MX"/>
+              </w:rPr>
+              <w:t>1.-Indicar el subtotal de la comida</w:t>
+            </w:r>
+          </w:p>
+          <w:p>
+            <w:pPr>
+              <w:pStyle w:val="Sinespaciado"/>
+              <w:rPr>
+                <w:rFonts w:ascii="Avenir Book" w:eastAsia="Arial Unicode MS" w:hAnsi="Avenir Book" w:cs="Arial Unicode MS"/>
+                <w:bCs/>
+                <w:sz w:val="20"/>
+                <w:szCs w:val="22"/>
+                <w:lang w:val="es-MX"/>
+              </w:rPr>
+            </w:pPr>
+            <w:r>
+              <w:rPr>
+                <w:rFonts w:ascii="Avenir Book" w:eastAsia="Arial Unicode MS" w:hAnsi="Avenir Book" w:cs="Arial Unicode MS"/>
+                <w:bCs/>
+                <w:sz w:val="20"/>
+                <w:szCs w:val="22"/>
+                <w:lang w:val="es-MX"/>
+              </w:rPr>
+              <w:t>2.-</w:t>
+            </w:r>
+            <w:r>
+              <w:rPr>
+                <w:rFonts w:ascii="Avenir Roman" w:hAnsi="Avenir Roman"/>
+                <w:color w:val="000000" w:themeColor="text1"/>
+                <w:sz w:val="20"/>
+                <w:szCs w:val="20"/>
+              </w:rPr>
+              <w:t xml:space="preserve"> </w:t>
+            </w:r>
+            <w:r>
+              <w:rPr>
+                <w:rFonts w:ascii="Avenir Roman" w:hAnsi="Avenir Roman"/>
+                <w:color w:val="000000" w:themeColor="text1"/>
+                <w:sz w:val="20"/>
+                <w:szCs w:val="20"/>
+              </w:rPr>
+              <w:t>propina=(subtotal*.13)</w:t>
+            </w:r>
+          </w:p>
+          <w:p>
+            <w:pPr>
+              <w:pStyle w:val="Sinespaciado"/>
+              <w:rPr>
+                <w:rFonts w:ascii="Avenir Book" w:eastAsia="Arial Unicode MS" w:hAnsi="Avenir Book" w:cs="Arial Unicode MS"/>
+                <w:bCs/>
+                <w:sz w:val="20"/>
+                <w:szCs w:val="22"/>
+                <w:lang w:val="es-MX"/>
+              </w:rPr>
+            </w:pPr>
+            <w:r>
+              <w:rPr>
+                <w:rFonts w:ascii="Avenir Book" w:eastAsia="Arial Unicode MS" w:hAnsi="Avenir Book" w:cs="Arial Unicode MS"/>
+                <w:bCs/>
+                <w:sz w:val="20"/>
+                <w:szCs w:val="22"/>
+                <w:lang w:val="es-MX"/>
+              </w:rPr>
+              <w:t>3.-</w:t>
+            </w:r>
+            <w:r>
+              <w:rPr>
+                <w:rFonts w:ascii="Avenir Roman" w:hAnsi="Avenir Roman"/>
+                <w:color w:val="000000" w:themeColor="text1"/>
+                <w:sz w:val="20"/>
+                <w:szCs w:val="20"/>
+              </w:rPr>
+              <w:t xml:space="preserve"> </w:t>
+            </w:r>
+            <w:proofErr w:type="spellStart"/>
+            <w:r>
+              <w:rPr>
+                <w:rFonts w:ascii="Avenir Roman" w:hAnsi="Avenir Roman"/>
+                <w:color w:val="000000" w:themeColor="text1"/>
+                <w:sz w:val="20"/>
+                <w:szCs w:val="20"/>
+              </w:rPr>
+              <w:t>iva</w:t>
+            </w:r>
+            <w:proofErr w:type="spellEnd"/>
+            <w:r>
+              <w:rPr>
+                <w:rFonts w:ascii="Avenir Roman" w:hAnsi="Avenir Roman"/>
+                <w:color w:val="000000" w:themeColor="text1"/>
+                <w:sz w:val="20"/>
+                <w:szCs w:val="20"/>
+              </w:rPr>
+              <w:t>=(subtotal*.16)</w:t>
+            </w:r>
+          </w:p>
+          <w:p>
+            <w:pPr>
+              <w:pStyle w:val="Sinespaciado"/>
+              <w:rPr>
+                <w:rFonts w:ascii="Avenir Roman" w:hAnsi="Avenir Roman"/>
+                <w:color w:val="000000" w:themeColor="text1"/>
+                <w:sz w:val="20"/>
+                <w:szCs w:val="20"/>
+              </w:rPr>
+            </w:pPr>
+            <w:r>
+              <w:rPr>
+                <w:rFonts w:ascii="Avenir Book" w:eastAsia="Arial Unicode MS" w:hAnsi="Avenir Book" w:cs="Arial Unicode MS"/>
+                <w:bCs/>
+                <w:sz w:val="20"/>
+                <w:szCs w:val="22"/>
+                <w:lang w:val="es-MX"/>
+              </w:rPr>
+              <w:t>4.-</w:t>
+            </w:r>
+            <w:r>
+              <w:rPr>
+                <w:rFonts w:ascii="Avenir Roman" w:hAnsi="Avenir Roman"/>
+                <w:color w:val="000000" w:themeColor="text1"/>
+                <w:sz w:val="20"/>
+                <w:szCs w:val="20"/>
+              </w:rPr>
+              <w:t xml:space="preserve"> </w:t>
+            </w:r>
+            <w:r>
+              <w:rPr>
+                <w:rFonts w:ascii="Avenir Roman" w:hAnsi="Avenir Roman"/>
+                <w:color w:val="000000" w:themeColor="text1"/>
+                <w:sz w:val="20"/>
+                <w:szCs w:val="20"/>
+              </w:rPr>
+              <w:t>total=(</w:t>
+            </w:r>
+            <w:proofErr w:type="spellStart"/>
+            <w:r>
+              <w:rPr>
+                <w:rFonts w:ascii="Avenir Roman" w:hAnsi="Avenir Roman"/>
+                <w:color w:val="000000" w:themeColor="text1"/>
+                <w:sz w:val="20"/>
+                <w:szCs w:val="20"/>
+              </w:rPr>
+              <w:t>subtotal+propina+iva</w:t>
+            </w:r>
+            <w:proofErr w:type="spellEnd"/>
+            <w:r>
+              <w:rPr>
+                <w:rFonts w:ascii="Avenir Roman" w:hAnsi="Avenir Roman"/>
+                <w:color w:val="000000" w:themeColor="text1"/>
+                <w:sz w:val="20"/>
+                <w:szCs w:val="20"/>
+              </w:rPr>
+              <w:t>)</w:t>
+            </w:r>
+          </w:p>
+          <w:p>
+            <w:pPr>
+              <w:pStyle w:val="Sinespaciado"/>
+              <w:rPr>
+                <w:rFonts w:ascii="Avenir Book" w:eastAsia="Arial Unicode MS" w:hAnsi="Avenir Book" w:cs="Arial Unicode MS"/>
+                <w:bCs/>
+                <w:sz w:val="20"/>
+                <w:szCs w:val="22"/>
+                <w:lang w:val="es-MX"/>
+              </w:rPr>
+            </w:pPr>
+            <w:r>
+              <w:rPr>
+                <w:rFonts w:ascii="Avenir Book" w:eastAsia="Arial Unicode MS" w:hAnsi="Avenir Book" w:cs="Arial Unicode MS"/>
+                <w:bCs/>
+                <w:sz w:val="20"/>
+                <w:szCs w:val="22"/>
+                <w:lang w:val="es-MX"/>
+              </w:rPr>
+              <w:t>5.-Imprimir el subtotal</w:t>
+            </w:r>
+          </w:p>
+          <w:p>
+            <w:pPr>
+              <w:pStyle w:val="Sinespaciado"/>
+              <w:rPr>
+                <w:rFonts w:ascii="Avenir Book" w:eastAsia="Arial Unicode MS" w:hAnsi="Avenir Book" w:cs="Arial Unicode MS"/>
+                <w:bCs/>
+                <w:sz w:val="20"/>
+                <w:szCs w:val="22"/>
+                <w:lang w:val="es-MX"/>
+              </w:rPr>
+            </w:pPr>
+            <w:r>
+              <w:rPr>
+                <w:rFonts w:ascii="Avenir Book" w:eastAsia="Arial Unicode MS" w:hAnsi="Avenir Book" w:cs="Arial Unicode MS"/>
+                <w:bCs/>
+                <w:sz w:val="20"/>
+                <w:szCs w:val="22"/>
+                <w:lang w:val="es-MX"/>
+              </w:rPr>
+              <w:t>6.-Imprimir propina</w:t>
+            </w:r>
+          </w:p>
+          <w:p>
+            <w:pPr>
+              <w:pStyle w:val="Sinespaciado"/>
+              <w:rPr>
+                <w:rFonts w:ascii="Avenir Book" w:eastAsia="Arial Unicode MS" w:hAnsi="Avenir Book" w:cs="Arial Unicode MS"/>
+                <w:bCs/>
+                <w:sz w:val="20"/>
+                <w:szCs w:val="22"/>
+                <w:lang w:val="es-MX"/>
+              </w:rPr>
+            </w:pPr>
+            <w:r>
+              <w:rPr>
+                <w:rFonts w:ascii="Avenir Book" w:eastAsia="Arial Unicode MS" w:hAnsi="Avenir Book" w:cs="Arial Unicode MS"/>
+                <w:bCs/>
+                <w:sz w:val="20"/>
+                <w:szCs w:val="22"/>
+                <w:lang w:val="es-MX"/>
+              </w:rPr>
+              <w:t>7.-Imprimir iva</w:t>
+            </w:r>
+          </w:p>
+          <w:p>
+            <w:pPr>
+              <w:pStyle w:val="Sinespaciado"/>
+              <w:rPr>
+                <w:rFonts w:ascii="Avenir Book" w:eastAsia="Arial Unicode MS" w:hAnsi="Avenir Book" w:cs="Arial Unicode MS"/>
+                <w:bCs/>
+                <w:sz w:val="20"/>
+                <w:szCs w:val="22"/>
+                <w:lang w:val="es-MX"/>
+              </w:rPr>
+            </w:pPr>
+            <w:r>
+              <w:rPr>
+                <w:rFonts w:ascii="Avenir Book" w:eastAsia="Arial Unicode MS" w:hAnsi="Avenir Book" w:cs="Arial Unicode MS"/>
+                <w:bCs/>
+                <w:sz w:val="20"/>
+                <w:szCs w:val="22"/>
+                <w:lang w:val="es-MX"/>
+              </w:rPr>
+              <w:t>8.-Imprimir el total a pagar</w:t>
+            </w:r>
           </w:p>
           <w:p>
             <w:pPr>
@@ -3057,7 +3988,6 @@
                 <w:szCs w:val="20"/>
                 <w:lang w:val="es-MX"/>
               </w:rPr>
-              <w:lastRenderedPageBreak/>
               <w:t>Ejemplo</w:t>
             </w:r>
             <w:r>
@@ -3542,6 +4472,7 @@
           <w:szCs w:val="22"/>
           <w:lang w:val="es-MX"/>
         </w:rPr>
+        <w:lastRenderedPageBreak/>
         <w:t>4.</w:t>
       </w:r>
       <w:r>
@@ -3858,27 +4789,57 @@
               </w:rPr>
               <w:t>Entradas:</w:t>
             </w:r>
-          </w:p>
-          <w:p>
-            <w:pPr>
-              <w:pStyle w:val="Sinespaciado"/>
-              <w:rPr>
-                <w:rFonts w:ascii="Avenir Book" w:eastAsia="Arial Unicode MS" w:hAnsi="Avenir Book" w:cs="Arial Unicode MS"/>
-                <w:bCs/>
-                <w:sz w:val="20"/>
-                <w:szCs w:val="22"/>
-                <w:lang w:val="es-MX"/>
-              </w:rPr>
-            </w:pPr>
-            <w:r>
-              <w:rPr>
-                <w:rFonts w:ascii="Avenir Book" w:eastAsia="Arial Unicode MS" w:hAnsi="Avenir Book" w:cs="Arial Unicode MS"/>
-                <w:bCs/>
-                <w:sz w:val="20"/>
-                <w:szCs w:val="22"/>
-                <w:lang w:val="es-MX"/>
-              </w:rPr>
-              <w:t>Salidas:</w:t>
+            <w:r>
+              <w:rPr>
+                <w:rFonts w:ascii="Avenir Book" w:eastAsia="Arial Unicode MS" w:hAnsi="Avenir Book" w:cs="Arial Unicode MS"/>
+                <w:bCs/>
+                <w:sz w:val="20"/>
+                <w:szCs w:val="22"/>
+                <w:lang w:val="es-MX"/>
+              </w:rPr>
+              <w:t>Numero de mujeres</w:t>
+            </w:r>
+            <w:r>
+              <w:rPr>
+                <w:rFonts w:ascii="Avenir Book" w:eastAsia="Arial Unicode MS" w:hAnsi="Avenir Book" w:cs="Arial Unicode MS"/>
+                <w:bCs/>
+                <w:sz w:val="20"/>
+                <w:szCs w:val="22"/>
+                <w:lang w:val="es-MX"/>
+              </w:rPr>
+              <w:t>, numero de hombres</w:t>
+            </w:r>
+          </w:p>
+          <w:p>
+            <w:pPr>
+              <w:pStyle w:val="Sinespaciado"/>
+              <w:rPr>
+                <w:rFonts w:ascii="Avenir Book" w:eastAsia="Arial Unicode MS" w:hAnsi="Avenir Book" w:cs="Arial Unicode MS"/>
+                <w:bCs/>
+                <w:sz w:val="20"/>
+                <w:szCs w:val="22"/>
+                <w:lang w:val="es-MX"/>
+              </w:rPr>
+            </w:pPr>
+            <w:r>
+              <w:rPr>
+                <w:rFonts w:ascii="Avenir Book" w:eastAsia="Arial Unicode MS" w:hAnsi="Avenir Book" w:cs="Arial Unicode MS"/>
+                <w:bCs/>
+                <w:sz w:val="20"/>
+                <w:szCs w:val="22"/>
+                <w:lang w:val="es-MX"/>
+              </w:rPr>
+              <w:t>Salidas</w:t>
+            </w:r>
+            <w:r>
+              <w:rPr>
+                <w:rFonts w:ascii="Avenir Book" w:eastAsia="Arial Unicode MS" w:hAnsi="Avenir Book" w:cs="Arial Unicode MS"/>
+                <w:bCs/>
+                <w:sz w:val="20"/>
+                <w:szCs w:val="22"/>
+                <w:lang w:val="es-MX"/>
+              </w:rPr>
+              <w:t>:Total de alumnos, Porcentaje de mujeres, Porcentaje de hombres</w:t>
             </w:r>
           </w:p>
           <w:p>
@@ -3902,18 +4863,102 @@
               </w:rPr>
               <w:t>Relación E/S:</w:t>
             </w:r>
-          </w:p>
-          <w:p>
-            <w:pPr>
-              <w:pStyle w:val="Sinespaciado"/>
-              <w:rPr>
-                <w:rFonts w:ascii="Avenir Book" w:eastAsia="Arial Unicode MS" w:hAnsi="Avenir Book" w:cs="Arial Unicode MS"/>
-                <w:bCs/>
-                <w:sz w:val="20"/>
-                <w:szCs w:val="22"/>
-                <w:lang w:val="es-MX"/>
-              </w:rPr>
-            </w:pPr>
+            <w:r>
+              <w:rPr>
+                <w:rFonts w:ascii="Avenir Book" w:eastAsia="Arial Unicode MS" w:hAnsi="Avenir Book" w:cs="Arial Unicode MS"/>
+                <w:bCs/>
+                <w:sz w:val="20"/>
+                <w:szCs w:val="22"/>
+                <w:lang w:val="es-MX"/>
+              </w:rPr>
+              <w:t xml:space="preserve"> </w:t>
+            </w:r>
+          </w:p>
+          <w:p>
+            <w:pPr>
+              <w:pStyle w:val="Sinespaciado"/>
+              <w:rPr>
+                <w:rFonts w:ascii="Avenir Book" w:eastAsia="Arial Unicode MS" w:hAnsi="Avenir Book" w:cs="Arial Unicode MS"/>
+                <w:bCs/>
+                <w:sz w:val="20"/>
+                <w:szCs w:val="22"/>
+                <w:lang w:val="es-MX"/>
+              </w:rPr>
+            </w:pPr>
+            <w:r>
+              <w:rPr>
+                <w:rFonts w:ascii="Avenir Book" w:eastAsia="Arial Unicode MS" w:hAnsi="Avenir Book" w:cs="Arial Unicode MS"/>
+                <w:bCs/>
+                <w:sz w:val="20"/>
+                <w:szCs w:val="22"/>
+                <w:lang w:val="es-MX"/>
+              </w:rPr>
+              <w:t>Hombres+Mujeres</w:t>
+            </w:r>
+          </w:p>
+          <w:p>
+            <w:pPr>
+              <w:pStyle w:val="Sinespaciado"/>
+              <w:rPr>
+                <w:rFonts w:ascii="Avenir Book" w:eastAsia="Arial Unicode MS" w:hAnsi="Avenir Book" w:cs="Arial Unicode MS"/>
+                <w:bCs/>
+                <w:sz w:val="20"/>
+                <w:szCs w:val="22"/>
+                <w:lang w:val="es-MX"/>
+              </w:rPr>
+            </w:pPr>
+            <w:r>
+              <w:rPr>
+                <w:rFonts w:ascii="Avenir Book" w:eastAsia="Arial Unicode MS" w:hAnsi="Avenir Book" w:cs="Arial Unicode MS"/>
+                <w:bCs/>
+                <w:sz w:val="20"/>
+                <w:szCs w:val="22"/>
+                <w:lang w:val="es-MX"/>
+              </w:rPr>
+              <w:t>(Hombres*100)/(Hombres+Mujeres)</w:t>
+            </w:r>
+          </w:p>
+          <w:p>
+            <w:pPr>
+              <w:pStyle w:val="Sinespaciado"/>
+              <w:rPr>
+                <w:rFonts w:ascii="Avenir Book" w:eastAsia="Arial Unicode MS" w:hAnsi="Avenir Book" w:cs="Arial Unicode MS"/>
+                <w:bCs/>
+                <w:sz w:val="20"/>
+                <w:szCs w:val="22"/>
+                <w:lang w:val="es-MX"/>
+              </w:rPr>
+            </w:pPr>
+            <w:r>
+              <w:rPr>
+                <w:rFonts w:ascii="Avenir Book" w:eastAsia="Arial Unicode MS" w:hAnsi="Avenir Book" w:cs="Arial Unicode MS"/>
+                <w:bCs/>
+                <w:sz w:val="20"/>
+                <w:szCs w:val="22"/>
+                <w:lang w:val="es-MX"/>
+              </w:rPr>
+              <w:t>(</w:t>
+            </w:r>
+            <w:r>
+              <w:rPr>
+                <w:rFonts w:ascii="Avenir Book" w:eastAsia="Arial Unicode MS" w:hAnsi="Avenir Book" w:cs="Arial Unicode MS"/>
+                <w:bCs/>
+                <w:sz w:val="20"/>
+                <w:szCs w:val="22"/>
+                <w:lang w:val="es-MX"/>
+              </w:rPr>
+              <w:t>Mujeres</w:t>
+            </w:r>
+            <w:r>
+              <w:rPr>
+                <w:rFonts w:ascii="Avenir Book" w:eastAsia="Arial Unicode MS" w:hAnsi="Avenir Book" w:cs="Arial Unicode MS"/>
+                <w:bCs/>
+                <w:sz w:val="20"/>
+                <w:szCs w:val="22"/>
+                <w:lang w:val="es-MX"/>
+              </w:rPr>
+              <w:t>*100)/(Hombres+Mujeres)</w:t>
+            </w:r>
           </w:p>
           <w:p>
             <w:pPr>
@@ -3979,6 +5024,210 @@
                 <w:lang w:val="es-MX"/>
               </w:rPr>
             </w:pPr>
+            <w:r>
+              <w:rPr>
+                <w:rFonts w:ascii="Avenir Book" w:eastAsia="Arial Unicode MS" w:hAnsi="Avenir Book" w:cs="Arial Unicode MS"/>
+                <w:bCs/>
+                <w:sz w:val="20"/>
+                <w:szCs w:val="22"/>
+                <w:lang w:val="es-MX"/>
+              </w:rPr>
+              <w:t>1.-Indicar el numero de mujeres inscritos.</w:t>
+            </w:r>
+          </w:p>
+          <w:p>
+            <w:pPr>
+              <w:pStyle w:val="Sinespaciado"/>
+              <w:rPr>
+                <w:rFonts w:ascii="Avenir Book" w:eastAsia="Arial Unicode MS" w:hAnsi="Avenir Book" w:cs="Arial Unicode MS"/>
+                <w:bCs/>
+                <w:sz w:val="20"/>
+                <w:szCs w:val="22"/>
+                <w:lang w:val="es-MX"/>
+              </w:rPr>
+            </w:pPr>
+            <w:r>
+              <w:rPr>
+                <w:rFonts w:ascii="Avenir Book" w:eastAsia="Arial Unicode MS" w:hAnsi="Avenir Book" w:cs="Arial Unicode MS"/>
+                <w:bCs/>
+                <w:sz w:val="20"/>
+                <w:szCs w:val="22"/>
+                <w:lang w:val="es-MX"/>
+              </w:rPr>
+              <w:t>2.-Indicar el numero de hombres inscritos.</w:t>
+            </w:r>
+          </w:p>
+          <w:p>
+            <w:pPr>
+              <w:pStyle w:val="Sinespaciado"/>
+              <w:rPr>
+                <w:rFonts w:ascii="Avenir Book" w:eastAsia="Arial Unicode MS" w:hAnsi="Avenir Book" w:cs="Arial Unicode MS"/>
+                <w:bCs/>
+                <w:sz w:val="20"/>
+                <w:szCs w:val="22"/>
+                <w:lang w:val="es-MX"/>
+              </w:rPr>
+            </w:pPr>
+            <w:r>
+              <w:rPr>
+                <w:rFonts w:ascii="Avenir Book" w:eastAsia="Arial Unicode MS" w:hAnsi="Avenir Book" w:cs="Arial Unicode MS"/>
+                <w:bCs/>
+                <w:sz w:val="20"/>
+                <w:szCs w:val="22"/>
+                <w:lang w:val="es-MX"/>
+              </w:rPr>
+              <w:t>3.-</w:t>
+            </w:r>
+            <w:r>
+              <w:rPr>
+                <w:rFonts w:ascii="Avenir Book" w:eastAsia="Arial Unicode MS" w:hAnsi="Avenir Book" w:cs="Arial Unicode MS"/>
+                <w:bCs/>
+                <w:sz w:val="20"/>
+                <w:szCs w:val="22"/>
+                <w:lang w:val="es-MX"/>
+              </w:rPr>
+              <w:t xml:space="preserve"> </w:t>
+            </w:r>
+            <w:r>
+              <w:rPr>
+                <w:rFonts w:ascii="Avenir Book" w:eastAsia="Arial Unicode MS" w:hAnsi="Avenir Book" w:cs="Arial Unicode MS"/>
+                <w:bCs/>
+                <w:sz w:val="20"/>
+                <w:szCs w:val="22"/>
+                <w:lang w:val="es-MX"/>
+              </w:rPr>
+              <w:t>Hombres+Mujeres</w:t>
+            </w:r>
+          </w:p>
+          <w:p>
+            <w:pPr>
+              <w:pStyle w:val="Sinespaciado"/>
+              <w:rPr>
+                <w:rFonts w:ascii="Avenir Book" w:eastAsia="Arial Unicode MS" w:hAnsi="Avenir Book" w:cs="Arial Unicode MS"/>
+                <w:bCs/>
+                <w:sz w:val="20"/>
+                <w:szCs w:val="22"/>
+                <w:lang w:val="es-MX"/>
+              </w:rPr>
+            </w:pPr>
+            <w:r>
+              <w:rPr>
+                <w:rFonts w:ascii="Avenir Book" w:eastAsia="Arial Unicode MS" w:hAnsi="Avenir Book" w:cs="Arial Unicode MS"/>
+                <w:bCs/>
+                <w:sz w:val="20"/>
+                <w:szCs w:val="22"/>
+                <w:lang w:val="es-MX"/>
+              </w:rPr>
+              <w:t xml:space="preserve">4.- </w:t>
+            </w:r>
+            <w:r>
+              <w:rPr>
+                <w:rFonts w:ascii="Avenir Book" w:eastAsia="Arial Unicode MS" w:hAnsi="Avenir Book" w:cs="Arial Unicode MS"/>
+                <w:bCs/>
+                <w:sz w:val="20"/>
+                <w:szCs w:val="22"/>
+                <w:lang w:val="es-MX"/>
+              </w:rPr>
+              <w:t>(Hombres*100)/(Hombres+Mujeres)</w:t>
+            </w:r>
+          </w:p>
+          <w:p>
+            <w:pPr>
+              <w:pStyle w:val="Sinespaciado"/>
+              <w:rPr>
+                <w:rFonts w:ascii="Avenir Book" w:eastAsia="Arial Unicode MS" w:hAnsi="Avenir Book" w:cs="Arial Unicode MS"/>
+                <w:bCs/>
+                <w:sz w:val="20"/>
+                <w:szCs w:val="22"/>
+                <w:lang w:val="es-MX"/>
+              </w:rPr>
+            </w:pPr>
+            <w:r>
+              <w:rPr>
+                <w:rFonts w:ascii="Avenir Book" w:eastAsia="Arial Unicode MS" w:hAnsi="Avenir Book" w:cs="Arial Unicode MS"/>
+                <w:bCs/>
+                <w:sz w:val="20"/>
+                <w:szCs w:val="22"/>
+                <w:lang w:val="es-MX"/>
+              </w:rPr>
+              <w:t xml:space="preserve">5.- </w:t>
+            </w:r>
+            <w:r>
+              <w:rPr>
+                <w:rFonts w:ascii="Avenir Book" w:eastAsia="Arial Unicode MS" w:hAnsi="Avenir Book" w:cs="Arial Unicode MS"/>
+                <w:bCs/>
+                <w:sz w:val="20"/>
+                <w:szCs w:val="22"/>
+                <w:lang w:val="es-MX"/>
+              </w:rPr>
+              <w:t>Mujeres*100)/(Hombres+Mujeres)</w:t>
+            </w:r>
+          </w:p>
+          <w:p>
+            <w:pPr>
+              <w:pStyle w:val="Sinespaciado"/>
+              <w:rPr>
+                <w:rFonts w:ascii="Avenir Book" w:eastAsia="Arial Unicode MS" w:hAnsi="Avenir Book" w:cs="Arial Unicode MS"/>
+                <w:bCs/>
+                <w:sz w:val="20"/>
+                <w:szCs w:val="22"/>
+                <w:lang w:val="es-MX"/>
+              </w:rPr>
+            </w:pPr>
+            <w:r>
+              <w:rPr>
+                <w:rFonts w:ascii="Avenir Book" w:eastAsia="Arial Unicode MS" w:hAnsi="Avenir Book" w:cs="Arial Unicode MS"/>
+                <w:bCs/>
+                <w:sz w:val="20"/>
+                <w:szCs w:val="22"/>
+                <w:lang w:val="es-MX"/>
+              </w:rPr>
+              <w:t>6.-Imprimir el total de inscritos.</w:t>
+            </w:r>
+          </w:p>
+          <w:p>
+            <w:pPr>
+              <w:pStyle w:val="Sinespaciado"/>
+              <w:rPr>
+                <w:rFonts w:ascii="Avenir Book" w:eastAsia="Arial Unicode MS" w:hAnsi="Avenir Book" w:cs="Arial Unicode MS"/>
+                <w:bCs/>
+                <w:sz w:val="20"/>
+                <w:szCs w:val="22"/>
+                <w:lang w:val="es-MX"/>
+              </w:rPr>
+            </w:pPr>
+            <w:r>
+              <w:rPr>
+                <w:rFonts w:ascii="Avenir Book" w:eastAsia="Arial Unicode MS" w:hAnsi="Avenir Book" w:cs="Arial Unicode MS"/>
+                <w:bCs/>
+                <w:sz w:val="20"/>
+                <w:szCs w:val="22"/>
+                <w:lang w:val="es-MX"/>
+              </w:rPr>
+              <w:t>7.-Imprimir el porcentaje de mujeres</w:t>
+            </w:r>
+          </w:p>
+          <w:p>
+            <w:pPr>
+              <w:pStyle w:val="Sinespaciado"/>
+              <w:rPr>
+                <w:rFonts w:ascii="Avenir Book" w:eastAsia="Arial Unicode MS" w:hAnsi="Avenir Book" w:cs="Arial Unicode MS"/>
+                <w:bCs/>
+                <w:sz w:val="20"/>
+                <w:szCs w:val="22"/>
+                <w:lang w:val="es-MX"/>
+              </w:rPr>
+            </w:pPr>
+            <w:r>
+              <w:rPr>
+                <w:rFonts w:ascii="Avenir Book" w:eastAsia="Arial Unicode MS" w:hAnsi="Avenir Book" w:cs="Arial Unicode MS"/>
+                <w:bCs/>
+                <w:sz w:val="20"/>
+                <w:szCs w:val="22"/>
+                <w:lang w:val="es-MX"/>
+              </w:rPr>
+              <w:t>8.-Imprimir el porcentaje de hombres</w:t>
+            </w:r>
           </w:p>
           <w:p>
             <w:pPr>
@@ -4461,7 +5710,6 @@
           <w:sz w:val="22"/>
           <w:szCs w:val="22"/>
         </w:rPr>
-        <w:lastRenderedPageBreak/>
         <w:t>5. Elabora un algoritmo y escribe un programa que calcula la distancia entre dos puntos.</w:t>
       </w:r>
     </w:p>
@@ -4612,6 +5860,7 @@
           <w:noProof/>
           <w:lang w:eastAsia="es-ES_tradnl"/>
         </w:rPr>
+        <w:lastRenderedPageBreak/>
         <w:drawing>
           <wp:inline distT="0" distB="0" distL="0" distR="0" wp14:anchorId="39CFA5D8" wp14:editId="6E1A32C0">
             <wp:extent cx="1544499" cy="1112385"/>
@@ -4805,6 +6054,16 @@
               </w:rPr>
               <w:t>Entradas:</w:t>
             </w:r>
+            <w:r>
+              <w:rPr>
+                <w:rFonts w:ascii="Avenir Book" w:eastAsia="Arial Unicode MS" w:hAnsi="Avenir Book" w:cs="Arial Unicode MS"/>
+                <w:bCs/>
+                <w:sz w:val="20"/>
+                <w:szCs w:val="22"/>
+                <w:lang w:val="es-MX"/>
+              </w:rPr>
+              <w:t>Coordenadas(x1,y1), coordenadas(x2,y2)</w:t>
+            </w:r>
           </w:p>
           <w:p>
             <w:pPr>
@@ -4827,6 +6086,16 @@
               </w:rPr>
               <w:t>Salidas:</w:t>
             </w:r>
+            <w:r>
+              <w:rPr>
+                <w:rFonts w:ascii="Avenir Book" w:eastAsia="Arial Unicode MS" w:hAnsi="Avenir Book" w:cs="Arial Unicode MS"/>
+                <w:bCs/>
+                <w:sz w:val="20"/>
+                <w:szCs w:val="22"/>
+                <w:lang w:val="es-MX"/>
+              </w:rPr>
+              <w:t>Distancia entre 2 puntos</w:t>
+            </w:r>
           </w:p>
           <w:p>
             <w:pPr>
@@ -4849,6 +6118,149 @@
               </w:rPr>
               <w:t>Relación E/S:</w:t>
             </w:r>
+            <w:r>
+              <w:rPr>
+                <w:rFonts w:ascii="Avenir Book" w:eastAsia="Arial Unicode MS" w:hAnsi="Avenir Book" w:cs="Arial Unicode MS"/>
+                <w:bCs/>
+                <w:sz w:val="20"/>
+                <w:szCs w:val="22"/>
+                <w:lang w:val="es-MX"/>
+              </w:rPr>
+              <w:t>d=</w:t>
+            </w:r>
+            <m:oMath>
+              <m:rad>
+                <m:radPr>
+                  <m:degHide m:val="1"/>
+                  <m:ctrlPr>
+                    <w:rPr>
+                      <w:rFonts w:ascii="Cambria Math" w:eastAsia="Arial Unicode MS" w:hAnsi="Cambria Math" w:cs="Arial Unicode MS"/>
+                      <w:bCs/>
+                      <w:i/>
+                      <w:sz w:val="20"/>
+                      <w:szCs w:val="22"/>
+                      <w:lang w:val="es-MX"/>
+                    </w:rPr>
+                  </m:ctrlPr>
+                </m:radPr>
+                <m:deg/>
+                <m:e>
+                  <m:sSup>
+                    <m:sSupPr>
+                      <m:ctrlPr>
+                        <w:rPr>
+                          <w:rFonts w:ascii="Cambria Math" w:eastAsia="Arial Unicode MS" w:hAnsi="Cambria Math" w:cs="Arial Unicode MS"/>
+                          <w:bCs/>
+                          <w:i/>
+                          <w:sz w:val="20"/>
+                          <w:szCs w:val="22"/>
+                          <w:lang w:val="es-MX"/>
+                        </w:rPr>
+                      </m:ctrlPr>
+                    </m:sSupPr>
+                    <m:e>
+                      <m:d>
+                        <m:dPr>
+                          <m:ctrlPr>
+                            <w:rPr>
+                              <w:rFonts w:ascii="Cambria Math" w:eastAsia="Arial Unicode MS" w:hAnsi="Cambria Math" w:cs="Arial Unicode MS"/>
+                              <w:bCs/>
+                              <w:i/>
+                              <w:sz w:val="20"/>
+                              <w:szCs w:val="22"/>
+                              <w:lang w:val="es-MX"/>
+                            </w:rPr>
+                          </m:ctrlPr>
+                        </m:dPr>
+                        <m:e>
+                          <m:r>
+                            <w:rPr>
+                              <w:rFonts w:ascii="Cambria Math" w:eastAsia="Arial Unicode MS" w:hAnsi="Cambria Math" w:cs="Arial Unicode MS"/>
+                              <w:sz w:val="20"/>
+                              <w:szCs w:val="22"/>
+                              <w:lang w:val="es-MX"/>
+                            </w:rPr>
+                            <m:t>x2-x1</m:t>
+                          </m:r>
+                        </m:e>
+                      </m:d>
+                    </m:e>
+                    <m:sup>
+                      <m:r>
+                        <w:rPr>
+                          <w:rFonts w:ascii="Cambria Math" w:eastAsia="Arial Unicode MS" w:hAnsi="Cambria Math" w:cs="Arial Unicode MS"/>
+                          <w:sz w:val="20"/>
+                          <w:szCs w:val="22"/>
+                          <w:lang w:val="es-MX"/>
+                        </w:rPr>
+                        <m:t>2</m:t>
+                      </m:r>
+                    </m:sup>
+                  </m:sSup>
+                  <m:r>
+                    <w:rPr>
+                      <w:rFonts w:ascii="Cambria Math" w:eastAsia="Arial Unicode MS" w:hAnsi="Cambria Math" w:cs="Arial Unicode MS"/>
+                      <w:sz w:val="20"/>
+                      <w:szCs w:val="22"/>
+                      <w:lang w:val="es-MX"/>
+                    </w:rPr>
+                    <m:t>+</m:t>
+                  </m:r>
+                  <m:sSup>
+                    <m:sSupPr>
+                      <m:ctrlPr>
+                        <w:rPr>
+                          <w:rFonts w:ascii="Cambria Math" w:eastAsia="Arial Unicode MS" w:hAnsi="Cambria Math" w:cs="Arial Unicode MS"/>
+                          <w:bCs/>
+                          <w:i/>
+                          <w:sz w:val="20"/>
+                          <w:szCs w:val="22"/>
+                          <w:lang w:val="es-MX"/>
+                        </w:rPr>
+                      </m:ctrlPr>
+                    </m:sSupPr>
+                    <m:e>
+                      <m:d>
+                        <m:dPr>
+                          <m:ctrlPr>
+                            <w:rPr>
+                              <w:rFonts w:ascii="Cambria Math" w:eastAsia="Arial Unicode MS" w:hAnsi="Cambria Math" w:cs="Arial Unicode MS"/>
+                              <w:bCs/>
+                              <w:i/>
+                              <w:sz w:val="20"/>
+                              <w:szCs w:val="22"/>
+                              <w:lang w:val="es-MX"/>
+                            </w:rPr>
+                          </m:ctrlPr>
+                        </m:dPr>
+                        <m:e>
+                          <m:r>
+                            <w:rPr>
+                              <w:rFonts w:ascii="Cambria Math" w:eastAsia="Arial Unicode MS" w:hAnsi="Cambria Math" w:cs="Arial Unicode MS"/>
+                              <w:sz w:val="20"/>
+                              <w:szCs w:val="22"/>
+                              <w:lang w:val="es-MX"/>
+                            </w:rPr>
+                            <m:t>y2-y1</m:t>
+                          </m:r>
+                        </m:e>
+                      </m:d>
+                    </m:e>
+                    <m:sup>
+                      <m:r>
+                        <w:rPr>
+                          <w:rFonts w:ascii="Cambria Math" w:eastAsia="Arial Unicode MS" w:hAnsi="Cambria Math" w:cs="Arial Unicode MS"/>
+                          <w:sz w:val="20"/>
+                          <w:szCs w:val="22"/>
+                          <w:lang w:val="es-MX"/>
+                        </w:rPr>
+                        <m:t>2</m:t>
+                      </m:r>
+                    </m:sup>
+                  </m:sSup>
+                </m:e>
+              </m:rad>
+            </m:oMath>
           </w:p>
           <w:p>
             <w:pPr>
@@ -4926,6 +6338,527 @@
                 <w:lang w:val="es-MX"/>
               </w:rPr>
             </w:pPr>
+            <w:r>
+              <w:rPr>
+                <w:rFonts w:ascii="Avenir Book" w:eastAsia="Arial Unicode MS" w:hAnsi="Avenir Book" w:cs="Arial Unicode MS"/>
+                <w:bCs/>
+                <w:sz w:val="20"/>
+                <w:szCs w:val="22"/>
+                <w:lang w:val="es-MX"/>
+              </w:rPr>
+              <w:t>1.- Pedir coordenada de x1</w:t>
+            </w:r>
+          </w:p>
+          <w:p>
+            <w:pPr>
+              <w:pStyle w:val="Sinespaciado"/>
+              <w:rPr>
+                <w:rFonts w:ascii="Avenir Book" w:eastAsia="Arial Unicode MS" w:hAnsi="Avenir Book" w:cs="Arial Unicode MS"/>
+                <w:bCs/>
+                <w:sz w:val="20"/>
+                <w:szCs w:val="22"/>
+                <w:lang w:val="es-MX"/>
+              </w:rPr>
+            </w:pPr>
+            <w:r>
+              <w:rPr>
+                <w:rFonts w:ascii="Avenir Book" w:eastAsia="Arial Unicode MS" w:hAnsi="Avenir Book" w:cs="Arial Unicode MS"/>
+                <w:bCs/>
+                <w:sz w:val="20"/>
+                <w:szCs w:val="22"/>
+                <w:lang w:val="es-MX"/>
+              </w:rPr>
+              <w:t xml:space="preserve">2.- </w:t>
+            </w:r>
+            <w:r>
+              <w:rPr>
+                <w:rFonts w:ascii="Avenir Book" w:eastAsia="Arial Unicode MS" w:hAnsi="Avenir Book" w:cs="Arial Unicode MS"/>
+                <w:bCs/>
+                <w:sz w:val="20"/>
+                <w:szCs w:val="22"/>
+                <w:lang w:val="es-MX"/>
+              </w:rPr>
+              <w:t>Pedir coordenada de</w:t>
+            </w:r>
+            <w:r>
+              <w:rPr>
+                <w:rFonts w:ascii="Avenir Book" w:eastAsia="Arial Unicode MS" w:hAnsi="Avenir Book" w:cs="Arial Unicode MS"/>
+                <w:bCs/>
+                <w:sz w:val="20"/>
+                <w:szCs w:val="22"/>
+                <w:lang w:val="es-MX"/>
+              </w:rPr>
+              <w:t xml:space="preserve"> x2</w:t>
+            </w:r>
+          </w:p>
+          <w:p>
+            <w:pPr>
+              <w:pStyle w:val="Sinespaciado"/>
+              <w:rPr>
+                <w:rFonts w:ascii="Avenir Book" w:eastAsia="Arial Unicode MS" w:hAnsi="Avenir Book" w:cs="Arial Unicode MS"/>
+                <w:bCs/>
+                <w:sz w:val="20"/>
+                <w:szCs w:val="22"/>
+                <w:lang w:val="es-MX"/>
+              </w:rPr>
+            </w:pPr>
+            <w:r>
+              <w:rPr>
+                <w:rFonts w:ascii="Avenir Book" w:eastAsia="Arial Unicode MS" w:hAnsi="Avenir Book" w:cs="Arial Unicode MS"/>
+                <w:bCs/>
+                <w:sz w:val="20"/>
+                <w:szCs w:val="22"/>
+                <w:lang w:val="es-MX"/>
+              </w:rPr>
+              <w:t xml:space="preserve">3.- </w:t>
+            </w:r>
+            <w:r>
+              <w:rPr>
+                <w:rFonts w:ascii="Avenir Book" w:eastAsia="Arial Unicode MS" w:hAnsi="Avenir Book" w:cs="Arial Unicode MS"/>
+                <w:bCs/>
+                <w:sz w:val="20"/>
+                <w:szCs w:val="22"/>
+                <w:lang w:val="es-MX"/>
+              </w:rPr>
+              <w:t>Pedir coordenada de</w:t>
+            </w:r>
+            <w:r>
+              <w:rPr>
+                <w:rFonts w:ascii="Avenir Book" w:eastAsia="Arial Unicode MS" w:hAnsi="Avenir Book" w:cs="Arial Unicode MS"/>
+                <w:bCs/>
+                <w:sz w:val="20"/>
+                <w:szCs w:val="22"/>
+                <w:lang w:val="es-MX"/>
+              </w:rPr>
+              <w:t xml:space="preserve"> y1</w:t>
+            </w:r>
+          </w:p>
+          <w:p>
+            <w:pPr>
+              <w:pStyle w:val="Sinespaciado"/>
+              <w:rPr>
+                <w:rFonts w:ascii="Avenir Book" w:eastAsia="Arial Unicode MS" w:hAnsi="Avenir Book" w:cs="Arial Unicode MS"/>
+                <w:bCs/>
+                <w:sz w:val="20"/>
+                <w:szCs w:val="22"/>
+                <w:lang w:val="es-MX"/>
+              </w:rPr>
+            </w:pPr>
+            <w:r>
+              <w:rPr>
+                <w:rFonts w:ascii="Avenir Book" w:eastAsia="Arial Unicode MS" w:hAnsi="Avenir Book" w:cs="Arial Unicode MS"/>
+                <w:bCs/>
+                <w:sz w:val="20"/>
+                <w:szCs w:val="22"/>
+                <w:lang w:val="es-MX"/>
+              </w:rPr>
+              <w:t xml:space="preserve">4.- </w:t>
+            </w:r>
+            <w:r>
+              <w:rPr>
+                <w:rFonts w:ascii="Avenir Book" w:eastAsia="Arial Unicode MS" w:hAnsi="Avenir Book" w:cs="Arial Unicode MS"/>
+                <w:bCs/>
+                <w:sz w:val="20"/>
+                <w:szCs w:val="22"/>
+                <w:lang w:val="es-MX"/>
+              </w:rPr>
+              <w:t>Pedir coordenada de</w:t>
+            </w:r>
+            <w:r>
+              <w:rPr>
+                <w:rFonts w:ascii="Avenir Book" w:eastAsia="Arial Unicode MS" w:hAnsi="Avenir Book" w:cs="Arial Unicode MS"/>
+                <w:bCs/>
+                <w:sz w:val="20"/>
+                <w:szCs w:val="22"/>
+                <w:lang w:val="es-MX"/>
+              </w:rPr>
+              <w:t xml:space="preserve"> y2</w:t>
+            </w:r>
+          </w:p>
+          <w:p>
+            <w:pPr>
+              <w:pStyle w:val="Sinespaciado"/>
+              <w:rPr>
+                <w:rFonts w:ascii="Avenir Book" w:eastAsia="Arial Unicode MS" w:hAnsi="Avenir Book" w:cs="Arial Unicode MS"/>
+                <w:bCs/>
+                <w:sz w:val="20"/>
+                <w:szCs w:val="22"/>
+                <w:lang w:val="es-MX"/>
+              </w:rPr>
+            </w:pPr>
+            <w:r>
+              <w:rPr>
+                <w:rFonts w:ascii="Avenir Book" w:eastAsia="Arial Unicode MS" w:hAnsi="Avenir Book" w:cs="Arial Unicode MS"/>
+                <w:bCs/>
+                <w:sz w:val="20"/>
+                <w:szCs w:val="22"/>
+                <w:lang w:val="es-MX"/>
+              </w:rPr>
+              <w:t xml:space="preserve">5.- </w:t>
+            </w:r>
+            <w:r>
+              <w:rPr>
+                <w:rFonts w:ascii="Avenir Book" w:eastAsia="Arial Unicode MS" w:hAnsi="Avenir Book" w:cs="Arial Unicode MS"/>
+                <w:bCs/>
+                <w:sz w:val="20"/>
+                <w:szCs w:val="22"/>
+                <w:lang w:val="es-MX"/>
+              </w:rPr>
+              <w:t>d=</w:t>
+            </w:r>
+            <m:oMath>
+              <m:rad>
+                <m:radPr>
+                  <m:degHide m:val="1"/>
+                  <m:ctrlPr>
+                    <w:rPr>
+                      <w:rFonts w:ascii="Cambria Math" w:eastAsia="Arial Unicode MS" w:hAnsi="Cambria Math" w:cs="Arial Unicode MS"/>
+                      <w:bCs/>
+                      <w:i/>
+                      <w:sz w:val="20"/>
+                      <w:szCs w:val="22"/>
+                      <w:lang w:val="es-MX"/>
+                    </w:rPr>
+                  </m:ctrlPr>
+                </m:radPr>
+                <m:deg/>
+                <m:e>
+                  <m:sSup>
+                    <m:sSupPr>
+                      <m:ctrlPr>
+                        <w:rPr>
+                          <w:rFonts w:ascii="Cambria Math" w:eastAsia="Arial Unicode MS" w:hAnsi="Cambria Math" w:cs="Arial Unicode MS"/>
+                          <w:bCs/>
+                          <w:i/>
+                          <w:sz w:val="20"/>
+                          <w:szCs w:val="22"/>
+                          <w:lang w:val="es-MX"/>
+                        </w:rPr>
+                      </m:ctrlPr>
+                    </m:sSupPr>
+                    <m:e>
+                      <m:d>
+                        <m:dPr>
+                          <m:ctrlPr>
+                            <w:rPr>
+                              <w:rFonts w:ascii="Cambria Math" w:eastAsia="Arial Unicode MS" w:hAnsi="Cambria Math" w:cs="Arial Unicode MS"/>
+                              <w:bCs/>
+                              <w:i/>
+                              <w:sz w:val="20"/>
+                              <w:szCs w:val="22"/>
+                              <w:lang w:val="es-MX"/>
+                            </w:rPr>
+                          </m:ctrlPr>
+                        </m:dPr>
+                        <m:e>
+                          <m:r>
+                            <w:rPr>
+                              <w:rFonts w:ascii="Cambria Math" w:eastAsia="Arial Unicode MS" w:hAnsi="Cambria Math" w:cs="Arial Unicode MS"/>
+                              <w:sz w:val="20"/>
+                              <w:szCs w:val="22"/>
+                              <w:lang w:val="es-MX"/>
+                            </w:rPr>
+                            <m:t>x2-x1</m:t>
+                          </m:r>
+                        </m:e>
+                      </m:d>
+                    </m:e>
+                    <m:sup>
+                      <m:r>
+                        <w:rPr>
+                          <w:rFonts w:ascii="Cambria Math" w:eastAsia="Arial Unicode MS" w:hAnsi="Cambria Math" w:cs="Arial Unicode MS"/>
+                          <w:sz w:val="20"/>
+                          <w:szCs w:val="22"/>
+                          <w:lang w:val="es-MX"/>
+                        </w:rPr>
+                        <m:t>2</m:t>
+                      </m:r>
+                    </m:sup>
+                  </m:sSup>
+                  <m:r>
+                    <w:rPr>
+                      <w:rFonts w:ascii="Cambria Math" w:eastAsia="Arial Unicode MS" w:hAnsi="Cambria Math" w:cs="Arial Unicode MS"/>
+                      <w:sz w:val="20"/>
+                      <w:szCs w:val="22"/>
+                      <w:lang w:val="es-MX"/>
+                    </w:rPr>
+                    <m:t>+</m:t>
+                  </m:r>
+                  <m:sSup>
+                    <m:sSupPr>
+                      <m:ctrlPr>
+                        <w:rPr>
+                          <w:rFonts w:ascii="Cambria Math" w:eastAsia="Arial Unicode MS" w:hAnsi="Cambria Math" w:cs="Arial Unicode MS"/>
+                          <w:bCs/>
+                          <w:i/>
+                          <w:sz w:val="20"/>
+                          <w:szCs w:val="22"/>
+                          <w:lang w:val="es-MX"/>
+                        </w:rPr>
+                      </m:ctrlPr>
+                    </m:sSupPr>
+                    <m:e>
+                      <m:d>
+                        <m:dPr>
+                          <m:ctrlPr>
+                            <w:rPr>
+                              <w:rFonts w:ascii="Cambria Math" w:eastAsia="Arial Unicode MS" w:hAnsi="Cambria Math" w:cs="Arial Unicode MS"/>
+                              <w:bCs/>
+                              <w:i/>
+                              <w:sz w:val="20"/>
+                              <w:szCs w:val="22"/>
+                              <w:lang w:val="es-MX"/>
+                            </w:rPr>
+                          </m:ctrlPr>
+                        </m:dPr>
+                        <m:e>
+                          <m:r>
+                            <w:rPr>
+                              <w:rFonts w:ascii="Cambria Math" w:eastAsia="Arial Unicode MS" w:hAnsi="Cambria Math" w:cs="Arial Unicode MS"/>
+                              <w:sz w:val="20"/>
+                              <w:szCs w:val="22"/>
+                              <w:lang w:val="es-MX"/>
+                            </w:rPr>
+                            <m:t>y2-y1</m:t>
+                          </m:r>
+                        </m:e>
+                      </m:d>
+                    </m:e>
+                    <m:sup>
+                      <m:r>
+                        <w:rPr>
+                          <w:rFonts w:ascii="Cambria Math" w:eastAsia="Arial Unicode MS" w:hAnsi="Cambria Math" w:cs="Arial Unicode MS"/>
+                          <w:sz w:val="20"/>
+                          <w:szCs w:val="22"/>
+                          <w:lang w:val="es-MX"/>
+                        </w:rPr>
+                        <m:t>2</m:t>
+                      </m:r>
+                    </m:sup>
+                  </m:sSup>
+                </m:e>
+              </m:rad>
+            </m:oMath>
+          </w:p>
+          <w:p>
+            <w:pPr>
+              <w:pStyle w:val="Sinespaciado"/>
+              <w:rPr>
+                <w:rFonts w:ascii="Avenir Book" w:eastAsia="Arial Unicode MS" w:hAnsi="Avenir Book" w:cs="Arial Unicode MS"/>
+                <w:bCs/>
+                <w:sz w:val="20"/>
+                <w:szCs w:val="22"/>
+                <w:lang w:val="es-MX"/>
+              </w:rPr>
+            </w:pPr>
+            <w:r>
+              <w:rPr>
+                <w:rFonts w:ascii="Avenir Book" w:eastAsia="Arial Unicode MS" w:hAnsi="Avenir Book" w:cs="Arial Unicode MS"/>
+                <w:bCs/>
+                <w:sz w:val="20"/>
+                <w:szCs w:val="22"/>
+                <w:lang w:val="es-MX"/>
+              </w:rPr>
+              <w:t xml:space="preserve">6.-Imprimir </w:t>
+            </w:r>
+            <w:r>
+              <w:rPr>
+                <w:rFonts w:ascii="Avenir Book" w:eastAsia="Arial Unicode MS" w:hAnsi="Avenir Book" w:cs="Arial Unicode MS"/>
+                <w:bCs/>
+                <w:sz w:val="20"/>
+                <w:szCs w:val="22"/>
+                <w:lang w:val="es-MX"/>
+              </w:rPr>
+              <w:t>coordenada de x1</w:t>
+            </w:r>
+          </w:p>
+          <w:p>
+            <w:pPr>
+              <w:pStyle w:val="Sinespaciado"/>
+              <w:rPr>
+                <w:rFonts w:ascii="Avenir Book" w:eastAsia="Arial Unicode MS" w:hAnsi="Avenir Book" w:cs="Arial Unicode MS"/>
+                <w:bCs/>
+                <w:sz w:val="20"/>
+                <w:szCs w:val="22"/>
+                <w:lang w:val="es-MX"/>
+              </w:rPr>
+            </w:pPr>
+            <w:r>
+              <w:rPr>
+                <w:rFonts w:ascii="Avenir Book" w:eastAsia="Arial Unicode MS" w:hAnsi="Avenir Book" w:cs="Arial Unicode MS"/>
+                <w:bCs/>
+                <w:sz w:val="20"/>
+                <w:szCs w:val="22"/>
+                <w:lang w:val="es-MX"/>
+              </w:rPr>
+              <w:t xml:space="preserve">7.-Imprimir </w:t>
+            </w:r>
+            <w:r>
+              <w:rPr>
+                <w:rFonts w:ascii="Avenir Book" w:eastAsia="Arial Unicode MS" w:hAnsi="Avenir Book" w:cs="Arial Unicode MS"/>
+                <w:bCs/>
+                <w:sz w:val="20"/>
+                <w:szCs w:val="22"/>
+                <w:lang w:val="es-MX"/>
+              </w:rPr>
+              <w:t>coordenada de x</w:t>
+            </w:r>
+            <w:r>
+              <w:rPr>
+                <w:rFonts w:ascii="Avenir Book" w:eastAsia="Arial Unicode MS" w:hAnsi="Avenir Book" w:cs="Arial Unicode MS"/>
+                <w:bCs/>
+                <w:sz w:val="20"/>
+                <w:szCs w:val="22"/>
+                <w:lang w:val="es-MX"/>
+              </w:rPr>
+              <w:t>2</w:t>
+            </w:r>
+          </w:p>
+          <w:p>
+            <w:pPr>
+              <w:pStyle w:val="Sinespaciado"/>
+              <w:rPr>
+                <w:rFonts w:ascii="Avenir Book" w:eastAsia="Arial Unicode MS" w:hAnsi="Avenir Book" w:cs="Arial Unicode MS"/>
+                <w:bCs/>
+                <w:sz w:val="20"/>
+                <w:szCs w:val="22"/>
+                <w:lang w:val="es-MX"/>
+              </w:rPr>
+            </w:pPr>
+            <w:r>
+              <w:rPr>
+                <w:rFonts w:ascii="Avenir Book" w:eastAsia="Arial Unicode MS" w:hAnsi="Avenir Book" w:cs="Arial Unicode MS"/>
+                <w:bCs/>
+                <w:sz w:val="20"/>
+                <w:szCs w:val="22"/>
+                <w:lang w:val="es-MX"/>
+              </w:rPr>
+              <w:t>8.-</w:t>
+            </w:r>
+            <w:r>
+              <w:rPr>
+                <w:rFonts w:ascii="Avenir Book" w:eastAsia="Arial Unicode MS" w:hAnsi="Avenir Book" w:cs="Arial Unicode MS"/>
+                <w:bCs/>
+                <w:sz w:val="20"/>
+                <w:szCs w:val="22"/>
+                <w:lang w:val="es-MX"/>
+              </w:rPr>
+              <w:t xml:space="preserve">Imprimir </w:t>
+            </w:r>
+            <w:r>
+              <w:rPr>
+                <w:rFonts w:ascii="Avenir Book" w:eastAsia="Arial Unicode MS" w:hAnsi="Avenir Book" w:cs="Arial Unicode MS"/>
+                <w:bCs/>
+                <w:sz w:val="20"/>
+                <w:szCs w:val="22"/>
+                <w:lang w:val="es-MX"/>
+              </w:rPr>
+              <w:t xml:space="preserve">coordenada de </w:t>
+            </w:r>
+            <w:r>
+              <w:rPr>
+                <w:rFonts w:ascii="Avenir Book" w:eastAsia="Arial Unicode MS" w:hAnsi="Avenir Book" w:cs="Arial Unicode MS"/>
+                <w:bCs/>
+                <w:sz w:val="20"/>
+                <w:szCs w:val="22"/>
+                <w:lang w:val="es-MX"/>
+              </w:rPr>
+              <w:t>y</w:t>
+            </w:r>
+            <w:r>
+              <w:rPr>
+                <w:rFonts w:ascii="Avenir Book" w:eastAsia="Arial Unicode MS" w:hAnsi="Avenir Book" w:cs="Arial Unicode MS"/>
+                <w:bCs/>
+                <w:sz w:val="20"/>
+                <w:szCs w:val="22"/>
+                <w:lang w:val="es-MX"/>
+              </w:rPr>
+              <w:t>1</w:t>
+            </w:r>
+          </w:p>
+          <w:p>
+            <w:pPr>
+              <w:pStyle w:val="Sinespaciado"/>
+              <w:rPr>
+                <w:rFonts w:ascii="Avenir Book" w:eastAsia="Arial Unicode MS" w:hAnsi="Avenir Book" w:cs="Arial Unicode MS"/>
+                <w:bCs/>
+                <w:sz w:val="20"/>
+                <w:szCs w:val="22"/>
+                <w:lang w:val="es-MX"/>
+              </w:rPr>
+            </w:pPr>
+            <w:r>
+              <w:rPr>
+                <w:rFonts w:ascii="Avenir Book" w:eastAsia="Arial Unicode MS" w:hAnsi="Avenir Book" w:cs="Arial Unicode MS"/>
+                <w:bCs/>
+                <w:sz w:val="20"/>
+                <w:szCs w:val="22"/>
+                <w:lang w:val="es-MX"/>
+              </w:rPr>
+              <w:t>9.-</w:t>
+            </w:r>
+            <w:r>
+              <w:rPr>
+                <w:rFonts w:ascii="Avenir Book" w:eastAsia="Arial Unicode MS" w:hAnsi="Avenir Book" w:cs="Arial Unicode MS"/>
+                <w:bCs/>
+                <w:sz w:val="20"/>
+                <w:szCs w:val="22"/>
+                <w:lang w:val="es-MX"/>
+              </w:rPr>
+              <w:t xml:space="preserve">Imprimir </w:t>
+            </w:r>
+            <w:r>
+              <w:rPr>
+                <w:rFonts w:ascii="Avenir Book" w:eastAsia="Arial Unicode MS" w:hAnsi="Avenir Book" w:cs="Arial Unicode MS"/>
+                <w:bCs/>
+                <w:sz w:val="20"/>
+                <w:szCs w:val="22"/>
+                <w:lang w:val="es-MX"/>
+              </w:rPr>
+              <w:t xml:space="preserve">coordenada de </w:t>
+            </w:r>
+            <w:r>
+              <w:rPr>
+                <w:rFonts w:ascii="Avenir Book" w:eastAsia="Arial Unicode MS" w:hAnsi="Avenir Book" w:cs="Arial Unicode MS"/>
+                <w:bCs/>
+                <w:sz w:val="20"/>
+                <w:szCs w:val="22"/>
+                <w:lang w:val="es-MX"/>
+              </w:rPr>
+              <w:t>y2</w:t>
+            </w:r>
+          </w:p>
+          <w:p>
+            <w:pPr>
+              <w:pStyle w:val="Sinespaciado"/>
+              <w:rPr>
+                <w:rFonts w:ascii="Avenir Book" w:eastAsia="Arial Unicode MS" w:hAnsi="Avenir Book" w:cs="Arial Unicode MS"/>
+                <w:bCs/>
+                <w:sz w:val="20"/>
+                <w:szCs w:val="22"/>
+                <w:lang w:val="es-MX"/>
+              </w:rPr>
+            </w:pPr>
+            <w:r>
+              <w:rPr>
+                <w:rFonts w:ascii="Avenir Book" w:eastAsia="Arial Unicode MS" w:hAnsi="Avenir Book" w:cs="Arial Unicode MS"/>
+                <w:bCs/>
+                <w:sz w:val="20"/>
+                <w:szCs w:val="22"/>
+                <w:lang w:val="es-MX"/>
+              </w:rPr>
+              <w:t>10.-</w:t>
+            </w:r>
+            <w:r>
+              <w:rPr>
+                <w:rFonts w:ascii="Avenir Book" w:eastAsia="Arial Unicode MS" w:hAnsi="Avenir Book" w:cs="Arial Unicode MS"/>
+                <w:bCs/>
+                <w:sz w:val="20"/>
+                <w:szCs w:val="22"/>
+                <w:lang w:val="es-MX"/>
+              </w:rPr>
+              <w:t>Imprimir distancia entre los puntos</w:t>
+            </w:r>
           </w:p>
           <w:p>
             <w:pPr>
@@ -5519,66 +7452,19 @@
         <w:pStyle w:val="Sinespaciado"/>
         <w:rPr>
           <w:rFonts w:ascii="Avenir Book" w:eastAsia="Arial Unicode MS" w:hAnsi="Avenir Book" w:cs="Arial Unicode MS"/>
-          <w:sz w:val="22"/>
-          <w:szCs w:val="22"/>
-        </w:rPr>
-      </w:pPr>
-    </w:p>
-    <w:p>
-      <w:pPr>
-        <w:pStyle w:val="Sinespaciado"/>
-        <w:rPr>
-          <w:rFonts w:ascii="Avenir Book" w:eastAsia="Arial Unicode MS" w:hAnsi="Avenir Book" w:cs="Arial Unicode MS"/>
-          <w:sz w:val="22"/>
-          <w:szCs w:val="22"/>
-        </w:rPr>
-      </w:pPr>
-    </w:p>
-    <w:p>
-      <w:pPr>
-        <w:pStyle w:val="Sinespaciado"/>
-        <w:rPr>
-          <w:rFonts w:ascii="Avenir Book" w:eastAsia="Arial Unicode MS" w:hAnsi="Avenir Book" w:cs="Arial Unicode MS"/>
-          <w:sz w:val="22"/>
-          <w:szCs w:val="22"/>
-        </w:rPr>
-      </w:pPr>
-    </w:p>
-    <w:p>
-      <w:pPr>
-        <w:pStyle w:val="Sinespaciado"/>
-        <w:rPr>
-          <w:rFonts w:ascii="Avenir Book" w:eastAsia="Arial Unicode MS" w:hAnsi="Avenir Book" w:cs="Arial Unicode MS"/>
-          <w:sz w:val="22"/>
-          <w:szCs w:val="22"/>
-        </w:rPr>
-      </w:pPr>
-    </w:p>
-    <w:p>
-      <w:pPr>
-        <w:pStyle w:val="Sinespaciado"/>
-        <w:rPr>
-          <w:rFonts w:ascii="Avenir Book" w:eastAsia="Arial Unicode MS" w:hAnsi="Avenir Book" w:cs="Arial Unicode MS"/>
-          <w:sz w:val="22"/>
-          <w:szCs w:val="22"/>
-        </w:rPr>
-      </w:pPr>
-    </w:p>
-    <w:p>
-      <w:pPr>
-        <w:pStyle w:val="Sinespaciado"/>
-        <w:rPr>
-          <w:rFonts w:ascii="Avenir Book" w:eastAsia="Arial Unicode MS" w:hAnsi="Avenir Book" w:cs="Arial Unicode MS"/>
           <w:b/>
           <w:szCs w:val="22"/>
         </w:rPr>
       </w:pPr>
+      <w:bookmarkStart w:id="0" w:name="_GoBack"/>
+      <w:bookmarkEnd w:id="0"/>
       <w:r>
         <w:rPr>
           <w:rFonts w:ascii="Avenir Book" w:eastAsia="Arial Unicode MS" w:hAnsi="Avenir Book" w:cs="Arial Unicode MS"/>
           <w:b/>
           <w:szCs w:val="22"/>
         </w:rPr>
+        <w:lastRenderedPageBreak/>
         <w:t>Extras.</w:t>
       </w:r>
     </w:p>
@@ -7248,17 +9134,7 @@
           <w:sz w:val="22"/>
           <w:szCs w:val="22"/>
         </w:rPr>
-        <w:t xml:space="preserve"> y hast</w:t>
-      </w:r>
-      <w:bookmarkStart w:id="0" w:name="_GoBack"/>
-      <w:bookmarkEnd w:id="0"/>
-      <w:r>
-        <w:rPr>
-          <w:rFonts w:ascii="Avenir Book" w:eastAsia="Arial Unicode MS" w:hAnsi="Avenir Book" w:cs="Arial Unicode MS"/>
-          <w:sz w:val="22"/>
-          <w:szCs w:val="22"/>
-        </w:rPr>
-        <w:t>a 120 XP</w:t>
+        <w:t xml:space="preserve"> y hasta 120 XP</w:t>
       </w:r>
       <w:r>
         <w:rPr>
@@ -9593,6 +11469,65 @@
       </w:tcPr>
     </w:tblStylePr>
   </w:style>
+  <w:style w:type="paragraph" w:styleId="HTMLconformatoprevio">
+    <w:name w:val="HTML Preformatted"/>
+    <w:basedOn w:val="Normal"/>
+    <w:link w:val="HTMLconformatoprevioCar"/>
+    <w:uiPriority w:val="99"/>
+    <w:semiHidden/>
+    <w:unhideWhenUsed/>
+    <w:rsid w:val="00E56EB0"/>
+    <w:pPr>
+      <w:tabs>
+        <w:tab w:val="left" w:pos="916"/>
+        <w:tab w:val="left" w:pos="1832"/>
+        <w:tab w:val="left" w:pos="2748"/>
+        <w:tab w:val="left" w:pos="3664"/>
+        <w:tab w:val="left" w:pos="4580"/>
+        <w:tab w:val="left" w:pos="5496"/>
+        <w:tab w:val="left" w:pos="6412"/>
+        <w:tab w:val="left" w:pos="7328"/>
+        <w:tab w:val="left" w:pos="8244"/>
+        <w:tab w:val="left" w:pos="9160"/>
+        <w:tab w:val="left" w:pos="10076"/>
+        <w:tab w:val="left" w:pos="10992"/>
+        <w:tab w:val="left" w:pos="11908"/>
+        <w:tab w:val="left" w:pos="12824"/>
+        <w:tab w:val="left" w:pos="13740"/>
+        <w:tab w:val="left" w:pos="14656"/>
+      </w:tabs>
+    </w:pPr>
+    <w:rPr>
+      <w:rFonts w:ascii="Courier New" w:eastAsia="Times New Roman" w:hAnsi="Courier New" w:cs="Courier New"/>
+      <w:sz w:val="20"/>
+      <w:szCs w:val="20"/>
+      <w:lang w:val="es-MX" w:eastAsia="es-ES_tradnl"/>
+    </w:rPr>
+  </w:style>
+  <w:style w:type="character" w:customStyle="1" w:styleId="HTMLconformatoprevioCar">
+    <w:name w:val="HTML con formato previo Car"/>
+    <w:basedOn w:val="Fuentedeprrafopredeter"/>
+    <w:link w:val="HTMLconformatoprevio"/>
+    <w:uiPriority w:val="99"/>
+    <w:semiHidden/>
+    <w:rsid w:val="00E56EB0"/>
+    <w:rPr>
+      <w:rFonts w:ascii="Courier New" w:eastAsia="Times New Roman" w:hAnsi="Courier New" w:cs="Courier New"/>
+      <w:sz w:val="20"/>
+      <w:szCs w:val="20"/>
+      <w:lang w:val="es-MX" w:eastAsia="es-ES_tradnl"/>
+    </w:rPr>
+  </w:style>
+  <w:style w:type="character" w:styleId="Textodelmarcadordeposicin">
+    <w:name w:val="Placeholder Text"/>
+    <w:basedOn w:val="Fuentedeprrafopredeter"/>
+    <w:uiPriority w:val="99"/>
+    <w:semiHidden/>
+    <w:rsid w:val="00836060"/>
+    <w:rPr>
+      <w:color w:val="808080"/>
+    </w:rPr>
+  </w:style>
 </w:styles>
 </file>
 

</xml_diff>

<commit_message>
Santiago España Vázquez - Misión 2
</commit_message>
<xml_diff>
--- a/Mision_02.docx
+++ b/Mision_02.docx
@@ -1,6 +1,6 @@
 
 <file path=word/document.xml><?xml version="1.0" encoding="utf-8"?>
-<w:document xmlns:wpc="http://schemas.microsoft.com/office/word/2010/wordprocessingCanvas" xmlns:cx="http://schemas.microsoft.com/office/drawing/2014/chartex" xmlns:cx1="http://schemas.microsoft.com/office/drawing/2015/9/8/chartex" xmlns:cx2="http://schemas.microsoft.com/office/drawing/2015/10/21/chartex" xmlns:cx3="http://schemas.microsoft.com/office/drawing/2016/5/9/chartex" xmlns:cx4="http://schemas.microsoft.com/office/drawing/2016/5/10/chartex" xmlns:cx5="http://schemas.microsoft.com/office/drawing/2016/5/11/chartex" xmlns:cx6="http://schemas.microsoft.com/office/drawing/2016/5/12/chartex" xmlns:cx7="http://schemas.microsoft.com/office/drawing/2016/5/13/chartex" xmlns:cx8="http://schemas.microsoft.com/office/drawing/2016/5/14/chartex" xmlns:mc="http://schemas.openxmlformats.org/markup-compatibility/2006" xmlns:aink="http://schemas.microsoft.com/office/drawing/2016/ink" xmlns:am3d="http://schemas.microsoft.com/office/drawing/2017/model3d" xmlns:o="urn:schemas-microsoft-com:office:office" xmlns:r="http://schemas.openxmlformats.org/officeDocument/2006/relationships" xmlns:m="http://schemas.openxmlformats.org/officeDocument/2006/math" xmlns:v="urn:schemas-microsoft-com:vml" xmlns:wp14="http://schemas.microsoft.com/office/word/2010/wordprocessingDrawing" xmlns:wp="http://schemas.openxmlformats.org/drawingml/2006/wordprocessingDrawing" xmlns:w10="urn:schemas-microsoft-com:office:word" xmlns:w="http://schemas.openxmlformats.org/wordprocessingml/2006/main" xmlns:w14="http://schemas.microsoft.com/office/word/2010/wordml" xmlns:w15="http://schemas.microsoft.com/office/word/2012/wordml" xmlns:w16cid="http://schemas.microsoft.com/office/word/2016/wordml/cid" xmlns:w16se="http://schemas.microsoft.com/office/word/2015/wordml/symex" xmlns:wpg="http://schemas.microsoft.com/office/word/2010/wordprocessingGroup" xmlns:wpi="http://schemas.microsoft.com/office/word/2010/wordprocessingInk" xmlns:wne="http://schemas.microsoft.com/office/word/2006/wordml" xmlns:wps="http://schemas.microsoft.com/office/word/2010/wordprocessingShape" mc:Ignorable="w14 w15 w16se w16cid wp14">
+<w:document xmlns:wpc="http://schemas.microsoft.com/office/word/2010/wordprocessingCanvas" xmlns:mc="http://schemas.openxmlformats.org/markup-compatibility/2006" xmlns:o="urn:schemas-microsoft-com:office:office" xmlns:r="http://schemas.openxmlformats.org/officeDocument/2006/relationships" xmlns:m="http://schemas.openxmlformats.org/officeDocument/2006/math" xmlns:v="urn:schemas-microsoft-com:vml" xmlns:wp14="http://schemas.microsoft.com/office/word/2010/wordprocessingDrawing" xmlns:wp="http://schemas.openxmlformats.org/drawingml/2006/wordprocessingDrawing" xmlns:w10="urn:schemas-microsoft-com:office:word" xmlns:w="http://schemas.openxmlformats.org/wordprocessingml/2006/main" xmlns:w14="http://schemas.microsoft.com/office/word/2010/wordml" xmlns:w15="http://schemas.microsoft.com/office/word/2012/wordml" xmlns:wpg="http://schemas.microsoft.com/office/word/2010/wordprocessingGroup" xmlns:wpi="http://schemas.microsoft.com/office/word/2010/wordprocessingInk" xmlns:wne="http://schemas.microsoft.com/office/word/2006/wordml" xmlns:wps="http://schemas.microsoft.com/office/word/2010/wordprocessingShape" mc:Ignorable="w14 w15 wp14">
   <w:body>
     <w:p>
       <w:pPr>
@@ -71,6 +71,14 @@
           <w:szCs w:val="22"/>
         </w:rPr>
         <w:t xml:space="preserve">Nombre: </w:t>
+      </w:r>
+      <w:r>
+        <w:rPr>
+          <w:rFonts w:ascii="Avenir Book" w:eastAsia="Arial Unicode MS" w:hAnsi="Avenir Book" w:cs="Arial Unicode MS"/>
+          <w:sz w:val="22"/>
+          <w:szCs w:val="22"/>
+        </w:rPr>
+        <w:t xml:space="preserve">Santiago España Vázquez </w:t>
       </w:r>
     </w:p>
     <w:p>
@@ -97,6 +105,14 @@
         </w:rPr>
         <w:t>Grupo:</w:t>
       </w:r>
+      <w:r>
+        <w:rPr>
+          <w:rFonts w:ascii="Avenir Book" w:eastAsia="Arial Unicode MS" w:hAnsi="Avenir Book" w:cs="Arial Unicode MS"/>
+          <w:sz w:val="22"/>
+          <w:szCs w:val="22"/>
+        </w:rPr>
+        <w:t xml:space="preserve"> 03</w:t>
+      </w:r>
     </w:p>
     <w:p>
       <w:pPr>
@@ -407,6 +423,8 @@
         </w:rPr>
         <w:t>.</w:t>
       </w:r>
+      <w:bookmarkStart w:id="0" w:name="_GoBack"/>
+      <w:bookmarkEnd w:id="0"/>
     </w:p>
     <w:p>
       <w:pPr>
@@ -660,6 +678,15 @@
           <w:lang w:val="es-MX"/>
         </w:rPr>
         <w:t>Tu carrera.</w:t>
+      </w:r>
+      <w:r>
+        <w:rPr>
+          <w:rFonts w:ascii="Avenir Book" w:eastAsia="Arial Unicode MS" w:hAnsi="Avenir Book" w:cs="Arial Unicode MS"/>
+          <w:sz w:val="22"/>
+          <w:szCs w:val="22"/>
+          <w:lang w:val="es-MX"/>
+        </w:rPr>
+        <w:tab/>
       </w:r>
     </w:p>
     <w:p>
@@ -894,6 +921,16 @@
               </w:rPr>
               <w:t xml:space="preserve"> </w:t>
             </w:r>
+            <w:r>
+              <w:rPr>
+                <w:rFonts w:ascii="Avenir Book" w:eastAsia="Arial Unicode MS" w:hAnsi="Avenir Book" w:cs="Arial Unicode MS"/>
+                <w:bCs/>
+                <w:sz w:val="20"/>
+                <w:szCs w:val="22"/>
+                <w:lang w:val="es-MX"/>
+              </w:rPr>
+              <w:t>Datos personales</w:t>
+            </w:r>
           </w:p>
           <w:p>
             <w:pPr>
@@ -989,20 +1026,68 @@
                 <w:szCs w:val="22"/>
                 <w:lang w:val="es-MX"/>
               </w:rPr>
-              <w:t xml:space="preserve"> (foto, captura de pantalla, texto, etc.)</w:t>
-            </w:r>
-          </w:p>
-          <w:p>
-            <w:pPr>
-              <w:pStyle w:val="Sinespaciado"/>
-              <w:rPr>
-                <w:rFonts w:ascii="Avenir Book" w:eastAsia="Arial Unicode MS" w:hAnsi="Avenir Book" w:cs="Arial Unicode MS"/>
-                <w:bCs/>
-                <w:sz w:val="20"/>
-                <w:szCs w:val="22"/>
-                <w:lang w:val="es-MX"/>
-              </w:rPr>
-            </w:pPr>
+              <w:t xml:space="preserve"> (</w:t>
+            </w:r>
+            <w:proofErr w:type="gramStart"/>
+            <w:r>
+              <w:rPr>
+                <w:rFonts w:ascii="Avenir Book" w:eastAsia="Arial Unicode MS" w:hAnsi="Avenir Book" w:cs="Arial Unicode MS"/>
+                <w:bCs/>
+                <w:sz w:val="20"/>
+                <w:szCs w:val="22"/>
+                <w:lang w:val="es-MX"/>
+              </w:rPr>
+              <w:t>foto</w:t>
+            </w:r>
+            <w:proofErr w:type="gramEnd"/>
+            <w:r>
+              <w:rPr>
+                <w:rFonts w:ascii="Avenir Book" w:eastAsia="Arial Unicode MS" w:hAnsi="Avenir Book" w:cs="Arial Unicode MS"/>
+                <w:bCs/>
+                <w:sz w:val="20"/>
+                <w:szCs w:val="22"/>
+                <w:lang w:val="es-MX"/>
+              </w:rPr>
+              <w:t>, captura de pantalla, texto, etc.)</w:t>
+            </w:r>
+          </w:p>
+          <w:p>
+            <w:pPr>
+              <w:pStyle w:val="Sinespaciado"/>
+              <w:rPr>
+                <w:rFonts w:ascii="Avenir Book" w:eastAsia="Arial Unicode MS" w:hAnsi="Avenir Book" w:cs="Arial Unicode MS"/>
+                <w:bCs/>
+                <w:sz w:val="20"/>
+                <w:szCs w:val="22"/>
+                <w:lang w:val="es-MX"/>
+              </w:rPr>
+            </w:pPr>
+          </w:p>
+          <w:p>
+            <w:pPr>
+              <w:pStyle w:val="Sinespaciado"/>
+              <w:numPr>
+                <w:ilvl w:val="0"/>
+                <w:numId w:val="9"/>
+              </w:numPr>
+              <w:rPr>
+                <w:rFonts w:ascii="Avenir Book" w:eastAsia="Arial Unicode MS" w:hAnsi="Avenir Book" w:cs="Arial Unicode MS"/>
+                <w:bCs/>
+                <w:sz w:val="20"/>
+                <w:szCs w:val="22"/>
+                <w:lang w:val="es-MX"/>
+              </w:rPr>
+            </w:pPr>
+            <w:r>
+              <w:rPr>
+                <w:rFonts w:ascii="Avenir Book" w:eastAsia="Arial Unicode MS" w:hAnsi="Avenir Book" w:cs="Arial Unicode MS"/>
+                <w:bCs/>
+                <w:sz w:val="20"/>
+                <w:szCs w:val="22"/>
+                <w:lang w:val="es-MX"/>
+              </w:rPr>
+              <w:t>Imprimir datos</w:t>
+            </w:r>
           </w:p>
           <w:p>
             <w:pPr>
@@ -1503,7 +1588,6 @@
           <w:szCs w:val="22"/>
           <w:lang w:val="es-MX"/>
         </w:rPr>
-        <w:lastRenderedPageBreak/>
         <w:t>2.</w:t>
       </w:r>
       <w:r>
@@ -1619,6 +1703,7 @@
           <w:szCs w:val="22"/>
           <w:lang w:val="es-MX"/>
         </w:rPr>
+        <w:lastRenderedPageBreak/>
         <w:t>La distancia</w:t>
       </w:r>
       <w:r>
@@ -1866,6 +1951,16 @@
               </w:rPr>
               <w:t>Entradas:</w:t>
             </w:r>
+            <w:r>
+              <w:rPr>
+                <w:rFonts w:ascii="Avenir Book" w:eastAsia="Arial Unicode MS" w:hAnsi="Avenir Book" w:cs="Arial Unicode MS"/>
+                <w:bCs/>
+                <w:sz w:val="20"/>
+                <w:szCs w:val="22"/>
+                <w:lang w:val="es-MX"/>
+              </w:rPr>
+              <w:t xml:space="preserve"> v= velocidad</w:t>
+            </w:r>
           </w:p>
           <w:p>
             <w:pPr>
@@ -1888,6 +1983,16 @@
               </w:rPr>
               <w:t>Salidas:</w:t>
             </w:r>
+            <w:r>
+              <w:rPr>
+                <w:rFonts w:ascii="Avenir Book" w:eastAsia="Arial Unicode MS" w:hAnsi="Avenir Book" w:cs="Arial Unicode MS"/>
+                <w:bCs/>
+                <w:sz w:val="20"/>
+                <w:szCs w:val="22"/>
+                <w:lang w:val="es-MX"/>
+              </w:rPr>
+              <w:t xml:space="preserve"> Distancia recorrida en 6, 3.5 horas, y tiempo que tarda en recorrer 485 km</w:t>
+            </w:r>
           </w:p>
           <w:p>
             <w:pPr>
@@ -1910,6 +2015,16 @@
               </w:rPr>
               <w:t>Relación E/S:</w:t>
             </w:r>
+            <w:r>
+              <w:rPr>
+                <w:rFonts w:ascii="Avenir Book" w:eastAsia="Arial Unicode MS" w:hAnsi="Avenir Book" w:cs="Arial Unicode MS"/>
+                <w:bCs/>
+                <w:sz w:val="20"/>
+                <w:szCs w:val="22"/>
+                <w:lang w:val="es-MX"/>
+              </w:rPr>
+              <w:t xml:space="preserve"> v=d/t</w:t>
+            </w:r>
           </w:p>
           <w:p>
             <w:pPr>
@@ -1973,7 +2088,185 @@
                 <w:szCs w:val="22"/>
                 <w:lang w:val="es-MX"/>
               </w:rPr>
-              <w:t xml:space="preserve"> (foto, captura de pantalla, texto, etc.)</w:t>
+              <w:t xml:space="preserve"> (</w:t>
+            </w:r>
+            <w:proofErr w:type="gramStart"/>
+            <w:r>
+              <w:rPr>
+                <w:rFonts w:ascii="Avenir Book" w:eastAsia="Arial Unicode MS" w:hAnsi="Avenir Book" w:cs="Arial Unicode MS"/>
+                <w:bCs/>
+                <w:sz w:val="20"/>
+                <w:szCs w:val="22"/>
+                <w:lang w:val="es-MX"/>
+              </w:rPr>
+              <w:t>foto</w:t>
+            </w:r>
+            <w:proofErr w:type="gramEnd"/>
+            <w:r>
+              <w:rPr>
+                <w:rFonts w:ascii="Avenir Book" w:eastAsia="Arial Unicode MS" w:hAnsi="Avenir Book" w:cs="Arial Unicode MS"/>
+                <w:bCs/>
+                <w:sz w:val="20"/>
+                <w:szCs w:val="22"/>
+                <w:lang w:val="es-MX"/>
+              </w:rPr>
+              <w:t>, captura de pantalla, texto, etc.)</w:t>
+            </w:r>
+          </w:p>
+          <w:p>
+            <w:pPr>
+              <w:pStyle w:val="Sinespaciado"/>
+              <w:numPr>
+                <w:ilvl w:val="0"/>
+                <w:numId w:val="10"/>
+              </w:numPr>
+              <w:rPr>
+                <w:rFonts w:ascii="Avenir Book" w:eastAsia="Arial Unicode MS" w:hAnsi="Avenir Book" w:cs="Arial Unicode MS"/>
+                <w:bCs/>
+                <w:sz w:val="20"/>
+                <w:szCs w:val="22"/>
+                <w:lang w:val="es-MX"/>
+              </w:rPr>
+            </w:pPr>
+            <w:r>
+              <w:rPr>
+                <w:rFonts w:ascii="Avenir Book" w:eastAsia="Arial Unicode MS" w:hAnsi="Avenir Book" w:cs="Arial Unicode MS"/>
+                <w:bCs/>
+                <w:sz w:val="20"/>
+                <w:szCs w:val="22"/>
+                <w:lang w:val="es-MX"/>
+              </w:rPr>
+              <w:t>Leer la velocidad a la que se encuentra el auto</w:t>
+            </w:r>
+          </w:p>
+          <w:p>
+            <w:pPr>
+              <w:pStyle w:val="Sinespaciado"/>
+              <w:numPr>
+                <w:ilvl w:val="0"/>
+                <w:numId w:val="10"/>
+              </w:numPr>
+              <w:rPr>
+                <w:rFonts w:ascii="Avenir Book" w:eastAsia="Arial Unicode MS" w:hAnsi="Avenir Book" w:cs="Arial Unicode MS"/>
+                <w:bCs/>
+                <w:sz w:val="20"/>
+                <w:szCs w:val="22"/>
+                <w:lang w:val="es-MX"/>
+              </w:rPr>
+            </w:pPr>
+            <w:r>
+              <w:rPr>
+                <w:rFonts w:ascii="Avenir Book" w:eastAsia="Arial Unicode MS" w:hAnsi="Avenir Book" w:cs="Arial Unicode MS"/>
+                <w:bCs/>
+                <w:sz w:val="20"/>
+                <w:szCs w:val="22"/>
+                <w:lang w:val="es-MX"/>
+              </w:rPr>
+              <w:t>Imprimir la distancia recorrida en 6 horas = Velocidad multiplicado por 6</w:t>
+            </w:r>
+          </w:p>
+          <w:p>
+            <w:pPr>
+              <w:pStyle w:val="Sinespaciado"/>
+              <w:numPr>
+                <w:ilvl w:val="0"/>
+                <w:numId w:val="10"/>
+              </w:numPr>
+              <w:rPr>
+                <w:rFonts w:ascii="Avenir Book" w:eastAsia="Arial Unicode MS" w:hAnsi="Avenir Book" w:cs="Arial Unicode MS"/>
+                <w:bCs/>
+                <w:sz w:val="20"/>
+                <w:szCs w:val="22"/>
+                <w:lang w:val="es-MX"/>
+              </w:rPr>
+            </w:pPr>
+            <w:r>
+              <w:rPr>
+                <w:rFonts w:ascii="Avenir Book" w:eastAsia="Arial Unicode MS" w:hAnsi="Avenir Book" w:cs="Arial Unicode MS"/>
+                <w:bCs/>
+                <w:sz w:val="20"/>
+                <w:szCs w:val="22"/>
+                <w:lang w:val="es-MX"/>
+              </w:rPr>
+              <w:t>Impr</w:t>
+            </w:r>
+            <w:r>
+              <w:rPr>
+                <w:rFonts w:ascii="Avenir Book" w:eastAsia="Arial Unicode MS" w:hAnsi="Avenir Book" w:cs="Arial Unicode MS"/>
+                <w:bCs/>
+                <w:sz w:val="20"/>
+                <w:szCs w:val="22"/>
+                <w:lang w:val="es-MX"/>
+              </w:rPr>
+              <w:t>imir la distancia recorrida en 3.5</w:t>
+            </w:r>
+            <w:r>
+              <w:rPr>
+                <w:rFonts w:ascii="Avenir Book" w:eastAsia="Arial Unicode MS" w:hAnsi="Avenir Book" w:cs="Arial Unicode MS"/>
+                <w:bCs/>
+                <w:sz w:val="20"/>
+                <w:szCs w:val="22"/>
+                <w:lang w:val="es-MX"/>
+              </w:rPr>
+              <w:t xml:space="preserve"> horas </w:t>
+            </w:r>
+            <w:r>
+              <w:rPr>
+                <w:rFonts w:ascii="Avenir Book" w:eastAsia="Arial Unicode MS" w:hAnsi="Avenir Book" w:cs="Arial Unicode MS"/>
+                <w:bCs/>
+                <w:sz w:val="20"/>
+                <w:szCs w:val="22"/>
+                <w:lang w:val="es-MX"/>
+              </w:rPr>
+              <w:t>= Velocidad multiplicado por 3.5</w:t>
+            </w:r>
+          </w:p>
+          <w:p>
+            <w:pPr>
+              <w:pStyle w:val="Sinespaciado"/>
+              <w:numPr>
+                <w:ilvl w:val="0"/>
+                <w:numId w:val="10"/>
+              </w:numPr>
+              <w:rPr>
+                <w:rFonts w:ascii="Avenir Book" w:eastAsia="Arial Unicode MS" w:hAnsi="Avenir Book" w:cs="Arial Unicode MS"/>
+                <w:bCs/>
+                <w:sz w:val="20"/>
+                <w:szCs w:val="22"/>
+                <w:lang w:val="es-MX"/>
+              </w:rPr>
+            </w:pPr>
+            <w:r>
+              <w:rPr>
+                <w:rFonts w:ascii="Avenir Book" w:eastAsia="Arial Unicode MS" w:hAnsi="Avenir Book" w:cs="Arial Unicode MS"/>
+                <w:bCs/>
+                <w:sz w:val="20"/>
+                <w:szCs w:val="22"/>
+                <w:lang w:val="es-MX"/>
+              </w:rPr>
+              <w:t xml:space="preserve">Imprimir el tiempo que se requiere para </w:t>
+            </w:r>
+            <w:proofErr w:type="spellStart"/>
+            <w:r>
+              <w:rPr>
+                <w:rFonts w:ascii="Avenir Book" w:eastAsia="Arial Unicode MS" w:hAnsi="Avenir Book" w:cs="Arial Unicode MS"/>
+                <w:bCs/>
+                <w:sz w:val="20"/>
+                <w:szCs w:val="22"/>
+                <w:lang w:val="es-MX"/>
+              </w:rPr>
+              <w:t>recorre</w:t>
+            </w:r>
+            <w:proofErr w:type="spellEnd"/>
+            <w:r>
+              <w:rPr>
+                <w:rFonts w:ascii="Avenir Book" w:eastAsia="Arial Unicode MS" w:hAnsi="Avenir Book" w:cs="Arial Unicode MS"/>
+                <w:bCs/>
+                <w:sz w:val="20"/>
+                <w:szCs w:val="22"/>
+                <w:lang w:val="es-MX"/>
+              </w:rPr>
+              <w:t xml:space="preserve"> 485 KM = 485 divido por la velocidad</w:t>
             </w:r>
           </w:p>
           <w:p>
@@ -2800,6 +3093,16 @@
               </w:rPr>
               <w:t>Entradas:</w:t>
             </w:r>
+            <w:r>
+              <w:rPr>
+                <w:rFonts w:ascii="Avenir Book" w:eastAsia="Arial Unicode MS" w:hAnsi="Avenir Book" w:cs="Arial Unicode MS"/>
+                <w:bCs/>
+                <w:sz w:val="20"/>
+                <w:szCs w:val="22"/>
+                <w:lang w:val="es-MX"/>
+              </w:rPr>
+              <w:t xml:space="preserve"> t= precio total</w:t>
+            </w:r>
           </w:p>
           <w:p>
             <w:pPr>
@@ -2822,6 +3125,16 @@
               </w:rPr>
               <w:t>Salidas:</w:t>
             </w:r>
+            <w:r>
+              <w:rPr>
+                <w:rFonts w:ascii="Avenir Book" w:eastAsia="Arial Unicode MS" w:hAnsi="Avenir Book" w:cs="Arial Unicode MS"/>
+                <w:bCs/>
+                <w:sz w:val="20"/>
+                <w:szCs w:val="22"/>
+                <w:lang w:val="es-MX"/>
+              </w:rPr>
+              <w:t xml:space="preserve"> Subtotal, propina, IVA, total a pagar</w:t>
+            </w:r>
           </w:p>
           <w:p>
             <w:pPr>
@@ -2844,6 +3157,16 @@
               </w:rPr>
               <w:t>Relación E/S:</w:t>
             </w:r>
+            <w:r>
+              <w:rPr>
+                <w:rFonts w:ascii="Avenir Book" w:eastAsia="Arial Unicode MS" w:hAnsi="Avenir Book" w:cs="Arial Unicode MS"/>
+                <w:bCs/>
+                <w:sz w:val="20"/>
+                <w:szCs w:val="22"/>
+                <w:lang w:val="es-MX"/>
+              </w:rPr>
+              <w:t xml:space="preserve"> t*.13, t*.16, (t + (t*.13) + (t*.16))</w:t>
+            </w:r>
           </w:p>
           <w:p>
             <w:pPr>
@@ -2921,6 +3244,200 @@
                 <w:lang w:val="es-MX"/>
               </w:rPr>
             </w:pPr>
+          </w:p>
+          <w:p>
+            <w:pPr>
+              <w:pStyle w:val="Sinespaciado"/>
+              <w:numPr>
+                <w:ilvl w:val="0"/>
+                <w:numId w:val="11"/>
+              </w:numPr>
+              <w:rPr>
+                <w:rFonts w:ascii="Avenir Book" w:eastAsia="Arial Unicode MS" w:hAnsi="Avenir Book" w:cs="Arial Unicode MS"/>
+                <w:bCs/>
+                <w:sz w:val="20"/>
+                <w:szCs w:val="22"/>
+                <w:lang w:val="es-MX"/>
+              </w:rPr>
+            </w:pPr>
+            <w:r>
+              <w:rPr>
+                <w:rFonts w:ascii="Avenir Book" w:eastAsia="Arial Unicode MS" w:hAnsi="Avenir Book" w:cs="Arial Unicode MS"/>
+                <w:bCs/>
+                <w:sz w:val="20"/>
+                <w:szCs w:val="22"/>
+                <w:lang w:val="es-MX"/>
+              </w:rPr>
+              <w:t>Leer el precio de la comida</w:t>
+            </w:r>
+          </w:p>
+          <w:p>
+            <w:pPr>
+              <w:pStyle w:val="Sinespaciado"/>
+              <w:numPr>
+                <w:ilvl w:val="0"/>
+                <w:numId w:val="11"/>
+              </w:numPr>
+              <w:rPr>
+                <w:rFonts w:ascii="Avenir Book" w:eastAsia="Arial Unicode MS" w:hAnsi="Avenir Book" w:cs="Arial Unicode MS"/>
+                <w:bCs/>
+                <w:sz w:val="20"/>
+                <w:szCs w:val="22"/>
+                <w:lang w:val="es-MX"/>
+              </w:rPr>
+            </w:pPr>
+            <w:r>
+              <w:rPr>
+                <w:rFonts w:ascii="Avenir Book" w:eastAsia="Arial Unicode MS" w:hAnsi="Avenir Book" w:cs="Arial Unicode MS"/>
+                <w:bCs/>
+                <w:sz w:val="20"/>
+                <w:szCs w:val="22"/>
+                <w:lang w:val="es-MX"/>
+              </w:rPr>
+              <w:t>Calcular propina *.13</w:t>
+            </w:r>
+          </w:p>
+          <w:p>
+            <w:pPr>
+              <w:pStyle w:val="Sinespaciado"/>
+              <w:numPr>
+                <w:ilvl w:val="0"/>
+                <w:numId w:val="11"/>
+              </w:numPr>
+              <w:rPr>
+                <w:rFonts w:ascii="Avenir Book" w:eastAsia="Arial Unicode MS" w:hAnsi="Avenir Book" w:cs="Arial Unicode MS"/>
+                <w:bCs/>
+                <w:sz w:val="20"/>
+                <w:szCs w:val="22"/>
+                <w:lang w:val="es-MX"/>
+              </w:rPr>
+            </w:pPr>
+            <w:r>
+              <w:rPr>
+                <w:rFonts w:ascii="Avenir Book" w:eastAsia="Arial Unicode MS" w:hAnsi="Avenir Book" w:cs="Arial Unicode MS"/>
+                <w:bCs/>
+                <w:sz w:val="20"/>
+                <w:szCs w:val="22"/>
+                <w:lang w:val="es-MX"/>
+              </w:rPr>
+              <w:t>Calcular IVA *.16</w:t>
+            </w:r>
+          </w:p>
+          <w:p>
+            <w:pPr>
+              <w:pStyle w:val="Sinespaciado"/>
+              <w:numPr>
+                <w:ilvl w:val="0"/>
+                <w:numId w:val="11"/>
+              </w:numPr>
+              <w:rPr>
+                <w:rFonts w:ascii="Avenir Book" w:eastAsia="Arial Unicode MS" w:hAnsi="Avenir Book" w:cs="Arial Unicode MS"/>
+                <w:bCs/>
+                <w:sz w:val="20"/>
+                <w:szCs w:val="22"/>
+                <w:lang w:val="es-MX"/>
+              </w:rPr>
+            </w:pPr>
+            <w:r>
+              <w:rPr>
+                <w:rFonts w:ascii="Avenir Book" w:eastAsia="Arial Unicode MS" w:hAnsi="Avenir Book" w:cs="Arial Unicode MS"/>
+                <w:bCs/>
+                <w:sz w:val="20"/>
+                <w:szCs w:val="22"/>
+                <w:lang w:val="es-MX"/>
+              </w:rPr>
+              <w:t xml:space="preserve">Calcular Total = </w:t>
+            </w:r>
+            <w:proofErr w:type="spellStart"/>
+            <w:r>
+              <w:rPr>
+                <w:rFonts w:ascii="Avenir Book" w:eastAsia="Arial Unicode MS" w:hAnsi="Avenir Book" w:cs="Arial Unicode MS"/>
+                <w:bCs/>
+                <w:sz w:val="20"/>
+                <w:szCs w:val="22"/>
+                <w:lang w:val="es-MX"/>
+              </w:rPr>
+              <w:t>Precio+propina+IVA</w:t>
+            </w:r>
+            <w:proofErr w:type="spellEnd"/>
+          </w:p>
+          <w:p>
+            <w:pPr>
+              <w:pStyle w:val="Sinespaciado"/>
+              <w:numPr>
+                <w:ilvl w:val="0"/>
+                <w:numId w:val="11"/>
+              </w:numPr>
+              <w:rPr>
+                <w:rFonts w:ascii="Avenir Book" w:eastAsia="Arial Unicode MS" w:hAnsi="Avenir Book" w:cs="Arial Unicode MS"/>
+                <w:bCs/>
+                <w:sz w:val="20"/>
+                <w:szCs w:val="22"/>
+                <w:lang w:val="es-MX"/>
+              </w:rPr>
+            </w:pPr>
+            <w:r>
+              <w:rPr>
+                <w:rFonts w:ascii="Avenir Book" w:eastAsia="Arial Unicode MS" w:hAnsi="Avenir Book" w:cs="Arial Unicode MS"/>
+                <w:bCs/>
+                <w:sz w:val="20"/>
+                <w:szCs w:val="22"/>
+                <w:lang w:val="es-MX"/>
+              </w:rPr>
+              <w:t>Anunciar propina</w:t>
+            </w:r>
+          </w:p>
+          <w:p>
+            <w:pPr>
+              <w:pStyle w:val="Sinespaciado"/>
+              <w:numPr>
+                <w:ilvl w:val="0"/>
+                <w:numId w:val="11"/>
+              </w:numPr>
+              <w:rPr>
+                <w:rFonts w:ascii="Avenir Book" w:eastAsia="Arial Unicode MS" w:hAnsi="Avenir Book" w:cs="Arial Unicode MS"/>
+                <w:bCs/>
+                <w:sz w:val="20"/>
+                <w:szCs w:val="22"/>
+                <w:lang w:val="es-MX"/>
+              </w:rPr>
+            </w:pPr>
+            <w:r>
+              <w:rPr>
+                <w:rFonts w:ascii="Avenir Book" w:eastAsia="Arial Unicode MS" w:hAnsi="Avenir Book" w:cs="Arial Unicode MS"/>
+                <w:bCs/>
+                <w:sz w:val="20"/>
+                <w:szCs w:val="22"/>
+                <w:lang w:val="es-MX"/>
+              </w:rPr>
+              <w:t>Anunciar IVA</w:t>
+            </w:r>
+          </w:p>
+          <w:p>
+            <w:pPr>
+              <w:pStyle w:val="Sinespaciado"/>
+              <w:numPr>
+                <w:ilvl w:val="0"/>
+                <w:numId w:val="11"/>
+              </w:numPr>
+              <w:rPr>
+                <w:rFonts w:ascii="Avenir Book" w:eastAsia="Arial Unicode MS" w:hAnsi="Avenir Book" w:cs="Arial Unicode MS"/>
+                <w:bCs/>
+                <w:sz w:val="20"/>
+                <w:szCs w:val="22"/>
+                <w:lang w:val="es-MX"/>
+              </w:rPr>
+            </w:pPr>
+            <w:r>
+              <w:rPr>
+                <w:rFonts w:ascii="Avenir Book" w:eastAsia="Arial Unicode MS" w:hAnsi="Avenir Book" w:cs="Arial Unicode MS"/>
+                <w:bCs/>
+                <w:sz w:val="20"/>
+                <w:szCs w:val="22"/>
+                <w:lang w:val="es-MX"/>
+              </w:rPr>
+              <w:t>Anunciar Total</w:t>
+            </w:r>
           </w:p>
           <w:p>
             <w:pPr>
@@ -3858,6 +4375,16 @@
               </w:rPr>
               <w:t>Entradas:</w:t>
             </w:r>
+            <w:r>
+              <w:rPr>
+                <w:rFonts w:ascii="Avenir Book" w:eastAsia="Arial Unicode MS" w:hAnsi="Avenir Book" w:cs="Arial Unicode MS"/>
+                <w:bCs/>
+                <w:sz w:val="20"/>
+                <w:szCs w:val="22"/>
+                <w:lang w:val="es-MX"/>
+              </w:rPr>
+              <w:t xml:space="preserve"> h = hombres inscritos, m = mujeres inscritos</w:t>
+            </w:r>
           </w:p>
           <w:p>
             <w:pPr>
@@ -3880,6 +4407,16 @@
               </w:rPr>
               <w:t>Salidas:</w:t>
             </w:r>
+            <w:r>
+              <w:rPr>
+                <w:rFonts w:ascii="Avenir Book" w:eastAsia="Arial Unicode MS" w:hAnsi="Avenir Book" w:cs="Arial Unicode MS"/>
+                <w:bCs/>
+                <w:sz w:val="20"/>
+                <w:szCs w:val="22"/>
+                <w:lang w:val="es-MX"/>
+              </w:rPr>
+              <w:t xml:space="preserve"> Total de alumnos, porcentaje hombres-mujeres</w:t>
+            </w:r>
           </w:p>
           <w:p>
             <w:pPr>
@@ -3902,6 +4439,90 @@
               </w:rPr>
               <w:t>Relación E/S:</w:t>
             </w:r>
+            <w:r>
+              <w:rPr>
+                <w:rFonts w:ascii="Avenir Book" w:eastAsia="Arial Unicode MS" w:hAnsi="Avenir Book" w:cs="Arial Unicode MS"/>
+                <w:bCs/>
+                <w:sz w:val="20"/>
+                <w:szCs w:val="22"/>
+                <w:lang w:val="es-MX"/>
+              </w:rPr>
+              <w:t xml:space="preserve"> (h*100)/(</w:t>
+            </w:r>
+            <w:proofErr w:type="spellStart"/>
+            <w:r>
+              <w:rPr>
+                <w:rFonts w:ascii="Avenir Book" w:eastAsia="Arial Unicode MS" w:hAnsi="Avenir Book" w:cs="Arial Unicode MS"/>
+                <w:bCs/>
+                <w:sz w:val="20"/>
+                <w:szCs w:val="22"/>
+                <w:lang w:val="es-MX"/>
+              </w:rPr>
+              <w:t>h+m</w:t>
+            </w:r>
+            <w:proofErr w:type="spellEnd"/>
+            <w:r>
+              <w:rPr>
+                <w:rFonts w:ascii="Avenir Book" w:eastAsia="Arial Unicode MS" w:hAnsi="Avenir Book" w:cs="Arial Unicode MS"/>
+                <w:bCs/>
+                <w:sz w:val="20"/>
+                <w:szCs w:val="22"/>
+                <w:lang w:val="es-MX"/>
+              </w:rPr>
+              <w:t xml:space="preserve">) </w:t>
+            </w:r>
+            <w:r>
+              <w:rPr>
+                <w:rFonts w:ascii="Avenir Book" w:eastAsia="Arial Unicode MS" w:hAnsi="Avenir Book" w:cs="Arial Unicode MS"/>
+                <w:bCs/>
+                <w:sz w:val="20"/>
+                <w:szCs w:val="22"/>
+                <w:lang w:val="es-MX"/>
+              </w:rPr>
+              <w:t>(</w:t>
+            </w:r>
+            <w:r>
+              <w:rPr>
+                <w:rFonts w:ascii="Avenir Book" w:eastAsia="Arial Unicode MS" w:hAnsi="Avenir Book" w:cs="Arial Unicode MS"/>
+                <w:bCs/>
+                <w:sz w:val="20"/>
+                <w:szCs w:val="22"/>
+                <w:lang w:val="es-MX"/>
+              </w:rPr>
+              <w:t>m</w:t>
+            </w:r>
+            <w:r>
+              <w:rPr>
+                <w:rFonts w:ascii="Avenir Book" w:eastAsia="Arial Unicode MS" w:hAnsi="Avenir Book" w:cs="Arial Unicode MS"/>
+                <w:bCs/>
+                <w:sz w:val="20"/>
+                <w:szCs w:val="22"/>
+                <w:lang w:val="es-MX"/>
+              </w:rPr>
+              <w:t>*100)/(</w:t>
+            </w:r>
+            <w:proofErr w:type="spellStart"/>
+            <w:r>
+              <w:rPr>
+                <w:rFonts w:ascii="Avenir Book" w:eastAsia="Arial Unicode MS" w:hAnsi="Avenir Book" w:cs="Arial Unicode MS"/>
+                <w:bCs/>
+                <w:sz w:val="20"/>
+                <w:szCs w:val="22"/>
+                <w:lang w:val="es-MX"/>
+              </w:rPr>
+              <w:t>h+m</w:t>
+            </w:r>
+            <w:proofErr w:type="spellEnd"/>
+            <w:r>
+              <w:rPr>
+                <w:rFonts w:ascii="Avenir Book" w:eastAsia="Arial Unicode MS" w:hAnsi="Avenir Book" w:cs="Arial Unicode MS"/>
+                <w:bCs/>
+                <w:sz w:val="20"/>
+                <w:szCs w:val="22"/>
+                <w:lang w:val="es-MX"/>
+              </w:rPr>
+              <w:t>)</w:t>
+            </w:r>
           </w:p>
           <w:p>
             <w:pPr>
@@ -3965,20 +4586,186 @@
                 <w:szCs w:val="22"/>
                 <w:lang w:val="es-MX"/>
               </w:rPr>
-              <w:t xml:space="preserve"> (foto, captura de pantalla, texto, etc.)</w:t>
-            </w:r>
-          </w:p>
-          <w:p>
-            <w:pPr>
-              <w:pStyle w:val="Sinespaciado"/>
-              <w:rPr>
-                <w:rFonts w:ascii="Avenir Book" w:eastAsia="Arial Unicode MS" w:hAnsi="Avenir Book" w:cs="Arial Unicode MS"/>
-                <w:bCs/>
-                <w:sz w:val="20"/>
-                <w:szCs w:val="22"/>
-                <w:lang w:val="es-MX"/>
-              </w:rPr>
-            </w:pPr>
+              <w:t xml:space="preserve"> (</w:t>
+            </w:r>
+            <w:proofErr w:type="gramStart"/>
+            <w:r>
+              <w:rPr>
+                <w:rFonts w:ascii="Avenir Book" w:eastAsia="Arial Unicode MS" w:hAnsi="Avenir Book" w:cs="Arial Unicode MS"/>
+                <w:bCs/>
+                <w:sz w:val="20"/>
+                <w:szCs w:val="22"/>
+                <w:lang w:val="es-MX"/>
+              </w:rPr>
+              <w:t>foto</w:t>
+            </w:r>
+            <w:proofErr w:type="gramEnd"/>
+            <w:r>
+              <w:rPr>
+                <w:rFonts w:ascii="Avenir Book" w:eastAsia="Arial Unicode MS" w:hAnsi="Avenir Book" w:cs="Arial Unicode MS"/>
+                <w:bCs/>
+                <w:sz w:val="20"/>
+                <w:szCs w:val="22"/>
+                <w:lang w:val="es-MX"/>
+              </w:rPr>
+              <w:t>, captura de pantalla, texto, etc.)</w:t>
+            </w:r>
+          </w:p>
+          <w:p>
+            <w:pPr>
+              <w:pStyle w:val="Sinespaciado"/>
+              <w:numPr>
+                <w:ilvl w:val="0"/>
+                <w:numId w:val="12"/>
+              </w:numPr>
+              <w:rPr>
+                <w:rFonts w:ascii="Avenir Book" w:eastAsia="Arial Unicode MS" w:hAnsi="Avenir Book" w:cs="Arial Unicode MS"/>
+                <w:bCs/>
+                <w:sz w:val="20"/>
+                <w:szCs w:val="22"/>
+                <w:lang w:val="es-MX"/>
+              </w:rPr>
+            </w:pPr>
+            <w:r>
+              <w:rPr>
+                <w:rFonts w:ascii="Avenir Book" w:eastAsia="Arial Unicode MS" w:hAnsi="Avenir Book" w:cs="Arial Unicode MS"/>
+                <w:bCs/>
+                <w:sz w:val="20"/>
+                <w:szCs w:val="22"/>
+                <w:lang w:val="es-MX"/>
+              </w:rPr>
+              <w:t>Leer número de hombres en la clase</w:t>
+            </w:r>
+          </w:p>
+          <w:p>
+            <w:pPr>
+              <w:pStyle w:val="Sinespaciado"/>
+              <w:numPr>
+                <w:ilvl w:val="0"/>
+                <w:numId w:val="12"/>
+              </w:numPr>
+              <w:rPr>
+                <w:rFonts w:ascii="Avenir Book" w:eastAsia="Arial Unicode MS" w:hAnsi="Avenir Book" w:cs="Arial Unicode MS"/>
+                <w:bCs/>
+                <w:sz w:val="20"/>
+                <w:szCs w:val="22"/>
+                <w:lang w:val="es-MX"/>
+              </w:rPr>
+            </w:pPr>
+            <w:r>
+              <w:rPr>
+                <w:rFonts w:ascii="Avenir Book" w:eastAsia="Arial Unicode MS" w:hAnsi="Avenir Book" w:cs="Arial Unicode MS"/>
+                <w:bCs/>
+                <w:sz w:val="20"/>
+                <w:szCs w:val="22"/>
+                <w:lang w:val="es-MX"/>
+              </w:rPr>
+              <w:t xml:space="preserve">Leer número de mujeres en la clase </w:t>
+            </w:r>
+          </w:p>
+          <w:p>
+            <w:pPr>
+              <w:pStyle w:val="Sinespaciado"/>
+              <w:numPr>
+                <w:ilvl w:val="0"/>
+                <w:numId w:val="12"/>
+              </w:numPr>
+              <w:rPr>
+                <w:rFonts w:ascii="Avenir Book" w:eastAsia="Arial Unicode MS" w:hAnsi="Avenir Book" w:cs="Arial Unicode MS"/>
+                <w:bCs/>
+                <w:sz w:val="20"/>
+                <w:szCs w:val="22"/>
+                <w:lang w:val="es-MX"/>
+              </w:rPr>
+            </w:pPr>
+            <w:r>
+              <w:rPr>
+                <w:rFonts w:ascii="Avenir Book" w:eastAsia="Arial Unicode MS" w:hAnsi="Avenir Book" w:cs="Arial Unicode MS"/>
+                <w:bCs/>
+                <w:sz w:val="20"/>
+                <w:szCs w:val="22"/>
+                <w:lang w:val="es-MX"/>
+              </w:rPr>
+              <w:t>Calcular el total de alumnos = Hombres+ mujeres</w:t>
+            </w:r>
+          </w:p>
+          <w:p>
+            <w:pPr>
+              <w:pStyle w:val="Sinespaciado"/>
+              <w:numPr>
+                <w:ilvl w:val="0"/>
+                <w:numId w:val="12"/>
+              </w:numPr>
+              <w:rPr>
+                <w:rFonts w:ascii="Avenir Book" w:eastAsia="Arial Unicode MS" w:hAnsi="Avenir Book" w:cs="Arial Unicode MS"/>
+                <w:bCs/>
+                <w:sz w:val="20"/>
+                <w:szCs w:val="22"/>
+                <w:lang w:val="es-MX"/>
+              </w:rPr>
+            </w:pPr>
+            <w:r>
+              <w:rPr>
+                <w:rFonts w:ascii="Avenir Book" w:eastAsia="Arial Unicode MS" w:hAnsi="Avenir Book" w:cs="Arial Unicode MS"/>
+                <w:bCs/>
+                <w:sz w:val="20"/>
+                <w:szCs w:val="22"/>
+                <w:lang w:val="es-MX"/>
+              </w:rPr>
+              <w:t>Imprimir el total de alumnos</w:t>
+            </w:r>
+          </w:p>
+          <w:p>
+            <w:pPr>
+              <w:pStyle w:val="Sinespaciado"/>
+              <w:numPr>
+                <w:ilvl w:val="0"/>
+                <w:numId w:val="12"/>
+              </w:numPr>
+              <w:rPr>
+                <w:rFonts w:ascii="Avenir Book" w:eastAsia="Arial Unicode MS" w:hAnsi="Avenir Book" w:cs="Arial Unicode MS"/>
+                <w:bCs/>
+                <w:sz w:val="20"/>
+                <w:szCs w:val="22"/>
+                <w:lang w:val="es-MX"/>
+              </w:rPr>
+            </w:pPr>
+            <w:r>
+              <w:rPr>
+                <w:rFonts w:ascii="Avenir Book" w:eastAsia="Arial Unicode MS" w:hAnsi="Avenir Book" w:cs="Arial Unicode MS"/>
+                <w:bCs/>
+                <w:sz w:val="20"/>
+                <w:szCs w:val="22"/>
+                <w:lang w:val="es-MX"/>
+              </w:rPr>
+              <w:t>Imprimir el porcentaje de hombres= (Hombres*100)/Total</w:t>
+            </w:r>
+          </w:p>
+          <w:p>
+            <w:pPr>
+              <w:pStyle w:val="Sinespaciado"/>
+              <w:numPr>
+                <w:ilvl w:val="0"/>
+                <w:numId w:val="12"/>
+              </w:numPr>
+              <w:rPr>
+                <w:rFonts w:ascii="Avenir Book" w:eastAsia="Arial Unicode MS" w:hAnsi="Avenir Book" w:cs="Arial Unicode MS"/>
+                <w:bCs/>
+                <w:sz w:val="20"/>
+                <w:szCs w:val="22"/>
+                <w:lang w:val="es-MX"/>
+              </w:rPr>
+            </w:pPr>
+            <w:r>
+              <w:rPr>
+                <w:rFonts w:ascii="Avenir Book" w:eastAsia="Arial Unicode MS" w:hAnsi="Avenir Book" w:cs="Arial Unicode MS"/>
+                <w:bCs/>
+                <w:sz w:val="20"/>
+                <w:szCs w:val="22"/>
+                <w:lang w:val="es-MX"/>
+              </w:rPr>
+              <w:t>Imprimir el porcentaje de mujeres= (Mujeres*100)/Total</w:t>
+            </w:r>
           </w:p>
           <w:p>
             <w:pPr>
@@ -4378,6 +5165,7 @@
                 <w:szCs w:val="22"/>
                 <w:lang w:val="es-MX"/>
               </w:rPr>
+              <w:lastRenderedPageBreak/>
               <w:t xml:space="preserve">Porcentaje de hombres: </w:t>
             </w:r>
             <w:r>
@@ -4461,7 +5249,6 @@
           <w:sz w:val="22"/>
           <w:szCs w:val="22"/>
         </w:rPr>
-        <w:lastRenderedPageBreak/>
         <w:t>5. Elabora un algoritmo y escribe un programa que calcula la distancia entre dos puntos.</w:t>
       </w:r>
     </w:p>
@@ -4610,7 +5397,7 @@
         <w:rPr>
           <w:rFonts w:ascii="Times New Roman" w:eastAsia="Times New Roman" w:hAnsi="Times New Roman" w:cs="Times New Roman"/>
           <w:noProof/>
-          <w:lang w:eastAsia="es-ES_tradnl"/>
+          <w:lang w:val="es-MX" w:eastAsia="es-MX"/>
         </w:rPr>
         <w:drawing>
           <wp:inline distT="0" distB="0" distL="0" distR="0" wp14:anchorId="39CFA5D8" wp14:editId="6E1A32C0">
@@ -4630,7 +5417,7 @@
                     </pic:cNvPicPr>
                   </pic:nvPicPr>
                   <pic:blipFill>
-                    <a:blip r:embed="rId5">
+                    <a:blip r:embed="rId7">
                       <a:extLst>
                         <a:ext uri="{28A0092B-C50C-407E-A947-70E740481C1C}">
                           <a14:useLocalDpi xmlns:a14="http://schemas.microsoft.com/office/drawing/2010/main" val="0"/>
@@ -4679,7 +5466,7 @@
         <w:rPr>
           <w:rFonts w:ascii="Times New Roman" w:eastAsia="Times New Roman" w:hAnsi="Times New Roman" w:cs="Times New Roman"/>
           <w:noProof/>
-          <w:lang w:eastAsia="es-ES_tradnl"/>
+          <w:lang w:val="es-MX" w:eastAsia="es-MX"/>
         </w:rPr>
         <w:drawing>
           <wp:inline distT="0" distB="0" distL="0" distR="0" wp14:anchorId="7E19D413" wp14:editId="3FE9E57F">
@@ -4697,7 +5484,7 @@
                     <pic:cNvPicPr/>
                   </pic:nvPicPr>
                   <pic:blipFill>
-                    <a:blip r:embed="rId6"/>
+                    <a:blip r:embed="rId8"/>
                     <a:stretch>
                       <a:fillRect/>
                     </a:stretch>
@@ -4805,6 +5592,16 @@
               </w:rPr>
               <w:t>Entradas:</w:t>
             </w:r>
+            <w:r>
+              <w:rPr>
+                <w:rFonts w:ascii="Avenir Book" w:eastAsia="Arial Unicode MS" w:hAnsi="Avenir Book" w:cs="Arial Unicode MS"/>
+                <w:bCs/>
+                <w:sz w:val="20"/>
+                <w:szCs w:val="22"/>
+                <w:lang w:val="es-MX"/>
+              </w:rPr>
+              <w:t xml:space="preserve"> Coordenadas X1 – Y1, X2 – Y2</w:t>
+            </w:r>
           </w:p>
           <w:p>
             <w:pPr>
@@ -4827,6 +5624,16 @@
               </w:rPr>
               <w:t>Salidas:</w:t>
             </w:r>
+            <w:r>
+              <w:rPr>
+                <w:rFonts w:ascii="Avenir Book" w:eastAsia="Arial Unicode MS" w:hAnsi="Avenir Book" w:cs="Arial Unicode MS"/>
+                <w:bCs/>
+                <w:sz w:val="20"/>
+                <w:szCs w:val="22"/>
+                <w:lang w:val="es-MX"/>
+              </w:rPr>
+              <w:t xml:space="preserve"> Distancia entre los dos puntos</w:t>
+            </w:r>
           </w:p>
           <w:p>
             <w:pPr>
@@ -4848,6 +5655,16 @@
                 <w:lang w:val="es-MX"/>
               </w:rPr>
               <w:t>Relación E/S:</w:t>
+            </w:r>
+            <w:r>
+              <w:rPr>
+                <w:rFonts w:ascii="Avenir Book" w:eastAsia="Arial Unicode MS" w:hAnsi="Avenir Book" w:cs="Arial Unicode MS"/>
+                <w:bCs/>
+                <w:sz w:val="20"/>
+                <w:szCs w:val="22"/>
+                <w:lang w:val="es-MX"/>
+              </w:rPr>
+              <w:t xml:space="preserve"> (((X2-X1)**2)+((Y2-Y1)**2))**.5</w:t>
             </w:r>
           </w:p>
           <w:p>
@@ -5579,6 +6396,7 @@
           <w:b/>
           <w:szCs w:val="22"/>
         </w:rPr>
+        <w:lastRenderedPageBreak/>
         <w:t>Extras.</w:t>
       </w:r>
     </w:p>
@@ -5678,6 +6496,16 @@
               </w:rPr>
               <w:t>Entradas:</w:t>
             </w:r>
+            <w:r>
+              <w:rPr>
+                <w:rFonts w:ascii="Avenir Book" w:eastAsia="Arial Unicode MS" w:hAnsi="Avenir Book" w:cs="Arial Unicode MS"/>
+                <w:bCs/>
+                <w:sz w:val="20"/>
+                <w:szCs w:val="22"/>
+                <w:lang w:val="es-MX"/>
+              </w:rPr>
+              <w:t xml:space="preserve"> Temperatura en escala Fahrenheit = F</w:t>
+            </w:r>
           </w:p>
           <w:p>
             <w:pPr>
@@ -5700,6 +6528,16 @@
               </w:rPr>
               <w:t>Salidas:</w:t>
             </w:r>
+            <w:r>
+              <w:rPr>
+                <w:rFonts w:ascii="Avenir Book" w:eastAsia="Arial Unicode MS" w:hAnsi="Avenir Book" w:cs="Arial Unicode MS"/>
+                <w:bCs/>
+                <w:sz w:val="20"/>
+                <w:szCs w:val="22"/>
+                <w:lang w:val="es-MX"/>
+              </w:rPr>
+              <w:t xml:space="preserve"> Temperatura en escala Celsius = C</w:t>
+            </w:r>
           </w:p>
           <w:p>
             <w:pPr>
@@ -5721,6 +6559,16 @@
                 <w:lang w:val="es-MX"/>
               </w:rPr>
               <w:t>Relación E/S:</w:t>
+            </w:r>
+            <w:r>
+              <w:rPr>
+                <w:rFonts w:ascii="Avenir Book" w:eastAsia="Arial Unicode MS" w:hAnsi="Avenir Book" w:cs="Arial Unicode MS"/>
+                <w:bCs/>
+                <w:sz w:val="20"/>
+                <w:szCs w:val="22"/>
+                <w:lang w:val="es-MX"/>
+              </w:rPr>
+              <w:t xml:space="preserve"> (F-32)/1.8</w:t>
             </w:r>
           </w:p>
           <w:p>
@@ -6069,6 +6917,16 @@
               </w:rPr>
               <w:t>Entradas:</w:t>
             </w:r>
+            <w:r>
+              <w:rPr>
+                <w:rFonts w:ascii="Avenir Book" w:eastAsia="Arial Unicode MS" w:hAnsi="Avenir Book" w:cs="Arial Unicode MS"/>
+                <w:bCs/>
+                <w:sz w:val="20"/>
+                <w:szCs w:val="22"/>
+                <w:lang w:val="es-MX"/>
+              </w:rPr>
+              <w:t xml:space="preserve"> Cantidad de galletas a preparar = g</w:t>
+            </w:r>
           </w:p>
           <w:p>
             <w:pPr>
@@ -6091,6 +6949,16 @@
               </w:rPr>
               <w:t>Salidas:</w:t>
             </w:r>
+            <w:r>
+              <w:rPr>
+                <w:rFonts w:ascii="Avenir Book" w:eastAsia="Arial Unicode MS" w:hAnsi="Avenir Book" w:cs="Arial Unicode MS"/>
+                <w:bCs/>
+                <w:sz w:val="20"/>
+                <w:szCs w:val="22"/>
+                <w:lang w:val="es-MX"/>
+              </w:rPr>
+              <w:t xml:space="preserve"> Cantidad de material que se requiere para la preparación</w:t>
+            </w:r>
           </w:p>
           <w:p>
             <w:pPr>
@@ -6113,6 +6981,38 @@
               </w:rPr>
               <w:t>Relación E/S:</w:t>
             </w:r>
+            <w:r>
+              <w:rPr>
+                <w:rFonts w:ascii="Avenir Book" w:eastAsia="Arial Unicode MS" w:hAnsi="Avenir Book" w:cs="Arial Unicode MS"/>
+                <w:bCs/>
+                <w:sz w:val="20"/>
+                <w:szCs w:val="22"/>
+                <w:lang w:val="es-MX"/>
+              </w:rPr>
+              <w:t xml:space="preserve"> </w:t>
+            </w:r>
+            <w:proofErr w:type="spellStart"/>
+            <w:r>
+              <w:rPr>
+                <w:rFonts w:ascii="Avenir Book" w:eastAsia="Arial Unicode MS" w:hAnsi="Avenir Book" w:cs="Arial Unicode MS"/>
+                <w:bCs/>
+                <w:sz w:val="20"/>
+                <w:szCs w:val="22"/>
+                <w:lang w:val="es-MX"/>
+              </w:rPr>
+              <w:t>Azucar</w:t>
+            </w:r>
+            <w:proofErr w:type="spellEnd"/>
+            <w:r>
+              <w:rPr>
+                <w:rFonts w:ascii="Avenir Book" w:eastAsia="Arial Unicode MS" w:hAnsi="Avenir Book" w:cs="Arial Unicode MS"/>
+                <w:bCs/>
+                <w:sz w:val="20"/>
+                <w:szCs w:val="22"/>
+                <w:lang w:val="es-MX"/>
+              </w:rPr>
+              <w:t>= G*.03125 Mantequilla= G*.0208 Harina= G*.0572</w:t>
+            </w:r>
           </w:p>
           <w:p>
             <w:pPr>
@@ -6346,6 +7246,26 @@
               <w:rPr>
                 <w:rFonts w:ascii="Avenir Book" w:eastAsia="Arial Unicode MS" w:hAnsi="Avenir Book" w:cs="Arial Unicode MS"/>
                 <w:sz w:val="22"/>
+                <w:szCs w:val="22"/>
+                <w:lang w:val="es-MX"/>
+              </w:rPr>
+            </w:pPr>
+          </w:p>
+        </w:tc>
+      </w:tr>
+      <w:tr>
+        <w:tc>
+          <w:tcPr>
+            <w:tcW w:w="10220" w:type="dxa"/>
+          </w:tcPr>
+          <w:p>
+            <w:pPr>
+              <w:pStyle w:val="Sinespaciado"/>
+              <w:rPr>
+                <w:rFonts w:ascii="Avenir Book" w:eastAsia="Arial Unicode MS" w:hAnsi="Avenir Book" w:cs="Arial Unicode MS"/>
+                <w:b/>
+                <w:bCs/>
+                <w:sz w:val="20"/>
                 <w:szCs w:val="22"/>
                 <w:lang w:val="es-MX"/>
               </w:rPr>
@@ -6462,7 +7382,7 @@
     </w:p>
     <w:tbl>
       <w:tblPr>
-        <w:tblStyle w:val="Tablaconcuadrcula5oscura-nfasis2"/>
+        <w:tblStyle w:val="Tabladecuadrcula5oscura-nfasis2"/>
         <w:tblW w:w="0" w:type="auto"/>
         <w:tblLook w:val="04A0" w:firstRow="1" w:lastRow="0" w:firstColumn="1" w:lastColumn="0" w:noHBand="0" w:noVBand="1"/>
       </w:tblPr>
@@ -7248,17 +8168,7 @@
           <w:sz w:val="22"/>
           <w:szCs w:val="22"/>
         </w:rPr>
-        <w:t xml:space="preserve"> y hast</w:t>
-      </w:r>
-      <w:bookmarkStart w:id="0" w:name="_GoBack"/>
-      <w:bookmarkEnd w:id="0"/>
-      <w:r>
-        <w:rPr>
-          <w:rFonts w:ascii="Avenir Book" w:eastAsia="Arial Unicode MS" w:hAnsi="Avenir Book" w:cs="Arial Unicode MS"/>
-          <w:sz w:val="22"/>
-          <w:szCs w:val="22"/>
-        </w:rPr>
-        <w:t>a 120 XP</w:t>
+        <w:t xml:space="preserve"> y hasta 120 XP</w:t>
       </w:r>
       <w:r>
         <w:rPr>
@@ -7280,8 +8190,46 @@
 </w:document>
 </file>
 
+<file path=word/endnotes.xml><?xml version="1.0" encoding="utf-8"?>
+<w:endnotes xmlns:wpc="http://schemas.microsoft.com/office/word/2010/wordprocessingCanvas" xmlns:mc="http://schemas.openxmlformats.org/markup-compatibility/2006" xmlns:o="urn:schemas-microsoft-com:office:office" xmlns:r="http://schemas.openxmlformats.org/officeDocument/2006/relationships" xmlns:m="http://schemas.openxmlformats.org/officeDocument/2006/math" xmlns:v="urn:schemas-microsoft-com:vml" xmlns:wp14="http://schemas.microsoft.com/office/word/2010/wordprocessingDrawing" xmlns:wp="http://schemas.openxmlformats.org/drawingml/2006/wordprocessingDrawing" xmlns:w10="urn:schemas-microsoft-com:office:word" xmlns:w="http://schemas.openxmlformats.org/wordprocessingml/2006/main" xmlns:w14="http://schemas.microsoft.com/office/word/2010/wordml" xmlns:w15="http://schemas.microsoft.com/office/word/2012/wordml" xmlns:wpg="http://schemas.microsoft.com/office/word/2010/wordprocessingGroup" xmlns:wpi="http://schemas.microsoft.com/office/word/2010/wordprocessingInk" xmlns:wne="http://schemas.microsoft.com/office/word/2006/wordml" xmlns:wps="http://schemas.microsoft.com/office/word/2010/wordprocessingShape" mc:Ignorable="w14 w15 wp14">
+  <w:endnote w:type="separator" w:id="-1">
+    <w:p>
+      <w:r>
+        <w:separator/>
+      </w:r>
+    </w:p>
+  </w:endnote>
+  <w:endnote w:type="continuationSeparator" w:id="0">
+    <w:p>
+      <w:r>
+        <w:continuationSeparator/>
+      </w:r>
+    </w:p>
+  </w:endnote>
+</w:endnotes>
+</file>
+
+<file path=word/footnotes.xml><?xml version="1.0" encoding="utf-8"?>
+<w:footnotes xmlns:wpc="http://schemas.microsoft.com/office/word/2010/wordprocessingCanvas" xmlns:mc="http://schemas.openxmlformats.org/markup-compatibility/2006" xmlns:o="urn:schemas-microsoft-com:office:office" xmlns:r="http://schemas.openxmlformats.org/officeDocument/2006/relationships" xmlns:m="http://schemas.openxmlformats.org/officeDocument/2006/math" xmlns:v="urn:schemas-microsoft-com:vml" xmlns:wp14="http://schemas.microsoft.com/office/word/2010/wordprocessingDrawing" xmlns:wp="http://schemas.openxmlformats.org/drawingml/2006/wordprocessingDrawing" xmlns:w10="urn:schemas-microsoft-com:office:word" xmlns:w="http://schemas.openxmlformats.org/wordprocessingml/2006/main" xmlns:w14="http://schemas.microsoft.com/office/word/2010/wordml" xmlns:w15="http://schemas.microsoft.com/office/word/2012/wordml" xmlns:wpg="http://schemas.microsoft.com/office/word/2010/wordprocessingGroup" xmlns:wpi="http://schemas.microsoft.com/office/word/2010/wordprocessingInk" xmlns:wne="http://schemas.microsoft.com/office/word/2006/wordml" xmlns:wps="http://schemas.microsoft.com/office/word/2010/wordprocessingShape" mc:Ignorable="w14 w15 wp14">
+  <w:footnote w:type="separator" w:id="-1">
+    <w:p>
+      <w:r>
+        <w:separator/>
+      </w:r>
+    </w:p>
+  </w:footnote>
+  <w:footnote w:type="continuationSeparator" w:id="0">
+    <w:p>
+      <w:r>
+        <w:continuationSeparator/>
+      </w:r>
+    </w:p>
+  </w:footnote>
+</w:footnotes>
+</file>
+
 <file path=word/numbering.xml><?xml version="1.0" encoding="utf-8"?>
-<w:numbering xmlns:wpc="http://schemas.microsoft.com/office/word/2010/wordprocessingCanvas" xmlns:cx="http://schemas.microsoft.com/office/drawing/2014/chartex" xmlns:cx1="http://schemas.microsoft.com/office/drawing/2015/9/8/chartex" xmlns:cx2="http://schemas.microsoft.com/office/drawing/2015/10/21/chartex" xmlns:cx3="http://schemas.microsoft.com/office/drawing/2016/5/9/chartex" xmlns:cx4="http://schemas.microsoft.com/office/drawing/2016/5/10/chartex" xmlns:cx5="http://schemas.microsoft.com/office/drawing/2016/5/11/chartex" xmlns:cx6="http://schemas.microsoft.com/office/drawing/2016/5/12/chartex" xmlns:cx7="http://schemas.microsoft.com/office/drawing/2016/5/13/chartex" xmlns:cx8="http://schemas.microsoft.com/office/drawing/2016/5/14/chartex" xmlns:mc="http://schemas.openxmlformats.org/markup-compatibility/2006" xmlns:aink="http://schemas.microsoft.com/office/drawing/2016/ink" xmlns:am3d="http://schemas.microsoft.com/office/drawing/2017/model3d" xmlns:o="urn:schemas-microsoft-com:office:office" xmlns:r="http://schemas.openxmlformats.org/officeDocument/2006/relationships" xmlns:m="http://schemas.openxmlformats.org/officeDocument/2006/math" xmlns:v="urn:schemas-microsoft-com:vml" xmlns:wp14="http://schemas.microsoft.com/office/word/2010/wordprocessingDrawing" xmlns:wp="http://schemas.openxmlformats.org/drawingml/2006/wordprocessingDrawing" xmlns:w10="urn:schemas-microsoft-com:office:word" xmlns:w="http://schemas.openxmlformats.org/wordprocessingml/2006/main" xmlns:w14="http://schemas.microsoft.com/office/word/2010/wordml" xmlns:w15="http://schemas.microsoft.com/office/word/2012/wordml" xmlns:w16cid="http://schemas.microsoft.com/office/word/2016/wordml/cid" xmlns:w16se="http://schemas.microsoft.com/office/word/2015/wordml/symex" xmlns:wpg="http://schemas.microsoft.com/office/word/2010/wordprocessingGroup" xmlns:wpi="http://schemas.microsoft.com/office/word/2010/wordprocessingInk" xmlns:wne="http://schemas.microsoft.com/office/word/2006/wordml" xmlns:wps="http://schemas.microsoft.com/office/word/2010/wordprocessingShape" mc:Ignorable="w14 w15 w16se w16cid wp14">
+<w:numbering xmlns:wpc="http://schemas.microsoft.com/office/word/2010/wordprocessingCanvas" xmlns:mc="http://schemas.openxmlformats.org/markup-compatibility/2006" xmlns:o="urn:schemas-microsoft-com:office:office" xmlns:r="http://schemas.openxmlformats.org/officeDocument/2006/relationships" xmlns:m="http://schemas.openxmlformats.org/officeDocument/2006/math" xmlns:v="urn:schemas-microsoft-com:vml" xmlns:wp14="http://schemas.microsoft.com/office/word/2010/wordprocessingDrawing" xmlns:wp="http://schemas.openxmlformats.org/drawingml/2006/wordprocessingDrawing" xmlns:w10="urn:schemas-microsoft-com:office:word" xmlns:w="http://schemas.openxmlformats.org/wordprocessingml/2006/main" xmlns:w14="http://schemas.microsoft.com/office/word/2010/wordml" xmlns:w15="http://schemas.microsoft.com/office/word/2012/wordml" xmlns:wpg="http://schemas.microsoft.com/office/word/2010/wordprocessingGroup" xmlns:wpi="http://schemas.microsoft.com/office/word/2010/wordprocessingInk" xmlns:wne="http://schemas.microsoft.com/office/word/2006/wordml" xmlns:wps="http://schemas.microsoft.com/office/word/2010/wordprocessingShape" mc:Ignorable="w14 w15 wp14">
   <w:abstractNum w:abstractNumId="0" w15:restartNumberingAfterBreak="0">
     <w:nsid w:val="0DF825E8"/>
     <w:multiLevelType w:val="multilevel"/>
@@ -7545,6 +8493,95 @@
     </w:lvl>
   </w:abstractNum>
   <w:abstractNum w:abstractNumId="2" w15:restartNumberingAfterBreak="0">
+    <w:nsid w:val="1634077A"/>
+    <w:multiLevelType w:val="hybridMultilevel"/>
+    <w:tmpl w:val="9920FF96"/>
+    <w:lvl w:ilvl="0" w:tplc="080A000F">
+      <w:start w:val="1"/>
+      <w:numFmt w:val="decimal"/>
+      <w:lvlText w:val="%1."/>
+      <w:lvlJc w:val="left"/>
+      <w:pPr>
+        <w:ind w:left="720" w:hanging="360"/>
+      </w:pPr>
+      <w:rPr>
+        <w:rFonts w:hint="default"/>
+      </w:rPr>
+    </w:lvl>
+    <w:lvl w:ilvl="1" w:tplc="080A0019" w:tentative="1">
+      <w:start w:val="1"/>
+      <w:numFmt w:val="lowerLetter"/>
+      <w:lvlText w:val="%2."/>
+      <w:lvlJc w:val="left"/>
+      <w:pPr>
+        <w:ind w:left="1440" w:hanging="360"/>
+      </w:pPr>
+    </w:lvl>
+    <w:lvl w:ilvl="2" w:tplc="080A001B" w:tentative="1">
+      <w:start w:val="1"/>
+      <w:numFmt w:val="lowerRoman"/>
+      <w:lvlText w:val="%3."/>
+      <w:lvlJc w:val="right"/>
+      <w:pPr>
+        <w:ind w:left="2160" w:hanging="180"/>
+      </w:pPr>
+    </w:lvl>
+    <w:lvl w:ilvl="3" w:tplc="080A000F" w:tentative="1">
+      <w:start w:val="1"/>
+      <w:numFmt w:val="decimal"/>
+      <w:lvlText w:val="%4."/>
+      <w:lvlJc w:val="left"/>
+      <w:pPr>
+        <w:ind w:left="2880" w:hanging="360"/>
+      </w:pPr>
+    </w:lvl>
+    <w:lvl w:ilvl="4" w:tplc="080A0019" w:tentative="1">
+      <w:start w:val="1"/>
+      <w:numFmt w:val="lowerLetter"/>
+      <w:lvlText w:val="%5."/>
+      <w:lvlJc w:val="left"/>
+      <w:pPr>
+        <w:ind w:left="3600" w:hanging="360"/>
+      </w:pPr>
+    </w:lvl>
+    <w:lvl w:ilvl="5" w:tplc="080A001B" w:tentative="1">
+      <w:start w:val="1"/>
+      <w:numFmt w:val="lowerRoman"/>
+      <w:lvlText w:val="%6."/>
+      <w:lvlJc w:val="right"/>
+      <w:pPr>
+        <w:ind w:left="4320" w:hanging="180"/>
+      </w:pPr>
+    </w:lvl>
+    <w:lvl w:ilvl="6" w:tplc="080A000F" w:tentative="1">
+      <w:start w:val="1"/>
+      <w:numFmt w:val="decimal"/>
+      <w:lvlText w:val="%7."/>
+      <w:lvlJc w:val="left"/>
+      <w:pPr>
+        <w:ind w:left="5040" w:hanging="360"/>
+      </w:pPr>
+    </w:lvl>
+    <w:lvl w:ilvl="7" w:tplc="080A0019" w:tentative="1">
+      <w:start w:val="1"/>
+      <w:numFmt w:val="lowerLetter"/>
+      <w:lvlText w:val="%8."/>
+      <w:lvlJc w:val="left"/>
+      <w:pPr>
+        <w:ind w:left="5760" w:hanging="360"/>
+      </w:pPr>
+    </w:lvl>
+    <w:lvl w:ilvl="8" w:tplc="080A001B" w:tentative="1">
+      <w:start w:val="1"/>
+      <w:numFmt w:val="lowerRoman"/>
+      <w:lvlText w:val="%9."/>
+      <w:lvlJc w:val="right"/>
+      <w:pPr>
+        <w:ind w:left="6480" w:hanging="180"/>
+      </w:pPr>
+    </w:lvl>
+  </w:abstractNum>
+  <w:abstractNum w:abstractNumId="3" w15:restartNumberingAfterBreak="0">
     <w:nsid w:val="18495C16"/>
     <w:multiLevelType w:val="hybridMultilevel"/>
     <w:tmpl w:val="1C1226D4"/>
@@ -7657,7 +8694,7 @@
       </w:rPr>
     </w:lvl>
   </w:abstractNum>
-  <w:abstractNum w:abstractNumId="3" w15:restartNumberingAfterBreak="0">
+  <w:abstractNum w:abstractNumId="4" w15:restartNumberingAfterBreak="0">
     <w:nsid w:val="1E5F4BB4"/>
     <w:multiLevelType w:val="hybridMultilevel"/>
     <w:tmpl w:val="FD3A486A"/>
@@ -7770,7 +8807,96 @@
       </w:rPr>
     </w:lvl>
   </w:abstractNum>
-  <w:abstractNum w:abstractNumId="4" w15:restartNumberingAfterBreak="0">
+  <w:abstractNum w:abstractNumId="5" w15:restartNumberingAfterBreak="0">
+    <w:nsid w:val="22653893"/>
+    <w:multiLevelType w:val="hybridMultilevel"/>
+    <w:tmpl w:val="3F60C87C"/>
+    <w:lvl w:ilvl="0" w:tplc="080A000F">
+      <w:start w:val="1"/>
+      <w:numFmt w:val="decimal"/>
+      <w:lvlText w:val="%1."/>
+      <w:lvlJc w:val="left"/>
+      <w:pPr>
+        <w:ind w:left="720" w:hanging="360"/>
+      </w:pPr>
+      <w:rPr>
+        <w:rFonts w:hint="default"/>
+      </w:rPr>
+    </w:lvl>
+    <w:lvl w:ilvl="1" w:tplc="080A0019" w:tentative="1">
+      <w:start w:val="1"/>
+      <w:numFmt w:val="lowerLetter"/>
+      <w:lvlText w:val="%2."/>
+      <w:lvlJc w:val="left"/>
+      <w:pPr>
+        <w:ind w:left="1440" w:hanging="360"/>
+      </w:pPr>
+    </w:lvl>
+    <w:lvl w:ilvl="2" w:tplc="080A001B" w:tentative="1">
+      <w:start w:val="1"/>
+      <w:numFmt w:val="lowerRoman"/>
+      <w:lvlText w:val="%3."/>
+      <w:lvlJc w:val="right"/>
+      <w:pPr>
+        <w:ind w:left="2160" w:hanging="180"/>
+      </w:pPr>
+    </w:lvl>
+    <w:lvl w:ilvl="3" w:tplc="080A000F" w:tentative="1">
+      <w:start w:val="1"/>
+      <w:numFmt w:val="decimal"/>
+      <w:lvlText w:val="%4."/>
+      <w:lvlJc w:val="left"/>
+      <w:pPr>
+        <w:ind w:left="2880" w:hanging="360"/>
+      </w:pPr>
+    </w:lvl>
+    <w:lvl w:ilvl="4" w:tplc="080A0019" w:tentative="1">
+      <w:start w:val="1"/>
+      <w:numFmt w:val="lowerLetter"/>
+      <w:lvlText w:val="%5."/>
+      <w:lvlJc w:val="left"/>
+      <w:pPr>
+        <w:ind w:left="3600" w:hanging="360"/>
+      </w:pPr>
+    </w:lvl>
+    <w:lvl w:ilvl="5" w:tplc="080A001B" w:tentative="1">
+      <w:start w:val="1"/>
+      <w:numFmt w:val="lowerRoman"/>
+      <w:lvlText w:val="%6."/>
+      <w:lvlJc w:val="right"/>
+      <w:pPr>
+        <w:ind w:left="4320" w:hanging="180"/>
+      </w:pPr>
+    </w:lvl>
+    <w:lvl w:ilvl="6" w:tplc="080A000F" w:tentative="1">
+      <w:start w:val="1"/>
+      <w:numFmt w:val="decimal"/>
+      <w:lvlText w:val="%7."/>
+      <w:lvlJc w:val="left"/>
+      <w:pPr>
+        <w:ind w:left="5040" w:hanging="360"/>
+      </w:pPr>
+    </w:lvl>
+    <w:lvl w:ilvl="7" w:tplc="080A0019" w:tentative="1">
+      <w:start w:val="1"/>
+      <w:numFmt w:val="lowerLetter"/>
+      <w:lvlText w:val="%8."/>
+      <w:lvlJc w:val="left"/>
+      <w:pPr>
+        <w:ind w:left="5760" w:hanging="360"/>
+      </w:pPr>
+    </w:lvl>
+    <w:lvl w:ilvl="8" w:tplc="080A001B" w:tentative="1">
+      <w:start w:val="1"/>
+      <w:numFmt w:val="lowerRoman"/>
+      <w:lvlText w:val="%9."/>
+      <w:lvlJc w:val="right"/>
+      <w:pPr>
+        <w:ind w:left="6480" w:hanging="180"/>
+      </w:pPr>
+    </w:lvl>
+  </w:abstractNum>
+  <w:abstractNum w:abstractNumId="6" w15:restartNumberingAfterBreak="0">
     <w:nsid w:val="376D095F"/>
     <w:multiLevelType w:val="hybridMultilevel"/>
     <w:tmpl w:val="4BA42360"/>
@@ -7883,7 +9009,185 @@
       </w:rPr>
     </w:lvl>
   </w:abstractNum>
-  <w:abstractNum w:abstractNumId="5" w15:restartNumberingAfterBreak="0">
+  <w:abstractNum w:abstractNumId="7" w15:restartNumberingAfterBreak="0">
+    <w:nsid w:val="501C196E"/>
+    <w:multiLevelType w:val="hybridMultilevel"/>
+    <w:tmpl w:val="1B38B1CE"/>
+    <w:lvl w:ilvl="0" w:tplc="080A000F">
+      <w:start w:val="1"/>
+      <w:numFmt w:val="decimal"/>
+      <w:lvlText w:val="%1."/>
+      <w:lvlJc w:val="left"/>
+      <w:pPr>
+        <w:ind w:left="720" w:hanging="360"/>
+      </w:pPr>
+      <w:rPr>
+        <w:rFonts w:hint="default"/>
+      </w:rPr>
+    </w:lvl>
+    <w:lvl w:ilvl="1" w:tplc="080A0019" w:tentative="1">
+      <w:start w:val="1"/>
+      <w:numFmt w:val="lowerLetter"/>
+      <w:lvlText w:val="%2."/>
+      <w:lvlJc w:val="left"/>
+      <w:pPr>
+        <w:ind w:left="1440" w:hanging="360"/>
+      </w:pPr>
+    </w:lvl>
+    <w:lvl w:ilvl="2" w:tplc="080A001B" w:tentative="1">
+      <w:start w:val="1"/>
+      <w:numFmt w:val="lowerRoman"/>
+      <w:lvlText w:val="%3."/>
+      <w:lvlJc w:val="right"/>
+      <w:pPr>
+        <w:ind w:left="2160" w:hanging="180"/>
+      </w:pPr>
+    </w:lvl>
+    <w:lvl w:ilvl="3" w:tplc="080A000F" w:tentative="1">
+      <w:start w:val="1"/>
+      <w:numFmt w:val="decimal"/>
+      <w:lvlText w:val="%4."/>
+      <w:lvlJc w:val="left"/>
+      <w:pPr>
+        <w:ind w:left="2880" w:hanging="360"/>
+      </w:pPr>
+    </w:lvl>
+    <w:lvl w:ilvl="4" w:tplc="080A0019" w:tentative="1">
+      <w:start w:val="1"/>
+      <w:numFmt w:val="lowerLetter"/>
+      <w:lvlText w:val="%5."/>
+      <w:lvlJc w:val="left"/>
+      <w:pPr>
+        <w:ind w:left="3600" w:hanging="360"/>
+      </w:pPr>
+    </w:lvl>
+    <w:lvl w:ilvl="5" w:tplc="080A001B" w:tentative="1">
+      <w:start w:val="1"/>
+      <w:numFmt w:val="lowerRoman"/>
+      <w:lvlText w:val="%6."/>
+      <w:lvlJc w:val="right"/>
+      <w:pPr>
+        <w:ind w:left="4320" w:hanging="180"/>
+      </w:pPr>
+    </w:lvl>
+    <w:lvl w:ilvl="6" w:tplc="080A000F" w:tentative="1">
+      <w:start w:val="1"/>
+      <w:numFmt w:val="decimal"/>
+      <w:lvlText w:val="%7."/>
+      <w:lvlJc w:val="left"/>
+      <w:pPr>
+        <w:ind w:left="5040" w:hanging="360"/>
+      </w:pPr>
+    </w:lvl>
+    <w:lvl w:ilvl="7" w:tplc="080A0019" w:tentative="1">
+      <w:start w:val="1"/>
+      <w:numFmt w:val="lowerLetter"/>
+      <w:lvlText w:val="%8."/>
+      <w:lvlJc w:val="left"/>
+      <w:pPr>
+        <w:ind w:left="5760" w:hanging="360"/>
+      </w:pPr>
+    </w:lvl>
+    <w:lvl w:ilvl="8" w:tplc="080A001B" w:tentative="1">
+      <w:start w:val="1"/>
+      <w:numFmt w:val="lowerRoman"/>
+      <w:lvlText w:val="%9."/>
+      <w:lvlJc w:val="right"/>
+      <w:pPr>
+        <w:ind w:left="6480" w:hanging="180"/>
+      </w:pPr>
+    </w:lvl>
+  </w:abstractNum>
+  <w:abstractNum w:abstractNumId="8" w15:restartNumberingAfterBreak="0">
+    <w:nsid w:val="598C2AE8"/>
+    <w:multiLevelType w:val="hybridMultilevel"/>
+    <w:tmpl w:val="A4A0F95A"/>
+    <w:lvl w:ilvl="0" w:tplc="080A000F">
+      <w:start w:val="1"/>
+      <w:numFmt w:val="decimal"/>
+      <w:lvlText w:val="%1."/>
+      <w:lvlJc w:val="left"/>
+      <w:pPr>
+        <w:ind w:left="720" w:hanging="360"/>
+      </w:pPr>
+      <w:rPr>
+        <w:rFonts w:hint="default"/>
+      </w:rPr>
+    </w:lvl>
+    <w:lvl w:ilvl="1" w:tplc="080A0019" w:tentative="1">
+      <w:start w:val="1"/>
+      <w:numFmt w:val="lowerLetter"/>
+      <w:lvlText w:val="%2."/>
+      <w:lvlJc w:val="left"/>
+      <w:pPr>
+        <w:ind w:left="1440" w:hanging="360"/>
+      </w:pPr>
+    </w:lvl>
+    <w:lvl w:ilvl="2" w:tplc="080A001B" w:tentative="1">
+      <w:start w:val="1"/>
+      <w:numFmt w:val="lowerRoman"/>
+      <w:lvlText w:val="%3."/>
+      <w:lvlJc w:val="right"/>
+      <w:pPr>
+        <w:ind w:left="2160" w:hanging="180"/>
+      </w:pPr>
+    </w:lvl>
+    <w:lvl w:ilvl="3" w:tplc="080A000F" w:tentative="1">
+      <w:start w:val="1"/>
+      <w:numFmt w:val="decimal"/>
+      <w:lvlText w:val="%4."/>
+      <w:lvlJc w:val="left"/>
+      <w:pPr>
+        <w:ind w:left="2880" w:hanging="360"/>
+      </w:pPr>
+    </w:lvl>
+    <w:lvl w:ilvl="4" w:tplc="080A0019" w:tentative="1">
+      <w:start w:val="1"/>
+      <w:numFmt w:val="lowerLetter"/>
+      <w:lvlText w:val="%5."/>
+      <w:lvlJc w:val="left"/>
+      <w:pPr>
+        <w:ind w:left="3600" w:hanging="360"/>
+      </w:pPr>
+    </w:lvl>
+    <w:lvl w:ilvl="5" w:tplc="080A001B" w:tentative="1">
+      <w:start w:val="1"/>
+      <w:numFmt w:val="lowerRoman"/>
+      <w:lvlText w:val="%6."/>
+      <w:lvlJc w:val="right"/>
+      <w:pPr>
+        <w:ind w:left="4320" w:hanging="180"/>
+      </w:pPr>
+    </w:lvl>
+    <w:lvl w:ilvl="6" w:tplc="080A000F" w:tentative="1">
+      <w:start w:val="1"/>
+      <w:numFmt w:val="decimal"/>
+      <w:lvlText w:val="%7."/>
+      <w:lvlJc w:val="left"/>
+      <w:pPr>
+        <w:ind w:left="5040" w:hanging="360"/>
+      </w:pPr>
+    </w:lvl>
+    <w:lvl w:ilvl="7" w:tplc="080A0019" w:tentative="1">
+      <w:start w:val="1"/>
+      <w:numFmt w:val="lowerLetter"/>
+      <w:lvlText w:val="%8."/>
+      <w:lvlJc w:val="left"/>
+      <w:pPr>
+        <w:ind w:left="5760" w:hanging="360"/>
+      </w:pPr>
+    </w:lvl>
+    <w:lvl w:ilvl="8" w:tplc="080A001B" w:tentative="1">
+      <w:start w:val="1"/>
+      <w:numFmt w:val="lowerRoman"/>
+      <w:lvlText w:val="%9."/>
+      <w:lvlJc w:val="right"/>
+      <w:pPr>
+        <w:ind w:left="6480" w:hanging="180"/>
+      </w:pPr>
+    </w:lvl>
+  </w:abstractNum>
+  <w:abstractNum w:abstractNumId="9" w15:restartNumberingAfterBreak="0">
     <w:nsid w:val="5BB571DD"/>
     <w:multiLevelType w:val="hybridMultilevel"/>
     <w:tmpl w:val="56AA108E"/>
@@ -7996,7 +9300,96 @@
       </w:rPr>
     </w:lvl>
   </w:abstractNum>
-  <w:abstractNum w:abstractNumId="6" w15:restartNumberingAfterBreak="0">
+  <w:abstractNum w:abstractNumId="10" w15:restartNumberingAfterBreak="0">
+    <w:nsid w:val="5F435A0E"/>
+    <w:multiLevelType w:val="hybridMultilevel"/>
+    <w:tmpl w:val="6FFC7F80"/>
+    <w:lvl w:ilvl="0" w:tplc="080A000F">
+      <w:start w:val="1"/>
+      <w:numFmt w:val="decimal"/>
+      <w:lvlText w:val="%1."/>
+      <w:lvlJc w:val="left"/>
+      <w:pPr>
+        <w:ind w:left="720" w:hanging="360"/>
+      </w:pPr>
+      <w:rPr>
+        <w:rFonts w:hint="default"/>
+      </w:rPr>
+    </w:lvl>
+    <w:lvl w:ilvl="1" w:tplc="080A0019" w:tentative="1">
+      <w:start w:val="1"/>
+      <w:numFmt w:val="lowerLetter"/>
+      <w:lvlText w:val="%2."/>
+      <w:lvlJc w:val="left"/>
+      <w:pPr>
+        <w:ind w:left="1440" w:hanging="360"/>
+      </w:pPr>
+    </w:lvl>
+    <w:lvl w:ilvl="2" w:tplc="080A001B" w:tentative="1">
+      <w:start w:val="1"/>
+      <w:numFmt w:val="lowerRoman"/>
+      <w:lvlText w:val="%3."/>
+      <w:lvlJc w:val="right"/>
+      <w:pPr>
+        <w:ind w:left="2160" w:hanging="180"/>
+      </w:pPr>
+    </w:lvl>
+    <w:lvl w:ilvl="3" w:tplc="080A000F" w:tentative="1">
+      <w:start w:val="1"/>
+      <w:numFmt w:val="decimal"/>
+      <w:lvlText w:val="%4."/>
+      <w:lvlJc w:val="left"/>
+      <w:pPr>
+        <w:ind w:left="2880" w:hanging="360"/>
+      </w:pPr>
+    </w:lvl>
+    <w:lvl w:ilvl="4" w:tplc="080A0019" w:tentative="1">
+      <w:start w:val="1"/>
+      <w:numFmt w:val="lowerLetter"/>
+      <w:lvlText w:val="%5."/>
+      <w:lvlJc w:val="left"/>
+      <w:pPr>
+        <w:ind w:left="3600" w:hanging="360"/>
+      </w:pPr>
+    </w:lvl>
+    <w:lvl w:ilvl="5" w:tplc="080A001B" w:tentative="1">
+      <w:start w:val="1"/>
+      <w:numFmt w:val="lowerRoman"/>
+      <w:lvlText w:val="%6."/>
+      <w:lvlJc w:val="right"/>
+      <w:pPr>
+        <w:ind w:left="4320" w:hanging="180"/>
+      </w:pPr>
+    </w:lvl>
+    <w:lvl w:ilvl="6" w:tplc="080A000F" w:tentative="1">
+      <w:start w:val="1"/>
+      <w:numFmt w:val="decimal"/>
+      <w:lvlText w:val="%7."/>
+      <w:lvlJc w:val="left"/>
+      <w:pPr>
+        <w:ind w:left="5040" w:hanging="360"/>
+      </w:pPr>
+    </w:lvl>
+    <w:lvl w:ilvl="7" w:tplc="080A0019" w:tentative="1">
+      <w:start w:val="1"/>
+      <w:numFmt w:val="lowerLetter"/>
+      <w:lvlText w:val="%8."/>
+      <w:lvlJc w:val="left"/>
+      <w:pPr>
+        <w:ind w:left="5760" w:hanging="360"/>
+      </w:pPr>
+    </w:lvl>
+    <w:lvl w:ilvl="8" w:tplc="080A001B" w:tentative="1">
+      <w:start w:val="1"/>
+      <w:numFmt w:val="lowerRoman"/>
+      <w:lvlText w:val="%9."/>
+      <w:lvlJc w:val="right"/>
+      <w:pPr>
+        <w:ind w:left="6480" w:hanging="180"/>
+      </w:pPr>
+    </w:lvl>
+  </w:abstractNum>
+  <w:abstractNum w:abstractNumId="11" w15:restartNumberingAfterBreak="0">
     <w:nsid w:val="7C994F4D"/>
     <w:multiLevelType w:val="multilevel"/>
     <w:tmpl w:val="FD3EE86C"/>
@@ -8149,28 +9542,43 @@
     <w:abstractNumId w:val="0"/>
   </w:num>
   <w:num w:numId="2">
+    <w:abstractNumId w:val="11"/>
+  </w:num>
+  <w:num w:numId="3">
     <w:abstractNumId w:val="6"/>
   </w:num>
-  <w:num w:numId="3">
-    <w:abstractNumId w:val="4"/>
-  </w:num>
   <w:num w:numId="4">
-    <w:abstractNumId w:val="5"/>
+    <w:abstractNumId w:val="9"/>
   </w:num>
   <w:num w:numId="5">
-    <w:abstractNumId w:val="2"/>
+    <w:abstractNumId w:val="3"/>
   </w:num>
   <w:num w:numId="6">
     <w:abstractNumId w:val="1"/>
   </w:num>
   <w:num w:numId="7">
-    <w:abstractNumId w:val="3"/>
+    <w:abstractNumId w:val="4"/>
+  </w:num>
+  <w:num w:numId="8">
+    <w:abstractNumId w:val="10"/>
+  </w:num>
+  <w:num w:numId="9">
+    <w:abstractNumId w:val="2"/>
+  </w:num>
+  <w:num w:numId="10">
+    <w:abstractNumId w:val="8"/>
+  </w:num>
+  <w:num w:numId="11">
+    <w:abstractNumId w:val="5"/>
+  </w:num>
+  <w:num w:numId="12">
+    <w:abstractNumId w:val="7"/>
   </w:num>
 </w:numbering>
 </file>
 
 <file path=word/styles.xml><?xml version="1.0" encoding="utf-8"?>
-<w:styles xmlns:mc="http://schemas.openxmlformats.org/markup-compatibility/2006" xmlns:r="http://schemas.openxmlformats.org/officeDocument/2006/relationships" xmlns:w="http://schemas.openxmlformats.org/wordprocessingml/2006/main" xmlns:w14="http://schemas.microsoft.com/office/word/2010/wordml" xmlns:w15="http://schemas.microsoft.com/office/word/2012/wordml" xmlns:w16cid="http://schemas.microsoft.com/office/word/2016/wordml/cid" xmlns:w16se="http://schemas.microsoft.com/office/word/2015/wordml/symex" mc:Ignorable="w14 w15 w16se w16cid">
+<w:styles xmlns:mc="http://schemas.openxmlformats.org/markup-compatibility/2006" xmlns:r="http://schemas.openxmlformats.org/officeDocument/2006/relationships" xmlns:w="http://schemas.openxmlformats.org/wordprocessingml/2006/main" xmlns:w14="http://schemas.microsoft.com/office/word/2010/wordml" xmlns:w15="http://schemas.microsoft.com/office/word/2012/wordml" mc:Ignorable="w14 w15">
   <w:docDefaults>
     <w:rPrDefault>
       <w:rPr>
@@ -8182,7 +9590,7 @@
     </w:rPrDefault>
     <w:pPrDefault/>
   </w:docDefaults>
-  <w:latentStyles w:defLockedState="0" w:defUIPriority="99" w:defSemiHidden="0" w:defUnhideWhenUsed="0" w:defQFormat="0" w:count="375">
+  <w:latentStyles w:defLockedState="0" w:defUIPriority="99" w:defSemiHidden="0" w:defUnhideWhenUsed="0" w:defQFormat="0" w:count="371">
     <w:lsdException w:name="Normal" w:uiPriority="0" w:qFormat="1"/>
     <w:lsdException w:name="heading 1" w:uiPriority="9" w:qFormat="1"/>
     <w:lsdException w:name="heading 2" w:semiHidden="1" w:uiPriority="9" w:unhideWhenUsed="1" w:qFormat="1"/>
@@ -8554,8 +9962,6 @@
     <w:lsdException w:name="List Table 5 Dark Accent 6" w:uiPriority="50"/>
     <w:lsdException w:name="List Table 6 Colorful Accent 6" w:uiPriority="51"/>
     <w:lsdException w:name="List Table 7 Colorful Accent 6" w:uiPriority="52"/>
-    <w:lsdException w:name="Mention" w:semiHidden="1" w:unhideWhenUsed="1"/>
-    <w:lsdException w:name="Smart Hyperlink" w:semiHidden="1" w:unhideWhenUsed="1"/>
   </w:latentStyles>
   <w:style w:type="paragraph" w:default="1" w:styleId="Normal">
     <w:name w:val="Normal"/>
@@ -8695,7 +10101,7 @@
       <w:u w:val="single"/>
     </w:rPr>
   </w:style>
-  <w:style w:type="table" w:styleId="Tablaconcuadrcula1clara-nfasis1">
+  <w:style w:type="table" w:styleId="Tabladecuadrcula1clara-nfasis1">
     <w:name w:val="Grid Table 1 Light Accent 1"/>
     <w:basedOn w:val="Tablanormal"/>
     <w:uiPriority w:val="46"/>
@@ -8749,7 +10155,7 @@
       </w:rPr>
     </w:tblStylePr>
   </w:style>
-  <w:style w:type="table" w:styleId="Tablaconcuadrcula1Claro-nfasis2">
+  <w:style w:type="table" w:styleId="Tabladecuadrcula1Claro-nfasis2">
     <w:name w:val="Grid Table 1 Light Accent 2"/>
     <w:basedOn w:val="Tablanormal"/>
     <w:uiPriority w:val="46"/>
@@ -8803,7 +10209,7 @@
       </w:rPr>
     </w:tblStylePr>
   </w:style>
-  <w:style w:type="table" w:styleId="Tablaconcuadrcula1clara-nfasis3">
+  <w:style w:type="table" w:styleId="Tabladecuadrcula1clara-nfasis3">
     <w:name w:val="Grid Table 1 Light Accent 3"/>
     <w:basedOn w:val="Tablanormal"/>
     <w:uiPriority w:val="46"/>
@@ -8857,7 +10263,7 @@
       </w:rPr>
     </w:tblStylePr>
   </w:style>
-  <w:style w:type="table" w:styleId="Tablaconcuadrcula1clara-nfasis4">
+  <w:style w:type="table" w:styleId="Tabladecuadrcula1clara-nfasis4">
     <w:name w:val="Grid Table 1 Light Accent 4"/>
     <w:basedOn w:val="Tablanormal"/>
     <w:uiPriority w:val="46"/>
@@ -8911,7 +10317,7 @@
       </w:rPr>
     </w:tblStylePr>
   </w:style>
-  <w:style w:type="table" w:styleId="Tablaconcuadrcula3-nfasis2">
+  <w:style w:type="table" w:styleId="Tabladecuadrcula3-nfasis2">
     <w:name w:val="Grid Table 3 Accent 2"/>
     <w:basedOn w:val="Tablanormal"/>
     <w:uiPriority w:val="48"/>
@@ -9044,7 +10450,7 @@
       </w:tcPr>
     </w:tblStylePr>
   </w:style>
-  <w:style w:type="table" w:styleId="Tablaconcuadrcula5oscura-nfasis3">
+  <w:style w:type="table" w:styleId="Tabladecuadrcula5oscura-nfasis3">
     <w:name w:val="Grid Table 5 Dark Accent 3"/>
     <w:basedOn w:val="Tablanormal"/>
     <w:uiPriority w:val="50"/>
@@ -9147,7 +10553,7 @@
       </w:tcPr>
     </w:tblStylePr>
   </w:style>
-  <w:style w:type="table" w:styleId="Tablaconcuadrcula5oscura-nfasis6">
+  <w:style w:type="table" w:styleId="Tabladecuadrcula5oscura-nfasis6">
     <w:name w:val="Grid Table 5 Dark Accent 6"/>
     <w:basedOn w:val="Tablanormal"/>
     <w:uiPriority w:val="50"/>
@@ -9490,7 +10896,7 @@
       </w:tcPr>
     </w:tblStylePr>
   </w:style>
-  <w:style w:type="table" w:styleId="Tablaconcuadrcula5oscura-nfasis2">
+  <w:style w:type="table" w:styleId="Tabladecuadrcula5oscura-nfasis2">
     <w:name w:val="Grid Table 5 Dark Accent 2"/>
     <w:basedOn w:val="Tablanormal"/>
     <w:uiPriority w:val="50"/>
@@ -9592,6 +10998,48 @@
         <w:shd w:val="clear" w:color="auto" w:fill="E5B8B7" w:themeFill="accent2" w:themeFillTint="66"/>
       </w:tcPr>
     </w:tblStylePr>
+  </w:style>
+  <w:style w:type="paragraph" w:styleId="Encabezado">
+    <w:name w:val="header"/>
+    <w:basedOn w:val="Normal"/>
+    <w:link w:val="EncabezadoCar"/>
+    <w:uiPriority w:val="99"/>
+    <w:unhideWhenUsed/>
+    <w:rsid w:val="002F3ED9"/>
+    <w:pPr>
+      <w:tabs>
+        <w:tab w:val="center" w:pos="4419"/>
+        <w:tab w:val="right" w:pos="8838"/>
+      </w:tabs>
+    </w:pPr>
+  </w:style>
+  <w:style w:type="character" w:customStyle="1" w:styleId="EncabezadoCar">
+    <w:name w:val="Encabezado Car"/>
+    <w:basedOn w:val="Fuentedeprrafopredeter"/>
+    <w:link w:val="Encabezado"/>
+    <w:uiPriority w:val="99"/>
+    <w:rsid w:val="002F3ED9"/>
+  </w:style>
+  <w:style w:type="paragraph" w:styleId="Piedepgina">
+    <w:name w:val="footer"/>
+    <w:basedOn w:val="Normal"/>
+    <w:link w:val="PiedepginaCar"/>
+    <w:uiPriority w:val="99"/>
+    <w:unhideWhenUsed/>
+    <w:rsid w:val="002F3ED9"/>
+    <w:pPr>
+      <w:tabs>
+        <w:tab w:val="center" w:pos="4419"/>
+        <w:tab w:val="right" w:pos="8838"/>
+      </w:tabs>
+    </w:pPr>
+  </w:style>
+  <w:style w:type="character" w:customStyle="1" w:styleId="PiedepginaCar">
+    <w:name w:val="Pie de página Car"/>
+    <w:basedOn w:val="Fuentedeprrafopredeter"/>
+    <w:link w:val="Piedepgina"/>
+    <w:uiPriority w:val="99"/>
+    <w:rsid w:val="002F3ED9"/>
   </w:style>
 </w:styles>
 </file>

</xml_diff>

<commit_message>
Mariana Teyssier Cervantes, Grupo 03
Hola profesor, tengo dos puntos que comentar:
1. Hice los dos ejercicios extra de la tarea
2. En el problema 1, al hacer el programa me marcaba error desde el "input" de las variables y no pude entender porqué ya que según yo lo hice cómo nos enseñó en la clase. Así que si podía verlo después con usted mis errores al escribir el programa.
PD: el programa no me dejaba poner acentos y en "print" le quité los paréntesis para que no me aparecieran comillas pero si corren bien los programas.
</commit_message>
<xml_diff>
--- a/Mision_02.docx
+++ b/Mision_02.docx
@@ -1,6 +1,6 @@
 
 <file path=word/document.xml><?xml version="1.0" encoding="utf-8"?>
-<w:document xmlns:wpc="http://schemas.microsoft.com/office/word/2010/wordprocessingCanvas" xmlns:cx="http://schemas.microsoft.com/office/drawing/2014/chartex" xmlns:cx1="http://schemas.microsoft.com/office/drawing/2015/9/8/chartex" xmlns:cx2="http://schemas.microsoft.com/office/drawing/2015/10/21/chartex" xmlns:cx3="http://schemas.microsoft.com/office/drawing/2016/5/9/chartex" xmlns:cx4="http://schemas.microsoft.com/office/drawing/2016/5/10/chartex" xmlns:cx5="http://schemas.microsoft.com/office/drawing/2016/5/11/chartex" xmlns:cx6="http://schemas.microsoft.com/office/drawing/2016/5/12/chartex" xmlns:cx7="http://schemas.microsoft.com/office/drawing/2016/5/13/chartex" xmlns:cx8="http://schemas.microsoft.com/office/drawing/2016/5/14/chartex" xmlns:mc="http://schemas.openxmlformats.org/markup-compatibility/2006" xmlns:aink="http://schemas.microsoft.com/office/drawing/2016/ink" xmlns:am3d="http://schemas.microsoft.com/office/drawing/2017/model3d" xmlns:o="urn:schemas-microsoft-com:office:office" xmlns:r="http://schemas.openxmlformats.org/officeDocument/2006/relationships" xmlns:m="http://schemas.openxmlformats.org/officeDocument/2006/math" xmlns:v="urn:schemas-microsoft-com:vml" xmlns:wp14="http://schemas.microsoft.com/office/word/2010/wordprocessingDrawing" xmlns:wp="http://schemas.openxmlformats.org/drawingml/2006/wordprocessingDrawing" xmlns:w10="urn:schemas-microsoft-com:office:word" xmlns:w="http://schemas.openxmlformats.org/wordprocessingml/2006/main" xmlns:w14="http://schemas.microsoft.com/office/word/2010/wordml" xmlns:w15="http://schemas.microsoft.com/office/word/2012/wordml" xmlns:w16cid="http://schemas.microsoft.com/office/word/2016/wordml/cid" xmlns:w16se="http://schemas.microsoft.com/office/word/2015/wordml/symex" xmlns:wpg="http://schemas.microsoft.com/office/word/2010/wordprocessingGroup" xmlns:wpi="http://schemas.microsoft.com/office/word/2010/wordprocessingInk" xmlns:wne="http://schemas.microsoft.com/office/word/2006/wordml" xmlns:wps="http://schemas.microsoft.com/office/word/2010/wordprocessingShape" mc:Ignorable="w14 w15 w16se w16cid wp14">
+<w:document xmlns:wpc="http://schemas.microsoft.com/office/word/2010/wordprocessingCanvas" xmlns:mo="http://schemas.microsoft.com/office/mac/office/2008/main" xmlns:mc="http://schemas.openxmlformats.org/markup-compatibility/2006" xmlns:mv="urn:schemas-microsoft-com:mac:vml" xmlns:o="urn:schemas-microsoft-com:office:office" xmlns:r="http://schemas.openxmlformats.org/officeDocument/2006/relationships" xmlns:m="http://schemas.openxmlformats.org/officeDocument/2006/math" xmlns:v="urn:schemas-microsoft-com:vml" xmlns:wp14="http://schemas.microsoft.com/office/word/2010/wordprocessingDrawing" xmlns:wp="http://schemas.openxmlformats.org/drawingml/2006/wordprocessingDrawing" xmlns:w10="urn:schemas-microsoft-com:office:word" xmlns:w="http://schemas.openxmlformats.org/wordprocessingml/2006/main" xmlns:w14="http://schemas.microsoft.com/office/word/2010/wordml" xmlns:wpg="http://schemas.microsoft.com/office/word/2010/wordprocessingGroup" xmlns:wpi="http://schemas.microsoft.com/office/word/2010/wordprocessingInk" xmlns:wne="http://schemas.microsoft.com/office/word/2006/wordml" xmlns:wps="http://schemas.microsoft.com/office/word/2010/wordprocessingShape" mc:Ignorable="w14 wp14">
   <w:body>
     <w:p>
       <w:pPr>
@@ -70,7 +70,16 @@
           <w:sz w:val="22"/>
           <w:szCs w:val="22"/>
         </w:rPr>
+        <w:lastRenderedPageBreak/>
         <w:t xml:space="preserve">Nombre: </w:t>
+      </w:r>
+      <w:r>
+        <w:rPr>
+          <w:rFonts w:ascii="Avenir Book" w:eastAsia="Arial Unicode MS" w:hAnsi="Avenir Book" w:cs="Arial Unicode MS"/>
+          <w:sz w:val="22"/>
+          <w:szCs w:val="22"/>
+        </w:rPr>
+        <w:t>Mariana Teyssier Cervantes</w:t>
       </w:r>
     </w:p>
     <w:p>
@@ -97,6 +106,14 @@
         </w:rPr>
         <w:t>Grupo:</w:t>
       </w:r>
+      <w:r>
+        <w:rPr>
+          <w:rFonts w:ascii="Avenir Book" w:eastAsia="Arial Unicode MS" w:hAnsi="Avenir Book" w:cs="Arial Unicode MS"/>
+          <w:sz w:val="22"/>
+          <w:szCs w:val="22"/>
+        </w:rPr>
+        <w:t xml:space="preserve"> 03</w:t>
+      </w:r>
     </w:p>
     <w:p>
       <w:pPr>
@@ -575,6 +592,7 @@
           <w:bCs/>
           <w:sz w:val="22"/>
           <w:szCs w:val="22"/>
+          <w:highlight w:val="yellow"/>
           <w:lang w:val="es-MX"/>
         </w:rPr>
         <w:t>1.</w:t>
@@ -604,6 +622,8 @@
           <w:lang w:val="es-MX"/>
         </w:rPr>
       </w:pPr>
+      <w:bookmarkStart w:id="0" w:name="_GoBack"/>
+      <w:bookmarkEnd w:id="0"/>
       <w:r>
         <w:rPr>
           <w:rFonts w:ascii="Avenir Book" w:eastAsia="Arial Unicode MS" w:hAnsi="Avenir Book" w:cs="Arial Unicode MS"/>
@@ -894,6 +914,16 @@
               </w:rPr>
               <w:t xml:space="preserve"> </w:t>
             </w:r>
+            <w:r>
+              <w:rPr>
+                <w:rFonts w:ascii="Avenir Book" w:eastAsia="Arial Unicode MS" w:hAnsi="Avenir Book" w:cs="Arial Unicode MS"/>
+                <w:bCs/>
+                <w:sz w:val="20"/>
+                <w:szCs w:val="22"/>
+                <w:lang w:val="es-MX"/>
+              </w:rPr>
+              <w:t>Nombre, matrícula, carrera, escuela de procedencia, descripción</w:t>
+            </w:r>
           </w:p>
           <w:p>
             <w:pPr>
@@ -995,14 +1025,54 @@
           <w:p>
             <w:pPr>
               <w:pStyle w:val="Sinespaciado"/>
-              <w:rPr>
-                <w:rFonts w:ascii="Avenir Book" w:eastAsia="Arial Unicode MS" w:hAnsi="Avenir Book" w:cs="Arial Unicode MS"/>
-                <w:bCs/>
-                <w:sz w:val="20"/>
-                <w:szCs w:val="22"/>
-                <w:lang w:val="es-MX"/>
-              </w:rPr>
-            </w:pPr>
+              <w:numPr>
+                <w:ilvl w:val="0"/>
+                <w:numId w:val="8"/>
+              </w:numPr>
+              <w:rPr>
+                <w:rFonts w:ascii="Avenir Book" w:eastAsia="Arial Unicode MS" w:hAnsi="Avenir Book" w:cs="Arial Unicode MS"/>
+                <w:bCs/>
+                <w:sz w:val="20"/>
+                <w:szCs w:val="22"/>
+                <w:lang w:val="es-MX"/>
+              </w:rPr>
+            </w:pPr>
+            <w:r>
+              <w:rPr>
+                <w:rFonts w:ascii="Avenir Book" w:eastAsia="Arial Unicode MS" w:hAnsi="Avenir Book" w:cs="Arial Unicode MS"/>
+                <w:bCs/>
+                <w:sz w:val="20"/>
+                <w:szCs w:val="22"/>
+                <w:lang w:val="es-MX"/>
+              </w:rPr>
+              <w:t>Leer nombre, matrícula, carrera, escuela de procedencia y descripción.</w:t>
+            </w:r>
+          </w:p>
+          <w:p>
+            <w:pPr>
+              <w:pStyle w:val="Sinespaciado"/>
+              <w:numPr>
+                <w:ilvl w:val="0"/>
+                <w:numId w:val="8"/>
+              </w:numPr>
+              <w:rPr>
+                <w:rFonts w:ascii="Avenir Book" w:eastAsia="Arial Unicode MS" w:hAnsi="Avenir Book" w:cs="Arial Unicode MS"/>
+                <w:bCs/>
+                <w:sz w:val="20"/>
+                <w:szCs w:val="22"/>
+                <w:lang w:val="es-MX"/>
+              </w:rPr>
+            </w:pPr>
+            <w:r>
+              <w:rPr>
+                <w:rFonts w:ascii="Avenir Book" w:eastAsia="Arial Unicode MS" w:hAnsi="Avenir Book" w:cs="Arial Unicode MS"/>
+                <w:bCs/>
+                <w:sz w:val="20"/>
+                <w:szCs w:val="22"/>
+                <w:lang w:val="es-MX"/>
+              </w:rPr>
+              <w:t>Imprimir nombre, matrícula, carrera, escuela d eprocedencia y descripción.</w:t>
+            </w:r>
           </w:p>
           <w:p>
             <w:pPr>
@@ -1482,18 +1552,6 @@
           <w:lang w:val="es-MX"/>
         </w:rPr>
       </w:pPr>
-    </w:p>
-    <w:p>
-      <w:pPr>
-        <w:pStyle w:val="Sinespaciado"/>
-        <w:rPr>
-          <w:rFonts w:ascii="Avenir Book" w:eastAsia="Arial Unicode MS" w:hAnsi="Avenir Book" w:cs="Arial Unicode MS"/>
-          <w:bCs/>
-          <w:sz w:val="22"/>
-          <w:szCs w:val="22"/>
-          <w:lang w:val="es-MX"/>
-        </w:rPr>
-      </w:pPr>
       <w:r>
         <w:rPr>
           <w:rFonts w:ascii="Avenir Book" w:eastAsia="Arial Unicode MS" w:hAnsi="Avenir Book" w:cs="Arial Unicode MS"/>
@@ -1501,6 +1559,7 @@
           <w:bCs/>
           <w:sz w:val="22"/>
           <w:szCs w:val="22"/>
+          <w:highlight w:val="yellow"/>
           <w:lang w:val="es-MX"/>
         </w:rPr>
         <w:lastRenderedPageBreak/>
@@ -1535,7 +1594,17 @@
           <w:szCs w:val="22"/>
           <w:lang w:val="es-MX"/>
         </w:rPr>
-        <w:t>. (v-velocidad, d-distancia, t-tiempo).</w:t>
+        <w:t>. (v-velocidad, d-distancia, t-</w:t>
+      </w:r>
+      <w:r>
+        <w:rPr>
+          <w:rFonts w:ascii="Avenir Book" w:eastAsia="Arial Unicode MS" w:hAnsi="Avenir Book" w:cs="Arial Unicode MS"/>
+          <w:bCs/>
+          <w:sz w:val="22"/>
+          <w:szCs w:val="22"/>
+          <w:lang w:val="es-MX"/>
+        </w:rPr>
+        <w:t>tiempo).</w:t>
       </w:r>
       <w:r>
         <w:rPr>
@@ -1866,6 +1935,16 @@
               </w:rPr>
               <w:t>Entradas:</w:t>
             </w:r>
+            <w:r>
+              <w:rPr>
+                <w:rFonts w:ascii="Avenir Book" w:eastAsia="Arial Unicode MS" w:hAnsi="Avenir Book" w:cs="Arial Unicode MS"/>
+                <w:bCs/>
+                <w:sz w:val="20"/>
+                <w:szCs w:val="22"/>
+                <w:lang w:val="es-MX"/>
+              </w:rPr>
+              <w:t xml:space="preserve"> velocidad del auto (velocidad)</w:t>
+            </w:r>
           </w:p>
           <w:p>
             <w:pPr>
@@ -1888,6 +1967,16 @@
               </w:rPr>
               <w:t>Salidas:</w:t>
             </w:r>
+            <w:r>
+              <w:rPr>
+                <w:rFonts w:ascii="Avenir Book" w:eastAsia="Arial Unicode MS" w:hAnsi="Avenir Book" w:cs="Arial Unicode MS"/>
+                <w:bCs/>
+                <w:sz w:val="20"/>
+                <w:szCs w:val="22"/>
+                <w:lang w:val="es-MX"/>
+              </w:rPr>
+              <w:t xml:space="preserve"> distancia recorrida (distancia1 y distancia 2), tiempo de viaje (tiempo)</w:t>
+            </w:r>
           </w:p>
           <w:p>
             <w:pPr>
@@ -1910,6 +1999,16 @@
               </w:rPr>
               <w:t>Relación E/S:</w:t>
             </w:r>
+            <w:r>
+              <w:rPr>
+                <w:rFonts w:ascii="Avenir Book" w:eastAsia="Arial Unicode MS" w:hAnsi="Avenir Book" w:cs="Arial Unicode MS"/>
+                <w:bCs/>
+                <w:sz w:val="20"/>
+                <w:szCs w:val="22"/>
+                <w:lang w:val="es-MX"/>
+              </w:rPr>
+              <w:t xml:space="preserve"> distancia1 = velocidad * 6, distancia2 = velocidad * 3.5, tiempo = 485 / velocidad</w:t>
+            </w:r>
           </w:p>
           <w:p>
             <w:pPr>
@@ -1979,14 +2078,132 @@
           <w:p>
             <w:pPr>
               <w:pStyle w:val="Sinespaciado"/>
-              <w:rPr>
-                <w:rFonts w:ascii="Avenir Book" w:eastAsia="Arial Unicode MS" w:hAnsi="Avenir Book" w:cs="Arial Unicode MS"/>
-                <w:bCs/>
-                <w:sz w:val="20"/>
-                <w:szCs w:val="22"/>
-                <w:lang w:val="es-MX"/>
-              </w:rPr>
-            </w:pPr>
+              <w:numPr>
+                <w:ilvl w:val="0"/>
+                <w:numId w:val="9"/>
+              </w:numPr>
+              <w:rPr>
+                <w:rFonts w:ascii="Avenir Book" w:eastAsia="Arial Unicode MS" w:hAnsi="Avenir Book" w:cs="Arial Unicode MS"/>
+                <w:bCs/>
+                <w:sz w:val="20"/>
+                <w:szCs w:val="22"/>
+                <w:lang w:val="es-MX"/>
+              </w:rPr>
+            </w:pPr>
+            <w:r>
+              <w:rPr>
+                <w:rFonts w:ascii="Avenir Book" w:eastAsia="Arial Unicode MS" w:hAnsi="Avenir Book" w:cs="Arial Unicode MS"/>
+                <w:bCs/>
+                <w:sz w:val="20"/>
+                <w:szCs w:val="22"/>
+                <w:lang w:val="es-MX"/>
+              </w:rPr>
+              <w:t>Leer velocidad</w:t>
+            </w:r>
+          </w:p>
+          <w:p>
+            <w:pPr>
+              <w:pStyle w:val="Sinespaciado"/>
+              <w:numPr>
+                <w:ilvl w:val="0"/>
+                <w:numId w:val="9"/>
+              </w:numPr>
+              <w:rPr>
+                <w:rFonts w:ascii="Avenir Book" w:eastAsia="Arial Unicode MS" w:hAnsi="Avenir Book" w:cs="Arial Unicode MS"/>
+                <w:bCs/>
+                <w:sz w:val="20"/>
+                <w:szCs w:val="22"/>
+                <w:lang w:val="es-MX"/>
+              </w:rPr>
+            </w:pPr>
+            <w:r>
+              <w:rPr>
+                <w:rFonts w:ascii="Avenir Book" w:eastAsia="Arial Unicode MS" w:hAnsi="Avenir Book" w:cs="Arial Unicode MS"/>
+                <w:bCs/>
+                <w:sz w:val="20"/>
+                <w:szCs w:val="22"/>
+                <w:lang w:val="es-MX"/>
+              </w:rPr>
+              <w:t>Calcular distancia1 = velocidad * 6</w:t>
+            </w:r>
+          </w:p>
+          <w:p>
+            <w:pPr>
+              <w:pStyle w:val="Sinespaciado"/>
+              <w:numPr>
+                <w:ilvl w:val="0"/>
+                <w:numId w:val="9"/>
+              </w:numPr>
+              <w:rPr>
+                <w:rFonts w:ascii="Avenir Book" w:eastAsia="Arial Unicode MS" w:hAnsi="Avenir Book" w:cs="Arial Unicode MS"/>
+                <w:bCs/>
+                <w:sz w:val="20"/>
+                <w:szCs w:val="22"/>
+                <w:lang w:val="es-MX"/>
+              </w:rPr>
+            </w:pPr>
+            <w:r>
+              <w:rPr>
+                <w:rFonts w:ascii="Avenir Book" w:eastAsia="Arial Unicode MS" w:hAnsi="Avenir Book" w:cs="Arial Unicode MS"/>
+                <w:bCs/>
+                <w:sz w:val="20"/>
+                <w:szCs w:val="22"/>
+                <w:lang w:val="es-MX"/>
+              </w:rPr>
+              <w:t>Calcular distancia2 = velocidad * 3.5</w:t>
+            </w:r>
+          </w:p>
+          <w:p>
+            <w:pPr>
+              <w:pStyle w:val="Sinespaciado"/>
+              <w:numPr>
+                <w:ilvl w:val="0"/>
+                <w:numId w:val="9"/>
+              </w:numPr>
+              <w:rPr>
+                <w:rFonts w:ascii="Avenir Book" w:eastAsia="Arial Unicode MS" w:hAnsi="Avenir Book" w:cs="Arial Unicode MS"/>
+                <w:bCs/>
+                <w:sz w:val="20"/>
+                <w:szCs w:val="22"/>
+                <w:lang w:val="es-MX"/>
+              </w:rPr>
+            </w:pPr>
+            <w:r>
+              <w:rPr>
+                <w:rFonts w:ascii="Avenir Book" w:eastAsia="Arial Unicode MS" w:hAnsi="Avenir Book" w:cs="Arial Unicode MS"/>
+                <w:bCs/>
+                <w:sz w:val="20"/>
+                <w:szCs w:val="22"/>
+                <w:lang w:val="es-MX"/>
+              </w:rPr>
+              <w:t>Calcular tiempo = 485 / velocidad</w:t>
+            </w:r>
+          </w:p>
+          <w:p>
+            <w:pPr>
+              <w:pStyle w:val="Sinespaciado"/>
+              <w:numPr>
+                <w:ilvl w:val="0"/>
+                <w:numId w:val="9"/>
+              </w:numPr>
+              <w:rPr>
+                <w:rFonts w:ascii="Avenir Book" w:eastAsia="Arial Unicode MS" w:hAnsi="Avenir Book" w:cs="Arial Unicode MS"/>
+                <w:bCs/>
+                <w:sz w:val="20"/>
+                <w:szCs w:val="22"/>
+                <w:lang w:val="es-MX"/>
+              </w:rPr>
+            </w:pPr>
+            <w:r>
+              <w:rPr>
+                <w:rFonts w:ascii="Avenir Book" w:eastAsia="Arial Unicode MS" w:hAnsi="Avenir Book" w:cs="Arial Unicode MS"/>
+                <w:bCs/>
+                <w:sz w:val="20"/>
+                <w:szCs w:val="22"/>
+                <w:lang w:val="es-MX"/>
+              </w:rPr>
+              <w:t>Imprimir distancia1, distancia2, tiempo.</w:t>
+            </w:r>
           </w:p>
           <w:p>
             <w:pPr>
@@ -2454,6 +2671,7 @@
           <w:bCs/>
           <w:sz w:val="22"/>
           <w:szCs w:val="22"/>
+          <w:highlight w:val="yellow"/>
           <w:lang w:val="es-MX"/>
         </w:rPr>
         <w:t>3.</w:t>
@@ -2800,6 +3018,16 @@
               </w:rPr>
               <w:t>Entradas:</w:t>
             </w:r>
+            <w:r>
+              <w:rPr>
+                <w:rFonts w:ascii="Avenir Book" w:eastAsia="Arial Unicode MS" w:hAnsi="Avenir Book" w:cs="Arial Unicode MS"/>
+                <w:bCs/>
+                <w:sz w:val="20"/>
+                <w:szCs w:val="22"/>
+                <w:lang w:val="es-MX"/>
+              </w:rPr>
+              <w:t xml:space="preserve"> costo total de la comida (subtotal)</w:t>
+            </w:r>
           </w:p>
           <w:p>
             <w:pPr>
@@ -2822,6 +3050,16 @@
               </w:rPr>
               <w:t>Salidas:</w:t>
             </w:r>
+            <w:r>
+              <w:rPr>
+                <w:rFonts w:ascii="Avenir Book" w:eastAsia="Arial Unicode MS" w:hAnsi="Avenir Book" w:cs="Arial Unicode MS"/>
+                <w:bCs/>
+                <w:sz w:val="20"/>
+                <w:szCs w:val="22"/>
+                <w:lang w:val="es-MX"/>
+              </w:rPr>
+              <w:t xml:space="preserve"> propina, IVA, total</w:t>
+            </w:r>
           </w:p>
           <w:p>
             <w:pPr>
@@ -2844,38 +3082,49 @@
               </w:rPr>
               <w:t>Relación E/S:</w:t>
             </w:r>
-          </w:p>
-          <w:p>
-            <w:pPr>
-              <w:pStyle w:val="Sinespaciado"/>
-              <w:rPr>
-                <w:rFonts w:ascii="Avenir Book" w:eastAsia="Arial Unicode MS" w:hAnsi="Avenir Book" w:cs="Arial Unicode MS"/>
-                <w:bCs/>
-                <w:sz w:val="20"/>
-                <w:szCs w:val="22"/>
-                <w:lang w:val="es-MX"/>
-              </w:rPr>
-            </w:pPr>
-          </w:p>
-          <w:p>
-            <w:pPr>
-              <w:pStyle w:val="Sinespaciado"/>
-              <w:rPr>
-                <w:rFonts w:ascii="Avenir Book" w:eastAsia="Arial Unicode MS" w:hAnsi="Avenir Book" w:cs="Arial Unicode MS"/>
-                <w:bCs/>
-                <w:sz w:val="20"/>
-                <w:szCs w:val="22"/>
-                <w:lang w:val="es-MX"/>
-              </w:rPr>
-            </w:pPr>
-            <w:r>
-              <w:rPr>
-                <w:rFonts w:ascii="Avenir Book" w:eastAsia="Arial Unicode MS" w:hAnsi="Avenir Book" w:cs="Arial Unicode MS"/>
-                <w:bCs/>
-                <w:sz w:val="20"/>
-                <w:szCs w:val="22"/>
-                <w:lang w:val="es-MX"/>
-              </w:rPr>
+            <w:r>
+              <w:rPr>
+                <w:rFonts w:ascii="Avenir Book" w:eastAsia="Arial Unicode MS" w:hAnsi="Avenir Book" w:cs="Arial Unicode MS"/>
+                <w:bCs/>
+                <w:sz w:val="20"/>
+                <w:szCs w:val="22"/>
+                <w:lang w:val="es-MX"/>
+              </w:rPr>
+              <w:t xml:space="preserve"> propina = subtotal * .13, IVA = subtotal * .16, total = subtotal + propina + IVA</w:t>
+            </w:r>
+          </w:p>
+          <w:p>
+            <w:pPr>
+              <w:pStyle w:val="Sinespaciado"/>
+              <w:rPr>
+                <w:rFonts w:ascii="Avenir Book" w:eastAsia="Arial Unicode MS" w:hAnsi="Avenir Book" w:cs="Arial Unicode MS"/>
+                <w:bCs/>
+                <w:sz w:val="20"/>
+                <w:szCs w:val="22"/>
+                <w:lang w:val="es-MX"/>
+              </w:rPr>
+            </w:pPr>
+          </w:p>
+          <w:p>
+            <w:pPr>
+              <w:pStyle w:val="Sinespaciado"/>
+              <w:rPr>
+                <w:rFonts w:ascii="Avenir Book" w:eastAsia="Arial Unicode MS" w:hAnsi="Avenir Book" w:cs="Arial Unicode MS"/>
+                <w:bCs/>
+                <w:sz w:val="20"/>
+                <w:szCs w:val="22"/>
+                <w:lang w:val="es-MX"/>
+              </w:rPr>
+            </w:pPr>
+            <w:r>
+              <w:rPr>
+                <w:rFonts w:ascii="Avenir Book" w:eastAsia="Arial Unicode MS" w:hAnsi="Avenir Book" w:cs="Arial Unicode MS"/>
+                <w:bCs/>
+                <w:sz w:val="20"/>
+                <w:szCs w:val="22"/>
+                <w:lang w:val="es-MX"/>
+              </w:rPr>
+              <w:lastRenderedPageBreak/>
               <w:t xml:space="preserve">Inserta aquí la imagen con el </w:t>
             </w:r>
             <w:r>
@@ -2913,14 +3162,142 @@
           <w:p>
             <w:pPr>
               <w:pStyle w:val="Sinespaciado"/>
-              <w:rPr>
-                <w:rFonts w:ascii="Avenir Book" w:eastAsia="Arial Unicode MS" w:hAnsi="Avenir Book" w:cs="Arial Unicode MS"/>
-                <w:bCs/>
-                <w:sz w:val="20"/>
-                <w:szCs w:val="22"/>
-                <w:lang w:val="es-MX"/>
-              </w:rPr>
-            </w:pPr>
+              <w:numPr>
+                <w:ilvl w:val="0"/>
+                <w:numId w:val="10"/>
+              </w:numPr>
+              <w:rPr>
+                <w:rFonts w:ascii="Avenir Book" w:eastAsia="Arial Unicode MS" w:hAnsi="Avenir Book" w:cs="Arial Unicode MS"/>
+                <w:bCs/>
+                <w:sz w:val="20"/>
+                <w:szCs w:val="22"/>
+                <w:lang w:val="es-MX"/>
+              </w:rPr>
+            </w:pPr>
+            <w:r>
+              <w:rPr>
+                <w:rFonts w:ascii="Avenir Book" w:eastAsia="Arial Unicode MS" w:hAnsi="Avenir Book" w:cs="Arial Unicode MS"/>
+                <w:bCs/>
+                <w:sz w:val="20"/>
+                <w:szCs w:val="22"/>
+                <w:lang w:val="es-MX"/>
+              </w:rPr>
+              <w:t>Leer el subtotal.</w:t>
+            </w:r>
+          </w:p>
+          <w:p>
+            <w:pPr>
+              <w:pStyle w:val="Sinespaciado"/>
+              <w:numPr>
+                <w:ilvl w:val="0"/>
+                <w:numId w:val="10"/>
+              </w:numPr>
+              <w:rPr>
+                <w:rFonts w:ascii="Avenir Book" w:eastAsia="Arial Unicode MS" w:hAnsi="Avenir Book" w:cs="Arial Unicode MS"/>
+                <w:bCs/>
+                <w:sz w:val="20"/>
+                <w:szCs w:val="22"/>
+                <w:lang w:val="es-MX"/>
+              </w:rPr>
+            </w:pPr>
+            <w:r>
+              <w:rPr>
+                <w:rFonts w:ascii="Avenir Book" w:eastAsia="Arial Unicode MS" w:hAnsi="Avenir Book" w:cs="Arial Unicode MS"/>
+                <w:bCs/>
+                <w:sz w:val="20"/>
+                <w:szCs w:val="22"/>
+                <w:lang w:val="es-MX"/>
+              </w:rPr>
+              <w:t>Calcular la propina</w:t>
+            </w:r>
+            <w:r>
+              <w:rPr>
+                <w:rFonts w:ascii="Avenir Book" w:eastAsia="Arial Unicode MS" w:hAnsi="Avenir Book" w:cs="Arial Unicode MS"/>
+                <w:bCs/>
+                <w:sz w:val="20"/>
+                <w:szCs w:val="22"/>
+                <w:lang w:val="es-MX"/>
+              </w:rPr>
+              <w:t xml:space="preserve"> = subtotal*.13</w:t>
+            </w:r>
+          </w:p>
+          <w:p>
+            <w:pPr>
+              <w:pStyle w:val="Sinespaciado"/>
+              <w:numPr>
+                <w:ilvl w:val="0"/>
+                <w:numId w:val="10"/>
+              </w:numPr>
+              <w:rPr>
+                <w:rFonts w:ascii="Avenir Book" w:eastAsia="Arial Unicode MS" w:hAnsi="Avenir Book" w:cs="Arial Unicode MS"/>
+                <w:bCs/>
+                <w:sz w:val="20"/>
+                <w:szCs w:val="22"/>
+                <w:lang w:val="es-MX"/>
+              </w:rPr>
+            </w:pPr>
+            <w:r>
+              <w:rPr>
+                <w:rFonts w:ascii="Avenir Book" w:eastAsia="Arial Unicode MS" w:hAnsi="Avenir Book" w:cs="Arial Unicode MS"/>
+                <w:bCs/>
+                <w:sz w:val="20"/>
+                <w:szCs w:val="22"/>
+                <w:lang w:val="es-MX"/>
+              </w:rPr>
+              <w:t>Calcular el IVA = subtotal*.16</w:t>
+            </w:r>
+          </w:p>
+          <w:p>
+            <w:pPr>
+              <w:pStyle w:val="Sinespaciado"/>
+              <w:numPr>
+                <w:ilvl w:val="0"/>
+                <w:numId w:val="10"/>
+              </w:numPr>
+              <w:rPr>
+                <w:rFonts w:ascii="Avenir Book" w:eastAsia="Arial Unicode MS" w:hAnsi="Avenir Book" w:cs="Arial Unicode MS"/>
+                <w:bCs/>
+                <w:sz w:val="20"/>
+                <w:szCs w:val="22"/>
+                <w:lang w:val="es-MX"/>
+              </w:rPr>
+            </w:pPr>
+            <w:r>
+              <w:rPr>
+                <w:rFonts w:ascii="Avenir Book" w:eastAsia="Arial Unicode MS" w:hAnsi="Avenir Book" w:cs="Arial Unicode MS"/>
+                <w:bCs/>
+                <w:sz w:val="20"/>
+                <w:szCs w:val="22"/>
+                <w:lang w:val="es-MX"/>
+              </w:rPr>
+              <w:t>Calcular el total = subtotal + propina + IVA.</w:t>
+            </w:r>
+          </w:p>
+          <w:p>
+            <w:pPr>
+              <w:pStyle w:val="Sinespaciado"/>
+              <w:numPr>
+                <w:ilvl w:val="0"/>
+                <w:numId w:val="10"/>
+              </w:numPr>
+              <w:rPr>
+                <w:rFonts w:ascii="Avenir Book" w:eastAsia="Arial Unicode MS" w:hAnsi="Avenir Book" w:cs="Arial Unicode MS"/>
+                <w:bCs/>
+                <w:sz w:val="20"/>
+                <w:szCs w:val="22"/>
+                <w:lang w:val="es-MX"/>
+              </w:rPr>
+            </w:pPr>
+            <w:r>
+              <w:rPr>
+                <w:rFonts w:ascii="Avenir Book" w:eastAsia="Arial Unicode MS" w:hAnsi="Avenir Book" w:cs="Arial Unicode MS"/>
+                <w:bCs/>
+                <w:sz w:val="20"/>
+                <w:szCs w:val="22"/>
+                <w:lang w:val="es-MX"/>
+              </w:rPr>
+              <w:t>Imprimir subtotal, propina, IVA y total.</w:t>
+            </w:r>
           </w:p>
           <w:p>
             <w:pPr>
@@ -3505,28 +3882,6 @@
         <w:pStyle w:val="Sinespaciado"/>
         <w:rPr>
           <w:rFonts w:ascii="Avenir Book" w:eastAsia="Arial Unicode MS" w:hAnsi="Avenir Book" w:cs="Arial Unicode MS"/>
-          <w:sz w:val="22"/>
-          <w:szCs w:val="22"/>
-          <w:lang w:val="es-MX"/>
-        </w:rPr>
-      </w:pPr>
-    </w:p>
-    <w:p>
-      <w:pPr>
-        <w:pStyle w:val="Sinespaciado"/>
-        <w:rPr>
-          <w:rFonts w:ascii="Avenir Book" w:eastAsia="Arial Unicode MS" w:hAnsi="Avenir Book" w:cs="Arial Unicode MS"/>
-          <w:sz w:val="22"/>
-          <w:szCs w:val="22"/>
-          <w:lang w:val="es-MX"/>
-        </w:rPr>
-      </w:pPr>
-    </w:p>
-    <w:p>
-      <w:pPr>
-        <w:pStyle w:val="Sinespaciado"/>
-        <w:rPr>
-          <w:rFonts w:ascii="Avenir Book" w:eastAsia="Arial Unicode MS" w:hAnsi="Avenir Book" w:cs="Arial Unicode MS"/>
           <w:bCs/>
           <w:sz w:val="22"/>
           <w:szCs w:val="22"/>
@@ -3540,6 +3895,7 @@
           <w:bCs/>
           <w:sz w:val="22"/>
           <w:szCs w:val="22"/>
+          <w:highlight w:val="yellow"/>
           <w:lang w:val="es-MX"/>
         </w:rPr>
         <w:t>4.</w:t>
@@ -3858,6 +4214,16 @@
               </w:rPr>
               <w:t>Entradas:</w:t>
             </w:r>
+            <w:r>
+              <w:rPr>
+                <w:rFonts w:ascii="Avenir Book" w:eastAsia="Arial Unicode MS" w:hAnsi="Avenir Book" w:cs="Arial Unicode MS"/>
+                <w:bCs/>
+                <w:sz w:val="20"/>
+                <w:szCs w:val="22"/>
+                <w:lang w:val="es-MX"/>
+              </w:rPr>
+              <w:t xml:space="preserve"> mujeres inscritas (mujeres), hombres inscritos (hombres)</w:t>
+            </w:r>
           </w:p>
           <w:p>
             <w:pPr>
@@ -3880,6 +4246,16 @@
               </w:rPr>
               <w:t>Salidas:</w:t>
             </w:r>
+            <w:r>
+              <w:rPr>
+                <w:rFonts w:ascii="Avenir Book" w:eastAsia="Arial Unicode MS" w:hAnsi="Avenir Book" w:cs="Arial Unicode MS"/>
+                <w:bCs/>
+                <w:sz w:val="20"/>
+                <w:szCs w:val="22"/>
+                <w:lang w:val="es-MX"/>
+              </w:rPr>
+              <w:t xml:space="preserve"> porcentaje de mujeres (porcentaje1), porcentaje de hombres (porcentaje2), total de alumnos inscritos (total)</w:t>
+            </w:r>
           </w:p>
           <w:p>
             <w:pPr>
@@ -3902,6 +4278,38 @@
               </w:rPr>
               <w:t>Relación E/S:</w:t>
             </w:r>
+            <w:r>
+              <w:rPr>
+                <w:rFonts w:ascii="Avenir Book" w:eastAsia="Arial Unicode MS" w:hAnsi="Avenir Book" w:cs="Arial Unicode MS"/>
+                <w:bCs/>
+                <w:sz w:val="20"/>
+                <w:szCs w:val="22"/>
+                <w:lang w:val="es-MX"/>
+              </w:rPr>
+              <w:t xml:space="preserve"> total = mujeres + hombres, porcentaje1= mujeres * 100 / total, </w:t>
+            </w:r>
+          </w:p>
+          <w:p>
+            <w:pPr>
+              <w:pStyle w:val="Sinespaciado"/>
+              <w:rPr>
+                <w:rFonts w:ascii="Avenir Book" w:eastAsia="Arial Unicode MS" w:hAnsi="Avenir Book" w:cs="Arial Unicode MS"/>
+                <w:bCs/>
+                <w:sz w:val="20"/>
+                <w:szCs w:val="22"/>
+                <w:lang w:val="es-MX"/>
+              </w:rPr>
+            </w:pPr>
+            <w:r>
+              <w:rPr>
+                <w:rFonts w:ascii="Avenir Book" w:eastAsia="Arial Unicode MS" w:hAnsi="Avenir Book" w:cs="Arial Unicode MS"/>
+                <w:bCs/>
+                <w:sz w:val="20"/>
+                <w:szCs w:val="22"/>
+                <w:lang w:val="es-MX"/>
+              </w:rPr>
+              <w:t>porcentaje2 = hombres * 100 / total</w:t>
+            </w:r>
           </w:p>
           <w:p>
             <w:pPr>
@@ -3971,14 +4379,158 @@
           <w:p>
             <w:pPr>
               <w:pStyle w:val="Sinespaciado"/>
-              <w:rPr>
-                <w:rFonts w:ascii="Avenir Book" w:eastAsia="Arial Unicode MS" w:hAnsi="Avenir Book" w:cs="Arial Unicode MS"/>
-                <w:bCs/>
-                <w:sz w:val="20"/>
-                <w:szCs w:val="22"/>
-                <w:lang w:val="es-MX"/>
-              </w:rPr>
-            </w:pPr>
+              <w:numPr>
+                <w:ilvl w:val="0"/>
+                <w:numId w:val="11"/>
+              </w:numPr>
+              <w:rPr>
+                <w:rFonts w:ascii="Avenir Book" w:eastAsia="Arial Unicode MS" w:hAnsi="Avenir Book" w:cs="Arial Unicode MS"/>
+                <w:bCs/>
+                <w:sz w:val="20"/>
+                <w:szCs w:val="22"/>
+                <w:lang w:val="es-MX"/>
+              </w:rPr>
+            </w:pPr>
+            <w:r>
+              <w:rPr>
+                <w:rFonts w:ascii="Avenir Book" w:eastAsia="Arial Unicode MS" w:hAnsi="Avenir Book" w:cs="Arial Unicode MS"/>
+                <w:bCs/>
+                <w:sz w:val="20"/>
+                <w:szCs w:val="22"/>
+                <w:lang w:val="es-MX"/>
+              </w:rPr>
+              <w:t>Leer mujeres inscritas.</w:t>
+            </w:r>
+          </w:p>
+          <w:p>
+            <w:pPr>
+              <w:pStyle w:val="Sinespaciado"/>
+              <w:numPr>
+                <w:ilvl w:val="0"/>
+                <w:numId w:val="11"/>
+              </w:numPr>
+              <w:rPr>
+                <w:rFonts w:ascii="Avenir Book" w:eastAsia="Arial Unicode MS" w:hAnsi="Avenir Book" w:cs="Arial Unicode MS"/>
+                <w:bCs/>
+                <w:sz w:val="20"/>
+                <w:szCs w:val="22"/>
+                <w:lang w:val="es-MX"/>
+              </w:rPr>
+            </w:pPr>
+            <w:r>
+              <w:rPr>
+                <w:rFonts w:ascii="Avenir Book" w:eastAsia="Arial Unicode MS" w:hAnsi="Avenir Book" w:cs="Arial Unicode MS"/>
+                <w:bCs/>
+                <w:sz w:val="20"/>
+                <w:szCs w:val="22"/>
+                <w:lang w:val="es-MX"/>
+              </w:rPr>
+              <w:t>Leer hombres inscritos.</w:t>
+            </w:r>
+          </w:p>
+          <w:p>
+            <w:pPr>
+              <w:pStyle w:val="Sinespaciado"/>
+              <w:numPr>
+                <w:ilvl w:val="0"/>
+                <w:numId w:val="11"/>
+              </w:numPr>
+              <w:rPr>
+                <w:rFonts w:ascii="Avenir Book" w:eastAsia="Arial Unicode MS" w:hAnsi="Avenir Book" w:cs="Arial Unicode MS"/>
+                <w:bCs/>
+                <w:sz w:val="20"/>
+                <w:szCs w:val="22"/>
+                <w:lang w:val="es-MX"/>
+              </w:rPr>
+            </w:pPr>
+            <w:r>
+              <w:rPr>
+                <w:rFonts w:ascii="Avenir Book" w:eastAsia="Arial Unicode MS" w:hAnsi="Avenir Book" w:cs="Arial Unicode MS"/>
+                <w:bCs/>
+                <w:sz w:val="20"/>
+                <w:szCs w:val="22"/>
+                <w:lang w:val="es-MX"/>
+              </w:rPr>
+              <w:t>Calcular total =mujeres + hombres</w:t>
+            </w:r>
+          </w:p>
+          <w:p>
+            <w:pPr>
+              <w:pStyle w:val="Sinespaciado"/>
+              <w:numPr>
+                <w:ilvl w:val="0"/>
+                <w:numId w:val="11"/>
+              </w:numPr>
+              <w:rPr>
+                <w:rFonts w:ascii="Avenir Book" w:eastAsia="Arial Unicode MS" w:hAnsi="Avenir Book" w:cs="Arial Unicode MS"/>
+                <w:bCs/>
+                <w:sz w:val="20"/>
+                <w:szCs w:val="22"/>
+                <w:lang w:val="es-MX"/>
+              </w:rPr>
+            </w:pPr>
+            <w:r>
+              <w:rPr>
+                <w:rFonts w:ascii="Avenir Book" w:eastAsia="Arial Unicode MS" w:hAnsi="Avenir Book" w:cs="Arial Unicode MS"/>
+                <w:bCs/>
+                <w:sz w:val="20"/>
+                <w:szCs w:val="22"/>
+                <w:lang w:val="es-MX"/>
+              </w:rPr>
+              <w:t>Calcular porcentaje1 = mujeres * 100 / total</w:t>
+            </w:r>
+          </w:p>
+          <w:p>
+            <w:pPr>
+              <w:pStyle w:val="Sinespaciado"/>
+              <w:numPr>
+                <w:ilvl w:val="0"/>
+                <w:numId w:val="11"/>
+              </w:numPr>
+              <w:rPr>
+                <w:rFonts w:ascii="Avenir Book" w:eastAsia="Arial Unicode MS" w:hAnsi="Avenir Book" w:cs="Arial Unicode MS"/>
+                <w:bCs/>
+                <w:sz w:val="20"/>
+                <w:szCs w:val="22"/>
+                <w:lang w:val="es-MX"/>
+              </w:rPr>
+            </w:pPr>
+            <w:r>
+              <w:rPr>
+                <w:rFonts w:ascii="Avenir Book" w:eastAsia="Arial Unicode MS" w:hAnsi="Avenir Book" w:cs="Arial Unicode MS"/>
+                <w:bCs/>
+                <w:sz w:val="20"/>
+                <w:szCs w:val="22"/>
+                <w:lang w:val="es-MX"/>
+              </w:rPr>
+              <w:t>Calcular porcentaje2 = hombres * 100 / total</w:t>
+            </w:r>
+          </w:p>
+          <w:p>
+            <w:pPr>
+              <w:pStyle w:val="Sinespaciado"/>
+              <w:numPr>
+                <w:ilvl w:val="0"/>
+                <w:numId w:val="11"/>
+              </w:numPr>
+              <w:rPr>
+                <w:rFonts w:ascii="Avenir Book" w:eastAsia="Arial Unicode MS" w:hAnsi="Avenir Book" w:cs="Arial Unicode MS"/>
+                <w:bCs/>
+                <w:sz w:val="20"/>
+                <w:szCs w:val="22"/>
+                <w:lang w:val="es-MX"/>
+              </w:rPr>
+            </w:pPr>
+            <w:r>
+              <w:rPr>
+                <w:rFonts w:ascii="Avenir Book" w:eastAsia="Arial Unicode MS" w:hAnsi="Avenir Book" w:cs="Arial Unicode MS"/>
+                <w:bCs/>
+                <w:sz w:val="20"/>
+                <w:szCs w:val="22"/>
+                <w:lang w:val="es-MX"/>
+              </w:rPr>
+              <w:t>Imprimir total, porcentaje1, porcentaje2</w:t>
+            </w:r>
           </w:p>
           <w:p>
             <w:pPr>
@@ -4126,6 +4678,7 @@
                 <w:szCs w:val="20"/>
                 <w:lang w:val="es-MX"/>
               </w:rPr>
+              <w:lastRenderedPageBreak/>
               <w:t>Ejemplo de salida</w:t>
             </w:r>
             <w:r>
@@ -4460,9 +5013,17 @@
           <w:rFonts w:ascii="Avenir Book" w:eastAsia="Arial Unicode MS" w:hAnsi="Avenir Book" w:cs="Arial Unicode MS"/>
           <w:sz w:val="22"/>
           <w:szCs w:val="22"/>
-        </w:rPr>
-        <w:lastRenderedPageBreak/>
-        <w:t>5. Elabora un algoritmo y escribe un programa que calcula la distancia entre dos puntos.</w:t>
+          <w:highlight w:val="yellow"/>
+        </w:rPr>
+        <w:t>5.</w:t>
+      </w:r>
+      <w:r>
+        <w:rPr>
+          <w:rFonts w:ascii="Avenir Book" w:eastAsia="Arial Unicode MS" w:hAnsi="Avenir Book" w:cs="Arial Unicode MS"/>
+          <w:sz w:val="22"/>
+          <w:szCs w:val="22"/>
+        </w:rPr>
+        <w:t xml:space="preserve"> Elabora un algoritmo y escribe un programa que calcula la distancia entre dos puntos.</w:t>
       </w:r>
     </w:p>
     <w:p>
@@ -4610,7 +5171,7 @@
         <w:rPr>
           <w:rFonts w:ascii="Times New Roman" w:eastAsia="Times New Roman" w:hAnsi="Times New Roman" w:cs="Times New Roman"/>
           <w:noProof/>
-          <w:lang w:eastAsia="es-ES_tradnl"/>
+          <w:lang w:val="es-ES"/>
         </w:rPr>
         <w:drawing>
           <wp:inline distT="0" distB="0" distL="0" distR="0" wp14:anchorId="39CFA5D8" wp14:editId="6E1A32C0">
@@ -4630,7 +5191,7 @@
                     </pic:cNvPicPr>
                   </pic:nvPicPr>
                   <pic:blipFill>
-                    <a:blip r:embed="rId5">
+                    <a:blip r:embed="rId6">
                       <a:extLst>
                         <a:ext uri="{28A0092B-C50C-407E-A947-70E740481C1C}">
                           <a14:useLocalDpi xmlns:a14="http://schemas.microsoft.com/office/drawing/2010/main" val="0"/>
@@ -4679,7 +5240,7 @@
         <w:rPr>
           <w:rFonts w:ascii="Times New Roman" w:eastAsia="Times New Roman" w:hAnsi="Times New Roman" w:cs="Times New Roman"/>
           <w:noProof/>
-          <w:lang w:eastAsia="es-ES_tradnl"/>
+          <w:lang w:val="es-ES"/>
         </w:rPr>
         <w:drawing>
           <wp:inline distT="0" distB="0" distL="0" distR="0" wp14:anchorId="7E19D413" wp14:editId="3FE9E57F">
@@ -4697,7 +5258,7 @@
                     <pic:cNvPicPr/>
                   </pic:nvPicPr>
                   <pic:blipFill>
-                    <a:blip r:embed="rId6"/>
+                    <a:blip r:embed="rId7"/>
                     <a:stretch>
                       <a:fillRect/>
                     </a:stretch>
@@ -4805,6 +5366,16 @@
               </w:rPr>
               <w:t>Entradas:</w:t>
             </w:r>
+            <w:r>
+              <w:rPr>
+                <w:rFonts w:ascii="Avenir Book" w:eastAsia="Arial Unicode MS" w:hAnsi="Avenir Book" w:cs="Arial Unicode MS"/>
+                <w:bCs/>
+                <w:sz w:val="20"/>
+                <w:szCs w:val="22"/>
+                <w:lang w:val="es-MX"/>
+              </w:rPr>
+              <w:t xml:space="preserve"> coordenadas (x1, y1, x2, y2)</w:t>
+            </w:r>
           </w:p>
           <w:p>
             <w:pPr>
@@ -4827,6 +5398,16 @@
               </w:rPr>
               <w:t>Salidas:</w:t>
             </w:r>
+            <w:r>
+              <w:rPr>
+                <w:rFonts w:ascii="Avenir Book" w:eastAsia="Arial Unicode MS" w:hAnsi="Avenir Book" w:cs="Arial Unicode MS"/>
+                <w:bCs/>
+                <w:sz w:val="20"/>
+                <w:szCs w:val="22"/>
+                <w:lang w:val="es-MX"/>
+              </w:rPr>
+              <w:t xml:space="preserve"> distancia entre los dos puntos (distancia)</w:t>
+            </w:r>
           </w:p>
           <w:p>
             <w:pPr>
@@ -4849,6 +5430,76 @@
               </w:rPr>
               <w:t>Relación E/S:</w:t>
             </w:r>
+            <w:r>
+              <w:rPr>
+                <w:rFonts w:ascii="Avenir Book" w:eastAsia="Arial Unicode MS" w:hAnsi="Avenir Book" w:cs="Arial Unicode MS"/>
+                <w:bCs/>
+                <w:sz w:val="20"/>
+                <w:szCs w:val="22"/>
+                <w:lang w:val="es-MX"/>
+              </w:rPr>
+              <w:t xml:space="preserve"> distancia </w:t>
+            </w:r>
+            <w:r>
+              <w:rPr>
+                <w:rFonts w:ascii="Avenir Book" w:eastAsia="Arial Unicode MS" w:hAnsi="Avenir Book" w:cs="Arial Unicode MS"/>
+                <w:bCs/>
+                <w:sz w:val="20"/>
+                <w:szCs w:val="22"/>
+                <w:lang w:val="es-MX"/>
+              </w:rPr>
+              <w:t>= ((</w:t>
+            </w:r>
+            <w:r>
+              <w:rPr>
+                <w:rFonts w:ascii="Avenir Book" w:eastAsia="Arial Unicode MS" w:hAnsi="Avenir Book" w:cs="Arial Unicode MS"/>
+                <w:bCs/>
+                <w:sz w:val="20"/>
+                <w:szCs w:val="22"/>
+                <w:lang w:val="es-MX"/>
+              </w:rPr>
+              <w:t>x2 –</w:t>
+            </w:r>
+            <w:r>
+              <w:rPr>
+                <w:rFonts w:ascii="Avenir Book" w:eastAsia="Arial Unicode MS" w:hAnsi="Avenir Book" w:cs="Arial Unicode MS"/>
+                <w:bCs/>
+                <w:sz w:val="20"/>
+                <w:szCs w:val="22"/>
+                <w:lang w:val="es-MX"/>
+              </w:rPr>
+              <w:t>x1)**2) + (</w:t>
+            </w:r>
+            <w:r>
+              <w:rPr>
+                <w:rFonts w:ascii="Avenir Book" w:eastAsia="Arial Unicode MS" w:hAnsi="Avenir Book" w:cs="Arial Unicode MS"/>
+                <w:bCs/>
+                <w:sz w:val="20"/>
+                <w:szCs w:val="22"/>
+                <w:lang w:val="es-MX"/>
+              </w:rPr>
+              <w:t>y2 –</w:t>
+            </w:r>
+            <w:r>
+              <w:rPr>
+                <w:rFonts w:ascii="Avenir Book" w:eastAsia="Arial Unicode MS" w:hAnsi="Avenir Book" w:cs="Arial Unicode MS"/>
+                <w:bCs/>
+                <w:sz w:val="20"/>
+                <w:szCs w:val="22"/>
+                <w:lang w:val="es-MX"/>
+              </w:rPr>
+              <w:t xml:space="preserve"> y1)**2) ** </w:t>
+            </w:r>
+            <w:r>
+              <w:rPr>
+                <w:rFonts w:ascii="Avenir Book" w:eastAsia="Arial Unicode MS" w:hAnsi="Avenir Book" w:cs="Arial Unicode MS"/>
+                <w:bCs/>
+                <w:sz w:val="20"/>
+                <w:szCs w:val="22"/>
+                <w:lang w:val="es-MX"/>
+              </w:rPr>
+              <w:t>(0.5)</w:t>
+            </w:r>
           </w:p>
           <w:p>
             <w:pPr>
@@ -4918,14 +5569,100 @@
           <w:p>
             <w:pPr>
               <w:pStyle w:val="Sinespaciado"/>
-              <w:rPr>
-                <w:rFonts w:ascii="Avenir Book" w:eastAsia="Arial Unicode MS" w:hAnsi="Avenir Book" w:cs="Arial Unicode MS"/>
-                <w:bCs/>
-                <w:sz w:val="20"/>
-                <w:szCs w:val="22"/>
-                <w:lang w:val="es-MX"/>
-              </w:rPr>
-            </w:pPr>
+              <w:numPr>
+                <w:ilvl w:val="0"/>
+                <w:numId w:val="12"/>
+              </w:numPr>
+              <w:rPr>
+                <w:rFonts w:ascii="Avenir Book" w:eastAsia="Arial Unicode MS" w:hAnsi="Avenir Book" w:cs="Arial Unicode MS"/>
+                <w:bCs/>
+                <w:sz w:val="20"/>
+                <w:szCs w:val="22"/>
+                <w:lang w:val="es-MX"/>
+              </w:rPr>
+            </w:pPr>
+            <w:r>
+              <w:rPr>
+                <w:rFonts w:ascii="Avenir Book" w:eastAsia="Arial Unicode MS" w:hAnsi="Avenir Book" w:cs="Arial Unicode MS"/>
+                <w:bCs/>
+                <w:sz w:val="20"/>
+                <w:szCs w:val="22"/>
+                <w:lang w:val="es-MX"/>
+              </w:rPr>
+              <w:t>Leer x1, y1, x2, y2</w:t>
+            </w:r>
+          </w:p>
+          <w:p>
+            <w:pPr>
+              <w:pStyle w:val="Sinespaciado"/>
+              <w:numPr>
+                <w:ilvl w:val="0"/>
+                <w:numId w:val="12"/>
+              </w:numPr>
+              <w:rPr>
+                <w:rFonts w:ascii="Avenir Book" w:eastAsia="Arial Unicode MS" w:hAnsi="Avenir Book" w:cs="Arial Unicode MS"/>
+                <w:bCs/>
+                <w:sz w:val="20"/>
+                <w:szCs w:val="22"/>
+                <w:lang w:val="es-MX"/>
+              </w:rPr>
+            </w:pPr>
+            <w:r>
+              <w:rPr>
+                <w:rFonts w:ascii="Avenir Book" w:eastAsia="Arial Unicode MS" w:hAnsi="Avenir Book" w:cs="Arial Unicode MS"/>
+                <w:bCs/>
+                <w:sz w:val="20"/>
+                <w:szCs w:val="22"/>
+                <w:lang w:val="es-MX"/>
+              </w:rPr>
+              <w:t>Calcular distancia =</w:t>
+            </w:r>
+            <w:r>
+              <w:rPr>
+                <w:rFonts w:ascii="Avenir Book" w:eastAsia="Arial Unicode MS" w:hAnsi="Avenir Book" w:cs="Arial Unicode MS"/>
+                <w:bCs/>
+                <w:sz w:val="20"/>
+                <w:szCs w:val="22"/>
+                <w:lang w:val="es-MX"/>
+              </w:rPr>
+              <w:t xml:space="preserve"> </w:t>
+            </w:r>
+            <w:r>
+              <w:rPr>
+                <w:rFonts w:ascii="Avenir Book" w:eastAsia="Arial Unicode MS" w:hAnsi="Avenir Book" w:cs="Arial Unicode MS"/>
+                <w:bCs/>
+                <w:sz w:val="20"/>
+                <w:szCs w:val="22"/>
+                <w:lang w:val="es-MX"/>
+              </w:rPr>
+              <w:t>((x2 –x1)**2) + (y2 – y1)**2) ** (0.5)</w:t>
+            </w:r>
+          </w:p>
+          <w:p>
+            <w:pPr>
+              <w:pStyle w:val="Sinespaciado"/>
+              <w:numPr>
+                <w:ilvl w:val="0"/>
+                <w:numId w:val="12"/>
+              </w:numPr>
+              <w:rPr>
+                <w:rFonts w:ascii="Avenir Book" w:eastAsia="Arial Unicode MS" w:hAnsi="Avenir Book" w:cs="Arial Unicode MS"/>
+                <w:bCs/>
+                <w:sz w:val="20"/>
+                <w:szCs w:val="22"/>
+                <w:lang w:val="es-MX"/>
+              </w:rPr>
+            </w:pPr>
+            <w:r>
+              <w:rPr>
+                <w:rFonts w:ascii="Avenir Book" w:eastAsia="Arial Unicode MS" w:hAnsi="Avenir Book" w:cs="Arial Unicode MS"/>
+                <w:bCs/>
+                <w:sz w:val="20"/>
+                <w:szCs w:val="22"/>
+                <w:lang w:val="es-MX"/>
+              </w:rPr>
+              <w:t>Imprimir distancia.</w:t>
+            </w:r>
           </w:p>
           <w:p>
             <w:pPr>
@@ -5419,10 +6156,19 @@
         <w:pStyle w:val="Sinespaciado"/>
         <w:rPr>
           <w:rFonts w:ascii="Avenir Book" w:eastAsia="Arial Unicode MS" w:hAnsi="Avenir Book" w:cs="Arial Unicode MS"/>
-          <w:sz w:val="22"/>
-          <w:szCs w:val="22"/>
-        </w:rPr>
-      </w:pPr>
+          <w:b/>
+          <w:szCs w:val="22"/>
+        </w:rPr>
+      </w:pPr>
+      <w:r>
+        <w:rPr>
+          <w:rFonts w:ascii="Avenir Book" w:eastAsia="Arial Unicode MS" w:hAnsi="Avenir Book" w:cs="Arial Unicode MS"/>
+          <w:b/>
+          <w:szCs w:val="22"/>
+        </w:rPr>
+        <w:lastRenderedPageBreak/>
+        <w:t>Extras.</w:t>
+      </w:r>
     </w:p>
     <w:p>
       <w:pPr>
@@ -5443,171 +6189,22 @@
           <w:szCs w:val="22"/>
         </w:rPr>
       </w:pPr>
-    </w:p>
-    <w:p>
-      <w:pPr>
-        <w:pStyle w:val="Sinespaciado"/>
-        <w:rPr>
-          <w:rFonts w:ascii="Avenir Book" w:eastAsia="Arial Unicode MS" w:hAnsi="Avenir Book" w:cs="Arial Unicode MS"/>
-          <w:sz w:val="22"/>
-          <w:szCs w:val="22"/>
-        </w:rPr>
-      </w:pPr>
-    </w:p>
-    <w:p>
-      <w:pPr>
-        <w:pStyle w:val="Sinespaciado"/>
-        <w:rPr>
-          <w:rFonts w:ascii="Avenir Book" w:eastAsia="Arial Unicode MS" w:hAnsi="Avenir Book" w:cs="Arial Unicode MS"/>
-          <w:sz w:val="22"/>
-          <w:szCs w:val="22"/>
-        </w:rPr>
-      </w:pPr>
-    </w:p>
-    <w:p>
-      <w:pPr>
-        <w:pStyle w:val="Sinespaciado"/>
-        <w:rPr>
-          <w:rFonts w:ascii="Avenir Book" w:eastAsia="Arial Unicode MS" w:hAnsi="Avenir Book" w:cs="Arial Unicode MS"/>
-          <w:sz w:val="22"/>
-          <w:szCs w:val="22"/>
-        </w:rPr>
-      </w:pPr>
-    </w:p>
-    <w:p>
-      <w:pPr>
-        <w:pStyle w:val="Sinespaciado"/>
-        <w:rPr>
-          <w:rFonts w:ascii="Avenir Book" w:eastAsia="Arial Unicode MS" w:hAnsi="Avenir Book" w:cs="Arial Unicode MS"/>
-          <w:sz w:val="22"/>
-          <w:szCs w:val="22"/>
-        </w:rPr>
-      </w:pPr>
-    </w:p>
-    <w:p>
-      <w:pPr>
-        <w:pStyle w:val="Sinespaciado"/>
-        <w:rPr>
-          <w:rFonts w:ascii="Avenir Book" w:eastAsia="Arial Unicode MS" w:hAnsi="Avenir Book" w:cs="Arial Unicode MS"/>
-          <w:sz w:val="22"/>
-          <w:szCs w:val="22"/>
-        </w:rPr>
-      </w:pPr>
-    </w:p>
-    <w:p>
-      <w:pPr>
-        <w:pStyle w:val="Sinespaciado"/>
-        <w:rPr>
-          <w:rFonts w:ascii="Avenir Book" w:eastAsia="Arial Unicode MS" w:hAnsi="Avenir Book" w:cs="Arial Unicode MS"/>
-          <w:sz w:val="22"/>
-          <w:szCs w:val="22"/>
-        </w:rPr>
-      </w:pPr>
-    </w:p>
-    <w:p>
-      <w:pPr>
-        <w:pStyle w:val="Sinespaciado"/>
-        <w:rPr>
-          <w:rFonts w:ascii="Avenir Book" w:eastAsia="Arial Unicode MS" w:hAnsi="Avenir Book" w:cs="Arial Unicode MS"/>
-          <w:sz w:val="22"/>
-          <w:szCs w:val="22"/>
-        </w:rPr>
-      </w:pPr>
-    </w:p>
-    <w:p>
-      <w:pPr>
-        <w:pStyle w:val="Sinespaciado"/>
-        <w:rPr>
-          <w:rFonts w:ascii="Avenir Book" w:eastAsia="Arial Unicode MS" w:hAnsi="Avenir Book" w:cs="Arial Unicode MS"/>
-          <w:sz w:val="22"/>
-          <w:szCs w:val="22"/>
-        </w:rPr>
-      </w:pPr>
-    </w:p>
-    <w:p>
-      <w:pPr>
-        <w:pStyle w:val="Sinespaciado"/>
-        <w:rPr>
-          <w:rFonts w:ascii="Avenir Book" w:eastAsia="Arial Unicode MS" w:hAnsi="Avenir Book" w:cs="Arial Unicode MS"/>
-          <w:sz w:val="22"/>
-          <w:szCs w:val="22"/>
-        </w:rPr>
-      </w:pPr>
-    </w:p>
-    <w:p>
-      <w:pPr>
-        <w:pStyle w:val="Sinespaciado"/>
-        <w:rPr>
-          <w:rFonts w:ascii="Avenir Book" w:eastAsia="Arial Unicode MS" w:hAnsi="Avenir Book" w:cs="Arial Unicode MS"/>
-          <w:sz w:val="22"/>
-          <w:szCs w:val="22"/>
-        </w:rPr>
-      </w:pPr>
-    </w:p>
-    <w:p>
-      <w:pPr>
-        <w:pStyle w:val="Sinespaciado"/>
-        <w:rPr>
-          <w:rFonts w:ascii="Avenir Book" w:eastAsia="Arial Unicode MS" w:hAnsi="Avenir Book" w:cs="Arial Unicode MS"/>
-          <w:sz w:val="22"/>
-          <w:szCs w:val="22"/>
-        </w:rPr>
-      </w:pPr>
-    </w:p>
-    <w:p>
-      <w:pPr>
-        <w:pStyle w:val="Sinespaciado"/>
-        <w:rPr>
-          <w:rFonts w:ascii="Avenir Book" w:eastAsia="Arial Unicode MS" w:hAnsi="Avenir Book" w:cs="Arial Unicode MS"/>
-          <w:sz w:val="22"/>
-          <w:szCs w:val="22"/>
-        </w:rPr>
-      </w:pPr>
-    </w:p>
-    <w:p>
-      <w:pPr>
-        <w:pStyle w:val="Sinespaciado"/>
-        <w:rPr>
-          <w:rFonts w:ascii="Avenir Book" w:eastAsia="Arial Unicode MS" w:hAnsi="Avenir Book" w:cs="Arial Unicode MS"/>
-          <w:b/>
-          <w:szCs w:val="22"/>
-        </w:rPr>
-      </w:pPr>
-      <w:r>
-        <w:rPr>
-          <w:rFonts w:ascii="Avenir Book" w:eastAsia="Arial Unicode MS" w:hAnsi="Avenir Book" w:cs="Arial Unicode MS"/>
-          <w:b/>
-          <w:szCs w:val="22"/>
-        </w:rPr>
-        <w:t>Extras.</w:t>
-      </w:r>
-    </w:p>
-    <w:p>
-      <w:pPr>
-        <w:pStyle w:val="Sinespaciado"/>
-        <w:rPr>
-          <w:rFonts w:ascii="Avenir Book" w:eastAsia="Arial Unicode MS" w:hAnsi="Avenir Book" w:cs="Arial Unicode MS"/>
-          <w:sz w:val="22"/>
-          <w:szCs w:val="22"/>
-        </w:rPr>
-      </w:pPr>
-    </w:p>
-    <w:p>
-      <w:pPr>
-        <w:pStyle w:val="Sinespaciado"/>
-        <w:rPr>
-          <w:rFonts w:ascii="Avenir Book" w:eastAsia="Arial Unicode MS" w:hAnsi="Avenir Book" w:cs="Arial Unicode MS"/>
-          <w:sz w:val="22"/>
-          <w:szCs w:val="22"/>
-        </w:rPr>
-      </w:pPr>
-      <w:r>
-        <w:rPr>
-          <w:rFonts w:ascii="Avenir Book" w:eastAsia="Arial Unicode MS" w:hAnsi="Avenir Book" w:cs="Arial Unicode MS"/>
-          <w:sz w:val="22"/>
-          <w:szCs w:val="22"/>
-        </w:rPr>
-        <w:t>1. Elabora un algoritmo para realizar la conversión de temperaturas en la escala Fahrenheit a la escala Celsius.</w:t>
+      <w:r>
+        <w:rPr>
+          <w:rFonts w:ascii="Avenir Book" w:eastAsia="Arial Unicode MS" w:hAnsi="Avenir Book" w:cs="Arial Unicode MS"/>
+          <w:sz w:val="22"/>
+          <w:szCs w:val="22"/>
+          <w:highlight w:val="yellow"/>
+        </w:rPr>
+        <w:t>1.</w:t>
+      </w:r>
+      <w:r>
+        <w:rPr>
+          <w:rFonts w:ascii="Avenir Book" w:eastAsia="Arial Unicode MS" w:hAnsi="Avenir Book" w:cs="Arial Unicode MS"/>
+          <w:sz w:val="22"/>
+          <w:szCs w:val="22"/>
+        </w:rPr>
+        <w:t xml:space="preserve"> Elabora un algoritmo para realizar la conversión de temperaturas en la escala Fahrenheit a la escala Celsius.</w:t>
       </w:r>
     </w:p>
     <w:tbl>
@@ -5678,6 +6275,16 @@
               </w:rPr>
               <w:t>Entradas:</w:t>
             </w:r>
+            <w:r>
+              <w:rPr>
+                <w:rFonts w:ascii="Avenir Book" w:eastAsia="Arial Unicode MS" w:hAnsi="Avenir Book" w:cs="Arial Unicode MS"/>
+                <w:bCs/>
+                <w:sz w:val="20"/>
+                <w:szCs w:val="22"/>
+                <w:lang w:val="es-MX"/>
+              </w:rPr>
+              <w:t xml:space="preserve"> temperatura en Fahrenheit (Fahrenheit)</w:t>
+            </w:r>
           </w:p>
           <w:p>
             <w:pPr>
@@ -5700,6 +6307,16 @@
               </w:rPr>
               <w:t>Salidas:</w:t>
             </w:r>
+            <w:r>
+              <w:rPr>
+                <w:rFonts w:ascii="Avenir Book" w:eastAsia="Arial Unicode MS" w:hAnsi="Avenir Book" w:cs="Arial Unicode MS"/>
+                <w:bCs/>
+                <w:sz w:val="20"/>
+                <w:szCs w:val="22"/>
+                <w:lang w:val="es-MX"/>
+              </w:rPr>
+              <w:t xml:space="preserve"> temperatura en Celsius (Celsius)</w:t>
+            </w:r>
           </w:p>
           <w:p>
             <w:pPr>
@@ -5722,6 +6339,16 @@
               </w:rPr>
               <w:t>Relación E/S:</w:t>
             </w:r>
+            <w:r>
+              <w:rPr>
+                <w:rFonts w:ascii="Avenir Book" w:eastAsia="Arial Unicode MS" w:hAnsi="Avenir Book" w:cs="Arial Unicode MS"/>
+                <w:bCs/>
+                <w:sz w:val="20"/>
+                <w:szCs w:val="22"/>
+                <w:lang w:val="es-MX"/>
+              </w:rPr>
+              <w:t xml:space="preserve"> Celsius = (Fahrenheit -32) * (5/9)</w:t>
+            </w:r>
           </w:p>
           <w:p>
             <w:pPr>
@@ -5791,14 +6418,80 @@
           <w:p>
             <w:pPr>
               <w:pStyle w:val="Sinespaciado"/>
-              <w:rPr>
-                <w:rFonts w:ascii="Avenir Book" w:eastAsia="Arial Unicode MS" w:hAnsi="Avenir Book" w:cs="Arial Unicode MS"/>
-                <w:bCs/>
-                <w:sz w:val="20"/>
-                <w:szCs w:val="22"/>
-                <w:lang w:val="es-MX"/>
-              </w:rPr>
-            </w:pPr>
+              <w:numPr>
+                <w:ilvl w:val="0"/>
+                <w:numId w:val="13"/>
+              </w:numPr>
+              <w:rPr>
+                <w:rFonts w:ascii="Avenir Book" w:eastAsia="Arial Unicode MS" w:hAnsi="Avenir Book" w:cs="Arial Unicode MS"/>
+                <w:bCs/>
+                <w:sz w:val="20"/>
+                <w:szCs w:val="22"/>
+                <w:lang w:val="es-MX"/>
+              </w:rPr>
+            </w:pPr>
+            <w:r>
+              <w:rPr>
+                <w:rFonts w:ascii="Avenir Book" w:eastAsia="Arial Unicode MS" w:hAnsi="Avenir Book" w:cs="Arial Unicode MS"/>
+                <w:bCs/>
+                <w:sz w:val="20"/>
+                <w:szCs w:val="22"/>
+                <w:lang w:val="es-MX"/>
+              </w:rPr>
+              <w:t>Leer la temperatura en Fahrenheit.</w:t>
+            </w:r>
+          </w:p>
+          <w:p>
+            <w:pPr>
+              <w:pStyle w:val="Sinespaciado"/>
+              <w:numPr>
+                <w:ilvl w:val="0"/>
+                <w:numId w:val="13"/>
+              </w:numPr>
+              <w:rPr>
+                <w:rFonts w:ascii="Avenir Book" w:eastAsia="Arial Unicode MS" w:hAnsi="Avenir Book" w:cs="Arial Unicode MS"/>
+                <w:bCs/>
+                <w:sz w:val="20"/>
+                <w:szCs w:val="22"/>
+                <w:lang w:val="es-MX"/>
+              </w:rPr>
+            </w:pPr>
+            <w:r>
+              <w:rPr>
+                <w:rFonts w:ascii="Avenir Book" w:eastAsia="Arial Unicode MS" w:hAnsi="Avenir Book" w:cs="Arial Unicode MS"/>
+                <w:bCs/>
+                <w:sz w:val="20"/>
+                <w:szCs w:val="22"/>
+                <w:lang w:val="es-MX"/>
+              </w:rPr>
+              <w:t>Calcular temperatura Celsius = (Fahrenheit -32) * (5/9)</w:t>
+            </w:r>
+          </w:p>
+          <w:p>
+            <w:pPr>
+              <w:pStyle w:val="Sinespaciado"/>
+              <w:numPr>
+                <w:ilvl w:val="0"/>
+                <w:numId w:val="13"/>
+              </w:numPr>
+              <w:rPr>
+                <w:rFonts w:ascii="Avenir Book" w:eastAsia="Arial Unicode MS" w:hAnsi="Avenir Book" w:cs="Arial Unicode MS"/>
+                <w:bCs/>
+                <w:sz w:val="20"/>
+                <w:szCs w:val="22"/>
+                <w:lang w:val="es-MX"/>
+              </w:rPr>
+            </w:pPr>
+            <w:r>
+              <w:rPr>
+                <w:rFonts w:ascii="Avenir Book" w:eastAsia="Arial Unicode MS" w:hAnsi="Avenir Book" w:cs="Arial Unicode MS"/>
+                <w:bCs/>
+                <w:sz w:val="20"/>
+                <w:szCs w:val="22"/>
+                <w:lang w:val="es-MX"/>
+              </w:rPr>
+              <w:t>Imprimir temperatura Celsius.</w:t>
+            </w:r>
           </w:p>
           <w:p>
             <w:pPr>
@@ -5963,8 +6656,17 @@
           <w:rFonts w:ascii="Avenir Book" w:eastAsia="Arial Unicode MS" w:hAnsi="Avenir Book" w:cs="Arial Unicode MS"/>
           <w:sz w:val="22"/>
           <w:szCs w:val="22"/>
-        </w:rPr>
-        <w:t xml:space="preserve">2. Construye un algoritmo para </w:t>
+          <w:highlight w:val="yellow"/>
+        </w:rPr>
+        <w:t>2.</w:t>
+      </w:r>
+      <w:r>
+        <w:rPr>
+          <w:rFonts w:ascii="Avenir Book" w:eastAsia="Arial Unicode MS" w:hAnsi="Avenir Book" w:cs="Arial Unicode MS"/>
+          <w:sz w:val="22"/>
+          <w:szCs w:val="22"/>
+        </w:rPr>
+        <w:t xml:space="preserve"> Construye un algoritmo para </w:t>
       </w:r>
       <w:r>
         <w:rPr>
@@ -6069,6 +6771,16 @@
               </w:rPr>
               <w:t>Entradas:</w:t>
             </w:r>
+            <w:r>
+              <w:rPr>
+                <w:rFonts w:ascii="Avenir Book" w:eastAsia="Arial Unicode MS" w:hAnsi="Avenir Book" w:cs="Arial Unicode MS"/>
+                <w:bCs/>
+                <w:sz w:val="20"/>
+                <w:szCs w:val="22"/>
+                <w:lang w:val="es-MX"/>
+              </w:rPr>
+              <w:t xml:space="preserve"> número de galletas (galletas)</w:t>
+            </w:r>
           </w:p>
           <w:p>
             <w:pPr>
@@ -6091,6 +6803,16 @@
               </w:rPr>
               <w:t>Salidas:</w:t>
             </w:r>
+            <w:r>
+              <w:rPr>
+                <w:rFonts w:ascii="Avenir Book" w:eastAsia="Arial Unicode MS" w:hAnsi="Avenir Book" w:cs="Arial Unicode MS"/>
+                <w:bCs/>
+                <w:sz w:val="20"/>
+                <w:szCs w:val="22"/>
+                <w:lang w:val="es-MX"/>
+              </w:rPr>
+              <w:t xml:space="preserve"> tazas de azúcar (azúcar), taza de mantequilla (mantequilla), tazas de harina (harina)</w:t>
+            </w:r>
           </w:p>
           <w:p>
             <w:pPr>
@@ -6113,6 +6835,16 @@
               </w:rPr>
               <w:t>Relación E/S:</w:t>
             </w:r>
+            <w:r>
+              <w:rPr>
+                <w:rFonts w:ascii="Avenir Book" w:eastAsia="Arial Unicode MS" w:hAnsi="Avenir Book" w:cs="Arial Unicode MS"/>
+                <w:bCs/>
+                <w:sz w:val="20"/>
+                <w:szCs w:val="22"/>
+                <w:lang w:val="es-MX"/>
+              </w:rPr>
+              <w:t xml:space="preserve"> azúcar = (galletas * 1.5) / (48), mantequilla = (galletas * 1) / (48), harina = (galletas * 2.75) / (48)</w:t>
+            </w:r>
           </w:p>
           <w:p>
             <w:pPr>
@@ -6182,14 +6914,132 @@
           <w:p>
             <w:pPr>
               <w:pStyle w:val="Sinespaciado"/>
-              <w:rPr>
-                <w:rFonts w:ascii="Avenir Book" w:eastAsia="Arial Unicode MS" w:hAnsi="Avenir Book" w:cs="Arial Unicode MS"/>
-                <w:bCs/>
-                <w:sz w:val="20"/>
-                <w:szCs w:val="22"/>
-                <w:lang w:val="es-MX"/>
-              </w:rPr>
-            </w:pPr>
+              <w:numPr>
+                <w:ilvl w:val="0"/>
+                <w:numId w:val="14"/>
+              </w:numPr>
+              <w:rPr>
+                <w:rFonts w:ascii="Avenir Book" w:eastAsia="Arial Unicode MS" w:hAnsi="Avenir Book" w:cs="Arial Unicode MS"/>
+                <w:bCs/>
+                <w:sz w:val="20"/>
+                <w:szCs w:val="22"/>
+                <w:lang w:val="es-MX"/>
+              </w:rPr>
+            </w:pPr>
+            <w:r>
+              <w:rPr>
+                <w:rFonts w:ascii="Avenir Book" w:eastAsia="Arial Unicode MS" w:hAnsi="Avenir Book" w:cs="Arial Unicode MS"/>
+                <w:bCs/>
+                <w:sz w:val="20"/>
+                <w:szCs w:val="22"/>
+                <w:lang w:val="es-MX"/>
+              </w:rPr>
+              <w:t>Leer número de galletas.</w:t>
+            </w:r>
+          </w:p>
+          <w:p>
+            <w:pPr>
+              <w:pStyle w:val="Sinespaciado"/>
+              <w:numPr>
+                <w:ilvl w:val="0"/>
+                <w:numId w:val="14"/>
+              </w:numPr>
+              <w:rPr>
+                <w:rFonts w:ascii="Avenir Book" w:eastAsia="Arial Unicode MS" w:hAnsi="Avenir Book" w:cs="Arial Unicode MS"/>
+                <w:bCs/>
+                <w:sz w:val="20"/>
+                <w:szCs w:val="22"/>
+                <w:lang w:val="es-MX"/>
+              </w:rPr>
+            </w:pPr>
+            <w:r>
+              <w:rPr>
+                <w:rFonts w:ascii="Avenir Book" w:eastAsia="Arial Unicode MS" w:hAnsi="Avenir Book" w:cs="Arial Unicode MS"/>
+                <w:bCs/>
+                <w:sz w:val="20"/>
+                <w:szCs w:val="22"/>
+                <w:lang w:val="es-MX"/>
+              </w:rPr>
+              <w:t>Calcular azúcar = (galletas * 1.5) / (48)</w:t>
+            </w:r>
+          </w:p>
+          <w:p>
+            <w:pPr>
+              <w:pStyle w:val="Sinespaciado"/>
+              <w:numPr>
+                <w:ilvl w:val="0"/>
+                <w:numId w:val="14"/>
+              </w:numPr>
+              <w:rPr>
+                <w:rFonts w:ascii="Avenir Book" w:eastAsia="Arial Unicode MS" w:hAnsi="Avenir Book" w:cs="Arial Unicode MS"/>
+                <w:bCs/>
+                <w:sz w:val="20"/>
+                <w:szCs w:val="22"/>
+                <w:lang w:val="es-MX"/>
+              </w:rPr>
+            </w:pPr>
+            <w:r>
+              <w:rPr>
+                <w:rFonts w:ascii="Avenir Book" w:eastAsia="Arial Unicode MS" w:hAnsi="Avenir Book" w:cs="Arial Unicode MS"/>
+                <w:bCs/>
+                <w:sz w:val="20"/>
+                <w:szCs w:val="22"/>
+                <w:lang w:val="es-MX"/>
+              </w:rPr>
+              <w:t>Calcular mantequilla = (galletas * 1) / (48)</w:t>
+            </w:r>
+          </w:p>
+          <w:p>
+            <w:pPr>
+              <w:pStyle w:val="Sinespaciado"/>
+              <w:numPr>
+                <w:ilvl w:val="0"/>
+                <w:numId w:val="14"/>
+              </w:numPr>
+              <w:rPr>
+                <w:rFonts w:ascii="Avenir Book" w:eastAsia="Arial Unicode MS" w:hAnsi="Avenir Book" w:cs="Arial Unicode MS"/>
+                <w:bCs/>
+                <w:sz w:val="20"/>
+                <w:szCs w:val="22"/>
+                <w:lang w:val="es-MX"/>
+              </w:rPr>
+            </w:pPr>
+            <w:r>
+              <w:rPr>
+                <w:rFonts w:ascii="Avenir Book" w:eastAsia="Arial Unicode MS" w:hAnsi="Avenir Book" w:cs="Arial Unicode MS"/>
+                <w:bCs/>
+                <w:sz w:val="20"/>
+                <w:szCs w:val="22"/>
+                <w:lang w:val="es-MX"/>
+              </w:rPr>
+              <w:t>Calcular harina = (galletas * 2.75) / (48)</w:t>
+            </w:r>
+          </w:p>
+          <w:p>
+            <w:pPr>
+              <w:pStyle w:val="Sinespaciado"/>
+              <w:numPr>
+                <w:ilvl w:val="0"/>
+                <w:numId w:val="14"/>
+              </w:numPr>
+              <w:rPr>
+                <w:rFonts w:ascii="Avenir Book" w:eastAsia="Arial Unicode MS" w:hAnsi="Avenir Book" w:cs="Arial Unicode MS"/>
+                <w:bCs/>
+                <w:sz w:val="20"/>
+                <w:szCs w:val="22"/>
+                <w:lang w:val="es-MX"/>
+              </w:rPr>
+            </w:pPr>
+            <w:r>
+              <w:rPr>
+                <w:rFonts w:ascii="Avenir Book" w:eastAsia="Arial Unicode MS" w:hAnsi="Avenir Book" w:cs="Arial Unicode MS"/>
+                <w:bCs/>
+                <w:sz w:val="20"/>
+                <w:szCs w:val="22"/>
+                <w:lang w:val="es-MX"/>
+              </w:rPr>
+              <w:t>Imprimir azúcar, mantequilla, harina.</w:t>
+            </w:r>
           </w:p>
           <w:p>
             <w:pPr>
@@ -6389,6 +7239,56 @@
         <w:pStyle w:val="Sinespaciado"/>
         <w:rPr>
           <w:rFonts w:ascii="Avenir Book" w:eastAsia="Arial Unicode MS" w:hAnsi="Avenir Book" w:cs="Arial Unicode MS"/>
+          <w:sz w:val="22"/>
+          <w:szCs w:val="22"/>
+        </w:rPr>
+      </w:pPr>
+    </w:p>
+    <w:p>
+      <w:pPr>
+        <w:pStyle w:val="Sinespaciado"/>
+        <w:rPr>
+          <w:rFonts w:ascii="Avenir Book" w:eastAsia="Arial Unicode MS" w:hAnsi="Avenir Book" w:cs="Arial Unicode MS"/>
+          <w:sz w:val="22"/>
+          <w:szCs w:val="22"/>
+        </w:rPr>
+      </w:pPr>
+    </w:p>
+    <w:p>
+      <w:pPr>
+        <w:pStyle w:val="Sinespaciado"/>
+        <w:rPr>
+          <w:rFonts w:ascii="Avenir Book" w:eastAsia="Arial Unicode MS" w:hAnsi="Avenir Book" w:cs="Arial Unicode MS"/>
+          <w:sz w:val="22"/>
+          <w:szCs w:val="22"/>
+        </w:rPr>
+      </w:pPr>
+    </w:p>
+    <w:p>
+      <w:pPr>
+        <w:pStyle w:val="Sinespaciado"/>
+        <w:rPr>
+          <w:rFonts w:ascii="Avenir Book" w:eastAsia="Arial Unicode MS" w:hAnsi="Avenir Book" w:cs="Arial Unicode MS"/>
+          <w:sz w:val="22"/>
+          <w:szCs w:val="22"/>
+        </w:rPr>
+      </w:pPr>
+    </w:p>
+    <w:p>
+      <w:pPr>
+        <w:pStyle w:val="Sinespaciado"/>
+        <w:rPr>
+          <w:rFonts w:ascii="Avenir Book" w:eastAsia="Arial Unicode MS" w:hAnsi="Avenir Book" w:cs="Arial Unicode MS"/>
+          <w:sz w:val="22"/>
+          <w:szCs w:val="22"/>
+        </w:rPr>
+      </w:pPr>
+    </w:p>
+    <w:p>
+      <w:pPr>
+        <w:pStyle w:val="Sinespaciado"/>
+        <w:rPr>
+          <w:rFonts w:ascii="Avenir Book" w:eastAsia="Arial Unicode MS" w:hAnsi="Avenir Book" w:cs="Arial Unicode MS"/>
           <w:b/>
           <w:szCs w:val="22"/>
         </w:rPr>
@@ -6399,6 +7299,7 @@
           <w:b/>
           <w:szCs w:val="22"/>
         </w:rPr>
+        <w:lastRenderedPageBreak/>
         <w:t xml:space="preserve">Evaluación. </w:t>
       </w:r>
     </w:p>
@@ -6462,12 +7363,12 @@
     </w:p>
     <w:tbl>
       <w:tblPr>
-        <w:tblStyle w:val="Tablaconcuadrcula5oscura-nfasis2"/>
+        <w:tblStyle w:val="GridTable5DarkAccent2"/>
         <w:tblW w:w="0" w:type="auto"/>
         <w:tblLook w:val="04A0" w:firstRow="1" w:lastRow="0" w:firstColumn="1" w:lastColumn="0" w:noHBand="0" w:noVBand="1"/>
       </w:tblPr>
       <w:tblGrid>
-        <w:gridCol w:w="1175"/>
+        <w:gridCol w:w="1205"/>
         <w:gridCol w:w="2443"/>
         <w:gridCol w:w="2555"/>
         <w:gridCol w:w="3212"/>
@@ -7248,17 +8149,7 @@
           <w:sz w:val="22"/>
           <w:szCs w:val="22"/>
         </w:rPr>
-        <w:t xml:space="preserve"> y hast</w:t>
-      </w:r>
-      <w:bookmarkStart w:id="0" w:name="_GoBack"/>
-      <w:bookmarkEnd w:id="0"/>
-      <w:r>
-        <w:rPr>
-          <w:rFonts w:ascii="Avenir Book" w:eastAsia="Arial Unicode MS" w:hAnsi="Avenir Book" w:cs="Arial Unicode MS"/>
-          <w:sz w:val="22"/>
-          <w:szCs w:val="22"/>
-        </w:rPr>
-        <w:t>a 120 XP</w:t>
+        <w:t xml:space="preserve"> y hasta 120 XP</w:t>
       </w:r>
       <w:r>
         <w:rPr>
@@ -7281,8 +8172,8 @@
 </file>
 
 <file path=word/numbering.xml><?xml version="1.0" encoding="utf-8"?>
-<w:numbering xmlns:wpc="http://schemas.microsoft.com/office/word/2010/wordprocessingCanvas" xmlns:cx="http://schemas.microsoft.com/office/drawing/2014/chartex" xmlns:cx1="http://schemas.microsoft.com/office/drawing/2015/9/8/chartex" xmlns:cx2="http://schemas.microsoft.com/office/drawing/2015/10/21/chartex" xmlns:cx3="http://schemas.microsoft.com/office/drawing/2016/5/9/chartex" xmlns:cx4="http://schemas.microsoft.com/office/drawing/2016/5/10/chartex" xmlns:cx5="http://schemas.microsoft.com/office/drawing/2016/5/11/chartex" xmlns:cx6="http://schemas.microsoft.com/office/drawing/2016/5/12/chartex" xmlns:cx7="http://schemas.microsoft.com/office/drawing/2016/5/13/chartex" xmlns:cx8="http://schemas.microsoft.com/office/drawing/2016/5/14/chartex" xmlns:mc="http://schemas.openxmlformats.org/markup-compatibility/2006" xmlns:aink="http://schemas.microsoft.com/office/drawing/2016/ink" xmlns:am3d="http://schemas.microsoft.com/office/drawing/2017/model3d" xmlns:o="urn:schemas-microsoft-com:office:office" xmlns:r="http://schemas.openxmlformats.org/officeDocument/2006/relationships" xmlns:m="http://schemas.openxmlformats.org/officeDocument/2006/math" xmlns:v="urn:schemas-microsoft-com:vml" xmlns:wp14="http://schemas.microsoft.com/office/word/2010/wordprocessingDrawing" xmlns:wp="http://schemas.openxmlformats.org/drawingml/2006/wordprocessingDrawing" xmlns:w10="urn:schemas-microsoft-com:office:word" xmlns:w="http://schemas.openxmlformats.org/wordprocessingml/2006/main" xmlns:w14="http://schemas.microsoft.com/office/word/2010/wordml" xmlns:w15="http://schemas.microsoft.com/office/word/2012/wordml" xmlns:w16cid="http://schemas.microsoft.com/office/word/2016/wordml/cid" xmlns:w16se="http://schemas.microsoft.com/office/word/2015/wordml/symex" xmlns:wpg="http://schemas.microsoft.com/office/word/2010/wordprocessingGroup" xmlns:wpi="http://schemas.microsoft.com/office/word/2010/wordprocessingInk" xmlns:wne="http://schemas.microsoft.com/office/word/2006/wordml" xmlns:wps="http://schemas.microsoft.com/office/word/2010/wordprocessingShape" mc:Ignorable="w14 w15 w16se w16cid wp14">
-  <w:abstractNum w:abstractNumId="0" w15:restartNumberingAfterBreak="0">
+<w:numbering xmlns:wpc="http://schemas.microsoft.com/office/word/2010/wordprocessingCanvas" xmlns:mo="http://schemas.microsoft.com/office/mac/office/2008/main" xmlns:mc="http://schemas.openxmlformats.org/markup-compatibility/2006" xmlns:mv="urn:schemas-microsoft-com:mac:vml" xmlns:o="urn:schemas-microsoft-com:office:office" xmlns:r="http://schemas.openxmlformats.org/officeDocument/2006/relationships" xmlns:m="http://schemas.openxmlformats.org/officeDocument/2006/math" xmlns:v="urn:schemas-microsoft-com:vml" xmlns:wp14="http://schemas.microsoft.com/office/word/2010/wordprocessingDrawing" xmlns:wp="http://schemas.openxmlformats.org/drawingml/2006/wordprocessingDrawing" xmlns:w10="urn:schemas-microsoft-com:office:word" xmlns:w="http://schemas.openxmlformats.org/wordprocessingml/2006/main" xmlns:w14="http://schemas.microsoft.com/office/word/2010/wordml" xmlns:wpg="http://schemas.microsoft.com/office/word/2010/wordprocessingGroup" xmlns:wpi="http://schemas.microsoft.com/office/word/2010/wordprocessingInk" xmlns:wne="http://schemas.microsoft.com/office/word/2006/wordml" xmlns:wps="http://schemas.microsoft.com/office/word/2010/wordprocessingShape" mc:Ignorable="w14 wp14">
+  <w:abstractNum w:abstractNumId="0">
     <w:nsid w:val="0DF825E8"/>
     <w:multiLevelType w:val="multilevel"/>
     <w:tmpl w:val="C78CBBC4"/>
@@ -7431,7 +8322,7 @@
       </w:rPr>
     </w:lvl>
   </w:abstractNum>
-  <w:abstractNum w:abstractNumId="1" w15:restartNumberingAfterBreak="0">
+  <w:abstractNum w:abstractNumId="1">
     <w:nsid w:val="10FF279D"/>
     <w:multiLevelType w:val="hybridMultilevel"/>
     <w:tmpl w:val="FE0004D4"/>
@@ -7544,7 +8435,96 @@
       </w:rPr>
     </w:lvl>
   </w:abstractNum>
-  <w:abstractNum w:abstractNumId="2" w15:restartNumberingAfterBreak="0">
+  <w:abstractNum w:abstractNumId="2">
+    <w:nsid w:val="16A90CFC"/>
+    <w:multiLevelType w:val="hybridMultilevel"/>
+    <w:tmpl w:val="A38811A6"/>
+    <w:lvl w:ilvl="0" w:tplc="0C0A000F">
+      <w:start w:val="1"/>
+      <w:numFmt w:val="decimal"/>
+      <w:lvlText w:val="%1."/>
+      <w:lvlJc w:val="left"/>
+      <w:pPr>
+        <w:ind w:left="720" w:hanging="360"/>
+      </w:pPr>
+      <w:rPr>
+        <w:rFonts w:hint="default"/>
+      </w:rPr>
+    </w:lvl>
+    <w:lvl w:ilvl="1" w:tplc="0C0A0019" w:tentative="1">
+      <w:start w:val="1"/>
+      <w:numFmt w:val="lowerLetter"/>
+      <w:lvlText w:val="%2."/>
+      <w:lvlJc w:val="left"/>
+      <w:pPr>
+        <w:ind w:left="1440" w:hanging="360"/>
+      </w:pPr>
+    </w:lvl>
+    <w:lvl w:ilvl="2" w:tplc="0C0A001B" w:tentative="1">
+      <w:start w:val="1"/>
+      <w:numFmt w:val="lowerRoman"/>
+      <w:lvlText w:val="%3."/>
+      <w:lvlJc w:val="right"/>
+      <w:pPr>
+        <w:ind w:left="2160" w:hanging="180"/>
+      </w:pPr>
+    </w:lvl>
+    <w:lvl w:ilvl="3" w:tplc="0C0A000F" w:tentative="1">
+      <w:start w:val="1"/>
+      <w:numFmt w:val="decimal"/>
+      <w:lvlText w:val="%4."/>
+      <w:lvlJc w:val="left"/>
+      <w:pPr>
+        <w:ind w:left="2880" w:hanging="360"/>
+      </w:pPr>
+    </w:lvl>
+    <w:lvl w:ilvl="4" w:tplc="0C0A0019" w:tentative="1">
+      <w:start w:val="1"/>
+      <w:numFmt w:val="lowerLetter"/>
+      <w:lvlText w:val="%5."/>
+      <w:lvlJc w:val="left"/>
+      <w:pPr>
+        <w:ind w:left="3600" w:hanging="360"/>
+      </w:pPr>
+    </w:lvl>
+    <w:lvl w:ilvl="5" w:tplc="0C0A001B" w:tentative="1">
+      <w:start w:val="1"/>
+      <w:numFmt w:val="lowerRoman"/>
+      <w:lvlText w:val="%6."/>
+      <w:lvlJc w:val="right"/>
+      <w:pPr>
+        <w:ind w:left="4320" w:hanging="180"/>
+      </w:pPr>
+    </w:lvl>
+    <w:lvl w:ilvl="6" w:tplc="0C0A000F" w:tentative="1">
+      <w:start w:val="1"/>
+      <w:numFmt w:val="decimal"/>
+      <w:lvlText w:val="%7."/>
+      <w:lvlJc w:val="left"/>
+      <w:pPr>
+        <w:ind w:left="5040" w:hanging="360"/>
+      </w:pPr>
+    </w:lvl>
+    <w:lvl w:ilvl="7" w:tplc="0C0A0019" w:tentative="1">
+      <w:start w:val="1"/>
+      <w:numFmt w:val="lowerLetter"/>
+      <w:lvlText w:val="%8."/>
+      <w:lvlJc w:val="left"/>
+      <w:pPr>
+        <w:ind w:left="5760" w:hanging="360"/>
+      </w:pPr>
+    </w:lvl>
+    <w:lvl w:ilvl="8" w:tplc="0C0A001B" w:tentative="1">
+      <w:start w:val="1"/>
+      <w:numFmt w:val="lowerRoman"/>
+      <w:lvlText w:val="%9."/>
+      <w:lvlJc w:val="right"/>
+      <w:pPr>
+        <w:ind w:left="6480" w:hanging="180"/>
+      </w:pPr>
+    </w:lvl>
+  </w:abstractNum>
+  <w:abstractNum w:abstractNumId="3">
     <w:nsid w:val="18495C16"/>
     <w:multiLevelType w:val="hybridMultilevel"/>
     <w:tmpl w:val="1C1226D4"/>
@@ -7657,7 +8637,7 @@
       </w:rPr>
     </w:lvl>
   </w:abstractNum>
-  <w:abstractNum w:abstractNumId="3" w15:restartNumberingAfterBreak="0">
+  <w:abstractNum w:abstractNumId="4">
     <w:nsid w:val="1E5F4BB4"/>
     <w:multiLevelType w:val="hybridMultilevel"/>
     <w:tmpl w:val="FD3A486A"/>
@@ -7770,7 +8750,7 @@
       </w:rPr>
     </w:lvl>
   </w:abstractNum>
-  <w:abstractNum w:abstractNumId="4" w15:restartNumberingAfterBreak="0">
+  <w:abstractNum w:abstractNumId="5">
     <w:nsid w:val="376D095F"/>
     <w:multiLevelType w:val="hybridMultilevel"/>
     <w:tmpl w:val="4BA42360"/>
@@ -7883,7 +8863,185 @@
       </w:rPr>
     </w:lvl>
   </w:abstractNum>
-  <w:abstractNum w:abstractNumId="5" w15:restartNumberingAfterBreak="0">
+  <w:abstractNum w:abstractNumId="6">
+    <w:nsid w:val="459C39EC"/>
+    <w:multiLevelType w:val="hybridMultilevel"/>
+    <w:tmpl w:val="722EE494"/>
+    <w:lvl w:ilvl="0" w:tplc="0C0A000F">
+      <w:start w:val="1"/>
+      <w:numFmt w:val="decimal"/>
+      <w:lvlText w:val="%1."/>
+      <w:lvlJc w:val="left"/>
+      <w:pPr>
+        <w:ind w:left="720" w:hanging="360"/>
+      </w:pPr>
+      <w:rPr>
+        <w:rFonts w:hint="default"/>
+      </w:rPr>
+    </w:lvl>
+    <w:lvl w:ilvl="1" w:tplc="0C0A0019" w:tentative="1">
+      <w:start w:val="1"/>
+      <w:numFmt w:val="lowerLetter"/>
+      <w:lvlText w:val="%2."/>
+      <w:lvlJc w:val="left"/>
+      <w:pPr>
+        <w:ind w:left="1440" w:hanging="360"/>
+      </w:pPr>
+    </w:lvl>
+    <w:lvl w:ilvl="2" w:tplc="0C0A001B" w:tentative="1">
+      <w:start w:val="1"/>
+      <w:numFmt w:val="lowerRoman"/>
+      <w:lvlText w:val="%3."/>
+      <w:lvlJc w:val="right"/>
+      <w:pPr>
+        <w:ind w:left="2160" w:hanging="180"/>
+      </w:pPr>
+    </w:lvl>
+    <w:lvl w:ilvl="3" w:tplc="0C0A000F" w:tentative="1">
+      <w:start w:val="1"/>
+      <w:numFmt w:val="decimal"/>
+      <w:lvlText w:val="%4."/>
+      <w:lvlJc w:val="left"/>
+      <w:pPr>
+        <w:ind w:left="2880" w:hanging="360"/>
+      </w:pPr>
+    </w:lvl>
+    <w:lvl w:ilvl="4" w:tplc="0C0A0019" w:tentative="1">
+      <w:start w:val="1"/>
+      <w:numFmt w:val="lowerLetter"/>
+      <w:lvlText w:val="%5."/>
+      <w:lvlJc w:val="left"/>
+      <w:pPr>
+        <w:ind w:left="3600" w:hanging="360"/>
+      </w:pPr>
+    </w:lvl>
+    <w:lvl w:ilvl="5" w:tplc="0C0A001B" w:tentative="1">
+      <w:start w:val="1"/>
+      <w:numFmt w:val="lowerRoman"/>
+      <w:lvlText w:val="%6."/>
+      <w:lvlJc w:val="right"/>
+      <w:pPr>
+        <w:ind w:left="4320" w:hanging="180"/>
+      </w:pPr>
+    </w:lvl>
+    <w:lvl w:ilvl="6" w:tplc="0C0A000F" w:tentative="1">
+      <w:start w:val="1"/>
+      <w:numFmt w:val="decimal"/>
+      <w:lvlText w:val="%7."/>
+      <w:lvlJc w:val="left"/>
+      <w:pPr>
+        <w:ind w:left="5040" w:hanging="360"/>
+      </w:pPr>
+    </w:lvl>
+    <w:lvl w:ilvl="7" w:tplc="0C0A0019" w:tentative="1">
+      <w:start w:val="1"/>
+      <w:numFmt w:val="lowerLetter"/>
+      <w:lvlText w:val="%8."/>
+      <w:lvlJc w:val="left"/>
+      <w:pPr>
+        <w:ind w:left="5760" w:hanging="360"/>
+      </w:pPr>
+    </w:lvl>
+    <w:lvl w:ilvl="8" w:tplc="0C0A001B" w:tentative="1">
+      <w:start w:val="1"/>
+      <w:numFmt w:val="lowerRoman"/>
+      <w:lvlText w:val="%9."/>
+      <w:lvlJc w:val="right"/>
+      <w:pPr>
+        <w:ind w:left="6480" w:hanging="180"/>
+      </w:pPr>
+    </w:lvl>
+  </w:abstractNum>
+  <w:abstractNum w:abstractNumId="7">
+    <w:nsid w:val="545B6327"/>
+    <w:multiLevelType w:val="hybridMultilevel"/>
+    <w:tmpl w:val="8ABCD44C"/>
+    <w:lvl w:ilvl="0" w:tplc="0C0A000F">
+      <w:start w:val="1"/>
+      <w:numFmt w:val="decimal"/>
+      <w:lvlText w:val="%1."/>
+      <w:lvlJc w:val="left"/>
+      <w:pPr>
+        <w:ind w:left="720" w:hanging="360"/>
+      </w:pPr>
+      <w:rPr>
+        <w:rFonts w:hint="default"/>
+      </w:rPr>
+    </w:lvl>
+    <w:lvl w:ilvl="1" w:tplc="0C0A0019" w:tentative="1">
+      <w:start w:val="1"/>
+      <w:numFmt w:val="lowerLetter"/>
+      <w:lvlText w:val="%2."/>
+      <w:lvlJc w:val="left"/>
+      <w:pPr>
+        <w:ind w:left="1440" w:hanging="360"/>
+      </w:pPr>
+    </w:lvl>
+    <w:lvl w:ilvl="2" w:tplc="0C0A001B" w:tentative="1">
+      <w:start w:val="1"/>
+      <w:numFmt w:val="lowerRoman"/>
+      <w:lvlText w:val="%3."/>
+      <w:lvlJc w:val="right"/>
+      <w:pPr>
+        <w:ind w:left="2160" w:hanging="180"/>
+      </w:pPr>
+    </w:lvl>
+    <w:lvl w:ilvl="3" w:tplc="0C0A000F" w:tentative="1">
+      <w:start w:val="1"/>
+      <w:numFmt w:val="decimal"/>
+      <w:lvlText w:val="%4."/>
+      <w:lvlJc w:val="left"/>
+      <w:pPr>
+        <w:ind w:left="2880" w:hanging="360"/>
+      </w:pPr>
+    </w:lvl>
+    <w:lvl w:ilvl="4" w:tplc="0C0A0019" w:tentative="1">
+      <w:start w:val="1"/>
+      <w:numFmt w:val="lowerLetter"/>
+      <w:lvlText w:val="%5."/>
+      <w:lvlJc w:val="left"/>
+      <w:pPr>
+        <w:ind w:left="3600" w:hanging="360"/>
+      </w:pPr>
+    </w:lvl>
+    <w:lvl w:ilvl="5" w:tplc="0C0A001B" w:tentative="1">
+      <w:start w:val="1"/>
+      <w:numFmt w:val="lowerRoman"/>
+      <w:lvlText w:val="%6."/>
+      <w:lvlJc w:val="right"/>
+      <w:pPr>
+        <w:ind w:left="4320" w:hanging="180"/>
+      </w:pPr>
+    </w:lvl>
+    <w:lvl w:ilvl="6" w:tplc="0C0A000F" w:tentative="1">
+      <w:start w:val="1"/>
+      <w:numFmt w:val="decimal"/>
+      <w:lvlText w:val="%7."/>
+      <w:lvlJc w:val="left"/>
+      <w:pPr>
+        <w:ind w:left="5040" w:hanging="360"/>
+      </w:pPr>
+    </w:lvl>
+    <w:lvl w:ilvl="7" w:tplc="0C0A0019" w:tentative="1">
+      <w:start w:val="1"/>
+      <w:numFmt w:val="lowerLetter"/>
+      <w:lvlText w:val="%8."/>
+      <w:lvlJc w:val="left"/>
+      <w:pPr>
+        <w:ind w:left="5760" w:hanging="360"/>
+      </w:pPr>
+    </w:lvl>
+    <w:lvl w:ilvl="8" w:tplc="0C0A001B" w:tentative="1">
+      <w:start w:val="1"/>
+      <w:numFmt w:val="lowerRoman"/>
+      <w:lvlText w:val="%9."/>
+      <w:lvlJc w:val="right"/>
+      <w:pPr>
+        <w:ind w:left="6480" w:hanging="180"/>
+      </w:pPr>
+    </w:lvl>
+  </w:abstractNum>
+  <w:abstractNum w:abstractNumId="8">
     <w:nsid w:val="5BB571DD"/>
     <w:multiLevelType w:val="hybridMultilevel"/>
     <w:tmpl w:val="56AA108E"/>
@@ -7996,7 +9154,363 @@
       </w:rPr>
     </w:lvl>
   </w:abstractNum>
-  <w:abstractNum w:abstractNumId="6" w15:restartNumberingAfterBreak="0">
+  <w:abstractNum w:abstractNumId="9">
+    <w:nsid w:val="617354A7"/>
+    <w:multiLevelType w:val="hybridMultilevel"/>
+    <w:tmpl w:val="B9DCA108"/>
+    <w:lvl w:ilvl="0" w:tplc="0C0A000F">
+      <w:start w:val="1"/>
+      <w:numFmt w:val="decimal"/>
+      <w:lvlText w:val="%1."/>
+      <w:lvlJc w:val="left"/>
+      <w:pPr>
+        <w:ind w:left="720" w:hanging="360"/>
+      </w:pPr>
+      <w:rPr>
+        <w:rFonts w:hint="default"/>
+      </w:rPr>
+    </w:lvl>
+    <w:lvl w:ilvl="1" w:tplc="0C0A0019" w:tentative="1">
+      <w:start w:val="1"/>
+      <w:numFmt w:val="lowerLetter"/>
+      <w:lvlText w:val="%2."/>
+      <w:lvlJc w:val="left"/>
+      <w:pPr>
+        <w:ind w:left="1440" w:hanging="360"/>
+      </w:pPr>
+    </w:lvl>
+    <w:lvl w:ilvl="2" w:tplc="0C0A001B" w:tentative="1">
+      <w:start w:val="1"/>
+      <w:numFmt w:val="lowerRoman"/>
+      <w:lvlText w:val="%3."/>
+      <w:lvlJc w:val="right"/>
+      <w:pPr>
+        <w:ind w:left="2160" w:hanging="180"/>
+      </w:pPr>
+    </w:lvl>
+    <w:lvl w:ilvl="3" w:tplc="0C0A000F" w:tentative="1">
+      <w:start w:val="1"/>
+      <w:numFmt w:val="decimal"/>
+      <w:lvlText w:val="%4."/>
+      <w:lvlJc w:val="left"/>
+      <w:pPr>
+        <w:ind w:left="2880" w:hanging="360"/>
+      </w:pPr>
+    </w:lvl>
+    <w:lvl w:ilvl="4" w:tplc="0C0A0019" w:tentative="1">
+      <w:start w:val="1"/>
+      <w:numFmt w:val="lowerLetter"/>
+      <w:lvlText w:val="%5."/>
+      <w:lvlJc w:val="left"/>
+      <w:pPr>
+        <w:ind w:left="3600" w:hanging="360"/>
+      </w:pPr>
+    </w:lvl>
+    <w:lvl w:ilvl="5" w:tplc="0C0A001B" w:tentative="1">
+      <w:start w:val="1"/>
+      <w:numFmt w:val="lowerRoman"/>
+      <w:lvlText w:val="%6."/>
+      <w:lvlJc w:val="right"/>
+      <w:pPr>
+        <w:ind w:left="4320" w:hanging="180"/>
+      </w:pPr>
+    </w:lvl>
+    <w:lvl w:ilvl="6" w:tplc="0C0A000F" w:tentative="1">
+      <w:start w:val="1"/>
+      <w:numFmt w:val="decimal"/>
+      <w:lvlText w:val="%7."/>
+      <w:lvlJc w:val="left"/>
+      <w:pPr>
+        <w:ind w:left="5040" w:hanging="360"/>
+      </w:pPr>
+    </w:lvl>
+    <w:lvl w:ilvl="7" w:tplc="0C0A0019" w:tentative="1">
+      <w:start w:val="1"/>
+      <w:numFmt w:val="lowerLetter"/>
+      <w:lvlText w:val="%8."/>
+      <w:lvlJc w:val="left"/>
+      <w:pPr>
+        <w:ind w:left="5760" w:hanging="360"/>
+      </w:pPr>
+    </w:lvl>
+    <w:lvl w:ilvl="8" w:tplc="0C0A001B" w:tentative="1">
+      <w:start w:val="1"/>
+      <w:numFmt w:val="lowerRoman"/>
+      <w:lvlText w:val="%9."/>
+      <w:lvlJc w:val="right"/>
+      <w:pPr>
+        <w:ind w:left="6480" w:hanging="180"/>
+      </w:pPr>
+    </w:lvl>
+  </w:abstractNum>
+  <w:abstractNum w:abstractNumId="10">
+    <w:nsid w:val="679F1666"/>
+    <w:multiLevelType w:val="hybridMultilevel"/>
+    <w:tmpl w:val="0B92215E"/>
+    <w:lvl w:ilvl="0" w:tplc="0C0A000F">
+      <w:start w:val="1"/>
+      <w:numFmt w:val="decimal"/>
+      <w:lvlText w:val="%1."/>
+      <w:lvlJc w:val="left"/>
+      <w:pPr>
+        <w:ind w:left="720" w:hanging="360"/>
+      </w:pPr>
+      <w:rPr>
+        <w:rFonts w:hint="default"/>
+      </w:rPr>
+    </w:lvl>
+    <w:lvl w:ilvl="1" w:tplc="0C0A0019" w:tentative="1">
+      <w:start w:val="1"/>
+      <w:numFmt w:val="lowerLetter"/>
+      <w:lvlText w:val="%2."/>
+      <w:lvlJc w:val="left"/>
+      <w:pPr>
+        <w:ind w:left="1440" w:hanging="360"/>
+      </w:pPr>
+    </w:lvl>
+    <w:lvl w:ilvl="2" w:tplc="0C0A001B" w:tentative="1">
+      <w:start w:val="1"/>
+      <w:numFmt w:val="lowerRoman"/>
+      <w:lvlText w:val="%3."/>
+      <w:lvlJc w:val="right"/>
+      <w:pPr>
+        <w:ind w:left="2160" w:hanging="180"/>
+      </w:pPr>
+    </w:lvl>
+    <w:lvl w:ilvl="3" w:tplc="0C0A000F" w:tentative="1">
+      <w:start w:val="1"/>
+      <w:numFmt w:val="decimal"/>
+      <w:lvlText w:val="%4."/>
+      <w:lvlJc w:val="left"/>
+      <w:pPr>
+        <w:ind w:left="2880" w:hanging="360"/>
+      </w:pPr>
+    </w:lvl>
+    <w:lvl w:ilvl="4" w:tplc="0C0A0019" w:tentative="1">
+      <w:start w:val="1"/>
+      <w:numFmt w:val="lowerLetter"/>
+      <w:lvlText w:val="%5."/>
+      <w:lvlJc w:val="left"/>
+      <w:pPr>
+        <w:ind w:left="3600" w:hanging="360"/>
+      </w:pPr>
+    </w:lvl>
+    <w:lvl w:ilvl="5" w:tplc="0C0A001B" w:tentative="1">
+      <w:start w:val="1"/>
+      <w:numFmt w:val="lowerRoman"/>
+      <w:lvlText w:val="%6."/>
+      <w:lvlJc w:val="right"/>
+      <w:pPr>
+        <w:ind w:left="4320" w:hanging="180"/>
+      </w:pPr>
+    </w:lvl>
+    <w:lvl w:ilvl="6" w:tplc="0C0A000F" w:tentative="1">
+      <w:start w:val="1"/>
+      <w:numFmt w:val="decimal"/>
+      <w:lvlText w:val="%7."/>
+      <w:lvlJc w:val="left"/>
+      <w:pPr>
+        <w:ind w:left="5040" w:hanging="360"/>
+      </w:pPr>
+    </w:lvl>
+    <w:lvl w:ilvl="7" w:tplc="0C0A0019" w:tentative="1">
+      <w:start w:val="1"/>
+      <w:numFmt w:val="lowerLetter"/>
+      <w:lvlText w:val="%8."/>
+      <w:lvlJc w:val="left"/>
+      <w:pPr>
+        <w:ind w:left="5760" w:hanging="360"/>
+      </w:pPr>
+    </w:lvl>
+    <w:lvl w:ilvl="8" w:tplc="0C0A001B" w:tentative="1">
+      <w:start w:val="1"/>
+      <w:numFmt w:val="lowerRoman"/>
+      <w:lvlText w:val="%9."/>
+      <w:lvlJc w:val="right"/>
+      <w:pPr>
+        <w:ind w:left="6480" w:hanging="180"/>
+      </w:pPr>
+    </w:lvl>
+  </w:abstractNum>
+  <w:abstractNum w:abstractNumId="11">
+    <w:nsid w:val="6A5E6825"/>
+    <w:multiLevelType w:val="hybridMultilevel"/>
+    <w:tmpl w:val="5E36DB92"/>
+    <w:lvl w:ilvl="0" w:tplc="0C0A000F">
+      <w:start w:val="1"/>
+      <w:numFmt w:val="decimal"/>
+      <w:lvlText w:val="%1."/>
+      <w:lvlJc w:val="left"/>
+      <w:pPr>
+        <w:ind w:left="720" w:hanging="360"/>
+      </w:pPr>
+      <w:rPr>
+        <w:rFonts w:hint="default"/>
+      </w:rPr>
+    </w:lvl>
+    <w:lvl w:ilvl="1" w:tplc="0C0A0019" w:tentative="1">
+      <w:start w:val="1"/>
+      <w:numFmt w:val="lowerLetter"/>
+      <w:lvlText w:val="%2."/>
+      <w:lvlJc w:val="left"/>
+      <w:pPr>
+        <w:ind w:left="1440" w:hanging="360"/>
+      </w:pPr>
+    </w:lvl>
+    <w:lvl w:ilvl="2" w:tplc="0C0A001B" w:tentative="1">
+      <w:start w:val="1"/>
+      <w:numFmt w:val="lowerRoman"/>
+      <w:lvlText w:val="%3."/>
+      <w:lvlJc w:val="right"/>
+      <w:pPr>
+        <w:ind w:left="2160" w:hanging="180"/>
+      </w:pPr>
+    </w:lvl>
+    <w:lvl w:ilvl="3" w:tplc="0C0A000F" w:tentative="1">
+      <w:start w:val="1"/>
+      <w:numFmt w:val="decimal"/>
+      <w:lvlText w:val="%4."/>
+      <w:lvlJc w:val="left"/>
+      <w:pPr>
+        <w:ind w:left="2880" w:hanging="360"/>
+      </w:pPr>
+    </w:lvl>
+    <w:lvl w:ilvl="4" w:tplc="0C0A0019" w:tentative="1">
+      <w:start w:val="1"/>
+      <w:numFmt w:val="lowerLetter"/>
+      <w:lvlText w:val="%5."/>
+      <w:lvlJc w:val="left"/>
+      <w:pPr>
+        <w:ind w:left="3600" w:hanging="360"/>
+      </w:pPr>
+    </w:lvl>
+    <w:lvl w:ilvl="5" w:tplc="0C0A001B" w:tentative="1">
+      <w:start w:val="1"/>
+      <w:numFmt w:val="lowerRoman"/>
+      <w:lvlText w:val="%6."/>
+      <w:lvlJc w:val="right"/>
+      <w:pPr>
+        <w:ind w:left="4320" w:hanging="180"/>
+      </w:pPr>
+    </w:lvl>
+    <w:lvl w:ilvl="6" w:tplc="0C0A000F" w:tentative="1">
+      <w:start w:val="1"/>
+      <w:numFmt w:val="decimal"/>
+      <w:lvlText w:val="%7."/>
+      <w:lvlJc w:val="left"/>
+      <w:pPr>
+        <w:ind w:left="5040" w:hanging="360"/>
+      </w:pPr>
+    </w:lvl>
+    <w:lvl w:ilvl="7" w:tplc="0C0A0019" w:tentative="1">
+      <w:start w:val="1"/>
+      <w:numFmt w:val="lowerLetter"/>
+      <w:lvlText w:val="%8."/>
+      <w:lvlJc w:val="left"/>
+      <w:pPr>
+        <w:ind w:left="5760" w:hanging="360"/>
+      </w:pPr>
+    </w:lvl>
+    <w:lvl w:ilvl="8" w:tplc="0C0A001B" w:tentative="1">
+      <w:start w:val="1"/>
+      <w:numFmt w:val="lowerRoman"/>
+      <w:lvlText w:val="%9."/>
+      <w:lvlJc w:val="right"/>
+      <w:pPr>
+        <w:ind w:left="6480" w:hanging="180"/>
+      </w:pPr>
+    </w:lvl>
+  </w:abstractNum>
+  <w:abstractNum w:abstractNumId="12">
+    <w:nsid w:val="79BD0BFE"/>
+    <w:multiLevelType w:val="hybridMultilevel"/>
+    <w:tmpl w:val="E0E419FE"/>
+    <w:lvl w:ilvl="0" w:tplc="0C0A000F">
+      <w:start w:val="1"/>
+      <w:numFmt w:val="decimal"/>
+      <w:lvlText w:val="%1."/>
+      <w:lvlJc w:val="left"/>
+      <w:pPr>
+        <w:ind w:left="720" w:hanging="360"/>
+      </w:pPr>
+      <w:rPr>
+        <w:rFonts w:hint="default"/>
+      </w:rPr>
+    </w:lvl>
+    <w:lvl w:ilvl="1" w:tplc="0C0A0019" w:tentative="1">
+      <w:start w:val="1"/>
+      <w:numFmt w:val="lowerLetter"/>
+      <w:lvlText w:val="%2."/>
+      <w:lvlJc w:val="left"/>
+      <w:pPr>
+        <w:ind w:left="1440" w:hanging="360"/>
+      </w:pPr>
+    </w:lvl>
+    <w:lvl w:ilvl="2" w:tplc="0C0A001B" w:tentative="1">
+      <w:start w:val="1"/>
+      <w:numFmt w:val="lowerRoman"/>
+      <w:lvlText w:val="%3."/>
+      <w:lvlJc w:val="right"/>
+      <w:pPr>
+        <w:ind w:left="2160" w:hanging="180"/>
+      </w:pPr>
+    </w:lvl>
+    <w:lvl w:ilvl="3" w:tplc="0C0A000F" w:tentative="1">
+      <w:start w:val="1"/>
+      <w:numFmt w:val="decimal"/>
+      <w:lvlText w:val="%4."/>
+      <w:lvlJc w:val="left"/>
+      <w:pPr>
+        <w:ind w:left="2880" w:hanging="360"/>
+      </w:pPr>
+    </w:lvl>
+    <w:lvl w:ilvl="4" w:tplc="0C0A0019" w:tentative="1">
+      <w:start w:val="1"/>
+      <w:numFmt w:val="lowerLetter"/>
+      <w:lvlText w:val="%5."/>
+      <w:lvlJc w:val="left"/>
+      <w:pPr>
+        <w:ind w:left="3600" w:hanging="360"/>
+      </w:pPr>
+    </w:lvl>
+    <w:lvl w:ilvl="5" w:tplc="0C0A001B" w:tentative="1">
+      <w:start w:val="1"/>
+      <w:numFmt w:val="lowerRoman"/>
+      <w:lvlText w:val="%6."/>
+      <w:lvlJc w:val="right"/>
+      <w:pPr>
+        <w:ind w:left="4320" w:hanging="180"/>
+      </w:pPr>
+    </w:lvl>
+    <w:lvl w:ilvl="6" w:tplc="0C0A000F" w:tentative="1">
+      <w:start w:val="1"/>
+      <w:numFmt w:val="decimal"/>
+      <w:lvlText w:val="%7."/>
+      <w:lvlJc w:val="left"/>
+      <w:pPr>
+        <w:ind w:left="5040" w:hanging="360"/>
+      </w:pPr>
+    </w:lvl>
+    <w:lvl w:ilvl="7" w:tplc="0C0A0019" w:tentative="1">
+      <w:start w:val="1"/>
+      <w:numFmt w:val="lowerLetter"/>
+      <w:lvlText w:val="%8."/>
+      <w:lvlJc w:val="left"/>
+      <w:pPr>
+        <w:ind w:left="5760" w:hanging="360"/>
+      </w:pPr>
+    </w:lvl>
+    <w:lvl w:ilvl="8" w:tplc="0C0A001B" w:tentative="1">
+      <w:start w:val="1"/>
+      <w:numFmt w:val="lowerRoman"/>
+      <w:lvlText w:val="%9."/>
+      <w:lvlJc w:val="right"/>
+      <w:pPr>
+        <w:ind w:left="6480" w:hanging="180"/>
+      </w:pPr>
+    </w:lvl>
+  </w:abstractNum>
+  <w:abstractNum w:abstractNumId="13">
     <w:nsid w:val="7C994F4D"/>
     <w:multiLevelType w:val="multilevel"/>
     <w:tmpl w:val="FD3EE86C"/>
@@ -8149,28 +9663,49 @@
     <w:abstractNumId w:val="0"/>
   </w:num>
   <w:num w:numId="2">
-    <w:abstractNumId w:val="6"/>
+    <w:abstractNumId w:val="13"/>
   </w:num>
   <w:num w:numId="3">
-    <w:abstractNumId w:val="4"/>
+    <w:abstractNumId w:val="5"/>
   </w:num>
   <w:num w:numId="4">
-    <w:abstractNumId w:val="5"/>
+    <w:abstractNumId w:val="8"/>
   </w:num>
   <w:num w:numId="5">
-    <w:abstractNumId w:val="2"/>
+    <w:abstractNumId w:val="3"/>
   </w:num>
   <w:num w:numId="6">
     <w:abstractNumId w:val="1"/>
   </w:num>
   <w:num w:numId="7">
-    <w:abstractNumId w:val="3"/>
+    <w:abstractNumId w:val="4"/>
+  </w:num>
+  <w:num w:numId="8">
+    <w:abstractNumId w:val="10"/>
+  </w:num>
+  <w:num w:numId="9">
+    <w:abstractNumId w:val="2"/>
+  </w:num>
+  <w:num w:numId="10">
+    <w:abstractNumId w:val="11"/>
+  </w:num>
+  <w:num w:numId="11">
+    <w:abstractNumId w:val="6"/>
+  </w:num>
+  <w:num w:numId="12">
+    <w:abstractNumId w:val="7"/>
+  </w:num>
+  <w:num w:numId="13">
+    <w:abstractNumId w:val="9"/>
+  </w:num>
+  <w:num w:numId="14">
+    <w:abstractNumId w:val="12"/>
   </w:num>
 </w:numbering>
 </file>
 
 <file path=word/styles.xml><?xml version="1.0" encoding="utf-8"?>
-<w:styles xmlns:mc="http://schemas.openxmlformats.org/markup-compatibility/2006" xmlns:r="http://schemas.openxmlformats.org/officeDocument/2006/relationships" xmlns:w="http://schemas.openxmlformats.org/wordprocessingml/2006/main" xmlns:w14="http://schemas.microsoft.com/office/word/2010/wordml" xmlns:w15="http://schemas.microsoft.com/office/word/2012/wordml" xmlns:w16cid="http://schemas.microsoft.com/office/word/2016/wordml/cid" xmlns:w16se="http://schemas.microsoft.com/office/word/2015/wordml/symex" mc:Ignorable="w14 w15 w16se w16cid">
+<w:styles xmlns:mc="http://schemas.openxmlformats.org/markup-compatibility/2006" xmlns:r="http://schemas.openxmlformats.org/officeDocument/2006/relationships" xmlns:w="http://schemas.openxmlformats.org/wordprocessingml/2006/main" xmlns:w14="http://schemas.microsoft.com/office/word/2010/wordml" mc:Ignorable="w14">
   <w:docDefaults>
     <w:rPrDefault>
       <w:rPr>
@@ -8182,380 +9717,153 @@
     </w:rPrDefault>
     <w:pPrDefault/>
   </w:docDefaults>
-  <w:latentStyles w:defLockedState="0" w:defUIPriority="99" w:defSemiHidden="0" w:defUnhideWhenUsed="0" w:defQFormat="0" w:count="375">
-    <w:lsdException w:name="Normal" w:uiPriority="0" w:qFormat="1"/>
-    <w:lsdException w:name="heading 1" w:uiPriority="9" w:qFormat="1"/>
-    <w:lsdException w:name="heading 2" w:semiHidden="1" w:uiPriority="9" w:unhideWhenUsed="1" w:qFormat="1"/>
-    <w:lsdException w:name="heading 3" w:semiHidden="1" w:uiPriority="9" w:unhideWhenUsed="1" w:qFormat="1"/>
-    <w:lsdException w:name="heading 4" w:semiHidden="1" w:uiPriority="9" w:unhideWhenUsed="1" w:qFormat="1"/>
-    <w:lsdException w:name="heading 5" w:semiHidden="1" w:uiPriority="9" w:unhideWhenUsed="1" w:qFormat="1"/>
-    <w:lsdException w:name="heading 6" w:semiHidden="1" w:uiPriority="9" w:unhideWhenUsed="1" w:qFormat="1"/>
-    <w:lsdException w:name="heading 7" w:semiHidden="1" w:uiPriority="9" w:unhideWhenUsed="1" w:qFormat="1"/>
-    <w:lsdException w:name="heading 8" w:semiHidden="1" w:uiPriority="9" w:unhideWhenUsed="1" w:qFormat="1"/>
-    <w:lsdException w:name="heading 9" w:semiHidden="1" w:uiPriority="9" w:unhideWhenUsed="1" w:qFormat="1"/>
-    <w:lsdException w:name="index 1" w:semiHidden="1" w:unhideWhenUsed="1"/>
-    <w:lsdException w:name="index 2" w:semiHidden="1" w:unhideWhenUsed="1"/>
-    <w:lsdException w:name="index 3" w:semiHidden="1" w:unhideWhenUsed="1"/>
-    <w:lsdException w:name="index 4" w:semiHidden="1" w:unhideWhenUsed="1"/>
-    <w:lsdException w:name="index 5" w:semiHidden="1" w:unhideWhenUsed="1"/>
-    <w:lsdException w:name="index 6" w:semiHidden="1" w:unhideWhenUsed="1"/>
-    <w:lsdException w:name="index 7" w:semiHidden="1" w:unhideWhenUsed="1"/>
-    <w:lsdException w:name="index 8" w:semiHidden="1" w:unhideWhenUsed="1"/>
-    <w:lsdException w:name="index 9" w:semiHidden="1" w:unhideWhenUsed="1"/>
-    <w:lsdException w:name="toc 1" w:semiHidden="1" w:uiPriority="39" w:unhideWhenUsed="1"/>
-    <w:lsdException w:name="toc 2" w:semiHidden="1" w:uiPriority="39" w:unhideWhenUsed="1"/>
-    <w:lsdException w:name="toc 3" w:semiHidden="1" w:uiPriority="39" w:unhideWhenUsed="1"/>
-    <w:lsdException w:name="toc 4" w:semiHidden="1" w:uiPriority="39" w:unhideWhenUsed="1"/>
-    <w:lsdException w:name="toc 5" w:semiHidden="1" w:uiPriority="39" w:unhideWhenUsed="1"/>
-    <w:lsdException w:name="toc 6" w:semiHidden="1" w:uiPriority="39" w:unhideWhenUsed="1"/>
-    <w:lsdException w:name="toc 7" w:semiHidden="1" w:uiPriority="39" w:unhideWhenUsed="1"/>
-    <w:lsdException w:name="toc 8" w:semiHidden="1" w:uiPriority="39" w:unhideWhenUsed="1"/>
-    <w:lsdException w:name="toc 9" w:semiHidden="1" w:uiPriority="39" w:unhideWhenUsed="1"/>
-    <w:lsdException w:name="Normal Indent" w:semiHidden="1" w:unhideWhenUsed="1"/>
-    <w:lsdException w:name="footnote text" w:semiHidden="1" w:unhideWhenUsed="1"/>
-    <w:lsdException w:name="annotation text" w:semiHidden="1" w:unhideWhenUsed="1"/>
-    <w:lsdException w:name="header" w:semiHidden="1" w:unhideWhenUsed="1"/>
-    <w:lsdException w:name="footer" w:semiHidden="1" w:unhideWhenUsed="1"/>
-    <w:lsdException w:name="index heading" w:semiHidden="1" w:unhideWhenUsed="1"/>
-    <w:lsdException w:name="caption" w:semiHidden="1" w:uiPriority="35" w:unhideWhenUsed="1" w:qFormat="1"/>
-    <w:lsdException w:name="table of figures" w:semiHidden="1" w:unhideWhenUsed="1"/>
-    <w:lsdException w:name="envelope address" w:semiHidden="1" w:unhideWhenUsed="1"/>
-    <w:lsdException w:name="envelope return" w:semiHidden="1" w:unhideWhenUsed="1"/>
-    <w:lsdException w:name="footnote reference" w:semiHidden="1" w:unhideWhenUsed="1"/>
-    <w:lsdException w:name="annotation reference" w:semiHidden="1" w:unhideWhenUsed="1"/>
-    <w:lsdException w:name="line number" w:semiHidden="1" w:unhideWhenUsed="1"/>
-    <w:lsdException w:name="page number" w:semiHidden="1" w:unhideWhenUsed="1"/>
-    <w:lsdException w:name="endnote reference" w:semiHidden="1" w:unhideWhenUsed="1"/>
-    <w:lsdException w:name="endnote text" w:semiHidden="1" w:unhideWhenUsed="1"/>
-    <w:lsdException w:name="table of authorities" w:semiHidden="1" w:unhideWhenUsed="1"/>
-    <w:lsdException w:name="macro" w:semiHidden="1" w:unhideWhenUsed="1"/>
-    <w:lsdException w:name="toa heading" w:semiHidden="1" w:unhideWhenUsed="1"/>
-    <w:lsdException w:name="List" w:semiHidden="1" w:unhideWhenUsed="1"/>
-    <w:lsdException w:name="List Bullet" w:semiHidden="1" w:unhideWhenUsed="1"/>
-    <w:lsdException w:name="List Number" w:semiHidden="1" w:unhideWhenUsed="1"/>
-    <w:lsdException w:name="List 2" w:semiHidden="1" w:unhideWhenUsed="1"/>
-    <w:lsdException w:name="List 3" w:semiHidden="1" w:unhideWhenUsed="1"/>
-    <w:lsdException w:name="List 4" w:semiHidden="1" w:unhideWhenUsed="1"/>
-    <w:lsdException w:name="List 5" w:semiHidden="1" w:unhideWhenUsed="1"/>
-    <w:lsdException w:name="List Bullet 2" w:semiHidden="1" w:unhideWhenUsed="1"/>
-    <w:lsdException w:name="List Bullet 3" w:semiHidden="1" w:unhideWhenUsed="1"/>
-    <w:lsdException w:name="List Bullet 4" w:semiHidden="1" w:unhideWhenUsed="1"/>
-    <w:lsdException w:name="List Bullet 5" w:semiHidden="1" w:unhideWhenUsed="1"/>
-    <w:lsdException w:name="List Number 2" w:semiHidden="1" w:unhideWhenUsed="1"/>
-    <w:lsdException w:name="List Number 3" w:semiHidden="1" w:unhideWhenUsed="1"/>
-    <w:lsdException w:name="List Number 4" w:semiHidden="1" w:unhideWhenUsed="1"/>
-    <w:lsdException w:name="List Number 5" w:semiHidden="1" w:unhideWhenUsed="1"/>
-    <w:lsdException w:name="Title" w:uiPriority="10" w:qFormat="1"/>
-    <w:lsdException w:name="Closing" w:semiHidden="1" w:unhideWhenUsed="1"/>
-    <w:lsdException w:name="Signature" w:semiHidden="1" w:unhideWhenUsed="1"/>
-    <w:lsdException w:name="Default Paragraph Font" w:semiHidden="1" w:uiPriority="1" w:unhideWhenUsed="1"/>
-    <w:lsdException w:name="Body Text" w:semiHidden="1" w:unhideWhenUsed="1"/>
-    <w:lsdException w:name="Body Text Indent" w:semiHidden="1" w:unhideWhenUsed="1"/>
-    <w:lsdException w:name="List Continue" w:semiHidden="1" w:unhideWhenUsed="1"/>
-    <w:lsdException w:name="List Continue 2" w:semiHidden="1" w:unhideWhenUsed="1"/>
-    <w:lsdException w:name="List Continue 3" w:semiHidden="1" w:unhideWhenUsed="1"/>
-    <w:lsdException w:name="List Continue 4" w:semiHidden="1" w:unhideWhenUsed="1"/>
-    <w:lsdException w:name="List Continue 5" w:semiHidden="1" w:unhideWhenUsed="1"/>
-    <w:lsdException w:name="Message Header" w:semiHidden="1" w:unhideWhenUsed="1"/>
-    <w:lsdException w:name="Subtitle" w:uiPriority="11" w:qFormat="1"/>
-    <w:lsdException w:name="Salutation" w:semiHidden="1" w:unhideWhenUsed="1"/>
-    <w:lsdException w:name="Date" w:semiHidden="1" w:unhideWhenUsed="1"/>
-    <w:lsdException w:name="Body Text First Indent" w:semiHidden="1" w:unhideWhenUsed="1"/>
-    <w:lsdException w:name="Body Text First Indent 2" w:semiHidden="1" w:unhideWhenUsed="1"/>
-    <w:lsdException w:name="Note Heading" w:semiHidden="1" w:unhideWhenUsed="1"/>
-    <w:lsdException w:name="Body Text 2" w:semiHidden="1" w:unhideWhenUsed="1"/>
-    <w:lsdException w:name="Body Text 3" w:semiHidden="1" w:unhideWhenUsed="1"/>
-    <w:lsdException w:name="Body Text Indent 2" w:semiHidden="1" w:unhideWhenUsed="1"/>
-    <w:lsdException w:name="Body Text Indent 3" w:semiHidden="1" w:unhideWhenUsed="1"/>
-    <w:lsdException w:name="Block Text" w:semiHidden="1" w:unhideWhenUsed="1"/>
-    <w:lsdException w:name="Hyperlink" w:semiHidden="1" w:unhideWhenUsed="1"/>
-    <w:lsdException w:name="FollowedHyperlink" w:semiHidden="1" w:unhideWhenUsed="1"/>
-    <w:lsdException w:name="Strong" w:uiPriority="22" w:qFormat="1"/>
-    <w:lsdException w:name="Emphasis" w:uiPriority="20" w:qFormat="1"/>
-    <w:lsdException w:name="Document Map" w:semiHidden="1" w:unhideWhenUsed="1"/>
-    <w:lsdException w:name="Plain Text" w:semiHidden="1" w:unhideWhenUsed="1"/>
-    <w:lsdException w:name="E-mail Signature" w:semiHidden="1" w:unhideWhenUsed="1"/>
-    <w:lsdException w:name="HTML Top of Form" w:semiHidden="1" w:unhideWhenUsed="1"/>
-    <w:lsdException w:name="HTML Bottom of Form" w:semiHidden="1" w:unhideWhenUsed="1"/>
-    <w:lsdException w:name="Normal (Web)" w:semiHidden="1" w:unhideWhenUsed="1"/>
-    <w:lsdException w:name="HTML Acronym" w:semiHidden="1" w:unhideWhenUsed="1"/>
-    <w:lsdException w:name="HTML Address" w:semiHidden="1" w:unhideWhenUsed="1"/>
-    <w:lsdException w:name="HTML Cite" w:semiHidden="1" w:unhideWhenUsed="1"/>
-    <w:lsdException w:name="HTML Code" w:semiHidden="1" w:unhideWhenUsed="1"/>
-    <w:lsdException w:name="HTML Definition" w:semiHidden="1" w:unhideWhenUsed="1"/>
-    <w:lsdException w:name="HTML Keyboard" w:semiHidden="1" w:unhideWhenUsed="1"/>
-    <w:lsdException w:name="HTML Preformatted" w:semiHidden="1" w:unhideWhenUsed="1"/>
-    <w:lsdException w:name="HTML Sample" w:semiHidden="1" w:unhideWhenUsed="1"/>
-    <w:lsdException w:name="HTML Typewriter" w:semiHidden="1" w:unhideWhenUsed="1"/>
-    <w:lsdException w:name="HTML Variable" w:semiHidden="1" w:unhideWhenUsed="1"/>
-    <w:lsdException w:name="Normal Table" w:semiHidden="1" w:unhideWhenUsed="1"/>
-    <w:lsdException w:name="annotation subject" w:semiHidden="1" w:unhideWhenUsed="1"/>
-    <w:lsdException w:name="No List" w:semiHidden="1" w:unhideWhenUsed="1"/>
-    <w:lsdException w:name="Outline List 1" w:semiHidden="1" w:unhideWhenUsed="1"/>
-    <w:lsdException w:name="Outline List 2" w:semiHidden="1" w:unhideWhenUsed="1"/>
-    <w:lsdException w:name="Outline List 3" w:semiHidden="1" w:unhideWhenUsed="1"/>
-    <w:lsdException w:name="Table Simple 1" w:semiHidden="1" w:unhideWhenUsed="1"/>
-    <w:lsdException w:name="Table Simple 2" w:semiHidden="1" w:unhideWhenUsed="1"/>
-    <w:lsdException w:name="Table Simple 3" w:semiHidden="1" w:unhideWhenUsed="1"/>
-    <w:lsdException w:name="Table Classic 1" w:semiHidden="1" w:unhideWhenUsed="1"/>
-    <w:lsdException w:name="Table Classic 2" w:semiHidden="1" w:unhideWhenUsed="1"/>
-    <w:lsdException w:name="Table Classic 3" w:semiHidden="1" w:unhideWhenUsed="1"/>
-    <w:lsdException w:name="Table Classic 4" w:semiHidden="1" w:unhideWhenUsed="1"/>
-    <w:lsdException w:name="Table Colorful 1" w:semiHidden="1" w:unhideWhenUsed="1"/>
-    <w:lsdException w:name="Table Colorful 2" w:semiHidden="1" w:unhideWhenUsed="1"/>
-    <w:lsdException w:name="Table Colorful 3" w:semiHidden="1" w:unhideWhenUsed="1"/>
-    <w:lsdException w:name="Table Columns 1" w:semiHidden="1" w:unhideWhenUsed="1"/>
-    <w:lsdException w:name="Table Columns 2" w:semiHidden="1" w:unhideWhenUsed="1"/>
-    <w:lsdException w:name="Table Columns 3" w:semiHidden="1" w:unhideWhenUsed="1"/>
-    <w:lsdException w:name="Table Columns 4" w:semiHidden="1" w:unhideWhenUsed="1"/>
-    <w:lsdException w:name="Table Columns 5" w:semiHidden="1" w:unhideWhenUsed="1"/>
-    <w:lsdException w:name="Table Grid 1" w:semiHidden="1" w:unhideWhenUsed="1"/>
-    <w:lsdException w:name="Table Grid 2" w:semiHidden="1" w:unhideWhenUsed="1"/>
-    <w:lsdException w:name="Table Grid 3" w:semiHidden="1" w:unhideWhenUsed="1"/>
-    <w:lsdException w:name="Table Grid 4" w:semiHidden="1" w:unhideWhenUsed="1"/>
-    <w:lsdException w:name="Table Grid 5" w:semiHidden="1" w:unhideWhenUsed="1"/>
-    <w:lsdException w:name="Table Grid 6" w:semiHidden="1" w:unhideWhenUsed="1"/>
-    <w:lsdException w:name="Table Grid 7" w:semiHidden="1" w:unhideWhenUsed="1"/>
-    <w:lsdException w:name="Table Grid 8" w:semiHidden="1" w:unhideWhenUsed="1"/>
-    <w:lsdException w:name="Table List 1" w:semiHidden="1" w:unhideWhenUsed="1"/>
-    <w:lsdException w:name="Table List 2" w:semiHidden="1" w:unhideWhenUsed="1"/>
-    <w:lsdException w:name="Table List 3" w:semiHidden="1" w:unhideWhenUsed="1"/>
-    <w:lsdException w:name="Table List 4" w:semiHidden="1" w:unhideWhenUsed="1"/>
-    <w:lsdException w:name="Table List 5" w:semiHidden="1" w:unhideWhenUsed="1"/>
-    <w:lsdException w:name="Table List 6" w:semiHidden="1" w:unhideWhenUsed="1"/>
-    <w:lsdException w:name="Table List 7" w:semiHidden="1" w:unhideWhenUsed="1"/>
-    <w:lsdException w:name="Table List 8" w:semiHidden="1" w:unhideWhenUsed="1"/>
-    <w:lsdException w:name="Table 3D effects 1" w:semiHidden="1" w:unhideWhenUsed="1"/>
-    <w:lsdException w:name="Table 3D effects 2" w:semiHidden="1" w:unhideWhenUsed="1"/>
-    <w:lsdException w:name="Table 3D effects 3" w:semiHidden="1" w:unhideWhenUsed="1"/>
-    <w:lsdException w:name="Table Contemporary" w:semiHidden="1" w:unhideWhenUsed="1"/>
-    <w:lsdException w:name="Table Elegant" w:semiHidden="1" w:unhideWhenUsed="1"/>
-    <w:lsdException w:name="Table Professional" w:semiHidden="1" w:unhideWhenUsed="1"/>
-    <w:lsdException w:name="Table Subtle 1" w:semiHidden="1" w:unhideWhenUsed="1"/>
-    <w:lsdException w:name="Table Subtle 2" w:semiHidden="1" w:unhideWhenUsed="1"/>
-    <w:lsdException w:name="Table Web 1" w:semiHidden="1" w:unhideWhenUsed="1"/>
-    <w:lsdException w:name="Table Web 2" w:semiHidden="1" w:unhideWhenUsed="1"/>
-    <w:lsdException w:name="Table Web 3" w:semiHidden="1" w:unhideWhenUsed="1"/>
-    <w:lsdException w:name="Balloon Text" w:semiHidden="1" w:unhideWhenUsed="1"/>
-    <w:lsdException w:name="Table Grid" w:uiPriority="59"/>
-    <w:lsdException w:name="Table Theme" w:semiHidden="1" w:unhideWhenUsed="1"/>
-    <w:lsdException w:name="Placeholder Text" w:semiHidden="1"/>
-    <w:lsdException w:name="No Spacing" w:uiPriority="1" w:qFormat="1"/>
-    <w:lsdException w:name="Light Shading" w:uiPriority="60"/>
-    <w:lsdException w:name="Light List" w:uiPriority="61"/>
-    <w:lsdException w:name="Light Grid" w:uiPriority="62"/>
-    <w:lsdException w:name="Medium Shading 1" w:uiPriority="63"/>
-    <w:lsdException w:name="Medium Shading 2" w:uiPriority="64"/>
-    <w:lsdException w:name="Medium List 1" w:uiPriority="65"/>
-    <w:lsdException w:name="Medium List 2" w:uiPriority="66"/>
-    <w:lsdException w:name="Medium Grid 1" w:uiPriority="67"/>
-    <w:lsdException w:name="Medium Grid 2" w:uiPriority="68"/>
-    <w:lsdException w:name="Medium Grid 3" w:uiPriority="69"/>
-    <w:lsdException w:name="Dark List" w:uiPriority="70"/>
-    <w:lsdException w:name="Colorful Shading" w:uiPriority="71"/>
-    <w:lsdException w:name="Colorful List" w:uiPriority="72"/>
-    <w:lsdException w:name="Colorful Grid" w:uiPriority="73"/>
-    <w:lsdException w:name="Light Shading Accent 1" w:uiPriority="60"/>
-    <w:lsdException w:name="Light List Accent 1" w:uiPriority="61"/>
-    <w:lsdException w:name="Light Grid Accent 1" w:uiPriority="62"/>
-    <w:lsdException w:name="Medium Shading 1 Accent 1" w:uiPriority="63"/>
-    <w:lsdException w:name="Medium Shading 2 Accent 1" w:uiPriority="64"/>
-    <w:lsdException w:name="Medium List 1 Accent 1" w:uiPriority="65"/>
-    <w:lsdException w:name="Revision" w:semiHidden="1"/>
-    <w:lsdException w:name="List Paragraph" w:uiPriority="34" w:qFormat="1"/>
-    <w:lsdException w:name="Quote" w:uiPriority="29" w:qFormat="1"/>
-    <w:lsdException w:name="Intense Quote" w:uiPriority="30" w:qFormat="1"/>
-    <w:lsdException w:name="Medium List 2 Accent 1" w:uiPriority="66"/>
-    <w:lsdException w:name="Medium Grid 1 Accent 1" w:uiPriority="67"/>
-    <w:lsdException w:name="Medium Grid 2 Accent 1" w:uiPriority="68"/>
-    <w:lsdException w:name="Medium Grid 3 Accent 1" w:uiPriority="69"/>
-    <w:lsdException w:name="Dark List Accent 1" w:uiPriority="70"/>
-    <w:lsdException w:name="Colorful Shading Accent 1" w:uiPriority="71"/>
-    <w:lsdException w:name="Colorful List Accent 1" w:uiPriority="72"/>
-    <w:lsdException w:name="Colorful Grid Accent 1" w:uiPriority="73"/>
-    <w:lsdException w:name="Light Shading Accent 2" w:uiPriority="60"/>
-    <w:lsdException w:name="Light List Accent 2" w:uiPriority="61"/>
-    <w:lsdException w:name="Light Grid Accent 2" w:uiPriority="62"/>
-    <w:lsdException w:name="Medium Shading 1 Accent 2" w:uiPriority="63"/>
-    <w:lsdException w:name="Medium Shading 2 Accent 2" w:uiPriority="64"/>
-    <w:lsdException w:name="Medium List 1 Accent 2" w:uiPriority="65"/>
-    <w:lsdException w:name="Medium List 2 Accent 2" w:uiPriority="66"/>
-    <w:lsdException w:name="Medium Grid 1 Accent 2" w:uiPriority="67"/>
-    <w:lsdException w:name="Medium Grid 2 Accent 2" w:uiPriority="68"/>
-    <w:lsdException w:name="Medium Grid 3 Accent 2" w:uiPriority="69"/>
-    <w:lsdException w:name="Dark List Accent 2" w:uiPriority="70"/>
-    <w:lsdException w:name="Colorful Shading Accent 2" w:uiPriority="71"/>
-    <w:lsdException w:name="Colorful List Accent 2" w:uiPriority="72"/>
-    <w:lsdException w:name="Colorful Grid Accent 2" w:uiPriority="73"/>
-    <w:lsdException w:name="Light Shading Accent 3" w:uiPriority="60"/>
-    <w:lsdException w:name="Light List Accent 3" w:uiPriority="61"/>
-    <w:lsdException w:name="Light Grid Accent 3" w:uiPriority="62"/>
-    <w:lsdException w:name="Medium Shading 1 Accent 3" w:uiPriority="63"/>
-    <w:lsdException w:name="Medium Shading 2 Accent 3" w:uiPriority="64"/>
-    <w:lsdException w:name="Medium List 1 Accent 3" w:uiPriority="65"/>
-    <w:lsdException w:name="Medium List 2 Accent 3" w:uiPriority="66"/>
-    <w:lsdException w:name="Medium Grid 1 Accent 3" w:uiPriority="67"/>
-    <w:lsdException w:name="Medium Grid 2 Accent 3" w:uiPriority="68"/>
-    <w:lsdException w:name="Medium Grid 3 Accent 3" w:uiPriority="69"/>
-    <w:lsdException w:name="Dark List Accent 3" w:uiPriority="70"/>
-    <w:lsdException w:name="Colorful Shading Accent 3" w:uiPriority="71"/>
-    <w:lsdException w:name="Colorful List Accent 3" w:uiPriority="72"/>
-    <w:lsdException w:name="Colorful Grid Accent 3" w:uiPriority="73"/>
-    <w:lsdException w:name="Light Shading Accent 4" w:uiPriority="60"/>
-    <w:lsdException w:name="Light List Accent 4" w:uiPriority="61"/>
-    <w:lsdException w:name="Light Grid Accent 4" w:uiPriority="62"/>
-    <w:lsdException w:name="Medium Shading 1 Accent 4" w:uiPriority="63"/>
-    <w:lsdException w:name="Medium Shading 2 Accent 4" w:uiPriority="64"/>
-    <w:lsdException w:name="Medium List 1 Accent 4" w:uiPriority="65"/>
-    <w:lsdException w:name="Medium List 2 Accent 4" w:uiPriority="66"/>
-    <w:lsdException w:name="Medium Grid 1 Accent 4" w:uiPriority="67"/>
-    <w:lsdException w:name="Medium Grid 2 Accent 4" w:uiPriority="68"/>
-    <w:lsdException w:name="Medium Grid 3 Accent 4" w:uiPriority="69"/>
-    <w:lsdException w:name="Dark List Accent 4" w:uiPriority="70"/>
-    <w:lsdException w:name="Colorful Shading Accent 4" w:uiPriority="71"/>
-    <w:lsdException w:name="Colorful List Accent 4" w:uiPriority="72"/>
-    <w:lsdException w:name="Colorful Grid Accent 4" w:uiPriority="73"/>
-    <w:lsdException w:name="Light Shading Accent 5" w:uiPriority="60"/>
-    <w:lsdException w:name="Light List Accent 5" w:uiPriority="61"/>
-    <w:lsdException w:name="Light Grid Accent 5" w:uiPriority="62"/>
-    <w:lsdException w:name="Medium Shading 1 Accent 5" w:uiPriority="63"/>
-    <w:lsdException w:name="Medium Shading 2 Accent 5" w:uiPriority="64"/>
-    <w:lsdException w:name="Medium List 1 Accent 5" w:uiPriority="65"/>
-    <w:lsdException w:name="Medium List 2 Accent 5" w:uiPriority="66"/>
-    <w:lsdException w:name="Medium Grid 1 Accent 5" w:uiPriority="67"/>
-    <w:lsdException w:name="Medium Grid 2 Accent 5" w:uiPriority="68"/>
-    <w:lsdException w:name="Medium Grid 3 Accent 5" w:uiPriority="69"/>
-    <w:lsdException w:name="Dark List Accent 5" w:uiPriority="70"/>
-    <w:lsdException w:name="Colorful Shading Accent 5" w:uiPriority="71"/>
-    <w:lsdException w:name="Colorful List Accent 5" w:uiPriority="72"/>
-    <w:lsdException w:name="Colorful Grid Accent 5" w:uiPriority="73"/>
-    <w:lsdException w:name="Light Shading Accent 6" w:uiPriority="60"/>
-    <w:lsdException w:name="Light List Accent 6" w:uiPriority="61"/>
-    <w:lsdException w:name="Light Grid Accent 6" w:uiPriority="62"/>
-    <w:lsdException w:name="Medium Shading 1 Accent 6" w:uiPriority="63"/>
-    <w:lsdException w:name="Medium Shading 2 Accent 6" w:uiPriority="64"/>
-    <w:lsdException w:name="Medium List 1 Accent 6" w:uiPriority="65"/>
-    <w:lsdException w:name="Medium List 2 Accent 6" w:uiPriority="66"/>
-    <w:lsdException w:name="Medium Grid 1 Accent 6" w:uiPriority="67"/>
-    <w:lsdException w:name="Medium Grid 2 Accent 6" w:uiPriority="68"/>
-    <w:lsdException w:name="Medium Grid 3 Accent 6" w:uiPriority="69"/>
-    <w:lsdException w:name="Dark List Accent 6" w:uiPriority="70"/>
-    <w:lsdException w:name="Colorful Shading Accent 6" w:uiPriority="71"/>
-    <w:lsdException w:name="Colorful List Accent 6" w:uiPriority="72"/>
-    <w:lsdException w:name="Colorful Grid Accent 6" w:uiPriority="73"/>
-    <w:lsdException w:name="Subtle Emphasis" w:uiPriority="19" w:qFormat="1"/>
-    <w:lsdException w:name="Intense Emphasis" w:uiPriority="21" w:qFormat="1"/>
-    <w:lsdException w:name="Subtle Reference" w:uiPriority="31" w:qFormat="1"/>
-    <w:lsdException w:name="Intense Reference" w:uiPriority="32" w:qFormat="1"/>
-    <w:lsdException w:name="Book Title" w:uiPriority="33" w:qFormat="1"/>
-    <w:lsdException w:name="Bibliography" w:semiHidden="1" w:uiPriority="37" w:unhideWhenUsed="1"/>
-    <w:lsdException w:name="TOC Heading" w:semiHidden="1" w:uiPriority="39" w:unhideWhenUsed="1" w:qFormat="1"/>
-    <w:lsdException w:name="Plain Table 1" w:uiPriority="41"/>
-    <w:lsdException w:name="Plain Table 2" w:uiPriority="42"/>
-    <w:lsdException w:name="Plain Table 3" w:uiPriority="43"/>
-    <w:lsdException w:name="Plain Table 4" w:uiPriority="44"/>
-    <w:lsdException w:name="Plain Table 5" w:uiPriority="45"/>
-    <w:lsdException w:name="Grid Table Light" w:uiPriority="40"/>
-    <w:lsdException w:name="Grid Table 1 Light" w:uiPriority="46"/>
-    <w:lsdException w:name="Grid Table 2" w:uiPriority="47"/>
-    <w:lsdException w:name="Grid Table 3" w:uiPriority="48"/>
-    <w:lsdException w:name="Grid Table 4" w:uiPriority="49"/>
-    <w:lsdException w:name="Grid Table 5 Dark" w:uiPriority="50"/>
-    <w:lsdException w:name="Grid Table 6 Colorful" w:uiPriority="51"/>
-    <w:lsdException w:name="Grid Table 7 Colorful" w:uiPriority="52"/>
-    <w:lsdException w:name="Grid Table 1 Light Accent 1" w:uiPriority="46"/>
-    <w:lsdException w:name="Grid Table 2 Accent 1" w:uiPriority="47"/>
-    <w:lsdException w:name="Grid Table 3 Accent 1" w:uiPriority="48"/>
-    <w:lsdException w:name="Grid Table 4 Accent 1" w:uiPriority="49"/>
-    <w:lsdException w:name="Grid Table 5 Dark Accent 1" w:uiPriority="50"/>
-    <w:lsdException w:name="Grid Table 6 Colorful Accent 1" w:uiPriority="51"/>
-    <w:lsdException w:name="Grid Table 7 Colorful Accent 1" w:uiPriority="52"/>
-    <w:lsdException w:name="Grid Table 1 Light Accent 2" w:uiPriority="46"/>
-    <w:lsdException w:name="Grid Table 2 Accent 2" w:uiPriority="47"/>
-    <w:lsdException w:name="Grid Table 3 Accent 2" w:uiPriority="48"/>
-    <w:lsdException w:name="Grid Table 4 Accent 2" w:uiPriority="49"/>
-    <w:lsdException w:name="Grid Table 5 Dark Accent 2" w:uiPriority="50"/>
-    <w:lsdException w:name="Grid Table 6 Colorful Accent 2" w:uiPriority="51"/>
-    <w:lsdException w:name="Grid Table 7 Colorful Accent 2" w:uiPriority="52"/>
-    <w:lsdException w:name="Grid Table 1 Light Accent 3" w:uiPriority="46"/>
-    <w:lsdException w:name="Grid Table 2 Accent 3" w:uiPriority="47"/>
-    <w:lsdException w:name="Grid Table 3 Accent 3" w:uiPriority="48"/>
-    <w:lsdException w:name="Grid Table 4 Accent 3" w:uiPriority="49"/>
-    <w:lsdException w:name="Grid Table 5 Dark Accent 3" w:uiPriority="50"/>
-    <w:lsdException w:name="Grid Table 6 Colorful Accent 3" w:uiPriority="51"/>
-    <w:lsdException w:name="Grid Table 7 Colorful Accent 3" w:uiPriority="52"/>
-    <w:lsdException w:name="Grid Table 1 Light Accent 4" w:uiPriority="46"/>
-    <w:lsdException w:name="Grid Table 2 Accent 4" w:uiPriority="47"/>
-    <w:lsdException w:name="Grid Table 3 Accent 4" w:uiPriority="48"/>
-    <w:lsdException w:name="Grid Table 4 Accent 4" w:uiPriority="49"/>
-    <w:lsdException w:name="Grid Table 5 Dark Accent 4" w:uiPriority="50"/>
-    <w:lsdException w:name="Grid Table 6 Colorful Accent 4" w:uiPriority="51"/>
-    <w:lsdException w:name="Grid Table 7 Colorful Accent 4" w:uiPriority="52"/>
-    <w:lsdException w:name="Grid Table 1 Light Accent 5" w:uiPriority="46"/>
-    <w:lsdException w:name="Grid Table 2 Accent 5" w:uiPriority="47"/>
-    <w:lsdException w:name="Grid Table 3 Accent 5" w:uiPriority="48"/>
-    <w:lsdException w:name="Grid Table 4 Accent 5" w:uiPriority="49"/>
-    <w:lsdException w:name="Grid Table 5 Dark Accent 5" w:uiPriority="50"/>
-    <w:lsdException w:name="Grid Table 6 Colorful Accent 5" w:uiPriority="51"/>
-    <w:lsdException w:name="Grid Table 7 Colorful Accent 5" w:uiPriority="52"/>
-    <w:lsdException w:name="Grid Table 1 Light Accent 6" w:uiPriority="46"/>
-    <w:lsdException w:name="Grid Table 2 Accent 6" w:uiPriority="47"/>
-    <w:lsdException w:name="Grid Table 3 Accent 6" w:uiPriority="48"/>
-    <w:lsdException w:name="Grid Table 4 Accent 6" w:uiPriority="49"/>
-    <w:lsdException w:name="Grid Table 5 Dark Accent 6" w:uiPriority="50"/>
-    <w:lsdException w:name="Grid Table 6 Colorful Accent 6" w:uiPriority="51"/>
-    <w:lsdException w:name="Grid Table 7 Colorful Accent 6" w:uiPriority="52"/>
-    <w:lsdException w:name="List Table 1 Light" w:uiPriority="46"/>
-    <w:lsdException w:name="List Table 2" w:uiPriority="47"/>
-    <w:lsdException w:name="List Table 3" w:uiPriority="48"/>
-    <w:lsdException w:name="List Table 4" w:uiPriority="49"/>
-    <w:lsdException w:name="List Table 5 Dark" w:uiPriority="50"/>
-    <w:lsdException w:name="List Table 6 Colorful" w:uiPriority="51"/>
-    <w:lsdException w:name="List Table 7 Colorful" w:uiPriority="52"/>
-    <w:lsdException w:name="List Table 1 Light Accent 1" w:uiPriority="46"/>
-    <w:lsdException w:name="List Table 2 Accent 1" w:uiPriority="47"/>
-    <w:lsdException w:name="List Table 3 Accent 1" w:uiPriority="48"/>
-    <w:lsdException w:name="List Table 4 Accent 1" w:uiPriority="49"/>
-    <w:lsdException w:name="List Table 5 Dark Accent 1" w:uiPriority="50"/>
-    <w:lsdException w:name="List Table 6 Colorful Accent 1" w:uiPriority="51"/>
-    <w:lsdException w:name="List Table 7 Colorful Accent 1" w:uiPriority="52"/>
-    <w:lsdException w:name="List Table 1 Light Accent 2" w:uiPriority="46"/>
-    <w:lsdException w:name="List Table 2 Accent 2" w:uiPriority="47"/>
-    <w:lsdException w:name="List Table 3 Accent 2" w:uiPriority="48"/>
-    <w:lsdException w:name="List Table 4 Accent 2" w:uiPriority="49"/>
-    <w:lsdException w:name="List Table 5 Dark Accent 2" w:uiPriority="50"/>
-    <w:lsdException w:name="List Table 6 Colorful Accent 2" w:uiPriority="51"/>
-    <w:lsdException w:name="List Table 7 Colorful Accent 2" w:uiPriority="52"/>
-    <w:lsdException w:name="List Table 1 Light Accent 3" w:uiPriority="46"/>
-    <w:lsdException w:name="List Table 2 Accent 3" w:uiPriority="47"/>
-    <w:lsdException w:name="List Table 3 Accent 3" w:uiPriority="48"/>
-    <w:lsdException w:name="List Table 4 Accent 3" w:uiPriority="49"/>
-    <w:lsdException w:name="List Table 5 Dark Accent 3" w:uiPriority="50"/>
-    <w:lsdException w:name="List Table 6 Colorful Accent 3" w:uiPriority="51"/>
-    <w:lsdException w:name="List Table 7 Colorful Accent 3" w:uiPriority="52"/>
-    <w:lsdException w:name="List Table 1 Light Accent 4" w:uiPriority="46"/>
-    <w:lsdException w:name="List Table 2 Accent 4" w:uiPriority="47"/>
-    <w:lsdException w:name="List Table 3 Accent 4" w:uiPriority="48"/>
-    <w:lsdException w:name="List Table 4 Accent 4" w:uiPriority="49"/>
-    <w:lsdException w:name="List Table 5 Dark Accent 4" w:uiPriority="50"/>
-    <w:lsdException w:name="List Table 6 Colorful Accent 4" w:uiPriority="51"/>
-    <w:lsdException w:name="List Table 7 Colorful Accent 4" w:uiPriority="52"/>
-    <w:lsdException w:name="List Table 1 Light Accent 5" w:uiPriority="46"/>
-    <w:lsdException w:name="List Table 2 Accent 5" w:uiPriority="47"/>
-    <w:lsdException w:name="List Table 3 Accent 5" w:uiPriority="48"/>
-    <w:lsdException w:name="List Table 4 Accent 5" w:uiPriority="49"/>
-    <w:lsdException w:name="List Table 5 Dark Accent 5" w:uiPriority="50"/>
-    <w:lsdException w:name="List Table 6 Colorful Accent 5" w:uiPriority="51"/>
-    <w:lsdException w:name="List Table 7 Colorful Accent 5" w:uiPriority="52"/>
-    <w:lsdException w:name="List Table 1 Light Accent 6" w:uiPriority="46"/>
-    <w:lsdException w:name="List Table 2 Accent 6" w:uiPriority="47"/>
-    <w:lsdException w:name="List Table 3 Accent 6" w:uiPriority="48"/>
-    <w:lsdException w:name="List Table 4 Accent 6" w:uiPriority="49"/>
-    <w:lsdException w:name="List Table 5 Dark Accent 6" w:uiPriority="50"/>
-    <w:lsdException w:name="List Table 6 Colorful Accent 6" w:uiPriority="51"/>
-    <w:lsdException w:name="List Table 7 Colorful Accent 6" w:uiPriority="52"/>
-    <w:lsdException w:name="Mention" w:semiHidden="1" w:unhideWhenUsed="1"/>
-    <w:lsdException w:name="Smart Hyperlink" w:semiHidden="1" w:unhideWhenUsed="1"/>
+  <w:latentStyles w:defLockedState="0" w:defUIPriority="99" w:defSemiHidden="1" w:defUnhideWhenUsed="1" w:defQFormat="0" w:count="276">
+    <w:lsdException w:name="Normal" w:semiHidden="0" w:uiPriority="0" w:unhideWhenUsed="0" w:qFormat="1"/>
+    <w:lsdException w:name="heading 1" w:semiHidden="0" w:uiPriority="9" w:unhideWhenUsed="0" w:qFormat="1"/>
+    <w:lsdException w:name="heading 2" w:uiPriority="9" w:qFormat="1"/>
+    <w:lsdException w:name="heading 3" w:uiPriority="9" w:qFormat="1"/>
+    <w:lsdException w:name="heading 4" w:uiPriority="9" w:qFormat="1"/>
+    <w:lsdException w:name="heading 5" w:uiPriority="9" w:qFormat="1"/>
+    <w:lsdException w:name="heading 6" w:uiPriority="9" w:qFormat="1"/>
+    <w:lsdException w:name="heading 7" w:uiPriority="9" w:qFormat="1"/>
+    <w:lsdException w:name="heading 8" w:uiPriority="9" w:qFormat="1"/>
+    <w:lsdException w:name="heading 9" w:uiPriority="9" w:qFormat="1"/>
+    <w:lsdException w:name="toc 1" w:uiPriority="39"/>
+    <w:lsdException w:name="toc 2" w:uiPriority="39"/>
+    <w:lsdException w:name="toc 3" w:uiPriority="39"/>
+    <w:lsdException w:name="toc 4" w:uiPriority="39"/>
+    <w:lsdException w:name="toc 5" w:uiPriority="39"/>
+    <w:lsdException w:name="toc 6" w:uiPriority="39"/>
+    <w:lsdException w:name="toc 7" w:uiPriority="39"/>
+    <w:lsdException w:name="toc 8" w:uiPriority="39"/>
+    <w:lsdException w:name="toc 9" w:uiPriority="39"/>
+    <w:lsdException w:name="caption" w:uiPriority="35" w:qFormat="1"/>
+    <w:lsdException w:name="Title" w:semiHidden="0" w:uiPriority="10" w:unhideWhenUsed="0" w:qFormat="1"/>
+    <w:lsdException w:name="Default Paragraph Font" w:uiPriority="1"/>
+    <w:lsdException w:name="Subtitle" w:semiHidden="0" w:uiPriority="11" w:unhideWhenUsed="0" w:qFormat="1"/>
+    <w:lsdException w:name="Strong" w:semiHidden="0" w:uiPriority="22" w:unhideWhenUsed="0" w:qFormat="1"/>
+    <w:lsdException w:name="Emphasis" w:semiHidden="0" w:uiPriority="20" w:unhideWhenUsed="0" w:qFormat="1"/>
+    <w:lsdException w:name="Table Grid" w:semiHidden="0" w:uiPriority="59" w:unhideWhenUsed="0"/>
+    <w:lsdException w:name="Note Level 1" w:semiHidden="0" w:unhideWhenUsed="0"/>
+    <w:lsdException w:name="Note Level 2" w:semiHidden="0" w:unhideWhenUsed="0"/>
+    <w:lsdException w:name="Note Level 3" w:semiHidden="0" w:unhideWhenUsed="0"/>
+    <w:lsdException w:name="Note Level 4" w:semiHidden="0" w:unhideWhenUsed="0"/>
+    <w:lsdException w:name="Note Level 5" w:semiHidden="0" w:unhideWhenUsed="0"/>
+    <w:lsdException w:name="Note Level 6" w:semiHidden="0" w:unhideWhenUsed="0"/>
+    <w:lsdException w:name="Note Level 7" w:semiHidden="0" w:unhideWhenUsed="0"/>
+    <w:lsdException w:name="Note Level 8" w:semiHidden="0" w:unhideWhenUsed="0"/>
+    <w:lsdException w:name="Note Level 9" w:semiHidden="0" w:unhideWhenUsed="0"/>
+    <w:lsdException w:name="Placeholder Text" w:unhideWhenUsed="0"/>
+    <w:lsdException w:name="No Spacing" w:semiHidden="0" w:uiPriority="1" w:unhideWhenUsed="0" w:qFormat="1"/>
+    <w:lsdException w:name="Light Shading" w:semiHidden="0" w:uiPriority="60" w:unhideWhenUsed="0"/>
+    <w:lsdException w:name="Light List" w:semiHidden="0" w:uiPriority="61" w:unhideWhenUsed="0"/>
+    <w:lsdException w:name="Light Grid" w:semiHidden="0" w:uiPriority="62" w:unhideWhenUsed="0"/>
+    <w:lsdException w:name="Medium Shading 1" w:semiHidden="0" w:uiPriority="63" w:unhideWhenUsed="0"/>
+    <w:lsdException w:name="Medium Shading 2" w:semiHidden="0" w:uiPriority="64" w:unhideWhenUsed="0"/>
+    <w:lsdException w:name="Medium List 1" w:semiHidden="0" w:uiPriority="65" w:unhideWhenUsed="0"/>
+    <w:lsdException w:name="Medium List 2" w:semiHidden="0" w:uiPriority="66" w:unhideWhenUsed="0"/>
+    <w:lsdException w:name="Medium Grid 1" w:semiHidden="0" w:uiPriority="67" w:unhideWhenUsed="0"/>
+    <w:lsdException w:name="Medium Grid 2" w:semiHidden="0" w:uiPriority="68" w:unhideWhenUsed="0"/>
+    <w:lsdException w:name="Medium Grid 3" w:semiHidden="0" w:uiPriority="69" w:unhideWhenUsed="0"/>
+    <w:lsdException w:name="Dark List" w:semiHidden="0" w:uiPriority="70" w:unhideWhenUsed="0"/>
+    <w:lsdException w:name="Colorful Shading" w:semiHidden="0" w:uiPriority="71" w:unhideWhenUsed="0"/>
+    <w:lsdException w:name="Colorful List" w:semiHidden="0" w:uiPriority="72" w:unhideWhenUsed="0"/>
+    <w:lsdException w:name="Colorful Grid" w:semiHidden="0" w:uiPriority="73" w:unhideWhenUsed="0"/>
+    <w:lsdException w:name="Light Shading Accent 1" w:semiHidden="0" w:uiPriority="60" w:unhideWhenUsed="0"/>
+    <w:lsdException w:name="Light List Accent 1" w:semiHidden="0" w:uiPriority="61" w:unhideWhenUsed="0"/>
+    <w:lsdException w:name="Light Grid Accent 1" w:semiHidden="0" w:uiPriority="62" w:unhideWhenUsed="0"/>
+    <w:lsdException w:name="Medium Shading 1 Accent 1" w:semiHidden="0" w:uiPriority="63" w:unhideWhenUsed="0"/>
+    <w:lsdException w:name="Medium Shading 2 Accent 1" w:semiHidden="0" w:uiPriority="64" w:unhideWhenUsed="0"/>
+    <w:lsdException w:name="Medium List 1 Accent 1" w:semiHidden="0" w:uiPriority="65" w:unhideWhenUsed="0"/>
+    <w:lsdException w:name="Revision" w:unhideWhenUsed="0"/>
+    <w:lsdException w:name="List Paragraph" w:semiHidden="0" w:uiPriority="34" w:unhideWhenUsed="0" w:qFormat="1"/>
+    <w:lsdException w:name="Quote" w:semiHidden="0" w:uiPriority="29" w:unhideWhenUsed="0" w:qFormat="1"/>
+    <w:lsdException w:name="Intense Quote" w:semiHidden="0" w:uiPriority="30" w:unhideWhenUsed="0" w:qFormat="1"/>
+    <w:lsdException w:name="Medium List 2 Accent 1" w:semiHidden="0" w:uiPriority="66" w:unhideWhenUsed="0"/>
+    <w:lsdException w:name="Medium Grid 1 Accent 1" w:semiHidden="0" w:uiPriority="67" w:unhideWhenUsed="0"/>
+    <w:lsdException w:name="Medium Grid 2 Accent 1" w:semiHidden="0" w:uiPriority="68" w:unhideWhenUsed="0"/>
+    <w:lsdException w:name="Medium Grid 3 Accent 1" w:semiHidden="0" w:uiPriority="69" w:unhideWhenUsed="0"/>
+    <w:lsdException w:name="Dark List Accent 1" w:semiHidden="0" w:uiPriority="70" w:unhideWhenUsed="0"/>
+    <w:lsdException w:name="Colorful Shading Accent 1" w:semiHidden="0" w:uiPriority="71" w:unhideWhenUsed="0"/>
+    <w:lsdException w:name="Colorful List Accent 1" w:semiHidden="0" w:uiPriority="72" w:unhideWhenUsed="0"/>
+    <w:lsdException w:name="Colorful Grid Accent 1" w:semiHidden="0" w:uiPriority="73" w:unhideWhenUsed="0"/>
+    <w:lsdException w:name="Light Shading Accent 2" w:semiHidden="0" w:uiPriority="60" w:unhideWhenUsed="0"/>
+    <w:lsdException w:name="Light List Accent 2" w:semiHidden="0" w:uiPriority="61" w:unhideWhenUsed="0"/>
+    <w:lsdException w:name="Light Grid Accent 2" w:semiHidden="0" w:uiPriority="62" w:unhideWhenUsed="0"/>
+    <w:lsdException w:name="Medium Shading 1 Accent 2" w:semiHidden="0" w:uiPriority="63" w:unhideWhenUsed="0"/>
+    <w:lsdException w:name="Medium Shading 2 Accent 2" w:semiHidden="0" w:uiPriority="64" w:unhideWhenUsed="0"/>
+    <w:lsdException w:name="Medium List 1 Accent 2" w:semiHidden="0" w:uiPriority="65" w:unhideWhenUsed="0"/>
+    <w:lsdException w:name="Medium List 2 Accent 2" w:semiHidden="0" w:uiPriority="66" w:unhideWhenUsed="0"/>
+    <w:lsdException w:name="Medium Grid 1 Accent 2" w:semiHidden="0" w:uiPriority="67" w:unhideWhenUsed="0"/>
+    <w:lsdException w:name="Medium Grid 2 Accent 2" w:semiHidden="0" w:uiPriority="68" w:unhideWhenUsed="0"/>
+    <w:lsdException w:name="Medium Grid 3 Accent 2" w:semiHidden="0" w:uiPriority="69" w:unhideWhenUsed="0"/>
+    <w:lsdException w:name="Dark List Accent 2" w:semiHidden="0" w:uiPriority="70" w:unhideWhenUsed="0"/>
+    <w:lsdException w:name="Colorful Shading Accent 2" w:semiHidden="0" w:uiPriority="71" w:unhideWhenUsed="0"/>
+    <w:lsdException w:name="Colorful List Accent 2" w:semiHidden="0" w:uiPriority="72" w:unhideWhenUsed="0"/>
+    <w:lsdException w:name="Colorful Grid Accent 2" w:semiHidden="0" w:uiPriority="73" w:unhideWhenUsed="0"/>
+    <w:lsdException w:name="Light Shading Accent 3" w:semiHidden="0" w:uiPriority="60" w:unhideWhenUsed="0"/>
+    <w:lsdException w:name="Light List Accent 3" w:semiHidden="0" w:uiPriority="61" w:unhideWhenUsed="0"/>
+    <w:lsdException w:name="Light Grid Accent 3" w:semiHidden="0" w:uiPriority="62" w:unhideWhenUsed="0"/>
+    <w:lsdException w:name="Medium Shading 1 Accent 3" w:semiHidden="0" w:uiPriority="63" w:unhideWhenUsed="0"/>
+    <w:lsdException w:name="Medium Shading 2 Accent 3" w:semiHidden="0" w:uiPriority="64" w:unhideWhenUsed="0"/>
+    <w:lsdException w:name="Medium List 1 Accent 3" w:semiHidden="0" w:uiPriority="65" w:unhideWhenUsed="0"/>
+    <w:lsdException w:name="Medium List 2 Accent 3" w:semiHidden="0" w:uiPriority="66" w:unhideWhenUsed="0"/>
+    <w:lsdException w:name="Medium Grid 1 Accent 3" w:semiHidden="0" w:uiPriority="67" w:unhideWhenUsed="0"/>
+    <w:lsdException w:name="Medium Grid 2 Accent 3" w:semiHidden="0" w:uiPriority="68" w:unhideWhenUsed="0"/>
+    <w:lsdException w:name="Medium Grid 3 Accent 3" w:semiHidden="0" w:uiPriority="69" w:unhideWhenUsed="0"/>
+    <w:lsdException w:name="Dark List Accent 3" w:semiHidden="0" w:uiPriority="70" w:unhideWhenUsed="0"/>
+    <w:lsdException w:name="Colorful Shading Accent 3" w:semiHidden="0" w:uiPriority="71" w:unhideWhenUsed="0"/>
+    <w:lsdException w:name="Colorful List Accent 3" w:semiHidden="0" w:uiPriority="72" w:unhideWhenUsed="0"/>
+    <w:lsdException w:name="Colorful Grid Accent 3" w:semiHidden="0" w:uiPriority="73" w:unhideWhenUsed="0"/>
+    <w:lsdException w:name="Light Shading Accent 4" w:semiHidden="0" w:uiPriority="60" w:unhideWhenUsed="0"/>
+    <w:lsdException w:name="Light List Accent 4" w:semiHidden="0" w:uiPriority="61" w:unhideWhenUsed="0"/>
+    <w:lsdException w:name="Light Grid Accent 4" w:semiHidden="0" w:uiPriority="62" w:unhideWhenUsed="0"/>
+    <w:lsdException w:name="Medium Shading 1 Accent 4" w:semiHidden="0" w:uiPriority="63" w:unhideWhenUsed="0"/>
+    <w:lsdException w:name="Medium Shading 2 Accent 4" w:semiHidden="0" w:uiPriority="64" w:unhideWhenUsed="0"/>
+    <w:lsdException w:name="Medium List 1 Accent 4" w:semiHidden="0" w:uiPriority="65" w:unhideWhenUsed="0"/>
+    <w:lsdException w:name="Medium List 2 Accent 4" w:semiHidden="0" w:uiPriority="66" w:unhideWhenUsed="0"/>
+    <w:lsdException w:name="Medium Grid 1 Accent 4" w:semiHidden="0" w:uiPriority="67" w:unhideWhenUsed="0"/>
+    <w:lsdException w:name="Medium Grid 2 Accent 4" w:semiHidden="0" w:uiPriority="68" w:unhideWhenUsed="0"/>
+    <w:lsdException w:name="Medium Grid 3 Accent 4" w:semiHidden="0" w:uiPriority="69" w:unhideWhenUsed="0"/>
+    <w:lsdException w:name="Dark List Accent 4" w:semiHidden="0" w:uiPriority="70" w:unhideWhenUsed="0"/>
+    <w:lsdException w:name="Colorful Shading Accent 4" w:semiHidden="0" w:uiPriority="71" w:unhideWhenUsed="0"/>
+    <w:lsdException w:name="Colorful List Accent 4" w:semiHidden="0" w:uiPriority="72" w:unhideWhenUsed="0"/>
+    <w:lsdException w:name="Colorful Grid Accent 4" w:semiHidden="0" w:uiPriority="73" w:unhideWhenUsed="0"/>
+    <w:lsdException w:name="Light Shading Accent 5" w:semiHidden="0" w:uiPriority="60" w:unhideWhenUsed="0"/>
+    <w:lsdException w:name="Light List Accent 5" w:semiHidden="0" w:uiPriority="61" w:unhideWhenUsed="0"/>
+    <w:lsdException w:name="Light Grid Accent 5" w:semiHidden="0" w:uiPriority="62" w:unhideWhenUsed="0"/>
+    <w:lsdException w:name="Medium Shading 1 Accent 5" w:semiHidden="0" w:uiPriority="63" w:unhideWhenUsed="0"/>
+    <w:lsdException w:name="Medium Shading 2 Accent 5" w:semiHidden="0" w:uiPriority="64" w:unhideWhenUsed="0"/>
+    <w:lsdException w:name="Medium List 1 Accent 5" w:semiHidden="0" w:uiPriority="65" w:unhideWhenUsed="0"/>
+    <w:lsdException w:name="Medium List 2 Accent 5" w:semiHidden="0" w:uiPriority="66" w:unhideWhenUsed="0"/>
+    <w:lsdException w:name="Medium Grid 1 Accent 5" w:semiHidden="0" w:uiPriority="67" w:unhideWhenUsed="0"/>
+    <w:lsdException w:name="Medium Grid 2 Accent 5" w:semiHidden="0" w:uiPriority="68" w:unhideWhenUsed="0"/>
+    <w:lsdException w:name="Medium Grid 3 Accent 5" w:semiHidden="0" w:uiPriority="69" w:unhideWhenUsed="0"/>
+    <w:lsdException w:name="Dark List Accent 5" w:semiHidden="0" w:uiPriority="70" w:unhideWhenUsed="0"/>
+    <w:lsdException w:name="Colorful Shading Accent 5" w:semiHidden="0" w:uiPriority="71" w:unhideWhenUsed="0"/>
+    <w:lsdException w:name="Colorful List Accent 5" w:semiHidden="0" w:uiPriority="72" w:unhideWhenUsed="0"/>
+    <w:lsdException w:name="Colorful Grid Accent 5" w:semiHidden="0" w:uiPriority="73" w:unhideWhenUsed="0"/>
+    <w:lsdException w:name="Light Shading Accent 6" w:semiHidden="0" w:uiPriority="60" w:unhideWhenUsed="0"/>
+    <w:lsdException w:name="Light List Accent 6" w:semiHidden="0" w:uiPriority="61" w:unhideWhenUsed="0"/>
+    <w:lsdException w:name="Light Grid Accent 6" w:semiHidden="0" w:uiPriority="62" w:unhideWhenUsed="0"/>
+    <w:lsdException w:name="Medium Shading 1 Accent 6" w:semiHidden="0" w:uiPriority="63" w:unhideWhenUsed="0"/>
+    <w:lsdException w:name="Medium Shading 2 Accent 6" w:semiHidden="0" w:uiPriority="64" w:unhideWhenUsed="0"/>
+    <w:lsdException w:name="Medium List 1 Accent 6" w:semiHidden="0" w:uiPriority="65" w:unhideWhenUsed="0"/>
+    <w:lsdException w:name="Medium List 2 Accent 6" w:semiHidden="0" w:uiPriority="66" w:unhideWhenUsed="0"/>
+    <w:lsdException w:name="Medium Grid 1 Accent 6" w:semiHidden="0" w:uiPriority="67" w:unhideWhenUsed="0"/>
+    <w:lsdException w:name="Medium Grid 2 Accent 6" w:semiHidden="0" w:uiPriority="68" w:unhideWhenUsed="0"/>
+    <w:lsdException w:name="Medium Grid 3 Accent 6" w:semiHidden="0" w:uiPriority="69" w:unhideWhenUsed="0"/>
+    <w:lsdException w:name="Dark List Accent 6" w:semiHidden="0" w:uiPriority="70" w:unhideWhenUsed="0"/>
+    <w:lsdException w:name="Colorful Shading Accent 6" w:semiHidden="0" w:uiPriority="71" w:unhideWhenUsed="0"/>
+    <w:lsdException w:name="Colorful List Accent 6" w:semiHidden="0" w:uiPriority="72" w:unhideWhenUsed="0"/>
+    <w:lsdException w:name="Colorful Grid Accent 6" w:semiHidden="0" w:uiPriority="73" w:unhideWhenUsed="0"/>
+    <w:lsdException w:name="Subtle Emphasis" w:semiHidden="0" w:uiPriority="19" w:unhideWhenUsed="0" w:qFormat="1"/>
+    <w:lsdException w:name="Intense Emphasis" w:semiHidden="0" w:uiPriority="21" w:unhideWhenUsed="0" w:qFormat="1"/>
+    <w:lsdException w:name="Subtle Reference" w:semiHidden="0" w:uiPriority="31" w:unhideWhenUsed="0" w:qFormat="1"/>
+    <w:lsdException w:name="Intense Reference" w:semiHidden="0" w:uiPriority="32" w:unhideWhenUsed="0" w:qFormat="1"/>
+    <w:lsdException w:name="Book Title" w:semiHidden="0" w:uiPriority="33" w:unhideWhenUsed="0" w:qFormat="1"/>
+    <w:lsdException w:name="Bibliography" w:uiPriority="37"/>
+    <w:lsdException w:name="TOC Heading" w:uiPriority="39" w:qFormat="1"/>
   </w:latentStyles>
   <w:style w:type="paragraph" w:default="1" w:styleId="Normal">
     <w:name w:val="Normal"/>
@@ -8629,6 +9937,7 @@
     <w:uiPriority w:val="59"/>
     <w:rsid w:val="00AA3549"/>
     <w:tblPr>
+      <w:tblInd w:w="0" w:type="dxa"/>
       <w:tblBorders>
         <w:top w:val="single" w:sz="4" w:space="0" w:color="auto"/>
         <w:left w:val="single" w:sz="4" w:space="0" w:color="auto"/>
@@ -8637,6 +9946,12 @@
         <w:insideH w:val="single" w:sz="4" w:space="0" w:color="auto"/>
         <w:insideV w:val="single" w:sz="4" w:space="0" w:color="auto"/>
       </w:tblBorders>
+      <w:tblCellMar>
+        <w:top w:w="0" w:type="dxa"/>
+        <w:left w:w="108" w:type="dxa"/>
+        <w:bottom w:w="0" w:type="dxa"/>
+        <w:right w:w="108" w:type="dxa"/>
+      </w:tblCellMar>
     </w:tblPr>
   </w:style>
   <w:style w:type="paragraph" w:styleId="Sinespaciado">
@@ -8695,7 +10010,7 @@
       <w:u w:val="single"/>
     </w:rPr>
   </w:style>
-  <w:style w:type="table" w:styleId="Tablaconcuadrcula1clara-nfasis1">
+  <w:style w:type="table" w:customStyle="1" w:styleId="GridTable1LightAccent1">
     <w:name w:val="Grid Table 1 Light Accent 1"/>
     <w:basedOn w:val="Tablanormal"/>
     <w:uiPriority w:val="46"/>
@@ -8703,6 +10018,7 @@
     <w:tblPr>
       <w:tblStyleRowBandSize w:val="1"/>
       <w:tblStyleColBandSize w:val="1"/>
+      <w:tblInd w:w="0" w:type="dxa"/>
       <w:tblBorders>
         <w:top w:val="single" w:sz="4" w:space="0" w:color="B8CCE4" w:themeColor="accent1" w:themeTint="66"/>
         <w:left w:val="single" w:sz="4" w:space="0" w:color="B8CCE4" w:themeColor="accent1" w:themeTint="66"/>
@@ -8711,6 +10027,12 @@
         <w:insideH w:val="single" w:sz="4" w:space="0" w:color="B8CCE4" w:themeColor="accent1" w:themeTint="66"/>
         <w:insideV w:val="single" w:sz="4" w:space="0" w:color="B8CCE4" w:themeColor="accent1" w:themeTint="66"/>
       </w:tblBorders>
+      <w:tblCellMar>
+        <w:top w:w="0" w:type="dxa"/>
+        <w:left w:w="108" w:type="dxa"/>
+        <w:bottom w:w="0" w:type="dxa"/>
+        <w:right w:w="108" w:type="dxa"/>
+      </w:tblCellMar>
     </w:tblPr>
     <w:tblStylePr w:type="firstRow">
       <w:rPr>
@@ -8749,7 +10071,7 @@
       </w:rPr>
     </w:tblStylePr>
   </w:style>
-  <w:style w:type="table" w:styleId="Tablaconcuadrcula1Claro-nfasis2">
+  <w:style w:type="table" w:customStyle="1" w:styleId="GridTable1LightAccent2">
     <w:name w:val="Grid Table 1 Light Accent 2"/>
     <w:basedOn w:val="Tablanormal"/>
     <w:uiPriority w:val="46"/>
@@ -8757,6 +10079,7 @@
     <w:tblPr>
       <w:tblStyleRowBandSize w:val="1"/>
       <w:tblStyleColBandSize w:val="1"/>
+      <w:tblInd w:w="0" w:type="dxa"/>
       <w:tblBorders>
         <w:top w:val="single" w:sz="4" w:space="0" w:color="E5B8B7" w:themeColor="accent2" w:themeTint="66"/>
         <w:left w:val="single" w:sz="4" w:space="0" w:color="E5B8B7" w:themeColor="accent2" w:themeTint="66"/>
@@ -8765,6 +10088,12 @@
         <w:insideH w:val="single" w:sz="4" w:space="0" w:color="E5B8B7" w:themeColor="accent2" w:themeTint="66"/>
         <w:insideV w:val="single" w:sz="4" w:space="0" w:color="E5B8B7" w:themeColor="accent2" w:themeTint="66"/>
       </w:tblBorders>
+      <w:tblCellMar>
+        <w:top w:w="0" w:type="dxa"/>
+        <w:left w:w="108" w:type="dxa"/>
+        <w:bottom w:w="0" w:type="dxa"/>
+        <w:right w:w="108" w:type="dxa"/>
+      </w:tblCellMar>
     </w:tblPr>
     <w:tblStylePr w:type="firstRow">
       <w:rPr>
@@ -8803,7 +10132,7 @@
       </w:rPr>
     </w:tblStylePr>
   </w:style>
-  <w:style w:type="table" w:styleId="Tablaconcuadrcula1clara-nfasis3">
+  <w:style w:type="table" w:customStyle="1" w:styleId="GridTable1LightAccent3">
     <w:name w:val="Grid Table 1 Light Accent 3"/>
     <w:basedOn w:val="Tablanormal"/>
     <w:uiPriority w:val="46"/>
@@ -8811,6 +10140,7 @@
     <w:tblPr>
       <w:tblStyleRowBandSize w:val="1"/>
       <w:tblStyleColBandSize w:val="1"/>
+      <w:tblInd w:w="0" w:type="dxa"/>
       <w:tblBorders>
         <w:top w:val="single" w:sz="4" w:space="0" w:color="D6E3BC" w:themeColor="accent3" w:themeTint="66"/>
         <w:left w:val="single" w:sz="4" w:space="0" w:color="D6E3BC" w:themeColor="accent3" w:themeTint="66"/>
@@ -8819,6 +10149,12 @@
         <w:insideH w:val="single" w:sz="4" w:space="0" w:color="D6E3BC" w:themeColor="accent3" w:themeTint="66"/>
         <w:insideV w:val="single" w:sz="4" w:space="0" w:color="D6E3BC" w:themeColor="accent3" w:themeTint="66"/>
       </w:tblBorders>
+      <w:tblCellMar>
+        <w:top w:w="0" w:type="dxa"/>
+        <w:left w:w="108" w:type="dxa"/>
+        <w:bottom w:w="0" w:type="dxa"/>
+        <w:right w:w="108" w:type="dxa"/>
+      </w:tblCellMar>
     </w:tblPr>
     <w:tblStylePr w:type="firstRow">
       <w:rPr>
@@ -8857,7 +10193,7 @@
       </w:rPr>
     </w:tblStylePr>
   </w:style>
-  <w:style w:type="table" w:styleId="Tablaconcuadrcula1clara-nfasis4">
+  <w:style w:type="table" w:customStyle="1" w:styleId="GridTable1LightAccent4">
     <w:name w:val="Grid Table 1 Light Accent 4"/>
     <w:basedOn w:val="Tablanormal"/>
     <w:uiPriority w:val="46"/>
@@ -8865,6 +10201,7 @@
     <w:tblPr>
       <w:tblStyleRowBandSize w:val="1"/>
       <w:tblStyleColBandSize w:val="1"/>
+      <w:tblInd w:w="0" w:type="dxa"/>
       <w:tblBorders>
         <w:top w:val="single" w:sz="4" w:space="0" w:color="CCC0D9" w:themeColor="accent4" w:themeTint="66"/>
         <w:left w:val="single" w:sz="4" w:space="0" w:color="CCC0D9" w:themeColor="accent4" w:themeTint="66"/>
@@ -8873,6 +10210,12 @@
         <w:insideH w:val="single" w:sz="4" w:space="0" w:color="CCC0D9" w:themeColor="accent4" w:themeTint="66"/>
         <w:insideV w:val="single" w:sz="4" w:space="0" w:color="CCC0D9" w:themeColor="accent4" w:themeTint="66"/>
       </w:tblBorders>
+      <w:tblCellMar>
+        <w:top w:w="0" w:type="dxa"/>
+        <w:left w:w="108" w:type="dxa"/>
+        <w:bottom w:w="0" w:type="dxa"/>
+        <w:right w:w="108" w:type="dxa"/>
+      </w:tblCellMar>
     </w:tblPr>
     <w:tblStylePr w:type="firstRow">
       <w:rPr>
@@ -8911,7 +10254,7 @@
       </w:rPr>
     </w:tblStylePr>
   </w:style>
-  <w:style w:type="table" w:styleId="Tablaconcuadrcula3-nfasis2">
+  <w:style w:type="table" w:customStyle="1" w:styleId="GridTable3Accent2">
     <w:name w:val="Grid Table 3 Accent 2"/>
     <w:basedOn w:val="Tablanormal"/>
     <w:uiPriority w:val="48"/>
@@ -8919,6 +10262,7 @@
     <w:tblPr>
       <w:tblStyleRowBandSize w:val="1"/>
       <w:tblStyleColBandSize w:val="1"/>
+      <w:tblInd w:w="0" w:type="dxa"/>
       <w:tblBorders>
         <w:top w:val="single" w:sz="4" w:space="0" w:color="D99594" w:themeColor="accent2" w:themeTint="99"/>
         <w:left w:val="single" w:sz="4" w:space="0" w:color="D99594" w:themeColor="accent2" w:themeTint="99"/>
@@ -8927,6 +10271,12 @@
         <w:insideH w:val="single" w:sz="4" w:space="0" w:color="D99594" w:themeColor="accent2" w:themeTint="99"/>
         <w:insideV w:val="single" w:sz="4" w:space="0" w:color="D99594" w:themeColor="accent2" w:themeTint="99"/>
       </w:tblBorders>
+      <w:tblCellMar>
+        <w:top w:w="0" w:type="dxa"/>
+        <w:left w:w="108" w:type="dxa"/>
+        <w:bottom w:w="0" w:type="dxa"/>
+        <w:right w:w="108" w:type="dxa"/>
+      </w:tblCellMar>
     </w:tblPr>
     <w:tblStylePr w:type="firstRow">
       <w:rPr>
@@ -9044,7 +10394,7 @@
       </w:tcPr>
     </w:tblStylePr>
   </w:style>
-  <w:style w:type="table" w:styleId="Tablaconcuadrcula5oscura-nfasis3">
+  <w:style w:type="table" w:customStyle="1" w:styleId="GridTable5DarkAccent3">
     <w:name w:val="Grid Table 5 Dark Accent 3"/>
     <w:basedOn w:val="Tablanormal"/>
     <w:uiPriority w:val="50"/>
@@ -9052,6 +10402,7 @@
     <w:tblPr>
       <w:tblStyleRowBandSize w:val="1"/>
       <w:tblStyleColBandSize w:val="1"/>
+      <w:tblInd w:w="0" w:type="dxa"/>
       <w:tblBorders>
         <w:top w:val="single" w:sz="4" w:space="0" w:color="FFFFFF" w:themeColor="background1"/>
         <w:left w:val="single" w:sz="4" w:space="0" w:color="FFFFFF" w:themeColor="background1"/>
@@ -9060,6 +10411,12 @@
         <w:insideH w:val="single" w:sz="4" w:space="0" w:color="FFFFFF" w:themeColor="background1"/>
         <w:insideV w:val="single" w:sz="4" w:space="0" w:color="FFFFFF" w:themeColor="background1"/>
       </w:tblBorders>
+      <w:tblCellMar>
+        <w:top w:w="0" w:type="dxa"/>
+        <w:left w:w="108" w:type="dxa"/>
+        <w:bottom w:w="0" w:type="dxa"/>
+        <w:right w:w="108" w:type="dxa"/>
+      </w:tblCellMar>
     </w:tblPr>
     <w:tcPr>
       <w:shd w:val="clear" w:color="auto" w:fill="EAF1DD" w:themeFill="accent3" w:themeFillTint="33"/>
@@ -9147,7 +10504,7 @@
       </w:tcPr>
     </w:tblStylePr>
   </w:style>
-  <w:style w:type="table" w:styleId="Tablaconcuadrcula5oscura-nfasis6">
+  <w:style w:type="table" w:customStyle="1" w:styleId="GridTable5DarkAccent6">
     <w:name w:val="Grid Table 5 Dark Accent 6"/>
     <w:basedOn w:val="Tablanormal"/>
     <w:uiPriority w:val="50"/>
@@ -9155,6 +10512,7 @@
     <w:tblPr>
       <w:tblStyleRowBandSize w:val="1"/>
       <w:tblStyleColBandSize w:val="1"/>
+      <w:tblInd w:w="0" w:type="dxa"/>
       <w:tblBorders>
         <w:top w:val="single" w:sz="4" w:space="0" w:color="FFFFFF" w:themeColor="background1"/>
         <w:left w:val="single" w:sz="4" w:space="0" w:color="FFFFFF" w:themeColor="background1"/>
@@ -9163,6 +10521,12 @@
         <w:insideH w:val="single" w:sz="4" w:space="0" w:color="FFFFFF" w:themeColor="background1"/>
         <w:insideV w:val="single" w:sz="4" w:space="0" w:color="FFFFFF" w:themeColor="background1"/>
       </w:tblBorders>
+      <w:tblCellMar>
+        <w:top w:w="0" w:type="dxa"/>
+        <w:left w:w="108" w:type="dxa"/>
+        <w:bottom w:w="0" w:type="dxa"/>
+        <w:right w:w="108" w:type="dxa"/>
+      </w:tblCellMar>
     </w:tblPr>
     <w:tcPr>
       <w:shd w:val="clear" w:color="auto" w:fill="FDE9D9" w:themeFill="accent6" w:themeFillTint="33"/>
@@ -9250,7 +10614,7 @@
       </w:tcPr>
     </w:tblStylePr>
   </w:style>
-  <w:style w:type="table" w:styleId="Tabladelista7concolores-nfasis6">
+  <w:style w:type="table" w:customStyle="1" w:styleId="ListTable7ColorfulAccent6">
     <w:name w:val="List Table 7 Colorful Accent 6"/>
     <w:basedOn w:val="Tablanormal"/>
     <w:uiPriority w:val="52"/>
@@ -9261,6 +10625,13 @@
     <w:tblPr>
       <w:tblStyleRowBandSize w:val="1"/>
       <w:tblStyleColBandSize w:val="1"/>
+      <w:tblInd w:w="0" w:type="dxa"/>
+      <w:tblCellMar>
+        <w:top w:w="0" w:type="dxa"/>
+        <w:left w:w="108" w:type="dxa"/>
+        <w:bottom w:w="0" w:type="dxa"/>
+        <w:right w:w="108" w:type="dxa"/>
+      </w:tblCellMar>
     </w:tblPr>
     <w:tblStylePr w:type="firstRow">
       <w:rPr>
@@ -9370,7 +10741,7 @@
       </w:tcPr>
     </w:tblStylePr>
   </w:style>
-  <w:style w:type="table" w:styleId="Tabladelista7concolores-nfasis1">
+  <w:style w:type="table" w:customStyle="1" w:styleId="ListTable7ColorfulAccent1">
     <w:name w:val="List Table 7 Colorful Accent 1"/>
     <w:basedOn w:val="Tablanormal"/>
     <w:uiPriority w:val="52"/>
@@ -9381,6 +10752,13 @@
     <w:tblPr>
       <w:tblStyleRowBandSize w:val="1"/>
       <w:tblStyleColBandSize w:val="1"/>
+      <w:tblInd w:w="0" w:type="dxa"/>
+      <w:tblCellMar>
+        <w:top w:w="0" w:type="dxa"/>
+        <w:left w:w="108" w:type="dxa"/>
+        <w:bottom w:w="0" w:type="dxa"/>
+        <w:right w:w="108" w:type="dxa"/>
+      </w:tblCellMar>
     </w:tblPr>
     <w:tblStylePr w:type="firstRow">
       <w:rPr>
@@ -9490,7 +10868,7 @@
       </w:tcPr>
     </w:tblStylePr>
   </w:style>
-  <w:style w:type="table" w:styleId="Tablaconcuadrcula5oscura-nfasis2">
+  <w:style w:type="table" w:customStyle="1" w:styleId="GridTable5DarkAccent2">
     <w:name w:val="Grid Table 5 Dark Accent 2"/>
     <w:basedOn w:val="Tablanormal"/>
     <w:uiPriority w:val="50"/>
@@ -9498,6 +10876,7 @@
     <w:tblPr>
       <w:tblStyleRowBandSize w:val="1"/>
       <w:tblStyleColBandSize w:val="1"/>
+      <w:tblInd w:w="0" w:type="dxa"/>
       <w:tblBorders>
         <w:top w:val="single" w:sz="4" w:space="0" w:color="FFFFFF" w:themeColor="background1"/>
         <w:left w:val="single" w:sz="4" w:space="0" w:color="FFFFFF" w:themeColor="background1"/>
@@ -9506,6 +10885,1289 @@
         <w:insideH w:val="single" w:sz="4" w:space="0" w:color="FFFFFF" w:themeColor="background1"/>
         <w:insideV w:val="single" w:sz="4" w:space="0" w:color="FFFFFF" w:themeColor="background1"/>
       </w:tblBorders>
+      <w:tblCellMar>
+        <w:top w:w="0" w:type="dxa"/>
+        <w:left w:w="108" w:type="dxa"/>
+        <w:bottom w:w="0" w:type="dxa"/>
+        <w:right w:w="108" w:type="dxa"/>
+      </w:tblCellMar>
+    </w:tblPr>
+    <w:tcPr>
+      <w:shd w:val="clear" w:color="auto" w:fill="F2DBDB" w:themeFill="accent2" w:themeFillTint="33"/>
+    </w:tcPr>
+    <w:tblStylePr w:type="firstRow">
+      <w:rPr>
+        <w:b/>
+        <w:bCs/>
+        <w:color w:val="FFFFFF" w:themeColor="background1"/>
+      </w:rPr>
+      <w:tblPr/>
+      <w:tcPr>
+        <w:tcBorders>
+          <w:top w:val="single" w:sz="4" w:space="0" w:color="FFFFFF" w:themeColor="background1"/>
+          <w:left w:val="single" w:sz="4" w:space="0" w:color="FFFFFF" w:themeColor="background1"/>
+          <w:right w:val="single" w:sz="4" w:space="0" w:color="FFFFFF" w:themeColor="background1"/>
+          <w:insideH w:val="nil"/>
+          <w:insideV w:val="nil"/>
+        </w:tcBorders>
+        <w:shd w:val="clear" w:color="auto" w:fill="C0504D" w:themeFill="accent2"/>
+      </w:tcPr>
+    </w:tblStylePr>
+    <w:tblStylePr w:type="lastRow">
+      <w:rPr>
+        <w:b/>
+        <w:bCs/>
+        <w:color w:val="FFFFFF" w:themeColor="background1"/>
+      </w:rPr>
+      <w:tblPr/>
+      <w:tcPr>
+        <w:tcBorders>
+          <w:left w:val="single" w:sz="4" w:space="0" w:color="FFFFFF" w:themeColor="background1"/>
+          <w:bottom w:val="single" w:sz="4" w:space="0" w:color="FFFFFF" w:themeColor="background1"/>
+          <w:right w:val="single" w:sz="4" w:space="0" w:color="FFFFFF" w:themeColor="background1"/>
+          <w:insideH w:val="nil"/>
+          <w:insideV w:val="nil"/>
+        </w:tcBorders>
+        <w:shd w:val="clear" w:color="auto" w:fill="C0504D" w:themeFill="accent2"/>
+      </w:tcPr>
+    </w:tblStylePr>
+    <w:tblStylePr w:type="firstCol">
+      <w:rPr>
+        <w:b/>
+        <w:bCs/>
+        <w:color w:val="FFFFFF" w:themeColor="background1"/>
+      </w:rPr>
+      <w:tblPr/>
+      <w:tcPr>
+        <w:tcBorders>
+          <w:top w:val="single" w:sz="4" w:space="0" w:color="FFFFFF" w:themeColor="background1"/>
+          <w:left w:val="single" w:sz="4" w:space="0" w:color="FFFFFF" w:themeColor="background1"/>
+          <w:bottom w:val="single" w:sz="4" w:space="0" w:color="FFFFFF" w:themeColor="background1"/>
+          <w:insideV w:val="nil"/>
+        </w:tcBorders>
+        <w:shd w:val="clear" w:color="auto" w:fill="C0504D" w:themeFill="accent2"/>
+      </w:tcPr>
+    </w:tblStylePr>
+    <w:tblStylePr w:type="lastCol">
+      <w:rPr>
+        <w:b/>
+        <w:bCs/>
+        <w:color w:val="FFFFFF" w:themeColor="background1"/>
+      </w:rPr>
+      <w:tblPr/>
+      <w:tcPr>
+        <w:tcBorders>
+          <w:top w:val="single" w:sz="4" w:space="0" w:color="FFFFFF" w:themeColor="background1"/>
+          <w:bottom w:val="single" w:sz="4" w:space="0" w:color="FFFFFF" w:themeColor="background1"/>
+          <w:right w:val="single" w:sz="4" w:space="0" w:color="FFFFFF" w:themeColor="background1"/>
+          <w:insideV w:val="nil"/>
+        </w:tcBorders>
+        <w:shd w:val="clear" w:color="auto" w:fill="C0504D" w:themeFill="accent2"/>
+      </w:tcPr>
+    </w:tblStylePr>
+    <w:tblStylePr w:type="band1Vert">
+      <w:tblPr/>
+      <w:tcPr>
+        <w:shd w:val="clear" w:color="auto" w:fill="E5B8B7" w:themeFill="accent2" w:themeFillTint="66"/>
+      </w:tcPr>
+    </w:tblStylePr>
+    <w:tblStylePr w:type="band1Horz">
+      <w:tblPr/>
+      <w:tcPr>
+        <w:shd w:val="clear" w:color="auto" w:fill="E5B8B7" w:themeFill="accent2" w:themeFillTint="66"/>
+      </w:tcPr>
+    </w:tblStylePr>
+  </w:style>
+</w:styles>
+</file>
+
+<file path=word/stylesWithEffects.xml><?xml version="1.0" encoding="utf-8"?>
+<w:styles xmlns:wpc="http://schemas.microsoft.com/office/word/2010/wordprocessingCanvas" xmlns:mo="http://schemas.microsoft.com/office/mac/office/2008/main" xmlns:mc="http://schemas.openxmlformats.org/markup-compatibility/2006" xmlns:mv="urn:schemas-microsoft-com:mac:vml" xmlns:o="urn:schemas-microsoft-com:office:office" xmlns:r="http://schemas.openxmlformats.org/officeDocument/2006/relationships" xmlns:m="http://schemas.openxmlformats.org/officeDocument/2006/math" xmlns:v="urn:schemas-microsoft-com:vml" xmlns:wp14="http://schemas.microsoft.com/office/word/2010/wordprocessingDrawing" xmlns:wp="http://schemas.openxmlformats.org/drawingml/2006/wordprocessingDrawing" xmlns:w10="urn:schemas-microsoft-com:office:word" xmlns:w="http://schemas.openxmlformats.org/wordprocessingml/2006/main" xmlns:w14="http://schemas.microsoft.com/office/word/2010/wordml" xmlns:wpg="http://schemas.microsoft.com/office/word/2010/wordprocessingGroup" xmlns:wpi="http://schemas.microsoft.com/office/word/2010/wordprocessingInk" xmlns:wne="http://schemas.microsoft.com/office/word/2006/wordml" xmlns:wps="http://schemas.microsoft.com/office/word/2010/wordprocessingShape" mc:Ignorable="w14 wp14">
+  <w:docDefaults>
+    <w:rPrDefault>
+      <w:rPr>
+        <w:rFonts w:asciiTheme="minorHAnsi" w:eastAsiaTheme="minorEastAsia" w:hAnsiTheme="minorHAnsi" w:cstheme="minorBidi"/>
+        <w:sz w:val="24"/>
+        <w:szCs w:val="24"/>
+        <w:lang w:val="es-ES_tradnl" w:eastAsia="es-ES" w:bidi="ar-SA"/>
+      </w:rPr>
+    </w:rPrDefault>
+    <w:pPrDefault/>
+  </w:docDefaults>
+  <w:latentStyles w:defLockedState="0" w:defUIPriority="99" w:defSemiHidden="1" w:defUnhideWhenUsed="1" w:defQFormat="0" w:count="276">
+    <w:lsdException w:name="Normal" w:semiHidden="0" w:uiPriority="0" w:unhideWhenUsed="0" w:qFormat="1"/>
+    <w:lsdException w:name="heading 1" w:semiHidden="0" w:uiPriority="9" w:unhideWhenUsed="0" w:qFormat="1"/>
+    <w:lsdException w:name="heading 2" w:uiPriority="9" w:qFormat="1"/>
+    <w:lsdException w:name="heading 3" w:uiPriority="9" w:qFormat="1"/>
+    <w:lsdException w:name="heading 4" w:uiPriority="9" w:qFormat="1"/>
+    <w:lsdException w:name="heading 5" w:uiPriority="9" w:qFormat="1"/>
+    <w:lsdException w:name="heading 6" w:uiPriority="9" w:qFormat="1"/>
+    <w:lsdException w:name="heading 7" w:uiPriority="9" w:qFormat="1"/>
+    <w:lsdException w:name="heading 8" w:uiPriority="9" w:qFormat="1"/>
+    <w:lsdException w:name="heading 9" w:uiPriority="9" w:qFormat="1"/>
+    <w:lsdException w:name="toc 1" w:uiPriority="39"/>
+    <w:lsdException w:name="toc 2" w:uiPriority="39"/>
+    <w:lsdException w:name="toc 3" w:uiPriority="39"/>
+    <w:lsdException w:name="toc 4" w:uiPriority="39"/>
+    <w:lsdException w:name="toc 5" w:uiPriority="39"/>
+    <w:lsdException w:name="toc 6" w:uiPriority="39"/>
+    <w:lsdException w:name="toc 7" w:uiPriority="39"/>
+    <w:lsdException w:name="toc 8" w:uiPriority="39"/>
+    <w:lsdException w:name="toc 9" w:uiPriority="39"/>
+    <w:lsdException w:name="caption" w:uiPriority="35" w:qFormat="1"/>
+    <w:lsdException w:name="Title" w:semiHidden="0" w:uiPriority="10" w:unhideWhenUsed="0" w:qFormat="1"/>
+    <w:lsdException w:name="Default Paragraph Font" w:uiPriority="1"/>
+    <w:lsdException w:name="Subtitle" w:semiHidden="0" w:uiPriority="11" w:unhideWhenUsed="0" w:qFormat="1"/>
+    <w:lsdException w:name="Strong" w:semiHidden="0" w:uiPriority="22" w:unhideWhenUsed="0" w:qFormat="1"/>
+    <w:lsdException w:name="Emphasis" w:semiHidden="0" w:uiPriority="20" w:unhideWhenUsed="0" w:qFormat="1"/>
+    <w:lsdException w:name="Table Grid" w:semiHidden="0" w:uiPriority="59" w:unhideWhenUsed="0"/>
+    <w:lsdException w:name="Note Level 1" w:semiHidden="0" w:unhideWhenUsed="0"/>
+    <w:lsdException w:name="Note Level 2" w:semiHidden="0" w:unhideWhenUsed="0"/>
+    <w:lsdException w:name="Note Level 3" w:semiHidden="0" w:unhideWhenUsed="0"/>
+    <w:lsdException w:name="Note Level 4" w:semiHidden="0" w:unhideWhenUsed="0"/>
+    <w:lsdException w:name="Note Level 5" w:semiHidden="0" w:unhideWhenUsed="0"/>
+    <w:lsdException w:name="Note Level 6" w:semiHidden="0" w:unhideWhenUsed="0"/>
+    <w:lsdException w:name="Note Level 7" w:semiHidden="0" w:unhideWhenUsed="0"/>
+    <w:lsdException w:name="Note Level 8" w:semiHidden="0" w:unhideWhenUsed="0"/>
+    <w:lsdException w:name="Note Level 9" w:semiHidden="0" w:unhideWhenUsed="0"/>
+    <w:lsdException w:name="Placeholder Text" w:unhideWhenUsed="0"/>
+    <w:lsdException w:name="No Spacing" w:semiHidden="0" w:uiPriority="1" w:unhideWhenUsed="0" w:qFormat="1"/>
+    <w:lsdException w:name="Light Shading" w:semiHidden="0" w:uiPriority="60" w:unhideWhenUsed="0"/>
+    <w:lsdException w:name="Light List" w:semiHidden="0" w:uiPriority="61" w:unhideWhenUsed="0"/>
+    <w:lsdException w:name="Light Grid" w:semiHidden="0" w:uiPriority="62" w:unhideWhenUsed="0"/>
+    <w:lsdException w:name="Medium Shading 1" w:semiHidden="0" w:uiPriority="63" w:unhideWhenUsed="0"/>
+    <w:lsdException w:name="Medium Shading 2" w:semiHidden="0" w:uiPriority="64" w:unhideWhenUsed="0"/>
+    <w:lsdException w:name="Medium List 1" w:semiHidden="0" w:uiPriority="65" w:unhideWhenUsed="0"/>
+    <w:lsdException w:name="Medium List 2" w:semiHidden="0" w:uiPriority="66" w:unhideWhenUsed="0"/>
+    <w:lsdException w:name="Medium Grid 1" w:semiHidden="0" w:uiPriority="67" w:unhideWhenUsed="0"/>
+    <w:lsdException w:name="Medium Grid 2" w:semiHidden="0" w:uiPriority="68" w:unhideWhenUsed="0"/>
+    <w:lsdException w:name="Medium Grid 3" w:semiHidden="0" w:uiPriority="69" w:unhideWhenUsed="0"/>
+    <w:lsdException w:name="Dark List" w:semiHidden="0" w:uiPriority="70" w:unhideWhenUsed="0"/>
+    <w:lsdException w:name="Colorful Shading" w:semiHidden="0" w:uiPriority="71" w:unhideWhenUsed="0"/>
+    <w:lsdException w:name="Colorful List" w:semiHidden="0" w:uiPriority="72" w:unhideWhenUsed="0"/>
+    <w:lsdException w:name="Colorful Grid" w:semiHidden="0" w:uiPriority="73" w:unhideWhenUsed="0"/>
+    <w:lsdException w:name="Light Shading Accent 1" w:semiHidden="0" w:uiPriority="60" w:unhideWhenUsed="0"/>
+    <w:lsdException w:name="Light List Accent 1" w:semiHidden="0" w:uiPriority="61" w:unhideWhenUsed="0"/>
+    <w:lsdException w:name="Light Grid Accent 1" w:semiHidden="0" w:uiPriority="62" w:unhideWhenUsed="0"/>
+    <w:lsdException w:name="Medium Shading 1 Accent 1" w:semiHidden="0" w:uiPriority="63" w:unhideWhenUsed="0"/>
+    <w:lsdException w:name="Medium Shading 2 Accent 1" w:semiHidden="0" w:uiPriority="64" w:unhideWhenUsed="0"/>
+    <w:lsdException w:name="Medium List 1 Accent 1" w:semiHidden="0" w:uiPriority="65" w:unhideWhenUsed="0"/>
+    <w:lsdException w:name="Revision" w:unhideWhenUsed="0"/>
+    <w:lsdException w:name="List Paragraph" w:semiHidden="0" w:uiPriority="34" w:unhideWhenUsed="0" w:qFormat="1"/>
+    <w:lsdException w:name="Quote" w:semiHidden="0" w:uiPriority="29" w:unhideWhenUsed="0" w:qFormat="1"/>
+    <w:lsdException w:name="Intense Quote" w:semiHidden="0" w:uiPriority="30" w:unhideWhenUsed="0" w:qFormat="1"/>
+    <w:lsdException w:name="Medium List 2 Accent 1" w:semiHidden="0" w:uiPriority="66" w:unhideWhenUsed="0"/>
+    <w:lsdException w:name="Medium Grid 1 Accent 1" w:semiHidden="0" w:uiPriority="67" w:unhideWhenUsed="0"/>
+    <w:lsdException w:name="Medium Grid 2 Accent 1" w:semiHidden="0" w:uiPriority="68" w:unhideWhenUsed="0"/>
+    <w:lsdException w:name="Medium Grid 3 Accent 1" w:semiHidden="0" w:uiPriority="69" w:unhideWhenUsed="0"/>
+    <w:lsdException w:name="Dark List Accent 1" w:semiHidden="0" w:uiPriority="70" w:unhideWhenUsed="0"/>
+    <w:lsdException w:name="Colorful Shading Accent 1" w:semiHidden="0" w:uiPriority="71" w:unhideWhenUsed="0"/>
+    <w:lsdException w:name="Colorful List Accent 1" w:semiHidden="0" w:uiPriority="72" w:unhideWhenUsed="0"/>
+    <w:lsdException w:name="Colorful Grid Accent 1" w:semiHidden="0" w:uiPriority="73" w:unhideWhenUsed="0"/>
+    <w:lsdException w:name="Light Shading Accent 2" w:semiHidden="0" w:uiPriority="60" w:unhideWhenUsed="0"/>
+    <w:lsdException w:name="Light List Accent 2" w:semiHidden="0" w:uiPriority="61" w:unhideWhenUsed="0"/>
+    <w:lsdException w:name="Light Grid Accent 2" w:semiHidden="0" w:uiPriority="62" w:unhideWhenUsed="0"/>
+    <w:lsdException w:name="Medium Shading 1 Accent 2" w:semiHidden="0" w:uiPriority="63" w:unhideWhenUsed="0"/>
+    <w:lsdException w:name="Medium Shading 2 Accent 2" w:semiHidden="0" w:uiPriority="64" w:unhideWhenUsed="0"/>
+    <w:lsdException w:name="Medium List 1 Accent 2" w:semiHidden="0" w:uiPriority="65" w:unhideWhenUsed="0"/>
+    <w:lsdException w:name="Medium List 2 Accent 2" w:semiHidden="0" w:uiPriority="66" w:unhideWhenUsed="0"/>
+    <w:lsdException w:name="Medium Grid 1 Accent 2" w:semiHidden="0" w:uiPriority="67" w:unhideWhenUsed="0"/>
+    <w:lsdException w:name="Medium Grid 2 Accent 2" w:semiHidden="0" w:uiPriority="68" w:unhideWhenUsed="0"/>
+    <w:lsdException w:name="Medium Grid 3 Accent 2" w:semiHidden="0" w:uiPriority="69" w:unhideWhenUsed="0"/>
+    <w:lsdException w:name="Dark List Accent 2" w:semiHidden="0" w:uiPriority="70" w:unhideWhenUsed="0"/>
+    <w:lsdException w:name="Colorful Shading Accent 2" w:semiHidden="0" w:uiPriority="71" w:unhideWhenUsed="0"/>
+    <w:lsdException w:name="Colorful List Accent 2" w:semiHidden="0" w:uiPriority="72" w:unhideWhenUsed="0"/>
+    <w:lsdException w:name="Colorful Grid Accent 2" w:semiHidden="0" w:uiPriority="73" w:unhideWhenUsed="0"/>
+    <w:lsdException w:name="Light Shading Accent 3" w:semiHidden="0" w:uiPriority="60" w:unhideWhenUsed="0"/>
+    <w:lsdException w:name="Light List Accent 3" w:semiHidden="0" w:uiPriority="61" w:unhideWhenUsed="0"/>
+    <w:lsdException w:name="Light Grid Accent 3" w:semiHidden="0" w:uiPriority="62" w:unhideWhenUsed="0"/>
+    <w:lsdException w:name="Medium Shading 1 Accent 3" w:semiHidden="0" w:uiPriority="63" w:unhideWhenUsed="0"/>
+    <w:lsdException w:name="Medium Shading 2 Accent 3" w:semiHidden="0" w:uiPriority="64" w:unhideWhenUsed="0"/>
+    <w:lsdException w:name="Medium List 1 Accent 3" w:semiHidden="0" w:uiPriority="65" w:unhideWhenUsed="0"/>
+    <w:lsdException w:name="Medium List 2 Accent 3" w:semiHidden="0" w:uiPriority="66" w:unhideWhenUsed="0"/>
+    <w:lsdException w:name="Medium Grid 1 Accent 3" w:semiHidden="0" w:uiPriority="67" w:unhideWhenUsed="0"/>
+    <w:lsdException w:name="Medium Grid 2 Accent 3" w:semiHidden="0" w:uiPriority="68" w:unhideWhenUsed="0"/>
+    <w:lsdException w:name="Medium Grid 3 Accent 3" w:semiHidden="0" w:uiPriority="69" w:unhideWhenUsed="0"/>
+    <w:lsdException w:name="Dark List Accent 3" w:semiHidden="0" w:uiPriority="70" w:unhideWhenUsed="0"/>
+    <w:lsdException w:name="Colorful Shading Accent 3" w:semiHidden="0" w:uiPriority="71" w:unhideWhenUsed="0"/>
+    <w:lsdException w:name="Colorful List Accent 3" w:semiHidden="0" w:uiPriority="72" w:unhideWhenUsed="0"/>
+    <w:lsdException w:name="Colorful Grid Accent 3" w:semiHidden="0" w:uiPriority="73" w:unhideWhenUsed="0"/>
+    <w:lsdException w:name="Light Shading Accent 4" w:semiHidden="0" w:uiPriority="60" w:unhideWhenUsed="0"/>
+    <w:lsdException w:name="Light List Accent 4" w:semiHidden="0" w:uiPriority="61" w:unhideWhenUsed="0"/>
+    <w:lsdException w:name="Light Grid Accent 4" w:semiHidden="0" w:uiPriority="62" w:unhideWhenUsed="0"/>
+    <w:lsdException w:name="Medium Shading 1 Accent 4" w:semiHidden="0" w:uiPriority="63" w:unhideWhenUsed="0"/>
+    <w:lsdException w:name="Medium Shading 2 Accent 4" w:semiHidden="0" w:uiPriority="64" w:unhideWhenUsed="0"/>
+    <w:lsdException w:name="Medium List 1 Accent 4" w:semiHidden="0" w:uiPriority="65" w:unhideWhenUsed="0"/>
+    <w:lsdException w:name="Medium List 2 Accent 4" w:semiHidden="0" w:uiPriority="66" w:unhideWhenUsed="0"/>
+    <w:lsdException w:name="Medium Grid 1 Accent 4" w:semiHidden="0" w:uiPriority="67" w:unhideWhenUsed="0"/>
+    <w:lsdException w:name="Medium Grid 2 Accent 4" w:semiHidden="0" w:uiPriority="68" w:unhideWhenUsed="0"/>
+    <w:lsdException w:name="Medium Grid 3 Accent 4" w:semiHidden="0" w:uiPriority="69" w:unhideWhenUsed="0"/>
+    <w:lsdException w:name="Dark List Accent 4" w:semiHidden="0" w:uiPriority="70" w:unhideWhenUsed="0"/>
+    <w:lsdException w:name="Colorful Shading Accent 4" w:semiHidden="0" w:uiPriority="71" w:unhideWhenUsed="0"/>
+    <w:lsdException w:name="Colorful List Accent 4" w:semiHidden="0" w:uiPriority="72" w:unhideWhenUsed="0"/>
+    <w:lsdException w:name="Colorful Grid Accent 4" w:semiHidden="0" w:uiPriority="73" w:unhideWhenUsed="0"/>
+    <w:lsdException w:name="Light Shading Accent 5" w:semiHidden="0" w:uiPriority="60" w:unhideWhenUsed="0"/>
+    <w:lsdException w:name="Light List Accent 5" w:semiHidden="0" w:uiPriority="61" w:unhideWhenUsed="0"/>
+    <w:lsdException w:name="Light Grid Accent 5" w:semiHidden="0" w:uiPriority="62" w:unhideWhenUsed="0"/>
+    <w:lsdException w:name="Medium Shading 1 Accent 5" w:semiHidden="0" w:uiPriority="63" w:unhideWhenUsed="0"/>
+    <w:lsdException w:name="Medium Shading 2 Accent 5" w:semiHidden="0" w:uiPriority="64" w:unhideWhenUsed="0"/>
+    <w:lsdException w:name="Medium List 1 Accent 5" w:semiHidden="0" w:uiPriority="65" w:unhideWhenUsed="0"/>
+    <w:lsdException w:name="Medium List 2 Accent 5" w:semiHidden="0" w:uiPriority="66" w:unhideWhenUsed="0"/>
+    <w:lsdException w:name="Medium Grid 1 Accent 5" w:semiHidden="0" w:uiPriority="67" w:unhideWhenUsed="0"/>
+    <w:lsdException w:name="Medium Grid 2 Accent 5" w:semiHidden="0" w:uiPriority="68" w:unhideWhenUsed="0"/>
+    <w:lsdException w:name="Medium Grid 3 Accent 5" w:semiHidden="0" w:uiPriority="69" w:unhideWhenUsed="0"/>
+    <w:lsdException w:name="Dark List Accent 5" w:semiHidden="0" w:uiPriority="70" w:unhideWhenUsed="0"/>
+    <w:lsdException w:name="Colorful Shading Accent 5" w:semiHidden="0" w:uiPriority="71" w:unhideWhenUsed="0"/>
+    <w:lsdException w:name="Colorful List Accent 5" w:semiHidden="0" w:uiPriority="72" w:unhideWhenUsed="0"/>
+    <w:lsdException w:name="Colorful Grid Accent 5" w:semiHidden="0" w:uiPriority="73" w:unhideWhenUsed="0"/>
+    <w:lsdException w:name="Light Shading Accent 6" w:semiHidden="0" w:uiPriority="60" w:unhideWhenUsed="0"/>
+    <w:lsdException w:name="Light List Accent 6" w:semiHidden="0" w:uiPriority="61" w:unhideWhenUsed="0"/>
+    <w:lsdException w:name="Light Grid Accent 6" w:semiHidden="0" w:uiPriority="62" w:unhideWhenUsed="0"/>
+    <w:lsdException w:name="Medium Shading 1 Accent 6" w:semiHidden="0" w:uiPriority="63" w:unhideWhenUsed="0"/>
+    <w:lsdException w:name="Medium Shading 2 Accent 6" w:semiHidden="0" w:uiPriority="64" w:unhideWhenUsed="0"/>
+    <w:lsdException w:name="Medium List 1 Accent 6" w:semiHidden="0" w:uiPriority="65" w:unhideWhenUsed="0"/>
+    <w:lsdException w:name="Medium List 2 Accent 6" w:semiHidden="0" w:uiPriority="66" w:unhideWhenUsed="0"/>
+    <w:lsdException w:name="Medium Grid 1 Accent 6" w:semiHidden="0" w:uiPriority="67" w:unhideWhenUsed="0"/>
+    <w:lsdException w:name="Medium Grid 2 Accent 6" w:semiHidden="0" w:uiPriority="68" w:unhideWhenUsed="0"/>
+    <w:lsdException w:name="Medium Grid 3 Accent 6" w:semiHidden="0" w:uiPriority="69" w:unhideWhenUsed="0"/>
+    <w:lsdException w:name="Dark List Accent 6" w:semiHidden="0" w:uiPriority="70" w:unhideWhenUsed="0"/>
+    <w:lsdException w:name="Colorful Shading Accent 6" w:semiHidden="0" w:uiPriority="71" w:unhideWhenUsed="0"/>
+    <w:lsdException w:name="Colorful List Accent 6" w:semiHidden="0" w:uiPriority="72" w:unhideWhenUsed="0"/>
+    <w:lsdException w:name="Colorful Grid Accent 6" w:semiHidden="0" w:uiPriority="73" w:unhideWhenUsed="0"/>
+    <w:lsdException w:name="Subtle Emphasis" w:semiHidden="0" w:uiPriority="19" w:unhideWhenUsed="0" w:qFormat="1"/>
+    <w:lsdException w:name="Intense Emphasis" w:semiHidden="0" w:uiPriority="21" w:unhideWhenUsed="0" w:qFormat="1"/>
+    <w:lsdException w:name="Subtle Reference" w:semiHidden="0" w:uiPriority="31" w:unhideWhenUsed="0" w:qFormat="1"/>
+    <w:lsdException w:name="Intense Reference" w:semiHidden="0" w:uiPriority="32" w:unhideWhenUsed="0" w:qFormat="1"/>
+    <w:lsdException w:name="Book Title" w:semiHidden="0" w:uiPriority="33" w:unhideWhenUsed="0" w:qFormat="1"/>
+    <w:lsdException w:name="Bibliography" w:uiPriority="37"/>
+    <w:lsdException w:name="TOC Heading" w:uiPriority="39" w:qFormat="1"/>
+  </w:latentStyles>
+  <w:style w:type="paragraph" w:default="1" w:styleId="Normal">
+    <w:name w:val="Normal"/>
+    <w:qFormat/>
+  </w:style>
+  <w:style w:type="paragraph" w:styleId="Ttulo5">
+    <w:name w:val="heading 5"/>
+    <w:basedOn w:val="Normal"/>
+    <w:link w:val="Ttulo5Car"/>
+    <w:uiPriority w:val="9"/>
+    <w:qFormat/>
+    <w:rsid w:val="0082539F"/>
+    <w:pPr>
+      <w:spacing w:before="100" w:beforeAutospacing="1" w:after="100" w:afterAutospacing="1"/>
+      <w:outlineLvl w:val="4"/>
+    </w:pPr>
+    <w:rPr>
+      <w:rFonts w:ascii="Times" w:hAnsi="Times"/>
+      <w:b/>
+      <w:bCs/>
+      <w:sz w:val="20"/>
+      <w:szCs w:val="20"/>
+      <w:lang w:val="es-MX"/>
+    </w:rPr>
+  </w:style>
+  <w:style w:type="character" w:default="1" w:styleId="Fuentedeprrafopredeter">
+    <w:name w:val="Default Paragraph Font"/>
+    <w:uiPriority w:val="1"/>
+    <w:semiHidden/>
+    <w:unhideWhenUsed/>
+  </w:style>
+  <w:style w:type="table" w:default="1" w:styleId="Tablanormal">
+    <w:name w:val="Normal Table"/>
+    <w:uiPriority w:val="99"/>
+    <w:semiHidden/>
+    <w:unhideWhenUsed/>
+    <w:tblPr>
+      <w:tblInd w:w="0" w:type="dxa"/>
+      <w:tblCellMar>
+        <w:top w:w="0" w:type="dxa"/>
+        <w:left w:w="108" w:type="dxa"/>
+        <w:bottom w:w="0" w:type="dxa"/>
+        <w:right w:w="108" w:type="dxa"/>
+      </w:tblCellMar>
+    </w:tblPr>
+  </w:style>
+  <w:style w:type="numbering" w:default="1" w:styleId="Sinlista">
+    <w:name w:val="No List"/>
+    <w:uiPriority w:val="99"/>
+    <w:semiHidden/>
+    <w:unhideWhenUsed/>
+  </w:style>
+  <w:style w:type="character" w:customStyle="1" w:styleId="Ttulo5Car">
+    <w:name w:val="Título 5 Car"/>
+    <w:basedOn w:val="Fuentedeprrafopredeter"/>
+    <w:link w:val="Ttulo5"/>
+    <w:uiPriority w:val="9"/>
+    <w:rsid w:val="0082539F"/>
+    <w:rPr>
+      <w:rFonts w:ascii="Times" w:hAnsi="Times"/>
+      <w:b/>
+      <w:bCs/>
+      <w:sz w:val="20"/>
+      <w:szCs w:val="20"/>
+      <w:lang w:val="es-MX"/>
+    </w:rPr>
+  </w:style>
+  <w:style w:type="table" w:styleId="Tablaconcuadrcula">
+    <w:name w:val="Table Grid"/>
+    <w:basedOn w:val="Tablanormal"/>
+    <w:uiPriority w:val="59"/>
+    <w:rsid w:val="00AA3549"/>
+    <w:tblPr>
+      <w:tblInd w:w="0" w:type="dxa"/>
+      <w:tblBorders>
+        <w:top w:val="single" w:sz="4" w:space="0" w:color="auto"/>
+        <w:left w:val="single" w:sz="4" w:space="0" w:color="auto"/>
+        <w:bottom w:val="single" w:sz="4" w:space="0" w:color="auto"/>
+        <w:right w:val="single" w:sz="4" w:space="0" w:color="auto"/>
+        <w:insideH w:val="single" w:sz="4" w:space="0" w:color="auto"/>
+        <w:insideV w:val="single" w:sz="4" w:space="0" w:color="auto"/>
+      </w:tblBorders>
+      <w:tblCellMar>
+        <w:top w:w="0" w:type="dxa"/>
+        <w:left w:w="108" w:type="dxa"/>
+        <w:bottom w:w="0" w:type="dxa"/>
+        <w:right w:w="108" w:type="dxa"/>
+      </w:tblCellMar>
+    </w:tblPr>
+  </w:style>
+  <w:style w:type="paragraph" w:styleId="Sinespaciado">
+    <w:name w:val="No Spacing"/>
+    <w:uiPriority w:val="1"/>
+    <w:qFormat/>
+    <w:rsid w:val="00DD51BB"/>
+  </w:style>
+  <w:style w:type="paragraph" w:styleId="Textodeglobo">
+    <w:name w:val="Balloon Text"/>
+    <w:basedOn w:val="Normal"/>
+    <w:link w:val="TextodegloboCar"/>
+    <w:uiPriority w:val="99"/>
+    <w:semiHidden/>
+    <w:unhideWhenUsed/>
+    <w:rsid w:val="008E792B"/>
+    <w:rPr>
+      <w:rFonts w:ascii="Lucida Grande" w:hAnsi="Lucida Grande" w:cs="Lucida Grande"/>
+      <w:sz w:val="18"/>
+      <w:szCs w:val="18"/>
+    </w:rPr>
+  </w:style>
+  <w:style w:type="character" w:customStyle="1" w:styleId="TextodegloboCar">
+    <w:name w:val="Texto de globo Car"/>
+    <w:basedOn w:val="Fuentedeprrafopredeter"/>
+    <w:link w:val="Textodeglobo"/>
+    <w:uiPriority w:val="99"/>
+    <w:semiHidden/>
+    <w:rsid w:val="008E792B"/>
+    <w:rPr>
+      <w:rFonts w:ascii="Lucida Grande" w:hAnsi="Lucida Grande" w:cs="Lucida Grande"/>
+      <w:sz w:val="18"/>
+      <w:szCs w:val="18"/>
+    </w:rPr>
+  </w:style>
+  <w:style w:type="character" w:styleId="Hipervnculo">
+    <w:name w:val="Hyperlink"/>
+    <w:basedOn w:val="Fuentedeprrafopredeter"/>
+    <w:uiPriority w:val="99"/>
+    <w:unhideWhenUsed/>
+    <w:rsid w:val="00124466"/>
+    <w:rPr>
+      <w:color w:val="0000FF" w:themeColor="hyperlink"/>
+      <w:u w:val="single"/>
+    </w:rPr>
+  </w:style>
+  <w:style w:type="character" w:styleId="Hipervnculovisitado">
+    <w:name w:val="FollowedHyperlink"/>
+    <w:basedOn w:val="Fuentedeprrafopredeter"/>
+    <w:uiPriority w:val="99"/>
+    <w:semiHidden/>
+    <w:unhideWhenUsed/>
+    <w:rsid w:val="00EB0478"/>
+    <w:rPr>
+      <w:color w:val="800080" w:themeColor="followedHyperlink"/>
+      <w:u w:val="single"/>
+    </w:rPr>
+  </w:style>
+  <w:style w:type="table" w:customStyle="1" w:styleId="GridTable1LightAccent1">
+    <w:name w:val="Grid Table 1 Light Accent 1"/>
+    <w:basedOn w:val="Tablanormal"/>
+    <w:uiPriority w:val="46"/>
+    <w:rsid w:val="00965389"/>
+    <w:tblPr>
+      <w:tblStyleRowBandSize w:val="1"/>
+      <w:tblStyleColBandSize w:val="1"/>
+      <w:tblInd w:w="0" w:type="dxa"/>
+      <w:tblBorders>
+        <w:top w:val="single" w:sz="4" w:space="0" w:color="B8CCE4" w:themeColor="accent1" w:themeTint="66"/>
+        <w:left w:val="single" w:sz="4" w:space="0" w:color="B8CCE4" w:themeColor="accent1" w:themeTint="66"/>
+        <w:bottom w:val="single" w:sz="4" w:space="0" w:color="B8CCE4" w:themeColor="accent1" w:themeTint="66"/>
+        <w:right w:val="single" w:sz="4" w:space="0" w:color="B8CCE4" w:themeColor="accent1" w:themeTint="66"/>
+        <w:insideH w:val="single" w:sz="4" w:space="0" w:color="B8CCE4" w:themeColor="accent1" w:themeTint="66"/>
+        <w:insideV w:val="single" w:sz="4" w:space="0" w:color="B8CCE4" w:themeColor="accent1" w:themeTint="66"/>
+      </w:tblBorders>
+      <w:tblCellMar>
+        <w:top w:w="0" w:type="dxa"/>
+        <w:left w:w="108" w:type="dxa"/>
+        <w:bottom w:w="0" w:type="dxa"/>
+        <w:right w:w="108" w:type="dxa"/>
+      </w:tblCellMar>
+    </w:tblPr>
+    <w:tblStylePr w:type="firstRow">
+      <w:rPr>
+        <w:b/>
+        <w:bCs/>
+      </w:rPr>
+      <w:tblPr/>
+      <w:tcPr>
+        <w:tcBorders>
+          <w:bottom w:val="single" w:sz="12" w:space="0" w:color="95B3D7" w:themeColor="accent1" w:themeTint="99"/>
+        </w:tcBorders>
+      </w:tcPr>
+    </w:tblStylePr>
+    <w:tblStylePr w:type="lastRow">
+      <w:rPr>
+        <w:b/>
+        <w:bCs/>
+      </w:rPr>
+      <w:tblPr/>
+      <w:tcPr>
+        <w:tcBorders>
+          <w:top w:val="double" w:sz="2" w:space="0" w:color="95B3D7" w:themeColor="accent1" w:themeTint="99"/>
+        </w:tcBorders>
+      </w:tcPr>
+    </w:tblStylePr>
+    <w:tblStylePr w:type="firstCol">
+      <w:rPr>
+        <w:b/>
+        <w:bCs/>
+      </w:rPr>
+    </w:tblStylePr>
+    <w:tblStylePr w:type="lastCol">
+      <w:rPr>
+        <w:b/>
+        <w:bCs/>
+      </w:rPr>
+    </w:tblStylePr>
+  </w:style>
+  <w:style w:type="table" w:customStyle="1" w:styleId="GridTable1LightAccent2">
+    <w:name w:val="Grid Table 1 Light Accent 2"/>
+    <w:basedOn w:val="Tablanormal"/>
+    <w:uiPriority w:val="46"/>
+    <w:rsid w:val="0016547C"/>
+    <w:tblPr>
+      <w:tblStyleRowBandSize w:val="1"/>
+      <w:tblStyleColBandSize w:val="1"/>
+      <w:tblInd w:w="0" w:type="dxa"/>
+      <w:tblBorders>
+        <w:top w:val="single" w:sz="4" w:space="0" w:color="E5B8B7" w:themeColor="accent2" w:themeTint="66"/>
+        <w:left w:val="single" w:sz="4" w:space="0" w:color="E5B8B7" w:themeColor="accent2" w:themeTint="66"/>
+        <w:bottom w:val="single" w:sz="4" w:space="0" w:color="E5B8B7" w:themeColor="accent2" w:themeTint="66"/>
+        <w:right w:val="single" w:sz="4" w:space="0" w:color="E5B8B7" w:themeColor="accent2" w:themeTint="66"/>
+        <w:insideH w:val="single" w:sz="4" w:space="0" w:color="E5B8B7" w:themeColor="accent2" w:themeTint="66"/>
+        <w:insideV w:val="single" w:sz="4" w:space="0" w:color="E5B8B7" w:themeColor="accent2" w:themeTint="66"/>
+      </w:tblBorders>
+      <w:tblCellMar>
+        <w:top w:w="0" w:type="dxa"/>
+        <w:left w:w="108" w:type="dxa"/>
+        <w:bottom w:w="0" w:type="dxa"/>
+        <w:right w:w="108" w:type="dxa"/>
+      </w:tblCellMar>
+    </w:tblPr>
+    <w:tblStylePr w:type="firstRow">
+      <w:rPr>
+        <w:b/>
+        <w:bCs/>
+      </w:rPr>
+      <w:tblPr/>
+      <w:tcPr>
+        <w:tcBorders>
+          <w:bottom w:val="single" w:sz="12" w:space="0" w:color="D99594" w:themeColor="accent2" w:themeTint="99"/>
+        </w:tcBorders>
+      </w:tcPr>
+    </w:tblStylePr>
+    <w:tblStylePr w:type="lastRow">
+      <w:rPr>
+        <w:b/>
+        <w:bCs/>
+      </w:rPr>
+      <w:tblPr/>
+      <w:tcPr>
+        <w:tcBorders>
+          <w:top w:val="double" w:sz="2" w:space="0" w:color="D99594" w:themeColor="accent2" w:themeTint="99"/>
+        </w:tcBorders>
+      </w:tcPr>
+    </w:tblStylePr>
+    <w:tblStylePr w:type="firstCol">
+      <w:rPr>
+        <w:b/>
+        <w:bCs/>
+      </w:rPr>
+    </w:tblStylePr>
+    <w:tblStylePr w:type="lastCol">
+      <w:rPr>
+        <w:b/>
+        <w:bCs/>
+      </w:rPr>
+    </w:tblStylePr>
+  </w:style>
+  <w:style w:type="table" w:customStyle="1" w:styleId="GridTable1LightAccent3">
+    <w:name w:val="Grid Table 1 Light Accent 3"/>
+    <w:basedOn w:val="Tablanormal"/>
+    <w:uiPriority w:val="46"/>
+    <w:rsid w:val="0016547C"/>
+    <w:tblPr>
+      <w:tblStyleRowBandSize w:val="1"/>
+      <w:tblStyleColBandSize w:val="1"/>
+      <w:tblInd w:w="0" w:type="dxa"/>
+      <w:tblBorders>
+        <w:top w:val="single" w:sz="4" w:space="0" w:color="D6E3BC" w:themeColor="accent3" w:themeTint="66"/>
+        <w:left w:val="single" w:sz="4" w:space="0" w:color="D6E3BC" w:themeColor="accent3" w:themeTint="66"/>
+        <w:bottom w:val="single" w:sz="4" w:space="0" w:color="D6E3BC" w:themeColor="accent3" w:themeTint="66"/>
+        <w:right w:val="single" w:sz="4" w:space="0" w:color="D6E3BC" w:themeColor="accent3" w:themeTint="66"/>
+        <w:insideH w:val="single" w:sz="4" w:space="0" w:color="D6E3BC" w:themeColor="accent3" w:themeTint="66"/>
+        <w:insideV w:val="single" w:sz="4" w:space="0" w:color="D6E3BC" w:themeColor="accent3" w:themeTint="66"/>
+      </w:tblBorders>
+      <w:tblCellMar>
+        <w:top w:w="0" w:type="dxa"/>
+        <w:left w:w="108" w:type="dxa"/>
+        <w:bottom w:w="0" w:type="dxa"/>
+        <w:right w:w="108" w:type="dxa"/>
+      </w:tblCellMar>
+    </w:tblPr>
+    <w:tblStylePr w:type="firstRow">
+      <w:rPr>
+        <w:b/>
+        <w:bCs/>
+      </w:rPr>
+      <w:tblPr/>
+      <w:tcPr>
+        <w:tcBorders>
+          <w:bottom w:val="single" w:sz="12" w:space="0" w:color="C2D69B" w:themeColor="accent3" w:themeTint="99"/>
+        </w:tcBorders>
+      </w:tcPr>
+    </w:tblStylePr>
+    <w:tblStylePr w:type="lastRow">
+      <w:rPr>
+        <w:b/>
+        <w:bCs/>
+      </w:rPr>
+      <w:tblPr/>
+      <w:tcPr>
+        <w:tcBorders>
+          <w:top w:val="double" w:sz="2" w:space="0" w:color="C2D69B" w:themeColor="accent3" w:themeTint="99"/>
+        </w:tcBorders>
+      </w:tcPr>
+    </w:tblStylePr>
+    <w:tblStylePr w:type="firstCol">
+      <w:rPr>
+        <w:b/>
+        <w:bCs/>
+      </w:rPr>
+    </w:tblStylePr>
+    <w:tblStylePr w:type="lastCol">
+      <w:rPr>
+        <w:b/>
+        <w:bCs/>
+      </w:rPr>
+    </w:tblStylePr>
+  </w:style>
+  <w:style w:type="table" w:customStyle="1" w:styleId="GridTable1LightAccent4">
+    <w:name w:val="Grid Table 1 Light Accent 4"/>
+    <w:basedOn w:val="Tablanormal"/>
+    <w:uiPriority w:val="46"/>
+    <w:rsid w:val="0016547C"/>
+    <w:tblPr>
+      <w:tblStyleRowBandSize w:val="1"/>
+      <w:tblStyleColBandSize w:val="1"/>
+      <w:tblInd w:w="0" w:type="dxa"/>
+      <w:tblBorders>
+        <w:top w:val="single" w:sz="4" w:space="0" w:color="CCC0D9" w:themeColor="accent4" w:themeTint="66"/>
+        <w:left w:val="single" w:sz="4" w:space="0" w:color="CCC0D9" w:themeColor="accent4" w:themeTint="66"/>
+        <w:bottom w:val="single" w:sz="4" w:space="0" w:color="CCC0D9" w:themeColor="accent4" w:themeTint="66"/>
+        <w:right w:val="single" w:sz="4" w:space="0" w:color="CCC0D9" w:themeColor="accent4" w:themeTint="66"/>
+        <w:insideH w:val="single" w:sz="4" w:space="0" w:color="CCC0D9" w:themeColor="accent4" w:themeTint="66"/>
+        <w:insideV w:val="single" w:sz="4" w:space="0" w:color="CCC0D9" w:themeColor="accent4" w:themeTint="66"/>
+      </w:tblBorders>
+      <w:tblCellMar>
+        <w:top w:w="0" w:type="dxa"/>
+        <w:left w:w="108" w:type="dxa"/>
+        <w:bottom w:w="0" w:type="dxa"/>
+        <w:right w:w="108" w:type="dxa"/>
+      </w:tblCellMar>
+    </w:tblPr>
+    <w:tblStylePr w:type="firstRow">
+      <w:rPr>
+        <w:b/>
+        <w:bCs/>
+      </w:rPr>
+      <w:tblPr/>
+      <w:tcPr>
+        <w:tcBorders>
+          <w:bottom w:val="single" w:sz="12" w:space="0" w:color="B2A1C7" w:themeColor="accent4" w:themeTint="99"/>
+        </w:tcBorders>
+      </w:tcPr>
+    </w:tblStylePr>
+    <w:tblStylePr w:type="lastRow">
+      <w:rPr>
+        <w:b/>
+        <w:bCs/>
+      </w:rPr>
+      <w:tblPr/>
+      <w:tcPr>
+        <w:tcBorders>
+          <w:top w:val="double" w:sz="2" w:space="0" w:color="B2A1C7" w:themeColor="accent4" w:themeTint="99"/>
+        </w:tcBorders>
+      </w:tcPr>
+    </w:tblStylePr>
+    <w:tblStylePr w:type="firstCol">
+      <w:rPr>
+        <w:b/>
+        <w:bCs/>
+      </w:rPr>
+    </w:tblStylePr>
+    <w:tblStylePr w:type="lastCol">
+      <w:rPr>
+        <w:b/>
+        <w:bCs/>
+      </w:rPr>
+    </w:tblStylePr>
+  </w:style>
+  <w:style w:type="table" w:customStyle="1" w:styleId="GridTable3Accent2">
+    <w:name w:val="Grid Table 3 Accent 2"/>
+    <w:basedOn w:val="Tablanormal"/>
+    <w:uiPriority w:val="48"/>
+    <w:rsid w:val="0016547C"/>
+    <w:tblPr>
+      <w:tblStyleRowBandSize w:val="1"/>
+      <w:tblStyleColBandSize w:val="1"/>
+      <w:tblInd w:w="0" w:type="dxa"/>
+      <w:tblBorders>
+        <w:top w:val="single" w:sz="4" w:space="0" w:color="D99594" w:themeColor="accent2" w:themeTint="99"/>
+        <w:left w:val="single" w:sz="4" w:space="0" w:color="D99594" w:themeColor="accent2" w:themeTint="99"/>
+        <w:bottom w:val="single" w:sz="4" w:space="0" w:color="D99594" w:themeColor="accent2" w:themeTint="99"/>
+        <w:right w:val="single" w:sz="4" w:space="0" w:color="D99594" w:themeColor="accent2" w:themeTint="99"/>
+        <w:insideH w:val="single" w:sz="4" w:space="0" w:color="D99594" w:themeColor="accent2" w:themeTint="99"/>
+        <w:insideV w:val="single" w:sz="4" w:space="0" w:color="D99594" w:themeColor="accent2" w:themeTint="99"/>
+      </w:tblBorders>
+      <w:tblCellMar>
+        <w:top w:w="0" w:type="dxa"/>
+        <w:left w:w="108" w:type="dxa"/>
+        <w:bottom w:w="0" w:type="dxa"/>
+        <w:right w:w="108" w:type="dxa"/>
+      </w:tblCellMar>
+    </w:tblPr>
+    <w:tblStylePr w:type="firstRow">
+      <w:rPr>
+        <w:b/>
+        <w:bCs/>
+      </w:rPr>
+      <w:tblPr/>
+      <w:tcPr>
+        <w:tcBorders>
+          <w:top w:val="nil"/>
+          <w:left w:val="nil"/>
+          <w:right w:val="nil"/>
+          <w:insideH w:val="nil"/>
+          <w:insideV w:val="nil"/>
+        </w:tcBorders>
+        <w:shd w:val="clear" w:color="auto" w:fill="FFFFFF" w:themeFill="background1"/>
+      </w:tcPr>
+    </w:tblStylePr>
+    <w:tblStylePr w:type="lastRow">
+      <w:rPr>
+        <w:b/>
+        <w:bCs/>
+      </w:rPr>
+      <w:tblPr/>
+      <w:tcPr>
+        <w:tcBorders>
+          <w:left w:val="nil"/>
+          <w:bottom w:val="nil"/>
+          <w:right w:val="nil"/>
+          <w:insideH w:val="nil"/>
+          <w:insideV w:val="nil"/>
+        </w:tcBorders>
+        <w:shd w:val="clear" w:color="auto" w:fill="FFFFFF" w:themeFill="background1"/>
+      </w:tcPr>
+    </w:tblStylePr>
+    <w:tblStylePr w:type="firstCol">
+      <w:pPr>
+        <w:jc w:val="right"/>
+      </w:pPr>
+      <w:rPr>
+        <w:i/>
+        <w:iCs/>
+      </w:rPr>
+      <w:tblPr/>
+      <w:tcPr>
+        <w:tcBorders>
+          <w:top w:val="nil"/>
+          <w:left w:val="nil"/>
+          <w:bottom w:val="nil"/>
+          <w:insideH w:val="nil"/>
+          <w:insideV w:val="nil"/>
+        </w:tcBorders>
+        <w:shd w:val="clear" w:color="auto" w:fill="FFFFFF" w:themeFill="background1"/>
+      </w:tcPr>
+    </w:tblStylePr>
+    <w:tblStylePr w:type="lastCol">
+      <w:rPr>
+        <w:i/>
+        <w:iCs/>
+      </w:rPr>
+      <w:tblPr/>
+      <w:tcPr>
+        <w:tcBorders>
+          <w:top w:val="nil"/>
+          <w:bottom w:val="nil"/>
+          <w:right w:val="nil"/>
+          <w:insideH w:val="nil"/>
+          <w:insideV w:val="nil"/>
+        </w:tcBorders>
+        <w:shd w:val="clear" w:color="auto" w:fill="FFFFFF" w:themeFill="background1"/>
+      </w:tcPr>
+    </w:tblStylePr>
+    <w:tblStylePr w:type="band1Vert">
+      <w:tblPr/>
+      <w:tcPr>
+        <w:shd w:val="clear" w:color="auto" w:fill="F2DBDB" w:themeFill="accent2" w:themeFillTint="33"/>
+      </w:tcPr>
+    </w:tblStylePr>
+    <w:tblStylePr w:type="band1Horz">
+      <w:tblPr/>
+      <w:tcPr>
+        <w:shd w:val="clear" w:color="auto" w:fill="F2DBDB" w:themeFill="accent2" w:themeFillTint="33"/>
+      </w:tcPr>
+    </w:tblStylePr>
+    <w:tblStylePr w:type="neCell">
+      <w:tblPr/>
+      <w:tcPr>
+        <w:tcBorders>
+          <w:bottom w:val="single" w:sz="4" w:space="0" w:color="D99594" w:themeColor="accent2" w:themeTint="99"/>
+        </w:tcBorders>
+      </w:tcPr>
+    </w:tblStylePr>
+    <w:tblStylePr w:type="nwCell">
+      <w:tblPr/>
+      <w:tcPr>
+        <w:tcBorders>
+          <w:bottom w:val="single" w:sz="4" w:space="0" w:color="D99594" w:themeColor="accent2" w:themeTint="99"/>
+        </w:tcBorders>
+      </w:tcPr>
+    </w:tblStylePr>
+    <w:tblStylePr w:type="seCell">
+      <w:tblPr/>
+      <w:tcPr>
+        <w:tcBorders>
+          <w:top w:val="single" w:sz="4" w:space="0" w:color="D99594" w:themeColor="accent2" w:themeTint="99"/>
+        </w:tcBorders>
+      </w:tcPr>
+    </w:tblStylePr>
+    <w:tblStylePr w:type="swCell">
+      <w:tblPr/>
+      <w:tcPr>
+        <w:tcBorders>
+          <w:top w:val="single" w:sz="4" w:space="0" w:color="D99594" w:themeColor="accent2" w:themeTint="99"/>
+        </w:tcBorders>
+      </w:tcPr>
+    </w:tblStylePr>
+  </w:style>
+  <w:style w:type="table" w:customStyle="1" w:styleId="GridTable5DarkAccent3">
+    <w:name w:val="Grid Table 5 Dark Accent 3"/>
+    <w:basedOn w:val="Tablanormal"/>
+    <w:uiPriority w:val="50"/>
+    <w:rsid w:val="0016547C"/>
+    <w:tblPr>
+      <w:tblStyleRowBandSize w:val="1"/>
+      <w:tblStyleColBandSize w:val="1"/>
+      <w:tblInd w:w="0" w:type="dxa"/>
+      <w:tblBorders>
+        <w:top w:val="single" w:sz="4" w:space="0" w:color="FFFFFF" w:themeColor="background1"/>
+        <w:left w:val="single" w:sz="4" w:space="0" w:color="FFFFFF" w:themeColor="background1"/>
+        <w:bottom w:val="single" w:sz="4" w:space="0" w:color="FFFFFF" w:themeColor="background1"/>
+        <w:right w:val="single" w:sz="4" w:space="0" w:color="FFFFFF" w:themeColor="background1"/>
+        <w:insideH w:val="single" w:sz="4" w:space="0" w:color="FFFFFF" w:themeColor="background1"/>
+        <w:insideV w:val="single" w:sz="4" w:space="0" w:color="FFFFFF" w:themeColor="background1"/>
+      </w:tblBorders>
+      <w:tblCellMar>
+        <w:top w:w="0" w:type="dxa"/>
+        <w:left w:w="108" w:type="dxa"/>
+        <w:bottom w:w="0" w:type="dxa"/>
+        <w:right w:w="108" w:type="dxa"/>
+      </w:tblCellMar>
+    </w:tblPr>
+    <w:tcPr>
+      <w:shd w:val="clear" w:color="auto" w:fill="EAF1DD" w:themeFill="accent3" w:themeFillTint="33"/>
+    </w:tcPr>
+    <w:tblStylePr w:type="firstRow">
+      <w:rPr>
+        <w:b/>
+        <w:bCs/>
+        <w:color w:val="FFFFFF" w:themeColor="background1"/>
+      </w:rPr>
+      <w:tblPr/>
+      <w:tcPr>
+        <w:tcBorders>
+          <w:top w:val="single" w:sz="4" w:space="0" w:color="FFFFFF" w:themeColor="background1"/>
+          <w:left w:val="single" w:sz="4" w:space="0" w:color="FFFFFF" w:themeColor="background1"/>
+          <w:right w:val="single" w:sz="4" w:space="0" w:color="FFFFFF" w:themeColor="background1"/>
+          <w:insideH w:val="nil"/>
+          <w:insideV w:val="nil"/>
+        </w:tcBorders>
+        <w:shd w:val="clear" w:color="auto" w:fill="9BBB59" w:themeFill="accent3"/>
+      </w:tcPr>
+    </w:tblStylePr>
+    <w:tblStylePr w:type="lastRow">
+      <w:rPr>
+        <w:b/>
+        <w:bCs/>
+        <w:color w:val="FFFFFF" w:themeColor="background1"/>
+      </w:rPr>
+      <w:tblPr/>
+      <w:tcPr>
+        <w:tcBorders>
+          <w:left w:val="single" w:sz="4" w:space="0" w:color="FFFFFF" w:themeColor="background1"/>
+          <w:bottom w:val="single" w:sz="4" w:space="0" w:color="FFFFFF" w:themeColor="background1"/>
+          <w:right w:val="single" w:sz="4" w:space="0" w:color="FFFFFF" w:themeColor="background1"/>
+          <w:insideH w:val="nil"/>
+          <w:insideV w:val="nil"/>
+        </w:tcBorders>
+        <w:shd w:val="clear" w:color="auto" w:fill="9BBB59" w:themeFill="accent3"/>
+      </w:tcPr>
+    </w:tblStylePr>
+    <w:tblStylePr w:type="firstCol">
+      <w:rPr>
+        <w:b/>
+        <w:bCs/>
+        <w:color w:val="FFFFFF" w:themeColor="background1"/>
+      </w:rPr>
+      <w:tblPr/>
+      <w:tcPr>
+        <w:tcBorders>
+          <w:top w:val="single" w:sz="4" w:space="0" w:color="FFFFFF" w:themeColor="background1"/>
+          <w:left w:val="single" w:sz="4" w:space="0" w:color="FFFFFF" w:themeColor="background1"/>
+          <w:bottom w:val="single" w:sz="4" w:space="0" w:color="FFFFFF" w:themeColor="background1"/>
+          <w:insideV w:val="nil"/>
+        </w:tcBorders>
+        <w:shd w:val="clear" w:color="auto" w:fill="9BBB59" w:themeFill="accent3"/>
+      </w:tcPr>
+    </w:tblStylePr>
+    <w:tblStylePr w:type="lastCol">
+      <w:rPr>
+        <w:b/>
+        <w:bCs/>
+        <w:color w:val="FFFFFF" w:themeColor="background1"/>
+      </w:rPr>
+      <w:tblPr/>
+      <w:tcPr>
+        <w:tcBorders>
+          <w:top w:val="single" w:sz="4" w:space="0" w:color="FFFFFF" w:themeColor="background1"/>
+          <w:bottom w:val="single" w:sz="4" w:space="0" w:color="FFFFFF" w:themeColor="background1"/>
+          <w:right w:val="single" w:sz="4" w:space="0" w:color="FFFFFF" w:themeColor="background1"/>
+          <w:insideV w:val="nil"/>
+        </w:tcBorders>
+        <w:shd w:val="clear" w:color="auto" w:fill="9BBB59" w:themeFill="accent3"/>
+      </w:tcPr>
+    </w:tblStylePr>
+    <w:tblStylePr w:type="band1Vert">
+      <w:tblPr/>
+      <w:tcPr>
+        <w:shd w:val="clear" w:color="auto" w:fill="D6E3BC" w:themeFill="accent3" w:themeFillTint="66"/>
+      </w:tcPr>
+    </w:tblStylePr>
+    <w:tblStylePr w:type="band1Horz">
+      <w:tblPr/>
+      <w:tcPr>
+        <w:shd w:val="clear" w:color="auto" w:fill="D6E3BC" w:themeFill="accent3" w:themeFillTint="66"/>
+      </w:tcPr>
+    </w:tblStylePr>
+  </w:style>
+  <w:style w:type="table" w:customStyle="1" w:styleId="GridTable5DarkAccent6">
+    <w:name w:val="Grid Table 5 Dark Accent 6"/>
+    <w:basedOn w:val="Tablanormal"/>
+    <w:uiPriority w:val="50"/>
+    <w:rsid w:val="0016547C"/>
+    <w:tblPr>
+      <w:tblStyleRowBandSize w:val="1"/>
+      <w:tblStyleColBandSize w:val="1"/>
+      <w:tblInd w:w="0" w:type="dxa"/>
+      <w:tblBorders>
+        <w:top w:val="single" w:sz="4" w:space="0" w:color="FFFFFF" w:themeColor="background1"/>
+        <w:left w:val="single" w:sz="4" w:space="0" w:color="FFFFFF" w:themeColor="background1"/>
+        <w:bottom w:val="single" w:sz="4" w:space="0" w:color="FFFFFF" w:themeColor="background1"/>
+        <w:right w:val="single" w:sz="4" w:space="0" w:color="FFFFFF" w:themeColor="background1"/>
+        <w:insideH w:val="single" w:sz="4" w:space="0" w:color="FFFFFF" w:themeColor="background1"/>
+        <w:insideV w:val="single" w:sz="4" w:space="0" w:color="FFFFFF" w:themeColor="background1"/>
+      </w:tblBorders>
+      <w:tblCellMar>
+        <w:top w:w="0" w:type="dxa"/>
+        <w:left w:w="108" w:type="dxa"/>
+        <w:bottom w:w="0" w:type="dxa"/>
+        <w:right w:w="108" w:type="dxa"/>
+      </w:tblCellMar>
+    </w:tblPr>
+    <w:tcPr>
+      <w:shd w:val="clear" w:color="auto" w:fill="FDE9D9" w:themeFill="accent6" w:themeFillTint="33"/>
+    </w:tcPr>
+    <w:tblStylePr w:type="firstRow">
+      <w:rPr>
+        <w:b/>
+        <w:bCs/>
+        <w:color w:val="FFFFFF" w:themeColor="background1"/>
+      </w:rPr>
+      <w:tblPr/>
+      <w:tcPr>
+        <w:tcBorders>
+          <w:top w:val="single" w:sz="4" w:space="0" w:color="FFFFFF" w:themeColor="background1"/>
+          <w:left w:val="single" w:sz="4" w:space="0" w:color="FFFFFF" w:themeColor="background1"/>
+          <w:right w:val="single" w:sz="4" w:space="0" w:color="FFFFFF" w:themeColor="background1"/>
+          <w:insideH w:val="nil"/>
+          <w:insideV w:val="nil"/>
+        </w:tcBorders>
+        <w:shd w:val="clear" w:color="auto" w:fill="F79646" w:themeFill="accent6"/>
+      </w:tcPr>
+    </w:tblStylePr>
+    <w:tblStylePr w:type="lastRow">
+      <w:rPr>
+        <w:b/>
+        <w:bCs/>
+        <w:color w:val="FFFFFF" w:themeColor="background1"/>
+      </w:rPr>
+      <w:tblPr/>
+      <w:tcPr>
+        <w:tcBorders>
+          <w:left w:val="single" w:sz="4" w:space="0" w:color="FFFFFF" w:themeColor="background1"/>
+          <w:bottom w:val="single" w:sz="4" w:space="0" w:color="FFFFFF" w:themeColor="background1"/>
+          <w:right w:val="single" w:sz="4" w:space="0" w:color="FFFFFF" w:themeColor="background1"/>
+          <w:insideH w:val="nil"/>
+          <w:insideV w:val="nil"/>
+        </w:tcBorders>
+        <w:shd w:val="clear" w:color="auto" w:fill="F79646" w:themeFill="accent6"/>
+      </w:tcPr>
+    </w:tblStylePr>
+    <w:tblStylePr w:type="firstCol">
+      <w:rPr>
+        <w:b/>
+        <w:bCs/>
+        <w:color w:val="FFFFFF" w:themeColor="background1"/>
+      </w:rPr>
+      <w:tblPr/>
+      <w:tcPr>
+        <w:tcBorders>
+          <w:top w:val="single" w:sz="4" w:space="0" w:color="FFFFFF" w:themeColor="background1"/>
+          <w:left w:val="single" w:sz="4" w:space="0" w:color="FFFFFF" w:themeColor="background1"/>
+          <w:bottom w:val="single" w:sz="4" w:space="0" w:color="FFFFFF" w:themeColor="background1"/>
+          <w:insideV w:val="nil"/>
+        </w:tcBorders>
+        <w:shd w:val="clear" w:color="auto" w:fill="F79646" w:themeFill="accent6"/>
+      </w:tcPr>
+    </w:tblStylePr>
+    <w:tblStylePr w:type="lastCol">
+      <w:rPr>
+        <w:b/>
+        <w:bCs/>
+        <w:color w:val="FFFFFF" w:themeColor="background1"/>
+      </w:rPr>
+      <w:tblPr/>
+      <w:tcPr>
+        <w:tcBorders>
+          <w:top w:val="single" w:sz="4" w:space="0" w:color="FFFFFF" w:themeColor="background1"/>
+          <w:bottom w:val="single" w:sz="4" w:space="0" w:color="FFFFFF" w:themeColor="background1"/>
+          <w:right w:val="single" w:sz="4" w:space="0" w:color="FFFFFF" w:themeColor="background1"/>
+          <w:insideV w:val="nil"/>
+        </w:tcBorders>
+        <w:shd w:val="clear" w:color="auto" w:fill="F79646" w:themeFill="accent6"/>
+      </w:tcPr>
+    </w:tblStylePr>
+    <w:tblStylePr w:type="band1Vert">
+      <w:tblPr/>
+      <w:tcPr>
+        <w:shd w:val="clear" w:color="auto" w:fill="FBD4B4" w:themeFill="accent6" w:themeFillTint="66"/>
+      </w:tcPr>
+    </w:tblStylePr>
+    <w:tblStylePr w:type="band1Horz">
+      <w:tblPr/>
+      <w:tcPr>
+        <w:shd w:val="clear" w:color="auto" w:fill="FBD4B4" w:themeFill="accent6" w:themeFillTint="66"/>
+      </w:tcPr>
+    </w:tblStylePr>
+  </w:style>
+  <w:style w:type="table" w:customStyle="1" w:styleId="ListTable7ColorfulAccent6">
+    <w:name w:val="List Table 7 Colorful Accent 6"/>
+    <w:basedOn w:val="Tablanormal"/>
+    <w:uiPriority w:val="52"/>
+    <w:rsid w:val="0016547C"/>
+    <w:rPr>
+      <w:color w:val="E36C0A" w:themeColor="accent6" w:themeShade="BF"/>
+    </w:rPr>
+    <w:tblPr>
+      <w:tblStyleRowBandSize w:val="1"/>
+      <w:tblStyleColBandSize w:val="1"/>
+      <w:tblInd w:w="0" w:type="dxa"/>
+      <w:tblCellMar>
+        <w:top w:w="0" w:type="dxa"/>
+        <w:left w:w="108" w:type="dxa"/>
+        <w:bottom w:w="0" w:type="dxa"/>
+        <w:right w:w="108" w:type="dxa"/>
+      </w:tblCellMar>
+    </w:tblPr>
+    <w:tblStylePr w:type="firstRow">
+      <w:rPr>
+        <w:rFonts w:asciiTheme="majorHAnsi" w:eastAsiaTheme="majorEastAsia" w:hAnsiTheme="majorHAnsi" w:cstheme="majorBidi"/>
+        <w:i/>
+        <w:iCs/>
+        <w:sz w:val="26"/>
+      </w:rPr>
+      <w:tblPr/>
+      <w:tcPr>
+        <w:tcBorders>
+          <w:bottom w:val="single" w:sz="4" w:space="0" w:color="F79646" w:themeColor="accent6"/>
+        </w:tcBorders>
+        <w:shd w:val="clear" w:color="auto" w:fill="FFFFFF" w:themeFill="background1"/>
+      </w:tcPr>
+    </w:tblStylePr>
+    <w:tblStylePr w:type="lastRow">
+      <w:rPr>
+        <w:rFonts w:asciiTheme="majorHAnsi" w:eastAsiaTheme="majorEastAsia" w:hAnsiTheme="majorHAnsi" w:cstheme="majorBidi"/>
+        <w:i/>
+        <w:iCs/>
+        <w:sz w:val="26"/>
+      </w:rPr>
+      <w:tblPr/>
+      <w:tcPr>
+        <w:tcBorders>
+          <w:top w:val="single" w:sz="4" w:space="0" w:color="F79646" w:themeColor="accent6"/>
+        </w:tcBorders>
+        <w:shd w:val="clear" w:color="auto" w:fill="FFFFFF" w:themeFill="background1"/>
+      </w:tcPr>
+    </w:tblStylePr>
+    <w:tblStylePr w:type="firstCol">
+      <w:pPr>
+        <w:jc w:val="right"/>
+      </w:pPr>
+      <w:rPr>
+        <w:rFonts w:asciiTheme="majorHAnsi" w:eastAsiaTheme="majorEastAsia" w:hAnsiTheme="majorHAnsi" w:cstheme="majorBidi"/>
+        <w:i/>
+        <w:iCs/>
+        <w:sz w:val="26"/>
+      </w:rPr>
+      <w:tblPr/>
+      <w:tcPr>
+        <w:tcBorders>
+          <w:right w:val="single" w:sz="4" w:space="0" w:color="F79646" w:themeColor="accent6"/>
+        </w:tcBorders>
+        <w:shd w:val="clear" w:color="auto" w:fill="FFFFFF" w:themeFill="background1"/>
+      </w:tcPr>
+    </w:tblStylePr>
+    <w:tblStylePr w:type="lastCol">
+      <w:rPr>
+        <w:rFonts w:asciiTheme="majorHAnsi" w:eastAsiaTheme="majorEastAsia" w:hAnsiTheme="majorHAnsi" w:cstheme="majorBidi"/>
+        <w:i/>
+        <w:iCs/>
+        <w:sz w:val="26"/>
+      </w:rPr>
+      <w:tblPr/>
+      <w:tcPr>
+        <w:tcBorders>
+          <w:left w:val="single" w:sz="4" w:space="0" w:color="F79646" w:themeColor="accent6"/>
+        </w:tcBorders>
+        <w:shd w:val="clear" w:color="auto" w:fill="FFFFFF" w:themeFill="background1"/>
+      </w:tcPr>
+    </w:tblStylePr>
+    <w:tblStylePr w:type="band1Vert">
+      <w:tblPr/>
+      <w:tcPr>
+        <w:shd w:val="clear" w:color="auto" w:fill="FDE9D9" w:themeFill="accent6" w:themeFillTint="33"/>
+      </w:tcPr>
+    </w:tblStylePr>
+    <w:tblStylePr w:type="band1Horz">
+      <w:tblPr/>
+      <w:tcPr>
+        <w:shd w:val="clear" w:color="auto" w:fill="FDE9D9" w:themeFill="accent6" w:themeFillTint="33"/>
+      </w:tcPr>
+    </w:tblStylePr>
+    <w:tblStylePr w:type="neCell">
+      <w:tblPr/>
+      <w:tcPr>
+        <w:tcBorders>
+          <w:left w:val="nil"/>
+        </w:tcBorders>
+      </w:tcPr>
+    </w:tblStylePr>
+    <w:tblStylePr w:type="nwCell">
+      <w:tblPr/>
+      <w:tcPr>
+        <w:tcBorders>
+          <w:right w:val="nil"/>
+        </w:tcBorders>
+      </w:tcPr>
+    </w:tblStylePr>
+    <w:tblStylePr w:type="seCell">
+      <w:tblPr/>
+      <w:tcPr>
+        <w:tcBorders>
+          <w:left w:val="nil"/>
+        </w:tcBorders>
+      </w:tcPr>
+    </w:tblStylePr>
+    <w:tblStylePr w:type="swCell">
+      <w:tblPr/>
+      <w:tcPr>
+        <w:tcBorders>
+          <w:right w:val="nil"/>
+        </w:tcBorders>
+      </w:tcPr>
+    </w:tblStylePr>
+  </w:style>
+  <w:style w:type="table" w:customStyle="1" w:styleId="ListTable7ColorfulAccent1">
+    <w:name w:val="List Table 7 Colorful Accent 1"/>
+    <w:basedOn w:val="Tablanormal"/>
+    <w:uiPriority w:val="52"/>
+    <w:rsid w:val="006B1A9C"/>
+    <w:rPr>
+      <w:color w:val="365F91" w:themeColor="accent1" w:themeShade="BF"/>
+    </w:rPr>
+    <w:tblPr>
+      <w:tblStyleRowBandSize w:val="1"/>
+      <w:tblStyleColBandSize w:val="1"/>
+      <w:tblInd w:w="0" w:type="dxa"/>
+      <w:tblCellMar>
+        <w:top w:w="0" w:type="dxa"/>
+        <w:left w:w="108" w:type="dxa"/>
+        <w:bottom w:w="0" w:type="dxa"/>
+        <w:right w:w="108" w:type="dxa"/>
+      </w:tblCellMar>
+    </w:tblPr>
+    <w:tblStylePr w:type="firstRow">
+      <w:rPr>
+        <w:rFonts w:asciiTheme="majorHAnsi" w:eastAsiaTheme="majorEastAsia" w:hAnsiTheme="majorHAnsi" w:cstheme="majorBidi"/>
+        <w:i/>
+        <w:iCs/>
+        <w:sz w:val="26"/>
+      </w:rPr>
+      <w:tblPr/>
+      <w:tcPr>
+        <w:tcBorders>
+          <w:bottom w:val="single" w:sz="4" w:space="0" w:color="4F81BD" w:themeColor="accent1"/>
+        </w:tcBorders>
+        <w:shd w:val="clear" w:color="auto" w:fill="FFFFFF" w:themeFill="background1"/>
+      </w:tcPr>
+    </w:tblStylePr>
+    <w:tblStylePr w:type="lastRow">
+      <w:rPr>
+        <w:rFonts w:asciiTheme="majorHAnsi" w:eastAsiaTheme="majorEastAsia" w:hAnsiTheme="majorHAnsi" w:cstheme="majorBidi"/>
+        <w:i/>
+        <w:iCs/>
+        <w:sz w:val="26"/>
+      </w:rPr>
+      <w:tblPr/>
+      <w:tcPr>
+        <w:tcBorders>
+          <w:top w:val="single" w:sz="4" w:space="0" w:color="4F81BD" w:themeColor="accent1"/>
+        </w:tcBorders>
+        <w:shd w:val="clear" w:color="auto" w:fill="FFFFFF" w:themeFill="background1"/>
+      </w:tcPr>
+    </w:tblStylePr>
+    <w:tblStylePr w:type="firstCol">
+      <w:pPr>
+        <w:jc w:val="right"/>
+      </w:pPr>
+      <w:rPr>
+        <w:rFonts w:asciiTheme="majorHAnsi" w:eastAsiaTheme="majorEastAsia" w:hAnsiTheme="majorHAnsi" w:cstheme="majorBidi"/>
+        <w:i/>
+        <w:iCs/>
+        <w:sz w:val="26"/>
+      </w:rPr>
+      <w:tblPr/>
+      <w:tcPr>
+        <w:tcBorders>
+          <w:right w:val="single" w:sz="4" w:space="0" w:color="4F81BD" w:themeColor="accent1"/>
+        </w:tcBorders>
+        <w:shd w:val="clear" w:color="auto" w:fill="FFFFFF" w:themeFill="background1"/>
+      </w:tcPr>
+    </w:tblStylePr>
+    <w:tblStylePr w:type="lastCol">
+      <w:rPr>
+        <w:rFonts w:asciiTheme="majorHAnsi" w:eastAsiaTheme="majorEastAsia" w:hAnsiTheme="majorHAnsi" w:cstheme="majorBidi"/>
+        <w:i/>
+        <w:iCs/>
+        <w:sz w:val="26"/>
+      </w:rPr>
+      <w:tblPr/>
+      <w:tcPr>
+        <w:tcBorders>
+          <w:left w:val="single" w:sz="4" w:space="0" w:color="4F81BD" w:themeColor="accent1"/>
+        </w:tcBorders>
+        <w:shd w:val="clear" w:color="auto" w:fill="FFFFFF" w:themeFill="background1"/>
+      </w:tcPr>
+    </w:tblStylePr>
+    <w:tblStylePr w:type="band1Vert">
+      <w:tblPr/>
+      <w:tcPr>
+        <w:shd w:val="clear" w:color="auto" w:fill="DBE5F1" w:themeFill="accent1" w:themeFillTint="33"/>
+      </w:tcPr>
+    </w:tblStylePr>
+    <w:tblStylePr w:type="band1Horz">
+      <w:tblPr/>
+      <w:tcPr>
+        <w:shd w:val="clear" w:color="auto" w:fill="DBE5F1" w:themeFill="accent1" w:themeFillTint="33"/>
+      </w:tcPr>
+    </w:tblStylePr>
+    <w:tblStylePr w:type="neCell">
+      <w:tblPr/>
+      <w:tcPr>
+        <w:tcBorders>
+          <w:left w:val="nil"/>
+        </w:tcBorders>
+      </w:tcPr>
+    </w:tblStylePr>
+    <w:tblStylePr w:type="nwCell">
+      <w:tblPr/>
+      <w:tcPr>
+        <w:tcBorders>
+          <w:right w:val="nil"/>
+        </w:tcBorders>
+      </w:tcPr>
+    </w:tblStylePr>
+    <w:tblStylePr w:type="seCell">
+      <w:tblPr/>
+      <w:tcPr>
+        <w:tcBorders>
+          <w:left w:val="nil"/>
+        </w:tcBorders>
+      </w:tcPr>
+    </w:tblStylePr>
+    <w:tblStylePr w:type="swCell">
+      <w:tblPr/>
+      <w:tcPr>
+        <w:tcBorders>
+          <w:right w:val="nil"/>
+        </w:tcBorders>
+      </w:tcPr>
+    </w:tblStylePr>
+  </w:style>
+  <w:style w:type="table" w:customStyle="1" w:styleId="GridTable5DarkAccent2">
+    <w:name w:val="Grid Table 5 Dark Accent 2"/>
+    <w:basedOn w:val="Tablanormal"/>
+    <w:uiPriority w:val="50"/>
+    <w:rsid w:val="006B1A9C"/>
+    <w:tblPr>
+      <w:tblStyleRowBandSize w:val="1"/>
+      <w:tblStyleColBandSize w:val="1"/>
+      <w:tblInd w:w="0" w:type="dxa"/>
+      <w:tblBorders>
+        <w:top w:val="single" w:sz="4" w:space="0" w:color="FFFFFF" w:themeColor="background1"/>
+        <w:left w:val="single" w:sz="4" w:space="0" w:color="FFFFFF" w:themeColor="background1"/>
+        <w:bottom w:val="single" w:sz="4" w:space="0" w:color="FFFFFF" w:themeColor="background1"/>
+        <w:right w:val="single" w:sz="4" w:space="0" w:color="FFFFFF" w:themeColor="background1"/>
+        <w:insideH w:val="single" w:sz="4" w:space="0" w:color="FFFFFF" w:themeColor="background1"/>
+        <w:insideV w:val="single" w:sz="4" w:space="0" w:color="FFFFFF" w:themeColor="background1"/>
+      </w:tblBorders>
+      <w:tblCellMar>
+        <w:top w:w="0" w:type="dxa"/>
+        <w:left w:w="108" w:type="dxa"/>
+        <w:bottom w:w="0" w:type="dxa"/>
+        <w:right w:w="108" w:type="dxa"/>
+      </w:tblCellMar>
     </w:tblPr>
     <w:tcPr>
       <w:shd w:val="clear" w:color="auto" w:fill="F2DBDB" w:themeFill="accent2" w:themeFillTint="33"/>

</xml_diff>

<commit_message>
María Fernanda García Gastélum A01376181, Grupo 03
Hice los ejercicios extra
</commit_message>
<xml_diff>
--- a/Mision_02.docx
+++ b/Mision_02.docx
@@ -71,6 +71,14 @@
           <w:szCs w:val="22"/>
         </w:rPr>
         <w:t xml:space="preserve">Nombre: </w:t>
+      </w:r>
+      <w:r>
+        <w:rPr>
+          <w:rFonts w:ascii="Avenir Book" w:eastAsia="Arial Unicode MS" w:hAnsi="Avenir Book" w:cs="Arial Unicode MS"/>
+          <w:sz w:val="22"/>
+          <w:szCs w:val="22"/>
+        </w:rPr>
+        <w:t>Ma. Fernanda García Gastélum A01376181</w:t>
       </w:r>
     </w:p>
     <w:p>
@@ -96,6 +104,14 @@
           <w:szCs w:val="22"/>
         </w:rPr>
         <w:t>Grupo:</w:t>
+      </w:r>
+      <w:r>
+        <w:rPr>
+          <w:rFonts w:ascii="Avenir Book" w:eastAsia="Arial Unicode MS" w:hAnsi="Avenir Book" w:cs="Arial Unicode MS"/>
+          <w:sz w:val="22"/>
+          <w:szCs w:val="22"/>
+        </w:rPr>
+        <w:t xml:space="preserve"> 03</w:t>
       </w:r>
     </w:p>
     <w:p>
@@ -894,6 +910,48 @@
               </w:rPr>
               <w:t xml:space="preserve"> </w:t>
             </w:r>
+            <w:r>
+              <w:rPr>
+                <w:rFonts w:ascii="Avenir Book" w:eastAsia="Arial Unicode MS" w:hAnsi="Avenir Book" w:cs="Arial Unicode MS"/>
+                <w:bCs/>
+                <w:sz w:val="20"/>
+                <w:szCs w:val="22"/>
+                <w:lang w:val="es-MX"/>
+              </w:rPr>
+              <w:t>M</w:t>
+            </w:r>
+            <w:r>
+              <w:rPr>
+                <w:rFonts w:ascii="Avenir Book" w:eastAsia="Arial Unicode MS" w:hAnsi="Avenir Book" w:cs="Arial Unicode MS"/>
+                <w:bCs/>
+                <w:sz w:val="20"/>
+                <w:szCs w:val="22"/>
+                <w:lang w:val="es-MX"/>
+              </w:rPr>
+              <w:t xml:space="preserve">aría Fernanda García Gastélum, A01376181, LCMD, Prepa </w:t>
+            </w:r>
+            <w:proofErr w:type="spellStart"/>
+            <w:r>
+              <w:rPr>
+                <w:rFonts w:ascii="Avenir Book" w:eastAsia="Arial Unicode MS" w:hAnsi="Avenir Book" w:cs="Arial Unicode MS"/>
+                <w:bCs/>
+                <w:sz w:val="20"/>
+                <w:szCs w:val="22"/>
+                <w:lang w:val="es-MX"/>
+              </w:rPr>
+              <w:t>Tec</w:t>
+            </w:r>
+            <w:proofErr w:type="spellEnd"/>
+            <w:r>
+              <w:rPr>
+                <w:rFonts w:ascii="Avenir Book" w:eastAsia="Arial Unicode MS" w:hAnsi="Avenir Book" w:cs="Arial Unicode MS"/>
+                <w:bCs/>
+                <w:sz w:val="20"/>
+                <w:szCs w:val="22"/>
+                <w:lang w:val="es-MX"/>
+              </w:rPr>
+              <w:t xml:space="preserve"> Internacional, Lo que más me gusta hacer es leer, especialmente libros de ficción, por lo general intento dejar un espacio en mi día para poder leer. Mis hobbies incluyen ver Netflix y escuchar música.</w:t>
+            </w:r>
           </w:p>
           <w:p>
             <w:pPr>
@@ -1003,6 +1061,148 @@
                 <w:lang w:val="es-MX"/>
               </w:rPr>
             </w:pPr>
+            <w:r>
+              <w:rPr>
+                <w:rFonts w:ascii="Avenir Book" w:eastAsia="Arial Unicode MS" w:hAnsi="Avenir Book" w:cs="Arial Unicode MS"/>
+                <w:bCs/>
+                <w:sz w:val="20"/>
+                <w:szCs w:val="22"/>
+                <w:lang w:val="es-MX"/>
+              </w:rPr>
+              <w:t xml:space="preserve">1: Imprimir: </w:t>
+            </w:r>
+          </w:p>
+          <w:p>
+            <w:pPr>
+              <w:pStyle w:val="Sinespaciado"/>
+              <w:rPr>
+                <w:rFonts w:ascii="Avenir Book" w:eastAsia="Arial Unicode MS" w:hAnsi="Avenir Book" w:cs="Arial Unicode MS"/>
+                <w:bCs/>
+                <w:sz w:val="20"/>
+                <w:szCs w:val="22"/>
+                <w:lang w:val="es-MX"/>
+              </w:rPr>
+            </w:pPr>
+            <w:r>
+              <w:rPr>
+                <w:rFonts w:ascii="Avenir Book" w:eastAsia="Arial Unicode MS" w:hAnsi="Avenir Book" w:cs="Arial Unicode MS"/>
+                <w:bCs/>
+                <w:sz w:val="20"/>
+                <w:szCs w:val="22"/>
+                <w:lang w:val="es-MX"/>
+              </w:rPr>
+              <w:t>Nombre: María Fernanda García Gastélum</w:t>
+            </w:r>
+          </w:p>
+          <w:p>
+            <w:pPr>
+              <w:pStyle w:val="Sinespaciado"/>
+              <w:rPr>
+                <w:rFonts w:ascii="Avenir Book" w:eastAsia="Arial Unicode MS" w:hAnsi="Avenir Book" w:cs="Arial Unicode MS"/>
+                <w:bCs/>
+                <w:sz w:val="20"/>
+                <w:szCs w:val="22"/>
+                <w:lang w:val="es-MX"/>
+              </w:rPr>
+            </w:pPr>
+            <w:r>
+              <w:rPr>
+                <w:rFonts w:ascii="Avenir Book" w:eastAsia="Arial Unicode MS" w:hAnsi="Avenir Book" w:cs="Arial Unicode MS"/>
+                <w:bCs/>
+                <w:sz w:val="20"/>
+                <w:szCs w:val="22"/>
+                <w:lang w:val="es-MX"/>
+              </w:rPr>
+              <w:t>Matrícula: A01376181</w:t>
+            </w:r>
+          </w:p>
+          <w:p>
+            <w:pPr>
+              <w:pStyle w:val="Sinespaciado"/>
+              <w:rPr>
+                <w:rFonts w:ascii="Avenir Book" w:eastAsia="Arial Unicode MS" w:hAnsi="Avenir Book" w:cs="Arial Unicode MS"/>
+                <w:bCs/>
+                <w:sz w:val="20"/>
+                <w:szCs w:val="22"/>
+                <w:lang w:val="es-MX"/>
+              </w:rPr>
+            </w:pPr>
+            <w:r>
+              <w:rPr>
+                <w:rFonts w:ascii="Avenir Book" w:eastAsia="Arial Unicode MS" w:hAnsi="Avenir Book" w:cs="Arial Unicode MS"/>
+                <w:bCs/>
+                <w:sz w:val="20"/>
+                <w:szCs w:val="22"/>
+                <w:lang w:val="es-MX"/>
+              </w:rPr>
+              <w:t>Carrera: LCMD</w:t>
+            </w:r>
+          </w:p>
+          <w:p>
+            <w:pPr>
+              <w:pStyle w:val="Sinespaciado"/>
+              <w:rPr>
+                <w:rFonts w:ascii="Avenir Book" w:eastAsia="Arial Unicode MS" w:hAnsi="Avenir Book" w:cs="Arial Unicode MS"/>
+                <w:bCs/>
+                <w:sz w:val="20"/>
+                <w:szCs w:val="22"/>
+                <w:lang w:val="es-MX"/>
+              </w:rPr>
+            </w:pPr>
+            <w:r>
+              <w:rPr>
+                <w:rFonts w:ascii="Avenir Book" w:eastAsia="Arial Unicode MS" w:hAnsi="Avenir Book" w:cs="Arial Unicode MS"/>
+                <w:bCs/>
+                <w:sz w:val="20"/>
+                <w:szCs w:val="22"/>
+                <w:lang w:val="es-MX"/>
+              </w:rPr>
+              <w:t xml:space="preserve">Escuela de procedencia: Prepa </w:t>
+            </w:r>
+            <w:proofErr w:type="spellStart"/>
+            <w:r>
+              <w:rPr>
+                <w:rFonts w:ascii="Avenir Book" w:eastAsia="Arial Unicode MS" w:hAnsi="Avenir Book" w:cs="Arial Unicode MS"/>
+                <w:bCs/>
+                <w:sz w:val="20"/>
+                <w:szCs w:val="22"/>
+                <w:lang w:val="es-MX"/>
+              </w:rPr>
+              <w:t>Tec</w:t>
+            </w:r>
+            <w:proofErr w:type="spellEnd"/>
+            <w:r>
+              <w:rPr>
+                <w:rFonts w:ascii="Avenir Book" w:eastAsia="Arial Unicode MS" w:hAnsi="Avenir Book" w:cs="Arial Unicode MS"/>
+                <w:bCs/>
+                <w:sz w:val="20"/>
+                <w:szCs w:val="22"/>
+                <w:lang w:val="es-MX"/>
+              </w:rPr>
+              <w:t xml:space="preserve"> Internacional</w:t>
+            </w:r>
+          </w:p>
+          <w:p>
+            <w:pPr>
+              <w:pStyle w:val="Sinespaciado"/>
+              <w:rPr>
+                <w:rFonts w:ascii="Avenir Book" w:eastAsia="Arial Unicode MS" w:hAnsi="Avenir Book" w:cs="Arial Unicode MS"/>
+                <w:bCs/>
+                <w:sz w:val="20"/>
+                <w:szCs w:val="22"/>
+                <w:lang w:val="es-MX"/>
+              </w:rPr>
+            </w:pPr>
+            <w:r>
+              <w:rPr>
+                <w:rFonts w:ascii="Avenir Book" w:eastAsia="Arial Unicode MS" w:hAnsi="Avenir Book" w:cs="Arial Unicode MS"/>
+                <w:bCs/>
+                <w:sz w:val="20"/>
+                <w:szCs w:val="22"/>
+                <w:lang w:val="es-MX"/>
+              </w:rPr>
+              <w:t>Descripción: Lo que más me gusta hacer es leer, especialmente libros de ficción, por lo general intento dejar un espacio en mi día para poder leer. Mis hobbies incluyen ver Netflix y escuchar música.</w:t>
+            </w:r>
           </w:p>
           <w:p>
             <w:pPr>
@@ -1192,16 +1392,16 @@
               <w:rPr>
                 <w:rFonts w:ascii="Consolas" w:eastAsia="Arial Unicode MS" w:hAnsi="Consolas" w:cs="Arial Unicode MS"/>
                 <w:bCs/>
-                <w:sz w:val="20"/>
-                <w:szCs w:val="22"/>
-                <w:lang w:val="es-MX"/>
-              </w:rPr>
-            </w:pPr>
-            <w:r>
-              <w:rPr>
-                <w:rFonts w:ascii="Consolas" w:eastAsia="Arial Unicode MS" w:hAnsi="Consolas" w:cs="Arial Unicode MS"/>
-                <w:bCs/>
-                <w:sz w:val="20"/>
+                <w:sz w:val="14"/>
+                <w:szCs w:val="22"/>
+                <w:lang w:val="es-MX"/>
+              </w:rPr>
+            </w:pPr>
+            <w:r>
+              <w:rPr>
+                <w:rFonts w:ascii="Consolas" w:eastAsia="Arial Unicode MS" w:hAnsi="Consolas" w:cs="Arial Unicode MS"/>
+                <w:bCs/>
+                <w:sz w:val="14"/>
                 <w:szCs w:val="22"/>
                 <w:lang w:val="es-MX"/>
               </w:rPr>
@@ -1214,16 +1414,16 @@
               <w:rPr>
                 <w:rFonts w:ascii="Consolas" w:eastAsia="Arial Unicode MS" w:hAnsi="Consolas" w:cs="Arial Unicode MS"/>
                 <w:bCs/>
-                <w:sz w:val="20"/>
-                <w:szCs w:val="22"/>
-                <w:lang w:val="es-MX"/>
-              </w:rPr>
-            </w:pPr>
-            <w:r>
-              <w:rPr>
-                <w:rFonts w:ascii="Consolas" w:eastAsia="Arial Unicode MS" w:hAnsi="Consolas" w:cs="Arial Unicode MS"/>
-                <w:bCs/>
-                <w:sz w:val="20"/>
+                <w:sz w:val="14"/>
+                <w:szCs w:val="22"/>
+                <w:lang w:val="es-MX"/>
+              </w:rPr>
+            </w:pPr>
+            <w:r>
+              <w:rPr>
+                <w:rFonts w:ascii="Consolas" w:eastAsia="Arial Unicode MS" w:hAnsi="Consolas" w:cs="Arial Unicode MS"/>
+                <w:bCs/>
+                <w:sz w:val="14"/>
                 <w:szCs w:val="22"/>
                 <w:lang w:val="es-MX"/>
               </w:rPr>
@@ -1236,16 +1436,16 @@
               <w:rPr>
                 <w:rFonts w:ascii="Consolas" w:eastAsia="Arial Unicode MS" w:hAnsi="Consolas" w:cs="Arial Unicode MS"/>
                 <w:bCs/>
-                <w:sz w:val="20"/>
-                <w:szCs w:val="22"/>
-                <w:lang w:val="es-MX"/>
-              </w:rPr>
-            </w:pPr>
-            <w:r>
-              <w:rPr>
-                <w:rFonts w:ascii="Consolas" w:eastAsia="Arial Unicode MS" w:hAnsi="Consolas" w:cs="Arial Unicode MS"/>
-                <w:bCs/>
-                <w:sz w:val="20"/>
+                <w:sz w:val="14"/>
+                <w:szCs w:val="22"/>
+                <w:lang w:val="es-MX"/>
+              </w:rPr>
+            </w:pPr>
+            <w:r>
+              <w:rPr>
+                <w:rFonts w:ascii="Consolas" w:eastAsia="Arial Unicode MS" w:hAnsi="Consolas" w:cs="Arial Unicode MS"/>
+                <w:bCs/>
+                <w:sz w:val="14"/>
                 <w:szCs w:val="22"/>
                 <w:lang w:val="es-MX"/>
               </w:rPr>
@@ -1258,16 +1458,16 @@
               <w:rPr>
                 <w:rFonts w:ascii="Consolas" w:eastAsia="Arial Unicode MS" w:hAnsi="Consolas" w:cs="Arial Unicode MS"/>
                 <w:bCs/>
-                <w:sz w:val="20"/>
-                <w:szCs w:val="22"/>
-                <w:lang w:val="es-MX"/>
-              </w:rPr>
-            </w:pPr>
-            <w:r>
-              <w:rPr>
-                <w:rFonts w:ascii="Consolas" w:eastAsia="Arial Unicode MS" w:hAnsi="Consolas" w:cs="Arial Unicode MS"/>
-                <w:bCs/>
-                <w:sz w:val="20"/>
+                <w:sz w:val="14"/>
+                <w:szCs w:val="22"/>
+                <w:lang w:val="es-MX"/>
+              </w:rPr>
+            </w:pPr>
+            <w:r>
+              <w:rPr>
+                <w:rFonts w:ascii="Consolas" w:eastAsia="Arial Unicode MS" w:hAnsi="Consolas" w:cs="Arial Unicode MS"/>
+                <w:bCs/>
+                <w:sz w:val="14"/>
                 <w:szCs w:val="22"/>
                 <w:lang w:val="es-MX"/>
               </w:rPr>
@@ -1280,16 +1480,16 @@
               <w:rPr>
                 <w:rFonts w:ascii="Consolas" w:eastAsia="Arial Unicode MS" w:hAnsi="Consolas" w:cs="Arial Unicode MS"/>
                 <w:bCs/>
-                <w:sz w:val="20"/>
-                <w:szCs w:val="22"/>
-                <w:lang w:val="es-MX"/>
-              </w:rPr>
-            </w:pPr>
-            <w:r>
-              <w:rPr>
-                <w:rFonts w:ascii="Consolas" w:eastAsia="Arial Unicode MS" w:hAnsi="Consolas" w:cs="Arial Unicode MS"/>
-                <w:bCs/>
-                <w:sz w:val="20"/>
+                <w:sz w:val="14"/>
+                <w:szCs w:val="22"/>
+                <w:lang w:val="es-MX"/>
+              </w:rPr>
+            </w:pPr>
+            <w:r>
+              <w:rPr>
+                <w:rFonts w:ascii="Consolas" w:eastAsia="Arial Unicode MS" w:hAnsi="Consolas" w:cs="Arial Unicode MS"/>
+                <w:bCs/>
+                <w:sz w:val="14"/>
                 <w:szCs w:val="22"/>
                 <w:lang w:val="es-MX"/>
               </w:rPr>
@@ -1302,16 +1502,16 @@
               <w:rPr>
                 <w:rFonts w:ascii="Consolas" w:eastAsia="Arial Unicode MS" w:hAnsi="Consolas" w:cs="Arial Unicode MS"/>
                 <w:bCs/>
-                <w:sz w:val="20"/>
-                <w:szCs w:val="22"/>
-                <w:lang w:val="es-MX"/>
-              </w:rPr>
-            </w:pPr>
-            <w:r>
-              <w:rPr>
-                <w:rFonts w:ascii="Consolas" w:eastAsia="Arial Unicode MS" w:hAnsi="Consolas" w:cs="Arial Unicode MS"/>
-                <w:bCs/>
-                <w:sz w:val="20"/>
+                <w:sz w:val="14"/>
+                <w:szCs w:val="22"/>
+                <w:lang w:val="es-MX"/>
+              </w:rPr>
+            </w:pPr>
+            <w:r>
+              <w:rPr>
+                <w:rFonts w:ascii="Consolas" w:eastAsia="Arial Unicode MS" w:hAnsi="Consolas" w:cs="Arial Unicode MS"/>
+                <w:bCs/>
+                <w:sz w:val="14"/>
                 <w:szCs w:val="22"/>
                 <w:lang w:val="es-MX"/>
               </w:rPr>
@@ -1324,16 +1524,16 @@
               <w:rPr>
                 <w:rFonts w:ascii="Consolas" w:eastAsia="Arial Unicode MS" w:hAnsi="Consolas" w:cs="Arial Unicode MS"/>
                 <w:bCs/>
-                <w:sz w:val="20"/>
-                <w:szCs w:val="22"/>
-                <w:lang w:val="es-MX"/>
-              </w:rPr>
-            </w:pPr>
-            <w:r>
-              <w:rPr>
-                <w:rFonts w:ascii="Consolas" w:eastAsia="Arial Unicode MS" w:hAnsi="Consolas" w:cs="Arial Unicode MS"/>
-                <w:bCs/>
-                <w:sz w:val="20"/>
+                <w:sz w:val="14"/>
+                <w:szCs w:val="22"/>
+                <w:lang w:val="es-MX"/>
+              </w:rPr>
+            </w:pPr>
+            <w:r>
+              <w:rPr>
+                <w:rFonts w:ascii="Consolas" w:eastAsia="Arial Unicode MS" w:hAnsi="Consolas" w:cs="Arial Unicode MS"/>
+                <w:bCs/>
+                <w:sz w:val="14"/>
                 <w:szCs w:val="22"/>
                 <w:lang w:val="es-MX"/>
               </w:rPr>
@@ -1346,16 +1546,16 @@
               <w:rPr>
                 <w:rFonts w:ascii="Consolas" w:eastAsia="Arial Unicode MS" w:hAnsi="Consolas" w:cs="Arial Unicode MS"/>
                 <w:bCs/>
-                <w:sz w:val="20"/>
-                <w:szCs w:val="22"/>
-                <w:lang w:val="es-MX"/>
-              </w:rPr>
-            </w:pPr>
-            <w:r>
-              <w:rPr>
-                <w:rFonts w:ascii="Consolas" w:eastAsia="Arial Unicode MS" w:hAnsi="Consolas" w:cs="Arial Unicode MS"/>
-                <w:bCs/>
-                <w:sz w:val="20"/>
+                <w:sz w:val="14"/>
+                <w:szCs w:val="22"/>
+                <w:lang w:val="es-MX"/>
+              </w:rPr>
+            </w:pPr>
+            <w:r>
+              <w:rPr>
+                <w:rFonts w:ascii="Consolas" w:eastAsia="Arial Unicode MS" w:hAnsi="Consolas" w:cs="Arial Unicode MS"/>
+                <w:bCs/>
+                <w:sz w:val="14"/>
                 <w:szCs w:val="22"/>
                 <w:lang w:val="es-MX"/>
               </w:rPr>
@@ -1368,16 +1568,16 @@
               <w:rPr>
                 <w:rFonts w:ascii="Consolas" w:eastAsia="Arial Unicode MS" w:hAnsi="Consolas" w:cs="Arial Unicode MS"/>
                 <w:bCs/>
-                <w:sz w:val="20"/>
-                <w:szCs w:val="22"/>
-                <w:lang w:val="es-MX"/>
-              </w:rPr>
-            </w:pPr>
-            <w:r>
-              <w:rPr>
-                <w:rFonts w:ascii="Consolas" w:eastAsia="Arial Unicode MS" w:hAnsi="Consolas" w:cs="Arial Unicode MS"/>
-                <w:bCs/>
-                <w:sz w:val="20"/>
+                <w:sz w:val="14"/>
+                <w:szCs w:val="22"/>
+                <w:lang w:val="es-MX"/>
+              </w:rPr>
+            </w:pPr>
+            <w:r>
+              <w:rPr>
+                <w:rFonts w:ascii="Consolas" w:eastAsia="Arial Unicode MS" w:hAnsi="Consolas" w:cs="Arial Unicode MS"/>
+                <w:bCs/>
+                <w:sz w:val="14"/>
                 <w:szCs w:val="22"/>
                 <w:lang w:val="es-MX"/>
               </w:rPr>
@@ -1390,78 +1590,38 @@
               <w:rPr>
                 <w:rFonts w:ascii="Consolas" w:eastAsia="Arial Unicode MS" w:hAnsi="Consolas" w:cs="Arial Unicode MS"/>
                 <w:bCs/>
-                <w:sz w:val="20"/>
-                <w:szCs w:val="22"/>
-                <w:lang w:val="es-MX"/>
-              </w:rPr>
-            </w:pPr>
-            <w:r>
-              <w:rPr>
-                <w:rFonts w:ascii="Consolas" w:eastAsia="Arial Unicode MS" w:hAnsi="Consolas" w:cs="Arial Unicode MS"/>
-                <w:bCs/>
-                <w:sz w:val="20"/>
-                <w:szCs w:val="22"/>
-                <w:lang w:val="es-MX"/>
-              </w:rPr>
-              <w:t>Me gusta la tecnolog</w:t>
-            </w:r>
-            <w:r>
-              <w:rPr>
-                <w:rFonts w:ascii="Consolas" w:eastAsia="Arial Unicode MS" w:hAnsi="Consolas" w:cs="Arial Unicode MS"/>
-                <w:bCs/>
-                <w:sz w:val="20"/>
-                <w:szCs w:val="22"/>
-                <w:lang w:val="es-MX"/>
-              </w:rPr>
-              <w:t>í</w:t>
-            </w:r>
-            <w:r>
-              <w:rPr>
-                <w:rFonts w:ascii="Consolas" w:eastAsia="Arial Unicode MS" w:hAnsi="Consolas" w:cs="Arial Unicode MS"/>
-                <w:bCs/>
-                <w:sz w:val="20"/>
-                <w:szCs w:val="22"/>
-                <w:lang w:val="es-MX"/>
-              </w:rPr>
-              <w:t xml:space="preserve">a y todo </w:t>
-            </w:r>
-            <w:r>
-              <w:rPr>
-                <w:rFonts w:ascii="Consolas" w:eastAsia="Arial Unicode MS" w:hAnsi="Consolas" w:cs="Arial Unicode MS"/>
-                <w:bCs/>
-                <w:sz w:val="20"/>
-                <w:szCs w:val="22"/>
-                <w:lang w:val="es-MX"/>
-              </w:rPr>
-              <w:t>lo relacionado con la computació</w:t>
-            </w:r>
-            <w:r>
-              <w:rPr>
-                <w:rFonts w:ascii="Consolas" w:eastAsia="Arial Unicode MS" w:hAnsi="Consolas" w:cs="Arial Unicode MS"/>
-                <w:bCs/>
-                <w:sz w:val="20"/>
-                <w:szCs w:val="22"/>
-                <w:lang w:val="es-MX"/>
-              </w:rPr>
-              <w:t>n.</w:t>
-            </w:r>
-          </w:p>
-          <w:p>
-            <w:pPr>
-              <w:pStyle w:val="Sinespaciado"/>
-              <w:rPr>
-                <w:rFonts w:ascii="Avenir Book" w:eastAsia="Arial Unicode MS" w:hAnsi="Avenir Book" w:cs="Arial Unicode MS"/>
-                <w:bCs/>
-                <w:sz w:val="20"/>
-                <w:szCs w:val="22"/>
-                <w:lang w:val="es-MX"/>
-              </w:rPr>
-            </w:pPr>
-            <w:r>
-              <w:rPr>
-                <w:rFonts w:ascii="Consolas" w:eastAsia="Arial Unicode MS" w:hAnsi="Consolas" w:cs="Arial Unicode MS"/>
-                <w:bCs/>
-                <w:sz w:val="20"/>
+                <w:sz w:val="14"/>
+                <w:szCs w:val="22"/>
+                <w:lang w:val="es-MX"/>
+              </w:rPr>
+            </w:pPr>
+            <w:r>
+              <w:rPr>
+                <w:rFonts w:ascii="Consolas" w:eastAsia="Arial Unicode MS" w:hAnsi="Consolas" w:cs="Arial Unicode MS"/>
+                <w:bCs/>
+                <w:sz w:val="14"/>
+                <w:szCs w:val="22"/>
+                <w:lang w:val="es-MX"/>
+              </w:rPr>
+              <w:t>Me gusta la tecnología y todo lo relacionado con la computación.</w:t>
+            </w:r>
+          </w:p>
+          <w:p>
+            <w:pPr>
+              <w:pStyle w:val="Sinespaciado"/>
+              <w:rPr>
+                <w:rFonts w:ascii="Avenir Book" w:eastAsia="Arial Unicode MS" w:hAnsi="Avenir Book" w:cs="Arial Unicode MS"/>
+                <w:bCs/>
+                <w:sz w:val="20"/>
+                <w:szCs w:val="22"/>
+                <w:lang w:val="es-MX"/>
+              </w:rPr>
+            </w:pPr>
+            <w:r>
+              <w:rPr>
+                <w:rFonts w:ascii="Consolas" w:eastAsia="Arial Unicode MS" w:hAnsi="Consolas" w:cs="Arial Unicode MS"/>
+                <w:bCs/>
+                <w:sz w:val="14"/>
                 <w:szCs w:val="22"/>
                 <w:lang w:val="es-MX"/>
               </w:rPr>
@@ -1503,7 +1663,6 @@
           <w:szCs w:val="22"/>
           <w:lang w:val="es-MX"/>
         </w:rPr>
-        <w:lastRenderedPageBreak/>
         <w:t>2.</w:t>
       </w:r>
       <w:r>
@@ -1670,6 +1829,7 @@
           <w:szCs w:val="22"/>
           <w:lang w:val="es-MX"/>
         </w:rPr>
+        <w:lastRenderedPageBreak/>
         <w:t xml:space="preserve">La distancia </w:t>
       </w:r>
       <w:r>
@@ -1866,6 +2026,48 @@
               </w:rPr>
               <w:t>Entradas:</w:t>
             </w:r>
+            <w:r>
+              <w:rPr>
+                <w:rFonts w:ascii="Avenir Book" w:eastAsia="Arial Unicode MS" w:hAnsi="Avenir Book" w:cs="Arial Unicode MS"/>
+                <w:bCs/>
+                <w:sz w:val="20"/>
+                <w:szCs w:val="22"/>
+                <w:lang w:val="es-MX"/>
+              </w:rPr>
+              <w:t xml:space="preserve"> Velocidad del auto</w:t>
+            </w:r>
+            <w:r>
+              <w:rPr>
+                <w:rFonts w:ascii="Avenir Book" w:eastAsia="Arial Unicode MS" w:hAnsi="Avenir Book" w:cs="Arial Unicode MS"/>
+                <w:bCs/>
+                <w:sz w:val="20"/>
+                <w:szCs w:val="22"/>
+                <w:lang w:val="es-MX"/>
+              </w:rPr>
+              <w:t xml:space="preserve">, </w:t>
+            </w:r>
+            <w:proofErr w:type="spellStart"/>
+            <w:r>
+              <w:rPr>
+                <w:rFonts w:ascii="Avenir Book" w:eastAsia="Arial Unicode MS" w:hAnsi="Avenir Book" w:cs="Arial Unicode MS"/>
+                <w:bCs/>
+                <w:sz w:val="20"/>
+                <w:szCs w:val="22"/>
+                <w:lang w:val="es-MX"/>
+              </w:rPr>
+              <w:t>kms</w:t>
+            </w:r>
+            <w:proofErr w:type="spellEnd"/>
+            <w:r>
+              <w:rPr>
+                <w:rFonts w:ascii="Avenir Book" w:eastAsia="Arial Unicode MS" w:hAnsi="Avenir Book" w:cs="Arial Unicode MS"/>
+                <w:bCs/>
+                <w:sz w:val="20"/>
+                <w:szCs w:val="22"/>
+                <w:lang w:val="es-MX"/>
+              </w:rPr>
+              <w:t xml:space="preserve"> recorridos</w:t>
+            </w:r>
           </w:p>
           <w:p>
             <w:pPr>
@@ -1888,6 +2090,60 @@
               </w:rPr>
               <w:t>Salidas:</w:t>
             </w:r>
+            <w:r>
+              <w:rPr>
+                <w:rFonts w:ascii="Avenir Book" w:eastAsia="Arial Unicode MS" w:hAnsi="Avenir Book" w:cs="Arial Unicode MS"/>
+                <w:bCs/>
+                <w:sz w:val="20"/>
+                <w:szCs w:val="22"/>
+                <w:lang w:val="es-MX"/>
+              </w:rPr>
+              <w:t xml:space="preserve"> Distancia recorrida en 6 </w:t>
+            </w:r>
+            <w:proofErr w:type="spellStart"/>
+            <w:r>
+              <w:rPr>
+                <w:rFonts w:ascii="Avenir Book" w:eastAsia="Arial Unicode MS" w:hAnsi="Avenir Book" w:cs="Arial Unicode MS"/>
+                <w:bCs/>
+                <w:sz w:val="20"/>
+                <w:szCs w:val="22"/>
+                <w:lang w:val="es-MX"/>
+              </w:rPr>
+              <w:t>hrs</w:t>
+            </w:r>
+            <w:proofErr w:type="spellEnd"/>
+            <w:r>
+              <w:rPr>
+                <w:rFonts w:ascii="Avenir Book" w:eastAsia="Arial Unicode MS" w:hAnsi="Avenir Book" w:cs="Arial Unicode MS"/>
+                <w:bCs/>
+                <w:sz w:val="20"/>
+                <w:szCs w:val="22"/>
+                <w:lang w:val="es-MX"/>
+              </w:rPr>
+              <w:t xml:space="preserve">, Distancia recorrida en 3.5 </w:t>
+            </w:r>
+            <w:proofErr w:type="spellStart"/>
+            <w:r>
+              <w:rPr>
+                <w:rFonts w:ascii="Avenir Book" w:eastAsia="Arial Unicode MS" w:hAnsi="Avenir Book" w:cs="Arial Unicode MS"/>
+                <w:bCs/>
+                <w:sz w:val="20"/>
+                <w:szCs w:val="22"/>
+                <w:lang w:val="es-MX"/>
+              </w:rPr>
+              <w:t>hrs</w:t>
+            </w:r>
+            <w:proofErr w:type="spellEnd"/>
+            <w:r>
+              <w:rPr>
+                <w:rFonts w:ascii="Avenir Book" w:eastAsia="Arial Unicode MS" w:hAnsi="Avenir Book" w:cs="Arial Unicode MS"/>
+                <w:bCs/>
+                <w:sz w:val="20"/>
+                <w:szCs w:val="22"/>
+                <w:lang w:val="es-MX"/>
+              </w:rPr>
+              <w:t>, Tiempo para recorrer 485 km</w:t>
+            </w:r>
           </w:p>
           <w:p>
             <w:pPr>
@@ -1922,6 +2178,60 @@
                 <w:lang w:val="es-MX"/>
               </w:rPr>
             </w:pPr>
+            <w:r>
+              <w:rPr>
+                <w:rFonts w:ascii="Avenir Book" w:eastAsia="Arial Unicode MS" w:hAnsi="Avenir Book" w:cs="Arial Unicode MS"/>
+                <w:bCs/>
+                <w:sz w:val="20"/>
+                <w:szCs w:val="22"/>
+                <w:lang w:val="es-MX"/>
+              </w:rPr>
+              <w:t>Velocidad= distancia/tiempo</w:t>
+            </w:r>
+          </w:p>
+          <w:p>
+            <w:pPr>
+              <w:pStyle w:val="Sinespaciado"/>
+              <w:rPr>
+                <w:rFonts w:ascii="Avenir Book" w:eastAsia="Arial Unicode MS" w:hAnsi="Avenir Book" w:cs="Arial Unicode MS"/>
+                <w:bCs/>
+                <w:sz w:val="20"/>
+                <w:szCs w:val="22"/>
+                <w:lang w:val="es-MX"/>
+              </w:rPr>
+            </w:pPr>
+            <w:r>
+              <w:rPr>
+                <w:rFonts w:ascii="Avenir Book" w:eastAsia="Arial Unicode MS" w:hAnsi="Avenir Book" w:cs="Arial Unicode MS"/>
+                <w:bCs/>
+                <w:sz w:val="20"/>
+                <w:szCs w:val="22"/>
+                <w:lang w:val="es-MX"/>
+              </w:rPr>
+              <w:t>Distancia= velocidad x tiempo</w:t>
+            </w:r>
+          </w:p>
+          <w:p>
+            <w:pPr>
+              <w:pStyle w:val="Sinespaciado"/>
+              <w:rPr>
+                <w:rFonts w:ascii="Avenir Book" w:eastAsia="Arial Unicode MS" w:hAnsi="Avenir Book" w:cs="Arial Unicode MS"/>
+                <w:bCs/>
+                <w:sz w:val="20"/>
+                <w:szCs w:val="22"/>
+                <w:lang w:val="es-MX"/>
+              </w:rPr>
+            </w:pPr>
+            <w:r>
+              <w:rPr>
+                <w:rFonts w:ascii="Avenir Book" w:eastAsia="Arial Unicode MS" w:hAnsi="Avenir Book" w:cs="Arial Unicode MS"/>
+                <w:bCs/>
+                <w:sz w:val="20"/>
+                <w:szCs w:val="22"/>
+                <w:lang w:val="es-MX"/>
+              </w:rPr>
+              <w:t>Tiempo= distancia/ velocidad</w:t>
+            </w:r>
           </w:p>
           <w:p>
             <w:pPr>
@@ -1979,14 +2289,182 @@
           <w:p>
             <w:pPr>
               <w:pStyle w:val="Sinespaciado"/>
-              <w:rPr>
-                <w:rFonts w:ascii="Avenir Book" w:eastAsia="Arial Unicode MS" w:hAnsi="Avenir Book" w:cs="Arial Unicode MS"/>
-                <w:bCs/>
-                <w:sz w:val="20"/>
-                <w:szCs w:val="22"/>
-                <w:lang w:val="es-MX"/>
-              </w:rPr>
-            </w:pPr>
+              <w:numPr>
+                <w:ilvl w:val="0"/>
+                <w:numId w:val="11"/>
+              </w:numPr>
+              <w:rPr>
+                <w:rFonts w:ascii="Avenir Book" w:eastAsia="Arial Unicode MS" w:hAnsi="Avenir Book" w:cs="Arial Unicode MS"/>
+                <w:bCs/>
+                <w:sz w:val="20"/>
+                <w:szCs w:val="22"/>
+                <w:lang w:val="es-MX"/>
+              </w:rPr>
+            </w:pPr>
+            <w:r>
+              <w:rPr>
+                <w:rFonts w:ascii="Avenir Book" w:eastAsia="Arial Unicode MS" w:hAnsi="Avenir Book" w:cs="Arial Unicode MS"/>
+                <w:bCs/>
+                <w:sz w:val="20"/>
+                <w:szCs w:val="22"/>
+                <w:lang w:val="es-MX"/>
+              </w:rPr>
+              <w:t>Leer velocidad</w:t>
+            </w:r>
+          </w:p>
+          <w:p>
+            <w:pPr>
+              <w:pStyle w:val="Sinespaciado"/>
+              <w:numPr>
+                <w:ilvl w:val="0"/>
+                <w:numId w:val="11"/>
+              </w:numPr>
+              <w:rPr>
+                <w:rFonts w:ascii="Avenir Book" w:eastAsia="Arial Unicode MS" w:hAnsi="Avenir Book" w:cs="Arial Unicode MS"/>
+                <w:bCs/>
+                <w:sz w:val="20"/>
+                <w:szCs w:val="22"/>
+                <w:lang w:val="es-MX"/>
+              </w:rPr>
+            </w:pPr>
+            <w:r>
+              <w:rPr>
+                <w:rFonts w:ascii="Avenir Book" w:eastAsia="Arial Unicode MS" w:hAnsi="Avenir Book" w:cs="Arial Unicode MS"/>
+                <w:bCs/>
+                <w:sz w:val="20"/>
+                <w:szCs w:val="22"/>
+                <w:lang w:val="es-MX"/>
+              </w:rPr>
+              <w:t xml:space="preserve">Distancia 1= velocidad x 6 </w:t>
+            </w:r>
+          </w:p>
+          <w:p>
+            <w:pPr>
+              <w:pStyle w:val="Sinespaciado"/>
+              <w:numPr>
+                <w:ilvl w:val="0"/>
+                <w:numId w:val="11"/>
+              </w:numPr>
+              <w:rPr>
+                <w:rFonts w:ascii="Avenir Book" w:eastAsia="Arial Unicode MS" w:hAnsi="Avenir Book" w:cs="Arial Unicode MS"/>
+                <w:bCs/>
+                <w:sz w:val="20"/>
+                <w:szCs w:val="22"/>
+                <w:lang w:val="es-MX"/>
+              </w:rPr>
+            </w:pPr>
+            <w:r>
+              <w:rPr>
+                <w:rFonts w:ascii="Avenir Book" w:eastAsia="Arial Unicode MS" w:hAnsi="Avenir Book" w:cs="Arial Unicode MS"/>
+                <w:bCs/>
+                <w:sz w:val="20"/>
+                <w:szCs w:val="22"/>
+                <w:lang w:val="es-MX"/>
+              </w:rPr>
+              <w:t>Distancia</w:t>
+            </w:r>
+            <w:r>
+              <w:rPr>
+                <w:rFonts w:ascii="Avenir Book" w:eastAsia="Arial Unicode MS" w:hAnsi="Avenir Book" w:cs="Arial Unicode MS"/>
+                <w:bCs/>
+                <w:sz w:val="20"/>
+                <w:szCs w:val="22"/>
+                <w:lang w:val="es-MX"/>
+              </w:rPr>
+              <w:t xml:space="preserve"> 2</w:t>
+            </w:r>
+            <w:r>
+              <w:rPr>
+                <w:rFonts w:ascii="Avenir Book" w:eastAsia="Arial Unicode MS" w:hAnsi="Avenir Book" w:cs="Arial Unicode MS"/>
+                <w:bCs/>
+                <w:sz w:val="20"/>
+                <w:szCs w:val="22"/>
+                <w:lang w:val="es-MX"/>
+              </w:rPr>
+              <w:t xml:space="preserve">= velocidad x </w:t>
+            </w:r>
+            <w:r>
+              <w:rPr>
+                <w:rFonts w:ascii="Avenir Book" w:eastAsia="Arial Unicode MS" w:hAnsi="Avenir Book" w:cs="Arial Unicode MS"/>
+                <w:bCs/>
+                <w:sz w:val="20"/>
+                <w:szCs w:val="22"/>
+                <w:lang w:val="es-MX"/>
+              </w:rPr>
+              <w:t xml:space="preserve">3.5 </w:t>
+            </w:r>
+          </w:p>
+          <w:p>
+            <w:pPr>
+              <w:pStyle w:val="Sinespaciado"/>
+              <w:numPr>
+                <w:ilvl w:val="0"/>
+                <w:numId w:val="11"/>
+              </w:numPr>
+              <w:rPr>
+                <w:rFonts w:ascii="Avenir Book" w:eastAsia="Arial Unicode MS" w:hAnsi="Avenir Book" w:cs="Arial Unicode MS"/>
+                <w:bCs/>
+                <w:sz w:val="20"/>
+                <w:szCs w:val="22"/>
+                <w:lang w:val="es-MX"/>
+              </w:rPr>
+            </w:pPr>
+            <w:r>
+              <w:rPr>
+                <w:rFonts w:ascii="Avenir Book" w:eastAsia="Arial Unicode MS" w:hAnsi="Avenir Book" w:cs="Arial Unicode MS"/>
+                <w:bCs/>
+                <w:sz w:val="20"/>
+                <w:szCs w:val="22"/>
+                <w:lang w:val="es-MX"/>
+              </w:rPr>
+              <w:t xml:space="preserve">Tiempo= </w:t>
+            </w:r>
+            <w:r>
+              <w:rPr>
+                <w:rFonts w:ascii="Avenir Book" w:eastAsia="Arial Unicode MS" w:hAnsi="Avenir Book" w:cs="Arial Unicode MS"/>
+                <w:bCs/>
+                <w:sz w:val="20"/>
+                <w:szCs w:val="22"/>
+                <w:lang w:val="es-MX"/>
+              </w:rPr>
+              <w:t>485</w:t>
+            </w:r>
+            <w:r>
+              <w:rPr>
+                <w:rFonts w:ascii="Avenir Book" w:eastAsia="Arial Unicode MS" w:hAnsi="Avenir Book" w:cs="Arial Unicode MS"/>
+                <w:bCs/>
+                <w:sz w:val="20"/>
+                <w:szCs w:val="22"/>
+                <w:lang w:val="es-MX"/>
+              </w:rPr>
+              <w:t>/ velocidad</w:t>
+            </w:r>
+          </w:p>
+          <w:p>
+            <w:pPr>
+              <w:pStyle w:val="Sinespaciado"/>
+              <w:numPr>
+                <w:ilvl w:val="0"/>
+                <w:numId w:val="11"/>
+              </w:numPr>
+              <w:rPr>
+                <w:rFonts w:ascii="Avenir Book" w:eastAsia="Arial Unicode MS" w:hAnsi="Avenir Book" w:cs="Arial Unicode MS"/>
+                <w:bCs/>
+                <w:sz w:val="20"/>
+                <w:szCs w:val="22"/>
+                <w:lang w:val="es-MX"/>
+              </w:rPr>
+            </w:pPr>
+            <w:r>
+              <w:rPr>
+                <w:rFonts w:ascii="Avenir Book" w:eastAsia="Arial Unicode MS" w:hAnsi="Avenir Book" w:cs="Arial Unicode MS"/>
+                <w:bCs/>
+                <w:sz w:val="20"/>
+                <w:szCs w:val="22"/>
+                <w:lang w:val="es-MX"/>
+              </w:rPr>
+              <w:t xml:space="preserve">Imprimir Distancia 1, Distancia 2, Tiempo </w:t>
+            </w:r>
           </w:p>
           <w:p>
             <w:pPr>
@@ -2793,6 +3271,7 @@
             <w:r>
               <w:rPr>
                 <w:rFonts w:ascii="Avenir Book" w:eastAsia="Arial Unicode MS" w:hAnsi="Avenir Book" w:cs="Arial Unicode MS"/>
+                <w:b/>
                 <w:bCs/>
                 <w:sz w:val="20"/>
                 <w:szCs w:val="22"/>
@@ -2800,21 +3279,42 @@
               </w:rPr>
               <w:t>Entradas:</w:t>
             </w:r>
-          </w:p>
-          <w:p>
-            <w:pPr>
-              <w:pStyle w:val="Sinespaciado"/>
-              <w:rPr>
-                <w:rFonts w:ascii="Avenir Book" w:eastAsia="Arial Unicode MS" w:hAnsi="Avenir Book" w:cs="Arial Unicode MS"/>
-                <w:bCs/>
-                <w:sz w:val="20"/>
-                <w:szCs w:val="22"/>
-                <w:lang w:val="es-MX"/>
-              </w:rPr>
-            </w:pPr>
-            <w:r>
-              <w:rPr>
-                <w:rFonts w:ascii="Avenir Book" w:eastAsia="Arial Unicode MS" w:hAnsi="Avenir Book" w:cs="Arial Unicode MS"/>
+            <w:r>
+              <w:rPr>
+                <w:rFonts w:ascii="Avenir Book" w:eastAsia="Arial Unicode MS" w:hAnsi="Avenir Book" w:cs="Arial Unicode MS"/>
+                <w:bCs/>
+                <w:sz w:val="20"/>
+                <w:szCs w:val="22"/>
+                <w:lang w:val="es-MX"/>
+              </w:rPr>
+              <w:t xml:space="preserve"> </w:t>
+            </w:r>
+            <w:r>
+              <w:rPr>
+                <w:rFonts w:ascii="Avenir Book" w:eastAsia="Arial Unicode MS" w:hAnsi="Avenir Book" w:cs="Arial Unicode MS"/>
+                <w:bCs/>
+                <w:sz w:val="20"/>
+                <w:szCs w:val="22"/>
+                <w:lang w:val="es-MX"/>
+              </w:rPr>
+              <w:t>Subtotal</w:t>
+            </w:r>
+          </w:p>
+          <w:p>
+            <w:pPr>
+              <w:pStyle w:val="Sinespaciado"/>
+              <w:rPr>
+                <w:rFonts w:ascii="Avenir Book" w:eastAsia="Arial Unicode MS" w:hAnsi="Avenir Book" w:cs="Arial Unicode MS"/>
+                <w:bCs/>
+                <w:sz w:val="20"/>
+                <w:szCs w:val="22"/>
+                <w:lang w:val="es-MX"/>
+              </w:rPr>
+            </w:pPr>
+            <w:r>
+              <w:rPr>
+                <w:rFonts w:ascii="Avenir Book" w:eastAsia="Arial Unicode MS" w:hAnsi="Avenir Book" w:cs="Arial Unicode MS"/>
+                <w:b/>
                 <w:bCs/>
                 <w:sz w:val="20"/>
                 <w:szCs w:val="22"/>
@@ -2822,21 +3322,33 @@
               </w:rPr>
               <w:t>Salidas:</w:t>
             </w:r>
-          </w:p>
-          <w:p>
-            <w:pPr>
-              <w:pStyle w:val="Sinespaciado"/>
-              <w:rPr>
-                <w:rFonts w:ascii="Avenir Book" w:eastAsia="Arial Unicode MS" w:hAnsi="Avenir Book" w:cs="Arial Unicode MS"/>
-                <w:bCs/>
-                <w:sz w:val="20"/>
-                <w:szCs w:val="22"/>
-                <w:lang w:val="es-MX"/>
-              </w:rPr>
-            </w:pPr>
-            <w:r>
-              <w:rPr>
-                <w:rFonts w:ascii="Avenir Book" w:eastAsia="Arial Unicode MS" w:hAnsi="Avenir Book" w:cs="Arial Unicode MS"/>
+            <w:r>
+              <w:rPr>
+                <w:rFonts w:ascii="Avenir Book" w:eastAsia="Arial Unicode MS" w:hAnsi="Avenir Book" w:cs="Arial Unicode MS"/>
+                <w:bCs/>
+                <w:sz w:val="20"/>
+                <w:szCs w:val="22"/>
+                <w:lang w:val="es-MX"/>
+              </w:rPr>
+              <w:t xml:space="preserve"> El subtotal, propina, IVA, el total a pagar</w:t>
+            </w:r>
+          </w:p>
+          <w:p>
+            <w:pPr>
+              <w:pStyle w:val="Sinespaciado"/>
+              <w:rPr>
+                <w:rFonts w:ascii="Avenir Book" w:eastAsia="Arial Unicode MS" w:hAnsi="Avenir Book" w:cs="Arial Unicode MS"/>
+                <w:b/>
+                <w:bCs/>
+                <w:sz w:val="20"/>
+                <w:szCs w:val="22"/>
+                <w:lang w:val="es-MX"/>
+              </w:rPr>
+            </w:pPr>
+            <w:r>
+              <w:rPr>
+                <w:rFonts w:ascii="Avenir Book" w:eastAsia="Arial Unicode MS" w:hAnsi="Avenir Book" w:cs="Arial Unicode MS"/>
+                <w:b/>
                 <w:bCs/>
                 <w:sz w:val="20"/>
                 <w:szCs w:val="22"/>
@@ -2856,6 +3368,60 @@
                 <w:lang w:val="es-MX"/>
               </w:rPr>
             </w:pPr>
+            <w:r>
+              <w:rPr>
+                <w:rFonts w:ascii="Avenir Book" w:eastAsia="Arial Unicode MS" w:hAnsi="Avenir Book" w:cs="Arial Unicode MS"/>
+                <w:bCs/>
+                <w:sz w:val="20"/>
+                <w:szCs w:val="22"/>
+                <w:lang w:val="es-MX"/>
+              </w:rPr>
+              <w:t>Propina= (Subtotal x 0.13)</w:t>
+            </w:r>
+          </w:p>
+          <w:p>
+            <w:pPr>
+              <w:pStyle w:val="Sinespaciado"/>
+              <w:rPr>
+                <w:rFonts w:ascii="Avenir Book" w:eastAsia="Arial Unicode MS" w:hAnsi="Avenir Book" w:cs="Arial Unicode MS"/>
+                <w:bCs/>
+                <w:sz w:val="20"/>
+                <w:szCs w:val="22"/>
+                <w:lang w:val="es-MX"/>
+              </w:rPr>
+            </w:pPr>
+            <w:r>
+              <w:rPr>
+                <w:rFonts w:ascii="Avenir Book" w:eastAsia="Arial Unicode MS" w:hAnsi="Avenir Book" w:cs="Arial Unicode MS"/>
+                <w:bCs/>
+                <w:sz w:val="20"/>
+                <w:szCs w:val="22"/>
+                <w:lang w:val="es-MX"/>
+              </w:rPr>
+              <w:t>IVA= (Subtotal x 0.16)</w:t>
+            </w:r>
+          </w:p>
+          <w:p>
+            <w:pPr>
+              <w:pStyle w:val="Sinespaciado"/>
+              <w:rPr>
+                <w:rFonts w:ascii="Avenir Book" w:eastAsia="Arial Unicode MS" w:hAnsi="Avenir Book" w:cs="Arial Unicode MS"/>
+                <w:bCs/>
+                <w:sz w:val="20"/>
+                <w:szCs w:val="22"/>
+                <w:lang w:val="es-MX"/>
+              </w:rPr>
+            </w:pPr>
+            <w:r>
+              <w:rPr>
+                <w:rFonts w:ascii="Avenir Book" w:eastAsia="Arial Unicode MS" w:hAnsi="Avenir Book" w:cs="Arial Unicode MS"/>
+                <w:bCs/>
+                <w:sz w:val="20"/>
+                <w:szCs w:val="22"/>
+                <w:lang w:val="es-MX"/>
+              </w:rPr>
+              <w:t>Total= Subtotal + Propina + IVA</w:t>
+            </w:r>
           </w:p>
           <w:p>
             <w:pPr>
@@ -2913,26 +3479,184 @@
           <w:p>
             <w:pPr>
               <w:pStyle w:val="Sinespaciado"/>
-              <w:rPr>
-                <w:rFonts w:ascii="Avenir Book" w:eastAsia="Arial Unicode MS" w:hAnsi="Avenir Book" w:cs="Arial Unicode MS"/>
-                <w:bCs/>
-                <w:sz w:val="20"/>
-                <w:szCs w:val="22"/>
-                <w:lang w:val="es-MX"/>
-              </w:rPr>
-            </w:pPr>
-          </w:p>
-          <w:p>
-            <w:pPr>
-              <w:pStyle w:val="Sinespaciado"/>
-              <w:rPr>
-                <w:rFonts w:ascii="Avenir Book" w:eastAsia="Arial Unicode MS" w:hAnsi="Avenir Book" w:cs="Arial Unicode MS"/>
-                <w:bCs/>
-                <w:sz w:val="20"/>
-                <w:szCs w:val="22"/>
-                <w:lang w:val="es-MX"/>
-              </w:rPr>
-            </w:pPr>
+              <w:numPr>
+                <w:ilvl w:val="0"/>
+                <w:numId w:val="8"/>
+              </w:numPr>
+              <w:rPr>
+                <w:rFonts w:ascii="Avenir Book" w:eastAsia="Arial Unicode MS" w:hAnsi="Avenir Book" w:cs="Arial Unicode MS"/>
+                <w:bCs/>
+                <w:sz w:val="20"/>
+                <w:szCs w:val="22"/>
+                <w:lang w:val="es-MX"/>
+              </w:rPr>
+            </w:pPr>
+            <w:r>
+              <w:rPr>
+                <w:rFonts w:ascii="Avenir Book" w:eastAsia="Arial Unicode MS" w:hAnsi="Avenir Book" w:cs="Arial Unicode MS"/>
+                <w:bCs/>
+                <w:sz w:val="20"/>
+                <w:szCs w:val="22"/>
+                <w:lang w:val="es-MX"/>
+              </w:rPr>
+              <w:t>Leer “subtotal”</w:t>
+            </w:r>
+          </w:p>
+          <w:p>
+            <w:pPr>
+              <w:pStyle w:val="Sinespaciado"/>
+              <w:numPr>
+                <w:ilvl w:val="0"/>
+                <w:numId w:val="8"/>
+              </w:numPr>
+              <w:rPr>
+                <w:rFonts w:ascii="Avenir Book" w:eastAsia="Arial Unicode MS" w:hAnsi="Avenir Book" w:cs="Arial Unicode MS"/>
+                <w:bCs/>
+                <w:sz w:val="20"/>
+                <w:szCs w:val="22"/>
+                <w:lang w:val="es-MX"/>
+              </w:rPr>
+            </w:pPr>
+            <w:r>
+              <w:rPr>
+                <w:rFonts w:ascii="Avenir Book" w:eastAsia="Arial Unicode MS" w:hAnsi="Avenir Book" w:cs="Arial Unicode MS"/>
+                <w:bCs/>
+                <w:sz w:val="20"/>
+                <w:szCs w:val="22"/>
+                <w:lang w:val="es-MX"/>
+              </w:rPr>
+              <w:t>Propina= (subtotal x 0.13)</w:t>
+            </w:r>
+          </w:p>
+          <w:p>
+            <w:pPr>
+              <w:pStyle w:val="Sinespaciado"/>
+              <w:numPr>
+                <w:ilvl w:val="0"/>
+                <w:numId w:val="8"/>
+              </w:numPr>
+              <w:rPr>
+                <w:rFonts w:ascii="Avenir Book" w:eastAsia="Arial Unicode MS" w:hAnsi="Avenir Book" w:cs="Arial Unicode MS"/>
+                <w:bCs/>
+                <w:sz w:val="20"/>
+                <w:szCs w:val="22"/>
+                <w:lang w:val="es-MX"/>
+              </w:rPr>
+            </w:pPr>
+            <w:r>
+              <w:rPr>
+                <w:rFonts w:ascii="Avenir Book" w:eastAsia="Arial Unicode MS" w:hAnsi="Avenir Book" w:cs="Arial Unicode MS"/>
+                <w:bCs/>
+                <w:sz w:val="20"/>
+                <w:szCs w:val="22"/>
+                <w:lang w:val="es-MX"/>
+              </w:rPr>
+              <w:t>IVA= (subtotal x 0.16)</w:t>
+            </w:r>
+          </w:p>
+          <w:p>
+            <w:pPr>
+              <w:pStyle w:val="Sinespaciado"/>
+              <w:numPr>
+                <w:ilvl w:val="0"/>
+                <w:numId w:val="8"/>
+              </w:numPr>
+              <w:rPr>
+                <w:rFonts w:ascii="Avenir Book" w:eastAsia="Arial Unicode MS" w:hAnsi="Avenir Book" w:cs="Arial Unicode MS"/>
+                <w:bCs/>
+                <w:sz w:val="20"/>
+                <w:szCs w:val="22"/>
+                <w:lang w:val="es-MX"/>
+              </w:rPr>
+            </w:pPr>
+            <w:r>
+              <w:rPr>
+                <w:rFonts w:ascii="Avenir Book" w:eastAsia="Arial Unicode MS" w:hAnsi="Avenir Book" w:cs="Arial Unicode MS"/>
+                <w:bCs/>
+                <w:sz w:val="20"/>
+                <w:szCs w:val="22"/>
+                <w:lang w:val="es-MX"/>
+              </w:rPr>
+              <w:t>Total= subtotal + propina + IVA</w:t>
+            </w:r>
+          </w:p>
+          <w:p>
+            <w:pPr>
+              <w:pStyle w:val="Sinespaciado"/>
+              <w:numPr>
+                <w:ilvl w:val="0"/>
+                <w:numId w:val="8"/>
+              </w:numPr>
+              <w:rPr>
+                <w:rFonts w:ascii="Avenir Book" w:eastAsia="Arial Unicode MS" w:hAnsi="Avenir Book" w:cs="Arial Unicode MS"/>
+                <w:bCs/>
+                <w:sz w:val="20"/>
+                <w:szCs w:val="22"/>
+                <w:lang w:val="es-MX"/>
+              </w:rPr>
+            </w:pPr>
+            <w:r>
+              <w:rPr>
+                <w:rFonts w:ascii="Avenir Book" w:eastAsia="Arial Unicode MS" w:hAnsi="Avenir Book" w:cs="Arial Unicode MS"/>
+                <w:bCs/>
+                <w:sz w:val="20"/>
+                <w:szCs w:val="22"/>
+                <w:lang w:val="es-MX"/>
+              </w:rPr>
+              <w:t>Imprimir “Propina”</w:t>
+            </w:r>
+          </w:p>
+          <w:p>
+            <w:pPr>
+              <w:pStyle w:val="Sinespaciado"/>
+              <w:numPr>
+                <w:ilvl w:val="0"/>
+                <w:numId w:val="8"/>
+              </w:numPr>
+              <w:rPr>
+                <w:rFonts w:ascii="Avenir Book" w:eastAsia="Arial Unicode MS" w:hAnsi="Avenir Book" w:cs="Arial Unicode MS"/>
+                <w:bCs/>
+                <w:sz w:val="20"/>
+                <w:szCs w:val="22"/>
+                <w:lang w:val="es-MX"/>
+              </w:rPr>
+            </w:pPr>
+            <w:r>
+              <w:rPr>
+                <w:rFonts w:ascii="Avenir Book" w:eastAsia="Arial Unicode MS" w:hAnsi="Avenir Book" w:cs="Arial Unicode MS"/>
+                <w:bCs/>
+                <w:sz w:val="20"/>
+                <w:szCs w:val="22"/>
+                <w:lang w:val="es-MX"/>
+              </w:rPr>
+              <w:t>Imprimir “IVA”</w:t>
+            </w:r>
+          </w:p>
+          <w:p>
+            <w:pPr>
+              <w:pStyle w:val="Sinespaciado"/>
+              <w:numPr>
+                <w:ilvl w:val="0"/>
+                <w:numId w:val="8"/>
+              </w:numPr>
+              <w:rPr>
+                <w:rFonts w:ascii="Avenir Book" w:eastAsia="Arial Unicode MS" w:hAnsi="Avenir Book" w:cs="Arial Unicode MS"/>
+                <w:bCs/>
+                <w:sz w:val="20"/>
+                <w:szCs w:val="22"/>
+                <w:lang w:val="es-MX"/>
+              </w:rPr>
+            </w:pPr>
+            <w:r>
+              <w:rPr>
+                <w:rFonts w:ascii="Avenir Book" w:eastAsia="Arial Unicode MS" w:hAnsi="Avenir Book" w:cs="Arial Unicode MS"/>
+                <w:bCs/>
+                <w:sz w:val="20"/>
+                <w:szCs w:val="22"/>
+                <w:lang w:val="es-MX"/>
+              </w:rPr>
+              <w:t>Imprimir “Total”</w:t>
+            </w:r>
           </w:p>
           <w:p>
             <w:pPr>
@@ -3057,96 +3781,96 @@
                 <w:szCs w:val="20"/>
                 <w:lang w:val="es-MX"/>
               </w:rPr>
+              <w:t>Ejemplo</w:t>
+            </w:r>
+            <w:r>
+              <w:rPr>
+                <w:rFonts w:ascii="Avenir Book" w:eastAsia="Arial Unicode MS" w:hAnsi="Avenir Book" w:cs="Arial Unicode MS"/>
+                <w:bCs/>
+                <w:sz w:val="20"/>
+                <w:szCs w:val="20"/>
+                <w:lang w:val="es-MX"/>
+              </w:rPr>
+              <w:t>s</w:t>
+            </w:r>
+            <w:r>
+              <w:rPr>
+                <w:rFonts w:ascii="Avenir Book" w:eastAsia="Arial Unicode MS" w:hAnsi="Avenir Book" w:cs="Arial Unicode MS"/>
+                <w:bCs/>
+                <w:sz w:val="20"/>
+                <w:szCs w:val="20"/>
+                <w:lang w:val="es-MX"/>
+              </w:rPr>
+              <w:t xml:space="preserve"> de salida</w:t>
+            </w:r>
+            <w:r>
+              <w:rPr>
+                <w:rFonts w:ascii="Avenir Book" w:hAnsi="Avenir Book"/>
+                <w:sz w:val="20"/>
+                <w:szCs w:val="20"/>
+              </w:rPr>
+              <w:t>:</w:t>
+            </w:r>
+            <w:r>
+              <w:rPr>
+                <w:rFonts w:ascii="Avenir Book" w:hAnsi="Avenir Book"/>
+                <w:sz w:val="20"/>
+                <w:szCs w:val="20"/>
+              </w:rPr>
+              <w:t xml:space="preserve"> (mostrar centavos en las cantidades</w:t>
+            </w:r>
+            <w:r>
+              <w:rPr>
+                <w:rFonts w:ascii="Avenir Book" w:hAnsi="Avenir Book"/>
+                <w:sz w:val="20"/>
+                <w:szCs w:val="20"/>
+              </w:rPr>
+              <w:t xml:space="preserve"> (siempre dos decimales)</w:t>
+            </w:r>
+            <w:r>
+              <w:rPr>
+                <w:rFonts w:ascii="Avenir Book" w:hAnsi="Avenir Book"/>
+                <w:sz w:val="20"/>
+                <w:szCs w:val="20"/>
+              </w:rPr>
+              <w:t>)</w:t>
+            </w:r>
+          </w:p>
+          <w:p>
+            <w:pPr>
+              <w:pStyle w:val="Sinespaciado"/>
+              <w:rPr>
+                <w:rFonts w:ascii="Avenir Book" w:eastAsia="Arial Unicode MS" w:hAnsi="Avenir Book" w:cs="Arial Unicode MS"/>
+                <w:b/>
+                <w:bCs/>
+                <w:sz w:val="20"/>
+                <w:szCs w:val="22"/>
+                <w:lang w:val="es-MX"/>
+              </w:rPr>
+            </w:pPr>
+          </w:p>
+          <w:p>
+            <w:pPr>
+              <w:pStyle w:val="Sinespaciado"/>
+              <w:rPr>
+                <w:rFonts w:ascii="Consolas" w:eastAsia="Arial Unicode MS" w:hAnsi="Consolas" w:cs="Arial Unicode MS"/>
+                <w:b/>
+                <w:bCs/>
+                <w:sz w:val="20"/>
+                <w:szCs w:val="22"/>
+                <w:lang w:val="es-MX"/>
+              </w:rPr>
+            </w:pPr>
+            <w:r>
+              <w:rPr>
+                <w:rFonts w:ascii="Consolas" w:eastAsia="Arial Unicode MS" w:hAnsi="Consolas" w:cs="Arial Unicode MS"/>
+                <w:b/>
+                <w:bCs/>
+                <w:sz w:val="20"/>
+                <w:szCs w:val="22"/>
+                <w:lang w:val="es-MX"/>
+              </w:rPr>
               <w:lastRenderedPageBreak/>
-              <w:t>Ejemplo</w:t>
-            </w:r>
-            <w:r>
-              <w:rPr>
-                <w:rFonts w:ascii="Avenir Book" w:eastAsia="Arial Unicode MS" w:hAnsi="Avenir Book" w:cs="Arial Unicode MS"/>
-                <w:bCs/>
-                <w:sz w:val="20"/>
-                <w:szCs w:val="20"/>
-                <w:lang w:val="es-MX"/>
-              </w:rPr>
-              <w:t>s</w:t>
-            </w:r>
-            <w:r>
-              <w:rPr>
-                <w:rFonts w:ascii="Avenir Book" w:eastAsia="Arial Unicode MS" w:hAnsi="Avenir Book" w:cs="Arial Unicode MS"/>
-                <w:bCs/>
-                <w:sz w:val="20"/>
-                <w:szCs w:val="20"/>
-                <w:lang w:val="es-MX"/>
-              </w:rPr>
-              <w:t xml:space="preserve"> de salida</w:t>
-            </w:r>
-            <w:r>
-              <w:rPr>
-                <w:rFonts w:ascii="Avenir Book" w:hAnsi="Avenir Book"/>
-                <w:sz w:val="20"/>
-                <w:szCs w:val="20"/>
-              </w:rPr>
-              <w:t>:</w:t>
-            </w:r>
-            <w:r>
-              <w:rPr>
-                <w:rFonts w:ascii="Avenir Book" w:hAnsi="Avenir Book"/>
-                <w:sz w:val="20"/>
-                <w:szCs w:val="20"/>
-              </w:rPr>
-              <w:t xml:space="preserve"> (mostrar centavos en las cantidades</w:t>
-            </w:r>
-            <w:r>
-              <w:rPr>
-                <w:rFonts w:ascii="Avenir Book" w:hAnsi="Avenir Book"/>
-                <w:sz w:val="20"/>
-                <w:szCs w:val="20"/>
-              </w:rPr>
-              <w:t xml:space="preserve"> (siempre dos decimales)</w:t>
-            </w:r>
-            <w:r>
-              <w:rPr>
-                <w:rFonts w:ascii="Avenir Book" w:hAnsi="Avenir Book"/>
-                <w:sz w:val="20"/>
-                <w:szCs w:val="20"/>
-              </w:rPr>
-              <w:t>)</w:t>
-            </w:r>
-          </w:p>
-          <w:p>
-            <w:pPr>
-              <w:pStyle w:val="Sinespaciado"/>
-              <w:rPr>
-                <w:rFonts w:ascii="Avenir Book" w:eastAsia="Arial Unicode MS" w:hAnsi="Avenir Book" w:cs="Arial Unicode MS"/>
-                <w:b/>
-                <w:bCs/>
-                <w:sz w:val="20"/>
-                <w:szCs w:val="22"/>
-                <w:lang w:val="es-MX"/>
-              </w:rPr>
-            </w:pPr>
-          </w:p>
-          <w:p>
-            <w:pPr>
-              <w:pStyle w:val="Sinespaciado"/>
-              <w:rPr>
-                <w:rFonts w:ascii="Consolas" w:eastAsia="Arial Unicode MS" w:hAnsi="Consolas" w:cs="Arial Unicode MS"/>
-                <w:b/>
-                <w:bCs/>
-                <w:sz w:val="20"/>
-                <w:szCs w:val="22"/>
-                <w:lang w:val="es-MX"/>
-              </w:rPr>
-            </w:pPr>
-            <w:r>
-              <w:rPr>
-                <w:rFonts w:ascii="Consolas" w:eastAsia="Arial Unicode MS" w:hAnsi="Consolas" w:cs="Arial Unicode MS"/>
-                <w:b/>
-                <w:bCs/>
-                <w:sz w:val="20"/>
-                <w:szCs w:val="22"/>
-                <w:lang w:val="es-MX"/>
-              </w:rPr>
               <w:t xml:space="preserve">Costo de su comida: </w:t>
             </w:r>
             <w:r>
@@ -3851,6 +4575,7 @@
             <w:r>
               <w:rPr>
                 <w:rFonts w:ascii="Avenir Book" w:eastAsia="Arial Unicode MS" w:hAnsi="Avenir Book" w:cs="Arial Unicode MS"/>
+                <w:b/>
                 <w:bCs/>
                 <w:sz w:val="20"/>
                 <w:szCs w:val="22"/>
@@ -3858,21 +4583,32 @@
               </w:rPr>
               <w:t>Entradas:</w:t>
             </w:r>
-          </w:p>
-          <w:p>
-            <w:pPr>
-              <w:pStyle w:val="Sinespaciado"/>
-              <w:rPr>
-                <w:rFonts w:ascii="Avenir Book" w:eastAsia="Arial Unicode MS" w:hAnsi="Avenir Book" w:cs="Arial Unicode MS"/>
-                <w:bCs/>
-                <w:sz w:val="20"/>
-                <w:szCs w:val="22"/>
-                <w:lang w:val="es-MX"/>
-              </w:rPr>
-            </w:pPr>
-            <w:r>
-              <w:rPr>
-                <w:rFonts w:ascii="Avenir Book" w:eastAsia="Arial Unicode MS" w:hAnsi="Avenir Book" w:cs="Arial Unicode MS"/>
+            <w:r>
+              <w:rPr>
+                <w:rFonts w:ascii="Avenir Book" w:eastAsia="Arial Unicode MS" w:hAnsi="Avenir Book" w:cs="Arial Unicode MS"/>
+                <w:bCs/>
+                <w:sz w:val="20"/>
+                <w:szCs w:val="22"/>
+                <w:lang w:val="es-MX"/>
+              </w:rPr>
+              <w:t xml:space="preserve"> Número de mujeres inscritas, número de hombres inscritos</w:t>
+            </w:r>
+          </w:p>
+          <w:p>
+            <w:pPr>
+              <w:pStyle w:val="Sinespaciado"/>
+              <w:rPr>
+                <w:rFonts w:ascii="Avenir Book" w:eastAsia="Arial Unicode MS" w:hAnsi="Avenir Book" w:cs="Arial Unicode MS"/>
+                <w:bCs/>
+                <w:sz w:val="20"/>
+                <w:szCs w:val="22"/>
+                <w:lang w:val="es-MX"/>
+              </w:rPr>
+            </w:pPr>
+            <w:r>
+              <w:rPr>
+                <w:rFonts w:ascii="Avenir Book" w:eastAsia="Arial Unicode MS" w:hAnsi="Avenir Book" w:cs="Arial Unicode MS"/>
+                <w:b/>
                 <w:bCs/>
                 <w:sz w:val="20"/>
                 <w:szCs w:val="22"/>
@@ -3880,21 +4616,33 @@
               </w:rPr>
               <w:t>Salidas:</w:t>
             </w:r>
-          </w:p>
-          <w:p>
-            <w:pPr>
-              <w:pStyle w:val="Sinespaciado"/>
-              <w:rPr>
-                <w:rFonts w:ascii="Avenir Book" w:eastAsia="Arial Unicode MS" w:hAnsi="Avenir Book" w:cs="Arial Unicode MS"/>
-                <w:bCs/>
-                <w:sz w:val="20"/>
-                <w:szCs w:val="22"/>
-                <w:lang w:val="es-MX"/>
-              </w:rPr>
-            </w:pPr>
-            <w:r>
-              <w:rPr>
-                <w:rFonts w:ascii="Avenir Book" w:eastAsia="Arial Unicode MS" w:hAnsi="Avenir Book" w:cs="Arial Unicode MS"/>
+            <w:r>
+              <w:rPr>
+                <w:rFonts w:ascii="Avenir Book" w:eastAsia="Arial Unicode MS" w:hAnsi="Avenir Book" w:cs="Arial Unicode MS"/>
+                <w:bCs/>
+                <w:sz w:val="20"/>
+                <w:szCs w:val="22"/>
+                <w:lang w:val="es-MX"/>
+              </w:rPr>
+              <w:t xml:space="preserve"> Total de alumnos, porcentaje de mujeres, porcentaje de hombres</w:t>
+            </w:r>
+          </w:p>
+          <w:p>
+            <w:pPr>
+              <w:pStyle w:val="Sinespaciado"/>
+              <w:rPr>
+                <w:rFonts w:ascii="Avenir Book" w:eastAsia="Arial Unicode MS" w:hAnsi="Avenir Book" w:cs="Arial Unicode MS"/>
+                <w:b/>
+                <w:bCs/>
+                <w:sz w:val="20"/>
+                <w:szCs w:val="22"/>
+                <w:lang w:val="es-MX"/>
+              </w:rPr>
+            </w:pPr>
+            <w:r>
+              <w:rPr>
+                <w:rFonts w:ascii="Avenir Book" w:eastAsia="Arial Unicode MS" w:hAnsi="Avenir Book" w:cs="Arial Unicode MS"/>
+                <w:b/>
                 <w:bCs/>
                 <w:sz w:val="20"/>
                 <w:szCs w:val="22"/>
@@ -3914,6 +4662,72 @@
                 <w:lang w:val="es-MX"/>
               </w:rPr>
             </w:pPr>
+            <w:r>
+              <w:rPr>
+                <w:rFonts w:ascii="Avenir Book" w:eastAsia="Arial Unicode MS" w:hAnsi="Avenir Book" w:cs="Arial Unicode MS"/>
+                <w:bCs/>
+                <w:sz w:val="20"/>
+                <w:szCs w:val="22"/>
+                <w:lang w:val="es-MX"/>
+              </w:rPr>
+              <w:t>Total= mujeres + hombres</w:t>
+            </w:r>
+          </w:p>
+          <w:p>
+            <w:pPr>
+              <w:pStyle w:val="Sinespaciado"/>
+              <w:rPr>
+                <w:rFonts w:ascii="Avenir Book" w:eastAsia="Arial Unicode MS" w:hAnsi="Avenir Book" w:cs="Arial Unicode MS"/>
+                <w:bCs/>
+                <w:sz w:val="20"/>
+                <w:szCs w:val="22"/>
+                <w:lang w:val="es-MX"/>
+              </w:rPr>
+            </w:pPr>
+            <w:r>
+              <w:rPr>
+                <w:rFonts w:ascii="Avenir Book" w:eastAsia="Arial Unicode MS" w:hAnsi="Avenir Book" w:cs="Arial Unicode MS"/>
+                <w:bCs/>
+                <w:sz w:val="20"/>
+                <w:szCs w:val="22"/>
+                <w:lang w:val="es-MX"/>
+              </w:rPr>
+              <w:t>Porcentaje de mujeres= (mujeres/total) x 100</w:t>
+            </w:r>
+          </w:p>
+          <w:p>
+            <w:pPr>
+              <w:pStyle w:val="Sinespaciado"/>
+              <w:rPr>
+                <w:rFonts w:ascii="Avenir Book" w:eastAsia="Arial Unicode MS" w:hAnsi="Avenir Book" w:cs="Arial Unicode MS"/>
+                <w:bCs/>
+                <w:sz w:val="20"/>
+                <w:szCs w:val="22"/>
+                <w:lang w:val="es-MX"/>
+              </w:rPr>
+            </w:pPr>
+            <w:r>
+              <w:rPr>
+                <w:rFonts w:ascii="Avenir Book" w:eastAsia="Arial Unicode MS" w:hAnsi="Avenir Book" w:cs="Arial Unicode MS"/>
+                <w:bCs/>
+                <w:sz w:val="20"/>
+                <w:szCs w:val="22"/>
+                <w:lang w:val="es-MX"/>
+              </w:rPr>
+              <w:t>Porcentaje de hombres= (hombres/total) x 100</w:t>
+            </w:r>
+          </w:p>
+          <w:p>
+            <w:pPr>
+              <w:pStyle w:val="Sinespaciado"/>
+              <w:rPr>
+                <w:rFonts w:ascii="Avenir Book" w:eastAsia="Arial Unicode MS" w:hAnsi="Avenir Book" w:cs="Arial Unicode MS"/>
+                <w:bCs/>
+                <w:sz w:val="20"/>
+                <w:szCs w:val="22"/>
+                <w:lang w:val="es-MX"/>
+              </w:rPr>
+            </w:pPr>
           </w:p>
           <w:p>
             <w:pPr>
@@ -3971,14 +4785,244 @@
           <w:p>
             <w:pPr>
               <w:pStyle w:val="Sinespaciado"/>
-              <w:rPr>
-                <w:rFonts w:ascii="Avenir Book" w:eastAsia="Arial Unicode MS" w:hAnsi="Avenir Book" w:cs="Arial Unicode MS"/>
-                <w:bCs/>
-                <w:sz w:val="20"/>
-                <w:szCs w:val="22"/>
-                <w:lang w:val="es-MX"/>
-              </w:rPr>
-            </w:pPr>
+              <w:numPr>
+                <w:ilvl w:val="0"/>
+                <w:numId w:val="9"/>
+              </w:numPr>
+              <w:rPr>
+                <w:rFonts w:ascii="Avenir Book" w:eastAsia="Arial Unicode MS" w:hAnsi="Avenir Book" w:cs="Arial Unicode MS"/>
+                <w:bCs/>
+                <w:sz w:val="20"/>
+                <w:szCs w:val="22"/>
+                <w:lang w:val="es-MX"/>
+              </w:rPr>
+            </w:pPr>
+            <w:r>
+              <w:rPr>
+                <w:rFonts w:ascii="Avenir Book" w:eastAsia="Arial Unicode MS" w:hAnsi="Avenir Book" w:cs="Arial Unicode MS"/>
+                <w:bCs/>
+                <w:sz w:val="20"/>
+                <w:szCs w:val="22"/>
+                <w:lang w:val="es-MX"/>
+              </w:rPr>
+              <w:t>Leer “mujeres”, “hombres”</w:t>
+            </w:r>
+          </w:p>
+          <w:p>
+            <w:pPr>
+              <w:pStyle w:val="Sinespaciado"/>
+              <w:numPr>
+                <w:ilvl w:val="0"/>
+                <w:numId w:val="9"/>
+              </w:numPr>
+              <w:rPr>
+                <w:rFonts w:ascii="Avenir Book" w:eastAsia="Arial Unicode MS" w:hAnsi="Avenir Book" w:cs="Arial Unicode MS"/>
+                <w:bCs/>
+                <w:sz w:val="20"/>
+                <w:szCs w:val="22"/>
+                <w:lang w:val="es-MX"/>
+              </w:rPr>
+            </w:pPr>
+            <w:r>
+              <w:rPr>
+                <w:rFonts w:ascii="Avenir Book" w:eastAsia="Arial Unicode MS" w:hAnsi="Avenir Book" w:cs="Arial Unicode MS"/>
+                <w:bCs/>
+                <w:sz w:val="20"/>
+                <w:szCs w:val="22"/>
+                <w:lang w:val="es-MX"/>
+              </w:rPr>
+              <w:t>Total= mujeres + hombres</w:t>
+            </w:r>
+          </w:p>
+          <w:p>
+            <w:pPr>
+              <w:pStyle w:val="Sinespaciado"/>
+              <w:numPr>
+                <w:ilvl w:val="0"/>
+                <w:numId w:val="9"/>
+              </w:numPr>
+              <w:rPr>
+                <w:rFonts w:ascii="Avenir Book" w:eastAsia="Arial Unicode MS" w:hAnsi="Avenir Book" w:cs="Arial Unicode MS"/>
+                <w:bCs/>
+                <w:sz w:val="20"/>
+                <w:szCs w:val="22"/>
+                <w:lang w:val="es-MX"/>
+              </w:rPr>
+            </w:pPr>
+            <w:r>
+              <w:rPr>
+                <w:rFonts w:ascii="Avenir Book" w:eastAsia="Arial Unicode MS" w:hAnsi="Avenir Book" w:cs="Arial Unicode MS"/>
+                <w:bCs/>
+                <w:sz w:val="20"/>
+                <w:szCs w:val="22"/>
+                <w:lang w:val="es-MX"/>
+              </w:rPr>
+              <w:t>Imprimir “total”</w:t>
+            </w:r>
+          </w:p>
+          <w:p>
+            <w:pPr>
+              <w:pStyle w:val="Sinespaciado"/>
+              <w:numPr>
+                <w:ilvl w:val="0"/>
+                <w:numId w:val="9"/>
+              </w:numPr>
+              <w:rPr>
+                <w:rFonts w:ascii="Avenir Book" w:eastAsia="Arial Unicode MS" w:hAnsi="Avenir Book" w:cs="Arial Unicode MS"/>
+                <w:bCs/>
+                <w:sz w:val="20"/>
+                <w:szCs w:val="22"/>
+                <w:lang w:val="es-MX"/>
+              </w:rPr>
+            </w:pPr>
+            <w:r>
+              <w:rPr>
+                <w:rFonts w:ascii="Avenir Book" w:eastAsia="Arial Unicode MS" w:hAnsi="Avenir Book" w:cs="Arial Unicode MS"/>
+                <w:bCs/>
+                <w:sz w:val="20"/>
+                <w:szCs w:val="22"/>
+                <w:lang w:val="es-MX"/>
+              </w:rPr>
+              <w:t xml:space="preserve">Porcentaje de mujeres= </w:t>
+            </w:r>
+            <w:r>
+              <w:rPr>
+                <w:rFonts w:ascii="Avenir Book" w:eastAsia="Arial Unicode MS" w:hAnsi="Avenir Book" w:cs="Arial Unicode MS"/>
+                <w:bCs/>
+                <w:sz w:val="20"/>
+                <w:szCs w:val="22"/>
+                <w:lang w:val="es-MX"/>
+              </w:rPr>
+              <w:t>(mujeres/total) x 100</w:t>
+            </w:r>
+          </w:p>
+          <w:p>
+            <w:pPr>
+              <w:pStyle w:val="Sinespaciado"/>
+              <w:numPr>
+                <w:ilvl w:val="0"/>
+                <w:numId w:val="9"/>
+              </w:numPr>
+              <w:rPr>
+                <w:rFonts w:ascii="Avenir Book" w:eastAsia="Arial Unicode MS" w:hAnsi="Avenir Book" w:cs="Arial Unicode MS"/>
+                <w:bCs/>
+                <w:sz w:val="20"/>
+                <w:szCs w:val="22"/>
+                <w:lang w:val="es-MX"/>
+              </w:rPr>
+            </w:pPr>
+            <w:r>
+              <w:rPr>
+                <w:rFonts w:ascii="Avenir Book" w:eastAsia="Arial Unicode MS" w:hAnsi="Avenir Book" w:cs="Arial Unicode MS"/>
+                <w:bCs/>
+                <w:sz w:val="20"/>
+                <w:szCs w:val="22"/>
+                <w:lang w:val="es-MX"/>
+              </w:rPr>
+              <w:t xml:space="preserve">Porcentaje de hombres= </w:t>
+            </w:r>
+            <w:r>
+              <w:rPr>
+                <w:rFonts w:ascii="Avenir Book" w:eastAsia="Arial Unicode MS" w:hAnsi="Avenir Book" w:cs="Arial Unicode MS"/>
+                <w:bCs/>
+                <w:sz w:val="20"/>
+                <w:szCs w:val="22"/>
+                <w:lang w:val="es-MX"/>
+              </w:rPr>
+              <w:t>(hombres/total) x 100</w:t>
+            </w:r>
+          </w:p>
+          <w:p>
+            <w:pPr>
+              <w:pStyle w:val="Sinespaciado"/>
+              <w:numPr>
+                <w:ilvl w:val="0"/>
+                <w:numId w:val="9"/>
+              </w:numPr>
+              <w:rPr>
+                <w:rFonts w:ascii="Avenir Book" w:eastAsia="Arial Unicode MS" w:hAnsi="Avenir Book" w:cs="Arial Unicode MS"/>
+                <w:bCs/>
+                <w:sz w:val="20"/>
+                <w:szCs w:val="22"/>
+                <w:lang w:val="es-MX"/>
+              </w:rPr>
+            </w:pPr>
+            <w:r>
+              <w:rPr>
+                <w:rFonts w:ascii="Avenir Book" w:eastAsia="Arial Unicode MS" w:hAnsi="Avenir Book" w:cs="Arial Unicode MS"/>
+                <w:bCs/>
+                <w:sz w:val="20"/>
+                <w:szCs w:val="22"/>
+                <w:lang w:val="es-MX"/>
+              </w:rPr>
+              <w:t>Imprimir “</w:t>
+            </w:r>
+            <w:r>
+              <w:rPr>
+                <w:rFonts w:ascii="Avenir Book" w:eastAsia="Arial Unicode MS" w:hAnsi="Avenir Book" w:cs="Arial Unicode MS"/>
+                <w:bCs/>
+                <w:sz w:val="20"/>
+                <w:szCs w:val="22"/>
+                <w:lang w:val="es-MX"/>
+              </w:rPr>
+              <w:t>Porcentaje de mujeres</w:t>
+            </w:r>
+            <w:r>
+              <w:rPr>
+                <w:rFonts w:ascii="Avenir Book" w:eastAsia="Arial Unicode MS" w:hAnsi="Avenir Book" w:cs="Arial Unicode MS"/>
+                <w:bCs/>
+                <w:sz w:val="20"/>
+                <w:szCs w:val="22"/>
+                <w:lang w:val="es-MX"/>
+              </w:rPr>
+              <w:t>”</w:t>
+            </w:r>
+          </w:p>
+          <w:p>
+            <w:pPr>
+              <w:pStyle w:val="Sinespaciado"/>
+              <w:numPr>
+                <w:ilvl w:val="0"/>
+                <w:numId w:val="9"/>
+              </w:numPr>
+              <w:rPr>
+                <w:rFonts w:ascii="Avenir Book" w:eastAsia="Arial Unicode MS" w:hAnsi="Avenir Book" w:cs="Arial Unicode MS"/>
+                <w:bCs/>
+                <w:sz w:val="20"/>
+                <w:szCs w:val="22"/>
+                <w:lang w:val="es-MX"/>
+              </w:rPr>
+            </w:pPr>
+            <w:r>
+              <w:rPr>
+                <w:rFonts w:ascii="Avenir Book" w:eastAsia="Arial Unicode MS" w:hAnsi="Avenir Book" w:cs="Arial Unicode MS"/>
+                <w:bCs/>
+                <w:sz w:val="20"/>
+                <w:szCs w:val="22"/>
+                <w:lang w:val="es-MX"/>
+              </w:rPr>
+              <w:t>Imprimir “</w:t>
+            </w:r>
+            <w:r>
+              <w:rPr>
+                <w:rFonts w:ascii="Avenir Book" w:eastAsia="Arial Unicode MS" w:hAnsi="Avenir Book" w:cs="Arial Unicode MS"/>
+                <w:bCs/>
+                <w:sz w:val="20"/>
+                <w:szCs w:val="22"/>
+                <w:lang w:val="es-MX"/>
+              </w:rPr>
+              <w:t>Porcentaje de hombres</w:t>
+            </w:r>
+            <w:r>
+              <w:rPr>
+                <w:rFonts w:ascii="Avenir Book" w:eastAsia="Arial Unicode MS" w:hAnsi="Avenir Book" w:cs="Arial Unicode MS"/>
+                <w:bCs/>
+                <w:sz w:val="20"/>
+                <w:szCs w:val="22"/>
+                <w:lang w:val="es-MX"/>
+              </w:rPr>
+              <w:t>”</w:t>
+            </w:r>
           </w:p>
           <w:p>
             <w:pPr>
@@ -4461,7 +5505,6 @@
           <w:sz w:val="22"/>
           <w:szCs w:val="22"/>
         </w:rPr>
-        <w:lastRenderedPageBreak/>
         <w:t>5. Elabora un algoritmo y escribe un programa que calcula la distancia entre dos puntos.</w:t>
       </w:r>
     </w:p>
@@ -4484,6 +5527,7 @@
           <w:sz w:val="22"/>
           <w:szCs w:val="22"/>
         </w:rPr>
+        <w:lastRenderedPageBreak/>
         <w:t>El programa le pregunta al usuario las coordenadas (x</w:t>
       </w:r>
       <w:r>
@@ -4805,6 +5849,16 @@
               </w:rPr>
               <w:t>Entradas:</w:t>
             </w:r>
+            <w:r>
+              <w:rPr>
+                <w:rFonts w:ascii="Avenir Book" w:eastAsia="Arial Unicode MS" w:hAnsi="Avenir Book" w:cs="Arial Unicode MS"/>
+                <w:bCs/>
+                <w:sz w:val="20"/>
+                <w:szCs w:val="22"/>
+                <w:lang w:val="es-MX"/>
+              </w:rPr>
+              <w:t xml:space="preserve"> Valor de x1, x2, y1, y2</w:t>
+            </w:r>
           </w:p>
           <w:p>
             <w:pPr>
@@ -4827,6 +5881,38 @@
               </w:rPr>
               <w:t>Salidas:</w:t>
             </w:r>
+            <w:r>
+              <w:rPr>
+                <w:rFonts w:ascii="Avenir Book" w:eastAsia="Arial Unicode MS" w:hAnsi="Avenir Book" w:cs="Arial Unicode MS"/>
+                <w:bCs/>
+                <w:sz w:val="20"/>
+                <w:szCs w:val="22"/>
+                <w:lang w:val="es-MX"/>
+              </w:rPr>
+              <w:t xml:space="preserve"> Distancia de punto A </w:t>
+            </w:r>
+            <w:proofErr w:type="spellStart"/>
+            <w:r>
+              <w:rPr>
+                <w:rFonts w:ascii="Avenir Book" w:eastAsia="Arial Unicode MS" w:hAnsi="Avenir Book" w:cs="Arial Unicode MS"/>
+                <w:bCs/>
+                <w:sz w:val="20"/>
+                <w:szCs w:val="22"/>
+                <w:lang w:val="es-MX"/>
+              </w:rPr>
+              <w:t>a</w:t>
+            </w:r>
+            <w:proofErr w:type="spellEnd"/>
+            <w:r>
+              <w:rPr>
+                <w:rFonts w:ascii="Avenir Book" w:eastAsia="Arial Unicode MS" w:hAnsi="Avenir Book" w:cs="Arial Unicode MS"/>
+                <w:bCs/>
+                <w:sz w:val="20"/>
+                <w:szCs w:val="22"/>
+                <w:lang w:val="es-MX"/>
+              </w:rPr>
+              <w:t xml:space="preserve"> punto B</w:t>
+            </w:r>
           </w:p>
           <w:p>
             <w:pPr>
@@ -4861,6 +5947,38 @@
                 <w:lang w:val="es-MX"/>
               </w:rPr>
             </w:pPr>
+            <w:r>
+              <w:rPr>
+                <w:rFonts w:ascii="Avenir Book" w:eastAsia="Arial Unicode MS" w:hAnsi="Avenir Book" w:cs="Arial Unicode MS"/>
+                <w:bCs/>
+                <w:sz w:val="20"/>
+                <w:szCs w:val="22"/>
+                <w:lang w:val="es-MX"/>
+              </w:rPr>
+              <w:t>Distancia= ((x2-x</w:t>
+            </w:r>
+            <w:proofErr w:type="gramStart"/>
+            <w:r>
+              <w:rPr>
+                <w:rFonts w:ascii="Avenir Book" w:eastAsia="Arial Unicode MS" w:hAnsi="Avenir Book" w:cs="Arial Unicode MS"/>
+                <w:bCs/>
+                <w:sz w:val="20"/>
+                <w:szCs w:val="22"/>
+                <w:lang w:val="es-MX"/>
+              </w:rPr>
+              <w:t>1)*</w:t>
+            </w:r>
+            <w:proofErr w:type="gramEnd"/>
+            <w:r>
+              <w:rPr>
+                <w:rFonts w:ascii="Avenir Book" w:eastAsia="Arial Unicode MS" w:hAnsi="Avenir Book" w:cs="Arial Unicode MS"/>
+                <w:bCs/>
+                <w:sz w:val="20"/>
+                <w:szCs w:val="22"/>
+                <w:lang w:val="es-MX"/>
+              </w:rPr>
+              <w:t>*2 + (y2-y1)**2)**0.5</w:t>
+            </w:r>
           </w:p>
           <w:p>
             <w:pPr>
@@ -4918,26 +6036,112 @@
           <w:p>
             <w:pPr>
               <w:pStyle w:val="Sinespaciado"/>
-              <w:rPr>
-                <w:rFonts w:ascii="Avenir Book" w:eastAsia="Arial Unicode MS" w:hAnsi="Avenir Book" w:cs="Arial Unicode MS"/>
-                <w:bCs/>
-                <w:sz w:val="20"/>
-                <w:szCs w:val="22"/>
-                <w:lang w:val="es-MX"/>
-              </w:rPr>
-            </w:pPr>
-          </w:p>
-          <w:p>
-            <w:pPr>
-              <w:pStyle w:val="Sinespaciado"/>
-              <w:rPr>
-                <w:rFonts w:ascii="Avenir Book" w:eastAsia="Arial Unicode MS" w:hAnsi="Avenir Book" w:cs="Arial Unicode MS"/>
-                <w:bCs/>
-                <w:sz w:val="20"/>
-                <w:szCs w:val="22"/>
-                <w:lang w:val="es-MX"/>
-              </w:rPr>
-            </w:pPr>
+              <w:numPr>
+                <w:ilvl w:val="0"/>
+                <w:numId w:val="10"/>
+              </w:numPr>
+              <w:rPr>
+                <w:rFonts w:ascii="Avenir Book" w:eastAsia="Arial Unicode MS" w:hAnsi="Avenir Book" w:cs="Arial Unicode MS"/>
+                <w:bCs/>
+                <w:sz w:val="20"/>
+                <w:szCs w:val="22"/>
+                <w:lang w:val="es-MX"/>
+              </w:rPr>
+            </w:pPr>
+            <w:r>
+              <w:rPr>
+                <w:rFonts w:ascii="Avenir Book" w:eastAsia="Arial Unicode MS" w:hAnsi="Avenir Book" w:cs="Arial Unicode MS"/>
+                <w:bCs/>
+                <w:sz w:val="20"/>
+                <w:szCs w:val="22"/>
+                <w:lang w:val="es-MX"/>
+              </w:rPr>
+              <w:t>Leer x1, y1, x2, y2</w:t>
+            </w:r>
+          </w:p>
+          <w:p>
+            <w:pPr>
+              <w:pStyle w:val="Sinespaciado"/>
+              <w:numPr>
+                <w:ilvl w:val="0"/>
+                <w:numId w:val="10"/>
+              </w:numPr>
+              <w:rPr>
+                <w:rFonts w:ascii="Avenir Book" w:eastAsia="Arial Unicode MS" w:hAnsi="Avenir Book" w:cs="Arial Unicode MS"/>
+                <w:bCs/>
+                <w:sz w:val="20"/>
+                <w:szCs w:val="22"/>
+                <w:lang w:val="es-MX"/>
+              </w:rPr>
+            </w:pPr>
+            <w:r>
+              <w:rPr>
+                <w:rFonts w:ascii="Avenir Book" w:eastAsia="Arial Unicode MS" w:hAnsi="Avenir Book" w:cs="Arial Unicode MS"/>
+                <w:bCs/>
+                <w:sz w:val="20"/>
+                <w:szCs w:val="22"/>
+                <w:lang w:val="es-MX"/>
+              </w:rPr>
+              <w:t xml:space="preserve">Distancia= </w:t>
+            </w:r>
+            <w:r>
+              <w:rPr>
+                <w:rFonts w:ascii="Avenir Book" w:eastAsia="Arial Unicode MS" w:hAnsi="Avenir Book" w:cs="Arial Unicode MS"/>
+                <w:bCs/>
+                <w:sz w:val="20"/>
+                <w:szCs w:val="22"/>
+                <w:lang w:val="es-MX"/>
+              </w:rPr>
+              <w:t>((x2-x</w:t>
+            </w:r>
+            <w:proofErr w:type="gramStart"/>
+            <w:r>
+              <w:rPr>
+                <w:rFonts w:ascii="Avenir Book" w:eastAsia="Arial Unicode MS" w:hAnsi="Avenir Book" w:cs="Arial Unicode MS"/>
+                <w:bCs/>
+                <w:sz w:val="20"/>
+                <w:szCs w:val="22"/>
+                <w:lang w:val="es-MX"/>
+              </w:rPr>
+              <w:t>1)*</w:t>
+            </w:r>
+            <w:proofErr w:type="gramEnd"/>
+            <w:r>
+              <w:rPr>
+                <w:rFonts w:ascii="Avenir Book" w:eastAsia="Arial Unicode MS" w:hAnsi="Avenir Book" w:cs="Arial Unicode MS"/>
+                <w:bCs/>
+                <w:sz w:val="20"/>
+                <w:szCs w:val="22"/>
+                <w:lang w:val="es-MX"/>
+              </w:rPr>
+              <w:t>*2 + (y2-y1)**2)**0.5</w:t>
+            </w:r>
+          </w:p>
+          <w:p>
+            <w:pPr>
+              <w:pStyle w:val="Sinespaciado"/>
+              <w:numPr>
+                <w:ilvl w:val="0"/>
+                <w:numId w:val="10"/>
+              </w:numPr>
+              <w:rPr>
+                <w:rFonts w:ascii="Avenir Book" w:eastAsia="Arial Unicode MS" w:hAnsi="Avenir Book" w:cs="Arial Unicode MS"/>
+                <w:bCs/>
+                <w:sz w:val="20"/>
+                <w:szCs w:val="22"/>
+                <w:lang w:val="es-MX"/>
+              </w:rPr>
+            </w:pPr>
+            <w:r>
+              <w:rPr>
+                <w:rFonts w:ascii="Avenir Book" w:eastAsia="Arial Unicode MS" w:hAnsi="Avenir Book" w:cs="Arial Unicode MS"/>
+                <w:bCs/>
+                <w:sz w:val="20"/>
+                <w:szCs w:val="22"/>
+                <w:lang w:val="es-MX"/>
+              </w:rPr>
+              <w:t>Imprimir distancia</w:t>
+            </w:r>
           </w:p>
           <w:p>
             <w:pPr>
@@ -5404,136 +6608,6 @@
         </w:tc>
       </w:tr>
     </w:tbl>
-    <w:p>
-      <w:pPr>
-        <w:pStyle w:val="Sinespaciado"/>
-        <w:rPr>
-          <w:rFonts w:ascii="Avenir Book" w:eastAsia="Arial Unicode MS" w:hAnsi="Avenir Book" w:cs="Arial Unicode MS"/>
-          <w:sz w:val="22"/>
-          <w:szCs w:val="22"/>
-        </w:rPr>
-      </w:pPr>
-    </w:p>
-    <w:p>
-      <w:pPr>
-        <w:pStyle w:val="Sinespaciado"/>
-        <w:rPr>
-          <w:rFonts w:ascii="Avenir Book" w:eastAsia="Arial Unicode MS" w:hAnsi="Avenir Book" w:cs="Arial Unicode MS"/>
-          <w:sz w:val="22"/>
-          <w:szCs w:val="22"/>
-        </w:rPr>
-      </w:pPr>
-    </w:p>
-    <w:p>
-      <w:pPr>
-        <w:pStyle w:val="Sinespaciado"/>
-        <w:rPr>
-          <w:rFonts w:ascii="Avenir Book" w:eastAsia="Arial Unicode MS" w:hAnsi="Avenir Book" w:cs="Arial Unicode MS"/>
-          <w:sz w:val="22"/>
-          <w:szCs w:val="22"/>
-        </w:rPr>
-      </w:pPr>
-    </w:p>
-    <w:p>
-      <w:pPr>
-        <w:pStyle w:val="Sinespaciado"/>
-        <w:rPr>
-          <w:rFonts w:ascii="Avenir Book" w:eastAsia="Arial Unicode MS" w:hAnsi="Avenir Book" w:cs="Arial Unicode MS"/>
-          <w:sz w:val="22"/>
-          <w:szCs w:val="22"/>
-        </w:rPr>
-      </w:pPr>
-    </w:p>
-    <w:p>
-      <w:pPr>
-        <w:pStyle w:val="Sinespaciado"/>
-        <w:rPr>
-          <w:rFonts w:ascii="Avenir Book" w:eastAsia="Arial Unicode MS" w:hAnsi="Avenir Book" w:cs="Arial Unicode MS"/>
-          <w:sz w:val="22"/>
-          <w:szCs w:val="22"/>
-        </w:rPr>
-      </w:pPr>
-    </w:p>
-    <w:p>
-      <w:pPr>
-        <w:pStyle w:val="Sinespaciado"/>
-        <w:rPr>
-          <w:rFonts w:ascii="Avenir Book" w:eastAsia="Arial Unicode MS" w:hAnsi="Avenir Book" w:cs="Arial Unicode MS"/>
-          <w:sz w:val="22"/>
-          <w:szCs w:val="22"/>
-        </w:rPr>
-      </w:pPr>
-    </w:p>
-    <w:p>
-      <w:pPr>
-        <w:pStyle w:val="Sinespaciado"/>
-        <w:rPr>
-          <w:rFonts w:ascii="Avenir Book" w:eastAsia="Arial Unicode MS" w:hAnsi="Avenir Book" w:cs="Arial Unicode MS"/>
-          <w:sz w:val="22"/>
-          <w:szCs w:val="22"/>
-        </w:rPr>
-      </w:pPr>
-    </w:p>
-    <w:p>
-      <w:pPr>
-        <w:pStyle w:val="Sinespaciado"/>
-        <w:rPr>
-          <w:rFonts w:ascii="Avenir Book" w:eastAsia="Arial Unicode MS" w:hAnsi="Avenir Book" w:cs="Arial Unicode MS"/>
-          <w:sz w:val="22"/>
-          <w:szCs w:val="22"/>
-        </w:rPr>
-      </w:pPr>
-    </w:p>
-    <w:p>
-      <w:pPr>
-        <w:pStyle w:val="Sinespaciado"/>
-        <w:rPr>
-          <w:rFonts w:ascii="Avenir Book" w:eastAsia="Arial Unicode MS" w:hAnsi="Avenir Book" w:cs="Arial Unicode MS"/>
-          <w:sz w:val="22"/>
-          <w:szCs w:val="22"/>
-        </w:rPr>
-      </w:pPr>
-    </w:p>
-    <w:p>
-      <w:pPr>
-        <w:pStyle w:val="Sinespaciado"/>
-        <w:rPr>
-          <w:rFonts w:ascii="Avenir Book" w:eastAsia="Arial Unicode MS" w:hAnsi="Avenir Book" w:cs="Arial Unicode MS"/>
-          <w:sz w:val="22"/>
-          <w:szCs w:val="22"/>
-        </w:rPr>
-      </w:pPr>
-    </w:p>
-    <w:p>
-      <w:pPr>
-        <w:pStyle w:val="Sinespaciado"/>
-        <w:rPr>
-          <w:rFonts w:ascii="Avenir Book" w:eastAsia="Arial Unicode MS" w:hAnsi="Avenir Book" w:cs="Arial Unicode MS"/>
-          <w:sz w:val="22"/>
-          <w:szCs w:val="22"/>
-        </w:rPr>
-      </w:pPr>
-    </w:p>
-    <w:p>
-      <w:pPr>
-        <w:pStyle w:val="Sinespaciado"/>
-        <w:rPr>
-          <w:rFonts w:ascii="Avenir Book" w:eastAsia="Arial Unicode MS" w:hAnsi="Avenir Book" w:cs="Arial Unicode MS"/>
-          <w:sz w:val="22"/>
-          <w:szCs w:val="22"/>
-        </w:rPr>
-      </w:pPr>
-    </w:p>
-    <w:p>
-      <w:pPr>
-        <w:pStyle w:val="Sinespaciado"/>
-        <w:rPr>
-          <w:rFonts w:ascii="Avenir Book" w:eastAsia="Arial Unicode MS" w:hAnsi="Avenir Book" w:cs="Arial Unicode MS"/>
-          <w:sz w:val="22"/>
-          <w:szCs w:val="22"/>
-        </w:rPr>
-      </w:pPr>
-    </w:p>
     <w:p>
       <w:pPr>
         <w:pStyle w:val="Sinespaciado"/>
@@ -5678,6 +6752,16 @@
               </w:rPr>
               <w:t>Entradas:</w:t>
             </w:r>
+            <w:r>
+              <w:rPr>
+                <w:rFonts w:ascii="Avenir Book" w:eastAsia="Arial Unicode MS" w:hAnsi="Avenir Book" w:cs="Arial Unicode MS"/>
+                <w:bCs/>
+                <w:sz w:val="20"/>
+                <w:szCs w:val="22"/>
+                <w:lang w:val="es-MX"/>
+              </w:rPr>
+              <w:t xml:space="preserve"> Temperatura en Fahrenheit</w:t>
+            </w:r>
           </w:p>
           <w:p>
             <w:pPr>
@@ -5700,6 +6784,16 @@
               </w:rPr>
               <w:t>Salidas:</w:t>
             </w:r>
+            <w:r>
+              <w:rPr>
+                <w:rFonts w:ascii="Avenir Book" w:eastAsia="Arial Unicode MS" w:hAnsi="Avenir Book" w:cs="Arial Unicode MS"/>
+                <w:bCs/>
+                <w:sz w:val="20"/>
+                <w:szCs w:val="22"/>
+                <w:lang w:val="es-MX"/>
+              </w:rPr>
+              <w:t xml:space="preserve"> Temperatura en Celsius</w:t>
+            </w:r>
           </w:p>
           <w:p>
             <w:pPr>
@@ -5734,6 +6828,16 @@
                 <w:lang w:val="es-MX"/>
               </w:rPr>
             </w:pPr>
+            <w:r>
+              <w:rPr>
+                <w:rFonts w:ascii="Avenir Book" w:eastAsia="Arial Unicode MS" w:hAnsi="Avenir Book" w:cs="Arial Unicode MS"/>
+                <w:bCs/>
+                <w:sz w:val="20"/>
+                <w:szCs w:val="22"/>
+                <w:lang w:val="es-MX"/>
+              </w:rPr>
+              <w:t xml:space="preserve">(Temperatura en Fahrenheit -32) x (5/9) = Temperatura en Celsius </w:t>
+            </w:r>
           </w:p>
           <w:p>
             <w:pPr>
@@ -5791,26 +6895,80 @@
           <w:p>
             <w:pPr>
               <w:pStyle w:val="Sinespaciado"/>
-              <w:rPr>
-                <w:rFonts w:ascii="Avenir Book" w:eastAsia="Arial Unicode MS" w:hAnsi="Avenir Book" w:cs="Arial Unicode MS"/>
-                <w:bCs/>
-                <w:sz w:val="20"/>
-                <w:szCs w:val="22"/>
-                <w:lang w:val="es-MX"/>
-              </w:rPr>
-            </w:pPr>
-          </w:p>
-          <w:p>
-            <w:pPr>
-              <w:pStyle w:val="Sinespaciado"/>
-              <w:rPr>
-                <w:rFonts w:ascii="Avenir Book" w:eastAsia="Arial Unicode MS" w:hAnsi="Avenir Book" w:cs="Arial Unicode MS"/>
-                <w:bCs/>
-                <w:sz w:val="20"/>
-                <w:szCs w:val="22"/>
-                <w:lang w:val="es-MX"/>
-              </w:rPr>
-            </w:pPr>
+              <w:numPr>
+                <w:ilvl w:val="0"/>
+                <w:numId w:val="12"/>
+              </w:numPr>
+              <w:rPr>
+                <w:rFonts w:ascii="Avenir Book" w:eastAsia="Arial Unicode MS" w:hAnsi="Avenir Book" w:cs="Arial Unicode MS"/>
+                <w:bCs/>
+                <w:sz w:val="20"/>
+                <w:szCs w:val="22"/>
+                <w:lang w:val="es-MX"/>
+              </w:rPr>
+            </w:pPr>
+            <w:r>
+              <w:rPr>
+                <w:rFonts w:ascii="Avenir Book" w:eastAsia="Arial Unicode MS" w:hAnsi="Avenir Book" w:cs="Arial Unicode MS"/>
+                <w:bCs/>
+                <w:sz w:val="20"/>
+                <w:szCs w:val="22"/>
+                <w:lang w:val="es-MX"/>
+              </w:rPr>
+              <w:t>Leer “Temperatura en Fahrenheit”</w:t>
+            </w:r>
+          </w:p>
+          <w:p>
+            <w:pPr>
+              <w:pStyle w:val="Sinespaciado"/>
+              <w:numPr>
+                <w:ilvl w:val="0"/>
+                <w:numId w:val="12"/>
+              </w:numPr>
+              <w:rPr>
+                <w:rFonts w:ascii="Avenir Book" w:eastAsia="Arial Unicode MS" w:hAnsi="Avenir Book" w:cs="Arial Unicode MS"/>
+                <w:bCs/>
+                <w:sz w:val="20"/>
+                <w:szCs w:val="22"/>
+                <w:lang w:val="es-MX"/>
+              </w:rPr>
+            </w:pPr>
+            <w:r>
+              <w:rPr>
+                <w:rFonts w:ascii="Avenir Book" w:eastAsia="Arial Unicode MS" w:hAnsi="Avenir Book" w:cs="Arial Unicode MS"/>
+                <w:bCs/>
+                <w:sz w:val="20"/>
+                <w:szCs w:val="22"/>
+                <w:lang w:val="es-MX"/>
+              </w:rPr>
+              <w:t>Temperatura en Celsius = (Temperatura en Fahrenheit -32) x (5/9)</w:t>
+            </w:r>
+          </w:p>
+          <w:p>
+            <w:pPr>
+              <w:pStyle w:val="Sinespaciado"/>
+              <w:numPr>
+                <w:ilvl w:val="0"/>
+                <w:numId w:val="12"/>
+              </w:numPr>
+              <w:rPr>
+                <w:rFonts w:ascii="Avenir Book" w:eastAsia="Arial Unicode MS" w:hAnsi="Avenir Book" w:cs="Arial Unicode MS"/>
+                <w:bCs/>
+                <w:sz w:val="20"/>
+                <w:szCs w:val="22"/>
+                <w:lang w:val="es-MX"/>
+              </w:rPr>
+            </w:pPr>
+            <w:r>
+              <w:rPr>
+                <w:rFonts w:ascii="Avenir Book" w:eastAsia="Arial Unicode MS" w:hAnsi="Avenir Book" w:cs="Arial Unicode MS"/>
+                <w:bCs/>
+                <w:sz w:val="20"/>
+                <w:szCs w:val="22"/>
+                <w:lang w:val="es-MX"/>
+              </w:rPr>
+              <w:t>Imprimir “Temperatura en Celsius”</w:t>
+            </w:r>
           </w:p>
           <w:p>
             <w:pPr>
@@ -5958,12 +7116,63 @@
           <w:szCs w:val="22"/>
         </w:rPr>
       </w:pPr>
-      <w:r>
-        <w:rPr>
-          <w:rFonts w:ascii="Avenir Book" w:eastAsia="Arial Unicode MS" w:hAnsi="Avenir Book" w:cs="Arial Unicode MS"/>
-          <w:sz w:val="22"/>
-          <w:szCs w:val="22"/>
-        </w:rPr>
+    </w:p>
+    <w:p>
+      <w:pPr>
+        <w:pStyle w:val="Sinespaciado"/>
+        <w:rPr>
+          <w:rFonts w:ascii="Avenir Book" w:eastAsia="Arial Unicode MS" w:hAnsi="Avenir Book" w:cs="Arial Unicode MS"/>
+          <w:sz w:val="22"/>
+          <w:szCs w:val="22"/>
+        </w:rPr>
+      </w:pPr>
+    </w:p>
+    <w:p>
+      <w:pPr>
+        <w:pStyle w:val="Sinespaciado"/>
+        <w:rPr>
+          <w:rFonts w:ascii="Avenir Book" w:eastAsia="Arial Unicode MS" w:hAnsi="Avenir Book" w:cs="Arial Unicode MS"/>
+          <w:sz w:val="22"/>
+          <w:szCs w:val="22"/>
+        </w:rPr>
+      </w:pPr>
+    </w:p>
+    <w:p>
+      <w:pPr>
+        <w:pStyle w:val="Sinespaciado"/>
+        <w:rPr>
+          <w:rFonts w:ascii="Avenir Book" w:eastAsia="Arial Unicode MS" w:hAnsi="Avenir Book" w:cs="Arial Unicode MS"/>
+          <w:sz w:val="22"/>
+          <w:szCs w:val="22"/>
+        </w:rPr>
+      </w:pPr>
+    </w:p>
+    <w:p>
+      <w:pPr>
+        <w:pStyle w:val="Sinespaciado"/>
+        <w:rPr>
+          <w:rFonts w:ascii="Avenir Book" w:eastAsia="Arial Unicode MS" w:hAnsi="Avenir Book" w:cs="Arial Unicode MS"/>
+          <w:sz w:val="22"/>
+          <w:szCs w:val="22"/>
+        </w:rPr>
+      </w:pPr>
+    </w:p>
+    <w:p>
+      <w:pPr>
+        <w:pStyle w:val="Sinespaciado"/>
+        <w:rPr>
+          <w:rFonts w:ascii="Avenir Book" w:eastAsia="Arial Unicode MS" w:hAnsi="Avenir Book" w:cs="Arial Unicode MS"/>
+          <w:sz w:val="22"/>
+          <w:szCs w:val="22"/>
+        </w:rPr>
+      </w:pPr>
+      <w:r>
+        <w:rPr>
+          <w:rFonts w:ascii="Avenir Book" w:eastAsia="Arial Unicode MS" w:hAnsi="Avenir Book" w:cs="Arial Unicode MS"/>
+          <w:sz w:val="22"/>
+          <w:szCs w:val="22"/>
+        </w:rPr>
+        <w:lastRenderedPageBreak/>
         <w:t xml:space="preserve">2. Construye un algoritmo para </w:t>
       </w:r>
       <w:r>
@@ -6069,6 +7278,16 @@
               </w:rPr>
               <w:t>Entradas:</w:t>
             </w:r>
+            <w:r>
+              <w:rPr>
+                <w:rFonts w:ascii="Avenir Book" w:eastAsia="Arial Unicode MS" w:hAnsi="Avenir Book" w:cs="Arial Unicode MS"/>
+                <w:bCs/>
+                <w:sz w:val="20"/>
+                <w:szCs w:val="22"/>
+                <w:lang w:val="es-MX"/>
+              </w:rPr>
+              <w:t xml:space="preserve"> Número de galletas que quiere elaborar</w:t>
+            </w:r>
           </w:p>
           <w:p>
             <w:pPr>
@@ -6091,6 +7310,16 @@
               </w:rPr>
               <w:t>Salidas:</w:t>
             </w:r>
+            <w:r>
+              <w:rPr>
+                <w:rFonts w:ascii="Avenir Book" w:eastAsia="Arial Unicode MS" w:hAnsi="Avenir Book" w:cs="Arial Unicode MS"/>
+                <w:bCs/>
+                <w:sz w:val="20"/>
+                <w:szCs w:val="22"/>
+                <w:lang w:val="es-MX"/>
+              </w:rPr>
+              <w:t xml:space="preserve"> Número de ingredientes que se requieren</w:t>
+            </w:r>
           </w:p>
           <w:p>
             <w:pPr>
@@ -6125,6 +7354,112 @@
                 <w:lang w:val="es-MX"/>
               </w:rPr>
             </w:pPr>
+            <w:r>
+              <w:rPr>
+                <w:rFonts w:ascii="Avenir Book" w:eastAsia="Arial Unicode MS" w:hAnsi="Avenir Book" w:cs="Arial Unicode MS"/>
+                <w:bCs/>
+                <w:sz w:val="20"/>
+                <w:szCs w:val="22"/>
+                <w:lang w:val="es-MX"/>
+              </w:rPr>
+              <w:t>Tazas de azúcar= (1.5/</w:t>
+            </w:r>
+            <w:proofErr w:type="gramStart"/>
+            <w:r>
+              <w:rPr>
+                <w:rFonts w:ascii="Avenir Book" w:eastAsia="Arial Unicode MS" w:hAnsi="Avenir Book" w:cs="Arial Unicode MS"/>
+                <w:bCs/>
+                <w:sz w:val="20"/>
+                <w:szCs w:val="22"/>
+                <w:lang w:val="es-MX"/>
+              </w:rPr>
+              <w:t>48)(</w:t>
+            </w:r>
+            <w:proofErr w:type="gramEnd"/>
+            <w:r>
+              <w:rPr>
+                <w:rFonts w:ascii="Avenir Book" w:eastAsia="Arial Unicode MS" w:hAnsi="Avenir Book" w:cs="Arial Unicode MS"/>
+                <w:bCs/>
+                <w:sz w:val="20"/>
+                <w:szCs w:val="22"/>
+                <w:lang w:val="es-MX"/>
+              </w:rPr>
+              <w:t>número de galletas)</w:t>
+            </w:r>
+          </w:p>
+          <w:p>
+            <w:pPr>
+              <w:pStyle w:val="Sinespaciado"/>
+              <w:rPr>
+                <w:rFonts w:ascii="Avenir Book" w:eastAsia="Arial Unicode MS" w:hAnsi="Avenir Book" w:cs="Arial Unicode MS"/>
+                <w:bCs/>
+                <w:sz w:val="20"/>
+                <w:szCs w:val="22"/>
+                <w:lang w:val="es-MX"/>
+              </w:rPr>
+            </w:pPr>
+            <w:r>
+              <w:rPr>
+                <w:rFonts w:ascii="Avenir Book" w:eastAsia="Arial Unicode MS" w:hAnsi="Avenir Book" w:cs="Arial Unicode MS"/>
+                <w:bCs/>
+                <w:sz w:val="20"/>
+                <w:szCs w:val="22"/>
+                <w:lang w:val="es-MX"/>
+              </w:rPr>
+              <w:t xml:space="preserve">Tazas </w:t>
+            </w:r>
+            <w:r>
+              <w:rPr>
+                <w:rFonts w:ascii="Avenir Book" w:eastAsia="Arial Unicode MS" w:hAnsi="Avenir Book" w:cs="Arial Unicode MS"/>
+                <w:bCs/>
+                <w:sz w:val="20"/>
+                <w:szCs w:val="22"/>
+                <w:lang w:val="es-MX"/>
+              </w:rPr>
+              <w:t>de mantequilla= (1/48) x (número de galletas)</w:t>
+            </w:r>
+          </w:p>
+          <w:p>
+            <w:pPr>
+              <w:pStyle w:val="Sinespaciado"/>
+              <w:rPr>
+                <w:rFonts w:ascii="Avenir Book" w:eastAsia="Arial Unicode MS" w:hAnsi="Avenir Book" w:cs="Arial Unicode MS"/>
+                <w:bCs/>
+                <w:sz w:val="20"/>
+                <w:szCs w:val="22"/>
+                <w:lang w:val="es-MX"/>
+              </w:rPr>
+            </w:pPr>
+            <w:r>
+              <w:rPr>
+                <w:rFonts w:ascii="Avenir Book" w:eastAsia="Arial Unicode MS" w:hAnsi="Avenir Book" w:cs="Arial Unicode MS"/>
+                <w:bCs/>
+                <w:sz w:val="20"/>
+                <w:szCs w:val="22"/>
+                <w:lang w:val="es-MX"/>
+              </w:rPr>
+              <w:t>Taz</w:t>
+            </w:r>
+            <w:r>
+              <w:rPr>
+                <w:rFonts w:ascii="Avenir Book" w:eastAsia="Arial Unicode MS" w:hAnsi="Avenir Book" w:cs="Arial Unicode MS"/>
+                <w:bCs/>
+                <w:sz w:val="20"/>
+                <w:szCs w:val="22"/>
+                <w:lang w:val="es-MX"/>
+              </w:rPr>
+              <w:t>as de harina= (2.75/48) x (número de galletas</w:t>
+            </w:r>
+            <w:r>
+              <w:rPr>
+                <w:rFonts w:ascii="Avenir Book" w:eastAsia="Arial Unicode MS" w:hAnsi="Avenir Book" w:cs="Arial Unicode MS"/>
+                <w:bCs/>
+                <w:sz w:val="20"/>
+                <w:szCs w:val="22"/>
+                <w:lang w:val="es-MX"/>
+              </w:rPr>
+              <w:t>)</w:t>
+            </w:r>
           </w:p>
           <w:p>
             <w:pPr>
@@ -6182,14 +7517,164 @@
           <w:p>
             <w:pPr>
               <w:pStyle w:val="Sinespaciado"/>
-              <w:rPr>
-                <w:rFonts w:ascii="Avenir Book" w:eastAsia="Arial Unicode MS" w:hAnsi="Avenir Book" w:cs="Arial Unicode MS"/>
-                <w:bCs/>
-                <w:sz w:val="20"/>
-                <w:szCs w:val="22"/>
-                <w:lang w:val="es-MX"/>
-              </w:rPr>
-            </w:pPr>
+              <w:numPr>
+                <w:ilvl w:val="0"/>
+                <w:numId w:val="13"/>
+              </w:numPr>
+              <w:rPr>
+                <w:rFonts w:ascii="Avenir Book" w:eastAsia="Arial Unicode MS" w:hAnsi="Avenir Book" w:cs="Arial Unicode MS"/>
+                <w:bCs/>
+                <w:sz w:val="20"/>
+                <w:szCs w:val="22"/>
+                <w:lang w:val="es-MX"/>
+              </w:rPr>
+            </w:pPr>
+            <w:r>
+              <w:rPr>
+                <w:rFonts w:ascii="Avenir Book" w:eastAsia="Arial Unicode MS" w:hAnsi="Avenir Book" w:cs="Arial Unicode MS"/>
+                <w:bCs/>
+                <w:sz w:val="20"/>
+                <w:szCs w:val="22"/>
+                <w:lang w:val="es-MX"/>
+              </w:rPr>
+              <w:t xml:space="preserve">Leer número de galletas </w:t>
+            </w:r>
+          </w:p>
+          <w:p>
+            <w:pPr>
+              <w:pStyle w:val="Sinespaciado"/>
+              <w:numPr>
+                <w:ilvl w:val="0"/>
+                <w:numId w:val="13"/>
+              </w:numPr>
+              <w:rPr>
+                <w:rFonts w:ascii="Avenir Book" w:eastAsia="Arial Unicode MS" w:hAnsi="Avenir Book" w:cs="Arial Unicode MS"/>
+                <w:bCs/>
+                <w:sz w:val="20"/>
+                <w:szCs w:val="22"/>
+                <w:lang w:val="es-MX"/>
+              </w:rPr>
+            </w:pPr>
+            <w:r>
+              <w:rPr>
+                <w:rFonts w:ascii="Avenir Book" w:eastAsia="Arial Unicode MS" w:hAnsi="Avenir Book" w:cs="Arial Unicode MS"/>
+                <w:bCs/>
+                <w:sz w:val="20"/>
+                <w:szCs w:val="22"/>
+                <w:lang w:val="es-MX"/>
+              </w:rPr>
+              <w:t>Tazas de azúcar= (1.5/48)</w:t>
+            </w:r>
+            <w:r>
+              <w:rPr>
+                <w:rFonts w:ascii="Avenir Book" w:eastAsia="Arial Unicode MS" w:hAnsi="Avenir Book" w:cs="Arial Unicode MS"/>
+                <w:bCs/>
+                <w:sz w:val="20"/>
+                <w:szCs w:val="22"/>
+                <w:lang w:val="es-MX"/>
+              </w:rPr>
+              <w:t xml:space="preserve"> x </w:t>
+            </w:r>
+            <w:r>
+              <w:rPr>
+                <w:rFonts w:ascii="Avenir Book" w:eastAsia="Arial Unicode MS" w:hAnsi="Avenir Book" w:cs="Arial Unicode MS"/>
+                <w:bCs/>
+                <w:sz w:val="20"/>
+                <w:szCs w:val="22"/>
+                <w:lang w:val="es-MX"/>
+              </w:rPr>
+              <w:t>(número de galletas)</w:t>
+            </w:r>
+          </w:p>
+          <w:p>
+            <w:pPr>
+              <w:pStyle w:val="Sinespaciado"/>
+              <w:numPr>
+                <w:ilvl w:val="0"/>
+                <w:numId w:val="13"/>
+              </w:numPr>
+              <w:rPr>
+                <w:rFonts w:ascii="Avenir Book" w:eastAsia="Arial Unicode MS" w:hAnsi="Avenir Book" w:cs="Arial Unicode MS"/>
+                <w:bCs/>
+                <w:sz w:val="20"/>
+                <w:szCs w:val="22"/>
+                <w:lang w:val="es-MX"/>
+              </w:rPr>
+            </w:pPr>
+            <w:r>
+              <w:rPr>
+                <w:rFonts w:ascii="Avenir Book" w:eastAsia="Arial Unicode MS" w:hAnsi="Avenir Book" w:cs="Arial Unicode MS"/>
+                <w:bCs/>
+                <w:sz w:val="20"/>
+                <w:szCs w:val="22"/>
+                <w:lang w:val="es-MX"/>
+              </w:rPr>
+              <w:t>Tazas de mantequilla= (1/48) x (número de galletas)</w:t>
+            </w:r>
+          </w:p>
+          <w:p>
+            <w:pPr>
+              <w:pStyle w:val="Sinespaciado"/>
+              <w:numPr>
+                <w:ilvl w:val="0"/>
+                <w:numId w:val="13"/>
+              </w:numPr>
+              <w:rPr>
+                <w:rFonts w:ascii="Avenir Book" w:eastAsia="Arial Unicode MS" w:hAnsi="Avenir Book" w:cs="Arial Unicode MS"/>
+                <w:bCs/>
+                <w:sz w:val="20"/>
+                <w:szCs w:val="22"/>
+                <w:lang w:val="es-MX"/>
+              </w:rPr>
+            </w:pPr>
+            <w:r>
+              <w:rPr>
+                <w:rFonts w:ascii="Avenir Book" w:eastAsia="Arial Unicode MS" w:hAnsi="Avenir Book" w:cs="Arial Unicode MS"/>
+                <w:bCs/>
+                <w:sz w:val="20"/>
+                <w:szCs w:val="22"/>
+                <w:lang w:val="es-MX"/>
+              </w:rPr>
+              <w:t>Tazas de harina= (2.75/48) x (número de galletas)</w:t>
+            </w:r>
+          </w:p>
+          <w:p>
+            <w:pPr>
+              <w:pStyle w:val="Sinespaciado"/>
+              <w:numPr>
+                <w:ilvl w:val="0"/>
+                <w:numId w:val="13"/>
+              </w:numPr>
+              <w:rPr>
+                <w:rFonts w:ascii="Avenir Book" w:eastAsia="Arial Unicode MS" w:hAnsi="Avenir Book" w:cs="Arial Unicode MS"/>
+                <w:bCs/>
+                <w:sz w:val="20"/>
+                <w:szCs w:val="22"/>
+                <w:lang w:val="es-MX"/>
+              </w:rPr>
+            </w:pPr>
+            <w:r>
+              <w:rPr>
+                <w:rFonts w:ascii="Avenir Book" w:eastAsia="Arial Unicode MS" w:hAnsi="Avenir Book" w:cs="Arial Unicode MS"/>
+                <w:bCs/>
+                <w:sz w:val="20"/>
+                <w:szCs w:val="22"/>
+                <w:lang w:val="es-MX"/>
+              </w:rPr>
+              <w:t>Imprimir Tazas de azúcar</w:t>
+            </w:r>
+            <w:bookmarkStart w:id="0" w:name="_GoBack"/>
+            <w:bookmarkEnd w:id="0"/>
+            <w:r>
+              <w:rPr>
+                <w:rFonts w:ascii="Avenir Book" w:eastAsia="Arial Unicode MS" w:hAnsi="Avenir Book" w:cs="Arial Unicode MS"/>
+                <w:bCs/>
+                <w:sz w:val="20"/>
+                <w:szCs w:val="22"/>
+                <w:lang w:val="es-MX"/>
+              </w:rPr>
+              <w:t>, mantequilla, harina</w:t>
+            </w:r>
           </w:p>
           <w:p>
             <w:pPr>
@@ -7248,17 +8733,7 @@
           <w:sz w:val="22"/>
           <w:szCs w:val="22"/>
         </w:rPr>
-        <w:t xml:space="preserve"> y hast</w:t>
-      </w:r>
-      <w:bookmarkStart w:id="0" w:name="_GoBack"/>
-      <w:bookmarkEnd w:id="0"/>
-      <w:r>
-        <w:rPr>
-          <w:rFonts w:ascii="Avenir Book" w:eastAsia="Arial Unicode MS" w:hAnsi="Avenir Book" w:cs="Arial Unicode MS"/>
-          <w:sz w:val="22"/>
-          <w:szCs w:val="22"/>
-        </w:rPr>
-        <w:t>a 120 XP</w:t>
+        <w:t xml:space="preserve"> y hasta 120 XP</w:t>
       </w:r>
       <w:r>
         <w:rPr>
@@ -7283,6 +8758,95 @@
 <file path=word/numbering.xml><?xml version="1.0" encoding="utf-8"?>
 <w:numbering xmlns:wpc="http://schemas.microsoft.com/office/word/2010/wordprocessingCanvas" xmlns:cx="http://schemas.microsoft.com/office/drawing/2014/chartex" xmlns:cx1="http://schemas.microsoft.com/office/drawing/2015/9/8/chartex" xmlns:cx2="http://schemas.microsoft.com/office/drawing/2015/10/21/chartex" xmlns:cx3="http://schemas.microsoft.com/office/drawing/2016/5/9/chartex" xmlns:cx4="http://schemas.microsoft.com/office/drawing/2016/5/10/chartex" xmlns:cx5="http://schemas.microsoft.com/office/drawing/2016/5/11/chartex" xmlns:cx6="http://schemas.microsoft.com/office/drawing/2016/5/12/chartex" xmlns:cx7="http://schemas.microsoft.com/office/drawing/2016/5/13/chartex" xmlns:cx8="http://schemas.microsoft.com/office/drawing/2016/5/14/chartex" xmlns:mc="http://schemas.openxmlformats.org/markup-compatibility/2006" xmlns:aink="http://schemas.microsoft.com/office/drawing/2016/ink" xmlns:am3d="http://schemas.microsoft.com/office/drawing/2017/model3d" xmlns:o="urn:schemas-microsoft-com:office:office" xmlns:r="http://schemas.openxmlformats.org/officeDocument/2006/relationships" xmlns:m="http://schemas.openxmlformats.org/officeDocument/2006/math" xmlns:v="urn:schemas-microsoft-com:vml" xmlns:wp14="http://schemas.microsoft.com/office/word/2010/wordprocessingDrawing" xmlns:wp="http://schemas.openxmlformats.org/drawingml/2006/wordprocessingDrawing" xmlns:w10="urn:schemas-microsoft-com:office:word" xmlns:w="http://schemas.openxmlformats.org/wordprocessingml/2006/main" xmlns:w14="http://schemas.microsoft.com/office/word/2010/wordml" xmlns:w15="http://schemas.microsoft.com/office/word/2012/wordml" xmlns:w16cid="http://schemas.microsoft.com/office/word/2016/wordml/cid" xmlns:w16se="http://schemas.microsoft.com/office/word/2015/wordml/symex" xmlns:wpg="http://schemas.microsoft.com/office/word/2010/wordprocessingGroup" xmlns:wpi="http://schemas.microsoft.com/office/word/2010/wordprocessingInk" xmlns:wne="http://schemas.microsoft.com/office/word/2006/wordml" xmlns:wps="http://schemas.microsoft.com/office/word/2010/wordprocessingShape" mc:Ignorable="w14 w15 w16se w16cid wp14">
   <w:abstractNum w:abstractNumId="0" w15:restartNumberingAfterBreak="0">
+    <w:nsid w:val="02227619"/>
+    <w:multiLevelType w:val="hybridMultilevel"/>
+    <w:tmpl w:val="6EDC86BE"/>
+    <w:lvl w:ilvl="0" w:tplc="080A000F">
+      <w:start w:val="1"/>
+      <w:numFmt w:val="decimal"/>
+      <w:lvlText w:val="%1."/>
+      <w:lvlJc w:val="left"/>
+      <w:pPr>
+        <w:ind w:left="720" w:hanging="360"/>
+      </w:pPr>
+      <w:rPr>
+        <w:rFonts w:hint="default"/>
+      </w:rPr>
+    </w:lvl>
+    <w:lvl w:ilvl="1" w:tplc="080A0019" w:tentative="1">
+      <w:start w:val="1"/>
+      <w:numFmt w:val="lowerLetter"/>
+      <w:lvlText w:val="%2."/>
+      <w:lvlJc w:val="left"/>
+      <w:pPr>
+        <w:ind w:left="1440" w:hanging="360"/>
+      </w:pPr>
+    </w:lvl>
+    <w:lvl w:ilvl="2" w:tplc="080A001B" w:tentative="1">
+      <w:start w:val="1"/>
+      <w:numFmt w:val="lowerRoman"/>
+      <w:lvlText w:val="%3."/>
+      <w:lvlJc w:val="right"/>
+      <w:pPr>
+        <w:ind w:left="2160" w:hanging="180"/>
+      </w:pPr>
+    </w:lvl>
+    <w:lvl w:ilvl="3" w:tplc="080A000F" w:tentative="1">
+      <w:start w:val="1"/>
+      <w:numFmt w:val="decimal"/>
+      <w:lvlText w:val="%4."/>
+      <w:lvlJc w:val="left"/>
+      <w:pPr>
+        <w:ind w:left="2880" w:hanging="360"/>
+      </w:pPr>
+    </w:lvl>
+    <w:lvl w:ilvl="4" w:tplc="080A0019" w:tentative="1">
+      <w:start w:val="1"/>
+      <w:numFmt w:val="lowerLetter"/>
+      <w:lvlText w:val="%5."/>
+      <w:lvlJc w:val="left"/>
+      <w:pPr>
+        <w:ind w:left="3600" w:hanging="360"/>
+      </w:pPr>
+    </w:lvl>
+    <w:lvl w:ilvl="5" w:tplc="080A001B" w:tentative="1">
+      <w:start w:val="1"/>
+      <w:numFmt w:val="lowerRoman"/>
+      <w:lvlText w:val="%6."/>
+      <w:lvlJc w:val="right"/>
+      <w:pPr>
+        <w:ind w:left="4320" w:hanging="180"/>
+      </w:pPr>
+    </w:lvl>
+    <w:lvl w:ilvl="6" w:tplc="080A000F" w:tentative="1">
+      <w:start w:val="1"/>
+      <w:numFmt w:val="decimal"/>
+      <w:lvlText w:val="%7."/>
+      <w:lvlJc w:val="left"/>
+      <w:pPr>
+        <w:ind w:left="5040" w:hanging="360"/>
+      </w:pPr>
+    </w:lvl>
+    <w:lvl w:ilvl="7" w:tplc="080A0019" w:tentative="1">
+      <w:start w:val="1"/>
+      <w:numFmt w:val="lowerLetter"/>
+      <w:lvlText w:val="%8."/>
+      <w:lvlJc w:val="left"/>
+      <w:pPr>
+        <w:ind w:left="5760" w:hanging="360"/>
+      </w:pPr>
+    </w:lvl>
+    <w:lvl w:ilvl="8" w:tplc="080A001B" w:tentative="1">
+      <w:start w:val="1"/>
+      <w:numFmt w:val="lowerRoman"/>
+      <w:lvlText w:val="%9."/>
+      <w:lvlJc w:val="right"/>
+      <w:pPr>
+        <w:ind w:left="6480" w:hanging="180"/>
+      </w:pPr>
+    </w:lvl>
+  </w:abstractNum>
+  <w:abstractNum w:abstractNumId="1" w15:restartNumberingAfterBreak="0">
     <w:nsid w:val="0DF825E8"/>
     <w:multiLevelType w:val="multilevel"/>
     <w:tmpl w:val="C78CBBC4"/>
@@ -7431,7 +8995,7 @@
       </w:rPr>
     </w:lvl>
   </w:abstractNum>
-  <w:abstractNum w:abstractNumId="1" w15:restartNumberingAfterBreak="0">
+  <w:abstractNum w:abstractNumId="2" w15:restartNumberingAfterBreak="0">
     <w:nsid w:val="10FF279D"/>
     <w:multiLevelType w:val="hybridMultilevel"/>
     <w:tmpl w:val="FE0004D4"/>
@@ -7544,7 +9108,96 @@
       </w:rPr>
     </w:lvl>
   </w:abstractNum>
-  <w:abstractNum w:abstractNumId="2" w15:restartNumberingAfterBreak="0">
+  <w:abstractNum w:abstractNumId="3" w15:restartNumberingAfterBreak="0">
+    <w:nsid w:val="12627A13"/>
+    <w:multiLevelType w:val="hybridMultilevel"/>
+    <w:tmpl w:val="3F1A1F70"/>
+    <w:lvl w:ilvl="0" w:tplc="080A000F">
+      <w:start w:val="1"/>
+      <w:numFmt w:val="decimal"/>
+      <w:lvlText w:val="%1."/>
+      <w:lvlJc w:val="left"/>
+      <w:pPr>
+        <w:ind w:left="720" w:hanging="360"/>
+      </w:pPr>
+      <w:rPr>
+        <w:rFonts w:hint="default"/>
+      </w:rPr>
+    </w:lvl>
+    <w:lvl w:ilvl="1" w:tplc="080A0019" w:tentative="1">
+      <w:start w:val="1"/>
+      <w:numFmt w:val="lowerLetter"/>
+      <w:lvlText w:val="%2."/>
+      <w:lvlJc w:val="left"/>
+      <w:pPr>
+        <w:ind w:left="1440" w:hanging="360"/>
+      </w:pPr>
+    </w:lvl>
+    <w:lvl w:ilvl="2" w:tplc="080A001B" w:tentative="1">
+      <w:start w:val="1"/>
+      <w:numFmt w:val="lowerRoman"/>
+      <w:lvlText w:val="%3."/>
+      <w:lvlJc w:val="right"/>
+      <w:pPr>
+        <w:ind w:left="2160" w:hanging="180"/>
+      </w:pPr>
+    </w:lvl>
+    <w:lvl w:ilvl="3" w:tplc="080A000F" w:tentative="1">
+      <w:start w:val="1"/>
+      <w:numFmt w:val="decimal"/>
+      <w:lvlText w:val="%4."/>
+      <w:lvlJc w:val="left"/>
+      <w:pPr>
+        <w:ind w:left="2880" w:hanging="360"/>
+      </w:pPr>
+    </w:lvl>
+    <w:lvl w:ilvl="4" w:tplc="080A0019" w:tentative="1">
+      <w:start w:val="1"/>
+      <w:numFmt w:val="lowerLetter"/>
+      <w:lvlText w:val="%5."/>
+      <w:lvlJc w:val="left"/>
+      <w:pPr>
+        <w:ind w:left="3600" w:hanging="360"/>
+      </w:pPr>
+    </w:lvl>
+    <w:lvl w:ilvl="5" w:tplc="080A001B" w:tentative="1">
+      <w:start w:val="1"/>
+      <w:numFmt w:val="lowerRoman"/>
+      <w:lvlText w:val="%6."/>
+      <w:lvlJc w:val="right"/>
+      <w:pPr>
+        <w:ind w:left="4320" w:hanging="180"/>
+      </w:pPr>
+    </w:lvl>
+    <w:lvl w:ilvl="6" w:tplc="080A000F" w:tentative="1">
+      <w:start w:val="1"/>
+      <w:numFmt w:val="decimal"/>
+      <w:lvlText w:val="%7."/>
+      <w:lvlJc w:val="left"/>
+      <w:pPr>
+        <w:ind w:left="5040" w:hanging="360"/>
+      </w:pPr>
+    </w:lvl>
+    <w:lvl w:ilvl="7" w:tplc="080A0019" w:tentative="1">
+      <w:start w:val="1"/>
+      <w:numFmt w:val="lowerLetter"/>
+      <w:lvlText w:val="%8."/>
+      <w:lvlJc w:val="left"/>
+      <w:pPr>
+        <w:ind w:left="5760" w:hanging="360"/>
+      </w:pPr>
+    </w:lvl>
+    <w:lvl w:ilvl="8" w:tplc="080A001B" w:tentative="1">
+      <w:start w:val="1"/>
+      <w:numFmt w:val="lowerRoman"/>
+      <w:lvlText w:val="%9."/>
+      <w:lvlJc w:val="right"/>
+      <w:pPr>
+        <w:ind w:left="6480" w:hanging="180"/>
+      </w:pPr>
+    </w:lvl>
+  </w:abstractNum>
+  <w:abstractNum w:abstractNumId="4" w15:restartNumberingAfterBreak="0">
     <w:nsid w:val="18495C16"/>
     <w:multiLevelType w:val="hybridMultilevel"/>
     <w:tmpl w:val="1C1226D4"/>
@@ -7657,7 +9310,7 @@
       </w:rPr>
     </w:lvl>
   </w:abstractNum>
-  <w:abstractNum w:abstractNumId="3" w15:restartNumberingAfterBreak="0">
+  <w:abstractNum w:abstractNumId="5" w15:restartNumberingAfterBreak="0">
     <w:nsid w:val="1E5F4BB4"/>
     <w:multiLevelType w:val="hybridMultilevel"/>
     <w:tmpl w:val="FD3A486A"/>
@@ -7770,7 +9423,96 @@
       </w:rPr>
     </w:lvl>
   </w:abstractNum>
-  <w:abstractNum w:abstractNumId="4" w15:restartNumberingAfterBreak="0">
+  <w:abstractNum w:abstractNumId="6" w15:restartNumberingAfterBreak="0">
+    <w:nsid w:val="35C46E26"/>
+    <w:multiLevelType w:val="hybridMultilevel"/>
+    <w:tmpl w:val="85441798"/>
+    <w:lvl w:ilvl="0" w:tplc="080A000F">
+      <w:start w:val="1"/>
+      <w:numFmt w:val="decimal"/>
+      <w:lvlText w:val="%1."/>
+      <w:lvlJc w:val="left"/>
+      <w:pPr>
+        <w:ind w:left="720" w:hanging="360"/>
+      </w:pPr>
+      <w:rPr>
+        <w:rFonts w:hint="default"/>
+      </w:rPr>
+    </w:lvl>
+    <w:lvl w:ilvl="1" w:tplc="080A0019" w:tentative="1">
+      <w:start w:val="1"/>
+      <w:numFmt w:val="lowerLetter"/>
+      <w:lvlText w:val="%2."/>
+      <w:lvlJc w:val="left"/>
+      <w:pPr>
+        <w:ind w:left="1440" w:hanging="360"/>
+      </w:pPr>
+    </w:lvl>
+    <w:lvl w:ilvl="2" w:tplc="080A001B" w:tentative="1">
+      <w:start w:val="1"/>
+      <w:numFmt w:val="lowerRoman"/>
+      <w:lvlText w:val="%3."/>
+      <w:lvlJc w:val="right"/>
+      <w:pPr>
+        <w:ind w:left="2160" w:hanging="180"/>
+      </w:pPr>
+    </w:lvl>
+    <w:lvl w:ilvl="3" w:tplc="080A000F" w:tentative="1">
+      <w:start w:val="1"/>
+      <w:numFmt w:val="decimal"/>
+      <w:lvlText w:val="%4."/>
+      <w:lvlJc w:val="left"/>
+      <w:pPr>
+        <w:ind w:left="2880" w:hanging="360"/>
+      </w:pPr>
+    </w:lvl>
+    <w:lvl w:ilvl="4" w:tplc="080A0019" w:tentative="1">
+      <w:start w:val="1"/>
+      <w:numFmt w:val="lowerLetter"/>
+      <w:lvlText w:val="%5."/>
+      <w:lvlJc w:val="left"/>
+      <w:pPr>
+        <w:ind w:left="3600" w:hanging="360"/>
+      </w:pPr>
+    </w:lvl>
+    <w:lvl w:ilvl="5" w:tplc="080A001B" w:tentative="1">
+      <w:start w:val="1"/>
+      <w:numFmt w:val="lowerRoman"/>
+      <w:lvlText w:val="%6."/>
+      <w:lvlJc w:val="right"/>
+      <w:pPr>
+        <w:ind w:left="4320" w:hanging="180"/>
+      </w:pPr>
+    </w:lvl>
+    <w:lvl w:ilvl="6" w:tplc="080A000F" w:tentative="1">
+      <w:start w:val="1"/>
+      <w:numFmt w:val="decimal"/>
+      <w:lvlText w:val="%7."/>
+      <w:lvlJc w:val="left"/>
+      <w:pPr>
+        <w:ind w:left="5040" w:hanging="360"/>
+      </w:pPr>
+    </w:lvl>
+    <w:lvl w:ilvl="7" w:tplc="080A0019" w:tentative="1">
+      <w:start w:val="1"/>
+      <w:numFmt w:val="lowerLetter"/>
+      <w:lvlText w:val="%8."/>
+      <w:lvlJc w:val="left"/>
+      <w:pPr>
+        <w:ind w:left="5760" w:hanging="360"/>
+      </w:pPr>
+    </w:lvl>
+    <w:lvl w:ilvl="8" w:tplc="080A001B" w:tentative="1">
+      <w:start w:val="1"/>
+      <w:numFmt w:val="lowerRoman"/>
+      <w:lvlText w:val="%9."/>
+      <w:lvlJc w:val="right"/>
+      <w:pPr>
+        <w:ind w:left="6480" w:hanging="180"/>
+      </w:pPr>
+    </w:lvl>
+  </w:abstractNum>
+  <w:abstractNum w:abstractNumId="7" w15:restartNumberingAfterBreak="0">
     <w:nsid w:val="376D095F"/>
     <w:multiLevelType w:val="hybridMultilevel"/>
     <w:tmpl w:val="4BA42360"/>
@@ -7883,7 +9625,185 @@
       </w:rPr>
     </w:lvl>
   </w:abstractNum>
-  <w:abstractNum w:abstractNumId="5" w15:restartNumberingAfterBreak="0">
+  <w:abstractNum w:abstractNumId="8" w15:restartNumberingAfterBreak="0">
+    <w:nsid w:val="3DF936A0"/>
+    <w:multiLevelType w:val="hybridMultilevel"/>
+    <w:tmpl w:val="1432408A"/>
+    <w:lvl w:ilvl="0" w:tplc="080A000F">
+      <w:start w:val="1"/>
+      <w:numFmt w:val="decimal"/>
+      <w:lvlText w:val="%1."/>
+      <w:lvlJc w:val="left"/>
+      <w:pPr>
+        <w:ind w:left="720" w:hanging="360"/>
+      </w:pPr>
+      <w:rPr>
+        <w:rFonts w:hint="default"/>
+      </w:rPr>
+    </w:lvl>
+    <w:lvl w:ilvl="1" w:tplc="080A0019" w:tentative="1">
+      <w:start w:val="1"/>
+      <w:numFmt w:val="lowerLetter"/>
+      <w:lvlText w:val="%2."/>
+      <w:lvlJc w:val="left"/>
+      <w:pPr>
+        <w:ind w:left="1440" w:hanging="360"/>
+      </w:pPr>
+    </w:lvl>
+    <w:lvl w:ilvl="2" w:tplc="080A001B" w:tentative="1">
+      <w:start w:val="1"/>
+      <w:numFmt w:val="lowerRoman"/>
+      <w:lvlText w:val="%3."/>
+      <w:lvlJc w:val="right"/>
+      <w:pPr>
+        <w:ind w:left="2160" w:hanging="180"/>
+      </w:pPr>
+    </w:lvl>
+    <w:lvl w:ilvl="3" w:tplc="080A000F" w:tentative="1">
+      <w:start w:val="1"/>
+      <w:numFmt w:val="decimal"/>
+      <w:lvlText w:val="%4."/>
+      <w:lvlJc w:val="left"/>
+      <w:pPr>
+        <w:ind w:left="2880" w:hanging="360"/>
+      </w:pPr>
+    </w:lvl>
+    <w:lvl w:ilvl="4" w:tplc="080A0019" w:tentative="1">
+      <w:start w:val="1"/>
+      <w:numFmt w:val="lowerLetter"/>
+      <w:lvlText w:val="%5."/>
+      <w:lvlJc w:val="left"/>
+      <w:pPr>
+        <w:ind w:left="3600" w:hanging="360"/>
+      </w:pPr>
+    </w:lvl>
+    <w:lvl w:ilvl="5" w:tplc="080A001B" w:tentative="1">
+      <w:start w:val="1"/>
+      <w:numFmt w:val="lowerRoman"/>
+      <w:lvlText w:val="%6."/>
+      <w:lvlJc w:val="right"/>
+      <w:pPr>
+        <w:ind w:left="4320" w:hanging="180"/>
+      </w:pPr>
+    </w:lvl>
+    <w:lvl w:ilvl="6" w:tplc="080A000F" w:tentative="1">
+      <w:start w:val="1"/>
+      <w:numFmt w:val="decimal"/>
+      <w:lvlText w:val="%7."/>
+      <w:lvlJc w:val="left"/>
+      <w:pPr>
+        <w:ind w:left="5040" w:hanging="360"/>
+      </w:pPr>
+    </w:lvl>
+    <w:lvl w:ilvl="7" w:tplc="080A0019" w:tentative="1">
+      <w:start w:val="1"/>
+      <w:numFmt w:val="lowerLetter"/>
+      <w:lvlText w:val="%8."/>
+      <w:lvlJc w:val="left"/>
+      <w:pPr>
+        <w:ind w:left="5760" w:hanging="360"/>
+      </w:pPr>
+    </w:lvl>
+    <w:lvl w:ilvl="8" w:tplc="080A001B" w:tentative="1">
+      <w:start w:val="1"/>
+      <w:numFmt w:val="lowerRoman"/>
+      <w:lvlText w:val="%9."/>
+      <w:lvlJc w:val="right"/>
+      <w:pPr>
+        <w:ind w:left="6480" w:hanging="180"/>
+      </w:pPr>
+    </w:lvl>
+  </w:abstractNum>
+  <w:abstractNum w:abstractNumId="9" w15:restartNumberingAfterBreak="0">
+    <w:nsid w:val="3FA43688"/>
+    <w:multiLevelType w:val="hybridMultilevel"/>
+    <w:tmpl w:val="7B38817C"/>
+    <w:lvl w:ilvl="0" w:tplc="080A000F">
+      <w:start w:val="1"/>
+      <w:numFmt w:val="decimal"/>
+      <w:lvlText w:val="%1."/>
+      <w:lvlJc w:val="left"/>
+      <w:pPr>
+        <w:ind w:left="720" w:hanging="360"/>
+      </w:pPr>
+      <w:rPr>
+        <w:rFonts w:hint="default"/>
+      </w:rPr>
+    </w:lvl>
+    <w:lvl w:ilvl="1" w:tplc="080A0019" w:tentative="1">
+      <w:start w:val="1"/>
+      <w:numFmt w:val="lowerLetter"/>
+      <w:lvlText w:val="%2."/>
+      <w:lvlJc w:val="left"/>
+      <w:pPr>
+        <w:ind w:left="1440" w:hanging="360"/>
+      </w:pPr>
+    </w:lvl>
+    <w:lvl w:ilvl="2" w:tplc="080A001B" w:tentative="1">
+      <w:start w:val="1"/>
+      <w:numFmt w:val="lowerRoman"/>
+      <w:lvlText w:val="%3."/>
+      <w:lvlJc w:val="right"/>
+      <w:pPr>
+        <w:ind w:left="2160" w:hanging="180"/>
+      </w:pPr>
+    </w:lvl>
+    <w:lvl w:ilvl="3" w:tplc="080A000F" w:tentative="1">
+      <w:start w:val="1"/>
+      <w:numFmt w:val="decimal"/>
+      <w:lvlText w:val="%4."/>
+      <w:lvlJc w:val="left"/>
+      <w:pPr>
+        <w:ind w:left="2880" w:hanging="360"/>
+      </w:pPr>
+    </w:lvl>
+    <w:lvl w:ilvl="4" w:tplc="080A0019" w:tentative="1">
+      <w:start w:val="1"/>
+      <w:numFmt w:val="lowerLetter"/>
+      <w:lvlText w:val="%5."/>
+      <w:lvlJc w:val="left"/>
+      <w:pPr>
+        <w:ind w:left="3600" w:hanging="360"/>
+      </w:pPr>
+    </w:lvl>
+    <w:lvl w:ilvl="5" w:tplc="080A001B" w:tentative="1">
+      <w:start w:val="1"/>
+      <w:numFmt w:val="lowerRoman"/>
+      <w:lvlText w:val="%6."/>
+      <w:lvlJc w:val="right"/>
+      <w:pPr>
+        <w:ind w:left="4320" w:hanging="180"/>
+      </w:pPr>
+    </w:lvl>
+    <w:lvl w:ilvl="6" w:tplc="080A000F" w:tentative="1">
+      <w:start w:val="1"/>
+      <w:numFmt w:val="decimal"/>
+      <w:lvlText w:val="%7."/>
+      <w:lvlJc w:val="left"/>
+      <w:pPr>
+        <w:ind w:left="5040" w:hanging="360"/>
+      </w:pPr>
+    </w:lvl>
+    <w:lvl w:ilvl="7" w:tplc="080A0019" w:tentative="1">
+      <w:start w:val="1"/>
+      <w:numFmt w:val="lowerLetter"/>
+      <w:lvlText w:val="%8."/>
+      <w:lvlJc w:val="left"/>
+      <w:pPr>
+        <w:ind w:left="5760" w:hanging="360"/>
+      </w:pPr>
+    </w:lvl>
+    <w:lvl w:ilvl="8" w:tplc="080A001B" w:tentative="1">
+      <w:start w:val="1"/>
+      <w:numFmt w:val="lowerRoman"/>
+      <w:lvlText w:val="%9."/>
+      <w:lvlJc w:val="right"/>
+      <w:pPr>
+        <w:ind w:left="6480" w:hanging="180"/>
+      </w:pPr>
+    </w:lvl>
+  </w:abstractNum>
+  <w:abstractNum w:abstractNumId="10" w15:restartNumberingAfterBreak="0">
     <w:nsid w:val="5BB571DD"/>
     <w:multiLevelType w:val="hybridMultilevel"/>
     <w:tmpl w:val="56AA108E"/>
@@ -7996,7 +9916,7 @@
       </w:rPr>
     </w:lvl>
   </w:abstractNum>
-  <w:abstractNum w:abstractNumId="6" w15:restartNumberingAfterBreak="0">
+  <w:abstractNum w:abstractNumId="11" w15:restartNumberingAfterBreak="0">
     <w:nsid w:val="7C994F4D"/>
     <w:multiLevelType w:val="multilevel"/>
     <w:tmpl w:val="FD3EE86C"/>
@@ -8145,26 +10065,133 @@
       </w:rPr>
     </w:lvl>
   </w:abstractNum>
+  <w:abstractNum w:abstractNumId="12" w15:restartNumberingAfterBreak="0">
+    <w:nsid w:val="7E4A215F"/>
+    <w:multiLevelType w:val="hybridMultilevel"/>
+    <w:tmpl w:val="AB5EA476"/>
+    <w:lvl w:ilvl="0" w:tplc="080A000F">
+      <w:start w:val="1"/>
+      <w:numFmt w:val="decimal"/>
+      <w:lvlText w:val="%1."/>
+      <w:lvlJc w:val="left"/>
+      <w:pPr>
+        <w:ind w:left="720" w:hanging="360"/>
+      </w:pPr>
+      <w:rPr>
+        <w:rFonts w:hint="default"/>
+      </w:rPr>
+    </w:lvl>
+    <w:lvl w:ilvl="1" w:tplc="080A0019" w:tentative="1">
+      <w:start w:val="1"/>
+      <w:numFmt w:val="lowerLetter"/>
+      <w:lvlText w:val="%2."/>
+      <w:lvlJc w:val="left"/>
+      <w:pPr>
+        <w:ind w:left="1440" w:hanging="360"/>
+      </w:pPr>
+    </w:lvl>
+    <w:lvl w:ilvl="2" w:tplc="080A001B" w:tentative="1">
+      <w:start w:val="1"/>
+      <w:numFmt w:val="lowerRoman"/>
+      <w:lvlText w:val="%3."/>
+      <w:lvlJc w:val="right"/>
+      <w:pPr>
+        <w:ind w:left="2160" w:hanging="180"/>
+      </w:pPr>
+    </w:lvl>
+    <w:lvl w:ilvl="3" w:tplc="080A000F" w:tentative="1">
+      <w:start w:val="1"/>
+      <w:numFmt w:val="decimal"/>
+      <w:lvlText w:val="%4."/>
+      <w:lvlJc w:val="left"/>
+      <w:pPr>
+        <w:ind w:left="2880" w:hanging="360"/>
+      </w:pPr>
+    </w:lvl>
+    <w:lvl w:ilvl="4" w:tplc="080A0019" w:tentative="1">
+      <w:start w:val="1"/>
+      <w:numFmt w:val="lowerLetter"/>
+      <w:lvlText w:val="%5."/>
+      <w:lvlJc w:val="left"/>
+      <w:pPr>
+        <w:ind w:left="3600" w:hanging="360"/>
+      </w:pPr>
+    </w:lvl>
+    <w:lvl w:ilvl="5" w:tplc="080A001B" w:tentative="1">
+      <w:start w:val="1"/>
+      <w:numFmt w:val="lowerRoman"/>
+      <w:lvlText w:val="%6."/>
+      <w:lvlJc w:val="right"/>
+      <w:pPr>
+        <w:ind w:left="4320" w:hanging="180"/>
+      </w:pPr>
+    </w:lvl>
+    <w:lvl w:ilvl="6" w:tplc="080A000F" w:tentative="1">
+      <w:start w:val="1"/>
+      <w:numFmt w:val="decimal"/>
+      <w:lvlText w:val="%7."/>
+      <w:lvlJc w:val="left"/>
+      <w:pPr>
+        <w:ind w:left="5040" w:hanging="360"/>
+      </w:pPr>
+    </w:lvl>
+    <w:lvl w:ilvl="7" w:tplc="080A0019" w:tentative="1">
+      <w:start w:val="1"/>
+      <w:numFmt w:val="lowerLetter"/>
+      <w:lvlText w:val="%8."/>
+      <w:lvlJc w:val="left"/>
+      <w:pPr>
+        <w:ind w:left="5760" w:hanging="360"/>
+      </w:pPr>
+    </w:lvl>
+    <w:lvl w:ilvl="8" w:tplc="080A001B" w:tentative="1">
+      <w:start w:val="1"/>
+      <w:numFmt w:val="lowerRoman"/>
+      <w:lvlText w:val="%9."/>
+      <w:lvlJc w:val="right"/>
+      <w:pPr>
+        <w:ind w:left="6480" w:hanging="180"/>
+      </w:pPr>
+    </w:lvl>
+  </w:abstractNum>
   <w:num w:numId="1">
-    <w:abstractNumId w:val="0"/>
+    <w:abstractNumId w:val="1"/>
   </w:num>
   <w:num w:numId="2">
+    <w:abstractNumId w:val="11"/>
+  </w:num>
+  <w:num w:numId="3">
+    <w:abstractNumId w:val="7"/>
+  </w:num>
+  <w:num w:numId="4">
+    <w:abstractNumId w:val="10"/>
+  </w:num>
+  <w:num w:numId="5">
+    <w:abstractNumId w:val="4"/>
+  </w:num>
+  <w:num w:numId="6">
+    <w:abstractNumId w:val="2"/>
+  </w:num>
+  <w:num w:numId="7">
+    <w:abstractNumId w:val="5"/>
+  </w:num>
+  <w:num w:numId="8">
     <w:abstractNumId w:val="6"/>
   </w:num>
-  <w:num w:numId="3">
-    <w:abstractNumId w:val="4"/>
+  <w:num w:numId="9">
+    <w:abstractNumId w:val="12"/>
   </w:num>
-  <w:num w:numId="4">
-    <w:abstractNumId w:val="5"/>
+  <w:num w:numId="10">
+    <w:abstractNumId w:val="9"/>
   </w:num>
-  <w:num w:numId="5">
-    <w:abstractNumId w:val="2"/>
+  <w:num w:numId="11">
+    <w:abstractNumId w:val="3"/>
   </w:num>
-  <w:num w:numId="6">
-    <w:abstractNumId w:val="1"/>
+  <w:num w:numId="12">
+    <w:abstractNumId w:val="8"/>
   </w:num>
-  <w:num w:numId="7">
-    <w:abstractNumId w:val="3"/>
+  <w:num w:numId="13">
+    <w:abstractNumId w:val="0"/>
   </w:num>
 </w:numbering>
 </file>

</xml_diff>

<commit_message>
Yadira Fuentes Calderón, A01745235, Grupo 2
</commit_message>
<xml_diff>
--- a/Mision_02.docx
+++ b/Mision_02.docx
@@ -1,6 +1,6 @@
 
 <file path=word/document.xml><?xml version="1.0" encoding="utf-8"?>
-<w:document xmlns:wpc="http://schemas.microsoft.com/office/word/2010/wordprocessingCanvas" xmlns:cx="http://schemas.microsoft.com/office/drawing/2014/chartex" xmlns:cx1="http://schemas.microsoft.com/office/drawing/2015/9/8/chartex" xmlns:cx2="http://schemas.microsoft.com/office/drawing/2015/10/21/chartex" xmlns:cx3="http://schemas.microsoft.com/office/drawing/2016/5/9/chartex" xmlns:cx4="http://schemas.microsoft.com/office/drawing/2016/5/10/chartex" xmlns:cx5="http://schemas.microsoft.com/office/drawing/2016/5/11/chartex" xmlns:cx6="http://schemas.microsoft.com/office/drawing/2016/5/12/chartex" xmlns:cx7="http://schemas.microsoft.com/office/drawing/2016/5/13/chartex" xmlns:cx8="http://schemas.microsoft.com/office/drawing/2016/5/14/chartex" xmlns:mc="http://schemas.openxmlformats.org/markup-compatibility/2006" xmlns:aink="http://schemas.microsoft.com/office/drawing/2016/ink" xmlns:am3d="http://schemas.microsoft.com/office/drawing/2017/model3d" xmlns:o="urn:schemas-microsoft-com:office:office" xmlns:r="http://schemas.openxmlformats.org/officeDocument/2006/relationships" xmlns:m="http://schemas.openxmlformats.org/officeDocument/2006/math" xmlns:v="urn:schemas-microsoft-com:vml" xmlns:wp14="http://schemas.microsoft.com/office/word/2010/wordprocessingDrawing" xmlns:wp="http://schemas.openxmlformats.org/drawingml/2006/wordprocessingDrawing" xmlns:w10="urn:schemas-microsoft-com:office:word" xmlns:w="http://schemas.openxmlformats.org/wordprocessingml/2006/main" xmlns:w14="http://schemas.microsoft.com/office/word/2010/wordml" xmlns:w15="http://schemas.microsoft.com/office/word/2012/wordml" xmlns:w16cid="http://schemas.microsoft.com/office/word/2016/wordml/cid" xmlns:w16se="http://schemas.microsoft.com/office/word/2015/wordml/symex" xmlns:wpg="http://schemas.microsoft.com/office/word/2010/wordprocessingGroup" xmlns:wpi="http://schemas.microsoft.com/office/word/2010/wordprocessingInk" xmlns:wne="http://schemas.microsoft.com/office/word/2006/wordml" xmlns:wps="http://schemas.microsoft.com/office/word/2010/wordprocessingShape" mc:Ignorable="w14 w15 w16se w16cid wp14">
+<w:document xmlns:wpc="http://schemas.microsoft.com/office/word/2010/wordprocessingCanvas" xmlns:mc="http://schemas.openxmlformats.org/markup-compatibility/2006" xmlns:o="urn:schemas-microsoft-com:office:office" xmlns:r="http://schemas.openxmlformats.org/officeDocument/2006/relationships" xmlns:m="http://schemas.openxmlformats.org/officeDocument/2006/math" xmlns:v="urn:schemas-microsoft-com:vml" xmlns:wp14="http://schemas.microsoft.com/office/word/2010/wordprocessingDrawing" xmlns:wp="http://schemas.openxmlformats.org/drawingml/2006/wordprocessingDrawing" xmlns:w10="urn:schemas-microsoft-com:office:word" xmlns:w="http://schemas.openxmlformats.org/wordprocessingml/2006/main" xmlns:w14="http://schemas.microsoft.com/office/word/2010/wordml" xmlns:w15="http://schemas.microsoft.com/office/word/2012/wordml" xmlns:wpg="http://schemas.microsoft.com/office/word/2010/wordprocessingGroup" xmlns:wpi="http://schemas.microsoft.com/office/word/2010/wordprocessingInk" xmlns:wne="http://schemas.microsoft.com/office/word/2006/wordml" xmlns:wps="http://schemas.microsoft.com/office/word/2010/wordprocessingShape" mc:Ignorable="w14 w15 wp14">
   <w:body>
     <w:p>
       <w:pPr>
@@ -71,6 +71,14 @@
           <w:szCs w:val="22"/>
         </w:rPr>
         <w:t xml:space="preserve">Nombre: </w:t>
+      </w:r>
+      <w:r>
+        <w:rPr>
+          <w:rFonts w:ascii="Avenir Book" w:eastAsia="Arial Unicode MS" w:hAnsi="Avenir Book" w:cs="Arial Unicode MS"/>
+          <w:sz w:val="22"/>
+          <w:szCs w:val="22"/>
+        </w:rPr>
+        <w:t>Yadira Fuentes Calderón</w:t>
       </w:r>
     </w:p>
     <w:p>
@@ -96,6 +104,14 @@
           <w:szCs w:val="22"/>
         </w:rPr>
         <w:t>Grupo:</w:t>
+      </w:r>
+      <w:r>
+        <w:rPr>
+          <w:rFonts w:ascii="Avenir Book" w:eastAsia="Arial Unicode MS" w:hAnsi="Avenir Book" w:cs="Arial Unicode MS"/>
+          <w:sz w:val="22"/>
+          <w:szCs w:val="22"/>
+        </w:rPr>
+        <w:t xml:space="preserve"> Grupo 2</w:t>
       </w:r>
     </w:p>
     <w:p>
@@ -874,6 +890,18 @@
                 <w:lang w:val="es-MX"/>
               </w:rPr>
             </w:pPr>
+          </w:p>
+          <w:p>
+            <w:pPr>
+              <w:pStyle w:val="Sinespaciado"/>
+              <w:rPr>
+                <w:rFonts w:ascii="Avenir Book" w:eastAsia="Arial Unicode MS" w:hAnsi="Avenir Book" w:cs="Arial Unicode MS"/>
+                <w:bCs/>
+                <w:sz w:val="20"/>
+                <w:szCs w:val="22"/>
+                <w:lang w:val="es-MX"/>
+              </w:rPr>
+            </w:pPr>
             <w:r>
               <w:rPr>
                 <w:rFonts w:ascii="Avenir Book" w:eastAsia="Arial Unicode MS" w:hAnsi="Avenir Book" w:cs="Arial Unicode MS"/>
@@ -914,6 +942,140 @@
                 <w:szCs w:val="22"/>
                 <w:lang w:val="es-MX"/>
               </w:rPr>
+              <w:t>N</w:t>
+            </w:r>
+            <w:r>
+              <w:rPr>
+                <w:rFonts w:ascii="Avenir Book" w:eastAsia="Arial Unicode MS" w:hAnsi="Avenir Book" w:cs="Arial Unicode MS"/>
+                <w:bCs/>
+                <w:sz w:val="20"/>
+                <w:szCs w:val="22"/>
+                <w:lang w:val="es-MX"/>
+              </w:rPr>
+              <w:t>ombre</w:t>
+            </w:r>
+          </w:p>
+          <w:p>
+            <w:pPr>
+              <w:pStyle w:val="Sinespaciado"/>
+              <w:rPr>
+                <w:rFonts w:ascii="Avenir Book" w:eastAsia="Arial Unicode MS" w:hAnsi="Avenir Book" w:cs="Arial Unicode MS"/>
+                <w:bCs/>
+                <w:sz w:val="20"/>
+                <w:szCs w:val="22"/>
+                <w:lang w:val="es-MX"/>
+              </w:rPr>
+            </w:pPr>
+            <w:r>
+              <w:rPr>
+                <w:rFonts w:ascii="Avenir Book" w:eastAsia="Arial Unicode MS" w:hAnsi="Avenir Book" w:cs="Arial Unicode MS"/>
+                <w:bCs/>
+                <w:sz w:val="20"/>
+                <w:szCs w:val="22"/>
+                <w:lang w:val="es-MX"/>
+              </w:rPr>
+              <w:t>Matrícula</w:t>
+            </w:r>
+          </w:p>
+          <w:p>
+            <w:pPr>
+              <w:pStyle w:val="Sinespaciado"/>
+              <w:rPr>
+                <w:rFonts w:ascii="Avenir Book" w:eastAsia="Arial Unicode MS" w:hAnsi="Avenir Book" w:cs="Arial Unicode MS"/>
+                <w:bCs/>
+                <w:sz w:val="20"/>
+                <w:szCs w:val="22"/>
+                <w:lang w:val="es-MX"/>
+              </w:rPr>
+            </w:pPr>
+            <w:r>
+              <w:rPr>
+                <w:rFonts w:ascii="Avenir Book" w:eastAsia="Arial Unicode MS" w:hAnsi="Avenir Book" w:cs="Arial Unicode MS"/>
+                <w:bCs/>
+                <w:sz w:val="20"/>
+                <w:szCs w:val="22"/>
+                <w:lang w:val="es-MX"/>
+              </w:rPr>
+              <w:t>Carrera</w:t>
+            </w:r>
+          </w:p>
+          <w:p>
+            <w:pPr>
+              <w:pStyle w:val="Sinespaciado"/>
+              <w:rPr>
+                <w:rFonts w:ascii="Avenir Book" w:eastAsia="Arial Unicode MS" w:hAnsi="Avenir Book" w:cs="Arial Unicode MS"/>
+                <w:bCs/>
+                <w:sz w:val="20"/>
+                <w:szCs w:val="22"/>
+                <w:lang w:val="es-MX"/>
+              </w:rPr>
+            </w:pPr>
+            <w:proofErr w:type="spellStart"/>
+            <w:r>
+              <w:rPr>
+                <w:rFonts w:ascii="Avenir Book" w:eastAsia="Arial Unicode MS" w:hAnsi="Avenir Book" w:cs="Arial Unicode MS"/>
+                <w:bCs/>
+                <w:sz w:val="20"/>
+                <w:szCs w:val="22"/>
+                <w:lang w:val="es-MX"/>
+              </w:rPr>
+              <w:t>Escuela_de_procedencia</w:t>
+            </w:r>
+            <w:proofErr w:type="spellEnd"/>
+          </w:p>
+          <w:p>
+            <w:pPr>
+              <w:pStyle w:val="Sinespaciado"/>
+              <w:rPr>
+                <w:rFonts w:ascii="Avenir Book" w:eastAsia="Arial Unicode MS" w:hAnsi="Avenir Book" w:cs="Arial Unicode MS"/>
+                <w:bCs/>
+                <w:sz w:val="20"/>
+                <w:szCs w:val="22"/>
+                <w:lang w:val="es-MX"/>
+              </w:rPr>
+            </w:pPr>
+            <w:r>
+              <w:rPr>
+                <w:rFonts w:ascii="Avenir Book" w:eastAsia="Arial Unicode MS" w:hAnsi="Avenir Book" w:cs="Arial Unicode MS"/>
+                <w:bCs/>
+                <w:sz w:val="20"/>
+                <w:szCs w:val="22"/>
+                <w:lang w:val="es-MX"/>
+              </w:rPr>
+              <w:t xml:space="preserve">Descripción </w:t>
+            </w:r>
+          </w:p>
+          <w:p>
+            <w:pPr>
+              <w:pStyle w:val="Sinespaciado"/>
+              <w:rPr>
+                <w:rFonts w:ascii="Avenir Book" w:eastAsia="Arial Unicode MS" w:hAnsi="Avenir Book" w:cs="Arial Unicode MS"/>
+                <w:bCs/>
+                <w:sz w:val="20"/>
+                <w:szCs w:val="22"/>
+                <w:lang w:val="es-MX"/>
+              </w:rPr>
+            </w:pPr>
+          </w:p>
+          <w:p>
+            <w:pPr>
+              <w:pStyle w:val="Sinespaciado"/>
+              <w:rPr>
+                <w:rFonts w:ascii="Avenir Book" w:eastAsia="Arial Unicode MS" w:hAnsi="Avenir Book" w:cs="Arial Unicode MS"/>
+                <w:bCs/>
+                <w:sz w:val="20"/>
+                <w:szCs w:val="22"/>
+                <w:lang w:val="es-MX"/>
+              </w:rPr>
+            </w:pPr>
+            <w:r>
+              <w:rPr>
+                <w:rFonts w:ascii="Avenir Book" w:eastAsia="Arial Unicode MS" w:hAnsi="Avenir Book" w:cs="Arial Unicode MS"/>
+                <w:bCs/>
+                <w:sz w:val="20"/>
+                <w:szCs w:val="22"/>
+                <w:lang w:val="es-MX"/>
+              </w:rPr>
               <w:t>Relación E/S:</w:t>
             </w:r>
             <w:r>
@@ -989,20 +1151,114 @@
                 <w:szCs w:val="22"/>
                 <w:lang w:val="es-MX"/>
               </w:rPr>
-              <w:t xml:space="preserve"> (foto, captura de pantalla, texto, etc.)</w:t>
-            </w:r>
-          </w:p>
-          <w:p>
-            <w:pPr>
-              <w:pStyle w:val="Sinespaciado"/>
-              <w:rPr>
-                <w:rFonts w:ascii="Avenir Book" w:eastAsia="Arial Unicode MS" w:hAnsi="Avenir Book" w:cs="Arial Unicode MS"/>
-                <w:bCs/>
-                <w:sz w:val="20"/>
-                <w:szCs w:val="22"/>
-                <w:lang w:val="es-MX"/>
-              </w:rPr>
-            </w:pPr>
+              <w:t xml:space="preserve"> (</w:t>
+            </w:r>
+            <w:proofErr w:type="gramStart"/>
+            <w:r>
+              <w:rPr>
+                <w:rFonts w:ascii="Avenir Book" w:eastAsia="Arial Unicode MS" w:hAnsi="Avenir Book" w:cs="Arial Unicode MS"/>
+                <w:bCs/>
+                <w:sz w:val="20"/>
+                <w:szCs w:val="22"/>
+                <w:lang w:val="es-MX"/>
+              </w:rPr>
+              <w:t>foto</w:t>
+            </w:r>
+            <w:proofErr w:type="gramEnd"/>
+            <w:r>
+              <w:rPr>
+                <w:rFonts w:ascii="Avenir Book" w:eastAsia="Arial Unicode MS" w:hAnsi="Avenir Book" w:cs="Arial Unicode MS"/>
+                <w:bCs/>
+                <w:sz w:val="20"/>
+                <w:szCs w:val="22"/>
+                <w:lang w:val="es-MX"/>
+              </w:rPr>
+              <w:t>, captura de pantalla, texto, etc.)</w:t>
+            </w:r>
+          </w:p>
+          <w:p>
+            <w:pPr>
+              <w:pStyle w:val="Sinespaciado"/>
+              <w:rPr>
+                <w:rFonts w:ascii="Avenir Book" w:eastAsia="Arial Unicode MS" w:hAnsi="Avenir Book" w:cs="Arial Unicode MS"/>
+                <w:bCs/>
+                <w:sz w:val="20"/>
+                <w:szCs w:val="22"/>
+                <w:lang w:val="es-MX"/>
+              </w:rPr>
+            </w:pPr>
+          </w:p>
+          <w:p>
+            <w:pPr>
+              <w:pStyle w:val="Sinespaciado"/>
+              <w:jc w:val="center"/>
+              <w:rPr>
+                <w:rFonts w:ascii="Avenir Book" w:eastAsia="Arial Unicode MS" w:hAnsi="Avenir Book" w:cs="Arial Unicode MS"/>
+                <w:bCs/>
+                <w:sz w:val="20"/>
+                <w:szCs w:val="22"/>
+                <w:lang w:val="es-MX"/>
+              </w:rPr>
+            </w:pPr>
+            <w:r>
+              <w:rPr>
+                <w:rFonts w:ascii="Avenir Book" w:eastAsia="Arial Unicode MS" w:hAnsi="Avenir Book" w:cs="Arial Unicode MS"/>
+                <w:bCs/>
+                <w:noProof/>
+                <w:sz w:val="20"/>
+                <w:szCs w:val="22"/>
+                <w:lang w:val="es-MX" w:eastAsia="es-MX"/>
+              </w:rPr>
+              <w:lastRenderedPageBreak/>
+              <w:drawing>
+                <wp:inline distT="0" distB="0" distL="0" distR="0" wp14:anchorId="2C858033" wp14:editId="1B20802C">
+                  <wp:extent cx="3615100" cy="2953407"/>
+                  <wp:effectExtent l="0" t="0" r="4445" b="0"/>
+                  <wp:docPr id="3" name="Imagen 3" descr="C:\Users\YADIRA\Downloads\WhatsApp Image 2019-01-29 at 9.40.17 PM.jpeg"/>
+                  <wp:cNvGraphicFramePr>
+                    <a:graphicFrameLocks xmlns:a="http://schemas.openxmlformats.org/drawingml/2006/main" noChangeAspect="1"/>
+                  </wp:cNvGraphicFramePr>
+                  <a:graphic xmlns:a="http://schemas.openxmlformats.org/drawingml/2006/main">
+                    <a:graphicData uri="http://schemas.openxmlformats.org/drawingml/2006/picture">
+                      <pic:pic xmlns:pic="http://schemas.openxmlformats.org/drawingml/2006/picture">
+                        <pic:nvPicPr>
+                          <pic:cNvPr id="0" name="Picture 1" descr="C:\Users\YADIRA\Downloads\WhatsApp Image 2019-01-29 at 9.40.17 PM.jpeg"/>
+                          <pic:cNvPicPr>
+                            <a:picLocks noChangeAspect="1" noChangeArrowheads="1"/>
+                          </pic:cNvPicPr>
+                        </pic:nvPicPr>
+                        <pic:blipFill>
+                          <a:blip r:embed="rId6">
+                            <a:extLst>
+                              <a:ext uri="{28A0092B-C50C-407E-A947-70E740481C1C}">
+                                <a14:useLocalDpi xmlns:a14="http://schemas.microsoft.com/office/drawing/2010/main" val="0"/>
+                              </a:ext>
+                            </a:extLst>
+                          </a:blip>
+                          <a:srcRect/>
+                          <a:stretch>
+                            <a:fillRect/>
+                          </a:stretch>
+                        </pic:blipFill>
+                        <pic:spPr bwMode="auto">
+                          <a:xfrm>
+                            <a:off x="0" y="0"/>
+                            <a:ext cx="3618929" cy="2956535"/>
+                          </a:xfrm>
+                          <a:prstGeom prst="rect">
+                            <a:avLst/>
+                          </a:prstGeom>
+                          <a:noFill/>
+                          <a:ln>
+                            <a:noFill/>
+                          </a:ln>
+                        </pic:spPr>
+                      </pic:pic>
+                    </a:graphicData>
+                  </a:graphic>
+                </wp:inline>
+              </w:drawing>
+            </w:r>
           </w:p>
           <w:p>
             <w:pPr>
@@ -1163,6 +1419,7 @@
                 <w:szCs w:val="20"/>
                 <w:lang w:val="es-MX"/>
               </w:rPr>
+              <w:lastRenderedPageBreak/>
               <w:t>Ejemplo de salida</w:t>
             </w:r>
             <w:r>
@@ -1503,7 +1760,6 @@
           <w:szCs w:val="22"/>
           <w:lang w:val="es-MX"/>
         </w:rPr>
-        <w:lastRenderedPageBreak/>
         <w:t>2.</w:t>
       </w:r>
       <w:r>
@@ -1866,6 +2122,62 @@
               </w:rPr>
               <w:t>Entradas:</w:t>
             </w:r>
+            <w:r>
+              <w:rPr>
+                <w:rFonts w:ascii="Avenir Book" w:eastAsia="Arial Unicode MS" w:hAnsi="Avenir Book" w:cs="Arial Unicode MS"/>
+                <w:bCs/>
+                <w:sz w:val="20"/>
+                <w:szCs w:val="22"/>
+                <w:lang w:val="es-MX"/>
+              </w:rPr>
+              <w:t xml:space="preserve"> </w:t>
+            </w:r>
+          </w:p>
+          <w:p>
+            <w:pPr>
+              <w:pStyle w:val="Sinespaciado"/>
+              <w:rPr>
+                <w:rFonts w:ascii="Avenir Book" w:eastAsia="Arial Unicode MS" w:hAnsi="Avenir Book" w:cs="Arial Unicode MS"/>
+                <w:bCs/>
+                <w:sz w:val="20"/>
+                <w:szCs w:val="22"/>
+                <w:lang w:val="es-MX"/>
+              </w:rPr>
+            </w:pPr>
+            <w:r>
+              <w:rPr>
+                <w:rFonts w:ascii="Avenir Book" w:eastAsia="Arial Unicode MS" w:hAnsi="Avenir Book" w:cs="Arial Unicode MS"/>
+                <w:bCs/>
+                <w:sz w:val="20"/>
+                <w:szCs w:val="22"/>
+                <w:lang w:val="es-MX"/>
+              </w:rPr>
+              <w:t>Velocidad en km/</w:t>
+            </w:r>
+            <w:proofErr w:type="spellStart"/>
+            <w:r>
+              <w:rPr>
+                <w:rFonts w:ascii="Avenir Book" w:eastAsia="Arial Unicode MS" w:hAnsi="Avenir Book" w:cs="Arial Unicode MS"/>
+                <w:bCs/>
+                <w:sz w:val="20"/>
+                <w:szCs w:val="22"/>
+                <w:lang w:val="es-MX"/>
+              </w:rPr>
+              <w:t>hr</w:t>
+            </w:r>
+            <w:proofErr w:type="spellEnd"/>
+          </w:p>
+          <w:p>
+            <w:pPr>
+              <w:pStyle w:val="Sinespaciado"/>
+              <w:rPr>
+                <w:rFonts w:ascii="Avenir Book" w:eastAsia="Arial Unicode MS" w:hAnsi="Avenir Book" w:cs="Arial Unicode MS"/>
+                <w:bCs/>
+                <w:sz w:val="20"/>
+                <w:szCs w:val="22"/>
+                <w:lang w:val="es-MX"/>
+              </w:rPr>
+            </w:pPr>
           </w:p>
           <w:p>
             <w:pPr>
@@ -1908,6 +2220,85 @@
                 <w:szCs w:val="22"/>
                 <w:lang w:val="es-MX"/>
               </w:rPr>
+              <w:t>Distancia recorrida en 6 horas</w:t>
+            </w:r>
+          </w:p>
+          <w:p>
+            <w:pPr>
+              <w:pStyle w:val="Sinespaciado"/>
+              <w:rPr>
+                <w:rFonts w:ascii="Avenir Book" w:eastAsia="Arial Unicode MS" w:hAnsi="Avenir Book" w:cs="Arial Unicode MS"/>
+                <w:bCs/>
+                <w:sz w:val="20"/>
+                <w:szCs w:val="22"/>
+                <w:lang w:val="es-MX"/>
+              </w:rPr>
+            </w:pPr>
+            <w:r>
+              <w:rPr>
+                <w:rFonts w:ascii="Avenir Book" w:eastAsia="Arial Unicode MS" w:hAnsi="Avenir Book" w:cs="Arial Unicode MS"/>
+                <w:bCs/>
+                <w:sz w:val="20"/>
+                <w:szCs w:val="22"/>
+                <w:lang w:val="es-MX"/>
+              </w:rPr>
+              <w:t>Distancia recorrida en 3 horas y media</w:t>
+            </w:r>
+          </w:p>
+          <w:p>
+            <w:pPr>
+              <w:pStyle w:val="Sinespaciado"/>
+              <w:rPr>
+                <w:rFonts w:ascii="Avenir Book" w:eastAsia="Arial Unicode MS" w:hAnsi="Avenir Book" w:cs="Arial Unicode MS"/>
+                <w:bCs/>
+                <w:sz w:val="20"/>
+                <w:szCs w:val="22"/>
+                <w:lang w:val="es-MX"/>
+              </w:rPr>
+            </w:pPr>
+            <w:r>
+              <w:rPr>
+                <w:rFonts w:ascii="Avenir Book" w:eastAsia="Arial Unicode MS" w:hAnsi="Avenir Book" w:cs="Arial Unicode MS"/>
+                <w:bCs/>
+                <w:sz w:val="20"/>
+                <w:szCs w:val="22"/>
+                <w:lang w:val="es-MX"/>
+              </w:rPr>
+              <w:t>Tiempo que tarda en recorrer 485km</w:t>
+            </w:r>
+          </w:p>
+          <w:p>
+            <w:pPr>
+              <w:pStyle w:val="Sinespaciado"/>
+              <w:rPr>
+                <w:rFonts w:ascii="Avenir Book" w:eastAsia="Arial Unicode MS" w:hAnsi="Avenir Book" w:cs="Arial Unicode MS"/>
+                <w:bCs/>
+                <w:sz w:val="20"/>
+                <w:szCs w:val="22"/>
+                <w:lang w:val="es-MX"/>
+              </w:rPr>
+            </w:pPr>
+          </w:p>
+          <w:p>
+            <w:pPr>
+              <w:pStyle w:val="Sinespaciado"/>
+              <w:rPr>
+                <w:rFonts w:ascii="Avenir Book" w:eastAsia="Arial Unicode MS" w:hAnsi="Avenir Book" w:cs="Arial Unicode MS"/>
+                <w:bCs/>
+                <w:sz w:val="20"/>
+                <w:szCs w:val="22"/>
+                <w:lang w:val="es-MX"/>
+              </w:rPr>
+            </w:pPr>
+            <w:r>
+              <w:rPr>
+                <w:rFonts w:ascii="Avenir Book" w:eastAsia="Arial Unicode MS" w:hAnsi="Avenir Book" w:cs="Arial Unicode MS"/>
+                <w:bCs/>
+                <w:sz w:val="20"/>
+                <w:szCs w:val="22"/>
+                <w:lang w:val="es-MX"/>
+              </w:rPr>
+              <w:lastRenderedPageBreak/>
               <w:t>Relación E/S:</w:t>
             </w:r>
           </w:p>
@@ -1922,16 +2313,83 @@
                 <w:lang w:val="es-MX"/>
               </w:rPr>
             </w:pPr>
-          </w:p>
-          <w:p>
-            <w:pPr>
-              <w:pStyle w:val="Sinespaciado"/>
-              <w:rPr>
-                <w:rFonts w:ascii="Avenir Book" w:eastAsia="Arial Unicode MS" w:hAnsi="Avenir Book" w:cs="Arial Unicode MS"/>
-                <w:bCs/>
-                <w:sz w:val="20"/>
-                <w:szCs w:val="22"/>
-                <w:lang w:val="es-MX"/>
+            <w:r>
+              <w:rPr>
+                <w:rFonts w:ascii="Avenir Book" w:eastAsia="Arial Unicode MS" w:hAnsi="Avenir Book" w:cs="Arial Unicode MS"/>
+                <w:bCs/>
+                <w:sz w:val="20"/>
+                <w:szCs w:val="22"/>
+                <w:lang w:val="es-MX"/>
+              </w:rPr>
+              <w:t>Distancia en 6 horas = velocidad x 6</w:t>
+            </w:r>
+          </w:p>
+          <w:p>
+            <w:pPr>
+              <w:pStyle w:val="Sinespaciado"/>
+              <w:rPr>
+                <w:rFonts w:ascii="Avenir Book" w:eastAsia="Arial Unicode MS" w:hAnsi="Avenir Book" w:cs="Arial Unicode MS"/>
+                <w:bCs/>
+                <w:sz w:val="20"/>
+                <w:szCs w:val="22"/>
+                <w:lang w:val="es-MX"/>
+              </w:rPr>
+            </w:pPr>
+            <w:r>
+              <w:rPr>
+                <w:rFonts w:ascii="Avenir Book" w:eastAsia="Arial Unicode MS" w:hAnsi="Avenir Book" w:cs="Arial Unicode MS"/>
+                <w:bCs/>
+                <w:sz w:val="20"/>
+                <w:szCs w:val="22"/>
+                <w:lang w:val="es-MX"/>
+              </w:rPr>
+              <w:t>Distancia en 3.5 horas = velocidad x 3,5</w:t>
+            </w:r>
+          </w:p>
+          <w:p>
+            <w:pPr>
+              <w:pStyle w:val="Sinespaciado"/>
+              <w:rPr>
+                <w:rFonts w:ascii="Avenir Book" w:eastAsia="Arial Unicode MS" w:hAnsi="Avenir Book" w:cs="Arial Unicode MS"/>
+                <w:bCs/>
+                <w:sz w:val="20"/>
+                <w:szCs w:val="22"/>
+                <w:lang w:val="es-MX"/>
+              </w:rPr>
+            </w:pPr>
+            <w:r>
+              <w:rPr>
+                <w:rFonts w:ascii="Avenir Book" w:eastAsia="Arial Unicode MS" w:hAnsi="Avenir Book" w:cs="Arial Unicode MS"/>
+                <w:bCs/>
+                <w:sz w:val="20"/>
+                <w:szCs w:val="22"/>
+                <w:lang w:val="es-MX"/>
+              </w:rPr>
+              <w:t>Tiempo que tarda 485km = 485/velocidad</w:t>
+            </w:r>
+          </w:p>
+          <w:p>
+            <w:pPr>
+              <w:pStyle w:val="Sinespaciado"/>
+              <w:rPr>
+                <w:rFonts w:ascii="Avenir Book" w:eastAsia="Arial Unicode MS" w:hAnsi="Avenir Book" w:cs="Arial Unicode MS"/>
+                <w:bCs/>
+                <w:sz w:val="20"/>
+                <w:szCs w:val="22"/>
+                <w:lang w:val="es-MX"/>
+              </w:rPr>
+            </w:pPr>
+          </w:p>
+          <w:p>
+            <w:pPr>
+              <w:pStyle w:val="Sinespaciado"/>
+              <w:rPr>
+                <w:rFonts w:ascii="Avenir Book" w:eastAsia="Arial Unicode MS" w:hAnsi="Avenir Book" w:cs="Arial Unicode MS"/>
+                <w:bCs/>
+                <w:noProof/>
+                <w:sz w:val="20"/>
+                <w:szCs w:val="22"/>
+                <w:lang w:val="es-MX" w:eastAsia="es-MX"/>
               </w:rPr>
             </w:pPr>
             <w:r>
@@ -1973,7 +2431,111 @@
                 <w:szCs w:val="22"/>
                 <w:lang w:val="es-MX"/>
               </w:rPr>
-              <w:t xml:space="preserve"> (foto, captura de pantalla, texto, etc.)</w:t>
+              <w:t xml:space="preserve"> (</w:t>
+            </w:r>
+            <w:proofErr w:type="gramStart"/>
+            <w:r>
+              <w:rPr>
+                <w:rFonts w:ascii="Avenir Book" w:eastAsia="Arial Unicode MS" w:hAnsi="Avenir Book" w:cs="Arial Unicode MS"/>
+                <w:bCs/>
+                <w:sz w:val="20"/>
+                <w:szCs w:val="22"/>
+                <w:lang w:val="es-MX"/>
+              </w:rPr>
+              <w:t>foto</w:t>
+            </w:r>
+            <w:proofErr w:type="gramEnd"/>
+            <w:r>
+              <w:rPr>
+                <w:rFonts w:ascii="Avenir Book" w:eastAsia="Arial Unicode MS" w:hAnsi="Avenir Book" w:cs="Arial Unicode MS"/>
+                <w:bCs/>
+                <w:sz w:val="20"/>
+                <w:szCs w:val="22"/>
+                <w:lang w:val="es-MX"/>
+              </w:rPr>
+              <w:t>, captura de pantalla, texto, etc.)</w:t>
+            </w:r>
+            <w:r>
+              <w:rPr>
+                <w:rFonts w:ascii="Avenir Book" w:eastAsia="Arial Unicode MS" w:hAnsi="Avenir Book" w:cs="Arial Unicode MS"/>
+                <w:bCs/>
+                <w:noProof/>
+                <w:sz w:val="20"/>
+                <w:szCs w:val="22"/>
+                <w:lang w:val="es-MX" w:eastAsia="es-MX"/>
+              </w:rPr>
+              <w:t xml:space="preserve"> </w:t>
+            </w:r>
+          </w:p>
+          <w:p>
+            <w:pPr>
+              <w:pStyle w:val="Sinespaciado"/>
+              <w:jc w:val="center"/>
+              <w:rPr>
+                <w:rFonts w:ascii="Avenir Book" w:eastAsia="Arial Unicode MS" w:hAnsi="Avenir Book" w:cs="Arial Unicode MS"/>
+                <w:bCs/>
+                <w:sz w:val="20"/>
+                <w:szCs w:val="22"/>
+                <w:lang w:val="es-MX"/>
+              </w:rPr>
+            </w:pPr>
+            <w:r>
+              <w:rPr>
+                <w:rFonts w:ascii="Avenir Book" w:eastAsia="Arial Unicode MS" w:hAnsi="Avenir Book" w:cs="Arial Unicode MS"/>
+                <w:bCs/>
+                <w:noProof/>
+                <w:sz w:val="20"/>
+                <w:szCs w:val="22"/>
+                <w:lang w:val="es-MX" w:eastAsia="es-MX"/>
+              </w:rPr>
+              <w:drawing>
+                <wp:inline distT="0" distB="0" distL="0" distR="0" wp14:anchorId="3AF034E3" wp14:editId="79F305AF">
+                  <wp:extent cx="4291986" cy="2396359"/>
+                  <wp:effectExtent l="0" t="0" r="0" b="4445"/>
+                  <wp:docPr id="4" name="Imagen 4" descr="C:\Users\YADIRA\Desktop\carro\b2a707e3-0d7c-412e-9f3d-cbb215431c12.jpg"/>
+                  <wp:cNvGraphicFramePr>
+                    <a:graphicFrameLocks xmlns:a="http://schemas.openxmlformats.org/drawingml/2006/main" noChangeAspect="1"/>
+                  </wp:cNvGraphicFramePr>
+                  <a:graphic xmlns:a="http://schemas.openxmlformats.org/drawingml/2006/main">
+                    <a:graphicData uri="http://schemas.openxmlformats.org/drawingml/2006/picture">
+                      <pic:pic xmlns:pic="http://schemas.openxmlformats.org/drawingml/2006/picture">
+                        <pic:nvPicPr>
+                          <pic:cNvPr id="0" name="Picture 2" descr="C:\Users\YADIRA\Desktop\carro\b2a707e3-0d7c-412e-9f3d-cbb215431c12.jpg"/>
+                          <pic:cNvPicPr>
+                            <a:picLocks noChangeAspect="1" noChangeArrowheads="1"/>
+                          </pic:cNvPicPr>
+                        </pic:nvPicPr>
+                        <pic:blipFill>
+                          <a:blip r:embed="rId7">
+                            <a:extLst>
+                              <a:ext uri="{28A0092B-C50C-407E-A947-70E740481C1C}">
+                                <a14:useLocalDpi xmlns:a14="http://schemas.microsoft.com/office/drawing/2010/main" val="0"/>
+                              </a:ext>
+                            </a:extLst>
+                          </a:blip>
+                          <a:srcRect/>
+                          <a:stretch>
+                            <a:fillRect/>
+                          </a:stretch>
+                        </pic:blipFill>
+                        <pic:spPr bwMode="auto">
+                          <a:xfrm>
+                            <a:off x="0" y="0"/>
+                            <a:ext cx="4309657" cy="2406225"/>
+                          </a:xfrm>
+                          <a:prstGeom prst="rect">
+                            <a:avLst/>
+                          </a:prstGeom>
+                          <a:noFill/>
+                          <a:ln>
+                            <a:noFill/>
+                          </a:ln>
+                        </pic:spPr>
+                      </pic:pic>
+                    </a:graphicData>
+                  </a:graphic>
+                </wp:inline>
+              </w:drawing>
             </w:r>
           </w:p>
           <w:p>
@@ -2122,6 +2684,7 @@
                 <w:szCs w:val="20"/>
                 <w:lang w:val="es-MX"/>
               </w:rPr>
+              <w:lastRenderedPageBreak/>
               <w:t>Ejemplo de salida</w:t>
             </w:r>
             <w:r>
@@ -2397,7 +2960,40 @@
                 <w:szCs w:val="22"/>
                 <w:lang w:val="es-MX"/>
               </w:rPr>
-              <w:t xml:space="preserve"> hrs.</w:t>
+              <w:t xml:space="preserve"> </w:t>
+            </w:r>
+            <w:proofErr w:type="spellStart"/>
+            <w:r>
+              <w:rPr>
+                <w:rFonts w:ascii="Consolas" w:eastAsia="Arial Unicode MS" w:hAnsi="Consolas" w:cs="Arial Unicode MS"/>
+                <w:bCs/>
+                <w:sz w:val="20"/>
+                <w:szCs w:val="22"/>
+                <w:lang w:val="es-MX"/>
+              </w:rPr>
+              <w:t>hrs</w:t>
+            </w:r>
+            <w:proofErr w:type="spellEnd"/>
+            <w:r>
+              <w:rPr>
+                <w:rFonts w:ascii="Consolas" w:eastAsia="Arial Unicode MS" w:hAnsi="Consolas" w:cs="Arial Unicode MS"/>
+                <w:bCs/>
+                <w:sz w:val="20"/>
+                <w:szCs w:val="22"/>
+                <w:lang w:val="es-MX"/>
+              </w:rPr>
+              <w:t>.</w:t>
+            </w:r>
+            <w:r>
+              <w:rPr>
+                <w:rFonts w:ascii="Avenir Book" w:eastAsia="Arial Unicode MS" w:hAnsi="Avenir Book" w:cs="Arial Unicode MS"/>
+                <w:bCs/>
+                <w:noProof/>
+                <w:sz w:val="20"/>
+                <w:szCs w:val="22"/>
+                <w:lang w:val="es-MX" w:eastAsia="es-MX"/>
+              </w:rPr>
+              <w:t xml:space="preserve"> </w:t>
             </w:r>
           </w:p>
         </w:tc>
@@ -2820,6 +3416,28 @@
                 <w:szCs w:val="22"/>
                 <w:lang w:val="es-MX"/>
               </w:rPr>
+              <w:t>Costo de la comida</w:t>
+            </w:r>
+          </w:p>
+          <w:p>
+            <w:pPr>
+              <w:pStyle w:val="Sinespaciado"/>
+              <w:rPr>
+                <w:rFonts w:ascii="Avenir Book" w:eastAsia="Arial Unicode MS" w:hAnsi="Avenir Book" w:cs="Arial Unicode MS"/>
+                <w:bCs/>
+                <w:sz w:val="20"/>
+                <w:szCs w:val="22"/>
+                <w:lang w:val="es-MX"/>
+              </w:rPr>
+            </w:pPr>
+            <w:r>
+              <w:rPr>
+                <w:rFonts w:ascii="Avenir Book" w:eastAsia="Arial Unicode MS" w:hAnsi="Avenir Book" w:cs="Arial Unicode MS"/>
+                <w:bCs/>
+                <w:sz w:val="20"/>
+                <w:szCs w:val="22"/>
+                <w:lang w:val="es-MX"/>
+              </w:rPr>
               <w:t>Salidas:</w:t>
             </w:r>
           </w:p>
@@ -2842,8 +3460,173 @@
                 <w:szCs w:val="22"/>
                 <w:lang w:val="es-MX"/>
               </w:rPr>
+              <w:t>Costo de la comida</w:t>
+            </w:r>
+          </w:p>
+          <w:p>
+            <w:pPr>
+              <w:pStyle w:val="Sinespaciado"/>
+              <w:rPr>
+                <w:rFonts w:ascii="Avenir Book" w:eastAsia="Arial Unicode MS" w:hAnsi="Avenir Book" w:cs="Arial Unicode MS"/>
+                <w:bCs/>
+                <w:sz w:val="20"/>
+                <w:szCs w:val="22"/>
+                <w:lang w:val="es-MX"/>
+              </w:rPr>
+            </w:pPr>
+            <w:r>
+              <w:rPr>
+                <w:rFonts w:ascii="Avenir Book" w:eastAsia="Arial Unicode MS" w:hAnsi="Avenir Book" w:cs="Arial Unicode MS"/>
+                <w:bCs/>
+                <w:sz w:val="20"/>
+                <w:szCs w:val="22"/>
+                <w:lang w:val="es-MX"/>
+              </w:rPr>
+              <w:t>Propina</w:t>
+            </w:r>
+          </w:p>
+          <w:p>
+            <w:pPr>
+              <w:pStyle w:val="Sinespaciado"/>
+              <w:rPr>
+                <w:rFonts w:ascii="Avenir Book" w:eastAsia="Arial Unicode MS" w:hAnsi="Avenir Book" w:cs="Arial Unicode MS"/>
+                <w:bCs/>
+                <w:sz w:val="20"/>
+                <w:szCs w:val="22"/>
+                <w:lang w:val="es-MX"/>
+              </w:rPr>
+            </w:pPr>
+            <w:r>
+              <w:rPr>
+                <w:rFonts w:ascii="Avenir Book" w:eastAsia="Arial Unicode MS" w:hAnsi="Avenir Book" w:cs="Arial Unicode MS"/>
+                <w:bCs/>
+                <w:sz w:val="20"/>
+                <w:szCs w:val="22"/>
+                <w:lang w:val="es-MX"/>
+              </w:rPr>
+              <w:t>IVA</w:t>
+            </w:r>
+          </w:p>
+          <w:p>
+            <w:pPr>
+              <w:pStyle w:val="Sinespaciado"/>
+              <w:rPr>
+                <w:rFonts w:ascii="Avenir Book" w:eastAsia="Arial Unicode MS" w:hAnsi="Avenir Book" w:cs="Arial Unicode MS"/>
+                <w:bCs/>
+                <w:sz w:val="20"/>
+                <w:szCs w:val="22"/>
+                <w:lang w:val="es-MX"/>
+              </w:rPr>
+            </w:pPr>
+            <w:r>
+              <w:rPr>
+                <w:rFonts w:ascii="Avenir Book" w:eastAsia="Arial Unicode MS" w:hAnsi="Avenir Book" w:cs="Arial Unicode MS"/>
+                <w:bCs/>
+                <w:sz w:val="20"/>
+                <w:szCs w:val="22"/>
+                <w:lang w:val="es-MX"/>
+              </w:rPr>
+              <w:t>Total</w:t>
+            </w:r>
+          </w:p>
+          <w:p>
+            <w:pPr>
+              <w:pStyle w:val="Sinespaciado"/>
+              <w:rPr>
+                <w:rFonts w:ascii="Avenir Book" w:eastAsia="Arial Unicode MS" w:hAnsi="Avenir Book" w:cs="Arial Unicode MS"/>
+                <w:bCs/>
+                <w:sz w:val="20"/>
+                <w:szCs w:val="22"/>
+                <w:lang w:val="es-MX"/>
+              </w:rPr>
+            </w:pPr>
+            <w:r>
+              <w:rPr>
+                <w:rFonts w:ascii="Avenir Book" w:eastAsia="Arial Unicode MS" w:hAnsi="Avenir Book" w:cs="Arial Unicode MS"/>
+                <w:bCs/>
+                <w:sz w:val="20"/>
+                <w:szCs w:val="22"/>
+                <w:lang w:val="es-MX"/>
+              </w:rPr>
+              <w:lastRenderedPageBreak/>
               <w:t>Relación E/S:</w:t>
             </w:r>
+            <w:r>
+              <w:rPr>
+                <w:rFonts w:ascii="Avenir Book" w:eastAsia="Arial Unicode MS" w:hAnsi="Avenir Book" w:cs="Arial Unicode MS"/>
+                <w:bCs/>
+                <w:sz w:val="20"/>
+                <w:szCs w:val="22"/>
+                <w:lang w:val="es-MX"/>
+              </w:rPr>
+              <w:t xml:space="preserve"> </w:t>
+            </w:r>
+          </w:p>
+          <w:p>
+            <w:pPr>
+              <w:pStyle w:val="Sinespaciado"/>
+              <w:rPr>
+                <w:rFonts w:ascii="Avenir Book" w:eastAsia="Arial Unicode MS" w:hAnsi="Avenir Book" w:cs="Arial Unicode MS"/>
+                <w:bCs/>
+                <w:sz w:val="20"/>
+                <w:szCs w:val="22"/>
+                <w:lang w:val="es-MX"/>
+              </w:rPr>
+            </w:pPr>
+            <w:r>
+              <w:rPr>
+                <w:rFonts w:ascii="Avenir Book" w:eastAsia="Arial Unicode MS" w:hAnsi="Avenir Book" w:cs="Arial Unicode MS"/>
+                <w:bCs/>
+                <w:sz w:val="20"/>
+                <w:szCs w:val="22"/>
+                <w:lang w:val="es-MX"/>
+              </w:rPr>
+              <w:t>Propina = costo de la comida x .13</w:t>
+            </w:r>
+          </w:p>
+          <w:p>
+            <w:pPr>
+              <w:pStyle w:val="Sinespaciado"/>
+              <w:rPr>
+                <w:rFonts w:ascii="Avenir Book" w:eastAsia="Arial Unicode MS" w:hAnsi="Avenir Book" w:cs="Arial Unicode MS"/>
+                <w:bCs/>
+                <w:sz w:val="20"/>
+                <w:szCs w:val="22"/>
+                <w:lang w:val="es-MX"/>
+              </w:rPr>
+            </w:pPr>
+            <w:r>
+              <w:rPr>
+                <w:rFonts w:ascii="Avenir Book" w:eastAsia="Arial Unicode MS" w:hAnsi="Avenir Book" w:cs="Arial Unicode MS"/>
+                <w:bCs/>
+                <w:sz w:val="20"/>
+                <w:szCs w:val="22"/>
+                <w:lang w:val="es-MX"/>
+              </w:rPr>
+              <w:t>IVA = costo de la comida x .16</w:t>
+            </w:r>
+          </w:p>
+          <w:p>
+            <w:pPr>
+              <w:pStyle w:val="Sinespaciado"/>
+              <w:rPr>
+                <w:rFonts w:ascii="Avenir Book" w:eastAsia="Arial Unicode MS" w:hAnsi="Avenir Book" w:cs="Arial Unicode MS"/>
+                <w:bCs/>
+                <w:sz w:val="20"/>
+                <w:szCs w:val="22"/>
+                <w:lang w:val="es-MX"/>
+              </w:rPr>
+            </w:pPr>
+            <w:r>
+              <w:rPr>
+                <w:rFonts w:ascii="Avenir Book" w:eastAsia="Arial Unicode MS" w:hAnsi="Avenir Book" w:cs="Arial Unicode MS"/>
+                <w:bCs/>
+                <w:sz w:val="20"/>
+                <w:szCs w:val="22"/>
+                <w:lang w:val="es-MX"/>
+              </w:rPr>
+              <w:t>Total = costo de la comida + propina + IVA</w:t>
+            </w:r>
           </w:p>
           <w:p>
             <w:pPr>
@@ -2907,24 +3690,341 @@
                 <w:szCs w:val="22"/>
                 <w:lang w:val="es-MX"/>
               </w:rPr>
-              <w:t xml:space="preserve"> (foto, captura de pantalla, texto, etc.)</w:t>
-            </w:r>
-          </w:p>
-          <w:p>
-            <w:pPr>
-              <w:pStyle w:val="Sinespaciado"/>
-              <w:rPr>
-                <w:rFonts w:ascii="Avenir Book" w:eastAsia="Arial Unicode MS" w:hAnsi="Avenir Book" w:cs="Arial Unicode MS"/>
-                <w:bCs/>
-                <w:sz w:val="20"/>
-                <w:szCs w:val="22"/>
-                <w:lang w:val="es-MX"/>
-              </w:rPr>
-            </w:pPr>
-          </w:p>
-          <w:p>
-            <w:pPr>
-              <w:pStyle w:val="Sinespaciado"/>
+              <w:t xml:space="preserve"> (</w:t>
+            </w:r>
+            <w:proofErr w:type="gramStart"/>
+            <w:r>
+              <w:rPr>
+                <w:rFonts w:ascii="Avenir Book" w:eastAsia="Arial Unicode MS" w:hAnsi="Avenir Book" w:cs="Arial Unicode MS"/>
+                <w:bCs/>
+                <w:sz w:val="20"/>
+                <w:szCs w:val="22"/>
+                <w:lang w:val="es-MX"/>
+              </w:rPr>
+              <w:t>foto</w:t>
+            </w:r>
+            <w:proofErr w:type="gramEnd"/>
+            <w:r>
+              <w:rPr>
+                <w:rFonts w:ascii="Avenir Book" w:eastAsia="Arial Unicode MS" w:hAnsi="Avenir Book" w:cs="Arial Unicode MS"/>
+                <w:bCs/>
+                <w:sz w:val="20"/>
+                <w:szCs w:val="22"/>
+                <w:lang w:val="es-MX"/>
+              </w:rPr>
+              <w:t>, captura de pantalla, texto, etc.)</w:t>
+            </w:r>
+          </w:p>
+          <w:p>
+            <w:pPr>
+              <w:pStyle w:val="Sinespaciado"/>
+              <w:rPr>
+                <w:rFonts w:ascii="Avenir Book" w:eastAsia="Arial Unicode MS" w:hAnsi="Avenir Book" w:cs="Arial Unicode MS"/>
+                <w:bCs/>
+                <w:sz w:val="20"/>
+                <w:szCs w:val="22"/>
+                <w:lang w:val="es-MX"/>
+              </w:rPr>
+            </w:pPr>
+          </w:p>
+          <w:p>
+            <w:pPr>
+              <w:pStyle w:val="Sinespaciado"/>
+              <w:rPr>
+                <w:rFonts w:ascii="Avenir Book" w:eastAsia="Arial Unicode MS" w:hAnsi="Avenir Book" w:cs="Arial Unicode MS"/>
+                <w:bCs/>
+                <w:sz w:val="20"/>
+                <w:szCs w:val="22"/>
+                <w:lang w:val="es-MX"/>
+              </w:rPr>
+            </w:pPr>
+            <w:r>
+              <w:rPr>
+                <w:rFonts w:ascii="Avenir Book" w:eastAsia="Arial Unicode MS" w:hAnsi="Avenir Book" w:cs="Arial Unicode MS"/>
+                <w:bCs/>
+                <w:sz w:val="20"/>
+                <w:szCs w:val="22"/>
+                <w:lang w:val="es-MX"/>
+              </w:rPr>
+              <w:t>1-Preguntar al usuario cuando costo su comida</w:t>
+            </w:r>
+          </w:p>
+          <w:p>
+            <w:pPr>
+              <w:pStyle w:val="Sinespaciado"/>
+              <w:rPr>
+                <w:rFonts w:ascii="Avenir Book" w:eastAsia="Arial Unicode MS" w:hAnsi="Avenir Book" w:cs="Arial Unicode MS"/>
+                <w:bCs/>
+                <w:sz w:val="20"/>
+                <w:szCs w:val="22"/>
+                <w:lang w:val="es-MX"/>
+              </w:rPr>
+            </w:pPr>
+            <w:r>
+              <w:rPr>
+                <w:rFonts w:ascii="Avenir Book" w:eastAsia="Arial Unicode MS" w:hAnsi="Avenir Book" w:cs="Arial Unicode MS"/>
+                <w:bCs/>
+                <w:sz w:val="20"/>
+                <w:szCs w:val="22"/>
+                <w:lang w:val="es-MX"/>
+              </w:rPr>
+              <w:t>2-Calcular la propina</w:t>
+            </w:r>
+            <w:r>
+              <w:rPr>
+                <w:rFonts w:ascii="Avenir Book" w:eastAsia="Arial Unicode MS" w:hAnsi="Avenir Book" w:cs="Arial Unicode MS"/>
+                <w:bCs/>
+                <w:sz w:val="20"/>
+                <w:szCs w:val="22"/>
+                <w:lang w:val="es-MX"/>
+              </w:rPr>
+              <w:t>:</w:t>
+            </w:r>
+          </w:p>
+          <w:p>
+            <w:pPr>
+              <w:pStyle w:val="Sinespaciado"/>
+              <w:rPr>
+                <w:rFonts w:ascii="Avenir Book" w:eastAsia="Arial Unicode MS" w:hAnsi="Avenir Book" w:cs="Arial Unicode MS"/>
+                <w:bCs/>
+                <w:sz w:val="20"/>
+                <w:szCs w:val="22"/>
+                <w:lang w:val="es-MX"/>
+              </w:rPr>
+            </w:pPr>
+            <w:r>
+              <w:rPr>
+                <w:rFonts w:ascii="Avenir Book" w:eastAsia="Arial Unicode MS" w:hAnsi="Avenir Book" w:cs="Arial Unicode MS"/>
+                <w:bCs/>
+                <w:sz w:val="20"/>
+                <w:szCs w:val="22"/>
+                <w:lang w:val="es-MX"/>
+              </w:rPr>
+              <w:t xml:space="preserve">                      (costo de la comida * .13)</w:t>
+            </w:r>
+          </w:p>
+          <w:p>
+            <w:pPr>
+              <w:pStyle w:val="Sinespaciado"/>
+              <w:rPr>
+                <w:rFonts w:ascii="Avenir Book" w:eastAsia="Arial Unicode MS" w:hAnsi="Avenir Book" w:cs="Arial Unicode MS"/>
+                <w:bCs/>
+                <w:sz w:val="20"/>
+                <w:szCs w:val="22"/>
+                <w:lang w:val="es-MX"/>
+              </w:rPr>
+            </w:pPr>
+            <w:r>
+              <w:rPr>
+                <w:rFonts w:ascii="Avenir Book" w:eastAsia="Arial Unicode MS" w:hAnsi="Avenir Book" w:cs="Arial Unicode MS"/>
+                <w:bCs/>
+                <w:sz w:val="20"/>
+                <w:szCs w:val="22"/>
+                <w:lang w:val="es-MX"/>
+              </w:rPr>
+              <w:t>3-Calcular el IVA</w:t>
+            </w:r>
+            <w:r>
+              <w:rPr>
+                <w:rFonts w:ascii="Avenir Book" w:eastAsia="Arial Unicode MS" w:hAnsi="Avenir Book" w:cs="Arial Unicode MS"/>
+                <w:bCs/>
+                <w:sz w:val="20"/>
+                <w:szCs w:val="22"/>
+                <w:lang w:val="es-MX"/>
+              </w:rPr>
+              <w:t>:</w:t>
+            </w:r>
+          </w:p>
+          <w:p>
+            <w:pPr>
+              <w:pStyle w:val="Sinespaciado"/>
+              <w:rPr>
+                <w:rFonts w:ascii="Avenir Book" w:eastAsia="Arial Unicode MS" w:hAnsi="Avenir Book" w:cs="Arial Unicode MS"/>
+                <w:bCs/>
+                <w:sz w:val="20"/>
+                <w:szCs w:val="22"/>
+                <w:lang w:val="es-MX"/>
+              </w:rPr>
+            </w:pPr>
+            <w:r>
+              <w:rPr>
+                <w:rFonts w:ascii="Avenir Book" w:eastAsia="Arial Unicode MS" w:hAnsi="Avenir Book" w:cs="Arial Unicode MS"/>
+                <w:bCs/>
+                <w:sz w:val="20"/>
+                <w:szCs w:val="22"/>
+                <w:lang w:val="es-MX"/>
+              </w:rPr>
+              <w:t xml:space="preserve">                      (costo de la comida * .16)</w:t>
+            </w:r>
+          </w:p>
+          <w:p>
+            <w:pPr>
+              <w:pStyle w:val="Sinespaciado"/>
+              <w:rPr>
+                <w:rFonts w:ascii="Avenir Book" w:eastAsia="Arial Unicode MS" w:hAnsi="Avenir Book" w:cs="Arial Unicode MS"/>
+                <w:bCs/>
+                <w:sz w:val="20"/>
+                <w:szCs w:val="22"/>
+                <w:lang w:val="es-MX"/>
+              </w:rPr>
+            </w:pPr>
+            <w:r>
+              <w:rPr>
+                <w:rFonts w:ascii="Avenir Book" w:eastAsia="Arial Unicode MS" w:hAnsi="Avenir Book" w:cs="Arial Unicode MS"/>
+                <w:bCs/>
+                <w:sz w:val="20"/>
+                <w:szCs w:val="22"/>
+                <w:lang w:val="es-MX"/>
+              </w:rPr>
+              <w:t>4-Calcular el total</w:t>
+            </w:r>
+            <w:r>
+              <w:rPr>
+                <w:rFonts w:ascii="Avenir Book" w:eastAsia="Arial Unicode MS" w:hAnsi="Avenir Book" w:cs="Arial Unicode MS"/>
+                <w:bCs/>
+                <w:sz w:val="20"/>
+                <w:szCs w:val="22"/>
+                <w:lang w:val="es-MX"/>
+              </w:rPr>
+              <w:t>:</w:t>
+            </w:r>
+          </w:p>
+          <w:p>
+            <w:pPr>
+              <w:pStyle w:val="Sinespaciado"/>
+              <w:rPr>
+                <w:rFonts w:ascii="Avenir Book" w:eastAsia="Arial Unicode MS" w:hAnsi="Avenir Book" w:cs="Arial Unicode MS"/>
+                <w:bCs/>
+                <w:sz w:val="20"/>
+                <w:szCs w:val="22"/>
+                <w:lang w:val="es-MX"/>
+              </w:rPr>
+            </w:pPr>
+            <w:r>
+              <w:rPr>
+                <w:rFonts w:ascii="Avenir Book" w:eastAsia="Arial Unicode MS" w:hAnsi="Avenir Book" w:cs="Arial Unicode MS"/>
+                <w:bCs/>
+                <w:sz w:val="20"/>
+                <w:szCs w:val="22"/>
+                <w:lang w:val="es-MX"/>
+              </w:rPr>
+              <w:t xml:space="preserve">                      (costo de la comida + propina + IVA) </w:t>
+            </w:r>
+          </w:p>
+          <w:p>
+            <w:pPr>
+              <w:pStyle w:val="Sinespaciado"/>
+              <w:rPr>
+                <w:rFonts w:ascii="Avenir Book" w:eastAsia="Arial Unicode MS" w:hAnsi="Avenir Book" w:cs="Arial Unicode MS"/>
+                <w:bCs/>
+                <w:sz w:val="20"/>
+                <w:szCs w:val="22"/>
+                <w:lang w:val="es-MX"/>
+              </w:rPr>
+            </w:pPr>
+            <w:r>
+              <w:rPr>
+                <w:rFonts w:ascii="Avenir Book" w:eastAsia="Arial Unicode MS" w:hAnsi="Avenir Book" w:cs="Arial Unicode MS"/>
+                <w:bCs/>
+                <w:sz w:val="20"/>
+                <w:szCs w:val="22"/>
+                <w:lang w:val="es-MX"/>
+              </w:rPr>
+              <w:t>5- Imprimir el costo de la comida</w:t>
+            </w:r>
+          </w:p>
+          <w:p>
+            <w:pPr>
+              <w:pStyle w:val="Sinespaciado"/>
+              <w:rPr>
+                <w:rFonts w:ascii="Avenir Book" w:eastAsia="Arial Unicode MS" w:hAnsi="Avenir Book" w:cs="Arial Unicode MS"/>
+                <w:bCs/>
+                <w:sz w:val="20"/>
+                <w:szCs w:val="22"/>
+                <w:lang w:val="es-MX"/>
+              </w:rPr>
+            </w:pPr>
+            <w:r>
+              <w:rPr>
+                <w:rFonts w:ascii="Avenir Book" w:eastAsia="Arial Unicode MS" w:hAnsi="Avenir Book" w:cs="Arial Unicode MS"/>
+                <w:bCs/>
+                <w:sz w:val="20"/>
+                <w:szCs w:val="22"/>
+                <w:lang w:val="es-MX"/>
+              </w:rPr>
+              <w:t>6- Imprimir la propina</w:t>
+            </w:r>
+          </w:p>
+          <w:p>
+            <w:pPr>
+              <w:pStyle w:val="Sinespaciado"/>
+              <w:rPr>
+                <w:rFonts w:ascii="Avenir Book" w:eastAsia="Arial Unicode MS" w:hAnsi="Avenir Book" w:cs="Arial Unicode MS"/>
+                <w:bCs/>
+                <w:sz w:val="20"/>
+                <w:szCs w:val="22"/>
+                <w:lang w:val="es-MX"/>
+              </w:rPr>
+            </w:pPr>
+            <w:r>
+              <w:rPr>
+                <w:rFonts w:ascii="Avenir Book" w:eastAsia="Arial Unicode MS" w:hAnsi="Avenir Book" w:cs="Arial Unicode MS"/>
+                <w:bCs/>
+                <w:sz w:val="20"/>
+                <w:szCs w:val="22"/>
+                <w:lang w:val="es-MX"/>
+              </w:rPr>
+              <w:t>7</w:t>
+            </w:r>
+            <w:r>
+              <w:rPr>
+                <w:rFonts w:ascii="Avenir Book" w:eastAsia="Arial Unicode MS" w:hAnsi="Avenir Book" w:cs="Arial Unicode MS"/>
+                <w:bCs/>
+                <w:sz w:val="20"/>
+                <w:szCs w:val="22"/>
+                <w:lang w:val="es-MX"/>
+              </w:rPr>
+              <w:t xml:space="preserve">- Imprimir el </w:t>
+            </w:r>
+            <w:r>
+              <w:rPr>
+                <w:rFonts w:ascii="Avenir Book" w:eastAsia="Arial Unicode MS" w:hAnsi="Avenir Book" w:cs="Arial Unicode MS"/>
+                <w:bCs/>
+                <w:sz w:val="20"/>
+                <w:szCs w:val="22"/>
+                <w:lang w:val="es-MX"/>
+              </w:rPr>
+              <w:t>IVA</w:t>
+            </w:r>
+          </w:p>
+          <w:p>
+            <w:pPr>
+              <w:pStyle w:val="Sinespaciado"/>
+              <w:rPr>
+                <w:rFonts w:ascii="Avenir Book" w:eastAsia="Arial Unicode MS" w:hAnsi="Avenir Book" w:cs="Arial Unicode MS"/>
+                <w:bCs/>
+                <w:sz w:val="20"/>
+                <w:szCs w:val="22"/>
+                <w:lang w:val="es-MX"/>
+              </w:rPr>
+            </w:pPr>
+            <w:r>
+              <w:rPr>
+                <w:rFonts w:ascii="Avenir Book" w:eastAsia="Arial Unicode MS" w:hAnsi="Avenir Book" w:cs="Arial Unicode MS"/>
+                <w:bCs/>
+                <w:sz w:val="20"/>
+                <w:szCs w:val="22"/>
+                <w:lang w:val="es-MX"/>
+              </w:rPr>
+              <w:t>8-Imprimir el costo total</w:t>
+            </w:r>
+          </w:p>
+          <w:p>
+            <w:pPr>
+              <w:pStyle w:val="Sinespaciado"/>
+              <w:tabs>
+                <w:tab w:val="left" w:pos="1410"/>
+              </w:tabs>
               <w:rPr>
                 <w:rFonts w:ascii="Avenir Book" w:eastAsia="Arial Unicode MS" w:hAnsi="Avenir Book" w:cs="Arial Unicode MS"/>
                 <w:bCs/>
@@ -3848,6 +4948,18 @@
                 <w:lang w:val="es-MX"/>
               </w:rPr>
             </w:pPr>
+          </w:p>
+          <w:p>
+            <w:pPr>
+              <w:pStyle w:val="Sinespaciado"/>
+              <w:rPr>
+                <w:rFonts w:ascii="Avenir Book" w:eastAsia="Arial Unicode MS" w:hAnsi="Avenir Book" w:cs="Arial Unicode MS"/>
+                <w:bCs/>
+                <w:sz w:val="20"/>
+                <w:szCs w:val="22"/>
+                <w:lang w:val="es-MX"/>
+              </w:rPr>
+            </w:pPr>
             <w:r>
               <w:rPr>
                 <w:rFonts w:ascii="Avenir Book" w:eastAsia="Arial Unicode MS" w:hAnsi="Avenir Book" w:cs="Arial Unicode MS"/>
@@ -3878,6 +4990,73 @@
                 <w:szCs w:val="22"/>
                 <w:lang w:val="es-MX"/>
               </w:rPr>
+              <w:t>Número de mujeres inscritas</w:t>
+            </w:r>
+          </w:p>
+          <w:p>
+            <w:pPr>
+              <w:pStyle w:val="Sinespaciado"/>
+              <w:rPr>
+                <w:rFonts w:ascii="Avenir Book" w:eastAsia="Arial Unicode MS" w:hAnsi="Avenir Book" w:cs="Arial Unicode MS"/>
+                <w:bCs/>
+                <w:sz w:val="20"/>
+                <w:szCs w:val="22"/>
+                <w:lang w:val="es-MX"/>
+              </w:rPr>
+            </w:pPr>
+            <w:r>
+              <w:rPr>
+                <w:rFonts w:ascii="Avenir Book" w:eastAsia="Arial Unicode MS" w:hAnsi="Avenir Book" w:cs="Arial Unicode MS"/>
+                <w:bCs/>
+                <w:sz w:val="20"/>
+                <w:szCs w:val="22"/>
+                <w:lang w:val="es-MX"/>
+              </w:rPr>
+              <w:lastRenderedPageBreak/>
+              <w:t>Número</w:t>
+            </w:r>
+            <w:r>
+              <w:rPr>
+                <w:rFonts w:ascii="Avenir Book" w:eastAsia="Arial Unicode MS" w:hAnsi="Avenir Book" w:cs="Arial Unicode MS"/>
+                <w:bCs/>
+                <w:sz w:val="20"/>
+                <w:szCs w:val="22"/>
+                <w:lang w:val="es-MX"/>
+              </w:rPr>
+              <w:t xml:space="preserve"> de hombres inscritos</w:t>
+            </w:r>
+          </w:p>
+          <w:p>
+            <w:pPr>
+              <w:pStyle w:val="Sinespaciado"/>
+              <w:rPr>
+                <w:rFonts w:ascii="Avenir Book" w:eastAsia="Arial Unicode MS" w:hAnsi="Avenir Book" w:cs="Arial Unicode MS"/>
+                <w:bCs/>
+                <w:sz w:val="20"/>
+                <w:szCs w:val="22"/>
+                <w:lang w:val="es-MX"/>
+              </w:rPr>
+            </w:pPr>
+          </w:p>
+          <w:p>
+            <w:pPr>
+              <w:pStyle w:val="Sinespaciado"/>
+              <w:rPr>
+                <w:rFonts w:ascii="Avenir Book" w:eastAsia="Arial Unicode MS" w:hAnsi="Avenir Book" w:cs="Arial Unicode MS"/>
+                <w:bCs/>
+                <w:sz w:val="20"/>
+                <w:szCs w:val="22"/>
+                <w:lang w:val="es-MX"/>
+              </w:rPr>
+            </w:pPr>
+            <w:r>
+              <w:rPr>
+                <w:rFonts w:ascii="Avenir Book" w:eastAsia="Arial Unicode MS" w:hAnsi="Avenir Book" w:cs="Arial Unicode MS"/>
+                <w:bCs/>
+                <w:sz w:val="20"/>
+                <w:szCs w:val="22"/>
+                <w:lang w:val="es-MX"/>
+              </w:rPr>
               <w:t>Salidas:</w:t>
             </w:r>
           </w:p>
@@ -3900,6 +5079,84 @@
                 <w:szCs w:val="22"/>
                 <w:lang w:val="es-MX"/>
               </w:rPr>
+              <w:t>Total de alumnos</w:t>
+            </w:r>
+          </w:p>
+          <w:p>
+            <w:pPr>
+              <w:pStyle w:val="Sinespaciado"/>
+              <w:rPr>
+                <w:rFonts w:ascii="Avenir Book" w:eastAsia="Arial Unicode MS" w:hAnsi="Avenir Book" w:cs="Arial Unicode MS"/>
+                <w:bCs/>
+                <w:sz w:val="20"/>
+                <w:szCs w:val="22"/>
+                <w:lang w:val="es-MX"/>
+              </w:rPr>
+            </w:pPr>
+            <w:r>
+              <w:rPr>
+                <w:rFonts w:ascii="Avenir Book" w:eastAsia="Arial Unicode MS" w:hAnsi="Avenir Book" w:cs="Arial Unicode MS"/>
+                <w:bCs/>
+                <w:sz w:val="20"/>
+                <w:szCs w:val="22"/>
+                <w:lang w:val="es-MX"/>
+              </w:rPr>
+              <w:t>Porcentaje de mujeres inscritas</w:t>
+            </w:r>
+          </w:p>
+          <w:p>
+            <w:pPr>
+              <w:pStyle w:val="Sinespaciado"/>
+              <w:rPr>
+                <w:rFonts w:ascii="Avenir Book" w:eastAsia="Arial Unicode MS" w:hAnsi="Avenir Book" w:cs="Arial Unicode MS"/>
+                <w:bCs/>
+                <w:sz w:val="20"/>
+                <w:szCs w:val="22"/>
+                <w:lang w:val="es-MX"/>
+              </w:rPr>
+            </w:pPr>
+            <w:r>
+              <w:rPr>
+                <w:rFonts w:ascii="Avenir Book" w:eastAsia="Arial Unicode MS" w:hAnsi="Avenir Book" w:cs="Arial Unicode MS"/>
+                <w:bCs/>
+                <w:sz w:val="20"/>
+                <w:szCs w:val="22"/>
+                <w:lang w:val="es-MX"/>
+              </w:rPr>
+              <w:t>Porcentaje de hombres inscritos</w:t>
+            </w:r>
+          </w:p>
+          <w:p>
+            <w:pPr>
+              <w:pStyle w:val="Sinespaciado"/>
+              <w:rPr>
+                <w:rFonts w:ascii="Avenir Book" w:eastAsia="Arial Unicode MS" w:hAnsi="Avenir Book" w:cs="Arial Unicode MS"/>
+                <w:bCs/>
+                <w:sz w:val="20"/>
+                <w:szCs w:val="22"/>
+                <w:lang w:val="es-MX"/>
+              </w:rPr>
+            </w:pPr>
+          </w:p>
+          <w:p>
+            <w:pPr>
+              <w:pStyle w:val="Sinespaciado"/>
+              <w:rPr>
+                <w:rFonts w:ascii="Avenir Book" w:eastAsia="Arial Unicode MS" w:hAnsi="Avenir Book" w:cs="Arial Unicode MS"/>
+                <w:bCs/>
+                <w:sz w:val="20"/>
+                <w:szCs w:val="22"/>
+                <w:lang w:val="es-MX"/>
+              </w:rPr>
+            </w:pPr>
+            <w:r>
+              <w:rPr>
+                <w:rFonts w:ascii="Avenir Book" w:eastAsia="Arial Unicode MS" w:hAnsi="Avenir Book" w:cs="Arial Unicode MS"/>
+                <w:bCs/>
+                <w:sz w:val="20"/>
+                <w:szCs w:val="22"/>
+                <w:lang w:val="es-MX"/>
+              </w:rPr>
               <w:t>Relación E/S:</w:t>
             </w:r>
           </w:p>
@@ -3914,6 +5171,152 @@
                 <w:lang w:val="es-MX"/>
               </w:rPr>
             </w:pPr>
+            <w:r>
+              <w:rPr>
+                <w:rFonts w:ascii="Avenir Book" w:eastAsia="Arial Unicode MS" w:hAnsi="Avenir Book" w:cs="Arial Unicode MS"/>
+                <w:bCs/>
+                <w:sz w:val="20"/>
+                <w:szCs w:val="22"/>
+                <w:lang w:val="es-MX"/>
+              </w:rPr>
+              <w:t xml:space="preserve">Total de alumnos = </w:t>
+            </w:r>
+            <w:r>
+              <w:rPr>
+                <w:rFonts w:ascii="Avenir Book" w:eastAsia="Arial Unicode MS" w:hAnsi="Avenir Book" w:cs="Arial Unicode MS"/>
+                <w:bCs/>
+                <w:sz w:val="20"/>
+                <w:szCs w:val="22"/>
+                <w:lang w:val="es-MX"/>
+              </w:rPr>
+              <w:t>Número de mujeres inscritas</w:t>
+            </w:r>
+            <w:r>
+              <w:rPr>
+                <w:rFonts w:ascii="Avenir Book" w:eastAsia="Arial Unicode MS" w:hAnsi="Avenir Book" w:cs="Arial Unicode MS"/>
+                <w:bCs/>
+                <w:sz w:val="20"/>
+                <w:szCs w:val="22"/>
+                <w:lang w:val="es-MX"/>
+              </w:rPr>
+              <w:t xml:space="preserve"> + </w:t>
+            </w:r>
+            <w:r>
+              <w:rPr>
+                <w:rFonts w:ascii="Avenir Book" w:eastAsia="Arial Unicode MS" w:hAnsi="Avenir Book" w:cs="Arial Unicode MS"/>
+                <w:bCs/>
+                <w:sz w:val="20"/>
+                <w:szCs w:val="22"/>
+                <w:lang w:val="es-MX"/>
+              </w:rPr>
+              <w:t>Número de hombres inscritos</w:t>
+            </w:r>
+          </w:p>
+          <w:p>
+            <w:pPr>
+              <w:pStyle w:val="Sinespaciado"/>
+              <w:rPr>
+                <w:rFonts w:ascii="Avenir Book" w:eastAsia="Arial Unicode MS" w:hAnsi="Avenir Book" w:cs="Arial Unicode MS"/>
+                <w:bCs/>
+                <w:sz w:val="20"/>
+                <w:szCs w:val="22"/>
+                <w:lang w:val="es-MX"/>
+              </w:rPr>
+            </w:pPr>
+            <w:r>
+              <w:rPr>
+                <w:rFonts w:ascii="Avenir Book" w:eastAsia="Arial Unicode MS" w:hAnsi="Avenir Book" w:cs="Arial Unicode MS"/>
+                <w:bCs/>
+                <w:sz w:val="20"/>
+                <w:szCs w:val="22"/>
+                <w:lang w:val="es-MX"/>
+              </w:rPr>
+              <w:t xml:space="preserve">Porcentaje de mujeres inscritas = (( </w:t>
+            </w:r>
+            <w:r>
+              <w:rPr>
+                <w:rFonts w:ascii="Avenir Book" w:eastAsia="Arial Unicode MS" w:hAnsi="Avenir Book" w:cs="Arial Unicode MS"/>
+                <w:bCs/>
+                <w:sz w:val="20"/>
+                <w:szCs w:val="22"/>
+                <w:lang w:val="es-MX"/>
+              </w:rPr>
+              <w:t>Número de mujeres inscritas</w:t>
+            </w:r>
+            <w:r>
+              <w:rPr>
+                <w:rFonts w:ascii="Avenir Book" w:eastAsia="Arial Unicode MS" w:hAnsi="Avenir Book" w:cs="Arial Unicode MS"/>
+                <w:bCs/>
+                <w:sz w:val="20"/>
+                <w:szCs w:val="22"/>
+                <w:lang w:val="es-MX"/>
+              </w:rPr>
+              <w:t xml:space="preserve"> * 100)/total de alumnos)</w:t>
+            </w:r>
+          </w:p>
+          <w:p>
+            <w:pPr>
+              <w:pStyle w:val="Sinespaciado"/>
+              <w:rPr>
+                <w:rFonts w:ascii="Avenir Book" w:eastAsia="Arial Unicode MS" w:hAnsi="Avenir Book" w:cs="Arial Unicode MS"/>
+                <w:bCs/>
+                <w:sz w:val="20"/>
+                <w:szCs w:val="22"/>
+                <w:lang w:val="es-MX"/>
+              </w:rPr>
+            </w:pPr>
+            <w:r>
+              <w:rPr>
+                <w:rFonts w:ascii="Avenir Book" w:eastAsia="Arial Unicode MS" w:hAnsi="Avenir Book" w:cs="Arial Unicode MS"/>
+                <w:bCs/>
+                <w:sz w:val="20"/>
+                <w:szCs w:val="22"/>
+                <w:lang w:val="es-MX"/>
+              </w:rPr>
+              <w:t>Porcentaje de hombres inscrito</w:t>
+            </w:r>
+            <w:r>
+              <w:rPr>
+                <w:rFonts w:ascii="Avenir Book" w:eastAsia="Arial Unicode MS" w:hAnsi="Avenir Book" w:cs="Arial Unicode MS"/>
+                <w:bCs/>
+                <w:sz w:val="20"/>
+                <w:szCs w:val="22"/>
+                <w:lang w:val="es-MX"/>
+              </w:rPr>
+              <w:t>s = (( Número</w:t>
+            </w:r>
+            <w:r>
+              <w:rPr>
+                <w:rFonts w:ascii="Avenir Book" w:eastAsia="Arial Unicode MS" w:hAnsi="Avenir Book" w:cs="Arial Unicode MS"/>
+                <w:bCs/>
+                <w:sz w:val="20"/>
+                <w:szCs w:val="22"/>
+                <w:lang w:val="es-MX"/>
+              </w:rPr>
+              <w:t xml:space="preserve"> de hombres inscrito</w:t>
+            </w:r>
+            <w:r>
+              <w:rPr>
+                <w:rFonts w:ascii="Avenir Book" w:eastAsia="Arial Unicode MS" w:hAnsi="Avenir Book" w:cs="Arial Unicode MS"/>
+                <w:bCs/>
+                <w:sz w:val="20"/>
+                <w:szCs w:val="22"/>
+                <w:lang w:val="es-MX"/>
+              </w:rPr>
+              <w:t>s * 100)/total de alumnos)</w:t>
+            </w:r>
+          </w:p>
+          <w:p>
+            <w:pPr>
+              <w:pStyle w:val="Sinespaciado"/>
+              <w:rPr>
+                <w:rFonts w:ascii="Avenir Book" w:eastAsia="Arial Unicode MS" w:hAnsi="Avenir Book" w:cs="Arial Unicode MS"/>
+                <w:bCs/>
+                <w:sz w:val="20"/>
+                <w:szCs w:val="22"/>
+                <w:lang w:val="es-MX"/>
+              </w:rPr>
+            </w:pPr>
           </w:p>
           <w:p>
             <w:pPr>
@@ -3965,20 +5368,374 @@
                 <w:szCs w:val="22"/>
                 <w:lang w:val="es-MX"/>
               </w:rPr>
-              <w:t xml:space="preserve"> (foto, captura de pantalla, texto, etc.)</w:t>
-            </w:r>
-          </w:p>
-          <w:p>
-            <w:pPr>
-              <w:pStyle w:val="Sinespaciado"/>
-              <w:rPr>
-                <w:rFonts w:ascii="Avenir Book" w:eastAsia="Arial Unicode MS" w:hAnsi="Avenir Book" w:cs="Arial Unicode MS"/>
-                <w:bCs/>
-                <w:sz w:val="20"/>
-                <w:szCs w:val="22"/>
-                <w:lang w:val="es-MX"/>
-              </w:rPr>
-            </w:pPr>
+              <w:t xml:space="preserve"> (</w:t>
+            </w:r>
+            <w:proofErr w:type="gramStart"/>
+            <w:r>
+              <w:rPr>
+                <w:rFonts w:ascii="Avenir Book" w:eastAsia="Arial Unicode MS" w:hAnsi="Avenir Book" w:cs="Arial Unicode MS"/>
+                <w:bCs/>
+                <w:sz w:val="20"/>
+                <w:szCs w:val="22"/>
+                <w:lang w:val="es-MX"/>
+              </w:rPr>
+              <w:t>foto</w:t>
+            </w:r>
+            <w:proofErr w:type="gramEnd"/>
+            <w:r>
+              <w:rPr>
+                <w:rFonts w:ascii="Avenir Book" w:eastAsia="Arial Unicode MS" w:hAnsi="Avenir Book" w:cs="Arial Unicode MS"/>
+                <w:bCs/>
+                <w:sz w:val="20"/>
+                <w:szCs w:val="22"/>
+                <w:lang w:val="es-MX"/>
+              </w:rPr>
+              <w:t>, captura de pantalla, texto, etc.)</w:t>
+            </w:r>
+          </w:p>
+          <w:p>
+            <w:pPr>
+              <w:pStyle w:val="Sinespaciado"/>
+              <w:rPr>
+                <w:rFonts w:ascii="Avenir Book" w:eastAsia="Arial Unicode MS" w:hAnsi="Avenir Book" w:cs="Arial Unicode MS"/>
+                <w:bCs/>
+                <w:sz w:val="20"/>
+                <w:szCs w:val="22"/>
+                <w:lang w:val="es-MX"/>
+              </w:rPr>
+            </w:pPr>
+          </w:p>
+          <w:p>
+            <w:pPr>
+              <w:pStyle w:val="Sinespaciado"/>
+              <w:rPr>
+                <w:rFonts w:ascii="Avenir Book" w:eastAsia="Arial Unicode MS" w:hAnsi="Avenir Book" w:cs="Arial Unicode MS"/>
+                <w:bCs/>
+                <w:sz w:val="20"/>
+                <w:szCs w:val="22"/>
+                <w:lang w:val="es-MX"/>
+              </w:rPr>
+            </w:pPr>
+            <w:r>
+              <w:rPr>
+                <w:rFonts w:ascii="Avenir Book" w:eastAsia="Arial Unicode MS" w:hAnsi="Avenir Book" w:cs="Arial Unicode MS"/>
+                <w:bCs/>
+                <w:sz w:val="20"/>
+                <w:szCs w:val="22"/>
+                <w:lang w:val="es-MX"/>
+              </w:rPr>
+              <w:t xml:space="preserve">1-Preguntar al usuario el </w:t>
+            </w:r>
+            <w:r>
+              <w:rPr>
+                <w:rFonts w:ascii="Avenir Book" w:eastAsia="Arial Unicode MS" w:hAnsi="Avenir Book" w:cs="Arial Unicode MS"/>
+                <w:bCs/>
+                <w:sz w:val="20"/>
+                <w:szCs w:val="22"/>
+                <w:lang w:val="es-MX"/>
+              </w:rPr>
+              <w:t>Número de mujeres inscritas</w:t>
+            </w:r>
+          </w:p>
+          <w:p>
+            <w:pPr>
+              <w:pStyle w:val="Sinespaciado"/>
+              <w:rPr>
+                <w:rFonts w:ascii="Avenir Book" w:eastAsia="Arial Unicode MS" w:hAnsi="Avenir Book" w:cs="Arial Unicode MS"/>
+                <w:bCs/>
+                <w:sz w:val="20"/>
+                <w:szCs w:val="22"/>
+                <w:lang w:val="es-MX"/>
+              </w:rPr>
+            </w:pPr>
+            <w:r>
+              <w:rPr>
+                <w:rFonts w:ascii="Avenir Book" w:eastAsia="Arial Unicode MS" w:hAnsi="Avenir Book" w:cs="Arial Unicode MS"/>
+                <w:bCs/>
+                <w:sz w:val="20"/>
+                <w:szCs w:val="22"/>
+                <w:lang w:val="es-MX"/>
+              </w:rPr>
+              <w:t>2</w:t>
+            </w:r>
+            <w:r>
+              <w:rPr>
+                <w:rFonts w:ascii="Avenir Book" w:eastAsia="Arial Unicode MS" w:hAnsi="Avenir Book" w:cs="Arial Unicode MS"/>
+                <w:bCs/>
+                <w:sz w:val="20"/>
+                <w:szCs w:val="22"/>
+                <w:lang w:val="es-MX"/>
+              </w:rPr>
+              <w:t>-Preguntar al usuario el Número</w:t>
+            </w:r>
+            <w:r>
+              <w:rPr>
+                <w:rFonts w:ascii="Avenir Book" w:eastAsia="Arial Unicode MS" w:hAnsi="Avenir Book" w:cs="Arial Unicode MS"/>
+                <w:bCs/>
+                <w:sz w:val="20"/>
+                <w:szCs w:val="22"/>
+                <w:lang w:val="es-MX"/>
+              </w:rPr>
+              <w:t xml:space="preserve"> de hombres inscrito</w:t>
+            </w:r>
+            <w:r>
+              <w:rPr>
+                <w:rFonts w:ascii="Avenir Book" w:eastAsia="Arial Unicode MS" w:hAnsi="Avenir Book" w:cs="Arial Unicode MS"/>
+                <w:bCs/>
+                <w:sz w:val="20"/>
+                <w:szCs w:val="22"/>
+                <w:lang w:val="es-MX"/>
+              </w:rPr>
+              <w:t>s</w:t>
+            </w:r>
+          </w:p>
+          <w:p>
+            <w:pPr>
+              <w:pStyle w:val="Sinespaciado"/>
+              <w:rPr>
+                <w:rFonts w:ascii="Avenir Book" w:eastAsia="Arial Unicode MS" w:hAnsi="Avenir Book" w:cs="Arial Unicode MS"/>
+                <w:bCs/>
+                <w:sz w:val="20"/>
+                <w:szCs w:val="22"/>
+                <w:lang w:val="es-MX"/>
+              </w:rPr>
+            </w:pPr>
+            <w:r>
+              <w:rPr>
+                <w:rFonts w:ascii="Avenir Book" w:eastAsia="Arial Unicode MS" w:hAnsi="Avenir Book" w:cs="Arial Unicode MS"/>
+                <w:bCs/>
+                <w:sz w:val="20"/>
+                <w:szCs w:val="22"/>
+                <w:lang w:val="es-MX"/>
+              </w:rPr>
+              <w:t>3-Calcular el total de alumnos:</w:t>
+            </w:r>
+          </w:p>
+          <w:p>
+            <w:pPr>
+              <w:pStyle w:val="Sinespaciado"/>
+              <w:rPr>
+                <w:rFonts w:ascii="Avenir Book" w:eastAsia="Arial Unicode MS" w:hAnsi="Avenir Book" w:cs="Arial Unicode MS"/>
+                <w:bCs/>
+                <w:sz w:val="20"/>
+                <w:szCs w:val="22"/>
+                <w:lang w:val="es-MX"/>
+              </w:rPr>
+            </w:pPr>
+            <w:r>
+              <w:rPr>
+                <w:rFonts w:ascii="Avenir Book" w:eastAsia="Arial Unicode MS" w:hAnsi="Avenir Book" w:cs="Arial Unicode MS"/>
+                <w:bCs/>
+                <w:sz w:val="20"/>
+                <w:szCs w:val="22"/>
+                <w:lang w:val="es-MX"/>
+              </w:rPr>
+              <w:t xml:space="preserve">                       (número de mujeres inscritas + número de hombres inscritos)</w:t>
+            </w:r>
+          </w:p>
+          <w:p>
+            <w:pPr>
+              <w:pStyle w:val="Sinespaciado"/>
+              <w:rPr>
+                <w:rFonts w:ascii="Avenir Book" w:eastAsia="Arial Unicode MS" w:hAnsi="Avenir Book" w:cs="Arial Unicode MS"/>
+                <w:bCs/>
+                <w:sz w:val="20"/>
+                <w:szCs w:val="22"/>
+                <w:lang w:val="es-MX"/>
+              </w:rPr>
+            </w:pPr>
+            <w:r>
+              <w:rPr>
+                <w:rFonts w:ascii="Avenir Book" w:eastAsia="Arial Unicode MS" w:hAnsi="Avenir Book" w:cs="Arial Unicode MS"/>
+                <w:bCs/>
+                <w:sz w:val="20"/>
+                <w:szCs w:val="22"/>
+                <w:lang w:val="es-MX"/>
+              </w:rPr>
+              <w:t>4-Calcular el porcentaje de mujeres inscritas</w:t>
+            </w:r>
+          </w:p>
+          <w:p>
+            <w:pPr>
+              <w:pStyle w:val="Sinespaciado"/>
+              <w:rPr>
+                <w:rFonts w:ascii="Avenir Book" w:eastAsia="Arial Unicode MS" w:hAnsi="Avenir Book" w:cs="Arial Unicode MS"/>
+                <w:bCs/>
+                <w:sz w:val="20"/>
+                <w:szCs w:val="22"/>
+                <w:lang w:val="es-MX"/>
+              </w:rPr>
+            </w:pPr>
+            <w:r>
+              <w:rPr>
+                <w:rFonts w:ascii="Avenir Book" w:eastAsia="Arial Unicode MS" w:hAnsi="Avenir Book" w:cs="Arial Unicode MS"/>
+                <w:bCs/>
+                <w:sz w:val="20"/>
+                <w:szCs w:val="22"/>
+                <w:lang w:val="es-MX"/>
+              </w:rPr>
+              <w:t xml:space="preserve">                       ((mujeres inscritas * 100) / total de alumnos)</w:t>
+            </w:r>
+          </w:p>
+          <w:p>
+            <w:pPr>
+              <w:pStyle w:val="Sinespaciado"/>
+              <w:rPr>
+                <w:rFonts w:ascii="Avenir Book" w:eastAsia="Arial Unicode MS" w:hAnsi="Avenir Book" w:cs="Arial Unicode MS"/>
+                <w:bCs/>
+                <w:sz w:val="20"/>
+                <w:szCs w:val="22"/>
+                <w:lang w:val="es-MX"/>
+              </w:rPr>
+            </w:pPr>
+            <w:r>
+              <w:rPr>
+                <w:rFonts w:ascii="Avenir Book" w:eastAsia="Arial Unicode MS" w:hAnsi="Avenir Book" w:cs="Arial Unicode MS"/>
+                <w:bCs/>
+                <w:sz w:val="20"/>
+                <w:szCs w:val="22"/>
+                <w:lang w:val="es-MX"/>
+              </w:rPr>
+              <w:t>5</w:t>
+            </w:r>
+            <w:r>
+              <w:rPr>
+                <w:rFonts w:ascii="Avenir Book" w:eastAsia="Arial Unicode MS" w:hAnsi="Avenir Book" w:cs="Arial Unicode MS"/>
+                <w:bCs/>
+                <w:sz w:val="20"/>
+                <w:szCs w:val="22"/>
+                <w:lang w:val="es-MX"/>
+              </w:rPr>
+              <w:t>-Ca</w:t>
+            </w:r>
+            <w:r>
+              <w:rPr>
+                <w:rFonts w:ascii="Avenir Book" w:eastAsia="Arial Unicode MS" w:hAnsi="Avenir Book" w:cs="Arial Unicode MS"/>
+                <w:bCs/>
+                <w:sz w:val="20"/>
+                <w:szCs w:val="22"/>
+                <w:lang w:val="es-MX"/>
+              </w:rPr>
+              <w:t>lcular el porcentaje de hombres inscritos</w:t>
+            </w:r>
+          </w:p>
+          <w:p>
+            <w:pPr>
+              <w:pStyle w:val="Sinespaciado"/>
+              <w:rPr>
+                <w:rFonts w:ascii="Avenir Book" w:eastAsia="Arial Unicode MS" w:hAnsi="Avenir Book" w:cs="Arial Unicode MS"/>
+                <w:bCs/>
+                <w:sz w:val="20"/>
+                <w:szCs w:val="22"/>
+                <w:lang w:val="es-MX"/>
+              </w:rPr>
+            </w:pPr>
+            <w:r>
+              <w:rPr>
+                <w:rFonts w:ascii="Avenir Book" w:eastAsia="Arial Unicode MS" w:hAnsi="Avenir Book" w:cs="Arial Unicode MS"/>
+                <w:bCs/>
+                <w:sz w:val="20"/>
+                <w:szCs w:val="22"/>
+                <w:lang w:val="es-MX"/>
+              </w:rPr>
+              <w:t xml:space="preserve">            </w:t>
+            </w:r>
+            <w:r>
+              <w:rPr>
+                <w:rFonts w:ascii="Avenir Book" w:eastAsia="Arial Unicode MS" w:hAnsi="Avenir Book" w:cs="Arial Unicode MS"/>
+                <w:bCs/>
+                <w:sz w:val="20"/>
+                <w:szCs w:val="22"/>
+                <w:lang w:val="es-MX"/>
+              </w:rPr>
+              <w:t xml:space="preserve">           ((hombres inscrito</w:t>
+            </w:r>
+            <w:r>
+              <w:rPr>
+                <w:rFonts w:ascii="Avenir Book" w:eastAsia="Arial Unicode MS" w:hAnsi="Avenir Book" w:cs="Arial Unicode MS"/>
+                <w:bCs/>
+                <w:sz w:val="20"/>
+                <w:szCs w:val="22"/>
+                <w:lang w:val="es-MX"/>
+              </w:rPr>
+              <w:t>s * 100) / total de alumnos)</w:t>
+            </w:r>
+          </w:p>
+          <w:p>
+            <w:pPr>
+              <w:pStyle w:val="Sinespaciado"/>
+              <w:rPr>
+                <w:rFonts w:ascii="Avenir Book" w:eastAsia="Arial Unicode MS" w:hAnsi="Avenir Book" w:cs="Arial Unicode MS"/>
+                <w:bCs/>
+                <w:sz w:val="20"/>
+                <w:szCs w:val="22"/>
+                <w:lang w:val="es-MX"/>
+              </w:rPr>
+            </w:pPr>
+            <w:r>
+              <w:rPr>
+                <w:rFonts w:ascii="Avenir Book" w:eastAsia="Arial Unicode MS" w:hAnsi="Avenir Book" w:cs="Arial Unicode MS"/>
+                <w:bCs/>
+                <w:sz w:val="20"/>
+                <w:szCs w:val="22"/>
+                <w:lang w:val="es-MX"/>
+              </w:rPr>
+              <w:t>6-Imprimir el total de alumnos</w:t>
+            </w:r>
+          </w:p>
+          <w:p>
+            <w:pPr>
+              <w:pStyle w:val="Sinespaciado"/>
+              <w:rPr>
+                <w:rFonts w:ascii="Avenir Book" w:eastAsia="Arial Unicode MS" w:hAnsi="Avenir Book" w:cs="Arial Unicode MS"/>
+                <w:bCs/>
+                <w:sz w:val="20"/>
+                <w:szCs w:val="22"/>
+                <w:lang w:val="es-MX"/>
+              </w:rPr>
+            </w:pPr>
+            <w:r>
+              <w:rPr>
+                <w:rFonts w:ascii="Avenir Book" w:eastAsia="Arial Unicode MS" w:hAnsi="Avenir Book" w:cs="Arial Unicode MS"/>
+                <w:bCs/>
+                <w:sz w:val="20"/>
+                <w:szCs w:val="22"/>
+                <w:lang w:val="es-MX"/>
+              </w:rPr>
+              <w:t>7-Imprimir el porcentaje de mujeres inscritas</w:t>
+            </w:r>
+          </w:p>
+          <w:p>
+            <w:pPr>
+              <w:pStyle w:val="Sinespaciado"/>
+              <w:rPr>
+                <w:rFonts w:ascii="Avenir Book" w:eastAsia="Arial Unicode MS" w:hAnsi="Avenir Book" w:cs="Arial Unicode MS"/>
+                <w:bCs/>
+                <w:sz w:val="20"/>
+                <w:szCs w:val="22"/>
+                <w:lang w:val="es-MX"/>
+              </w:rPr>
+            </w:pPr>
+            <w:r>
+              <w:rPr>
+                <w:rFonts w:ascii="Avenir Book" w:eastAsia="Arial Unicode MS" w:hAnsi="Avenir Book" w:cs="Arial Unicode MS"/>
+                <w:bCs/>
+                <w:sz w:val="20"/>
+                <w:szCs w:val="22"/>
+                <w:lang w:val="es-MX"/>
+              </w:rPr>
+              <w:t>7-I</w:t>
+            </w:r>
+            <w:r>
+              <w:rPr>
+                <w:rFonts w:ascii="Avenir Book" w:eastAsia="Arial Unicode MS" w:hAnsi="Avenir Book" w:cs="Arial Unicode MS"/>
+                <w:bCs/>
+                <w:sz w:val="20"/>
+                <w:szCs w:val="22"/>
+                <w:lang w:val="es-MX"/>
+              </w:rPr>
+              <w:t>mprimir el porcentaje de hombres inscritos</w:t>
+            </w:r>
           </w:p>
           <w:p>
             <w:pPr>
@@ -4126,6 +5883,7 @@
                 <w:szCs w:val="20"/>
                 <w:lang w:val="es-MX"/>
               </w:rPr>
+              <w:lastRenderedPageBreak/>
               <w:t>Ejemplo de salida</w:t>
             </w:r>
             <w:r>
@@ -4461,7 +6219,6 @@
           <w:sz w:val="22"/>
           <w:szCs w:val="22"/>
         </w:rPr>
-        <w:lastRenderedPageBreak/>
         <w:t>5. Elabora un algoritmo y escribe un programa que calcula la distancia entre dos puntos.</w:t>
       </w:r>
     </w:p>
@@ -4610,7 +6367,7 @@
         <w:rPr>
           <w:rFonts w:ascii="Times New Roman" w:eastAsia="Times New Roman" w:hAnsi="Times New Roman" w:cs="Times New Roman"/>
           <w:noProof/>
-          <w:lang w:eastAsia="es-ES_tradnl"/>
+          <w:lang w:val="es-MX" w:eastAsia="es-MX"/>
         </w:rPr>
         <w:drawing>
           <wp:inline distT="0" distB="0" distL="0" distR="0" wp14:anchorId="39CFA5D8" wp14:editId="6E1A32C0">
@@ -4630,7 +6387,7 @@
                     </pic:cNvPicPr>
                   </pic:nvPicPr>
                   <pic:blipFill>
-                    <a:blip r:embed="rId5">
+                    <a:blip r:embed="rId8">
                       <a:extLst>
                         <a:ext uri="{28A0092B-C50C-407E-A947-70E740481C1C}">
                           <a14:useLocalDpi xmlns:a14="http://schemas.microsoft.com/office/drawing/2010/main" val="0"/>
@@ -4679,7 +6436,7 @@
         <w:rPr>
           <w:rFonts w:ascii="Times New Roman" w:eastAsia="Times New Roman" w:hAnsi="Times New Roman" w:cs="Times New Roman"/>
           <w:noProof/>
-          <w:lang w:eastAsia="es-ES_tradnl"/>
+          <w:lang w:val="es-MX" w:eastAsia="es-MX"/>
         </w:rPr>
         <w:drawing>
           <wp:inline distT="0" distB="0" distL="0" distR="0" wp14:anchorId="7E19D413" wp14:editId="3FE9E57F">
@@ -4697,7 +6454,7 @@
                     <pic:cNvPicPr/>
                   </pic:nvPicPr>
                   <pic:blipFill>
-                    <a:blip r:embed="rId6"/>
+                    <a:blip r:embed="rId9"/>
                     <a:stretch>
                       <a:fillRect/>
                     </a:stretch>
@@ -4795,6 +6552,18 @@
                 <w:lang w:val="es-MX"/>
               </w:rPr>
             </w:pPr>
+          </w:p>
+          <w:p>
+            <w:pPr>
+              <w:pStyle w:val="Sinespaciado"/>
+              <w:rPr>
+                <w:rFonts w:ascii="Avenir Book" w:eastAsia="Arial Unicode MS" w:hAnsi="Avenir Book" w:cs="Arial Unicode MS"/>
+                <w:bCs/>
+                <w:sz w:val="20"/>
+                <w:szCs w:val="22"/>
+                <w:lang w:val="es-MX"/>
+              </w:rPr>
+            </w:pPr>
             <w:r>
               <w:rPr>
                 <w:rFonts w:ascii="Avenir Book" w:eastAsia="Arial Unicode MS" w:hAnsi="Avenir Book" w:cs="Arial Unicode MS"/>
@@ -4825,6 +6594,106 @@
                 <w:szCs w:val="22"/>
                 <w:lang w:val="es-MX"/>
               </w:rPr>
+              <w:t>X de primer punto</w:t>
+            </w:r>
+          </w:p>
+          <w:p>
+            <w:pPr>
+              <w:pStyle w:val="Sinespaciado"/>
+              <w:rPr>
+                <w:rFonts w:ascii="Avenir Book" w:eastAsia="Arial Unicode MS" w:hAnsi="Avenir Book" w:cs="Arial Unicode MS"/>
+                <w:bCs/>
+                <w:sz w:val="20"/>
+                <w:szCs w:val="22"/>
+                <w:lang w:val="es-MX"/>
+              </w:rPr>
+            </w:pPr>
+            <w:r>
+              <w:rPr>
+                <w:rFonts w:ascii="Avenir Book" w:eastAsia="Arial Unicode MS" w:hAnsi="Avenir Book" w:cs="Arial Unicode MS"/>
+                <w:bCs/>
+                <w:sz w:val="20"/>
+                <w:szCs w:val="22"/>
+                <w:lang w:val="es-MX"/>
+              </w:rPr>
+              <w:t>Y de primer punto</w:t>
+            </w:r>
+          </w:p>
+          <w:p>
+            <w:pPr>
+              <w:pStyle w:val="Sinespaciado"/>
+              <w:rPr>
+                <w:rFonts w:ascii="Avenir Book" w:eastAsia="Arial Unicode MS" w:hAnsi="Avenir Book" w:cs="Arial Unicode MS"/>
+                <w:bCs/>
+                <w:sz w:val="20"/>
+                <w:szCs w:val="22"/>
+                <w:lang w:val="es-MX"/>
+              </w:rPr>
+            </w:pPr>
+            <w:r>
+              <w:rPr>
+                <w:rFonts w:ascii="Avenir Book" w:eastAsia="Arial Unicode MS" w:hAnsi="Avenir Book" w:cs="Arial Unicode MS"/>
+                <w:bCs/>
+                <w:sz w:val="20"/>
+                <w:szCs w:val="22"/>
+                <w:lang w:val="es-MX"/>
+              </w:rPr>
+              <w:t>X de segundo punto</w:t>
+            </w:r>
+          </w:p>
+          <w:p>
+            <w:pPr>
+              <w:pStyle w:val="Sinespaciado"/>
+              <w:rPr>
+                <w:rFonts w:ascii="Avenir Book" w:eastAsia="Arial Unicode MS" w:hAnsi="Avenir Book" w:cs="Arial Unicode MS"/>
+                <w:bCs/>
+                <w:sz w:val="20"/>
+                <w:szCs w:val="22"/>
+                <w:lang w:val="es-MX"/>
+              </w:rPr>
+            </w:pPr>
+            <w:r>
+              <w:rPr>
+                <w:rFonts w:ascii="Avenir Book" w:eastAsia="Arial Unicode MS" w:hAnsi="Avenir Book" w:cs="Arial Unicode MS"/>
+                <w:bCs/>
+                <w:sz w:val="20"/>
+                <w:szCs w:val="22"/>
+                <w:lang w:val="es-MX"/>
+              </w:rPr>
+              <w:t>Y de segundo punto</w:t>
+            </w:r>
+          </w:p>
+          <w:p>
+            <w:pPr>
+              <w:pStyle w:val="Sinespaciado"/>
+              <w:rPr>
+                <w:rFonts w:ascii="Avenir Book" w:eastAsia="Arial Unicode MS" w:hAnsi="Avenir Book" w:cs="Arial Unicode MS"/>
+                <w:bCs/>
+                <w:sz w:val="20"/>
+                <w:szCs w:val="22"/>
+                <w:lang w:val="es-MX"/>
+              </w:rPr>
+            </w:pPr>
+          </w:p>
+          <w:p>
+            <w:pPr>
+              <w:pStyle w:val="Sinespaciado"/>
+              <w:rPr>
+                <w:rFonts w:ascii="Avenir Book" w:eastAsia="Arial Unicode MS" w:hAnsi="Avenir Book" w:cs="Arial Unicode MS"/>
+                <w:bCs/>
+                <w:sz w:val="20"/>
+                <w:szCs w:val="22"/>
+                <w:lang w:val="es-MX"/>
+              </w:rPr>
+            </w:pPr>
+            <w:r>
+              <w:rPr>
+                <w:rFonts w:ascii="Avenir Book" w:eastAsia="Arial Unicode MS" w:hAnsi="Avenir Book" w:cs="Arial Unicode MS"/>
+                <w:bCs/>
+                <w:sz w:val="20"/>
+                <w:szCs w:val="22"/>
+                <w:lang w:val="es-MX"/>
+              </w:rPr>
               <w:t>Salidas:</w:t>
             </w:r>
           </w:p>
@@ -4847,11 +6716,104 @@
                 <w:szCs w:val="22"/>
                 <w:lang w:val="es-MX"/>
               </w:rPr>
+              <w:t>Distancia entre ambos puntos</w:t>
+            </w:r>
+          </w:p>
+          <w:p>
+            <w:pPr>
+              <w:pStyle w:val="Sinespaciado"/>
+              <w:rPr>
+                <w:rFonts w:ascii="Avenir Book" w:eastAsia="Arial Unicode MS" w:hAnsi="Avenir Book" w:cs="Arial Unicode MS"/>
+                <w:bCs/>
+                <w:sz w:val="20"/>
+                <w:szCs w:val="22"/>
+                <w:lang w:val="es-MX"/>
+              </w:rPr>
+            </w:pPr>
+          </w:p>
+          <w:p>
+            <w:pPr>
+              <w:pStyle w:val="Sinespaciado"/>
+              <w:rPr>
+                <w:rFonts w:ascii="Avenir Book" w:eastAsia="Arial Unicode MS" w:hAnsi="Avenir Book" w:cs="Arial Unicode MS"/>
+                <w:bCs/>
+                <w:sz w:val="20"/>
+                <w:szCs w:val="22"/>
+                <w:lang w:val="es-MX"/>
+              </w:rPr>
+            </w:pPr>
+            <w:r>
+              <w:rPr>
+                <w:rFonts w:ascii="Avenir Book" w:eastAsia="Arial Unicode MS" w:hAnsi="Avenir Book" w:cs="Arial Unicode MS"/>
+                <w:bCs/>
+                <w:sz w:val="20"/>
+                <w:szCs w:val="22"/>
+                <w:lang w:val="es-MX"/>
+              </w:rPr>
               <w:t>Relación E/S:</w:t>
             </w:r>
           </w:p>
           <w:p>
             <w:pPr>
+              <w:pStyle w:val="HTMLconformatoprevio"/>
+              <w:shd w:val="clear" w:color="auto" w:fill="FFFFFF"/>
+              <w:rPr>
+                <w:color w:val="000000"/>
+                <w:sz w:val="18"/>
+                <w:szCs w:val="18"/>
+              </w:rPr>
+            </w:pPr>
+            <w:r>
+              <w:rPr>
+                <w:rFonts w:ascii="Avenir Book" w:eastAsia="Arial Unicode MS" w:hAnsi="Avenir Book" w:cs="Arial Unicode MS"/>
+                <w:bCs/>
+                <w:szCs w:val="22"/>
+              </w:rPr>
+              <w:t xml:space="preserve">Distancia = </w:t>
+            </w:r>
+            <w:r>
+              <w:rPr>
+                <w:color w:val="000000"/>
+                <w:sz w:val="18"/>
+                <w:szCs w:val="18"/>
+              </w:rPr>
+              <w:t xml:space="preserve"> (((x2-x1)**2)+</w:t>
+            </w:r>
+            <w:r>
+              <w:rPr>
+                <w:color w:val="000000"/>
+                <w:sz w:val="18"/>
+                <w:szCs w:val="18"/>
+              </w:rPr>
+              <w:t>(</w:t>
+            </w:r>
+            <w:r>
+              <w:rPr>
+                <w:color w:val="000000"/>
+                <w:sz w:val="18"/>
+                <w:szCs w:val="18"/>
+              </w:rPr>
+              <w:t>(y2-y</w:t>
+            </w:r>
+            <w:r>
+              <w:rPr>
+                <w:color w:val="000000"/>
+                <w:sz w:val="18"/>
+                <w:szCs w:val="18"/>
+              </w:rPr>
+              <w:t>1)**2)</w:t>
+            </w:r>
+            <w:r>
+              <w:rPr>
+                <w:color w:val="000000"/>
+                <w:sz w:val="18"/>
+                <w:szCs w:val="18"/>
+              </w:rPr>
+              <w:t>)**.5</w:t>
+            </w:r>
+          </w:p>
+          <w:p>
+            <w:pPr>
               <w:pStyle w:val="Sinespaciado"/>
               <w:rPr>
                 <w:rFonts w:ascii="Avenir Book" w:eastAsia="Arial Unicode MS" w:hAnsi="Avenir Book" w:cs="Arial Unicode MS"/>
@@ -4912,20 +6874,268 @@
                 <w:szCs w:val="22"/>
                 <w:lang w:val="es-MX"/>
               </w:rPr>
-              <w:t xml:space="preserve"> (foto, captura de pantalla, texto, etc.)</w:t>
-            </w:r>
-          </w:p>
-          <w:p>
-            <w:pPr>
-              <w:pStyle w:val="Sinespaciado"/>
-              <w:rPr>
-                <w:rFonts w:ascii="Avenir Book" w:eastAsia="Arial Unicode MS" w:hAnsi="Avenir Book" w:cs="Arial Unicode MS"/>
-                <w:bCs/>
-                <w:sz w:val="20"/>
-                <w:szCs w:val="22"/>
-                <w:lang w:val="es-MX"/>
-              </w:rPr>
-            </w:pPr>
+              <w:t xml:space="preserve"> (</w:t>
+            </w:r>
+            <w:proofErr w:type="gramStart"/>
+            <w:r>
+              <w:rPr>
+                <w:rFonts w:ascii="Avenir Book" w:eastAsia="Arial Unicode MS" w:hAnsi="Avenir Book" w:cs="Arial Unicode MS"/>
+                <w:bCs/>
+                <w:sz w:val="20"/>
+                <w:szCs w:val="22"/>
+                <w:lang w:val="es-MX"/>
+              </w:rPr>
+              <w:t>foto</w:t>
+            </w:r>
+            <w:proofErr w:type="gramEnd"/>
+            <w:r>
+              <w:rPr>
+                <w:rFonts w:ascii="Avenir Book" w:eastAsia="Arial Unicode MS" w:hAnsi="Avenir Book" w:cs="Arial Unicode MS"/>
+                <w:bCs/>
+                <w:sz w:val="20"/>
+                <w:szCs w:val="22"/>
+                <w:lang w:val="es-MX"/>
+              </w:rPr>
+              <w:t>, captura de pantalla, texto, etc.)</w:t>
+            </w:r>
+          </w:p>
+          <w:p>
+            <w:pPr>
+              <w:pStyle w:val="Sinespaciado"/>
+              <w:rPr>
+                <w:rFonts w:ascii="Avenir Book" w:eastAsia="Arial Unicode MS" w:hAnsi="Avenir Book" w:cs="Arial Unicode MS"/>
+                <w:bCs/>
+                <w:sz w:val="20"/>
+                <w:szCs w:val="22"/>
+                <w:lang w:val="es-MX"/>
+              </w:rPr>
+            </w:pPr>
+          </w:p>
+          <w:p>
+            <w:pPr>
+              <w:pStyle w:val="Sinespaciado"/>
+              <w:rPr>
+                <w:rFonts w:ascii="Avenir Book" w:eastAsia="Arial Unicode MS" w:hAnsi="Avenir Book" w:cs="Arial Unicode MS"/>
+                <w:bCs/>
+                <w:sz w:val="20"/>
+                <w:szCs w:val="22"/>
+                <w:lang w:val="es-MX"/>
+              </w:rPr>
+            </w:pPr>
+            <w:r>
+              <w:rPr>
+                <w:rFonts w:ascii="Avenir Book" w:eastAsia="Arial Unicode MS" w:hAnsi="Avenir Book" w:cs="Arial Unicode MS"/>
+                <w:bCs/>
+                <w:sz w:val="20"/>
+                <w:szCs w:val="22"/>
+                <w:lang w:val="es-MX"/>
+              </w:rPr>
+              <w:t>1-Preguntar al usuario cual es la coordenada x del primer punto</w:t>
+            </w:r>
+          </w:p>
+          <w:p>
+            <w:pPr>
+              <w:pStyle w:val="Sinespaciado"/>
+              <w:rPr>
+                <w:rFonts w:ascii="Avenir Book" w:eastAsia="Arial Unicode MS" w:hAnsi="Avenir Book" w:cs="Arial Unicode MS"/>
+                <w:bCs/>
+                <w:sz w:val="20"/>
+                <w:szCs w:val="22"/>
+                <w:lang w:val="es-MX"/>
+              </w:rPr>
+            </w:pPr>
+            <w:r>
+              <w:rPr>
+                <w:rFonts w:ascii="Avenir Book" w:eastAsia="Arial Unicode MS" w:hAnsi="Avenir Book" w:cs="Arial Unicode MS"/>
+                <w:bCs/>
+                <w:sz w:val="20"/>
+                <w:szCs w:val="22"/>
+                <w:lang w:val="es-MX"/>
+              </w:rPr>
+              <w:t>2</w:t>
+            </w:r>
+            <w:r>
+              <w:rPr>
+                <w:rFonts w:ascii="Avenir Book" w:eastAsia="Arial Unicode MS" w:hAnsi="Avenir Book" w:cs="Arial Unicode MS"/>
+                <w:bCs/>
+                <w:sz w:val="20"/>
+                <w:szCs w:val="22"/>
+                <w:lang w:val="es-MX"/>
+              </w:rPr>
+              <w:t>-Preguntar al usuario cual es la coordenada</w:t>
+            </w:r>
+            <w:r>
+              <w:rPr>
+                <w:rFonts w:ascii="Avenir Book" w:eastAsia="Arial Unicode MS" w:hAnsi="Avenir Book" w:cs="Arial Unicode MS"/>
+                <w:bCs/>
+                <w:sz w:val="20"/>
+                <w:szCs w:val="22"/>
+                <w:lang w:val="es-MX"/>
+              </w:rPr>
+              <w:t xml:space="preserve"> y</w:t>
+            </w:r>
+            <w:r>
+              <w:rPr>
+                <w:rFonts w:ascii="Avenir Book" w:eastAsia="Arial Unicode MS" w:hAnsi="Avenir Book" w:cs="Arial Unicode MS"/>
+                <w:bCs/>
+                <w:sz w:val="20"/>
+                <w:szCs w:val="22"/>
+                <w:lang w:val="es-MX"/>
+              </w:rPr>
+              <w:t xml:space="preserve"> del primer punto</w:t>
+            </w:r>
+          </w:p>
+          <w:p>
+            <w:pPr>
+              <w:pStyle w:val="Sinespaciado"/>
+              <w:rPr>
+                <w:rFonts w:ascii="Avenir Book" w:eastAsia="Arial Unicode MS" w:hAnsi="Avenir Book" w:cs="Arial Unicode MS"/>
+                <w:bCs/>
+                <w:sz w:val="20"/>
+                <w:szCs w:val="22"/>
+                <w:lang w:val="es-MX"/>
+              </w:rPr>
+            </w:pPr>
+            <w:r>
+              <w:rPr>
+                <w:rFonts w:ascii="Avenir Book" w:eastAsia="Arial Unicode MS" w:hAnsi="Avenir Book" w:cs="Arial Unicode MS"/>
+                <w:bCs/>
+                <w:sz w:val="20"/>
+                <w:szCs w:val="22"/>
+                <w:lang w:val="es-MX"/>
+              </w:rPr>
+              <w:t>3</w:t>
+            </w:r>
+            <w:r>
+              <w:rPr>
+                <w:rFonts w:ascii="Avenir Book" w:eastAsia="Arial Unicode MS" w:hAnsi="Avenir Book" w:cs="Arial Unicode MS"/>
+                <w:bCs/>
+                <w:sz w:val="20"/>
+                <w:szCs w:val="22"/>
+                <w:lang w:val="es-MX"/>
+              </w:rPr>
+              <w:t>-Preguntar al usuario cual es la coordenada x del segundo punto</w:t>
+            </w:r>
+          </w:p>
+          <w:p>
+            <w:pPr>
+              <w:pStyle w:val="Sinespaciado"/>
+              <w:rPr>
+                <w:rFonts w:ascii="Avenir Book" w:eastAsia="Arial Unicode MS" w:hAnsi="Avenir Book" w:cs="Arial Unicode MS"/>
+                <w:bCs/>
+                <w:sz w:val="20"/>
+                <w:szCs w:val="22"/>
+                <w:lang w:val="es-MX"/>
+              </w:rPr>
+            </w:pPr>
+            <w:r>
+              <w:rPr>
+                <w:rFonts w:ascii="Avenir Book" w:eastAsia="Arial Unicode MS" w:hAnsi="Avenir Book" w:cs="Arial Unicode MS"/>
+                <w:bCs/>
+                <w:sz w:val="20"/>
+                <w:szCs w:val="22"/>
+                <w:lang w:val="es-MX"/>
+              </w:rPr>
+              <w:t>4</w:t>
+            </w:r>
+            <w:r>
+              <w:rPr>
+                <w:rFonts w:ascii="Avenir Book" w:eastAsia="Arial Unicode MS" w:hAnsi="Avenir Book" w:cs="Arial Unicode MS"/>
+                <w:bCs/>
+                <w:sz w:val="20"/>
+                <w:szCs w:val="22"/>
+                <w:lang w:val="es-MX"/>
+              </w:rPr>
+              <w:t>-Preguntar al usuario cual es la coordenada</w:t>
+            </w:r>
+            <w:r>
+              <w:rPr>
+                <w:rFonts w:ascii="Avenir Book" w:eastAsia="Arial Unicode MS" w:hAnsi="Avenir Book" w:cs="Arial Unicode MS"/>
+                <w:bCs/>
+                <w:sz w:val="20"/>
+                <w:szCs w:val="22"/>
+                <w:lang w:val="es-MX"/>
+              </w:rPr>
+              <w:t xml:space="preserve"> y</w:t>
+            </w:r>
+            <w:r>
+              <w:rPr>
+                <w:rFonts w:ascii="Avenir Book" w:eastAsia="Arial Unicode MS" w:hAnsi="Avenir Book" w:cs="Arial Unicode MS"/>
+                <w:bCs/>
+                <w:sz w:val="20"/>
+                <w:szCs w:val="22"/>
+                <w:lang w:val="es-MX"/>
+              </w:rPr>
+              <w:t xml:space="preserve"> del segundo punto</w:t>
+            </w:r>
+          </w:p>
+          <w:p>
+            <w:pPr>
+              <w:pStyle w:val="Sinespaciado"/>
+              <w:rPr>
+                <w:rFonts w:ascii="Avenir Book" w:eastAsia="Arial Unicode MS" w:hAnsi="Avenir Book" w:cs="Arial Unicode MS"/>
+                <w:bCs/>
+                <w:sz w:val="20"/>
+                <w:szCs w:val="22"/>
+                <w:lang w:val="es-MX"/>
+              </w:rPr>
+            </w:pPr>
+            <w:r>
+              <w:rPr>
+                <w:rFonts w:ascii="Avenir Book" w:eastAsia="Arial Unicode MS" w:hAnsi="Avenir Book" w:cs="Arial Unicode MS"/>
+                <w:bCs/>
+                <w:sz w:val="20"/>
+                <w:szCs w:val="22"/>
+                <w:lang w:val="es-MX"/>
+              </w:rPr>
+              <w:t xml:space="preserve">5-Calcular la distancia entre ambos puntos: </w:t>
+            </w:r>
+          </w:p>
+          <w:p>
+            <w:pPr>
+              <w:pStyle w:val="Sinespaciado"/>
+              <w:rPr>
+                <w:color w:val="000000"/>
+                <w:sz w:val="18"/>
+                <w:szCs w:val="18"/>
+              </w:rPr>
+            </w:pPr>
+            <w:r>
+              <w:rPr>
+                <w:color w:val="000000"/>
+                <w:sz w:val="18"/>
+                <w:szCs w:val="18"/>
+              </w:rPr>
+              <w:t xml:space="preserve">                                              </w:t>
+            </w:r>
+            <w:r>
+              <w:rPr>
+                <w:color w:val="000000"/>
+                <w:sz w:val="18"/>
+                <w:szCs w:val="18"/>
+              </w:rPr>
+              <w:t>(((x2-x1)**2)+((y2-y1)**2))**.5</w:t>
+            </w:r>
+          </w:p>
+          <w:p>
+            <w:pPr>
+              <w:pStyle w:val="Sinespaciado"/>
+              <w:rPr>
+                <w:rFonts w:ascii="Avenir Book" w:eastAsia="Arial Unicode MS" w:hAnsi="Avenir Book" w:cs="Arial Unicode MS"/>
+                <w:bCs/>
+                <w:sz w:val="20"/>
+                <w:szCs w:val="22"/>
+                <w:lang w:val="es-MX"/>
+              </w:rPr>
+            </w:pPr>
+            <w:r>
+              <w:rPr>
+                <w:color w:val="000000"/>
+                <w:sz w:val="18"/>
+                <w:szCs w:val="18"/>
+              </w:rPr>
+              <w:t>6-Imprimir la distancia entre ambos puntos</w:t>
+            </w:r>
           </w:p>
           <w:p>
             <w:pPr>
@@ -5404,156 +7614,6 @@
         </w:tc>
       </w:tr>
     </w:tbl>
-    <w:p>
-      <w:pPr>
-        <w:pStyle w:val="Sinespaciado"/>
-        <w:rPr>
-          <w:rFonts w:ascii="Avenir Book" w:eastAsia="Arial Unicode MS" w:hAnsi="Avenir Book" w:cs="Arial Unicode MS"/>
-          <w:sz w:val="22"/>
-          <w:szCs w:val="22"/>
-        </w:rPr>
-      </w:pPr>
-    </w:p>
-    <w:p>
-      <w:pPr>
-        <w:pStyle w:val="Sinespaciado"/>
-        <w:rPr>
-          <w:rFonts w:ascii="Avenir Book" w:eastAsia="Arial Unicode MS" w:hAnsi="Avenir Book" w:cs="Arial Unicode MS"/>
-          <w:sz w:val="22"/>
-          <w:szCs w:val="22"/>
-        </w:rPr>
-      </w:pPr>
-    </w:p>
-    <w:p>
-      <w:pPr>
-        <w:pStyle w:val="Sinespaciado"/>
-        <w:rPr>
-          <w:rFonts w:ascii="Avenir Book" w:eastAsia="Arial Unicode MS" w:hAnsi="Avenir Book" w:cs="Arial Unicode MS"/>
-          <w:sz w:val="22"/>
-          <w:szCs w:val="22"/>
-        </w:rPr>
-      </w:pPr>
-    </w:p>
-    <w:p>
-      <w:pPr>
-        <w:pStyle w:val="Sinespaciado"/>
-        <w:rPr>
-          <w:rFonts w:ascii="Avenir Book" w:eastAsia="Arial Unicode MS" w:hAnsi="Avenir Book" w:cs="Arial Unicode MS"/>
-          <w:sz w:val="22"/>
-          <w:szCs w:val="22"/>
-        </w:rPr>
-      </w:pPr>
-    </w:p>
-    <w:p>
-      <w:pPr>
-        <w:pStyle w:val="Sinespaciado"/>
-        <w:rPr>
-          <w:rFonts w:ascii="Avenir Book" w:eastAsia="Arial Unicode MS" w:hAnsi="Avenir Book" w:cs="Arial Unicode MS"/>
-          <w:sz w:val="22"/>
-          <w:szCs w:val="22"/>
-        </w:rPr>
-      </w:pPr>
-    </w:p>
-    <w:p>
-      <w:pPr>
-        <w:pStyle w:val="Sinespaciado"/>
-        <w:rPr>
-          <w:rFonts w:ascii="Avenir Book" w:eastAsia="Arial Unicode MS" w:hAnsi="Avenir Book" w:cs="Arial Unicode MS"/>
-          <w:sz w:val="22"/>
-          <w:szCs w:val="22"/>
-        </w:rPr>
-      </w:pPr>
-    </w:p>
-    <w:p>
-      <w:pPr>
-        <w:pStyle w:val="Sinespaciado"/>
-        <w:rPr>
-          <w:rFonts w:ascii="Avenir Book" w:eastAsia="Arial Unicode MS" w:hAnsi="Avenir Book" w:cs="Arial Unicode MS"/>
-          <w:sz w:val="22"/>
-          <w:szCs w:val="22"/>
-        </w:rPr>
-      </w:pPr>
-    </w:p>
-    <w:p>
-      <w:pPr>
-        <w:pStyle w:val="Sinespaciado"/>
-        <w:rPr>
-          <w:rFonts w:ascii="Avenir Book" w:eastAsia="Arial Unicode MS" w:hAnsi="Avenir Book" w:cs="Arial Unicode MS"/>
-          <w:sz w:val="22"/>
-          <w:szCs w:val="22"/>
-        </w:rPr>
-      </w:pPr>
-    </w:p>
-    <w:p>
-      <w:pPr>
-        <w:pStyle w:val="Sinespaciado"/>
-        <w:rPr>
-          <w:rFonts w:ascii="Avenir Book" w:eastAsia="Arial Unicode MS" w:hAnsi="Avenir Book" w:cs="Arial Unicode MS"/>
-          <w:sz w:val="22"/>
-          <w:szCs w:val="22"/>
-        </w:rPr>
-      </w:pPr>
-    </w:p>
-    <w:p>
-      <w:pPr>
-        <w:pStyle w:val="Sinespaciado"/>
-        <w:rPr>
-          <w:rFonts w:ascii="Avenir Book" w:eastAsia="Arial Unicode MS" w:hAnsi="Avenir Book" w:cs="Arial Unicode MS"/>
-          <w:sz w:val="22"/>
-          <w:szCs w:val="22"/>
-        </w:rPr>
-      </w:pPr>
-    </w:p>
-    <w:p>
-      <w:pPr>
-        <w:pStyle w:val="Sinespaciado"/>
-        <w:rPr>
-          <w:rFonts w:ascii="Avenir Book" w:eastAsia="Arial Unicode MS" w:hAnsi="Avenir Book" w:cs="Arial Unicode MS"/>
-          <w:sz w:val="22"/>
-          <w:szCs w:val="22"/>
-        </w:rPr>
-      </w:pPr>
-    </w:p>
-    <w:p>
-      <w:pPr>
-        <w:pStyle w:val="Sinespaciado"/>
-        <w:rPr>
-          <w:rFonts w:ascii="Avenir Book" w:eastAsia="Arial Unicode MS" w:hAnsi="Avenir Book" w:cs="Arial Unicode MS"/>
-          <w:sz w:val="22"/>
-          <w:szCs w:val="22"/>
-        </w:rPr>
-      </w:pPr>
-    </w:p>
-    <w:p>
-      <w:pPr>
-        <w:pStyle w:val="Sinespaciado"/>
-        <w:rPr>
-          <w:rFonts w:ascii="Avenir Book" w:eastAsia="Arial Unicode MS" w:hAnsi="Avenir Book" w:cs="Arial Unicode MS"/>
-          <w:sz w:val="22"/>
-          <w:szCs w:val="22"/>
-        </w:rPr>
-      </w:pPr>
-    </w:p>
-    <w:p>
-      <w:pPr>
-        <w:pStyle w:val="Sinespaciado"/>
-        <w:rPr>
-          <w:rFonts w:ascii="Avenir Book" w:eastAsia="Arial Unicode MS" w:hAnsi="Avenir Book" w:cs="Arial Unicode MS"/>
-          <w:sz w:val="22"/>
-          <w:szCs w:val="22"/>
-        </w:rPr>
-      </w:pPr>
-    </w:p>
-    <w:p>
-      <w:pPr>
-        <w:pStyle w:val="Sinespaciado"/>
-        <w:rPr>
-          <w:rFonts w:ascii="Avenir Book" w:eastAsia="Arial Unicode MS" w:hAnsi="Avenir Book" w:cs="Arial Unicode MS"/>
-          <w:sz w:val="22"/>
-          <w:szCs w:val="22"/>
-        </w:rPr>
-      </w:pPr>
-    </w:p>
     <w:p>
       <w:pPr>
         <w:pStyle w:val="Sinespaciado"/>
@@ -5668,6 +7728,18 @@
                 <w:lang w:val="es-MX"/>
               </w:rPr>
             </w:pPr>
+          </w:p>
+          <w:p>
+            <w:pPr>
+              <w:pStyle w:val="Sinespaciado"/>
+              <w:rPr>
+                <w:rFonts w:ascii="Avenir Book" w:eastAsia="Arial Unicode MS" w:hAnsi="Avenir Book" w:cs="Arial Unicode MS"/>
+                <w:bCs/>
+                <w:sz w:val="20"/>
+                <w:szCs w:val="22"/>
+                <w:lang w:val="es-MX"/>
+              </w:rPr>
+            </w:pPr>
             <w:r>
               <w:rPr>
                 <w:rFonts w:ascii="Avenir Book" w:eastAsia="Arial Unicode MS" w:hAnsi="Avenir Book" w:cs="Arial Unicode MS"/>
@@ -5678,6 +7750,50 @@
               </w:rPr>
               <w:t>Entradas:</w:t>
             </w:r>
+            <w:r>
+              <w:rPr>
+                <w:rFonts w:ascii="Avenir Book" w:eastAsia="Arial Unicode MS" w:hAnsi="Avenir Book" w:cs="Arial Unicode MS"/>
+                <w:bCs/>
+                <w:sz w:val="20"/>
+                <w:szCs w:val="22"/>
+                <w:lang w:val="es-MX"/>
+              </w:rPr>
+              <w:t xml:space="preserve"> </w:t>
+            </w:r>
+          </w:p>
+          <w:p>
+            <w:pPr>
+              <w:pStyle w:val="Sinespaciado"/>
+              <w:rPr>
+                <w:rFonts w:ascii="Avenir Book" w:eastAsia="Arial Unicode MS" w:hAnsi="Avenir Book" w:cs="Arial Unicode MS"/>
+                <w:bCs/>
+                <w:sz w:val="20"/>
+                <w:szCs w:val="22"/>
+                <w:lang w:val="es-MX"/>
+              </w:rPr>
+            </w:pPr>
+            <w:r>
+              <w:rPr>
+                <w:rFonts w:ascii="Avenir Book" w:eastAsia="Arial Unicode MS" w:hAnsi="Avenir Book" w:cs="Arial Unicode MS"/>
+                <w:bCs/>
+                <w:sz w:val="20"/>
+                <w:szCs w:val="22"/>
+                <w:lang w:val="es-MX"/>
+              </w:rPr>
+              <w:t>Grados Fahrenheit</w:t>
+            </w:r>
+          </w:p>
+          <w:p>
+            <w:pPr>
+              <w:pStyle w:val="Sinespaciado"/>
+              <w:rPr>
+                <w:rFonts w:ascii="Avenir Book" w:eastAsia="Arial Unicode MS" w:hAnsi="Avenir Book" w:cs="Arial Unicode MS"/>
+                <w:bCs/>
+                <w:sz w:val="20"/>
+                <w:szCs w:val="22"/>
+                <w:lang w:val="es-MX"/>
+              </w:rPr>
+            </w:pPr>
           </w:p>
           <w:p>
             <w:pPr>
@@ -5720,6 +7836,40 @@
                 <w:szCs w:val="22"/>
                 <w:lang w:val="es-MX"/>
               </w:rPr>
+              <w:t>Grados Celsius</w:t>
+            </w:r>
+          </w:p>
+          <w:p>
+            <w:pPr>
+              <w:pStyle w:val="Sinespaciado"/>
+              <w:rPr>
+                <w:rFonts w:ascii="Avenir Book" w:eastAsia="Arial Unicode MS" w:hAnsi="Avenir Book" w:cs="Arial Unicode MS"/>
+                <w:bCs/>
+                <w:sz w:val="20"/>
+                <w:szCs w:val="22"/>
+                <w:lang w:val="es-MX"/>
+              </w:rPr>
+            </w:pPr>
+          </w:p>
+          <w:p>
+            <w:pPr>
+              <w:pStyle w:val="Sinespaciado"/>
+              <w:rPr>
+                <w:rFonts w:ascii="Avenir Book" w:eastAsia="Arial Unicode MS" w:hAnsi="Avenir Book" w:cs="Arial Unicode MS"/>
+                <w:bCs/>
+                <w:sz w:val="20"/>
+                <w:szCs w:val="22"/>
+                <w:lang w:val="es-MX"/>
+              </w:rPr>
+            </w:pPr>
+            <w:r>
+              <w:rPr>
+                <w:rFonts w:ascii="Avenir Book" w:eastAsia="Arial Unicode MS" w:hAnsi="Avenir Book" w:cs="Arial Unicode MS"/>
+                <w:bCs/>
+                <w:sz w:val="20"/>
+                <w:szCs w:val="22"/>
+                <w:lang w:val="es-MX"/>
+              </w:rPr>
               <w:t>Relación E/S:</w:t>
             </w:r>
           </w:p>
@@ -5734,6 +7884,48 @@
                 <w:lang w:val="es-MX"/>
               </w:rPr>
             </w:pPr>
+            <w:r>
+              <w:rPr>
+                <w:rFonts w:ascii="Avenir Book" w:eastAsia="Arial Unicode MS" w:hAnsi="Avenir Book" w:cs="Arial Unicode MS"/>
+                <w:bCs/>
+                <w:sz w:val="20"/>
+                <w:szCs w:val="22"/>
+                <w:lang w:val="es-MX"/>
+              </w:rPr>
+              <w:t>Grados Celsius = (</w:t>
+            </w:r>
+            <w:r>
+              <w:rPr>
+                <w:rFonts w:ascii="Avenir Book" w:eastAsia="Arial Unicode MS" w:hAnsi="Avenir Book" w:cs="Arial Unicode MS"/>
+                <w:bCs/>
+                <w:sz w:val="20"/>
+                <w:szCs w:val="22"/>
+                <w:lang w:val="es-MX"/>
+              </w:rPr>
+              <w:t>Grados Fahrenheit</w:t>
+            </w:r>
+            <w:r>
+              <w:rPr>
+                <w:rFonts w:ascii="Avenir Book" w:eastAsia="Arial Unicode MS" w:hAnsi="Avenir Book" w:cs="Arial Unicode MS"/>
+                <w:bCs/>
+                <w:sz w:val="20"/>
+                <w:szCs w:val="22"/>
+                <w:lang w:val="es-MX"/>
+              </w:rPr>
+              <w:t>-32)/1.8</w:t>
+            </w:r>
+          </w:p>
+          <w:p>
+            <w:pPr>
+              <w:pStyle w:val="Sinespaciado"/>
+              <w:rPr>
+                <w:rFonts w:ascii="Avenir Book" w:eastAsia="Arial Unicode MS" w:hAnsi="Avenir Book" w:cs="Arial Unicode MS"/>
+                <w:bCs/>
+                <w:sz w:val="20"/>
+                <w:szCs w:val="22"/>
+                <w:lang w:val="es-MX"/>
+              </w:rPr>
+            </w:pPr>
           </w:p>
           <w:p>
             <w:pPr>
@@ -5785,20 +7977,161 @@
                 <w:szCs w:val="22"/>
                 <w:lang w:val="es-MX"/>
               </w:rPr>
-              <w:t xml:space="preserve"> (foto, captura de pantalla, texto, etc.)</w:t>
-            </w:r>
-          </w:p>
-          <w:p>
-            <w:pPr>
-              <w:pStyle w:val="Sinespaciado"/>
-              <w:rPr>
-                <w:rFonts w:ascii="Avenir Book" w:eastAsia="Arial Unicode MS" w:hAnsi="Avenir Book" w:cs="Arial Unicode MS"/>
-                <w:bCs/>
-                <w:sz w:val="20"/>
-                <w:szCs w:val="22"/>
-                <w:lang w:val="es-MX"/>
-              </w:rPr>
-            </w:pPr>
+              <w:t xml:space="preserve"> (</w:t>
+            </w:r>
+            <w:proofErr w:type="gramStart"/>
+            <w:r>
+              <w:rPr>
+                <w:rFonts w:ascii="Avenir Book" w:eastAsia="Arial Unicode MS" w:hAnsi="Avenir Book" w:cs="Arial Unicode MS"/>
+                <w:bCs/>
+                <w:sz w:val="20"/>
+                <w:szCs w:val="22"/>
+                <w:lang w:val="es-MX"/>
+              </w:rPr>
+              <w:t>foto</w:t>
+            </w:r>
+            <w:proofErr w:type="gramEnd"/>
+            <w:r>
+              <w:rPr>
+                <w:rFonts w:ascii="Avenir Book" w:eastAsia="Arial Unicode MS" w:hAnsi="Avenir Book" w:cs="Arial Unicode MS"/>
+                <w:bCs/>
+                <w:sz w:val="20"/>
+                <w:szCs w:val="22"/>
+                <w:lang w:val="es-MX"/>
+              </w:rPr>
+              <w:t>, captura de pantalla, texto, etc.)</w:t>
+            </w:r>
+          </w:p>
+          <w:p>
+            <w:pPr>
+              <w:pStyle w:val="Sinespaciado"/>
+              <w:rPr>
+                <w:rFonts w:ascii="Avenir Book" w:eastAsia="Arial Unicode MS" w:hAnsi="Avenir Book" w:cs="Arial Unicode MS"/>
+                <w:bCs/>
+                <w:sz w:val="20"/>
+                <w:szCs w:val="22"/>
+                <w:lang w:val="es-MX"/>
+              </w:rPr>
+            </w:pPr>
+          </w:p>
+          <w:p>
+            <w:pPr>
+              <w:pStyle w:val="Sinespaciado"/>
+              <w:rPr>
+                <w:rFonts w:ascii="Avenir Book" w:eastAsia="Arial Unicode MS" w:hAnsi="Avenir Book" w:cs="Arial Unicode MS"/>
+                <w:bCs/>
+                <w:sz w:val="20"/>
+                <w:szCs w:val="22"/>
+                <w:lang w:val="es-MX"/>
+              </w:rPr>
+            </w:pPr>
+            <w:r>
+              <w:rPr>
+                <w:rFonts w:ascii="Avenir Book" w:eastAsia="Arial Unicode MS" w:hAnsi="Avenir Book" w:cs="Arial Unicode MS"/>
+                <w:bCs/>
+                <w:sz w:val="20"/>
+                <w:szCs w:val="22"/>
+                <w:lang w:val="es-MX"/>
+              </w:rPr>
+              <w:t xml:space="preserve">1-Pedir al usuario introducir los grados </w:t>
+            </w:r>
+            <w:r>
+              <w:rPr>
+                <w:rFonts w:ascii="Avenir Book" w:eastAsia="Arial Unicode MS" w:hAnsi="Avenir Book" w:cs="Arial Unicode MS"/>
+                <w:bCs/>
+                <w:sz w:val="20"/>
+                <w:szCs w:val="22"/>
+                <w:lang w:val="es-MX"/>
+              </w:rPr>
+              <w:t>Fa</w:t>
+            </w:r>
+            <w:r>
+              <w:rPr>
+                <w:rFonts w:ascii="Avenir Book" w:eastAsia="Arial Unicode MS" w:hAnsi="Avenir Book" w:cs="Arial Unicode MS"/>
+                <w:bCs/>
+                <w:sz w:val="20"/>
+                <w:szCs w:val="22"/>
+                <w:lang w:val="es-MX"/>
+              </w:rPr>
+              <w:t>hrenheit que se desean convertir a Celsius</w:t>
+            </w:r>
+          </w:p>
+          <w:p>
+            <w:pPr>
+              <w:pStyle w:val="Sinespaciado"/>
+              <w:rPr>
+                <w:rFonts w:ascii="Avenir Book" w:eastAsia="Arial Unicode MS" w:hAnsi="Avenir Book" w:cs="Arial Unicode MS"/>
+                <w:bCs/>
+                <w:sz w:val="20"/>
+                <w:szCs w:val="22"/>
+                <w:lang w:val="es-MX"/>
+              </w:rPr>
+            </w:pPr>
+            <w:r>
+              <w:rPr>
+                <w:rFonts w:ascii="Avenir Book" w:eastAsia="Arial Unicode MS" w:hAnsi="Avenir Book" w:cs="Arial Unicode MS"/>
+                <w:bCs/>
+                <w:sz w:val="20"/>
+                <w:szCs w:val="22"/>
+                <w:lang w:val="es-MX"/>
+              </w:rPr>
+              <w:lastRenderedPageBreak/>
+              <w:t>2-Calcular la conversión:</w:t>
+            </w:r>
+          </w:p>
+          <w:p>
+            <w:pPr>
+              <w:pStyle w:val="Sinespaciado"/>
+              <w:rPr>
+                <w:rFonts w:ascii="Avenir Book" w:eastAsia="Arial Unicode MS" w:hAnsi="Avenir Book" w:cs="Arial Unicode MS"/>
+                <w:bCs/>
+                <w:sz w:val="20"/>
+                <w:szCs w:val="22"/>
+                <w:lang w:val="es-MX"/>
+              </w:rPr>
+            </w:pPr>
+            <w:r>
+              <w:rPr>
+                <w:rFonts w:ascii="Avenir Book" w:eastAsia="Arial Unicode MS" w:hAnsi="Avenir Book" w:cs="Arial Unicode MS"/>
+                <w:bCs/>
+                <w:sz w:val="20"/>
+                <w:szCs w:val="22"/>
+                <w:lang w:val="es-MX"/>
+              </w:rPr>
+              <w:t xml:space="preserve">                  </w:t>
+            </w:r>
+            <w:r>
+              <w:rPr>
+                <w:rFonts w:ascii="Avenir Book" w:eastAsia="Arial Unicode MS" w:hAnsi="Avenir Book" w:cs="Arial Unicode MS"/>
+                <w:bCs/>
+                <w:sz w:val="20"/>
+                <w:szCs w:val="22"/>
+                <w:lang w:val="es-MX"/>
+              </w:rPr>
+              <w:t>(Grados Fahrenheit-32)/1.8</w:t>
+            </w:r>
+          </w:p>
+          <w:p>
+            <w:pPr>
+              <w:pStyle w:val="Sinespaciado"/>
+              <w:rPr>
+                <w:rFonts w:ascii="Avenir Book" w:eastAsia="Arial Unicode MS" w:hAnsi="Avenir Book" w:cs="Arial Unicode MS"/>
+                <w:bCs/>
+                <w:sz w:val="20"/>
+                <w:szCs w:val="22"/>
+                <w:lang w:val="es-MX"/>
+              </w:rPr>
+            </w:pPr>
+            <w:r>
+              <w:rPr>
+                <w:rFonts w:ascii="Avenir Book" w:eastAsia="Arial Unicode MS" w:hAnsi="Avenir Book" w:cs="Arial Unicode MS"/>
+                <w:bCs/>
+                <w:sz w:val="20"/>
+                <w:szCs w:val="22"/>
+                <w:lang w:val="es-MX"/>
+              </w:rPr>
+              <w:t>3-Imprimir grados convertidos en Celsius</w:t>
+            </w:r>
           </w:p>
           <w:p>
             <w:pPr>
@@ -6059,6 +8392,18 @@
                 <w:lang w:val="es-MX"/>
               </w:rPr>
             </w:pPr>
+          </w:p>
+          <w:p>
+            <w:pPr>
+              <w:pStyle w:val="Sinespaciado"/>
+              <w:rPr>
+                <w:rFonts w:ascii="Avenir Book" w:eastAsia="Arial Unicode MS" w:hAnsi="Avenir Book" w:cs="Arial Unicode MS"/>
+                <w:bCs/>
+                <w:sz w:val="20"/>
+                <w:szCs w:val="22"/>
+                <w:lang w:val="es-MX"/>
+              </w:rPr>
+            </w:pPr>
             <w:r>
               <w:rPr>
                 <w:rFonts w:ascii="Avenir Book" w:eastAsia="Arial Unicode MS" w:hAnsi="Avenir Book" w:cs="Arial Unicode MS"/>
@@ -6089,6 +8434,40 @@
                 <w:szCs w:val="22"/>
                 <w:lang w:val="es-MX"/>
               </w:rPr>
+              <w:t>Número de galletas que se elaboraran</w:t>
+            </w:r>
+          </w:p>
+          <w:p>
+            <w:pPr>
+              <w:pStyle w:val="Sinespaciado"/>
+              <w:rPr>
+                <w:rFonts w:ascii="Avenir Book" w:eastAsia="Arial Unicode MS" w:hAnsi="Avenir Book" w:cs="Arial Unicode MS"/>
+                <w:bCs/>
+                <w:sz w:val="20"/>
+                <w:szCs w:val="22"/>
+                <w:lang w:val="es-MX"/>
+              </w:rPr>
+            </w:pPr>
+          </w:p>
+          <w:p>
+            <w:pPr>
+              <w:pStyle w:val="Sinespaciado"/>
+              <w:rPr>
+                <w:rFonts w:ascii="Avenir Book" w:eastAsia="Arial Unicode MS" w:hAnsi="Avenir Book" w:cs="Arial Unicode MS"/>
+                <w:bCs/>
+                <w:sz w:val="20"/>
+                <w:szCs w:val="22"/>
+                <w:lang w:val="es-MX"/>
+              </w:rPr>
+            </w:pPr>
+            <w:r>
+              <w:rPr>
+                <w:rFonts w:ascii="Avenir Book" w:eastAsia="Arial Unicode MS" w:hAnsi="Avenir Book" w:cs="Arial Unicode MS"/>
+                <w:bCs/>
+                <w:sz w:val="20"/>
+                <w:szCs w:val="22"/>
+                <w:lang w:val="es-MX"/>
+              </w:rPr>
               <w:t>Salidas:</w:t>
             </w:r>
           </w:p>
@@ -6111,6 +8490,84 @@
                 <w:szCs w:val="22"/>
                 <w:lang w:val="es-MX"/>
               </w:rPr>
+              <w:t>Tazas de azúcar necesarias</w:t>
+            </w:r>
+          </w:p>
+          <w:p>
+            <w:pPr>
+              <w:pStyle w:val="Sinespaciado"/>
+              <w:rPr>
+                <w:rFonts w:ascii="Avenir Book" w:eastAsia="Arial Unicode MS" w:hAnsi="Avenir Book" w:cs="Arial Unicode MS"/>
+                <w:bCs/>
+                <w:sz w:val="20"/>
+                <w:szCs w:val="22"/>
+                <w:lang w:val="es-MX"/>
+              </w:rPr>
+            </w:pPr>
+            <w:r>
+              <w:rPr>
+                <w:rFonts w:ascii="Avenir Book" w:eastAsia="Arial Unicode MS" w:hAnsi="Avenir Book" w:cs="Arial Unicode MS"/>
+                <w:bCs/>
+                <w:sz w:val="20"/>
+                <w:szCs w:val="22"/>
+                <w:lang w:val="es-MX"/>
+              </w:rPr>
+              <w:t>Tazas de mantequilla necesarias</w:t>
+            </w:r>
+          </w:p>
+          <w:p>
+            <w:pPr>
+              <w:pStyle w:val="Sinespaciado"/>
+              <w:rPr>
+                <w:rFonts w:ascii="Avenir Book" w:eastAsia="Arial Unicode MS" w:hAnsi="Avenir Book" w:cs="Arial Unicode MS"/>
+                <w:bCs/>
+                <w:sz w:val="20"/>
+                <w:szCs w:val="22"/>
+                <w:lang w:val="es-MX"/>
+              </w:rPr>
+            </w:pPr>
+            <w:r>
+              <w:rPr>
+                <w:rFonts w:ascii="Avenir Book" w:eastAsia="Arial Unicode MS" w:hAnsi="Avenir Book" w:cs="Arial Unicode MS"/>
+                <w:bCs/>
+                <w:sz w:val="20"/>
+                <w:szCs w:val="22"/>
+                <w:lang w:val="es-MX"/>
+              </w:rPr>
+              <w:t>Tazas de harina necesarias</w:t>
+            </w:r>
+          </w:p>
+          <w:p>
+            <w:pPr>
+              <w:pStyle w:val="Sinespaciado"/>
+              <w:rPr>
+                <w:rFonts w:ascii="Avenir Book" w:eastAsia="Arial Unicode MS" w:hAnsi="Avenir Book" w:cs="Arial Unicode MS"/>
+                <w:bCs/>
+                <w:sz w:val="20"/>
+                <w:szCs w:val="22"/>
+                <w:lang w:val="es-MX"/>
+              </w:rPr>
+            </w:pPr>
+          </w:p>
+          <w:p>
+            <w:pPr>
+              <w:pStyle w:val="Sinespaciado"/>
+              <w:rPr>
+                <w:rFonts w:ascii="Avenir Book" w:eastAsia="Arial Unicode MS" w:hAnsi="Avenir Book" w:cs="Arial Unicode MS"/>
+                <w:bCs/>
+                <w:sz w:val="20"/>
+                <w:szCs w:val="22"/>
+                <w:lang w:val="es-MX"/>
+              </w:rPr>
+            </w:pPr>
+            <w:r>
+              <w:rPr>
+                <w:rFonts w:ascii="Avenir Book" w:eastAsia="Arial Unicode MS" w:hAnsi="Avenir Book" w:cs="Arial Unicode MS"/>
+                <w:bCs/>
+                <w:sz w:val="20"/>
+                <w:szCs w:val="22"/>
+                <w:lang w:val="es-MX"/>
+              </w:rPr>
               <w:t>Relación E/S:</w:t>
             </w:r>
           </w:p>
@@ -6125,6 +8582,240 @@
                 <w:lang w:val="es-MX"/>
               </w:rPr>
             </w:pPr>
+            <w:r>
+              <w:rPr>
+                <w:rFonts w:ascii="Avenir Book" w:eastAsia="Arial Unicode MS" w:hAnsi="Avenir Book" w:cs="Arial Unicode MS"/>
+                <w:bCs/>
+                <w:sz w:val="20"/>
+                <w:szCs w:val="22"/>
+                <w:lang w:val="es-MX"/>
+              </w:rPr>
+              <w:t>Tazas de azúcar necesarias</w:t>
+            </w:r>
+            <w:r>
+              <w:rPr>
+                <w:rFonts w:ascii="Avenir Book" w:eastAsia="Arial Unicode MS" w:hAnsi="Avenir Book" w:cs="Arial Unicode MS"/>
+                <w:bCs/>
+                <w:sz w:val="20"/>
+                <w:szCs w:val="22"/>
+                <w:lang w:val="es-MX"/>
+              </w:rPr>
+              <w:t xml:space="preserve"> = (</w:t>
+            </w:r>
+            <w:proofErr w:type="spellStart"/>
+            <w:r>
+              <w:rPr>
+                <w:rFonts w:ascii="Avenir Book" w:eastAsia="Arial Unicode MS" w:hAnsi="Avenir Book" w:cs="Arial Unicode MS"/>
+                <w:bCs/>
+                <w:sz w:val="20"/>
+                <w:szCs w:val="22"/>
+                <w:lang w:val="es-MX"/>
+              </w:rPr>
+              <w:t>numero</w:t>
+            </w:r>
+            <w:proofErr w:type="spellEnd"/>
+            <w:r>
+              <w:rPr>
+                <w:rFonts w:ascii="Avenir Book" w:eastAsia="Arial Unicode MS" w:hAnsi="Avenir Book" w:cs="Arial Unicode MS"/>
+                <w:bCs/>
+                <w:sz w:val="20"/>
+                <w:szCs w:val="22"/>
+                <w:lang w:val="es-MX"/>
+              </w:rPr>
+              <w:t xml:space="preserve"> de galletas que se elaboraran * 1.5) / 48</w:t>
+            </w:r>
+          </w:p>
+          <w:p>
+            <w:pPr>
+              <w:pStyle w:val="Sinespaciado"/>
+              <w:rPr>
+                <w:rFonts w:ascii="Avenir Book" w:eastAsia="Arial Unicode MS" w:hAnsi="Avenir Book" w:cs="Arial Unicode MS"/>
+                <w:bCs/>
+                <w:sz w:val="20"/>
+                <w:szCs w:val="22"/>
+                <w:lang w:val="es-MX"/>
+              </w:rPr>
+            </w:pPr>
+            <w:r>
+              <w:rPr>
+                <w:rFonts w:ascii="Avenir Book" w:eastAsia="Arial Unicode MS" w:hAnsi="Avenir Book" w:cs="Arial Unicode MS"/>
+                <w:bCs/>
+                <w:sz w:val="20"/>
+                <w:szCs w:val="22"/>
+                <w:lang w:val="es-MX"/>
+              </w:rPr>
+              <w:t>Tazas de mantequilla necesarias</w:t>
+            </w:r>
+            <w:r>
+              <w:rPr>
+                <w:rFonts w:ascii="Avenir Book" w:eastAsia="Arial Unicode MS" w:hAnsi="Avenir Book" w:cs="Arial Unicode MS"/>
+                <w:bCs/>
+                <w:sz w:val="20"/>
+                <w:szCs w:val="22"/>
+                <w:lang w:val="es-MX"/>
+              </w:rPr>
+              <w:t xml:space="preserve"> = </w:t>
+            </w:r>
+            <w:proofErr w:type="spellStart"/>
+            <w:r>
+              <w:rPr>
+                <w:rFonts w:ascii="Avenir Book" w:eastAsia="Arial Unicode MS" w:hAnsi="Avenir Book" w:cs="Arial Unicode MS"/>
+                <w:bCs/>
+                <w:sz w:val="20"/>
+                <w:szCs w:val="22"/>
+                <w:lang w:val="es-MX"/>
+              </w:rPr>
+              <w:t>numero</w:t>
+            </w:r>
+            <w:proofErr w:type="spellEnd"/>
+            <w:r>
+              <w:rPr>
+                <w:rFonts w:ascii="Avenir Book" w:eastAsia="Arial Unicode MS" w:hAnsi="Avenir Book" w:cs="Arial Unicode MS"/>
+                <w:bCs/>
+                <w:sz w:val="20"/>
+                <w:szCs w:val="22"/>
+                <w:lang w:val="es-MX"/>
+              </w:rPr>
+              <w:t xml:space="preserve"> de galletas que se e</w:t>
+            </w:r>
+            <w:r>
+              <w:rPr>
+                <w:rFonts w:ascii="Avenir Book" w:eastAsia="Arial Unicode MS" w:hAnsi="Avenir Book" w:cs="Arial Unicode MS"/>
+                <w:bCs/>
+                <w:sz w:val="20"/>
+                <w:szCs w:val="22"/>
+                <w:lang w:val="es-MX"/>
+              </w:rPr>
+              <w:t>laboraran</w:t>
+            </w:r>
+            <w:r>
+              <w:rPr>
+                <w:rFonts w:ascii="Avenir Book" w:eastAsia="Arial Unicode MS" w:hAnsi="Avenir Book" w:cs="Arial Unicode MS"/>
+                <w:bCs/>
+                <w:sz w:val="20"/>
+                <w:szCs w:val="22"/>
+                <w:lang w:val="es-MX"/>
+              </w:rPr>
+              <w:t>) / 48</w:t>
+            </w:r>
+          </w:p>
+          <w:p>
+            <w:pPr>
+              <w:pStyle w:val="Sinespaciado"/>
+              <w:rPr>
+                <w:rFonts w:ascii="Avenir Book" w:eastAsia="Arial Unicode MS" w:hAnsi="Avenir Book" w:cs="Arial Unicode MS"/>
+                <w:bCs/>
+                <w:sz w:val="20"/>
+                <w:szCs w:val="22"/>
+                <w:lang w:val="es-MX"/>
+              </w:rPr>
+            </w:pPr>
+            <w:r>
+              <w:rPr>
+                <w:rFonts w:ascii="Avenir Book" w:eastAsia="Arial Unicode MS" w:hAnsi="Avenir Book" w:cs="Arial Unicode MS"/>
+                <w:bCs/>
+                <w:sz w:val="20"/>
+                <w:szCs w:val="22"/>
+                <w:lang w:val="es-MX"/>
+              </w:rPr>
+              <w:t xml:space="preserve">Tazas de harina necesarias = </w:t>
+            </w:r>
+            <w:r>
+              <w:rPr>
+                <w:rFonts w:ascii="Avenir Book" w:eastAsia="Arial Unicode MS" w:hAnsi="Avenir Book" w:cs="Arial Unicode MS"/>
+                <w:bCs/>
+                <w:sz w:val="20"/>
+                <w:szCs w:val="22"/>
+                <w:lang w:val="es-MX"/>
+              </w:rPr>
+              <w:t>(</w:t>
+            </w:r>
+            <w:proofErr w:type="spellStart"/>
+            <w:r>
+              <w:rPr>
+                <w:rFonts w:ascii="Avenir Book" w:eastAsia="Arial Unicode MS" w:hAnsi="Avenir Book" w:cs="Arial Unicode MS"/>
+                <w:bCs/>
+                <w:sz w:val="20"/>
+                <w:szCs w:val="22"/>
+                <w:lang w:val="es-MX"/>
+              </w:rPr>
+              <w:t>numero</w:t>
+            </w:r>
+            <w:proofErr w:type="spellEnd"/>
+            <w:r>
+              <w:rPr>
+                <w:rFonts w:ascii="Avenir Book" w:eastAsia="Arial Unicode MS" w:hAnsi="Avenir Book" w:cs="Arial Unicode MS"/>
+                <w:bCs/>
+                <w:sz w:val="20"/>
+                <w:szCs w:val="22"/>
+                <w:lang w:val="es-MX"/>
+              </w:rPr>
+              <w:t xml:space="preserve"> de galletas que se e</w:t>
+            </w:r>
+            <w:r>
+              <w:rPr>
+                <w:rFonts w:ascii="Avenir Book" w:eastAsia="Arial Unicode MS" w:hAnsi="Avenir Book" w:cs="Arial Unicode MS"/>
+                <w:bCs/>
+                <w:sz w:val="20"/>
+                <w:szCs w:val="22"/>
+                <w:lang w:val="es-MX"/>
+              </w:rPr>
+              <w:t>laboraran * 2</w:t>
+            </w:r>
+            <w:r>
+              <w:rPr>
+                <w:rFonts w:ascii="Avenir Book" w:eastAsia="Arial Unicode MS" w:hAnsi="Avenir Book" w:cs="Arial Unicode MS"/>
+                <w:bCs/>
+                <w:sz w:val="20"/>
+                <w:szCs w:val="22"/>
+                <w:lang w:val="es-MX"/>
+              </w:rPr>
+              <w:t>.</w:t>
+            </w:r>
+            <w:r>
+              <w:rPr>
+                <w:rFonts w:ascii="Avenir Book" w:eastAsia="Arial Unicode MS" w:hAnsi="Avenir Book" w:cs="Arial Unicode MS"/>
+                <w:bCs/>
+                <w:sz w:val="20"/>
+                <w:szCs w:val="22"/>
+                <w:lang w:val="es-MX"/>
+              </w:rPr>
+              <w:t>7</w:t>
+            </w:r>
+            <w:r>
+              <w:rPr>
+                <w:rFonts w:ascii="Avenir Book" w:eastAsia="Arial Unicode MS" w:hAnsi="Avenir Book" w:cs="Arial Unicode MS"/>
+                <w:bCs/>
+                <w:sz w:val="20"/>
+                <w:szCs w:val="22"/>
+                <w:lang w:val="es-MX"/>
+              </w:rPr>
+              <w:t>5) / 48</w:t>
+            </w:r>
+          </w:p>
+          <w:p>
+            <w:pPr>
+              <w:pStyle w:val="Sinespaciado"/>
+              <w:rPr>
+                <w:rFonts w:ascii="Avenir Book" w:eastAsia="Arial Unicode MS" w:hAnsi="Avenir Book" w:cs="Arial Unicode MS"/>
+                <w:bCs/>
+                <w:sz w:val="20"/>
+                <w:szCs w:val="22"/>
+                <w:lang w:val="es-MX"/>
+              </w:rPr>
+            </w:pPr>
+          </w:p>
+          <w:p>
+            <w:pPr>
+              <w:pStyle w:val="Sinespaciado"/>
+              <w:rPr>
+                <w:rFonts w:ascii="Avenir Book" w:eastAsia="Arial Unicode MS" w:hAnsi="Avenir Book" w:cs="Arial Unicode MS"/>
+                <w:bCs/>
+                <w:sz w:val="20"/>
+                <w:szCs w:val="22"/>
+                <w:lang w:val="es-MX"/>
+              </w:rPr>
+            </w:pPr>
           </w:p>
           <w:p>
             <w:pPr>
@@ -6176,20 +8867,559 @@
                 <w:szCs w:val="22"/>
                 <w:lang w:val="es-MX"/>
               </w:rPr>
-              <w:t xml:space="preserve"> (foto, captura de pantalla, texto, etc.)</w:t>
-            </w:r>
-          </w:p>
-          <w:p>
-            <w:pPr>
-              <w:pStyle w:val="Sinespaciado"/>
-              <w:rPr>
-                <w:rFonts w:ascii="Avenir Book" w:eastAsia="Arial Unicode MS" w:hAnsi="Avenir Book" w:cs="Arial Unicode MS"/>
-                <w:bCs/>
-                <w:sz w:val="20"/>
-                <w:szCs w:val="22"/>
-                <w:lang w:val="es-MX"/>
-              </w:rPr>
-            </w:pPr>
+              <w:t xml:space="preserve"> (</w:t>
+            </w:r>
+            <w:proofErr w:type="gramStart"/>
+            <w:r>
+              <w:rPr>
+                <w:rFonts w:ascii="Avenir Book" w:eastAsia="Arial Unicode MS" w:hAnsi="Avenir Book" w:cs="Arial Unicode MS"/>
+                <w:bCs/>
+                <w:sz w:val="20"/>
+                <w:szCs w:val="22"/>
+                <w:lang w:val="es-MX"/>
+              </w:rPr>
+              <w:t>foto</w:t>
+            </w:r>
+            <w:proofErr w:type="gramEnd"/>
+            <w:r>
+              <w:rPr>
+                <w:rFonts w:ascii="Avenir Book" w:eastAsia="Arial Unicode MS" w:hAnsi="Avenir Book" w:cs="Arial Unicode MS"/>
+                <w:bCs/>
+                <w:sz w:val="20"/>
+                <w:szCs w:val="22"/>
+                <w:lang w:val="es-MX"/>
+              </w:rPr>
+              <w:t>, captura de pantalla, texto, etc.)</w:t>
+            </w:r>
+          </w:p>
+          <w:p>
+            <w:pPr>
+              <w:pStyle w:val="Sinespaciado"/>
+              <w:rPr>
+                <w:rFonts w:ascii="Avenir Book" w:eastAsia="Arial Unicode MS" w:hAnsi="Avenir Book" w:cs="Arial Unicode MS"/>
+                <w:bCs/>
+                <w:sz w:val="20"/>
+                <w:szCs w:val="22"/>
+                <w:lang w:val="es-MX"/>
+              </w:rPr>
+            </w:pPr>
+          </w:p>
+          <w:p>
+            <w:pPr>
+              <w:pStyle w:val="Sinespaciado"/>
+              <w:numPr>
+                <w:ilvl w:val="0"/>
+                <w:numId w:val="9"/>
+              </w:numPr>
+              <w:rPr>
+                <w:rFonts w:ascii="Avenir Book" w:eastAsia="Arial Unicode MS" w:hAnsi="Avenir Book" w:cs="Arial Unicode MS"/>
+                <w:bCs/>
+                <w:sz w:val="20"/>
+                <w:szCs w:val="22"/>
+                <w:lang w:val="es-MX"/>
+              </w:rPr>
+            </w:pPr>
+            <w:r>
+              <w:rPr>
+                <w:rFonts w:ascii="Avenir Book" w:eastAsia="Arial Unicode MS" w:hAnsi="Avenir Book" w:cs="Arial Unicode MS"/>
+                <w:bCs/>
+                <w:sz w:val="20"/>
+                <w:szCs w:val="22"/>
+                <w:lang w:val="es-MX"/>
+              </w:rPr>
+              <w:t xml:space="preserve">Pedir al usuario el </w:t>
+            </w:r>
+            <w:proofErr w:type="spellStart"/>
+            <w:r>
+              <w:rPr>
+                <w:rFonts w:ascii="Avenir Book" w:eastAsia="Arial Unicode MS" w:hAnsi="Avenir Book" w:cs="Arial Unicode MS"/>
+                <w:bCs/>
+                <w:sz w:val="20"/>
+                <w:szCs w:val="22"/>
+                <w:lang w:val="es-MX"/>
+              </w:rPr>
+              <w:t>numero</w:t>
+            </w:r>
+            <w:proofErr w:type="spellEnd"/>
+            <w:r>
+              <w:rPr>
+                <w:rFonts w:ascii="Avenir Book" w:eastAsia="Arial Unicode MS" w:hAnsi="Avenir Book" w:cs="Arial Unicode MS"/>
+                <w:bCs/>
+                <w:sz w:val="20"/>
+                <w:szCs w:val="22"/>
+                <w:lang w:val="es-MX"/>
+              </w:rPr>
+              <w:t xml:space="preserve"> de galletas que desea elaborar</w:t>
+            </w:r>
+          </w:p>
+          <w:p>
+            <w:pPr>
+              <w:pStyle w:val="Sinespaciado"/>
+              <w:numPr>
+                <w:ilvl w:val="0"/>
+                <w:numId w:val="9"/>
+              </w:numPr>
+              <w:rPr>
+                <w:rFonts w:ascii="Avenir Book" w:eastAsia="Arial Unicode MS" w:hAnsi="Avenir Book" w:cs="Arial Unicode MS"/>
+                <w:bCs/>
+                <w:sz w:val="20"/>
+                <w:szCs w:val="22"/>
+                <w:lang w:val="es-MX"/>
+              </w:rPr>
+            </w:pPr>
+            <w:r>
+              <w:rPr>
+                <w:rFonts w:ascii="Avenir Book" w:eastAsia="Arial Unicode MS" w:hAnsi="Avenir Book" w:cs="Arial Unicode MS"/>
+                <w:bCs/>
+                <w:sz w:val="20"/>
+                <w:szCs w:val="22"/>
+                <w:lang w:val="es-MX"/>
+              </w:rPr>
+              <w:t xml:space="preserve">Calcular las tazas de azúcar necesarias : </w:t>
+            </w:r>
+          </w:p>
+          <w:p>
+            <w:pPr>
+              <w:pStyle w:val="Sinespaciado"/>
+              <w:ind w:left="720"/>
+              <w:rPr>
+                <w:rFonts w:ascii="Avenir Book" w:eastAsia="Arial Unicode MS" w:hAnsi="Avenir Book" w:cs="Arial Unicode MS"/>
+                <w:bCs/>
+                <w:sz w:val="20"/>
+                <w:szCs w:val="22"/>
+                <w:lang w:val="es-MX"/>
+              </w:rPr>
+            </w:pPr>
+            <w:r>
+              <w:rPr>
+                <w:rFonts w:ascii="Avenir Book" w:eastAsia="Arial Unicode MS" w:hAnsi="Avenir Book" w:cs="Arial Unicode MS"/>
+                <w:bCs/>
+                <w:sz w:val="20"/>
+                <w:szCs w:val="22"/>
+                <w:lang w:val="es-MX"/>
+              </w:rPr>
+              <w:t xml:space="preserve">                        </w:t>
+            </w:r>
+            <w:r>
+              <w:rPr>
+                <w:rFonts w:ascii="Avenir Book" w:eastAsia="Arial Unicode MS" w:hAnsi="Avenir Book" w:cs="Arial Unicode MS"/>
+                <w:bCs/>
+                <w:sz w:val="20"/>
+                <w:szCs w:val="22"/>
+                <w:lang w:val="es-MX"/>
+              </w:rPr>
+              <w:t>(</w:t>
+            </w:r>
+            <w:proofErr w:type="spellStart"/>
+            <w:r>
+              <w:rPr>
+                <w:rFonts w:ascii="Avenir Book" w:eastAsia="Arial Unicode MS" w:hAnsi="Avenir Book" w:cs="Arial Unicode MS"/>
+                <w:bCs/>
+                <w:sz w:val="20"/>
+                <w:szCs w:val="22"/>
+                <w:lang w:val="es-MX"/>
+              </w:rPr>
+              <w:t>numero</w:t>
+            </w:r>
+            <w:proofErr w:type="spellEnd"/>
+            <w:r>
+              <w:rPr>
+                <w:rFonts w:ascii="Avenir Book" w:eastAsia="Arial Unicode MS" w:hAnsi="Avenir Book" w:cs="Arial Unicode MS"/>
+                <w:bCs/>
+                <w:sz w:val="20"/>
+                <w:szCs w:val="22"/>
+                <w:lang w:val="es-MX"/>
+              </w:rPr>
+              <w:t xml:space="preserve"> de galletas que se elaboraran * 1.5) / 48</w:t>
+            </w:r>
+          </w:p>
+          <w:p>
+            <w:pPr>
+              <w:pStyle w:val="Sinespaciado"/>
+              <w:numPr>
+                <w:ilvl w:val="0"/>
+                <w:numId w:val="9"/>
+              </w:numPr>
+              <w:rPr>
+                <w:rFonts w:ascii="Avenir Book" w:eastAsia="Arial Unicode MS" w:hAnsi="Avenir Book" w:cs="Arial Unicode MS"/>
+                <w:bCs/>
+                <w:sz w:val="20"/>
+                <w:szCs w:val="22"/>
+                <w:lang w:val="es-MX"/>
+              </w:rPr>
+            </w:pPr>
+            <w:r>
+              <w:rPr>
+                <w:rFonts w:ascii="Avenir Book" w:eastAsia="Arial Unicode MS" w:hAnsi="Avenir Book" w:cs="Arial Unicode MS"/>
+                <w:bCs/>
+                <w:sz w:val="20"/>
+                <w:szCs w:val="22"/>
+                <w:lang w:val="es-MX"/>
+              </w:rPr>
+              <w:t xml:space="preserve">Calcular las tazas de </w:t>
+            </w:r>
+            <w:r>
+              <w:rPr>
+                <w:rFonts w:ascii="Avenir Book" w:eastAsia="Arial Unicode MS" w:hAnsi="Avenir Book" w:cs="Arial Unicode MS"/>
+                <w:bCs/>
+                <w:sz w:val="20"/>
+                <w:szCs w:val="22"/>
+                <w:lang w:val="es-MX"/>
+              </w:rPr>
+              <w:t>mantequilla</w:t>
+            </w:r>
+            <w:r>
+              <w:rPr>
+                <w:rFonts w:ascii="Avenir Book" w:eastAsia="Arial Unicode MS" w:hAnsi="Avenir Book" w:cs="Arial Unicode MS"/>
+                <w:bCs/>
+                <w:sz w:val="20"/>
+                <w:szCs w:val="22"/>
+                <w:lang w:val="es-MX"/>
+              </w:rPr>
+              <w:t xml:space="preserve"> necesarias : </w:t>
+            </w:r>
+          </w:p>
+          <w:p>
+            <w:pPr>
+              <w:pStyle w:val="Sinespaciado"/>
+              <w:ind w:left="720"/>
+              <w:rPr>
+                <w:rFonts w:ascii="Avenir Book" w:eastAsia="Arial Unicode MS" w:hAnsi="Avenir Book" w:cs="Arial Unicode MS"/>
+                <w:bCs/>
+                <w:sz w:val="20"/>
+                <w:szCs w:val="22"/>
+                <w:lang w:val="es-MX"/>
+              </w:rPr>
+            </w:pPr>
+            <w:r>
+              <w:rPr>
+                <w:rFonts w:ascii="Avenir Book" w:eastAsia="Arial Unicode MS" w:hAnsi="Avenir Book" w:cs="Arial Unicode MS"/>
+                <w:bCs/>
+                <w:sz w:val="20"/>
+                <w:szCs w:val="22"/>
+                <w:lang w:val="es-MX"/>
+              </w:rPr>
+              <w:t xml:space="preserve">                        numero de galletas que se e</w:t>
+            </w:r>
+            <w:r>
+              <w:rPr>
+                <w:rFonts w:ascii="Avenir Book" w:eastAsia="Arial Unicode MS" w:hAnsi="Avenir Book" w:cs="Arial Unicode MS"/>
+                <w:bCs/>
+                <w:sz w:val="20"/>
+                <w:szCs w:val="22"/>
+                <w:lang w:val="es-MX"/>
+              </w:rPr>
+              <w:t xml:space="preserve">laboraran </w:t>
+            </w:r>
+            <w:r>
+              <w:rPr>
+                <w:rFonts w:ascii="Avenir Book" w:eastAsia="Arial Unicode MS" w:hAnsi="Avenir Book" w:cs="Arial Unicode MS"/>
+                <w:bCs/>
+                <w:sz w:val="20"/>
+                <w:szCs w:val="22"/>
+                <w:lang w:val="es-MX"/>
+              </w:rPr>
+              <w:t>/ 48</w:t>
+            </w:r>
+          </w:p>
+          <w:p>
+            <w:pPr>
+              <w:pStyle w:val="Sinespaciado"/>
+              <w:numPr>
+                <w:ilvl w:val="0"/>
+                <w:numId w:val="9"/>
+              </w:numPr>
+              <w:rPr>
+                <w:rFonts w:ascii="Avenir Book" w:eastAsia="Arial Unicode MS" w:hAnsi="Avenir Book" w:cs="Arial Unicode MS"/>
+                <w:bCs/>
+                <w:sz w:val="20"/>
+                <w:szCs w:val="22"/>
+                <w:lang w:val="es-MX"/>
+              </w:rPr>
+            </w:pPr>
+            <w:r>
+              <w:rPr>
+                <w:rFonts w:ascii="Avenir Book" w:eastAsia="Arial Unicode MS" w:hAnsi="Avenir Book" w:cs="Arial Unicode MS"/>
+                <w:bCs/>
+                <w:sz w:val="20"/>
+                <w:szCs w:val="22"/>
+                <w:lang w:val="es-MX"/>
+              </w:rPr>
+              <w:t xml:space="preserve">Calcular las tazas de </w:t>
+            </w:r>
+            <w:r>
+              <w:rPr>
+                <w:rFonts w:ascii="Avenir Book" w:eastAsia="Arial Unicode MS" w:hAnsi="Avenir Book" w:cs="Arial Unicode MS"/>
+                <w:bCs/>
+                <w:sz w:val="20"/>
+                <w:szCs w:val="22"/>
+                <w:lang w:val="es-MX"/>
+              </w:rPr>
+              <w:t>harina</w:t>
+            </w:r>
+            <w:r>
+              <w:rPr>
+                <w:rFonts w:ascii="Avenir Book" w:eastAsia="Arial Unicode MS" w:hAnsi="Avenir Book" w:cs="Arial Unicode MS"/>
+                <w:bCs/>
+                <w:sz w:val="20"/>
+                <w:szCs w:val="22"/>
+                <w:lang w:val="es-MX"/>
+              </w:rPr>
+              <w:t xml:space="preserve"> necesarias : </w:t>
+            </w:r>
+          </w:p>
+          <w:p>
+            <w:pPr>
+              <w:pStyle w:val="Sinespaciado"/>
+              <w:ind w:left="720"/>
+              <w:rPr>
+                <w:rFonts w:ascii="Avenir Book" w:eastAsia="Arial Unicode MS" w:hAnsi="Avenir Book" w:cs="Arial Unicode MS"/>
+                <w:bCs/>
+                <w:sz w:val="20"/>
+                <w:szCs w:val="22"/>
+                <w:lang w:val="es-MX"/>
+              </w:rPr>
+            </w:pPr>
+            <w:r>
+              <w:rPr>
+                <w:rFonts w:ascii="Avenir Book" w:eastAsia="Arial Unicode MS" w:hAnsi="Avenir Book" w:cs="Arial Unicode MS"/>
+                <w:bCs/>
+                <w:sz w:val="20"/>
+                <w:szCs w:val="22"/>
+                <w:lang w:val="es-MX"/>
+              </w:rPr>
+              <w:t xml:space="preserve">                        (</w:t>
+            </w:r>
+            <w:proofErr w:type="spellStart"/>
+            <w:r>
+              <w:rPr>
+                <w:rFonts w:ascii="Avenir Book" w:eastAsia="Arial Unicode MS" w:hAnsi="Avenir Book" w:cs="Arial Unicode MS"/>
+                <w:bCs/>
+                <w:sz w:val="20"/>
+                <w:szCs w:val="22"/>
+                <w:lang w:val="es-MX"/>
+              </w:rPr>
+              <w:t>numero</w:t>
+            </w:r>
+            <w:proofErr w:type="spellEnd"/>
+            <w:r>
+              <w:rPr>
+                <w:rFonts w:ascii="Avenir Book" w:eastAsia="Arial Unicode MS" w:hAnsi="Avenir Book" w:cs="Arial Unicode MS"/>
+                <w:bCs/>
+                <w:sz w:val="20"/>
+                <w:szCs w:val="22"/>
+                <w:lang w:val="es-MX"/>
+              </w:rPr>
+              <w:t xml:space="preserve"> de galletas que se e</w:t>
+            </w:r>
+            <w:r>
+              <w:rPr>
+                <w:rFonts w:ascii="Avenir Book" w:eastAsia="Arial Unicode MS" w:hAnsi="Avenir Book" w:cs="Arial Unicode MS"/>
+                <w:bCs/>
+                <w:sz w:val="20"/>
+                <w:szCs w:val="22"/>
+                <w:lang w:val="es-MX"/>
+              </w:rPr>
+              <w:t>laboraran * 2</w:t>
+            </w:r>
+            <w:r>
+              <w:rPr>
+                <w:rFonts w:ascii="Avenir Book" w:eastAsia="Arial Unicode MS" w:hAnsi="Avenir Book" w:cs="Arial Unicode MS"/>
+                <w:bCs/>
+                <w:sz w:val="20"/>
+                <w:szCs w:val="22"/>
+                <w:lang w:val="es-MX"/>
+              </w:rPr>
+              <w:t>.</w:t>
+            </w:r>
+            <w:r>
+              <w:rPr>
+                <w:rFonts w:ascii="Avenir Book" w:eastAsia="Arial Unicode MS" w:hAnsi="Avenir Book" w:cs="Arial Unicode MS"/>
+                <w:bCs/>
+                <w:sz w:val="20"/>
+                <w:szCs w:val="22"/>
+                <w:lang w:val="es-MX"/>
+              </w:rPr>
+              <w:t>7</w:t>
+            </w:r>
+            <w:r>
+              <w:rPr>
+                <w:rFonts w:ascii="Avenir Book" w:eastAsia="Arial Unicode MS" w:hAnsi="Avenir Book" w:cs="Arial Unicode MS"/>
+                <w:bCs/>
+                <w:sz w:val="20"/>
+                <w:szCs w:val="22"/>
+                <w:lang w:val="es-MX"/>
+              </w:rPr>
+              <w:t>5) / 48</w:t>
+            </w:r>
+          </w:p>
+          <w:p>
+            <w:pPr>
+              <w:pStyle w:val="Sinespaciado"/>
+              <w:rPr>
+                <w:rFonts w:ascii="Avenir Book" w:eastAsia="Arial Unicode MS" w:hAnsi="Avenir Book" w:cs="Arial Unicode MS"/>
+                <w:bCs/>
+                <w:sz w:val="20"/>
+                <w:szCs w:val="22"/>
+                <w:lang w:val="es-MX"/>
+              </w:rPr>
+            </w:pPr>
+            <w:r>
+              <w:rPr>
+                <w:rFonts w:ascii="Avenir Book" w:eastAsia="Arial Unicode MS" w:hAnsi="Avenir Book" w:cs="Arial Unicode MS"/>
+                <w:bCs/>
+                <w:sz w:val="20"/>
+                <w:szCs w:val="22"/>
+                <w:lang w:val="es-MX"/>
+              </w:rPr>
+              <w:t xml:space="preserve">          5-Imprimir </w:t>
+            </w:r>
+            <w:r>
+              <w:rPr>
+                <w:rFonts w:ascii="Avenir Book" w:eastAsia="Arial Unicode MS" w:hAnsi="Avenir Book" w:cs="Arial Unicode MS"/>
+                <w:bCs/>
+                <w:sz w:val="20"/>
+                <w:szCs w:val="22"/>
+                <w:lang w:val="es-MX"/>
+              </w:rPr>
+              <w:t xml:space="preserve">Tazas de azúcar </w:t>
+            </w:r>
+            <w:r>
+              <w:rPr>
+                <w:rFonts w:ascii="Avenir Book" w:eastAsia="Arial Unicode MS" w:hAnsi="Avenir Book" w:cs="Arial Unicode MS"/>
+                <w:bCs/>
+                <w:sz w:val="20"/>
+                <w:szCs w:val="22"/>
+                <w:lang w:val="es-MX"/>
+              </w:rPr>
+              <w:t>que se necesitan</w:t>
+            </w:r>
+          </w:p>
+          <w:p>
+            <w:pPr>
+              <w:pStyle w:val="Sinespaciado"/>
+              <w:rPr>
+                <w:rFonts w:ascii="Avenir Book" w:eastAsia="Arial Unicode MS" w:hAnsi="Avenir Book" w:cs="Arial Unicode MS"/>
+                <w:bCs/>
+                <w:sz w:val="20"/>
+                <w:szCs w:val="22"/>
+                <w:lang w:val="es-MX"/>
+              </w:rPr>
+            </w:pPr>
+            <w:r>
+              <w:rPr>
+                <w:rFonts w:ascii="Avenir Book" w:eastAsia="Arial Unicode MS" w:hAnsi="Avenir Book" w:cs="Arial Unicode MS"/>
+                <w:bCs/>
+                <w:sz w:val="20"/>
+                <w:szCs w:val="22"/>
+                <w:lang w:val="es-MX"/>
+              </w:rPr>
+              <w:t xml:space="preserve">          </w:t>
+            </w:r>
+            <w:r>
+              <w:rPr>
+                <w:rFonts w:ascii="Avenir Book" w:eastAsia="Arial Unicode MS" w:hAnsi="Avenir Book" w:cs="Arial Unicode MS"/>
+                <w:bCs/>
+                <w:sz w:val="20"/>
+                <w:szCs w:val="22"/>
+                <w:lang w:val="es-MX"/>
+              </w:rPr>
+              <w:t>6</w:t>
+            </w:r>
+            <w:r>
+              <w:rPr>
+                <w:rFonts w:ascii="Avenir Book" w:eastAsia="Arial Unicode MS" w:hAnsi="Avenir Book" w:cs="Arial Unicode MS"/>
+                <w:bCs/>
+                <w:sz w:val="20"/>
+                <w:szCs w:val="22"/>
+                <w:lang w:val="es-MX"/>
+              </w:rPr>
+              <w:t xml:space="preserve">-Imprimir Tazas de </w:t>
+            </w:r>
+            <w:r>
+              <w:rPr>
+                <w:rFonts w:ascii="Avenir Book" w:eastAsia="Arial Unicode MS" w:hAnsi="Avenir Book" w:cs="Arial Unicode MS"/>
+                <w:bCs/>
+                <w:sz w:val="20"/>
+                <w:szCs w:val="22"/>
+                <w:lang w:val="es-MX"/>
+              </w:rPr>
+              <w:t>mantequilla</w:t>
+            </w:r>
+            <w:r>
+              <w:rPr>
+                <w:rFonts w:ascii="Avenir Book" w:eastAsia="Arial Unicode MS" w:hAnsi="Avenir Book" w:cs="Arial Unicode MS"/>
+                <w:bCs/>
+                <w:sz w:val="20"/>
+                <w:szCs w:val="22"/>
+                <w:lang w:val="es-MX"/>
+              </w:rPr>
+              <w:t xml:space="preserve"> que se necesitan</w:t>
+            </w:r>
+          </w:p>
+          <w:p>
+            <w:pPr>
+              <w:pStyle w:val="Sinespaciado"/>
+              <w:rPr>
+                <w:rFonts w:ascii="Avenir Book" w:eastAsia="Arial Unicode MS" w:hAnsi="Avenir Book" w:cs="Arial Unicode MS"/>
+                <w:bCs/>
+                <w:sz w:val="20"/>
+                <w:szCs w:val="22"/>
+                <w:lang w:val="es-MX"/>
+              </w:rPr>
+            </w:pPr>
+            <w:r>
+              <w:rPr>
+                <w:rFonts w:ascii="Avenir Book" w:eastAsia="Arial Unicode MS" w:hAnsi="Avenir Book" w:cs="Arial Unicode MS"/>
+                <w:bCs/>
+                <w:sz w:val="20"/>
+                <w:szCs w:val="22"/>
+                <w:lang w:val="es-MX"/>
+              </w:rPr>
+              <w:t xml:space="preserve">          </w:t>
+            </w:r>
+            <w:r>
+              <w:rPr>
+                <w:rFonts w:ascii="Avenir Book" w:eastAsia="Arial Unicode MS" w:hAnsi="Avenir Book" w:cs="Arial Unicode MS"/>
+                <w:bCs/>
+                <w:sz w:val="20"/>
+                <w:szCs w:val="22"/>
+                <w:lang w:val="es-MX"/>
+              </w:rPr>
+              <w:t>7</w:t>
+            </w:r>
+            <w:bookmarkStart w:id="0" w:name="_GoBack"/>
+            <w:bookmarkEnd w:id="0"/>
+            <w:r>
+              <w:rPr>
+                <w:rFonts w:ascii="Avenir Book" w:eastAsia="Arial Unicode MS" w:hAnsi="Avenir Book" w:cs="Arial Unicode MS"/>
+                <w:bCs/>
+                <w:sz w:val="20"/>
+                <w:szCs w:val="22"/>
+                <w:lang w:val="es-MX"/>
+              </w:rPr>
+              <w:t xml:space="preserve">-Imprimir Tazas de </w:t>
+            </w:r>
+            <w:r>
+              <w:rPr>
+                <w:rFonts w:ascii="Avenir Book" w:eastAsia="Arial Unicode MS" w:hAnsi="Avenir Book" w:cs="Arial Unicode MS"/>
+                <w:bCs/>
+                <w:sz w:val="20"/>
+                <w:szCs w:val="22"/>
+                <w:lang w:val="es-MX"/>
+              </w:rPr>
+              <w:t>harina</w:t>
+            </w:r>
+            <w:r>
+              <w:rPr>
+                <w:rFonts w:ascii="Avenir Book" w:eastAsia="Arial Unicode MS" w:hAnsi="Avenir Book" w:cs="Arial Unicode MS"/>
+                <w:bCs/>
+                <w:sz w:val="20"/>
+                <w:szCs w:val="22"/>
+                <w:lang w:val="es-MX"/>
+              </w:rPr>
+              <w:t xml:space="preserve"> que se necesitan</w:t>
+            </w:r>
           </w:p>
           <w:p>
             <w:pPr>
@@ -6462,7 +9692,7 @@
     </w:p>
     <w:tbl>
       <w:tblPr>
-        <w:tblStyle w:val="Tablaconcuadrcula5oscura-nfasis2"/>
+        <w:tblStyle w:val="Tabladecuadrcula5oscura-nfasis2"/>
         <w:tblW w:w="0" w:type="auto"/>
         <w:tblLook w:val="04A0" w:firstRow="1" w:lastRow="0" w:firstColumn="1" w:lastColumn="0" w:noHBand="0" w:noVBand="1"/>
       </w:tblPr>
@@ -7016,6 +10246,7 @@
                 <w:sz w:val="20"/>
                 <w:szCs w:val="20"/>
               </w:rPr>
+              <w:lastRenderedPageBreak/>
               <w:t>5</w:t>
             </w:r>
           </w:p>
@@ -7248,17 +10479,7 @@
           <w:sz w:val="22"/>
           <w:szCs w:val="22"/>
         </w:rPr>
-        <w:t xml:space="preserve"> y hast</w:t>
-      </w:r>
-      <w:bookmarkStart w:id="0" w:name="_GoBack"/>
-      <w:bookmarkEnd w:id="0"/>
-      <w:r>
-        <w:rPr>
-          <w:rFonts w:ascii="Avenir Book" w:eastAsia="Arial Unicode MS" w:hAnsi="Avenir Book" w:cs="Arial Unicode MS"/>
-          <w:sz w:val="22"/>
-          <w:szCs w:val="22"/>
-        </w:rPr>
-        <w:t>a 120 XP</w:t>
+        <w:t xml:space="preserve"> y hasta 120 XP</w:t>
       </w:r>
       <w:r>
         <w:rPr>
@@ -7281,8 +10502,97 @@
 </file>
 
 <file path=word/numbering.xml><?xml version="1.0" encoding="utf-8"?>
-<w:numbering xmlns:wpc="http://schemas.microsoft.com/office/word/2010/wordprocessingCanvas" xmlns:cx="http://schemas.microsoft.com/office/drawing/2014/chartex" xmlns:cx1="http://schemas.microsoft.com/office/drawing/2015/9/8/chartex" xmlns:cx2="http://schemas.microsoft.com/office/drawing/2015/10/21/chartex" xmlns:cx3="http://schemas.microsoft.com/office/drawing/2016/5/9/chartex" xmlns:cx4="http://schemas.microsoft.com/office/drawing/2016/5/10/chartex" xmlns:cx5="http://schemas.microsoft.com/office/drawing/2016/5/11/chartex" xmlns:cx6="http://schemas.microsoft.com/office/drawing/2016/5/12/chartex" xmlns:cx7="http://schemas.microsoft.com/office/drawing/2016/5/13/chartex" xmlns:cx8="http://schemas.microsoft.com/office/drawing/2016/5/14/chartex" xmlns:mc="http://schemas.openxmlformats.org/markup-compatibility/2006" xmlns:aink="http://schemas.microsoft.com/office/drawing/2016/ink" xmlns:am3d="http://schemas.microsoft.com/office/drawing/2017/model3d" xmlns:o="urn:schemas-microsoft-com:office:office" xmlns:r="http://schemas.openxmlformats.org/officeDocument/2006/relationships" xmlns:m="http://schemas.openxmlformats.org/officeDocument/2006/math" xmlns:v="urn:schemas-microsoft-com:vml" xmlns:wp14="http://schemas.microsoft.com/office/word/2010/wordprocessingDrawing" xmlns:wp="http://schemas.openxmlformats.org/drawingml/2006/wordprocessingDrawing" xmlns:w10="urn:schemas-microsoft-com:office:word" xmlns:w="http://schemas.openxmlformats.org/wordprocessingml/2006/main" xmlns:w14="http://schemas.microsoft.com/office/word/2010/wordml" xmlns:w15="http://schemas.microsoft.com/office/word/2012/wordml" xmlns:w16cid="http://schemas.microsoft.com/office/word/2016/wordml/cid" xmlns:w16se="http://schemas.microsoft.com/office/word/2015/wordml/symex" xmlns:wpg="http://schemas.microsoft.com/office/word/2010/wordprocessingGroup" xmlns:wpi="http://schemas.microsoft.com/office/word/2010/wordprocessingInk" xmlns:wne="http://schemas.microsoft.com/office/word/2006/wordml" xmlns:wps="http://schemas.microsoft.com/office/word/2010/wordprocessingShape" mc:Ignorable="w14 w15 w16se w16cid wp14">
+<w:numbering xmlns:wpc="http://schemas.microsoft.com/office/word/2010/wordprocessingCanvas" xmlns:mc="http://schemas.openxmlformats.org/markup-compatibility/2006" xmlns:o="urn:schemas-microsoft-com:office:office" xmlns:r="http://schemas.openxmlformats.org/officeDocument/2006/relationships" xmlns:m="http://schemas.openxmlformats.org/officeDocument/2006/math" xmlns:v="urn:schemas-microsoft-com:vml" xmlns:wp14="http://schemas.microsoft.com/office/word/2010/wordprocessingDrawing" xmlns:wp="http://schemas.openxmlformats.org/drawingml/2006/wordprocessingDrawing" xmlns:w10="urn:schemas-microsoft-com:office:word" xmlns:w="http://schemas.openxmlformats.org/wordprocessingml/2006/main" xmlns:w14="http://schemas.microsoft.com/office/word/2010/wordml" xmlns:w15="http://schemas.microsoft.com/office/word/2012/wordml" xmlns:wpg="http://schemas.microsoft.com/office/word/2010/wordprocessingGroup" xmlns:wpi="http://schemas.microsoft.com/office/word/2010/wordprocessingInk" xmlns:wne="http://schemas.microsoft.com/office/word/2006/wordml" xmlns:wps="http://schemas.microsoft.com/office/word/2010/wordprocessingShape" mc:Ignorable="w14 w15 wp14">
   <w:abstractNum w:abstractNumId="0" w15:restartNumberingAfterBreak="0">
+    <w:nsid w:val="0D285B91"/>
+    <w:multiLevelType w:val="hybridMultilevel"/>
+    <w:tmpl w:val="35E27068"/>
+    <w:lvl w:ilvl="0" w:tplc="AA865FF8">
+      <w:start w:val="1"/>
+      <w:numFmt w:val="decimal"/>
+      <w:lvlText w:val="%1-"/>
+      <w:lvlJc w:val="left"/>
+      <w:pPr>
+        <w:ind w:left="720" w:hanging="360"/>
+      </w:pPr>
+      <w:rPr>
+        <w:rFonts w:hint="default"/>
+      </w:rPr>
+    </w:lvl>
+    <w:lvl w:ilvl="1" w:tplc="080A0019" w:tentative="1">
+      <w:start w:val="1"/>
+      <w:numFmt w:val="lowerLetter"/>
+      <w:lvlText w:val="%2."/>
+      <w:lvlJc w:val="left"/>
+      <w:pPr>
+        <w:ind w:left="1440" w:hanging="360"/>
+      </w:pPr>
+    </w:lvl>
+    <w:lvl w:ilvl="2" w:tplc="080A001B" w:tentative="1">
+      <w:start w:val="1"/>
+      <w:numFmt w:val="lowerRoman"/>
+      <w:lvlText w:val="%3."/>
+      <w:lvlJc w:val="right"/>
+      <w:pPr>
+        <w:ind w:left="2160" w:hanging="180"/>
+      </w:pPr>
+    </w:lvl>
+    <w:lvl w:ilvl="3" w:tplc="080A000F" w:tentative="1">
+      <w:start w:val="1"/>
+      <w:numFmt w:val="decimal"/>
+      <w:lvlText w:val="%4."/>
+      <w:lvlJc w:val="left"/>
+      <w:pPr>
+        <w:ind w:left="2880" w:hanging="360"/>
+      </w:pPr>
+    </w:lvl>
+    <w:lvl w:ilvl="4" w:tplc="080A0019" w:tentative="1">
+      <w:start w:val="1"/>
+      <w:numFmt w:val="lowerLetter"/>
+      <w:lvlText w:val="%5."/>
+      <w:lvlJc w:val="left"/>
+      <w:pPr>
+        <w:ind w:left="3600" w:hanging="360"/>
+      </w:pPr>
+    </w:lvl>
+    <w:lvl w:ilvl="5" w:tplc="080A001B" w:tentative="1">
+      <w:start w:val="1"/>
+      <w:numFmt w:val="lowerRoman"/>
+      <w:lvlText w:val="%6."/>
+      <w:lvlJc w:val="right"/>
+      <w:pPr>
+        <w:ind w:left="4320" w:hanging="180"/>
+      </w:pPr>
+    </w:lvl>
+    <w:lvl w:ilvl="6" w:tplc="080A000F" w:tentative="1">
+      <w:start w:val="1"/>
+      <w:numFmt w:val="decimal"/>
+      <w:lvlText w:val="%7."/>
+      <w:lvlJc w:val="left"/>
+      <w:pPr>
+        <w:ind w:left="5040" w:hanging="360"/>
+      </w:pPr>
+    </w:lvl>
+    <w:lvl w:ilvl="7" w:tplc="080A0019" w:tentative="1">
+      <w:start w:val="1"/>
+      <w:numFmt w:val="lowerLetter"/>
+      <w:lvlText w:val="%8."/>
+      <w:lvlJc w:val="left"/>
+      <w:pPr>
+        <w:ind w:left="5760" w:hanging="360"/>
+      </w:pPr>
+    </w:lvl>
+    <w:lvl w:ilvl="8" w:tplc="080A001B" w:tentative="1">
+      <w:start w:val="1"/>
+      <w:numFmt w:val="lowerRoman"/>
+      <w:lvlText w:val="%9."/>
+      <w:lvlJc w:val="right"/>
+      <w:pPr>
+        <w:ind w:left="6480" w:hanging="180"/>
+      </w:pPr>
+    </w:lvl>
+  </w:abstractNum>
+  <w:abstractNum w:abstractNumId="1" w15:restartNumberingAfterBreak="0">
     <w:nsid w:val="0DF825E8"/>
     <w:multiLevelType w:val="multilevel"/>
     <w:tmpl w:val="C78CBBC4"/>
@@ -7431,7 +10741,7 @@
       </w:rPr>
     </w:lvl>
   </w:abstractNum>
-  <w:abstractNum w:abstractNumId="1" w15:restartNumberingAfterBreak="0">
+  <w:abstractNum w:abstractNumId="2" w15:restartNumberingAfterBreak="0">
     <w:nsid w:val="10FF279D"/>
     <w:multiLevelType w:val="hybridMultilevel"/>
     <w:tmpl w:val="FE0004D4"/>
@@ -7544,7 +10854,7 @@
       </w:rPr>
     </w:lvl>
   </w:abstractNum>
-  <w:abstractNum w:abstractNumId="2" w15:restartNumberingAfterBreak="0">
+  <w:abstractNum w:abstractNumId="3" w15:restartNumberingAfterBreak="0">
     <w:nsid w:val="18495C16"/>
     <w:multiLevelType w:val="hybridMultilevel"/>
     <w:tmpl w:val="1C1226D4"/>
@@ -7657,7 +10967,7 @@
       </w:rPr>
     </w:lvl>
   </w:abstractNum>
-  <w:abstractNum w:abstractNumId="3" w15:restartNumberingAfterBreak="0">
+  <w:abstractNum w:abstractNumId="4" w15:restartNumberingAfterBreak="0">
     <w:nsid w:val="1E5F4BB4"/>
     <w:multiLevelType w:val="hybridMultilevel"/>
     <w:tmpl w:val="FD3A486A"/>
@@ -7770,7 +11080,7 @@
       </w:rPr>
     </w:lvl>
   </w:abstractNum>
-  <w:abstractNum w:abstractNumId="4" w15:restartNumberingAfterBreak="0">
+  <w:abstractNum w:abstractNumId="5" w15:restartNumberingAfterBreak="0">
     <w:nsid w:val="376D095F"/>
     <w:multiLevelType w:val="hybridMultilevel"/>
     <w:tmpl w:val="4BA42360"/>
@@ -7883,7 +11193,96 @@
       </w:rPr>
     </w:lvl>
   </w:abstractNum>
-  <w:abstractNum w:abstractNumId="5" w15:restartNumberingAfterBreak="0">
+  <w:abstractNum w:abstractNumId="6" w15:restartNumberingAfterBreak="0">
+    <w:nsid w:val="46753D16"/>
+    <w:multiLevelType w:val="hybridMultilevel"/>
+    <w:tmpl w:val="D5DE4754"/>
+    <w:lvl w:ilvl="0" w:tplc="E53239A4">
+      <w:start w:val="1"/>
+      <w:numFmt w:val="decimal"/>
+      <w:lvlText w:val="%1-"/>
+      <w:lvlJc w:val="left"/>
+      <w:pPr>
+        <w:ind w:left="720" w:hanging="360"/>
+      </w:pPr>
+      <w:rPr>
+        <w:rFonts w:hint="default"/>
+      </w:rPr>
+    </w:lvl>
+    <w:lvl w:ilvl="1" w:tplc="080A0019" w:tentative="1">
+      <w:start w:val="1"/>
+      <w:numFmt w:val="lowerLetter"/>
+      <w:lvlText w:val="%2."/>
+      <w:lvlJc w:val="left"/>
+      <w:pPr>
+        <w:ind w:left="1440" w:hanging="360"/>
+      </w:pPr>
+    </w:lvl>
+    <w:lvl w:ilvl="2" w:tplc="080A001B" w:tentative="1">
+      <w:start w:val="1"/>
+      <w:numFmt w:val="lowerRoman"/>
+      <w:lvlText w:val="%3."/>
+      <w:lvlJc w:val="right"/>
+      <w:pPr>
+        <w:ind w:left="2160" w:hanging="180"/>
+      </w:pPr>
+    </w:lvl>
+    <w:lvl w:ilvl="3" w:tplc="080A000F" w:tentative="1">
+      <w:start w:val="1"/>
+      <w:numFmt w:val="decimal"/>
+      <w:lvlText w:val="%4."/>
+      <w:lvlJc w:val="left"/>
+      <w:pPr>
+        <w:ind w:left="2880" w:hanging="360"/>
+      </w:pPr>
+    </w:lvl>
+    <w:lvl w:ilvl="4" w:tplc="080A0019" w:tentative="1">
+      <w:start w:val="1"/>
+      <w:numFmt w:val="lowerLetter"/>
+      <w:lvlText w:val="%5."/>
+      <w:lvlJc w:val="left"/>
+      <w:pPr>
+        <w:ind w:left="3600" w:hanging="360"/>
+      </w:pPr>
+    </w:lvl>
+    <w:lvl w:ilvl="5" w:tplc="080A001B" w:tentative="1">
+      <w:start w:val="1"/>
+      <w:numFmt w:val="lowerRoman"/>
+      <w:lvlText w:val="%6."/>
+      <w:lvlJc w:val="right"/>
+      <w:pPr>
+        <w:ind w:left="4320" w:hanging="180"/>
+      </w:pPr>
+    </w:lvl>
+    <w:lvl w:ilvl="6" w:tplc="080A000F" w:tentative="1">
+      <w:start w:val="1"/>
+      <w:numFmt w:val="decimal"/>
+      <w:lvlText w:val="%7."/>
+      <w:lvlJc w:val="left"/>
+      <w:pPr>
+        <w:ind w:left="5040" w:hanging="360"/>
+      </w:pPr>
+    </w:lvl>
+    <w:lvl w:ilvl="7" w:tplc="080A0019" w:tentative="1">
+      <w:start w:val="1"/>
+      <w:numFmt w:val="lowerLetter"/>
+      <w:lvlText w:val="%8."/>
+      <w:lvlJc w:val="left"/>
+      <w:pPr>
+        <w:ind w:left="5760" w:hanging="360"/>
+      </w:pPr>
+    </w:lvl>
+    <w:lvl w:ilvl="8" w:tplc="080A001B" w:tentative="1">
+      <w:start w:val="1"/>
+      <w:numFmt w:val="lowerRoman"/>
+      <w:lvlText w:val="%9."/>
+      <w:lvlJc w:val="right"/>
+      <w:pPr>
+        <w:ind w:left="6480" w:hanging="180"/>
+      </w:pPr>
+    </w:lvl>
+  </w:abstractNum>
+  <w:abstractNum w:abstractNumId="7" w15:restartNumberingAfterBreak="0">
     <w:nsid w:val="5BB571DD"/>
     <w:multiLevelType w:val="hybridMultilevel"/>
     <w:tmpl w:val="56AA108E"/>
@@ -7996,7 +11395,7 @@
       </w:rPr>
     </w:lvl>
   </w:abstractNum>
-  <w:abstractNum w:abstractNumId="6" w15:restartNumberingAfterBreak="0">
+  <w:abstractNum w:abstractNumId="8" w15:restartNumberingAfterBreak="0">
     <w:nsid w:val="7C994F4D"/>
     <w:multiLevelType w:val="multilevel"/>
     <w:tmpl w:val="FD3EE86C"/>
@@ -8146,31 +11545,37 @@
     </w:lvl>
   </w:abstractNum>
   <w:num w:numId="1">
+    <w:abstractNumId w:val="1"/>
+  </w:num>
+  <w:num w:numId="2">
+    <w:abstractNumId w:val="8"/>
+  </w:num>
+  <w:num w:numId="3">
+    <w:abstractNumId w:val="5"/>
+  </w:num>
+  <w:num w:numId="4">
+    <w:abstractNumId w:val="7"/>
+  </w:num>
+  <w:num w:numId="5">
+    <w:abstractNumId w:val="3"/>
+  </w:num>
+  <w:num w:numId="6">
+    <w:abstractNumId w:val="2"/>
+  </w:num>
+  <w:num w:numId="7">
+    <w:abstractNumId w:val="4"/>
+  </w:num>
+  <w:num w:numId="8">
     <w:abstractNumId w:val="0"/>
   </w:num>
-  <w:num w:numId="2">
+  <w:num w:numId="9">
     <w:abstractNumId w:val="6"/>
-  </w:num>
-  <w:num w:numId="3">
-    <w:abstractNumId w:val="4"/>
-  </w:num>
-  <w:num w:numId="4">
-    <w:abstractNumId w:val="5"/>
-  </w:num>
-  <w:num w:numId="5">
-    <w:abstractNumId w:val="2"/>
-  </w:num>
-  <w:num w:numId="6">
-    <w:abstractNumId w:val="1"/>
-  </w:num>
-  <w:num w:numId="7">
-    <w:abstractNumId w:val="3"/>
   </w:num>
 </w:numbering>
 </file>
 
 <file path=word/styles.xml><?xml version="1.0" encoding="utf-8"?>
-<w:styles xmlns:mc="http://schemas.openxmlformats.org/markup-compatibility/2006" xmlns:r="http://schemas.openxmlformats.org/officeDocument/2006/relationships" xmlns:w="http://schemas.openxmlformats.org/wordprocessingml/2006/main" xmlns:w14="http://schemas.microsoft.com/office/word/2010/wordml" xmlns:w15="http://schemas.microsoft.com/office/word/2012/wordml" xmlns:w16cid="http://schemas.microsoft.com/office/word/2016/wordml/cid" xmlns:w16se="http://schemas.microsoft.com/office/word/2015/wordml/symex" mc:Ignorable="w14 w15 w16se w16cid">
+<w:styles xmlns:mc="http://schemas.openxmlformats.org/markup-compatibility/2006" xmlns:r="http://schemas.openxmlformats.org/officeDocument/2006/relationships" xmlns:w="http://schemas.openxmlformats.org/wordprocessingml/2006/main" xmlns:w14="http://schemas.microsoft.com/office/word/2010/wordml" xmlns:w15="http://schemas.microsoft.com/office/word/2012/wordml" mc:Ignorable="w14 w15">
   <w:docDefaults>
     <w:rPrDefault>
       <w:rPr>
@@ -8182,7 +11587,7 @@
     </w:rPrDefault>
     <w:pPrDefault/>
   </w:docDefaults>
-  <w:latentStyles w:defLockedState="0" w:defUIPriority="99" w:defSemiHidden="0" w:defUnhideWhenUsed="0" w:defQFormat="0" w:count="375">
+  <w:latentStyles w:defLockedState="0" w:defUIPriority="99" w:defSemiHidden="0" w:defUnhideWhenUsed="0" w:defQFormat="0" w:count="371">
     <w:lsdException w:name="Normal" w:uiPriority="0" w:qFormat="1"/>
     <w:lsdException w:name="heading 1" w:uiPriority="9" w:qFormat="1"/>
     <w:lsdException w:name="heading 2" w:semiHidden="1" w:uiPriority="9" w:unhideWhenUsed="1" w:qFormat="1"/>
@@ -8554,8 +11959,6 @@
     <w:lsdException w:name="List Table 5 Dark Accent 6" w:uiPriority="50"/>
     <w:lsdException w:name="List Table 6 Colorful Accent 6" w:uiPriority="51"/>
     <w:lsdException w:name="List Table 7 Colorful Accent 6" w:uiPriority="52"/>
-    <w:lsdException w:name="Mention" w:semiHidden="1" w:unhideWhenUsed="1"/>
-    <w:lsdException w:name="Smart Hyperlink" w:semiHidden="1" w:unhideWhenUsed="1"/>
   </w:latentStyles>
   <w:style w:type="paragraph" w:default="1" w:styleId="Normal">
     <w:name w:val="Normal"/>
@@ -8695,7 +12098,7 @@
       <w:u w:val="single"/>
     </w:rPr>
   </w:style>
-  <w:style w:type="table" w:styleId="Tablaconcuadrcula1clara-nfasis1">
+  <w:style w:type="table" w:styleId="Tabladecuadrcula1clara-nfasis1">
     <w:name w:val="Grid Table 1 Light Accent 1"/>
     <w:basedOn w:val="Tablanormal"/>
     <w:uiPriority w:val="46"/>
@@ -8749,7 +12152,7 @@
       </w:rPr>
     </w:tblStylePr>
   </w:style>
-  <w:style w:type="table" w:styleId="Tablaconcuadrcula1Claro-nfasis2">
+  <w:style w:type="table" w:styleId="Tabladecuadrcula1Claro-nfasis2">
     <w:name w:val="Grid Table 1 Light Accent 2"/>
     <w:basedOn w:val="Tablanormal"/>
     <w:uiPriority w:val="46"/>
@@ -8803,7 +12206,7 @@
       </w:rPr>
     </w:tblStylePr>
   </w:style>
-  <w:style w:type="table" w:styleId="Tablaconcuadrcula1clara-nfasis3">
+  <w:style w:type="table" w:styleId="Tabladecuadrcula1clara-nfasis3">
     <w:name w:val="Grid Table 1 Light Accent 3"/>
     <w:basedOn w:val="Tablanormal"/>
     <w:uiPriority w:val="46"/>
@@ -8857,7 +12260,7 @@
       </w:rPr>
     </w:tblStylePr>
   </w:style>
-  <w:style w:type="table" w:styleId="Tablaconcuadrcula1clara-nfasis4">
+  <w:style w:type="table" w:styleId="Tabladecuadrcula1clara-nfasis4">
     <w:name w:val="Grid Table 1 Light Accent 4"/>
     <w:basedOn w:val="Tablanormal"/>
     <w:uiPriority w:val="46"/>
@@ -8911,7 +12314,7 @@
       </w:rPr>
     </w:tblStylePr>
   </w:style>
-  <w:style w:type="table" w:styleId="Tablaconcuadrcula3-nfasis2">
+  <w:style w:type="table" w:styleId="Tabladecuadrcula3-nfasis2">
     <w:name w:val="Grid Table 3 Accent 2"/>
     <w:basedOn w:val="Tablanormal"/>
     <w:uiPriority w:val="48"/>
@@ -9044,7 +12447,7 @@
       </w:tcPr>
     </w:tblStylePr>
   </w:style>
-  <w:style w:type="table" w:styleId="Tablaconcuadrcula5oscura-nfasis3">
+  <w:style w:type="table" w:styleId="Tabladecuadrcula5oscura-nfasis3">
     <w:name w:val="Grid Table 5 Dark Accent 3"/>
     <w:basedOn w:val="Tablanormal"/>
     <w:uiPriority w:val="50"/>
@@ -9147,7 +12550,7 @@
       </w:tcPr>
     </w:tblStylePr>
   </w:style>
-  <w:style w:type="table" w:styleId="Tablaconcuadrcula5oscura-nfasis6">
+  <w:style w:type="table" w:styleId="Tabladecuadrcula5oscura-nfasis6">
     <w:name w:val="Grid Table 5 Dark Accent 6"/>
     <w:basedOn w:val="Tablanormal"/>
     <w:uiPriority w:val="50"/>
@@ -9490,7 +12893,7 @@
       </w:tcPr>
     </w:tblStylePr>
   </w:style>
-  <w:style w:type="table" w:styleId="Tablaconcuadrcula5oscura-nfasis2">
+  <w:style w:type="table" w:styleId="Tabladecuadrcula5oscura-nfasis2">
     <w:name w:val="Grid Table 5 Dark Accent 2"/>
     <w:basedOn w:val="Tablanormal"/>
     <w:uiPriority w:val="50"/>
@@ -9592,6 +12995,53 @@
         <w:shd w:val="clear" w:color="auto" w:fill="E5B8B7" w:themeFill="accent2" w:themeFillTint="66"/>
       </w:tcPr>
     </w:tblStylePr>
+  </w:style>
+  <w:style w:type="paragraph" w:styleId="HTMLconformatoprevio">
+    <w:name w:val="HTML Preformatted"/>
+    <w:basedOn w:val="Normal"/>
+    <w:link w:val="HTMLconformatoprevioCar"/>
+    <w:uiPriority w:val="99"/>
+    <w:unhideWhenUsed/>
+    <w:rsid w:val="006B3425"/>
+    <w:pPr>
+      <w:tabs>
+        <w:tab w:val="left" w:pos="916"/>
+        <w:tab w:val="left" w:pos="1832"/>
+        <w:tab w:val="left" w:pos="2748"/>
+        <w:tab w:val="left" w:pos="3664"/>
+        <w:tab w:val="left" w:pos="4580"/>
+        <w:tab w:val="left" w:pos="5496"/>
+        <w:tab w:val="left" w:pos="6412"/>
+        <w:tab w:val="left" w:pos="7328"/>
+        <w:tab w:val="left" w:pos="8244"/>
+        <w:tab w:val="left" w:pos="9160"/>
+        <w:tab w:val="left" w:pos="10076"/>
+        <w:tab w:val="left" w:pos="10992"/>
+        <w:tab w:val="left" w:pos="11908"/>
+        <w:tab w:val="left" w:pos="12824"/>
+        <w:tab w:val="left" w:pos="13740"/>
+        <w:tab w:val="left" w:pos="14656"/>
+      </w:tabs>
+    </w:pPr>
+    <w:rPr>
+      <w:rFonts w:ascii="Courier New" w:eastAsia="Times New Roman" w:hAnsi="Courier New" w:cs="Courier New"/>
+      <w:sz w:val="20"/>
+      <w:szCs w:val="20"/>
+      <w:lang w:val="es-MX" w:eastAsia="es-MX"/>
+    </w:rPr>
+  </w:style>
+  <w:style w:type="character" w:customStyle="1" w:styleId="HTMLconformatoprevioCar">
+    <w:name w:val="HTML con formato previo Car"/>
+    <w:basedOn w:val="Fuentedeprrafopredeter"/>
+    <w:link w:val="HTMLconformatoprevio"/>
+    <w:uiPriority w:val="99"/>
+    <w:rsid w:val="006B3425"/>
+    <w:rPr>
+      <w:rFonts w:ascii="Courier New" w:eastAsia="Times New Roman" w:hAnsi="Courier New" w:cs="Courier New"/>
+      <w:sz w:val="20"/>
+      <w:szCs w:val="20"/>
+      <w:lang w:val="es-MX" w:eastAsia="es-MX"/>
+    </w:rPr>
   </w:style>
 </w:styles>
 </file>
@@ -9914,4 +13364,16 @@
   </a:objectDefaults>
   <a:extraClrSchemeLst/>
 </a:theme>
+</file>
+
+<file path=customXml/item1.xml><?xml version="1.0" encoding="utf-8"?>
+<b:Sources xmlns:b="http://schemas.openxmlformats.org/officeDocument/2006/bibliography" xmlns="http://schemas.openxmlformats.org/officeDocument/2006/bibliography" SelectedStyle="\APASixthEditionOfficeOnline.xsl" StyleName="APA" Version="6"/>
+</file>
+
+<file path=customXml/itemProps1.xml><?xml version="1.0" encoding="utf-8"?>
+<ds:datastoreItem xmlns:ds="http://schemas.openxmlformats.org/officeDocument/2006/customXml" ds:itemID="{BBDEDCBE-0799-4879-8121-1FA1601D61D4}">
+  <ds:schemaRefs>
+    <ds:schemaRef ds:uri="http://schemas.openxmlformats.org/officeDocument/2006/bibliography"/>
+  </ds:schemaRefs>
+</ds:datastoreItem>
 </file>
</xml_diff>

<commit_message>
Ronaldo Estefano Lira Buendia Grupo 02
</commit_message>
<xml_diff>
--- a/Mision_02.docx
+++ b/Mision_02.docx
@@ -72,6 +72,42 @@
         </w:rPr>
         <w:t xml:space="preserve">Nombre: </w:t>
       </w:r>
+      <w:r>
+        <w:rPr>
+          <w:rFonts w:ascii="Avenir Book" w:eastAsia="Arial Unicode MS" w:hAnsi="Avenir Book" w:cs="Arial Unicode MS"/>
+          <w:sz w:val="22"/>
+          <w:szCs w:val="22"/>
+        </w:rPr>
+        <w:t xml:space="preserve">Ronaldo </w:t>
+      </w:r>
+      <w:proofErr w:type="spellStart"/>
+      <w:r>
+        <w:rPr>
+          <w:rFonts w:ascii="Avenir Book" w:eastAsia="Arial Unicode MS" w:hAnsi="Avenir Book" w:cs="Arial Unicode MS"/>
+          <w:sz w:val="22"/>
+          <w:szCs w:val="22"/>
+        </w:rPr>
+        <w:t>Estefano</w:t>
+      </w:r>
+      <w:proofErr w:type="spellEnd"/>
+      <w:r>
+        <w:rPr>
+          <w:rFonts w:ascii="Avenir Book" w:eastAsia="Arial Unicode MS" w:hAnsi="Avenir Book" w:cs="Arial Unicode MS"/>
+          <w:sz w:val="22"/>
+          <w:szCs w:val="22"/>
+        </w:rPr>
+        <w:t xml:space="preserve"> Lira </w:t>
+      </w:r>
+      <w:proofErr w:type="spellStart"/>
+      <w:r>
+        <w:rPr>
+          <w:rFonts w:ascii="Avenir Book" w:eastAsia="Arial Unicode MS" w:hAnsi="Avenir Book" w:cs="Arial Unicode MS"/>
+          <w:sz w:val="22"/>
+          <w:szCs w:val="22"/>
+        </w:rPr>
+        <w:t>Buendia</w:t>
+      </w:r>
+      <w:proofErr w:type="spellEnd"/>
     </w:p>
     <w:p>
       <w:pPr>
@@ -96,6 +132,14 @@
           <w:szCs w:val="22"/>
         </w:rPr>
         <w:t>Grupo:</w:t>
+      </w:r>
+      <w:r>
+        <w:rPr>
+          <w:rFonts w:ascii="Avenir Book" w:eastAsia="Arial Unicode MS" w:hAnsi="Avenir Book" w:cs="Arial Unicode MS"/>
+          <w:sz w:val="22"/>
+          <w:szCs w:val="22"/>
+        </w:rPr>
+        <w:t xml:space="preserve"> 02</w:t>
       </w:r>
     </w:p>
     <w:p>
@@ -894,6 +938,16 @@
               </w:rPr>
               <w:t xml:space="preserve"> </w:t>
             </w:r>
+            <w:r>
+              <w:rPr>
+                <w:rFonts w:ascii="Avenir Book" w:eastAsia="Arial Unicode MS" w:hAnsi="Avenir Book" w:cs="Arial Unicode MS"/>
+                <w:bCs/>
+                <w:sz w:val="20"/>
+                <w:szCs w:val="22"/>
+                <w:lang w:val="es-MX"/>
+              </w:rPr>
+              <w:t>nombre, matricula, carrera, escuela de procedencia, programa, descripción.</w:t>
+            </w:r>
           </w:p>
           <w:p>
             <w:pPr>
@@ -1003,6 +1057,170 @@
                 <w:lang w:val="es-MX"/>
               </w:rPr>
             </w:pPr>
+            <w:r>
+              <w:rPr>
+                <w:rFonts w:ascii="Avenir Book" w:eastAsia="Arial Unicode MS" w:hAnsi="Avenir Book" w:cs="Arial Unicode MS"/>
+                <w:bCs/>
+                <w:sz w:val="20"/>
+                <w:szCs w:val="22"/>
+                <w:lang w:val="es-MX"/>
+              </w:rPr>
+              <w:t>1: Inicio</w:t>
+            </w:r>
+          </w:p>
+          <w:p>
+            <w:pPr>
+              <w:pStyle w:val="Sinespaciado"/>
+              <w:rPr>
+                <w:rFonts w:ascii="Avenir Book" w:eastAsia="Arial Unicode MS" w:hAnsi="Avenir Book" w:cs="Arial Unicode MS"/>
+                <w:bCs/>
+                <w:sz w:val="20"/>
+                <w:szCs w:val="22"/>
+                <w:lang w:val="es-MX"/>
+              </w:rPr>
+            </w:pPr>
+            <w:r>
+              <w:rPr>
+                <w:rFonts w:ascii="Avenir Book" w:eastAsia="Arial Unicode MS" w:hAnsi="Avenir Book" w:cs="Arial Unicode MS"/>
+                <w:bCs/>
+                <w:sz w:val="20"/>
+                <w:szCs w:val="22"/>
+                <w:lang w:val="es-MX"/>
+              </w:rPr>
+              <w:t>2: Ingresa tu nombre “n”</w:t>
+            </w:r>
+          </w:p>
+          <w:p>
+            <w:pPr>
+              <w:pStyle w:val="Sinespaciado"/>
+              <w:rPr>
+                <w:rFonts w:ascii="Avenir Book" w:eastAsia="Arial Unicode MS" w:hAnsi="Avenir Book" w:cs="Arial Unicode MS"/>
+                <w:bCs/>
+                <w:sz w:val="20"/>
+                <w:szCs w:val="22"/>
+                <w:lang w:val="es-MX"/>
+              </w:rPr>
+            </w:pPr>
+            <w:r>
+              <w:rPr>
+                <w:rFonts w:ascii="Avenir Book" w:eastAsia="Arial Unicode MS" w:hAnsi="Avenir Book" w:cs="Arial Unicode MS"/>
+                <w:bCs/>
+                <w:sz w:val="20"/>
+                <w:szCs w:val="22"/>
+                <w:lang w:val="es-MX"/>
+              </w:rPr>
+              <w:t>3: Ingresa tu matricula “m”</w:t>
+            </w:r>
+          </w:p>
+          <w:p>
+            <w:pPr>
+              <w:pStyle w:val="Sinespaciado"/>
+              <w:rPr>
+                <w:rFonts w:ascii="Avenir Book" w:eastAsia="Arial Unicode MS" w:hAnsi="Avenir Book" w:cs="Arial Unicode MS"/>
+                <w:bCs/>
+                <w:sz w:val="20"/>
+                <w:szCs w:val="22"/>
+                <w:lang w:val="es-MX"/>
+              </w:rPr>
+            </w:pPr>
+            <w:r>
+              <w:rPr>
+                <w:rFonts w:ascii="Avenir Book" w:eastAsia="Arial Unicode MS" w:hAnsi="Avenir Book" w:cs="Arial Unicode MS"/>
+                <w:bCs/>
+                <w:sz w:val="20"/>
+                <w:szCs w:val="22"/>
+                <w:lang w:val="es-MX"/>
+              </w:rPr>
+              <w:t>4: Ingresa tu carrera “c”</w:t>
+            </w:r>
+          </w:p>
+          <w:p>
+            <w:pPr>
+              <w:pStyle w:val="Sinespaciado"/>
+              <w:rPr>
+                <w:rFonts w:ascii="Avenir Book" w:eastAsia="Arial Unicode MS" w:hAnsi="Avenir Book" w:cs="Arial Unicode MS"/>
+                <w:bCs/>
+                <w:sz w:val="20"/>
+                <w:szCs w:val="22"/>
+                <w:lang w:val="es-MX"/>
+              </w:rPr>
+            </w:pPr>
+            <w:r>
+              <w:rPr>
+                <w:rFonts w:ascii="Avenir Book" w:eastAsia="Arial Unicode MS" w:hAnsi="Avenir Book" w:cs="Arial Unicode MS"/>
+                <w:bCs/>
+                <w:sz w:val="20"/>
+                <w:szCs w:val="22"/>
+                <w:lang w:val="es-MX"/>
+              </w:rPr>
+              <w:t>5: Ingresa la modalidad “p”</w:t>
+            </w:r>
+          </w:p>
+          <w:p>
+            <w:pPr>
+              <w:pStyle w:val="Sinespaciado"/>
+              <w:rPr>
+                <w:rFonts w:ascii="Avenir Book" w:eastAsia="Arial Unicode MS" w:hAnsi="Avenir Book" w:cs="Arial Unicode MS"/>
+                <w:bCs/>
+                <w:sz w:val="20"/>
+                <w:szCs w:val="22"/>
+                <w:lang w:val="es-MX"/>
+              </w:rPr>
+            </w:pPr>
+            <w:r>
+              <w:rPr>
+                <w:rFonts w:ascii="Avenir Book" w:eastAsia="Arial Unicode MS" w:hAnsi="Avenir Book" w:cs="Arial Unicode MS"/>
+                <w:bCs/>
+                <w:sz w:val="20"/>
+                <w:szCs w:val="22"/>
+                <w:lang w:val="es-MX"/>
+              </w:rPr>
+              <w:t>6: Ingresa una descripción general de ti “d”</w:t>
+            </w:r>
+          </w:p>
+          <w:p>
+            <w:pPr>
+              <w:pStyle w:val="Sinespaciado"/>
+              <w:rPr>
+                <w:rFonts w:ascii="Avenir Book" w:eastAsia="Arial Unicode MS" w:hAnsi="Avenir Book" w:cs="Arial Unicode MS"/>
+                <w:bCs/>
+                <w:sz w:val="20"/>
+                <w:szCs w:val="22"/>
+                <w:lang w:val="es-MX"/>
+              </w:rPr>
+            </w:pPr>
+            <w:r>
+              <w:rPr>
+                <w:rFonts w:ascii="Avenir Book" w:eastAsia="Arial Unicode MS" w:hAnsi="Avenir Book" w:cs="Arial Unicode MS"/>
+                <w:bCs/>
+                <w:sz w:val="20"/>
+                <w:szCs w:val="22"/>
+                <w:lang w:val="es-MX"/>
+              </w:rPr>
+              <w:t>7: Imprimir las variables (n, m, c, p, d)</w:t>
+            </w:r>
+          </w:p>
+          <w:p>
+            <w:pPr>
+              <w:pStyle w:val="Sinespaciado"/>
+              <w:rPr>
+                <w:rFonts w:ascii="Avenir Book" w:eastAsia="Arial Unicode MS" w:hAnsi="Avenir Book" w:cs="Arial Unicode MS"/>
+                <w:bCs/>
+                <w:sz w:val="20"/>
+                <w:szCs w:val="22"/>
+                <w:lang w:val="es-MX"/>
+              </w:rPr>
+            </w:pPr>
+            <w:r>
+              <w:rPr>
+                <w:rFonts w:ascii="Avenir Book" w:eastAsia="Arial Unicode MS" w:hAnsi="Avenir Book" w:cs="Arial Unicode MS"/>
+                <w:bCs/>
+                <w:sz w:val="20"/>
+                <w:szCs w:val="22"/>
+                <w:lang w:val="es-MX"/>
+              </w:rPr>
+              <w:t>8: Fin</w:t>
+            </w:r>
           </w:p>
           <w:p>
             <w:pPr>
@@ -1403,6 +1621,7 @@
                 <w:szCs w:val="22"/>
                 <w:lang w:val="es-MX"/>
               </w:rPr>
+              <w:lastRenderedPageBreak/>
               <w:t>Me gusta la tecnolog</w:t>
             </w:r>
             <w:r>
@@ -1503,7 +1722,6 @@
           <w:szCs w:val="22"/>
           <w:lang w:val="es-MX"/>
         </w:rPr>
-        <w:lastRenderedPageBreak/>
         <w:t>2.</w:t>
       </w:r>
       <w:r>
@@ -1866,6 +2084,16 @@
               </w:rPr>
               <w:t>Entradas:</w:t>
             </w:r>
+            <w:r>
+              <w:rPr>
+                <w:rFonts w:ascii="Avenir Book" w:eastAsia="Arial Unicode MS" w:hAnsi="Avenir Book" w:cs="Arial Unicode MS"/>
+                <w:bCs/>
+                <w:sz w:val="20"/>
+                <w:szCs w:val="22"/>
+                <w:lang w:val="es-MX"/>
+              </w:rPr>
+              <w:t xml:space="preserve"> v=ingrese la velocidad</w:t>
+            </w:r>
           </w:p>
           <w:p>
             <w:pPr>
@@ -1888,6 +2116,16 @@
               </w:rPr>
               <w:t>Salidas:</w:t>
             </w:r>
+            <w:r>
+              <w:rPr>
+                <w:rFonts w:ascii="Avenir Book" w:eastAsia="Arial Unicode MS" w:hAnsi="Avenir Book" w:cs="Arial Unicode MS"/>
+                <w:bCs/>
+                <w:sz w:val="20"/>
+                <w:szCs w:val="22"/>
+                <w:lang w:val="es-MX"/>
+              </w:rPr>
+              <w:t xml:space="preserve"> distancia y tiempo</w:t>
+            </w:r>
           </w:p>
           <w:p>
             <w:pPr>
@@ -1910,6 +2148,16 @@
               </w:rPr>
               <w:t>Relación E/S:</w:t>
             </w:r>
+            <w:r>
+              <w:rPr>
+                <w:rFonts w:ascii="Avenir Book" w:eastAsia="Arial Unicode MS" w:hAnsi="Avenir Book" w:cs="Arial Unicode MS"/>
+                <w:bCs/>
+                <w:sz w:val="20"/>
+                <w:szCs w:val="22"/>
+                <w:lang w:val="es-MX"/>
+              </w:rPr>
+              <w:t xml:space="preserve"> con las variable v, podemos sacar la distancia con la formula d=v*t y el tiempo con la formula t=d/v</w:t>
+            </w:r>
           </w:p>
           <w:p>
             <w:pPr>
@@ -1974,6 +2222,216 @@
                 <w:lang w:val="es-MX"/>
               </w:rPr>
               <w:t xml:space="preserve"> (foto, captura de pantalla, texto, etc.)</w:t>
+            </w:r>
+          </w:p>
+          <w:p>
+            <w:pPr>
+              <w:pStyle w:val="Sinespaciado"/>
+              <w:rPr>
+                <w:rFonts w:ascii="Avenir Book" w:eastAsia="Arial Unicode MS" w:hAnsi="Avenir Book" w:cs="Arial Unicode MS"/>
+                <w:bCs/>
+                <w:sz w:val="20"/>
+                <w:szCs w:val="22"/>
+                <w:lang w:val="es-MX"/>
+              </w:rPr>
+            </w:pPr>
+            <w:r>
+              <w:rPr>
+                <w:rFonts w:ascii="Avenir Book" w:eastAsia="Arial Unicode MS" w:hAnsi="Avenir Book" w:cs="Arial Unicode MS"/>
+                <w:bCs/>
+                <w:sz w:val="20"/>
+                <w:szCs w:val="22"/>
+                <w:lang w:val="es-MX"/>
+              </w:rPr>
+              <w:t>1: Inicio</w:t>
+            </w:r>
+          </w:p>
+          <w:p>
+            <w:pPr>
+              <w:pStyle w:val="Sinespaciado"/>
+              <w:rPr>
+                <w:rFonts w:ascii="Avenir Book" w:eastAsia="Arial Unicode MS" w:hAnsi="Avenir Book" w:cs="Arial Unicode MS"/>
+                <w:bCs/>
+                <w:sz w:val="20"/>
+                <w:szCs w:val="22"/>
+                <w:lang w:val="es-MX"/>
+              </w:rPr>
+            </w:pPr>
+            <w:r>
+              <w:rPr>
+                <w:rFonts w:ascii="Avenir Book" w:eastAsia="Arial Unicode MS" w:hAnsi="Avenir Book" w:cs="Arial Unicode MS"/>
+                <w:bCs/>
+                <w:sz w:val="20"/>
+                <w:szCs w:val="22"/>
+                <w:lang w:val="es-MX"/>
+              </w:rPr>
+              <w:t>2= Ingresar la velocidad “v”</w:t>
+            </w:r>
+          </w:p>
+          <w:p>
+            <w:pPr>
+              <w:pStyle w:val="Sinespaciado"/>
+              <w:rPr>
+                <w:rFonts w:ascii="Avenir Book" w:eastAsia="Arial Unicode MS" w:hAnsi="Avenir Book" w:cs="Arial Unicode MS"/>
+                <w:bCs/>
+                <w:sz w:val="20"/>
+                <w:szCs w:val="22"/>
+                <w:lang w:val="es-MX"/>
+              </w:rPr>
+            </w:pPr>
+            <w:r>
+              <w:rPr>
+                <w:rFonts w:ascii="Avenir Book" w:eastAsia="Arial Unicode MS" w:hAnsi="Avenir Book" w:cs="Arial Unicode MS"/>
+                <w:bCs/>
+                <w:sz w:val="20"/>
+                <w:szCs w:val="22"/>
+                <w:lang w:val="es-MX"/>
+              </w:rPr>
+              <w:t xml:space="preserve">3: Con la siguiente formula calcular la distancia que recorrió en 6 </w:t>
+            </w:r>
+            <w:proofErr w:type="spellStart"/>
+            <w:r>
+              <w:rPr>
+                <w:rFonts w:ascii="Avenir Book" w:eastAsia="Arial Unicode MS" w:hAnsi="Avenir Book" w:cs="Arial Unicode MS"/>
+                <w:bCs/>
+                <w:sz w:val="20"/>
+                <w:szCs w:val="22"/>
+                <w:lang w:val="es-MX"/>
+              </w:rPr>
+              <w:t>hrs</w:t>
+            </w:r>
+            <w:proofErr w:type="spellEnd"/>
+            <w:r>
+              <w:rPr>
+                <w:rFonts w:ascii="Avenir Book" w:eastAsia="Arial Unicode MS" w:hAnsi="Avenir Book" w:cs="Arial Unicode MS"/>
+                <w:bCs/>
+                <w:sz w:val="20"/>
+                <w:szCs w:val="22"/>
+                <w:lang w:val="es-MX"/>
+              </w:rPr>
+              <w:t xml:space="preserve"> d=v*6</w:t>
+            </w:r>
+          </w:p>
+          <w:p>
+            <w:pPr>
+              <w:pStyle w:val="Sinespaciado"/>
+              <w:rPr>
+                <w:rFonts w:ascii="Avenir Book" w:eastAsia="Arial Unicode MS" w:hAnsi="Avenir Book" w:cs="Arial Unicode MS"/>
+                <w:bCs/>
+                <w:sz w:val="20"/>
+                <w:szCs w:val="22"/>
+                <w:lang w:val="es-MX"/>
+              </w:rPr>
+            </w:pPr>
+            <w:r>
+              <w:rPr>
+                <w:rFonts w:ascii="Avenir Book" w:eastAsia="Arial Unicode MS" w:hAnsi="Avenir Book" w:cs="Arial Unicode MS"/>
+                <w:bCs/>
+                <w:sz w:val="20"/>
+                <w:szCs w:val="22"/>
+                <w:lang w:val="es-MX"/>
+              </w:rPr>
+              <w:t xml:space="preserve">4: Con la siguiente formula calcular la distancia que recorrió en 3.5 </w:t>
+            </w:r>
+            <w:proofErr w:type="spellStart"/>
+            <w:r>
+              <w:rPr>
+                <w:rFonts w:ascii="Avenir Book" w:eastAsia="Arial Unicode MS" w:hAnsi="Avenir Book" w:cs="Arial Unicode MS"/>
+                <w:bCs/>
+                <w:sz w:val="20"/>
+                <w:szCs w:val="22"/>
+                <w:lang w:val="es-MX"/>
+              </w:rPr>
+              <w:t>hrs</w:t>
+            </w:r>
+            <w:proofErr w:type="spellEnd"/>
+            <w:r>
+              <w:rPr>
+                <w:rFonts w:ascii="Avenir Book" w:eastAsia="Arial Unicode MS" w:hAnsi="Avenir Book" w:cs="Arial Unicode MS"/>
+                <w:bCs/>
+                <w:sz w:val="20"/>
+                <w:szCs w:val="22"/>
+                <w:lang w:val="es-MX"/>
+              </w:rPr>
+              <w:t xml:space="preserve"> d2=v*3.5</w:t>
+            </w:r>
+          </w:p>
+          <w:p>
+            <w:pPr>
+              <w:pStyle w:val="Sinespaciado"/>
+              <w:rPr>
+                <w:rFonts w:ascii="Avenir Book" w:eastAsia="Arial Unicode MS" w:hAnsi="Avenir Book" w:cs="Arial Unicode MS"/>
+                <w:bCs/>
+                <w:sz w:val="20"/>
+                <w:szCs w:val="22"/>
+                <w:lang w:val="es-MX"/>
+              </w:rPr>
+            </w:pPr>
+            <w:r>
+              <w:rPr>
+                <w:rFonts w:ascii="Avenir Book" w:eastAsia="Arial Unicode MS" w:hAnsi="Avenir Book" w:cs="Arial Unicode MS"/>
+                <w:bCs/>
+                <w:sz w:val="20"/>
+                <w:szCs w:val="22"/>
+                <w:lang w:val="es-MX"/>
+              </w:rPr>
+              <w:t>5: Con la siguiente formula calcular el tiempo que recorre en 485 km t=485/v</w:t>
+            </w:r>
+          </w:p>
+          <w:p>
+            <w:pPr>
+              <w:pStyle w:val="Sinespaciado"/>
+              <w:rPr>
+                <w:rFonts w:ascii="Avenir Book" w:eastAsia="Arial Unicode MS" w:hAnsi="Avenir Book" w:cs="Arial Unicode MS"/>
+                <w:bCs/>
+                <w:sz w:val="20"/>
+                <w:szCs w:val="22"/>
+                <w:lang w:val="es-MX"/>
+              </w:rPr>
+            </w:pPr>
+            <w:r>
+              <w:rPr>
+                <w:rFonts w:ascii="Avenir Book" w:eastAsia="Arial Unicode MS" w:hAnsi="Avenir Book" w:cs="Arial Unicode MS"/>
+                <w:bCs/>
+                <w:sz w:val="20"/>
+                <w:szCs w:val="22"/>
+                <w:lang w:val="es-MX"/>
+              </w:rPr>
+              <w:t xml:space="preserve">6: Imprimir las </w:t>
+            </w:r>
+            <w:proofErr w:type="spellStart"/>
+            <w:r>
+              <w:rPr>
+                <w:rFonts w:ascii="Avenir Book" w:eastAsia="Arial Unicode MS" w:hAnsi="Avenir Book" w:cs="Arial Unicode MS"/>
+                <w:bCs/>
+                <w:sz w:val="20"/>
+                <w:szCs w:val="22"/>
+                <w:lang w:val="es-MX"/>
+              </w:rPr>
+              <w:t>valriables</w:t>
+            </w:r>
+            <w:proofErr w:type="spellEnd"/>
+          </w:p>
+          <w:p>
+            <w:pPr>
+              <w:pStyle w:val="Sinespaciado"/>
+              <w:rPr>
+                <w:rFonts w:ascii="Avenir Book" w:eastAsia="Arial Unicode MS" w:hAnsi="Avenir Book" w:cs="Arial Unicode MS"/>
+                <w:bCs/>
+                <w:sz w:val="20"/>
+                <w:szCs w:val="22"/>
+                <w:lang w:val="es-MX"/>
+              </w:rPr>
+            </w:pPr>
+            <w:r>
+              <w:rPr>
+                <w:rFonts w:ascii="Avenir Book" w:eastAsia="Arial Unicode MS" w:hAnsi="Avenir Book" w:cs="Arial Unicode MS"/>
+                <w:bCs/>
+                <w:sz w:val="20"/>
+                <w:szCs w:val="22"/>
+                <w:lang w:val="es-MX"/>
+              </w:rPr>
+              <w:t>7: Fin</w:t>
             </w:r>
           </w:p>
           <w:p>
@@ -2800,6 +3258,26 @@
               </w:rPr>
               <w:t>Entradas:</w:t>
             </w:r>
+            <w:r>
+              <w:rPr>
+                <w:rFonts w:ascii="Avenir Book" w:eastAsia="Arial Unicode MS" w:hAnsi="Avenir Book" w:cs="Arial Unicode MS"/>
+                <w:bCs/>
+                <w:sz w:val="20"/>
+                <w:szCs w:val="22"/>
+                <w:lang w:val="es-MX"/>
+              </w:rPr>
+              <w:t xml:space="preserve"> </w:t>
+            </w:r>
+            <w:r>
+              <w:rPr>
+                <w:rFonts w:ascii="Avenir Book" w:eastAsia="Arial Unicode MS" w:hAnsi="Avenir Book" w:cs="Arial Unicode MS"/>
+                <w:bCs/>
+                <w:sz w:val="20"/>
+                <w:szCs w:val="22"/>
+                <w:lang w:val="es-MX"/>
+              </w:rPr>
+              <w:t>c=total de la comida</w:t>
+            </w:r>
           </w:p>
           <w:p>
             <w:pPr>
@@ -2822,6 +3300,38 @@
               </w:rPr>
               <w:t>Salidas:</w:t>
             </w:r>
+            <w:r>
+              <w:rPr>
+                <w:rFonts w:ascii="Avenir Book" w:eastAsia="Arial Unicode MS" w:hAnsi="Avenir Book" w:cs="Arial Unicode MS"/>
+                <w:bCs/>
+                <w:sz w:val="20"/>
+                <w:szCs w:val="22"/>
+                <w:lang w:val="es-MX"/>
+              </w:rPr>
+              <w:t xml:space="preserve"> costo de su comida, propina, </w:t>
+            </w:r>
+            <w:proofErr w:type="spellStart"/>
+            <w:r>
+              <w:rPr>
+                <w:rFonts w:ascii="Avenir Book" w:eastAsia="Arial Unicode MS" w:hAnsi="Avenir Book" w:cs="Arial Unicode MS"/>
+                <w:bCs/>
+                <w:sz w:val="20"/>
+                <w:szCs w:val="22"/>
+                <w:lang w:val="es-MX"/>
+              </w:rPr>
+              <w:t>iva</w:t>
+            </w:r>
+            <w:proofErr w:type="spellEnd"/>
+            <w:r>
+              <w:rPr>
+                <w:rFonts w:ascii="Avenir Book" w:eastAsia="Arial Unicode MS" w:hAnsi="Avenir Book" w:cs="Arial Unicode MS"/>
+                <w:bCs/>
+                <w:sz w:val="20"/>
+                <w:szCs w:val="22"/>
+                <w:lang w:val="es-MX"/>
+              </w:rPr>
+              <w:t>, total a pagar.</w:t>
+            </w:r>
           </w:p>
           <w:p>
             <w:pPr>
@@ -2844,6 +3354,50 @@
               </w:rPr>
               <w:t>Relación E/S:</w:t>
             </w:r>
+            <w:r>
+              <w:rPr>
+                <w:rFonts w:ascii="Avenir Book" w:eastAsia="Arial Unicode MS" w:hAnsi="Avenir Book" w:cs="Arial Unicode MS"/>
+                <w:bCs/>
+                <w:sz w:val="20"/>
+                <w:szCs w:val="22"/>
+                <w:lang w:val="es-MX"/>
+              </w:rPr>
+              <w:t xml:space="preserve"> con la variable “c” calculamos la propina con la sig. Formula p=c*.13, el </w:t>
+            </w:r>
+            <w:proofErr w:type="spellStart"/>
+            <w:r>
+              <w:rPr>
+                <w:rFonts w:ascii="Avenir Book" w:eastAsia="Arial Unicode MS" w:hAnsi="Avenir Book" w:cs="Arial Unicode MS"/>
+                <w:bCs/>
+                <w:sz w:val="20"/>
+                <w:szCs w:val="22"/>
+                <w:lang w:val="es-MX"/>
+              </w:rPr>
+              <w:t>iva</w:t>
+            </w:r>
+            <w:proofErr w:type="spellEnd"/>
+            <w:r>
+              <w:rPr>
+                <w:rFonts w:ascii="Avenir Book" w:eastAsia="Arial Unicode MS" w:hAnsi="Avenir Book" w:cs="Arial Unicode MS"/>
+                <w:bCs/>
+                <w:sz w:val="20"/>
+                <w:szCs w:val="22"/>
+                <w:lang w:val="es-MX"/>
+              </w:rPr>
+              <w:t xml:space="preserve"> con i=c*.16 y el total a pagar con t=</w:t>
+            </w:r>
+            <w:proofErr w:type="spellStart"/>
+            <w:r>
+              <w:rPr>
+                <w:rFonts w:ascii="Avenir Book" w:eastAsia="Arial Unicode MS" w:hAnsi="Avenir Book" w:cs="Arial Unicode MS"/>
+                <w:bCs/>
+                <w:sz w:val="20"/>
+                <w:szCs w:val="22"/>
+                <w:lang w:val="es-MX"/>
+              </w:rPr>
+              <w:t>c+p+i</w:t>
+            </w:r>
+            <w:proofErr w:type="spellEnd"/>
           </w:p>
           <w:p>
             <w:pPr>
@@ -2921,6 +3475,160 @@
                 <w:lang w:val="es-MX"/>
               </w:rPr>
             </w:pPr>
+            <w:r>
+              <w:rPr>
+                <w:rFonts w:ascii="Avenir Book" w:eastAsia="Arial Unicode MS" w:hAnsi="Avenir Book" w:cs="Arial Unicode MS"/>
+                <w:bCs/>
+                <w:sz w:val="20"/>
+                <w:szCs w:val="22"/>
+                <w:lang w:val="es-MX"/>
+              </w:rPr>
+              <w:t>1: Inicio</w:t>
+            </w:r>
+          </w:p>
+          <w:p>
+            <w:pPr>
+              <w:pStyle w:val="Sinespaciado"/>
+              <w:rPr>
+                <w:rFonts w:ascii="Avenir Book" w:eastAsia="Arial Unicode MS" w:hAnsi="Avenir Book" w:cs="Arial Unicode MS"/>
+                <w:bCs/>
+                <w:sz w:val="20"/>
+                <w:szCs w:val="22"/>
+                <w:lang w:val="es-MX"/>
+              </w:rPr>
+            </w:pPr>
+            <w:r>
+              <w:rPr>
+                <w:rFonts w:ascii="Avenir Book" w:eastAsia="Arial Unicode MS" w:hAnsi="Avenir Book" w:cs="Arial Unicode MS"/>
+                <w:bCs/>
+                <w:sz w:val="20"/>
+                <w:szCs w:val="22"/>
+                <w:lang w:val="es-MX"/>
+              </w:rPr>
+              <w:t>2: Ingresa el costo de la comida “c”</w:t>
+            </w:r>
+          </w:p>
+          <w:p>
+            <w:pPr>
+              <w:pStyle w:val="Sinespaciado"/>
+              <w:rPr>
+                <w:rFonts w:ascii="Avenir Book" w:eastAsia="Arial Unicode MS" w:hAnsi="Avenir Book" w:cs="Arial Unicode MS"/>
+                <w:bCs/>
+                <w:sz w:val="20"/>
+                <w:szCs w:val="22"/>
+                <w:lang w:val="es-MX"/>
+              </w:rPr>
+            </w:pPr>
+            <w:r>
+              <w:rPr>
+                <w:rFonts w:ascii="Avenir Book" w:eastAsia="Arial Unicode MS" w:hAnsi="Avenir Book" w:cs="Arial Unicode MS"/>
+                <w:bCs/>
+                <w:sz w:val="20"/>
+                <w:szCs w:val="22"/>
+                <w:lang w:val="es-MX"/>
+              </w:rPr>
+              <w:t>3: Con la siguiente formula calculas la propina de tu comida con p=c*.13</w:t>
+            </w:r>
+          </w:p>
+          <w:p>
+            <w:pPr>
+              <w:pStyle w:val="Sinespaciado"/>
+              <w:rPr>
+                <w:rFonts w:ascii="Avenir Book" w:eastAsia="Arial Unicode MS" w:hAnsi="Avenir Book" w:cs="Arial Unicode MS"/>
+                <w:bCs/>
+                <w:sz w:val="20"/>
+                <w:szCs w:val="22"/>
+                <w:lang w:val="es-MX"/>
+              </w:rPr>
+            </w:pPr>
+            <w:r>
+              <w:rPr>
+                <w:rFonts w:ascii="Avenir Book" w:eastAsia="Arial Unicode MS" w:hAnsi="Avenir Book" w:cs="Arial Unicode MS"/>
+                <w:bCs/>
+                <w:sz w:val="20"/>
+                <w:szCs w:val="22"/>
+                <w:lang w:val="es-MX"/>
+              </w:rPr>
+              <w:t>4: Con la siguiente formula calculas el IVA de tu comida con i=c*.16</w:t>
+            </w:r>
+          </w:p>
+          <w:p>
+            <w:pPr>
+              <w:pStyle w:val="Sinespaciado"/>
+              <w:rPr>
+                <w:rFonts w:ascii="Avenir Book" w:eastAsia="Arial Unicode MS" w:hAnsi="Avenir Book" w:cs="Arial Unicode MS"/>
+                <w:bCs/>
+                <w:sz w:val="20"/>
+                <w:szCs w:val="22"/>
+                <w:lang w:val="es-MX"/>
+              </w:rPr>
+            </w:pPr>
+            <w:r>
+              <w:rPr>
+                <w:rFonts w:ascii="Avenir Book" w:eastAsia="Arial Unicode MS" w:hAnsi="Avenir Book" w:cs="Arial Unicode MS"/>
+                <w:bCs/>
+                <w:sz w:val="20"/>
+                <w:szCs w:val="22"/>
+                <w:lang w:val="es-MX"/>
+              </w:rPr>
+              <w:t>5: Con la siguiente formula calculas el total a pagar t=</w:t>
+            </w:r>
+            <w:proofErr w:type="spellStart"/>
+            <w:r>
+              <w:rPr>
+                <w:rFonts w:ascii="Avenir Book" w:eastAsia="Arial Unicode MS" w:hAnsi="Avenir Book" w:cs="Arial Unicode MS"/>
+                <w:bCs/>
+                <w:sz w:val="20"/>
+                <w:szCs w:val="22"/>
+                <w:lang w:val="es-MX"/>
+              </w:rPr>
+              <w:t>p+c+i</w:t>
+            </w:r>
+            <w:proofErr w:type="spellEnd"/>
+          </w:p>
+          <w:p>
+            <w:pPr>
+              <w:pStyle w:val="Sinespaciado"/>
+              <w:rPr>
+                <w:rFonts w:ascii="Avenir Book" w:eastAsia="Arial Unicode MS" w:hAnsi="Avenir Book" w:cs="Arial Unicode MS"/>
+                <w:bCs/>
+                <w:sz w:val="20"/>
+                <w:szCs w:val="22"/>
+                <w:lang w:val="es-MX"/>
+              </w:rPr>
+            </w:pPr>
+            <w:r>
+              <w:rPr>
+                <w:rFonts w:ascii="Avenir Book" w:eastAsia="Arial Unicode MS" w:hAnsi="Avenir Book" w:cs="Arial Unicode MS"/>
+                <w:bCs/>
+                <w:sz w:val="20"/>
+                <w:szCs w:val="22"/>
+                <w:lang w:val="es-MX"/>
+              </w:rPr>
+              <w:t>6: Imprimir c, p, i y t</w:t>
+            </w:r>
+          </w:p>
+          <w:p>
+            <w:pPr>
+              <w:pStyle w:val="Sinespaciado"/>
+              <w:rPr>
+                <w:rFonts w:ascii="Avenir Book" w:eastAsia="Arial Unicode MS" w:hAnsi="Avenir Book" w:cs="Arial Unicode MS"/>
+                <w:bCs/>
+                <w:sz w:val="20"/>
+                <w:szCs w:val="22"/>
+                <w:lang w:val="es-MX"/>
+              </w:rPr>
+            </w:pPr>
+            <w:r>
+              <w:rPr>
+                <w:rFonts w:ascii="Avenir Book" w:eastAsia="Arial Unicode MS" w:hAnsi="Avenir Book" w:cs="Arial Unicode MS"/>
+                <w:bCs/>
+                <w:sz w:val="20"/>
+                <w:szCs w:val="22"/>
+                <w:lang w:val="es-MX"/>
+              </w:rPr>
+              <w:t xml:space="preserve"> 7: Fin </w:t>
+            </w:r>
           </w:p>
           <w:p>
             <w:pPr>
@@ -3858,6 +4566,26 @@
               </w:rPr>
               <w:t>Entradas:</w:t>
             </w:r>
+            <w:r>
+              <w:rPr>
+                <w:rFonts w:ascii="Avenir Book" w:eastAsia="Arial Unicode MS" w:hAnsi="Avenir Book" w:cs="Arial Unicode MS"/>
+                <w:bCs/>
+                <w:sz w:val="20"/>
+                <w:szCs w:val="22"/>
+                <w:lang w:val="es-MX"/>
+              </w:rPr>
+              <w:t xml:space="preserve"> </w:t>
+            </w:r>
+            <w:r>
+              <w:rPr>
+                <w:rFonts w:ascii="Avenir Book" w:eastAsia="Arial Unicode MS" w:hAnsi="Avenir Book" w:cs="Arial Unicode MS"/>
+                <w:bCs/>
+                <w:sz w:val="20"/>
+                <w:szCs w:val="22"/>
+                <w:lang w:val="es-MX"/>
+              </w:rPr>
+              <w:t>mujeres inscritas “m”, hombres inscritos “h”</w:t>
+            </w:r>
           </w:p>
           <w:p>
             <w:pPr>
@@ -3880,6 +4608,38 @@
               </w:rPr>
               <w:t>Salidas:</w:t>
             </w:r>
+            <w:r>
+              <w:rPr>
+                <w:rFonts w:ascii="Avenir Book" w:eastAsia="Arial Unicode MS" w:hAnsi="Avenir Book" w:cs="Arial Unicode MS"/>
+                <w:bCs/>
+                <w:sz w:val="20"/>
+                <w:szCs w:val="22"/>
+                <w:lang w:val="es-MX"/>
+              </w:rPr>
+              <w:t xml:space="preserve"> Total inscritos “t”, porcentaje de mujeres “pm” y porcentaje de hombres “</w:t>
+            </w:r>
+            <w:proofErr w:type="spellStart"/>
+            <w:r>
+              <w:rPr>
+                <w:rFonts w:ascii="Avenir Book" w:eastAsia="Arial Unicode MS" w:hAnsi="Avenir Book" w:cs="Arial Unicode MS"/>
+                <w:bCs/>
+                <w:sz w:val="20"/>
+                <w:szCs w:val="22"/>
+                <w:lang w:val="es-MX"/>
+              </w:rPr>
+              <w:t>ph</w:t>
+            </w:r>
+            <w:proofErr w:type="spellEnd"/>
+            <w:r>
+              <w:rPr>
+                <w:rFonts w:ascii="Avenir Book" w:eastAsia="Arial Unicode MS" w:hAnsi="Avenir Book" w:cs="Arial Unicode MS"/>
+                <w:bCs/>
+                <w:sz w:val="20"/>
+                <w:szCs w:val="22"/>
+                <w:lang w:val="es-MX"/>
+              </w:rPr>
+              <w:t>”</w:t>
+            </w:r>
           </w:p>
           <w:p>
             <w:pPr>
@@ -3902,6 +4662,82 @@
               </w:rPr>
               <w:t>Relación E/S:</w:t>
             </w:r>
+            <w:r>
+              <w:rPr>
+                <w:rFonts w:ascii="Avenir Book" w:eastAsia="Arial Unicode MS" w:hAnsi="Avenir Book" w:cs="Arial Unicode MS"/>
+                <w:bCs/>
+                <w:sz w:val="20"/>
+                <w:szCs w:val="22"/>
+                <w:lang w:val="es-MX"/>
+              </w:rPr>
+              <w:t xml:space="preserve"> al dar los valores de m y h, calculamos el total de inscritos con la siguiente formula t=</w:t>
+            </w:r>
+            <w:proofErr w:type="spellStart"/>
+            <w:r>
+              <w:rPr>
+                <w:rFonts w:ascii="Avenir Book" w:eastAsia="Arial Unicode MS" w:hAnsi="Avenir Book" w:cs="Arial Unicode MS"/>
+                <w:bCs/>
+                <w:sz w:val="20"/>
+                <w:szCs w:val="22"/>
+                <w:lang w:val="es-MX"/>
+              </w:rPr>
+              <w:t>h+m</w:t>
+            </w:r>
+            <w:proofErr w:type="spellEnd"/>
+            <w:r>
+              <w:rPr>
+                <w:rFonts w:ascii="Avenir Book" w:eastAsia="Arial Unicode MS" w:hAnsi="Avenir Book" w:cs="Arial Unicode MS"/>
+                <w:bCs/>
+                <w:sz w:val="20"/>
+                <w:szCs w:val="22"/>
+                <w:lang w:val="es-MX"/>
+              </w:rPr>
+              <w:t xml:space="preserve"> y el porcentaje de cada uno con las siguiente formulas </w:t>
+            </w:r>
+            <w:proofErr w:type="spellStart"/>
+            <w:r>
+              <w:rPr>
+                <w:rFonts w:ascii="Avenir Book" w:eastAsia="Arial Unicode MS" w:hAnsi="Avenir Book" w:cs="Arial Unicode MS"/>
+                <w:bCs/>
+                <w:sz w:val="20"/>
+                <w:szCs w:val="22"/>
+                <w:lang w:val="es-MX"/>
+              </w:rPr>
+              <w:t>ph</w:t>
+            </w:r>
+            <w:proofErr w:type="spellEnd"/>
+            <w:r>
+              <w:rPr>
+                <w:rFonts w:ascii="Avenir Book" w:eastAsia="Arial Unicode MS" w:hAnsi="Avenir Book" w:cs="Arial Unicode MS"/>
+                <w:bCs/>
+                <w:sz w:val="20"/>
+                <w:szCs w:val="22"/>
+                <w:lang w:val="es-MX"/>
+              </w:rPr>
+              <w:t>=(h/</w:t>
+            </w:r>
+            <w:proofErr w:type="gramStart"/>
+            <w:r>
+              <w:rPr>
+                <w:rFonts w:ascii="Avenir Book" w:eastAsia="Arial Unicode MS" w:hAnsi="Avenir Book" w:cs="Arial Unicode MS"/>
+                <w:bCs/>
+                <w:sz w:val="20"/>
+                <w:szCs w:val="22"/>
+                <w:lang w:val="es-MX"/>
+              </w:rPr>
+              <w:t>t)*</w:t>
+            </w:r>
+            <w:proofErr w:type="gramEnd"/>
+            <w:r>
+              <w:rPr>
+                <w:rFonts w:ascii="Avenir Book" w:eastAsia="Arial Unicode MS" w:hAnsi="Avenir Book" w:cs="Arial Unicode MS"/>
+                <w:bCs/>
+                <w:sz w:val="20"/>
+                <w:szCs w:val="22"/>
+                <w:lang w:val="es-MX"/>
+              </w:rPr>
+              <w:t>100 y pm=(m/t)*100</w:t>
+            </w:r>
           </w:p>
           <w:p>
             <w:pPr>
@@ -3966,6 +4802,261 @@
                 <w:lang w:val="es-MX"/>
               </w:rPr>
               <w:t xml:space="preserve"> (foto, captura de pantalla, texto, etc.)</w:t>
+            </w:r>
+          </w:p>
+          <w:p>
+            <w:pPr>
+              <w:pStyle w:val="Sinespaciado"/>
+              <w:rPr>
+                <w:rFonts w:ascii="Avenir Book" w:eastAsia="Arial Unicode MS" w:hAnsi="Avenir Book" w:cs="Arial Unicode MS"/>
+                <w:bCs/>
+                <w:sz w:val="20"/>
+                <w:szCs w:val="22"/>
+                <w:lang w:val="es-MX"/>
+              </w:rPr>
+            </w:pPr>
+            <w:r>
+              <w:rPr>
+                <w:rFonts w:ascii="Avenir Book" w:eastAsia="Arial Unicode MS" w:hAnsi="Avenir Book" w:cs="Arial Unicode MS"/>
+                <w:bCs/>
+                <w:sz w:val="20"/>
+                <w:szCs w:val="22"/>
+                <w:lang w:val="es-MX"/>
+              </w:rPr>
+              <w:t>1: Inicio</w:t>
+            </w:r>
+          </w:p>
+          <w:p>
+            <w:pPr>
+              <w:pStyle w:val="Sinespaciado"/>
+              <w:rPr>
+                <w:rFonts w:ascii="Avenir Book" w:eastAsia="Arial Unicode MS" w:hAnsi="Avenir Book" w:cs="Arial Unicode MS"/>
+                <w:bCs/>
+                <w:sz w:val="20"/>
+                <w:szCs w:val="22"/>
+                <w:lang w:val="es-MX"/>
+              </w:rPr>
+            </w:pPr>
+            <w:r>
+              <w:rPr>
+                <w:rFonts w:ascii="Avenir Book" w:eastAsia="Arial Unicode MS" w:hAnsi="Avenir Book" w:cs="Arial Unicode MS"/>
+                <w:bCs/>
+                <w:sz w:val="20"/>
+                <w:szCs w:val="22"/>
+                <w:lang w:val="es-MX"/>
+              </w:rPr>
+              <w:t>2: Dar los hombres inscritos “h”</w:t>
+            </w:r>
+          </w:p>
+          <w:p>
+            <w:pPr>
+              <w:pStyle w:val="Sinespaciado"/>
+              <w:rPr>
+                <w:rFonts w:ascii="Avenir Book" w:eastAsia="Arial Unicode MS" w:hAnsi="Avenir Book" w:cs="Arial Unicode MS"/>
+                <w:bCs/>
+                <w:sz w:val="20"/>
+                <w:szCs w:val="22"/>
+                <w:lang w:val="es-MX"/>
+              </w:rPr>
+            </w:pPr>
+            <w:r>
+              <w:rPr>
+                <w:rFonts w:ascii="Avenir Book" w:eastAsia="Arial Unicode MS" w:hAnsi="Avenir Book" w:cs="Arial Unicode MS"/>
+                <w:bCs/>
+                <w:sz w:val="20"/>
+                <w:szCs w:val="22"/>
+                <w:lang w:val="es-MX"/>
+              </w:rPr>
+              <w:t>3: Dar las mujeres inscritas “m”</w:t>
+            </w:r>
+          </w:p>
+          <w:p>
+            <w:pPr>
+              <w:pStyle w:val="Sinespaciado"/>
+              <w:rPr>
+                <w:rFonts w:ascii="Avenir Book" w:eastAsia="Arial Unicode MS" w:hAnsi="Avenir Book" w:cs="Arial Unicode MS"/>
+                <w:bCs/>
+                <w:sz w:val="20"/>
+                <w:szCs w:val="22"/>
+                <w:lang w:val="es-MX"/>
+              </w:rPr>
+            </w:pPr>
+            <w:r>
+              <w:rPr>
+                <w:rFonts w:ascii="Avenir Book" w:eastAsia="Arial Unicode MS" w:hAnsi="Avenir Book" w:cs="Arial Unicode MS"/>
+                <w:bCs/>
+                <w:sz w:val="20"/>
+                <w:szCs w:val="22"/>
+                <w:lang w:val="es-MX"/>
+              </w:rPr>
+              <w:t>4: Calcular el total de inscritos t=</w:t>
+            </w:r>
+            <w:proofErr w:type="spellStart"/>
+            <w:r>
+              <w:rPr>
+                <w:rFonts w:ascii="Avenir Book" w:eastAsia="Arial Unicode MS" w:hAnsi="Avenir Book" w:cs="Arial Unicode MS"/>
+                <w:bCs/>
+                <w:sz w:val="20"/>
+                <w:szCs w:val="22"/>
+                <w:lang w:val="es-MX"/>
+              </w:rPr>
+              <w:t>m+h</w:t>
+            </w:r>
+            <w:proofErr w:type="spellEnd"/>
+          </w:p>
+          <w:p>
+            <w:pPr>
+              <w:pStyle w:val="Sinespaciado"/>
+              <w:rPr>
+                <w:rFonts w:ascii="Avenir Book" w:eastAsia="Arial Unicode MS" w:hAnsi="Avenir Book" w:cs="Arial Unicode MS"/>
+                <w:bCs/>
+                <w:sz w:val="20"/>
+                <w:szCs w:val="22"/>
+                <w:lang w:val="es-MX"/>
+              </w:rPr>
+            </w:pPr>
+            <w:r>
+              <w:rPr>
+                <w:rFonts w:ascii="Avenir Book" w:eastAsia="Arial Unicode MS" w:hAnsi="Avenir Book" w:cs="Arial Unicode MS"/>
+                <w:bCs/>
+                <w:sz w:val="20"/>
+                <w:szCs w:val="22"/>
+                <w:lang w:val="es-MX"/>
+              </w:rPr>
+              <w:t>5: Calcular el porcentaje de mujeres pm=(m/</w:t>
+            </w:r>
+            <w:proofErr w:type="gramStart"/>
+            <w:r>
+              <w:rPr>
+                <w:rFonts w:ascii="Avenir Book" w:eastAsia="Arial Unicode MS" w:hAnsi="Avenir Book" w:cs="Arial Unicode MS"/>
+                <w:bCs/>
+                <w:sz w:val="20"/>
+                <w:szCs w:val="22"/>
+                <w:lang w:val="es-MX"/>
+              </w:rPr>
+              <w:t>t)*</w:t>
+            </w:r>
+            <w:proofErr w:type="gramEnd"/>
+            <w:r>
+              <w:rPr>
+                <w:rFonts w:ascii="Avenir Book" w:eastAsia="Arial Unicode MS" w:hAnsi="Avenir Book" w:cs="Arial Unicode MS"/>
+                <w:bCs/>
+                <w:sz w:val="20"/>
+                <w:szCs w:val="22"/>
+                <w:lang w:val="es-MX"/>
+              </w:rPr>
+              <w:t>100</w:t>
+            </w:r>
+          </w:p>
+          <w:p>
+            <w:pPr>
+              <w:pStyle w:val="Sinespaciado"/>
+              <w:rPr>
+                <w:rFonts w:ascii="Avenir Book" w:eastAsia="Arial Unicode MS" w:hAnsi="Avenir Book" w:cs="Arial Unicode MS"/>
+                <w:bCs/>
+                <w:sz w:val="20"/>
+                <w:szCs w:val="22"/>
+                <w:lang w:val="es-MX"/>
+              </w:rPr>
+            </w:pPr>
+            <w:r>
+              <w:rPr>
+                <w:rFonts w:ascii="Avenir Book" w:eastAsia="Arial Unicode MS" w:hAnsi="Avenir Book" w:cs="Arial Unicode MS"/>
+                <w:bCs/>
+                <w:sz w:val="20"/>
+                <w:szCs w:val="22"/>
+                <w:lang w:val="es-MX"/>
+              </w:rPr>
+              <w:t xml:space="preserve">6: Calcular el porcentaje de hombres </w:t>
+            </w:r>
+            <w:proofErr w:type="spellStart"/>
+            <w:r>
+              <w:rPr>
+                <w:rFonts w:ascii="Avenir Book" w:eastAsia="Arial Unicode MS" w:hAnsi="Avenir Book" w:cs="Arial Unicode MS"/>
+                <w:bCs/>
+                <w:sz w:val="20"/>
+                <w:szCs w:val="22"/>
+                <w:lang w:val="es-MX"/>
+              </w:rPr>
+              <w:t>ph</w:t>
+            </w:r>
+            <w:proofErr w:type="spellEnd"/>
+            <w:r>
+              <w:rPr>
+                <w:rFonts w:ascii="Avenir Book" w:eastAsia="Arial Unicode MS" w:hAnsi="Avenir Book" w:cs="Arial Unicode MS"/>
+                <w:bCs/>
+                <w:sz w:val="20"/>
+                <w:szCs w:val="22"/>
+                <w:lang w:val="es-MX"/>
+              </w:rPr>
+              <w:t>=(h/</w:t>
+            </w:r>
+            <w:proofErr w:type="gramStart"/>
+            <w:r>
+              <w:rPr>
+                <w:rFonts w:ascii="Avenir Book" w:eastAsia="Arial Unicode MS" w:hAnsi="Avenir Book" w:cs="Arial Unicode MS"/>
+                <w:bCs/>
+                <w:sz w:val="20"/>
+                <w:szCs w:val="22"/>
+                <w:lang w:val="es-MX"/>
+              </w:rPr>
+              <w:t>t)*</w:t>
+            </w:r>
+            <w:proofErr w:type="gramEnd"/>
+            <w:r>
+              <w:rPr>
+                <w:rFonts w:ascii="Avenir Book" w:eastAsia="Arial Unicode MS" w:hAnsi="Avenir Book" w:cs="Arial Unicode MS"/>
+                <w:bCs/>
+                <w:sz w:val="20"/>
+                <w:szCs w:val="22"/>
+                <w:lang w:val="es-MX"/>
+              </w:rPr>
+              <w:t>100</w:t>
+            </w:r>
+          </w:p>
+          <w:p>
+            <w:pPr>
+              <w:pStyle w:val="Sinespaciado"/>
+              <w:rPr>
+                <w:rFonts w:ascii="Avenir Book" w:eastAsia="Arial Unicode MS" w:hAnsi="Avenir Book" w:cs="Arial Unicode MS"/>
+                <w:bCs/>
+                <w:sz w:val="20"/>
+                <w:szCs w:val="22"/>
+                <w:lang w:val="es-MX"/>
+              </w:rPr>
+            </w:pPr>
+            <w:r>
+              <w:rPr>
+                <w:rFonts w:ascii="Avenir Book" w:eastAsia="Arial Unicode MS" w:hAnsi="Avenir Book" w:cs="Arial Unicode MS"/>
+                <w:bCs/>
+                <w:sz w:val="20"/>
+                <w:szCs w:val="22"/>
+                <w:lang w:val="es-MX"/>
+              </w:rPr>
+              <w:lastRenderedPageBreak/>
+              <w:t>7: Imprimir las variables</w:t>
+            </w:r>
+          </w:p>
+          <w:p>
+            <w:pPr>
+              <w:pStyle w:val="Sinespaciado"/>
+              <w:rPr>
+                <w:rFonts w:ascii="Avenir Book" w:eastAsia="Arial Unicode MS" w:hAnsi="Avenir Book" w:cs="Arial Unicode MS"/>
+                <w:bCs/>
+                <w:sz w:val="20"/>
+                <w:szCs w:val="22"/>
+                <w:lang w:val="es-MX"/>
+              </w:rPr>
+            </w:pPr>
+            <w:r>
+              <w:rPr>
+                <w:rFonts w:ascii="Avenir Book" w:eastAsia="Arial Unicode MS" w:hAnsi="Avenir Book" w:cs="Arial Unicode MS"/>
+                <w:bCs/>
+                <w:sz w:val="20"/>
+                <w:szCs w:val="22"/>
+                <w:lang w:val="es-MX"/>
+              </w:rPr>
+              <w:t xml:space="preserve">8: Fin  </w:t>
             </w:r>
           </w:p>
           <w:p>
@@ -4126,6 +5217,7 @@
                 <w:szCs w:val="20"/>
                 <w:lang w:val="es-MX"/>
               </w:rPr>
+              <w:lastRenderedPageBreak/>
               <w:t>Ejemplo de salida</w:t>
             </w:r>
             <w:r>
@@ -4461,7 +5553,6 @@
           <w:sz w:val="22"/>
           <w:szCs w:val="22"/>
         </w:rPr>
-        <w:lastRenderedPageBreak/>
         <w:t>5. Elabora un algoritmo y escribe un programa que calcula la distancia entre dos puntos.</w:t>
       </w:r>
     </w:p>
@@ -4610,7 +5701,7 @@
         <w:rPr>
           <w:rFonts w:ascii="Times New Roman" w:eastAsia="Times New Roman" w:hAnsi="Times New Roman" w:cs="Times New Roman"/>
           <w:noProof/>
-          <w:lang w:eastAsia="es-ES_tradnl"/>
+          <w:lang w:val="es-MX" w:eastAsia="es-MX"/>
         </w:rPr>
         <w:drawing>
           <wp:inline distT="0" distB="0" distL="0" distR="0" wp14:anchorId="39CFA5D8" wp14:editId="6E1A32C0">
@@ -4679,7 +5770,7 @@
         <w:rPr>
           <w:rFonts w:ascii="Times New Roman" w:eastAsia="Times New Roman" w:hAnsi="Times New Roman" w:cs="Times New Roman"/>
           <w:noProof/>
-          <w:lang w:eastAsia="es-ES_tradnl"/>
+          <w:lang w:val="es-MX" w:eastAsia="es-MX"/>
         </w:rPr>
         <w:drawing>
           <wp:inline distT="0" distB="0" distL="0" distR="0" wp14:anchorId="7E19D413" wp14:editId="3FE9E57F">
@@ -4783,6 +5874,16 @@
               </w:rPr>
               <w:t>.</w:t>
             </w:r>
+            <w:r>
+              <w:rPr>
+                <w:rFonts w:ascii="Avenir Book" w:eastAsia="Arial Unicode MS" w:hAnsi="Avenir Book" w:cs="Arial Unicode MS"/>
+                <w:bCs/>
+                <w:sz w:val="20"/>
+                <w:szCs w:val="22"/>
+                <w:lang w:val="es-MX"/>
+              </w:rPr>
+              <w:t xml:space="preserve"> </w:t>
+            </w:r>
           </w:p>
           <w:p>
             <w:pPr>
@@ -4805,6 +5906,16 @@
               </w:rPr>
               <w:t>Entradas:</w:t>
             </w:r>
+            <w:r>
+              <w:rPr>
+                <w:rFonts w:ascii="Avenir Book" w:eastAsia="Arial Unicode MS" w:hAnsi="Avenir Book" w:cs="Arial Unicode MS"/>
+                <w:bCs/>
+                <w:sz w:val="20"/>
+                <w:szCs w:val="22"/>
+                <w:lang w:val="es-MX"/>
+              </w:rPr>
+              <w:t xml:space="preserve"> coordenadas x1, x2, x3 y x4</w:t>
+            </w:r>
           </w:p>
           <w:p>
             <w:pPr>
@@ -4827,6 +5938,16 @@
               </w:rPr>
               <w:t>Salidas:</w:t>
             </w:r>
+            <w:r>
+              <w:rPr>
+                <w:rFonts w:ascii="Avenir Book" w:eastAsia="Arial Unicode MS" w:hAnsi="Avenir Book" w:cs="Arial Unicode MS"/>
+                <w:bCs/>
+                <w:sz w:val="20"/>
+                <w:szCs w:val="22"/>
+                <w:lang w:val="es-MX"/>
+              </w:rPr>
+              <w:t xml:space="preserve"> distancia “d”</w:t>
+            </w:r>
           </w:p>
           <w:p>
             <w:pPr>
@@ -4849,6 +5970,58 @@
               </w:rPr>
               <w:t>Relación E/S:</w:t>
             </w:r>
+            <w:r>
+              <w:rPr>
+                <w:rFonts w:ascii="Avenir Book" w:eastAsia="Arial Unicode MS" w:hAnsi="Avenir Book" w:cs="Arial Unicode MS"/>
+                <w:bCs/>
+                <w:sz w:val="20"/>
+                <w:szCs w:val="22"/>
+                <w:lang w:val="es-MX"/>
+              </w:rPr>
+              <w:t xml:space="preserve"> dados las variables de las coordenadas podemos sacar la distancia de los puntos con la formula </w:t>
+            </w:r>
+            <w:r>
+              <w:rPr>
+                <w:rFonts w:ascii="Avenir Book" w:eastAsia="Arial Unicode MS" w:hAnsi="Avenir Book" w:cs="Arial Unicode MS"/>
+                <w:bCs/>
+                <w:sz w:val="20"/>
+                <w:szCs w:val="22"/>
+                <w:lang w:val="es-MX"/>
+              </w:rPr>
+              <w:t>d</w:t>
+            </w:r>
+            <w:r>
+              <w:rPr>
+                <w:rFonts w:ascii="Corbel" w:eastAsia="Arial Unicode MS" w:hAnsi="Corbel" w:cs="Arial Unicode MS"/>
+                <w:bCs/>
+                <w:sz w:val="20"/>
+                <w:szCs w:val="22"/>
+                <w:lang w:val="es-MX"/>
+              </w:rPr>
+              <w:t>=√((x2-x</w:t>
+            </w:r>
+            <w:proofErr w:type="gramStart"/>
+            <w:r>
+              <w:rPr>
+                <w:rFonts w:ascii="Corbel" w:eastAsia="Arial Unicode MS" w:hAnsi="Corbel" w:cs="Arial Unicode MS"/>
+                <w:bCs/>
+                <w:sz w:val="20"/>
+                <w:szCs w:val="22"/>
+                <w:lang w:val="es-MX"/>
+              </w:rPr>
+              <w:t>1)*</w:t>
+            </w:r>
+            <w:proofErr w:type="gramEnd"/>
+            <w:r>
+              <w:rPr>
+                <w:rFonts w:ascii="Corbel" w:eastAsia="Arial Unicode MS" w:hAnsi="Corbel" w:cs="Arial Unicode MS"/>
+                <w:bCs/>
+                <w:sz w:val="20"/>
+                <w:szCs w:val="22"/>
+                <w:lang w:val="es-MX"/>
+              </w:rPr>
+              <w:t>*2)+((y2-y1)**2)</w:t>
+            </w:r>
           </w:p>
           <w:p>
             <w:pPr>
@@ -4913,6 +6086,146 @@
                 <w:lang w:val="es-MX"/>
               </w:rPr>
               <w:t xml:space="preserve"> (foto, captura de pantalla, texto, etc.)</w:t>
+            </w:r>
+          </w:p>
+          <w:p>
+            <w:pPr>
+              <w:pStyle w:val="Sinespaciado"/>
+              <w:rPr>
+                <w:rFonts w:ascii="Avenir Book" w:eastAsia="Arial Unicode MS" w:hAnsi="Avenir Book" w:cs="Arial Unicode MS"/>
+                <w:bCs/>
+                <w:sz w:val="20"/>
+                <w:szCs w:val="22"/>
+                <w:lang w:val="es-MX"/>
+              </w:rPr>
+            </w:pPr>
+            <w:r>
+              <w:rPr>
+                <w:rFonts w:ascii="Avenir Book" w:eastAsia="Arial Unicode MS" w:hAnsi="Avenir Book" w:cs="Arial Unicode MS"/>
+                <w:bCs/>
+                <w:sz w:val="20"/>
+                <w:szCs w:val="22"/>
+                <w:lang w:val="es-MX"/>
+              </w:rPr>
+              <w:t>1: Inicio</w:t>
+            </w:r>
+          </w:p>
+          <w:p>
+            <w:pPr>
+              <w:pStyle w:val="Sinespaciado"/>
+              <w:rPr>
+                <w:rFonts w:ascii="Avenir Book" w:eastAsia="Arial Unicode MS" w:hAnsi="Avenir Book" w:cs="Arial Unicode MS"/>
+                <w:bCs/>
+                <w:sz w:val="20"/>
+                <w:szCs w:val="22"/>
+                <w:lang w:val="es-MX"/>
+              </w:rPr>
+            </w:pPr>
+            <w:r>
+              <w:rPr>
+                <w:rFonts w:ascii="Avenir Book" w:eastAsia="Arial Unicode MS" w:hAnsi="Avenir Book" w:cs="Arial Unicode MS"/>
+                <w:bCs/>
+                <w:sz w:val="20"/>
+                <w:szCs w:val="22"/>
+                <w:lang w:val="es-MX"/>
+              </w:rPr>
+              <w:t>2: Asignar el valor a las variables x1, y1, x2, y2</w:t>
+            </w:r>
+          </w:p>
+          <w:p>
+            <w:pPr>
+              <w:pStyle w:val="Sinespaciado"/>
+              <w:rPr>
+                <w:rFonts w:ascii="Corbel" w:eastAsia="Arial Unicode MS" w:hAnsi="Corbel" w:cs="Arial Unicode MS"/>
+                <w:bCs/>
+                <w:sz w:val="20"/>
+                <w:szCs w:val="22"/>
+                <w:lang w:val="es-MX"/>
+              </w:rPr>
+            </w:pPr>
+            <w:r>
+              <w:rPr>
+                <w:rFonts w:ascii="Avenir Book" w:eastAsia="Arial Unicode MS" w:hAnsi="Avenir Book" w:cs="Arial Unicode MS"/>
+                <w:bCs/>
+                <w:sz w:val="20"/>
+                <w:szCs w:val="22"/>
+                <w:lang w:val="es-MX"/>
+              </w:rPr>
+              <w:t xml:space="preserve">3: </w:t>
+            </w:r>
+            <w:r>
+              <w:rPr>
+                <w:rFonts w:ascii="Avenir Book" w:eastAsia="Arial Unicode MS" w:hAnsi="Avenir Book" w:cs="Arial Unicode MS"/>
+                <w:bCs/>
+                <w:sz w:val="20"/>
+                <w:szCs w:val="22"/>
+                <w:lang w:val="es-MX"/>
+              </w:rPr>
+              <w:t xml:space="preserve">Calcular las distancia de los puntos ya dados con la siguiente ecuación </w:t>
+            </w:r>
+            <w:r>
+              <w:rPr>
+                <w:rFonts w:ascii="Avenir Book" w:eastAsia="Arial Unicode MS" w:hAnsi="Avenir Book" w:cs="Arial Unicode MS"/>
+                <w:bCs/>
+                <w:sz w:val="20"/>
+                <w:szCs w:val="22"/>
+                <w:lang w:val="es-MX"/>
+              </w:rPr>
+              <w:t>d</w:t>
+            </w:r>
+            <w:r>
+              <w:rPr>
+                <w:rFonts w:ascii="Corbel" w:eastAsia="Arial Unicode MS" w:hAnsi="Corbel" w:cs="Arial Unicode MS"/>
+                <w:bCs/>
+                <w:sz w:val="20"/>
+                <w:szCs w:val="22"/>
+                <w:lang w:val="es-MX"/>
+              </w:rPr>
+              <w:t>=√((x2-x</w:t>
+            </w:r>
+            <w:proofErr w:type="gramStart"/>
+            <w:r>
+              <w:rPr>
+                <w:rFonts w:ascii="Corbel" w:eastAsia="Arial Unicode MS" w:hAnsi="Corbel" w:cs="Arial Unicode MS"/>
+                <w:bCs/>
+                <w:sz w:val="20"/>
+                <w:szCs w:val="22"/>
+                <w:lang w:val="es-MX"/>
+              </w:rPr>
+              <w:t>1)*</w:t>
+            </w:r>
+            <w:proofErr w:type="gramEnd"/>
+            <w:r>
+              <w:rPr>
+                <w:rFonts w:ascii="Corbel" w:eastAsia="Arial Unicode MS" w:hAnsi="Corbel" w:cs="Arial Unicode MS"/>
+                <w:bCs/>
+                <w:sz w:val="20"/>
+                <w:szCs w:val="22"/>
+                <w:lang w:val="es-MX"/>
+              </w:rPr>
+              <w:t>*2)+((y2-y1)**2)</w:t>
+            </w:r>
+          </w:p>
+          <w:p>
+            <w:pPr>
+              <w:pStyle w:val="Sinespaciado"/>
+              <w:rPr>
+                <w:rFonts w:ascii="Avenir Book" w:eastAsia="Arial Unicode MS" w:hAnsi="Avenir Book" w:cs="Arial Unicode MS"/>
+                <w:bCs/>
+                <w:sz w:val="20"/>
+                <w:szCs w:val="22"/>
+                <w:lang w:val="es-MX"/>
+              </w:rPr>
+            </w:pPr>
+            <w:r>
+              <w:rPr>
+                <w:rFonts w:ascii="Avenir Book" w:eastAsia="Arial Unicode MS" w:hAnsi="Avenir Book" w:cs="Arial Unicode MS"/>
+                <w:bCs/>
+                <w:sz w:val="20"/>
+                <w:szCs w:val="22"/>
+                <w:lang w:val="es-MX"/>
+              </w:rPr>
+              <w:t>4: Imprimir las variables y la distancia “d”</w:t>
             </w:r>
           </w:p>
           <w:p>
@@ -5378,6 +6691,7 @@
                 <w:szCs w:val="22"/>
                 <w:lang w:val="es-MX"/>
               </w:rPr>
+              <w:lastRenderedPageBreak/>
               <w:t>Distancia</w:t>
             </w:r>
             <w:r>
@@ -5678,6 +6992,16 @@
               </w:rPr>
               <w:t>Entradas:</w:t>
             </w:r>
+            <w:r>
+              <w:rPr>
+                <w:rFonts w:ascii="Avenir Book" w:eastAsia="Arial Unicode MS" w:hAnsi="Avenir Book" w:cs="Arial Unicode MS"/>
+                <w:bCs/>
+                <w:sz w:val="20"/>
+                <w:szCs w:val="22"/>
+                <w:lang w:val="es-MX"/>
+              </w:rPr>
+              <w:t xml:space="preserve"> ingresar la temperatura en Fahrenheit=f</w:t>
+            </w:r>
           </w:p>
           <w:p>
             <w:pPr>
@@ -5700,6 +7024,38 @@
               </w:rPr>
               <w:t>Salidas:</w:t>
             </w:r>
+            <w:r>
+              <w:rPr>
+                <w:rFonts w:ascii="Avenir Book" w:eastAsia="Arial Unicode MS" w:hAnsi="Avenir Book" w:cs="Arial Unicode MS"/>
+                <w:bCs/>
+                <w:sz w:val="20"/>
+                <w:szCs w:val="22"/>
+                <w:lang w:val="es-MX"/>
+              </w:rPr>
+              <w:t xml:space="preserve"> la temperatura Fahrenheit en </w:t>
+            </w:r>
+            <w:proofErr w:type="spellStart"/>
+            <w:r>
+              <w:rPr>
+                <w:rFonts w:ascii="Avenir Book" w:eastAsia="Arial Unicode MS" w:hAnsi="Avenir Book" w:cs="Arial Unicode MS"/>
+                <w:bCs/>
+                <w:sz w:val="20"/>
+                <w:szCs w:val="22"/>
+                <w:lang w:val="es-MX"/>
+              </w:rPr>
+              <w:t>Celcuis</w:t>
+            </w:r>
+            <w:proofErr w:type="spellEnd"/>
+            <w:r>
+              <w:rPr>
+                <w:rFonts w:ascii="Avenir Book" w:eastAsia="Arial Unicode MS" w:hAnsi="Avenir Book" w:cs="Arial Unicode MS"/>
+                <w:bCs/>
+                <w:sz w:val="20"/>
+                <w:szCs w:val="22"/>
+                <w:lang w:val="es-MX"/>
+              </w:rPr>
+              <w:t>=c</w:t>
+            </w:r>
           </w:p>
           <w:p>
             <w:pPr>
@@ -5722,6 +7078,16 @@
               </w:rPr>
               <w:t>Relación E/S:</w:t>
             </w:r>
+            <w:r>
+              <w:rPr>
+                <w:rFonts w:ascii="Avenir Book" w:eastAsia="Arial Unicode MS" w:hAnsi="Avenir Book" w:cs="Arial Unicode MS"/>
+                <w:bCs/>
+                <w:sz w:val="20"/>
+                <w:szCs w:val="22"/>
+                <w:lang w:val="es-MX"/>
+              </w:rPr>
+              <w:t xml:space="preserve"> para hacer la conversión se necesita la siguiente formula c=(5/9)*(f-32)</w:t>
+            </w:r>
           </w:p>
           <w:p>
             <w:pPr>
@@ -5799,6 +7165,168 @@
                 <w:lang w:val="es-MX"/>
               </w:rPr>
             </w:pPr>
+            <w:r>
+              <w:rPr>
+                <w:rFonts w:ascii="Avenir Book" w:eastAsia="Arial Unicode MS" w:hAnsi="Avenir Book" w:cs="Arial Unicode MS"/>
+                <w:bCs/>
+                <w:sz w:val="20"/>
+                <w:szCs w:val="22"/>
+                <w:lang w:val="es-MX"/>
+              </w:rPr>
+              <w:t xml:space="preserve">1: Inicio </w:t>
+            </w:r>
+          </w:p>
+          <w:p>
+            <w:pPr>
+              <w:pStyle w:val="Sinespaciado"/>
+              <w:rPr>
+                <w:rFonts w:ascii="Avenir Book" w:eastAsia="Arial Unicode MS" w:hAnsi="Avenir Book" w:cs="Arial Unicode MS"/>
+                <w:bCs/>
+                <w:sz w:val="20"/>
+                <w:szCs w:val="22"/>
+                <w:lang w:val="es-MX"/>
+              </w:rPr>
+            </w:pPr>
+            <w:r>
+              <w:rPr>
+                <w:rFonts w:ascii="Avenir Book" w:eastAsia="Arial Unicode MS" w:hAnsi="Avenir Book" w:cs="Arial Unicode MS"/>
+                <w:bCs/>
+                <w:sz w:val="20"/>
+                <w:szCs w:val="22"/>
+                <w:lang w:val="es-MX"/>
+              </w:rPr>
+              <w:t>2: Ingresar la temperatura en grados Fahrenheit “f”</w:t>
+            </w:r>
+          </w:p>
+          <w:p>
+            <w:pPr>
+              <w:pStyle w:val="Sinespaciado"/>
+              <w:rPr>
+                <w:rFonts w:ascii="Avenir Book" w:eastAsia="Arial Unicode MS" w:hAnsi="Avenir Book" w:cs="Arial Unicode MS"/>
+                <w:bCs/>
+                <w:sz w:val="20"/>
+                <w:szCs w:val="22"/>
+                <w:lang w:val="es-MX"/>
+              </w:rPr>
+            </w:pPr>
+            <w:r>
+              <w:rPr>
+                <w:rFonts w:ascii="Avenir Book" w:eastAsia="Arial Unicode MS" w:hAnsi="Avenir Book" w:cs="Arial Unicode MS"/>
+                <w:bCs/>
+                <w:sz w:val="20"/>
+                <w:szCs w:val="22"/>
+                <w:lang w:val="es-MX"/>
+              </w:rPr>
+              <w:t xml:space="preserve">3: </w:t>
+            </w:r>
+            <w:r>
+              <w:rPr>
+                <w:rFonts w:ascii="Avenir Book" w:eastAsia="Arial Unicode MS" w:hAnsi="Avenir Book" w:cs="Arial Unicode MS"/>
+                <w:bCs/>
+                <w:sz w:val="20"/>
+                <w:szCs w:val="22"/>
+                <w:lang w:val="es-MX"/>
+              </w:rPr>
+              <w:t xml:space="preserve">Calcular la conversión con la siguiente formula </w:t>
+            </w:r>
+            <w:r>
+              <w:rPr>
+                <w:rFonts w:ascii="Avenir Book" w:eastAsia="Arial Unicode MS" w:hAnsi="Avenir Book" w:cs="Arial Unicode MS"/>
+                <w:bCs/>
+                <w:sz w:val="20"/>
+                <w:szCs w:val="22"/>
+                <w:lang w:val="es-MX"/>
+              </w:rPr>
+              <w:t>c=(5/</w:t>
+            </w:r>
+            <w:proofErr w:type="gramStart"/>
+            <w:r>
+              <w:rPr>
+                <w:rFonts w:ascii="Avenir Book" w:eastAsia="Arial Unicode MS" w:hAnsi="Avenir Book" w:cs="Arial Unicode MS"/>
+                <w:bCs/>
+                <w:sz w:val="20"/>
+                <w:szCs w:val="22"/>
+                <w:lang w:val="es-MX"/>
+              </w:rPr>
+              <w:t>9)*</w:t>
+            </w:r>
+            <w:proofErr w:type="gramEnd"/>
+            <w:r>
+              <w:rPr>
+                <w:rFonts w:ascii="Avenir Book" w:eastAsia="Arial Unicode MS" w:hAnsi="Avenir Book" w:cs="Arial Unicode MS"/>
+                <w:bCs/>
+                <w:sz w:val="20"/>
+                <w:szCs w:val="22"/>
+                <w:lang w:val="es-MX"/>
+              </w:rPr>
+              <w:t>(f-32)</w:t>
+            </w:r>
+          </w:p>
+          <w:p>
+            <w:pPr>
+              <w:pStyle w:val="Sinespaciado"/>
+              <w:rPr>
+                <w:rFonts w:ascii="Avenir Book" w:eastAsia="Arial Unicode MS" w:hAnsi="Avenir Book" w:cs="Arial Unicode MS"/>
+                <w:bCs/>
+                <w:sz w:val="20"/>
+                <w:szCs w:val="22"/>
+                <w:lang w:val="es-MX"/>
+              </w:rPr>
+            </w:pPr>
+            <w:r>
+              <w:rPr>
+                <w:rFonts w:ascii="Avenir Book" w:eastAsia="Arial Unicode MS" w:hAnsi="Avenir Book" w:cs="Arial Unicode MS"/>
+                <w:bCs/>
+                <w:sz w:val="20"/>
+                <w:szCs w:val="22"/>
+                <w:lang w:val="es-MX"/>
+              </w:rPr>
+              <w:t xml:space="preserve">4: Imprimir la conversión a </w:t>
+            </w:r>
+            <w:proofErr w:type="spellStart"/>
+            <w:r>
+              <w:rPr>
+                <w:rFonts w:ascii="Avenir Book" w:eastAsia="Arial Unicode MS" w:hAnsi="Avenir Book" w:cs="Arial Unicode MS"/>
+                <w:bCs/>
+                <w:sz w:val="20"/>
+                <w:szCs w:val="22"/>
+                <w:lang w:val="es-MX"/>
+              </w:rPr>
+              <w:t>Celcuis</w:t>
+            </w:r>
+            <w:proofErr w:type="spellEnd"/>
+            <w:r>
+              <w:rPr>
+                <w:rFonts w:ascii="Avenir Book" w:eastAsia="Arial Unicode MS" w:hAnsi="Avenir Book" w:cs="Arial Unicode MS"/>
+                <w:bCs/>
+                <w:sz w:val="20"/>
+                <w:szCs w:val="22"/>
+                <w:lang w:val="es-MX"/>
+              </w:rPr>
+              <w:t xml:space="preserve"> “c”</w:t>
+            </w:r>
+          </w:p>
+          <w:p>
+            <w:pPr>
+              <w:pStyle w:val="Sinespaciado"/>
+              <w:rPr>
+                <w:rFonts w:ascii="Avenir Book" w:eastAsia="Arial Unicode MS" w:hAnsi="Avenir Book" w:cs="Arial Unicode MS"/>
+                <w:bCs/>
+                <w:sz w:val="20"/>
+                <w:szCs w:val="22"/>
+                <w:lang w:val="es-MX"/>
+              </w:rPr>
+            </w:pPr>
+            <w:r>
+              <w:rPr>
+                <w:rFonts w:ascii="Avenir Book" w:eastAsia="Arial Unicode MS" w:hAnsi="Avenir Book" w:cs="Arial Unicode MS"/>
+                <w:bCs/>
+                <w:sz w:val="20"/>
+                <w:szCs w:val="22"/>
+                <w:lang w:val="es-MX"/>
+              </w:rPr>
+              <w:t>5: Fin</w:t>
+            </w:r>
           </w:p>
           <w:p>
             <w:pPr>
@@ -6069,6 +7597,16 @@
               </w:rPr>
               <w:t>Entradas:</w:t>
             </w:r>
+            <w:r>
+              <w:rPr>
+                <w:rFonts w:ascii="Avenir Book" w:eastAsia="Arial Unicode MS" w:hAnsi="Avenir Book" w:cs="Arial Unicode MS"/>
+                <w:bCs/>
+                <w:sz w:val="20"/>
+                <w:szCs w:val="22"/>
+                <w:lang w:val="es-MX"/>
+              </w:rPr>
+              <w:t xml:space="preserve"> introducir cuantas galletas deseas hacer</w:t>
+            </w:r>
           </w:p>
           <w:p>
             <w:pPr>
@@ -6091,6 +7629,16 @@
               </w:rPr>
               <w:t>Salidas:</w:t>
             </w:r>
+            <w:r>
+              <w:rPr>
+                <w:rFonts w:ascii="Avenir Book" w:eastAsia="Arial Unicode MS" w:hAnsi="Avenir Book" w:cs="Arial Unicode MS"/>
+                <w:bCs/>
+                <w:sz w:val="20"/>
+                <w:szCs w:val="22"/>
+                <w:lang w:val="es-MX"/>
+              </w:rPr>
+              <w:t xml:space="preserve"> lo que se necesitara de azúcar, mantequilla y harina</w:t>
+            </w:r>
           </w:p>
           <w:p>
             <w:pPr>
@@ -6113,6 +7661,16 @@
               </w:rPr>
               <w:t>Relación E/S:</w:t>
             </w:r>
+            <w:r>
+              <w:rPr>
+                <w:rFonts w:ascii="Avenir Book" w:eastAsia="Arial Unicode MS" w:hAnsi="Avenir Book" w:cs="Arial Unicode MS"/>
+                <w:bCs/>
+                <w:sz w:val="20"/>
+                <w:szCs w:val="22"/>
+                <w:lang w:val="es-MX"/>
+              </w:rPr>
+              <w:t xml:space="preserve"> se calcula lo que cada ingrediente necesita para hacer una galleta y se multiplica por las galletas que piensas hacer.</w:t>
+            </w:r>
           </w:p>
           <w:p>
             <w:pPr>
@@ -6178,6 +7736,295 @@
               </w:rPr>
               <w:t xml:space="preserve"> (foto, captura de pantalla, texto, etc.)</w:t>
             </w:r>
+          </w:p>
+          <w:p>
+            <w:pPr>
+              <w:pStyle w:val="Sinespaciado"/>
+              <w:rPr>
+                <w:rFonts w:ascii="Avenir Book" w:eastAsia="Arial Unicode MS" w:hAnsi="Avenir Book" w:cs="Arial Unicode MS"/>
+                <w:bCs/>
+                <w:sz w:val="20"/>
+                <w:szCs w:val="22"/>
+                <w:lang w:val="es-MX"/>
+              </w:rPr>
+            </w:pPr>
+            <w:r>
+              <w:rPr>
+                <w:rFonts w:ascii="Avenir Book" w:eastAsia="Arial Unicode MS" w:hAnsi="Avenir Book" w:cs="Arial Unicode MS"/>
+                <w:bCs/>
+                <w:sz w:val="20"/>
+                <w:szCs w:val="22"/>
+                <w:lang w:val="es-MX"/>
+              </w:rPr>
+              <w:t xml:space="preserve">1: </w:t>
+            </w:r>
+            <w:proofErr w:type="spellStart"/>
+            <w:r>
+              <w:rPr>
+                <w:rFonts w:ascii="Avenir Book" w:eastAsia="Arial Unicode MS" w:hAnsi="Avenir Book" w:cs="Arial Unicode MS"/>
+                <w:bCs/>
+                <w:sz w:val="20"/>
+                <w:szCs w:val="22"/>
+                <w:lang w:val="es-MX"/>
+              </w:rPr>
+              <w:t>Inico</w:t>
+            </w:r>
+            <w:proofErr w:type="spellEnd"/>
+          </w:p>
+          <w:p>
+            <w:pPr>
+              <w:pStyle w:val="Sinespaciado"/>
+              <w:rPr>
+                <w:rFonts w:ascii="Avenir Book" w:eastAsia="Arial Unicode MS" w:hAnsi="Avenir Book" w:cs="Arial Unicode MS"/>
+                <w:bCs/>
+                <w:sz w:val="20"/>
+                <w:szCs w:val="22"/>
+                <w:lang w:val="es-MX"/>
+              </w:rPr>
+            </w:pPr>
+            <w:r>
+              <w:rPr>
+                <w:rFonts w:ascii="Avenir Book" w:eastAsia="Arial Unicode MS" w:hAnsi="Avenir Book" w:cs="Arial Unicode MS"/>
+                <w:bCs/>
+                <w:sz w:val="20"/>
+                <w:szCs w:val="22"/>
+                <w:lang w:val="es-MX"/>
+              </w:rPr>
+              <w:t>2: Cuantas galletas deseas hacer? “g”</w:t>
+            </w:r>
+          </w:p>
+          <w:p>
+            <w:pPr>
+              <w:pStyle w:val="Sinespaciado"/>
+              <w:rPr>
+                <w:rFonts w:ascii="Avenir Book" w:eastAsia="Arial Unicode MS" w:hAnsi="Avenir Book" w:cs="Arial Unicode MS"/>
+                <w:bCs/>
+                <w:sz w:val="20"/>
+                <w:szCs w:val="22"/>
+                <w:lang w:val="es-MX"/>
+              </w:rPr>
+            </w:pPr>
+            <w:r>
+              <w:rPr>
+                <w:rFonts w:ascii="Avenir Book" w:eastAsia="Arial Unicode MS" w:hAnsi="Avenir Book" w:cs="Arial Unicode MS"/>
+                <w:bCs/>
+                <w:sz w:val="20"/>
+                <w:szCs w:val="22"/>
+                <w:lang w:val="es-MX"/>
+              </w:rPr>
+              <w:t>3: Con la formula encontraras lo necesario de azúcar para hacer las galletas que deseas a=g*.031</w:t>
+            </w:r>
+          </w:p>
+          <w:p>
+            <w:pPr>
+              <w:pStyle w:val="Sinespaciado"/>
+              <w:rPr>
+                <w:rFonts w:ascii="Avenir Book" w:eastAsia="Arial Unicode MS" w:hAnsi="Avenir Book" w:cs="Arial Unicode MS"/>
+                <w:bCs/>
+                <w:sz w:val="20"/>
+                <w:szCs w:val="22"/>
+                <w:lang w:val="es-MX"/>
+              </w:rPr>
+            </w:pPr>
+            <w:r>
+              <w:rPr>
+                <w:rFonts w:ascii="Avenir Book" w:eastAsia="Arial Unicode MS" w:hAnsi="Avenir Book" w:cs="Arial Unicode MS"/>
+                <w:bCs/>
+                <w:sz w:val="20"/>
+                <w:szCs w:val="22"/>
+                <w:lang w:val="es-MX"/>
+              </w:rPr>
+              <w:t xml:space="preserve">4: </w:t>
+            </w:r>
+            <w:r>
+              <w:rPr>
+                <w:rFonts w:ascii="Avenir Book" w:eastAsia="Arial Unicode MS" w:hAnsi="Avenir Book" w:cs="Arial Unicode MS"/>
+                <w:bCs/>
+                <w:sz w:val="20"/>
+                <w:szCs w:val="22"/>
+                <w:lang w:val="es-MX"/>
+              </w:rPr>
+              <w:t xml:space="preserve">Con la formula encontraras lo necesario de </w:t>
+            </w:r>
+            <w:r>
+              <w:rPr>
+                <w:rFonts w:ascii="Avenir Book" w:eastAsia="Arial Unicode MS" w:hAnsi="Avenir Book" w:cs="Arial Unicode MS"/>
+                <w:bCs/>
+                <w:sz w:val="20"/>
+                <w:szCs w:val="22"/>
+                <w:lang w:val="es-MX"/>
+              </w:rPr>
+              <w:t>mantequilla</w:t>
+            </w:r>
+            <w:r>
+              <w:rPr>
+                <w:rFonts w:ascii="Avenir Book" w:eastAsia="Arial Unicode MS" w:hAnsi="Avenir Book" w:cs="Arial Unicode MS"/>
+                <w:bCs/>
+                <w:sz w:val="20"/>
+                <w:szCs w:val="22"/>
+                <w:lang w:val="es-MX"/>
+              </w:rPr>
+              <w:t xml:space="preserve"> para hacer las galletas que deseas </w:t>
+            </w:r>
+            <w:r>
+              <w:rPr>
+                <w:rFonts w:ascii="Avenir Book" w:eastAsia="Arial Unicode MS" w:hAnsi="Avenir Book" w:cs="Arial Unicode MS"/>
+                <w:bCs/>
+                <w:sz w:val="20"/>
+                <w:szCs w:val="22"/>
+                <w:lang w:val="es-MX"/>
+              </w:rPr>
+              <w:t>m</w:t>
+            </w:r>
+            <w:r>
+              <w:rPr>
+                <w:rFonts w:ascii="Avenir Book" w:eastAsia="Arial Unicode MS" w:hAnsi="Avenir Book" w:cs="Arial Unicode MS"/>
+                <w:bCs/>
+                <w:sz w:val="20"/>
+                <w:szCs w:val="22"/>
+                <w:lang w:val="es-MX"/>
+              </w:rPr>
+              <w:t>=g*.0</w:t>
+            </w:r>
+            <w:r>
+              <w:rPr>
+                <w:rFonts w:ascii="Avenir Book" w:eastAsia="Arial Unicode MS" w:hAnsi="Avenir Book" w:cs="Arial Unicode MS"/>
+                <w:bCs/>
+                <w:sz w:val="20"/>
+                <w:szCs w:val="22"/>
+                <w:lang w:val="es-MX"/>
+              </w:rPr>
+              <w:t>20</w:t>
+            </w:r>
+          </w:p>
+          <w:p>
+            <w:pPr>
+              <w:pStyle w:val="Sinespaciado"/>
+              <w:rPr>
+                <w:rFonts w:ascii="Avenir Book" w:eastAsia="Arial Unicode MS" w:hAnsi="Avenir Book" w:cs="Arial Unicode MS"/>
+                <w:bCs/>
+                <w:sz w:val="20"/>
+                <w:szCs w:val="22"/>
+                <w:lang w:val="es-MX"/>
+              </w:rPr>
+            </w:pPr>
+            <w:r>
+              <w:rPr>
+                <w:rFonts w:ascii="Avenir Book" w:eastAsia="Arial Unicode MS" w:hAnsi="Avenir Book" w:cs="Arial Unicode MS"/>
+                <w:bCs/>
+                <w:sz w:val="20"/>
+                <w:szCs w:val="22"/>
+                <w:lang w:val="es-MX"/>
+              </w:rPr>
+              <w:t xml:space="preserve">5: </w:t>
+            </w:r>
+            <w:r>
+              <w:rPr>
+                <w:rFonts w:ascii="Avenir Book" w:eastAsia="Arial Unicode MS" w:hAnsi="Avenir Book" w:cs="Arial Unicode MS"/>
+                <w:bCs/>
+                <w:sz w:val="20"/>
+                <w:szCs w:val="22"/>
+                <w:lang w:val="es-MX"/>
+              </w:rPr>
+              <w:t xml:space="preserve">Con la formula encontraras lo necesario de </w:t>
+            </w:r>
+            <w:r>
+              <w:rPr>
+                <w:rFonts w:ascii="Avenir Book" w:eastAsia="Arial Unicode MS" w:hAnsi="Avenir Book" w:cs="Arial Unicode MS"/>
+                <w:bCs/>
+                <w:sz w:val="20"/>
+                <w:szCs w:val="22"/>
+                <w:lang w:val="es-MX"/>
+              </w:rPr>
+              <w:t>harina</w:t>
+            </w:r>
+            <w:r>
+              <w:rPr>
+                <w:rFonts w:ascii="Avenir Book" w:eastAsia="Arial Unicode MS" w:hAnsi="Avenir Book" w:cs="Arial Unicode MS"/>
+                <w:bCs/>
+                <w:sz w:val="20"/>
+                <w:szCs w:val="22"/>
+                <w:lang w:val="es-MX"/>
+              </w:rPr>
+              <w:t xml:space="preserve"> para hacer las galletas que deseas </w:t>
+            </w:r>
+            <w:r>
+              <w:rPr>
+                <w:rFonts w:ascii="Avenir Book" w:eastAsia="Arial Unicode MS" w:hAnsi="Avenir Book" w:cs="Arial Unicode MS"/>
+                <w:bCs/>
+                <w:sz w:val="20"/>
+                <w:szCs w:val="22"/>
+                <w:lang w:val="es-MX"/>
+              </w:rPr>
+              <w:t>h</w:t>
+            </w:r>
+            <w:r>
+              <w:rPr>
+                <w:rFonts w:ascii="Avenir Book" w:eastAsia="Arial Unicode MS" w:hAnsi="Avenir Book" w:cs="Arial Unicode MS"/>
+                <w:bCs/>
+                <w:sz w:val="20"/>
+                <w:szCs w:val="22"/>
+                <w:lang w:val="es-MX"/>
+              </w:rPr>
+              <w:t>=g*.0</w:t>
+            </w:r>
+            <w:r>
+              <w:rPr>
+                <w:rFonts w:ascii="Avenir Book" w:eastAsia="Arial Unicode MS" w:hAnsi="Avenir Book" w:cs="Arial Unicode MS"/>
+                <w:bCs/>
+                <w:sz w:val="20"/>
+                <w:szCs w:val="22"/>
+                <w:lang w:val="es-MX"/>
+              </w:rPr>
+              <w:t>57</w:t>
+            </w:r>
+          </w:p>
+          <w:p>
+            <w:pPr>
+              <w:pStyle w:val="Sinespaciado"/>
+              <w:rPr>
+                <w:rFonts w:ascii="Avenir Book" w:eastAsia="Arial Unicode MS" w:hAnsi="Avenir Book" w:cs="Arial Unicode MS"/>
+                <w:bCs/>
+                <w:sz w:val="20"/>
+                <w:szCs w:val="22"/>
+                <w:lang w:val="es-MX"/>
+              </w:rPr>
+            </w:pPr>
+            <w:r>
+              <w:rPr>
+                <w:rFonts w:ascii="Avenir Book" w:eastAsia="Arial Unicode MS" w:hAnsi="Avenir Book" w:cs="Arial Unicode MS"/>
+                <w:bCs/>
+                <w:sz w:val="20"/>
+                <w:szCs w:val="22"/>
+                <w:lang w:val="es-MX"/>
+              </w:rPr>
+              <w:lastRenderedPageBreak/>
+              <w:t>6: Imprimir las tazas exactas de los ingredientes para hacer las galletas que deseas.</w:t>
+            </w:r>
+          </w:p>
+          <w:p>
+            <w:pPr>
+              <w:pStyle w:val="Sinespaciado"/>
+              <w:rPr>
+                <w:rFonts w:ascii="Avenir Book" w:eastAsia="Arial Unicode MS" w:hAnsi="Avenir Book" w:cs="Arial Unicode MS"/>
+                <w:bCs/>
+                <w:sz w:val="20"/>
+                <w:szCs w:val="22"/>
+                <w:lang w:val="es-MX"/>
+              </w:rPr>
+            </w:pPr>
+            <w:r>
+              <w:rPr>
+                <w:rFonts w:ascii="Avenir Book" w:eastAsia="Arial Unicode MS" w:hAnsi="Avenir Book" w:cs="Arial Unicode MS"/>
+                <w:bCs/>
+                <w:sz w:val="20"/>
+                <w:szCs w:val="22"/>
+                <w:lang w:val="es-MX"/>
+              </w:rPr>
+              <w:t xml:space="preserve">7: Fin </w:t>
+            </w:r>
+            <w:bookmarkStart w:id="0" w:name="_GoBack"/>
+            <w:bookmarkEnd w:id="0"/>
           </w:p>
           <w:p>
             <w:pPr>
@@ -7248,17 +9095,7 @@
           <w:sz w:val="22"/>
           <w:szCs w:val="22"/>
         </w:rPr>
-        <w:t xml:space="preserve"> y hast</w:t>
-      </w:r>
-      <w:bookmarkStart w:id="0" w:name="_GoBack"/>
-      <w:bookmarkEnd w:id="0"/>
-      <w:r>
-        <w:rPr>
-          <w:rFonts w:ascii="Avenir Book" w:eastAsia="Arial Unicode MS" w:hAnsi="Avenir Book" w:cs="Arial Unicode MS"/>
-          <w:sz w:val="22"/>
-          <w:szCs w:val="22"/>
-        </w:rPr>
-        <w:t>a 120 XP</w:t>
+        <w:t xml:space="preserve"> y hasta 120 XP</w:t>
       </w:r>
       <w:r>
         <w:rPr>
@@ -8288,7 +10125,6 @@
     <w:lsdException w:name="HTML Sample" w:semiHidden="1" w:unhideWhenUsed="1"/>
     <w:lsdException w:name="HTML Typewriter" w:semiHidden="1" w:unhideWhenUsed="1"/>
     <w:lsdException w:name="HTML Variable" w:semiHidden="1" w:unhideWhenUsed="1"/>
-    <w:lsdException w:name="Normal Table" w:semiHidden="1" w:unhideWhenUsed="1"/>
     <w:lsdException w:name="annotation subject" w:semiHidden="1" w:unhideWhenUsed="1"/>
     <w:lsdException w:name="No List" w:semiHidden="1" w:unhideWhenUsed="1"/>
     <w:lsdException w:name="Outline List 1" w:semiHidden="1" w:unhideWhenUsed="1"/>
@@ -8332,10 +10168,8 @@
     <w:lsdException w:name="Table Elegant" w:semiHidden="1" w:unhideWhenUsed="1"/>
     <w:lsdException w:name="Table Professional" w:semiHidden="1" w:unhideWhenUsed="1"/>
     <w:lsdException w:name="Table Subtle 1" w:semiHidden="1" w:unhideWhenUsed="1"/>
-    <w:lsdException w:name="Table Subtle 2" w:semiHidden="1" w:unhideWhenUsed="1"/>
     <w:lsdException w:name="Table Web 1" w:semiHidden="1" w:unhideWhenUsed="1"/>
     <w:lsdException w:name="Table Web 2" w:semiHidden="1" w:unhideWhenUsed="1"/>
-    <w:lsdException w:name="Table Web 3" w:semiHidden="1" w:unhideWhenUsed="1"/>
     <w:lsdException w:name="Balloon Text" w:semiHidden="1" w:unhideWhenUsed="1"/>
     <w:lsdException w:name="Table Grid" w:uiPriority="59"/>
     <w:lsdException w:name="Table Theme" w:semiHidden="1" w:unhideWhenUsed="1"/>
@@ -8556,6 +10390,8 @@
     <w:lsdException w:name="List Table 7 Colorful Accent 6" w:uiPriority="52"/>
     <w:lsdException w:name="Mention" w:semiHidden="1" w:unhideWhenUsed="1"/>
     <w:lsdException w:name="Smart Hyperlink" w:semiHidden="1" w:unhideWhenUsed="1"/>
+    <w:lsdException w:name="Hashtag" w:semiHidden="1" w:unhideWhenUsed="1"/>
+    <w:lsdException w:name="Unresolved Mention" w:semiHidden="1" w:unhideWhenUsed="1"/>
   </w:latentStyles>
   <w:style w:type="paragraph" w:default="1" w:styleId="Normal">
     <w:name w:val="Normal"/>

</xml_diff>

<commit_message>
Victor Manuel Cerón Navarrete Grupo 02
</commit_message>
<xml_diff>
--- a/Mision_02.docx
+++ b/Mision_02.docx
@@ -71,6 +71,24 @@
           <w:szCs w:val="22"/>
         </w:rPr>
         <w:t xml:space="preserve">Nombre: </w:t>
+      </w:r>
+      <w:proofErr w:type="spellStart"/>
+      <w:r>
+        <w:rPr>
+          <w:rFonts w:ascii="Avenir Book" w:eastAsia="Arial Unicode MS" w:hAnsi="Avenir Book" w:cs="Arial Unicode MS"/>
+          <w:sz w:val="22"/>
+          <w:szCs w:val="22"/>
+        </w:rPr>
+        <w:t>Victor</w:t>
+      </w:r>
+      <w:proofErr w:type="spellEnd"/>
+      <w:r>
+        <w:rPr>
+          <w:rFonts w:ascii="Avenir Book" w:eastAsia="Arial Unicode MS" w:hAnsi="Avenir Book" w:cs="Arial Unicode MS"/>
+          <w:sz w:val="22"/>
+          <w:szCs w:val="22"/>
+        </w:rPr>
+        <w:t xml:space="preserve"> Manuel Cerón Navarrete</w:t>
       </w:r>
     </w:p>
     <w:p>
@@ -96,6 +114,14 @@
           <w:szCs w:val="22"/>
         </w:rPr>
         <w:t>Grupo:</w:t>
+      </w:r>
+      <w:r>
+        <w:rPr>
+          <w:rFonts w:ascii="Avenir Book" w:eastAsia="Arial Unicode MS" w:hAnsi="Avenir Book" w:cs="Arial Unicode MS"/>
+          <w:sz w:val="22"/>
+          <w:szCs w:val="22"/>
+        </w:rPr>
+        <w:t xml:space="preserve">  02</w:t>
       </w:r>
     </w:p>
     <w:p>
@@ -914,6 +940,116 @@
                 <w:szCs w:val="22"/>
                 <w:lang w:val="es-MX"/>
               </w:rPr>
+              <w:t>Nombre</w:t>
+            </w:r>
+          </w:p>
+          <w:p>
+            <w:pPr>
+              <w:pStyle w:val="Sinespaciado"/>
+              <w:rPr>
+                <w:rFonts w:ascii="Avenir Book" w:eastAsia="Arial Unicode MS" w:hAnsi="Avenir Book" w:cs="Arial Unicode MS"/>
+                <w:bCs/>
+                <w:sz w:val="20"/>
+                <w:szCs w:val="22"/>
+                <w:lang w:val="es-MX"/>
+              </w:rPr>
+            </w:pPr>
+            <w:r>
+              <w:rPr>
+                <w:rFonts w:ascii="Avenir Book" w:eastAsia="Arial Unicode MS" w:hAnsi="Avenir Book" w:cs="Arial Unicode MS"/>
+                <w:bCs/>
+                <w:sz w:val="20"/>
+                <w:szCs w:val="22"/>
+                <w:lang w:val="es-MX"/>
+              </w:rPr>
+              <w:t>Matrícula</w:t>
+            </w:r>
+          </w:p>
+          <w:p>
+            <w:pPr>
+              <w:pStyle w:val="Sinespaciado"/>
+              <w:rPr>
+                <w:rFonts w:ascii="Avenir Book" w:eastAsia="Arial Unicode MS" w:hAnsi="Avenir Book" w:cs="Arial Unicode MS"/>
+                <w:bCs/>
+                <w:sz w:val="20"/>
+                <w:szCs w:val="22"/>
+                <w:lang w:val="es-MX"/>
+              </w:rPr>
+            </w:pPr>
+            <w:r>
+              <w:rPr>
+                <w:rFonts w:ascii="Avenir Book" w:eastAsia="Arial Unicode MS" w:hAnsi="Avenir Book" w:cs="Arial Unicode MS"/>
+                <w:bCs/>
+                <w:sz w:val="20"/>
+                <w:szCs w:val="22"/>
+                <w:lang w:val="es-MX"/>
+              </w:rPr>
+              <w:t>Carrera</w:t>
+            </w:r>
+          </w:p>
+          <w:p>
+            <w:pPr>
+              <w:pStyle w:val="Sinespaciado"/>
+              <w:rPr>
+                <w:rFonts w:ascii="Avenir Book" w:eastAsia="Arial Unicode MS" w:hAnsi="Avenir Book" w:cs="Arial Unicode MS"/>
+                <w:bCs/>
+                <w:sz w:val="20"/>
+                <w:szCs w:val="22"/>
+                <w:lang w:val="es-MX"/>
+              </w:rPr>
+            </w:pPr>
+            <w:r>
+              <w:rPr>
+                <w:rFonts w:ascii="Avenir Book" w:eastAsia="Arial Unicode MS" w:hAnsi="Avenir Book" w:cs="Arial Unicode MS"/>
+                <w:bCs/>
+                <w:sz w:val="20"/>
+                <w:szCs w:val="22"/>
+                <w:lang w:val="es-MX"/>
+              </w:rPr>
+              <w:t>Prepa</w:t>
+            </w:r>
+          </w:p>
+          <w:p>
+            <w:pPr>
+              <w:pStyle w:val="Sinespaciado"/>
+              <w:rPr>
+                <w:rFonts w:ascii="Avenir Book" w:eastAsia="Arial Unicode MS" w:hAnsi="Avenir Book" w:cs="Arial Unicode MS"/>
+                <w:bCs/>
+                <w:sz w:val="20"/>
+                <w:szCs w:val="22"/>
+                <w:lang w:val="es-MX"/>
+              </w:rPr>
+            </w:pPr>
+            <w:r>
+              <w:rPr>
+                <w:rFonts w:ascii="Avenir Book" w:eastAsia="Arial Unicode MS" w:hAnsi="Avenir Book" w:cs="Arial Unicode MS"/>
+                <w:bCs/>
+                <w:sz w:val="20"/>
+                <w:szCs w:val="22"/>
+                <w:lang w:val="es-MX"/>
+              </w:rPr>
+              <w:t xml:space="preserve">Descripción </w:t>
+            </w:r>
+          </w:p>
+          <w:p>
+            <w:pPr>
+              <w:pStyle w:val="Sinespaciado"/>
+              <w:rPr>
+                <w:rFonts w:ascii="Avenir Book" w:eastAsia="Arial Unicode MS" w:hAnsi="Avenir Book" w:cs="Arial Unicode MS"/>
+                <w:bCs/>
+                <w:sz w:val="20"/>
+                <w:szCs w:val="22"/>
+                <w:lang w:val="es-MX"/>
+              </w:rPr>
+            </w:pPr>
+            <w:r>
+              <w:rPr>
+                <w:rFonts w:ascii="Avenir Book" w:eastAsia="Arial Unicode MS" w:hAnsi="Avenir Book" w:cs="Arial Unicode MS"/>
+                <w:bCs/>
+                <w:sz w:val="20"/>
+                <w:szCs w:val="22"/>
+                <w:lang w:val="es-MX"/>
+              </w:rPr>
               <w:t>Relación E/S:</w:t>
             </w:r>
             <w:r>
@@ -1003,6 +1139,214 @@
                 <w:lang w:val="es-MX"/>
               </w:rPr>
             </w:pPr>
+            <w:r>
+              <w:rPr>
+                <w:rFonts w:ascii="Avenir Book" w:eastAsia="Arial Unicode MS" w:hAnsi="Avenir Book" w:cs="Arial Unicode MS"/>
+                <w:bCs/>
+                <w:sz w:val="20"/>
+                <w:szCs w:val="22"/>
+                <w:lang w:val="es-MX"/>
+              </w:rPr>
+              <w:t>Pedir nombre</w:t>
+            </w:r>
+          </w:p>
+          <w:p>
+            <w:pPr>
+              <w:pStyle w:val="Sinespaciado"/>
+              <w:rPr>
+                <w:rFonts w:ascii="Avenir Book" w:eastAsia="Arial Unicode MS" w:hAnsi="Avenir Book" w:cs="Arial Unicode MS"/>
+                <w:bCs/>
+                <w:sz w:val="20"/>
+                <w:szCs w:val="22"/>
+                <w:lang w:val="es-MX"/>
+              </w:rPr>
+            </w:pPr>
+            <w:r>
+              <w:rPr>
+                <w:rFonts w:ascii="Avenir Book" w:eastAsia="Arial Unicode MS" w:hAnsi="Avenir Book" w:cs="Arial Unicode MS"/>
+                <w:bCs/>
+                <w:sz w:val="20"/>
+                <w:szCs w:val="22"/>
+                <w:lang w:val="es-MX"/>
+              </w:rPr>
+              <w:t>Enseñar nombre</w:t>
+            </w:r>
+          </w:p>
+          <w:p>
+            <w:pPr>
+              <w:pStyle w:val="Sinespaciado"/>
+              <w:rPr>
+                <w:rFonts w:ascii="Avenir Book" w:eastAsia="Arial Unicode MS" w:hAnsi="Avenir Book" w:cs="Arial Unicode MS"/>
+                <w:bCs/>
+                <w:sz w:val="20"/>
+                <w:szCs w:val="22"/>
+                <w:lang w:val="es-MX"/>
+              </w:rPr>
+            </w:pPr>
+            <w:r>
+              <w:rPr>
+                <w:rFonts w:ascii="Avenir Book" w:eastAsia="Arial Unicode MS" w:hAnsi="Avenir Book" w:cs="Arial Unicode MS"/>
+                <w:bCs/>
+                <w:sz w:val="20"/>
+                <w:szCs w:val="22"/>
+                <w:lang w:val="es-MX"/>
+              </w:rPr>
+              <w:t>Pedir matrícula</w:t>
+            </w:r>
+          </w:p>
+          <w:p>
+            <w:pPr>
+              <w:pStyle w:val="Sinespaciado"/>
+              <w:rPr>
+                <w:rFonts w:ascii="Avenir Book" w:eastAsia="Arial Unicode MS" w:hAnsi="Avenir Book" w:cs="Arial Unicode MS"/>
+                <w:bCs/>
+                <w:sz w:val="20"/>
+                <w:szCs w:val="22"/>
+                <w:lang w:val="es-MX"/>
+              </w:rPr>
+            </w:pPr>
+            <w:r>
+              <w:rPr>
+                <w:rFonts w:ascii="Avenir Book" w:eastAsia="Arial Unicode MS" w:hAnsi="Avenir Book" w:cs="Arial Unicode MS"/>
+                <w:bCs/>
+                <w:sz w:val="20"/>
+                <w:szCs w:val="22"/>
+                <w:lang w:val="es-MX"/>
+              </w:rPr>
+              <w:t>Enseñar matrícula</w:t>
+            </w:r>
+          </w:p>
+          <w:p>
+            <w:pPr>
+              <w:pStyle w:val="Sinespaciado"/>
+              <w:rPr>
+                <w:rFonts w:ascii="Avenir Book" w:eastAsia="Arial Unicode MS" w:hAnsi="Avenir Book" w:cs="Arial Unicode MS"/>
+                <w:bCs/>
+                <w:sz w:val="20"/>
+                <w:szCs w:val="22"/>
+                <w:lang w:val="es-MX"/>
+              </w:rPr>
+            </w:pPr>
+            <w:r>
+              <w:rPr>
+                <w:rFonts w:ascii="Avenir Book" w:eastAsia="Arial Unicode MS" w:hAnsi="Avenir Book" w:cs="Arial Unicode MS"/>
+                <w:bCs/>
+                <w:sz w:val="20"/>
+                <w:szCs w:val="22"/>
+                <w:lang w:val="es-MX"/>
+              </w:rPr>
+              <w:t>Pedir carrera</w:t>
+            </w:r>
+          </w:p>
+          <w:p>
+            <w:pPr>
+              <w:pStyle w:val="Sinespaciado"/>
+              <w:rPr>
+                <w:rFonts w:ascii="Avenir Book" w:eastAsia="Arial Unicode MS" w:hAnsi="Avenir Book" w:cs="Arial Unicode MS"/>
+                <w:bCs/>
+                <w:sz w:val="20"/>
+                <w:szCs w:val="22"/>
+                <w:lang w:val="es-MX"/>
+              </w:rPr>
+            </w:pPr>
+            <w:r>
+              <w:rPr>
+                <w:rFonts w:ascii="Avenir Book" w:eastAsia="Arial Unicode MS" w:hAnsi="Avenir Book" w:cs="Arial Unicode MS"/>
+                <w:bCs/>
+                <w:sz w:val="20"/>
+                <w:szCs w:val="22"/>
+                <w:lang w:val="es-MX"/>
+              </w:rPr>
+              <w:t>Enseñar carrera</w:t>
+            </w:r>
+          </w:p>
+          <w:p>
+            <w:pPr>
+              <w:pStyle w:val="Sinespaciado"/>
+              <w:rPr>
+                <w:rFonts w:ascii="Avenir Book" w:eastAsia="Arial Unicode MS" w:hAnsi="Avenir Book" w:cs="Arial Unicode MS"/>
+                <w:bCs/>
+                <w:sz w:val="20"/>
+                <w:szCs w:val="22"/>
+                <w:lang w:val="es-MX"/>
+              </w:rPr>
+            </w:pPr>
+            <w:r>
+              <w:rPr>
+                <w:rFonts w:ascii="Avenir Book" w:eastAsia="Arial Unicode MS" w:hAnsi="Avenir Book" w:cs="Arial Unicode MS"/>
+                <w:bCs/>
+                <w:sz w:val="20"/>
+                <w:szCs w:val="22"/>
+                <w:lang w:val="es-MX"/>
+              </w:rPr>
+              <w:t>Pedir prepa</w:t>
+            </w:r>
+          </w:p>
+          <w:p>
+            <w:pPr>
+              <w:pStyle w:val="Sinespaciado"/>
+              <w:rPr>
+                <w:rFonts w:ascii="Avenir Book" w:eastAsia="Arial Unicode MS" w:hAnsi="Avenir Book" w:cs="Arial Unicode MS"/>
+                <w:bCs/>
+                <w:sz w:val="20"/>
+                <w:szCs w:val="22"/>
+                <w:lang w:val="es-MX"/>
+              </w:rPr>
+            </w:pPr>
+            <w:r>
+              <w:rPr>
+                <w:rFonts w:ascii="Avenir Book" w:eastAsia="Arial Unicode MS" w:hAnsi="Avenir Book" w:cs="Arial Unicode MS"/>
+                <w:bCs/>
+                <w:sz w:val="20"/>
+                <w:szCs w:val="22"/>
+                <w:lang w:val="es-MX"/>
+              </w:rPr>
+              <w:t>Enseñar prepa</w:t>
+            </w:r>
+          </w:p>
+          <w:p>
+            <w:pPr>
+              <w:pStyle w:val="Sinespaciado"/>
+              <w:rPr>
+                <w:rFonts w:ascii="Avenir Book" w:eastAsia="Arial Unicode MS" w:hAnsi="Avenir Book" w:cs="Arial Unicode MS"/>
+                <w:bCs/>
+                <w:sz w:val="20"/>
+                <w:szCs w:val="22"/>
+                <w:lang w:val="es-MX"/>
+              </w:rPr>
+            </w:pPr>
+            <w:r>
+              <w:rPr>
+                <w:rFonts w:ascii="Avenir Book" w:eastAsia="Arial Unicode MS" w:hAnsi="Avenir Book" w:cs="Arial Unicode MS"/>
+                <w:bCs/>
+                <w:sz w:val="20"/>
+                <w:szCs w:val="22"/>
+                <w:lang w:val="es-MX"/>
+              </w:rPr>
+              <w:t>Pedir descripción</w:t>
+            </w:r>
+          </w:p>
+          <w:p>
+            <w:pPr>
+              <w:pStyle w:val="Sinespaciado"/>
+              <w:rPr>
+                <w:rFonts w:ascii="Avenir Book" w:eastAsia="Arial Unicode MS" w:hAnsi="Avenir Book" w:cs="Arial Unicode MS"/>
+                <w:bCs/>
+                <w:sz w:val="20"/>
+                <w:szCs w:val="22"/>
+                <w:lang w:val="es-MX"/>
+              </w:rPr>
+            </w:pPr>
+            <w:r>
+              <w:rPr>
+                <w:rFonts w:ascii="Avenir Book" w:eastAsia="Arial Unicode MS" w:hAnsi="Avenir Book" w:cs="Arial Unicode MS"/>
+                <w:bCs/>
+                <w:sz w:val="20"/>
+                <w:szCs w:val="22"/>
+                <w:lang w:val="es-MX"/>
+              </w:rPr>
+              <w:t>Enseñar descripción</w:t>
+            </w:r>
           </w:p>
           <w:p>
             <w:pPr>
@@ -1163,6 +1507,7 @@
                 <w:szCs w:val="20"/>
                 <w:lang w:val="es-MX"/>
               </w:rPr>
+              <w:lastRenderedPageBreak/>
               <w:t>Ejemplo de salida</w:t>
             </w:r>
             <w:r>
@@ -1503,7 +1848,6 @@
           <w:szCs w:val="22"/>
           <w:lang w:val="es-MX"/>
         </w:rPr>
-        <w:lastRenderedPageBreak/>
         <w:t>2.</w:t>
       </w:r>
       <w:r>
@@ -1866,6 +2210,16 @@
               </w:rPr>
               <w:t>Entradas:</w:t>
             </w:r>
+            <w:r>
+              <w:rPr>
+                <w:rFonts w:ascii="Avenir Book" w:eastAsia="Arial Unicode MS" w:hAnsi="Avenir Book" w:cs="Arial Unicode MS"/>
+                <w:bCs/>
+                <w:sz w:val="20"/>
+                <w:szCs w:val="22"/>
+                <w:lang w:val="es-MX"/>
+              </w:rPr>
+              <w:t>6hrs, 3.5 hrs, 485 km</w:t>
+            </w:r>
           </w:p>
           <w:p>
             <w:pPr>
@@ -1888,6 +2242,16 @@
               </w:rPr>
               <w:t>Salidas:</w:t>
             </w:r>
+            <w:r>
+              <w:rPr>
+                <w:rFonts w:ascii="Avenir Book" w:eastAsia="Arial Unicode MS" w:hAnsi="Avenir Book" w:cs="Arial Unicode MS"/>
+                <w:bCs/>
+                <w:sz w:val="20"/>
+                <w:szCs w:val="22"/>
+                <w:lang w:val="es-MX"/>
+              </w:rPr>
+              <w:t xml:space="preserve"> la distancia que recorre en 6 hrs</w:t>
+            </w:r>
           </w:p>
           <w:p>
             <w:pPr>
@@ -1910,6 +2274,26 @@
               </w:rPr>
               <w:t>Relación E/S:</w:t>
             </w:r>
+            <w:r>
+              <w:rPr>
+                <w:rFonts w:ascii="Avenir Book" w:eastAsia="Arial Unicode MS" w:hAnsi="Avenir Book" w:cs="Arial Unicode MS"/>
+                <w:bCs/>
+                <w:sz w:val="20"/>
+                <w:szCs w:val="22"/>
+                <w:lang w:val="es-MX"/>
+              </w:rPr>
+              <w:t xml:space="preserve"> </w:t>
+            </w:r>
+            <w:r>
+              <w:rPr>
+                <w:rFonts w:ascii="Avenir Book" w:eastAsia="Arial Unicode MS" w:hAnsi="Avenir Book" w:cs="Arial Unicode MS"/>
+                <w:bCs/>
+                <w:sz w:val="20"/>
+                <w:szCs w:val="22"/>
+                <w:lang w:val="es-MX"/>
+              </w:rPr>
+              <w:t>v=d/t</w:t>
+            </w:r>
           </w:p>
           <w:p>
             <w:pPr>
@@ -1974,6 +2358,104 @@
                 <w:lang w:val="es-MX"/>
               </w:rPr>
               <w:t xml:space="preserve"> (foto, captura de pantalla, texto, etc.)</w:t>
+            </w:r>
+          </w:p>
+          <w:p>
+            <w:pPr>
+              <w:pStyle w:val="Sinespaciado"/>
+              <w:rPr>
+                <w:rFonts w:ascii="Avenir Book" w:eastAsia="Arial Unicode MS" w:hAnsi="Avenir Book" w:cs="Arial Unicode MS"/>
+                <w:bCs/>
+                <w:sz w:val="20"/>
+                <w:szCs w:val="22"/>
+                <w:lang w:val="es-MX"/>
+              </w:rPr>
+            </w:pPr>
+            <w:r>
+              <w:rPr>
+                <w:rFonts w:ascii="Avenir Book" w:eastAsia="Arial Unicode MS" w:hAnsi="Avenir Book" w:cs="Arial Unicode MS"/>
+                <w:bCs/>
+                <w:sz w:val="20"/>
+                <w:szCs w:val="22"/>
+                <w:lang w:val="es-MX"/>
+              </w:rPr>
+              <w:t>Pedir velocidad</w:t>
+            </w:r>
+          </w:p>
+          <w:p>
+            <w:pPr>
+              <w:pStyle w:val="Sinespaciado"/>
+              <w:rPr>
+                <w:rFonts w:ascii="Avenir Book" w:eastAsia="Arial Unicode MS" w:hAnsi="Avenir Book" w:cs="Arial Unicode MS"/>
+                <w:bCs/>
+                <w:sz w:val="20"/>
+                <w:szCs w:val="22"/>
+                <w:lang w:val="es-MX"/>
+              </w:rPr>
+            </w:pPr>
+            <w:r>
+              <w:rPr>
+                <w:rFonts w:ascii="Avenir Book" w:eastAsia="Arial Unicode MS" w:hAnsi="Avenir Book" w:cs="Arial Unicode MS"/>
+                <w:bCs/>
+                <w:sz w:val="20"/>
+                <w:szCs w:val="22"/>
+                <w:lang w:val="es-MX"/>
+              </w:rPr>
+              <w:t xml:space="preserve">Mostrar </w:t>
+            </w:r>
+            <w:r>
+              <w:rPr>
+                <w:rFonts w:ascii="Avenir Book" w:eastAsia="Arial Unicode MS" w:hAnsi="Avenir Book" w:cs="Arial Unicode MS"/>
+                <w:bCs/>
+                <w:sz w:val="20"/>
+                <w:szCs w:val="22"/>
+                <w:lang w:val="es-MX"/>
+              </w:rPr>
+              <w:t>distancia en 6 horas</w:t>
+            </w:r>
+          </w:p>
+          <w:p>
+            <w:pPr>
+              <w:pStyle w:val="Sinespaciado"/>
+              <w:rPr>
+                <w:rFonts w:ascii="Avenir Book" w:eastAsia="Arial Unicode MS" w:hAnsi="Avenir Book" w:cs="Arial Unicode MS"/>
+                <w:bCs/>
+                <w:sz w:val="20"/>
+                <w:szCs w:val="22"/>
+                <w:lang w:val="es-MX"/>
+              </w:rPr>
+            </w:pPr>
+            <w:r>
+              <w:rPr>
+                <w:rFonts w:ascii="Avenir Book" w:eastAsia="Arial Unicode MS" w:hAnsi="Avenir Book" w:cs="Arial Unicode MS"/>
+                <w:bCs/>
+                <w:sz w:val="20"/>
+                <w:szCs w:val="22"/>
+                <w:lang w:val="es-MX"/>
+              </w:rPr>
+              <w:t>Mostrar distancia en 3.5 horas</w:t>
+            </w:r>
+          </w:p>
+          <w:p>
+            <w:pPr>
+              <w:pStyle w:val="Sinespaciado"/>
+              <w:rPr>
+                <w:rFonts w:ascii="Avenir Book" w:eastAsia="Arial Unicode MS" w:hAnsi="Avenir Book" w:cs="Arial Unicode MS"/>
+                <w:bCs/>
+                <w:sz w:val="20"/>
+                <w:szCs w:val="22"/>
+                <w:lang w:val="es-MX"/>
+              </w:rPr>
+            </w:pPr>
+            <w:r>
+              <w:rPr>
+                <w:rFonts w:ascii="Avenir Book" w:eastAsia="Arial Unicode MS" w:hAnsi="Avenir Book" w:cs="Arial Unicode MS"/>
+                <w:bCs/>
+                <w:sz w:val="20"/>
+                <w:szCs w:val="22"/>
+                <w:lang w:val="es-MX"/>
+              </w:rPr>
+              <w:t>Mostrar tiempo para haber recorrido 468 km</w:t>
             </w:r>
           </w:p>
           <w:p>
@@ -2526,6 +3008,7 @@
           <w:szCs w:val="22"/>
           <w:lang w:val="es-MX"/>
         </w:rPr>
+        <w:lastRenderedPageBreak/>
         <w:t xml:space="preserve">Agrega </w:t>
       </w:r>
       <w:r>
@@ -2820,6 +3303,50 @@
                 <w:szCs w:val="22"/>
                 <w:lang w:val="es-MX"/>
               </w:rPr>
+              <w:t>Propina del 13%</w:t>
+            </w:r>
+          </w:p>
+          <w:p>
+            <w:pPr>
+              <w:pStyle w:val="Sinespaciado"/>
+              <w:rPr>
+                <w:rFonts w:ascii="Avenir Book" w:eastAsia="Arial Unicode MS" w:hAnsi="Avenir Book" w:cs="Arial Unicode MS"/>
+                <w:bCs/>
+                <w:sz w:val="20"/>
+                <w:szCs w:val="22"/>
+                <w:lang w:val="es-MX"/>
+              </w:rPr>
+            </w:pPr>
+            <w:r>
+              <w:rPr>
+                <w:rFonts w:ascii="Avenir Book" w:eastAsia="Arial Unicode MS" w:hAnsi="Avenir Book" w:cs="Arial Unicode MS"/>
+                <w:bCs/>
+                <w:sz w:val="20"/>
+                <w:szCs w:val="22"/>
+                <w:lang w:val="es-MX"/>
+              </w:rPr>
+              <w:t>Iva del 16%</w:t>
+            </w:r>
+          </w:p>
+          <w:p>
+            <w:pPr>
+              <w:pStyle w:val="Sinespaciado"/>
+              <w:rPr>
+                <w:rFonts w:ascii="Avenir Book" w:eastAsia="Arial Unicode MS" w:hAnsi="Avenir Book" w:cs="Arial Unicode MS"/>
+                <w:bCs/>
+                <w:sz w:val="20"/>
+                <w:szCs w:val="22"/>
+                <w:lang w:val="es-MX"/>
+              </w:rPr>
+            </w:pPr>
+            <w:r>
+              <w:rPr>
+                <w:rFonts w:ascii="Avenir Book" w:eastAsia="Arial Unicode MS" w:hAnsi="Avenir Book" w:cs="Arial Unicode MS"/>
+                <w:bCs/>
+                <w:sz w:val="20"/>
+                <w:szCs w:val="22"/>
+                <w:lang w:val="es-MX"/>
+              </w:rPr>
               <w:t>Salidas:</w:t>
             </w:r>
           </w:p>
@@ -2842,8 +3369,40 @@
                 <w:szCs w:val="22"/>
                 <w:lang w:val="es-MX"/>
               </w:rPr>
+              <w:t>Total de la cuenta</w:t>
+            </w:r>
+          </w:p>
+          <w:p>
+            <w:pPr>
+              <w:pStyle w:val="Sinespaciado"/>
+              <w:rPr>
+                <w:rFonts w:ascii="Avenir Book" w:eastAsia="Arial Unicode MS" w:hAnsi="Avenir Book" w:cs="Arial Unicode MS"/>
+                <w:bCs/>
+                <w:sz w:val="20"/>
+                <w:szCs w:val="22"/>
+                <w:lang w:val="es-MX"/>
+              </w:rPr>
+            </w:pPr>
+            <w:r>
+              <w:rPr>
+                <w:rFonts w:ascii="Avenir Book" w:eastAsia="Arial Unicode MS" w:hAnsi="Avenir Book" w:cs="Arial Unicode MS"/>
+                <w:bCs/>
+                <w:sz w:val="20"/>
+                <w:szCs w:val="22"/>
+                <w:lang w:val="es-MX"/>
+              </w:rPr>
               <w:t>Relación E/S:</w:t>
             </w:r>
+            <w:r>
+              <w:rPr>
+                <w:rFonts w:ascii="Avenir Book" w:eastAsia="Arial Unicode MS" w:hAnsi="Avenir Book" w:cs="Arial Unicode MS"/>
+                <w:bCs/>
+                <w:sz w:val="20"/>
+                <w:szCs w:val="22"/>
+                <w:lang w:val="es-MX"/>
+              </w:rPr>
+              <w:t xml:space="preserve"> total*.13, total*.16, propina + iva + cuenta</w:t>
+            </w:r>
           </w:p>
           <w:p>
             <w:pPr>
@@ -2921,6 +3480,124 @@
                 <w:lang w:val="es-MX"/>
               </w:rPr>
             </w:pPr>
+            <w:r>
+              <w:rPr>
+                <w:rFonts w:ascii="Avenir Book" w:eastAsia="Arial Unicode MS" w:hAnsi="Avenir Book" w:cs="Arial Unicode MS"/>
+                <w:bCs/>
+                <w:sz w:val="20"/>
+                <w:szCs w:val="22"/>
+                <w:lang w:val="es-MX"/>
+              </w:rPr>
+              <w:t>Pedir el total de la comid</w:t>
+            </w:r>
+            <w:r>
+              <w:rPr>
+                <w:rFonts w:ascii="Avenir Book" w:eastAsia="Arial Unicode MS" w:hAnsi="Avenir Book" w:cs="Arial Unicode MS"/>
+                <w:bCs/>
+                <w:sz w:val="20"/>
+                <w:szCs w:val="22"/>
+                <w:lang w:val="es-MX"/>
+              </w:rPr>
+              <w:t>a</w:t>
+            </w:r>
+          </w:p>
+          <w:p>
+            <w:pPr>
+              <w:pStyle w:val="Sinespaciado"/>
+              <w:rPr>
+                <w:rFonts w:ascii="Avenir Book" w:eastAsia="Arial Unicode MS" w:hAnsi="Avenir Book" w:cs="Arial Unicode MS"/>
+                <w:bCs/>
+                <w:sz w:val="20"/>
+                <w:szCs w:val="22"/>
+                <w:lang w:val="es-MX"/>
+              </w:rPr>
+            </w:pPr>
+            <w:r>
+              <w:rPr>
+                <w:rFonts w:ascii="Avenir Book" w:eastAsia="Arial Unicode MS" w:hAnsi="Avenir Book" w:cs="Arial Unicode MS"/>
+                <w:bCs/>
+                <w:sz w:val="20"/>
+                <w:szCs w:val="22"/>
+                <w:lang w:val="es-MX"/>
+              </w:rPr>
+              <w:t>Calcular propina multiplicando el total de la comida por .13</w:t>
+            </w:r>
+          </w:p>
+          <w:p>
+            <w:pPr>
+              <w:pStyle w:val="Sinespaciado"/>
+              <w:rPr>
+                <w:rFonts w:ascii="Avenir Book" w:eastAsia="Arial Unicode MS" w:hAnsi="Avenir Book" w:cs="Arial Unicode MS"/>
+                <w:bCs/>
+                <w:sz w:val="20"/>
+                <w:szCs w:val="22"/>
+                <w:lang w:val="es-MX"/>
+              </w:rPr>
+            </w:pPr>
+            <w:r>
+              <w:rPr>
+                <w:rFonts w:ascii="Avenir Book" w:eastAsia="Arial Unicode MS" w:hAnsi="Avenir Book" w:cs="Arial Unicode MS"/>
+                <w:bCs/>
+                <w:sz w:val="20"/>
+                <w:szCs w:val="22"/>
+                <w:lang w:val="es-MX"/>
+              </w:rPr>
+              <w:t xml:space="preserve">Calcular iva </w:t>
+            </w:r>
+            <w:r>
+              <w:rPr>
+                <w:rFonts w:ascii="Avenir Book" w:eastAsia="Arial Unicode MS" w:hAnsi="Avenir Book" w:cs="Arial Unicode MS"/>
+                <w:bCs/>
+                <w:sz w:val="20"/>
+                <w:szCs w:val="22"/>
+                <w:lang w:val="es-MX"/>
+              </w:rPr>
+              <w:t>multiplicando el total de la comida por .</w:t>
+            </w:r>
+            <w:r>
+              <w:rPr>
+                <w:rFonts w:ascii="Avenir Book" w:eastAsia="Arial Unicode MS" w:hAnsi="Avenir Book" w:cs="Arial Unicode MS"/>
+                <w:bCs/>
+                <w:sz w:val="20"/>
+                <w:szCs w:val="22"/>
+                <w:lang w:val="es-MX"/>
+              </w:rPr>
+              <w:t>16</w:t>
+            </w:r>
+          </w:p>
+          <w:p>
+            <w:pPr>
+              <w:pStyle w:val="Sinespaciado"/>
+              <w:rPr>
+                <w:rFonts w:ascii="Avenir Book" w:eastAsia="Arial Unicode MS" w:hAnsi="Avenir Book" w:cs="Arial Unicode MS"/>
+                <w:bCs/>
+                <w:sz w:val="20"/>
+                <w:szCs w:val="22"/>
+                <w:lang w:val="es-MX"/>
+              </w:rPr>
+            </w:pPr>
+            <w:r>
+              <w:rPr>
+                <w:rFonts w:ascii="Avenir Book" w:eastAsia="Arial Unicode MS" w:hAnsi="Avenir Book" w:cs="Arial Unicode MS"/>
+                <w:bCs/>
+                <w:sz w:val="20"/>
+                <w:szCs w:val="22"/>
+                <w:lang w:val="es-MX"/>
+              </w:rPr>
+              <w:t>Dar pago total sumando el iva y propina a la cuenta</w:t>
+            </w:r>
+          </w:p>
+          <w:p>
+            <w:pPr>
+              <w:pStyle w:val="Sinespaciado"/>
+              <w:rPr>
+                <w:rFonts w:ascii="Avenir Book" w:eastAsia="Arial Unicode MS" w:hAnsi="Avenir Book" w:cs="Arial Unicode MS"/>
+                <w:bCs/>
+                <w:sz w:val="20"/>
+                <w:szCs w:val="22"/>
+                <w:lang w:val="es-MX"/>
+              </w:rPr>
+            </w:pPr>
           </w:p>
           <w:p>
             <w:pPr>
@@ -3030,6 +3707,40 @@
                 <w:lang w:val="es-MX"/>
               </w:rPr>
             </w:pPr>
+          </w:p>
+        </w:tc>
+      </w:tr>
+      <w:tr>
+        <w:trPr>
+          <w:trHeight w:val="312"/>
+        </w:trPr>
+        <w:tc>
+          <w:tcPr>
+            <w:tcW w:w="10220" w:type="dxa"/>
+          </w:tcPr>
+          <w:p>
+            <w:pPr>
+              <w:pStyle w:val="Sinespaciado"/>
+              <w:rPr>
+                <w:rFonts w:ascii="Avenir Book" w:eastAsia="Arial Unicode MS" w:hAnsi="Avenir Book" w:cs="Arial Unicode MS"/>
+                <w:b/>
+                <w:bCs/>
+                <w:sz w:val="20"/>
+                <w:szCs w:val="22"/>
+                <w:lang w:val="es-MX"/>
+              </w:rPr>
+            </w:pPr>
+            <w:r>
+              <w:rPr>
+                <w:rFonts w:ascii="Avenir Book" w:eastAsia="Arial Unicode MS" w:hAnsi="Avenir Book" w:cs="Arial Unicode MS"/>
+                <w:b/>
+                <w:bCs/>
+                <w:sz w:val="20"/>
+                <w:szCs w:val="22"/>
+                <w:lang w:val="es-MX"/>
+              </w:rPr>
+              <w:t>%</w:t>
+            </w:r>
           </w:p>
         </w:tc>
       </w:tr>
@@ -3057,7 +3768,6 @@
                 <w:szCs w:val="20"/>
                 <w:lang w:val="es-MX"/>
               </w:rPr>
-              <w:lastRenderedPageBreak/>
               <w:t>Ejemplo</w:t>
             </w:r>
             <w:r>
@@ -3670,6 +4380,7 @@
           <w:szCs w:val="22"/>
           <w:lang w:val="es-MX"/>
         </w:rPr>
+        <w:lastRenderedPageBreak/>
         <w:t>E</w:t>
       </w:r>
       <w:r>
@@ -3858,6 +4569,16 @@
               </w:rPr>
               <w:t>Entradas:</w:t>
             </w:r>
+            <w:r>
+              <w:rPr>
+                <w:rFonts w:ascii="Avenir Book" w:eastAsia="Arial Unicode MS" w:hAnsi="Avenir Book" w:cs="Arial Unicode MS"/>
+                <w:bCs/>
+                <w:sz w:val="20"/>
+                <w:szCs w:val="22"/>
+                <w:lang w:val="es-MX"/>
+              </w:rPr>
+              <w:t xml:space="preserve"> (No Hay)</w:t>
+            </w:r>
           </w:p>
           <w:p>
             <w:pPr>
@@ -3880,6 +4601,60 @@
               </w:rPr>
               <w:t>Salidas:</w:t>
             </w:r>
+            <w:r>
+              <w:rPr>
+                <w:rFonts w:ascii="Avenir Book" w:eastAsia="Arial Unicode MS" w:hAnsi="Avenir Book" w:cs="Arial Unicode MS"/>
+                <w:bCs/>
+                <w:sz w:val="20"/>
+                <w:szCs w:val="22"/>
+                <w:lang w:val="es-MX"/>
+              </w:rPr>
+              <w:t>total de alumnos inscritos</w:t>
+            </w:r>
+          </w:p>
+          <w:p>
+            <w:pPr>
+              <w:pStyle w:val="Sinespaciado"/>
+              <w:rPr>
+                <w:rFonts w:ascii="Avenir Book" w:eastAsia="Arial Unicode MS" w:hAnsi="Avenir Book" w:cs="Arial Unicode MS"/>
+                <w:bCs/>
+                <w:sz w:val="20"/>
+                <w:szCs w:val="22"/>
+                <w:lang w:val="es-MX"/>
+              </w:rPr>
+            </w:pPr>
+            <w:r>
+              <w:rPr>
+                <w:rFonts w:ascii="Avenir Book" w:eastAsia="Arial Unicode MS" w:hAnsi="Avenir Book" w:cs="Arial Unicode MS"/>
+                <w:bCs/>
+                <w:sz w:val="20"/>
+                <w:szCs w:val="22"/>
+                <w:lang w:val="es-MX"/>
+              </w:rPr>
+              <w:t>Porcentaje de hombres</w:t>
+            </w:r>
+          </w:p>
+          <w:p>
+            <w:pPr>
+              <w:pStyle w:val="Sinespaciado"/>
+              <w:rPr>
+                <w:rFonts w:ascii="Avenir Book" w:eastAsia="Arial Unicode MS" w:hAnsi="Avenir Book" w:cs="Arial Unicode MS"/>
+                <w:bCs/>
+                <w:sz w:val="20"/>
+                <w:szCs w:val="22"/>
+                <w:lang w:val="es-MX"/>
+              </w:rPr>
+            </w:pPr>
+            <w:r>
+              <w:rPr>
+                <w:rFonts w:ascii="Avenir Book" w:eastAsia="Arial Unicode MS" w:hAnsi="Avenir Book" w:cs="Arial Unicode MS"/>
+                <w:bCs/>
+                <w:sz w:val="20"/>
+                <w:szCs w:val="22"/>
+                <w:lang w:val="es-MX"/>
+              </w:rPr>
+              <w:t>Porcentaje de mujeres</w:t>
+            </w:r>
           </w:p>
           <w:p>
             <w:pPr>
@@ -3902,6 +4677,16 @@
               </w:rPr>
               <w:t>Relación E/S:</w:t>
             </w:r>
+            <w:r>
+              <w:rPr>
+                <w:rFonts w:ascii="Avenir Book" w:eastAsia="Arial Unicode MS" w:hAnsi="Avenir Book" w:cs="Arial Unicode MS"/>
+                <w:bCs/>
+                <w:sz w:val="20"/>
+                <w:szCs w:val="22"/>
+                <w:lang w:val="es-MX"/>
+              </w:rPr>
+              <w:t xml:space="preserve"> No hay</w:t>
+            </w:r>
           </w:p>
           <w:p>
             <w:pPr>
@@ -3967,6 +4752,160 @@
               </w:rPr>
               <w:t xml:space="preserve"> (foto, captura de pantalla, texto, etc.)</w:t>
             </w:r>
+          </w:p>
+          <w:p>
+            <w:pPr>
+              <w:pStyle w:val="Sinespaciado"/>
+              <w:rPr>
+                <w:rFonts w:ascii="Avenir Book" w:eastAsia="Arial Unicode MS" w:hAnsi="Avenir Book" w:cs="Arial Unicode MS"/>
+                <w:bCs/>
+                <w:sz w:val="20"/>
+                <w:szCs w:val="22"/>
+                <w:lang w:val="es-MX"/>
+              </w:rPr>
+            </w:pPr>
+            <w:r>
+              <w:rPr>
+                <w:rFonts w:ascii="Avenir Book" w:eastAsia="Arial Unicode MS" w:hAnsi="Avenir Book" w:cs="Arial Unicode MS"/>
+                <w:bCs/>
+                <w:sz w:val="20"/>
+                <w:szCs w:val="22"/>
+                <w:lang w:val="es-MX"/>
+              </w:rPr>
+              <w:t>Preguntar el numero de hombres</w:t>
+            </w:r>
+          </w:p>
+          <w:p>
+            <w:pPr>
+              <w:pStyle w:val="Sinespaciado"/>
+              <w:rPr>
+                <w:rFonts w:ascii="Avenir Book" w:eastAsia="Arial Unicode MS" w:hAnsi="Avenir Book" w:cs="Arial Unicode MS"/>
+                <w:bCs/>
+                <w:sz w:val="20"/>
+                <w:szCs w:val="22"/>
+                <w:lang w:val="es-MX"/>
+              </w:rPr>
+            </w:pPr>
+            <w:r>
+              <w:rPr>
+                <w:rFonts w:ascii="Avenir Book" w:eastAsia="Arial Unicode MS" w:hAnsi="Avenir Book" w:cs="Arial Unicode MS"/>
+                <w:bCs/>
+                <w:sz w:val="20"/>
+                <w:szCs w:val="22"/>
+                <w:lang w:val="es-MX"/>
+              </w:rPr>
+              <w:t>Preguntar el número de mujeres</w:t>
+            </w:r>
+          </w:p>
+          <w:p>
+            <w:pPr>
+              <w:pStyle w:val="Sinespaciado"/>
+              <w:rPr>
+                <w:rFonts w:ascii="Avenir Book" w:eastAsia="Arial Unicode MS" w:hAnsi="Avenir Book" w:cs="Arial Unicode MS"/>
+                <w:bCs/>
+                <w:sz w:val="20"/>
+                <w:szCs w:val="22"/>
+                <w:lang w:val="es-MX"/>
+              </w:rPr>
+            </w:pPr>
+            <w:r>
+              <w:rPr>
+                <w:rFonts w:ascii="Avenir Book" w:eastAsia="Arial Unicode MS" w:hAnsi="Avenir Book" w:cs="Arial Unicode MS"/>
+                <w:bCs/>
+                <w:sz w:val="20"/>
+                <w:szCs w:val="22"/>
+                <w:lang w:val="es-MX"/>
+              </w:rPr>
+              <w:t>Sumar hombres y mujeres</w:t>
+            </w:r>
+          </w:p>
+          <w:p>
+            <w:pPr>
+              <w:pStyle w:val="Sinespaciado"/>
+              <w:rPr>
+                <w:rFonts w:ascii="Avenir Book" w:eastAsia="Arial Unicode MS" w:hAnsi="Avenir Book" w:cs="Arial Unicode MS"/>
+                <w:bCs/>
+                <w:sz w:val="20"/>
+                <w:szCs w:val="22"/>
+                <w:lang w:val="es-MX"/>
+              </w:rPr>
+            </w:pPr>
+            <w:r>
+              <w:rPr>
+                <w:rFonts w:ascii="Avenir Book" w:eastAsia="Arial Unicode MS" w:hAnsi="Avenir Book" w:cs="Arial Unicode MS"/>
+                <w:bCs/>
+                <w:sz w:val="20"/>
+                <w:szCs w:val="22"/>
+                <w:lang w:val="es-MX"/>
+              </w:rPr>
+              <w:t>Multiplicar mujeres * 100 y dividir entre el total de alumnos</w:t>
+            </w:r>
+          </w:p>
+          <w:p>
+            <w:pPr>
+              <w:pStyle w:val="Sinespaciado"/>
+              <w:rPr>
+                <w:rFonts w:ascii="Avenir Book" w:eastAsia="Arial Unicode MS" w:hAnsi="Avenir Book" w:cs="Arial Unicode MS"/>
+                <w:bCs/>
+                <w:sz w:val="20"/>
+                <w:szCs w:val="22"/>
+                <w:lang w:val="es-MX"/>
+              </w:rPr>
+            </w:pPr>
+            <w:r>
+              <w:rPr>
+                <w:rFonts w:ascii="Avenir Book" w:eastAsia="Arial Unicode MS" w:hAnsi="Avenir Book" w:cs="Arial Unicode MS"/>
+                <w:bCs/>
+                <w:sz w:val="20"/>
+                <w:szCs w:val="22"/>
+                <w:lang w:val="es-MX"/>
+              </w:rPr>
+              <w:t xml:space="preserve">Multiplicar </w:t>
+            </w:r>
+            <w:r>
+              <w:rPr>
+                <w:rFonts w:ascii="Avenir Book" w:eastAsia="Arial Unicode MS" w:hAnsi="Avenir Book" w:cs="Arial Unicode MS"/>
+                <w:bCs/>
+                <w:sz w:val="20"/>
+                <w:szCs w:val="22"/>
+                <w:lang w:val="es-MX"/>
+              </w:rPr>
+              <w:t>hombres</w:t>
+            </w:r>
+            <w:r>
+              <w:rPr>
+                <w:rFonts w:ascii="Avenir Book" w:eastAsia="Arial Unicode MS" w:hAnsi="Avenir Book" w:cs="Arial Unicode MS"/>
+                <w:bCs/>
+                <w:sz w:val="20"/>
+                <w:szCs w:val="22"/>
+                <w:lang w:val="es-MX"/>
+              </w:rPr>
+              <w:t xml:space="preserve"> * 100 y dividir entre el total de alumnos</w:t>
+            </w:r>
+          </w:p>
+          <w:p>
+            <w:pPr>
+              <w:pStyle w:val="Sinespaciado"/>
+              <w:rPr>
+                <w:rFonts w:ascii="Avenir Book" w:eastAsia="Arial Unicode MS" w:hAnsi="Avenir Book" w:cs="Arial Unicode MS"/>
+                <w:bCs/>
+                <w:sz w:val="20"/>
+                <w:szCs w:val="22"/>
+                <w:lang w:val="es-MX"/>
+              </w:rPr>
+            </w:pPr>
+            <w:r>
+              <w:rPr>
+                <w:rFonts w:ascii="Avenir Book" w:eastAsia="Arial Unicode MS" w:hAnsi="Avenir Book" w:cs="Arial Unicode MS"/>
+                <w:bCs/>
+                <w:sz w:val="20"/>
+                <w:szCs w:val="22"/>
+                <w:lang w:val="es-MX"/>
+              </w:rPr>
+              <w:t>Mostrar resultados</w:t>
+            </w:r>
+            <w:bookmarkStart w:id="0" w:name="_GoBack"/>
+            <w:bookmarkEnd w:id="0"/>
           </w:p>
           <w:p>
             <w:pPr>
@@ -4461,7 +5400,6 @@
           <w:sz w:val="22"/>
           <w:szCs w:val="22"/>
         </w:rPr>
-        <w:lastRenderedPageBreak/>
         <w:t>5. Elabora un algoritmo y escribe un programa que calcula la distancia entre dos puntos.</w:t>
       </w:r>
     </w:p>
@@ -4805,6 +5743,16 @@
               </w:rPr>
               <w:t>Entradas:</w:t>
             </w:r>
+            <w:r>
+              <w:rPr>
+                <w:rFonts w:ascii="Avenir Book" w:eastAsia="Arial Unicode MS" w:hAnsi="Avenir Book" w:cs="Arial Unicode MS"/>
+                <w:bCs/>
+                <w:sz w:val="20"/>
+                <w:szCs w:val="22"/>
+                <w:lang w:val="es-MX"/>
+              </w:rPr>
+              <w:t xml:space="preserve"> d=//(((x2-x1)**2) + (y2-y1)**2))</w:t>
+            </w:r>
           </w:p>
           <w:p>
             <w:pPr>
@@ -4827,6 +5775,16 @@
               </w:rPr>
               <w:t>Salidas:</w:t>
             </w:r>
+            <w:r>
+              <w:rPr>
+                <w:rFonts w:ascii="Avenir Book" w:eastAsia="Arial Unicode MS" w:hAnsi="Avenir Book" w:cs="Arial Unicode MS"/>
+                <w:bCs/>
+                <w:sz w:val="20"/>
+                <w:szCs w:val="22"/>
+                <w:lang w:val="es-MX"/>
+              </w:rPr>
+              <w:t xml:space="preserve"> x1,y1, x2, y2</w:t>
+            </w:r>
           </w:p>
           <w:p>
             <w:pPr>
@@ -4849,6 +5807,26 @@
               </w:rPr>
               <w:t>Relación E/S:</w:t>
             </w:r>
+            <w:r>
+              <w:rPr>
+                <w:rFonts w:ascii="Avenir Book" w:eastAsia="Arial Unicode MS" w:hAnsi="Avenir Book" w:cs="Arial Unicode MS"/>
+                <w:bCs/>
+                <w:sz w:val="20"/>
+                <w:szCs w:val="22"/>
+                <w:lang w:val="es-MX"/>
+              </w:rPr>
+              <w:t xml:space="preserve"> </w:t>
+            </w:r>
+            <w:r>
+              <w:rPr>
+                <w:rFonts w:ascii="Avenir Book" w:eastAsia="Arial Unicode MS" w:hAnsi="Avenir Book" w:cs="Arial Unicode MS"/>
+                <w:bCs/>
+                <w:sz w:val="20"/>
+                <w:szCs w:val="22"/>
+                <w:lang w:val="es-MX"/>
+              </w:rPr>
+              <w:t>((x2 - x1) ** 2 + (y2 - y1) ** 2) ** .5</w:t>
+            </w:r>
           </w:p>
           <w:p>
             <w:pPr>
@@ -4913,6 +5891,160 @@
                 <w:lang w:val="es-MX"/>
               </w:rPr>
               <w:t xml:space="preserve"> (foto, captura de pantalla, texto, etc.)</w:t>
+            </w:r>
+          </w:p>
+          <w:p>
+            <w:pPr>
+              <w:pStyle w:val="Sinespaciado"/>
+              <w:rPr>
+                <w:rFonts w:ascii="Avenir Book" w:eastAsia="Arial Unicode MS" w:hAnsi="Avenir Book" w:cs="Arial Unicode MS"/>
+                <w:bCs/>
+                <w:sz w:val="20"/>
+                <w:szCs w:val="22"/>
+                <w:lang w:val="es-MX"/>
+              </w:rPr>
+            </w:pPr>
+          </w:p>
+          <w:p>
+            <w:pPr>
+              <w:pStyle w:val="Sinespaciado"/>
+              <w:rPr>
+                <w:rFonts w:ascii="Avenir Book" w:eastAsia="Arial Unicode MS" w:hAnsi="Avenir Book" w:cs="Arial Unicode MS"/>
+                <w:bCs/>
+                <w:sz w:val="20"/>
+                <w:szCs w:val="22"/>
+                <w:lang w:val="es-MX"/>
+              </w:rPr>
+            </w:pPr>
+            <w:r>
+              <w:rPr>
+                <w:rFonts w:ascii="Avenir Book" w:eastAsia="Arial Unicode MS" w:hAnsi="Avenir Book" w:cs="Arial Unicode MS"/>
+                <w:bCs/>
+                <w:sz w:val="20"/>
+                <w:szCs w:val="22"/>
+                <w:lang w:val="es-MX"/>
+              </w:rPr>
+              <w:t>Pregunta x1</w:t>
+            </w:r>
+          </w:p>
+          <w:p>
+            <w:pPr>
+              <w:pStyle w:val="Sinespaciado"/>
+              <w:rPr>
+                <w:rFonts w:ascii="Avenir Book" w:eastAsia="Arial Unicode MS" w:hAnsi="Avenir Book" w:cs="Arial Unicode MS"/>
+                <w:bCs/>
+                <w:sz w:val="20"/>
+                <w:szCs w:val="22"/>
+                <w:lang w:val="es-MX"/>
+              </w:rPr>
+            </w:pPr>
+            <w:r>
+              <w:rPr>
+                <w:rFonts w:ascii="Avenir Book" w:eastAsia="Arial Unicode MS" w:hAnsi="Avenir Book" w:cs="Arial Unicode MS"/>
+                <w:bCs/>
+                <w:sz w:val="20"/>
+                <w:szCs w:val="22"/>
+                <w:lang w:val="es-MX"/>
+              </w:rPr>
+              <w:t>Pregunta y1</w:t>
+            </w:r>
+          </w:p>
+          <w:p>
+            <w:pPr>
+              <w:pStyle w:val="Sinespaciado"/>
+              <w:rPr>
+                <w:rFonts w:ascii="Avenir Book" w:eastAsia="Arial Unicode MS" w:hAnsi="Avenir Book" w:cs="Arial Unicode MS"/>
+                <w:bCs/>
+                <w:sz w:val="20"/>
+                <w:szCs w:val="22"/>
+                <w:lang w:val="es-MX"/>
+              </w:rPr>
+            </w:pPr>
+            <w:r>
+              <w:rPr>
+                <w:rFonts w:ascii="Avenir Book" w:eastAsia="Arial Unicode MS" w:hAnsi="Avenir Book" w:cs="Arial Unicode MS"/>
+                <w:bCs/>
+                <w:sz w:val="20"/>
+                <w:szCs w:val="22"/>
+                <w:lang w:val="es-MX"/>
+              </w:rPr>
+              <w:t>Pregunta x2</w:t>
+            </w:r>
+          </w:p>
+          <w:p>
+            <w:pPr>
+              <w:pStyle w:val="Sinespaciado"/>
+              <w:rPr>
+                <w:rFonts w:ascii="Avenir Book" w:eastAsia="Arial Unicode MS" w:hAnsi="Avenir Book" w:cs="Arial Unicode MS"/>
+                <w:bCs/>
+                <w:sz w:val="20"/>
+                <w:szCs w:val="22"/>
+                <w:lang w:val="es-MX"/>
+              </w:rPr>
+            </w:pPr>
+            <w:r>
+              <w:rPr>
+                <w:rFonts w:ascii="Avenir Book" w:eastAsia="Arial Unicode MS" w:hAnsi="Avenir Book" w:cs="Arial Unicode MS"/>
+                <w:bCs/>
+                <w:sz w:val="20"/>
+                <w:szCs w:val="22"/>
+                <w:lang w:val="es-MX"/>
+              </w:rPr>
+              <w:t>Pregunta y2</w:t>
+            </w:r>
+          </w:p>
+          <w:p>
+            <w:pPr>
+              <w:pStyle w:val="Sinespaciado"/>
+              <w:rPr>
+                <w:rFonts w:ascii="Avenir Book" w:eastAsia="Arial Unicode MS" w:hAnsi="Avenir Book" w:cs="Arial Unicode MS"/>
+                <w:bCs/>
+                <w:sz w:val="20"/>
+                <w:szCs w:val="22"/>
+                <w:lang w:val="es-MX"/>
+              </w:rPr>
+            </w:pPr>
+            <w:r>
+              <w:rPr>
+                <w:rFonts w:ascii="Avenir Book" w:eastAsia="Arial Unicode MS" w:hAnsi="Avenir Book" w:cs="Arial Unicode MS"/>
+                <w:bCs/>
+                <w:sz w:val="20"/>
+                <w:szCs w:val="22"/>
+                <w:lang w:val="es-MX"/>
+              </w:rPr>
+              <w:t xml:space="preserve">Realiza la operación </w:t>
+            </w:r>
+            <w:r>
+              <w:rPr>
+                <w:rFonts w:ascii="Avenir Book" w:eastAsia="Arial Unicode MS" w:hAnsi="Avenir Book" w:cs="Arial Unicode MS"/>
+                <w:bCs/>
+                <w:sz w:val="20"/>
+                <w:szCs w:val="22"/>
+                <w:lang w:val="es-MX"/>
+              </w:rPr>
+              <w:t>((x2 - x1) ** 2 + (y2 - y1) ** 2) ** .5</w:t>
+            </w:r>
+          </w:p>
+          <w:p>
+            <w:pPr>
+              <w:pStyle w:val="Sinespaciado"/>
+              <w:rPr>
+                <w:rFonts w:ascii="Avenir Book" w:eastAsia="Arial Unicode MS" w:hAnsi="Avenir Book" w:cs="Arial Unicode MS"/>
+                <w:bCs/>
+                <w:sz w:val="20"/>
+                <w:szCs w:val="22"/>
+                <w:lang w:val="es-MX"/>
+              </w:rPr>
+            </w:pPr>
+            <w:r>
+              <w:rPr>
+                <w:rFonts w:ascii="Avenir Book" w:eastAsia="Arial Unicode MS" w:hAnsi="Avenir Book" w:cs="Arial Unicode MS"/>
+                <w:bCs/>
+                <w:sz w:val="20"/>
+                <w:szCs w:val="22"/>
+                <w:lang w:val="es-MX"/>
+              </w:rPr>
+              <w:t>Muestra resultado</w:t>
             </w:r>
           </w:p>
           <w:p>
@@ -5644,6 +6776,7 @@
                 <w:szCs w:val="22"/>
                 <w:lang w:val="es-MX"/>
               </w:rPr>
+              <w:lastRenderedPageBreak/>
               <w:t>Análisis</w:t>
             </w:r>
             <w:r>
@@ -7248,17 +8381,7 @@
           <w:sz w:val="22"/>
           <w:szCs w:val="22"/>
         </w:rPr>
-        <w:t xml:space="preserve"> y hast</w:t>
-      </w:r>
-      <w:bookmarkStart w:id="0" w:name="_GoBack"/>
-      <w:bookmarkEnd w:id="0"/>
-      <w:r>
-        <w:rPr>
-          <w:rFonts w:ascii="Avenir Book" w:eastAsia="Arial Unicode MS" w:hAnsi="Avenir Book" w:cs="Arial Unicode MS"/>
-          <w:sz w:val="22"/>
-          <w:szCs w:val="22"/>
-        </w:rPr>
-        <w:t>a 120 XP</w:t>
+        <w:t xml:space="preserve"> y hasta 120 XP</w:t>
       </w:r>
       <w:r>
         <w:rPr>

</xml_diff>

<commit_message>
Víctor Iván Morales Ramos A01377601
</commit_message>
<xml_diff>
--- a/Mision_02.docx
+++ b/Mision_02.docx
@@ -71,6 +71,14 @@
           <w:szCs w:val="22"/>
         </w:rPr>
         <w:t xml:space="preserve">Nombre: </w:t>
+      </w:r>
+      <w:r>
+        <w:rPr>
+          <w:rFonts w:ascii="Avenir Book" w:eastAsia="Arial Unicode MS" w:hAnsi="Avenir Book" w:cs="Arial Unicode MS"/>
+          <w:sz w:val="22"/>
+          <w:szCs w:val="22"/>
+        </w:rPr>
+        <w:t>Víctor Iván Morales Ramos</w:t>
       </w:r>
     </w:p>
     <w:p>
@@ -97,6 +105,14 @@
         </w:rPr>
         <w:t>Grupo:</w:t>
       </w:r>
+      <w:r>
+        <w:rPr>
+          <w:rFonts w:ascii="Avenir Book" w:eastAsia="Arial Unicode MS" w:hAnsi="Avenir Book" w:cs="Arial Unicode MS"/>
+          <w:sz w:val="22"/>
+          <w:szCs w:val="22"/>
+        </w:rPr>
+        <w:t xml:space="preserve"> </w:t>
+      </w:r>
     </w:p>
     <w:p>
       <w:pPr>
@@ -613,6 +629,8 @@
         </w:rPr>
         <w:t>Tu nombre completo.</w:t>
       </w:r>
+      <w:bookmarkStart w:id="0" w:name="_GoBack"/>
+      <w:bookmarkEnd w:id="0"/>
     </w:p>
     <w:p>
       <w:pPr>
@@ -801,6 +819,9 @@
           <w:p>
             <w:pPr>
               <w:pStyle w:val="Sinespaciado"/>
+              <w:tabs>
+                <w:tab w:val="left" w:pos="1116"/>
+              </w:tabs>
               <w:rPr>
                 <w:rFonts w:ascii="Avenir Book" w:eastAsia="Arial Unicode MS" w:hAnsi="Avenir Book" w:cs="Arial Unicode MS"/>
                 <w:bCs/>
@@ -823,6 +844,27 @@
             <w:r>
               <w:rPr>
                 <w:rFonts w:ascii="Avenir Book" w:eastAsia="Arial Unicode MS" w:hAnsi="Avenir Book" w:cs="Arial Unicode MS"/>
+                <w:b/>
+                <w:bCs/>
+                <w:sz w:val="20"/>
+                <w:szCs w:val="22"/>
+                <w:lang w:val="es-MX"/>
+              </w:rPr>
+              <w:t>:</w:t>
+            </w:r>
+            <w:r>
+              <w:rPr>
+                <w:rFonts w:ascii="Avenir Book" w:eastAsia="Arial Unicode MS" w:hAnsi="Avenir Book" w:cs="Arial Unicode MS"/>
+                <w:bCs/>
+                <w:sz w:val="20"/>
+                <w:szCs w:val="22"/>
+                <w:lang w:val="es-MX"/>
+              </w:rPr>
+              <w:t xml:space="preserve"> Se presenta un algoritmo que muestra la información general del alumno</w:t>
+            </w:r>
+            <w:r>
+              <w:rPr>
+                <w:rFonts w:ascii="Avenir Book" w:eastAsia="Arial Unicode MS" w:hAnsi="Avenir Book" w:cs="Arial Unicode MS"/>
                 <w:bCs/>
                 <w:sz w:val="20"/>
                 <w:szCs w:val="22"/>
@@ -894,6 +936,16 @@
               </w:rPr>
               <w:t xml:space="preserve"> </w:t>
             </w:r>
+            <w:r>
+              <w:rPr>
+                <w:rFonts w:ascii="Avenir Book" w:eastAsia="Arial Unicode MS" w:hAnsi="Avenir Book" w:cs="Arial Unicode MS"/>
+                <w:bCs/>
+                <w:sz w:val="20"/>
+                <w:szCs w:val="22"/>
+                <w:lang w:val="es-MX"/>
+              </w:rPr>
+              <w:t>5</w:t>
+            </w:r>
           </w:p>
           <w:p>
             <w:pPr>
@@ -938,18 +990,6 @@
                 <w:lang w:val="es-MX"/>
               </w:rPr>
             </w:pPr>
-          </w:p>
-          <w:p>
-            <w:pPr>
-              <w:pStyle w:val="Sinespaciado"/>
-              <w:rPr>
-                <w:rFonts w:ascii="Avenir Book" w:eastAsia="Arial Unicode MS" w:hAnsi="Avenir Book" w:cs="Arial Unicode MS"/>
-                <w:bCs/>
-                <w:sz w:val="20"/>
-                <w:szCs w:val="22"/>
-                <w:lang w:val="es-MX"/>
-              </w:rPr>
-            </w:pPr>
             <w:r>
               <w:rPr>
                 <w:rFonts w:ascii="Avenir Book" w:eastAsia="Arial Unicode MS" w:hAnsi="Avenir Book" w:cs="Arial Unicode MS"/>
@@ -1003,18 +1043,53 @@
                 <w:lang w:val="es-MX"/>
               </w:rPr>
             </w:pPr>
-          </w:p>
-          <w:p>
-            <w:pPr>
-              <w:pStyle w:val="Sinespaciado"/>
-              <w:rPr>
-                <w:rFonts w:ascii="Avenir Book" w:eastAsia="Arial Unicode MS" w:hAnsi="Avenir Book" w:cs="Arial Unicode MS"/>
-                <w:bCs/>
-                <w:sz w:val="20"/>
-                <w:szCs w:val="22"/>
-                <w:lang w:val="es-MX"/>
-              </w:rPr>
-            </w:pPr>
+            <w:r>
+              <w:rPr>
+                <w:noProof/>
+              </w:rPr>
+              <w:drawing>
+                <wp:inline distT="0" distB="0" distL="0" distR="0" wp14:anchorId="58951883" wp14:editId="523265EB">
+                  <wp:extent cx="4540783" cy="1546860"/>
+                  <wp:effectExtent l="0" t="0" r="0" b="0"/>
+                  <wp:docPr id="3" name="Imagen 3"/>
+                  <wp:cNvGraphicFramePr>
+                    <a:graphicFrameLocks xmlns:a="http://schemas.openxmlformats.org/drawingml/2006/main" noChangeAspect="1"/>
+                  </wp:cNvGraphicFramePr>
+                  <a:graphic xmlns:a="http://schemas.openxmlformats.org/drawingml/2006/main">
+                    <a:graphicData uri="http://schemas.openxmlformats.org/drawingml/2006/picture">
+                      <pic:pic xmlns:pic="http://schemas.openxmlformats.org/drawingml/2006/picture">
+                        <pic:nvPicPr>
+                          <pic:cNvPr id="1" name=""/>
+                          <pic:cNvPicPr/>
+                        </pic:nvPicPr>
+                        <pic:blipFill rotWithShape="1">
+                          <a:blip r:embed="rId5"/>
+                          <a:srcRect l="56667" t="12063" b="61693"/>
+                          <a:stretch/>
+                        </pic:blipFill>
+                        <pic:spPr bwMode="auto">
+                          <a:xfrm>
+                            <a:off x="0" y="0"/>
+                            <a:ext cx="4550584" cy="1550199"/>
+                          </a:xfrm>
+                          <a:prstGeom prst="rect">
+                            <a:avLst/>
+                          </a:prstGeom>
+                          <a:ln>
+                            <a:noFill/>
+                          </a:ln>
+                          <a:extLst>
+                            <a:ext uri="{53640926-AAD7-44D8-BBD7-CCE9431645EC}">
+                              <a14:shadowObscured xmlns:a14="http://schemas.microsoft.com/office/drawing/2010/main"/>
+                            </a:ext>
+                          </a:extLst>
+                        </pic:spPr>
+                      </pic:pic>
+                    </a:graphicData>
+                  </a:graphic>
+                </wp:inline>
+              </w:drawing>
+            </w:r>
           </w:p>
           <w:p>
             <w:pPr>
@@ -1826,13 +1901,23 @@
               <w:pStyle w:val="Sinespaciado"/>
               <w:rPr>
                 <w:rFonts w:ascii="Avenir Book" w:eastAsia="Arial Unicode MS" w:hAnsi="Avenir Book" w:cs="Arial Unicode MS"/>
+                <w:bCs/>
+                <w:sz w:val="20"/>
+                <w:szCs w:val="22"/>
+                <w:lang w:val="es-MX"/>
+              </w:rPr>
+            </w:pPr>
+            <w:r>
+              <w:rPr>
+                <w:rFonts w:ascii="Avenir Book" w:eastAsia="Arial Unicode MS" w:hAnsi="Avenir Book" w:cs="Arial Unicode MS"/>
                 <w:b/>
                 <w:bCs/>
                 <w:sz w:val="20"/>
                 <w:szCs w:val="22"/>
                 <w:lang w:val="es-MX"/>
               </w:rPr>
-            </w:pPr>
+              <w:t>Análisis</w:t>
+            </w:r>
             <w:r>
               <w:rPr>
                 <w:rFonts w:ascii="Avenir Book" w:eastAsia="Arial Unicode MS" w:hAnsi="Avenir Book" w:cs="Arial Unicode MS"/>
@@ -1842,7 +1927,57 @@
                 <w:szCs w:val="22"/>
                 <w:lang w:val="es-MX"/>
               </w:rPr>
-              <w:t>Análisis.</w:t>
+              <w:t xml:space="preserve">: </w:t>
+            </w:r>
+            <w:r>
+              <w:rPr>
+                <w:rFonts w:ascii="Avenir Book" w:eastAsia="Arial Unicode MS" w:hAnsi="Avenir Book" w:cs="Arial Unicode MS"/>
+                <w:bCs/>
+                <w:sz w:val="20"/>
+                <w:szCs w:val="22"/>
+                <w:lang w:val="es-MX"/>
+              </w:rPr>
+              <w:t>Se requiere un algoritmo que haga las operaciones necesarias para obtener l</w:t>
+            </w:r>
+            <w:r>
+              <w:rPr>
+                <w:rFonts w:ascii="Avenir Book" w:eastAsia="Arial Unicode MS" w:hAnsi="Avenir Book" w:cs="Arial Unicode MS"/>
+                <w:bCs/>
+                <w:sz w:val="20"/>
+                <w:szCs w:val="22"/>
+                <w:lang w:val="es-MX"/>
+              </w:rPr>
+              <w:t xml:space="preserve">os datos de desplazamiento </w:t>
+            </w:r>
+            <w:r>
+              <w:rPr>
+                <w:rFonts w:ascii="Avenir Book" w:eastAsia="Arial Unicode MS" w:hAnsi="Avenir Book" w:cs="Arial Unicode MS"/>
+                <w:bCs/>
+                <w:sz w:val="20"/>
+                <w:szCs w:val="22"/>
+                <w:lang w:val="es-MX"/>
+              </w:rPr>
+              <w:t>de un auto</w:t>
+            </w:r>
+            <w:r>
+              <w:rPr>
+                <w:rFonts w:ascii="Avenir Book" w:eastAsia="Arial Unicode MS" w:hAnsi="Avenir Book" w:cs="Arial Unicode MS"/>
+                <w:bCs/>
+                <w:sz w:val="20"/>
+                <w:szCs w:val="22"/>
+                <w:lang w:val="es-MX"/>
+              </w:rPr>
+              <w:t xml:space="preserve"> </w:t>
+            </w:r>
+            <w:r>
+              <w:rPr>
+                <w:rFonts w:ascii="Avenir Book" w:eastAsia="Arial Unicode MS" w:hAnsi="Avenir Book" w:cs="Arial Unicode MS"/>
+                <w:bCs/>
+                <w:sz w:val="20"/>
+                <w:szCs w:val="22"/>
+                <w:lang w:val="es-MX"/>
+              </w:rPr>
+              <w:t>recibiendo solo datos base.</w:t>
             </w:r>
           </w:p>
           <w:p>
@@ -1866,6 +2001,16 @@
               </w:rPr>
               <w:t>Entradas:</w:t>
             </w:r>
+            <w:r>
+              <w:rPr>
+                <w:rFonts w:ascii="Avenir Book" w:eastAsia="Arial Unicode MS" w:hAnsi="Avenir Book" w:cs="Arial Unicode MS"/>
+                <w:bCs/>
+                <w:sz w:val="20"/>
+                <w:szCs w:val="22"/>
+                <w:lang w:val="es-MX"/>
+              </w:rPr>
+              <w:t xml:space="preserve"> 1</w:t>
+            </w:r>
           </w:p>
           <w:p>
             <w:pPr>
@@ -1888,6 +2033,16 @@
               </w:rPr>
               <w:t>Salidas:</w:t>
             </w:r>
+            <w:r>
+              <w:rPr>
+                <w:rFonts w:ascii="Avenir Book" w:eastAsia="Arial Unicode MS" w:hAnsi="Avenir Book" w:cs="Arial Unicode MS"/>
+                <w:bCs/>
+                <w:sz w:val="20"/>
+                <w:szCs w:val="22"/>
+                <w:lang w:val="es-MX"/>
+              </w:rPr>
+              <w:t xml:space="preserve"> 1 </w:t>
+            </w:r>
           </w:p>
           <w:p>
             <w:pPr>
@@ -1910,6 +2065,26 @@
               </w:rPr>
               <w:t>Relación E/S:</w:t>
             </w:r>
+            <w:r>
+              <w:rPr>
+                <w:rFonts w:ascii="Avenir Book" w:eastAsia="Arial Unicode MS" w:hAnsi="Avenir Book" w:cs="Arial Unicode MS"/>
+                <w:bCs/>
+                <w:sz w:val="20"/>
+                <w:szCs w:val="22"/>
+                <w:lang w:val="es-MX"/>
+              </w:rPr>
+              <w:t xml:space="preserve"> </w:t>
+            </w:r>
+            <w:r>
+              <w:rPr>
+                <w:rFonts w:ascii="Avenir Book" w:eastAsia="Arial Unicode MS" w:hAnsi="Avenir Book" w:cs="Arial Unicode MS"/>
+                <w:bCs/>
+                <w:sz w:val="20"/>
+                <w:szCs w:val="22"/>
+                <w:lang w:val="es-MX"/>
+              </w:rPr>
+              <w:t>3</w:t>
+            </w:r>
           </w:p>
           <w:p>
             <w:pPr>
@@ -1987,6 +2162,53 @@
                 <w:lang w:val="es-MX"/>
               </w:rPr>
             </w:pPr>
+            <w:r>
+              <w:rPr>
+                <w:noProof/>
+              </w:rPr>
+              <w:drawing>
+                <wp:inline distT="0" distB="0" distL="0" distR="0" wp14:anchorId="52C98AEC" wp14:editId="7BE70FD9">
+                  <wp:extent cx="3055620" cy="2621280"/>
+                  <wp:effectExtent l="0" t="0" r="0" b="7620"/>
+                  <wp:docPr id="4" name="Imagen 4"/>
+                  <wp:cNvGraphicFramePr>
+                    <a:graphicFrameLocks xmlns:a="http://schemas.openxmlformats.org/drawingml/2006/main" noChangeAspect="1"/>
+                  </wp:cNvGraphicFramePr>
+                  <a:graphic xmlns:a="http://schemas.openxmlformats.org/drawingml/2006/main">
+                    <a:graphicData uri="http://schemas.openxmlformats.org/drawingml/2006/picture">
+                      <pic:pic xmlns:pic="http://schemas.openxmlformats.org/drawingml/2006/picture">
+                        <pic:nvPicPr>
+                          <pic:cNvPr id="1" name=""/>
+                          <pic:cNvPicPr/>
+                        </pic:nvPicPr>
+                        <pic:blipFill rotWithShape="1">
+                          <a:blip r:embed="rId6"/>
+                          <a:srcRect l="52262" t="9101" b="18095"/>
+                          <a:stretch/>
+                        </pic:blipFill>
+                        <pic:spPr bwMode="auto">
+                          <a:xfrm>
+                            <a:off x="0" y="0"/>
+                            <a:ext cx="3055620" cy="2621280"/>
+                          </a:xfrm>
+                          <a:prstGeom prst="rect">
+                            <a:avLst/>
+                          </a:prstGeom>
+                          <a:ln>
+                            <a:noFill/>
+                          </a:ln>
+                          <a:extLst>
+                            <a:ext uri="{53640926-AAD7-44D8-BBD7-CCE9431645EC}">
+                              <a14:shadowObscured xmlns:a14="http://schemas.microsoft.com/office/drawing/2010/main"/>
+                            </a:ext>
+                          </a:extLst>
+                        </pic:spPr>
+                      </pic:pic>
+                    </a:graphicData>
+                  </a:graphic>
+                </wp:inline>
+              </w:drawing>
+            </w:r>
           </w:p>
           <w:p>
             <w:pPr>
@@ -2771,6 +2993,69 @@
             <w:r>
               <w:rPr>
                 <w:rFonts w:ascii="Avenir Book" w:eastAsia="Arial Unicode MS" w:hAnsi="Avenir Book" w:cs="Arial Unicode MS"/>
+                <w:b/>
+                <w:bCs/>
+                <w:sz w:val="20"/>
+                <w:szCs w:val="22"/>
+                <w:lang w:val="es-MX"/>
+              </w:rPr>
+              <w:t xml:space="preserve">: </w:t>
+            </w:r>
+            <w:r>
+              <w:rPr>
+                <w:rFonts w:ascii="Avenir Book" w:eastAsia="Arial Unicode MS" w:hAnsi="Avenir Book" w:cs="Arial Unicode MS"/>
+                <w:bCs/>
+                <w:sz w:val="20"/>
+                <w:szCs w:val="22"/>
+                <w:lang w:val="es-MX"/>
+              </w:rPr>
+              <w:t>Crear un algoritmo que calcule el precio total de una comida</w:t>
+            </w:r>
+            <w:r>
+              <w:rPr>
+                <w:rFonts w:ascii="Avenir Book" w:eastAsia="Arial Unicode MS" w:hAnsi="Avenir Book" w:cs="Arial Unicode MS"/>
+                <w:bCs/>
+                <w:sz w:val="20"/>
+                <w:szCs w:val="22"/>
+                <w:lang w:val="es-MX"/>
+              </w:rPr>
+              <w:t xml:space="preserve"> con </w:t>
+            </w:r>
+            <w:proofErr w:type="spellStart"/>
+            <w:r>
+              <w:rPr>
+                <w:rFonts w:ascii="Avenir Book" w:eastAsia="Arial Unicode MS" w:hAnsi="Avenir Book" w:cs="Arial Unicode MS"/>
+                <w:bCs/>
+                <w:sz w:val="20"/>
+                <w:szCs w:val="22"/>
+                <w:lang w:val="es-MX"/>
+              </w:rPr>
+              <w:t>iva</w:t>
+            </w:r>
+            <w:proofErr w:type="spellEnd"/>
+            <w:r>
+              <w:rPr>
+                <w:rFonts w:ascii="Avenir Book" w:eastAsia="Arial Unicode MS" w:hAnsi="Avenir Book" w:cs="Arial Unicode MS"/>
+                <w:bCs/>
+                <w:sz w:val="20"/>
+                <w:szCs w:val="22"/>
+                <w:lang w:val="es-MX"/>
+              </w:rPr>
+              <w:t xml:space="preserve"> y propina</w:t>
+            </w:r>
+            <w:r>
+              <w:rPr>
+                <w:rFonts w:ascii="Avenir Book" w:eastAsia="Arial Unicode MS" w:hAnsi="Avenir Book" w:cs="Arial Unicode MS"/>
+                <w:bCs/>
+                <w:sz w:val="20"/>
+                <w:szCs w:val="22"/>
+                <w:lang w:val="es-MX"/>
+              </w:rPr>
+              <w:t>, recibiendo datos bases</w:t>
+            </w:r>
+            <w:r>
+              <w:rPr>
+                <w:rFonts w:ascii="Avenir Book" w:eastAsia="Arial Unicode MS" w:hAnsi="Avenir Book" w:cs="Arial Unicode MS"/>
                 <w:bCs/>
                 <w:sz w:val="20"/>
                 <w:szCs w:val="22"/>
@@ -2800,6 +3085,16 @@
               </w:rPr>
               <w:t>Entradas:</w:t>
             </w:r>
+            <w:r>
+              <w:rPr>
+                <w:rFonts w:ascii="Avenir Book" w:eastAsia="Arial Unicode MS" w:hAnsi="Avenir Book" w:cs="Arial Unicode MS"/>
+                <w:bCs/>
+                <w:sz w:val="20"/>
+                <w:szCs w:val="22"/>
+                <w:lang w:val="es-MX"/>
+              </w:rPr>
+              <w:t xml:space="preserve"> 1</w:t>
+            </w:r>
           </w:p>
           <w:p>
             <w:pPr>
@@ -2822,6 +3117,16 @@
               </w:rPr>
               <w:t>Salidas:</w:t>
             </w:r>
+            <w:r>
+              <w:rPr>
+                <w:rFonts w:ascii="Avenir Book" w:eastAsia="Arial Unicode MS" w:hAnsi="Avenir Book" w:cs="Arial Unicode MS"/>
+                <w:bCs/>
+                <w:sz w:val="20"/>
+                <w:szCs w:val="22"/>
+                <w:lang w:val="es-MX"/>
+              </w:rPr>
+              <w:t xml:space="preserve"> 4</w:t>
+            </w:r>
           </w:p>
           <w:p>
             <w:pPr>
@@ -2844,6 +3149,16 @@
               </w:rPr>
               <w:t>Relación E/S:</w:t>
             </w:r>
+            <w:r>
+              <w:rPr>
+                <w:rFonts w:ascii="Avenir Book" w:eastAsia="Arial Unicode MS" w:hAnsi="Avenir Book" w:cs="Arial Unicode MS"/>
+                <w:bCs/>
+                <w:sz w:val="20"/>
+                <w:szCs w:val="22"/>
+                <w:lang w:val="es-MX"/>
+              </w:rPr>
+              <w:t xml:space="preserve"> 3</w:t>
+            </w:r>
           </w:p>
           <w:p>
             <w:pPr>
@@ -2921,18 +3236,53 @@
                 <w:lang w:val="es-MX"/>
               </w:rPr>
             </w:pPr>
-          </w:p>
-          <w:p>
-            <w:pPr>
-              <w:pStyle w:val="Sinespaciado"/>
-              <w:rPr>
-                <w:rFonts w:ascii="Avenir Book" w:eastAsia="Arial Unicode MS" w:hAnsi="Avenir Book" w:cs="Arial Unicode MS"/>
-                <w:bCs/>
-                <w:sz w:val="20"/>
-                <w:szCs w:val="22"/>
-                <w:lang w:val="es-MX"/>
-              </w:rPr>
-            </w:pPr>
+            <w:r>
+              <w:rPr>
+                <w:noProof/>
+              </w:rPr>
+              <w:drawing>
+                <wp:inline distT="0" distB="0" distL="0" distR="0" wp14:anchorId="3E2E527A" wp14:editId="50252A18">
+                  <wp:extent cx="2979420" cy="2712720"/>
+                  <wp:effectExtent l="0" t="0" r="0" b="0"/>
+                  <wp:docPr id="5" name="Imagen 5"/>
+                  <wp:cNvGraphicFramePr>
+                    <a:graphicFrameLocks xmlns:a="http://schemas.openxmlformats.org/drawingml/2006/main" noChangeAspect="1"/>
+                  </wp:cNvGraphicFramePr>
+                  <a:graphic xmlns:a="http://schemas.openxmlformats.org/drawingml/2006/main">
+                    <a:graphicData uri="http://schemas.openxmlformats.org/drawingml/2006/picture">
+                      <pic:pic xmlns:pic="http://schemas.openxmlformats.org/drawingml/2006/picture">
+                        <pic:nvPicPr>
+                          <pic:cNvPr id="1" name=""/>
+                          <pic:cNvPicPr/>
+                        </pic:nvPicPr>
+                        <pic:blipFill rotWithShape="1">
+                          <a:blip r:embed="rId7"/>
+                          <a:srcRect l="53452" t="12063" b="12592"/>
+                          <a:stretch/>
+                        </pic:blipFill>
+                        <pic:spPr bwMode="auto">
+                          <a:xfrm>
+                            <a:off x="0" y="0"/>
+                            <a:ext cx="2979420" cy="2712720"/>
+                          </a:xfrm>
+                          <a:prstGeom prst="rect">
+                            <a:avLst/>
+                          </a:prstGeom>
+                          <a:ln>
+                            <a:noFill/>
+                          </a:ln>
+                          <a:extLst>
+                            <a:ext uri="{53640926-AAD7-44D8-BBD7-CCE9431645EC}">
+                              <a14:shadowObscured xmlns:a14="http://schemas.microsoft.com/office/drawing/2010/main"/>
+                            </a:ext>
+                          </a:extLst>
+                        </pic:spPr>
+                      </pic:pic>
+                    </a:graphicData>
+                  </a:graphic>
+                </wp:inline>
+              </w:drawing>
+            </w:r>
           </w:p>
           <w:p>
             <w:pPr>
@@ -3057,7 +3407,6 @@
                 <w:szCs w:val="20"/>
                 <w:lang w:val="es-MX"/>
               </w:rPr>
-              <w:lastRenderedPageBreak/>
               <w:t>Ejemplo</w:t>
             </w:r>
             <w:r>
@@ -3247,15 +3596,27 @@
                 <w:lang w:val="es-MX"/>
               </w:rPr>
             </w:pPr>
-            <w:r>
-              <w:rPr>
-                <w:rFonts w:ascii="Consolas" w:eastAsia="Arial Unicode MS" w:hAnsi="Consolas" w:cs="Arial Unicode MS"/>
-                <w:bCs/>
-                <w:sz w:val="20"/>
-                <w:szCs w:val="22"/>
-                <w:lang w:val="es-MX"/>
-              </w:rPr>
-              <w:t>Total a pagar: $12</w:t>
+            <w:proofErr w:type="gramStart"/>
+            <w:r>
+              <w:rPr>
+                <w:rFonts w:ascii="Consolas" w:eastAsia="Arial Unicode MS" w:hAnsi="Consolas" w:cs="Arial Unicode MS"/>
+                <w:bCs/>
+                <w:sz w:val="20"/>
+                <w:szCs w:val="22"/>
+                <w:lang w:val="es-MX"/>
+              </w:rPr>
+              <w:t>Total</w:t>
+            </w:r>
+            <w:proofErr w:type="gramEnd"/>
+            <w:r>
+              <w:rPr>
+                <w:rFonts w:ascii="Consolas" w:eastAsia="Arial Unicode MS" w:hAnsi="Consolas" w:cs="Arial Unicode MS"/>
+                <w:bCs/>
+                <w:sz w:val="20"/>
+                <w:szCs w:val="22"/>
+                <w:lang w:val="es-MX"/>
+              </w:rPr>
+              <w:t xml:space="preserve"> a pagar: 12</w:t>
             </w:r>
             <w:r>
               <w:rPr>
@@ -3834,129 +4195,169 @@
                 <w:szCs w:val="22"/>
                 <w:lang w:val="es-MX"/>
               </w:rPr>
+              <w:t xml:space="preserve">: </w:t>
+            </w:r>
+            <w:r>
+              <w:rPr>
+                <w:rFonts w:ascii="Avenir Book" w:eastAsia="Arial Unicode MS" w:hAnsi="Avenir Book" w:cs="Arial Unicode MS"/>
+                <w:bCs/>
+                <w:sz w:val="20"/>
+                <w:szCs w:val="22"/>
+                <w:lang w:val="es-MX"/>
+              </w:rPr>
+              <w:t>Crear un algoritmo que calcule la cantidad porcentual de hombres y mujeres en una clase.</w:t>
+            </w:r>
+          </w:p>
+          <w:p>
+            <w:pPr>
+              <w:pStyle w:val="Sinespaciado"/>
+              <w:rPr>
+                <w:rFonts w:ascii="Avenir Book" w:eastAsia="Arial Unicode MS" w:hAnsi="Avenir Book" w:cs="Arial Unicode MS"/>
+                <w:bCs/>
+                <w:sz w:val="20"/>
+                <w:szCs w:val="22"/>
+                <w:lang w:val="es-MX"/>
+              </w:rPr>
+            </w:pPr>
+            <w:r>
+              <w:rPr>
+                <w:rFonts w:ascii="Avenir Book" w:eastAsia="Arial Unicode MS" w:hAnsi="Avenir Book" w:cs="Arial Unicode MS"/>
+                <w:bCs/>
+                <w:sz w:val="20"/>
+                <w:szCs w:val="22"/>
+                <w:lang w:val="es-MX"/>
+              </w:rPr>
+              <w:t>Entradas:</w:t>
+            </w:r>
+            <w:r>
+              <w:rPr>
+                <w:rFonts w:ascii="Avenir Book" w:eastAsia="Arial Unicode MS" w:hAnsi="Avenir Book" w:cs="Arial Unicode MS"/>
+                <w:bCs/>
+                <w:sz w:val="20"/>
+                <w:szCs w:val="22"/>
+                <w:lang w:val="es-MX"/>
+              </w:rPr>
+              <w:t xml:space="preserve"> 2</w:t>
+            </w:r>
+          </w:p>
+          <w:p>
+            <w:pPr>
+              <w:pStyle w:val="Sinespaciado"/>
+              <w:rPr>
+                <w:rFonts w:ascii="Avenir Book" w:eastAsia="Arial Unicode MS" w:hAnsi="Avenir Book" w:cs="Arial Unicode MS"/>
+                <w:bCs/>
+                <w:sz w:val="20"/>
+                <w:szCs w:val="22"/>
+                <w:lang w:val="es-MX"/>
+              </w:rPr>
+            </w:pPr>
+            <w:r>
+              <w:rPr>
+                <w:rFonts w:ascii="Avenir Book" w:eastAsia="Arial Unicode MS" w:hAnsi="Avenir Book" w:cs="Arial Unicode MS"/>
+                <w:bCs/>
+                <w:sz w:val="20"/>
+                <w:szCs w:val="22"/>
+                <w:lang w:val="es-MX"/>
+              </w:rPr>
+              <w:t>Salidas:</w:t>
+            </w:r>
+            <w:r>
+              <w:rPr>
+                <w:rFonts w:ascii="Avenir Book" w:eastAsia="Arial Unicode MS" w:hAnsi="Avenir Book" w:cs="Arial Unicode MS"/>
+                <w:bCs/>
+                <w:sz w:val="20"/>
+                <w:szCs w:val="22"/>
+                <w:lang w:val="es-MX"/>
+              </w:rPr>
+              <w:t xml:space="preserve"> 3</w:t>
+            </w:r>
+          </w:p>
+          <w:p>
+            <w:pPr>
+              <w:pStyle w:val="Sinespaciado"/>
+              <w:rPr>
+                <w:rFonts w:ascii="Avenir Book" w:eastAsia="Arial Unicode MS" w:hAnsi="Avenir Book" w:cs="Arial Unicode MS"/>
+                <w:bCs/>
+                <w:sz w:val="20"/>
+                <w:szCs w:val="22"/>
+                <w:lang w:val="es-MX"/>
+              </w:rPr>
+            </w:pPr>
+            <w:r>
+              <w:rPr>
+                <w:rFonts w:ascii="Avenir Book" w:eastAsia="Arial Unicode MS" w:hAnsi="Avenir Book" w:cs="Arial Unicode MS"/>
+                <w:bCs/>
+                <w:sz w:val="20"/>
+                <w:szCs w:val="22"/>
+                <w:lang w:val="es-MX"/>
+              </w:rPr>
+              <w:t>Relación E/S:</w:t>
+            </w:r>
+            <w:r>
+              <w:rPr>
+                <w:rFonts w:ascii="Avenir Book" w:eastAsia="Arial Unicode MS" w:hAnsi="Avenir Book" w:cs="Arial Unicode MS"/>
+                <w:bCs/>
+                <w:sz w:val="20"/>
+                <w:szCs w:val="22"/>
+                <w:lang w:val="es-MX"/>
+              </w:rPr>
+              <w:t xml:space="preserve"> 3</w:t>
+            </w:r>
+          </w:p>
+          <w:p>
+            <w:pPr>
+              <w:pStyle w:val="Sinespaciado"/>
+              <w:rPr>
+                <w:rFonts w:ascii="Avenir Book" w:eastAsia="Arial Unicode MS" w:hAnsi="Avenir Book" w:cs="Arial Unicode MS"/>
+                <w:bCs/>
+                <w:sz w:val="20"/>
+                <w:szCs w:val="22"/>
+                <w:lang w:val="es-MX"/>
+              </w:rPr>
+            </w:pPr>
+          </w:p>
+          <w:p>
+            <w:pPr>
+              <w:pStyle w:val="Sinespaciado"/>
+              <w:rPr>
+                <w:rFonts w:ascii="Avenir Book" w:eastAsia="Arial Unicode MS" w:hAnsi="Avenir Book" w:cs="Arial Unicode MS"/>
+                <w:bCs/>
+                <w:sz w:val="20"/>
+                <w:szCs w:val="22"/>
+                <w:lang w:val="es-MX"/>
+              </w:rPr>
+            </w:pPr>
+            <w:r>
+              <w:rPr>
+                <w:rFonts w:ascii="Avenir Book" w:eastAsia="Arial Unicode MS" w:hAnsi="Avenir Book" w:cs="Arial Unicode MS"/>
+                <w:bCs/>
+                <w:sz w:val="20"/>
+                <w:szCs w:val="22"/>
+                <w:lang w:val="es-MX"/>
+              </w:rPr>
+              <w:t xml:space="preserve">Inserta aquí la imagen con el </w:t>
+            </w:r>
+            <w:r>
+              <w:rPr>
+                <w:rFonts w:ascii="Avenir Book" w:eastAsia="Arial Unicode MS" w:hAnsi="Avenir Book" w:cs="Arial Unicode MS"/>
+                <w:b/>
+                <w:bCs/>
+                <w:sz w:val="20"/>
+                <w:szCs w:val="22"/>
+                <w:lang w:val="es-MX"/>
+              </w:rPr>
+              <w:t>algoritmo</w:t>
+            </w:r>
+            <w:r>
+              <w:rPr>
+                <w:rFonts w:ascii="Avenir Book" w:eastAsia="Arial Unicode MS" w:hAnsi="Avenir Book" w:cs="Arial Unicode MS"/>
+                <w:bCs/>
+                <w:sz w:val="20"/>
+                <w:szCs w:val="22"/>
+                <w:lang w:val="es-MX"/>
+              </w:rPr>
               <w:t>.</w:t>
             </w:r>
-          </w:p>
-          <w:p>
-            <w:pPr>
-              <w:pStyle w:val="Sinespaciado"/>
-              <w:rPr>
-                <w:rFonts w:ascii="Avenir Book" w:eastAsia="Arial Unicode MS" w:hAnsi="Avenir Book" w:cs="Arial Unicode MS"/>
-                <w:bCs/>
-                <w:sz w:val="20"/>
-                <w:szCs w:val="22"/>
-                <w:lang w:val="es-MX"/>
-              </w:rPr>
-            </w:pPr>
-            <w:r>
-              <w:rPr>
-                <w:rFonts w:ascii="Avenir Book" w:eastAsia="Arial Unicode MS" w:hAnsi="Avenir Book" w:cs="Arial Unicode MS"/>
-                <w:bCs/>
-                <w:sz w:val="20"/>
-                <w:szCs w:val="22"/>
-                <w:lang w:val="es-MX"/>
-              </w:rPr>
-              <w:t>Entradas:</w:t>
-            </w:r>
-          </w:p>
-          <w:p>
-            <w:pPr>
-              <w:pStyle w:val="Sinespaciado"/>
-              <w:rPr>
-                <w:rFonts w:ascii="Avenir Book" w:eastAsia="Arial Unicode MS" w:hAnsi="Avenir Book" w:cs="Arial Unicode MS"/>
-                <w:bCs/>
-                <w:sz w:val="20"/>
-                <w:szCs w:val="22"/>
-                <w:lang w:val="es-MX"/>
-              </w:rPr>
-            </w:pPr>
-            <w:r>
-              <w:rPr>
-                <w:rFonts w:ascii="Avenir Book" w:eastAsia="Arial Unicode MS" w:hAnsi="Avenir Book" w:cs="Arial Unicode MS"/>
-                <w:bCs/>
-                <w:sz w:val="20"/>
-                <w:szCs w:val="22"/>
-                <w:lang w:val="es-MX"/>
-              </w:rPr>
-              <w:t>Salidas:</w:t>
-            </w:r>
-          </w:p>
-          <w:p>
-            <w:pPr>
-              <w:pStyle w:val="Sinespaciado"/>
-              <w:rPr>
-                <w:rFonts w:ascii="Avenir Book" w:eastAsia="Arial Unicode MS" w:hAnsi="Avenir Book" w:cs="Arial Unicode MS"/>
-                <w:bCs/>
-                <w:sz w:val="20"/>
-                <w:szCs w:val="22"/>
-                <w:lang w:val="es-MX"/>
-              </w:rPr>
-            </w:pPr>
-            <w:r>
-              <w:rPr>
-                <w:rFonts w:ascii="Avenir Book" w:eastAsia="Arial Unicode MS" w:hAnsi="Avenir Book" w:cs="Arial Unicode MS"/>
-                <w:bCs/>
-                <w:sz w:val="20"/>
-                <w:szCs w:val="22"/>
-                <w:lang w:val="es-MX"/>
-              </w:rPr>
-              <w:t>Relación E/S:</w:t>
-            </w:r>
-          </w:p>
-          <w:p>
-            <w:pPr>
-              <w:pStyle w:val="Sinespaciado"/>
-              <w:rPr>
-                <w:rFonts w:ascii="Avenir Book" w:eastAsia="Arial Unicode MS" w:hAnsi="Avenir Book" w:cs="Arial Unicode MS"/>
-                <w:bCs/>
-                <w:sz w:val="20"/>
-                <w:szCs w:val="22"/>
-                <w:lang w:val="es-MX"/>
-              </w:rPr>
-            </w:pPr>
-          </w:p>
-          <w:p>
-            <w:pPr>
-              <w:pStyle w:val="Sinespaciado"/>
-              <w:rPr>
-                <w:rFonts w:ascii="Avenir Book" w:eastAsia="Arial Unicode MS" w:hAnsi="Avenir Book" w:cs="Arial Unicode MS"/>
-                <w:bCs/>
-                <w:sz w:val="20"/>
-                <w:szCs w:val="22"/>
-                <w:lang w:val="es-MX"/>
-              </w:rPr>
-            </w:pPr>
-            <w:r>
-              <w:rPr>
-                <w:rFonts w:ascii="Avenir Book" w:eastAsia="Arial Unicode MS" w:hAnsi="Avenir Book" w:cs="Arial Unicode MS"/>
-                <w:bCs/>
-                <w:sz w:val="20"/>
-                <w:szCs w:val="22"/>
-                <w:lang w:val="es-MX"/>
-              </w:rPr>
-              <w:t xml:space="preserve">Inserta aquí la imagen con el </w:t>
-            </w:r>
-            <w:r>
-              <w:rPr>
-                <w:rFonts w:ascii="Avenir Book" w:eastAsia="Arial Unicode MS" w:hAnsi="Avenir Book" w:cs="Arial Unicode MS"/>
-                <w:b/>
-                <w:bCs/>
-                <w:sz w:val="20"/>
-                <w:szCs w:val="22"/>
-                <w:lang w:val="es-MX"/>
-              </w:rPr>
-              <w:t>algoritmo</w:t>
-            </w:r>
-            <w:r>
-              <w:rPr>
-                <w:rFonts w:ascii="Avenir Book" w:eastAsia="Arial Unicode MS" w:hAnsi="Avenir Book" w:cs="Arial Unicode MS"/>
-                <w:bCs/>
-                <w:sz w:val="20"/>
-                <w:szCs w:val="22"/>
-                <w:lang w:val="es-MX"/>
-              </w:rPr>
-              <w:t>.</w:t>
-            </w:r>
             <w:r>
               <w:rPr>
                 <w:rFonts w:ascii="Avenir Book" w:eastAsia="Arial Unicode MS" w:hAnsi="Avenir Book" w:cs="Arial Unicode MS"/>
@@ -3972,13 +4373,68 @@
             <w:pPr>
               <w:pStyle w:val="Sinespaciado"/>
               <w:rPr>
-                <w:rFonts w:ascii="Avenir Book" w:eastAsia="Arial Unicode MS" w:hAnsi="Avenir Book" w:cs="Arial Unicode MS"/>
-                <w:bCs/>
-                <w:sz w:val="20"/>
-                <w:szCs w:val="22"/>
-                <w:lang w:val="es-MX"/>
-              </w:rPr>
-            </w:pPr>
+                <w:noProof/>
+              </w:rPr>
+            </w:pPr>
+          </w:p>
+          <w:p>
+            <w:pPr>
+              <w:pStyle w:val="Sinespaciado"/>
+              <w:rPr>
+                <w:rFonts w:ascii="Avenir Book" w:eastAsia="Arial Unicode MS" w:hAnsi="Avenir Book" w:cs="Arial Unicode MS"/>
+                <w:bCs/>
+                <w:sz w:val="20"/>
+                <w:szCs w:val="22"/>
+                <w:lang w:val="es-MX"/>
+              </w:rPr>
+            </w:pPr>
+            <w:r>
+              <w:rPr>
+                <w:noProof/>
+              </w:rPr>
+              <w:drawing>
+                <wp:inline distT="0" distB="0" distL="0" distR="0" wp14:anchorId="7961A043" wp14:editId="5D3ABFC2">
+                  <wp:extent cx="3002280" cy="1775460"/>
+                  <wp:effectExtent l="0" t="0" r="7620" b="0"/>
+                  <wp:docPr id="6" name="Imagen 6"/>
+                  <wp:cNvGraphicFramePr>
+                    <a:graphicFrameLocks xmlns:a="http://schemas.openxmlformats.org/drawingml/2006/main" noChangeAspect="1"/>
+                  </wp:cNvGraphicFramePr>
+                  <a:graphic xmlns:a="http://schemas.openxmlformats.org/drawingml/2006/main">
+                    <a:graphicData uri="http://schemas.openxmlformats.org/drawingml/2006/picture">
+                      <pic:pic xmlns:pic="http://schemas.openxmlformats.org/drawingml/2006/picture">
+                        <pic:nvPicPr>
+                          <pic:cNvPr id="1" name=""/>
+                          <pic:cNvPicPr/>
+                        </pic:nvPicPr>
+                        <pic:blipFill rotWithShape="1">
+                          <a:blip r:embed="rId8"/>
+                          <a:srcRect l="53095" t="11640" b="39047"/>
+                          <a:stretch/>
+                        </pic:blipFill>
+                        <pic:spPr bwMode="auto">
+                          <a:xfrm>
+                            <a:off x="0" y="0"/>
+                            <a:ext cx="3002280" cy="1775460"/>
+                          </a:xfrm>
+                          <a:prstGeom prst="rect">
+                            <a:avLst/>
+                          </a:prstGeom>
+                          <a:ln>
+                            <a:noFill/>
+                          </a:ln>
+                          <a:extLst>
+                            <a:ext uri="{53640926-AAD7-44D8-BBD7-CCE9431645EC}">
+                              <a14:shadowObscured xmlns:a14="http://schemas.microsoft.com/office/drawing/2010/main"/>
+                            </a:ext>
+                          </a:extLst>
+                        </pic:spPr>
+                      </pic:pic>
+                    </a:graphicData>
+                  </a:graphic>
+                </wp:inline>
+              </w:drawing>
+            </w:r>
           </w:p>
           <w:p>
             <w:pPr>
@@ -4461,7 +4917,6 @@
           <w:sz w:val="22"/>
           <w:szCs w:val="22"/>
         </w:rPr>
-        <w:lastRenderedPageBreak/>
         <w:t>5. Elabora un algoritmo y escribe un programa que calcula la distancia entre dos puntos.</w:t>
       </w:r>
     </w:p>
@@ -4630,7 +5085,7 @@
                     </pic:cNvPicPr>
                   </pic:nvPicPr>
                   <pic:blipFill>
-                    <a:blip r:embed="rId5">
+                    <a:blip r:embed="rId9">
                       <a:extLst>
                         <a:ext uri="{28A0092B-C50C-407E-A947-70E740481C1C}">
                           <a14:useLocalDpi xmlns:a14="http://schemas.microsoft.com/office/drawing/2010/main" val="0"/>
@@ -4697,7 +5152,7 @@
                     <pic:cNvPicPr/>
                   </pic:nvPicPr>
                   <pic:blipFill>
-                    <a:blip r:embed="rId6"/>
+                    <a:blip r:embed="rId10"/>
                     <a:stretch>
                       <a:fillRect/>
                     </a:stretch>
@@ -4783,6 +5238,19 @@
               </w:rPr>
               <w:t>.</w:t>
             </w:r>
+            <w:r>
+              <w:t xml:space="preserve"> </w:t>
+            </w:r>
+            <w:r>
+              <w:rPr>
+                <w:rFonts w:ascii="Avenir Book" w:eastAsia="Arial Unicode MS" w:hAnsi="Avenir Book" w:cs="Arial Unicode MS"/>
+                <w:bCs/>
+                <w:sz w:val="20"/>
+                <w:szCs w:val="22"/>
+                <w:lang w:val="es-MX"/>
+              </w:rPr>
+              <w:t>Crear un algoritmo que calcule la distancia de dos puntos (x1, y1 y x2, y2).</w:t>
+            </w:r>
           </w:p>
           <w:p>
             <w:pPr>
@@ -4805,6 +5273,16 @@
               </w:rPr>
               <w:t>Entradas:</w:t>
             </w:r>
+            <w:r>
+              <w:rPr>
+                <w:rFonts w:ascii="Avenir Book" w:eastAsia="Arial Unicode MS" w:hAnsi="Avenir Book" w:cs="Arial Unicode MS"/>
+                <w:bCs/>
+                <w:sz w:val="20"/>
+                <w:szCs w:val="22"/>
+                <w:lang w:val="es-MX"/>
+              </w:rPr>
+              <w:t xml:space="preserve"> 4</w:t>
+            </w:r>
           </w:p>
           <w:p>
             <w:pPr>
@@ -4827,6 +5305,16 @@
               </w:rPr>
               <w:t>Salidas:</w:t>
             </w:r>
+            <w:r>
+              <w:rPr>
+                <w:rFonts w:ascii="Avenir Book" w:eastAsia="Arial Unicode MS" w:hAnsi="Avenir Book" w:cs="Arial Unicode MS"/>
+                <w:bCs/>
+                <w:sz w:val="20"/>
+                <w:szCs w:val="22"/>
+                <w:lang w:val="es-MX"/>
+              </w:rPr>
+              <w:t xml:space="preserve"> 1</w:t>
+            </w:r>
           </w:p>
           <w:p>
             <w:pPr>
@@ -4849,6 +5337,16 @@
               </w:rPr>
               <w:t>Relación E/S:</w:t>
             </w:r>
+            <w:r>
+              <w:rPr>
+                <w:rFonts w:ascii="Avenir Book" w:eastAsia="Arial Unicode MS" w:hAnsi="Avenir Book" w:cs="Arial Unicode MS"/>
+                <w:bCs/>
+                <w:sz w:val="20"/>
+                <w:szCs w:val="22"/>
+                <w:lang w:val="es-MX"/>
+              </w:rPr>
+              <w:t xml:space="preserve"> 1</w:t>
+            </w:r>
           </w:p>
           <w:p>
             <w:pPr>
@@ -4919,38 +5417,13 @@
             <w:pPr>
               <w:pStyle w:val="Sinespaciado"/>
               <w:rPr>
-                <w:rFonts w:ascii="Avenir Book" w:eastAsia="Arial Unicode MS" w:hAnsi="Avenir Book" w:cs="Arial Unicode MS"/>
-                <w:bCs/>
-                <w:sz w:val="20"/>
-                <w:szCs w:val="22"/>
-                <w:lang w:val="es-MX"/>
-              </w:rPr>
-            </w:pPr>
-          </w:p>
-          <w:p>
-            <w:pPr>
-              <w:pStyle w:val="Sinespaciado"/>
-              <w:rPr>
-                <w:rFonts w:ascii="Avenir Book" w:eastAsia="Arial Unicode MS" w:hAnsi="Avenir Book" w:cs="Arial Unicode MS"/>
-                <w:bCs/>
-                <w:sz w:val="20"/>
-                <w:szCs w:val="22"/>
-                <w:lang w:val="es-MX"/>
-              </w:rPr>
-            </w:pPr>
-          </w:p>
-          <w:p>
-            <w:pPr>
-              <w:pStyle w:val="Sinespaciado"/>
-              <w:rPr>
-                <w:rFonts w:ascii="Avenir Book" w:eastAsia="Arial Unicode MS" w:hAnsi="Avenir Book" w:cs="Arial Unicode MS"/>
-                <w:bCs/>
-                <w:sz w:val="20"/>
-                <w:szCs w:val="22"/>
-                <w:lang w:val="es-MX"/>
-              </w:rPr>
-            </w:pPr>
-            <w:r>
+                <w:noProof/>
+              </w:rPr>
+            </w:pPr>
+          </w:p>
+          <w:p>
+            <w:pPr>
+              <w:pStyle w:val="Sinespaciado"/>
               <w:rPr>
                 <w:rFonts w:ascii="Avenir Book" w:eastAsia="Arial Unicode MS" w:hAnsi="Avenir Book" w:cs="Arial Unicode MS"/>
                 <w:b/>
@@ -4959,6 +5432,75 @@
                 <w:szCs w:val="22"/>
                 <w:lang w:val="es-MX"/>
               </w:rPr>
+            </w:pPr>
+            <w:r>
+              <w:rPr>
+                <w:noProof/>
+              </w:rPr>
+              <w:drawing>
+                <wp:inline distT="0" distB="0" distL="0" distR="0" wp14:anchorId="6170030C" wp14:editId="60F92B33">
+                  <wp:extent cx="2987040" cy="1097280"/>
+                  <wp:effectExtent l="0" t="0" r="3810" b="7620"/>
+                  <wp:docPr id="7" name="Imagen 7"/>
+                  <wp:cNvGraphicFramePr>
+                    <a:graphicFrameLocks xmlns:a="http://schemas.openxmlformats.org/drawingml/2006/main" noChangeAspect="1"/>
+                  </wp:cNvGraphicFramePr>
+                  <a:graphic xmlns:a="http://schemas.openxmlformats.org/drawingml/2006/main">
+                    <a:graphicData uri="http://schemas.openxmlformats.org/drawingml/2006/picture">
+                      <pic:pic xmlns:pic="http://schemas.openxmlformats.org/drawingml/2006/picture">
+                        <pic:nvPicPr>
+                          <pic:cNvPr id="1" name=""/>
+                          <pic:cNvPicPr/>
+                        </pic:nvPicPr>
+                        <pic:blipFill rotWithShape="1">
+                          <a:blip r:embed="rId11"/>
+                          <a:srcRect l="53333" t="11853" b="57671"/>
+                          <a:stretch/>
+                        </pic:blipFill>
+                        <pic:spPr bwMode="auto">
+                          <a:xfrm>
+                            <a:off x="0" y="0"/>
+                            <a:ext cx="2987040" cy="1097280"/>
+                          </a:xfrm>
+                          <a:prstGeom prst="rect">
+                            <a:avLst/>
+                          </a:prstGeom>
+                          <a:ln>
+                            <a:noFill/>
+                          </a:ln>
+                          <a:extLst>
+                            <a:ext uri="{53640926-AAD7-44D8-BBD7-CCE9431645EC}">
+                              <a14:shadowObscured xmlns:a14="http://schemas.microsoft.com/office/drawing/2010/main"/>
+                            </a:ext>
+                          </a:extLst>
+                        </pic:spPr>
+                      </pic:pic>
+                    </a:graphicData>
+                  </a:graphic>
+                </wp:inline>
+              </w:drawing>
+            </w:r>
+          </w:p>
+          <w:p>
+            <w:pPr>
+              <w:pStyle w:val="Sinespaciado"/>
+              <w:rPr>
+                <w:rFonts w:ascii="Avenir Book" w:eastAsia="Arial Unicode MS" w:hAnsi="Avenir Book" w:cs="Arial Unicode MS"/>
+                <w:bCs/>
+                <w:sz w:val="20"/>
+                <w:szCs w:val="22"/>
+                <w:lang w:val="es-MX"/>
+              </w:rPr>
+            </w:pPr>
+            <w:r>
+              <w:rPr>
+                <w:rFonts w:ascii="Avenir Book" w:eastAsia="Arial Unicode MS" w:hAnsi="Avenir Book" w:cs="Arial Unicode MS"/>
+                <w:b/>
+                <w:bCs/>
+                <w:sz w:val="20"/>
+                <w:szCs w:val="22"/>
+                <w:lang w:val="es-MX"/>
+              </w:rPr>
               <w:t xml:space="preserve">Crea </w:t>
             </w:r>
             <w:r>
@@ -4993,6 +5535,7 @@
               </w:rPr>
               <w:t xml:space="preserve"> de </w:t>
             </w:r>
+            <w:proofErr w:type="spellStart"/>
             <w:r>
               <w:rPr>
                 <w:rFonts w:ascii="Avenir Book" w:eastAsia="Arial Unicode MS" w:hAnsi="Avenir Book" w:cs="Arial Unicode MS"/>
@@ -5004,6 +5547,7 @@
               </w:rPr>
               <w:t>github</w:t>
             </w:r>
+            <w:proofErr w:type="spellEnd"/>
             <w:r>
               <w:rPr>
                 <w:rFonts w:ascii="Avenir Book" w:eastAsia="Arial Unicode MS" w:hAnsi="Avenir Book" w:cs="Arial Unicode MS"/>
@@ -5649,6 +6193,168 @@
             <w:r>
               <w:rPr>
                 <w:rFonts w:ascii="Avenir Book" w:eastAsia="Arial Unicode MS" w:hAnsi="Avenir Book" w:cs="Arial Unicode MS"/>
+                <w:b/>
+                <w:bCs/>
+                <w:sz w:val="20"/>
+                <w:szCs w:val="22"/>
+                <w:lang w:val="es-MX"/>
+              </w:rPr>
+              <w:t xml:space="preserve">: </w:t>
+            </w:r>
+            <w:r>
+              <w:rPr>
+                <w:rFonts w:ascii="Avenir Book" w:eastAsia="Arial Unicode MS" w:hAnsi="Avenir Book" w:cs="Arial Unicode MS"/>
+                <w:bCs/>
+                <w:sz w:val="20"/>
+                <w:szCs w:val="22"/>
+                <w:lang w:val="es-MX"/>
+              </w:rPr>
+              <w:t>Elaborar un algoritmo que realice la conversión de grados Fahrenheit a Celsius.</w:t>
+            </w:r>
+          </w:p>
+          <w:p>
+            <w:pPr>
+              <w:pStyle w:val="Sinespaciado"/>
+              <w:rPr>
+                <w:rFonts w:ascii="Avenir Book" w:eastAsia="Arial Unicode MS" w:hAnsi="Avenir Book" w:cs="Arial Unicode MS"/>
+                <w:bCs/>
+                <w:sz w:val="20"/>
+                <w:szCs w:val="22"/>
+                <w:lang w:val="es-MX"/>
+              </w:rPr>
+            </w:pPr>
+            <w:r>
+              <w:rPr>
+                <w:rFonts w:ascii="Avenir Book" w:eastAsia="Arial Unicode MS" w:hAnsi="Avenir Book" w:cs="Arial Unicode MS"/>
+                <w:bCs/>
+                <w:sz w:val="20"/>
+                <w:szCs w:val="22"/>
+                <w:lang w:val="es-MX"/>
+              </w:rPr>
+              <w:t>Entradas:</w:t>
+            </w:r>
+            <w:r>
+              <w:rPr>
+                <w:rFonts w:ascii="Avenir Book" w:eastAsia="Arial Unicode MS" w:hAnsi="Avenir Book" w:cs="Arial Unicode MS"/>
+                <w:bCs/>
+                <w:sz w:val="20"/>
+                <w:szCs w:val="22"/>
+                <w:lang w:val="es-MX"/>
+              </w:rPr>
+              <w:t xml:space="preserve"> 1</w:t>
+            </w:r>
+          </w:p>
+          <w:p>
+            <w:pPr>
+              <w:pStyle w:val="Sinespaciado"/>
+              <w:rPr>
+                <w:rFonts w:ascii="Avenir Book" w:eastAsia="Arial Unicode MS" w:hAnsi="Avenir Book" w:cs="Arial Unicode MS"/>
+                <w:bCs/>
+                <w:sz w:val="20"/>
+                <w:szCs w:val="22"/>
+                <w:lang w:val="es-MX"/>
+              </w:rPr>
+            </w:pPr>
+            <w:r>
+              <w:rPr>
+                <w:rFonts w:ascii="Avenir Book" w:eastAsia="Arial Unicode MS" w:hAnsi="Avenir Book" w:cs="Arial Unicode MS"/>
+                <w:bCs/>
+                <w:sz w:val="20"/>
+                <w:szCs w:val="22"/>
+                <w:lang w:val="es-MX"/>
+              </w:rPr>
+              <w:t>Salidas:</w:t>
+            </w:r>
+            <w:r>
+              <w:rPr>
+                <w:rFonts w:ascii="Avenir Book" w:eastAsia="Arial Unicode MS" w:hAnsi="Avenir Book" w:cs="Arial Unicode MS"/>
+                <w:bCs/>
+                <w:sz w:val="20"/>
+                <w:szCs w:val="22"/>
+                <w:lang w:val="es-MX"/>
+              </w:rPr>
+              <w:t xml:space="preserve"> 1</w:t>
+            </w:r>
+          </w:p>
+          <w:p>
+            <w:pPr>
+              <w:pStyle w:val="Sinespaciado"/>
+              <w:rPr>
+                <w:rFonts w:ascii="Avenir Book" w:eastAsia="Arial Unicode MS" w:hAnsi="Avenir Book" w:cs="Arial Unicode MS"/>
+                <w:bCs/>
+                <w:sz w:val="20"/>
+                <w:szCs w:val="22"/>
+                <w:lang w:val="es-MX"/>
+              </w:rPr>
+            </w:pPr>
+            <w:r>
+              <w:rPr>
+                <w:rFonts w:ascii="Avenir Book" w:eastAsia="Arial Unicode MS" w:hAnsi="Avenir Book" w:cs="Arial Unicode MS"/>
+                <w:bCs/>
+                <w:sz w:val="20"/>
+                <w:szCs w:val="22"/>
+                <w:lang w:val="es-MX"/>
+              </w:rPr>
+              <w:t>Relación E/S:</w:t>
+            </w:r>
+            <w:r>
+              <w:rPr>
+                <w:rFonts w:ascii="Avenir Book" w:eastAsia="Arial Unicode MS" w:hAnsi="Avenir Book" w:cs="Arial Unicode MS"/>
+                <w:bCs/>
+                <w:sz w:val="20"/>
+                <w:szCs w:val="22"/>
+                <w:lang w:val="es-MX"/>
+              </w:rPr>
+              <w:t xml:space="preserve"> 1</w:t>
+            </w:r>
+          </w:p>
+          <w:p>
+            <w:pPr>
+              <w:pStyle w:val="Sinespaciado"/>
+              <w:rPr>
+                <w:rFonts w:ascii="Avenir Book" w:eastAsia="Arial Unicode MS" w:hAnsi="Avenir Book" w:cs="Arial Unicode MS"/>
+                <w:bCs/>
+                <w:sz w:val="20"/>
+                <w:szCs w:val="22"/>
+                <w:lang w:val="es-MX"/>
+              </w:rPr>
+            </w:pPr>
+          </w:p>
+          <w:p>
+            <w:pPr>
+              <w:pStyle w:val="Sinespaciado"/>
+              <w:rPr>
+                <w:rFonts w:ascii="Avenir Book" w:eastAsia="Arial Unicode MS" w:hAnsi="Avenir Book" w:cs="Arial Unicode MS"/>
+                <w:bCs/>
+                <w:sz w:val="20"/>
+                <w:szCs w:val="22"/>
+                <w:lang w:val="es-MX"/>
+              </w:rPr>
+            </w:pPr>
+            <w:r>
+              <w:rPr>
+                <w:rFonts w:ascii="Avenir Book" w:eastAsia="Arial Unicode MS" w:hAnsi="Avenir Book" w:cs="Arial Unicode MS"/>
+                <w:bCs/>
+                <w:sz w:val="20"/>
+                <w:szCs w:val="22"/>
+                <w:lang w:val="es-MX"/>
+              </w:rPr>
+              <w:t xml:space="preserve">Inserta aquí la imagen con el </w:t>
+            </w:r>
+            <w:r>
+              <w:rPr>
+                <w:rFonts w:ascii="Avenir Book" w:eastAsia="Arial Unicode MS" w:hAnsi="Avenir Book" w:cs="Arial Unicode MS"/>
+                <w:b/>
+                <w:bCs/>
+                <w:sz w:val="20"/>
+                <w:szCs w:val="22"/>
+                <w:lang w:val="es-MX"/>
+              </w:rPr>
+              <w:t>algoritmo</w:t>
+            </w:r>
+            <w:r>
+              <w:rPr>
+                <w:rFonts w:ascii="Avenir Book" w:eastAsia="Arial Unicode MS" w:hAnsi="Avenir Book" w:cs="Arial Unicode MS"/>
                 <w:bCs/>
                 <w:sz w:val="20"/>
                 <w:szCs w:val="22"/>
@@ -5656,127 +6362,6 @@
               </w:rPr>
               <w:t>.</w:t>
             </w:r>
-          </w:p>
-          <w:p>
-            <w:pPr>
-              <w:pStyle w:val="Sinespaciado"/>
-              <w:rPr>
-                <w:rFonts w:ascii="Avenir Book" w:eastAsia="Arial Unicode MS" w:hAnsi="Avenir Book" w:cs="Arial Unicode MS"/>
-                <w:bCs/>
-                <w:sz w:val="20"/>
-                <w:szCs w:val="22"/>
-                <w:lang w:val="es-MX"/>
-              </w:rPr>
-            </w:pPr>
-            <w:r>
-              <w:rPr>
-                <w:rFonts w:ascii="Avenir Book" w:eastAsia="Arial Unicode MS" w:hAnsi="Avenir Book" w:cs="Arial Unicode MS"/>
-                <w:bCs/>
-                <w:sz w:val="20"/>
-                <w:szCs w:val="22"/>
-                <w:lang w:val="es-MX"/>
-              </w:rPr>
-              <w:t>Entradas:</w:t>
-            </w:r>
-          </w:p>
-          <w:p>
-            <w:pPr>
-              <w:pStyle w:val="Sinespaciado"/>
-              <w:rPr>
-                <w:rFonts w:ascii="Avenir Book" w:eastAsia="Arial Unicode MS" w:hAnsi="Avenir Book" w:cs="Arial Unicode MS"/>
-                <w:bCs/>
-                <w:sz w:val="20"/>
-                <w:szCs w:val="22"/>
-                <w:lang w:val="es-MX"/>
-              </w:rPr>
-            </w:pPr>
-            <w:r>
-              <w:rPr>
-                <w:rFonts w:ascii="Avenir Book" w:eastAsia="Arial Unicode MS" w:hAnsi="Avenir Book" w:cs="Arial Unicode MS"/>
-                <w:bCs/>
-                <w:sz w:val="20"/>
-                <w:szCs w:val="22"/>
-                <w:lang w:val="es-MX"/>
-              </w:rPr>
-              <w:t>Salidas:</w:t>
-            </w:r>
-          </w:p>
-          <w:p>
-            <w:pPr>
-              <w:pStyle w:val="Sinespaciado"/>
-              <w:rPr>
-                <w:rFonts w:ascii="Avenir Book" w:eastAsia="Arial Unicode MS" w:hAnsi="Avenir Book" w:cs="Arial Unicode MS"/>
-                <w:bCs/>
-                <w:sz w:val="20"/>
-                <w:szCs w:val="22"/>
-                <w:lang w:val="es-MX"/>
-              </w:rPr>
-            </w:pPr>
-            <w:r>
-              <w:rPr>
-                <w:rFonts w:ascii="Avenir Book" w:eastAsia="Arial Unicode MS" w:hAnsi="Avenir Book" w:cs="Arial Unicode MS"/>
-                <w:bCs/>
-                <w:sz w:val="20"/>
-                <w:szCs w:val="22"/>
-                <w:lang w:val="es-MX"/>
-              </w:rPr>
-              <w:t>Relación E/S:</w:t>
-            </w:r>
-          </w:p>
-          <w:p>
-            <w:pPr>
-              <w:pStyle w:val="Sinespaciado"/>
-              <w:rPr>
-                <w:rFonts w:ascii="Avenir Book" w:eastAsia="Arial Unicode MS" w:hAnsi="Avenir Book" w:cs="Arial Unicode MS"/>
-                <w:bCs/>
-                <w:sz w:val="20"/>
-                <w:szCs w:val="22"/>
-                <w:lang w:val="es-MX"/>
-              </w:rPr>
-            </w:pPr>
-          </w:p>
-          <w:p>
-            <w:pPr>
-              <w:pStyle w:val="Sinespaciado"/>
-              <w:rPr>
-                <w:rFonts w:ascii="Avenir Book" w:eastAsia="Arial Unicode MS" w:hAnsi="Avenir Book" w:cs="Arial Unicode MS"/>
-                <w:bCs/>
-                <w:sz w:val="20"/>
-                <w:szCs w:val="22"/>
-                <w:lang w:val="es-MX"/>
-              </w:rPr>
-            </w:pPr>
-            <w:r>
-              <w:rPr>
-                <w:rFonts w:ascii="Avenir Book" w:eastAsia="Arial Unicode MS" w:hAnsi="Avenir Book" w:cs="Arial Unicode MS"/>
-                <w:bCs/>
-                <w:sz w:val="20"/>
-                <w:szCs w:val="22"/>
-                <w:lang w:val="es-MX"/>
-              </w:rPr>
-              <w:t xml:space="preserve">Inserta aquí la imagen con el </w:t>
-            </w:r>
-            <w:r>
-              <w:rPr>
-                <w:rFonts w:ascii="Avenir Book" w:eastAsia="Arial Unicode MS" w:hAnsi="Avenir Book" w:cs="Arial Unicode MS"/>
-                <w:b/>
-                <w:bCs/>
-                <w:sz w:val="20"/>
-                <w:szCs w:val="22"/>
-                <w:lang w:val="es-MX"/>
-              </w:rPr>
-              <w:t>algoritmo</w:t>
-            </w:r>
-            <w:r>
-              <w:rPr>
-                <w:rFonts w:ascii="Avenir Book" w:eastAsia="Arial Unicode MS" w:hAnsi="Avenir Book" w:cs="Arial Unicode MS"/>
-                <w:bCs/>
-                <w:sz w:val="20"/>
-                <w:szCs w:val="22"/>
-                <w:lang w:val="es-MX"/>
-              </w:rPr>
-              <w:t>.</w:t>
-            </w:r>
             <w:r>
               <w:rPr>
                 <w:rFonts w:ascii="Avenir Book" w:eastAsia="Arial Unicode MS" w:hAnsi="Avenir Book" w:cs="Arial Unicode MS"/>
@@ -5799,18 +6384,53 @@
                 <w:lang w:val="es-MX"/>
               </w:rPr>
             </w:pPr>
-          </w:p>
-          <w:p>
-            <w:pPr>
-              <w:pStyle w:val="Sinespaciado"/>
-              <w:rPr>
-                <w:rFonts w:ascii="Avenir Book" w:eastAsia="Arial Unicode MS" w:hAnsi="Avenir Book" w:cs="Arial Unicode MS"/>
-                <w:bCs/>
-                <w:sz w:val="20"/>
-                <w:szCs w:val="22"/>
-                <w:lang w:val="es-MX"/>
-              </w:rPr>
-            </w:pPr>
+            <w:r>
+              <w:rPr>
+                <w:noProof/>
+              </w:rPr>
+              <w:drawing>
+                <wp:inline distT="0" distB="0" distL="0" distR="0" wp14:anchorId="5C6AE29C" wp14:editId="05E60B3B">
+                  <wp:extent cx="2316480" cy="746760"/>
+                  <wp:effectExtent l="0" t="0" r="7620" b="0"/>
+                  <wp:docPr id="8" name="Imagen 8"/>
+                  <wp:cNvGraphicFramePr>
+                    <a:graphicFrameLocks xmlns:a="http://schemas.openxmlformats.org/drawingml/2006/main" noChangeAspect="1"/>
+                  </wp:cNvGraphicFramePr>
+                  <a:graphic xmlns:a="http://schemas.openxmlformats.org/drawingml/2006/main">
+                    <a:graphicData uri="http://schemas.openxmlformats.org/drawingml/2006/picture">
+                      <pic:pic xmlns:pic="http://schemas.openxmlformats.org/drawingml/2006/picture">
+                        <pic:nvPicPr>
+                          <pic:cNvPr id="1" name=""/>
+                          <pic:cNvPicPr/>
+                        </pic:nvPicPr>
+                        <pic:blipFill rotWithShape="1">
+                          <a:blip r:embed="rId12"/>
+                          <a:srcRect l="52976" t="11640" r="10833" b="67619"/>
+                          <a:stretch/>
+                        </pic:blipFill>
+                        <pic:spPr bwMode="auto">
+                          <a:xfrm>
+                            <a:off x="0" y="0"/>
+                            <a:ext cx="2316480" cy="746760"/>
+                          </a:xfrm>
+                          <a:prstGeom prst="rect">
+                            <a:avLst/>
+                          </a:prstGeom>
+                          <a:ln>
+                            <a:noFill/>
+                          </a:ln>
+                          <a:extLst>
+                            <a:ext uri="{53640926-AAD7-44D8-BBD7-CCE9431645EC}">
+                              <a14:shadowObscured xmlns:a14="http://schemas.microsoft.com/office/drawing/2010/main"/>
+                            </a:ext>
+                          </a:extLst>
+                        </pic:spPr>
+                      </pic:pic>
+                    </a:graphicData>
+                  </a:graphic>
+                </wp:inline>
+              </w:drawing>
+            </w:r>
           </w:p>
           <w:p>
             <w:pPr>
@@ -6047,6 +6667,16 @@
               </w:rPr>
               <w:t>.</w:t>
             </w:r>
+            <w:r>
+              <w:rPr>
+                <w:rFonts w:ascii="Avenir Book" w:eastAsia="Arial Unicode MS" w:hAnsi="Avenir Book" w:cs="Arial Unicode MS"/>
+                <w:bCs/>
+                <w:sz w:val="20"/>
+                <w:szCs w:val="22"/>
+                <w:lang w:val="es-MX"/>
+              </w:rPr>
+              <w:t xml:space="preserve"> Crear un algoritmo que calcule todos los datos requeridos individualmente.</w:t>
+            </w:r>
           </w:p>
           <w:p>
             <w:pPr>
@@ -6069,6 +6699,16 @@
               </w:rPr>
               <w:t>Entradas:</w:t>
             </w:r>
+            <w:r>
+              <w:rPr>
+                <w:rFonts w:ascii="Avenir Book" w:eastAsia="Arial Unicode MS" w:hAnsi="Avenir Book" w:cs="Arial Unicode MS"/>
+                <w:bCs/>
+                <w:sz w:val="20"/>
+                <w:szCs w:val="22"/>
+                <w:lang w:val="es-MX"/>
+              </w:rPr>
+              <w:t xml:space="preserve"> 1 </w:t>
+            </w:r>
           </w:p>
           <w:p>
             <w:pPr>
@@ -6091,6 +6731,16 @@
               </w:rPr>
               <w:t>Salidas:</w:t>
             </w:r>
+            <w:r>
+              <w:rPr>
+                <w:rFonts w:ascii="Avenir Book" w:eastAsia="Arial Unicode MS" w:hAnsi="Avenir Book" w:cs="Arial Unicode MS"/>
+                <w:bCs/>
+                <w:sz w:val="20"/>
+                <w:szCs w:val="22"/>
+                <w:lang w:val="es-MX"/>
+              </w:rPr>
+              <w:t xml:space="preserve"> 3 </w:t>
+            </w:r>
           </w:p>
           <w:p>
             <w:pPr>
@@ -6113,18 +6763,16 @@
               </w:rPr>
               <w:t>Relación E/S:</w:t>
             </w:r>
-          </w:p>
-          <w:p>
-            <w:pPr>
-              <w:pStyle w:val="Sinespaciado"/>
-              <w:rPr>
-                <w:rFonts w:ascii="Avenir Book" w:eastAsia="Arial Unicode MS" w:hAnsi="Avenir Book" w:cs="Arial Unicode MS"/>
-                <w:bCs/>
-                <w:sz w:val="20"/>
-                <w:szCs w:val="22"/>
-                <w:lang w:val="es-MX"/>
-              </w:rPr>
-            </w:pPr>
+            <w:r>
+              <w:rPr>
+                <w:rFonts w:ascii="Avenir Book" w:eastAsia="Arial Unicode MS" w:hAnsi="Avenir Book" w:cs="Arial Unicode MS"/>
+                <w:bCs/>
+                <w:sz w:val="20"/>
+                <w:szCs w:val="22"/>
+                <w:lang w:val="es-MX"/>
+              </w:rPr>
+              <w:t xml:space="preserve"> 6</w:t>
+            </w:r>
           </w:p>
           <w:p>
             <w:pPr>
@@ -6190,18 +6838,53 @@
                 <w:lang w:val="es-MX"/>
               </w:rPr>
             </w:pPr>
-          </w:p>
-          <w:p>
-            <w:pPr>
-              <w:pStyle w:val="Sinespaciado"/>
-              <w:rPr>
-                <w:rFonts w:ascii="Avenir Book" w:eastAsia="Arial Unicode MS" w:hAnsi="Avenir Book" w:cs="Arial Unicode MS"/>
-                <w:bCs/>
-                <w:sz w:val="20"/>
-                <w:szCs w:val="22"/>
-                <w:lang w:val="es-MX"/>
-              </w:rPr>
-            </w:pPr>
+            <w:r>
+              <w:rPr>
+                <w:noProof/>
+              </w:rPr>
+              <w:drawing>
+                <wp:inline distT="0" distB="0" distL="0" distR="0" wp14:anchorId="277E5344" wp14:editId="1A5043EE">
+                  <wp:extent cx="2948940" cy="1554480"/>
+                  <wp:effectExtent l="0" t="0" r="3810" b="7620"/>
+                  <wp:docPr id="9" name="Imagen 9"/>
+                  <wp:cNvGraphicFramePr>
+                    <a:graphicFrameLocks xmlns:a="http://schemas.openxmlformats.org/drawingml/2006/main" noChangeAspect="1"/>
+                  </wp:cNvGraphicFramePr>
+                  <a:graphic xmlns:a="http://schemas.openxmlformats.org/drawingml/2006/main">
+                    <a:graphicData uri="http://schemas.openxmlformats.org/drawingml/2006/picture">
+                      <pic:pic xmlns:pic="http://schemas.openxmlformats.org/drawingml/2006/picture">
+                        <pic:nvPicPr>
+                          <pic:cNvPr id="1" name=""/>
+                          <pic:cNvPicPr/>
+                        </pic:nvPicPr>
+                        <pic:blipFill rotWithShape="1">
+                          <a:blip r:embed="rId13"/>
+                          <a:srcRect l="53214" t="11429" r="715" b="45396"/>
+                          <a:stretch/>
+                        </pic:blipFill>
+                        <pic:spPr bwMode="auto">
+                          <a:xfrm>
+                            <a:off x="0" y="0"/>
+                            <a:ext cx="2948940" cy="1554480"/>
+                          </a:xfrm>
+                          <a:prstGeom prst="rect">
+                            <a:avLst/>
+                          </a:prstGeom>
+                          <a:ln>
+                            <a:noFill/>
+                          </a:ln>
+                          <a:extLst>
+                            <a:ext uri="{53640926-AAD7-44D8-BBD7-CCE9431645EC}">
+                              <a14:shadowObscured xmlns:a14="http://schemas.microsoft.com/office/drawing/2010/main"/>
+                            </a:ext>
+                          </a:extLst>
+                        </pic:spPr>
+                      </pic:pic>
+                    </a:graphicData>
+                  </a:graphic>
+                </wp:inline>
+              </w:drawing>
+            </w:r>
           </w:p>
           <w:p>
             <w:pPr>
@@ -7248,17 +7931,7 @@
           <w:sz w:val="22"/>
           <w:szCs w:val="22"/>
         </w:rPr>
-        <w:t xml:space="preserve"> y hast</w:t>
-      </w:r>
-      <w:bookmarkStart w:id="0" w:name="_GoBack"/>
-      <w:bookmarkEnd w:id="0"/>
-      <w:r>
-        <w:rPr>
-          <w:rFonts w:ascii="Avenir Book" w:eastAsia="Arial Unicode MS" w:hAnsi="Avenir Book" w:cs="Arial Unicode MS"/>
-          <w:sz w:val="22"/>
-          <w:szCs w:val="22"/>
-        </w:rPr>
-        <w:t>a 120 XP</w:t>
+        <w:t xml:space="preserve"> y hasta 120 XP</w:t>
       </w:r>
       <w:r>
         <w:rPr>

</xml_diff>

<commit_message>
Diego Raul Elizalde Uriarte, grupo 03
los estoy entregando tarde por que había generado una rama nueva
</commit_message>
<xml_diff>
--- a/Mision_02.docx
+++ b/Mision_02.docx
@@ -1,6 +1,6 @@
 
 <file path=word/document.xml><?xml version="1.0" encoding="utf-8"?>
-<w:document xmlns:wpc="http://schemas.microsoft.com/office/word/2010/wordprocessingCanvas" xmlns:cx="http://schemas.microsoft.com/office/drawing/2014/chartex" xmlns:cx1="http://schemas.microsoft.com/office/drawing/2015/9/8/chartex" xmlns:cx2="http://schemas.microsoft.com/office/drawing/2015/10/21/chartex" xmlns:cx3="http://schemas.microsoft.com/office/drawing/2016/5/9/chartex" xmlns:cx4="http://schemas.microsoft.com/office/drawing/2016/5/10/chartex" xmlns:cx5="http://schemas.microsoft.com/office/drawing/2016/5/11/chartex" xmlns:cx6="http://schemas.microsoft.com/office/drawing/2016/5/12/chartex" xmlns:cx7="http://schemas.microsoft.com/office/drawing/2016/5/13/chartex" xmlns:cx8="http://schemas.microsoft.com/office/drawing/2016/5/14/chartex" xmlns:mc="http://schemas.openxmlformats.org/markup-compatibility/2006" xmlns:aink="http://schemas.microsoft.com/office/drawing/2016/ink" xmlns:am3d="http://schemas.microsoft.com/office/drawing/2017/model3d" xmlns:o="urn:schemas-microsoft-com:office:office" xmlns:r="http://schemas.openxmlformats.org/officeDocument/2006/relationships" xmlns:m="http://schemas.openxmlformats.org/officeDocument/2006/math" xmlns:v="urn:schemas-microsoft-com:vml" xmlns:wp14="http://schemas.microsoft.com/office/word/2010/wordprocessingDrawing" xmlns:wp="http://schemas.openxmlformats.org/drawingml/2006/wordprocessingDrawing" xmlns:w10="urn:schemas-microsoft-com:office:word" xmlns:w="http://schemas.openxmlformats.org/wordprocessingml/2006/main" xmlns:w14="http://schemas.microsoft.com/office/word/2010/wordml" xmlns:w15="http://schemas.microsoft.com/office/word/2012/wordml" xmlns:w16cid="http://schemas.microsoft.com/office/word/2016/wordml/cid" xmlns:w16se="http://schemas.microsoft.com/office/word/2015/wordml/symex" xmlns:wpg="http://schemas.microsoft.com/office/word/2010/wordprocessingGroup" xmlns:wpi="http://schemas.microsoft.com/office/word/2010/wordprocessingInk" xmlns:wne="http://schemas.microsoft.com/office/word/2006/wordml" xmlns:wps="http://schemas.microsoft.com/office/word/2010/wordprocessingShape" mc:Ignorable="w14 w15 w16se w16cid wp14">
+<w:document xmlns:wpc="http://schemas.microsoft.com/office/word/2010/wordprocessingCanvas" xmlns:mo="http://schemas.microsoft.com/office/mac/office/2008/main" xmlns:mc="http://schemas.openxmlformats.org/markup-compatibility/2006" xmlns:mv="urn:schemas-microsoft-com:mac:vml" xmlns:o="urn:schemas-microsoft-com:office:office" xmlns:r="http://schemas.openxmlformats.org/officeDocument/2006/relationships" xmlns:m="http://schemas.openxmlformats.org/officeDocument/2006/math" xmlns:v="urn:schemas-microsoft-com:vml" xmlns:wp14="http://schemas.microsoft.com/office/word/2010/wordprocessingDrawing" xmlns:wp="http://schemas.openxmlformats.org/drawingml/2006/wordprocessingDrawing" xmlns:w10="urn:schemas-microsoft-com:office:word" xmlns:w="http://schemas.openxmlformats.org/wordprocessingml/2006/main" xmlns:w14="http://schemas.microsoft.com/office/word/2010/wordml" xmlns:wpg="http://schemas.microsoft.com/office/word/2010/wordprocessingGroup" xmlns:wpi="http://schemas.microsoft.com/office/word/2010/wordprocessingInk" xmlns:wne="http://schemas.microsoft.com/office/word/2006/wordml" xmlns:wps="http://schemas.microsoft.com/office/word/2010/wordprocessingShape" mc:Ignorable="w14 wp14">
   <w:body>
     <w:p>
       <w:pPr>
@@ -70,7 +70,16 @@
           <w:sz w:val="22"/>
           <w:szCs w:val="22"/>
         </w:rPr>
+        <w:lastRenderedPageBreak/>
         <w:t xml:space="preserve">Nombre: </w:t>
+      </w:r>
+      <w:r>
+        <w:rPr>
+          <w:rFonts w:ascii="Avenir Book" w:eastAsia="Arial Unicode MS" w:hAnsi="Avenir Book" w:cs="Arial Unicode MS"/>
+          <w:sz w:val="22"/>
+          <w:szCs w:val="22"/>
+        </w:rPr>
+        <w:t>Diego Raul Elizalde Uriarte</w:t>
       </w:r>
     </w:p>
     <w:p>
@@ -96,6 +105,14 @@
           <w:szCs w:val="22"/>
         </w:rPr>
         <w:t>Grupo:</w:t>
+      </w:r>
+      <w:r>
+        <w:rPr>
+          <w:rFonts w:ascii="Avenir Book" w:eastAsia="Arial Unicode MS" w:hAnsi="Avenir Book" w:cs="Arial Unicode MS"/>
+          <w:sz w:val="22"/>
+          <w:szCs w:val="22"/>
+        </w:rPr>
+        <w:t xml:space="preserve"> 03</w:t>
       </w:r>
     </w:p>
     <w:p>
@@ -894,6 +911,104 @@
               </w:rPr>
               <w:t xml:space="preserve"> </w:t>
             </w:r>
+            <w:r>
+              <w:rPr>
+                <w:rFonts w:ascii="Avenir Book" w:eastAsia="Arial Unicode MS" w:hAnsi="Avenir Book" w:cs="Arial Unicode MS"/>
+                <w:bCs/>
+                <w:sz w:val="20"/>
+                <w:szCs w:val="22"/>
+                <w:lang w:val="es-MX"/>
+              </w:rPr>
+              <w:t>Diego Raul Elizalde Uriarte</w:t>
+            </w:r>
+          </w:p>
+          <w:p>
+            <w:pPr>
+              <w:pStyle w:val="Sinespaciado"/>
+              <w:rPr>
+                <w:rFonts w:ascii="Avenir Book" w:eastAsia="Arial Unicode MS" w:hAnsi="Avenir Book" w:cs="Arial Unicode MS"/>
+                <w:bCs/>
+                <w:sz w:val="20"/>
+                <w:szCs w:val="22"/>
+                <w:lang w:val="es-MX"/>
+              </w:rPr>
+            </w:pPr>
+            <w:r>
+              <w:rPr>
+                <w:rFonts w:ascii="Avenir Book" w:eastAsia="Arial Unicode MS" w:hAnsi="Avenir Book" w:cs="Arial Unicode MS"/>
+                <w:bCs/>
+                <w:sz w:val="20"/>
+                <w:szCs w:val="22"/>
+                <w:lang w:val="es-MX"/>
+              </w:rPr>
+              <w:t>A01748756</w:t>
+            </w:r>
+          </w:p>
+          <w:p>
+            <w:pPr>
+              <w:pStyle w:val="Sinespaciado"/>
+              <w:rPr>
+                <w:rFonts w:ascii="Avenir Book" w:eastAsia="Arial Unicode MS" w:hAnsi="Avenir Book" w:cs="Arial Unicode MS"/>
+                <w:bCs/>
+                <w:sz w:val="20"/>
+                <w:szCs w:val="22"/>
+                <w:lang w:val="es-MX"/>
+              </w:rPr>
+            </w:pPr>
+            <w:r>
+              <w:rPr>
+                <w:rFonts w:ascii="Avenir Book" w:eastAsia="Arial Unicode MS" w:hAnsi="Avenir Book" w:cs="Arial Unicode MS"/>
+                <w:bCs/>
+                <w:sz w:val="20"/>
+                <w:szCs w:val="22"/>
+                <w:lang w:val="es-MX"/>
+              </w:rPr>
+              <w:t>ISC</w:t>
+            </w:r>
+          </w:p>
+          <w:p>
+            <w:pPr>
+              <w:pStyle w:val="Sinespaciado"/>
+              <w:rPr>
+                <w:rFonts w:ascii="Avenir Book" w:eastAsia="Arial Unicode MS" w:hAnsi="Avenir Book" w:cs="Arial Unicode MS"/>
+                <w:bCs/>
+                <w:sz w:val="20"/>
+                <w:szCs w:val="22"/>
+                <w:lang w:val="es-MX"/>
+              </w:rPr>
+            </w:pPr>
+            <w:r>
+              <w:rPr>
+                <w:rFonts w:ascii="Avenir Book" w:eastAsia="Arial Unicode MS" w:hAnsi="Avenir Book" w:cs="Arial Unicode MS"/>
+                <w:bCs/>
+                <w:sz w:val="20"/>
+                <w:szCs w:val="22"/>
+                <w:lang w:val="es-MX"/>
+              </w:rPr>
+              <w:t>UVM</w:t>
+            </w:r>
+          </w:p>
+          <w:p>
+            <w:pPr>
+              <w:pStyle w:val="Sinespaciado"/>
+              <w:rPr>
+                <w:rFonts w:ascii="Avenir Book" w:eastAsia="Arial Unicode MS" w:hAnsi="Avenir Book" w:cs="Arial Unicode MS"/>
+                <w:bCs/>
+                <w:sz w:val="20"/>
+                <w:szCs w:val="22"/>
+                <w:lang w:val="es-MX"/>
+              </w:rPr>
+            </w:pPr>
+            <w:r>
+              <w:rPr>
+                <w:rFonts w:ascii="Avenir Book" w:eastAsia="Arial Unicode MS" w:hAnsi="Avenir Book" w:cs="Arial Unicode MS"/>
+                <w:bCs/>
+                <w:sz w:val="20"/>
+                <w:szCs w:val="22"/>
+                <w:lang w:val="es-MX"/>
+              </w:rPr>
+              <w:t>Me gusta mucho el futbol, hago ejercico, me gustaria mucho dedicarme a la programacion y es por eso que escogi esta carrera y no otra, en mis ratos libre me gusta jugar videojuegos y salir a correr o ir al gimnasio.</w:t>
+            </w:r>
           </w:p>
           <w:p>
             <w:pPr>
@@ -1003,6 +1118,67 @@
                 <w:lang w:val="es-MX"/>
               </w:rPr>
             </w:pPr>
+            <w:r>
+              <w:rPr>
+                <w:rFonts w:ascii="Avenir Book" w:eastAsia="Arial Unicode MS" w:hAnsi="Avenir Book" w:cs="Arial Unicode MS"/>
+                <w:bCs/>
+                <w:noProof/>
+                <w:sz w:val="20"/>
+                <w:szCs w:val="22"/>
+                <w:lang w:val="es-ES"/>
+              </w:rPr>
+              <w:drawing>
+                <wp:inline distT="0" distB="0" distL="0" distR="0" wp14:anchorId="270357CE" wp14:editId="6A65A260">
+                  <wp:extent cx="1600200" cy="1975789"/>
+                  <wp:effectExtent l="0" t="0" r="0" b="5715"/>
+                  <wp:docPr id="3" name="Imagen 1" descr="Diego Elizalde:Users:diegoraulelizaldeuriarte:Downloads:50992461_530206800803826_1843282199734910976_n.png"/>
+                  <wp:cNvGraphicFramePr>
+                    <a:graphicFrameLocks xmlns:a="http://schemas.openxmlformats.org/drawingml/2006/main" noChangeAspect="1"/>
+                  </wp:cNvGraphicFramePr>
+                  <a:graphic xmlns:a="http://schemas.openxmlformats.org/drawingml/2006/main">
+                    <a:graphicData uri="http://schemas.openxmlformats.org/drawingml/2006/picture">
+                      <pic:pic xmlns:pic="http://schemas.openxmlformats.org/drawingml/2006/picture">
+                        <pic:nvPicPr>
+                          <pic:cNvPr id="0" name="Picture 1" descr="Diego Elizalde:Users:diegoraulelizaldeuriarte:Downloads:50992461_530206800803826_1843282199734910976_n.png"/>
+                          <pic:cNvPicPr>
+                            <a:picLocks noChangeAspect="1" noChangeArrowheads="1"/>
+                          </pic:cNvPicPr>
+                        </pic:nvPicPr>
+                        <pic:blipFill rotWithShape="1">
+                          <a:blip r:embed="rId6">
+                            <a:extLst>
+                              <a:ext uri="{28A0092B-C50C-407E-A947-70E740481C1C}">
+                                <a14:useLocalDpi xmlns:a14="http://schemas.microsoft.com/office/drawing/2010/main" val="0"/>
+                              </a:ext>
+                            </a:extLst>
+                          </a:blip>
+                          <a:srcRect l="3291" t="18828" r="4018" b="16769"/>
+                          <a:stretch/>
+                        </pic:blipFill>
+                        <pic:spPr bwMode="auto">
+                          <a:xfrm>
+                            <a:off x="0" y="0"/>
+                            <a:ext cx="1600518" cy="1976181"/>
+                          </a:xfrm>
+                          <a:prstGeom prst="rect">
+                            <a:avLst/>
+                          </a:prstGeom>
+                          <a:noFill/>
+                          <a:ln>
+                            <a:noFill/>
+                          </a:ln>
+                          <a:extLst>
+                            <a:ext uri="{53640926-AAD7-44d8-BBD7-CCE9431645EC}">
+                              <a14:shadowObscured xmlns:a14="http://schemas.microsoft.com/office/drawing/2010/main"/>
+                            </a:ext>
+                          </a:extLst>
+                        </pic:spPr>
+                      </pic:pic>
+                    </a:graphicData>
+                  </a:graphic>
+                </wp:inline>
+              </w:drawing>
+            </w:r>
           </w:p>
           <w:p>
             <w:pPr>
@@ -1163,6 +1339,7 @@
                 <w:szCs w:val="20"/>
                 <w:lang w:val="es-MX"/>
               </w:rPr>
+              <w:lastRenderedPageBreak/>
               <w:t>Ejemplo de salida</w:t>
             </w:r>
             <w:r>
@@ -1503,7 +1680,6 @@
           <w:szCs w:val="22"/>
           <w:lang w:val="es-MX"/>
         </w:rPr>
-        <w:lastRenderedPageBreak/>
         <w:t>2.</w:t>
       </w:r>
       <w:r>
@@ -1866,6 +2042,48 @@
               </w:rPr>
               <w:t>Entradas:</w:t>
             </w:r>
+            <w:r>
+              <w:rPr>
+                <w:rFonts w:ascii="Avenir Book" w:eastAsia="Arial Unicode MS" w:hAnsi="Avenir Book" w:cs="Arial Unicode MS"/>
+                <w:bCs/>
+                <w:sz w:val="20"/>
+                <w:szCs w:val="22"/>
+                <w:lang w:val="es-MX"/>
+              </w:rPr>
+              <w:t xml:space="preserve"> </w:t>
+            </w:r>
+          </w:p>
+          <w:p>
+            <w:pPr>
+              <w:pStyle w:val="Sinespaciado"/>
+              <w:rPr>
+                <w:rFonts w:ascii="Avenir Book" w:eastAsia="Arial Unicode MS" w:hAnsi="Avenir Book" w:cs="Arial Unicode MS"/>
+                <w:bCs/>
+                <w:sz w:val="20"/>
+                <w:szCs w:val="22"/>
+                <w:lang w:val="es-MX"/>
+              </w:rPr>
+            </w:pPr>
+            <w:r>
+              <w:rPr>
+                <w:rFonts w:ascii="Avenir Book" w:eastAsia="Arial Unicode MS" w:hAnsi="Avenir Book" w:cs="Arial Unicode MS"/>
+                <w:bCs/>
+                <w:sz w:val="20"/>
+                <w:szCs w:val="22"/>
+                <w:lang w:val="es-MX"/>
+              </w:rPr>
+              <w:t>-</w:t>
+            </w:r>
+            <w:r>
+              <w:rPr>
+                <w:rFonts w:ascii="Avenir Book" w:eastAsia="Arial Unicode MS" w:hAnsi="Avenir Book" w:cs="Arial Unicode MS"/>
+                <w:bCs/>
+                <w:sz w:val="22"/>
+                <w:szCs w:val="22"/>
+                <w:lang w:val="es-MX"/>
+              </w:rPr>
+              <w:t>Velocidad a la que viaja un auto (km/h, número entero)</w:t>
+            </w:r>
           </w:p>
           <w:p>
             <w:pPr>
@@ -1888,6 +2106,196 @@
               </w:rPr>
               <w:t>Salidas:</w:t>
             </w:r>
+            <w:r>
+              <w:rPr>
+                <w:rFonts w:ascii="Avenir Book" w:eastAsia="Arial Unicode MS" w:hAnsi="Avenir Book" w:cs="Arial Unicode MS"/>
+                <w:bCs/>
+                <w:sz w:val="20"/>
+                <w:szCs w:val="22"/>
+                <w:lang w:val="es-MX"/>
+              </w:rPr>
+              <w:t xml:space="preserve"> </w:t>
+            </w:r>
+          </w:p>
+          <w:p>
+            <w:pPr>
+              <w:pStyle w:val="Sinespaciado"/>
+              <w:rPr>
+                <w:rFonts w:ascii="Avenir Book" w:eastAsia="Arial Unicode MS" w:hAnsi="Avenir Book" w:cs="Arial Unicode MS"/>
+                <w:sz w:val="22"/>
+                <w:szCs w:val="22"/>
+                <w:lang w:val="es-MX"/>
+              </w:rPr>
+            </w:pPr>
+            <w:r>
+              <w:rPr>
+                <w:rFonts w:ascii="Avenir Book" w:eastAsia="Arial Unicode MS" w:hAnsi="Avenir Book" w:cs="Arial Unicode MS"/>
+                <w:bCs/>
+                <w:sz w:val="20"/>
+                <w:szCs w:val="22"/>
+                <w:lang w:val="es-MX"/>
+              </w:rPr>
+              <w:t xml:space="preserve">- </w:t>
+            </w:r>
+            <w:r>
+              <w:rPr>
+                <w:rFonts w:ascii="Avenir Book" w:eastAsia="Arial Unicode MS" w:hAnsi="Avenir Book" w:cs="Arial Unicode MS"/>
+                <w:sz w:val="22"/>
+                <w:szCs w:val="22"/>
+                <w:lang w:val="es-MX"/>
+              </w:rPr>
+              <w:t>distancia</w:t>
+            </w:r>
+            <w:r>
+              <w:rPr>
+                <w:rFonts w:ascii="Avenir Book" w:eastAsia="Arial Unicode MS" w:hAnsi="Avenir Book" w:cs="Arial Unicode MS"/>
+                <w:sz w:val="22"/>
+                <w:szCs w:val="22"/>
+                <w:lang w:val="es-MX"/>
+              </w:rPr>
+              <w:t xml:space="preserve"> en km. que recorre en 6</w:t>
+            </w:r>
+            <w:r>
+              <w:rPr>
+                <w:rFonts w:ascii="Avenir Book" w:eastAsia="Arial Unicode MS" w:hAnsi="Avenir Book" w:cs="Arial Unicode MS"/>
+                <w:sz w:val="22"/>
+                <w:szCs w:val="22"/>
+                <w:lang w:val="es-MX"/>
+              </w:rPr>
+              <w:t xml:space="preserve"> hrs.</w:t>
+            </w:r>
+          </w:p>
+          <w:p>
+            <w:pPr>
+              <w:pStyle w:val="Sinespaciado"/>
+              <w:rPr>
+                <w:rFonts w:ascii="Avenir Book" w:eastAsia="Arial Unicode MS" w:hAnsi="Avenir Book" w:cs="Arial Unicode MS"/>
+                <w:sz w:val="22"/>
+                <w:szCs w:val="22"/>
+                <w:lang w:val="es-MX"/>
+              </w:rPr>
+            </w:pPr>
+            <w:r>
+              <w:rPr>
+                <w:rFonts w:ascii="Avenir Book" w:eastAsia="Arial Unicode MS" w:hAnsi="Avenir Book" w:cs="Arial Unicode MS"/>
+                <w:sz w:val="22"/>
+                <w:szCs w:val="22"/>
+                <w:lang w:val="es-MX"/>
+              </w:rPr>
+              <w:t>-</w:t>
+            </w:r>
+            <w:r>
+              <w:rPr>
+                <w:rFonts w:ascii="Avenir Book" w:eastAsia="Arial Unicode MS" w:hAnsi="Avenir Book" w:cs="Arial Unicode MS"/>
+                <w:sz w:val="22"/>
+                <w:szCs w:val="22"/>
+                <w:lang w:val="es-MX"/>
+              </w:rPr>
+              <w:t xml:space="preserve"> distancia </w:t>
+            </w:r>
+            <w:r>
+              <w:rPr>
+                <w:rFonts w:ascii="Avenir Book" w:eastAsia="Arial Unicode MS" w:hAnsi="Avenir Book" w:cs="Arial Unicode MS"/>
+                <w:sz w:val="22"/>
+                <w:szCs w:val="22"/>
+                <w:lang w:val="es-MX"/>
+              </w:rPr>
+              <w:t>en km. que recorre</w:t>
+            </w:r>
+            <w:r>
+              <w:rPr>
+                <w:rFonts w:ascii="Avenir Book" w:eastAsia="Arial Unicode MS" w:hAnsi="Avenir Book" w:cs="Arial Unicode MS"/>
+                <w:sz w:val="22"/>
+                <w:szCs w:val="22"/>
+                <w:lang w:val="es-MX"/>
+              </w:rPr>
+              <w:t xml:space="preserve"> </w:t>
+            </w:r>
+            <w:r>
+              <w:rPr>
+                <w:rFonts w:ascii="Avenir Book" w:eastAsia="Arial Unicode MS" w:hAnsi="Avenir Book" w:cs="Arial Unicode MS"/>
+                <w:sz w:val="22"/>
+                <w:szCs w:val="22"/>
+                <w:lang w:val="es-MX"/>
+              </w:rPr>
+              <w:t>en 3.5</w:t>
+            </w:r>
+            <w:r>
+              <w:rPr>
+                <w:rFonts w:ascii="Avenir Book" w:eastAsia="Arial Unicode MS" w:hAnsi="Avenir Book" w:cs="Arial Unicode MS"/>
+                <w:sz w:val="22"/>
+                <w:szCs w:val="22"/>
+                <w:lang w:val="es-MX"/>
+              </w:rPr>
+              <w:t xml:space="preserve"> hrs.</w:t>
+            </w:r>
+          </w:p>
+          <w:p>
+            <w:pPr>
+              <w:pStyle w:val="Sinespaciado"/>
+              <w:rPr>
+                <w:rFonts w:ascii="Avenir Book" w:eastAsia="Arial Unicode MS" w:hAnsi="Avenir Book" w:cs="Arial Unicode MS"/>
+                <w:bCs/>
+                <w:sz w:val="20"/>
+                <w:szCs w:val="22"/>
+                <w:lang w:val="es-MX"/>
+              </w:rPr>
+            </w:pPr>
+            <w:r>
+              <w:rPr>
+                <w:rFonts w:ascii="Avenir Book" w:eastAsia="Arial Unicode MS" w:hAnsi="Avenir Book" w:cs="Arial Unicode MS"/>
+                <w:bCs/>
+                <w:sz w:val="20"/>
+                <w:szCs w:val="22"/>
+                <w:lang w:val="es-MX"/>
+              </w:rPr>
+              <w:t>-</w:t>
+            </w:r>
+            <w:r>
+              <w:rPr>
+                <w:rFonts w:ascii="Avenir Book" w:eastAsia="Arial Unicode MS" w:hAnsi="Avenir Book" w:cs="Arial Unicode MS"/>
+                <w:sz w:val="22"/>
+                <w:szCs w:val="22"/>
+                <w:lang w:val="es-MX"/>
+              </w:rPr>
+              <w:t xml:space="preserve"> tiempo </w:t>
+            </w:r>
+            <w:r>
+              <w:rPr>
+                <w:rFonts w:ascii="Avenir Book" w:eastAsia="Arial Unicode MS" w:hAnsi="Avenir Book" w:cs="Arial Unicode MS"/>
+                <w:sz w:val="22"/>
+                <w:szCs w:val="22"/>
+                <w:lang w:val="es-MX"/>
+              </w:rPr>
+              <w:t xml:space="preserve">en horas y minutos </w:t>
+            </w:r>
+            <w:r>
+              <w:rPr>
+                <w:rFonts w:ascii="Avenir Book" w:eastAsia="Arial Unicode MS" w:hAnsi="Avenir Book" w:cs="Arial Unicode MS"/>
+                <w:sz w:val="22"/>
+                <w:szCs w:val="22"/>
+                <w:lang w:val="es-MX"/>
+              </w:rPr>
+              <w:t xml:space="preserve">que requiere para recorrer </w:t>
+            </w:r>
+            <w:r>
+              <w:rPr>
+                <w:rFonts w:ascii="Avenir Book" w:eastAsia="Arial Unicode MS" w:hAnsi="Avenir Book" w:cs="Arial Unicode MS"/>
+                <w:sz w:val="22"/>
+                <w:szCs w:val="22"/>
+                <w:lang w:val="es-MX"/>
+              </w:rPr>
+              <w:t>485</w:t>
+            </w:r>
+            <w:r>
+              <w:rPr>
+                <w:rFonts w:ascii="Avenir Book" w:eastAsia="Arial Unicode MS" w:hAnsi="Avenir Book" w:cs="Arial Unicode MS"/>
+                <w:sz w:val="22"/>
+                <w:szCs w:val="22"/>
+                <w:lang w:val="es-MX"/>
+              </w:rPr>
+              <w:t xml:space="preserve"> km.</w:t>
+            </w:r>
           </w:p>
           <w:p>
             <w:pPr>
@@ -1922,6 +2330,72 @@
                 <w:lang w:val="es-MX"/>
               </w:rPr>
             </w:pPr>
+            <w:r>
+              <w:rPr>
+                <w:rFonts w:ascii="Avenir Book" w:eastAsia="Arial Unicode MS" w:hAnsi="Avenir Book" w:cs="Arial Unicode MS"/>
+                <w:bCs/>
+                <w:sz w:val="20"/>
+                <w:szCs w:val="22"/>
+                <w:lang w:val="es-MX"/>
+              </w:rPr>
+              <w:t>- v = d/t</w:t>
+            </w:r>
+          </w:p>
+          <w:p>
+            <w:pPr>
+              <w:pStyle w:val="Sinespaciado"/>
+              <w:rPr>
+                <w:rFonts w:ascii="Avenir Book" w:eastAsia="Arial Unicode MS" w:hAnsi="Avenir Book" w:cs="Arial Unicode MS"/>
+                <w:bCs/>
+                <w:sz w:val="20"/>
+                <w:szCs w:val="22"/>
+                <w:lang w:val="es-MX"/>
+              </w:rPr>
+            </w:pPr>
+            <w:r>
+              <w:rPr>
+                <w:rFonts w:ascii="Avenir Book" w:eastAsia="Arial Unicode MS" w:hAnsi="Avenir Book" w:cs="Arial Unicode MS"/>
+                <w:bCs/>
+                <w:sz w:val="20"/>
+                <w:szCs w:val="22"/>
+                <w:lang w:val="es-MX"/>
+              </w:rPr>
+              <w:t>- d = v*t</w:t>
+            </w:r>
+          </w:p>
+          <w:p>
+            <w:pPr>
+              <w:pStyle w:val="Sinespaciado"/>
+              <w:rPr>
+                <w:rFonts w:ascii="Avenir Book" w:eastAsia="Arial Unicode MS" w:hAnsi="Avenir Book" w:cs="Arial Unicode MS"/>
+                <w:bCs/>
+                <w:sz w:val="20"/>
+                <w:szCs w:val="22"/>
+                <w:lang w:val="es-MX"/>
+              </w:rPr>
+            </w:pPr>
+            <w:r>
+              <w:rPr>
+                <w:rFonts w:ascii="Avenir Book" w:eastAsia="Arial Unicode MS" w:hAnsi="Avenir Book" w:cs="Arial Unicode MS"/>
+                <w:bCs/>
+                <w:sz w:val="20"/>
+                <w:szCs w:val="22"/>
+                <w:lang w:val="es-MX"/>
+              </w:rPr>
+              <w:t>- t = d/v</w:t>
+            </w:r>
+          </w:p>
+          <w:p>
+            <w:pPr>
+              <w:pStyle w:val="Sinespaciado"/>
+              <w:rPr>
+                <w:rFonts w:ascii="Avenir Book" w:eastAsia="Arial Unicode MS" w:hAnsi="Avenir Book" w:cs="Arial Unicode MS"/>
+                <w:bCs/>
+                <w:sz w:val="20"/>
+                <w:szCs w:val="22"/>
+                <w:lang w:val="es-MX"/>
+              </w:rPr>
+            </w:pPr>
           </w:p>
           <w:p>
             <w:pPr>
@@ -1987,6 +2461,68 @@
                 <w:lang w:val="es-MX"/>
               </w:rPr>
             </w:pPr>
+            <w:r>
+              <w:rPr>
+                <w:rFonts w:ascii="Avenir Book" w:eastAsia="Arial Unicode MS" w:hAnsi="Avenir Book" w:cs="Arial Unicode MS"/>
+                <w:bCs/>
+                <w:noProof/>
+                <w:sz w:val="20"/>
+                <w:szCs w:val="22"/>
+                <w:lang w:val="es-ES"/>
+              </w:rPr>
+              <w:lastRenderedPageBreak/>
+              <w:drawing>
+                <wp:inline distT="0" distB="0" distL="0" distR="0" wp14:anchorId="707D8F16" wp14:editId="327551FC">
+                  <wp:extent cx="4914900" cy="2628836"/>
+                  <wp:effectExtent l="0" t="0" r="0" b="0"/>
+                  <wp:docPr id="4" name="Imagen 2" descr="Diego Elizalde:Users:diegoraulelizaldeuriarte:Downloads:51251640_305529910312789_4600205493535768576_n.jpg"/>
+                  <wp:cNvGraphicFramePr>
+                    <a:graphicFrameLocks xmlns:a="http://schemas.openxmlformats.org/drawingml/2006/main" noChangeAspect="1"/>
+                  </wp:cNvGraphicFramePr>
+                  <a:graphic xmlns:a="http://schemas.openxmlformats.org/drawingml/2006/main">
+                    <a:graphicData uri="http://schemas.openxmlformats.org/drawingml/2006/picture">
+                      <pic:pic xmlns:pic="http://schemas.openxmlformats.org/drawingml/2006/picture">
+                        <pic:nvPicPr>
+                          <pic:cNvPr id="0" name="Picture 2" descr="Diego Elizalde:Users:diegoraulelizaldeuriarte:Downloads:51251640_305529910312789_4600205493535768576_n.jpg"/>
+                          <pic:cNvPicPr>
+                            <a:picLocks noChangeAspect="1" noChangeArrowheads="1"/>
+                          </pic:cNvPicPr>
+                        </pic:nvPicPr>
+                        <pic:blipFill rotWithShape="1">
+                          <a:blip r:embed="rId7">
+                            <a:extLst>
+                              <a:ext uri="{28A0092B-C50C-407E-A947-70E740481C1C}">
+                                <a14:useLocalDpi xmlns:a14="http://schemas.microsoft.com/office/drawing/2010/main" val="0"/>
+                              </a:ext>
+                            </a:extLst>
+                          </a:blip>
+                          <a:srcRect l="6730" t="28733" r="817" b="34191"/>
+                          <a:stretch/>
+                        </pic:blipFill>
+                        <pic:spPr bwMode="auto">
+                          <a:xfrm>
+                            <a:off x="0" y="0"/>
+                            <a:ext cx="4916621" cy="2629756"/>
+                          </a:xfrm>
+                          <a:prstGeom prst="rect">
+                            <a:avLst/>
+                          </a:prstGeom>
+                          <a:noFill/>
+                          <a:ln>
+                            <a:noFill/>
+                          </a:ln>
+                          <a:extLst>
+                            <a:ext uri="{53640926-AAD7-44d8-BBD7-CCE9431645EC}">
+                              <a14:shadowObscured xmlns:a14="http://schemas.microsoft.com/office/drawing/2010/main"/>
+                            </a:ext>
+                          </a:extLst>
+                        </pic:spPr>
+                      </pic:pic>
+                    </a:graphicData>
+                  </a:graphic>
+                </wp:inline>
+              </w:drawing>
+            </w:r>
           </w:p>
           <w:p>
             <w:pPr>
@@ -2122,6 +2658,7 @@
                 <w:szCs w:val="20"/>
                 <w:lang w:val="es-MX"/>
               </w:rPr>
+              <w:lastRenderedPageBreak/>
               <w:t>Ejemplo de salida</w:t>
             </w:r>
             <w:r>
@@ -2403,6 +2940,94 @@
         </w:tc>
       </w:tr>
     </w:tbl>
+    <w:p>
+      <w:pPr>
+        <w:pStyle w:val="Sinespaciado"/>
+        <w:rPr>
+          <w:rFonts w:ascii="Avenir Book" w:eastAsia="Arial Unicode MS" w:hAnsi="Avenir Book" w:cs="Arial Unicode MS"/>
+          <w:sz w:val="22"/>
+          <w:szCs w:val="22"/>
+          <w:lang w:val="es-MX"/>
+        </w:rPr>
+      </w:pPr>
+    </w:p>
+    <w:p>
+      <w:pPr>
+        <w:pStyle w:val="Sinespaciado"/>
+        <w:rPr>
+          <w:rFonts w:ascii="Avenir Book" w:eastAsia="Arial Unicode MS" w:hAnsi="Avenir Book" w:cs="Arial Unicode MS"/>
+          <w:sz w:val="22"/>
+          <w:szCs w:val="22"/>
+          <w:lang w:val="es-MX"/>
+        </w:rPr>
+      </w:pPr>
+    </w:p>
+    <w:p>
+      <w:pPr>
+        <w:pStyle w:val="Sinespaciado"/>
+        <w:rPr>
+          <w:rFonts w:ascii="Avenir Book" w:eastAsia="Arial Unicode MS" w:hAnsi="Avenir Book" w:cs="Arial Unicode MS"/>
+          <w:sz w:val="22"/>
+          <w:szCs w:val="22"/>
+          <w:lang w:val="es-MX"/>
+        </w:rPr>
+      </w:pPr>
+    </w:p>
+    <w:p>
+      <w:pPr>
+        <w:pStyle w:val="Sinespaciado"/>
+        <w:rPr>
+          <w:rFonts w:ascii="Avenir Book" w:eastAsia="Arial Unicode MS" w:hAnsi="Avenir Book" w:cs="Arial Unicode MS"/>
+          <w:sz w:val="22"/>
+          <w:szCs w:val="22"/>
+          <w:lang w:val="es-MX"/>
+        </w:rPr>
+      </w:pPr>
+    </w:p>
+    <w:p>
+      <w:pPr>
+        <w:pStyle w:val="Sinespaciado"/>
+        <w:rPr>
+          <w:rFonts w:ascii="Avenir Book" w:eastAsia="Arial Unicode MS" w:hAnsi="Avenir Book" w:cs="Arial Unicode MS"/>
+          <w:sz w:val="22"/>
+          <w:szCs w:val="22"/>
+          <w:lang w:val="es-MX"/>
+        </w:rPr>
+      </w:pPr>
+    </w:p>
+    <w:p>
+      <w:pPr>
+        <w:pStyle w:val="Sinespaciado"/>
+        <w:rPr>
+          <w:rFonts w:ascii="Avenir Book" w:eastAsia="Arial Unicode MS" w:hAnsi="Avenir Book" w:cs="Arial Unicode MS"/>
+          <w:sz w:val="22"/>
+          <w:szCs w:val="22"/>
+          <w:lang w:val="es-MX"/>
+        </w:rPr>
+      </w:pPr>
+    </w:p>
+    <w:p>
+      <w:pPr>
+        <w:pStyle w:val="Sinespaciado"/>
+        <w:rPr>
+          <w:rFonts w:ascii="Avenir Book" w:eastAsia="Arial Unicode MS" w:hAnsi="Avenir Book" w:cs="Arial Unicode MS"/>
+          <w:sz w:val="22"/>
+          <w:szCs w:val="22"/>
+          <w:lang w:val="es-MX"/>
+        </w:rPr>
+      </w:pPr>
+    </w:p>
+    <w:p>
+      <w:pPr>
+        <w:pStyle w:val="Sinespaciado"/>
+        <w:rPr>
+          <w:rFonts w:ascii="Avenir Book" w:eastAsia="Arial Unicode MS" w:hAnsi="Avenir Book" w:cs="Arial Unicode MS"/>
+          <w:sz w:val="22"/>
+          <w:szCs w:val="22"/>
+          <w:lang w:val="es-MX"/>
+        </w:rPr>
+      </w:pPr>
+    </w:p>
     <w:p>
       <w:pPr>
         <w:pStyle w:val="Sinespaciado"/>
@@ -2766,6 +3391,7 @@
                 <w:szCs w:val="22"/>
                 <w:lang w:val="es-MX"/>
               </w:rPr>
+              <w:lastRenderedPageBreak/>
               <w:t>Análisis</w:t>
             </w:r>
             <w:r>
@@ -2800,6 +3426,58 @@
               </w:rPr>
               <w:t>Entradas:</w:t>
             </w:r>
+            <w:r>
+              <w:rPr>
+                <w:rFonts w:ascii="Avenir Book" w:eastAsia="Arial Unicode MS" w:hAnsi="Avenir Book" w:cs="Arial Unicode MS"/>
+                <w:bCs/>
+                <w:sz w:val="20"/>
+                <w:szCs w:val="22"/>
+                <w:lang w:val="es-MX"/>
+              </w:rPr>
+              <w:t xml:space="preserve"> </w:t>
+            </w:r>
+          </w:p>
+          <w:p>
+            <w:pPr>
+              <w:pStyle w:val="Sinespaciado"/>
+              <w:rPr>
+                <w:rFonts w:ascii="Avenir Book" w:eastAsia="Arial Unicode MS" w:hAnsi="Avenir Book" w:cs="Arial Unicode MS"/>
+                <w:bCs/>
+                <w:sz w:val="20"/>
+                <w:szCs w:val="22"/>
+                <w:lang w:val="es-MX"/>
+              </w:rPr>
+            </w:pPr>
+            <w:r>
+              <w:rPr>
+                <w:rFonts w:ascii="Avenir Book" w:eastAsia="Arial Unicode MS" w:hAnsi="Avenir Book" w:cs="Arial Unicode MS"/>
+                <w:bCs/>
+                <w:sz w:val="20"/>
+                <w:szCs w:val="22"/>
+                <w:lang w:val="es-MX"/>
+              </w:rPr>
+              <w:t>-Total de la com</w:t>
+            </w:r>
+            <w:r>
+              <w:rPr>
+                <w:rFonts w:ascii="Avenir Book" w:eastAsia="Arial Unicode MS" w:hAnsi="Avenir Book" w:cs="Arial Unicode MS"/>
+                <w:bCs/>
+                <w:sz w:val="20"/>
+                <w:szCs w:val="22"/>
+                <w:lang w:val="es-MX"/>
+              </w:rPr>
+              <w:t>i</w:t>
+            </w:r>
+            <w:r>
+              <w:rPr>
+                <w:rFonts w:ascii="Avenir Book" w:eastAsia="Arial Unicode MS" w:hAnsi="Avenir Book" w:cs="Arial Unicode MS"/>
+                <w:bCs/>
+                <w:sz w:val="20"/>
+                <w:szCs w:val="22"/>
+                <w:lang w:val="es-MX"/>
+              </w:rPr>
+              <w:t>da</w:t>
+            </w:r>
           </w:p>
           <w:p>
             <w:pPr>
@@ -2842,6 +3520,94 @@
                 <w:szCs w:val="22"/>
                 <w:lang w:val="es-MX"/>
               </w:rPr>
+              <w:t>-Subtotal</w:t>
+            </w:r>
+          </w:p>
+          <w:p>
+            <w:pPr>
+              <w:pStyle w:val="Sinespaciado"/>
+              <w:rPr>
+                <w:rFonts w:ascii="Avenir Book" w:eastAsia="Arial Unicode MS" w:hAnsi="Avenir Book" w:cs="Arial Unicode MS"/>
+                <w:bCs/>
+                <w:sz w:val="20"/>
+                <w:szCs w:val="22"/>
+                <w:lang w:val="es-MX"/>
+              </w:rPr>
+            </w:pPr>
+            <w:r>
+              <w:rPr>
+                <w:rFonts w:ascii="Avenir Book" w:eastAsia="Arial Unicode MS" w:hAnsi="Avenir Book" w:cs="Arial Unicode MS"/>
+                <w:bCs/>
+                <w:sz w:val="20"/>
+                <w:szCs w:val="22"/>
+                <w:lang w:val="es-MX"/>
+              </w:rPr>
+              <w:t>-Propina</w:t>
+            </w:r>
+          </w:p>
+          <w:p>
+            <w:pPr>
+              <w:pStyle w:val="Sinespaciado"/>
+              <w:rPr>
+                <w:rFonts w:ascii="Avenir Book" w:eastAsia="Arial Unicode MS" w:hAnsi="Avenir Book" w:cs="Arial Unicode MS"/>
+                <w:bCs/>
+                <w:sz w:val="20"/>
+                <w:szCs w:val="22"/>
+                <w:lang w:val="es-MX"/>
+              </w:rPr>
+            </w:pPr>
+            <w:r>
+              <w:rPr>
+                <w:rFonts w:ascii="Avenir Book" w:eastAsia="Arial Unicode MS" w:hAnsi="Avenir Book" w:cs="Arial Unicode MS"/>
+                <w:bCs/>
+                <w:sz w:val="20"/>
+                <w:szCs w:val="22"/>
+                <w:lang w:val="es-MX"/>
+              </w:rPr>
+              <w:t>-IVA</w:t>
+            </w:r>
+          </w:p>
+          <w:p>
+            <w:pPr>
+              <w:pStyle w:val="Sinespaciado"/>
+              <w:rPr>
+                <w:rFonts w:ascii="Avenir Book" w:eastAsia="Arial Unicode MS" w:hAnsi="Avenir Book" w:cs="Arial Unicode MS"/>
+                <w:bCs/>
+                <w:sz w:val="20"/>
+                <w:szCs w:val="22"/>
+                <w:lang w:val="es-MX"/>
+              </w:rPr>
+            </w:pPr>
+            <w:r>
+              <w:rPr>
+                <w:rFonts w:ascii="Avenir Book" w:eastAsia="Arial Unicode MS" w:hAnsi="Avenir Book" w:cs="Arial Unicode MS"/>
+                <w:bCs/>
+                <w:sz w:val="20"/>
+                <w:szCs w:val="22"/>
+                <w:lang w:val="es-MX"/>
+              </w:rPr>
+              <w:t>-Total a pagar</w:t>
+            </w:r>
+          </w:p>
+          <w:p>
+            <w:pPr>
+              <w:pStyle w:val="Sinespaciado"/>
+              <w:rPr>
+                <w:rFonts w:ascii="Avenir Book" w:eastAsia="Arial Unicode MS" w:hAnsi="Avenir Book" w:cs="Arial Unicode MS"/>
+                <w:bCs/>
+                <w:sz w:val="20"/>
+                <w:szCs w:val="22"/>
+                <w:lang w:val="es-MX"/>
+              </w:rPr>
+            </w:pPr>
+            <w:r>
+              <w:rPr>
+                <w:rFonts w:ascii="Avenir Book" w:eastAsia="Arial Unicode MS" w:hAnsi="Avenir Book" w:cs="Arial Unicode MS"/>
+                <w:bCs/>
+                <w:sz w:val="20"/>
+                <w:szCs w:val="22"/>
+                <w:lang w:val="es-MX"/>
+              </w:rPr>
               <w:t>Relación E/S:</w:t>
             </w:r>
           </w:p>
@@ -2856,6 +3622,72 @@
                 <w:lang w:val="es-MX"/>
               </w:rPr>
             </w:pPr>
+            <w:r>
+              <w:rPr>
+                <w:rFonts w:ascii="Avenir Book" w:eastAsia="Arial Unicode MS" w:hAnsi="Avenir Book" w:cs="Arial Unicode MS"/>
+                <w:bCs/>
+                <w:sz w:val="20"/>
+                <w:szCs w:val="22"/>
+                <w:lang w:val="es-MX"/>
+              </w:rPr>
+              <w:t>-IVA = total * 0.16</w:t>
+            </w:r>
+          </w:p>
+          <w:p>
+            <w:pPr>
+              <w:pStyle w:val="Sinespaciado"/>
+              <w:rPr>
+                <w:rFonts w:ascii="Avenir Book" w:eastAsia="Arial Unicode MS" w:hAnsi="Avenir Book" w:cs="Arial Unicode MS"/>
+                <w:bCs/>
+                <w:sz w:val="20"/>
+                <w:szCs w:val="22"/>
+                <w:lang w:val="es-MX"/>
+              </w:rPr>
+            </w:pPr>
+            <w:r>
+              <w:rPr>
+                <w:rFonts w:ascii="Avenir Book" w:eastAsia="Arial Unicode MS" w:hAnsi="Avenir Book" w:cs="Arial Unicode MS"/>
+                <w:bCs/>
+                <w:sz w:val="20"/>
+                <w:szCs w:val="22"/>
+                <w:lang w:val="es-MX"/>
+              </w:rPr>
+              <w:t>-propina = total * 0.13</w:t>
+            </w:r>
+          </w:p>
+          <w:p>
+            <w:pPr>
+              <w:pStyle w:val="Sinespaciado"/>
+              <w:rPr>
+                <w:rFonts w:ascii="Avenir Book" w:eastAsia="Arial Unicode MS" w:hAnsi="Avenir Book" w:cs="Arial Unicode MS"/>
+                <w:bCs/>
+                <w:sz w:val="20"/>
+                <w:szCs w:val="22"/>
+                <w:lang w:val="es-MX"/>
+              </w:rPr>
+            </w:pPr>
+            <w:r>
+              <w:rPr>
+                <w:rFonts w:ascii="Avenir Book" w:eastAsia="Arial Unicode MS" w:hAnsi="Avenir Book" w:cs="Arial Unicode MS"/>
+                <w:bCs/>
+                <w:sz w:val="20"/>
+                <w:szCs w:val="22"/>
+                <w:lang w:val="es-MX"/>
+              </w:rPr>
+              <w:t>-total a pagar = subtotal + propina + IVA</w:t>
+            </w:r>
+          </w:p>
+          <w:p>
+            <w:pPr>
+              <w:pStyle w:val="Sinespaciado"/>
+              <w:rPr>
+                <w:rFonts w:ascii="Avenir Book" w:eastAsia="Arial Unicode MS" w:hAnsi="Avenir Book" w:cs="Arial Unicode MS"/>
+                <w:bCs/>
+                <w:sz w:val="20"/>
+                <w:szCs w:val="22"/>
+                <w:lang w:val="es-MX"/>
+              </w:rPr>
+            </w:pPr>
           </w:p>
           <w:p>
             <w:pPr>
@@ -2933,6 +3765,67 @@
                 <w:lang w:val="es-MX"/>
               </w:rPr>
             </w:pPr>
+            <w:r>
+              <w:rPr>
+                <w:rFonts w:ascii="Avenir Book" w:eastAsia="Arial Unicode MS" w:hAnsi="Avenir Book" w:cs="Arial Unicode MS"/>
+                <w:bCs/>
+                <w:noProof/>
+                <w:sz w:val="20"/>
+                <w:szCs w:val="22"/>
+                <w:lang w:val="es-ES"/>
+              </w:rPr>
+              <w:drawing>
+                <wp:inline distT="0" distB="0" distL="0" distR="0" wp14:anchorId="2DD340CD" wp14:editId="4ED029C8">
+                  <wp:extent cx="4354914" cy="2321249"/>
+                  <wp:effectExtent l="0" t="0" r="0" b="0"/>
+                  <wp:docPr id="5" name="Imagen 3" descr="Diego Elizalde:Users:diegoraulelizaldeuriarte:Downloads:51090906_277427609616004_5931217765531648000_n.jpg"/>
+                  <wp:cNvGraphicFramePr>
+                    <a:graphicFrameLocks xmlns:a="http://schemas.openxmlformats.org/drawingml/2006/main" noChangeAspect="1"/>
+                  </wp:cNvGraphicFramePr>
+                  <a:graphic xmlns:a="http://schemas.openxmlformats.org/drawingml/2006/main">
+                    <a:graphicData uri="http://schemas.openxmlformats.org/drawingml/2006/picture">
+                      <pic:pic xmlns:pic="http://schemas.openxmlformats.org/drawingml/2006/picture">
+                        <pic:nvPicPr>
+                          <pic:cNvPr id="0" name="Picture 3" descr="Diego Elizalde:Users:diegoraulelizaldeuriarte:Downloads:51090906_277427609616004_5931217765531648000_n.jpg"/>
+                          <pic:cNvPicPr>
+                            <a:picLocks noChangeAspect="1" noChangeArrowheads="1"/>
+                          </pic:cNvPicPr>
+                        </pic:nvPicPr>
+                        <pic:blipFill rotWithShape="1">
+                          <a:blip r:embed="rId8">
+                            <a:extLst>
+                              <a:ext uri="{28A0092B-C50C-407E-A947-70E740481C1C}">
+                                <a14:useLocalDpi xmlns:a14="http://schemas.microsoft.com/office/drawing/2010/main" val="0"/>
+                              </a:ext>
+                            </a:extLst>
+                          </a:blip>
+                          <a:srcRect l="9477" t="26364" r="3140" b="38715"/>
+                          <a:stretch/>
+                        </pic:blipFill>
+                        <pic:spPr bwMode="auto">
+                          <a:xfrm>
+                            <a:off x="0" y="0"/>
+                            <a:ext cx="4357057" cy="2322391"/>
+                          </a:xfrm>
+                          <a:prstGeom prst="rect">
+                            <a:avLst/>
+                          </a:prstGeom>
+                          <a:noFill/>
+                          <a:ln>
+                            <a:noFill/>
+                          </a:ln>
+                          <a:extLst>
+                            <a:ext uri="{53640926-AAD7-44d8-BBD7-CCE9431645EC}">
+                              <a14:shadowObscured xmlns:a14="http://schemas.microsoft.com/office/drawing/2010/main"/>
+                            </a:ext>
+                          </a:extLst>
+                        </pic:spPr>
+                      </pic:pic>
+                    </a:graphicData>
+                  </a:graphic>
+                </wp:inline>
+              </w:drawing>
+            </w:r>
           </w:p>
           <w:p>
             <w:pPr>
@@ -3057,7 +3950,6 @@
                 <w:szCs w:val="20"/>
                 <w:lang w:val="es-MX"/>
               </w:rPr>
-              <w:lastRenderedPageBreak/>
               <w:t>Ejemplo</w:t>
             </w:r>
             <w:r>
@@ -3527,6 +4419,17 @@
         <w:pStyle w:val="Sinespaciado"/>
         <w:rPr>
           <w:rFonts w:ascii="Avenir Book" w:eastAsia="Arial Unicode MS" w:hAnsi="Avenir Book" w:cs="Arial Unicode MS"/>
+          <w:sz w:val="22"/>
+          <w:szCs w:val="22"/>
+          <w:lang w:val="es-MX"/>
+        </w:rPr>
+      </w:pPr>
+    </w:p>
+    <w:p>
+      <w:pPr>
+        <w:pStyle w:val="Sinespaciado"/>
+        <w:rPr>
+          <w:rFonts w:ascii="Avenir Book" w:eastAsia="Arial Unicode MS" w:hAnsi="Avenir Book" w:cs="Arial Unicode MS"/>
           <w:bCs/>
           <w:sz w:val="22"/>
           <w:szCs w:val="22"/>
@@ -3542,6 +4445,7 @@
           <w:szCs w:val="22"/>
           <w:lang w:val="es-MX"/>
         </w:rPr>
+        <w:lastRenderedPageBreak/>
         <w:t>4.</w:t>
       </w:r>
       <w:r>
@@ -3878,6 +4782,62 @@
                 <w:szCs w:val="22"/>
                 <w:lang w:val="es-MX"/>
               </w:rPr>
+              <w:t>-Numero de mujeres inscritas</w:t>
+            </w:r>
+          </w:p>
+          <w:p>
+            <w:pPr>
+              <w:pStyle w:val="Sinespaciado"/>
+              <w:rPr>
+                <w:rFonts w:ascii="Avenir Book" w:eastAsia="Arial Unicode MS" w:hAnsi="Avenir Book" w:cs="Arial Unicode MS"/>
+                <w:bCs/>
+                <w:sz w:val="20"/>
+                <w:szCs w:val="22"/>
+                <w:lang w:val="es-MX"/>
+              </w:rPr>
+            </w:pPr>
+            <w:r>
+              <w:rPr>
+                <w:rFonts w:ascii="Avenir Book" w:eastAsia="Arial Unicode MS" w:hAnsi="Avenir Book" w:cs="Arial Unicode MS"/>
+                <w:bCs/>
+                <w:sz w:val="20"/>
+                <w:szCs w:val="22"/>
+                <w:lang w:val="es-MX"/>
+              </w:rPr>
+              <w:t>-Numero de hombres inscritos</w:t>
+            </w:r>
+          </w:p>
+          <w:p>
+            <w:pPr>
+              <w:pStyle w:val="Sinespaciado"/>
+              <w:rPr>
+                <w:rFonts w:ascii="Avenir Book" w:eastAsia="Arial Unicode MS" w:hAnsi="Avenir Book" w:cs="Arial Unicode MS"/>
+                <w:bCs/>
+                <w:sz w:val="20"/>
+                <w:szCs w:val="22"/>
+                <w:lang w:val="es-MX"/>
+              </w:rPr>
+            </w:pPr>
+          </w:p>
+          <w:p>
+            <w:pPr>
+              <w:pStyle w:val="Sinespaciado"/>
+              <w:rPr>
+                <w:rFonts w:ascii="Avenir Book" w:eastAsia="Arial Unicode MS" w:hAnsi="Avenir Book" w:cs="Arial Unicode MS"/>
+                <w:bCs/>
+                <w:sz w:val="20"/>
+                <w:szCs w:val="22"/>
+                <w:lang w:val="es-MX"/>
+              </w:rPr>
+            </w:pPr>
+            <w:r>
+              <w:rPr>
+                <w:rFonts w:ascii="Avenir Book" w:eastAsia="Arial Unicode MS" w:hAnsi="Avenir Book" w:cs="Arial Unicode MS"/>
+                <w:bCs/>
+                <w:sz w:val="20"/>
+                <w:szCs w:val="22"/>
+                <w:lang w:val="es-MX"/>
+              </w:rPr>
               <w:t>Salidas:</w:t>
             </w:r>
           </w:p>
@@ -3886,6 +4846,86 @@
               <w:pStyle w:val="Sinespaciado"/>
               <w:rPr>
                 <w:rFonts w:ascii="Avenir Book" w:eastAsia="Arial Unicode MS" w:hAnsi="Avenir Book" w:cs="Arial Unicode MS"/>
+                <w:sz w:val="22"/>
+                <w:szCs w:val="22"/>
+                <w:lang w:val="es-MX"/>
+              </w:rPr>
+            </w:pPr>
+            <w:r>
+              <w:rPr>
+                <w:rFonts w:ascii="Avenir Book" w:eastAsia="Arial Unicode MS" w:hAnsi="Avenir Book" w:cs="Arial Unicode MS"/>
+                <w:sz w:val="22"/>
+                <w:szCs w:val="22"/>
+                <w:lang w:val="es-MX"/>
+              </w:rPr>
+              <w:t>-Número total de alumnos inscritos.</w:t>
+            </w:r>
+          </w:p>
+          <w:p>
+            <w:pPr>
+              <w:pStyle w:val="Sinespaciado"/>
+              <w:rPr>
+                <w:rFonts w:ascii="Avenir Book" w:eastAsia="Arial Unicode MS" w:hAnsi="Avenir Book" w:cs="Arial Unicode MS"/>
+                <w:sz w:val="22"/>
+                <w:szCs w:val="22"/>
+                <w:lang w:val="es-MX"/>
+              </w:rPr>
+            </w:pPr>
+            <w:r>
+              <w:rPr>
+                <w:rFonts w:ascii="Avenir Book" w:eastAsia="Arial Unicode MS" w:hAnsi="Avenir Book" w:cs="Arial Unicode MS"/>
+                <w:sz w:val="22"/>
+                <w:szCs w:val="22"/>
+                <w:lang w:val="es-MX"/>
+              </w:rPr>
+              <w:t>-P</w:t>
+            </w:r>
+            <w:r>
+              <w:rPr>
+                <w:rFonts w:ascii="Avenir Book" w:eastAsia="Arial Unicode MS" w:hAnsi="Avenir Book" w:cs="Arial Unicode MS"/>
+                <w:sz w:val="22"/>
+                <w:szCs w:val="22"/>
+                <w:lang w:val="es-MX"/>
+              </w:rPr>
+              <w:t>orcentaje de mujeres.</w:t>
+            </w:r>
+          </w:p>
+          <w:p>
+            <w:pPr>
+              <w:pStyle w:val="Sinespaciado"/>
+              <w:rPr>
+                <w:rFonts w:ascii="Avenir Book" w:eastAsia="Arial Unicode MS" w:hAnsi="Avenir Book" w:cs="Arial Unicode MS"/>
+                <w:sz w:val="22"/>
+                <w:szCs w:val="22"/>
+                <w:lang w:val="es-MX"/>
+              </w:rPr>
+            </w:pPr>
+            <w:r>
+              <w:rPr>
+                <w:rFonts w:ascii="Avenir Book" w:eastAsia="Arial Unicode MS" w:hAnsi="Avenir Book" w:cs="Arial Unicode MS"/>
+                <w:sz w:val="22"/>
+                <w:szCs w:val="22"/>
+                <w:lang w:val="es-MX"/>
+              </w:rPr>
+              <w:t>-Porcentaje de hombres.</w:t>
+            </w:r>
+          </w:p>
+          <w:p>
+            <w:pPr>
+              <w:pStyle w:val="Sinespaciado"/>
+              <w:rPr>
+                <w:rFonts w:ascii="Avenir Book" w:eastAsia="Arial Unicode MS" w:hAnsi="Avenir Book" w:cs="Arial Unicode MS"/>
+                <w:sz w:val="22"/>
+                <w:szCs w:val="22"/>
+                <w:lang w:val="es-MX"/>
+              </w:rPr>
+            </w:pPr>
+          </w:p>
+          <w:p>
+            <w:pPr>
+              <w:pStyle w:val="Sinespaciado"/>
+              <w:rPr>
+                <w:rFonts w:ascii="Avenir Book" w:eastAsia="Arial Unicode MS" w:hAnsi="Avenir Book" w:cs="Arial Unicode MS"/>
                 <w:bCs/>
                 <w:sz w:val="20"/>
                 <w:szCs w:val="22"/>
@@ -3914,6 +4954,142 @@
                 <w:lang w:val="es-MX"/>
               </w:rPr>
             </w:pPr>
+            <w:r>
+              <w:rPr>
+                <w:rFonts w:ascii="Avenir Book" w:eastAsia="Arial Unicode MS" w:hAnsi="Avenir Book" w:cs="Arial Unicode MS"/>
+                <w:bCs/>
+                <w:sz w:val="20"/>
+                <w:szCs w:val="22"/>
+                <w:lang w:val="es-MX"/>
+              </w:rPr>
+              <w:t>-Total = Num. De hombres inscritos + Num. De mujeres inscritas</w:t>
+            </w:r>
+          </w:p>
+          <w:p>
+            <w:pPr>
+              <w:pStyle w:val="Sinespaciado"/>
+              <w:rPr>
+                <w:rFonts w:ascii="Avenir Book" w:eastAsia="Arial Unicode MS" w:hAnsi="Avenir Book" w:cs="Arial Unicode MS"/>
+                <w:bCs/>
+                <w:sz w:val="20"/>
+                <w:szCs w:val="22"/>
+                <w:lang w:val="es-MX"/>
+              </w:rPr>
+            </w:pPr>
+            <w:r>
+              <w:rPr>
+                <w:rFonts w:ascii="Avenir Book" w:eastAsia="Arial Unicode MS" w:hAnsi="Avenir Book" w:cs="Arial Unicode MS"/>
+                <w:bCs/>
+                <w:sz w:val="20"/>
+                <w:szCs w:val="22"/>
+                <w:lang w:val="es-MX"/>
+              </w:rPr>
+              <w:t>-</w:t>
+            </w:r>
+            <w:r>
+              <w:rPr>
+                <w:rFonts w:ascii="Avenir Book" w:eastAsia="Arial Unicode MS" w:hAnsi="Avenir Book" w:cs="Arial Unicode MS"/>
+                <w:bCs/>
+                <w:sz w:val="20"/>
+                <w:szCs w:val="22"/>
+                <w:lang w:val="es-MX"/>
+              </w:rPr>
+              <w:t xml:space="preserve">Porcentaje de mujeres = </w:t>
+            </w:r>
+            <w:r>
+              <w:rPr>
+                <w:rFonts w:ascii="Avenir Book" w:eastAsia="Arial Unicode MS" w:hAnsi="Avenir Book" w:cs="Arial Unicode MS"/>
+                <w:bCs/>
+                <w:sz w:val="20"/>
+                <w:szCs w:val="22"/>
+                <w:lang w:val="es-MX"/>
+              </w:rPr>
+              <w:t>(</w:t>
+            </w:r>
+            <w:r>
+              <w:rPr>
+                <w:rFonts w:ascii="Avenir Book" w:eastAsia="Arial Unicode MS" w:hAnsi="Avenir Book" w:cs="Arial Unicode MS"/>
+                <w:bCs/>
+                <w:sz w:val="20"/>
+                <w:szCs w:val="22"/>
+                <w:lang w:val="es-MX"/>
+              </w:rPr>
+              <w:t>numero de mujeres inscritas * 100</w:t>
+            </w:r>
+            <w:r>
+              <w:rPr>
+                <w:rFonts w:ascii="Avenir Book" w:eastAsia="Arial Unicode MS" w:hAnsi="Avenir Book" w:cs="Arial Unicode MS"/>
+                <w:bCs/>
+                <w:sz w:val="20"/>
+                <w:szCs w:val="22"/>
+                <w:lang w:val="es-MX"/>
+              </w:rPr>
+              <w:t>)/Total</w:t>
+            </w:r>
+          </w:p>
+          <w:p>
+            <w:pPr>
+              <w:pStyle w:val="Sinespaciado"/>
+              <w:rPr>
+                <w:rFonts w:ascii="Avenir Book" w:eastAsia="Arial Unicode MS" w:hAnsi="Avenir Book" w:cs="Arial Unicode MS"/>
+                <w:bCs/>
+                <w:sz w:val="20"/>
+                <w:szCs w:val="22"/>
+                <w:lang w:val="es-MX"/>
+              </w:rPr>
+            </w:pPr>
+            <w:r>
+              <w:rPr>
+                <w:rFonts w:ascii="Avenir Book" w:eastAsia="Arial Unicode MS" w:hAnsi="Avenir Book" w:cs="Arial Unicode MS"/>
+                <w:bCs/>
+                <w:sz w:val="20"/>
+                <w:szCs w:val="22"/>
+                <w:lang w:val="es-MX"/>
+              </w:rPr>
+              <w:t xml:space="preserve">- Porcentaje de hombres= </w:t>
+            </w:r>
+            <w:r>
+              <w:rPr>
+                <w:rFonts w:ascii="Avenir Book" w:eastAsia="Arial Unicode MS" w:hAnsi="Avenir Book" w:cs="Arial Unicode MS"/>
+                <w:bCs/>
+                <w:sz w:val="20"/>
+                <w:szCs w:val="22"/>
+                <w:lang w:val="es-MX"/>
+              </w:rPr>
+              <w:t>(</w:t>
+            </w:r>
+            <w:r>
+              <w:rPr>
+                <w:rFonts w:ascii="Avenir Book" w:eastAsia="Arial Unicode MS" w:hAnsi="Avenir Book" w:cs="Arial Unicode MS"/>
+                <w:bCs/>
+                <w:sz w:val="20"/>
+                <w:szCs w:val="22"/>
+                <w:lang w:val="es-MX"/>
+              </w:rPr>
+              <w:t>numero de hombres inscritos * 100</w:t>
+            </w:r>
+            <w:r>
+              <w:rPr>
+                <w:rFonts w:ascii="Avenir Book" w:eastAsia="Arial Unicode MS" w:hAnsi="Avenir Book" w:cs="Arial Unicode MS"/>
+                <w:bCs/>
+                <w:sz w:val="20"/>
+                <w:szCs w:val="22"/>
+                <w:lang w:val="es-MX"/>
+              </w:rPr>
+              <w:t>)/Total</w:t>
+            </w:r>
+          </w:p>
+          <w:p>
+            <w:pPr>
+              <w:pStyle w:val="Sinespaciado"/>
+              <w:rPr>
+                <w:rFonts w:ascii="Avenir Book" w:eastAsia="Arial Unicode MS" w:hAnsi="Avenir Book" w:cs="Arial Unicode MS"/>
+                <w:bCs/>
+                <w:sz w:val="20"/>
+                <w:szCs w:val="22"/>
+                <w:lang w:val="es-MX"/>
+              </w:rPr>
+            </w:pPr>
           </w:p>
           <w:p>
             <w:pPr>
@@ -3979,6 +5155,67 @@
                 <w:lang w:val="es-MX"/>
               </w:rPr>
             </w:pPr>
+            <w:r>
+              <w:rPr>
+                <w:rFonts w:ascii="Avenir Book" w:eastAsia="Arial Unicode MS" w:hAnsi="Avenir Book" w:cs="Arial Unicode MS"/>
+                <w:bCs/>
+                <w:noProof/>
+                <w:sz w:val="20"/>
+                <w:szCs w:val="22"/>
+                <w:lang w:val="es-ES"/>
+              </w:rPr>
+              <w:drawing>
+                <wp:inline distT="0" distB="0" distL="0" distR="0" wp14:anchorId="79C9293D" wp14:editId="255D9129">
+                  <wp:extent cx="4940779" cy="2328333"/>
+                  <wp:effectExtent l="0" t="0" r="0" b="8890"/>
+                  <wp:docPr id="6" name="Imagen 4" descr="Diego Elizalde:Users:diegoraulelizaldeuriarte:Downloads:50909130_966151080244672_2479995321657065472_n.jpg"/>
+                  <wp:cNvGraphicFramePr>
+                    <a:graphicFrameLocks xmlns:a="http://schemas.openxmlformats.org/drawingml/2006/main" noChangeAspect="1"/>
+                  </wp:cNvGraphicFramePr>
+                  <a:graphic xmlns:a="http://schemas.openxmlformats.org/drawingml/2006/main">
+                    <a:graphicData uri="http://schemas.openxmlformats.org/drawingml/2006/picture">
+                      <pic:pic xmlns:pic="http://schemas.openxmlformats.org/drawingml/2006/picture">
+                        <pic:nvPicPr>
+                          <pic:cNvPr id="0" name="Picture 4" descr="Diego Elizalde:Users:diegoraulelizaldeuriarte:Downloads:50909130_966151080244672_2479995321657065472_n.jpg"/>
+                          <pic:cNvPicPr>
+                            <a:picLocks noChangeAspect="1" noChangeArrowheads="1"/>
+                          </pic:cNvPicPr>
+                        </pic:nvPicPr>
+                        <pic:blipFill rotWithShape="1">
+                          <a:blip r:embed="rId9">
+                            <a:extLst>
+                              <a:ext uri="{28A0092B-C50C-407E-A947-70E740481C1C}">
+                                <a14:useLocalDpi xmlns:a14="http://schemas.microsoft.com/office/drawing/2010/main" val="0"/>
+                              </a:ext>
+                            </a:extLst>
+                          </a:blip>
+                          <a:srcRect l="3306" t="14815" r="2374" b="25921"/>
+                          <a:stretch/>
+                        </pic:blipFill>
+                        <pic:spPr bwMode="auto">
+                          <a:xfrm>
+                            <a:off x="0" y="0"/>
+                            <a:ext cx="4942219" cy="2329012"/>
+                          </a:xfrm>
+                          <a:prstGeom prst="rect">
+                            <a:avLst/>
+                          </a:prstGeom>
+                          <a:noFill/>
+                          <a:ln>
+                            <a:noFill/>
+                          </a:ln>
+                          <a:extLst>
+                            <a:ext uri="{53640926-AAD7-44d8-BBD7-CCE9431645EC}">
+                              <a14:shadowObscured xmlns:a14="http://schemas.microsoft.com/office/drawing/2010/main"/>
+                            </a:ext>
+                          </a:extLst>
+                        </pic:spPr>
+                      </pic:pic>
+                    </a:graphicData>
+                  </a:graphic>
+                </wp:inline>
+              </w:drawing>
+            </w:r>
           </w:p>
           <w:p>
             <w:pPr>
@@ -4228,6 +5465,7 @@
                 <w:szCs w:val="22"/>
                 <w:lang w:val="es-MX"/>
               </w:rPr>
+              <w:lastRenderedPageBreak/>
               <w:t xml:space="preserve">Hombres inscritos: </w:t>
             </w:r>
             <w:r>
@@ -4455,13 +5693,62 @@
           <w:szCs w:val="22"/>
         </w:rPr>
       </w:pPr>
-      <w:r>
-        <w:rPr>
-          <w:rFonts w:ascii="Avenir Book" w:eastAsia="Arial Unicode MS" w:hAnsi="Avenir Book" w:cs="Arial Unicode MS"/>
-          <w:sz w:val="22"/>
-          <w:szCs w:val="22"/>
-        </w:rPr>
-        <w:lastRenderedPageBreak/>
+    </w:p>
+    <w:p>
+      <w:pPr>
+        <w:pStyle w:val="Sinespaciado"/>
+        <w:rPr>
+          <w:rFonts w:ascii="Avenir Book" w:eastAsia="Arial Unicode MS" w:hAnsi="Avenir Book" w:cs="Arial Unicode MS"/>
+          <w:sz w:val="22"/>
+          <w:szCs w:val="22"/>
+        </w:rPr>
+      </w:pPr>
+    </w:p>
+    <w:p>
+      <w:pPr>
+        <w:pStyle w:val="Sinespaciado"/>
+        <w:rPr>
+          <w:rFonts w:ascii="Avenir Book" w:eastAsia="Arial Unicode MS" w:hAnsi="Avenir Book" w:cs="Arial Unicode MS"/>
+          <w:sz w:val="22"/>
+          <w:szCs w:val="22"/>
+        </w:rPr>
+      </w:pPr>
+    </w:p>
+    <w:p>
+      <w:pPr>
+        <w:pStyle w:val="Sinespaciado"/>
+        <w:rPr>
+          <w:rFonts w:ascii="Avenir Book" w:eastAsia="Arial Unicode MS" w:hAnsi="Avenir Book" w:cs="Arial Unicode MS"/>
+          <w:sz w:val="22"/>
+          <w:szCs w:val="22"/>
+        </w:rPr>
+      </w:pPr>
+    </w:p>
+    <w:p>
+      <w:pPr>
+        <w:pStyle w:val="Sinespaciado"/>
+        <w:rPr>
+          <w:rFonts w:ascii="Avenir Book" w:eastAsia="Arial Unicode MS" w:hAnsi="Avenir Book" w:cs="Arial Unicode MS"/>
+          <w:sz w:val="22"/>
+          <w:szCs w:val="22"/>
+        </w:rPr>
+      </w:pPr>
+    </w:p>
+    <w:p>
+      <w:pPr>
+        <w:pStyle w:val="Sinespaciado"/>
+        <w:rPr>
+          <w:rFonts w:ascii="Avenir Book" w:eastAsia="Arial Unicode MS" w:hAnsi="Avenir Book" w:cs="Arial Unicode MS"/>
+          <w:sz w:val="22"/>
+          <w:szCs w:val="22"/>
+        </w:rPr>
+      </w:pPr>
+      <w:r>
+        <w:rPr>
+          <w:rFonts w:ascii="Avenir Book" w:eastAsia="Arial Unicode MS" w:hAnsi="Avenir Book" w:cs="Arial Unicode MS"/>
+          <w:sz w:val="22"/>
+          <w:szCs w:val="22"/>
+        </w:rPr>
         <w:t>5. Elabora un algoritmo y escribe un programa que calcula la distancia entre dos puntos.</w:t>
       </w:r>
     </w:p>
@@ -4610,7 +5897,7 @@
         <w:rPr>
           <w:rFonts w:ascii="Times New Roman" w:eastAsia="Times New Roman" w:hAnsi="Times New Roman" w:cs="Times New Roman"/>
           <w:noProof/>
-          <w:lang w:eastAsia="es-ES_tradnl"/>
+          <w:lang w:val="es-ES"/>
         </w:rPr>
         <w:drawing>
           <wp:inline distT="0" distB="0" distL="0" distR="0" wp14:anchorId="39CFA5D8" wp14:editId="6E1A32C0">
@@ -4630,7 +5917,7 @@
                     </pic:cNvPicPr>
                   </pic:nvPicPr>
                   <pic:blipFill>
-                    <a:blip r:embed="rId5">
+                    <a:blip r:embed="rId10">
                       <a:extLst>
                         <a:ext uri="{28A0092B-C50C-407E-A947-70E740481C1C}">
                           <a14:useLocalDpi xmlns:a14="http://schemas.microsoft.com/office/drawing/2010/main" val="0"/>
@@ -4679,7 +5966,7 @@
         <w:rPr>
           <w:rFonts w:ascii="Times New Roman" w:eastAsia="Times New Roman" w:hAnsi="Times New Roman" w:cs="Times New Roman"/>
           <w:noProof/>
-          <w:lang w:eastAsia="es-ES_tradnl"/>
+          <w:lang w:val="es-ES"/>
         </w:rPr>
         <w:drawing>
           <wp:inline distT="0" distB="0" distL="0" distR="0" wp14:anchorId="7E19D413" wp14:editId="3FE9E57F">
@@ -4697,7 +5984,7 @@
                     <pic:cNvPicPr/>
                   </pic:nvPicPr>
                   <pic:blipFill>
-                    <a:blip r:embed="rId6"/>
+                    <a:blip r:embed="rId11"/>
                     <a:stretch>
                       <a:fillRect/>
                     </a:stretch>
@@ -4805,6 +6092,188 @@
               </w:rPr>
               <w:t>Entradas:</w:t>
             </w:r>
+            <w:r>
+              <w:rPr>
+                <w:rFonts w:ascii="Avenir Book" w:eastAsia="Arial Unicode MS" w:hAnsi="Avenir Book" w:cs="Arial Unicode MS"/>
+                <w:bCs/>
+                <w:sz w:val="20"/>
+                <w:szCs w:val="22"/>
+                <w:lang w:val="es-MX"/>
+              </w:rPr>
+              <w:t xml:space="preserve"> </w:t>
+            </w:r>
+          </w:p>
+          <w:p>
+            <w:pPr>
+              <w:pStyle w:val="Sinespaciado"/>
+              <w:rPr>
+                <w:rFonts w:ascii="Avenir Book" w:eastAsia="Arial Unicode MS" w:hAnsi="Avenir Book" w:cs="Arial Unicode MS"/>
+                <w:bCs/>
+                <w:sz w:val="20"/>
+                <w:szCs w:val="22"/>
+                <w:lang w:val="es-MX"/>
+              </w:rPr>
+            </w:pPr>
+            <w:r>
+              <w:rPr>
+                <w:rFonts w:ascii="Avenir Book" w:eastAsia="Arial Unicode MS" w:hAnsi="Avenir Book" w:cs="Arial Unicode MS"/>
+                <w:bCs/>
+                <w:sz w:val="20"/>
+                <w:szCs w:val="22"/>
+                <w:lang w:val="es-MX"/>
+              </w:rPr>
+              <w:t>-Coordenada de x</w:t>
+            </w:r>
+            <w:r>
+              <w:rPr>
+                <w:rFonts w:ascii="Avenir Book" w:eastAsia="Arial Unicode MS" w:hAnsi="Avenir Book" w:cs="Arial Unicode MS"/>
+                <w:bCs/>
+                <w:sz w:val="20"/>
+                <w:szCs w:val="22"/>
+                <w:vertAlign w:val="subscript"/>
+                <w:lang w:val="es-MX"/>
+              </w:rPr>
+              <w:t>1</w:t>
+            </w:r>
+            <w:r>
+              <w:rPr>
+                <w:rFonts w:ascii="Avenir Book" w:eastAsia="Arial Unicode MS" w:hAnsi="Avenir Book" w:cs="Arial Unicode MS"/>
+                <w:bCs/>
+                <w:sz w:val="20"/>
+                <w:szCs w:val="22"/>
+                <w:lang w:val="es-MX"/>
+              </w:rPr>
+              <w:t xml:space="preserve"> del primer punto</w:t>
+            </w:r>
+          </w:p>
+          <w:p>
+            <w:pPr>
+              <w:pStyle w:val="Sinespaciado"/>
+              <w:rPr>
+                <w:rFonts w:ascii="Avenir Book" w:eastAsia="Arial Unicode MS" w:hAnsi="Avenir Book" w:cs="Arial Unicode MS"/>
+                <w:bCs/>
+                <w:sz w:val="20"/>
+                <w:szCs w:val="22"/>
+                <w:lang w:val="es-MX"/>
+              </w:rPr>
+            </w:pPr>
+            <w:r>
+              <w:rPr>
+                <w:rFonts w:ascii="Avenir Book" w:eastAsia="Arial Unicode MS" w:hAnsi="Avenir Book" w:cs="Arial Unicode MS"/>
+                <w:bCs/>
+                <w:sz w:val="20"/>
+                <w:szCs w:val="22"/>
+                <w:lang w:val="es-MX"/>
+              </w:rPr>
+              <w:t>-Coordenada de y</w:t>
+            </w:r>
+            <w:r>
+              <w:rPr>
+                <w:rFonts w:ascii="Avenir Book" w:eastAsia="Arial Unicode MS" w:hAnsi="Avenir Book" w:cs="Arial Unicode MS"/>
+                <w:bCs/>
+                <w:sz w:val="20"/>
+                <w:szCs w:val="22"/>
+                <w:vertAlign w:val="subscript"/>
+                <w:lang w:val="es-MX"/>
+              </w:rPr>
+              <w:t>1</w:t>
+            </w:r>
+            <w:r>
+              <w:rPr>
+                <w:rFonts w:ascii="Avenir Book" w:eastAsia="Arial Unicode MS" w:hAnsi="Avenir Book" w:cs="Arial Unicode MS"/>
+                <w:bCs/>
+                <w:sz w:val="20"/>
+                <w:szCs w:val="22"/>
+                <w:lang w:val="es-MX"/>
+              </w:rPr>
+              <w:t xml:space="preserve"> del primer punto</w:t>
+            </w:r>
+          </w:p>
+          <w:p>
+            <w:pPr>
+              <w:pStyle w:val="Sinespaciado"/>
+              <w:rPr>
+                <w:rFonts w:ascii="Avenir Book" w:eastAsia="Arial Unicode MS" w:hAnsi="Avenir Book" w:cs="Arial Unicode MS"/>
+                <w:bCs/>
+                <w:sz w:val="20"/>
+                <w:szCs w:val="22"/>
+                <w:lang w:val="es-MX"/>
+              </w:rPr>
+            </w:pPr>
+            <w:r>
+              <w:rPr>
+                <w:rFonts w:ascii="Avenir Book" w:eastAsia="Arial Unicode MS" w:hAnsi="Avenir Book" w:cs="Arial Unicode MS"/>
+                <w:bCs/>
+                <w:sz w:val="20"/>
+                <w:szCs w:val="22"/>
+                <w:lang w:val="es-MX"/>
+              </w:rPr>
+              <w:t>-Coordenada de x</w:t>
+            </w:r>
+            <w:r>
+              <w:rPr>
+                <w:rFonts w:ascii="Avenir Book" w:eastAsia="Arial Unicode MS" w:hAnsi="Avenir Book" w:cs="Arial Unicode MS"/>
+                <w:bCs/>
+                <w:sz w:val="20"/>
+                <w:szCs w:val="22"/>
+                <w:vertAlign w:val="subscript"/>
+                <w:lang w:val="es-MX"/>
+              </w:rPr>
+              <w:t>2</w:t>
+            </w:r>
+            <w:r>
+              <w:rPr>
+                <w:rFonts w:ascii="Avenir Book" w:eastAsia="Arial Unicode MS" w:hAnsi="Avenir Book" w:cs="Arial Unicode MS"/>
+                <w:bCs/>
+                <w:sz w:val="20"/>
+                <w:szCs w:val="22"/>
+                <w:lang w:val="es-MX"/>
+              </w:rPr>
+              <w:t xml:space="preserve"> del segundo punto</w:t>
+            </w:r>
+          </w:p>
+          <w:p>
+            <w:pPr>
+              <w:pStyle w:val="Sinespaciado"/>
+              <w:rPr>
+                <w:rFonts w:ascii="Avenir Book" w:eastAsia="Arial Unicode MS" w:hAnsi="Avenir Book" w:cs="Arial Unicode MS"/>
+                <w:bCs/>
+                <w:sz w:val="20"/>
+                <w:szCs w:val="22"/>
+                <w:lang w:val="es-MX"/>
+              </w:rPr>
+            </w:pPr>
+            <w:r>
+              <w:rPr>
+                <w:rFonts w:ascii="Avenir Book" w:eastAsia="Arial Unicode MS" w:hAnsi="Avenir Book" w:cs="Arial Unicode MS"/>
+                <w:bCs/>
+                <w:sz w:val="20"/>
+                <w:szCs w:val="22"/>
+                <w:lang w:val="es-MX"/>
+              </w:rPr>
+              <w:t>-Coordenada de y</w:t>
+            </w:r>
+            <w:r>
+              <w:rPr>
+                <w:rFonts w:ascii="Avenir Book" w:eastAsia="Arial Unicode MS" w:hAnsi="Avenir Book" w:cs="Arial Unicode MS"/>
+                <w:bCs/>
+                <w:sz w:val="20"/>
+                <w:szCs w:val="22"/>
+                <w:vertAlign w:val="subscript"/>
+                <w:lang w:val="es-MX"/>
+              </w:rPr>
+              <w:t>2</w:t>
+            </w:r>
+            <w:r>
+              <w:rPr>
+                <w:rFonts w:ascii="Avenir Book" w:eastAsia="Arial Unicode MS" w:hAnsi="Avenir Book" w:cs="Arial Unicode MS"/>
+                <w:bCs/>
+                <w:sz w:val="20"/>
+                <w:szCs w:val="22"/>
+                <w:lang w:val="es-MX"/>
+              </w:rPr>
+              <w:t xml:space="preserve"> del segundo punto</w:t>
+            </w:r>
           </w:p>
           <w:p>
             <w:pPr>
@@ -4847,6 +6316,36 @@
                 <w:szCs w:val="22"/>
                 <w:lang w:val="es-MX"/>
               </w:rPr>
+              <w:t>-</w:t>
+            </w:r>
+            <w:r>
+              <w:rPr>
+                <w:rFonts w:ascii="Avenir Book" w:eastAsia="Arial Unicode MS" w:hAnsi="Avenir Book" w:cs="Arial Unicode MS"/>
+                <w:sz w:val="22"/>
+                <w:szCs w:val="22"/>
+              </w:rPr>
+              <w:t xml:space="preserve"> distancia entre los dos puntos.</w:t>
+            </w:r>
+          </w:p>
+          <w:p>
+            <w:pPr>
+              <w:pStyle w:val="Sinespaciado"/>
+              <w:rPr>
+                <w:rFonts w:ascii="Avenir Book" w:eastAsia="Arial Unicode MS" w:hAnsi="Avenir Book" w:cs="Arial Unicode MS"/>
+                <w:bCs/>
+                <w:sz w:val="20"/>
+                <w:szCs w:val="22"/>
+                <w:lang w:val="es-MX"/>
+              </w:rPr>
+            </w:pPr>
+            <w:r>
+              <w:rPr>
+                <w:rFonts w:ascii="Avenir Book" w:eastAsia="Arial Unicode MS" w:hAnsi="Avenir Book" w:cs="Arial Unicode MS"/>
+                <w:bCs/>
+                <w:sz w:val="20"/>
+                <w:szCs w:val="22"/>
+                <w:lang w:val="es-MX"/>
+              </w:rPr>
               <w:t>Relación E/S:</w:t>
             </w:r>
           </w:p>
@@ -4861,6 +6360,176 @@
                 <w:lang w:val="es-MX"/>
               </w:rPr>
             </w:pPr>
+            <w:r>
+              <w:rPr>
+                <w:rFonts w:ascii="Avenir Book" w:eastAsia="Arial Unicode MS" w:hAnsi="Avenir Book" w:cs="Arial Unicode MS"/>
+                <w:bCs/>
+                <w:sz w:val="20"/>
+                <w:szCs w:val="22"/>
+                <w:lang w:val="es-MX"/>
+              </w:rPr>
+              <w:t>- importar math as m</w:t>
+            </w:r>
+          </w:p>
+          <w:p>
+            <w:pPr>
+              <w:pStyle w:val="Sinespaciado"/>
+              <w:rPr>
+                <w:rFonts w:ascii="Avenir Book" w:eastAsia="Arial Unicode MS" w:hAnsi="Avenir Book" w:cs="Arial Unicode MS"/>
+                <w:bCs/>
+                <w:sz w:val="20"/>
+                <w:szCs w:val="22"/>
+                <w:lang w:val="es-MX"/>
+              </w:rPr>
+            </w:pPr>
+            <w:r>
+              <w:rPr>
+                <w:rFonts w:ascii="Avenir Book" w:eastAsia="Arial Unicode MS" w:hAnsi="Avenir Book" w:cs="Arial Unicode MS"/>
+                <w:bCs/>
+                <w:sz w:val="20"/>
+                <w:szCs w:val="22"/>
+                <w:lang w:val="es-MX"/>
+              </w:rPr>
+              <w:t>- d = sqrt((x</w:t>
+            </w:r>
+            <w:r>
+              <w:rPr>
+                <w:rFonts w:ascii="Avenir Book" w:eastAsia="Arial Unicode MS" w:hAnsi="Avenir Book" w:cs="Arial Unicode MS"/>
+                <w:bCs/>
+                <w:sz w:val="20"/>
+                <w:szCs w:val="22"/>
+                <w:vertAlign w:val="subscript"/>
+                <w:lang w:val="es-MX"/>
+              </w:rPr>
+              <w:t>2</w:t>
+            </w:r>
+            <w:r>
+              <w:rPr>
+                <w:rFonts w:ascii="Avenir Book" w:eastAsia="Arial Unicode MS" w:hAnsi="Avenir Book" w:cs="Arial Unicode MS"/>
+                <w:bCs/>
+                <w:sz w:val="20"/>
+                <w:szCs w:val="22"/>
+                <w:lang w:val="es-MX"/>
+              </w:rPr>
+              <w:t>-x</w:t>
+            </w:r>
+            <w:r>
+              <w:rPr>
+                <w:rFonts w:ascii="Avenir Book" w:eastAsia="Arial Unicode MS" w:hAnsi="Avenir Book" w:cs="Arial Unicode MS"/>
+                <w:bCs/>
+                <w:sz w:val="20"/>
+                <w:szCs w:val="22"/>
+                <w:vertAlign w:val="subscript"/>
+                <w:lang w:val="es-MX"/>
+              </w:rPr>
+              <w:t>1</w:t>
+            </w:r>
+            <w:r>
+              <w:rPr>
+                <w:rFonts w:ascii="Avenir Book" w:eastAsia="Arial Unicode MS" w:hAnsi="Avenir Book" w:cs="Arial Unicode MS"/>
+                <w:bCs/>
+                <w:sz w:val="20"/>
+                <w:szCs w:val="22"/>
+                <w:lang w:val="es-MX"/>
+              </w:rPr>
+              <w:t>)</w:t>
+            </w:r>
+            <w:r>
+              <w:rPr>
+                <w:rFonts w:ascii="Avenir Book" w:eastAsia="Arial Unicode MS" w:hAnsi="Avenir Book" w:cs="Arial Unicode MS"/>
+                <w:bCs/>
+                <w:sz w:val="20"/>
+                <w:szCs w:val="22"/>
+                <w:vertAlign w:val="superscript"/>
+                <w:lang w:val="es-MX"/>
+              </w:rPr>
+              <w:t>2</w:t>
+            </w:r>
+            <w:r>
+              <w:rPr>
+                <w:rFonts w:ascii="Avenir Book" w:eastAsia="Arial Unicode MS" w:hAnsi="Avenir Book" w:cs="Arial Unicode MS"/>
+                <w:bCs/>
+                <w:sz w:val="20"/>
+                <w:szCs w:val="22"/>
+                <w:lang w:val="es-MX"/>
+              </w:rPr>
+              <w:t>+(y</w:t>
+            </w:r>
+            <w:r>
+              <w:rPr>
+                <w:rFonts w:ascii="Avenir Book" w:eastAsia="Arial Unicode MS" w:hAnsi="Avenir Book" w:cs="Arial Unicode MS"/>
+                <w:bCs/>
+                <w:sz w:val="20"/>
+                <w:szCs w:val="22"/>
+                <w:vertAlign w:val="subscript"/>
+                <w:lang w:val="es-MX"/>
+              </w:rPr>
+              <w:t>2</w:t>
+            </w:r>
+            <w:r>
+              <w:rPr>
+                <w:rFonts w:ascii="Avenir Book" w:eastAsia="Arial Unicode MS" w:hAnsi="Avenir Book" w:cs="Arial Unicode MS"/>
+                <w:bCs/>
+                <w:sz w:val="20"/>
+                <w:szCs w:val="22"/>
+                <w:lang w:val="es-MX"/>
+              </w:rPr>
+              <w:t>-y</w:t>
+            </w:r>
+            <w:r>
+              <w:rPr>
+                <w:rFonts w:ascii="Avenir Book" w:eastAsia="Arial Unicode MS" w:hAnsi="Avenir Book" w:cs="Arial Unicode MS"/>
+                <w:bCs/>
+                <w:sz w:val="20"/>
+                <w:szCs w:val="22"/>
+                <w:vertAlign w:val="subscript"/>
+                <w:lang w:val="es-MX"/>
+              </w:rPr>
+              <w:t>1</w:t>
+            </w:r>
+            <w:r>
+              <w:rPr>
+                <w:rFonts w:ascii="Avenir Book" w:eastAsia="Arial Unicode MS" w:hAnsi="Avenir Book" w:cs="Arial Unicode MS"/>
+                <w:bCs/>
+                <w:sz w:val="20"/>
+                <w:szCs w:val="22"/>
+                <w:lang w:val="es-MX"/>
+              </w:rPr>
+              <w:t>)</w:t>
+            </w:r>
+            <w:r>
+              <w:rPr>
+                <w:rFonts w:ascii="Avenir Book" w:eastAsia="Arial Unicode MS" w:hAnsi="Avenir Book" w:cs="Arial Unicode MS"/>
+                <w:bCs/>
+                <w:sz w:val="20"/>
+                <w:szCs w:val="22"/>
+                <w:vertAlign w:val="superscript"/>
+                <w:lang w:val="es-MX"/>
+              </w:rPr>
+              <w:t>2</w:t>
+            </w:r>
+            <w:r>
+              <w:rPr>
+                <w:rFonts w:ascii="Avenir Book" w:eastAsia="Arial Unicode MS" w:hAnsi="Avenir Book" w:cs="Arial Unicode MS"/>
+                <w:bCs/>
+                <w:sz w:val="20"/>
+                <w:szCs w:val="22"/>
+                <w:lang w:val="es-MX"/>
+              </w:rPr>
+              <w:t>)</w:t>
+            </w:r>
+          </w:p>
+          <w:p>
+            <w:pPr>
+              <w:pStyle w:val="Sinespaciado"/>
+              <w:rPr>
+                <w:rFonts w:ascii="Avenir Book" w:eastAsia="Arial Unicode MS" w:hAnsi="Avenir Book" w:cs="Arial Unicode MS"/>
+                <w:bCs/>
+                <w:sz w:val="20"/>
+                <w:szCs w:val="22"/>
+                <w:lang w:val="es-MX"/>
+              </w:rPr>
+            </w:pPr>
           </w:p>
           <w:p>
             <w:pPr>
@@ -4938,6 +6607,68 @@
                 <w:lang w:val="es-MX"/>
               </w:rPr>
             </w:pPr>
+            <w:r>
+              <w:rPr>
+                <w:rFonts w:ascii="Avenir Book" w:eastAsia="Arial Unicode MS" w:hAnsi="Avenir Book" w:cs="Arial Unicode MS"/>
+                <w:bCs/>
+                <w:noProof/>
+                <w:sz w:val="20"/>
+                <w:szCs w:val="22"/>
+                <w:lang w:val="es-ES"/>
+              </w:rPr>
+              <w:lastRenderedPageBreak/>
+              <w:drawing>
+                <wp:inline distT="0" distB="0" distL="0" distR="0" wp14:anchorId="59AF2658" wp14:editId="16D21C22">
+                  <wp:extent cx="4457700" cy="2688285"/>
+                  <wp:effectExtent l="0" t="0" r="0" b="4445"/>
+                  <wp:docPr id="7" name="Imagen 5" descr="Diego Elizalde:Users:diegoraulelizaldeuriarte:Downloads:51091453_364315954368160_2746756496325869568_n.jpg"/>
+                  <wp:cNvGraphicFramePr>
+                    <a:graphicFrameLocks xmlns:a="http://schemas.openxmlformats.org/drawingml/2006/main" noChangeAspect="1"/>
+                  </wp:cNvGraphicFramePr>
+                  <a:graphic xmlns:a="http://schemas.openxmlformats.org/drawingml/2006/main">
+                    <a:graphicData uri="http://schemas.openxmlformats.org/drawingml/2006/picture">
+                      <pic:pic xmlns:pic="http://schemas.openxmlformats.org/drawingml/2006/picture">
+                        <pic:nvPicPr>
+                          <pic:cNvPr id="1" name="Picture 5" descr="Diego Elizalde:Users:diegoraulelizaldeuriarte:Downloads:51091453_364315954368160_2746756496325869568_n.jpg"/>
+                          <pic:cNvPicPr>
+                            <a:picLocks noChangeAspect="1" noChangeArrowheads="1"/>
+                          </pic:cNvPicPr>
+                        </pic:nvPicPr>
+                        <pic:blipFill rotWithShape="1">
+                          <a:blip r:embed="rId12">
+                            <a:extLst>
+                              <a:ext uri="{28A0092B-C50C-407E-A947-70E740481C1C}">
+                                <a14:useLocalDpi xmlns:a14="http://schemas.microsoft.com/office/drawing/2010/main" val="0"/>
+                              </a:ext>
+                            </a:extLst>
+                          </a:blip>
+                          <a:srcRect l="6454" t="15228" r="9274" b="17010"/>
+                          <a:stretch/>
+                        </pic:blipFill>
+                        <pic:spPr bwMode="auto">
+                          <a:xfrm rot="10800000">
+                            <a:off x="0" y="0"/>
+                            <a:ext cx="4459261" cy="2689227"/>
+                          </a:xfrm>
+                          <a:prstGeom prst="rect">
+                            <a:avLst/>
+                          </a:prstGeom>
+                          <a:noFill/>
+                          <a:ln>
+                            <a:noFill/>
+                          </a:ln>
+                          <a:extLst>
+                            <a:ext uri="{53640926-AAD7-44d8-BBD7-CCE9431645EC}">
+                              <a14:shadowObscured xmlns:a14="http://schemas.microsoft.com/office/drawing/2010/main"/>
+                            </a:ext>
+                          </a:extLst>
+                        </pic:spPr>
+                      </pic:pic>
+                    </a:graphicData>
+                  </a:graphic>
+                </wp:inline>
+              </w:drawing>
+            </w:r>
           </w:p>
           <w:p>
             <w:pPr>
@@ -5088,6 +6819,7 @@
                 <w:szCs w:val="20"/>
                 <w:lang w:val="es-MX"/>
               </w:rPr>
+              <w:lastRenderedPageBreak/>
               <w:t>Ejemplo de salida</w:t>
             </w:r>
             <w:r>
@@ -5644,6 +7376,7 @@
                 <w:szCs w:val="22"/>
                 <w:lang w:val="es-MX"/>
               </w:rPr>
+              <w:lastRenderedPageBreak/>
               <w:t>Análisis</w:t>
             </w:r>
             <w:r>
@@ -5698,6 +7431,28 @@
                 <w:szCs w:val="22"/>
                 <w:lang w:val="es-MX"/>
               </w:rPr>
+              <w:t>- Grados Fahrenheit</w:t>
+            </w:r>
+          </w:p>
+          <w:p>
+            <w:pPr>
+              <w:pStyle w:val="Sinespaciado"/>
+              <w:rPr>
+                <w:rFonts w:ascii="Avenir Book" w:eastAsia="Arial Unicode MS" w:hAnsi="Avenir Book" w:cs="Arial Unicode MS"/>
+                <w:bCs/>
+                <w:sz w:val="20"/>
+                <w:szCs w:val="22"/>
+                <w:lang w:val="es-MX"/>
+              </w:rPr>
+            </w:pPr>
+            <w:r>
+              <w:rPr>
+                <w:rFonts w:ascii="Avenir Book" w:eastAsia="Arial Unicode MS" w:hAnsi="Avenir Book" w:cs="Arial Unicode MS"/>
+                <w:bCs/>
+                <w:sz w:val="20"/>
+                <w:szCs w:val="22"/>
+                <w:lang w:val="es-MX"/>
+              </w:rPr>
               <w:t>Salidas:</w:t>
             </w:r>
           </w:p>
@@ -5720,6 +7475,28 @@
                 <w:szCs w:val="22"/>
                 <w:lang w:val="es-MX"/>
               </w:rPr>
+              <w:t>-Grados celsius</w:t>
+            </w:r>
+          </w:p>
+          <w:p>
+            <w:pPr>
+              <w:pStyle w:val="Sinespaciado"/>
+              <w:rPr>
+                <w:rFonts w:ascii="Avenir Book" w:eastAsia="Arial Unicode MS" w:hAnsi="Avenir Book" w:cs="Arial Unicode MS"/>
+                <w:bCs/>
+                <w:sz w:val="20"/>
+                <w:szCs w:val="22"/>
+                <w:lang w:val="es-MX"/>
+              </w:rPr>
+            </w:pPr>
+            <w:r>
+              <w:rPr>
+                <w:rFonts w:ascii="Avenir Book" w:eastAsia="Arial Unicode MS" w:hAnsi="Avenir Book" w:cs="Arial Unicode MS"/>
+                <w:bCs/>
+                <w:sz w:val="20"/>
+                <w:szCs w:val="22"/>
+                <w:lang w:val="es-MX"/>
+              </w:rPr>
               <w:t>Relación E/S:</w:t>
             </w:r>
           </w:p>
@@ -5734,6 +7511,28 @@
                 <w:lang w:val="es-MX"/>
               </w:rPr>
             </w:pPr>
+            <w:r>
+              <w:rPr>
+                <w:rFonts w:ascii="Avenir Book" w:eastAsia="Arial Unicode MS" w:hAnsi="Avenir Book" w:cs="Arial Unicode MS"/>
+                <w:bCs/>
+                <w:sz w:val="20"/>
+                <w:szCs w:val="22"/>
+                <w:lang w:val="es-MX"/>
+              </w:rPr>
+              <w:t>- C = (F-32)*5/9</w:t>
+            </w:r>
+          </w:p>
+          <w:p>
+            <w:pPr>
+              <w:pStyle w:val="Sinespaciado"/>
+              <w:rPr>
+                <w:rFonts w:ascii="Avenir Book" w:eastAsia="Arial Unicode MS" w:hAnsi="Avenir Book" w:cs="Arial Unicode MS"/>
+                <w:bCs/>
+                <w:sz w:val="20"/>
+                <w:szCs w:val="22"/>
+                <w:lang w:val="es-MX"/>
+              </w:rPr>
+            </w:pPr>
           </w:p>
           <w:p>
             <w:pPr>
@@ -5799,6 +7598,67 @@
                 <w:lang w:val="es-MX"/>
               </w:rPr>
             </w:pPr>
+            <w:r>
+              <w:rPr>
+                <w:rFonts w:ascii="Avenir Book" w:eastAsia="Arial Unicode MS" w:hAnsi="Avenir Book" w:cs="Arial Unicode MS"/>
+                <w:bCs/>
+                <w:noProof/>
+                <w:sz w:val="20"/>
+                <w:szCs w:val="22"/>
+                <w:lang w:val="es-ES"/>
+              </w:rPr>
+              <w:drawing>
+                <wp:inline distT="0" distB="0" distL="0" distR="0" wp14:anchorId="682C74BC" wp14:editId="42437A59">
+                  <wp:extent cx="3970867" cy="1117600"/>
+                  <wp:effectExtent l="0" t="0" r="0" b="0"/>
+                  <wp:docPr id="9" name="Imagen 7" descr="Diego Elizalde:Users:diegoraulelizaldeuriarte:Downloads:51265832_239134487014669_1479767875882319872_n.jpg"/>
+                  <wp:cNvGraphicFramePr>
+                    <a:graphicFrameLocks xmlns:a="http://schemas.openxmlformats.org/drawingml/2006/main" noChangeAspect="1"/>
+                  </wp:cNvGraphicFramePr>
+                  <a:graphic xmlns:a="http://schemas.openxmlformats.org/drawingml/2006/main">
+                    <a:graphicData uri="http://schemas.openxmlformats.org/drawingml/2006/picture">
+                      <pic:pic xmlns:pic="http://schemas.openxmlformats.org/drawingml/2006/picture">
+                        <pic:nvPicPr>
+                          <pic:cNvPr id="0" name="Picture 7" descr="Diego Elizalde:Users:diegoraulelizaldeuriarte:Downloads:51265832_239134487014669_1479767875882319872_n.jpg"/>
+                          <pic:cNvPicPr>
+                            <a:picLocks noChangeAspect="1" noChangeArrowheads="1"/>
+                          </pic:cNvPicPr>
+                        </pic:nvPicPr>
+                        <pic:blipFill rotWithShape="1">
+                          <a:blip r:embed="rId13">
+                            <a:extLst>
+                              <a:ext uri="{28A0092B-C50C-407E-A947-70E740481C1C}">
+                                <a14:useLocalDpi xmlns:a14="http://schemas.microsoft.com/office/drawing/2010/main" val="0"/>
+                              </a:ext>
+                            </a:extLst>
+                          </a:blip>
+                          <a:srcRect l="16270" t="7231" r="21681" b="69484"/>
+                          <a:stretch/>
+                        </pic:blipFill>
+                        <pic:spPr bwMode="auto">
+                          <a:xfrm>
+                            <a:off x="0" y="0"/>
+                            <a:ext cx="3971587" cy="1117803"/>
+                          </a:xfrm>
+                          <a:prstGeom prst="rect">
+                            <a:avLst/>
+                          </a:prstGeom>
+                          <a:noFill/>
+                          <a:ln>
+                            <a:noFill/>
+                          </a:ln>
+                          <a:extLst>
+                            <a:ext uri="{53640926-AAD7-44d8-BBD7-CCE9431645EC}">
+                              <a14:shadowObscured xmlns:a14="http://schemas.microsoft.com/office/drawing/2010/main"/>
+                            </a:ext>
+                          </a:extLst>
+                        </pic:spPr>
+                      </pic:pic>
+                    </a:graphicData>
+                  </a:graphic>
+                </wp:inline>
+              </w:drawing>
+            </w:r>
           </w:p>
           <w:p>
             <w:pPr>
@@ -6089,6 +7949,28 @@
                 <w:szCs w:val="22"/>
                 <w:lang w:val="es-MX"/>
               </w:rPr>
+              <w:t>-galletas que se elaboraran (g</w:t>
+            </w:r>
+          </w:p>
+          <w:p>
+            <w:pPr>
+              <w:pStyle w:val="Sinespaciado"/>
+              <w:rPr>
+                <w:rFonts w:ascii="Avenir Book" w:eastAsia="Arial Unicode MS" w:hAnsi="Avenir Book" w:cs="Arial Unicode MS"/>
+                <w:bCs/>
+                <w:sz w:val="20"/>
+                <w:szCs w:val="22"/>
+                <w:lang w:val="es-MX"/>
+              </w:rPr>
+            </w:pPr>
+            <w:r>
+              <w:rPr>
+                <w:rFonts w:ascii="Avenir Book" w:eastAsia="Arial Unicode MS" w:hAnsi="Avenir Book" w:cs="Arial Unicode MS"/>
+                <w:bCs/>
+                <w:sz w:val="20"/>
+                <w:szCs w:val="22"/>
+                <w:lang w:val="es-MX"/>
+              </w:rPr>
               <w:t>Salidas:</w:t>
             </w:r>
           </w:p>
@@ -6111,6 +7993,72 @@
                 <w:szCs w:val="22"/>
                 <w:lang w:val="es-MX"/>
               </w:rPr>
+              <w:t>-tazas de azucar</w:t>
+            </w:r>
+          </w:p>
+          <w:p>
+            <w:pPr>
+              <w:pStyle w:val="Sinespaciado"/>
+              <w:rPr>
+                <w:rFonts w:ascii="Avenir Book" w:eastAsia="Arial Unicode MS" w:hAnsi="Avenir Book" w:cs="Arial Unicode MS"/>
+                <w:bCs/>
+                <w:sz w:val="20"/>
+                <w:szCs w:val="22"/>
+                <w:lang w:val="es-MX"/>
+              </w:rPr>
+            </w:pPr>
+            <w:r>
+              <w:rPr>
+                <w:rFonts w:ascii="Avenir Book" w:eastAsia="Arial Unicode MS" w:hAnsi="Avenir Book" w:cs="Arial Unicode MS"/>
+                <w:bCs/>
+                <w:sz w:val="20"/>
+                <w:szCs w:val="22"/>
+                <w:lang w:val="es-MX"/>
+              </w:rPr>
+              <w:t>-tazas de mantequilla</w:t>
+            </w:r>
+          </w:p>
+          <w:p>
+            <w:pPr>
+              <w:pStyle w:val="Sinespaciado"/>
+              <w:rPr>
+                <w:rFonts w:ascii="Avenir Book" w:eastAsia="Arial Unicode MS" w:hAnsi="Avenir Book" w:cs="Arial Unicode MS"/>
+                <w:bCs/>
+                <w:sz w:val="20"/>
+                <w:szCs w:val="22"/>
+                <w:lang w:val="es-MX"/>
+              </w:rPr>
+            </w:pPr>
+            <w:r>
+              <w:rPr>
+                <w:rFonts w:ascii="Avenir Book" w:eastAsia="Arial Unicode MS" w:hAnsi="Avenir Book" w:cs="Arial Unicode MS"/>
+                <w:bCs/>
+                <w:sz w:val="20"/>
+                <w:szCs w:val="22"/>
+                <w:lang w:val="es-MX"/>
+              </w:rPr>
+              <w:t>-tazas de harina</w:t>
+            </w:r>
+          </w:p>
+          <w:p>
+            <w:pPr>
+              <w:pStyle w:val="Sinespaciado"/>
+              <w:rPr>
+                <w:rFonts w:ascii="Avenir Book" w:eastAsia="Arial Unicode MS" w:hAnsi="Avenir Book" w:cs="Arial Unicode MS"/>
+                <w:bCs/>
+                <w:sz w:val="20"/>
+                <w:szCs w:val="22"/>
+                <w:lang w:val="es-MX"/>
+              </w:rPr>
+            </w:pPr>
+            <w:r>
+              <w:rPr>
+                <w:rFonts w:ascii="Avenir Book" w:eastAsia="Arial Unicode MS" w:hAnsi="Avenir Book" w:cs="Arial Unicode MS"/>
+                <w:bCs/>
+                <w:sz w:val="20"/>
+                <w:szCs w:val="22"/>
+                <w:lang w:val="es-MX"/>
+              </w:rPr>
               <w:t>Relación E/S:</w:t>
             </w:r>
           </w:p>
@@ -6125,6 +8073,150 @@
                 <w:lang w:val="es-MX"/>
               </w:rPr>
             </w:pPr>
+            <w:r>
+              <w:rPr>
+                <w:rFonts w:ascii="Avenir Book" w:eastAsia="Arial Unicode MS" w:hAnsi="Avenir Book" w:cs="Arial Unicode MS"/>
+                <w:bCs/>
+                <w:sz w:val="20"/>
+                <w:szCs w:val="22"/>
+                <w:lang w:val="es-MX"/>
+              </w:rPr>
+              <w:t>-ta = 1.5/48</w:t>
+            </w:r>
+          </w:p>
+          <w:p>
+            <w:pPr>
+              <w:pStyle w:val="Sinespaciado"/>
+              <w:rPr>
+                <w:rFonts w:ascii="Avenir Book" w:eastAsia="Arial Unicode MS" w:hAnsi="Avenir Book" w:cs="Arial Unicode MS"/>
+                <w:bCs/>
+                <w:sz w:val="20"/>
+                <w:szCs w:val="22"/>
+                <w:lang w:val="es-MX"/>
+              </w:rPr>
+            </w:pPr>
+            <w:r>
+              <w:rPr>
+                <w:rFonts w:ascii="Avenir Book" w:eastAsia="Arial Unicode MS" w:hAnsi="Avenir Book" w:cs="Arial Unicode MS"/>
+                <w:bCs/>
+                <w:sz w:val="20"/>
+                <w:szCs w:val="22"/>
+                <w:lang w:val="es-MX"/>
+              </w:rPr>
+              <w:t>-tm = 1/48</w:t>
+            </w:r>
+          </w:p>
+          <w:p>
+            <w:pPr>
+              <w:pStyle w:val="Sinespaciado"/>
+              <w:rPr>
+                <w:rFonts w:ascii="Avenir Book" w:eastAsia="Arial Unicode MS" w:hAnsi="Avenir Book" w:cs="Arial Unicode MS"/>
+                <w:bCs/>
+                <w:sz w:val="20"/>
+                <w:szCs w:val="22"/>
+                <w:lang w:val="es-MX"/>
+              </w:rPr>
+            </w:pPr>
+            <w:r>
+              <w:rPr>
+                <w:rFonts w:ascii="Avenir Book" w:eastAsia="Arial Unicode MS" w:hAnsi="Avenir Book" w:cs="Arial Unicode MS"/>
+                <w:bCs/>
+                <w:sz w:val="20"/>
+                <w:szCs w:val="22"/>
+                <w:lang w:val="es-MX"/>
+              </w:rPr>
+              <w:t>-th = 2.75/48</w:t>
+            </w:r>
+          </w:p>
+          <w:p>
+            <w:pPr>
+              <w:pStyle w:val="Sinespaciado"/>
+              <w:rPr>
+                <w:rFonts w:ascii="Avenir Book" w:eastAsia="Arial Unicode MS" w:hAnsi="Avenir Book" w:cs="Arial Unicode MS"/>
+                <w:bCs/>
+                <w:sz w:val="20"/>
+                <w:szCs w:val="22"/>
+                <w:lang w:val="es-MX"/>
+              </w:rPr>
+            </w:pPr>
+            <w:r>
+              <w:rPr>
+                <w:rFonts w:ascii="Avenir Book" w:eastAsia="Arial Unicode MS" w:hAnsi="Avenir Book" w:cs="Arial Unicode MS"/>
+                <w:bCs/>
+                <w:sz w:val="20"/>
+                <w:szCs w:val="22"/>
+                <w:lang w:val="es-MX"/>
+              </w:rPr>
+              <w:t>-tat = ge*ta</w:t>
+            </w:r>
+          </w:p>
+          <w:p>
+            <w:pPr>
+              <w:pStyle w:val="Sinespaciado"/>
+              <w:rPr>
+                <w:rFonts w:ascii="Avenir Book" w:eastAsia="Arial Unicode MS" w:hAnsi="Avenir Book" w:cs="Arial Unicode MS"/>
+                <w:bCs/>
+                <w:sz w:val="20"/>
+                <w:szCs w:val="22"/>
+                <w:lang w:val="es-MX"/>
+              </w:rPr>
+            </w:pPr>
+            <w:r>
+              <w:rPr>
+                <w:rFonts w:ascii="Avenir Book" w:eastAsia="Arial Unicode MS" w:hAnsi="Avenir Book" w:cs="Arial Unicode MS"/>
+                <w:bCs/>
+                <w:sz w:val="20"/>
+                <w:szCs w:val="22"/>
+                <w:lang w:val="es-MX"/>
+              </w:rPr>
+              <w:t>-tmt = ge*tm</w:t>
+            </w:r>
+          </w:p>
+          <w:p>
+            <w:pPr>
+              <w:pStyle w:val="Sinespaciado"/>
+              <w:rPr>
+                <w:rFonts w:ascii="Avenir Book" w:eastAsia="Arial Unicode MS" w:hAnsi="Avenir Book" w:cs="Arial Unicode MS"/>
+                <w:bCs/>
+                <w:sz w:val="20"/>
+                <w:szCs w:val="22"/>
+                <w:lang w:val="es-MX"/>
+              </w:rPr>
+            </w:pPr>
+            <w:r>
+              <w:rPr>
+                <w:rFonts w:ascii="Avenir Book" w:eastAsia="Arial Unicode MS" w:hAnsi="Avenir Book" w:cs="Arial Unicode MS"/>
+                <w:bCs/>
+                <w:sz w:val="20"/>
+                <w:szCs w:val="22"/>
+                <w:lang w:val="es-MX"/>
+              </w:rPr>
+              <w:t>-tht = ge*th</w:t>
+            </w:r>
+          </w:p>
+          <w:p>
+            <w:pPr>
+              <w:pStyle w:val="Sinespaciado"/>
+              <w:rPr>
+                <w:rFonts w:ascii="Avenir Book" w:eastAsia="Arial Unicode MS" w:hAnsi="Avenir Book" w:cs="Arial Unicode MS"/>
+                <w:bCs/>
+                <w:sz w:val="20"/>
+                <w:szCs w:val="22"/>
+                <w:lang w:val="es-MX"/>
+              </w:rPr>
+            </w:pPr>
+          </w:p>
+          <w:p>
+            <w:pPr>
+              <w:pStyle w:val="Sinespaciado"/>
+              <w:rPr>
+                <w:rFonts w:ascii="Avenir Book" w:eastAsia="Arial Unicode MS" w:hAnsi="Avenir Book" w:cs="Arial Unicode MS"/>
+                <w:bCs/>
+                <w:sz w:val="20"/>
+                <w:szCs w:val="22"/>
+                <w:lang w:val="es-MX"/>
+              </w:rPr>
+            </w:pPr>
           </w:p>
           <w:p>
             <w:pPr>
@@ -6202,6 +8294,70 @@
                 <w:lang w:val="es-MX"/>
               </w:rPr>
             </w:pPr>
+            <w:bookmarkStart w:id="0" w:name="_GoBack"/>
+            <w:r>
+              <w:rPr>
+                <w:rFonts w:ascii="Avenir Book" w:eastAsia="Arial Unicode MS" w:hAnsi="Avenir Book" w:cs="Arial Unicode MS"/>
+                <w:bCs/>
+                <w:noProof/>
+                <w:sz w:val="20"/>
+                <w:szCs w:val="22"/>
+                <w:lang w:val="es-ES"/>
+              </w:rPr>
+              <w:lastRenderedPageBreak/>
+              <w:drawing>
+                <wp:inline distT="0" distB="0" distL="0" distR="0" wp14:anchorId="3744BDD2" wp14:editId="0885FEF1">
+                  <wp:extent cx="5257800" cy="2582333"/>
+                  <wp:effectExtent l="0" t="0" r="0" b="8890"/>
+                  <wp:docPr id="10" name="Imagen 8" descr="Diego Elizalde:Users:diegoraulelizaldeuriarte:Downloads:51265832_239134487014669_1479767875882319872_n.jpg"/>
+                  <wp:cNvGraphicFramePr>
+                    <a:graphicFrameLocks xmlns:a="http://schemas.openxmlformats.org/drawingml/2006/main" noChangeAspect="1"/>
+                  </wp:cNvGraphicFramePr>
+                  <a:graphic xmlns:a="http://schemas.openxmlformats.org/drawingml/2006/main">
+                    <a:graphicData uri="http://schemas.openxmlformats.org/drawingml/2006/picture">
+                      <pic:pic xmlns:pic="http://schemas.openxmlformats.org/drawingml/2006/picture">
+                        <pic:nvPicPr>
+                          <pic:cNvPr id="0" name="Picture 8" descr="Diego Elizalde:Users:diegoraulelizaldeuriarte:Downloads:51265832_239134487014669_1479767875882319872_n.jpg"/>
+                          <pic:cNvPicPr>
+                            <a:picLocks noChangeAspect="1" noChangeArrowheads="1"/>
+                          </pic:cNvPicPr>
+                        </pic:nvPicPr>
+                        <pic:blipFill rotWithShape="1">
+                          <a:blip r:embed="rId13">
+                            <a:extLst>
+                              <a:ext uri="{28A0092B-C50C-407E-A947-70E740481C1C}">
+                                <a14:useLocalDpi xmlns:a14="http://schemas.microsoft.com/office/drawing/2010/main" val="0"/>
+                              </a:ext>
+                            </a:extLst>
+                          </a:blip>
+                          <a:srcRect l="7540" t="29100" r="10318" b="17108"/>
+                          <a:stretch/>
+                        </pic:blipFill>
+                        <pic:spPr bwMode="auto">
+                          <a:xfrm>
+                            <a:off x="0" y="0"/>
+                            <a:ext cx="5257800" cy="2582333"/>
+                          </a:xfrm>
+                          <a:prstGeom prst="rect">
+                            <a:avLst/>
+                          </a:prstGeom>
+                          <a:noFill/>
+                          <a:ln>
+                            <a:noFill/>
+                          </a:ln>
+                          <a:extLst>
+                            <a:ext uri="{53640926-AAD7-44d8-BBD7-CCE9431645EC}">
+                              <a14:shadowObscured xmlns:a14="http://schemas.microsoft.com/office/drawing/2010/main"/>
+                            </a:ext>
+                          </a:extLst>
+                        </pic:spPr>
+                      </pic:pic>
+                    </a:graphicData>
+                  </a:graphic>
+                </wp:inline>
+              </w:drawing>
+            </w:r>
+            <w:bookmarkEnd w:id="0"/>
           </w:p>
           <w:p>
             <w:pPr>
@@ -6462,12 +8618,12 @@
     </w:p>
     <w:tbl>
       <w:tblPr>
-        <w:tblStyle w:val="Tablaconcuadrcula5oscura-nfasis2"/>
+        <w:tblStyle w:val="GridTable5DarkAccent2"/>
         <w:tblW w:w="0" w:type="auto"/>
         <w:tblLook w:val="04A0" w:firstRow="1" w:lastRow="0" w:firstColumn="1" w:lastColumn="0" w:noHBand="0" w:noVBand="1"/>
       </w:tblPr>
       <w:tblGrid>
-        <w:gridCol w:w="1175"/>
+        <w:gridCol w:w="1205"/>
         <w:gridCol w:w="2443"/>
         <w:gridCol w:w="2555"/>
         <w:gridCol w:w="3212"/>
@@ -7248,17 +9404,7 @@
           <w:sz w:val="22"/>
           <w:szCs w:val="22"/>
         </w:rPr>
-        <w:t xml:space="preserve"> y hast</w:t>
-      </w:r>
-      <w:bookmarkStart w:id="0" w:name="_GoBack"/>
-      <w:bookmarkEnd w:id="0"/>
-      <w:r>
-        <w:rPr>
-          <w:rFonts w:ascii="Avenir Book" w:eastAsia="Arial Unicode MS" w:hAnsi="Avenir Book" w:cs="Arial Unicode MS"/>
-          <w:sz w:val="22"/>
-          <w:szCs w:val="22"/>
-        </w:rPr>
-        <w:t>a 120 XP</w:t>
+        <w:t xml:space="preserve"> y hasta 120 XP</w:t>
       </w:r>
       <w:r>
         <w:rPr>
@@ -7281,8 +9427,8 @@
 </file>
 
 <file path=word/numbering.xml><?xml version="1.0" encoding="utf-8"?>
-<w:numbering xmlns:wpc="http://schemas.microsoft.com/office/word/2010/wordprocessingCanvas" xmlns:cx="http://schemas.microsoft.com/office/drawing/2014/chartex" xmlns:cx1="http://schemas.microsoft.com/office/drawing/2015/9/8/chartex" xmlns:cx2="http://schemas.microsoft.com/office/drawing/2015/10/21/chartex" xmlns:cx3="http://schemas.microsoft.com/office/drawing/2016/5/9/chartex" xmlns:cx4="http://schemas.microsoft.com/office/drawing/2016/5/10/chartex" xmlns:cx5="http://schemas.microsoft.com/office/drawing/2016/5/11/chartex" xmlns:cx6="http://schemas.microsoft.com/office/drawing/2016/5/12/chartex" xmlns:cx7="http://schemas.microsoft.com/office/drawing/2016/5/13/chartex" xmlns:cx8="http://schemas.microsoft.com/office/drawing/2016/5/14/chartex" xmlns:mc="http://schemas.openxmlformats.org/markup-compatibility/2006" xmlns:aink="http://schemas.microsoft.com/office/drawing/2016/ink" xmlns:am3d="http://schemas.microsoft.com/office/drawing/2017/model3d" xmlns:o="urn:schemas-microsoft-com:office:office" xmlns:r="http://schemas.openxmlformats.org/officeDocument/2006/relationships" xmlns:m="http://schemas.openxmlformats.org/officeDocument/2006/math" xmlns:v="urn:schemas-microsoft-com:vml" xmlns:wp14="http://schemas.microsoft.com/office/word/2010/wordprocessingDrawing" xmlns:wp="http://schemas.openxmlformats.org/drawingml/2006/wordprocessingDrawing" xmlns:w10="urn:schemas-microsoft-com:office:word" xmlns:w="http://schemas.openxmlformats.org/wordprocessingml/2006/main" xmlns:w14="http://schemas.microsoft.com/office/word/2010/wordml" xmlns:w15="http://schemas.microsoft.com/office/word/2012/wordml" xmlns:w16cid="http://schemas.microsoft.com/office/word/2016/wordml/cid" xmlns:w16se="http://schemas.microsoft.com/office/word/2015/wordml/symex" xmlns:wpg="http://schemas.microsoft.com/office/word/2010/wordprocessingGroup" xmlns:wpi="http://schemas.microsoft.com/office/word/2010/wordprocessingInk" xmlns:wne="http://schemas.microsoft.com/office/word/2006/wordml" xmlns:wps="http://schemas.microsoft.com/office/word/2010/wordprocessingShape" mc:Ignorable="w14 w15 w16se w16cid wp14">
-  <w:abstractNum w:abstractNumId="0" w15:restartNumberingAfterBreak="0">
+<w:numbering xmlns:wpc="http://schemas.microsoft.com/office/word/2010/wordprocessingCanvas" xmlns:mo="http://schemas.microsoft.com/office/mac/office/2008/main" xmlns:mc="http://schemas.openxmlformats.org/markup-compatibility/2006" xmlns:mv="urn:schemas-microsoft-com:mac:vml" xmlns:o="urn:schemas-microsoft-com:office:office" xmlns:r="http://schemas.openxmlformats.org/officeDocument/2006/relationships" xmlns:m="http://schemas.openxmlformats.org/officeDocument/2006/math" xmlns:v="urn:schemas-microsoft-com:vml" xmlns:wp14="http://schemas.microsoft.com/office/word/2010/wordprocessingDrawing" xmlns:wp="http://schemas.openxmlformats.org/drawingml/2006/wordprocessingDrawing" xmlns:w10="urn:schemas-microsoft-com:office:word" xmlns:w="http://schemas.openxmlformats.org/wordprocessingml/2006/main" xmlns:w14="http://schemas.microsoft.com/office/word/2010/wordml" xmlns:wpg="http://schemas.microsoft.com/office/word/2010/wordprocessingGroup" xmlns:wpi="http://schemas.microsoft.com/office/word/2010/wordprocessingInk" xmlns:wne="http://schemas.microsoft.com/office/word/2006/wordml" xmlns:wps="http://schemas.microsoft.com/office/word/2010/wordprocessingShape" mc:Ignorable="w14 wp14">
+  <w:abstractNum w:abstractNumId="0">
     <w:nsid w:val="0DF825E8"/>
     <w:multiLevelType w:val="multilevel"/>
     <w:tmpl w:val="C78CBBC4"/>
@@ -7431,7 +9577,7 @@
       </w:rPr>
     </w:lvl>
   </w:abstractNum>
-  <w:abstractNum w:abstractNumId="1" w15:restartNumberingAfterBreak="0">
+  <w:abstractNum w:abstractNumId="1">
     <w:nsid w:val="10FF279D"/>
     <w:multiLevelType w:val="hybridMultilevel"/>
     <w:tmpl w:val="FE0004D4"/>
@@ -7544,7 +9690,7 @@
       </w:rPr>
     </w:lvl>
   </w:abstractNum>
-  <w:abstractNum w:abstractNumId="2" w15:restartNumberingAfterBreak="0">
+  <w:abstractNum w:abstractNumId="2">
     <w:nsid w:val="18495C16"/>
     <w:multiLevelType w:val="hybridMultilevel"/>
     <w:tmpl w:val="1C1226D4"/>
@@ -7657,7 +9803,7 @@
       </w:rPr>
     </w:lvl>
   </w:abstractNum>
-  <w:abstractNum w:abstractNumId="3" w15:restartNumberingAfterBreak="0">
+  <w:abstractNum w:abstractNumId="3">
     <w:nsid w:val="1E5F4BB4"/>
     <w:multiLevelType w:val="hybridMultilevel"/>
     <w:tmpl w:val="FD3A486A"/>
@@ -7770,7 +9916,7 @@
       </w:rPr>
     </w:lvl>
   </w:abstractNum>
-  <w:abstractNum w:abstractNumId="4" w15:restartNumberingAfterBreak="0">
+  <w:abstractNum w:abstractNumId="4">
     <w:nsid w:val="376D095F"/>
     <w:multiLevelType w:val="hybridMultilevel"/>
     <w:tmpl w:val="4BA42360"/>
@@ -7883,7 +10029,121 @@
       </w:rPr>
     </w:lvl>
   </w:abstractNum>
-  <w:abstractNum w:abstractNumId="5" w15:restartNumberingAfterBreak="0">
+  <w:abstractNum w:abstractNumId="5">
+    <w:nsid w:val="3AA16579"/>
+    <w:multiLevelType w:val="hybridMultilevel"/>
+    <w:tmpl w:val="F236A1BC"/>
+    <w:lvl w:ilvl="0" w:tplc="5DFCE7AA">
+      <w:start w:val="1"/>
+      <w:numFmt w:val="bullet"/>
+      <w:lvlText w:val="-"/>
+      <w:lvlJc w:val="left"/>
+      <w:pPr>
+        <w:ind w:left="720" w:hanging="360"/>
+      </w:pPr>
+      <w:rPr>
+        <w:rFonts w:ascii="Avenir Book" w:eastAsia="Arial Unicode MS" w:hAnsi="Avenir Book" w:cs="Arial Unicode MS" w:hint="default"/>
+        <w:sz w:val="20"/>
+      </w:rPr>
+    </w:lvl>
+    <w:lvl w:ilvl="1" w:tplc="0C0A0003" w:tentative="1">
+      <w:start w:val="1"/>
+      <w:numFmt w:val="bullet"/>
+      <w:lvlText w:val="o"/>
+      <w:lvlJc w:val="left"/>
+      <w:pPr>
+        <w:ind w:left="1440" w:hanging="360"/>
+      </w:pPr>
+      <w:rPr>
+        <w:rFonts w:ascii="Courier New" w:hAnsi="Courier New" w:hint="default"/>
+      </w:rPr>
+    </w:lvl>
+    <w:lvl w:ilvl="2" w:tplc="0C0A0005" w:tentative="1">
+      <w:start w:val="1"/>
+      <w:numFmt w:val="bullet"/>
+      <w:lvlText w:val=""/>
+      <w:lvlJc w:val="left"/>
+      <w:pPr>
+        <w:ind w:left="2160" w:hanging="360"/>
+      </w:pPr>
+      <w:rPr>
+        <w:rFonts w:ascii="Wingdings" w:hAnsi="Wingdings" w:hint="default"/>
+      </w:rPr>
+    </w:lvl>
+    <w:lvl w:ilvl="3" w:tplc="0C0A0001" w:tentative="1">
+      <w:start w:val="1"/>
+      <w:numFmt w:val="bullet"/>
+      <w:lvlText w:val=""/>
+      <w:lvlJc w:val="left"/>
+      <w:pPr>
+        <w:ind w:left="2880" w:hanging="360"/>
+      </w:pPr>
+      <w:rPr>
+        <w:rFonts w:ascii="Symbol" w:hAnsi="Symbol" w:hint="default"/>
+      </w:rPr>
+    </w:lvl>
+    <w:lvl w:ilvl="4" w:tplc="0C0A0003" w:tentative="1">
+      <w:start w:val="1"/>
+      <w:numFmt w:val="bullet"/>
+      <w:lvlText w:val="o"/>
+      <w:lvlJc w:val="left"/>
+      <w:pPr>
+        <w:ind w:left="3600" w:hanging="360"/>
+      </w:pPr>
+      <w:rPr>
+        <w:rFonts w:ascii="Courier New" w:hAnsi="Courier New" w:hint="default"/>
+      </w:rPr>
+    </w:lvl>
+    <w:lvl w:ilvl="5" w:tplc="0C0A0005" w:tentative="1">
+      <w:start w:val="1"/>
+      <w:numFmt w:val="bullet"/>
+      <w:lvlText w:val=""/>
+      <w:lvlJc w:val="left"/>
+      <w:pPr>
+        <w:ind w:left="4320" w:hanging="360"/>
+      </w:pPr>
+      <w:rPr>
+        <w:rFonts w:ascii="Wingdings" w:hAnsi="Wingdings" w:hint="default"/>
+      </w:rPr>
+    </w:lvl>
+    <w:lvl w:ilvl="6" w:tplc="0C0A0001" w:tentative="1">
+      <w:start w:val="1"/>
+      <w:numFmt w:val="bullet"/>
+      <w:lvlText w:val=""/>
+      <w:lvlJc w:val="left"/>
+      <w:pPr>
+        <w:ind w:left="5040" w:hanging="360"/>
+      </w:pPr>
+      <w:rPr>
+        <w:rFonts w:ascii="Symbol" w:hAnsi="Symbol" w:hint="default"/>
+      </w:rPr>
+    </w:lvl>
+    <w:lvl w:ilvl="7" w:tplc="0C0A0003" w:tentative="1">
+      <w:start w:val="1"/>
+      <w:numFmt w:val="bullet"/>
+      <w:lvlText w:val="o"/>
+      <w:lvlJc w:val="left"/>
+      <w:pPr>
+        <w:ind w:left="5760" w:hanging="360"/>
+      </w:pPr>
+      <w:rPr>
+        <w:rFonts w:ascii="Courier New" w:hAnsi="Courier New" w:hint="default"/>
+      </w:rPr>
+    </w:lvl>
+    <w:lvl w:ilvl="8" w:tplc="0C0A0005" w:tentative="1">
+      <w:start w:val="1"/>
+      <w:numFmt w:val="bullet"/>
+      <w:lvlText w:val=""/>
+      <w:lvlJc w:val="left"/>
+      <w:pPr>
+        <w:ind w:left="6480" w:hanging="360"/>
+      </w:pPr>
+      <w:rPr>
+        <w:rFonts w:ascii="Wingdings" w:hAnsi="Wingdings" w:hint="default"/>
+      </w:rPr>
+    </w:lvl>
+  </w:abstractNum>
+  <w:abstractNum w:abstractNumId="6">
     <w:nsid w:val="5BB571DD"/>
     <w:multiLevelType w:val="hybridMultilevel"/>
     <w:tmpl w:val="56AA108E"/>
@@ -7996,7 +10256,7 @@
       </w:rPr>
     </w:lvl>
   </w:abstractNum>
-  <w:abstractNum w:abstractNumId="6" w15:restartNumberingAfterBreak="0">
+  <w:abstractNum w:abstractNumId="7">
     <w:nsid w:val="7C994F4D"/>
     <w:multiLevelType w:val="multilevel"/>
     <w:tmpl w:val="FD3EE86C"/>
@@ -8149,13 +10409,13 @@
     <w:abstractNumId w:val="0"/>
   </w:num>
   <w:num w:numId="2">
-    <w:abstractNumId w:val="6"/>
+    <w:abstractNumId w:val="7"/>
   </w:num>
   <w:num w:numId="3">
     <w:abstractNumId w:val="4"/>
   </w:num>
   <w:num w:numId="4">
-    <w:abstractNumId w:val="5"/>
+    <w:abstractNumId w:val="6"/>
   </w:num>
   <w:num w:numId="5">
     <w:abstractNumId w:val="2"/>
@@ -8166,11 +10426,14 @@
   <w:num w:numId="7">
     <w:abstractNumId w:val="3"/>
   </w:num>
+  <w:num w:numId="8">
+    <w:abstractNumId w:val="5"/>
+  </w:num>
 </w:numbering>
 </file>
 
 <file path=word/styles.xml><?xml version="1.0" encoding="utf-8"?>
-<w:styles xmlns:mc="http://schemas.openxmlformats.org/markup-compatibility/2006" xmlns:r="http://schemas.openxmlformats.org/officeDocument/2006/relationships" xmlns:w="http://schemas.openxmlformats.org/wordprocessingml/2006/main" xmlns:w14="http://schemas.microsoft.com/office/word/2010/wordml" xmlns:w15="http://schemas.microsoft.com/office/word/2012/wordml" xmlns:w16cid="http://schemas.microsoft.com/office/word/2016/wordml/cid" xmlns:w16se="http://schemas.microsoft.com/office/word/2015/wordml/symex" mc:Ignorable="w14 w15 w16se w16cid">
+<w:styles xmlns:mc="http://schemas.openxmlformats.org/markup-compatibility/2006" xmlns:r="http://schemas.openxmlformats.org/officeDocument/2006/relationships" xmlns:w="http://schemas.openxmlformats.org/wordprocessingml/2006/main" xmlns:w14="http://schemas.microsoft.com/office/word/2010/wordml" mc:Ignorable="w14">
   <w:docDefaults>
     <w:rPrDefault>
       <w:rPr>
@@ -8182,380 +10445,153 @@
     </w:rPrDefault>
     <w:pPrDefault/>
   </w:docDefaults>
-  <w:latentStyles w:defLockedState="0" w:defUIPriority="99" w:defSemiHidden="0" w:defUnhideWhenUsed="0" w:defQFormat="0" w:count="375">
-    <w:lsdException w:name="Normal" w:uiPriority="0" w:qFormat="1"/>
-    <w:lsdException w:name="heading 1" w:uiPriority="9" w:qFormat="1"/>
-    <w:lsdException w:name="heading 2" w:semiHidden="1" w:uiPriority="9" w:unhideWhenUsed="1" w:qFormat="1"/>
-    <w:lsdException w:name="heading 3" w:semiHidden="1" w:uiPriority="9" w:unhideWhenUsed="1" w:qFormat="1"/>
-    <w:lsdException w:name="heading 4" w:semiHidden="1" w:uiPriority="9" w:unhideWhenUsed="1" w:qFormat="1"/>
-    <w:lsdException w:name="heading 5" w:semiHidden="1" w:uiPriority="9" w:unhideWhenUsed="1" w:qFormat="1"/>
-    <w:lsdException w:name="heading 6" w:semiHidden="1" w:uiPriority="9" w:unhideWhenUsed="1" w:qFormat="1"/>
-    <w:lsdException w:name="heading 7" w:semiHidden="1" w:uiPriority="9" w:unhideWhenUsed="1" w:qFormat="1"/>
-    <w:lsdException w:name="heading 8" w:semiHidden="1" w:uiPriority="9" w:unhideWhenUsed="1" w:qFormat="1"/>
-    <w:lsdException w:name="heading 9" w:semiHidden="1" w:uiPriority="9" w:unhideWhenUsed="1" w:qFormat="1"/>
-    <w:lsdException w:name="index 1" w:semiHidden="1" w:unhideWhenUsed="1"/>
-    <w:lsdException w:name="index 2" w:semiHidden="1" w:unhideWhenUsed="1"/>
-    <w:lsdException w:name="index 3" w:semiHidden="1" w:unhideWhenUsed="1"/>
-    <w:lsdException w:name="index 4" w:semiHidden="1" w:unhideWhenUsed="1"/>
-    <w:lsdException w:name="index 5" w:semiHidden="1" w:unhideWhenUsed="1"/>
-    <w:lsdException w:name="index 6" w:semiHidden="1" w:unhideWhenUsed="1"/>
-    <w:lsdException w:name="index 7" w:semiHidden="1" w:unhideWhenUsed="1"/>
-    <w:lsdException w:name="index 8" w:semiHidden="1" w:unhideWhenUsed="1"/>
-    <w:lsdException w:name="index 9" w:semiHidden="1" w:unhideWhenUsed="1"/>
-    <w:lsdException w:name="toc 1" w:semiHidden="1" w:uiPriority="39" w:unhideWhenUsed="1"/>
-    <w:lsdException w:name="toc 2" w:semiHidden="1" w:uiPriority="39" w:unhideWhenUsed="1"/>
-    <w:lsdException w:name="toc 3" w:semiHidden="1" w:uiPriority="39" w:unhideWhenUsed="1"/>
-    <w:lsdException w:name="toc 4" w:semiHidden="1" w:uiPriority="39" w:unhideWhenUsed="1"/>
-    <w:lsdException w:name="toc 5" w:semiHidden="1" w:uiPriority="39" w:unhideWhenUsed="1"/>
-    <w:lsdException w:name="toc 6" w:semiHidden="1" w:uiPriority="39" w:unhideWhenUsed="1"/>
-    <w:lsdException w:name="toc 7" w:semiHidden="1" w:uiPriority="39" w:unhideWhenUsed="1"/>
-    <w:lsdException w:name="toc 8" w:semiHidden="1" w:uiPriority="39" w:unhideWhenUsed="1"/>
-    <w:lsdException w:name="toc 9" w:semiHidden="1" w:uiPriority="39" w:unhideWhenUsed="1"/>
-    <w:lsdException w:name="Normal Indent" w:semiHidden="1" w:unhideWhenUsed="1"/>
-    <w:lsdException w:name="footnote text" w:semiHidden="1" w:unhideWhenUsed="1"/>
-    <w:lsdException w:name="annotation text" w:semiHidden="1" w:unhideWhenUsed="1"/>
-    <w:lsdException w:name="header" w:semiHidden="1" w:unhideWhenUsed="1"/>
-    <w:lsdException w:name="footer" w:semiHidden="1" w:unhideWhenUsed="1"/>
-    <w:lsdException w:name="index heading" w:semiHidden="1" w:unhideWhenUsed="1"/>
-    <w:lsdException w:name="caption" w:semiHidden="1" w:uiPriority="35" w:unhideWhenUsed="1" w:qFormat="1"/>
-    <w:lsdException w:name="table of figures" w:semiHidden="1" w:unhideWhenUsed="1"/>
-    <w:lsdException w:name="envelope address" w:semiHidden="1" w:unhideWhenUsed="1"/>
-    <w:lsdException w:name="envelope return" w:semiHidden="1" w:unhideWhenUsed="1"/>
-    <w:lsdException w:name="footnote reference" w:semiHidden="1" w:unhideWhenUsed="1"/>
-    <w:lsdException w:name="annotation reference" w:semiHidden="1" w:unhideWhenUsed="1"/>
-    <w:lsdException w:name="line number" w:semiHidden="1" w:unhideWhenUsed="1"/>
-    <w:lsdException w:name="page number" w:semiHidden="1" w:unhideWhenUsed="1"/>
-    <w:lsdException w:name="endnote reference" w:semiHidden="1" w:unhideWhenUsed="1"/>
-    <w:lsdException w:name="endnote text" w:semiHidden="1" w:unhideWhenUsed="1"/>
-    <w:lsdException w:name="table of authorities" w:semiHidden="1" w:unhideWhenUsed="1"/>
-    <w:lsdException w:name="macro" w:semiHidden="1" w:unhideWhenUsed="1"/>
-    <w:lsdException w:name="toa heading" w:semiHidden="1" w:unhideWhenUsed="1"/>
-    <w:lsdException w:name="List" w:semiHidden="1" w:unhideWhenUsed="1"/>
-    <w:lsdException w:name="List Bullet" w:semiHidden="1" w:unhideWhenUsed="1"/>
-    <w:lsdException w:name="List Number" w:semiHidden="1" w:unhideWhenUsed="1"/>
-    <w:lsdException w:name="List 2" w:semiHidden="1" w:unhideWhenUsed="1"/>
-    <w:lsdException w:name="List 3" w:semiHidden="1" w:unhideWhenUsed="1"/>
-    <w:lsdException w:name="List 4" w:semiHidden="1" w:unhideWhenUsed="1"/>
-    <w:lsdException w:name="List 5" w:semiHidden="1" w:unhideWhenUsed="1"/>
-    <w:lsdException w:name="List Bullet 2" w:semiHidden="1" w:unhideWhenUsed="1"/>
-    <w:lsdException w:name="List Bullet 3" w:semiHidden="1" w:unhideWhenUsed="1"/>
-    <w:lsdException w:name="List Bullet 4" w:semiHidden="1" w:unhideWhenUsed="1"/>
-    <w:lsdException w:name="List Bullet 5" w:semiHidden="1" w:unhideWhenUsed="1"/>
-    <w:lsdException w:name="List Number 2" w:semiHidden="1" w:unhideWhenUsed="1"/>
-    <w:lsdException w:name="List Number 3" w:semiHidden="1" w:unhideWhenUsed="1"/>
-    <w:lsdException w:name="List Number 4" w:semiHidden="1" w:unhideWhenUsed="1"/>
-    <w:lsdException w:name="List Number 5" w:semiHidden="1" w:unhideWhenUsed="1"/>
-    <w:lsdException w:name="Title" w:uiPriority="10" w:qFormat="1"/>
-    <w:lsdException w:name="Closing" w:semiHidden="1" w:unhideWhenUsed="1"/>
-    <w:lsdException w:name="Signature" w:semiHidden="1" w:unhideWhenUsed="1"/>
-    <w:lsdException w:name="Default Paragraph Font" w:semiHidden="1" w:uiPriority="1" w:unhideWhenUsed="1"/>
-    <w:lsdException w:name="Body Text" w:semiHidden="1" w:unhideWhenUsed="1"/>
-    <w:lsdException w:name="Body Text Indent" w:semiHidden="1" w:unhideWhenUsed="1"/>
-    <w:lsdException w:name="List Continue" w:semiHidden="1" w:unhideWhenUsed="1"/>
-    <w:lsdException w:name="List Continue 2" w:semiHidden="1" w:unhideWhenUsed="1"/>
-    <w:lsdException w:name="List Continue 3" w:semiHidden="1" w:unhideWhenUsed="1"/>
-    <w:lsdException w:name="List Continue 4" w:semiHidden="1" w:unhideWhenUsed="1"/>
-    <w:lsdException w:name="List Continue 5" w:semiHidden="1" w:unhideWhenUsed="1"/>
-    <w:lsdException w:name="Message Header" w:semiHidden="1" w:unhideWhenUsed="1"/>
-    <w:lsdException w:name="Subtitle" w:uiPriority="11" w:qFormat="1"/>
-    <w:lsdException w:name="Salutation" w:semiHidden="1" w:unhideWhenUsed="1"/>
-    <w:lsdException w:name="Date" w:semiHidden="1" w:unhideWhenUsed="1"/>
-    <w:lsdException w:name="Body Text First Indent" w:semiHidden="1" w:unhideWhenUsed="1"/>
-    <w:lsdException w:name="Body Text First Indent 2" w:semiHidden="1" w:unhideWhenUsed="1"/>
-    <w:lsdException w:name="Note Heading" w:semiHidden="1" w:unhideWhenUsed="1"/>
-    <w:lsdException w:name="Body Text 2" w:semiHidden="1" w:unhideWhenUsed="1"/>
-    <w:lsdException w:name="Body Text 3" w:semiHidden="1" w:unhideWhenUsed="1"/>
-    <w:lsdException w:name="Body Text Indent 2" w:semiHidden="1" w:unhideWhenUsed="1"/>
-    <w:lsdException w:name="Body Text Indent 3" w:semiHidden="1" w:unhideWhenUsed="1"/>
-    <w:lsdException w:name="Block Text" w:semiHidden="1" w:unhideWhenUsed="1"/>
-    <w:lsdException w:name="Hyperlink" w:semiHidden="1" w:unhideWhenUsed="1"/>
-    <w:lsdException w:name="FollowedHyperlink" w:semiHidden="1" w:unhideWhenUsed="1"/>
-    <w:lsdException w:name="Strong" w:uiPriority="22" w:qFormat="1"/>
-    <w:lsdException w:name="Emphasis" w:uiPriority="20" w:qFormat="1"/>
-    <w:lsdException w:name="Document Map" w:semiHidden="1" w:unhideWhenUsed="1"/>
-    <w:lsdException w:name="Plain Text" w:semiHidden="1" w:unhideWhenUsed="1"/>
-    <w:lsdException w:name="E-mail Signature" w:semiHidden="1" w:unhideWhenUsed="1"/>
-    <w:lsdException w:name="HTML Top of Form" w:semiHidden="1" w:unhideWhenUsed="1"/>
-    <w:lsdException w:name="HTML Bottom of Form" w:semiHidden="1" w:unhideWhenUsed="1"/>
-    <w:lsdException w:name="Normal (Web)" w:semiHidden="1" w:unhideWhenUsed="1"/>
-    <w:lsdException w:name="HTML Acronym" w:semiHidden="1" w:unhideWhenUsed="1"/>
-    <w:lsdException w:name="HTML Address" w:semiHidden="1" w:unhideWhenUsed="1"/>
-    <w:lsdException w:name="HTML Cite" w:semiHidden="1" w:unhideWhenUsed="1"/>
-    <w:lsdException w:name="HTML Code" w:semiHidden="1" w:unhideWhenUsed="1"/>
-    <w:lsdException w:name="HTML Definition" w:semiHidden="1" w:unhideWhenUsed="1"/>
-    <w:lsdException w:name="HTML Keyboard" w:semiHidden="1" w:unhideWhenUsed="1"/>
-    <w:lsdException w:name="HTML Preformatted" w:semiHidden="1" w:unhideWhenUsed="1"/>
-    <w:lsdException w:name="HTML Sample" w:semiHidden="1" w:unhideWhenUsed="1"/>
-    <w:lsdException w:name="HTML Typewriter" w:semiHidden="1" w:unhideWhenUsed="1"/>
-    <w:lsdException w:name="HTML Variable" w:semiHidden="1" w:unhideWhenUsed="1"/>
-    <w:lsdException w:name="Normal Table" w:semiHidden="1" w:unhideWhenUsed="1"/>
-    <w:lsdException w:name="annotation subject" w:semiHidden="1" w:unhideWhenUsed="1"/>
-    <w:lsdException w:name="No List" w:semiHidden="1" w:unhideWhenUsed="1"/>
-    <w:lsdException w:name="Outline List 1" w:semiHidden="1" w:unhideWhenUsed="1"/>
-    <w:lsdException w:name="Outline List 2" w:semiHidden="1" w:unhideWhenUsed="1"/>
-    <w:lsdException w:name="Outline List 3" w:semiHidden="1" w:unhideWhenUsed="1"/>
-    <w:lsdException w:name="Table Simple 1" w:semiHidden="1" w:unhideWhenUsed="1"/>
-    <w:lsdException w:name="Table Simple 2" w:semiHidden="1" w:unhideWhenUsed="1"/>
-    <w:lsdException w:name="Table Simple 3" w:semiHidden="1" w:unhideWhenUsed="1"/>
-    <w:lsdException w:name="Table Classic 1" w:semiHidden="1" w:unhideWhenUsed="1"/>
-    <w:lsdException w:name="Table Classic 2" w:semiHidden="1" w:unhideWhenUsed="1"/>
-    <w:lsdException w:name="Table Classic 3" w:semiHidden="1" w:unhideWhenUsed="1"/>
-    <w:lsdException w:name="Table Classic 4" w:semiHidden="1" w:unhideWhenUsed="1"/>
-    <w:lsdException w:name="Table Colorful 1" w:semiHidden="1" w:unhideWhenUsed="1"/>
-    <w:lsdException w:name="Table Colorful 2" w:semiHidden="1" w:unhideWhenUsed="1"/>
-    <w:lsdException w:name="Table Colorful 3" w:semiHidden="1" w:unhideWhenUsed="1"/>
-    <w:lsdException w:name="Table Columns 1" w:semiHidden="1" w:unhideWhenUsed="1"/>
-    <w:lsdException w:name="Table Columns 2" w:semiHidden="1" w:unhideWhenUsed="1"/>
-    <w:lsdException w:name="Table Columns 3" w:semiHidden="1" w:unhideWhenUsed="1"/>
-    <w:lsdException w:name="Table Columns 4" w:semiHidden="1" w:unhideWhenUsed="1"/>
-    <w:lsdException w:name="Table Columns 5" w:semiHidden="1" w:unhideWhenUsed="1"/>
-    <w:lsdException w:name="Table Grid 1" w:semiHidden="1" w:unhideWhenUsed="1"/>
-    <w:lsdException w:name="Table Grid 2" w:semiHidden="1" w:unhideWhenUsed="1"/>
-    <w:lsdException w:name="Table Grid 3" w:semiHidden="1" w:unhideWhenUsed="1"/>
-    <w:lsdException w:name="Table Grid 4" w:semiHidden="1" w:unhideWhenUsed="1"/>
-    <w:lsdException w:name="Table Grid 5" w:semiHidden="1" w:unhideWhenUsed="1"/>
-    <w:lsdException w:name="Table Grid 6" w:semiHidden="1" w:unhideWhenUsed="1"/>
-    <w:lsdException w:name="Table Grid 7" w:semiHidden="1" w:unhideWhenUsed="1"/>
-    <w:lsdException w:name="Table Grid 8" w:semiHidden="1" w:unhideWhenUsed="1"/>
-    <w:lsdException w:name="Table List 1" w:semiHidden="1" w:unhideWhenUsed="1"/>
-    <w:lsdException w:name="Table List 2" w:semiHidden="1" w:unhideWhenUsed="1"/>
-    <w:lsdException w:name="Table List 3" w:semiHidden="1" w:unhideWhenUsed="1"/>
-    <w:lsdException w:name="Table List 4" w:semiHidden="1" w:unhideWhenUsed="1"/>
-    <w:lsdException w:name="Table List 5" w:semiHidden="1" w:unhideWhenUsed="1"/>
-    <w:lsdException w:name="Table List 6" w:semiHidden="1" w:unhideWhenUsed="1"/>
-    <w:lsdException w:name="Table List 7" w:semiHidden="1" w:unhideWhenUsed="1"/>
-    <w:lsdException w:name="Table List 8" w:semiHidden="1" w:unhideWhenUsed="1"/>
-    <w:lsdException w:name="Table 3D effects 1" w:semiHidden="1" w:unhideWhenUsed="1"/>
-    <w:lsdException w:name="Table 3D effects 2" w:semiHidden="1" w:unhideWhenUsed="1"/>
-    <w:lsdException w:name="Table 3D effects 3" w:semiHidden="1" w:unhideWhenUsed="1"/>
-    <w:lsdException w:name="Table Contemporary" w:semiHidden="1" w:unhideWhenUsed="1"/>
-    <w:lsdException w:name="Table Elegant" w:semiHidden="1" w:unhideWhenUsed="1"/>
-    <w:lsdException w:name="Table Professional" w:semiHidden="1" w:unhideWhenUsed="1"/>
-    <w:lsdException w:name="Table Subtle 1" w:semiHidden="1" w:unhideWhenUsed="1"/>
-    <w:lsdException w:name="Table Subtle 2" w:semiHidden="1" w:unhideWhenUsed="1"/>
-    <w:lsdException w:name="Table Web 1" w:semiHidden="1" w:unhideWhenUsed="1"/>
-    <w:lsdException w:name="Table Web 2" w:semiHidden="1" w:unhideWhenUsed="1"/>
-    <w:lsdException w:name="Table Web 3" w:semiHidden="1" w:unhideWhenUsed="1"/>
-    <w:lsdException w:name="Balloon Text" w:semiHidden="1" w:unhideWhenUsed="1"/>
-    <w:lsdException w:name="Table Grid" w:uiPriority="59"/>
-    <w:lsdException w:name="Table Theme" w:semiHidden="1" w:unhideWhenUsed="1"/>
-    <w:lsdException w:name="Placeholder Text" w:semiHidden="1"/>
-    <w:lsdException w:name="No Spacing" w:uiPriority="1" w:qFormat="1"/>
-    <w:lsdException w:name="Light Shading" w:uiPriority="60"/>
-    <w:lsdException w:name="Light List" w:uiPriority="61"/>
-    <w:lsdException w:name="Light Grid" w:uiPriority="62"/>
-    <w:lsdException w:name="Medium Shading 1" w:uiPriority="63"/>
-    <w:lsdException w:name="Medium Shading 2" w:uiPriority="64"/>
-    <w:lsdException w:name="Medium List 1" w:uiPriority="65"/>
-    <w:lsdException w:name="Medium List 2" w:uiPriority="66"/>
-    <w:lsdException w:name="Medium Grid 1" w:uiPriority="67"/>
-    <w:lsdException w:name="Medium Grid 2" w:uiPriority="68"/>
-    <w:lsdException w:name="Medium Grid 3" w:uiPriority="69"/>
-    <w:lsdException w:name="Dark List" w:uiPriority="70"/>
-    <w:lsdException w:name="Colorful Shading" w:uiPriority="71"/>
-    <w:lsdException w:name="Colorful List" w:uiPriority="72"/>
-    <w:lsdException w:name="Colorful Grid" w:uiPriority="73"/>
-    <w:lsdException w:name="Light Shading Accent 1" w:uiPriority="60"/>
-    <w:lsdException w:name="Light List Accent 1" w:uiPriority="61"/>
-    <w:lsdException w:name="Light Grid Accent 1" w:uiPriority="62"/>
-    <w:lsdException w:name="Medium Shading 1 Accent 1" w:uiPriority="63"/>
-    <w:lsdException w:name="Medium Shading 2 Accent 1" w:uiPriority="64"/>
-    <w:lsdException w:name="Medium List 1 Accent 1" w:uiPriority="65"/>
-    <w:lsdException w:name="Revision" w:semiHidden="1"/>
-    <w:lsdException w:name="List Paragraph" w:uiPriority="34" w:qFormat="1"/>
-    <w:lsdException w:name="Quote" w:uiPriority="29" w:qFormat="1"/>
-    <w:lsdException w:name="Intense Quote" w:uiPriority="30" w:qFormat="1"/>
-    <w:lsdException w:name="Medium List 2 Accent 1" w:uiPriority="66"/>
-    <w:lsdException w:name="Medium Grid 1 Accent 1" w:uiPriority="67"/>
-    <w:lsdException w:name="Medium Grid 2 Accent 1" w:uiPriority="68"/>
-    <w:lsdException w:name="Medium Grid 3 Accent 1" w:uiPriority="69"/>
-    <w:lsdException w:name="Dark List Accent 1" w:uiPriority="70"/>
-    <w:lsdException w:name="Colorful Shading Accent 1" w:uiPriority="71"/>
-    <w:lsdException w:name="Colorful List Accent 1" w:uiPriority="72"/>
-    <w:lsdException w:name="Colorful Grid Accent 1" w:uiPriority="73"/>
-    <w:lsdException w:name="Light Shading Accent 2" w:uiPriority="60"/>
-    <w:lsdException w:name="Light List Accent 2" w:uiPriority="61"/>
-    <w:lsdException w:name="Light Grid Accent 2" w:uiPriority="62"/>
-    <w:lsdException w:name="Medium Shading 1 Accent 2" w:uiPriority="63"/>
-    <w:lsdException w:name="Medium Shading 2 Accent 2" w:uiPriority="64"/>
-    <w:lsdException w:name="Medium List 1 Accent 2" w:uiPriority="65"/>
-    <w:lsdException w:name="Medium List 2 Accent 2" w:uiPriority="66"/>
-    <w:lsdException w:name="Medium Grid 1 Accent 2" w:uiPriority="67"/>
-    <w:lsdException w:name="Medium Grid 2 Accent 2" w:uiPriority="68"/>
-    <w:lsdException w:name="Medium Grid 3 Accent 2" w:uiPriority="69"/>
-    <w:lsdException w:name="Dark List Accent 2" w:uiPriority="70"/>
-    <w:lsdException w:name="Colorful Shading Accent 2" w:uiPriority="71"/>
-    <w:lsdException w:name="Colorful List Accent 2" w:uiPriority="72"/>
-    <w:lsdException w:name="Colorful Grid Accent 2" w:uiPriority="73"/>
-    <w:lsdException w:name="Light Shading Accent 3" w:uiPriority="60"/>
-    <w:lsdException w:name="Light List Accent 3" w:uiPriority="61"/>
-    <w:lsdException w:name="Light Grid Accent 3" w:uiPriority="62"/>
-    <w:lsdException w:name="Medium Shading 1 Accent 3" w:uiPriority="63"/>
-    <w:lsdException w:name="Medium Shading 2 Accent 3" w:uiPriority="64"/>
-    <w:lsdException w:name="Medium List 1 Accent 3" w:uiPriority="65"/>
-    <w:lsdException w:name="Medium List 2 Accent 3" w:uiPriority="66"/>
-    <w:lsdException w:name="Medium Grid 1 Accent 3" w:uiPriority="67"/>
-    <w:lsdException w:name="Medium Grid 2 Accent 3" w:uiPriority="68"/>
-    <w:lsdException w:name="Medium Grid 3 Accent 3" w:uiPriority="69"/>
-    <w:lsdException w:name="Dark List Accent 3" w:uiPriority="70"/>
-    <w:lsdException w:name="Colorful Shading Accent 3" w:uiPriority="71"/>
-    <w:lsdException w:name="Colorful List Accent 3" w:uiPriority="72"/>
-    <w:lsdException w:name="Colorful Grid Accent 3" w:uiPriority="73"/>
-    <w:lsdException w:name="Light Shading Accent 4" w:uiPriority="60"/>
-    <w:lsdException w:name="Light List Accent 4" w:uiPriority="61"/>
-    <w:lsdException w:name="Light Grid Accent 4" w:uiPriority="62"/>
-    <w:lsdException w:name="Medium Shading 1 Accent 4" w:uiPriority="63"/>
-    <w:lsdException w:name="Medium Shading 2 Accent 4" w:uiPriority="64"/>
-    <w:lsdException w:name="Medium List 1 Accent 4" w:uiPriority="65"/>
-    <w:lsdException w:name="Medium List 2 Accent 4" w:uiPriority="66"/>
-    <w:lsdException w:name="Medium Grid 1 Accent 4" w:uiPriority="67"/>
-    <w:lsdException w:name="Medium Grid 2 Accent 4" w:uiPriority="68"/>
-    <w:lsdException w:name="Medium Grid 3 Accent 4" w:uiPriority="69"/>
-    <w:lsdException w:name="Dark List Accent 4" w:uiPriority="70"/>
-    <w:lsdException w:name="Colorful Shading Accent 4" w:uiPriority="71"/>
-    <w:lsdException w:name="Colorful List Accent 4" w:uiPriority="72"/>
-    <w:lsdException w:name="Colorful Grid Accent 4" w:uiPriority="73"/>
-    <w:lsdException w:name="Light Shading Accent 5" w:uiPriority="60"/>
-    <w:lsdException w:name="Light List Accent 5" w:uiPriority="61"/>
-    <w:lsdException w:name="Light Grid Accent 5" w:uiPriority="62"/>
-    <w:lsdException w:name="Medium Shading 1 Accent 5" w:uiPriority="63"/>
-    <w:lsdException w:name="Medium Shading 2 Accent 5" w:uiPriority="64"/>
-    <w:lsdException w:name="Medium List 1 Accent 5" w:uiPriority="65"/>
-    <w:lsdException w:name="Medium List 2 Accent 5" w:uiPriority="66"/>
-    <w:lsdException w:name="Medium Grid 1 Accent 5" w:uiPriority="67"/>
-    <w:lsdException w:name="Medium Grid 2 Accent 5" w:uiPriority="68"/>
-    <w:lsdException w:name="Medium Grid 3 Accent 5" w:uiPriority="69"/>
-    <w:lsdException w:name="Dark List Accent 5" w:uiPriority="70"/>
-    <w:lsdException w:name="Colorful Shading Accent 5" w:uiPriority="71"/>
-    <w:lsdException w:name="Colorful List Accent 5" w:uiPriority="72"/>
-    <w:lsdException w:name="Colorful Grid Accent 5" w:uiPriority="73"/>
-    <w:lsdException w:name="Light Shading Accent 6" w:uiPriority="60"/>
-    <w:lsdException w:name="Light List Accent 6" w:uiPriority="61"/>
-    <w:lsdException w:name="Light Grid Accent 6" w:uiPriority="62"/>
-    <w:lsdException w:name="Medium Shading 1 Accent 6" w:uiPriority="63"/>
-    <w:lsdException w:name="Medium Shading 2 Accent 6" w:uiPriority="64"/>
-    <w:lsdException w:name="Medium List 1 Accent 6" w:uiPriority="65"/>
-    <w:lsdException w:name="Medium List 2 Accent 6" w:uiPriority="66"/>
-    <w:lsdException w:name="Medium Grid 1 Accent 6" w:uiPriority="67"/>
-    <w:lsdException w:name="Medium Grid 2 Accent 6" w:uiPriority="68"/>
-    <w:lsdException w:name="Medium Grid 3 Accent 6" w:uiPriority="69"/>
-    <w:lsdException w:name="Dark List Accent 6" w:uiPriority="70"/>
-    <w:lsdException w:name="Colorful Shading Accent 6" w:uiPriority="71"/>
-    <w:lsdException w:name="Colorful List Accent 6" w:uiPriority="72"/>
-    <w:lsdException w:name="Colorful Grid Accent 6" w:uiPriority="73"/>
-    <w:lsdException w:name="Subtle Emphasis" w:uiPriority="19" w:qFormat="1"/>
-    <w:lsdException w:name="Intense Emphasis" w:uiPriority="21" w:qFormat="1"/>
-    <w:lsdException w:name="Subtle Reference" w:uiPriority="31" w:qFormat="1"/>
-    <w:lsdException w:name="Intense Reference" w:uiPriority="32" w:qFormat="1"/>
-    <w:lsdException w:name="Book Title" w:uiPriority="33" w:qFormat="1"/>
-    <w:lsdException w:name="Bibliography" w:semiHidden="1" w:uiPriority="37" w:unhideWhenUsed="1"/>
-    <w:lsdException w:name="TOC Heading" w:semiHidden="1" w:uiPriority="39" w:unhideWhenUsed="1" w:qFormat="1"/>
-    <w:lsdException w:name="Plain Table 1" w:uiPriority="41"/>
-    <w:lsdException w:name="Plain Table 2" w:uiPriority="42"/>
-    <w:lsdException w:name="Plain Table 3" w:uiPriority="43"/>
-    <w:lsdException w:name="Plain Table 4" w:uiPriority="44"/>
-    <w:lsdException w:name="Plain Table 5" w:uiPriority="45"/>
-    <w:lsdException w:name="Grid Table Light" w:uiPriority="40"/>
-    <w:lsdException w:name="Grid Table 1 Light" w:uiPriority="46"/>
-    <w:lsdException w:name="Grid Table 2" w:uiPriority="47"/>
-    <w:lsdException w:name="Grid Table 3" w:uiPriority="48"/>
-    <w:lsdException w:name="Grid Table 4" w:uiPriority="49"/>
-    <w:lsdException w:name="Grid Table 5 Dark" w:uiPriority="50"/>
-    <w:lsdException w:name="Grid Table 6 Colorful" w:uiPriority="51"/>
-    <w:lsdException w:name="Grid Table 7 Colorful" w:uiPriority="52"/>
-    <w:lsdException w:name="Grid Table 1 Light Accent 1" w:uiPriority="46"/>
-    <w:lsdException w:name="Grid Table 2 Accent 1" w:uiPriority="47"/>
-    <w:lsdException w:name="Grid Table 3 Accent 1" w:uiPriority="48"/>
-    <w:lsdException w:name="Grid Table 4 Accent 1" w:uiPriority="49"/>
-    <w:lsdException w:name="Grid Table 5 Dark Accent 1" w:uiPriority="50"/>
-    <w:lsdException w:name="Grid Table 6 Colorful Accent 1" w:uiPriority="51"/>
-    <w:lsdException w:name="Grid Table 7 Colorful Accent 1" w:uiPriority="52"/>
-    <w:lsdException w:name="Grid Table 1 Light Accent 2" w:uiPriority="46"/>
-    <w:lsdException w:name="Grid Table 2 Accent 2" w:uiPriority="47"/>
-    <w:lsdException w:name="Grid Table 3 Accent 2" w:uiPriority="48"/>
-    <w:lsdException w:name="Grid Table 4 Accent 2" w:uiPriority="49"/>
-    <w:lsdException w:name="Grid Table 5 Dark Accent 2" w:uiPriority="50"/>
-    <w:lsdException w:name="Grid Table 6 Colorful Accent 2" w:uiPriority="51"/>
-    <w:lsdException w:name="Grid Table 7 Colorful Accent 2" w:uiPriority="52"/>
-    <w:lsdException w:name="Grid Table 1 Light Accent 3" w:uiPriority="46"/>
-    <w:lsdException w:name="Grid Table 2 Accent 3" w:uiPriority="47"/>
-    <w:lsdException w:name="Grid Table 3 Accent 3" w:uiPriority="48"/>
-    <w:lsdException w:name="Grid Table 4 Accent 3" w:uiPriority="49"/>
-    <w:lsdException w:name="Grid Table 5 Dark Accent 3" w:uiPriority="50"/>
-    <w:lsdException w:name="Grid Table 6 Colorful Accent 3" w:uiPriority="51"/>
-    <w:lsdException w:name="Grid Table 7 Colorful Accent 3" w:uiPriority="52"/>
-    <w:lsdException w:name="Grid Table 1 Light Accent 4" w:uiPriority="46"/>
-    <w:lsdException w:name="Grid Table 2 Accent 4" w:uiPriority="47"/>
-    <w:lsdException w:name="Grid Table 3 Accent 4" w:uiPriority="48"/>
-    <w:lsdException w:name="Grid Table 4 Accent 4" w:uiPriority="49"/>
-    <w:lsdException w:name="Grid Table 5 Dark Accent 4" w:uiPriority="50"/>
-    <w:lsdException w:name="Grid Table 6 Colorful Accent 4" w:uiPriority="51"/>
-    <w:lsdException w:name="Grid Table 7 Colorful Accent 4" w:uiPriority="52"/>
-    <w:lsdException w:name="Grid Table 1 Light Accent 5" w:uiPriority="46"/>
-    <w:lsdException w:name="Grid Table 2 Accent 5" w:uiPriority="47"/>
-    <w:lsdException w:name="Grid Table 3 Accent 5" w:uiPriority="48"/>
-    <w:lsdException w:name="Grid Table 4 Accent 5" w:uiPriority="49"/>
-    <w:lsdException w:name="Grid Table 5 Dark Accent 5" w:uiPriority="50"/>
-    <w:lsdException w:name="Grid Table 6 Colorful Accent 5" w:uiPriority="51"/>
-    <w:lsdException w:name="Grid Table 7 Colorful Accent 5" w:uiPriority="52"/>
-    <w:lsdException w:name="Grid Table 1 Light Accent 6" w:uiPriority="46"/>
-    <w:lsdException w:name="Grid Table 2 Accent 6" w:uiPriority="47"/>
-    <w:lsdException w:name="Grid Table 3 Accent 6" w:uiPriority="48"/>
-    <w:lsdException w:name="Grid Table 4 Accent 6" w:uiPriority="49"/>
-    <w:lsdException w:name="Grid Table 5 Dark Accent 6" w:uiPriority="50"/>
-    <w:lsdException w:name="Grid Table 6 Colorful Accent 6" w:uiPriority="51"/>
-    <w:lsdException w:name="Grid Table 7 Colorful Accent 6" w:uiPriority="52"/>
-    <w:lsdException w:name="List Table 1 Light" w:uiPriority="46"/>
-    <w:lsdException w:name="List Table 2" w:uiPriority="47"/>
-    <w:lsdException w:name="List Table 3" w:uiPriority="48"/>
-    <w:lsdException w:name="List Table 4" w:uiPriority="49"/>
-    <w:lsdException w:name="List Table 5 Dark" w:uiPriority="50"/>
-    <w:lsdException w:name="List Table 6 Colorful" w:uiPriority="51"/>
-    <w:lsdException w:name="List Table 7 Colorful" w:uiPriority="52"/>
-    <w:lsdException w:name="List Table 1 Light Accent 1" w:uiPriority="46"/>
-    <w:lsdException w:name="List Table 2 Accent 1" w:uiPriority="47"/>
-    <w:lsdException w:name="List Table 3 Accent 1" w:uiPriority="48"/>
-    <w:lsdException w:name="List Table 4 Accent 1" w:uiPriority="49"/>
-    <w:lsdException w:name="List Table 5 Dark Accent 1" w:uiPriority="50"/>
-    <w:lsdException w:name="List Table 6 Colorful Accent 1" w:uiPriority="51"/>
-    <w:lsdException w:name="List Table 7 Colorful Accent 1" w:uiPriority="52"/>
-    <w:lsdException w:name="List Table 1 Light Accent 2" w:uiPriority="46"/>
-    <w:lsdException w:name="List Table 2 Accent 2" w:uiPriority="47"/>
-    <w:lsdException w:name="List Table 3 Accent 2" w:uiPriority="48"/>
-    <w:lsdException w:name="List Table 4 Accent 2" w:uiPriority="49"/>
-    <w:lsdException w:name="List Table 5 Dark Accent 2" w:uiPriority="50"/>
-    <w:lsdException w:name="List Table 6 Colorful Accent 2" w:uiPriority="51"/>
-    <w:lsdException w:name="List Table 7 Colorful Accent 2" w:uiPriority="52"/>
-    <w:lsdException w:name="List Table 1 Light Accent 3" w:uiPriority="46"/>
-    <w:lsdException w:name="List Table 2 Accent 3" w:uiPriority="47"/>
-    <w:lsdException w:name="List Table 3 Accent 3" w:uiPriority="48"/>
-    <w:lsdException w:name="List Table 4 Accent 3" w:uiPriority="49"/>
-    <w:lsdException w:name="List Table 5 Dark Accent 3" w:uiPriority="50"/>
-    <w:lsdException w:name="List Table 6 Colorful Accent 3" w:uiPriority="51"/>
-    <w:lsdException w:name="List Table 7 Colorful Accent 3" w:uiPriority="52"/>
-    <w:lsdException w:name="List Table 1 Light Accent 4" w:uiPriority="46"/>
-    <w:lsdException w:name="List Table 2 Accent 4" w:uiPriority="47"/>
-    <w:lsdException w:name="List Table 3 Accent 4" w:uiPriority="48"/>
-    <w:lsdException w:name="List Table 4 Accent 4" w:uiPriority="49"/>
-    <w:lsdException w:name="List Table 5 Dark Accent 4" w:uiPriority="50"/>
-    <w:lsdException w:name="List Table 6 Colorful Accent 4" w:uiPriority="51"/>
-    <w:lsdException w:name="List Table 7 Colorful Accent 4" w:uiPriority="52"/>
-    <w:lsdException w:name="List Table 1 Light Accent 5" w:uiPriority="46"/>
-    <w:lsdException w:name="List Table 2 Accent 5" w:uiPriority="47"/>
-    <w:lsdException w:name="List Table 3 Accent 5" w:uiPriority="48"/>
-    <w:lsdException w:name="List Table 4 Accent 5" w:uiPriority="49"/>
-    <w:lsdException w:name="List Table 5 Dark Accent 5" w:uiPriority="50"/>
-    <w:lsdException w:name="List Table 6 Colorful Accent 5" w:uiPriority="51"/>
-    <w:lsdException w:name="List Table 7 Colorful Accent 5" w:uiPriority="52"/>
-    <w:lsdException w:name="List Table 1 Light Accent 6" w:uiPriority="46"/>
-    <w:lsdException w:name="List Table 2 Accent 6" w:uiPriority="47"/>
-    <w:lsdException w:name="List Table 3 Accent 6" w:uiPriority="48"/>
-    <w:lsdException w:name="List Table 4 Accent 6" w:uiPriority="49"/>
-    <w:lsdException w:name="List Table 5 Dark Accent 6" w:uiPriority="50"/>
-    <w:lsdException w:name="List Table 6 Colorful Accent 6" w:uiPriority="51"/>
-    <w:lsdException w:name="List Table 7 Colorful Accent 6" w:uiPriority="52"/>
-    <w:lsdException w:name="Mention" w:semiHidden="1" w:unhideWhenUsed="1"/>
-    <w:lsdException w:name="Smart Hyperlink" w:semiHidden="1" w:unhideWhenUsed="1"/>
+  <w:latentStyles w:defLockedState="0" w:defUIPriority="99" w:defSemiHidden="1" w:defUnhideWhenUsed="1" w:defQFormat="0" w:count="276">
+    <w:lsdException w:name="Normal" w:semiHidden="0" w:uiPriority="0" w:unhideWhenUsed="0" w:qFormat="1"/>
+    <w:lsdException w:name="heading 1" w:semiHidden="0" w:uiPriority="9" w:unhideWhenUsed="0" w:qFormat="1"/>
+    <w:lsdException w:name="heading 2" w:uiPriority="9" w:qFormat="1"/>
+    <w:lsdException w:name="heading 3" w:uiPriority="9" w:qFormat="1"/>
+    <w:lsdException w:name="heading 4" w:uiPriority="9" w:qFormat="1"/>
+    <w:lsdException w:name="heading 5" w:uiPriority="9" w:qFormat="1"/>
+    <w:lsdException w:name="heading 6" w:uiPriority="9" w:qFormat="1"/>
+    <w:lsdException w:name="heading 7" w:uiPriority="9" w:qFormat="1"/>
+    <w:lsdException w:name="heading 8" w:uiPriority="9" w:qFormat="1"/>
+    <w:lsdException w:name="heading 9" w:uiPriority="9" w:qFormat="1"/>
+    <w:lsdException w:name="toc 1" w:uiPriority="39"/>
+    <w:lsdException w:name="toc 2" w:uiPriority="39"/>
+    <w:lsdException w:name="toc 3" w:uiPriority="39"/>
+    <w:lsdException w:name="toc 4" w:uiPriority="39"/>
+    <w:lsdException w:name="toc 5" w:uiPriority="39"/>
+    <w:lsdException w:name="toc 6" w:uiPriority="39"/>
+    <w:lsdException w:name="toc 7" w:uiPriority="39"/>
+    <w:lsdException w:name="toc 8" w:uiPriority="39"/>
+    <w:lsdException w:name="toc 9" w:uiPriority="39"/>
+    <w:lsdException w:name="caption" w:uiPriority="35" w:qFormat="1"/>
+    <w:lsdException w:name="Title" w:semiHidden="0" w:uiPriority="10" w:unhideWhenUsed="0" w:qFormat="1"/>
+    <w:lsdException w:name="Default Paragraph Font" w:uiPriority="1"/>
+    <w:lsdException w:name="Subtitle" w:semiHidden="0" w:uiPriority="11" w:unhideWhenUsed="0" w:qFormat="1"/>
+    <w:lsdException w:name="Strong" w:semiHidden="0" w:uiPriority="22" w:unhideWhenUsed="0" w:qFormat="1"/>
+    <w:lsdException w:name="Emphasis" w:semiHidden="0" w:uiPriority="20" w:unhideWhenUsed="0" w:qFormat="1"/>
+    <w:lsdException w:name="Table Grid" w:semiHidden="0" w:uiPriority="59" w:unhideWhenUsed="0"/>
+    <w:lsdException w:name="Note Level 1" w:semiHidden="0" w:unhideWhenUsed="0"/>
+    <w:lsdException w:name="Note Level 2" w:semiHidden="0" w:unhideWhenUsed="0"/>
+    <w:lsdException w:name="Note Level 3" w:semiHidden="0" w:unhideWhenUsed="0"/>
+    <w:lsdException w:name="Note Level 4" w:semiHidden="0" w:unhideWhenUsed="0"/>
+    <w:lsdException w:name="Note Level 5" w:semiHidden="0" w:unhideWhenUsed="0"/>
+    <w:lsdException w:name="Note Level 6" w:semiHidden="0" w:unhideWhenUsed="0"/>
+    <w:lsdException w:name="Note Level 7" w:semiHidden="0" w:unhideWhenUsed="0"/>
+    <w:lsdException w:name="Note Level 8" w:semiHidden="0" w:unhideWhenUsed="0"/>
+    <w:lsdException w:name="Note Level 9" w:semiHidden="0" w:unhideWhenUsed="0"/>
+    <w:lsdException w:name="Placeholder Text" w:unhideWhenUsed="0"/>
+    <w:lsdException w:name="No Spacing" w:semiHidden="0" w:uiPriority="1" w:unhideWhenUsed="0" w:qFormat="1"/>
+    <w:lsdException w:name="Light Shading" w:semiHidden="0" w:uiPriority="60" w:unhideWhenUsed="0"/>
+    <w:lsdException w:name="Light List" w:semiHidden="0" w:uiPriority="61" w:unhideWhenUsed="0"/>
+    <w:lsdException w:name="Light Grid" w:semiHidden="0" w:uiPriority="62" w:unhideWhenUsed="0"/>
+    <w:lsdException w:name="Medium Shading 1" w:semiHidden="0" w:uiPriority="63" w:unhideWhenUsed="0"/>
+    <w:lsdException w:name="Medium Shading 2" w:semiHidden="0" w:uiPriority="64" w:unhideWhenUsed="0"/>
+    <w:lsdException w:name="Medium List 1" w:semiHidden="0" w:uiPriority="65" w:unhideWhenUsed="0"/>
+    <w:lsdException w:name="Medium List 2" w:semiHidden="0" w:uiPriority="66" w:unhideWhenUsed="0"/>
+    <w:lsdException w:name="Medium Grid 1" w:semiHidden="0" w:uiPriority="67" w:unhideWhenUsed="0"/>
+    <w:lsdException w:name="Medium Grid 2" w:semiHidden="0" w:uiPriority="68" w:unhideWhenUsed="0"/>
+    <w:lsdException w:name="Medium Grid 3" w:semiHidden="0" w:uiPriority="69" w:unhideWhenUsed="0"/>
+    <w:lsdException w:name="Dark List" w:semiHidden="0" w:uiPriority="70" w:unhideWhenUsed="0"/>
+    <w:lsdException w:name="Colorful Shading" w:semiHidden="0" w:uiPriority="71" w:unhideWhenUsed="0"/>
+    <w:lsdException w:name="Colorful List" w:semiHidden="0" w:uiPriority="72" w:unhideWhenUsed="0"/>
+    <w:lsdException w:name="Colorful Grid" w:semiHidden="0" w:uiPriority="73" w:unhideWhenUsed="0"/>
+    <w:lsdException w:name="Light Shading Accent 1" w:semiHidden="0" w:uiPriority="60" w:unhideWhenUsed="0"/>
+    <w:lsdException w:name="Light List Accent 1" w:semiHidden="0" w:uiPriority="61" w:unhideWhenUsed="0"/>
+    <w:lsdException w:name="Light Grid Accent 1" w:semiHidden="0" w:uiPriority="62" w:unhideWhenUsed="0"/>
+    <w:lsdException w:name="Medium Shading 1 Accent 1" w:semiHidden="0" w:uiPriority="63" w:unhideWhenUsed="0"/>
+    <w:lsdException w:name="Medium Shading 2 Accent 1" w:semiHidden="0" w:uiPriority="64" w:unhideWhenUsed="0"/>
+    <w:lsdException w:name="Medium List 1 Accent 1" w:semiHidden="0" w:uiPriority="65" w:unhideWhenUsed="0"/>
+    <w:lsdException w:name="Revision" w:unhideWhenUsed="0"/>
+    <w:lsdException w:name="List Paragraph" w:semiHidden="0" w:uiPriority="34" w:unhideWhenUsed="0" w:qFormat="1"/>
+    <w:lsdException w:name="Quote" w:semiHidden="0" w:uiPriority="29" w:unhideWhenUsed="0" w:qFormat="1"/>
+    <w:lsdException w:name="Intense Quote" w:semiHidden="0" w:uiPriority="30" w:unhideWhenUsed="0" w:qFormat="1"/>
+    <w:lsdException w:name="Medium List 2 Accent 1" w:semiHidden="0" w:uiPriority="66" w:unhideWhenUsed="0"/>
+    <w:lsdException w:name="Medium Grid 1 Accent 1" w:semiHidden="0" w:uiPriority="67" w:unhideWhenUsed="0"/>
+    <w:lsdException w:name="Medium Grid 2 Accent 1" w:semiHidden="0" w:uiPriority="68" w:unhideWhenUsed="0"/>
+    <w:lsdException w:name="Medium Grid 3 Accent 1" w:semiHidden="0" w:uiPriority="69" w:unhideWhenUsed="0"/>
+    <w:lsdException w:name="Dark List Accent 1" w:semiHidden="0" w:uiPriority="70" w:unhideWhenUsed="0"/>
+    <w:lsdException w:name="Colorful Shading Accent 1" w:semiHidden="0" w:uiPriority="71" w:unhideWhenUsed="0"/>
+    <w:lsdException w:name="Colorful List Accent 1" w:semiHidden="0" w:uiPriority="72" w:unhideWhenUsed="0"/>
+    <w:lsdException w:name="Colorful Grid Accent 1" w:semiHidden="0" w:uiPriority="73" w:unhideWhenUsed="0"/>
+    <w:lsdException w:name="Light Shading Accent 2" w:semiHidden="0" w:uiPriority="60" w:unhideWhenUsed="0"/>
+    <w:lsdException w:name="Light List Accent 2" w:semiHidden="0" w:uiPriority="61" w:unhideWhenUsed="0"/>
+    <w:lsdException w:name="Light Grid Accent 2" w:semiHidden="0" w:uiPriority="62" w:unhideWhenUsed="0"/>
+    <w:lsdException w:name="Medium Shading 1 Accent 2" w:semiHidden="0" w:uiPriority="63" w:unhideWhenUsed="0"/>
+    <w:lsdException w:name="Medium Shading 2 Accent 2" w:semiHidden="0" w:uiPriority="64" w:unhideWhenUsed="0"/>
+    <w:lsdException w:name="Medium List 1 Accent 2" w:semiHidden="0" w:uiPriority="65" w:unhideWhenUsed="0"/>
+    <w:lsdException w:name="Medium List 2 Accent 2" w:semiHidden="0" w:uiPriority="66" w:unhideWhenUsed="0"/>
+    <w:lsdException w:name="Medium Grid 1 Accent 2" w:semiHidden="0" w:uiPriority="67" w:unhideWhenUsed="0"/>
+    <w:lsdException w:name="Medium Grid 2 Accent 2" w:semiHidden="0" w:uiPriority="68" w:unhideWhenUsed="0"/>
+    <w:lsdException w:name="Medium Grid 3 Accent 2" w:semiHidden="0" w:uiPriority="69" w:unhideWhenUsed="0"/>
+    <w:lsdException w:name="Dark List Accent 2" w:semiHidden="0" w:uiPriority="70" w:unhideWhenUsed="0"/>
+    <w:lsdException w:name="Colorful Shading Accent 2" w:semiHidden="0" w:uiPriority="71" w:unhideWhenUsed="0"/>
+    <w:lsdException w:name="Colorful List Accent 2" w:semiHidden="0" w:uiPriority="72" w:unhideWhenUsed="0"/>
+    <w:lsdException w:name="Colorful Grid Accent 2" w:semiHidden="0" w:uiPriority="73" w:unhideWhenUsed="0"/>
+    <w:lsdException w:name="Light Shading Accent 3" w:semiHidden="0" w:uiPriority="60" w:unhideWhenUsed="0"/>
+    <w:lsdException w:name="Light List Accent 3" w:semiHidden="0" w:uiPriority="61" w:unhideWhenUsed="0"/>
+    <w:lsdException w:name="Light Grid Accent 3" w:semiHidden="0" w:uiPriority="62" w:unhideWhenUsed="0"/>
+    <w:lsdException w:name="Medium Shading 1 Accent 3" w:semiHidden="0" w:uiPriority="63" w:unhideWhenUsed="0"/>
+    <w:lsdException w:name="Medium Shading 2 Accent 3" w:semiHidden="0" w:uiPriority="64" w:unhideWhenUsed="0"/>
+    <w:lsdException w:name="Medium List 1 Accent 3" w:semiHidden="0" w:uiPriority="65" w:unhideWhenUsed="0"/>
+    <w:lsdException w:name="Medium List 2 Accent 3" w:semiHidden="0" w:uiPriority="66" w:unhideWhenUsed="0"/>
+    <w:lsdException w:name="Medium Grid 1 Accent 3" w:semiHidden="0" w:uiPriority="67" w:unhideWhenUsed="0"/>
+    <w:lsdException w:name="Medium Grid 2 Accent 3" w:semiHidden="0" w:uiPriority="68" w:unhideWhenUsed="0"/>
+    <w:lsdException w:name="Medium Grid 3 Accent 3" w:semiHidden="0" w:uiPriority="69" w:unhideWhenUsed="0"/>
+    <w:lsdException w:name="Dark List Accent 3" w:semiHidden="0" w:uiPriority="70" w:unhideWhenUsed="0"/>
+    <w:lsdException w:name="Colorful Shading Accent 3" w:semiHidden="0" w:uiPriority="71" w:unhideWhenUsed="0"/>
+    <w:lsdException w:name="Colorful List Accent 3" w:semiHidden="0" w:uiPriority="72" w:unhideWhenUsed="0"/>
+    <w:lsdException w:name="Colorful Grid Accent 3" w:semiHidden="0" w:uiPriority="73" w:unhideWhenUsed="0"/>
+    <w:lsdException w:name="Light Shading Accent 4" w:semiHidden="0" w:uiPriority="60" w:unhideWhenUsed="0"/>
+    <w:lsdException w:name="Light List Accent 4" w:semiHidden="0" w:uiPriority="61" w:unhideWhenUsed="0"/>
+    <w:lsdException w:name="Light Grid Accent 4" w:semiHidden="0" w:uiPriority="62" w:unhideWhenUsed="0"/>
+    <w:lsdException w:name="Medium Shading 1 Accent 4" w:semiHidden="0" w:uiPriority="63" w:unhideWhenUsed="0"/>
+    <w:lsdException w:name="Medium Shading 2 Accent 4" w:semiHidden="0" w:uiPriority="64" w:unhideWhenUsed="0"/>
+    <w:lsdException w:name="Medium List 1 Accent 4" w:semiHidden="0" w:uiPriority="65" w:unhideWhenUsed="0"/>
+    <w:lsdException w:name="Medium List 2 Accent 4" w:semiHidden="0" w:uiPriority="66" w:unhideWhenUsed="0"/>
+    <w:lsdException w:name="Medium Grid 1 Accent 4" w:semiHidden="0" w:uiPriority="67" w:unhideWhenUsed="0"/>
+    <w:lsdException w:name="Medium Grid 2 Accent 4" w:semiHidden="0" w:uiPriority="68" w:unhideWhenUsed="0"/>
+    <w:lsdException w:name="Medium Grid 3 Accent 4" w:semiHidden="0" w:uiPriority="69" w:unhideWhenUsed="0"/>
+    <w:lsdException w:name="Dark List Accent 4" w:semiHidden="0" w:uiPriority="70" w:unhideWhenUsed="0"/>
+    <w:lsdException w:name="Colorful Shading Accent 4" w:semiHidden="0" w:uiPriority="71" w:unhideWhenUsed="0"/>
+    <w:lsdException w:name="Colorful List Accent 4" w:semiHidden="0" w:uiPriority="72" w:unhideWhenUsed="0"/>
+    <w:lsdException w:name="Colorful Grid Accent 4" w:semiHidden="0" w:uiPriority="73" w:unhideWhenUsed="0"/>
+    <w:lsdException w:name="Light Shading Accent 5" w:semiHidden="0" w:uiPriority="60" w:unhideWhenUsed="0"/>
+    <w:lsdException w:name="Light List Accent 5" w:semiHidden="0" w:uiPriority="61" w:unhideWhenUsed="0"/>
+    <w:lsdException w:name="Light Grid Accent 5" w:semiHidden="0" w:uiPriority="62" w:unhideWhenUsed="0"/>
+    <w:lsdException w:name="Medium Shading 1 Accent 5" w:semiHidden="0" w:uiPriority="63" w:unhideWhenUsed="0"/>
+    <w:lsdException w:name="Medium Shading 2 Accent 5" w:semiHidden="0" w:uiPriority="64" w:unhideWhenUsed="0"/>
+    <w:lsdException w:name="Medium List 1 Accent 5" w:semiHidden="0" w:uiPriority="65" w:unhideWhenUsed="0"/>
+    <w:lsdException w:name="Medium List 2 Accent 5" w:semiHidden="0" w:uiPriority="66" w:unhideWhenUsed="0"/>
+    <w:lsdException w:name="Medium Grid 1 Accent 5" w:semiHidden="0" w:uiPriority="67" w:unhideWhenUsed="0"/>
+    <w:lsdException w:name="Medium Grid 2 Accent 5" w:semiHidden="0" w:uiPriority="68" w:unhideWhenUsed="0"/>
+    <w:lsdException w:name="Medium Grid 3 Accent 5" w:semiHidden="0" w:uiPriority="69" w:unhideWhenUsed="0"/>
+    <w:lsdException w:name="Dark List Accent 5" w:semiHidden="0" w:uiPriority="70" w:unhideWhenUsed="0"/>
+    <w:lsdException w:name="Colorful Shading Accent 5" w:semiHidden="0" w:uiPriority="71" w:unhideWhenUsed="0"/>
+    <w:lsdException w:name="Colorful List Accent 5" w:semiHidden="0" w:uiPriority="72" w:unhideWhenUsed="0"/>
+    <w:lsdException w:name="Colorful Grid Accent 5" w:semiHidden="0" w:uiPriority="73" w:unhideWhenUsed="0"/>
+    <w:lsdException w:name="Light Shading Accent 6" w:semiHidden="0" w:uiPriority="60" w:unhideWhenUsed="0"/>
+    <w:lsdException w:name="Light List Accent 6" w:semiHidden="0" w:uiPriority="61" w:unhideWhenUsed="0"/>
+    <w:lsdException w:name="Light Grid Accent 6" w:semiHidden="0" w:uiPriority="62" w:unhideWhenUsed="0"/>
+    <w:lsdException w:name="Medium Shading 1 Accent 6" w:semiHidden="0" w:uiPriority="63" w:unhideWhenUsed="0"/>
+    <w:lsdException w:name="Medium Shading 2 Accent 6" w:semiHidden="0" w:uiPriority="64" w:unhideWhenUsed="0"/>
+    <w:lsdException w:name="Medium List 1 Accent 6" w:semiHidden="0" w:uiPriority="65" w:unhideWhenUsed="0"/>
+    <w:lsdException w:name="Medium List 2 Accent 6" w:semiHidden="0" w:uiPriority="66" w:unhideWhenUsed="0"/>
+    <w:lsdException w:name="Medium Grid 1 Accent 6" w:semiHidden="0" w:uiPriority="67" w:unhideWhenUsed="0"/>
+    <w:lsdException w:name="Medium Grid 2 Accent 6" w:semiHidden="0" w:uiPriority="68" w:unhideWhenUsed="0"/>
+    <w:lsdException w:name="Medium Grid 3 Accent 6" w:semiHidden="0" w:uiPriority="69" w:unhideWhenUsed="0"/>
+    <w:lsdException w:name="Dark List Accent 6" w:semiHidden="0" w:uiPriority="70" w:unhideWhenUsed="0"/>
+    <w:lsdException w:name="Colorful Shading Accent 6" w:semiHidden="0" w:uiPriority="71" w:unhideWhenUsed="0"/>
+    <w:lsdException w:name="Colorful List Accent 6" w:semiHidden="0" w:uiPriority="72" w:unhideWhenUsed="0"/>
+    <w:lsdException w:name="Colorful Grid Accent 6" w:semiHidden="0" w:uiPriority="73" w:unhideWhenUsed="0"/>
+    <w:lsdException w:name="Subtle Emphasis" w:semiHidden="0" w:uiPriority="19" w:unhideWhenUsed="0" w:qFormat="1"/>
+    <w:lsdException w:name="Intense Emphasis" w:semiHidden="0" w:uiPriority="21" w:unhideWhenUsed="0" w:qFormat="1"/>
+    <w:lsdException w:name="Subtle Reference" w:semiHidden="0" w:uiPriority="31" w:unhideWhenUsed="0" w:qFormat="1"/>
+    <w:lsdException w:name="Intense Reference" w:semiHidden="0" w:uiPriority="32" w:unhideWhenUsed="0" w:qFormat="1"/>
+    <w:lsdException w:name="Book Title" w:semiHidden="0" w:uiPriority="33" w:unhideWhenUsed="0" w:qFormat="1"/>
+    <w:lsdException w:name="Bibliography" w:uiPriority="37"/>
+    <w:lsdException w:name="TOC Heading" w:uiPriority="39" w:qFormat="1"/>
   </w:latentStyles>
   <w:style w:type="paragraph" w:default="1" w:styleId="Normal">
     <w:name w:val="Normal"/>
@@ -8629,6 +10665,7 @@
     <w:uiPriority w:val="59"/>
     <w:rsid w:val="00AA3549"/>
     <w:tblPr>
+      <w:tblInd w:w="0" w:type="dxa"/>
       <w:tblBorders>
         <w:top w:val="single" w:sz="4" w:space="0" w:color="auto"/>
         <w:left w:val="single" w:sz="4" w:space="0" w:color="auto"/>
@@ -8637,6 +10674,12 @@
         <w:insideH w:val="single" w:sz="4" w:space="0" w:color="auto"/>
         <w:insideV w:val="single" w:sz="4" w:space="0" w:color="auto"/>
       </w:tblBorders>
+      <w:tblCellMar>
+        <w:top w:w="0" w:type="dxa"/>
+        <w:left w:w="108" w:type="dxa"/>
+        <w:bottom w:w="0" w:type="dxa"/>
+        <w:right w:w="108" w:type="dxa"/>
+      </w:tblCellMar>
     </w:tblPr>
   </w:style>
   <w:style w:type="paragraph" w:styleId="Sinespaciado">
@@ -8695,7 +10738,7 @@
       <w:u w:val="single"/>
     </w:rPr>
   </w:style>
-  <w:style w:type="table" w:styleId="Tablaconcuadrcula1clara-nfasis1">
+  <w:style w:type="table" w:customStyle="1" w:styleId="GridTable1LightAccent1">
     <w:name w:val="Grid Table 1 Light Accent 1"/>
     <w:basedOn w:val="Tablanormal"/>
     <w:uiPriority w:val="46"/>
@@ -8703,6 +10746,7 @@
     <w:tblPr>
       <w:tblStyleRowBandSize w:val="1"/>
       <w:tblStyleColBandSize w:val="1"/>
+      <w:tblInd w:w="0" w:type="dxa"/>
       <w:tblBorders>
         <w:top w:val="single" w:sz="4" w:space="0" w:color="B8CCE4" w:themeColor="accent1" w:themeTint="66"/>
         <w:left w:val="single" w:sz="4" w:space="0" w:color="B8CCE4" w:themeColor="accent1" w:themeTint="66"/>
@@ -8711,6 +10755,12 @@
         <w:insideH w:val="single" w:sz="4" w:space="0" w:color="B8CCE4" w:themeColor="accent1" w:themeTint="66"/>
         <w:insideV w:val="single" w:sz="4" w:space="0" w:color="B8CCE4" w:themeColor="accent1" w:themeTint="66"/>
       </w:tblBorders>
+      <w:tblCellMar>
+        <w:top w:w="0" w:type="dxa"/>
+        <w:left w:w="108" w:type="dxa"/>
+        <w:bottom w:w="0" w:type="dxa"/>
+        <w:right w:w="108" w:type="dxa"/>
+      </w:tblCellMar>
     </w:tblPr>
     <w:tblStylePr w:type="firstRow">
       <w:rPr>
@@ -8749,7 +10799,7 @@
       </w:rPr>
     </w:tblStylePr>
   </w:style>
-  <w:style w:type="table" w:styleId="Tablaconcuadrcula1Claro-nfasis2">
+  <w:style w:type="table" w:customStyle="1" w:styleId="GridTable1LightAccent2">
     <w:name w:val="Grid Table 1 Light Accent 2"/>
     <w:basedOn w:val="Tablanormal"/>
     <w:uiPriority w:val="46"/>
@@ -8757,6 +10807,7 @@
     <w:tblPr>
       <w:tblStyleRowBandSize w:val="1"/>
       <w:tblStyleColBandSize w:val="1"/>
+      <w:tblInd w:w="0" w:type="dxa"/>
       <w:tblBorders>
         <w:top w:val="single" w:sz="4" w:space="0" w:color="E5B8B7" w:themeColor="accent2" w:themeTint="66"/>
         <w:left w:val="single" w:sz="4" w:space="0" w:color="E5B8B7" w:themeColor="accent2" w:themeTint="66"/>
@@ -8765,6 +10816,12 @@
         <w:insideH w:val="single" w:sz="4" w:space="0" w:color="E5B8B7" w:themeColor="accent2" w:themeTint="66"/>
         <w:insideV w:val="single" w:sz="4" w:space="0" w:color="E5B8B7" w:themeColor="accent2" w:themeTint="66"/>
       </w:tblBorders>
+      <w:tblCellMar>
+        <w:top w:w="0" w:type="dxa"/>
+        <w:left w:w="108" w:type="dxa"/>
+        <w:bottom w:w="0" w:type="dxa"/>
+        <w:right w:w="108" w:type="dxa"/>
+      </w:tblCellMar>
     </w:tblPr>
     <w:tblStylePr w:type="firstRow">
       <w:rPr>
@@ -8803,7 +10860,7 @@
       </w:rPr>
     </w:tblStylePr>
   </w:style>
-  <w:style w:type="table" w:styleId="Tablaconcuadrcula1clara-nfasis3">
+  <w:style w:type="table" w:customStyle="1" w:styleId="GridTable1LightAccent3">
     <w:name w:val="Grid Table 1 Light Accent 3"/>
     <w:basedOn w:val="Tablanormal"/>
     <w:uiPriority w:val="46"/>
@@ -8811,6 +10868,7 @@
     <w:tblPr>
       <w:tblStyleRowBandSize w:val="1"/>
       <w:tblStyleColBandSize w:val="1"/>
+      <w:tblInd w:w="0" w:type="dxa"/>
       <w:tblBorders>
         <w:top w:val="single" w:sz="4" w:space="0" w:color="D6E3BC" w:themeColor="accent3" w:themeTint="66"/>
         <w:left w:val="single" w:sz="4" w:space="0" w:color="D6E3BC" w:themeColor="accent3" w:themeTint="66"/>
@@ -8819,6 +10877,12 @@
         <w:insideH w:val="single" w:sz="4" w:space="0" w:color="D6E3BC" w:themeColor="accent3" w:themeTint="66"/>
         <w:insideV w:val="single" w:sz="4" w:space="0" w:color="D6E3BC" w:themeColor="accent3" w:themeTint="66"/>
       </w:tblBorders>
+      <w:tblCellMar>
+        <w:top w:w="0" w:type="dxa"/>
+        <w:left w:w="108" w:type="dxa"/>
+        <w:bottom w:w="0" w:type="dxa"/>
+        <w:right w:w="108" w:type="dxa"/>
+      </w:tblCellMar>
     </w:tblPr>
     <w:tblStylePr w:type="firstRow">
       <w:rPr>
@@ -8857,7 +10921,7 @@
       </w:rPr>
     </w:tblStylePr>
   </w:style>
-  <w:style w:type="table" w:styleId="Tablaconcuadrcula1clara-nfasis4">
+  <w:style w:type="table" w:customStyle="1" w:styleId="GridTable1LightAccent4">
     <w:name w:val="Grid Table 1 Light Accent 4"/>
     <w:basedOn w:val="Tablanormal"/>
     <w:uiPriority w:val="46"/>
@@ -8865,6 +10929,7 @@
     <w:tblPr>
       <w:tblStyleRowBandSize w:val="1"/>
       <w:tblStyleColBandSize w:val="1"/>
+      <w:tblInd w:w="0" w:type="dxa"/>
       <w:tblBorders>
         <w:top w:val="single" w:sz="4" w:space="0" w:color="CCC0D9" w:themeColor="accent4" w:themeTint="66"/>
         <w:left w:val="single" w:sz="4" w:space="0" w:color="CCC0D9" w:themeColor="accent4" w:themeTint="66"/>
@@ -8873,6 +10938,12 @@
         <w:insideH w:val="single" w:sz="4" w:space="0" w:color="CCC0D9" w:themeColor="accent4" w:themeTint="66"/>
         <w:insideV w:val="single" w:sz="4" w:space="0" w:color="CCC0D9" w:themeColor="accent4" w:themeTint="66"/>
       </w:tblBorders>
+      <w:tblCellMar>
+        <w:top w:w="0" w:type="dxa"/>
+        <w:left w:w="108" w:type="dxa"/>
+        <w:bottom w:w="0" w:type="dxa"/>
+        <w:right w:w="108" w:type="dxa"/>
+      </w:tblCellMar>
     </w:tblPr>
     <w:tblStylePr w:type="firstRow">
       <w:rPr>
@@ -8911,7 +10982,7 @@
       </w:rPr>
     </w:tblStylePr>
   </w:style>
-  <w:style w:type="table" w:styleId="Tablaconcuadrcula3-nfasis2">
+  <w:style w:type="table" w:customStyle="1" w:styleId="GridTable3Accent2">
     <w:name w:val="Grid Table 3 Accent 2"/>
     <w:basedOn w:val="Tablanormal"/>
     <w:uiPriority w:val="48"/>
@@ -8919,6 +10990,7 @@
     <w:tblPr>
       <w:tblStyleRowBandSize w:val="1"/>
       <w:tblStyleColBandSize w:val="1"/>
+      <w:tblInd w:w="0" w:type="dxa"/>
       <w:tblBorders>
         <w:top w:val="single" w:sz="4" w:space="0" w:color="D99594" w:themeColor="accent2" w:themeTint="99"/>
         <w:left w:val="single" w:sz="4" w:space="0" w:color="D99594" w:themeColor="accent2" w:themeTint="99"/>
@@ -8927,6 +10999,12 @@
         <w:insideH w:val="single" w:sz="4" w:space="0" w:color="D99594" w:themeColor="accent2" w:themeTint="99"/>
         <w:insideV w:val="single" w:sz="4" w:space="0" w:color="D99594" w:themeColor="accent2" w:themeTint="99"/>
       </w:tblBorders>
+      <w:tblCellMar>
+        <w:top w:w="0" w:type="dxa"/>
+        <w:left w:w="108" w:type="dxa"/>
+        <w:bottom w:w="0" w:type="dxa"/>
+        <w:right w:w="108" w:type="dxa"/>
+      </w:tblCellMar>
     </w:tblPr>
     <w:tblStylePr w:type="firstRow">
       <w:rPr>
@@ -9044,7 +11122,7 @@
       </w:tcPr>
     </w:tblStylePr>
   </w:style>
-  <w:style w:type="table" w:styleId="Tablaconcuadrcula5oscura-nfasis3">
+  <w:style w:type="table" w:customStyle="1" w:styleId="GridTable5DarkAccent3">
     <w:name w:val="Grid Table 5 Dark Accent 3"/>
     <w:basedOn w:val="Tablanormal"/>
     <w:uiPriority w:val="50"/>
@@ -9052,6 +11130,7 @@
     <w:tblPr>
       <w:tblStyleRowBandSize w:val="1"/>
       <w:tblStyleColBandSize w:val="1"/>
+      <w:tblInd w:w="0" w:type="dxa"/>
       <w:tblBorders>
         <w:top w:val="single" w:sz="4" w:space="0" w:color="FFFFFF" w:themeColor="background1"/>
         <w:left w:val="single" w:sz="4" w:space="0" w:color="FFFFFF" w:themeColor="background1"/>
@@ -9060,6 +11139,12 @@
         <w:insideH w:val="single" w:sz="4" w:space="0" w:color="FFFFFF" w:themeColor="background1"/>
         <w:insideV w:val="single" w:sz="4" w:space="0" w:color="FFFFFF" w:themeColor="background1"/>
       </w:tblBorders>
+      <w:tblCellMar>
+        <w:top w:w="0" w:type="dxa"/>
+        <w:left w:w="108" w:type="dxa"/>
+        <w:bottom w:w="0" w:type="dxa"/>
+        <w:right w:w="108" w:type="dxa"/>
+      </w:tblCellMar>
     </w:tblPr>
     <w:tcPr>
       <w:shd w:val="clear" w:color="auto" w:fill="EAF1DD" w:themeFill="accent3" w:themeFillTint="33"/>
@@ -9147,7 +11232,7 @@
       </w:tcPr>
     </w:tblStylePr>
   </w:style>
-  <w:style w:type="table" w:styleId="Tablaconcuadrcula5oscura-nfasis6">
+  <w:style w:type="table" w:customStyle="1" w:styleId="GridTable5DarkAccent6">
     <w:name w:val="Grid Table 5 Dark Accent 6"/>
     <w:basedOn w:val="Tablanormal"/>
     <w:uiPriority w:val="50"/>
@@ -9155,6 +11240,7 @@
     <w:tblPr>
       <w:tblStyleRowBandSize w:val="1"/>
       <w:tblStyleColBandSize w:val="1"/>
+      <w:tblInd w:w="0" w:type="dxa"/>
       <w:tblBorders>
         <w:top w:val="single" w:sz="4" w:space="0" w:color="FFFFFF" w:themeColor="background1"/>
         <w:left w:val="single" w:sz="4" w:space="0" w:color="FFFFFF" w:themeColor="background1"/>
@@ -9163,6 +11249,12 @@
         <w:insideH w:val="single" w:sz="4" w:space="0" w:color="FFFFFF" w:themeColor="background1"/>
         <w:insideV w:val="single" w:sz="4" w:space="0" w:color="FFFFFF" w:themeColor="background1"/>
       </w:tblBorders>
+      <w:tblCellMar>
+        <w:top w:w="0" w:type="dxa"/>
+        <w:left w:w="108" w:type="dxa"/>
+        <w:bottom w:w="0" w:type="dxa"/>
+        <w:right w:w="108" w:type="dxa"/>
+      </w:tblCellMar>
     </w:tblPr>
     <w:tcPr>
       <w:shd w:val="clear" w:color="auto" w:fill="FDE9D9" w:themeFill="accent6" w:themeFillTint="33"/>
@@ -9250,7 +11342,7 @@
       </w:tcPr>
     </w:tblStylePr>
   </w:style>
-  <w:style w:type="table" w:styleId="Tabladelista7concolores-nfasis6">
+  <w:style w:type="table" w:customStyle="1" w:styleId="ListTable7ColorfulAccent6">
     <w:name w:val="List Table 7 Colorful Accent 6"/>
     <w:basedOn w:val="Tablanormal"/>
     <w:uiPriority w:val="52"/>
@@ -9261,6 +11353,13 @@
     <w:tblPr>
       <w:tblStyleRowBandSize w:val="1"/>
       <w:tblStyleColBandSize w:val="1"/>
+      <w:tblInd w:w="0" w:type="dxa"/>
+      <w:tblCellMar>
+        <w:top w:w="0" w:type="dxa"/>
+        <w:left w:w="108" w:type="dxa"/>
+        <w:bottom w:w="0" w:type="dxa"/>
+        <w:right w:w="108" w:type="dxa"/>
+      </w:tblCellMar>
     </w:tblPr>
     <w:tblStylePr w:type="firstRow">
       <w:rPr>
@@ -9370,7 +11469,7 @@
       </w:tcPr>
     </w:tblStylePr>
   </w:style>
-  <w:style w:type="table" w:styleId="Tabladelista7concolores-nfasis1">
+  <w:style w:type="table" w:customStyle="1" w:styleId="ListTable7ColorfulAccent1">
     <w:name w:val="List Table 7 Colorful Accent 1"/>
     <w:basedOn w:val="Tablanormal"/>
     <w:uiPriority w:val="52"/>
@@ -9381,6 +11480,13 @@
     <w:tblPr>
       <w:tblStyleRowBandSize w:val="1"/>
       <w:tblStyleColBandSize w:val="1"/>
+      <w:tblInd w:w="0" w:type="dxa"/>
+      <w:tblCellMar>
+        <w:top w:w="0" w:type="dxa"/>
+        <w:left w:w="108" w:type="dxa"/>
+        <w:bottom w:w="0" w:type="dxa"/>
+        <w:right w:w="108" w:type="dxa"/>
+      </w:tblCellMar>
     </w:tblPr>
     <w:tblStylePr w:type="firstRow">
       <w:rPr>
@@ -9490,7 +11596,7 @@
       </w:tcPr>
     </w:tblStylePr>
   </w:style>
-  <w:style w:type="table" w:styleId="Tablaconcuadrcula5oscura-nfasis2">
+  <w:style w:type="table" w:customStyle="1" w:styleId="GridTable5DarkAccent2">
     <w:name w:val="Grid Table 5 Dark Accent 2"/>
     <w:basedOn w:val="Tablanormal"/>
     <w:uiPriority w:val="50"/>
@@ -9498,6 +11604,7 @@
     <w:tblPr>
       <w:tblStyleRowBandSize w:val="1"/>
       <w:tblStyleColBandSize w:val="1"/>
+      <w:tblInd w:w="0" w:type="dxa"/>
       <w:tblBorders>
         <w:top w:val="single" w:sz="4" w:space="0" w:color="FFFFFF" w:themeColor="background1"/>
         <w:left w:val="single" w:sz="4" w:space="0" w:color="FFFFFF" w:themeColor="background1"/>
@@ -9506,6 +11613,1289 @@
         <w:insideH w:val="single" w:sz="4" w:space="0" w:color="FFFFFF" w:themeColor="background1"/>
         <w:insideV w:val="single" w:sz="4" w:space="0" w:color="FFFFFF" w:themeColor="background1"/>
       </w:tblBorders>
+      <w:tblCellMar>
+        <w:top w:w="0" w:type="dxa"/>
+        <w:left w:w="108" w:type="dxa"/>
+        <w:bottom w:w="0" w:type="dxa"/>
+        <w:right w:w="108" w:type="dxa"/>
+      </w:tblCellMar>
+    </w:tblPr>
+    <w:tcPr>
+      <w:shd w:val="clear" w:color="auto" w:fill="F2DBDB" w:themeFill="accent2" w:themeFillTint="33"/>
+    </w:tcPr>
+    <w:tblStylePr w:type="firstRow">
+      <w:rPr>
+        <w:b/>
+        <w:bCs/>
+        <w:color w:val="FFFFFF" w:themeColor="background1"/>
+      </w:rPr>
+      <w:tblPr/>
+      <w:tcPr>
+        <w:tcBorders>
+          <w:top w:val="single" w:sz="4" w:space="0" w:color="FFFFFF" w:themeColor="background1"/>
+          <w:left w:val="single" w:sz="4" w:space="0" w:color="FFFFFF" w:themeColor="background1"/>
+          <w:right w:val="single" w:sz="4" w:space="0" w:color="FFFFFF" w:themeColor="background1"/>
+          <w:insideH w:val="nil"/>
+          <w:insideV w:val="nil"/>
+        </w:tcBorders>
+        <w:shd w:val="clear" w:color="auto" w:fill="C0504D" w:themeFill="accent2"/>
+      </w:tcPr>
+    </w:tblStylePr>
+    <w:tblStylePr w:type="lastRow">
+      <w:rPr>
+        <w:b/>
+        <w:bCs/>
+        <w:color w:val="FFFFFF" w:themeColor="background1"/>
+      </w:rPr>
+      <w:tblPr/>
+      <w:tcPr>
+        <w:tcBorders>
+          <w:left w:val="single" w:sz="4" w:space="0" w:color="FFFFFF" w:themeColor="background1"/>
+          <w:bottom w:val="single" w:sz="4" w:space="0" w:color="FFFFFF" w:themeColor="background1"/>
+          <w:right w:val="single" w:sz="4" w:space="0" w:color="FFFFFF" w:themeColor="background1"/>
+          <w:insideH w:val="nil"/>
+          <w:insideV w:val="nil"/>
+        </w:tcBorders>
+        <w:shd w:val="clear" w:color="auto" w:fill="C0504D" w:themeFill="accent2"/>
+      </w:tcPr>
+    </w:tblStylePr>
+    <w:tblStylePr w:type="firstCol">
+      <w:rPr>
+        <w:b/>
+        <w:bCs/>
+        <w:color w:val="FFFFFF" w:themeColor="background1"/>
+      </w:rPr>
+      <w:tblPr/>
+      <w:tcPr>
+        <w:tcBorders>
+          <w:top w:val="single" w:sz="4" w:space="0" w:color="FFFFFF" w:themeColor="background1"/>
+          <w:left w:val="single" w:sz="4" w:space="0" w:color="FFFFFF" w:themeColor="background1"/>
+          <w:bottom w:val="single" w:sz="4" w:space="0" w:color="FFFFFF" w:themeColor="background1"/>
+          <w:insideV w:val="nil"/>
+        </w:tcBorders>
+        <w:shd w:val="clear" w:color="auto" w:fill="C0504D" w:themeFill="accent2"/>
+      </w:tcPr>
+    </w:tblStylePr>
+    <w:tblStylePr w:type="lastCol">
+      <w:rPr>
+        <w:b/>
+        <w:bCs/>
+        <w:color w:val="FFFFFF" w:themeColor="background1"/>
+      </w:rPr>
+      <w:tblPr/>
+      <w:tcPr>
+        <w:tcBorders>
+          <w:top w:val="single" w:sz="4" w:space="0" w:color="FFFFFF" w:themeColor="background1"/>
+          <w:bottom w:val="single" w:sz="4" w:space="0" w:color="FFFFFF" w:themeColor="background1"/>
+          <w:right w:val="single" w:sz="4" w:space="0" w:color="FFFFFF" w:themeColor="background1"/>
+          <w:insideV w:val="nil"/>
+        </w:tcBorders>
+        <w:shd w:val="clear" w:color="auto" w:fill="C0504D" w:themeFill="accent2"/>
+      </w:tcPr>
+    </w:tblStylePr>
+    <w:tblStylePr w:type="band1Vert">
+      <w:tblPr/>
+      <w:tcPr>
+        <w:shd w:val="clear" w:color="auto" w:fill="E5B8B7" w:themeFill="accent2" w:themeFillTint="66"/>
+      </w:tcPr>
+    </w:tblStylePr>
+    <w:tblStylePr w:type="band1Horz">
+      <w:tblPr/>
+      <w:tcPr>
+        <w:shd w:val="clear" w:color="auto" w:fill="E5B8B7" w:themeFill="accent2" w:themeFillTint="66"/>
+      </w:tcPr>
+    </w:tblStylePr>
+  </w:style>
+</w:styles>
+</file>
+
+<file path=word/stylesWithEffects.xml><?xml version="1.0" encoding="utf-8"?>
+<w:styles xmlns:wpc="http://schemas.microsoft.com/office/word/2010/wordprocessingCanvas" xmlns:mo="http://schemas.microsoft.com/office/mac/office/2008/main" xmlns:mc="http://schemas.openxmlformats.org/markup-compatibility/2006" xmlns:mv="urn:schemas-microsoft-com:mac:vml" xmlns:o="urn:schemas-microsoft-com:office:office" xmlns:r="http://schemas.openxmlformats.org/officeDocument/2006/relationships" xmlns:m="http://schemas.openxmlformats.org/officeDocument/2006/math" xmlns:v="urn:schemas-microsoft-com:vml" xmlns:wp14="http://schemas.microsoft.com/office/word/2010/wordprocessingDrawing" xmlns:wp="http://schemas.openxmlformats.org/drawingml/2006/wordprocessingDrawing" xmlns:w10="urn:schemas-microsoft-com:office:word" xmlns:w="http://schemas.openxmlformats.org/wordprocessingml/2006/main" xmlns:w14="http://schemas.microsoft.com/office/word/2010/wordml" xmlns:wpg="http://schemas.microsoft.com/office/word/2010/wordprocessingGroup" xmlns:wpi="http://schemas.microsoft.com/office/word/2010/wordprocessingInk" xmlns:wne="http://schemas.microsoft.com/office/word/2006/wordml" xmlns:wps="http://schemas.microsoft.com/office/word/2010/wordprocessingShape" mc:Ignorable="w14 wp14">
+  <w:docDefaults>
+    <w:rPrDefault>
+      <w:rPr>
+        <w:rFonts w:asciiTheme="minorHAnsi" w:eastAsiaTheme="minorEastAsia" w:hAnsiTheme="minorHAnsi" w:cstheme="minorBidi"/>
+        <w:sz w:val="24"/>
+        <w:szCs w:val="24"/>
+        <w:lang w:val="es-ES_tradnl" w:eastAsia="es-ES" w:bidi="ar-SA"/>
+      </w:rPr>
+    </w:rPrDefault>
+    <w:pPrDefault/>
+  </w:docDefaults>
+  <w:latentStyles w:defLockedState="0" w:defUIPriority="99" w:defSemiHidden="1" w:defUnhideWhenUsed="1" w:defQFormat="0" w:count="276">
+    <w:lsdException w:name="Normal" w:semiHidden="0" w:uiPriority="0" w:unhideWhenUsed="0" w:qFormat="1"/>
+    <w:lsdException w:name="heading 1" w:semiHidden="0" w:uiPriority="9" w:unhideWhenUsed="0" w:qFormat="1"/>
+    <w:lsdException w:name="heading 2" w:uiPriority="9" w:qFormat="1"/>
+    <w:lsdException w:name="heading 3" w:uiPriority="9" w:qFormat="1"/>
+    <w:lsdException w:name="heading 4" w:uiPriority="9" w:qFormat="1"/>
+    <w:lsdException w:name="heading 5" w:uiPriority="9" w:qFormat="1"/>
+    <w:lsdException w:name="heading 6" w:uiPriority="9" w:qFormat="1"/>
+    <w:lsdException w:name="heading 7" w:uiPriority="9" w:qFormat="1"/>
+    <w:lsdException w:name="heading 8" w:uiPriority="9" w:qFormat="1"/>
+    <w:lsdException w:name="heading 9" w:uiPriority="9" w:qFormat="1"/>
+    <w:lsdException w:name="toc 1" w:uiPriority="39"/>
+    <w:lsdException w:name="toc 2" w:uiPriority="39"/>
+    <w:lsdException w:name="toc 3" w:uiPriority="39"/>
+    <w:lsdException w:name="toc 4" w:uiPriority="39"/>
+    <w:lsdException w:name="toc 5" w:uiPriority="39"/>
+    <w:lsdException w:name="toc 6" w:uiPriority="39"/>
+    <w:lsdException w:name="toc 7" w:uiPriority="39"/>
+    <w:lsdException w:name="toc 8" w:uiPriority="39"/>
+    <w:lsdException w:name="toc 9" w:uiPriority="39"/>
+    <w:lsdException w:name="caption" w:uiPriority="35" w:qFormat="1"/>
+    <w:lsdException w:name="Title" w:semiHidden="0" w:uiPriority="10" w:unhideWhenUsed="0" w:qFormat="1"/>
+    <w:lsdException w:name="Default Paragraph Font" w:uiPriority="1"/>
+    <w:lsdException w:name="Subtitle" w:semiHidden="0" w:uiPriority="11" w:unhideWhenUsed="0" w:qFormat="1"/>
+    <w:lsdException w:name="Strong" w:semiHidden="0" w:uiPriority="22" w:unhideWhenUsed="0" w:qFormat="1"/>
+    <w:lsdException w:name="Emphasis" w:semiHidden="0" w:uiPriority="20" w:unhideWhenUsed="0" w:qFormat="1"/>
+    <w:lsdException w:name="Table Grid" w:semiHidden="0" w:uiPriority="59" w:unhideWhenUsed="0"/>
+    <w:lsdException w:name="Note Level 1" w:semiHidden="0" w:unhideWhenUsed="0"/>
+    <w:lsdException w:name="Note Level 2" w:semiHidden="0" w:unhideWhenUsed="0"/>
+    <w:lsdException w:name="Note Level 3" w:semiHidden="0" w:unhideWhenUsed="0"/>
+    <w:lsdException w:name="Note Level 4" w:semiHidden="0" w:unhideWhenUsed="0"/>
+    <w:lsdException w:name="Note Level 5" w:semiHidden="0" w:unhideWhenUsed="0"/>
+    <w:lsdException w:name="Note Level 6" w:semiHidden="0" w:unhideWhenUsed="0"/>
+    <w:lsdException w:name="Note Level 7" w:semiHidden="0" w:unhideWhenUsed="0"/>
+    <w:lsdException w:name="Note Level 8" w:semiHidden="0" w:unhideWhenUsed="0"/>
+    <w:lsdException w:name="Note Level 9" w:semiHidden="0" w:unhideWhenUsed="0"/>
+    <w:lsdException w:name="Placeholder Text" w:unhideWhenUsed="0"/>
+    <w:lsdException w:name="No Spacing" w:semiHidden="0" w:uiPriority="1" w:unhideWhenUsed="0" w:qFormat="1"/>
+    <w:lsdException w:name="Light Shading" w:semiHidden="0" w:uiPriority="60" w:unhideWhenUsed="0"/>
+    <w:lsdException w:name="Light List" w:semiHidden="0" w:uiPriority="61" w:unhideWhenUsed="0"/>
+    <w:lsdException w:name="Light Grid" w:semiHidden="0" w:uiPriority="62" w:unhideWhenUsed="0"/>
+    <w:lsdException w:name="Medium Shading 1" w:semiHidden="0" w:uiPriority="63" w:unhideWhenUsed="0"/>
+    <w:lsdException w:name="Medium Shading 2" w:semiHidden="0" w:uiPriority="64" w:unhideWhenUsed="0"/>
+    <w:lsdException w:name="Medium List 1" w:semiHidden="0" w:uiPriority="65" w:unhideWhenUsed="0"/>
+    <w:lsdException w:name="Medium List 2" w:semiHidden="0" w:uiPriority="66" w:unhideWhenUsed="0"/>
+    <w:lsdException w:name="Medium Grid 1" w:semiHidden="0" w:uiPriority="67" w:unhideWhenUsed="0"/>
+    <w:lsdException w:name="Medium Grid 2" w:semiHidden="0" w:uiPriority="68" w:unhideWhenUsed="0"/>
+    <w:lsdException w:name="Medium Grid 3" w:semiHidden="0" w:uiPriority="69" w:unhideWhenUsed="0"/>
+    <w:lsdException w:name="Dark List" w:semiHidden="0" w:uiPriority="70" w:unhideWhenUsed="0"/>
+    <w:lsdException w:name="Colorful Shading" w:semiHidden="0" w:uiPriority="71" w:unhideWhenUsed="0"/>
+    <w:lsdException w:name="Colorful List" w:semiHidden="0" w:uiPriority="72" w:unhideWhenUsed="0"/>
+    <w:lsdException w:name="Colorful Grid" w:semiHidden="0" w:uiPriority="73" w:unhideWhenUsed="0"/>
+    <w:lsdException w:name="Light Shading Accent 1" w:semiHidden="0" w:uiPriority="60" w:unhideWhenUsed="0"/>
+    <w:lsdException w:name="Light List Accent 1" w:semiHidden="0" w:uiPriority="61" w:unhideWhenUsed="0"/>
+    <w:lsdException w:name="Light Grid Accent 1" w:semiHidden="0" w:uiPriority="62" w:unhideWhenUsed="0"/>
+    <w:lsdException w:name="Medium Shading 1 Accent 1" w:semiHidden="0" w:uiPriority="63" w:unhideWhenUsed="0"/>
+    <w:lsdException w:name="Medium Shading 2 Accent 1" w:semiHidden="0" w:uiPriority="64" w:unhideWhenUsed="0"/>
+    <w:lsdException w:name="Medium List 1 Accent 1" w:semiHidden="0" w:uiPriority="65" w:unhideWhenUsed="0"/>
+    <w:lsdException w:name="Revision" w:unhideWhenUsed="0"/>
+    <w:lsdException w:name="List Paragraph" w:semiHidden="0" w:uiPriority="34" w:unhideWhenUsed="0" w:qFormat="1"/>
+    <w:lsdException w:name="Quote" w:semiHidden="0" w:uiPriority="29" w:unhideWhenUsed="0" w:qFormat="1"/>
+    <w:lsdException w:name="Intense Quote" w:semiHidden="0" w:uiPriority="30" w:unhideWhenUsed="0" w:qFormat="1"/>
+    <w:lsdException w:name="Medium List 2 Accent 1" w:semiHidden="0" w:uiPriority="66" w:unhideWhenUsed="0"/>
+    <w:lsdException w:name="Medium Grid 1 Accent 1" w:semiHidden="0" w:uiPriority="67" w:unhideWhenUsed="0"/>
+    <w:lsdException w:name="Medium Grid 2 Accent 1" w:semiHidden="0" w:uiPriority="68" w:unhideWhenUsed="0"/>
+    <w:lsdException w:name="Medium Grid 3 Accent 1" w:semiHidden="0" w:uiPriority="69" w:unhideWhenUsed="0"/>
+    <w:lsdException w:name="Dark List Accent 1" w:semiHidden="0" w:uiPriority="70" w:unhideWhenUsed="0"/>
+    <w:lsdException w:name="Colorful Shading Accent 1" w:semiHidden="0" w:uiPriority="71" w:unhideWhenUsed="0"/>
+    <w:lsdException w:name="Colorful List Accent 1" w:semiHidden="0" w:uiPriority="72" w:unhideWhenUsed="0"/>
+    <w:lsdException w:name="Colorful Grid Accent 1" w:semiHidden="0" w:uiPriority="73" w:unhideWhenUsed="0"/>
+    <w:lsdException w:name="Light Shading Accent 2" w:semiHidden="0" w:uiPriority="60" w:unhideWhenUsed="0"/>
+    <w:lsdException w:name="Light List Accent 2" w:semiHidden="0" w:uiPriority="61" w:unhideWhenUsed="0"/>
+    <w:lsdException w:name="Light Grid Accent 2" w:semiHidden="0" w:uiPriority="62" w:unhideWhenUsed="0"/>
+    <w:lsdException w:name="Medium Shading 1 Accent 2" w:semiHidden="0" w:uiPriority="63" w:unhideWhenUsed="0"/>
+    <w:lsdException w:name="Medium Shading 2 Accent 2" w:semiHidden="0" w:uiPriority="64" w:unhideWhenUsed="0"/>
+    <w:lsdException w:name="Medium List 1 Accent 2" w:semiHidden="0" w:uiPriority="65" w:unhideWhenUsed="0"/>
+    <w:lsdException w:name="Medium List 2 Accent 2" w:semiHidden="0" w:uiPriority="66" w:unhideWhenUsed="0"/>
+    <w:lsdException w:name="Medium Grid 1 Accent 2" w:semiHidden="0" w:uiPriority="67" w:unhideWhenUsed="0"/>
+    <w:lsdException w:name="Medium Grid 2 Accent 2" w:semiHidden="0" w:uiPriority="68" w:unhideWhenUsed="0"/>
+    <w:lsdException w:name="Medium Grid 3 Accent 2" w:semiHidden="0" w:uiPriority="69" w:unhideWhenUsed="0"/>
+    <w:lsdException w:name="Dark List Accent 2" w:semiHidden="0" w:uiPriority="70" w:unhideWhenUsed="0"/>
+    <w:lsdException w:name="Colorful Shading Accent 2" w:semiHidden="0" w:uiPriority="71" w:unhideWhenUsed="0"/>
+    <w:lsdException w:name="Colorful List Accent 2" w:semiHidden="0" w:uiPriority="72" w:unhideWhenUsed="0"/>
+    <w:lsdException w:name="Colorful Grid Accent 2" w:semiHidden="0" w:uiPriority="73" w:unhideWhenUsed="0"/>
+    <w:lsdException w:name="Light Shading Accent 3" w:semiHidden="0" w:uiPriority="60" w:unhideWhenUsed="0"/>
+    <w:lsdException w:name="Light List Accent 3" w:semiHidden="0" w:uiPriority="61" w:unhideWhenUsed="0"/>
+    <w:lsdException w:name="Light Grid Accent 3" w:semiHidden="0" w:uiPriority="62" w:unhideWhenUsed="0"/>
+    <w:lsdException w:name="Medium Shading 1 Accent 3" w:semiHidden="0" w:uiPriority="63" w:unhideWhenUsed="0"/>
+    <w:lsdException w:name="Medium Shading 2 Accent 3" w:semiHidden="0" w:uiPriority="64" w:unhideWhenUsed="0"/>
+    <w:lsdException w:name="Medium List 1 Accent 3" w:semiHidden="0" w:uiPriority="65" w:unhideWhenUsed="0"/>
+    <w:lsdException w:name="Medium List 2 Accent 3" w:semiHidden="0" w:uiPriority="66" w:unhideWhenUsed="0"/>
+    <w:lsdException w:name="Medium Grid 1 Accent 3" w:semiHidden="0" w:uiPriority="67" w:unhideWhenUsed="0"/>
+    <w:lsdException w:name="Medium Grid 2 Accent 3" w:semiHidden="0" w:uiPriority="68" w:unhideWhenUsed="0"/>
+    <w:lsdException w:name="Medium Grid 3 Accent 3" w:semiHidden="0" w:uiPriority="69" w:unhideWhenUsed="0"/>
+    <w:lsdException w:name="Dark List Accent 3" w:semiHidden="0" w:uiPriority="70" w:unhideWhenUsed="0"/>
+    <w:lsdException w:name="Colorful Shading Accent 3" w:semiHidden="0" w:uiPriority="71" w:unhideWhenUsed="0"/>
+    <w:lsdException w:name="Colorful List Accent 3" w:semiHidden="0" w:uiPriority="72" w:unhideWhenUsed="0"/>
+    <w:lsdException w:name="Colorful Grid Accent 3" w:semiHidden="0" w:uiPriority="73" w:unhideWhenUsed="0"/>
+    <w:lsdException w:name="Light Shading Accent 4" w:semiHidden="0" w:uiPriority="60" w:unhideWhenUsed="0"/>
+    <w:lsdException w:name="Light List Accent 4" w:semiHidden="0" w:uiPriority="61" w:unhideWhenUsed="0"/>
+    <w:lsdException w:name="Light Grid Accent 4" w:semiHidden="0" w:uiPriority="62" w:unhideWhenUsed="0"/>
+    <w:lsdException w:name="Medium Shading 1 Accent 4" w:semiHidden="0" w:uiPriority="63" w:unhideWhenUsed="0"/>
+    <w:lsdException w:name="Medium Shading 2 Accent 4" w:semiHidden="0" w:uiPriority="64" w:unhideWhenUsed="0"/>
+    <w:lsdException w:name="Medium List 1 Accent 4" w:semiHidden="0" w:uiPriority="65" w:unhideWhenUsed="0"/>
+    <w:lsdException w:name="Medium List 2 Accent 4" w:semiHidden="0" w:uiPriority="66" w:unhideWhenUsed="0"/>
+    <w:lsdException w:name="Medium Grid 1 Accent 4" w:semiHidden="0" w:uiPriority="67" w:unhideWhenUsed="0"/>
+    <w:lsdException w:name="Medium Grid 2 Accent 4" w:semiHidden="0" w:uiPriority="68" w:unhideWhenUsed="0"/>
+    <w:lsdException w:name="Medium Grid 3 Accent 4" w:semiHidden="0" w:uiPriority="69" w:unhideWhenUsed="0"/>
+    <w:lsdException w:name="Dark List Accent 4" w:semiHidden="0" w:uiPriority="70" w:unhideWhenUsed="0"/>
+    <w:lsdException w:name="Colorful Shading Accent 4" w:semiHidden="0" w:uiPriority="71" w:unhideWhenUsed="0"/>
+    <w:lsdException w:name="Colorful List Accent 4" w:semiHidden="0" w:uiPriority="72" w:unhideWhenUsed="0"/>
+    <w:lsdException w:name="Colorful Grid Accent 4" w:semiHidden="0" w:uiPriority="73" w:unhideWhenUsed="0"/>
+    <w:lsdException w:name="Light Shading Accent 5" w:semiHidden="0" w:uiPriority="60" w:unhideWhenUsed="0"/>
+    <w:lsdException w:name="Light List Accent 5" w:semiHidden="0" w:uiPriority="61" w:unhideWhenUsed="0"/>
+    <w:lsdException w:name="Light Grid Accent 5" w:semiHidden="0" w:uiPriority="62" w:unhideWhenUsed="0"/>
+    <w:lsdException w:name="Medium Shading 1 Accent 5" w:semiHidden="0" w:uiPriority="63" w:unhideWhenUsed="0"/>
+    <w:lsdException w:name="Medium Shading 2 Accent 5" w:semiHidden="0" w:uiPriority="64" w:unhideWhenUsed="0"/>
+    <w:lsdException w:name="Medium List 1 Accent 5" w:semiHidden="0" w:uiPriority="65" w:unhideWhenUsed="0"/>
+    <w:lsdException w:name="Medium List 2 Accent 5" w:semiHidden="0" w:uiPriority="66" w:unhideWhenUsed="0"/>
+    <w:lsdException w:name="Medium Grid 1 Accent 5" w:semiHidden="0" w:uiPriority="67" w:unhideWhenUsed="0"/>
+    <w:lsdException w:name="Medium Grid 2 Accent 5" w:semiHidden="0" w:uiPriority="68" w:unhideWhenUsed="0"/>
+    <w:lsdException w:name="Medium Grid 3 Accent 5" w:semiHidden="0" w:uiPriority="69" w:unhideWhenUsed="0"/>
+    <w:lsdException w:name="Dark List Accent 5" w:semiHidden="0" w:uiPriority="70" w:unhideWhenUsed="0"/>
+    <w:lsdException w:name="Colorful Shading Accent 5" w:semiHidden="0" w:uiPriority="71" w:unhideWhenUsed="0"/>
+    <w:lsdException w:name="Colorful List Accent 5" w:semiHidden="0" w:uiPriority="72" w:unhideWhenUsed="0"/>
+    <w:lsdException w:name="Colorful Grid Accent 5" w:semiHidden="0" w:uiPriority="73" w:unhideWhenUsed="0"/>
+    <w:lsdException w:name="Light Shading Accent 6" w:semiHidden="0" w:uiPriority="60" w:unhideWhenUsed="0"/>
+    <w:lsdException w:name="Light List Accent 6" w:semiHidden="0" w:uiPriority="61" w:unhideWhenUsed="0"/>
+    <w:lsdException w:name="Light Grid Accent 6" w:semiHidden="0" w:uiPriority="62" w:unhideWhenUsed="0"/>
+    <w:lsdException w:name="Medium Shading 1 Accent 6" w:semiHidden="0" w:uiPriority="63" w:unhideWhenUsed="0"/>
+    <w:lsdException w:name="Medium Shading 2 Accent 6" w:semiHidden="0" w:uiPriority="64" w:unhideWhenUsed="0"/>
+    <w:lsdException w:name="Medium List 1 Accent 6" w:semiHidden="0" w:uiPriority="65" w:unhideWhenUsed="0"/>
+    <w:lsdException w:name="Medium List 2 Accent 6" w:semiHidden="0" w:uiPriority="66" w:unhideWhenUsed="0"/>
+    <w:lsdException w:name="Medium Grid 1 Accent 6" w:semiHidden="0" w:uiPriority="67" w:unhideWhenUsed="0"/>
+    <w:lsdException w:name="Medium Grid 2 Accent 6" w:semiHidden="0" w:uiPriority="68" w:unhideWhenUsed="0"/>
+    <w:lsdException w:name="Medium Grid 3 Accent 6" w:semiHidden="0" w:uiPriority="69" w:unhideWhenUsed="0"/>
+    <w:lsdException w:name="Dark List Accent 6" w:semiHidden="0" w:uiPriority="70" w:unhideWhenUsed="0"/>
+    <w:lsdException w:name="Colorful Shading Accent 6" w:semiHidden="0" w:uiPriority="71" w:unhideWhenUsed="0"/>
+    <w:lsdException w:name="Colorful List Accent 6" w:semiHidden="0" w:uiPriority="72" w:unhideWhenUsed="0"/>
+    <w:lsdException w:name="Colorful Grid Accent 6" w:semiHidden="0" w:uiPriority="73" w:unhideWhenUsed="0"/>
+    <w:lsdException w:name="Subtle Emphasis" w:semiHidden="0" w:uiPriority="19" w:unhideWhenUsed="0" w:qFormat="1"/>
+    <w:lsdException w:name="Intense Emphasis" w:semiHidden="0" w:uiPriority="21" w:unhideWhenUsed="0" w:qFormat="1"/>
+    <w:lsdException w:name="Subtle Reference" w:semiHidden="0" w:uiPriority="31" w:unhideWhenUsed="0" w:qFormat="1"/>
+    <w:lsdException w:name="Intense Reference" w:semiHidden="0" w:uiPriority="32" w:unhideWhenUsed="0" w:qFormat="1"/>
+    <w:lsdException w:name="Book Title" w:semiHidden="0" w:uiPriority="33" w:unhideWhenUsed="0" w:qFormat="1"/>
+    <w:lsdException w:name="Bibliography" w:uiPriority="37"/>
+    <w:lsdException w:name="TOC Heading" w:uiPriority="39" w:qFormat="1"/>
+  </w:latentStyles>
+  <w:style w:type="paragraph" w:default="1" w:styleId="Normal">
+    <w:name w:val="Normal"/>
+    <w:qFormat/>
+  </w:style>
+  <w:style w:type="paragraph" w:styleId="Ttulo5">
+    <w:name w:val="heading 5"/>
+    <w:basedOn w:val="Normal"/>
+    <w:link w:val="Ttulo5Car"/>
+    <w:uiPriority w:val="9"/>
+    <w:qFormat/>
+    <w:rsid w:val="0082539F"/>
+    <w:pPr>
+      <w:spacing w:before="100" w:beforeAutospacing="1" w:after="100" w:afterAutospacing="1"/>
+      <w:outlineLvl w:val="4"/>
+    </w:pPr>
+    <w:rPr>
+      <w:rFonts w:ascii="Times" w:hAnsi="Times"/>
+      <w:b/>
+      <w:bCs/>
+      <w:sz w:val="20"/>
+      <w:szCs w:val="20"/>
+      <w:lang w:val="es-MX"/>
+    </w:rPr>
+  </w:style>
+  <w:style w:type="character" w:default="1" w:styleId="Fuentedeprrafopredeter">
+    <w:name w:val="Default Paragraph Font"/>
+    <w:uiPriority w:val="1"/>
+    <w:semiHidden/>
+    <w:unhideWhenUsed/>
+  </w:style>
+  <w:style w:type="table" w:default="1" w:styleId="Tablanormal">
+    <w:name w:val="Normal Table"/>
+    <w:uiPriority w:val="99"/>
+    <w:semiHidden/>
+    <w:unhideWhenUsed/>
+    <w:tblPr>
+      <w:tblInd w:w="0" w:type="dxa"/>
+      <w:tblCellMar>
+        <w:top w:w="0" w:type="dxa"/>
+        <w:left w:w="108" w:type="dxa"/>
+        <w:bottom w:w="0" w:type="dxa"/>
+        <w:right w:w="108" w:type="dxa"/>
+      </w:tblCellMar>
+    </w:tblPr>
+  </w:style>
+  <w:style w:type="numbering" w:default="1" w:styleId="Sinlista">
+    <w:name w:val="No List"/>
+    <w:uiPriority w:val="99"/>
+    <w:semiHidden/>
+    <w:unhideWhenUsed/>
+  </w:style>
+  <w:style w:type="character" w:customStyle="1" w:styleId="Ttulo5Car">
+    <w:name w:val="Título 5 Car"/>
+    <w:basedOn w:val="Fuentedeprrafopredeter"/>
+    <w:link w:val="Ttulo5"/>
+    <w:uiPriority w:val="9"/>
+    <w:rsid w:val="0082539F"/>
+    <w:rPr>
+      <w:rFonts w:ascii="Times" w:hAnsi="Times"/>
+      <w:b/>
+      <w:bCs/>
+      <w:sz w:val="20"/>
+      <w:szCs w:val="20"/>
+      <w:lang w:val="es-MX"/>
+    </w:rPr>
+  </w:style>
+  <w:style w:type="table" w:styleId="Tablaconcuadrcula">
+    <w:name w:val="Table Grid"/>
+    <w:basedOn w:val="Tablanormal"/>
+    <w:uiPriority w:val="59"/>
+    <w:rsid w:val="00AA3549"/>
+    <w:tblPr>
+      <w:tblInd w:w="0" w:type="dxa"/>
+      <w:tblBorders>
+        <w:top w:val="single" w:sz="4" w:space="0" w:color="auto"/>
+        <w:left w:val="single" w:sz="4" w:space="0" w:color="auto"/>
+        <w:bottom w:val="single" w:sz="4" w:space="0" w:color="auto"/>
+        <w:right w:val="single" w:sz="4" w:space="0" w:color="auto"/>
+        <w:insideH w:val="single" w:sz="4" w:space="0" w:color="auto"/>
+        <w:insideV w:val="single" w:sz="4" w:space="0" w:color="auto"/>
+      </w:tblBorders>
+      <w:tblCellMar>
+        <w:top w:w="0" w:type="dxa"/>
+        <w:left w:w="108" w:type="dxa"/>
+        <w:bottom w:w="0" w:type="dxa"/>
+        <w:right w:w="108" w:type="dxa"/>
+      </w:tblCellMar>
+    </w:tblPr>
+  </w:style>
+  <w:style w:type="paragraph" w:styleId="Sinespaciado">
+    <w:name w:val="No Spacing"/>
+    <w:uiPriority w:val="1"/>
+    <w:qFormat/>
+    <w:rsid w:val="00DD51BB"/>
+  </w:style>
+  <w:style w:type="paragraph" w:styleId="Textodeglobo">
+    <w:name w:val="Balloon Text"/>
+    <w:basedOn w:val="Normal"/>
+    <w:link w:val="TextodegloboCar"/>
+    <w:uiPriority w:val="99"/>
+    <w:semiHidden/>
+    <w:unhideWhenUsed/>
+    <w:rsid w:val="008E792B"/>
+    <w:rPr>
+      <w:rFonts w:ascii="Lucida Grande" w:hAnsi="Lucida Grande" w:cs="Lucida Grande"/>
+      <w:sz w:val="18"/>
+      <w:szCs w:val="18"/>
+    </w:rPr>
+  </w:style>
+  <w:style w:type="character" w:customStyle="1" w:styleId="TextodegloboCar">
+    <w:name w:val="Texto de globo Car"/>
+    <w:basedOn w:val="Fuentedeprrafopredeter"/>
+    <w:link w:val="Textodeglobo"/>
+    <w:uiPriority w:val="99"/>
+    <w:semiHidden/>
+    <w:rsid w:val="008E792B"/>
+    <w:rPr>
+      <w:rFonts w:ascii="Lucida Grande" w:hAnsi="Lucida Grande" w:cs="Lucida Grande"/>
+      <w:sz w:val="18"/>
+      <w:szCs w:val="18"/>
+    </w:rPr>
+  </w:style>
+  <w:style w:type="character" w:styleId="Hipervnculo">
+    <w:name w:val="Hyperlink"/>
+    <w:basedOn w:val="Fuentedeprrafopredeter"/>
+    <w:uiPriority w:val="99"/>
+    <w:unhideWhenUsed/>
+    <w:rsid w:val="00124466"/>
+    <w:rPr>
+      <w:color w:val="0000FF" w:themeColor="hyperlink"/>
+      <w:u w:val="single"/>
+    </w:rPr>
+  </w:style>
+  <w:style w:type="character" w:styleId="Hipervnculovisitado">
+    <w:name w:val="FollowedHyperlink"/>
+    <w:basedOn w:val="Fuentedeprrafopredeter"/>
+    <w:uiPriority w:val="99"/>
+    <w:semiHidden/>
+    <w:unhideWhenUsed/>
+    <w:rsid w:val="00EB0478"/>
+    <w:rPr>
+      <w:color w:val="800080" w:themeColor="followedHyperlink"/>
+      <w:u w:val="single"/>
+    </w:rPr>
+  </w:style>
+  <w:style w:type="table" w:customStyle="1" w:styleId="GridTable1LightAccent1">
+    <w:name w:val="Grid Table 1 Light Accent 1"/>
+    <w:basedOn w:val="Tablanormal"/>
+    <w:uiPriority w:val="46"/>
+    <w:rsid w:val="00965389"/>
+    <w:tblPr>
+      <w:tblStyleRowBandSize w:val="1"/>
+      <w:tblStyleColBandSize w:val="1"/>
+      <w:tblInd w:w="0" w:type="dxa"/>
+      <w:tblBorders>
+        <w:top w:val="single" w:sz="4" w:space="0" w:color="B8CCE4" w:themeColor="accent1" w:themeTint="66"/>
+        <w:left w:val="single" w:sz="4" w:space="0" w:color="B8CCE4" w:themeColor="accent1" w:themeTint="66"/>
+        <w:bottom w:val="single" w:sz="4" w:space="0" w:color="B8CCE4" w:themeColor="accent1" w:themeTint="66"/>
+        <w:right w:val="single" w:sz="4" w:space="0" w:color="B8CCE4" w:themeColor="accent1" w:themeTint="66"/>
+        <w:insideH w:val="single" w:sz="4" w:space="0" w:color="B8CCE4" w:themeColor="accent1" w:themeTint="66"/>
+        <w:insideV w:val="single" w:sz="4" w:space="0" w:color="B8CCE4" w:themeColor="accent1" w:themeTint="66"/>
+      </w:tblBorders>
+      <w:tblCellMar>
+        <w:top w:w="0" w:type="dxa"/>
+        <w:left w:w="108" w:type="dxa"/>
+        <w:bottom w:w="0" w:type="dxa"/>
+        <w:right w:w="108" w:type="dxa"/>
+      </w:tblCellMar>
+    </w:tblPr>
+    <w:tblStylePr w:type="firstRow">
+      <w:rPr>
+        <w:b/>
+        <w:bCs/>
+      </w:rPr>
+      <w:tblPr/>
+      <w:tcPr>
+        <w:tcBorders>
+          <w:bottom w:val="single" w:sz="12" w:space="0" w:color="95B3D7" w:themeColor="accent1" w:themeTint="99"/>
+        </w:tcBorders>
+      </w:tcPr>
+    </w:tblStylePr>
+    <w:tblStylePr w:type="lastRow">
+      <w:rPr>
+        <w:b/>
+        <w:bCs/>
+      </w:rPr>
+      <w:tblPr/>
+      <w:tcPr>
+        <w:tcBorders>
+          <w:top w:val="double" w:sz="2" w:space="0" w:color="95B3D7" w:themeColor="accent1" w:themeTint="99"/>
+        </w:tcBorders>
+      </w:tcPr>
+    </w:tblStylePr>
+    <w:tblStylePr w:type="firstCol">
+      <w:rPr>
+        <w:b/>
+        <w:bCs/>
+      </w:rPr>
+    </w:tblStylePr>
+    <w:tblStylePr w:type="lastCol">
+      <w:rPr>
+        <w:b/>
+        <w:bCs/>
+      </w:rPr>
+    </w:tblStylePr>
+  </w:style>
+  <w:style w:type="table" w:customStyle="1" w:styleId="GridTable1LightAccent2">
+    <w:name w:val="Grid Table 1 Light Accent 2"/>
+    <w:basedOn w:val="Tablanormal"/>
+    <w:uiPriority w:val="46"/>
+    <w:rsid w:val="0016547C"/>
+    <w:tblPr>
+      <w:tblStyleRowBandSize w:val="1"/>
+      <w:tblStyleColBandSize w:val="1"/>
+      <w:tblInd w:w="0" w:type="dxa"/>
+      <w:tblBorders>
+        <w:top w:val="single" w:sz="4" w:space="0" w:color="E5B8B7" w:themeColor="accent2" w:themeTint="66"/>
+        <w:left w:val="single" w:sz="4" w:space="0" w:color="E5B8B7" w:themeColor="accent2" w:themeTint="66"/>
+        <w:bottom w:val="single" w:sz="4" w:space="0" w:color="E5B8B7" w:themeColor="accent2" w:themeTint="66"/>
+        <w:right w:val="single" w:sz="4" w:space="0" w:color="E5B8B7" w:themeColor="accent2" w:themeTint="66"/>
+        <w:insideH w:val="single" w:sz="4" w:space="0" w:color="E5B8B7" w:themeColor="accent2" w:themeTint="66"/>
+        <w:insideV w:val="single" w:sz="4" w:space="0" w:color="E5B8B7" w:themeColor="accent2" w:themeTint="66"/>
+      </w:tblBorders>
+      <w:tblCellMar>
+        <w:top w:w="0" w:type="dxa"/>
+        <w:left w:w="108" w:type="dxa"/>
+        <w:bottom w:w="0" w:type="dxa"/>
+        <w:right w:w="108" w:type="dxa"/>
+      </w:tblCellMar>
+    </w:tblPr>
+    <w:tblStylePr w:type="firstRow">
+      <w:rPr>
+        <w:b/>
+        <w:bCs/>
+      </w:rPr>
+      <w:tblPr/>
+      <w:tcPr>
+        <w:tcBorders>
+          <w:bottom w:val="single" w:sz="12" w:space="0" w:color="D99594" w:themeColor="accent2" w:themeTint="99"/>
+        </w:tcBorders>
+      </w:tcPr>
+    </w:tblStylePr>
+    <w:tblStylePr w:type="lastRow">
+      <w:rPr>
+        <w:b/>
+        <w:bCs/>
+      </w:rPr>
+      <w:tblPr/>
+      <w:tcPr>
+        <w:tcBorders>
+          <w:top w:val="double" w:sz="2" w:space="0" w:color="D99594" w:themeColor="accent2" w:themeTint="99"/>
+        </w:tcBorders>
+      </w:tcPr>
+    </w:tblStylePr>
+    <w:tblStylePr w:type="firstCol">
+      <w:rPr>
+        <w:b/>
+        <w:bCs/>
+      </w:rPr>
+    </w:tblStylePr>
+    <w:tblStylePr w:type="lastCol">
+      <w:rPr>
+        <w:b/>
+        <w:bCs/>
+      </w:rPr>
+    </w:tblStylePr>
+  </w:style>
+  <w:style w:type="table" w:customStyle="1" w:styleId="GridTable1LightAccent3">
+    <w:name w:val="Grid Table 1 Light Accent 3"/>
+    <w:basedOn w:val="Tablanormal"/>
+    <w:uiPriority w:val="46"/>
+    <w:rsid w:val="0016547C"/>
+    <w:tblPr>
+      <w:tblStyleRowBandSize w:val="1"/>
+      <w:tblStyleColBandSize w:val="1"/>
+      <w:tblInd w:w="0" w:type="dxa"/>
+      <w:tblBorders>
+        <w:top w:val="single" w:sz="4" w:space="0" w:color="D6E3BC" w:themeColor="accent3" w:themeTint="66"/>
+        <w:left w:val="single" w:sz="4" w:space="0" w:color="D6E3BC" w:themeColor="accent3" w:themeTint="66"/>
+        <w:bottom w:val="single" w:sz="4" w:space="0" w:color="D6E3BC" w:themeColor="accent3" w:themeTint="66"/>
+        <w:right w:val="single" w:sz="4" w:space="0" w:color="D6E3BC" w:themeColor="accent3" w:themeTint="66"/>
+        <w:insideH w:val="single" w:sz="4" w:space="0" w:color="D6E3BC" w:themeColor="accent3" w:themeTint="66"/>
+        <w:insideV w:val="single" w:sz="4" w:space="0" w:color="D6E3BC" w:themeColor="accent3" w:themeTint="66"/>
+      </w:tblBorders>
+      <w:tblCellMar>
+        <w:top w:w="0" w:type="dxa"/>
+        <w:left w:w="108" w:type="dxa"/>
+        <w:bottom w:w="0" w:type="dxa"/>
+        <w:right w:w="108" w:type="dxa"/>
+      </w:tblCellMar>
+    </w:tblPr>
+    <w:tblStylePr w:type="firstRow">
+      <w:rPr>
+        <w:b/>
+        <w:bCs/>
+      </w:rPr>
+      <w:tblPr/>
+      <w:tcPr>
+        <w:tcBorders>
+          <w:bottom w:val="single" w:sz="12" w:space="0" w:color="C2D69B" w:themeColor="accent3" w:themeTint="99"/>
+        </w:tcBorders>
+      </w:tcPr>
+    </w:tblStylePr>
+    <w:tblStylePr w:type="lastRow">
+      <w:rPr>
+        <w:b/>
+        <w:bCs/>
+      </w:rPr>
+      <w:tblPr/>
+      <w:tcPr>
+        <w:tcBorders>
+          <w:top w:val="double" w:sz="2" w:space="0" w:color="C2D69B" w:themeColor="accent3" w:themeTint="99"/>
+        </w:tcBorders>
+      </w:tcPr>
+    </w:tblStylePr>
+    <w:tblStylePr w:type="firstCol">
+      <w:rPr>
+        <w:b/>
+        <w:bCs/>
+      </w:rPr>
+    </w:tblStylePr>
+    <w:tblStylePr w:type="lastCol">
+      <w:rPr>
+        <w:b/>
+        <w:bCs/>
+      </w:rPr>
+    </w:tblStylePr>
+  </w:style>
+  <w:style w:type="table" w:customStyle="1" w:styleId="GridTable1LightAccent4">
+    <w:name w:val="Grid Table 1 Light Accent 4"/>
+    <w:basedOn w:val="Tablanormal"/>
+    <w:uiPriority w:val="46"/>
+    <w:rsid w:val="0016547C"/>
+    <w:tblPr>
+      <w:tblStyleRowBandSize w:val="1"/>
+      <w:tblStyleColBandSize w:val="1"/>
+      <w:tblInd w:w="0" w:type="dxa"/>
+      <w:tblBorders>
+        <w:top w:val="single" w:sz="4" w:space="0" w:color="CCC0D9" w:themeColor="accent4" w:themeTint="66"/>
+        <w:left w:val="single" w:sz="4" w:space="0" w:color="CCC0D9" w:themeColor="accent4" w:themeTint="66"/>
+        <w:bottom w:val="single" w:sz="4" w:space="0" w:color="CCC0D9" w:themeColor="accent4" w:themeTint="66"/>
+        <w:right w:val="single" w:sz="4" w:space="0" w:color="CCC0D9" w:themeColor="accent4" w:themeTint="66"/>
+        <w:insideH w:val="single" w:sz="4" w:space="0" w:color="CCC0D9" w:themeColor="accent4" w:themeTint="66"/>
+        <w:insideV w:val="single" w:sz="4" w:space="0" w:color="CCC0D9" w:themeColor="accent4" w:themeTint="66"/>
+      </w:tblBorders>
+      <w:tblCellMar>
+        <w:top w:w="0" w:type="dxa"/>
+        <w:left w:w="108" w:type="dxa"/>
+        <w:bottom w:w="0" w:type="dxa"/>
+        <w:right w:w="108" w:type="dxa"/>
+      </w:tblCellMar>
+    </w:tblPr>
+    <w:tblStylePr w:type="firstRow">
+      <w:rPr>
+        <w:b/>
+        <w:bCs/>
+      </w:rPr>
+      <w:tblPr/>
+      <w:tcPr>
+        <w:tcBorders>
+          <w:bottom w:val="single" w:sz="12" w:space="0" w:color="B2A1C7" w:themeColor="accent4" w:themeTint="99"/>
+        </w:tcBorders>
+      </w:tcPr>
+    </w:tblStylePr>
+    <w:tblStylePr w:type="lastRow">
+      <w:rPr>
+        <w:b/>
+        <w:bCs/>
+      </w:rPr>
+      <w:tblPr/>
+      <w:tcPr>
+        <w:tcBorders>
+          <w:top w:val="double" w:sz="2" w:space="0" w:color="B2A1C7" w:themeColor="accent4" w:themeTint="99"/>
+        </w:tcBorders>
+      </w:tcPr>
+    </w:tblStylePr>
+    <w:tblStylePr w:type="firstCol">
+      <w:rPr>
+        <w:b/>
+        <w:bCs/>
+      </w:rPr>
+    </w:tblStylePr>
+    <w:tblStylePr w:type="lastCol">
+      <w:rPr>
+        <w:b/>
+        <w:bCs/>
+      </w:rPr>
+    </w:tblStylePr>
+  </w:style>
+  <w:style w:type="table" w:customStyle="1" w:styleId="GridTable3Accent2">
+    <w:name w:val="Grid Table 3 Accent 2"/>
+    <w:basedOn w:val="Tablanormal"/>
+    <w:uiPriority w:val="48"/>
+    <w:rsid w:val="0016547C"/>
+    <w:tblPr>
+      <w:tblStyleRowBandSize w:val="1"/>
+      <w:tblStyleColBandSize w:val="1"/>
+      <w:tblInd w:w="0" w:type="dxa"/>
+      <w:tblBorders>
+        <w:top w:val="single" w:sz="4" w:space="0" w:color="D99594" w:themeColor="accent2" w:themeTint="99"/>
+        <w:left w:val="single" w:sz="4" w:space="0" w:color="D99594" w:themeColor="accent2" w:themeTint="99"/>
+        <w:bottom w:val="single" w:sz="4" w:space="0" w:color="D99594" w:themeColor="accent2" w:themeTint="99"/>
+        <w:right w:val="single" w:sz="4" w:space="0" w:color="D99594" w:themeColor="accent2" w:themeTint="99"/>
+        <w:insideH w:val="single" w:sz="4" w:space="0" w:color="D99594" w:themeColor="accent2" w:themeTint="99"/>
+        <w:insideV w:val="single" w:sz="4" w:space="0" w:color="D99594" w:themeColor="accent2" w:themeTint="99"/>
+      </w:tblBorders>
+      <w:tblCellMar>
+        <w:top w:w="0" w:type="dxa"/>
+        <w:left w:w="108" w:type="dxa"/>
+        <w:bottom w:w="0" w:type="dxa"/>
+        <w:right w:w="108" w:type="dxa"/>
+      </w:tblCellMar>
+    </w:tblPr>
+    <w:tblStylePr w:type="firstRow">
+      <w:rPr>
+        <w:b/>
+        <w:bCs/>
+      </w:rPr>
+      <w:tblPr/>
+      <w:tcPr>
+        <w:tcBorders>
+          <w:top w:val="nil"/>
+          <w:left w:val="nil"/>
+          <w:right w:val="nil"/>
+          <w:insideH w:val="nil"/>
+          <w:insideV w:val="nil"/>
+        </w:tcBorders>
+        <w:shd w:val="clear" w:color="auto" w:fill="FFFFFF" w:themeFill="background1"/>
+      </w:tcPr>
+    </w:tblStylePr>
+    <w:tblStylePr w:type="lastRow">
+      <w:rPr>
+        <w:b/>
+        <w:bCs/>
+      </w:rPr>
+      <w:tblPr/>
+      <w:tcPr>
+        <w:tcBorders>
+          <w:left w:val="nil"/>
+          <w:bottom w:val="nil"/>
+          <w:right w:val="nil"/>
+          <w:insideH w:val="nil"/>
+          <w:insideV w:val="nil"/>
+        </w:tcBorders>
+        <w:shd w:val="clear" w:color="auto" w:fill="FFFFFF" w:themeFill="background1"/>
+      </w:tcPr>
+    </w:tblStylePr>
+    <w:tblStylePr w:type="firstCol">
+      <w:pPr>
+        <w:jc w:val="right"/>
+      </w:pPr>
+      <w:rPr>
+        <w:i/>
+        <w:iCs/>
+      </w:rPr>
+      <w:tblPr/>
+      <w:tcPr>
+        <w:tcBorders>
+          <w:top w:val="nil"/>
+          <w:left w:val="nil"/>
+          <w:bottom w:val="nil"/>
+          <w:insideH w:val="nil"/>
+          <w:insideV w:val="nil"/>
+        </w:tcBorders>
+        <w:shd w:val="clear" w:color="auto" w:fill="FFFFFF" w:themeFill="background1"/>
+      </w:tcPr>
+    </w:tblStylePr>
+    <w:tblStylePr w:type="lastCol">
+      <w:rPr>
+        <w:i/>
+        <w:iCs/>
+      </w:rPr>
+      <w:tblPr/>
+      <w:tcPr>
+        <w:tcBorders>
+          <w:top w:val="nil"/>
+          <w:bottom w:val="nil"/>
+          <w:right w:val="nil"/>
+          <w:insideH w:val="nil"/>
+          <w:insideV w:val="nil"/>
+        </w:tcBorders>
+        <w:shd w:val="clear" w:color="auto" w:fill="FFFFFF" w:themeFill="background1"/>
+      </w:tcPr>
+    </w:tblStylePr>
+    <w:tblStylePr w:type="band1Vert">
+      <w:tblPr/>
+      <w:tcPr>
+        <w:shd w:val="clear" w:color="auto" w:fill="F2DBDB" w:themeFill="accent2" w:themeFillTint="33"/>
+      </w:tcPr>
+    </w:tblStylePr>
+    <w:tblStylePr w:type="band1Horz">
+      <w:tblPr/>
+      <w:tcPr>
+        <w:shd w:val="clear" w:color="auto" w:fill="F2DBDB" w:themeFill="accent2" w:themeFillTint="33"/>
+      </w:tcPr>
+    </w:tblStylePr>
+    <w:tblStylePr w:type="neCell">
+      <w:tblPr/>
+      <w:tcPr>
+        <w:tcBorders>
+          <w:bottom w:val="single" w:sz="4" w:space="0" w:color="D99594" w:themeColor="accent2" w:themeTint="99"/>
+        </w:tcBorders>
+      </w:tcPr>
+    </w:tblStylePr>
+    <w:tblStylePr w:type="nwCell">
+      <w:tblPr/>
+      <w:tcPr>
+        <w:tcBorders>
+          <w:bottom w:val="single" w:sz="4" w:space="0" w:color="D99594" w:themeColor="accent2" w:themeTint="99"/>
+        </w:tcBorders>
+      </w:tcPr>
+    </w:tblStylePr>
+    <w:tblStylePr w:type="seCell">
+      <w:tblPr/>
+      <w:tcPr>
+        <w:tcBorders>
+          <w:top w:val="single" w:sz="4" w:space="0" w:color="D99594" w:themeColor="accent2" w:themeTint="99"/>
+        </w:tcBorders>
+      </w:tcPr>
+    </w:tblStylePr>
+    <w:tblStylePr w:type="swCell">
+      <w:tblPr/>
+      <w:tcPr>
+        <w:tcBorders>
+          <w:top w:val="single" w:sz="4" w:space="0" w:color="D99594" w:themeColor="accent2" w:themeTint="99"/>
+        </w:tcBorders>
+      </w:tcPr>
+    </w:tblStylePr>
+  </w:style>
+  <w:style w:type="table" w:customStyle="1" w:styleId="GridTable5DarkAccent3">
+    <w:name w:val="Grid Table 5 Dark Accent 3"/>
+    <w:basedOn w:val="Tablanormal"/>
+    <w:uiPriority w:val="50"/>
+    <w:rsid w:val="0016547C"/>
+    <w:tblPr>
+      <w:tblStyleRowBandSize w:val="1"/>
+      <w:tblStyleColBandSize w:val="1"/>
+      <w:tblInd w:w="0" w:type="dxa"/>
+      <w:tblBorders>
+        <w:top w:val="single" w:sz="4" w:space="0" w:color="FFFFFF" w:themeColor="background1"/>
+        <w:left w:val="single" w:sz="4" w:space="0" w:color="FFFFFF" w:themeColor="background1"/>
+        <w:bottom w:val="single" w:sz="4" w:space="0" w:color="FFFFFF" w:themeColor="background1"/>
+        <w:right w:val="single" w:sz="4" w:space="0" w:color="FFFFFF" w:themeColor="background1"/>
+        <w:insideH w:val="single" w:sz="4" w:space="0" w:color="FFFFFF" w:themeColor="background1"/>
+        <w:insideV w:val="single" w:sz="4" w:space="0" w:color="FFFFFF" w:themeColor="background1"/>
+      </w:tblBorders>
+      <w:tblCellMar>
+        <w:top w:w="0" w:type="dxa"/>
+        <w:left w:w="108" w:type="dxa"/>
+        <w:bottom w:w="0" w:type="dxa"/>
+        <w:right w:w="108" w:type="dxa"/>
+      </w:tblCellMar>
+    </w:tblPr>
+    <w:tcPr>
+      <w:shd w:val="clear" w:color="auto" w:fill="EAF1DD" w:themeFill="accent3" w:themeFillTint="33"/>
+    </w:tcPr>
+    <w:tblStylePr w:type="firstRow">
+      <w:rPr>
+        <w:b/>
+        <w:bCs/>
+        <w:color w:val="FFFFFF" w:themeColor="background1"/>
+      </w:rPr>
+      <w:tblPr/>
+      <w:tcPr>
+        <w:tcBorders>
+          <w:top w:val="single" w:sz="4" w:space="0" w:color="FFFFFF" w:themeColor="background1"/>
+          <w:left w:val="single" w:sz="4" w:space="0" w:color="FFFFFF" w:themeColor="background1"/>
+          <w:right w:val="single" w:sz="4" w:space="0" w:color="FFFFFF" w:themeColor="background1"/>
+          <w:insideH w:val="nil"/>
+          <w:insideV w:val="nil"/>
+        </w:tcBorders>
+        <w:shd w:val="clear" w:color="auto" w:fill="9BBB59" w:themeFill="accent3"/>
+      </w:tcPr>
+    </w:tblStylePr>
+    <w:tblStylePr w:type="lastRow">
+      <w:rPr>
+        <w:b/>
+        <w:bCs/>
+        <w:color w:val="FFFFFF" w:themeColor="background1"/>
+      </w:rPr>
+      <w:tblPr/>
+      <w:tcPr>
+        <w:tcBorders>
+          <w:left w:val="single" w:sz="4" w:space="0" w:color="FFFFFF" w:themeColor="background1"/>
+          <w:bottom w:val="single" w:sz="4" w:space="0" w:color="FFFFFF" w:themeColor="background1"/>
+          <w:right w:val="single" w:sz="4" w:space="0" w:color="FFFFFF" w:themeColor="background1"/>
+          <w:insideH w:val="nil"/>
+          <w:insideV w:val="nil"/>
+        </w:tcBorders>
+        <w:shd w:val="clear" w:color="auto" w:fill="9BBB59" w:themeFill="accent3"/>
+      </w:tcPr>
+    </w:tblStylePr>
+    <w:tblStylePr w:type="firstCol">
+      <w:rPr>
+        <w:b/>
+        <w:bCs/>
+        <w:color w:val="FFFFFF" w:themeColor="background1"/>
+      </w:rPr>
+      <w:tblPr/>
+      <w:tcPr>
+        <w:tcBorders>
+          <w:top w:val="single" w:sz="4" w:space="0" w:color="FFFFFF" w:themeColor="background1"/>
+          <w:left w:val="single" w:sz="4" w:space="0" w:color="FFFFFF" w:themeColor="background1"/>
+          <w:bottom w:val="single" w:sz="4" w:space="0" w:color="FFFFFF" w:themeColor="background1"/>
+          <w:insideV w:val="nil"/>
+        </w:tcBorders>
+        <w:shd w:val="clear" w:color="auto" w:fill="9BBB59" w:themeFill="accent3"/>
+      </w:tcPr>
+    </w:tblStylePr>
+    <w:tblStylePr w:type="lastCol">
+      <w:rPr>
+        <w:b/>
+        <w:bCs/>
+        <w:color w:val="FFFFFF" w:themeColor="background1"/>
+      </w:rPr>
+      <w:tblPr/>
+      <w:tcPr>
+        <w:tcBorders>
+          <w:top w:val="single" w:sz="4" w:space="0" w:color="FFFFFF" w:themeColor="background1"/>
+          <w:bottom w:val="single" w:sz="4" w:space="0" w:color="FFFFFF" w:themeColor="background1"/>
+          <w:right w:val="single" w:sz="4" w:space="0" w:color="FFFFFF" w:themeColor="background1"/>
+          <w:insideV w:val="nil"/>
+        </w:tcBorders>
+        <w:shd w:val="clear" w:color="auto" w:fill="9BBB59" w:themeFill="accent3"/>
+      </w:tcPr>
+    </w:tblStylePr>
+    <w:tblStylePr w:type="band1Vert">
+      <w:tblPr/>
+      <w:tcPr>
+        <w:shd w:val="clear" w:color="auto" w:fill="D6E3BC" w:themeFill="accent3" w:themeFillTint="66"/>
+      </w:tcPr>
+    </w:tblStylePr>
+    <w:tblStylePr w:type="band1Horz">
+      <w:tblPr/>
+      <w:tcPr>
+        <w:shd w:val="clear" w:color="auto" w:fill="D6E3BC" w:themeFill="accent3" w:themeFillTint="66"/>
+      </w:tcPr>
+    </w:tblStylePr>
+  </w:style>
+  <w:style w:type="table" w:customStyle="1" w:styleId="GridTable5DarkAccent6">
+    <w:name w:val="Grid Table 5 Dark Accent 6"/>
+    <w:basedOn w:val="Tablanormal"/>
+    <w:uiPriority w:val="50"/>
+    <w:rsid w:val="0016547C"/>
+    <w:tblPr>
+      <w:tblStyleRowBandSize w:val="1"/>
+      <w:tblStyleColBandSize w:val="1"/>
+      <w:tblInd w:w="0" w:type="dxa"/>
+      <w:tblBorders>
+        <w:top w:val="single" w:sz="4" w:space="0" w:color="FFFFFF" w:themeColor="background1"/>
+        <w:left w:val="single" w:sz="4" w:space="0" w:color="FFFFFF" w:themeColor="background1"/>
+        <w:bottom w:val="single" w:sz="4" w:space="0" w:color="FFFFFF" w:themeColor="background1"/>
+        <w:right w:val="single" w:sz="4" w:space="0" w:color="FFFFFF" w:themeColor="background1"/>
+        <w:insideH w:val="single" w:sz="4" w:space="0" w:color="FFFFFF" w:themeColor="background1"/>
+        <w:insideV w:val="single" w:sz="4" w:space="0" w:color="FFFFFF" w:themeColor="background1"/>
+      </w:tblBorders>
+      <w:tblCellMar>
+        <w:top w:w="0" w:type="dxa"/>
+        <w:left w:w="108" w:type="dxa"/>
+        <w:bottom w:w="0" w:type="dxa"/>
+        <w:right w:w="108" w:type="dxa"/>
+      </w:tblCellMar>
+    </w:tblPr>
+    <w:tcPr>
+      <w:shd w:val="clear" w:color="auto" w:fill="FDE9D9" w:themeFill="accent6" w:themeFillTint="33"/>
+    </w:tcPr>
+    <w:tblStylePr w:type="firstRow">
+      <w:rPr>
+        <w:b/>
+        <w:bCs/>
+        <w:color w:val="FFFFFF" w:themeColor="background1"/>
+      </w:rPr>
+      <w:tblPr/>
+      <w:tcPr>
+        <w:tcBorders>
+          <w:top w:val="single" w:sz="4" w:space="0" w:color="FFFFFF" w:themeColor="background1"/>
+          <w:left w:val="single" w:sz="4" w:space="0" w:color="FFFFFF" w:themeColor="background1"/>
+          <w:right w:val="single" w:sz="4" w:space="0" w:color="FFFFFF" w:themeColor="background1"/>
+          <w:insideH w:val="nil"/>
+          <w:insideV w:val="nil"/>
+        </w:tcBorders>
+        <w:shd w:val="clear" w:color="auto" w:fill="F79646" w:themeFill="accent6"/>
+      </w:tcPr>
+    </w:tblStylePr>
+    <w:tblStylePr w:type="lastRow">
+      <w:rPr>
+        <w:b/>
+        <w:bCs/>
+        <w:color w:val="FFFFFF" w:themeColor="background1"/>
+      </w:rPr>
+      <w:tblPr/>
+      <w:tcPr>
+        <w:tcBorders>
+          <w:left w:val="single" w:sz="4" w:space="0" w:color="FFFFFF" w:themeColor="background1"/>
+          <w:bottom w:val="single" w:sz="4" w:space="0" w:color="FFFFFF" w:themeColor="background1"/>
+          <w:right w:val="single" w:sz="4" w:space="0" w:color="FFFFFF" w:themeColor="background1"/>
+          <w:insideH w:val="nil"/>
+          <w:insideV w:val="nil"/>
+        </w:tcBorders>
+        <w:shd w:val="clear" w:color="auto" w:fill="F79646" w:themeFill="accent6"/>
+      </w:tcPr>
+    </w:tblStylePr>
+    <w:tblStylePr w:type="firstCol">
+      <w:rPr>
+        <w:b/>
+        <w:bCs/>
+        <w:color w:val="FFFFFF" w:themeColor="background1"/>
+      </w:rPr>
+      <w:tblPr/>
+      <w:tcPr>
+        <w:tcBorders>
+          <w:top w:val="single" w:sz="4" w:space="0" w:color="FFFFFF" w:themeColor="background1"/>
+          <w:left w:val="single" w:sz="4" w:space="0" w:color="FFFFFF" w:themeColor="background1"/>
+          <w:bottom w:val="single" w:sz="4" w:space="0" w:color="FFFFFF" w:themeColor="background1"/>
+          <w:insideV w:val="nil"/>
+        </w:tcBorders>
+        <w:shd w:val="clear" w:color="auto" w:fill="F79646" w:themeFill="accent6"/>
+      </w:tcPr>
+    </w:tblStylePr>
+    <w:tblStylePr w:type="lastCol">
+      <w:rPr>
+        <w:b/>
+        <w:bCs/>
+        <w:color w:val="FFFFFF" w:themeColor="background1"/>
+      </w:rPr>
+      <w:tblPr/>
+      <w:tcPr>
+        <w:tcBorders>
+          <w:top w:val="single" w:sz="4" w:space="0" w:color="FFFFFF" w:themeColor="background1"/>
+          <w:bottom w:val="single" w:sz="4" w:space="0" w:color="FFFFFF" w:themeColor="background1"/>
+          <w:right w:val="single" w:sz="4" w:space="0" w:color="FFFFFF" w:themeColor="background1"/>
+          <w:insideV w:val="nil"/>
+        </w:tcBorders>
+        <w:shd w:val="clear" w:color="auto" w:fill="F79646" w:themeFill="accent6"/>
+      </w:tcPr>
+    </w:tblStylePr>
+    <w:tblStylePr w:type="band1Vert">
+      <w:tblPr/>
+      <w:tcPr>
+        <w:shd w:val="clear" w:color="auto" w:fill="FBD4B4" w:themeFill="accent6" w:themeFillTint="66"/>
+      </w:tcPr>
+    </w:tblStylePr>
+    <w:tblStylePr w:type="band1Horz">
+      <w:tblPr/>
+      <w:tcPr>
+        <w:shd w:val="clear" w:color="auto" w:fill="FBD4B4" w:themeFill="accent6" w:themeFillTint="66"/>
+      </w:tcPr>
+    </w:tblStylePr>
+  </w:style>
+  <w:style w:type="table" w:customStyle="1" w:styleId="ListTable7ColorfulAccent6">
+    <w:name w:val="List Table 7 Colorful Accent 6"/>
+    <w:basedOn w:val="Tablanormal"/>
+    <w:uiPriority w:val="52"/>
+    <w:rsid w:val="0016547C"/>
+    <w:rPr>
+      <w:color w:val="E36C0A" w:themeColor="accent6" w:themeShade="BF"/>
+    </w:rPr>
+    <w:tblPr>
+      <w:tblStyleRowBandSize w:val="1"/>
+      <w:tblStyleColBandSize w:val="1"/>
+      <w:tblInd w:w="0" w:type="dxa"/>
+      <w:tblCellMar>
+        <w:top w:w="0" w:type="dxa"/>
+        <w:left w:w="108" w:type="dxa"/>
+        <w:bottom w:w="0" w:type="dxa"/>
+        <w:right w:w="108" w:type="dxa"/>
+      </w:tblCellMar>
+    </w:tblPr>
+    <w:tblStylePr w:type="firstRow">
+      <w:rPr>
+        <w:rFonts w:asciiTheme="majorHAnsi" w:eastAsiaTheme="majorEastAsia" w:hAnsiTheme="majorHAnsi" w:cstheme="majorBidi"/>
+        <w:i/>
+        <w:iCs/>
+        <w:sz w:val="26"/>
+      </w:rPr>
+      <w:tblPr/>
+      <w:tcPr>
+        <w:tcBorders>
+          <w:bottom w:val="single" w:sz="4" w:space="0" w:color="F79646" w:themeColor="accent6"/>
+        </w:tcBorders>
+        <w:shd w:val="clear" w:color="auto" w:fill="FFFFFF" w:themeFill="background1"/>
+      </w:tcPr>
+    </w:tblStylePr>
+    <w:tblStylePr w:type="lastRow">
+      <w:rPr>
+        <w:rFonts w:asciiTheme="majorHAnsi" w:eastAsiaTheme="majorEastAsia" w:hAnsiTheme="majorHAnsi" w:cstheme="majorBidi"/>
+        <w:i/>
+        <w:iCs/>
+        <w:sz w:val="26"/>
+      </w:rPr>
+      <w:tblPr/>
+      <w:tcPr>
+        <w:tcBorders>
+          <w:top w:val="single" w:sz="4" w:space="0" w:color="F79646" w:themeColor="accent6"/>
+        </w:tcBorders>
+        <w:shd w:val="clear" w:color="auto" w:fill="FFFFFF" w:themeFill="background1"/>
+      </w:tcPr>
+    </w:tblStylePr>
+    <w:tblStylePr w:type="firstCol">
+      <w:pPr>
+        <w:jc w:val="right"/>
+      </w:pPr>
+      <w:rPr>
+        <w:rFonts w:asciiTheme="majorHAnsi" w:eastAsiaTheme="majorEastAsia" w:hAnsiTheme="majorHAnsi" w:cstheme="majorBidi"/>
+        <w:i/>
+        <w:iCs/>
+        <w:sz w:val="26"/>
+      </w:rPr>
+      <w:tblPr/>
+      <w:tcPr>
+        <w:tcBorders>
+          <w:right w:val="single" w:sz="4" w:space="0" w:color="F79646" w:themeColor="accent6"/>
+        </w:tcBorders>
+        <w:shd w:val="clear" w:color="auto" w:fill="FFFFFF" w:themeFill="background1"/>
+      </w:tcPr>
+    </w:tblStylePr>
+    <w:tblStylePr w:type="lastCol">
+      <w:rPr>
+        <w:rFonts w:asciiTheme="majorHAnsi" w:eastAsiaTheme="majorEastAsia" w:hAnsiTheme="majorHAnsi" w:cstheme="majorBidi"/>
+        <w:i/>
+        <w:iCs/>
+        <w:sz w:val="26"/>
+      </w:rPr>
+      <w:tblPr/>
+      <w:tcPr>
+        <w:tcBorders>
+          <w:left w:val="single" w:sz="4" w:space="0" w:color="F79646" w:themeColor="accent6"/>
+        </w:tcBorders>
+        <w:shd w:val="clear" w:color="auto" w:fill="FFFFFF" w:themeFill="background1"/>
+      </w:tcPr>
+    </w:tblStylePr>
+    <w:tblStylePr w:type="band1Vert">
+      <w:tblPr/>
+      <w:tcPr>
+        <w:shd w:val="clear" w:color="auto" w:fill="FDE9D9" w:themeFill="accent6" w:themeFillTint="33"/>
+      </w:tcPr>
+    </w:tblStylePr>
+    <w:tblStylePr w:type="band1Horz">
+      <w:tblPr/>
+      <w:tcPr>
+        <w:shd w:val="clear" w:color="auto" w:fill="FDE9D9" w:themeFill="accent6" w:themeFillTint="33"/>
+      </w:tcPr>
+    </w:tblStylePr>
+    <w:tblStylePr w:type="neCell">
+      <w:tblPr/>
+      <w:tcPr>
+        <w:tcBorders>
+          <w:left w:val="nil"/>
+        </w:tcBorders>
+      </w:tcPr>
+    </w:tblStylePr>
+    <w:tblStylePr w:type="nwCell">
+      <w:tblPr/>
+      <w:tcPr>
+        <w:tcBorders>
+          <w:right w:val="nil"/>
+        </w:tcBorders>
+      </w:tcPr>
+    </w:tblStylePr>
+    <w:tblStylePr w:type="seCell">
+      <w:tblPr/>
+      <w:tcPr>
+        <w:tcBorders>
+          <w:left w:val="nil"/>
+        </w:tcBorders>
+      </w:tcPr>
+    </w:tblStylePr>
+    <w:tblStylePr w:type="swCell">
+      <w:tblPr/>
+      <w:tcPr>
+        <w:tcBorders>
+          <w:right w:val="nil"/>
+        </w:tcBorders>
+      </w:tcPr>
+    </w:tblStylePr>
+  </w:style>
+  <w:style w:type="table" w:customStyle="1" w:styleId="ListTable7ColorfulAccent1">
+    <w:name w:val="List Table 7 Colorful Accent 1"/>
+    <w:basedOn w:val="Tablanormal"/>
+    <w:uiPriority w:val="52"/>
+    <w:rsid w:val="006B1A9C"/>
+    <w:rPr>
+      <w:color w:val="365F91" w:themeColor="accent1" w:themeShade="BF"/>
+    </w:rPr>
+    <w:tblPr>
+      <w:tblStyleRowBandSize w:val="1"/>
+      <w:tblStyleColBandSize w:val="1"/>
+      <w:tblInd w:w="0" w:type="dxa"/>
+      <w:tblCellMar>
+        <w:top w:w="0" w:type="dxa"/>
+        <w:left w:w="108" w:type="dxa"/>
+        <w:bottom w:w="0" w:type="dxa"/>
+        <w:right w:w="108" w:type="dxa"/>
+      </w:tblCellMar>
+    </w:tblPr>
+    <w:tblStylePr w:type="firstRow">
+      <w:rPr>
+        <w:rFonts w:asciiTheme="majorHAnsi" w:eastAsiaTheme="majorEastAsia" w:hAnsiTheme="majorHAnsi" w:cstheme="majorBidi"/>
+        <w:i/>
+        <w:iCs/>
+        <w:sz w:val="26"/>
+      </w:rPr>
+      <w:tblPr/>
+      <w:tcPr>
+        <w:tcBorders>
+          <w:bottom w:val="single" w:sz="4" w:space="0" w:color="4F81BD" w:themeColor="accent1"/>
+        </w:tcBorders>
+        <w:shd w:val="clear" w:color="auto" w:fill="FFFFFF" w:themeFill="background1"/>
+      </w:tcPr>
+    </w:tblStylePr>
+    <w:tblStylePr w:type="lastRow">
+      <w:rPr>
+        <w:rFonts w:asciiTheme="majorHAnsi" w:eastAsiaTheme="majorEastAsia" w:hAnsiTheme="majorHAnsi" w:cstheme="majorBidi"/>
+        <w:i/>
+        <w:iCs/>
+        <w:sz w:val="26"/>
+      </w:rPr>
+      <w:tblPr/>
+      <w:tcPr>
+        <w:tcBorders>
+          <w:top w:val="single" w:sz="4" w:space="0" w:color="4F81BD" w:themeColor="accent1"/>
+        </w:tcBorders>
+        <w:shd w:val="clear" w:color="auto" w:fill="FFFFFF" w:themeFill="background1"/>
+      </w:tcPr>
+    </w:tblStylePr>
+    <w:tblStylePr w:type="firstCol">
+      <w:pPr>
+        <w:jc w:val="right"/>
+      </w:pPr>
+      <w:rPr>
+        <w:rFonts w:asciiTheme="majorHAnsi" w:eastAsiaTheme="majorEastAsia" w:hAnsiTheme="majorHAnsi" w:cstheme="majorBidi"/>
+        <w:i/>
+        <w:iCs/>
+        <w:sz w:val="26"/>
+      </w:rPr>
+      <w:tblPr/>
+      <w:tcPr>
+        <w:tcBorders>
+          <w:right w:val="single" w:sz="4" w:space="0" w:color="4F81BD" w:themeColor="accent1"/>
+        </w:tcBorders>
+        <w:shd w:val="clear" w:color="auto" w:fill="FFFFFF" w:themeFill="background1"/>
+      </w:tcPr>
+    </w:tblStylePr>
+    <w:tblStylePr w:type="lastCol">
+      <w:rPr>
+        <w:rFonts w:asciiTheme="majorHAnsi" w:eastAsiaTheme="majorEastAsia" w:hAnsiTheme="majorHAnsi" w:cstheme="majorBidi"/>
+        <w:i/>
+        <w:iCs/>
+        <w:sz w:val="26"/>
+      </w:rPr>
+      <w:tblPr/>
+      <w:tcPr>
+        <w:tcBorders>
+          <w:left w:val="single" w:sz="4" w:space="0" w:color="4F81BD" w:themeColor="accent1"/>
+        </w:tcBorders>
+        <w:shd w:val="clear" w:color="auto" w:fill="FFFFFF" w:themeFill="background1"/>
+      </w:tcPr>
+    </w:tblStylePr>
+    <w:tblStylePr w:type="band1Vert">
+      <w:tblPr/>
+      <w:tcPr>
+        <w:shd w:val="clear" w:color="auto" w:fill="DBE5F1" w:themeFill="accent1" w:themeFillTint="33"/>
+      </w:tcPr>
+    </w:tblStylePr>
+    <w:tblStylePr w:type="band1Horz">
+      <w:tblPr/>
+      <w:tcPr>
+        <w:shd w:val="clear" w:color="auto" w:fill="DBE5F1" w:themeFill="accent1" w:themeFillTint="33"/>
+      </w:tcPr>
+    </w:tblStylePr>
+    <w:tblStylePr w:type="neCell">
+      <w:tblPr/>
+      <w:tcPr>
+        <w:tcBorders>
+          <w:left w:val="nil"/>
+        </w:tcBorders>
+      </w:tcPr>
+    </w:tblStylePr>
+    <w:tblStylePr w:type="nwCell">
+      <w:tblPr/>
+      <w:tcPr>
+        <w:tcBorders>
+          <w:right w:val="nil"/>
+        </w:tcBorders>
+      </w:tcPr>
+    </w:tblStylePr>
+    <w:tblStylePr w:type="seCell">
+      <w:tblPr/>
+      <w:tcPr>
+        <w:tcBorders>
+          <w:left w:val="nil"/>
+        </w:tcBorders>
+      </w:tcPr>
+    </w:tblStylePr>
+    <w:tblStylePr w:type="swCell">
+      <w:tblPr/>
+      <w:tcPr>
+        <w:tcBorders>
+          <w:right w:val="nil"/>
+        </w:tcBorders>
+      </w:tcPr>
+    </w:tblStylePr>
+  </w:style>
+  <w:style w:type="table" w:customStyle="1" w:styleId="GridTable5DarkAccent2">
+    <w:name w:val="Grid Table 5 Dark Accent 2"/>
+    <w:basedOn w:val="Tablanormal"/>
+    <w:uiPriority w:val="50"/>
+    <w:rsid w:val="006B1A9C"/>
+    <w:tblPr>
+      <w:tblStyleRowBandSize w:val="1"/>
+      <w:tblStyleColBandSize w:val="1"/>
+      <w:tblInd w:w="0" w:type="dxa"/>
+      <w:tblBorders>
+        <w:top w:val="single" w:sz="4" w:space="0" w:color="FFFFFF" w:themeColor="background1"/>
+        <w:left w:val="single" w:sz="4" w:space="0" w:color="FFFFFF" w:themeColor="background1"/>
+        <w:bottom w:val="single" w:sz="4" w:space="0" w:color="FFFFFF" w:themeColor="background1"/>
+        <w:right w:val="single" w:sz="4" w:space="0" w:color="FFFFFF" w:themeColor="background1"/>
+        <w:insideH w:val="single" w:sz="4" w:space="0" w:color="FFFFFF" w:themeColor="background1"/>
+        <w:insideV w:val="single" w:sz="4" w:space="0" w:color="FFFFFF" w:themeColor="background1"/>
+      </w:tblBorders>
+      <w:tblCellMar>
+        <w:top w:w="0" w:type="dxa"/>
+        <w:left w:w="108" w:type="dxa"/>
+        <w:bottom w:w="0" w:type="dxa"/>
+        <w:right w:w="108" w:type="dxa"/>
+      </w:tblCellMar>
     </w:tblPr>
     <w:tcPr>
       <w:shd w:val="clear" w:color="auto" w:fill="F2DBDB" w:themeFill="accent2" w:themeFillTint="33"/>

</xml_diff>